<commit_message>
add:Se agrego datos del programador jcuc-2024100 en el archivo Peaceathome.docx en la rama jcuc-2024100
</commit_message>
<xml_diff>
--- a/Peaceathome.docx
+++ b/Peaceathome.docx
@@ -1,6 +1,6 @@
 
 <file path=word/document.xml><?xml version="1.0" encoding="utf-8"?>
-<w:document xmlns:wpc="http://schemas.microsoft.com/office/word/2010/wordprocessingCanvas" xmlns:cx="http://schemas.microsoft.com/office/drawing/2014/chartex" xmlns:cx1="http://schemas.microsoft.com/office/drawing/2015/9/8/chartex" xmlns:mc="http://schemas.openxmlformats.org/markup-compatibility/2006" xmlns:o="urn:schemas-microsoft-com:office:office" xmlns:r="http://schemas.openxmlformats.org/officeDocument/2006/relationships" xmlns:m="http://schemas.openxmlformats.org/officeDocument/2006/math" xmlns:v="urn:schemas-microsoft-com:vml" xmlns:wp14="http://schemas.microsoft.com/office/word/2010/wordprocessingDrawing" xmlns:wp="http://schemas.openxmlformats.org/drawingml/2006/wordprocessingDrawing" xmlns:w10="urn:schemas-microsoft-com:office:word" xmlns:w="http://schemas.openxmlformats.org/wordprocessingml/2006/main" xmlns:w14="http://schemas.microsoft.com/office/word/2010/wordml" xmlns:w15="http://schemas.microsoft.com/office/word/2012/wordml" xmlns:w16se="http://schemas.microsoft.com/office/word/2015/wordml/symex" xmlns:wpg="http://schemas.microsoft.com/office/word/2010/wordprocessingGroup" xmlns:wpi="http://schemas.microsoft.com/office/word/2010/wordprocessingInk" xmlns:wne="http://schemas.microsoft.com/office/word/2006/wordml" xmlns:wps="http://schemas.microsoft.com/office/word/2010/wordprocessingShape" mc:Ignorable="w14 w15 w16se wp14">
+<w:document xmlns:wpc="http://schemas.microsoft.com/office/word/2010/wordprocessingCanvas" xmlns:cx="http://schemas.microsoft.com/office/drawing/2014/chartex" xmlns:cx1="http://schemas.microsoft.com/office/drawing/2015/9/8/chartex" xmlns:cx2="http://schemas.microsoft.com/office/drawing/2015/10/21/chartex" xmlns:cx3="http://schemas.microsoft.com/office/drawing/2016/5/9/chartex" xmlns:cx4="http://schemas.microsoft.com/office/drawing/2016/5/10/chartex" xmlns:cx5="http://schemas.microsoft.com/office/drawing/2016/5/11/chartex" xmlns:cx6="http://schemas.microsoft.com/office/drawing/2016/5/12/chartex" xmlns:cx7="http://schemas.microsoft.com/office/drawing/2016/5/13/chartex" xmlns:cx8="http://schemas.microsoft.com/office/drawing/2016/5/14/chartex" xmlns:mc="http://schemas.openxmlformats.org/markup-compatibility/2006" xmlns:aink="http://schemas.microsoft.com/office/drawing/2016/ink" xmlns:am3d="http://schemas.microsoft.com/office/drawing/2017/model3d" xmlns:o="urn:schemas-microsoft-com:office:office" xmlns:oel="http://schemas.microsoft.com/office/2019/extlst" xmlns:r="http://schemas.openxmlformats.org/officeDocument/2006/relationships" xmlns:m="http://schemas.openxmlformats.org/officeDocument/2006/math" xmlns:v="urn:schemas-microsoft-com:vml" xmlns:wp14="http://schemas.microsoft.com/office/word/2010/wordprocessingDrawing" xmlns:wp="http://schemas.openxmlformats.org/drawingml/2006/wordprocessingDrawing" xmlns:w10="urn:schemas-microsoft-com:office:word" xmlns:w="http://schemas.openxmlformats.org/wordprocessingml/2006/main" xmlns:w14="http://schemas.microsoft.com/office/word/2010/wordml" xmlns:w15="http://schemas.microsoft.com/office/word/2012/wordml" xmlns:w16cex="http://schemas.microsoft.com/office/word/2018/wordml/cex" xmlns:w16cid="http://schemas.microsoft.com/office/word/2016/wordml/cid" xmlns:w16="http://schemas.microsoft.com/office/word/2018/wordml" xmlns:w16du="http://schemas.microsoft.com/office/word/2023/wordml/word16du" xmlns:w16sdtdh="http://schemas.microsoft.com/office/word/2020/wordml/sdtdatahash" xmlns:w16sdtfl="http://schemas.microsoft.com/office/word/2024/wordml/sdtformatlock" xmlns:w16se="http://schemas.microsoft.com/office/word/2015/wordml/symex" xmlns:wpg="http://schemas.microsoft.com/office/word/2010/wordprocessingGroup" xmlns:wpi="http://schemas.microsoft.com/office/word/2010/wordprocessingInk" xmlns:wne="http://schemas.microsoft.com/office/word/2006/wordml" xmlns:wps="http://schemas.microsoft.com/office/word/2010/wordprocessingShape" mc:Ignorable="w14 w15 w16se w16cid w16 w16cex w16sdtdh w16sdtfl w16du wp14">
   <w:body>
     <w:p>
       <w:pPr>
@@ -277,6 +277,7 @@
         <w:jc w:val="center"/>
         <w:rPr>
           <w:rFonts w:ascii="Arial" w:hAnsi="Arial" w:cs="Arial"/>
+          <w:lang w:val="en-US"/>
         </w:rPr>
       </w:pPr>
       <w:r>
@@ -285,6 +286,7 @@
           <w:rFonts w:ascii="Arial" w:hAnsi="Arial" w:cs="Arial"/>
           <w:color w:val="000000"/>
           <w:sz w:val="40"/>
+          <w:lang w:val="en-US"/>
         </w:rPr>
         <w:t>Peace at home</w:t>
       </w:r>
@@ -296,146 +298,161 @@
         <w:jc w:val="center"/>
         <w:rPr>
           <w:rFonts w:ascii="Arial" w:hAnsi="Arial" w:cs="Arial"/>
-        </w:rPr>
-      </w:pPr>
-    </w:p>
-    <w:p>
-      <w:pPr>
-        <w:pStyle w:val="Sinespaciado"/>
-        <w:spacing w:line="276" w:lineRule="auto"/>
-        <w:jc w:val="center"/>
-        <w:rPr>
-          <w:rFonts w:ascii="Arial" w:hAnsi="Arial" w:cs="Arial"/>
-        </w:rPr>
-      </w:pPr>
-    </w:p>
-    <w:p>
-      <w:pPr>
-        <w:pStyle w:val="Sinespaciado"/>
-        <w:spacing w:line="276" w:lineRule="auto"/>
-        <w:jc w:val="center"/>
-        <w:rPr>
-          <w:rFonts w:ascii="Arial" w:hAnsi="Arial" w:cs="Arial"/>
-        </w:rPr>
-      </w:pPr>
-    </w:p>
-    <w:p>
-      <w:pPr>
-        <w:pStyle w:val="Sinespaciado"/>
-        <w:spacing w:line="276" w:lineRule="auto"/>
-        <w:jc w:val="center"/>
-        <w:rPr>
-          <w:rFonts w:ascii="Arial" w:hAnsi="Arial" w:cs="Arial"/>
-        </w:rPr>
-      </w:pPr>
-    </w:p>
-    <w:p>
-      <w:pPr>
-        <w:pStyle w:val="Sinespaciado"/>
-        <w:spacing w:line="276" w:lineRule="auto"/>
-        <w:jc w:val="center"/>
-        <w:rPr>
-          <w:rFonts w:ascii="Arial" w:hAnsi="Arial" w:cs="Arial"/>
-        </w:rPr>
-      </w:pPr>
-    </w:p>
-    <w:p>
-      <w:pPr>
-        <w:pStyle w:val="Sinespaciado"/>
-        <w:spacing w:line="276" w:lineRule="auto"/>
-        <w:jc w:val="center"/>
-        <w:rPr>
-          <w:rFonts w:ascii="Arial" w:hAnsi="Arial" w:cs="Arial"/>
-        </w:rPr>
-      </w:pPr>
-    </w:p>
-    <w:p>
-      <w:pPr>
-        <w:pStyle w:val="Sinespaciado"/>
-        <w:spacing w:line="276" w:lineRule="auto"/>
-        <w:jc w:val="center"/>
-        <w:rPr>
-          <w:rFonts w:ascii="Arial" w:hAnsi="Arial" w:cs="Arial"/>
-        </w:rPr>
-      </w:pPr>
-    </w:p>
-    <w:p>
-      <w:pPr>
-        <w:pStyle w:val="Sinespaciado"/>
-        <w:spacing w:line="276" w:lineRule="auto"/>
-        <w:jc w:val="center"/>
-        <w:rPr>
-          <w:rFonts w:ascii="Arial" w:hAnsi="Arial" w:cs="Arial"/>
-        </w:rPr>
-      </w:pPr>
-    </w:p>
-    <w:p>
-      <w:pPr>
-        <w:pStyle w:val="Sinespaciado"/>
-        <w:spacing w:line="276" w:lineRule="auto"/>
-        <w:jc w:val="center"/>
-        <w:rPr>
-          <w:rFonts w:ascii="Arial" w:hAnsi="Arial" w:cs="Arial"/>
-        </w:rPr>
-      </w:pPr>
-    </w:p>
-    <w:p>
-      <w:pPr>
-        <w:pStyle w:val="Sinespaciado"/>
-        <w:spacing w:line="276" w:lineRule="auto"/>
-        <w:jc w:val="center"/>
-        <w:rPr>
-          <w:rFonts w:ascii="Arial" w:hAnsi="Arial" w:cs="Arial"/>
-        </w:rPr>
-      </w:pPr>
-    </w:p>
-    <w:p>
-      <w:pPr>
-        <w:pStyle w:val="Sinespaciado"/>
-        <w:spacing w:line="276" w:lineRule="auto"/>
-        <w:jc w:val="center"/>
-        <w:rPr>
-          <w:rFonts w:ascii="Arial" w:hAnsi="Arial" w:cs="Arial"/>
-        </w:rPr>
-      </w:pPr>
-    </w:p>
-    <w:p>
-      <w:pPr>
-        <w:pStyle w:val="Sinespaciado"/>
-        <w:spacing w:line="276" w:lineRule="auto"/>
-        <w:jc w:val="center"/>
-        <w:rPr>
-          <w:rFonts w:ascii="Arial" w:hAnsi="Arial" w:cs="Arial"/>
-        </w:rPr>
-      </w:pPr>
-    </w:p>
-    <w:p>
-      <w:pPr>
-        <w:pStyle w:val="Sinespaciado"/>
-        <w:spacing w:line="276" w:lineRule="auto"/>
-        <w:jc w:val="center"/>
-        <w:rPr>
-          <w:rFonts w:ascii="Arial" w:hAnsi="Arial" w:cs="Arial"/>
-        </w:rPr>
-      </w:pPr>
-    </w:p>
-    <w:p>
-      <w:pPr>
-        <w:pStyle w:val="Sinespaciado"/>
-        <w:spacing w:line="276" w:lineRule="auto"/>
-        <w:jc w:val="center"/>
-        <w:rPr>
-          <w:rFonts w:ascii="Arial" w:hAnsi="Arial" w:cs="Arial"/>
-        </w:rPr>
-      </w:pPr>
-    </w:p>
-    <w:p>
-      <w:pPr>
-        <w:pStyle w:val="Sinespaciado"/>
-        <w:spacing w:line="276" w:lineRule="auto"/>
-        <w:jc w:val="center"/>
-        <w:rPr>
-          <w:rFonts w:ascii="Arial" w:hAnsi="Arial" w:cs="Arial"/>
+          <w:lang w:val="en-US"/>
+        </w:rPr>
+      </w:pPr>
+    </w:p>
+    <w:p>
+      <w:pPr>
+        <w:pStyle w:val="Sinespaciado"/>
+        <w:spacing w:line="276" w:lineRule="auto"/>
+        <w:jc w:val="center"/>
+        <w:rPr>
+          <w:rFonts w:ascii="Arial" w:hAnsi="Arial" w:cs="Arial"/>
+          <w:lang w:val="en-US"/>
+        </w:rPr>
+      </w:pPr>
+    </w:p>
+    <w:p>
+      <w:pPr>
+        <w:pStyle w:val="Sinespaciado"/>
+        <w:spacing w:line="276" w:lineRule="auto"/>
+        <w:jc w:val="center"/>
+        <w:rPr>
+          <w:rFonts w:ascii="Arial" w:hAnsi="Arial" w:cs="Arial"/>
+          <w:lang w:val="en-US"/>
+        </w:rPr>
+      </w:pPr>
+    </w:p>
+    <w:p>
+      <w:pPr>
+        <w:pStyle w:val="Sinespaciado"/>
+        <w:spacing w:line="276" w:lineRule="auto"/>
+        <w:jc w:val="center"/>
+        <w:rPr>
+          <w:rFonts w:ascii="Arial" w:hAnsi="Arial" w:cs="Arial"/>
+          <w:lang w:val="en-US"/>
+        </w:rPr>
+      </w:pPr>
+    </w:p>
+    <w:p>
+      <w:pPr>
+        <w:pStyle w:val="Sinespaciado"/>
+        <w:spacing w:line="276" w:lineRule="auto"/>
+        <w:jc w:val="center"/>
+        <w:rPr>
+          <w:rFonts w:ascii="Arial" w:hAnsi="Arial" w:cs="Arial"/>
+          <w:lang w:val="en-US"/>
+        </w:rPr>
+      </w:pPr>
+    </w:p>
+    <w:p>
+      <w:pPr>
+        <w:pStyle w:val="Sinespaciado"/>
+        <w:spacing w:line="276" w:lineRule="auto"/>
+        <w:jc w:val="center"/>
+        <w:rPr>
+          <w:rFonts w:ascii="Arial" w:hAnsi="Arial" w:cs="Arial"/>
+          <w:lang w:val="en-US"/>
+        </w:rPr>
+      </w:pPr>
+    </w:p>
+    <w:p>
+      <w:pPr>
+        <w:pStyle w:val="Sinespaciado"/>
+        <w:spacing w:line="276" w:lineRule="auto"/>
+        <w:jc w:val="center"/>
+        <w:rPr>
+          <w:rFonts w:ascii="Arial" w:hAnsi="Arial" w:cs="Arial"/>
+          <w:lang w:val="en-US"/>
+        </w:rPr>
+      </w:pPr>
+    </w:p>
+    <w:p>
+      <w:pPr>
+        <w:pStyle w:val="Sinespaciado"/>
+        <w:spacing w:line="276" w:lineRule="auto"/>
+        <w:jc w:val="center"/>
+        <w:rPr>
+          <w:rFonts w:ascii="Arial" w:hAnsi="Arial" w:cs="Arial"/>
+          <w:lang w:val="en-US"/>
+        </w:rPr>
+      </w:pPr>
+    </w:p>
+    <w:p>
+      <w:pPr>
+        <w:pStyle w:val="Sinespaciado"/>
+        <w:spacing w:line="276" w:lineRule="auto"/>
+        <w:jc w:val="center"/>
+        <w:rPr>
+          <w:rFonts w:ascii="Arial" w:hAnsi="Arial" w:cs="Arial"/>
+          <w:lang w:val="en-US"/>
+        </w:rPr>
+      </w:pPr>
+    </w:p>
+    <w:p>
+      <w:pPr>
+        <w:pStyle w:val="Sinespaciado"/>
+        <w:spacing w:line="276" w:lineRule="auto"/>
+        <w:jc w:val="center"/>
+        <w:rPr>
+          <w:rFonts w:ascii="Arial" w:hAnsi="Arial" w:cs="Arial"/>
+          <w:lang w:val="en-US"/>
+        </w:rPr>
+      </w:pPr>
+    </w:p>
+    <w:p>
+      <w:pPr>
+        <w:pStyle w:val="Sinespaciado"/>
+        <w:spacing w:line="276" w:lineRule="auto"/>
+        <w:jc w:val="center"/>
+        <w:rPr>
+          <w:rFonts w:ascii="Arial" w:hAnsi="Arial" w:cs="Arial"/>
+          <w:lang w:val="en-US"/>
+        </w:rPr>
+      </w:pPr>
+    </w:p>
+    <w:p>
+      <w:pPr>
+        <w:pStyle w:val="Sinespaciado"/>
+        <w:spacing w:line="276" w:lineRule="auto"/>
+        <w:jc w:val="center"/>
+        <w:rPr>
+          <w:rFonts w:ascii="Arial" w:hAnsi="Arial" w:cs="Arial"/>
+          <w:lang w:val="en-US"/>
+        </w:rPr>
+      </w:pPr>
+    </w:p>
+    <w:p>
+      <w:pPr>
+        <w:pStyle w:val="Sinespaciado"/>
+        <w:spacing w:line="276" w:lineRule="auto"/>
+        <w:jc w:val="center"/>
+        <w:rPr>
+          <w:rFonts w:ascii="Arial" w:hAnsi="Arial" w:cs="Arial"/>
+          <w:lang w:val="en-US"/>
+        </w:rPr>
+      </w:pPr>
+    </w:p>
+    <w:p>
+      <w:pPr>
+        <w:pStyle w:val="Sinespaciado"/>
+        <w:spacing w:line="276" w:lineRule="auto"/>
+        <w:jc w:val="center"/>
+        <w:rPr>
+          <w:rFonts w:ascii="Arial" w:hAnsi="Arial" w:cs="Arial"/>
+          <w:lang w:val="en-US"/>
+        </w:rPr>
+      </w:pPr>
+    </w:p>
+    <w:p>
+      <w:pPr>
+        <w:pStyle w:val="Sinespaciado"/>
+        <w:spacing w:line="276" w:lineRule="auto"/>
+        <w:jc w:val="center"/>
+        <w:rPr>
+          <w:rFonts w:ascii="Arial" w:hAnsi="Arial" w:cs="Arial"/>
+          <w:lang w:val="en-US"/>
         </w:rPr>
       </w:pPr>
     </w:p>
@@ -447,18 +464,18 @@
         <w:rPr>
           <w:rFonts w:ascii="Arial" w:hAnsi="Arial" w:cs="Arial"/>
           <w:u w:val="single"/>
-        </w:rPr>
-      </w:pPr>
-      <w:bookmarkStart w:id="0" w:name="_GoBack"/>
-      <w:bookmarkEnd w:id="0"/>
-    </w:p>
-    <w:p>
-      <w:pPr>
-        <w:pStyle w:val="Sinespaciado"/>
-        <w:spacing w:line="276" w:lineRule="auto"/>
-        <w:jc w:val="center"/>
-        <w:rPr>
-          <w:rFonts w:ascii="Arial" w:hAnsi="Arial" w:cs="Arial"/>
+          <w:lang w:val="en-US"/>
+        </w:rPr>
+      </w:pPr>
+    </w:p>
+    <w:p>
+      <w:pPr>
+        <w:pStyle w:val="Sinespaciado"/>
+        <w:spacing w:line="276" w:lineRule="auto"/>
+        <w:jc w:val="center"/>
+        <w:rPr>
+          <w:rFonts w:ascii="Arial" w:hAnsi="Arial" w:cs="Arial"/>
+          <w:lang w:val="en-US"/>
         </w:rPr>
       </w:pPr>
     </w:p>
@@ -470,12 +487,14 @@
         <w:rPr>
           <w:rFonts w:ascii="Arial" w:hAnsi="Arial" w:cs="Arial"/>
           <w:sz w:val="28"/>
+          <w:lang w:val="en-US"/>
         </w:rPr>
       </w:pPr>
       <w:r>
         <w:rPr>
           <w:rFonts w:ascii="Arial" w:hAnsi="Arial" w:cs="Arial"/>
           <w:sz w:val="24"/>
+          <w:lang w:val="en-US"/>
         </w:rPr>
         <w:t>Alumno</w:t>
       </w:r>
@@ -490,7 +509,7 @@
           <w:b/>
           <w:sz w:val="24"/>
           <w:u w:val="single"/>
-          <w:lang w:val="es-ES"/>
+          <w:lang w:val="en-US"/>
         </w:rPr>
       </w:pPr>
       <w:r>
@@ -498,6 +517,7 @@
           <w:rFonts w:ascii="Arial" w:hAnsi="Arial" w:cs="Arial"/>
           <w:b/>
           <w:sz w:val="24"/>
+          <w:lang w:val="en-US"/>
         </w:rPr>
         <w:t>Kenet Efraín Cuyuch Joj</w:t>
       </w:r>
@@ -714,20 +734,35 @@
                 <w:lang w:val="es-ES"/>
               </w:rPr>
             </w:pPr>
-          </w:p>
-        </w:tc>
-        <w:tc>
-          <w:tcPr>
-            <w:tcW w:w="5395" w:type="dxa"/>
-          </w:tcPr>
-          <w:p>
-            <w:pPr>
-              <w:jc w:val="center"/>
-              <w:rPr>
-                <w:rFonts w:ascii="Arial" w:eastAsiaTheme="minorHAnsi" w:hAnsi="Arial" w:cs="Arial"/>
-                <w:sz w:val="24"/>
-              </w:rPr>
-            </w:pPr>
+            <w:r>
+              <w:rPr>
+                <w:rFonts w:ascii="Arial" w:eastAsiaTheme="minorHAnsi" w:hAnsi="Arial" w:cs="Arial"/>
+                <w:sz w:val="24"/>
+                <w:lang w:val="es-ES"/>
+              </w:rPr>
+              <w:t>Kenet Efraín Cuyuch Joj</w:t>
+            </w:r>
+          </w:p>
+        </w:tc>
+        <w:tc>
+          <w:tcPr>
+            <w:tcW w:w="5395" w:type="dxa"/>
+          </w:tcPr>
+          <w:p>
+            <w:pPr>
+              <w:jc w:val="center"/>
+              <w:rPr>
+                <w:rFonts w:ascii="Arial" w:eastAsiaTheme="minorHAnsi" w:hAnsi="Arial" w:cs="Arial"/>
+                <w:sz w:val="24"/>
+              </w:rPr>
+            </w:pPr>
+            <w:r>
+              <w:rPr>
+                <w:rFonts w:ascii="Arial" w:eastAsiaTheme="minorHAnsi" w:hAnsi="Arial" w:cs="Arial"/>
+                <w:sz w:val="24"/>
+              </w:rPr>
+              <w:t>Scrum master</w:t>
+            </w:r>
           </w:p>
         </w:tc>
       </w:tr>
@@ -744,20 +779,34 @@
                 <w:sz w:val="24"/>
               </w:rPr>
             </w:pPr>
-          </w:p>
-        </w:tc>
-        <w:tc>
-          <w:tcPr>
-            <w:tcW w:w="5395" w:type="dxa"/>
-          </w:tcPr>
-          <w:p>
-            <w:pPr>
-              <w:jc w:val="center"/>
-              <w:rPr>
-                <w:rFonts w:ascii="Arial" w:eastAsiaTheme="minorHAnsi" w:hAnsi="Arial" w:cs="Arial"/>
-                <w:sz w:val="24"/>
-              </w:rPr>
-            </w:pPr>
+            <w:r>
+              <w:rPr>
+                <w:rFonts w:ascii="Arial" w:eastAsiaTheme="minorHAnsi" w:hAnsi="Arial" w:cs="Arial"/>
+                <w:sz w:val="24"/>
+              </w:rPr>
+              <w:t>Ricardo Alejandro Hernández Hernández</w:t>
+            </w:r>
+          </w:p>
+        </w:tc>
+        <w:tc>
+          <w:tcPr>
+            <w:tcW w:w="5395" w:type="dxa"/>
+          </w:tcPr>
+          <w:p>
+            <w:pPr>
+              <w:jc w:val="center"/>
+              <w:rPr>
+                <w:rFonts w:ascii="Arial" w:eastAsiaTheme="minorHAnsi" w:hAnsi="Arial" w:cs="Arial"/>
+                <w:sz w:val="24"/>
+              </w:rPr>
+            </w:pPr>
+            <w:r>
+              <w:rPr>
+                <w:rFonts w:ascii="Arial" w:eastAsiaTheme="minorHAnsi" w:hAnsi="Arial" w:cs="Arial"/>
+                <w:sz w:val="24"/>
+              </w:rPr>
+              <w:t>Programador</w:t>
+            </w:r>
           </w:p>
         </w:tc>
       </w:tr>
@@ -774,20 +823,34 @@
                 <w:sz w:val="24"/>
               </w:rPr>
             </w:pPr>
-          </w:p>
-        </w:tc>
-        <w:tc>
-          <w:tcPr>
-            <w:tcW w:w="5395" w:type="dxa"/>
-          </w:tcPr>
-          <w:p>
-            <w:pPr>
-              <w:jc w:val="center"/>
-              <w:rPr>
-                <w:rFonts w:ascii="Arial" w:eastAsiaTheme="minorHAnsi" w:hAnsi="Arial" w:cs="Arial"/>
-                <w:sz w:val="24"/>
-              </w:rPr>
-            </w:pPr>
+            <w:r>
+              <w:rPr>
+                <w:rFonts w:ascii="Arial" w:eastAsiaTheme="minorHAnsi" w:hAnsi="Arial" w:cs="Arial"/>
+                <w:sz w:val="24"/>
+              </w:rPr>
+              <w:t>Jose Enrique cuc cutz</w:t>
+            </w:r>
+          </w:p>
+        </w:tc>
+        <w:tc>
+          <w:tcPr>
+            <w:tcW w:w="5395" w:type="dxa"/>
+          </w:tcPr>
+          <w:p>
+            <w:pPr>
+              <w:jc w:val="center"/>
+              <w:rPr>
+                <w:rFonts w:ascii="Arial" w:eastAsiaTheme="minorHAnsi" w:hAnsi="Arial" w:cs="Arial"/>
+                <w:sz w:val="24"/>
+              </w:rPr>
+            </w:pPr>
+            <w:r>
+              <w:rPr>
+                <w:rFonts w:ascii="Arial" w:eastAsiaTheme="minorHAnsi" w:hAnsi="Arial" w:cs="Arial"/>
+                <w:sz w:val="24"/>
+              </w:rPr>
+              <w:t>Programador</w:t>
+            </w:r>
           </w:p>
         </w:tc>
       </w:tr>
@@ -1085,7 +1148,7 @@
 </file>
 
 <file path=word/styles.xml><?xml version="1.0" encoding="utf-8"?>
-<w:styles xmlns:mc="http://schemas.openxmlformats.org/markup-compatibility/2006" xmlns:r="http://schemas.openxmlformats.org/officeDocument/2006/relationships" xmlns:w="http://schemas.openxmlformats.org/wordprocessingml/2006/main" xmlns:w14="http://schemas.microsoft.com/office/word/2010/wordml" xmlns:w15="http://schemas.microsoft.com/office/word/2012/wordml" xmlns:w16se="http://schemas.microsoft.com/office/word/2015/wordml/symex" mc:Ignorable="w14 w15 w16se">
+<w:styles xmlns:mc="http://schemas.openxmlformats.org/markup-compatibility/2006" xmlns:r="http://schemas.openxmlformats.org/officeDocument/2006/relationships" xmlns:w="http://schemas.openxmlformats.org/wordprocessingml/2006/main" xmlns:w14="http://schemas.microsoft.com/office/word/2010/wordml" xmlns:w15="http://schemas.microsoft.com/office/word/2012/wordml" xmlns:w16cex="http://schemas.microsoft.com/office/word/2018/wordml/cex" xmlns:w16cid="http://schemas.microsoft.com/office/word/2016/wordml/cid" xmlns:w16="http://schemas.microsoft.com/office/word/2018/wordml" xmlns:w16du="http://schemas.microsoft.com/office/word/2023/wordml/word16du" xmlns:w16sdtdh="http://schemas.microsoft.com/office/word/2020/wordml/sdtdatahash" xmlns:w16sdtfl="http://schemas.microsoft.com/office/word/2024/wordml/sdtformatlock" xmlns:w16se="http://schemas.microsoft.com/office/word/2015/wordml/symex" mc:Ignorable="w14 w15 w16se w16cid w16 w16cex w16sdtdh w16sdtfl w16du">
   <w:docDefaults>
     <w:rPrDefault>
       <w:rPr>
@@ -1101,7 +1164,7 @@
       </w:pPr>
     </w:pPrDefault>
   </w:docDefaults>
-  <w:latentStyles w:defLockedState="0" w:defUIPriority="99" w:defSemiHidden="0" w:defUnhideWhenUsed="0" w:defQFormat="0" w:count="371">
+  <w:latentStyles w:defLockedState="0" w:defUIPriority="99" w:defSemiHidden="0" w:defUnhideWhenUsed="0" w:defQFormat="0" w:count="376">
     <w:lsdException w:name="Normal" w:uiPriority="0" w:qFormat="1"/>
     <w:lsdException w:name="heading 1" w:uiPriority="9" w:qFormat="1"/>
     <w:lsdException w:name="heading 2" w:semiHidden="1" w:uiPriority="9" w:unhideWhenUsed="1" w:qFormat="1"/>
@@ -1473,6 +1536,11 @@
     <w:lsdException w:name="List Table 5 Dark Accent 6" w:uiPriority="50"/>
     <w:lsdException w:name="List Table 6 Colorful Accent 6" w:uiPriority="51"/>
     <w:lsdException w:name="List Table 7 Colorful Accent 6" w:uiPriority="52"/>
+    <w:lsdException w:name="Mention" w:semiHidden="1" w:unhideWhenUsed="1"/>
+    <w:lsdException w:name="Smart Hyperlink" w:semiHidden="1" w:unhideWhenUsed="1"/>
+    <w:lsdException w:name="Hashtag" w:semiHidden="1" w:unhideWhenUsed="1"/>
+    <w:lsdException w:name="Unresolved Mention" w:semiHidden="1" w:unhideWhenUsed="1"/>
+    <w:lsdException w:name="Smart Link" w:semiHidden="1" w:unhideWhenUsed="1"/>
   </w:latentStyles>
   <w:style w:type="paragraph" w:default="1" w:styleId="Normal">
     <w:name w:val="Normal"/>

</xml_diff>

<commit_message>
add:Se agrego datos del programador apadilla-2024102 en el archivo Peaceathome.docx en la rama apadilla-2024102
</commit_message>
<xml_diff>
--- a/Peaceathome.docx
+++ b/Peaceathome.docx
@@ -1,6 +1,6 @@
 
 <file path=word/document.xml><?xml version="1.0" encoding="utf-8"?>
-<w:document xmlns:wpc="http://schemas.microsoft.com/office/word/2010/wordprocessingCanvas" xmlns:cx="http://schemas.microsoft.com/office/drawing/2014/chartex" xmlns:cx1="http://schemas.microsoft.com/office/drawing/2015/9/8/chartex" xmlns:mc="http://schemas.openxmlformats.org/markup-compatibility/2006" xmlns:o="urn:schemas-microsoft-com:office:office" xmlns:r="http://schemas.openxmlformats.org/officeDocument/2006/relationships" xmlns:m="http://schemas.openxmlformats.org/officeDocument/2006/math" xmlns:v="urn:schemas-microsoft-com:vml" xmlns:wp14="http://schemas.microsoft.com/office/word/2010/wordprocessingDrawing" xmlns:wp="http://schemas.openxmlformats.org/drawingml/2006/wordprocessingDrawing" xmlns:w10="urn:schemas-microsoft-com:office:word" xmlns:w="http://schemas.openxmlformats.org/wordprocessingml/2006/main" xmlns:w14="http://schemas.microsoft.com/office/word/2010/wordml" xmlns:w15="http://schemas.microsoft.com/office/word/2012/wordml" xmlns:w16se="http://schemas.microsoft.com/office/word/2015/wordml/symex" xmlns:wpg="http://schemas.microsoft.com/office/word/2010/wordprocessingGroup" xmlns:wpi="http://schemas.microsoft.com/office/word/2010/wordprocessingInk" xmlns:wne="http://schemas.microsoft.com/office/word/2006/wordml" xmlns:wps="http://schemas.microsoft.com/office/word/2010/wordprocessingShape" mc:Ignorable="w14 w15 w16se wp14">
+<w:document xmlns:wpc="http://schemas.microsoft.com/office/word/2010/wordprocessingCanvas" xmlns:cx="http://schemas.microsoft.com/office/drawing/2014/chartex" xmlns:cx1="http://schemas.microsoft.com/office/drawing/2015/9/8/chartex" xmlns:cx2="http://schemas.microsoft.com/office/drawing/2015/10/21/chartex" xmlns:cx3="http://schemas.microsoft.com/office/drawing/2016/5/9/chartex" xmlns:cx4="http://schemas.microsoft.com/office/drawing/2016/5/10/chartex" xmlns:cx5="http://schemas.microsoft.com/office/drawing/2016/5/11/chartex" xmlns:cx6="http://schemas.microsoft.com/office/drawing/2016/5/12/chartex" xmlns:cx7="http://schemas.microsoft.com/office/drawing/2016/5/13/chartex" xmlns:cx8="http://schemas.microsoft.com/office/drawing/2016/5/14/chartex" xmlns:mc="http://schemas.openxmlformats.org/markup-compatibility/2006" xmlns:aink="http://schemas.microsoft.com/office/drawing/2016/ink" xmlns:am3d="http://schemas.microsoft.com/office/drawing/2017/model3d" xmlns:o="urn:schemas-microsoft-com:office:office" xmlns:oel="http://schemas.microsoft.com/office/2019/extlst" xmlns:r="http://schemas.openxmlformats.org/officeDocument/2006/relationships" xmlns:m="http://schemas.openxmlformats.org/officeDocument/2006/math" xmlns:v="urn:schemas-microsoft-com:vml" xmlns:wp14="http://schemas.microsoft.com/office/word/2010/wordprocessingDrawing" xmlns:wp="http://schemas.openxmlformats.org/drawingml/2006/wordprocessingDrawing" xmlns:w10="urn:schemas-microsoft-com:office:word" xmlns:w="http://schemas.openxmlformats.org/wordprocessingml/2006/main" xmlns:w14="http://schemas.microsoft.com/office/word/2010/wordml" xmlns:w15="http://schemas.microsoft.com/office/word/2012/wordml" xmlns:w16cex="http://schemas.microsoft.com/office/word/2018/wordml/cex" xmlns:w16cid="http://schemas.microsoft.com/office/word/2016/wordml/cid" xmlns:w16="http://schemas.microsoft.com/office/word/2018/wordml" xmlns:w16sdtdh="http://schemas.microsoft.com/office/word/2020/wordml/sdtdatahash" xmlns:w16se="http://schemas.microsoft.com/office/word/2015/wordml/symex" xmlns:wpg="http://schemas.microsoft.com/office/word/2010/wordprocessingGroup" xmlns:wpi="http://schemas.microsoft.com/office/word/2010/wordprocessingInk" xmlns:wne="http://schemas.microsoft.com/office/word/2006/wordml" xmlns:wps="http://schemas.microsoft.com/office/word/2010/wordprocessingShape" mc:Ignorable="w14 w15 w16se w16cid w16 w16cex w16sdtdh wp14">
   <w:body>
     <w:p>
       <w:pPr>
@@ -277,6 +277,7 @@
         <w:jc w:val="center"/>
         <w:rPr>
           <w:rFonts w:ascii="Arial" w:hAnsi="Arial" w:cs="Arial"/>
+          <w:lang w:val="en-US"/>
         </w:rPr>
       </w:pPr>
       <w:r>
@@ -285,6 +286,7 @@
           <w:rFonts w:ascii="Arial" w:hAnsi="Arial" w:cs="Arial"/>
           <w:color w:val="000000"/>
           <w:sz w:val="40"/>
+          <w:lang w:val="en-US"/>
         </w:rPr>
         <w:t>Peace at home</w:t>
       </w:r>
@@ -296,146 +298,161 @@
         <w:jc w:val="center"/>
         <w:rPr>
           <w:rFonts w:ascii="Arial" w:hAnsi="Arial" w:cs="Arial"/>
-        </w:rPr>
-      </w:pPr>
-    </w:p>
-    <w:p>
-      <w:pPr>
-        <w:pStyle w:val="Sinespaciado"/>
-        <w:spacing w:line="276" w:lineRule="auto"/>
-        <w:jc w:val="center"/>
-        <w:rPr>
-          <w:rFonts w:ascii="Arial" w:hAnsi="Arial" w:cs="Arial"/>
-        </w:rPr>
-      </w:pPr>
-    </w:p>
-    <w:p>
-      <w:pPr>
-        <w:pStyle w:val="Sinespaciado"/>
-        <w:spacing w:line="276" w:lineRule="auto"/>
-        <w:jc w:val="center"/>
-        <w:rPr>
-          <w:rFonts w:ascii="Arial" w:hAnsi="Arial" w:cs="Arial"/>
-        </w:rPr>
-      </w:pPr>
-    </w:p>
-    <w:p>
-      <w:pPr>
-        <w:pStyle w:val="Sinespaciado"/>
-        <w:spacing w:line="276" w:lineRule="auto"/>
-        <w:jc w:val="center"/>
-        <w:rPr>
-          <w:rFonts w:ascii="Arial" w:hAnsi="Arial" w:cs="Arial"/>
-        </w:rPr>
-      </w:pPr>
-    </w:p>
-    <w:p>
-      <w:pPr>
-        <w:pStyle w:val="Sinespaciado"/>
-        <w:spacing w:line="276" w:lineRule="auto"/>
-        <w:jc w:val="center"/>
-        <w:rPr>
-          <w:rFonts w:ascii="Arial" w:hAnsi="Arial" w:cs="Arial"/>
-        </w:rPr>
-      </w:pPr>
-    </w:p>
-    <w:p>
-      <w:pPr>
-        <w:pStyle w:val="Sinespaciado"/>
-        <w:spacing w:line="276" w:lineRule="auto"/>
-        <w:jc w:val="center"/>
-        <w:rPr>
-          <w:rFonts w:ascii="Arial" w:hAnsi="Arial" w:cs="Arial"/>
-        </w:rPr>
-      </w:pPr>
-    </w:p>
-    <w:p>
-      <w:pPr>
-        <w:pStyle w:val="Sinespaciado"/>
-        <w:spacing w:line="276" w:lineRule="auto"/>
-        <w:jc w:val="center"/>
-        <w:rPr>
-          <w:rFonts w:ascii="Arial" w:hAnsi="Arial" w:cs="Arial"/>
-        </w:rPr>
-      </w:pPr>
-    </w:p>
-    <w:p>
-      <w:pPr>
-        <w:pStyle w:val="Sinespaciado"/>
-        <w:spacing w:line="276" w:lineRule="auto"/>
-        <w:jc w:val="center"/>
-        <w:rPr>
-          <w:rFonts w:ascii="Arial" w:hAnsi="Arial" w:cs="Arial"/>
-        </w:rPr>
-      </w:pPr>
-    </w:p>
-    <w:p>
-      <w:pPr>
-        <w:pStyle w:val="Sinespaciado"/>
-        <w:spacing w:line="276" w:lineRule="auto"/>
-        <w:jc w:val="center"/>
-        <w:rPr>
-          <w:rFonts w:ascii="Arial" w:hAnsi="Arial" w:cs="Arial"/>
-        </w:rPr>
-      </w:pPr>
-    </w:p>
-    <w:p>
-      <w:pPr>
-        <w:pStyle w:val="Sinespaciado"/>
-        <w:spacing w:line="276" w:lineRule="auto"/>
-        <w:jc w:val="center"/>
-        <w:rPr>
-          <w:rFonts w:ascii="Arial" w:hAnsi="Arial" w:cs="Arial"/>
-        </w:rPr>
-      </w:pPr>
-    </w:p>
-    <w:p>
-      <w:pPr>
-        <w:pStyle w:val="Sinespaciado"/>
-        <w:spacing w:line="276" w:lineRule="auto"/>
-        <w:jc w:val="center"/>
-        <w:rPr>
-          <w:rFonts w:ascii="Arial" w:hAnsi="Arial" w:cs="Arial"/>
-        </w:rPr>
-      </w:pPr>
-    </w:p>
-    <w:p>
-      <w:pPr>
-        <w:pStyle w:val="Sinespaciado"/>
-        <w:spacing w:line="276" w:lineRule="auto"/>
-        <w:jc w:val="center"/>
-        <w:rPr>
-          <w:rFonts w:ascii="Arial" w:hAnsi="Arial" w:cs="Arial"/>
-        </w:rPr>
-      </w:pPr>
-    </w:p>
-    <w:p>
-      <w:pPr>
-        <w:pStyle w:val="Sinespaciado"/>
-        <w:spacing w:line="276" w:lineRule="auto"/>
-        <w:jc w:val="center"/>
-        <w:rPr>
-          <w:rFonts w:ascii="Arial" w:hAnsi="Arial" w:cs="Arial"/>
-        </w:rPr>
-      </w:pPr>
-    </w:p>
-    <w:p>
-      <w:pPr>
-        <w:pStyle w:val="Sinespaciado"/>
-        <w:spacing w:line="276" w:lineRule="auto"/>
-        <w:jc w:val="center"/>
-        <w:rPr>
-          <w:rFonts w:ascii="Arial" w:hAnsi="Arial" w:cs="Arial"/>
-        </w:rPr>
-      </w:pPr>
-    </w:p>
-    <w:p>
-      <w:pPr>
-        <w:pStyle w:val="Sinespaciado"/>
-        <w:spacing w:line="276" w:lineRule="auto"/>
-        <w:jc w:val="center"/>
-        <w:rPr>
-          <w:rFonts w:ascii="Arial" w:hAnsi="Arial" w:cs="Arial"/>
+          <w:lang w:val="en-US"/>
+        </w:rPr>
+      </w:pPr>
+    </w:p>
+    <w:p>
+      <w:pPr>
+        <w:pStyle w:val="Sinespaciado"/>
+        <w:spacing w:line="276" w:lineRule="auto"/>
+        <w:jc w:val="center"/>
+        <w:rPr>
+          <w:rFonts w:ascii="Arial" w:hAnsi="Arial" w:cs="Arial"/>
+          <w:lang w:val="en-US"/>
+        </w:rPr>
+      </w:pPr>
+    </w:p>
+    <w:p>
+      <w:pPr>
+        <w:pStyle w:val="Sinespaciado"/>
+        <w:spacing w:line="276" w:lineRule="auto"/>
+        <w:jc w:val="center"/>
+        <w:rPr>
+          <w:rFonts w:ascii="Arial" w:hAnsi="Arial" w:cs="Arial"/>
+          <w:lang w:val="en-US"/>
+        </w:rPr>
+      </w:pPr>
+    </w:p>
+    <w:p>
+      <w:pPr>
+        <w:pStyle w:val="Sinespaciado"/>
+        <w:spacing w:line="276" w:lineRule="auto"/>
+        <w:jc w:val="center"/>
+        <w:rPr>
+          <w:rFonts w:ascii="Arial" w:hAnsi="Arial" w:cs="Arial"/>
+          <w:lang w:val="en-US"/>
+        </w:rPr>
+      </w:pPr>
+    </w:p>
+    <w:p>
+      <w:pPr>
+        <w:pStyle w:val="Sinespaciado"/>
+        <w:spacing w:line="276" w:lineRule="auto"/>
+        <w:jc w:val="center"/>
+        <w:rPr>
+          <w:rFonts w:ascii="Arial" w:hAnsi="Arial" w:cs="Arial"/>
+          <w:lang w:val="en-US"/>
+        </w:rPr>
+      </w:pPr>
+    </w:p>
+    <w:p>
+      <w:pPr>
+        <w:pStyle w:val="Sinespaciado"/>
+        <w:spacing w:line="276" w:lineRule="auto"/>
+        <w:jc w:val="center"/>
+        <w:rPr>
+          <w:rFonts w:ascii="Arial" w:hAnsi="Arial" w:cs="Arial"/>
+          <w:lang w:val="en-US"/>
+        </w:rPr>
+      </w:pPr>
+    </w:p>
+    <w:p>
+      <w:pPr>
+        <w:pStyle w:val="Sinespaciado"/>
+        <w:spacing w:line="276" w:lineRule="auto"/>
+        <w:jc w:val="center"/>
+        <w:rPr>
+          <w:rFonts w:ascii="Arial" w:hAnsi="Arial" w:cs="Arial"/>
+          <w:lang w:val="en-US"/>
+        </w:rPr>
+      </w:pPr>
+    </w:p>
+    <w:p>
+      <w:pPr>
+        <w:pStyle w:val="Sinespaciado"/>
+        <w:spacing w:line="276" w:lineRule="auto"/>
+        <w:jc w:val="center"/>
+        <w:rPr>
+          <w:rFonts w:ascii="Arial" w:hAnsi="Arial" w:cs="Arial"/>
+          <w:lang w:val="en-US"/>
+        </w:rPr>
+      </w:pPr>
+    </w:p>
+    <w:p>
+      <w:pPr>
+        <w:pStyle w:val="Sinespaciado"/>
+        <w:spacing w:line="276" w:lineRule="auto"/>
+        <w:jc w:val="center"/>
+        <w:rPr>
+          <w:rFonts w:ascii="Arial" w:hAnsi="Arial" w:cs="Arial"/>
+          <w:lang w:val="en-US"/>
+        </w:rPr>
+      </w:pPr>
+    </w:p>
+    <w:p>
+      <w:pPr>
+        <w:pStyle w:val="Sinespaciado"/>
+        <w:spacing w:line="276" w:lineRule="auto"/>
+        <w:jc w:val="center"/>
+        <w:rPr>
+          <w:rFonts w:ascii="Arial" w:hAnsi="Arial" w:cs="Arial"/>
+          <w:lang w:val="en-US"/>
+        </w:rPr>
+      </w:pPr>
+    </w:p>
+    <w:p>
+      <w:pPr>
+        <w:pStyle w:val="Sinespaciado"/>
+        <w:spacing w:line="276" w:lineRule="auto"/>
+        <w:jc w:val="center"/>
+        <w:rPr>
+          <w:rFonts w:ascii="Arial" w:hAnsi="Arial" w:cs="Arial"/>
+          <w:lang w:val="en-US"/>
+        </w:rPr>
+      </w:pPr>
+    </w:p>
+    <w:p>
+      <w:pPr>
+        <w:pStyle w:val="Sinespaciado"/>
+        <w:spacing w:line="276" w:lineRule="auto"/>
+        <w:jc w:val="center"/>
+        <w:rPr>
+          <w:rFonts w:ascii="Arial" w:hAnsi="Arial" w:cs="Arial"/>
+          <w:lang w:val="en-US"/>
+        </w:rPr>
+      </w:pPr>
+    </w:p>
+    <w:p>
+      <w:pPr>
+        <w:pStyle w:val="Sinespaciado"/>
+        <w:spacing w:line="276" w:lineRule="auto"/>
+        <w:jc w:val="center"/>
+        <w:rPr>
+          <w:rFonts w:ascii="Arial" w:hAnsi="Arial" w:cs="Arial"/>
+          <w:lang w:val="en-US"/>
+        </w:rPr>
+      </w:pPr>
+    </w:p>
+    <w:p>
+      <w:pPr>
+        <w:pStyle w:val="Sinespaciado"/>
+        <w:spacing w:line="276" w:lineRule="auto"/>
+        <w:jc w:val="center"/>
+        <w:rPr>
+          <w:rFonts w:ascii="Arial" w:hAnsi="Arial" w:cs="Arial"/>
+          <w:lang w:val="en-US"/>
+        </w:rPr>
+      </w:pPr>
+    </w:p>
+    <w:p>
+      <w:pPr>
+        <w:pStyle w:val="Sinespaciado"/>
+        <w:spacing w:line="276" w:lineRule="auto"/>
+        <w:jc w:val="center"/>
+        <w:rPr>
+          <w:rFonts w:ascii="Arial" w:hAnsi="Arial" w:cs="Arial"/>
+          <w:lang w:val="en-US"/>
         </w:rPr>
       </w:pPr>
     </w:p>
@@ -447,18 +464,18 @@
         <w:rPr>
           <w:rFonts w:ascii="Arial" w:hAnsi="Arial" w:cs="Arial"/>
           <w:u w:val="single"/>
-        </w:rPr>
-      </w:pPr>
-      <w:bookmarkStart w:id="0" w:name="_GoBack"/>
-      <w:bookmarkEnd w:id="0"/>
-    </w:p>
-    <w:p>
-      <w:pPr>
-        <w:pStyle w:val="Sinespaciado"/>
-        <w:spacing w:line="276" w:lineRule="auto"/>
-        <w:jc w:val="center"/>
-        <w:rPr>
-          <w:rFonts w:ascii="Arial" w:hAnsi="Arial" w:cs="Arial"/>
+          <w:lang w:val="en-US"/>
+        </w:rPr>
+      </w:pPr>
+    </w:p>
+    <w:p>
+      <w:pPr>
+        <w:pStyle w:val="Sinespaciado"/>
+        <w:spacing w:line="276" w:lineRule="auto"/>
+        <w:jc w:val="center"/>
+        <w:rPr>
+          <w:rFonts w:ascii="Arial" w:hAnsi="Arial" w:cs="Arial"/>
+          <w:lang w:val="en-US"/>
         </w:rPr>
       </w:pPr>
     </w:p>
@@ -470,12 +487,14 @@
         <w:rPr>
           <w:rFonts w:ascii="Arial" w:hAnsi="Arial" w:cs="Arial"/>
           <w:sz w:val="28"/>
+          <w:lang w:val="en-US"/>
         </w:rPr>
       </w:pPr>
       <w:r>
         <w:rPr>
           <w:rFonts w:ascii="Arial" w:hAnsi="Arial" w:cs="Arial"/>
           <w:sz w:val="24"/>
+          <w:lang w:val="en-US"/>
         </w:rPr>
         <w:t>Alumno</w:t>
       </w:r>
@@ -490,7 +509,7 @@
           <w:b/>
           <w:sz w:val="24"/>
           <w:u w:val="single"/>
-          <w:lang w:val="es-ES"/>
+          <w:lang w:val="en-US"/>
         </w:rPr>
       </w:pPr>
       <w:r>
@@ -498,6 +517,7 @@
           <w:rFonts w:ascii="Arial" w:hAnsi="Arial" w:cs="Arial"/>
           <w:b/>
           <w:sz w:val="24"/>
+          <w:lang w:val="en-US"/>
         </w:rPr>
         <w:t>Kenet Efraín Cuyuch Joj</w:t>
       </w:r>
@@ -714,20 +734,35 @@
                 <w:lang w:val="es-ES"/>
               </w:rPr>
             </w:pPr>
-          </w:p>
-        </w:tc>
-        <w:tc>
-          <w:tcPr>
-            <w:tcW w:w="5395" w:type="dxa"/>
-          </w:tcPr>
-          <w:p>
-            <w:pPr>
-              <w:jc w:val="center"/>
-              <w:rPr>
-                <w:rFonts w:ascii="Arial" w:eastAsiaTheme="minorHAnsi" w:hAnsi="Arial" w:cs="Arial"/>
-                <w:sz w:val="24"/>
-              </w:rPr>
-            </w:pPr>
+            <w:r>
+              <w:rPr>
+                <w:rFonts w:ascii="Arial" w:eastAsiaTheme="minorHAnsi" w:hAnsi="Arial" w:cs="Arial"/>
+                <w:sz w:val="24"/>
+                <w:lang w:val="es-ES"/>
+              </w:rPr>
+              <w:t>Kenet Efraín Cuyuch Joj</w:t>
+            </w:r>
+          </w:p>
+        </w:tc>
+        <w:tc>
+          <w:tcPr>
+            <w:tcW w:w="5395" w:type="dxa"/>
+          </w:tcPr>
+          <w:p>
+            <w:pPr>
+              <w:jc w:val="center"/>
+              <w:rPr>
+                <w:rFonts w:ascii="Arial" w:eastAsiaTheme="minorHAnsi" w:hAnsi="Arial" w:cs="Arial"/>
+                <w:sz w:val="24"/>
+              </w:rPr>
+            </w:pPr>
+            <w:r>
+              <w:rPr>
+                <w:rFonts w:ascii="Arial" w:eastAsiaTheme="minorHAnsi" w:hAnsi="Arial" w:cs="Arial"/>
+                <w:sz w:val="24"/>
+              </w:rPr>
+              <w:t>Scrum master</w:t>
+            </w:r>
           </w:p>
         </w:tc>
       </w:tr>
@@ -744,20 +779,34 @@
                 <w:sz w:val="24"/>
               </w:rPr>
             </w:pPr>
-          </w:p>
-        </w:tc>
-        <w:tc>
-          <w:tcPr>
-            <w:tcW w:w="5395" w:type="dxa"/>
-          </w:tcPr>
-          <w:p>
-            <w:pPr>
-              <w:jc w:val="center"/>
-              <w:rPr>
-                <w:rFonts w:ascii="Arial" w:eastAsiaTheme="minorHAnsi" w:hAnsi="Arial" w:cs="Arial"/>
-                <w:sz w:val="24"/>
-              </w:rPr>
-            </w:pPr>
+            <w:r>
+              <w:rPr>
+                <w:rFonts w:ascii="Arial" w:eastAsiaTheme="minorHAnsi" w:hAnsi="Arial" w:cs="Arial"/>
+                <w:sz w:val="24"/>
+              </w:rPr>
+              <w:t>Ricardo Alejandro Hernández Hernández</w:t>
+            </w:r>
+          </w:p>
+        </w:tc>
+        <w:tc>
+          <w:tcPr>
+            <w:tcW w:w="5395" w:type="dxa"/>
+          </w:tcPr>
+          <w:p>
+            <w:pPr>
+              <w:jc w:val="center"/>
+              <w:rPr>
+                <w:rFonts w:ascii="Arial" w:eastAsiaTheme="minorHAnsi" w:hAnsi="Arial" w:cs="Arial"/>
+                <w:sz w:val="24"/>
+              </w:rPr>
+            </w:pPr>
+            <w:r>
+              <w:rPr>
+                <w:rFonts w:ascii="Arial" w:eastAsiaTheme="minorHAnsi" w:hAnsi="Arial" w:cs="Arial"/>
+                <w:sz w:val="24"/>
+              </w:rPr>
+              <w:t>Programador</w:t>
+            </w:r>
           </w:p>
         </w:tc>
       </w:tr>
@@ -774,20 +823,34 @@
                 <w:sz w:val="24"/>
               </w:rPr>
             </w:pPr>
-          </w:p>
-        </w:tc>
-        <w:tc>
-          <w:tcPr>
-            <w:tcW w:w="5395" w:type="dxa"/>
-          </w:tcPr>
-          <w:p>
-            <w:pPr>
-              <w:jc w:val="center"/>
-              <w:rPr>
-                <w:rFonts w:ascii="Arial" w:eastAsiaTheme="minorHAnsi" w:hAnsi="Arial" w:cs="Arial"/>
-                <w:sz w:val="24"/>
-              </w:rPr>
-            </w:pPr>
+            <w:r>
+              <w:rPr>
+                <w:rFonts w:ascii="Arial" w:eastAsiaTheme="minorHAnsi" w:hAnsi="Arial" w:cs="Arial"/>
+                <w:sz w:val="24"/>
+              </w:rPr>
+              <w:t>Jose Enrique cuc cutz</w:t>
+            </w:r>
+          </w:p>
+        </w:tc>
+        <w:tc>
+          <w:tcPr>
+            <w:tcW w:w="5395" w:type="dxa"/>
+          </w:tcPr>
+          <w:p>
+            <w:pPr>
+              <w:jc w:val="center"/>
+              <w:rPr>
+                <w:rFonts w:ascii="Arial" w:eastAsiaTheme="minorHAnsi" w:hAnsi="Arial" w:cs="Arial"/>
+                <w:sz w:val="24"/>
+              </w:rPr>
+            </w:pPr>
+            <w:r>
+              <w:rPr>
+                <w:rFonts w:ascii="Arial" w:eastAsiaTheme="minorHAnsi" w:hAnsi="Arial" w:cs="Arial"/>
+                <w:sz w:val="24"/>
+              </w:rPr>
+              <w:t>Programador</w:t>
+            </w:r>
           </w:p>
         </w:tc>
       </w:tr>
@@ -804,6 +867,13 @@
                 <w:sz w:val="24"/>
               </w:rPr>
             </w:pPr>
+            <w:r>
+              <w:rPr>
+                <w:rFonts w:ascii="Arial" w:eastAsiaTheme="minorHAnsi" w:hAnsi="Arial" w:cs="Arial"/>
+                <w:sz w:val="24"/>
+              </w:rPr>
+              <w:t>Angel Gabriel Ernesto Grijalva Castro</w:t>
+            </w:r>
           </w:p>
         </w:tc>
         <w:tc>
@@ -819,6 +889,14 @@
                 <w:u w:val="single"/>
               </w:rPr>
             </w:pPr>
+            <w:r>
+              <w:rPr>
+                <w:rFonts w:ascii="Arial" w:eastAsiaTheme="minorHAnsi" w:hAnsi="Arial" w:cs="Arial"/>
+                <w:sz w:val="24"/>
+                <w:u w:val="single"/>
+              </w:rPr>
+              <w:t>Programador</w:t>
+            </w:r>
           </w:p>
         </w:tc>
       </w:tr>
@@ -835,20 +913,34 @@
                 <w:sz w:val="24"/>
               </w:rPr>
             </w:pPr>
-          </w:p>
-        </w:tc>
-        <w:tc>
-          <w:tcPr>
-            <w:tcW w:w="5395" w:type="dxa"/>
-          </w:tcPr>
-          <w:p>
-            <w:pPr>
-              <w:jc w:val="center"/>
-              <w:rPr>
-                <w:rFonts w:ascii="Arial" w:eastAsiaTheme="minorHAnsi" w:hAnsi="Arial" w:cs="Arial"/>
-                <w:sz w:val="24"/>
-              </w:rPr>
-            </w:pPr>
+            <w:r>
+              <w:rPr>
+                <w:rFonts w:ascii="Arial" w:eastAsiaTheme="minorHAnsi" w:hAnsi="Arial" w:cs="Arial"/>
+                <w:sz w:val="24"/>
+              </w:rPr>
+              <w:t>Angel Gahel Padilla Pacheco</w:t>
+            </w:r>
+          </w:p>
+        </w:tc>
+        <w:tc>
+          <w:tcPr>
+            <w:tcW w:w="5395" w:type="dxa"/>
+          </w:tcPr>
+          <w:p>
+            <w:pPr>
+              <w:jc w:val="center"/>
+              <w:rPr>
+                <w:rFonts w:ascii="Arial" w:eastAsiaTheme="minorHAnsi" w:hAnsi="Arial" w:cs="Arial"/>
+                <w:sz w:val="24"/>
+              </w:rPr>
+            </w:pPr>
+            <w:r>
+              <w:rPr>
+                <w:rFonts w:ascii="Arial" w:eastAsiaTheme="minorHAnsi" w:hAnsi="Arial" w:cs="Arial"/>
+                <w:sz w:val="24"/>
+              </w:rPr>
+              <w:t>Programador</w:t>
+            </w:r>
           </w:p>
         </w:tc>
       </w:tr>
@@ -1085,7 +1177,7 @@
 </file>
 
 <file path=word/styles.xml><?xml version="1.0" encoding="utf-8"?>
-<w:styles xmlns:mc="http://schemas.openxmlformats.org/markup-compatibility/2006" xmlns:r="http://schemas.openxmlformats.org/officeDocument/2006/relationships" xmlns:w="http://schemas.openxmlformats.org/wordprocessingml/2006/main" xmlns:w14="http://schemas.microsoft.com/office/word/2010/wordml" xmlns:w15="http://schemas.microsoft.com/office/word/2012/wordml" xmlns:w16se="http://schemas.microsoft.com/office/word/2015/wordml/symex" mc:Ignorable="w14 w15 w16se">
+<w:styles xmlns:mc="http://schemas.openxmlformats.org/markup-compatibility/2006" xmlns:r="http://schemas.openxmlformats.org/officeDocument/2006/relationships" xmlns:w="http://schemas.openxmlformats.org/wordprocessingml/2006/main" xmlns:w14="http://schemas.microsoft.com/office/word/2010/wordml" xmlns:w15="http://schemas.microsoft.com/office/word/2012/wordml" xmlns:w16cex="http://schemas.microsoft.com/office/word/2018/wordml/cex" xmlns:w16cid="http://schemas.microsoft.com/office/word/2016/wordml/cid" xmlns:w16="http://schemas.microsoft.com/office/word/2018/wordml" xmlns:w16sdtdh="http://schemas.microsoft.com/office/word/2020/wordml/sdtdatahash" xmlns:w16se="http://schemas.microsoft.com/office/word/2015/wordml/symex" mc:Ignorable="w14 w15 w16se w16cid w16 w16cex w16sdtdh">
   <w:docDefaults>
     <w:rPrDefault>
       <w:rPr>
@@ -1101,7 +1193,7 @@
       </w:pPr>
     </w:pPrDefault>
   </w:docDefaults>
-  <w:latentStyles w:defLockedState="0" w:defUIPriority="99" w:defSemiHidden="0" w:defUnhideWhenUsed="0" w:defQFormat="0" w:count="371">
+  <w:latentStyles w:defLockedState="0" w:defUIPriority="99" w:defSemiHidden="0" w:defUnhideWhenUsed="0" w:defQFormat="0" w:count="376">
     <w:lsdException w:name="Normal" w:uiPriority="0" w:qFormat="1"/>
     <w:lsdException w:name="heading 1" w:uiPriority="9" w:qFormat="1"/>
     <w:lsdException w:name="heading 2" w:semiHidden="1" w:uiPriority="9" w:unhideWhenUsed="1" w:qFormat="1"/>
@@ -1473,6 +1565,11 @@
     <w:lsdException w:name="List Table 5 Dark Accent 6" w:uiPriority="50"/>
     <w:lsdException w:name="List Table 6 Colorful Accent 6" w:uiPriority="51"/>
     <w:lsdException w:name="List Table 7 Colorful Accent 6" w:uiPriority="52"/>
+    <w:lsdException w:name="Mention" w:semiHidden="1" w:unhideWhenUsed="1"/>
+    <w:lsdException w:name="Smart Hyperlink" w:semiHidden="1" w:unhideWhenUsed="1"/>
+    <w:lsdException w:name="Hashtag" w:semiHidden="1" w:unhideWhenUsed="1"/>
+    <w:lsdException w:name="Unresolved Mention" w:semiHidden="1" w:unhideWhenUsed="1"/>
+    <w:lsdException w:name="Smart Link" w:semiHidden="1" w:unhideWhenUsed="1"/>
   </w:latentStyles>
   <w:style w:type="paragraph" w:default="1" w:styleId="Normal">
     <w:name w:val="Normal"/>

</xml_diff>

<commit_message>
add:Se agregaron los datos del programador oveliz-2024369 en el archivo Peaceathome.docx en la rama oveliz-2024369
</commit_message>
<xml_diff>
--- a/Peaceathome.docx
+++ b/Peaceathome.docx
@@ -1,6 +1,6 @@
 
 <file path=word/document.xml><?xml version="1.0" encoding="utf-8"?>
-<w:document xmlns:wpc="http://schemas.microsoft.com/office/word/2010/wordprocessingCanvas" xmlns:cx="http://schemas.microsoft.com/office/drawing/2014/chartex" xmlns:cx1="http://schemas.microsoft.com/office/drawing/2015/9/8/chartex" xmlns:mc="http://schemas.openxmlformats.org/markup-compatibility/2006" xmlns:o="urn:schemas-microsoft-com:office:office" xmlns:r="http://schemas.openxmlformats.org/officeDocument/2006/relationships" xmlns:m="http://schemas.openxmlformats.org/officeDocument/2006/math" xmlns:v="urn:schemas-microsoft-com:vml" xmlns:wp14="http://schemas.microsoft.com/office/word/2010/wordprocessingDrawing" xmlns:wp="http://schemas.openxmlformats.org/drawingml/2006/wordprocessingDrawing" xmlns:w10="urn:schemas-microsoft-com:office:word" xmlns:w="http://schemas.openxmlformats.org/wordprocessingml/2006/main" xmlns:w14="http://schemas.microsoft.com/office/word/2010/wordml" xmlns:w15="http://schemas.microsoft.com/office/word/2012/wordml" xmlns:w16se="http://schemas.microsoft.com/office/word/2015/wordml/symex" xmlns:wpg="http://schemas.microsoft.com/office/word/2010/wordprocessingGroup" xmlns:wpi="http://schemas.microsoft.com/office/word/2010/wordprocessingInk" xmlns:wne="http://schemas.microsoft.com/office/word/2006/wordml" xmlns:wps="http://schemas.microsoft.com/office/word/2010/wordprocessingShape" mc:Ignorable="w14 w15 w16se wp14">
+<w:document xmlns:wpc="http://schemas.microsoft.com/office/word/2010/wordprocessingCanvas" xmlns:cx="http://schemas.microsoft.com/office/drawing/2014/chartex" xmlns:cx1="http://schemas.microsoft.com/office/drawing/2015/9/8/chartex" xmlns:cx2="http://schemas.microsoft.com/office/drawing/2015/10/21/chartex" xmlns:cx3="http://schemas.microsoft.com/office/drawing/2016/5/9/chartex" xmlns:cx4="http://schemas.microsoft.com/office/drawing/2016/5/10/chartex" xmlns:cx5="http://schemas.microsoft.com/office/drawing/2016/5/11/chartex" xmlns:cx6="http://schemas.microsoft.com/office/drawing/2016/5/12/chartex" xmlns:cx7="http://schemas.microsoft.com/office/drawing/2016/5/13/chartex" xmlns:cx8="http://schemas.microsoft.com/office/drawing/2016/5/14/chartex" xmlns:mc="http://schemas.openxmlformats.org/markup-compatibility/2006" xmlns:aink="http://schemas.microsoft.com/office/drawing/2016/ink" xmlns:am3d="http://schemas.microsoft.com/office/drawing/2017/model3d" xmlns:o="urn:schemas-microsoft-com:office:office" xmlns:oel="http://schemas.microsoft.com/office/2019/extlst" xmlns:r="http://schemas.openxmlformats.org/officeDocument/2006/relationships" xmlns:m="http://schemas.openxmlformats.org/officeDocument/2006/math" xmlns:v="urn:schemas-microsoft-com:vml" xmlns:wp14="http://schemas.microsoft.com/office/word/2010/wordprocessingDrawing" xmlns:wp="http://schemas.openxmlformats.org/drawingml/2006/wordprocessingDrawing" xmlns:w10="urn:schemas-microsoft-com:office:word" xmlns:w="http://schemas.openxmlformats.org/wordprocessingml/2006/main" xmlns:w14="http://schemas.microsoft.com/office/word/2010/wordml" xmlns:w15="http://schemas.microsoft.com/office/word/2012/wordml" xmlns:w16cex="http://schemas.microsoft.com/office/word/2018/wordml/cex" xmlns:w16cid="http://schemas.microsoft.com/office/word/2016/wordml/cid" xmlns:w16="http://schemas.microsoft.com/office/word/2018/wordml" xmlns:w16du="http://schemas.microsoft.com/office/word/2023/wordml/word16du" xmlns:w16sdtdh="http://schemas.microsoft.com/office/word/2020/wordml/sdtdatahash" xmlns:w16sdtfl="http://schemas.microsoft.com/office/word/2024/wordml/sdtformatlock" xmlns:w16se="http://schemas.microsoft.com/office/word/2015/wordml/symex" xmlns:wpg="http://schemas.microsoft.com/office/word/2010/wordprocessingGroup" xmlns:wpi="http://schemas.microsoft.com/office/word/2010/wordprocessingInk" xmlns:wne="http://schemas.microsoft.com/office/word/2006/wordml" xmlns:wps="http://schemas.microsoft.com/office/word/2010/wordprocessingShape" mc:Ignorable="w14 w15 w16se w16cid w16 w16cex w16sdtdh w16sdtfl w16du wp14">
   <w:body>
     <w:p>
       <w:pPr>
@@ -277,6 +277,7 @@
         <w:jc w:val="center"/>
         <w:rPr>
           <w:rFonts w:ascii="Arial" w:hAnsi="Arial" w:cs="Arial"/>
+          <w:lang w:val="en-US"/>
         </w:rPr>
       </w:pPr>
       <w:r>
@@ -285,6 +286,7 @@
           <w:rFonts w:ascii="Arial" w:hAnsi="Arial" w:cs="Arial"/>
           <w:color w:val="000000"/>
           <w:sz w:val="40"/>
+          <w:lang w:val="en-US"/>
         </w:rPr>
         <w:t>Peace at home</w:t>
       </w:r>
@@ -296,146 +298,161 @@
         <w:jc w:val="center"/>
         <w:rPr>
           <w:rFonts w:ascii="Arial" w:hAnsi="Arial" w:cs="Arial"/>
-        </w:rPr>
-      </w:pPr>
-    </w:p>
-    <w:p>
-      <w:pPr>
-        <w:pStyle w:val="Sinespaciado"/>
-        <w:spacing w:line="276" w:lineRule="auto"/>
-        <w:jc w:val="center"/>
-        <w:rPr>
-          <w:rFonts w:ascii="Arial" w:hAnsi="Arial" w:cs="Arial"/>
-        </w:rPr>
-      </w:pPr>
-    </w:p>
-    <w:p>
-      <w:pPr>
-        <w:pStyle w:val="Sinespaciado"/>
-        <w:spacing w:line="276" w:lineRule="auto"/>
-        <w:jc w:val="center"/>
-        <w:rPr>
-          <w:rFonts w:ascii="Arial" w:hAnsi="Arial" w:cs="Arial"/>
-        </w:rPr>
-      </w:pPr>
-    </w:p>
-    <w:p>
-      <w:pPr>
-        <w:pStyle w:val="Sinespaciado"/>
-        <w:spacing w:line="276" w:lineRule="auto"/>
-        <w:jc w:val="center"/>
-        <w:rPr>
-          <w:rFonts w:ascii="Arial" w:hAnsi="Arial" w:cs="Arial"/>
-        </w:rPr>
-      </w:pPr>
-    </w:p>
-    <w:p>
-      <w:pPr>
-        <w:pStyle w:val="Sinespaciado"/>
-        <w:spacing w:line="276" w:lineRule="auto"/>
-        <w:jc w:val="center"/>
-        <w:rPr>
-          <w:rFonts w:ascii="Arial" w:hAnsi="Arial" w:cs="Arial"/>
-        </w:rPr>
-      </w:pPr>
-    </w:p>
-    <w:p>
-      <w:pPr>
-        <w:pStyle w:val="Sinespaciado"/>
-        <w:spacing w:line="276" w:lineRule="auto"/>
-        <w:jc w:val="center"/>
-        <w:rPr>
-          <w:rFonts w:ascii="Arial" w:hAnsi="Arial" w:cs="Arial"/>
-        </w:rPr>
-      </w:pPr>
-    </w:p>
-    <w:p>
-      <w:pPr>
-        <w:pStyle w:val="Sinespaciado"/>
-        <w:spacing w:line="276" w:lineRule="auto"/>
-        <w:jc w:val="center"/>
-        <w:rPr>
-          <w:rFonts w:ascii="Arial" w:hAnsi="Arial" w:cs="Arial"/>
-        </w:rPr>
-      </w:pPr>
-    </w:p>
-    <w:p>
-      <w:pPr>
-        <w:pStyle w:val="Sinespaciado"/>
-        <w:spacing w:line="276" w:lineRule="auto"/>
-        <w:jc w:val="center"/>
-        <w:rPr>
-          <w:rFonts w:ascii="Arial" w:hAnsi="Arial" w:cs="Arial"/>
-        </w:rPr>
-      </w:pPr>
-    </w:p>
-    <w:p>
-      <w:pPr>
-        <w:pStyle w:val="Sinespaciado"/>
-        <w:spacing w:line="276" w:lineRule="auto"/>
-        <w:jc w:val="center"/>
-        <w:rPr>
-          <w:rFonts w:ascii="Arial" w:hAnsi="Arial" w:cs="Arial"/>
-        </w:rPr>
-      </w:pPr>
-    </w:p>
-    <w:p>
-      <w:pPr>
-        <w:pStyle w:val="Sinespaciado"/>
-        <w:spacing w:line="276" w:lineRule="auto"/>
-        <w:jc w:val="center"/>
-        <w:rPr>
-          <w:rFonts w:ascii="Arial" w:hAnsi="Arial" w:cs="Arial"/>
-        </w:rPr>
-      </w:pPr>
-    </w:p>
-    <w:p>
-      <w:pPr>
-        <w:pStyle w:val="Sinespaciado"/>
-        <w:spacing w:line="276" w:lineRule="auto"/>
-        <w:jc w:val="center"/>
-        <w:rPr>
-          <w:rFonts w:ascii="Arial" w:hAnsi="Arial" w:cs="Arial"/>
-        </w:rPr>
-      </w:pPr>
-    </w:p>
-    <w:p>
-      <w:pPr>
-        <w:pStyle w:val="Sinespaciado"/>
-        <w:spacing w:line="276" w:lineRule="auto"/>
-        <w:jc w:val="center"/>
-        <w:rPr>
-          <w:rFonts w:ascii="Arial" w:hAnsi="Arial" w:cs="Arial"/>
-        </w:rPr>
-      </w:pPr>
-    </w:p>
-    <w:p>
-      <w:pPr>
-        <w:pStyle w:val="Sinespaciado"/>
-        <w:spacing w:line="276" w:lineRule="auto"/>
-        <w:jc w:val="center"/>
-        <w:rPr>
-          <w:rFonts w:ascii="Arial" w:hAnsi="Arial" w:cs="Arial"/>
-        </w:rPr>
-      </w:pPr>
-    </w:p>
-    <w:p>
-      <w:pPr>
-        <w:pStyle w:val="Sinespaciado"/>
-        <w:spacing w:line="276" w:lineRule="auto"/>
-        <w:jc w:val="center"/>
-        <w:rPr>
-          <w:rFonts w:ascii="Arial" w:hAnsi="Arial" w:cs="Arial"/>
-        </w:rPr>
-      </w:pPr>
-    </w:p>
-    <w:p>
-      <w:pPr>
-        <w:pStyle w:val="Sinespaciado"/>
-        <w:spacing w:line="276" w:lineRule="auto"/>
-        <w:jc w:val="center"/>
-        <w:rPr>
-          <w:rFonts w:ascii="Arial" w:hAnsi="Arial" w:cs="Arial"/>
+          <w:lang w:val="en-US"/>
+        </w:rPr>
+      </w:pPr>
+    </w:p>
+    <w:p>
+      <w:pPr>
+        <w:pStyle w:val="Sinespaciado"/>
+        <w:spacing w:line="276" w:lineRule="auto"/>
+        <w:jc w:val="center"/>
+        <w:rPr>
+          <w:rFonts w:ascii="Arial" w:hAnsi="Arial" w:cs="Arial"/>
+          <w:lang w:val="en-US"/>
+        </w:rPr>
+      </w:pPr>
+    </w:p>
+    <w:p>
+      <w:pPr>
+        <w:pStyle w:val="Sinespaciado"/>
+        <w:spacing w:line="276" w:lineRule="auto"/>
+        <w:jc w:val="center"/>
+        <w:rPr>
+          <w:rFonts w:ascii="Arial" w:hAnsi="Arial" w:cs="Arial"/>
+          <w:lang w:val="en-US"/>
+        </w:rPr>
+      </w:pPr>
+    </w:p>
+    <w:p>
+      <w:pPr>
+        <w:pStyle w:val="Sinespaciado"/>
+        <w:spacing w:line="276" w:lineRule="auto"/>
+        <w:jc w:val="center"/>
+        <w:rPr>
+          <w:rFonts w:ascii="Arial" w:hAnsi="Arial" w:cs="Arial"/>
+          <w:lang w:val="en-US"/>
+        </w:rPr>
+      </w:pPr>
+    </w:p>
+    <w:p>
+      <w:pPr>
+        <w:pStyle w:val="Sinespaciado"/>
+        <w:spacing w:line="276" w:lineRule="auto"/>
+        <w:jc w:val="center"/>
+        <w:rPr>
+          <w:rFonts w:ascii="Arial" w:hAnsi="Arial" w:cs="Arial"/>
+          <w:lang w:val="en-US"/>
+        </w:rPr>
+      </w:pPr>
+    </w:p>
+    <w:p>
+      <w:pPr>
+        <w:pStyle w:val="Sinespaciado"/>
+        <w:spacing w:line="276" w:lineRule="auto"/>
+        <w:jc w:val="center"/>
+        <w:rPr>
+          <w:rFonts w:ascii="Arial" w:hAnsi="Arial" w:cs="Arial"/>
+          <w:lang w:val="en-US"/>
+        </w:rPr>
+      </w:pPr>
+    </w:p>
+    <w:p>
+      <w:pPr>
+        <w:pStyle w:val="Sinespaciado"/>
+        <w:spacing w:line="276" w:lineRule="auto"/>
+        <w:jc w:val="center"/>
+        <w:rPr>
+          <w:rFonts w:ascii="Arial" w:hAnsi="Arial" w:cs="Arial"/>
+          <w:lang w:val="en-US"/>
+        </w:rPr>
+      </w:pPr>
+    </w:p>
+    <w:p>
+      <w:pPr>
+        <w:pStyle w:val="Sinespaciado"/>
+        <w:spacing w:line="276" w:lineRule="auto"/>
+        <w:jc w:val="center"/>
+        <w:rPr>
+          <w:rFonts w:ascii="Arial" w:hAnsi="Arial" w:cs="Arial"/>
+          <w:lang w:val="en-US"/>
+        </w:rPr>
+      </w:pPr>
+    </w:p>
+    <w:p>
+      <w:pPr>
+        <w:pStyle w:val="Sinespaciado"/>
+        <w:spacing w:line="276" w:lineRule="auto"/>
+        <w:jc w:val="center"/>
+        <w:rPr>
+          <w:rFonts w:ascii="Arial" w:hAnsi="Arial" w:cs="Arial"/>
+          <w:lang w:val="en-US"/>
+        </w:rPr>
+      </w:pPr>
+    </w:p>
+    <w:p>
+      <w:pPr>
+        <w:pStyle w:val="Sinespaciado"/>
+        <w:spacing w:line="276" w:lineRule="auto"/>
+        <w:jc w:val="center"/>
+        <w:rPr>
+          <w:rFonts w:ascii="Arial" w:hAnsi="Arial" w:cs="Arial"/>
+          <w:lang w:val="en-US"/>
+        </w:rPr>
+      </w:pPr>
+    </w:p>
+    <w:p>
+      <w:pPr>
+        <w:pStyle w:val="Sinespaciado"/>
+        <w:spacing w:line="276" w:lineRule="auto"/>
+        <w:jc w:val="center"/>
+        <w:rPr>
+          <w:rFonts w:ascii="Arial" w:hAnsi="Arial" w:cs="Arial"/>
+          <w:lang w:val="en-US"/>
+        </w:rPr>
+      </w:pPr>
+    </w:p>
+    <w:p>
+      <w:pPr>
+        <w:pStyle w:val="Sinespaciado"/>
+        <w:spacing w:line="276" w:lineRule="auto"/>
+        <w:jc w:val="center"/>
+        <w:rPr>
+          <w:rFonts w:ascii="Arial" w:hAnsi="Arial" w:cs="Arial"/>
+          <w:lang w:val="en-US"/>
+        </w:rPr>
+      </w:pPr>
+    </w:p>
+    <w:p>
+      <w:pPr>
+        <w:pStyle w:val="Sinespaciado"/>
+        <w:spacing w:line="276" w:lineRule="auto"/>
+        <w:jc w:val="center"/>
+        <w:rPr>
+          <w:rFonts w:ascii="Arial" w:hAnsi="Arial" w:cs="Arial"/>
+          <w:lang w:val="en-US"/>
+        </w:rPr>
+      </w:pPr>
+    </w:p>
+    <w:p>
+      <w:pPr>
+        <w:pStyle w:val="Sinespaciado"/>
+        <w:spacing w:line="276" w:lineRule="auto"/>
+        <w:jc w:val="center"/>
+        <w:rPr>
+          <w:rFonts w:ascii="Arial" w:hAnsi="Arial" w:cs="Arial"/>
+          <w:lang w:val="en-US"/>
+        </w:rPr>
+      </w:pPr>
+    </w:p>
+    <w:p>
+      <w:pPr>
+        <w:pStyle w:val="Sinespaciado"/>
+        <w:spacing w:line="276" w:lineRule="auto"/>
+        <w:jc w:val="center"/>
+        <w:rPr>
+          <w:rFonts w:ascii="Arial" w:hAnsi="Arial" w:cs="Arial"/>
+          <w:lang w:val="en-US"/>
         </w:rPr>
       </w:pPr>
     </w:p>
@@ -447,18 +464,18 @@
         <w:rPr>
           <w:rFonts w:ascii="Arial" w:hAnsi="Arial" w:cs="Arial"/>
           <w:u w:val="single"/>
-        </w:rPr>
-      </w:pPr>
-      <w:bookmarkStart w:id="0" w:name="_GoBack"/>
-      <w:bookmarkEnd w:id="0"/>
-    </w:p>
-    <w:p>
-      <w:pPr>
-        <w:pStyle w:val="Sinespaciado"/>
-        <w:spacing w:line="276" w:lineRule="auto"/>
-        <w:jc w:val="center"/>
-        <w:rPr>
-          <w:rFonts w:ascii="Arial" w:hAnsi="Arial" w:cs="Arial"/>
+          <w:lang w:val="en-US"/>
+        </w:rPr>
+      </w:pPr>
+    </w:p>
+    <w:p>
+      <w:pPr>
+        <w:pStyle w:val="Sinespaciado"/>
+        <w:spacing w:line="276" w:lineRule="auto"/>
+        <w:jc w:val="center"/>
+        <w:rPr>
+          <w:rFonts w:ascii="Arial" w:hAnsi="Arial" w:cs="Arial"/>
+          <w:lang w:val="en-US"/>
         </w:rPr>
       </w:pPr>
     </w:p>
@@ -470,12 +487,14 @@
         <w:rPr>
           <w:rFonts w:ascii="Arial" w:hAnsi="Arial" w:cs="Arial"/>
           <w:sz w:val="28"/>
+          <w:lang w:val="en-US"/>
         </w:rPr>
       </w:pPr>
       <w:r>
         <w:rPr>
           <w:rFonts w:ascii="Arial" w:hAnsi="Arial" w:cs="Arial"/>
           <w:sz w:val="24"/>
+          <w:lang w:val="en-US"/>
         </w:rPr>
         <w:t>Alumno</w:t>
       </w:r>
@@ -490,7 +509,7 @@
           <w:b/>
           <w:sz w:val="24"/>
           <w:u w:val="single"/>
-          <w:lang w:val="es-ES"/>
+          <w:lang w:val="en-US"/>
         </w:rPr>
       </w:pPr>
       <w:r>
@@ -498,6 +517,7 @@
           <w:rFonts w:ascii="Arial" w:hAnsi="Arial" w:cs="Arial"/>
           <w:b/>
           <w:sz w:val="24"/>
+          <w:lang w:val="en-US"/>
         </w:rPr>
         <w:t>Kenet Efraín Cuyuch Joj</w:t>
       </w:r>
@@ -714,20 +734,35 @@
                 <w:lang w:val="es-ES"/>
               </w:rPr>
             </w:pPr>
-          </w:p>
-        </w:tc>
-        <w:tc>
-          <w:tcPr>
-            <w:tcW w:w="5395" w:type="dxa"/>
-          </w:tcPr>
-          <w:p>
-            <w:pPr>
-              <w:jc w:val="center"/>
-              <w:rPr>
-                <w:rFonts w:ascii="Arial" w:eastAsiaTheme="minorHAnsi" w:hAnsi="Arial" w:cs="Arial"/>
-                <w:sz w:val="24"/>
-              </w:rPr>
-            </w:pPr>
+            <w:r>
+              <w:rPr>
+                <w:rFonts w:ascii="Arial" w:eastAsiaTheme="minorHAnsi" w:hAnsi="Arial" w:cs="Arial"/>
+                <w:sz w:val="24"/>
+                <w:lang w:val="es-ES"/>
+              </w:rPr>
+              <w:t>Kenet Efraín Cuyuch Joj</w:t>
+            </w:r>
+          </w:p>
+        </w:tc>
+        <w:tc>
+          <w:tcPr>
+            <w:tcW w:w="5395" w:type="dxa"/>
+          </w:tcPr>
+          <w:p>
+            <w:pPr>
+              <w:jc w:val="center"/>
+              <w:rPr>
+                <w:rFonts w:ascii="Arial" w:eastAsiaTheme="minorHAnsi" w:hAnsi="Arial" w:cs="Arial"/>
+                <w:sz w:val="24"/>
+              </w:rPr>
+            </w:pPr>
+            <w:r>
+              <w:rPr>
+                <w:rFonts w:ascii="Arial" w:eastAsiaTheme="minorHAnsi" w:hAnsi="Arial" w:cs="Arial"/>
+                <w:sz w:val="24"/>
+              </w:rPr>
+              <w:t>Scrum master</w:t>
+            </w:r>
           </w:p>
         </w:tc>
       </w:tr>
@@ -744,20 +779,34 @@
                 <w:sz w:val="24"/>
               </w:rPr>
             </w:pPr>
-          </w:p>
-        </w:tc>
-        <w:tc>
-          <w:tcPr>
-            <w:tcW w:w="5395" w:type="dxa"/>
-          </w:tcPr>
-          <w:p>
-            <w:pPr>
-              <w:jc w:val="center"/>
-              <w:rPr>
-                <w:rFonts w:ascii="Arial" w:eastAsiaTheme="minorHAnsi" w:hAnsi="Arial" w:cs="Arial"/>
-                <w:sz w:val="24"/>
-              </w:rPr>
-            </w:pPr>
+            <w:r>
+              <w:rPr>
+                <w:rFonts w:ascii="Arial" w:eastAsiaTheme="minorHAnsi" w:hAnsi="Arial" w:cs="Arial"/>
+                <w:sz w:val="24"/>
+              </w:rPr>
+              <w:t>Ricardo Alejandro Hernández Hernández</w:t>
+            </w:r>
+          </w:p>
+        </w:tc>
+        <w:tc>
+          <w:tcPr>
+            <w:tcW w:w="5395" w:type="dxa"/>
+          </w:tcPr>
+          <w:p>
+            <w:pPr>
+              <w:jc w:val="center"/>
+              <w:rPr>
+                <w:rFonts w:ascii="Arial" w:eastAsiaTheme="minorHAnsi" w:hAnsi="Arial" w:cs="Arial"/>
+                <w:sz w:val="24"/>
+              </w:rPr>
+            </w:pPr>
+            <w:r>
+              <w:rPr>
+                <w:rFonts w:ascii="Arial" w:eastAsiaTheme="minorHAnsi" w:hAnsi="Arial" w:cs="Arial"/>
+                <w:sz w:val="24"/>
+              </w:rPr>
+              <w:t>Programador</w:t>
+            </w:r>
           </w:p>
         </w:tc>
       </w:tr>
@@ -774,20 +823,34 @@
                 <w:sz w:val="24"/>
               </w:rPr>
             </w:pPr>
-          </w:p>
-        </w:tc>
-        <w:tc>
-          <w:tcPr>
-            <w:tcW w:w="5395" w:type="dxa"/>
-          </w:tcPr>
-          <w:p>
-            <w:pPr>
-              <w:jc w:val="center"/>
-              <w:rPr>
-                <w:rFonts w:ascii="Arial" w:eastAsiaTheme="minorHAnsi" w:hAnsi="Arial" w:cs="Arial"/>
-                <w:sz w:val="24"/>
-              </w:rPr>
-            </w:pPr>
+            <w:r>
+              <w:rPr>
+                <w:rFonts w:ascii="Arial" w:eastAsiaTheme="minorHAnsi" w:hAnsi="Arial" w:cs="Arial"/>
+                <w:sz w:val="24"/>
+              </w:rPr>
+              <w:t>Jose Enrique cuc cutz</w:t>
+            </w:r>
+          </w:p>
+        </w:tc>
+        <w:tc>
+          <w:tcPr>
+            <w:tcW w:w="5395" w:type="dxa"/>
+          </w:tcPr>
+          <w:p>
+            <w:pPr>
+              <w:jc w:val="center"/>
+              <w:rPr>
+                <w:rFonts w:ascii="Arial" w:eastAsiaTheme="minorHAnsi" w:hAnsi="Arial" w:cs="Arial"/>
+                <w:sz w:val="24"/>
+              </w:rPr>
+            </w:pPr>
+            <w:r>
+              <w:rPr>
+                <w:rFonts w:ascii="Arial" w:eastAsiaTheme="minorHAnsi" w:hAnsi="Arial" w:cs="Arial"/>
+                <w:sz w:val="24"/>
+              </w:rPr>
+              <w:t>Programador</w:t>
+            </w:r>
           </w:p>
         </w:tc>
       </w:tr>
@@ -804,6 +867,13 @@
                 <w:sz w:val="24"/>
               </w:rPr>
             </w:pPr>
+            <w:r>
+              <w:rPr>
+                <w:rFonts w:ascii="Arial" w:eastAsiaTheme="minorHAnsi" w:hAnsi="Arial" w:cs="Arial"/>
+                <w:sz w:val="24"/>
+              </w:rPr>
+              <w:t>Angel Gabriel Ernesto Grijalva Castro</w:t>
+            </w:r>
           </w:p>
         </w:tc>
         <w:tc>
@@ -819,6 +889,14 @@
                 <w:u w:val="single"/>
               </w:rPr>
             </w:pPr>
+            <w:r>
+              <w:rPr>
+                <w:rFonts w:ascii="Arial" w:eastAsiaTheme="minorHAnsi" w:hAnsi="Arial" w:cs="Arial"/>
+                <w:sz w:val="24"/>
+                <w:u w:val="single"/>
+              </w:rPr>
+              <w:t>Programador</w:t>
+            </w:r>
           </w:p>
         </w:tc>
       </w:tr>
@@ -835,20 +913,34 @@
                 <w:sz w:val="24"/>
               </w:rPr>
             </w:pPr>
-          </w:p>
-        </w:tc>
-        <w:tc>
-          <w:tcPr>
-            <w:tcW w:w="5395" w:type="dxa"/>
-          </w:tcPr>
-          <w:p>
-            <w:pPr>
-              <w:jc w:val="center"/>
-              <w:rPr>
-                <w:rFonts w:ascii="Arial" w:eastAsiaTheme="minorHAnsi" w:hAnsi="Arial" w:cs="Arial"/>
-                <w:sz w:val="24"/>
-              </w:rPr>
-            </w:pPr>
+            <w:r>
+              <w:rPr>
+                <w:rFonts w:ascii="Arial" w:eastAsiaTheme="minorHAnsi" w:hAnsi="Arial" w:cs="Arial"/>
+                <w:sz w:val="24"/>
+              </w:rPr>
+              <w:t>Angel Gahel Padilla Pacheco</w:t>
+            </w:r>
+          </w:p>
+        </w:tc>
+        <w:tc>
+          <w:tcPr>
+            <w:tcW w:w="5395" w:type="dxa"/>
+          </w:tcPr>
+          <w:p>
+            <w:pPr>
+              <w:jc w:val="center"/>
+              <w:rPr>
+                <w:rFonts w:ascii="Arial" w:eastAsiaTheme="minorHAnsi" w:hAnsi="Arial" w:cs="Arial"/>
+                <w:sz w:val="24"/>
+              </w:rPr>
+            </w:pPr>
+            <w:r>
+              <w:rPr>
+                <w:rFonts w:ascii="Arial" w:eastAsiaTheme="minorHAnsi" w:hAnsi="Arial" w:cs="Arial"/>
+                <w:sz w:val="24"/>
+              </w:rPr>
+              <w:t>Programador</w:t>
+            </w:r>
           </w:p>
         </w:tc>
       </w:tr>
@@ -865,20 +957,34 @@
                 <w:sz w:val="24"/>
               </w:rPr>
             </w:pPr>
-          </w:p>
-        </w:tc>
-        <w:tc>
-          <w:tcPr>
-            <w:tcW w:w="5395" w:type="dxa"/>
-          </w:tcPr>
-          <w:p>
-            <w:pPr>
-              <w:jc w:val="center"/>
-              <w:rPr>
-                <w:rFonts w:ascii="Arial" w:eastAsiaTheme="minorHAnsi" w:hAnsi="Arial" w:cs="Arial"/>
-                <w:sz w:val="24"/>
-              </w:rPr>
-            </w:pPr>
+            <w:r>
+              <w:rPr>
+                <w:rFonts w:ascii="Arial" w:eastAsiaTheme="minorHAnsi" w:hAnsi="Arial" w:cs="Arial"/>
+                <w:sz w:val="24"/>
+              </w:rPr>
+              <w:t>Osman Emmanuell Veliz Guzmán</w:t>
+            </w:r>
+          </w:p>
+        </w:tc>
+        <w:tc>
+          <w:tcPr>
+            <w:tcW w:w="5395" w:type="dxa"/>
+          </w:tcPr>
+          <w:p>
+            <w:pPr>
+              <w:jc w:val="center"/>
+              <w:rPr>
+                <w:rFonts w:ascii="Arial" w:eastAsiaTheme="minorHAnsi" w:hAnsi="Arial" w:cs="Arial"/>
+                <w:sz w:val="24"/>
+              </w:rPr>
+            </w:pPr>
+            <w:r>
+              <w:rPr>
+                <w:rFonts w:ascii="Arial" w:eastAsiaTheme="minorHAnsi" w:hAnsi="Arial" w:cs="Arial"/>
+                <w:sz w:val="24"/>
+              </w:rPr>
+              <w:t>Programador</w:t>
+            </w:r>
           </w:p>
         </w:tc>
       </w:tr>
@@ -1085,7 +1191,7 @@
 </file>
 
 <file path=word/styles.xml><?xml version="1.0" encoding="utf-8"?>
-<w:styles xmlns:mc="http://schemas.openxmlformats.org/markup-compatibility/2006" xmlns:r="http://schemas.openxmlformats.org/officeDocument/2006/relationships" xmlns:w="http://schemas.openxmlformats.org/wordprocessingml/2006/main" xmlns:w14="http://schemas.microsoft.com/office/word/2010/wordml" xmlns:w15="http://schemas.microsoft.com/office/word/2012/wordml" xmlns:w16se="http://schemas.microsoft.com/office/word/2015/wordml/symex" mc:Ignorable="w14 w15 w16se">
+<w:styles xmlns:mc="http://schemas.openxmlformats.org/markup-compatibility/2006" xmlns:r="http://schemas.openxmlformats.org/officeDocument/2006/relationships" xmlns:w="http://schemas.openxmlformats.org/wordprocessingml/2006/main" xmlns:w14="http://schemas.microsoft.com/office/word/2010/wordml" xmlns:w15="http://schemas.microsoft.com/office/word/2012/wordml" xmlns:w16cex="http://schemas.microsoft.com/office/word/2018/wordml/cex" xmlns:w16cid="http://schemas.microsoft.com/office/word/2016/wordml/cid" xmlns:w16="http://schemas.microsoft.com/office/word/2018/wordml" xmlns:w16du="http://schemas.microsoft.com/office/word/2023/wordml/word16du" xmlns:w16sdtdh="http://schemas.microsoft.com/office/word/2020/wordml/sdtdatahash" xmlns:w16sdtfl="http://schemas.microsoft.com/office/word/2024/wordml/sdtformatlock" xmlns:w16se="http://schemas.microsoft.com/office/word/2015/wordml/symex" mc:Ignorable="w14 w15 w16se w16cid w16 w16cex w16sdtdh w16sdtfl w16du">
   <w:docDefaults>
     <w:rPrDefault>
       <w:rPr>
@@ -1101,7 +1207,7 @@
       </w:pPr>
     </w:pPrDefault>
   </w:docDefaults>
-  <w:latentStyles w:defLockedState="0" w:defUIPriority="99" w:defSemiHidden="0" w:defUnhideWhenUsed="0" w:defQFormat="0" w:count="371">
+  <w:latentStyles w:defLockedState="0" w:defUIPriority="99" w:defSemiHidden="0" w:defUnhideWhenUsed="0" w:defQFormat="0" w:count="376">
     <w:lsdException w:name="Normal" w:uiPriority="0" w:qFormat="1"/>
     <w:lsdException w:name="heading 1" w:uiPriority="9" w:qFormat="1"/>
     <w:lsdException w:name="heading 2" w:semiHidden="1" w:uiPriority="9" w:unhideWhenUsed="1" w:qFormat="1"/>
@@ -1473,6 +1579,11 @@
     <w:lsdException w:name="List Table 5 Dark Accent 6" w:uiPriority="50"/>
     <w:lsdException w:name="List Table 6 Colorful Accent 6" w:uiPriority="51"/>
     <w:lsdException w:name="List Table 7 Colorful Accent 6" w:uiPriority="52"/>
+    <w:lsdException w:name="Mention" w:semiHidden="1" w:unhideWhenUsed="1"/>
+    <w:lsdException w:name="Smart Hyperlink" w:semiHidden="1" w:unhideWhenUsed="1"/>
+    <w:lsdException w:name="Hashtag" w:semiHidden="1" w:unhideWhenUsed="1"/>
+    <w:lsdException w:name="Unresolved Mention" w:semiHidden="1" w:unhideWhenUsed="1"/>
+    <w:lsdException w:name="Smart Link" w:semiHidden="1" w:unhideWhenUsed="1"/>
   </w:latentStyles>
   <w:style w:type="paragraph" w:default="1" w:styleId="Normal">
     <w:name w:val="Normal"/>

</xml_diff>

<commit_message>
add: Se agrega datos del programador cpatal-2024136 en el archivo Peaceathome.docx en la rama cpatal-2024136
</commit_message>
<xml_diff>
--- a/Peaceathome.docx
+++ b/Peaceathome.docx
@@ -16,7 +16,7 @@
           <w:rFonts w:ascii="Arial" w:hAnsi="Arial" w:cs="Arial"/>
           <w:b/>
           <w:noProof/>
-          <w:lang w:eastAsia="es-GT"/>
+          <w:lang w:val="es-MX" w:eastAsia="es-MX"/>
         </w:rPr>
         <w:drawing>
           <wp:inline distT="0" distB="0" distL="0" distR="0" wp14:anchorId="61DA3BD1" wp14:editId="0C35A376">
@@ -277,6 +277,7 @@
         <w:jc w:val="center"/>
         <w:rPr>
           <w:rFonts w:ascii="Arial" w:hAnsi="Arial" w:cs="Arial"/>
+          <w:lang w:val="en-US"/>
         </w:rPr>
       </w:pPr>
       <w:r>
@@ -285,6 +286,7 @@
           <w:rFonts w:ascii="Arial" w:hAnsi="Arial" w:cs="Arial"/>
           <w:color w:val="000000"/>
           <w:sz w:val="40"/>
+          <w:lang w:val="en-US"/>
         </w:rPr>
         <w:t>Peace at home</w:t>
       </w:r>
@@ -296,146 +298,161 @@
         <w:jc w:val="center"/>
         <w:rPr>
           <w:rFonts w:ascii="Arial" w:hAnsi="Arial" w:cs="Arial"/>
-        </w:rPr>
-      </w:pPr>
-    </w:p>
-    <w:p>
-      <w:pPr>
-        <w:pStyle w:val="Sinespaciado"/>
-        <w:spacing w:line="276" w:lineRule="auto"/>
-        <w:jc w:val="center"/>
-        <w:rPr>
-          <w:rFonts w:ascii="Arial" w:hAnsi="Arial" w:cs="Arial"/>
-        </w:rPr>
-      </w:pPr>
-    </w:p>
-    <w:p>
-      <w:pPr>
-        <w:pStyle w:val="Sinespaciado"/>
-        <w:spacing w:line="276" w:lineRule="auto"/>
-        <w:jc w:val="center"/>
-        <w:rPr>
-          <w:rFonts w:ascii="Arial" w:hAnsi="Arial" w:cs="Arial"/>
-        </w:rPr>
-      </w:pPr>
-    </w:p>
-    <w:p>
-      <w:pPr>
-        <w:pStyle w:val="Sinespaciado"/>
-        <w:spacing w:line="276" w:lineRule="auto"/>
-        <w:jc w:val="center"/>
-        <w:rPr>
-          <w:rFonts w:ascii="Arial" w:hAnsi="Arial" w:cs="Arial"/>
-        </w:rPr>
-      </w:pPr>
-    </w:p>
-    <w:p>
-      <w:pPr>
-        <w:pStyle w:val="Sinespaciado"/>
-        <w:spacing w:line="276" w:lineRule="auto"/>
-        <w:jc w:val="center"/>
-        <w:rPr>
-          <w:rFonts w:ascii="Arial" w:hAnsi="Arial" w:cs="Arial"/>
-        </w:rPr>
-      </w:pPr>
-    </w:p>
-    <w:p>
-      <w:pPr>
-        <w:pStyle w:val="Sinespaciado"/>
-        <w:spacing w:line="276" w:lineRule="auto"/>
-        <w:jc w:val="center"/>
-        <w:rPr>
-          <w:rFonts w:ascii="Arial" w:hAnsi="Arial" w:cs="Arial"/>
-        </w:rPr>
-      </w:pPr>
-    </w:p>
-    <w:p>
-      <w:pPr>
-        <w:pStyle w:val="Sinespaciado"/>
-        <w:spacing w:line="276" w:lineRule="auto"/>
-        <w:jc w:val="center"/>
-        <w:rPr>
-          <w:rFonts w:ascii="Arial" w:hAnsi="Arial" w:cs="Arial"/>
-        </w:rPr>
-      </w:pPr>
-    </w:p>
-    <w:p>
-      <w:pPr>
-        <w:pStyle w:val="Sinespaciado"/>
-        <w:spacing w:line="276" w:lineRule="auto"/>
-        <w:jc w:val="center"/>
-        <w:rPr>
-          <w:rFonts w:ascii="Arial" w:hAnsi="Arial" w:cs="Arial"/>
-        </w:rPr>
-      </w:pPr>
-    </w:p>
-    <w:p>
-      <w:pPr>
-        <w:pStyle w:val="Sinespaciado"/>
-        <w:spacing w:line="276" w:lineRule="auto"/>
-        <w:jc w:val="center"/>
-        <w:rPr>
-          <w:rFonts w:ascii="Arial" w:hAnsi="Arial" w:cs="Arial"/>
-        </w:rPr>
-      </w:pPr>
-    </w:p>
-    <w:p>
-      <w:pPr>
-        <w:pStyle w:val="Sinespaciado"/>
-        <w:spacing w:line="276" w:lineRule="auto"/>
-        <w:jc w:val="center"/>
-        <w:rPr>
-          <w:rFonts w:ascii="Arial" w:hAnsi="Arial" w:cs="Arial"/>
-        </w:rPr>
-      </w:pPr>
-    </w:p>
-    <w:p>
-      <w:pPr>
-        <w:pStyle w:val="Sinespaciado"/>
-        <w:spacing w:line="276" w:lineRule="auto"/>
-        <w:jc w:val="center"/>
-        <w:rPr>
-          <w:rFonts w:ascii="Arial" w:hAnsi="Arial" w:cs="Arial"/>
-        </w:rPr>
-      </w:pPr>
-    </w:p>
-    <w:p>
-      <w:pPr>
-        <w:pStyle w:val="Sinespaciado"/>
-        <w:spacing w:line="276" w:lineRule="auto"/>
-        <w:jc w:val="center"/>
-        <w:rPr>
-          <w:rFonts w:ascii="Arial" w:hAnsi="Arial" w:cs="Arial"/>
-        </w:rPr>
-      </w:pPr>
-    </w:p>
-    <w:p>
-      <w:pPr>
-        <w:pStyle w:val="Sinespaciado"/>
-        <w:spacing w:line="276" w:lineRule="auto"/>
-        <w:jc w:val="center"/>
-        <w:rPr>
-          <w:rFonts w:ascii="Arial" w:hAnsi="Arial" w:cs="Arial"/>
-        </w:rPr>
-      </w:pPr>
-    </w:p>
-    <w:p>
-      <w:pPr>
-        <w:pStyle w:val="Sinespaciado"/>
-        <w:spacing w:line="276" w:lineRule="auto"/>
-        <w:jc w:val="center"/>
-        <w:rPr>
-          <w:rFonts w:ascii="Arial" w:hAnsi="Arial" w:cs="Arial"/>
-        </w:rPr>
-      </w:pPr>
-    </w:p>
-    <w:p>
-      <w:pPr>
-        <w:pStyle w:val="Sinespaciado"/>
-        <w:spacing w:line="276" w:lineRule="auto"/>
-        <w:jc w:val="center"/>
-        <w:rPr>
-          <w:rFonts w:ascii="Arial" w:hAnsi="Arial" w:cs="Arial"/>
+          <w:lang w:val="en-US"/>
+        </w:rPr>
+      </w:pPr>
+    </w:p>
+    <w:p>
+      <w:pPr>
+        <w:pStyle w:val="Sinespaciado"/>
+        <w:spacing w:line="276" w:lineRule="auto"/>
+        <w:jc w:val="center"/>
+        <w:rPr>
+          <w:rFonts w:ascii="Arial" w:hAnsi="Arial" w:cs="Arial"/>
+          <w:lang w:val="en-US"/>
+        </w:rPr>
+      </w:pPr>
+    </w:p>
+    <w:p>
+      <w:pPr>
+        <w:pStyle w:val="Sinespaciado"/>
+        <w:spacing w:line="276" w:lineRule="auto"/>
+        <w:jc w:val="center"/>
+        <w:rPr>
+          <w:rFonts w:ascii="Arial" w:hAnsi="Arial" w:cs="Arial"/>
+          <w:lang w:val="en-US"/>
+        </w:rPr>
+      </w:pPr>
+    </w:p>
+    <w:p>
+      <w:pPr>
+        <w:pStyle w:val="Sinespaciado"/>
+        <w:spacing w:line="276" w:lineRule="auto"/>
+        <w:jc w:val="center"/>
+        <w:rPr>
+          <w:rFonts w:ascii="Arial" w:hAnsi="Arial" w:cs="Arial"/>
+          <w:lang w:val="en-US"/>
+        </w:rPr>
+      </w:pPr>
+    </w:p>
+    <w:p>
+      <w:pPr>
+        <w:pStyle w:val="Sinespaciado"/>
+        <w:spacing w:line="276" w:lineRule="auto"/>
+        <w:jc w:val="center"/>
+        <w:rPr>
+          <w:rFonts w:ascii="Arial" w:hAnsi="Arial" w:cs="Arial"/>
+          <w:lang w:val="en-US"/>
+        </w:rPr>
+      </w:pPr>
+    </w:p>
+    <w:p>
+      <w:pPr>
+        <w:pStyle w:val="Sinespaciado"/>
+        <w:spacing w:line="276" w:lineRule="auto"/>
+        <w:jc w:val="center"/>
+        <w:rPr>
+          <w:rFonts w:ascii="Arial" w:hAnsi="Arial" w:cs="Arial"/>
+          <w:lang w:val="en-US"/>
+        </w:rPr>
+      </w:pPr>
+    </w:p>
+    <w:p>
+      <w:pPr>
+        <w:pStyle w:val="Sinespaciado"/>
+        <w:spacing w:line="276" w:lineRule="auto"/>
+        <w:jc w:val="center"/>
+        <w:rPr>
+          <w:rFonts w:ascii="Arial" w:hAnsi="Arial" w:cs="Arial"/>
+          <w:lang w:val="en-US"/>
+        </w:rPr>
+      </w:pPr>
+    </w:p>
+    <w:p>
+      <w:pPr>
+        <w:pStyle w:val="Sinespaciado"/>
+        <w:spacing w:line="276" w:lineRule="auto"/>
+        <w:jc w:val="center"/>
+        <w:rPr>
+          <w:rFonts w:ascii="Arial" w:hAnsi="Arial" w:cs="Arial"/>
+          <w:lang w:val="en-US"/>
+        </w:rPr>
+      </w:pPr>
+    </w:p>
+    <w:p>
+      <w:pPr>
+        <w:pStyle w:val="Sinespaciado"/>
+        <w:spacing w:line="276" w:lineRule="auto"/>
+        <w:jc w:val="center"/>
+        <w:rPr>
+          <w:rFonts w:ascii="Arial" w:hAnsi="Arial" w:cs="Arial"/>
+          <w:lang w:val="en-US"/>
+        </w:rPr>
+      </w:pPr>
+    </w:p>
+    <w:p>
+      <w:pPr>
+        <w:pStyle w:val="Sinespaciado"/>
+        <w:spacing w:line="276" w:lineRule="auto"/>
+        <w:jc w:val="center"/>
+        <w:rPr>
+          <w:rFonts w:ascii="Arial" w:hAnsi="Arial" w:cs="Arial"/>
+          <w:lang w:val="en-US"/>
+        </w:rPr>
+      </w:pPr>
+    </w:p>
+    <w:p>
+      <w:pPr>
+        <w:pStyle w:val="Sinespaciado"/>
+        <w:spacing w:line="276" w:lineRule="auto"/>
+        <w:jc w:val="center"/>
+        <w:rPr>
+          <w:rFonts w:ascii="Arial" w:hAnsi="Arial" w:cs="Arial"/>
+          <w:lang w:val="en-US"/>
+        </w:rPr>
+      </w:pPr>
+    </w:p>
+    <w:p>
+      <w:pPr>
+        <w:pStyle w:val="Sinespaciado"/>
+        <w:spacing w:line="276" w:lineRule="auto"/>
+        <w:jc w:val="center"/>
+        <w:rPr>
+          <w:rFonts w:ascii="Arial" w:hAnsi="Arial" w:cs="Arial"/>
+          <w:lang w:val="en-US"/>
+        </w:rPr>
+      </w:pPr>
+    </w:p>
+    <w:p>
+      <w:pPr>
+        <w:pStyle w:val="Sinespaciado"/>
+        <w:spacing w:line="276" w:lineRule="auto"/>
+        <w:jc w:val="center"/>
+        <w:rPr>
+          <w:rFonts w:ascii="Arial" w:hAnsi="Arial" w:cs="Arial"/>
+          <w:lang w:val="en-US"/>
+        </w:rPr>
+      </w:pPr>
+    </w:p>
+    <w:p>
+      <w:pPr>
+        <w:pStyle w:val="Sinespaciado"/>
+        <w:spacing w:line="276" w:lineRule="auto"/>
+        <w:jc w:val="center"/>
+        <w:rPr>
+          <w:rFonts w:ascii="Arial" w:hAnsi="Arial" w:cs="Arial"/>
+          <w:lang w:val="en-US"/>
+        </w:rPr>
+      </w:pPr>
+    </w:p>
+    <w:p>
+      <w:pPr>
+        <w:pStyle w:val="Sinespaciado"/>
+        <w:spacing w:line="276" w:lineRule="auto"/>
+        <w:jc w:val="center"/>
+        <w:rPr>
+          <w:rFonts w:ascii="Arial" w:hAnsi="Arial" w:cs="Arial"/>
+          <w:lang w:val="en-US"/>
         </w:rPr>
       </w:pPr>
     </w:p>
@@ -447,18 +464,18 @@
         <w:rPr>
           <w:rFonts w:ascii="Arial" w:hAnsi="Arial" w:cs="Arial"/>
           <w:u w:val="single"/>
-        </w:rPr>
-      </w:pPr>
-      <w:bookmarkStart w:id="0" w:name="_GoBack"/>
-      <w:bookmarkEnd w:id="0"/>
-    </w:p>
-    <w:p>
-      <w:pPr>
-        <w:pStyle w:val="Sinespaciado"/>
-        <w:spacing w:line="276" w:lineRule="auto"/>
-        <w:jc w:val="center"/>
-        <w:rPr>
-          <w:rFonts w:ascii="Arial" w:hAnsi="Arial" w:cs="Arial"/>
+          <w:lang w:val="en-US"/>
+        </w:rPr>
+      </w:pPr>
+    </w:p>
+    <w:p>
+      <w:pPr>
+        <w:pStyle w:val="Sinespaciado"/>
+        <w:spacing w:line="276" w:lineRule="auto"/>
+        <w:jc w:val="center"/>
+        <w:rPr>
+          <w:rFonts w:ascii="Arial" w:hAnsi="Arial" w:cs="Arial"/>
+          <w:lang w:val="en-US"/>
         </w:rPr>
       </w:pPr>
     </w:p>
@@ -470,15 +487,19 @@
         <w:rPr>
           <w:rFonts w:ascii="Arial" w:hAnsi="Arial" w:cs="Arial"/>
           <w:sz w:val="28"/>
-        </w:rPr>
-      </w:pPr>
+          <w:lang w:val="en-US"/>
+        </w:rPr>
+      </w:pPr>
+      <w:proofErr w:type="spellStart"/>
       <w:r>
         <w:rPr>
           <w:rFonts w:ascii="Arial" w:hAnsi="Arial" w:cs="Arial"/>
           <w:sz w:val="24"/>
+          <w:lang w:val="en-US"/>
         </w:rPr>
         <w:t>Alumno</w:t>
       </w:r>
+      <w:proofErr w:type="spellEnd"/>
     </w:p>
     <w:p>
       <w:pPr>
@@ -490,17 +511,80 @@
           <w:b/>
           <w:sz w:val="24"/>
           <w:u w:val="single"/>
-          <w:lang w:val="es-ES"/>
-        </w:rPr>
-      </w:pPr>
+          <w:lang w:val="en-US"/>
+        </w:rPr>
+      </w:pPr>
+      <w:proofErr w:type="spellStart"/>
       <w:r>
         <w:rPr>
           <w:rFonts w:ascii="Arial" w:hAnsi="Arial" w:cs="Arial"/>
           <w:b/>
           <w:sz w:val="24"/>
-        </w:rPr>
-        <w:t>Kenet Efraín Cuyuch Joj</w:t>
-      </w:r>
+          <w:lang w:val="en-US"/>
+        </w:rPr>
+        <w:t>Kenet</w:t>
+      </w:r>
+      <w:proofErr w:type="spellEnd"/>
+      <w:r>
+        <w:rPr>
+          <w:rFonts w:ascii="Arial" w:hAnsi="Arial" w:cs="Arial"/>
+          <w:b/>
+          <w:sz w:val="24"/>
+          <w:lang w:val="en-US"/>
+        </w:rPr>
+        <w:t xml:space="preserve"> </w:t>
+      </w:r>
+      <w:proofErr w:type="spellStart"/>
+      <w:r>
+        <w:rPr>
+          <w:rFonts w:ascii="Arial" w:hAnsi="Arial" w:cs="Arial"/>
+          <w:b/>
+          <w:sz w:val="24"/>
+          <w:lang w:val="en-US"/>
+        </w:rPr>
+        <w:t>Efraín</w:t>
+      </w:r>
+      <w:proofErr w:type="spellEnd"/>
+      <w:r>
+        <w:rPr>
+          <w:rFonts w:ascii="Arial" w:hAnsi="Arial" w:cs="Arial"/>
+          <w:b/>
+          <w:sz w:val="24"/>
+          <w:lang w:val="en-US"/>
+        </w:rPr>
+        <w:t xml:space="preserve"> </w:t>
+      </w:r>
+      <w:proofErr w:type="spellStart"/>
+      <w:r>
+        <w:rPr>
+          <w:rFonts w:ascii="Arial" w:hAnsi="Arial" w:cs="Arial"/>
+          <w:b/>
+          <w:sz w:val="24"/>
+          <w:lang w:val="en-US"/>
+        </w:rPr>
+        <w:t>Cuyuch</w:t>
+      </w:r>
+      <w:proofErr w:type="spellEnd"/>
+      <w:r>
+        <w:rPr>
+          <w:rFonts w:ascii="Arial" w:hAnsi="Arial" w:cs="Arial"/>
+          <w:b/>
+          <w:sz w:val="24"/>
+          <w:lang w:val="en-US"/>
+        </w:rPr>
+        <w:t xml:space="preserve"> </w:t>
+      </w:r>
+      <w:proofErr w:type="spellStart"/>
+      <w:r>
+        <w:rPr>
+          <w:rFonts w:ascii="Arial" w:hAnsi="Arial" w:cs="Arial"/>
+          <w:b/>
+          <w:sz w:val="24"/>
+          <w:lang w:val="en-US"/>
+        </w:rPr>
+        <w:t>Joj</w:t>
+      </w:r>
+      <w:proofErr w:type="spellEnd"/>
     </w:p>
     <w:p>
       <w:pPr>
@@ -714,20 +798,82 @@
                 <w:lang w:val="es-ES"/>
               </w:rPr>
             </w:pPr>
-          </w:p>
-        </w:tc>
-        <w:tc>
-          <w:tcPr>
-            <w:tcW w:w="5395" w:type="dxa"/>
-          </w:tcPr>
-          <w:p>
-            <w:pPr>
-              <w:jc w:val="center"/>
-              <w:rPr>
-                <w:rFonts w:ascii="Arial" w:eastAsiaTheme="minorHAnsi" w:hAnsi="Arial" w:cs="Arial"/>
-                <w:sz w:val="24"/>
-              </w:rPr>
-            </w:pPr>
+            <w:proofErr w:type="spellStart"/>
+            <w:r>
+              <w:rPr>
+                <w:rFonts w:ascii="Arial" w:eastAsiaTheme="minorHAnsi" w:hAnsi="Arial" w:cs="Arial"/>
+                <w:sz w:val="24"/>
+                <w:lang w:val="es-ES"/>
+              </w:rPr>
+              <w:t>Kenet</w:t>
+            </w:r>
+            <w:proofErr w:type="spellEnd"/>
+            <w:r>
+              <w:rPr>
+                <w:rFonts w:ascii="Arial" w:eastAsiaTheme="minorHAnsi" w:hAnsi="Arial" w:cs="Arial"/>
+                <w:sz w:val="24"/>
+                <w:lang w:val="es-ES"/>
+              </w:rPr>
+              <w:t xml:space="preserve"> Efraín </w:t>
+            </w:r>
+            <w:proofErr w:type="spellStart"/>
+            <w:r>
+              <w:rPr>
+                <w:rFonts w:ascii="Arial" w:eastAsiaTheme="minorHAnsi" w:hAnsi="Arial" w:cs="Arial"/>
+                <w:sz w:val="24"/>
+                <w:lang w:val="es-ES"/>
+              </w:rPr>
+              <w:t>Cuyuch</w:t>
+            </w:r>
+            <w:proofErr w:type="spellEnd"/>
+            <w:r>
+              <w:rPr>
+                <w:rFonts w:ascii="Arial" w:eastAsiaTheme="minorHAnsi" w:hAnsi="Arial" w:cs="Arial"/>
+                <w:sz w:val="24"/>
+                <w:lang w:val="es-ES"/>
+              </w:rPr>
+              <w:t xml:space="preserve"> </w:t>
+            </w:r>
+            <w:proofErr w:type="spellStart"/>
+            <w:r>
+              <w:rPr>
+                <w:rFonts w:ascii="Arial" w:eastAsiaTheme="minorHAnsi" w:hAnsi="Arial" w:cs="Arial"/>
+                <w:sz w:val="24"/>
+                <w:lang w:val="es-ES"/>
+              </w:rPr>
+              <w:t>Joj</w:t>
+            </w:r>
+            <w:proofErr w:type="spellEnd"/>
+          </w:p>
+        </w:tc>
+        <w:tc>
+          <w:tcPr>
+            <w:tcW w:w="5395" w:type="dxa"/>
+          </w:tcPr>
+          <w:p>
+            <w:pPr>
+              <w:jc w:val="center"/>
+              <w:rPr>
+                <w:rFonts w:ascii="Arial" w:eastAsiaTheme="minorHAnsi" w:hAnsi="Arial" w:cs="Arial"/>
+                <w:sz w:val="24"/>
+              </w:rPr>
+            </w:pPr>
+            <w:proofErr w:type="spellStart"/>
+            <w:r>
+              <w:rPr>
+                <w:rFonts w:ascii="Arial" w:eastAsiaTheme="minorHAnsi" w:hAnsi="Arial" w:cs="Arial"/>
+                <w:sz w:val="24"/>
+              </w:rPr>
+              <w:t>Scrum</w:t>
+            </w:r>
+            <w:proofErr w:type="spellEnd"/>
+            <w:r>
+              <w:rPr>
+                <w:rFonts w:ascii="Arial" w:eastAsiaTheme="minorHAnsi" w:hAnsi="Arial" w:cs="Arial"/>
+                <w:sz w:val="24"/>
+              </w:rPr>
+              <w:t xml:space="preserve"> master</w:t>
+            </w:r>
           </w:p>
         </w:tc>
       </w:tr>
@@ -744,20 +890,43 @@
                 <w:sz w:val="24"/>
               </w:rPr>
             </w:pPr>
-          </w:p>
-        </w:tc>
-        <w:tc>
-          <w:tcPr>
-            <w:tcW w:w="5395" w:type="dxa"/>
-          </w:tcPr>
-          <w:p>
-            <w:pPr>
-              <w:jc w:val="center"/>
-              <w:rPr>
-                <w:rFonts w:ascii="Arial" w:eastAsiaTheme="minorHAnsi" w:hAnsi="Arial" w:cs="Arial"/>
-                <w:sz w:val="24"/>
-              </w:rPr>
-            </w:pPr>
+            <w:r>
+              <w:rPr>
+                <w:rFonts w:ascii="Arial" w:eastAsiaTheme="minorHAnsi" w:hAnsi="Arial" w:cs="Arial"/>
+                <w:sz w:val="24"/>
+              </w:rPr>
+              <w:t xml:space="preserve">Ricardo Alejandro Hernández </w:t>
+            </w:r>
+            <w:proofErr w:type="spellStart"/>
+            <w:r>
+              <w:rPr>
+                <w:rFonts w:ascii="Arial" w:eastAsiaTheme="minorHAnsi" w:hAnsi="Arial" w:cs="Arial"/>
+                <w:sz w:val="24"/>
+              </w:rPr>
+              <w:t>Hernández</w:t>
+            </w:r>
+            <w:proofErr w:type="spellEnd"/>
+          </w:p>
+        </w:tc>
+        <w:tc>
+          <w:tcPr>
+            <w:tcW w:w="5395" w:type="dxa"/>
+          </w:tcPr>
+          <w:p>
+            <w:pPr>
+              <w:jc w:val="center"/>
+              <w:rPr>
+                <w:rFonts w:ascii="Arial" w:eastAsiaTheme="minorHAnsi" w:hAnsi="Arial" w:cs="Arial"/>
+                <w:sz w:val="24"/>
+              </w:rPr>
+            </w:pPr>
+            <w:r>
+              <w:rPr>
+                <w:rFonts w:ascii="Arial" w:eastAsiaTheme="minorHAnsi" w:hAnsi="Arial" w:cs="Arial"/>
+                <w:sz w:val="24"/>
+              </w:rPr>
+              <w:t>Programador</w:t>
+            </w:r>
           </w:p>
         </w:tc>
       </w:tr>
@@ -774,20 +943,68 @@
                 <w:sz w:val="24"/>
               </w:rPr>
             </w:pPr>
-          </w:p>
-        </w:tc>
-        <w:tc>
-          <w:tcPr>
-            <w:tcW w:w="5395" w:type="dxa"/>
-          </w:tcPr>
-          <w:p>
-            <w:pPr>
-              <w:jc w:val="center"/>
-              <w:rPr>
-                <w:rFonts w:ascii="Arial" w:eastAsiaTheme="minorHAnsi" w:hAnsi="Arial" w:cs="Arial"/>
-                <w:sz w:val="24"/>
-              </w:rPr>
-            </w:pPr>
+            <w:proofErr w:type="spellStart"/>
+            <w:r>
+              <w:rPr>
+                <w:rFonts w:ascii="Arial" w:eastAsiaTheme="minorHAnsi" w:hAnsi="Arial" w:cs="Arial"/>
+                <w:sz w:val="24"/>
+              </w:rPr>
+              <w:t>Jose</w:t>
+            </w:r>
+            <w:proofErr w:type="spellEnd"/>
+            <w:r>
+              <w:rPr>
+                <w:rFonts w:ascii="Arial" w:eastAsiaTheme="minorHAnsi" w:hAnsi="Arial" w:cs="Arial"/>
+                <w:sz w:val="24"/>
+              </w:rPr>
+              <w:t xml:space="preserve"> Enrique </w:t>
+            </w:r>
+            <w:proofErr w:type="spellStart"/>
+            <w:r>
+              <w:rPr>
+                <w:rFonts w:ascii="Arial" w:eastAsiaTheme="minorHAnsi" w:hAnsi="Arial" w:cs="Arial"/>
+                <w:sz w:val="24"/>
+              </w:rPr>
+              <w:t>cuc</w:t>
+            </w:r>
+            <w:proofErr w:type="spellEnd"/>
+            <w:r>
+              <w:rPr>
+                <w:rFonts w:ascii="Arial" w:eastAsiaTheme="minorHAnsi" w:hAnsi="Arial" w:cs="Arial"/>
+                <w:sz w:val="24"/>
+              </w:rPr>
+              <w:t xml:space="preserve"> </w:t>
+            </w:r>
+            <w:proofErr w:type="spellStart"/>
+            <w:r>
+              <w:rPr>
+                <w:rFonts w:ascii="Arial" w:eastAsiaTheme="minorHAnsi" w:hAnsi="Arial" w:cs="Arial"/>
+                <w:sz w:val="24"/>
+              </w:rPr>
+              <w:t>cutz</w:t>
+            </w:r>
+            <w:proofErr w:type="spellEnd"/>
+          </w:p>
+        </w:tc>
+        <w:tc>
+          <w:tcPr>
+            <w:tcW w:w="5395" w:type="dxa"/>
+          </w:tcPr>
+          <w:p>
+            <w:pPr>
+              <w:jc w:val="center"/>
+              <w:rPr>
+                <w:rFonts w:ascii="Arial" w:eastAsiaTheme="minorHAnsi" w:hAnsi="Arial" w:cs="Arial"/>
+                <w:sz w:val="24"/>
+              </w:rPr>
+            </w:pPr>
+            <w:r>
+              <w:rPr>
+                <w:rFonts w:ascii="Arial" w:eastAsiaTheme="minorHAnsi" w:hAnsi="Arial" w:cs="Arial"/>
+                <w:sz w:val="24"/>
+              </w:rPr>
+              <w:t>Programador</w:t>
+            </w:r>
           </w:p>
         </w:tc>
       </w:tr>
@@ -804,6 +1021,22 @@
                 <w:sz w:val="24"/>
               </w:rPr>
             </w:pPr>
+            <w:proofErr w:type="spellStart"/>
+            <w:r>
+              <w:rPr>
+                <w:rFonts w:ascii="Arial" w:eastAsiaTheme="minorHAnsi" w:hAnsi="Arial" w:cs="Arial"/>
+                <w:sz w:val="24"/>
+              </w:rPr>
+              <w:t>Angel</w:t>
+            </w:r>
+            <w:proofErr w:type="spellEnd"/>
+            <w:r>
+              <w:rPr>
+                <w:rFonts w:ascii="Arial" w:eastAsiaTheme="minorHAnsi" w:hAnsi="Arial" w:cs="Arial"/>
+                <w:sz w:val="24"/>
+              </w:rPr>
+              <w:t xml:space="preserve"> Gabriel Ernesto Grijalva Castro</w:t>
+            </w:r>
           </w:p>
         </w:tc>
         <w:tc>
@@ -819,6 +1052,14 @@
                 <w:u w:val="single"/>
               </w:rPr>
             </w:pPr>
+            <w:r>
+              <w:rPr>
+                <w:rFonts w:ascii="Arial" w:eastAsiaTheme="minorHAnsi" w:hAnsi="Arial" w:cs="Arial"/>
+                <w:sz w:val="24"/>
+                <w:u w:val="single"/>
+              </w:rPr>
+              <w:t>Programador</w:t>
+            </w:r>
           </w:p>
         </w:tc>
       </w:tr>
@@ -835,20 +1076,59 @@
                 <w:sz w:val="24"/>
               </w:rPr>
             </w:pPr>
-          </w:p>
-        </w:tc>
-        <w:tc>
-          <w:tcPr>
-            <w:tcW w:w="5395" w:type="dxa"/>
-          </w:tcPr>
-          <w:p>
-            <w:pPr>
-              <w:jc w:val="center"/>
-              <w:rPr>
-                <w:rFonts w:ascii="Arial" w:eastAsiaTheme="minorHAnsi" w:hAnsi="Arial" w:cs="Arial"/>
-                <w:sz w:val="24"/>
-              </w:rPr>
-            </w:pPr>
+            <w:proofErr w:type="spellStart"/>
+            <w:r>
+              <w:rPr>
+                <w:rFonts w:ascii="Arial" w:eastAsiaTheme="minorHAnsi" w:hAnsi="Arial" w:cs="Arial"/>
+                <w:sz w:val="24"/>
+              </w:rPr>
+              <w:t>Angel</w:t>
+            </w:r>
+            <w:proofErr w:type="spellEnd"/>
+            <w:r>
+              <w:rPr>
+                <w:rFonts w:ascii="Arial" w:eastAsiaTheme="minorHAnsi" w:hAnsi="Arial" w:cs="Arial"/>
+                <w:sz w:val="24"/>
+              </w:rPr>
+              <w:t xml:space="preserve"> </w:t>
+            </w:r>
+            <w:proofErr w:type="spellStart"/>
+            <w:r>
+              <w:rPr>
+                <w:rFonts w:ascii="Arial" w:eastAsiaTheme="minorHAnsi" w:hAnsi="Arial" w:cs="Arial"/>
+                <w:sz w:val="24"/>
+              </w:rPr>
+              <w:t>Gahel</w:t>
+            </w:r>
+            <w:proofErr w:type="spellEnd"/>
+            <w:r>
+              <w:rPr>
+                <w:rFonts w:ascii="Arial" w:eastAsiaTheme="minorHAnsi" w:hAnsi="Arial" w:cs="Arial"/>
+                <w:sz w:val="24"/>
+              </w:rPr>
+              <w:t xml:space="preserve"> Padilla Pacheco</w:t>
+            </w:r>
+          </w:p>
+        </w:tc>
+        <w:tc>
+          <w:tcPr>
+            <w:tcW w:w="5395" w:type="dxa"/>
+          </w:tcPr>
+          <w:p>
+            <w:pPr>
+              <w:jc w:val="center"/>
+              <w:rPr>
+                <w:rFonts w:ascii="Arial" w:eastAsiaTheme="minorHAnsi" w:hAnsi="Arial" w:cs="Arial"/>
+                <w:sz w:val="24"/>
+              </w:rPr>
+            </w:pPr>
+            <w:r>
+              <w:rPr>
+                <w:rFonts w:ascii="Arial" w:eastAsiaTheme="minorHAnsi" w:hAnsi="Arial" w:cs="Arial"/>
+                <w:sz w:val="24"/>
+              </w:rPr>
+              <w:t>Programador</w:t>
+            </w:r>
           </w:p>
         </w:tc>
       </w:tr>
@@ -865,20 +1145,59 @@
                 <w:sz w:val="24"/>
               </w:rPr>
             </w:pPr>
-          </w:p>
-        </w:tc>
-        <w:tc>
-          <w:tcPr>
-            <w:tcW w:w="5395" w:type="dxa"/>
-          </w:tcPr>
-          <w:p>
-            <w:pPr>
-              <w:jc w:val="center"/>
-              <w:rPr>
-                <w:rFonts w:ascii="Arial" w:eastAsiaTheme="minorHAnsi" w:hAnsi="Arial" w:cs="Arial"/>
-                <w:sz w:val="24"/>
-              </w:rPr>
-            </w:pPr>
+            <w:proofErr w:type="spellStart"/>
+            <w:r>
+              <w:rPr>
+                <w:rFonts w:ascii="Arial" w:eastAsiaTheme="minorHAnsi" w:hAnsi="Arial" w:cs="Arial"/>
+                <w:sz w:val="24"/>
+              </w:rPr>
+              <w:t>Osman</w:t>
+            </w:r>
+            <w:proofErr w:type="spellEnd"/>
+            <w:r>
+              <w:rPr>
+                <w:rFonts w:ascii="Arial" w:eastAsiaTheme="minorHAnsi" w:hAnsi="Arial" w:cs="Arial"/>
+                <w:sz w:val="24"/>
+              </w:rPr>
+              <w:t xml:space="preserve"> </w:t>
+            </w:r>
+            <w:proofErr w:type="spellStart"/>
+            <w:r>
+              <w:rPr>
+                <w:rFonts w:ascii="Arial" w:eastAsiaTheme="minorHAnsi" w:hAnsi="Arial" w:cs="Arial"/>
+                <w:sz w:val="24"/>
+              </w:rPr>
+              <w:t>Emmanuell</w:t>
+            </w:r>
+            <w:proofErr w:type="spellEnd"/>
+            <w:r>
+              <w:rPr>
+                <w:rFonts w:ascii="Arial" w:eastAsiaTheme="minorHAnsi" w:hAnsi="Arial" w:cs="Arial"/>
+                <w:sz w:val="24"/>
+              </w:rPr>
+              <w:t xml:space="preserve"> Veliz Guzmán</w:t>
+            </w:r>
+          </w:p>
+        </w:tc>
+        <w:tc>
+          <w:tcPr>
+            <w:tcW w:w="5395" w:type="dxa"/>
+          </w:tcPr>
+          <w:p>
+            <w:pPr>
+              <w:jc w:val="center"/>
+              <w:rPr>
+                <w:rFonts w:ascii="Arial" w:eastAsiaTheme="minorHAnsi" w:hAnsi="Arial" w:cs="Arial"/>
+                <w:sz w:val="24"/>
+              </w:rPr>
+            </w:pPr>
+            <w:r>
+              <w:rPr>
+                <w:rFonts w:ascii="Arial" w:eastAsiaTheme="minorHAnsi" w:hAnsi="Arial" w:cs="Arial"/>
+                <w:sz w:val="24"/>
+              </w:rPr>
+              <w:t>Programador</w:t>
+            </w:r>
           </w:p>
         </w:tc>
       </w:tr>
@@ -895,20 +1214,45 @@
                 <w:sz w:val="24"/>
               </w:rPr>
             </w:pPr>
-          </w:p>
-        </w:tc>
-        <w:tc>
-          <w:tcPr>
-            <w:tcW w:w="5395" w:type="dxa"/>
-          </w:tcPr>
-          <w:p>
-            <w:pPr>
-              <w:jc w:val="center"/>
-              <w:rPr>
-                <w:rFonts w:ascii="Arial" w:eastAsiaTheme="minorHAnsi" w:hAnsi="Arial" w:cs="Arial"/>
-                <w:sz w:val="24"/>
-              </w:rPr>
-            </w:pPr>
+            <w:r>
+              <w:rPr>
+                <w:rFonts w:ascii="Arial" w:eastAsiaTheme="minorHAnsi" w:hAnsi="Arial" w:cs="Arial"/>
+                <w:sz w:val="24"/>
+              </w:rPr>
+              <w:t xml:space="preserve">Carlos Alejandro Patal </w:t>
+            </w:r>
+            <w:proofErr w:type="spellStart"/>
+            <w:r>
+              <w:rPr>
+                <w:rFonts w:ascii="Arial" w:eastAsiaTheme="minorHAnsi" w:hAnsi="Arial" w:cs="Arial"/>
+                <w:sz w:val="24"/>
+              </w:rPr>
+              <w:t>Choc</w:t>
+            </w:r>
+            <w:proofErr w:type="spellEnd"/>
+          </w:p>
+        </w:tc>
+        <w:tc>
+          <w:tcPr>
+            <w:tcW w:w="5395" w:type="dxa"/>
+          </w:tcPr>
+          <w:p>
+            <w:pPr>
+              <w:jc w:val="center"/>
+              <w:rPr>
+                <w:rFonts w:ascii="Arial" w:eastAsiaTheme="minorHAnsi" w:hAnsi="Arial" w:cs="Arial"/>
+                <w:sz w:val="24"/>
+              </w:rPr>
+            </w:pPr>
+            <w:r>
+              <w:rPr>
+                <w:rFonts w:ascii="Arial" w:eastAsiaTheme="minorHAnsi" w:hAnsi="Arial" w:cs="Arial"/>
+                <w:sz w:val="24"/>
+              </w:rPr>
+              <w:t>Programador</w:t>
+            </w:r>
+            <w:bookmarkStart w:id="0" w:name="_GoBack"/>
+            <w:bookmarkEnd w:id="0"/>
           </w:p>
         </w:tc>
       </w:tr>

</xml_diff>

<commit_message>
add: Se agregan datos del programador clopez-2024242 en el archivo Peaceathome.docx en la rama clopez-2024242
</commit_message>
<xml_diff>
--- a/Peaceathome.docx
+++ b/Peaceathome.docx
@@ -1,6 +1,6 @@
 
 <file path=word/document.xml><?xml version="1.0" encoding="utf-8"?>
-<w:document xmlns:wpc="http://schemas.microsoft.com/office/word/2010/wordprocessingCanvas" xmlns:cx="http://schemas.microsoft.com/office/drawing/2014/chartex" xmlns:cx1="http://schemas.microsoft.com/office/drawing/2015/9/8/chartex" xmlns:mc="http://schemas.openxmlformats.org/markup-compatibility/2006" xmlns:o="urn:schemas-microsoft-com:office:office" xmlns:r="http://schemas.openxmlformats.org/officeDocument/2006/relationships" xmlns:m="http://schemas.openxmlformats.org/officeDocument/2006/math" xmlns:v="urn:schemas-microsoft-com:vml" xmlns:wp14="http://schemas.microsoft.com/office/word/2010/wordprocessingDrawing" xmlns:wp="http://schemas.openxmlformats.org/drawingml/2006/wordprocessingDrawing" xmlns:w10="urn:schemas-microsoft-com:office:word" xmlns:w="http://schemas.openxmlformats.org/wordprocessingml/2006/main" xmlns:w14="http://schemas.microsoft.com/office/word/2010/wordml" xmlns:w15="http://schemas.microsoft.com/office/word/2012/wordml" xmlns:w16se="http://schemas.microsoft.com/office/word/2015/wordml/symex" xmlns:wpg="http://schemas.microsoft.com/office/word/2010/wordprocessingGroup" xmlns:wpi="http://schemas.microsoft.com/office/word/2010/wordprocessingInk" xmlns:wne="http://schemas.microsoft.com/office/word/2006/wordml" xmlns:wps="http://schemas.microsoft.com/office/word/2010/wordprocessingShape" mc:Ignorable="w14 w15 w16se wp14">
+<w:document xmlns:wpc="http://schemas.microsoft.com/office/word/2010/wordprocessingCanvas" xmlns:cx="http://schemas.microsoft.com/office/drawing/2014/chartex" xmlns:cx1="http://schemas.microsoft.com/office/drawing/2015/9/8/chartex" xmlns:cx2="http://schemas.microsoft.com/office/drawing/2015/10/21/chartex" xmlns:cx3="http://schemas.microsoft.com/office/drawing/2016/5/9/chartex" xmlns:cx4="http://schemas.microsoft.com/office/drawing/2016/5/10/chartex" xmlns:cx5="http://schemas.microsoft.com/office/drawing/2016/5/11/chartex" xmlns:cx6="http://schemas.microsoft.com/office/drawing/2016/5/12/chartex" xmlns:cx7="http://schemas.microsoft.com/office/drawing/2016/5/13/chartex" xmlns:cx8="http://schemas.microsoft.com/office/drawing/2016/5/14/chartex" xmlns:mc="http://schemas.openxmlformats.org/markup-compatibility/2006" xmlns:aink="http://schemas.microsoft.com/office/drawing/2016/ink" xmlns:am3d="http://schemas.microsoft.com/office/drawing/2017/model3d" xmlns:o="urn:schemas-microsoft-com:office:office" xmlns:oel="http://schemas.microsoft.com/office/2019/extlst" xmlns:r="http://schemas.openxmlformats.org/officeDocument/2006/relationships" xmlns:m="http://schemas.openxmlformats.org/officeDocument/2006/math" xmlns:v="urn:schemas-microsoft-com:vml" xmlns:wp14="http://schemas.microsoft.com/office/word/2010/wordprocessingDrawing" xmlns:wp="http://schemas.openxmlformats.org/drawingml/2006/wordprocessingDrawing" xmlns:w10="urn:schemas-microsoft-com:office:word" xmlns:w="http://schemas.openxmlformats.org/wordprocessingml/2006/main" xmlns:w14="http://schemas.microsoft.com/office/word/2010/wordml" xmlns:w15="http://schemas.microsoft.com/office/word/2012/wordml" xmlns:w16cex="http://schemas.microsoft.com/office/word/2018/wordml/cex" xmlns:w16cid="http://schemas.microsoft.com/office/word/2016/wordml/cid" xmlns:w16="http://schemas.microsoft.com/office/word/2018/wordml" xmlns:w16du="http://schemas.microsoft.com/office/word/2023/wordml/word16du" xmlns:w16sdtdh="http://schemas.microsoft.com/office/word/2020/wordml/sdtdatahash" xmlns:w16sdtfl="http://schemas.microsoft.com/office/word/2024/wordml/sdtformatlock" xmlns:w16se="http://schemas.microsoft.com/office/word/2015/wordml/symex" xmlns:wpg="http://schemas.microsoft.com/office/word/2010/wordprocessingGroup" xmlns:wpi="http://schemas.microsoft.com/office/word/2010/wordprocessingInk" xmlns:wne="http://schemas.microsoft.com/office/word/2006/wordml" xmlns:wps="http://schemas.microsoft.com/office/word/2010/wordprocessingShape" mc:Ignorable="w14 w15 w16se w16cid w16 w16cex w16sdtdh w16sdtfl w16du wp14">
   <w:body>
     <w:p>
       <w:pPr>
@@ -16,7 +16,7 @@
           <w:rFonts w:ascii="Arial" w:hAnsi="Arial" w:cs="Arial"/>
           <w:b/>
           <w:noProof/>
-          <w:lang w:eastAsia="es-GT"/>
+          <w:lang w:val="es-MX" w:eastAsia="es-MX"/>
         </w:rPr>
         <w:drawing>
           <wp:inline distT="0" distB="0" distL="0" distR="0" wp14:anchorId="61DA3BD1" wp14:editId="0C35A376">
@@ -277,6 +277,7 @@
         <w:jc w:val="center"/>
         <w:rPr>
           <w:rFonts w:ascii="Arial" w:hAnsi="Arial" w:cs="Arial"/>
+          <w:lang w:val="en-US"/>
         </w:rPr>
       </w:pPr>
       <w:r>
@@ -285,6 +286,7 @@
           <w:rFonts w:ascii="Arial" w:hAnsi="Arial" w:cs="Arial"/>
           <w:color w:val="000000"/>
           <w:sz w:val="40"/>
+          <w:lang w:val="en-US"/>
         </w:rPr>
         <w:t>Peace at home</w:t>
       </w:r>
@@ -296,146 +298,161 @@
         <w:jc w:val="center"/>
         <w:rPr>
           <w:rFonts w:ascii="Arial" w:hAnsi="Arial" w:cs="Arial"/>
-        </w:rPr>
-      </w:pPr>
-    </w:p>
-    <w:p>
-      <w:pPr>
-        <w:pStyle w:val="Sinespaciado"/>
-        <w:spacing w:line="276" w:lineRule="auto"/>
-        <w:jc w:val="center"/>
-        <w:rPr>
-          <w:rFonts w:ascii="Arial" w:hAnsi="Arial" w:cs="Arial"/>
-        </w:rPr>
-      </w:pPr>
-    </w:p>
-    <w:p>
-      <w:pPr>
-        <w:pStyle w:val="Sinespaciado"/>
-        <w:spacing w:line="276" w:lineRule="auto"/>
-        <w:jc w:val="center"/>
-        <w:rPr>
-          <w:rFonts w:ascii="Arial" w:hAnsi="Arial" w:cs="Arial"/>
-        </w:rPr>
-      </w:pPr>
-    </w:p>
-    <w:p>
-      <w:pPr>
-        <w:pStyle w:val="Sinespaciado"/>
-        <w:spacing w:line="276" w:lineRule="auto"/>
-        <w:jc w:val="center"/>
-        <w:rPr>
-          <w:rFonts w:ascii="Arial" w:hAnsi="Arial" w:cs="Arial"/>
-        </w:rPr>
-      </w:pPr>
-    </w:p>
-    <w:p>
-      <w:pPr>
-        <w:pStyle w:val="Sinespaciado"/>
-        <w:spacing w:line="276" w:lineRule="auto"/>
-        <w:jc w:val="center"/>
-        <w:rPr>
-          <w:rFonts w:ascii="Arial" w:hAnsi="Arial" w:cs="Arial"/>
-        </w:rPr>
-      </w:pPr>
-    </w:p>
-    <w:p>
-      <w:pPr>
-        <w:pStyle w:val="Sinespaciado"/>
-        <w:spacing w:line="276" w:lineRule="auto"/>
-        <w:jc w:val="center"/>
-        <w:rPr>
-          <w:rFonts w:ascii="Arial" w:hAnsi="Arial" w:cs="Arial"/>
-        </w:rPr>
-      </w:pPr>
-    </w:p>
-    <w:p>
-      <w:pPr>
-        <w:pStyle w:val="Sinespaciado"/>
-        <w:spacing w:line="276" w:lineRule="auto"/>
-        <w:jc w:val="center"/>
-        <w:rPr>
-          <w:rFonts w:ascii="Arial" w:hAnsi="Arial" w:cs="Arial"/>
-        </w:rPr>
-      </w:pPr>
-    </w:p>
-    <w:p>
-      <w:pPr>
-        <w:pStyle w:val="Sinespaciado"/>
-        <w:spacing w:line="276" w:lineRule="auto"/>
-        <w:jc w:val="center"/>
-        <w:rPr>
-          <w:rFonts w:ascii="Arial" w:hAnsi="Arial" w:cs="Arial"/>
-        </w:rPr>
-      </w:pPr>
-    </w:p>
-    <w:p>
-      <w:pPr>
-        <w:pStyle w:val="Sinespaciado"/>
-        <w:spacing w:line="276" w:lineRule="auto"/>
-        <w:jc w:val="center"/>
-        <w:rPr>
-          <w:rFonts w:ascii="Arial" w:hAnsi="Arial" w:cs="Arial"/>
-        </w:rPr>
-      </w:pPr>
-    </w:p>
-    <w:p>
-      <w:pPr>
-        <w:pStyle w:val="Sinespaciado"/>
-        <w:spacing w:line="276" w:lineRule="auto"/>
-        <w:jc w:val="center"/>
-        <w:rPr>
-          <w:rFonts w:ascii="Arial" w:hAnsi="Arial" w:cs="Arial"/>
-        </w:rPr>
-      </w:pPr>
-    </w:p>
-    <w:p>
-      <w:pPr>
-        <w:pStyle w:val="Sinespaciado"/>
-        <w:spacing w:line="276" w:lineRule="auto"/>
-        <w:jc w:val="center"/>
-        <w:rPr>
-          <w:rFonts w:ascii="Arial" w:hAnsi="Arial" w:cs="Arial"/>
-        </w:rPr>
-      </w:pPr>
-    </w:p>
-    <w:p>
-      <w:pPr>
-        <w:pStyle w:val="Sinespaciado"/>
-        <w:spacing w:line="276" w:lineRule="auto"/>
-        <w:jc w:val="center"/>
-        <w:rPr>
-          <w:rFonts w:ascii="Arial" w:hAnsi="Arial" w:cs="Arial"/>
-        </w:rPr>
-      </w:pPr>
-    </w:p>
-    <w:p>
-      <w:pPr>
-        <w:pStyle w:val="Sinespaciado"/>
-        <w:spacing w:line="276" w:lineRule="auto"/>
-        <w:jc w:val="center"/>
-        <w:rPr>
-          <w:rFonts w:ascii="Arial" w:hAnsi="Arial" w:cs="Arial"/>
-        </w:rPr>
-      </w:pPr>
-    </w:p>
-    <w:p>
-      <w:pPr>
-        <w:pStyle w:val="Sinespaciado"/>
-        <w:spacing w:line="276" w:lineRule="auto"/>
-        <w:jc w:val="center"/>
-        <w:rPr>
-          <w:rFonts w:ascii="Arial" w:hAnsi="Arial" w:cs="Arial"/>
-        </w:rPr>
-      </w:pPr>
-    </w:p>
-    <w:p>
-      <w:pPr>
-        <w:pStyle w:val="Sinespaciado"/>
-        <w:spacing w:line="276" w:lineRule="auto"/>
-        <w:jc w:val="center"/>
-        <w:rPr>
-          <w:rFonts w:ascii="Arial" w:hAnsi="Arial" w:cs="Arial"/>
+          <w:lang w:val="en-US"/>
+        </w:rPr>
+      </w:pPr>
+    </w:p>
+    <w:p>
+      <w:pPr>
+        <w:pStyle w:val="Sinespaciado"/>
+        <w:spacing w:line="276" w:lineRule="auto"/>
+        <w:jc w:val="center"/>
+        <w:rPr>
+          <w:rFonts w:ascii="Arial" w:hAnsi="Arial" w:cs="Arial"/>
+          <w:lang w:val="en-US"/>
+        </w:rPr>
+      </w:pPr>
+    </w:p>
+    <w:p>
+      <w:pPr>
+        <w:pStyle w:val="Sinespaciado"/>
+        <w:spacing w:line="276" w:lineRule="auto"/>
+        <w:jc w:val="center"/>
+        <w:rPr>
+          <w:rFonts w:ascii="Arial" w:hAnsi="Arial" w:cs="Arial"/>
+          <w:lang w:val="en-US"/>
+        </w:rPr>
+      </w:pPr>
+    </w:p>
+    <w:p>
+      <w:pPr>
+        <w:pStyle w:val="Sinespaciado"/>
+        <w:spacing w:line="276" w:lineRule="auto"/>
+        <w:jc w:val="center"/>
+        <w:rPr>
+          <w:rFonts w:ascii="Arial" w:hAnsi="Arial" w:cs="Arial"/>
+          <w:lang w:val="en-US"/>
+        </w:rPr>
+      </w:pPr>
+    </w:p>
+    <w:p>
+      <w:pPr>
+        <w:pStyle w:val="Sinespaciado"/>
+        <w:spacing w:line="276" w:lineRule="auto"/>
+        <w:jc w:val="center"/>
+        <w:rPr>
+          <w:rFonts w:ascii="Arial" w:hAnsi="Arial" w:cs="Arial"/>
+          <w:lang w:val="en-US"/>
+        </w:rPr>
+      </w:pPr>
+    </w:p>
+    <w:p>
+      <w:pPr>
+        <w:pStyle w:val="Sinespaciado"/>
+        <w:spacing w:line="276" w:lineRule="auto"/>
+        <w:jc w:val="center"/>
+        <w:rPr>
+          <w:rFonts w:ascii="Arial" w:hAnsi="Arial" w:cs="Arial"/>
+          <w:lang w:val="en-US"/>
+        </w:rPr>
+      </w:pPr>
+    </w:p>
+    <w:p>
+      <w:pPr>
+        <w:pStyle w:val="Sinespaciado"/>
+        <w:spacing w:line="276" w:lineRule="auto"/>
+        <w:jc w:val="center"/>
+        <w:rPr>
+          <w:rFonts w:ascii="Arial" w:hAnsi="Arial" w:cs="Arial"/>
+          <w:lang w:val="en-US"/>
+        </w:rPr>
+      </w:pPr>
+    </w:p>
+    <w:p>
+      <w:pPr>
+        <w:pStyle w:val="Sinespaciado"/>
+        <w:spacing w:line="276" w:lineRule="auto"/>
+        <w:jc w:val="center"/>
+        <w:rPr>
+          <w:rFonts w:ascii="Arial" w:hAnsi="Arial" w:cs="Arial"/>
+          <w:lang w:val="en-US"/>
+        </w:rPr>
+      </w:pPr>
+    </w:p>
+    <w:p>
+      <w:pPr>
+        <w:pStyle w:val="Sinespaciado"/>
+        <w:spacing w:line="276" w:lineRule="auto"/>
+        <w:jc w:val="center"/>
+        <w:rPr>
+          <w:rFonts w:ascii="Arial" w:hAnsi="Arial" w:cs="Arial"/>
+          <w:lang w:val="en-US"/>
+        </w:rPr>
+      </w:pPr>
+    </w:p>
+    <w:p>
+      <w:pPr>
+        <w:pStyle w:val="Sinespaciado"/>
+        <w:spacing w:line="276" w:lineRule="auto"/>
+        <w:jc w:val="center"/>
+        <w:rPr>
+          <w:rFonts w:ascii="Arial" w:hAnsi="Arial" w:cs="Arial"/>
+          <w:lang w:val="en-US"/>
+        </w:rPr>
+      </w:pPr>
+    </w:p>
+    <w:p>
+      <w:pPr>
+        <w:pStyle w:val="Sinespaciado"/>
+        <w:spacing w:line="276" w:lineRule="auto"/>
+        <w:jc w:val="center"/>
+        <w:rPr>
+          <w:rFonts w:ascii="Arial" w:hAnsi="Arial" w:cs="Arial"/>
+          <w:lang w:val="en-US"/>
+        </w:rPr>
+      </w:pPr>
+    </w:p>
+    <w:p>
+      <w:pPr>
+        <w:pStyle w:val="Sinespaciado"/>
+        <w:spacing w:line="276" w:lineRule="auto"/>
+        <w:jc w:val="center"/>
+        <w:rPr>
+          <w:rFonts w:ascii="Arial" w:hAnsi="Arial" w:cs="Arial"/>
+          <w:lang w:val="en-US"/>
+        </w:rPr>
+      </w:pPr>
+    </w:p>
+    <w:p>
+      <w:pPr>
+        <w:pStyle w:val="Sinespaciado"/>
+        <w:spacing w:line="276" w:lineRule="auto"/>
+        <w:jc w:val="center"/>
+        <w:rPr>
+          <w:rFonts w:ascii="Arial" w:hAnsi="Arial" w:cs="Arial"/>
+          <w:lang w:val="en-US"/>
+        </w:rPr>
+      </w:pPr>
+    </w:p>
+    <w:p>
+      <w:pPr>
+        <w:pStyle w:val="Sinespaciado"/>
+        <w:spacing w:line="276" w:lineRule="auto"/>
+        <w:jc w:val="center"/>
+        <w:rPr>
+          <w:rFonts w:ascii="Arial" w:hAnsi="Arial" w:cs="Arial"/>
+          <w:lang w:val="en-US"/>
+        </w:rPr>
+      </w:pPr>
+    </w:p>
+    <w:p>
+      <w:pPr>
+        <w:pStyle w:val="Sinespaciado"/>
+        <w:spacing w:line="276" w:lineRule="auto"/>
+        <w:jc w:val="center"/>
+        <w:rPr>
+          <w:rFonts w:ascii="Arial" w:hAnsi="Arial" w:cs="Arial"/>
+          <w:lang w:val="en-US"/>
         </w:rPr>
       </w:pPr>
     </w:p>
@@ -447,18 +464,18 @@
         <w:rPr>
           <w:rFonts w:ascii="Arial" w:hAnsi="Arial" w:cs="Arial"/>
           <w:u w:val="single"/>
-        </w:rPr>
-      </w:pPr>
-      <w:bookmarkStart w:id="0" w:name="_GoBack"/>
-      <w:bookmarkEnd w:id="0"/>
-    </w:p>
-    <w:p>
-      <w:pPr>
-        <w:pStyle w:val="Sinespaciado"/>
-        <w:spacing w:line="276" w:lineRule="auto"/>
-        <w:jc w:val="center"/>
-        <w:rPr>
-          <w:rFonts w:ascii="Arial" w:hAnsi="Arial" w:cs="Arial"/>
+          <w:lang w:val="en-US"/>
+        </w:rPr>
+      </w:pPr>
+    </w:p>
+    <w:p>
+      <w:pPr>
+        <w:pStyle w:val="Sinespaciado"/>
+        <w:spacing w:line="276" w:lineRule="auto"/>
+        <w:jc w:val="center"/>
+        <w:rPr>
+          <w:rFonts w:ascii="Arial" w:hAnsi="Arial" w:cs="Arial"/>
+          <w:lang w:val="en-US"/>
         </w:rPr>
       </w:pPr>
     </w:p>
@@ -470,12 +487,14 @@
         <w:rPr>
           <w:rFonts w:ascii="Arial" w:hAnsi="Arial" w:cs="Arial"/>
           <w:sz w:val="28"/>
+          <w:lang w:val="en-US"/>
         </w:rPr>
       </w:pPr>
       <w:r>
         <w:rPr>
           <w:rFonts w:ascii="Arial" w:hAnsi="Arial" w:cs="Arial"/>
           <w:sz w:val="24"/>
+          <w:lang w:val="en-US"/>
         </w:rPr>
         <w:t>Alumno</w:t>
       </w:r>
@@ -490,7 +509,7 @@
           <w:b/>
           <w:sz w:val="24"/>
           <w:u w:val="single"/>
-          <w:lang w:val="es-ES"/>
+          <w:lang w:val="en-US"/>
         </w:rPr>
       </w:pPr>
       <w:r>
@@ -498,6 +517,7 @@
           <w:rFonts w:ascii="Arial" w:hAnsi="Arial" w:cs="Arial"/>
           <w:b/>
           <w:sz w:val="24"/>
+          <w:lang w:val="en-US"/>
         </w:rPr>
         <w:t>Kenet Efraín Cuyuch Joj</w:t>
       </w:r>
@@ -714,20 +734,35 @@
                 <w:lang w:val="es-ES"/>
               </w:rPr>
             </w:pPr>
-          </w:p>
-        </w:tc>
-        <w:tc>
-          <w:tcPr>
-            <w:tcW w:w="5395" w:type="dxa"/>
-          </w:tcPr>
-          <w:p>
-            <w:pPr>
-              <w:jc w:val="center"/>
-              <w:rPr>
-                <w:rFonts w:ascii="Arial" w:eastAsiaTheme="minorHAnsi" w:hAnsi="Arial" w:cs="Arial"/>
-                <w:sz w:val="24"/>
-              </w:rPr>
-            </w:pPr>
+            <w:r>
+              <w:rPr>
+                <w:rFonts w:ascii="Arial" w:eastAsiaTheme="minorHAnsi" w:hAnsi="Arial" w:cs="Arial"/>
+                <w:sz w:val="24"/>
+                <w:lang w:val="es-ES"/>
+              </w:rPr>
+              <w:t>Kenet Efraín Cuyuch Joj</w:t>
+            </w:r>
+          </w:p>
+        </w:tc>
+        <w:tc>
+          <w:tcPr>
+            <w:tcW w:w="5395" w:type="dxa"/>
+          </w:tcPr>
+          <w:p>
+            <w:pPr>
+              <w:jc w:val="center"/>
+              <w:rPr>
+                <w:rFonts w:ascii="Arial" w:eastAsiaTheme="minorHAnsi" w:hAnsi="Arial" w:cs="Arial"/>
+                <w:sz w:val="24"/>
+              </w:rPr>
+            </w:pPr>
+            <w:r>
+              <w:rPr>
+                <w:rFonts w:ascii="Arial" w:eastAsiaTheme="minorHAnsi" w:hAnsi="Arial" w:cs="Arial"/>
+                <w:sz w:val="24"/>
+              </w:rPr>
+              <w:t>Scrum master</w:t>
+            </w:r>
           </w:p>
         </w:tc>
       </w:tr>
@@ -744,20 +779,34 @@
                 <w:sz w:val="24"/>
               </w:rPr>
             </w:pPr>
-          </w:p>
-        </w:tc>
-        <w:tc>
-          <w:tcPr>
-            <w:tcW w:w="5395" w:type="dxa"/>
-          </w:tcPr>
-          <w:p>
-            <w:pPr>
-              <w:jc w:val="center"/>
-              <w:rPr>
-                <w:rFonts w:ascii="Arial" w:eastAsiaTheme="minorHAnsi" w:hAnsi="Arial" w:cs="Arial"/>
-                <w:sz w:val="24"/>
-              </w:rPr>
-            </w:pPr>
+            <w:r>
+              <w:rPr>
+                <w:rFonts w:ascii="Arial" w:eastAsiaTheme="minorHAnsi" w:hAnsi="Arial" w:cs="Arial"/>
+                <w:sz w:val="24"/>
+              </w:rPr>
+              <w:t>Ricardo Alejandro Hernández Hernández</w:t>
+            </w:r>
+          </w:p>
+        </w:tc>
+        <w:tc>
+          <w:tcPr>
+            <w:tcW w:w="5395" w:type="dxa"/>
+          </w:tcPr>
+          <w:p>
+            <w:pPr>
+              <w:jc w:val="center"/>
+              <w:rPr>
+                <w:rFonts w:ascii="Arial" w:eastAsiaTheme="minorHAnsi" w:hAnsi="Arial" w:cs="Arial"/>
+                <w:sz w:val="24"/>
+              </w:rPr>
+            </w:pPr>
+            <w:r>
+              <w:rPr>
+                <w:rFonts w:ascii="Arial" w:eastAsiaTheme="minorHAnsi" w:hAnsi="Arial" w:cs="Arial"/>
+                <w:sz w:val="24"/>
+              </w:rPr>
+              <w:t>Programador</w:t>
+            </w:r>
           </w:p>
         </w:tc>
       </w:tr>
@@ -774,20 +823,34 @@
                 <w:sz w:val="24"/>
               </w:rPr>
             </w:pPr>
-          </w:p>
-        </w:tc>
-        <w:tc>
-          <w:tcPr>
-            <w:tcW w:w="5395" w:type="dxa"/>
-          </w:tcPr>
-          <w:p>
-            <w:pPr>
-              <w:jc w:val="center"/>
-              <w:rPr>
-                <w:rFonts w:ascii="Arial" w:eastAsiaTheme="minorHAnsi" w:hAnsi="Arial" w:cs="Arial"/>
-                <w:sz w:val="24"/>
-              </w:rPr>
-            </w:pPr>
+            <w:r>
+              <w:rPr>
+                <w:rFonts w:ascii="Arial" w:eastAsiaTheme="minorHAnsi" w:hAnsi="Arial" w:cs="Arial"/>
+                <w:sz w:val="24"/>
+              </w:rPr>
+              <w:t>Jose Enrique cuc cutz</w:t>
+            </w:r>
+          </w:p>
+        </w:tc>
+        <w:tc>
+          <w:tcPr>
+            <w:tcW w:w="5395" w:type="dxa"/>
+          </w:tcPr>
+          <w:p>
+            <w:pPr>
+              <w:jc w:val="center"/>
+              <w:rPr>
+                <w:rFonts w:ascii="Arial" w:eastAsiaTheme="minorHAnsi" w:hAnsi="Arial" w:cs="Arial"/>
+                <w:sz w:val="24"/>
+              </w:rPr>
+            </w:pPr>
+            <w:r>
+              <w:rPr>
+                <w:rFonts w:ascii="Arial" w:eastAsiaTheme="minorHAnsi" w:hAnsi="Arial" w:cs="Arial"/>
+                <w:sz w:val="24"/>
+              </w:rPr>
+              <w:t>Programador</w:t>
+            </w:r>
           </w:p>
         </w:tc>
       </w:tr>
@@ -804,6 +867,13 @@
                 <w:sz w:val="24"/>
               </w:rPr>
             </w:pPr>
+            <w:r>
+              <w:rPr>
+                <w:rFonts w:ascii="Arial" w:eastAsiaTheme="minorHAnsi" w:hAnsi="Arial" w:cs="Arial"/>
+                <w:sz w:val="24"/>
+              </w:rPr>
+              <w:t>Angel Gabriel Ernesto Grijalva Castro</w:t>
+            </w:r>
           </w:p>
         </w:tc>
         <w:tc>
@@ -819,6 +889,14 @@
                 <w:u w:val="single"/>
               </w:rPr>
             </w:pPr>
+            <w:r>
+              <w:rPr>
+                <w:rFonts w:ascii="Arial" w:eastAsiaTheme="minorHAnsi" w:hAnsi="Arial" w:cs="Arial"/>
+                <w:sz w:val="24"/>
+                <w:u w:val="single"/>
+              </w:rPr>
+              <w:t>Programador</w:t>
+            </w:r>
           </w:p>
         </w:tc>
       </w:tr>
@@ -835,20 +913,34 @@
                 <w:sz w:val="24"/>
               </w:rPr>
             </w:pPr>
-          </w:p>
-        </w:tc>
-        <w:tc>
-          <w:tcPr>
-            <w:tcW w:w="5395" w:type="dxa"/>
-          </w:tcPr>
-          <w:p>
-            <w:pPr>
-              <w:jc w:val="center"/>
-              <w:rPr>
-                <w:rFonts w:ascii="Arial" w:eastAsiaTheme="minorHAnsi" w:hAnsi="Arial" w:cs="Arial"/>
-                <w:sz w:val="24"/>
-              </w:rPr>
-            </w:pPr>
+            <w:r>
+              <w:rPr>
+                <w:rFonts w:ascii="Arial" w:eastAsiaTheme="minorHAnsi" w:hAnsi="Arial" w:cs="Arial"/>
+                <w:sz w:val="24"/>
+              </w:rPr>
+              <w:t>Angel Gahel Padilla Pacheco</w:t>
+            </w:r>
+          </w:p>
+        </w:tc>
+        <w:tc>
+          <w:tcPr>
+            <w:tcW w:w="5395" w:type="dxa"/>
+          </w:tcPr>
+          <w:p>
+            <w:pPr>
+              <w:jc w:val="center"/>
+              <w:rPr>
+                <w:rFonts w:ascii="Arial" w:eastAsiaTheme="minorHAnsi" w:hAnsi="Arial" w:cs="Arial"/>
+                <w:sz w:val="24"/>
+              </w:rPr>
+            </w:pPr>
+            <w:r>
+              <w:rPr>
+                <w:rFonts w:ascii="Arial" w:eastAsiaTheme="minorHAnsi" w:hAnsi="Arial" w:cs="Arial"/>
+                <w:sz w:val="24"/>
+              </w:rPr>
+              <w:t>Programador</w:t>
+            </w:r>
           </w:p>
         </w:tc>
       </w:tr>
@@ -865,20 +957,34 @@
                 <w:sz w:val="24"/>
               </w:rPr>
             </w:pPr>
-          </w:p>
-        </w:tc>
-        <w:tc>
-          <w:tcPr>
-            <w:tcW w:w="5395" w:type="dxa"/>
-          </w:tcPr>
-          <w:p>
-            <w:pPr>
-              <w:jc w:val="center"/>
-              <w:rPr>
-                <w:rFonts w:ascii="Arial" w:eastAsiaTheme="minorHAnsi" w:hAnsi="Arial" w:cs="Arial"/>
-                <w:sz w:val="24"/>
-              </w:rPr>
-            </w:pPr>
+            <w:r>
+              <w:rPr>
+                <w:rFonts w:ascii="Arial" w:eastAsiaTheme="minorHAnsi" w:hAnsi="Arial" w:cs="Arial"/>
+                <w:sz w:val="24"/>
+              </w:rPr>
+              <w:t>Osman Emmanuell Veliz Guzmán</w:t>
+            </w:r>
+          </w:p>
+        </w:tc>
+        <w:tc>
+          <w:tcPr>
+            <w:tcW w:w="5395" w:type="dxa"/>
+          </w:tcPr>
+          <w:p>
+            <w:pPr>
+              <w:jc w:val="center"/>
+              <w:rPr>
+                <w:rFonts w:ascii="Arial" w:eastAsiaTheme="minorHAnsi" w:hAnsi="Arial" w:cs="Arial"/>
+                <w:sz w:val="24"/>
+              </w:rPr>
+            </w:pPr>
+            <w:r>
+              <w:rPr>
+                <w:rFonts w:ascii="Arial" w:eastAsiaTheme="minorHAnsi" w:hAnsi="Arial" w:cs="Arial"/>
+                <w:sz w:val="24"/>
+              </w:rPr>
+              <w:t>Programador</w:t>
+            </w:r>
           </w:p>
         </w:tc>
       </w:tr>
@@ -895,20 +1001,34 @@
                 <w:sz w:val="24"/>
               </w:rPr>
             </w:pPr>
-          </w:p>
-        </w:tc>
-        <w:tc>
-          <w:tcPr>
-            <w:tcW w:w="5395" w:type="dxa"/>
-          </w:tcPr>
-          <w:p>
-            <w:pPr>
-              <w:jc w:val="center"/>
-              <w:rPr>
-                <w:rFonts w:ascii="Arial" w:eastAsiaTheme="minorHAnsi" w:hAnsi="Arial" w:cs="Arial"/>
-                <w:sz w:val="24"/>
-              </w:rPr>
-            </w:pPr>
+            <w:r>
+              <w:rPr>
+                <w:rFonts w:ascii="Arial" w:eastAsiaTheme="minorHAnsi" w:hAnsi="Arial" w:cs="Arial"/>
+                <w:sz w:val="24"/>
+              </w:rPr>
+              <w:t>Carlos Alejandro Patal Choc</w:t>
+            </w:r>
+          </w:p>
+        </w:tc>
+        <w:tc>
+          <w:tcPr>
+            <w:tcW w:w="5395" w:type="dxa"/>
+          </w:tcPr>
+          <w:p>
+            <w:pPr>
+              <w:jc w:val="center"/>
+              <w:rPr>
+                <w:rFonts w:ascii="Arial" w:eastAsiaTheme="minorHAnsi" w:hAnsi="Arial" w:cs="Arial"/>
+                <w:sz w:val="24"/>
+              </w:rPr>
+            </w:pPr>
+            <w:r>
+              <w:rPr>
+                <w:rFonts w:ascii="Arial" w:eastAsiaTheme="minorHAnsi" w:hAnsi="Arial" w:cs="Arial"/>
+                <w:sz w:val="24"/>
+              </w:rPr>
+              <w:t>Programador</w:t>
+            </w:r>
           </w:p>
         </w:tc>
       </w:tr>
@@ -925,20 +1045,34 @@
                 <w:sz w:val="24"/>
               </w:rPr>
             </w:pPr>
-          </w:p>
-        </w:tc>
-        <w:tc>
-          <w:tcPr>
-            <w:tcW w:w="5395" w:type="dxa"/>
-          </w:tcPr>
-          <w:p>
-            <w:pPr>
-              <w:jc w:val="center"/>
-              <w:rPr>
-                <w:rFonts w:ascii="Arial" w:eastAsiaTheme="minorHAnsi" w:hAnsi="Arial" w:cs="Arial"/>
-                <w:sz w:val="24"/>
-              </w:rPr>
-            </w:pPr>
+            <w:r>
+              <w:rPr>
+                <w:rFonts w:ascii="Arial" w:eastAsiaTheme="minorHAnsi" w:hAnsi="Arial" w:cs="Arial"/>
+                <w:sz w:val="24"/>
+              </w:rPr>
+              <w:t>Carlos Enrique López Quino</w:t>
+            </w:r>
+          </w:p>
+        </w:tc>
+        <w:tc>
+          <w:tcPr>
+            <w:tcW w:w="5395" w:type="dxa"/>
+          </w:tcPr>
+          <w:p>
+            <w:pPr>
+              <w:jc w:val="center"/>
+              <w:rPr>
+                <w:rFonts w:ascii="Arial" w:eastAsiaTheme="minorHAnsi" w:hAnsi="Arial" w:cs="Arial"/>
+                <w:sz w:val="24"/>
+              </w:rPr>
+            </w:pPr>
+            <w:r>
+              <w:rPr>
+                <w:rFonts w:ascii="Arial" w:eastAsiaTheme="minorHAnsi" w:hAnsi="Arial" w:cs="Arial"/>
+                <w:sz w:val="24"/>
+              </w:rPr>
+              <w:t>Programador</w:t>
+            </w:r>
           </w:p>
         </w:tc>
       </w:tr>
@@ -1085,7 +1219,7 @@
 </file>
 
 <file path=word/styles.xml><?xml version="1.0" encoding="utf-8"?>
-<w:styles xmlns:mc="http://schemas.openxmlformats.org/markup-compatibility/2006" xmlns:r="http://schemas.openxmlformats.org/officeDocument/2006/relationships" xmlns:w="http://schemas.openxmlformats.org/wordprocessingml/2006/main" xmlns:w14="http://schemas.microsoft.com/office/word/2010/wordml" xmlns:w15="http://schemas.microsoft.com/office/word/2012/wordml" xmlns:w16se="http://schemas.microsoft.com/office/word/2015/wordml/symex" mc:Ignorable="w14 w15 w16se">
+<w:styles xmlns:mc="http://schemas.openxmlformats.org/markup-compatibility/2006" xmlns:r="http://schemas.openxmlformats.org/officeDocument/2006/relationships" xmlns:w="http://schemas.openxmlformats.org/wordprocessingml/2006/main" xmlns:w14="http://schemas.microsoft.com/office/word/2010/wordml" xmlns:w15="http://schemas.microsoft.com/office/word/2012/wordml" xmlns:w16cex="http://schemas.microsoft.com/office/word/2018/wordml/cex" xmlns:w16cid="http://schemas.microsoft.com/office/word/2016/wordml/cid" xmlns:w16="http://schemas.microsoft.com/office/word/2018/wordml" xmlns:w16du="http://schemas.microsoft.com/office/word/2023/wordml/word16du" xmlns:w16sdtdh="http://schemas.microsoft.com/office/word/2020/wordml/sdtdatahash" xmlns:w16sdtfl="http://schemas.microsoft.com/office/word/2024/wordml/sdtformatlock" xmlns:w16se="http://schemas.microsoft.com/office/word/2015/wordml/symex" mc:Ignorable="w14 w15 w16se w16cid w16 w16cex w16sdtdh w16sdtfl w16du">
   <w:docDefaults>
     <w:rPrDefault>
       <w:rPr>
@@ -1101,7 +1235,7 @@
       </w:pPr>
     </w:pPrDefault>
   </w:docDefaults>
-  <w:latentStyles w:defLockedState="0" w:defUIPriority="99" w:defSemiHidden="0" w:defUnhideWhenUsed="0" w:defQFormat="0" w:count="371">
+  <w:latentStyles w:defLockedState="0" w:defUIPriority="99" w:defSemiHidden="0" w:defUnhideWhenUsed="0" w:defQFormat="0" w:count="376">
     <w:lsdException w:name="Normal" w:uiPriority="0" w:qFormat="1"/>
     <w:lsdException w:name="heading 1" w:uiPriority="9" w:qFormat="1"/>
     <w:lsdException w:name="heading 2" w:semiHidden="1" w:uiPriority="9" w:unhideWhenUsed="1" w:qFormat="1"/>
@@ -1473,6 +1607,11 @@
     <w:lsdException w:name="List Table 5 Dark Accent 6" w:uiPriority="50"/>
     <w:lsdException w:name="List Table 6 Colorful Accent 6" w:uiPriority="51"/>
     <w:lsdException w:name="List Table 7 Colorful Accent 6" w:uiPriority="52"/>
+    <w:lsdException w:name="Mention" w:semiHidden="1" w:unhideWhenUsed="1"/>
+    <w:lsdException w:name="Smart Hyperlink" w:semiHidden="1" w:unhideWhenUsed="1"/>
+    <w:lsdException w:name="Hashtag" w:semiHidden="1" w:unhideWhenUsed="1"/>
+    <w:lsdException w:name="Unresolved Mention" w:semiHidden="1" w:unhideWhenUsed="1"/>
+    <w:lsdException w:name="Smart Link" w:semiHidden="1" w:unhideWhenUsed="1"/>
   </w:latentStyles>
   <w:style w:type="paragraph" w:default="1" w:styleId="Normal">
     <w:name w:val="Normal"/>

</xml_diff>

<commit_message>
add: Se agregaron datos del Programador bargueta-2024358
</commit_message>
<xml_diff>
--- a/Peaceathome.docx
+++ b/Peaceathome.docx
@@ -1,6 +1,6 @@
 
 <file path=word/document.xml><?xml version="1.0" encoding="utf-8"?>
-<w:document xmlns:wpc="http://schemas.microsoft.com/office/word/2010/wordprocessingCanvas" xmlns:cx="http://schemas.microsoft.com/office/drawing/2014/chartex" xmlns:cx1="http://schemas.microsoft.com/office/drawing/2015/9/8/chartex" xmlns:mc="http://schemas.openxmlformats.org/markup-compatibility/2006" xmlns:o="urn:schemas-microsoft-com:office:office" xmlns:r="http://schemas.openxmlformats.org/officeDocument/2006/relationships" xmlns:m="http://schemas.openxmlformats.org/officeDocument/2006/math" xmlns:v="urn:schemas-microsoft-com:vml" xmlns:wp14="http://schemas.microsoft.com/office/word/2010/wordprocessingDrawing" xmlns:wp="http://schemas.openxmlformats.org/drawingml/2006/wordprocessingDrawing" xmlns:w10="urn:schemas-microsoft-com:office:word" xmlns:w="http://schemas.openxmlformats.org/wordprocessingml/2006/main" xmlns:w14="http://schemas.microsoft.com/office/word/2010/wordml" xmlns:w15="http://schemas.microsoft.com/office/word/2012/wordml" xmlns:w16se="http://schemas.microsoft.com/office/word/2015/wordml/symex" xmlns:wpg="http://schemas.microsoft.com/office/word/2010/wordprocessingGroup" xmlns:wpi="http://schemas.microsoft.com/office/word/2010/wordprocessingInk" xmlns:wne="http://schemas.microsoft.com/office/word/2006/wordml" xmlns:wps="http://schemas.microsoft.com/office/word/2010/wordprocessingShape" mc:Ignorable="w14 w15 w16se wp14">
+<w:document xmlns:wpc="http://schemas.microsoft.com/office/word/2010/wordprocessingCanvas" xmlns:mc="http://schemas.openxmlformats.org/markup-compatibility/2006" xmlns:o="urn:schemas-microsoft-com:office:office" xmlns:r="http://schemas.openxmlformats.org/officeDocument/2006/relationships" xmlns:m="http://schemas.openxmlformats.org/officeDocument/2006/math" xmlns:v="urn:schemas-microsoft-com:vml" xmlns:wp14="http://schemas.microsoft.com/office/word/2010/wordprocessingDrawing" xmlns:wp="http://schemas.openxmlformats.org/drawingml/2006/wordprocessingDrawing" xmlns:w10="urn:schemas-microsoft-com:office:word" xmlns:w="http://schemas.openxmlformats.org/wordprocessingml/2006/main" xmlns:w14="http://schemas.microsoft.com/office/word/2010/wordml" xmlns:w15="http://schemas.microsoft.com/office/word/2012/wordml" xmlns:wpg="http://schemas.microsoft.com/office/word/2010/wordprocessingGroup" xmlns:wpi="http://schemas.microsoft.com/office/word/2010/wordprocessingInk" xmlns:wne="http://schemas.microsoft.com/office/word/2006/wordml" xmlns:wps="http://schemas.microsoft.com/office/word/2010/wordprocessingShape" mc:Ignorable="w14 w15 wp14">
   <w:body>
     <w:p>
       <w:pPr>
@@ -277,6 +277,7 @@
         <w:jc w:val="center"/>
         <w:rPr>
           <w:rFonts w:ascii="Arial" w:hAnsi="Arial" w:cs="Arial"/>
+          <w:lang w:val="en-US"/>
         </w:rPr>
       </w:pPr>
       <w:r>
@@ -285,6 +286,7 @@
           <w:rFonts w:ascii="Arial" w:hAnsi="Arial" w:cs="Arial"/>
           <w:color w:val="000000"/>
           <w:sz w:val="40"/>
+          <w:lang w:val="en-US"/>
         </w:rPr>
         <w:t>Peace at home</w:t>
       </w:r>
@@ -296,146 +298,161 @@
         <w:jc w:val="center"/>
         <w:rPr>
           <w:rFonts w:ascii="Arial" w:hAnsi="Arial" w:cs="Arial"/>
-        </w:rPr>
-      </w:pPr>
-    </w:p>
-    <w:p>
-      <w:pPr>
-        <w:pStyle w:val="Sinespaciado"/>
-        <w:spacing w:line="276" w:lineRule="auto"/>
-        <w:jc w:val="center"/>
-        <w:rPr>
-          <w:rFonts w:ascii="Arial" w:hAnsi="Arial" w:cs="Arial"/>
-        </w:rPr>
-      </w:pPr>
-    </w:p>
-    <w:p>
-      <w:pPr>
-        <w:pStyle w:val="Sinespaciado"/>
-        <w:spacing w:line="276" w:lineRule="auto"/>
-        <w:jc w:val="center"/>
-        <w:rPr>
-          <w:rFonts w:ascii="Arial" w:hAnsi="Arial" w:cs="Arial"/>
-        </w:rPr>
-      </w:pPr>
-    </w:p>
-    <w:p>
-      <w:pPr>
-        <w:pStyle w:val="Sinespaciado"/>
-        <w:spacing w:line="276" w:lineRule="auto"/>
-        <w:jc w:val="center"/>
-        <w:rPr>
-          <w:rFonts w:ascii="Arial" w:hAnsi="Arial" w:cs="Arial"/>
-        </w:rPr>
-      </w:pPr>
-    </w:p>
-    <w:p>
-      <w:pPr>
-        <w:pStyle w:val="Sinespaciado"/>
-        <w:spacing w:line="276" w:lineRule="auto"/>
-        <w:jc w:val="center"/>
-        <w:rPr>
-          <w:rFonts w:ascii="Arial" w:hAnsi="Arial" w:cs="Arial"/>
-        </w:rPr>
-      </w:pPr>
-    </w:p>
-    <w:p>
-      <w:pPr>
-        <w:pStyle w:val="Sinespaciado"/>
-        <w:spacing w:line="276" w:lineRule="auto"/>
-        <w:jc w:val="center"/>
-        <w:rPr>
-          <w:rFonts w:ascii="Arial" w:hAnsi="Arial" w:cs="Arial"/>
-        </w:rPr>
-      </w:pPr>
-    </w:p>
-    <w:p>
-      <w:pPr>
-        <w:pStyle w:val="Sinespaciado"/>
-        <w:spacing w:line="276" w:lineRule="auto"/>
-        <w:jc w:val="center"/>
-        <w:rPr>
-          <w:rFonts w:ascii="Arial" w:hAnsi="Arial" w:cs="Arial"/>
-        </w:rPr>
-      </w:pPr>
-    </w:p>
-    <w:p>
-      <w:pPr>
-        <w:pStyle w:val="Sinespaciado"/>
-        <w:spacing w:line="276" w:lineRule="auto"/>
-        <w:jc w:val="center"/>
-        <w:rPr>
-          <w:rFonts w:ascii="Arial" w:hAnsi="Arial" w:cs="Arial"/>
-        </w:rPr>
-      </w:pPr>
-    </w:p>
-    <w:p>
-      <w:pPr>
-        <w:pStyle w:val="Sinespaciado"/>
-        <w:spacing w:line="276" w:lineRule="auto"/>
-        <w:jc w:val="center"/>
-        <w:rPr>
-          <w:rFonts w:ascii="Arial" w:hAnsi="Arial" w:cs="Arial"/>
-        </w:rPr>
-      </w:pPr>
-    </w:p>
-    <w:p>
-      <w:pPr>
-        <w:pStyle w:val="Sinespaciado"/>
-        <w:spacing w:line="276" w:lineRule="auto"/>
-        <w:jc w:val="center"/>
-        <w:rPr>
-          <w:rFonts w:ascii="Arial" w:hAnsi="Arial" w:cs="Arial"/>
-        </w:rPr>
-      </w:pPr>
-    </w:p>
-    <w:p>
-      <w:pPr>
-        <w:pStyle w:val="Sinespaciado"/>
-        <w:spacing w:line="276" w:lineRule="auto"/>
-        <w:jc w:val="center"/>
-        <w:rPr>
-          <w:rFonts w:ascii="Arial" w:hAnsi="Arial" w:cs="Arial"/>
-        </w:rPr>
-      </w:pPr>
-    </w:p>
-    <w:p>
-      <w:pPr>
-        <w:pStyle w:val="Sinespaciado"/>
-        <w:spacing w:line="276" w:lineRule="auto"/>
-        <w:jc w:val="center"/>
-        <w:rPr>
-          <w:rFonts w:ascii="Arial" w:hAnsi="Arial" w:cs="Arial"/>
-        </w:rPr>
-      </w:pPr>
-    </w:p>
-    <w:p>
-      <w:pPr>
-        <w:pStyle w:val="Sinespaciado"/>
-        <w:spacing w:line="276" w:lineRule="auto"/>
-        <w:jc w:val="center"/>
-        <w:rPr>
-          <w:rFonts w:ascii="Arial" w:hAnsi="Arial" w:cs="Arial"/>
-        </w:rPr>
-      </w:pPr>
-    </w:p>
-    <w:p>
-      <w:pPr>
-        <w:pStyle w:val="Sinespaciado"/>
-        <w:spacing w:line="276" w:lineRule="auto"/>
-        <w:jc w:val="center"/>
-        <w:rPr>
-          <w:rFonts w:ascii="Arial" w:hAnsi="Arial" w:cs="Arial"/>
-        </w:rPr>
-      </w:pPr>
-    </w:p>
-    <w:p>
-      <w:pPr>
-        <w:pStyle w:val="Sinespaciado"/>
-        <w:spacing w:line="276" w:lineRule="auto"/>
-        <w:jc w:val="center"/>
-        <w:rPr>
-          <w:rFonts w:ascii="Arial" w:hAnsi="Arial" w:cs="Arial"/>
+          <w:lang w:val="en-US"/>
+        </w:rPr>
+      </w:pPr>
+    </w:p>
+    <w:p>
+      <w:pPr>
+        <w:pStyle w:val="Sinespaciado"/>
+        <w:spacing w:line="276" w:lineRule="auto"/>
+        <w:jc w:val="center"/>
+        <w:rPr>
+          <w:rFonts w:ascii="Arial" w:hAnsi="Arial" w:cs="Arial"/>
+          <w:lang w:val="en-US"/>
+        </w:rPr>
+      </w:pPr>
+    </w:p>
+    <w:p>
+      <w:pPr>
+        <w:pStyle w:val="Sinespaciado"/>
+        <w:spacing w:line="276" w:lineRule="auto"/>
+        <w:jc w:val="center"/>
+        <w:rPr>
+          <w:rFonts w:ascii="Arial" w:hAnsi="Arial" w:cs="Arial"/>
+          <w:lang w:val="en-US"/>
+        </w:rPr>
+      </w:pPr>
+    </w:p>
+    <w:p>
+      <w:pPr>
+        <w:pStyle w:val="Sinespaciado"/>
+        <w:spacing w:line="276" w:lineRule="auto"/>
+        <w:jc w:val="center"/>
+        <w:rPr>
+          <w:rFonts w:ascii="Arial" w:hAnsi="Arial" w:cs="Arial"/>
+          <w:lang w:val="en-US"/>
+        </w:rPr>
+      </w:pPr>
+    </w:p>
+    <w:p>
+      <w:pPr>
+        <w:pStyle w:val="Sinespaciado"/>
+        <w:spacing w:line="276" w:lineRule="auto"/>
+        <w:jc w:val="center"/>
+        <w:rPr>
+          <w:rFonts w:ascii="Arial" w:hAnsi="Arial" w:cs="Arial"/>
+          <w:lang w:val="en-US"/>
+        </w:rPr>
+      </w:pPr>
+    </w:p>
+    <w:p>
+      <w:pPr>
+        <w:pStyle w:val="Sinespaciado"/>
+        <w:spacing w:line="276" w:lineRule="auto"/>
+        <w:jc w:val="center"/>
+        <w:rPr>
+          <w:rFonts w:ascii="Arial" w:hAnsi="Arial" w:cs="Arial"/>
+          <w:lang w:val="en-US"/>
+        </w:rPr>
+      </w:pPr>
+    </w:p>
+    <w:p>
+      <w:pPr>
+        <w:pStyle w:val="Sinespaciado"/>
+        <w:spacing w:line="276" w:lineRule="auto"/>
+        <w:jc w:val="center"/>
+        <w:rPr>
+          <w:rFonts w:ascii="Arial" w:hAnsi="Arial" w:cs="Arial"/>
+          <w:lang w:val="en-US"/>
+        </w:rPr>
+      </w:pPr>
+    </w:p>
+    <w:p>
+      <w:pPr>
+        <w:pStyle w:val="Sinespaciado"/>
+        <w:spacing w:line="276" w:lineRule="auto"/>
+        <w:jc w:val="center"/>
+        <w:rPr>
+          <w:rFonts w:ascii="Arial" w:hAnsi="Arial" w:cs="Arial"/>
+          <w:lang w:val="en-US"/>
+        </w:rPr>
+      </w:pPr>
+    </w:p>
+    <w:p>
+      <w:pPr>
+        <w:pStyle w:val="Sinespaciado"/>
+        <w:spacing w:line="276" w:lineRule="auto"/>
+        <w:jc w:val="center"/>
+        <w:rPr>
+          <w:rFonts w:ascii="Arial" w:hAnsi="Arial" w:cs="Arial"/>
+          <w:lang w:val="en-US"/>
+        </w:rPr>
+      </w:pPr>
+    </w:p>
+    <w:p>
+      <w:pPr>
+        <w:pStyle w:val="Sinespaciado"/>
+        <w:spacing w:line="276" w:lineRule="auto"/>
+        <w:jc w:val="center"/>
+        <w:rPr>
+          <w:rFonts w:ascii="Arial" w:hAnsi="Arial" w:cs="Arial"/>
+          <w:lang w:val="en-US"/>
+        </w:rPr>
+      </w:pPr>
+    </w:p>
+    <w:p>
+      <w:pPr>
+        <w:pStyle w:val="Sinespaciado"/>
+        <w:spacing w:line="276" w:lineRule="auto"/>
+        <w:jc w:val="center"/>
+        <w:rPr>
+          <w:rFonts w:ascii="Arial" w:hAnsi="Arial" w:cs="Arial"/>
+          <w:lang w:val="en-US"/>
+        </w:rPr>
+      </w:pPr>
+    </w:p>
+    <w:p>
+      <w:pPr>
+        <w:pStyle w:val="Sinespaciado"/>
+        <w:spacing w:line="276" w:lineRule="auto"/>
+        <w:jc w:val="center"/>
+        <w:rPr>
+          <w:rFonts w:ascii="Arial" w:hAnsi="Arial" w:cs="Arial"/>
+          <w:lang w:val="en-US"/>
+        </w:rPr>
+      </w:pPr>
+    </w:p>
+    <w:p>
+      <w:pPr>
+        <w:pStyle w:val="Sinespaciado"/>
+        <w:spacing w:line="276" w:lineRule="auto"/>
+        <w:jc w:val="center"/>
+        <w:rPr>
+          <w:rFonts w:ascii="Arial" w:hAnsi="Arial" w:cs="Arial"/>
+          <w:lang w:val="en-US"/>
+        </w:rPr>
+      </w:pPr>
+    </w:p>
+    <w:p>
+      <w:pPr>
+        <w:pStyle w:val="Sinespaciado"/>
+        <w:spacing w:line="276" w:lineRule="auto"/>
+        <w:jc w:val="center"/>
+        <w:rPr>
+          <w:rFonts w:ascii="Arial" w:hAnsi="Arial" w:cs="Arial"/>
+          <w:lang w:val="en-US"/>
+        </w:rPr>
+      </w:pPr>
+    </w:p>
+    <w:p>
+      <w:pPr>
+        <w:pStyle w:val="Sinespaciado"/>
+        <w:spacing w:line="276" w:lineRule="auto"/>
+        <w:jc w:val="center"/>
+        <w:rPr>
+          <w:rFonts w:ascii="Arial" w:hAnsi="Arial" w:cs="Arial"/>
+          <w:lang w:val="en-US"/>
         </w:rPr>
       </w:pPr>
     </w:p>
@@ -447,18 +464,18 @@
         <w:rPr>
           <w:rFonts w:ascii="Arial" w:hAnsi="Arial" w:cs="Arial"/>
           <w:u w:val="single"/>
-        </w:rPr>
-      </w:pPr>
-      <w:bookmarkStart w:id="0" w:name="_GoBack"/>
-      <w:bookmarkEnd w:id="0"/>
-    </w:p>
-    <w:p>
-      <w:pPr>
-        <w:pStyle w:val="Sinespaciado"/>
-        <w:spacing w:line="276" w:lineRule="auto"/>
-        <w:jc w:val="center"/>
-        <w:rPr>
-          <w:rFonts w:ascii="Arial" w:hAnsi="Arial" w:cs="Arial"/>
+          <w:lang w:val="en-US"/>
+        </w:rPr>
+      </w:pPr>
+    </w:p>
+    <w:p>
+      <w:pPr>
+        <w:pStyle w:val="Sinespaciado"/>
+        <w:spacing w:line="276" w:lineRule="auto"/>
+        <w:jc w:val="center"/>
+        <w:rPr>
+          <w:rFonts w:ascii="Arial" w:hAnsi="Arial" w:cs="Arial"/>
+          <w:lang w:val="en-US"/>
         </w:rPr>
       </w:pPr>
     </w:p>
@@ -470,15 +487,19 @@
         <w:rPr>
           <w:rFonts w:ascii="Arial" w:hAnsi="Arial" w:cs="Arial"/>
           <w:sz w:val="28"/>
-        </w:rPr>
-      </w:pPr>
+          <w:lang w:val="en-US"/>
+        </w:rPr>
+      </w:pPr>
+      <w:proofErr w:type="spellStart"/>
       <w:r>
         <w:rPr>
           <w:rFonts w:ascii="Arial" w:hAnsi="Arial" w:cs="Arial"/>
           <w:sz w:val="24"/>
+          <w:lang w:val="en-US"/>
         </w:rPr>
         <w:t>Alumno</w:t>
       </w:r>
+      <w:proofErr w:type="spellEnd"/>
     </w:p>
     <w:p>
       <w:pPr>
@@ -490,17 +511,80 @@
           <w:b/>
           <w:sz w:val="24"/>
           <w:u w:val="single"/>
-          <w:lang w:val="es-ES"/>
-        </w:rPr>
-      </w:pPr>
+          <w:lang w:val="en-US"/>
+        </w:rPr>
+      </w:pPr>
+      <w:proofErr w:type="spellStart"/>
       <w:r>
         <w:rPr>
           <w:rFonts w:ascii="Arial" w:hAnsi="Arial" w:cs="Arial"/>
           <w:b/>
           <w:sz w:val="24"/>
-        </w:rPr>
-        <w:t>Kenet Efraín Cuyuch Joj</w:t>
-      </w:r>
+          <w:lang w:val="en-US"/>
+        </w:rPr>
+        <w:t>Kenet</w:t>
+      </w:r>
+      <w:proofErr w:type="spellEnd"/>
+      <w:r>
+        <w:rPr>
+          <w:rFonts w:ascii="Arial" w:hAnsi="Arial" w:cs="Arial"/>
+          <w:b/>
+          <w:sz w:val="24"/>
+          <w:lang w:val="en-US"/>
+        </w:rPr>
+        <w:t xml:space="preserve"> </w:t>
+      </w:r>
+      <w:proofErr w:type="spellStart"/>
+      <w:r>
+        <w:rPr>
+          <w:rFonts w:ascii="Arial" w:hAnsi="Arial" w:cs="Arial"/>
+          <w:b/>
+          <w:sz w:val="24"/>
+          <w:lang w:val="en-US"/>
+        </w:rPr>
+        <w:t>Efraín</w:t>
+      </w:r>
+      <w:proofErr w:type="spellEnd"/>
+      <w:r>
+        <w:rPr>
+          <w:rFonts w:ascii="Arial" w:hAnsi="Arial" w:cs="Arial"/>
+          <w:b/>
+          <w:sz w:val="24"/>
+          <w:lang w:val="en-US"/>
+        </w:rPr>
+        <w:t xml:space="preserve"> </w:t>
+      </w:r>
+      <w:proofErr w:type="spellStart"/>
+      <w:r>
+        <w:rPr>
+          <w:rFonts w:ascii="Arial" w:hAnsi="Arial" w:cs="Arial"/>
+          <w:b/>
+          <w:sz w:val="24"/>
+          <w:lang w:val="en-US"/>
+        </w:rPr>
+        <w:t>Cuyuch</w:t>
+      </w:r>
+      <w:proofErr w:type="spellEnd"/>
+      <w:r>
+        <w:rPr>
+          <w:rFonts w:ascii="Arial" w:hAnsi="Arial" w:cs="Arial"/>
+          <w:b/>
+          <w:sz w:val="24"/>
+          <w:lang w:val="en-US"/>
+        </w:rPr>
+        <w:t xml:space="preserve"> </w:t>
+      </w:r>
+      <w:proofErr w:type="spellStart"/>
+      <w:r>
+        <w:rPr>
+          <w:rFonts w:ascii="Arial" w:hAnsi="Arial" w:cs="Arial"/>
+          <w:b/>
+          <w:sz w:val="24"/>
+          <w:lang w:val="en-US"/>
+        </w:rPr>
+        <w:t>Joj</w:t>
+      </w:r>
+      <w:proofErr w:type="spellEnd"/>
     </w:p>
     <w:p>
       <w:pPr>
@@ -714,20 +798,82 @@
                 <w:lang w:val="es-ES"/>
               </w:rPr>
             </w:pPr>
-          </w:p>
-        </w:tc>
-        <w:tc>
-          <w:tcPr>
-            <w:tcW w:w="5395" w:type="dxa"/>
-          </w:tcPr>
-          <w:p>
-            <w:pPr>
-              <w:jc w:val="center"/>
-              <w:rPr>
-                <w:rFonts w:ascii="Arial" w:eastAsiaTheme="minorHAnsi" w:hAnsi="Arial" w:cs="Arial"/>
-                <w:sz w:val="24"/>
-              </w:rPr>
-            </w:pPr>
+            <w:proofErr w:type="spellStart"/>
+            <w:r>
+              <w:rPr>
+                <w:rFonts w:ascii="Arial" w:eastAsiaTheme="minorHAnsi" w:hAnsi="Arial" w:cs="Arial"/>
+                <w:sz w:val="24"/>
+                <w:lang w:val="es-ES"/>
+              </w:rPr>
+              <w:t>Kenet</w:t>
+            </w:r>
+            <w:proofErr w:type="spellEnd"/>
+            <w:r>
+              <w:rPr>
+                <w:rFonts w:ascii="Arial" w:eastAsiaTheme="minorHAnsi" w:hAnsi="Arial" w:cs="Arial"/>
+                <w:sz w:val="24"/>
+                <w:lang w:val="es-ES"/>
+              </w:rPr>
+              <w:t xml:space="preserve"> Efraín </w:t>
+            </w:r>
+            <w:proofErr w:type="spellStart"/>
+            <w:r>
+              <w:rPr>
+                <w:rFonts w:ascii="Arial" w:eastAsiaTheme="minorHAnsi" w:hAnsi="Arial" w:cs="Arial"/>
+                <w:sz w:val="24"/>
+                <w:lang w:val="es-ES"/>
+              </w:rPr>
+              <w:t>Cuyuch</w:t>
+            </w:r>
+            <w:proofErr w:type="spellEnd"/>
+            <w:r>
+              <w:rPr>
+                <w:rFonts w:ascii="Arial" w:eastAsiaTheme="minorHAnsi" w:hAnsi="Arial" w:cs="Arial"/>
+                <w:sz w:val="24"/>
+                <w:lang w:val="es-ES"/>
+              </w:rPr>
+              <w:t xml:space="preserve"> </w:t>
+            </w:r>
+            <w:proofErr w:type="spellStart"/>
+            <w:r>
+              <w:rPr>
+                <w:rFonts w:ascii="Arial" w:eastAsiaTheme="minorHAnsi" w:hAnsi="Arial" w:cs="Arial"/>
+                <w:sz w:val="24"/>
+                <w:lang w:val="es-ES"/>
+              </w:rPr>
+              <w:t>Joj</w:t>
+            </w:r>
+            <w:proofErr w:type="spellEnd"/>
+          </w:p>
+        </w:tc>
+        <w:tc>
+          <w:tcPr>
+            <w:tcW w:w="5395" w:type="dxa"/>
+          </w:tcPr>
+          <w:p>
+            <w:pPr>
+              <w:jc w:val="center"/>
+              <w:rPr>
+                <w:rFonts w:ascii="Arial" w:eastAsiaTheme="minorHAnsi" w:hAnsi="Arial" w:cs="Arial"/>
+                <w:sz w:val="24"/>
+              </w:rPr>
+            </w:pPr>
+            <w:proofErr w:type="spellStart"/>
+            <w:r>
+              <w:rPr>
+                <w:rFonts w:ascii="Arial" w:eastAsiaTheme="minorHAnsi" w:hAnsi="Arial" w:cs="Arial"/>
+                <w:sz w:val="24"/>
+              </w:rPr>
+              <w:t>Scrum</w:t>
+            </w:r>
+            <w:proofErr w:type="spellEnd"/>
+            <w:r>
+              <w:rPr>
+                <w:rFonts w:ascii="Arial" w:eastAsiaTheme="minorHAnsi" w:hAnsi="Arial" w:cs="Arial"/>
+                <w:sz w:val="24"/>
+              </w:rPr>
+              <w:t xml:space="preserve"> master</w:t>
+            </w:r>
           </w:p>
         </w:tc>
       </w:tr>
@@ -744,20 +890,43 @@
                 <w:sz w:val="24"/>
               </w:rPr>
             </w:pPr>
-          </w:p>
-        </w:tc>
-        <w:tc>
-          <w:tcPr>
-            <w:tcW w:w="5395" w:type="dxa"/>
-          </w:tcPr>
-          <w:p>
-            <w:pPr>
-              <w:jc w:val="center"/>
-              <w:rPr>
-                <w:rFonts w:ascii="Arial" w:eastAsiaTheme="minorHAnsi" w:hAnsi="Arial" w:cs="Arial"/>
-                <w:sz w:val="24"/>
-              </w:rPr>
-            </w:pPr>
+            <w:r>
+              <w:rPr>
+                <w:rFonts w:ascii="Arial" w:eastAsiaTheme="minorHAnsi" w:hAnsi="Arial" w:cs="Arial"/>
+                <w:sz w:val="24"/>
+              </w:rPr>
+              <w:t xml:space="preserve">Ricardo Alejandro Hernández </w:t>
+            </w:r>
+            <w:proofErr w:type="spellStart"/>
+            <w:r>
+              <w:rPr>
+                <w:rFonts w:ascii="Arial" w:eastAsiaTheme="minorHAnsi" w:hAnsi="Arial" w:cs="Arial"/>
+                <w:sz w:val="24"/>
+              </w:rPr>
+              <w:t>Hernández</w:t>
+            </w:r>
+            <w:proofErr w:type="spellEnd"/>
+          </w:p>
+        </w:tc>
+        <w:tc>
+          <w:tcPr>
+            <w:tcW w:w="5395" w:type="dxa"/>
+          </w:tcPr>
+          <w:p>
+            <w:pPr>
+              <w:jc w:val="center"/>
+              <w:rPr>
+                <w:rFonts w:ascii="Arial" w:eastAsiaTheme="minorHAnsi" w:hAnsi="Arial" w:cs="Arial"/>
+                <w:sz w:val="24"/>
+              </w:rPr>
+            </w:pPr>
+            <w:r>
+              <w:rPr>
+                <w:rFonts w:ascii="Arial" w:eastAsiaTheme="minorHAnsi" w:hAnsi="Arial" w:cs="Arial"/>
+                <w:sz w:val="24"/>
+              </w:rPr>
+              <w:t>Programador</w:t>
+            </w:r>
           </w:p>
         </w:tc>
       </w:tr>
@@ -774,20 +943,68 @@
                 <w:sz w:val="24"/>
               </w:rPr>
             </w:pPr>
-          </w:p>
-        </w:tc>
-        <w:tc>
-          <w:tcPr>
-            <w:tcW w:w="5395" w:type="dxa"/>
-          </w:tcPr>
-          <w:p>
-            <w:pPr>
-              <w:jc w:val="center"/>
-              <w:rPr>
-                <w:rFonts w:ascii="Arial" w:eastAsiaTheme="minorHAnsi" w:hAnsi="Arial" w:cs="Arial"/>
-                <w:sz w:val="24"/>
-              </w:rPr>
-            </w:pPr>
+            <w:proofErr w:type="spellStart"/>
+            <w:r>
+              <w:rPr>
+                <w:rFonts w:ascii="Arial" w:eastAsiaTheme="minorHAnsi" w:hAnsi="Arial" w:cs="Arial"/>
+                <w:sz w:val="24"/>
+              </w:rPr>
+              <w:t>Jose</w:t>
+            </w:r>
+            <w:proofErr w:type="spellEnd"/>
+            <w:r>
+              <w:rPr>
+                <w:rFonts w:ascii="Arial" w:eastAsiaTheme="minorHAnsi" w:hAnsi="Arial" w:cs="Arial"/>
+                <w:sz w:val="24"/>
+              </w:rPr>
+              <w:t xml:space="preserve"> Enrique </w:t>
+            </w:r>
+            <w:proofErr w:type="spellStart"/>
+            <w:r>
+              <w:rPr>
+                <w:rFonts w:ascii="Arial" w:eastAsiaTheme="minorHAnsi" w:hAnsi="Arial" w:cs="Arial"/>
+                <w:sz w:val="24"/>
+              </w:rPr>
+              <w:t>cuc</w:t>
+            </w:r>
+            <w:proofErr w:type="spellEnd"/>
+            <w:r>
+              <w:rPr>
+                <w:rFonts w:ascii="Arial" w:eastAsiaTheme="minorHAnsi" w:hAnsi="Arial" w:cs="Arial"/>
+                <w:sz w:val="24"/>
+              </w:rPr>
+              <w:t xml:space="preserve"> </w:t>
+            </w:r>
+            <w:proofErr w:type="spellStart"/>
+            <w:r>
+              <w:rPr>
+                <w:rFonts w:ascii="Arial" w:eastAsiaTheme="minorHAnsi" w:hAnsi="Arial" w:cs="Arial"/>
+                <w:sz w:val="24"/>
+              </w:rPr>
+              <w:t>cutz</w:t>
+            </w:r>
+            <w:proofErr w:type="spellEnd"/>
+          </w:p>
+        </w:tc>
+        <w:tc>
+          <w:tcPr>
+            <w:tcW w:w="5395" w:type="dxa"/>
+          </w:tcPr>
+          <w:p>
+            <w:pPr>
+              <w:jc w:val="center"/>
+              <w:rPr>
+                <w:rFonts w:ascii="Arial" w:eastAsiaTheme="minorHAnsi" w:hAnsi="Arial" w:cs="Arial"/>
+                <w:sz w:val="24"/>
+              </w:rPr>
+            </w:pPr>
+            <w:r>
+              <w:rPr>
+                <w:rFonts w:ascii="Arial" w:eastAsiaTheme="minorHAnsi" w:hAnsi="Arial" w:cs="Arial"/>
+                <w:sz w:val="24"/>
+              </w:rPr>
+              <w:t>Programador</w:t>
+            </w:r>
           </w:p>
         </w:tc>
       </w:tr>
@@ -804,6 +1021,22 @@
                 <w:sz w:val="24"/>
               </w:rPr>
             </w:pPr>
+            <w:proofErr w:type="spellStart"/>
+            <w:r>
+              <w:rPr>
+                <w:rFonts w:ascii="Arial" w:eastAsiaTheme="minorHAnsi" w:hAnsi="Arial" w:cs="Arial"/>
+                <w:sz w:val="24"/>
+              </w:rPr>
+              <w:t>Angel</w:t>
+            </w:r>
+            <w:proofErr w:type="spellEnd"/>
+            <w:r>
+              <w:rPr>
+                <w:rFonts w:ascii="Arial" w:eastAsiaTheme="minorHAnsi" w:hAnsi="Arial" w:cs="Arial"/>
+                <w:sz w:val="24"/>
+              </w:rPr>
+              <w:t xml:space="preserve"> Gabriel Ernesto Grijalva Castro</w:t>
+            </w:r>
           </w:p>
         </w:tc>
         <w:tc>
@@ -819,6 +1052,14 @@
                 <w:u w:val="single"/>
               </w:rPr>
             </w:pPr>
+            <w:r>
+              <w:rPr>
+                <w:rFonts w:ascii="Arial" w:eastAsiaTheme="minorHAnsi" w:hAnsi="Arial" w:cs="Arial"/>
+                <w:sz w:val="24"/>
+                <w:u w:val="single"/>
+              </w:rPr>
+              <w:t>Programador</w:t>
+            </w:r>
           </w:p>
         </w:tc>
       </w:tr>
@@ -835,20 +1076,59 @@
                 <w:sz w:val="24"/>
               </w:rPr>
             </w:pPr>
-          </w:p>
-        </w:tc>
-        <w:tc>
-          <w:tcPr>
-            <w:tcW w:w="5395" w:type="dxa"/>
-          </w:tcPr>
-          <w:p>
-            <w:pPr>
-              <w:jc w:val="center"/>
-              <w:rPr>
-                <w:rFonts w:ascii="Arial" w:eastAsiaTheme="minorHAnsi" w:hAnsi="Arial" w:cs="Arial"/>
-                <w:sz w:val="24"/>
-              </w:rPr>
-            </w:pPr>
+            <w:proofErr w:type="spellStart"/>
+            <w:r>
+              <w:rPr>
+                <w:rFonts w:ascii="Arial" w:eastAsiaTheme="minorHAnsi" w:hAnsi="Arial" w:cs="Arial"/>
+                <w:sz w:val="24"/>
+              </w:rPr>
+              <w:t>Angel</w:t>
+            </w:r>
+            <w:proofErr w:type="spellEnd"/>
+            <w:r>
+              <w:rPr>
+                <w:rFonts w:ascii="Arial" w:eastAsiaTheme="minorHAnsi" w:hAnsi="Arial" w:cs="Arial"/>
+                <w:sz w:val="24"/>
+              </w:rPr>
+              <w:t xml:space="preserve"> </w:t>
+            </w:r>
+            <w:proofErr w:type="spellStart"/>
+            <w:r>
+              <w:rPr>
+                <w:rFonts w:ascii="Arial" w:eastAsiaTheme="minorHAnsi" w:hAnsi="Arial" w:cs="Arial"/>
+                <w:sz w:val="24"/>
+              </w:rPr>
+              <w:t>Gahel</w:t>
+            </w:r>
+            <w:proofErr w:type="spellEnd"/>
+            <w:r>
+              <w:rPr>
+                <w:rFonts w:ascii="Arial" w:eastAsiaTheme="minorHAnsi" w:hAnsi="Arial" w:cs="Arial"/>
+                <w:sz w:val="24"/>
+              </w:rPr>
+              <w:t xml:space="preserve"> Padilla Pacheco</w:t>
+            </w:r>
+          </w:p>
+        </w:tc>
+        <w:tc>
+          <w:tcPr>
+            <w:tcW w:w="5395" w:type="dxa"/>
+          </w:tcPr>
+          <w:p>
+            <w:pPr>
+              <w:jc w:val="center"/>
+              <w:rPr>
+                <w:rFonts w:ascii="Arial" w:eastAsiaTheme="minorHAnsi" w:hAnsi="Arial" w:cs="Arial"/>
+                <w:sz w:val="24"/>
+              </w:rPr>
+            </w:pPr>
+            <w:r>
+              <w:rPr>
+                <w:rFonts w:ascii="Arial" w:eastAsiaTheme="minorHAnsi" w:hAnsi="Arial" w:cs="Arial"/>
+                <w:sz w:val="24"/>
+              </w:rPr>
+              <w:t>Programador</w:t>
+            </w:r>
           </w:p>
         </w:tc>
       </w:tr>
@@ -865,20 +1145,59 @@
                 <w:sz w:val="24"/>
               </w:rPr>
             </w:pPr>
-          </w:p>
-        </w:tc>
-        <w:tc>
-          <w:tcPr>
-            <w:tcW w:w="5395" w:type="dxa"/>
-          </w:tcPr>
-          <w:p>
-            <w:pPr>
-              <w:jc w:val="center"/>
-              <w:rPr>
-                <w:rFonts w:ascii="Arial" w:eastAsiaTheme="minorHAnsi" w:hAnsi="Arial" w:cs="Arial"/>
-                <w:sz w:val="24"/>
-              </w:rPr>
-            </w:pPr>
+            <w:proofErr w:type="spellStart"/>
+            <w:r>
+              <w:rPr>
+                <w:rFonts w:ascii="Arial" w:eastAsiaTheme="minorHAnsi" w:hAnsi="Arial" w:cs="Arial"/>
+                <w:sz w:val="24"/>
+              </w:rPr>
+              <w:t>Osman</w:t>
+            </w:r>
+            <w:proofErr w:type="spellEnd"/>
+            <w:r>
+              <w:rPr>
+                <w:rFonts w:ascii="Arial" w:eastAsiaTheme="minorHAnsi" w:hAnsi="Arial" w:cs="Arial"/>
+                <w:sz w:val="24"/>
+              </w:rPr>
+              <w:t xml:space="preserve"> </w:t>
+            </w:r>
+            <w:proofErr w:type="spellStart"/>
+            <w:r>
+              <w:rPr>
+                <w:rFonts w:ascii="Arial" w:eastAsiaTheme="minorHAnsi" w:hAnsi="Arial" w:cs="Arial"/>
+                <w:sz w:val="24"/>
+              </w:rPr>
+              <w:t>Emmanuell</w:t>
+            </w:r>
+            <w:proofErr w:type="spellEnd"/>
+            <w:r>
+              <w:rPr>
+                <w:rFonts w:ascii="Arial" w:eastAsiaTheme="minorHAnsi" w:hAnsi="Arial" w:cs="Arial"/>
+                <w:sz w:val="24"/>
+              </w:rPr>
+              <w:t xml:space="preserve"> Veliz Guzmán</w:t>
+            </w:r>
+          </w:p>
+        </w:tc>
+        <w:tc>
+          <w:tcPr>
+            <w:tcW w:w="5395" w:type="dxa"/>
+          </w:tcPr>
+          <w:p>
+            <w:pPr>
+              <w:jc w:val="center"/>
+              <w:rPr>
+                <w:rFonts w:ascii="Arial" w:eastAsiaTheme="minorHAnsi" w:hAnsi="Arial" w:cs="Arial"/>
+                <w:sz w:val="24"/>
+              </w:rPr>
+            </w:pPr>
+            <w:r>
+              <w:rPr>
+                <w:rFonts w:ascii="Arial" w:eastAsiaTheme="minorHAnsi" w:hAnsi="Arial" w:cs="Arial"/>
+                <w:sz w:val="24"/>
+              </w:rPr>
+              <w:t>Programador</w:t>
+            </w:r>
           </w:p>
         </w:tc>
       </w:tr>
@@ -895,20 +1214,59 @@
                 <w:sz w:val="24"/>
               </w:rPr>
             </w:pPr>
-          </w:p>
-        </w:tc>
-        <w:tc>
-          <w:tcPr>
-            <w:tcW w:w="5395" w:type="dxa"/>
-          </w:tcPr>
-          <w:p>
-            <w:pPr>
-              <w:jc w:val="center"/>
-              <w:rPr>
-                <w:rFonts w:ascii="Arial" w:eastAsiaTheme="minorHAnsi" w:hAnsi="Arial" w:cs="Arial"/>
-                <w:sz w:val="24"/>
-              </w:rPr>
-            </w:pPr>
+            <w:r>
+              <w:rPr>
+                <w:rFonts w:ascii="Arial" w:eastAsiaTheme="minorHAnsi" w:hAnsi="Arial" w:cs="Arial"/>
+                <w:sz w:val="24"/>
+              </w:rPr>
+              <w:t xml:space="preserve">Carlos Alejandro </w:t>
+            </w:r>
+            <w:proofErr w:type="spellStart"/>
+            <w:r>
+              <w:rPr>
+                <w:rFonts w:ascii="Arial" w:eastAsiaTheme="minorHAnsi" w:hAnsi="Arial" w:cs="Arial"/>
+                <w:sz w:val="24"/>
+              </w:rPr>
+              <w:t>Patal</w:t>
+            </w:r>
+            <w:proofErr w:type="spellEnd"/>
+            <w:r>
+              <w:rPr>
+                <w:rFonts w:ascii="Arial" w:eastAsiaTheme="minorHAnsi" w:hAnsi="Arial" w:cs="Arial"/>
+                <w:sz w:val="24"/>
+              </w:rPr>
+              <w:t xml:space="preserve"> </w:t>
+            </w:r>
+            <w:proofErr w:type="spellStart"/>
+            <w:r>
+              <w:rPr>
+                <w:rFonts w:ascii="Arial" w:eastAsiaTheme="minorHAnsi" w:hAnsi="Arial" w:cs="Arial"/>
+                <w:sz w:val="24"/>
+              </w:rPr>
+              <w:t>Choc</w:t>
+            </w:r>
+            <w:proofErr w:type="spellEnd"/>
+          </w:p>
+        </w:tc>
+        <w:tc>
+          <w:tcPr>
+            <w:tcW w:w="5395" w:type="dxa"/>
+          </w:tcPr>
+          <w:p>
+            <w:pPr>
+              <w:jc w:val="center"/>
+              <w:rPr>
+                <w:rFonts w:ascii="Arial" w:eastAsiaTheme="minorHAnsi" w:hAnsi="Arial" w:cs="Arial"/>
+                <w:sz w:val="24"/>
+              </w:rPr>
+            </w:pPr>
+            <w:r>
+              <w:rPr>
+                <w:rFonts w:ascii="Arial" w:eastAsiaTheme="minorHAnsi" w:hAnsi="Arial" w:cs="Arial"/>
+                <w:sz w:val="24"/>
+              </w:rPr>
+              <w:t>Programador</w:t>
+            </w:r>
           </w:p>
         </w:tc>
       </w:tr>
@@ -925,20 +1283,34 @@
                 <w:sz w:val="24"/>
               </w:rPr>
             </w:pPr>
-          </w:p>
-        </w:tc>
-        <w:tc>
-          <w:tcPr>
-            <w:tcW w:w="5395" w:type="dxa"/>
-          </w:tcPr>
-          <w:p>
-            <w:pPr>
-              <w:jc w:val="center"/>
-              <w:rPr>
-                <w:rFonts w:ascii="Arial" w:eastAsiaTheme="minorHAnsi" w:hAnsi="Arial" w:cs="Arial"/>
-                <w:sz w:val="24"/>
-              </w:rPr>
-            </w:pPr>
+            <w:r>
+              <w:rPr>
+                <w:rFonts w:ascii="Arial" w:eastAsiaTheme="minorHAnsi" w:hAnsi="Arial" w:cs="Arial"/>
+                <w:sz w:val="24"/>
+              </w:rPr>
+              <w:t>Carlos Enrique López Quino</w:t>
+            </w:r>
+          </w:p>
+        </w:tc>
+        <w:tc>
+          <w:tcPr>
+            <w:tcW w:w="5395" w:type="dxa"/>
+          </w:tcPr>
+          <w:p>
+            <w:pPr>
+              <w:jc w:val="center"/>
+              <w:rPr>
+                <w:rFonts w:ascii="Arial" w:eastAsiaTheme="minorHAnsi" w:hAnsi="Arial" w:cs="Arial"/>
+                <w:sz w:val="24"/>
+              </w:rPr>
+            </w:pPr>
+            <w:r>
+              <w:rPr>
+                <w:rFonts w:ascii="Arial" w:eastAsiaTheme="minorHAnsi" w:hAnsi="Arial" w:cs="Arial"/>
+                <w:sz w:val="24"/>
+              </w:rPr>
+              <w:t>Programador</w:t>
+            </w:r>
           </w:p>
         </w:tc>
       </w:tr>
@@ -956,21 +1328,56 @@
                 <w:szCs w:val="24"/>
               </w:rPr>
             </w:pPr>
-          </w:p>
-        </w:tc>
-        <w:tc>
-          <w:tcPr>
-            <w:tcW w:w="5395" w:type="dxa"/>
-          </w:tcPr>
-          <w:p>
-            <w:pPr>
-              <w:jc w:val="center"/>
+            <w:proofErr w:type="spellStart"/>
+            <w:r>
               <w:rPr>
                 <w:rFonts w:ascii="Arial" w:eastAsiaTheme="minorEastAsia" w:hAnsi="Arial" w:cs="Arial"/>
                 <w:sz w:val="24"/>
                 <w:szCs w:val="24"/>
               </w:rPr>
-            </w:pPr>
+              <w:t>Benjamin</w:t>
+            </w:r>
+            <w:proofErr w:type="spellEnd"/>
+            <w:r>
+              <w:rPr>
+                <w:rFonts w:ascii="Arial" w:eastAsiaTheme="minorEastAsia" w:hAnsi="Arial" w:cs="Arial"/>
+                <w:sz w:val="24"/>
+                <w:szCs w:val="24"/>
+              </w:rPr>
+              <w:t xml:space="preserve"> Eli Argueta </w:t>
+            </w:r>
+            <w:proofErr w:type="spellStart"/>
+            <w:r>
+              <w:rPr>
+                <w:rFonts w:ascii="Arial" w:eastAsiaTheme="minorEastAsia" w:hAnsi="Arial" w:cs="Arial"/>
+                <w:sz w:val="24"/>
+                <w:szCs w:val="24"/>
+              </w:rPr>
+              <w:t>Caal</w:t>
+            </w:r>
+            <w:proofErr w:type="spellEnd"/>
+          </w:p>
+        </w:tc>
+        <w:tc>
+          <w:tcPr>
+            <w:tcW w:w="5395" w:type="dxa"/>
+          </w:tcPr>
+          <w:p>
+            <w:pPr>
+              <w:jc w:val="center"/>
+              <w:rPr>
+                <w:rFonts w:ascii="Arial" w:eastAsiaTheme="minorEastAsia" w:hAnsi="Arial" w:cs="Arial"/>
+                <w:sz w:val="24"/>
+                <w:szCs w:val="24"/>
+              </w:rPr>
+            </w:pPr>
+            <w:r>
+              <w:rPr>
+                <w:rFonts w:ascii="Arial" w:eastAsiaTheme="minorHAnsi" w:hAnsi="Arial" w:cs="Arial"/>
+                <w:sz w:val="24"/>
+              </w:rPr>
+              <w:t>Programador</w:t>
+            </w:r>
           </w:p>
         </w:tc>
       </w:tr>
@@ -1073,6 +1480,8 @@
           <w:sz w:val="24"/>
         </w:rPr>
       </w:pPr>
+      <w:bookmarkStart w:id="0" w:name="_GoBack"/>
+      <w:bookmarkEnd w:id="0"/>
     </w:p>
     <w:sectPr>
       <w:pgSz w:w="12240" w:h="15840"/>
@@ -1085,7 +1494,7 @@
 </file>
 
 <file path=word/styles.xml><?xml version="1.0" encoding="utf-8"?>
-<w:styles xmlns:mc="http://schemas.openxmlformats.org/markup-compatibility/2006" xmlns:r="http://schemas.openxmlformats.org/officeDocument/2006/relationships" xmlns:w="http://schemas.openxmlformats.org/wordprocessingml/2006/main" xmlns:w14="http://schemas.microsoft.com/office/word/2010/wordml" xmlns:w15="http://schemas.microsoft.com/office/word/2012/wordml" xmlns:w16se="http://schemas.microsoft.com/office/word/2015/wordml/symex" mc:Ignorable="w14 w15 w16se">
+<w:styles xmlns:mc="http://schemas.openxmlformats.org/markup-compatibility/2006" xmlns:r="http://schemas.openxmlformats.org/officeDocument/2006/relationships" xmlns:w="http://schemas.openxmlformats.org/wordprocessingml/2006/main" xmlns:w14="http://schemas.microsoft.com/office/word/2010/wordml" xmlns:w15="http://schemas.microsoft.com/office/word/2012/wordml" mc:Ignorable="w14 w15">
   <w:docDefaults>
     <w:rPrDefault>
       <w:rPr>
@@ -1632,6 +2041,7 @@
       <w:spacing w:after="0" w:line="240" w:lineRule="auto"/>
     </w:pPr>
     <w:tblPr>
+      <w:tblInd w:w="0" w:type="dxa"/>
       <w:tblBorders>
         <w:top w:val="single" w:sz="4" w:space="0" w:color="auto"/>
         <w:left w:val="single" w:sz="4" w:space="0" w:color="auto"/>
@@ -1640,6 +2050,12 @@
         <w:insideH w:val="single" w:sz="4" w:space="0" w:color="auto"/>
         <w:insideV w:val="single" w:sz="4" w:space="0" w:color="auto"/>
       </w:tblBorders>
+      <w:tblCellMar>
+        <w:top w:w="0" w:type="dxa"/>
+        <w:left w:w="108" w:type="dxa"/>
+        <w:bottom w:w="0" w:type="dxa"/>
+        <w:right w:w="108" w:type="dxa"/>
+      </w:tblCellMar>
     </w:tblPr>
   </w:style>
 </w:styles>

</xml_diff>

<commit_message>
Add: se agregaron datos del programador jcano-2024386 en el documento Peaceathome.docx dentro de la rama jcano-2024386
</commit_message>
<xml_diff>
--- a/Peaceathome.docx
+++ b/Peaceathome.docx
@@ -1,6 +1,6 @@
 
 <file path=word/document.xml><?xml version="1.0" encoding="utf-8"?>
-<w:document xmlns:wpc="http://schemas.microsoft.com/office/word/2010/wordprocessingCanvas" xmlns:cx="http://schemas.microsoft.com/office/drawing/2014/chartex" xmlns:cx1="http://schemas.microsoft.com/office/drawing/2015/9/8/chartex" xmlns:mc="http://schemas.openxmlformats.org/markup-compatibility/2006" xmlns:o="urn:schemas-microsoft-com:office:office" xmlns:r="http://schemas.openxmlformats.org/officeDocument/2006/relationships" xmlns:m="http://schemas.openxmlformats.org/officeDocument/2006/math" xmlns:v="urn:schemas-microsoft-com:vml" xmlns:wp14="http://schemas.microsoft.com/office/word/2010/wordprocessingDrawing" xmlns:wp="http://schemas.openxmlformats.org/drawingml/2006/wordprocessingDrawing" xmlns:w10="urn:schemas-microsoft-com:office:word" xmlns:w="http://schemas.openxmlformats.org/wordprocessingml/2006/main" xmlns:w14="http://schemas.microsoft.com/office/word/2010/wordml" xmlns:w15="http://schemas.microsoft.com/office/word/2012/wordml" xmlns:w16se="http://schemas.microsoft.com/office/word/2015/wordml/symex" xmlns:wpg="http://schemas.microsoft.com/office/word/2010/wordprocessingGroup" xmlns:wpi="http://schemas.microsoft.com/office/word/2010/wordprocessingInk" xmlns:wne="http://schemas.microsoft.com/office/word/2006/wordml" xmlns:wps="http://schemas.microsoft.com/office/word/2010/wordprocessingShape" mc:Ignorable="w14 w15 w16se wp14">
+<w:document xmlns:wpc="http://schemas.microsoft.com/office/word/2010/wordprocessingCanvas" xmlns:mc="http://schemas.openxmlformats.org/markup-compatibility/2006" xmlns:o="urn:schemas-microsoft-com:office:office" xmlns:r="http://schemas.openxmlformats.org/officeDocument/2006/relationships" xmlns:m="http://schemas.openxmlformats.org/officeDocument/2006/math" xmlns:v="urn:schemas-microsoft-com:vml" xmlns:wp14="http://schemas.microsoft.com/office/word/2010/wordprocessingDrawing" xmlns:wp="http://schemas.openxmlformats.org/drawingml/2006/wordprocessingDrawing" xmlns:w10="urn:schemas-microsoft-com:office:word" xmlns:w="http://schemas.openxmlformats.org/wordprocessingml/2006/main" xmlns:w14="http://schemas.microsoft.com/office/word/2010/wordml" xmlns:w15="http://schemas.microsoft.com/office/word/2012/wordml" xmlns:wpg="http://schemas.microsoft.com/office/word/2010/wordprocessingGroup" xmlns:wpi="http://schemas.microsoft.com/office/word/2010/wordprocessingInk" xmlns:wne="http://schemas.microsoft.com/office/word/2006/wordml" xmlns:wps="http://schemas.microsoft.com/office/word/2010/wordprocessingShape" mc:Ignorable="w14 w15 wp14">
   <w:body>
     <w:p>
       <w:pPr>
@@ -277,6 +277,7 @@
         <w:jc w:val="center"/>
         <w:rPr>
           <w:rFonts w:ascii="Arial" w:hAnsi="Arial" w:cs="Arial"/>
+          <w:lang w:val="en-US"/>
         </w:rPr>
       </w:pPr>
       <w:r>
@@ -285,6 +286,7 @@
           <w:rFonts w:ascii="Arial" w:hAnsi="Arial" w:cs="Arial"/>
           <w:color w:val="000000"/>
           <w:sz w:val="40"/>
+          <w:lang w:val="en-US"/>
         </w:rPr>
         <w:t>Peace at home</w:t>
       </w:r>
@@ -296,146 +298,161 @@
         <w:jc w:val="center"/>
         <w:rPr>
           <w:rFonts w:ascii="Arial" w:hAnsi="Arial" w:cs="Arial"/>
-        </w:rPr>
-      </w:pPr>
-    </w:p>
-    <w:p>
-      <w:pPr>
-        <w:pStyle w:val="Sinespaciado"/>
-        <w:spacing w:line="276" w:lineRule="auto"/>
-        <w:jc w:val="center"/>
-        <w:rPr>
-          <w:rFonts w:ascii="Arial" w:hAnsi="Arial" w:cs="Arial"/>
-        </w:rPr>
-      </w:pPr>
-    </w:p>
-    <w:p>
-      <w:pPr>
-        <w:pStyle w:val="Sinespaciado"/>
-        <w:spacing w:line="276" w:lineRule="auto"/>
-        <w:jc w:val="center"/>
-        <w:rPr>
-          <w:rFonts w:ascii="Arial" w:hAnsi="Arial" w:cs="Arial"/>
-        </w:rPr>
-      </w:pPr>
-    </w:p>
-    <w:p>
-      <w:pPr>
-        <w:pStyle w:val="Sinespaciado"/>
-        <w:spacing w:line="276" w:lineRule="auto"/>
-        <w:jc w:val="center"/>
-        <w:rPr>
-          <w:rFonts w:ascii="Arial" w:hAnsi="Arial" w:cs="Arial"/>
-        </w:rPr>
-      </w:pPr>
-    </w:p>
-    <w:p>
-      <w:pPr>
-        <w:pStyle w:val="Sinespaciado"/>
-        <w:spacing w:line="276" w:lineRule="auto"/>
-        <w:jc w:val="center"/>
-        <w:rPr>
-          <w:rFonts w:ascii="Arial" w:hAnsi="Arial" w:cs="Arial"/>
-        </w:rPr>
-      </w:pPr>
-    </w:p>
-    <w:p>
-      <w:pPr>
-        <w:pStyle w:val="Sinespaciado"/>
-        <w:spacing w:line="276" w:lineRule="auto"/>
-        <w:jc w:val="center"/>
-        <w:rPr>
-          <w:rFonts w:ascii="Arial" w:hAnsi="Arial" w:cs="Arial"/>
-        </w:rPr>
-      </w:pPr>
-    </w:p>
-    <w:p>
-      <w:pPr>
-        <w:pStyle w:val="Sinespaciado"/>
-        <w:spacing w:line="276" w:lineRule="auto"/>
-        <w:jc w:val="center"/>
-        <w:rPr>
-          <w:rFonts w:ascii="Arial" w:hAnsi="Arial" w:cs="Arial"/>
-        </w:rPr>
-      </w:pPr>
-    </w:p>
-    <w:p>
-      <w:pPr>
-        <w:pStyle w:val="Sinespaciado"/>
-        <w:spacing w:line="276" w:lineRule="auto"/>
-        <w:jc w:val="center"/>
-        <w:rPr>
-          <w:rFonts w:ascii="Arial" w:hAnsi="Arial" w:cs="Arial"/>
-        </w:rPr>
-      </w:pPr>
-    </w:p>
-    <w:p>
-      <w:pPr>
-        <w:pStyle w:val="Sinespaciado"/>
-        <w:spacing w:line="276" w:lineRule="auto"/>
-        <w:jc w:val="center"/>
-        <w:rPr>
-          <w:rFonts w:ascii="Arial" w:hAnsi="Arial" w:cs="Arial"/>
-        </w:rPr>
-      </w:pPr>
-    </w:p>
-    <w:p>
-      <w:pPr>
-        <w:pStyle w:val="Sinespaciado"/>
-        <w:spacing w:line="276" w:lineRule="auto"/>
-        <w:jc w:val="center"/>
-        <w:rPr>
-          <w:rFonts w:ascii="Arial" w:hAnsi="Arial" w:cs="Arial"/>
-        </w:rPr>
-      </w:pPr>
-    </w:p>
-    <w:p>
-      <w:pPr>
-        <w:pStyle w:val="Sinespaciado"/>
-        <w:spacing w:line="276" w:lineRule="auto"/>
-        <w:jc w:val="center"/>
-        <w:rPr>
-          <w:rFonts w:ascii="Arial" w:hAnsi="Arial" w:cs="Arial"/>
-        </w:rPr>
-      </w:pPr>
-    </w:p>
-    <w:p>
-      <w:pPr>
-        <w:pStyle w:val="Sinespaciado"/>
-        <w:spacing w:line="276" w:lineRule="auto"/>
-        <w:jc w:val="center"/>
-        <w:rPr>
-          <w:rFonts w:ascii="Arial" w:hAnsi="Arial" w:cs="Arial"/>
-        </w:rPr>
-      </w:pPr>
-    </w:p>
-    <w:p>
-      <w:pPr>
-        <w:pStyle w:val="Sinespaciado"/>
-        <w:spacing w:line="276" w:lineRule="auto"/>
-        <w:jc w:val="center"/>
-        <w:rPr>
-          <w:rFonts w:ascii="Arial" w:hAnsi="Arial" w:cs="Arial"/>
-        </w:rPr>
-      </w:pPr>
-    </w:p>
-    <w:p>
-      <w:pPr>
-        <w:pStyle w:val="Sinespaciado"/>
-        <w:spacing w:line="276" w:lineRule="auto"/>
-        <w:jc w:val="center"/>
-        <w:rPr>
-          <w:rFonts w:ascii="Arial" w:hAnsi="Arial" w:cs="Arial"/>
-        </w:rPr>
-      </w:pPr>
-    </w:p>
-    <w:p>
-      <w:pPr>
-        <w:pStyle w:val="Sinespaciado"/>
-        <w:spacing w:line="276" w:lineRule="auto"/>
-        <w:jc w:val="center"/>
-        <w:rPr>
-          <w:rFonts w:ascii="Arial" w:hAnsi="Arial" w:cs="Arial"/>
+          <w:lang w:val="en-US"/>
+        </w:rPr>
+      </w:pPr>
+    </w:p>
+    <w:p>
+      <w:pPr>
+        <w:pStyle w:val="Sinespaciado"/>
+        <w:spacing w:line="276" w:lineRule="auto"/>
+        <w:jc w:val="center"/>
+        <w:rPr>
+          <w:rFonts w:ascii="Arial" w:hAnsi="Arial" w:cs="Arial"/>
+          <w:lang w:val="en-US"/>
+        </w:rPr>
+      </w:pPr>
+    </w:p>
+    <w:p>
+      <w:pPr>
+        <w:pStyle w:val="Sinespaciado"/>
+        <w:spacing w:line="276" w:lineRule="auto"/>
+        <w:jc w:val="center"/>
+        <w:rPr>
+          <w:rFonts w:ascii="Arial" w:hAnsi="Arial" w:cs="Arial"/>
+          <w:lang w:val="en-US"/>
+        </w:rPr>
+      </w:pPr>
+    </w:p>
+    <w:p>
+      <w:pPr>
+        <w:pStyle w:val="Sinespaciado"/>
+        <w:spacing w:line="276" w:lineRule="auto"/>
+        <w:jc w:val="center"/>
+        <w:rPr>
+          <w:rFonts w:ascii="Arial" w:hAnsi="Arial" w:cs="Arial"/>
+          <w:lang w:val="en-US"/>
+        </w:rPr>
+      </w:pPr>
+    </w:p>
+    <w:p>
+      <w:pPr>
+        <w:pStyle w:val="Sinespaciado"/>
+        <w:spacing w:line="276" w:lineRule="auto"/>
+        <w:jc w:val="center"/>
+        <w:rPr>
+          <w:rFonts w:ascii="Arial" w:hAnsi="Arial" w:cs="Arial"/>
+          <w:lang w:val="en-US"/>
+        </w:rPr>
+      </w:pPr>
+    </w:p>
+    <w:p>
+      <w:pPr>
+        <w:pStyle w:val="Sinespaciado"/>
+        <w:spacing w:line="276" w:lineRule="auto"/>
+        <w:jc w:val="center"/>
+        <w:rPr>
+          <w:rFonts w:ascii="Arial" w:hAnsi="Arial" w:cs="Arial"/>
+          <w:lang w:val="en-US"/>
+        </w:rPr>
+      </w:pPr>
+    </w:p>
+    <w:p>
+      <w:pPr>
+        <w:pStyle w:val="Sinespaciado"/>
+        <w:spacing w:line="276" w:lineRule="auto"/>
+        <w:jc w:val="center"/>
+        <w:rPr>
+          <w:rFonts w:ascii="Arial" w:hAnsi="Arial" w:cs="Arial"/>
+          <w:lang w:val="en-US"/>
+        </w:rPr>
+      </w:pPr>
+    </w:p>
+    <w:p>
+      <w:pPr>
+        <w:pStyle w:val="Sinespaciado"/>
+        <w:spacing w:line="276" w:lineRule="auto"/>
+        <w:jc w:val="center"/>
+        <w:rPr>
+          <w:rFonts w:ascii="Arial" w:hAnsi="Arial" w:cs="Arial"/>
+          <w:lang w:val="en-US"/>
+        </w:rPr>
+      </w:pPr>
+    </w:p>
+    <w:p>
+      <w:pPr>
+        <w:pStyle w:val="Sinespaciado"/>
+        <w:spacing w:line="276" w:lineRule="auto"/>
+        <w:jc w:val="center"/>
+        <w:rPr>
+          <w:rFonts w:ascii="Arial" w:hAnsi="Arial" w:cs="Arial"/>
+          <w:lang w:val="en-US"/>
+        </w:rPr>
+      </w:pPr>
+    </w:p>
+    <w:p>
+      <w:pPr>
+        <w:pStyle w:val="Sinespaciado"/>
+        <w:spacing w:line="276" w:lineRule="auto"/>
+        <w:jc w:val="center"/>
+        <w:rPr>
+          <w:rFonts w:ascii="Arial" w:hAnsi="Arial" w:cs="Arial"/>
+          <w:lang w:val="en-US"/>
+        </w:rPr>
+      </w:pPr>
+    </w:p>
+    <w:p>
+      <w:pPr>
+        <w:pStyle w:val="Sinespaciado"/>
+        <w:spacing w:line="276" w:lineRule="auto"/>
+        <w:jc w:val="center"/>
+        <w:rPr>
+          <w:rFonts w:ascii="Arial" w:hAnsi="Arial" w:cs="Arial"/>
+          <w:lang w:val="en-US"/>
+        </w:rPr>
+      </w:pPr>
+    </w:p>
+    <w:p>
+      <w:pPr>
+        <w:pStyle w:val="Sinespaciado"/>
+        <w:spacing w:line="276" w:lineRule="auto"/>
+        <w:jc w:val="center"/>
+        <w:rPr>
+          <w:rFonts w:ascii="Arial" w:hAnsi="Arial" w:cs="Arial"/>
+          <w:lang w:val="en-US"/>
+        </w:rPr>
+      </w:pPr>
+    </w:p>
+    <w:p>
+      <w:pPr>
+        <w:pStyle w:val="Sinespaciado"/>
+        <w:spacing w:line="276" w:lineRule="auto"/>
+        <w:jc w:val="center"/>
+        <w:rPr>
+          <w:rFonts w:ascii="Arial" w:hAnsi="Arial" w:cs="Arial"/>
+          <w:lang w:val="en-US"/>
+        </w:rPr>
+      </w:pPr>
+    </w:p>
+    <w:p>
+      <w:pPr>
+        <w:pStyle w:val="Sinespaciado"/>
+        <w:spacing w:line="276" w:lineRule="auto"/>
+        <w:jc w:val="center"/>
+        <w:rPr>
+          <w:rFonts w:ascii="Arial" w:hAnsi="Arial" w:cs="Arial"/>
+          <w:lang w:val="en-US"/>
+        </w:rPr>
+      </w:pPr>
+    </w:p>
+    <w:p>
+      <w:pPr>
+        <w:pStyle w:val="Sinespaciado"/>
+        <w:spacing w:line="276" w:lineRule="auto"/>
+        <w:jc w:val="center"/>
+        <w:rPr>
+          <w:rFonts w:ascii="Arial" w:hAnsi="Arial" w:cs="Arial"/>
+          <w:lang w:val="en-US"/>
         </w:rPr>
       </w:pPr>
     </w:p>
@@ -447,18 +464,18 @@
         <w:rPr>
           <w:rFonts w:ascii="Arial" w:hAnsi="Arial" w:cs="Arial"/>
           <w:u w:val="single"/>
-        </w:rPr>
-      </w:pPr>
-      <w:bookmarkStart w:id="0" w:name="_GoBack"/>
-      <w:bookmarkEnd w:id="0"/>
-    </w:p>
-    <w:p>
-      <w:pPr>
-        <w:pStyle w:val="Sinespaciado"/>
-        <w:spacing w:line="276" w:lineRule="auto"/>
-        <w:jc w:val="center"/>
-        <w:rPr>
-          <w:rFonts w:ascii="Arial" w:hAnsi="Arial" w:cs="Arial"/>
+          <w:lang w:val="en-US"/>
+        </w:rPr>
+      </w:pPr>
+    </w:p>
+    <w:p>
+      <w:pPr>
+        <w:pStyle w:val="Sinespaciado"/>
+        <w:spacing w:line="276" w:lineRule="auto"/>
+        <w:jc w:val="center"/>
+        <w:rPr>
+          <w:rFonts w:ascii="Arial" w:hAnsi="Arial" w:cs="Arial"/>
+          <w:lang w:val="en-US"/>
         </w:rPr>
       </w:pPr>
     </w:p>
@@ -490,17 +507,54 @@
           <w:b/>
           <w:sz w:val="24"/>
           <w:u w:val="single"/>
-          <w:lang w:val="es-ES"/>
-        </w:rPr>
-      </w:pPr>
+        </w:rPr>
+      </w:pPr>
+      <w:proofErr w:type="spellStart"/>
       <w:r>
         <w:rPr>
           <w:rFonts w:ascii="Arial" w:hAnsi="Arial" w:cs="Arial"/>
           <w:b/>
           <w:sz w:val="24"/>
         </w:rPr>
-        <w:t>Kenet Efraín Cuyuch Joj</w:t>
+        <w:t>Kenet</w:t>
       </w:r>
+      <w:proofErr w:type="spellEnd"/>
+      <w:r>
+        <w:rPr>
+          <w:rFonts w:ascii="Arial" w:hAnsi="Arial" w:cs="Arial"/>
+          <w:b/>
+          <w:sz w:val="24"/>
+        </w:rPr>
+        <w:t xml:space="preserve"> Efraín </w:t>
+      </w:r>
+      <w:proofErr w:type="spellStart"/>
+      <w:r>
+        <w:rPr>
+          <w:rFonts w:ascii="Arial" w:hAnsi="Arial" w:cs="Arial"/>
+          <w:b/>
+          <w:sz w:val="24"/>
+        </w:rPr>
+        <w:t>Cuyuch</w:t>
+      </w:r>
+      <w:proofErr w:type="spellEnd"/>
+      <w:r>
+        <w:rPr>
+          <w:rFonts w:ascii="Arial" w:hAnsi="Arial" w:cs="Arial"/>
+          <w:b/>
+          <w:sz w:val="24"/>
+        </w:rPr>
+        <w:t xml:space="preserve"> </w:t>
+      </w:r>
+      <w:proofErr w:type="spellStart"/>
+      <w:r>
+        <w:rPr>
+          <w:rFonts w:ascii="Arial" w:hAnsi="Arial" w:cs="Arial"/>
+          <w:b/>
+          <w:sz w:val="24"/>
+        </w:rPr>
+        <w:t>Joj</w:t>
+      </w:r>
+      <w:proofErr w:type="spellEnd"/>
     </w:p>
     <w:p>
       <w:pPr>
@@ -714,20 +768,82 @@
                 <w:lang w:val="es-ES"/>
               </w:rPr>
             </w:pPr>
-          </w:p>
-        </w:tc>
-        <w:tc>
-          <w:tcPr>
-            <w:tcW w:w="5395" w:type="dxa"/>
-          </w:tcPr>
-          <w:p>
-            <w:pPr>
-              <w:jc w:val="center"/>
-              <w:rPr>
-                <w:rFonts w:ascii="Arial" w:eastAsiaTheme="minorHAnsi" w:hAnsi="Arial" w:cs="Arial"/>
-                <w:sz w:val="24"/>
-              </w:rPr>
-            </w:pPr>
+            <w:proofErr w:type="spellStart"/>
+            <w:r>
+              <w:rPr>
+                <w:rFonts w:ascii="Arial" w:eastAsiaTheme="minorHAnsi" w:hAnsi="Arial" w:cs="Arial"/>
+                <w:sz w:val="24"/>
+                <w:lang w:val="es-ES"/>
+              </w:rPr>
+              <w:t>Kenet</w:t>
+            </w:r>
+            <w:proofErr w:type="spellEnd"/>
+            <w:r>
+              <w:rPr>
+                <w:rFonts w:ascii="Arial" w:eastAsiaTheme="minorHAnsi" w:hAnsi="Arial" w:cs="Arial"/>
+                <w:sz w:val="24"/>
+                <w:lang w:val="es-ES"/>
+              </w:rPr>
+              <w:t xml:space="preserve"> Efraín </w:t>
+            </w:r>
+            <w:proofErr w:type="spellStart"/>
+            <w:r>
+              <w:rPr>
+                <w:rFonts w:ascii="Arial" w:eastAsiaTheme="minorHAnsi" w:hAnsi="Arial" w:cs="Arial"/>
+                <w:sz w:val="24"/>
+                <w:lang w:val="es-ES"/>
+              </w:rPr>
+              <w:t>Cuyuch</w:t>
+            </w:r>
+            <w:proofErr w:type="spellEnd"/>
+            <w:r>
+              <w:rPr>
+                <w:rFonts w:ascii="Arial" w:eastAsiaTheme="minorHAnsi" w:hAnsi="Arial" w:cs="Arial"/>
+                <w:sz w:val="24"/>
+                <w:lang w:val="es-ES"/>
+              </w:rPr>
+              <w:t xml:space="preserve"> </w:t>
+            </w:r>
+            <w:proofErr w:type="spellStart"/>
+            <w:r>
+              <w:rPr>
+                <w:rFonts w:ascii="Arial" w:eastAsiaTheme="minorHAnsi" w:hAnsi="Arial" w:cs="Arial"/>
+                <w:sz w:val="24"/>
+                <w:lang w:val="es-ES"/>
+              </w:rPr>
+              <w:t>Joj</w:t>
+            </w:r>
+            <w:proofErr w:type="spellEnd"/>
+          </w:p>
+        </w:tc>
+        <w:tc>
+          <w:tcPr>
+            <w:tcW w:w="5395" w:type="dxa"/>
+          </w:tcPr>
+          <w:p>
+            <w:pPr>
+              <w:jc w:val="center"/>
+              <w:rPr>
+                <w:rFonts w:ascii="Arial" w:eastAsiaTheme="minorHAnsi" w:hAnsi="Arial" w:cs="Arial"/>
+                <w:sz w:val="24"/>
+              </w:rPr>
+            </w:pPr>
+            <w:proofErr w:type="spellStart"/>
+            <w:r>
+              <w:rPr>
+                <w:rFonts w:ascii="Arial" w:eastAsiaTheme="minorHAnsi" w:hAnsi="Arial" w:cs="Arial"/>
+                <w:sz w:val="24"/>
+              </w:rPr>
+              <w:t>Scrum</w:t>
+            </w:r>
+            <w:proofErr w:type="spellEnd"/>
+            <w:r>
+              <w:rPr>
+                <w:rFonts w:ascii="Arial" w:eastAsiaTheme="minorHAnsi" w:hAnsi="Arial" w:cs="Arial"/>
+                <w:sz w:val="24"/>
+              </w:rPr>
+              <w:t xml:space="preserve"> master</w:t>
+            </w:r>
           </w:p>
         </w:tc>
       </w:tr>
@@ -744,20 +860,43 @@
                 <w:sz w:val="24"/>
               </w:rPr>
             </w:pPr>
-          </w:p>
-        </w:tc>
-        <w:tc>
-          <w:tcPr>
-            <w:tcW w:w="5395" w:type="dxa"/>
-          </w:tcPr>
-          <w:p>
-            <w:pPr>
-              <w:jc w:val="center"/>
-              <w:rPr>
-                <w:rFonts w:ascii="Arial" w:eastAsiaTheme="minorHAnsi" w:hAnsi="Arial" w:cs="Arial"/>
-                <w:sz w:val="24"/>
-              </w:rPr>
-            </w:pPr>
+            <w:r>
+              <w:rPr>
+                <w:rFonts w:ascii="Arial" w:eastAsiaTheme="minorHAnsi" w:hAnsi="Arial" w:cs="Arial"/>
+                <w:sz w:val="24"/>
+              </w:rPr>
+              <w:t xml:space="preserve">Ricardo Alejandro Hernández </w:t>
+            </w:r>
+            <w:proofErr w:type="spellStart"/>
+            <w:r>
+              <w:rPr>
+                <w:rFonts w:ascii="Arial" w:eastAsiaTheme="minorHAnsi" w:hAnsi="Arial" w:cs="Arial"/>
+                <w:sz w:val="24"/>
+              </w:rPr>
+              <w:t>Hernández</w:t>
+            </w:r>
+            <w:proofErr w:type="spellEnd"/>
+          </w:p>
+        </w:tc>
+        <w:tc>
+          <w:tcPr>
+            <w:tcW w:w="5395" w:type="dxa"/>
+          </w:tcPr>
+          <w:p>
+            <w:pPr>
+              <w:jc w:val="center"/>
+              <w:rPr>
+                <w:rFonts w:ascii="Arial" w:eastAsiaTheme="minorHAnsi" w:hAnsi="Arial" w:cs="Arial"/>
+                <w:sz w:val="24"/>
+              </w:rPr>
+            </w:pPr>
+            <w:r>
+              <w:rPr>
+                <w:rFonts w:ascii="Arial" w:eastAsiaTheme="minorHAnsi" w:hAnsi="Arial" w:cs="Arial"/>
+                <w:sz w:val="24"/>
+              </w:rPr>
+              <w:t>Programador</w:t>
+            </w:r>
           </w:p>
         </w:tc>
       </w:tr>
@@ -774,20 +913,70 @@
                 <w:sz w:val="24"/>
               </w:rPr>
             </w:pPr>
-          </w:p>
-        </w:tc>
-        <w:tc>
-          <w:tcPr>
-            <w:tcW w:w="5395" w:type="dxa"/>
-          </w:tcPr>
-          <w:p>
-            <w:pPr>
-              <w:jc w:val="center"/>
-              <w:rPr>
-                <w:rFonts w:ascii="Arial" w:eastAsiaTheme="minorHAnsi" w:hAnsi="Arial" w:cs="Arial"/>
-                <w:sz w:val="24"/>
-              </w:rPr>
-            </w:pPr>
+            <w:proofErr w:type="spellStart"/>
+            <w:r>
+              <w:rPr>
+                <w:rFonts w:ascii="Arial" w:eastAsiaTheme="minorHAnsi" w:hAnsi="Arial" w:cs="Arial"/>
+                <w:sz w:val="24"/>
+              </w:rPr>
+              <w:t>Jose</w:t>
+            </w:r>
+            <w:proofErr w:type="spellEnd"/>
+            <w:r>
+              <w:rPr>
+                <w:rFonts w:ascii="Arial" w:eastAsiaTheme="minorHAnsi" w:hAnsi="Arial" w:cs="Arial"/>
+                <w:sz w:val="24"/>
+              </w:rPr>
+              <w:t xml:space="preserve"> Enrique </w:t>
+            </w:r>
+            <w:proofErr w:type="spellStart"/>
+            <w:r>
+              <w:rPr>
+                <w:rFonts w:ascii="Arial" w:eastAsiaTheme="minorHAnsi" w:hAnsi="Arial" w:cs="Arial"/>
+                <w:sz w:val="24"/>
+              </w:rPr>
+              <w:t>cuc</w:t>
+            </w:r>
+            <w:proofErr w:type="spellEnd"/>
+            <w:r>
+              <w:rPr>
+                <w:rFonts w:ascii="Arial" w:eastAsiaTheme="minorHAnsi" w:hAnsi="Arial" w:cs="Arial"/>
+                <w:sz w:val="24"/>
+              </w:rPr>
+              <w:t xml:space="preserve"> </w:t>
+            </w:r>
+            <w:proofErr w:type="spellStart"/>
+            <w:r>
+              <w:rPr>
+                <w:rFonts w:ascii="Arial" w:eastAsiaTheme="minorHAnsi" w:hAnsi="Arial" w:cs="Arial"/>
+                <w:sz w:val="24"/>
+              </w:rPr>
+              <w:t>cutz</w:t>
+            </w:r>
+            <w:proofErr w:type="spellEnd"/>
+          </w:p>
+        </w:tc>
+        <w:tc>
+          <w:tcPr>
+            <w:tcW w:w="5395" w:type="dxa"/>
+          </w:tcPr>
+          <w:p>
+            <w:pPr>
+              <w:jc w:val="center"/>
+              <w:rPr>
+                <w:rFonts w:ascii="Arial" w:eastAsiaTheme="minorHAnsi" w:hAnsi="Arial" w:cs="Arial"/>
+                <w:sz w:val="24"/>
+              </w:rPr>
+            </w:pPr>
+            <w:bookmarkStart w:id="0" w:name="_GoBack"/>
+            <w:bookmarkEnd w:id="0"/>
+            <w:r>
+              <w:rPr>
+                <w:rFonts w:ascii="Arial" w:eastAsiaTheme="minorHAnsi" w:hAnsi="Arial" w:cs="Arial"/>
+                <w:sz w:val="24"/>
+              </w:rPr>
+              <w:t>Programador</w:t>
+            </w:r>
           </w:p>
         </w:tc>
       </w:tr>
@@ -804,6 +993,22 @@
                 <w:sz w:val="24"/>
               </w:rPr>
             </w:pPr>
+            <w:proofErr w:type="spellStart"/>
+            <w:r>
+              <w:rPr>
+                <w:rFonts w:ascii="Arial" w:eastAsiaTheme="minorHAnsi" w:hAnsi="Arial" w:cs="Arial"/>
+                <w:sz w:val="24"/>
+              </w:rPr>
+              <w:t>Angel</w:t>
+            </w:r>
+            <w:proofErr w:type="spellEnd"/>
+            <w:r>
+              <w:rPr>
+                <w:rFonts w:ascii="Arial" w:eastAsiaTheme="minorHAnsi" w:hAnsi="Arial" w:cs="Arial"/>
+                <w:sz w:val="24"/>
+              </w:rPr>
+              <w:t xml:space="preserve"> Gabriel Ernesto Grijalva Castro</w:t>
+            </w:r>
           </w:p>
         </w:tc>
         <w:tc>
@@ -819,6 +1024,14 @@
                 <w:u w:val="single"/>
               </w:rPr>
             </w:pPr>
+            <w:r>
+              <w:rPr>
+                <w:rFonts w:ascii="Arial" w:eastAsiaTheme="minorHAnsi" w:hAnsi="Arial" w:cs="Arial"/>
+                <w:sz w:val="24"/>
+                <w:u w:val="single"/>
+              </w:rPr>
+              <w:t>Programador</w:t>
+            </w:r>
           </w:p>
         </w:tc>
       </w:tr>
@@ -835,20 +1048,59 @@
                 <w:sz w:val="24"/>
               </w:rPr>
             </w:pPr>
-          </w:p>
-        </w:tc>
-        <w:tc>
-          <w:tcPr>
-            <w:tcW w:w="5395" w:type="dxa"/>
-          </w:tcPr>
-          <w:p>
-            <w:pPr>
-              <w:jc w:val="center"/>
-              <w:rPr>
-                <w:rFonts w:ascii="Arial" w:eastAsiaTheme="minorHAnsi" w:hAnsi="Arial" w:cs="Arial"/>
-                <w:sz w:val="24"/>
-              </w:rPr>
-            </w:pPr>
+            <w:proofErr w:type="spellStart"/>
+            <w:r>
+              <w:rPr>
+                <w:rFonts w:ascii="Arial" w:eastAsiaTheme="minorHAnsi" w:hAnsi="Arial" w:cs="Arial"/>
+                <w:sz w:val="24"/>
+              </w:rPr>
+              <w:t>Angel</w:t>
+            </w:r>
+            <w:proofErr w:type="spellEnd"/>
+            <w:r>
+              <w:rPr>
+                <w:rFonts w:ascii="Arial" w:eastAsiaTheme="minorHAnsi" w:hAnsi="Arial" w:cs="Arial"/>
+                <w:sz w:val="24"/>
+              </w:rPr>
+              <w:t xml:space="preserve"> </w:t>
+            </w:r>
+            <w:proofErr w:type="spellStart"/>
+            <w:r>
+              <w:rPr>
+                <w:rFonts w:ascii="Arial" w:eastAsiaTheme="minorHAnsi" w:hAnsi="Arial" w:cs="Arial"/>
+                <w:sz w:val="24"/>
+              </w:rPr>
+              <w:t>Gahel</w:t>
+            </w:r>
+            <w:proofErr w:type="spellEnd"/>
+            <w:r>
+              <w:rPr>
+                <w:rFonts w:ascii="Arial" w:eastAsiaTheme="minorHAnsi" w:hAnsi="Arial" w:cs="Arial"/>
+                <w:sz w:val="24"/>
+              </w:rPr>
+              <w:t xml:space="preserve"> Padilla Pacheco</w:t>
+            </w:r>
+          </w:p>
+        </w:tc>
+        <w:tc>
+          <w:tcPr>
+            <w:tcW w:w="5395" w:type="dxa"/>
+          </w:tcPr>
+          <w:p>
+            <w:pPr>
+              <w:jc w:val="center"/>
+              <w:rPr>
+                <w:rFonts w:ascii="Arial" w:eastAsiaTheme="minorHAnsi" w:hAnsi="Arial" w:cs="Arial"/>
+                <w:sz w:val="24"/>
+              </w:rPr>
+            </w:pPr>
+            <w:r>
+              <w:rPr>
+                <w:rFonts w:ascii="Arial" w:eastAsiaTheme="minorHAnsi" w:hAnsi="Arial" w:cs="Arial"/>
+                <w:sz w:val="24"/>
+              </w:rPr>
+              <w:t>Programador</w:t>
+            </w:r>
           </w:p>
         </w:tc>
       </w:tr>
@@ -865,20 +1117,59 @@
                 <w:sz w:val="24"/>
               </w:rPr>
             </w:pPr>
-          </w:p>
-        </w:tc>
-        <w:tc>
-          <w:tcPr>
-            <w:tcW w:w="5395" w:type="dxa"/>
-          </w:tcPr>
-          <w:p>
-            <w:pPr>
-              <w:jc w:val="center"/>
-              <w:rPr>
-                <w:rFonts w:ascii="Arial" w:eastAsiaTheme="minorHAnsi" w:hAnsi="Arial" w:cs="Arial"/>
-                <w:sz w:val="24"/>
-              </w:rPr>
-            </w:pPr>
+            <w:proofErr w:type="spellStart"/>
+            <w:r>
+              <w:rPr>
+                <w:rFonts w:ascii="Arial" w:eastAsiaTheme="minorHAnsi" w:hAnsi="Arial" w:cs="Arial"/>
+                <w:sz w:val="24"/>
+              </w:rPr>
+              <w:t>Osman</w:t>
+            </w:r>
+            <w:proofErr w:type="spellEnd"/>
+            <w:r>
+              <w:rPr>
+                <w:rFonts w:ascii="Arial" w:eastAsiaTheme="minorHAnsi" w:hAnsi="Arial" w:cs="Arial"/>
+                <w:sz w:val="24"/>
+              </w:rPr>
+              <w:t xml:space="preserve"> </w:t>
+            </w:r>
+            <w:proofErr w:type="spellStart"/>
+            <w:r>
+              <w:rPr>
+                <w:rFonts w:ascii="Arial" w:eastAsiaTheme="minorHAnsi" w:hAnsi="Arial" w:cs="Arial"/>
+                <w:sz w:val="24"/>
+              </w:rPr>
+              <w:t>Emmanuell</w:t>
+            </w:r>
+            <w:proofErr w:type="spellEnd"/>
+            <w:r>
+              <w:rPr>
+                <w:rFonts w:ascii="Arial" w:eastAsiaTheme="minorHAnsi" w:hAnsi="Arial" w:cs="Arial"/>
+                <w:sz w:val="24"/>
+              </w:rPr>
+              <w:t xml:space="preserve"> Veliz Guzmán</w:t>
+            </w:r>
+          </w:p>
+        </w:tc>
+        <w:tc>
+          <w:tcPr>
+            <w:tcW w:w="5395" w:type="dxa"/>
+          </w:tcPr>
+          <w:p>
+            <w:pPr>
+              <w:jc w:val="center"/>
+              <w:rPr>
+                <w:rFonts w:ascii="Arial" w:eastAsiaTheme="minorHAnsi" w:hAnsi="Arial" w:cs="Arial"/>
+                <w:sz w:val="24"/>
+              </w:rPr>
+            </w:pPr>
+            <w:r>
+              <w:rPr>
+                <w:rFonts w:ascii="Arial" w:eastAsiaTheme="minorHAnsi" w:hAnsi="Arial" w:cs="Arial"/>
+                <w:sz w:val="24"/>
+              </w:rPr>
+              <w:t>Programador</w:t>
+            </w:r>
           </w:p>
         </w:tc>
       </w:tr>
@@ -895,20 +1186,59 @@
                 <w:sz w:val="24"/>
               </w:rPr>
             </w:pPr>
-          </w:p>
-        </w:tc>
-        <w:tc>
-          <w:tcPr>
-            <w:tcW w:w="5395" w:type="dxa"/>
-          </w:tcPr>
-          <w:p>
-            <w:pPr>
-              <w:jc w:val="center"/>
-              <w:rPr>
-                <w:rFonts w:ascii="Arial" w:eastAsiaTheme="minorHAnsi" w:hAnsi="Arial" w:cs="Arial"/>
-                <w:sz w:val="24"/>
-              </w:rPr>
-            </w:pPr>
+            <w:r>
+              <w:rPr>
+                <w:rFonts w:ascii="Arial" w:eastAsiaTheme="minorHAnsi" w:hAnsi="Arial" w:cs="Arial"/>
+                <w:sz w:val="24"/>
+              </w:rPr>
+              <w:t xml:space="preserve">Carlos Alejandro </w:t>
+            </w:r>
+            <w:proofErr w:type="spellStart"/>
+            <w:r>
+              <w:rPr>
+                <w:rFonts w:ascii="Arial" w:eastAsiaTheme="minorHAnsi" w:hAnsi="Arial" w:cs="Arial"/>
+                <w:sz w:val="24"/>
+              </w:rPr>
+              <w:t>Patal</w:t>
+            </w:r>
+            <w:proofErr w:type="spellEnd"/>
+            <w:r>
+              <w:rPr>
+                <w:rFonts w:ascii="Arial" w:eastAsiaTheme="minorHAnsi" w:hAnsi="Arial" w:cs="Arial"/>
+                <w:sz w:val="24"/>
+              </w:rPr>
+              <w:t xml:space="preserve"> </w:t>
+            </w:r>
+            <w:proofErr w:type="spellStart"/>
+            <w:r>
+              <w:rPr>
+                <w:rFonts w:ascii="Arial" w:eastAsiaTheme="minorHAnsi" w:hAnsi="Arial" w:cs="Arial"/>
+                <w:sz w:val="24"/>
+              </w:rPr>
+              <w:t>Choc</w:t>
+            </w:r>
+            <w:proofErr w:type="spellEnd"/>
+          </w:p>
+        </w:tc>
+        <w:tc>
+          <w:tcPr>
+            <w:tcW w:w="5395" w:type="dxa"/>
+          </w:tcPr>
+          <w:p>
+            <w:pPr>
+              <w:jc w:val="center"/>
+              <w:rPr>
+                <w:rFonts w:ascii="Arial" w:eastAsiaTheme="minorHAnsi" w:hAnsi="Arial" w:cs="Arial"/>
+                <w:sz w:val="24"/>
+              </w:rPr>
+            </w:pPr>
+            <w:r>
+              <w:rPr>
+                <w:rFonts w:ascii="Arial" w:eastAsiaTheme="minorHAnsi" w:hAnsi="Arial" w:cs="Arial"/>
+                <w:sz w:val="24"/>
+              </w:rPr>
+              <w:t>Programador</w:t>
+            </w:r>
           </w:p>
         </w:tc>
       </w:tr>
@@ -925,20 +1255,34 @@
                 <w:sz w:val="24"/>
               </w:rPr>
             </w:pPr>
-          </w:p>
-        </w:tc>
-        <w:tc>
-          <w:tcPr>
-            <w:tcW w:w="5395" w:type="dxa"/>
-          </w:tcPr>
-          <w:p>
-            <w:pPr>
-              <w:jc w:val="center"/>
-              <w:rPr>
-                <w:rFonts w:ascii="Arial" w:eastAsiaTheme="minorHAnsi" w:hAnsi="Arial" w:cs="Arial"/>
-                <w:sz w:val="24"/>
-              </w:rPr>
-            </w:pPr>
+            <w:r>
+              <w:rPr>
+                <w:rFonts w:ascii="Arial" w:eastAsiaTheme="minorHAnsi" w:hAnsi="Arial" w:cs="Arial"/>
+                <w:sz w:val="24"/>
+              </w:rPr>
+              <w:t>Carlos Enrique López Quino</w:t>
+            </w:r>
+          </w:p>
+        </w:tc>
+        <w:tc>
+          <w:tcPr>
+            <w:tcW w:w="5395" w:type="dxa"/>
+          </w:tcPr>
+          <w:p>
+            <w:pPr>
+              <w:jc w:val="center"/>
+              <w:rPr>
+                <w:rFonts w:ascii="Arial" w:eastAsiaTheme="minorHAnsi" w:hAnsi="Arial" w:cs="Arial"/>
+                <w:sz w:val="24"/>
+              </w:rPr>
+            </w:pPr>
+            <w:r>
+              <w:rPr>
+                <w:rFonts w:ascii="Arial" w:eastAsiaTheme="minorHAnsi" w:hAnsi="Arial" w:cs="Arial"/>
+                <w:sz w:val="24"/>
+              </w:rPr>
+              <w:t>Programador</w:t>
+            </w:r>
           </w:p>
         </w:tc>
       </w:tr>
@@ -956,21 +1300,56 @@
                 <w:szCs w:val="24"/>
               </w:rPr>
             </w:pPr>
-          </w:p>
-        </w:tc>
-        <w:tc>
-          <w:tcPr>
-            <w:tcW w:w="5395" w:type="dxa"/>
-          </w:tcPr>
-          <w:p>
-            <w:pPr>
-              <w:jc w:val="center"/>
+            <w:proofErr w:type="spellStart"/>
+            <w:r>
               <w:rPr>
                 <w:rFonts w:ascii="Arial" w:eastAsiaTheme="minorEastAsia" w:hAnsi="Arial" w:cs="Arial"/>
                 <w:sz w:val="24"/>
                 <w:szCs w:val="24"/>
               </w:rPr>
-            </w:pPr>
+              <w:t>Benjamin</w:t>
+            </w:r>
+            <w:proofErr w:type="spellEnd"/>
+            <w:r>
+              <w:rPr>
+                <w:rFonts w:ascii="Arial" w:eastAsiaTheme="minorEastAsia" w:hAnsi="Arial" w:cs="Arial"/>
+                <w:sz w:val="24"/>
+                <w:szCs w:val="24"/>
+              </w:rPr>
+              <w:t xml:space="preserve"> Eli Argueta </w:t>
+            </w:r>
+            <w:proofErr w:type="spellStart"/>
+            <w:r>
+              <w:rPr>
+                <w:rFonts w:ascii="Arial" w:eastAsiaTheme="minorEastAsia" w:hAnsi="Arial" w:cs="Arial"/>
+                <w:sz w:val="24"/>
+                <w:szCs w:val="24"/>
+              </w:rPr>
+              <w:t>Caal</w:t>
+            </w:r>
+            <w:proofErr w:type="spellEnd"/>
+          </w:p>
+        </w:tc>
+        <w:tc>
+          <w:tcPr>
+            <w:tcW w:w="5395" w:type="dxa"/>
+          </w:tcPr>
+          <w:p>
+            <w:pPr>
+              <w:jc w:val="center"/>
+              <w:rPr>
+                <w:rFonts w:ascii="Arial" w:eastAsiaTheme="minorEastAsia" w:hAnsi="Arial" w:cs="Arial"/>
+                <w:sz w:val="24"/>
+                <w:szCs w:val="24"/>
+              </w:rPr>
+            </w:pPr>
+            <w:r>
+              <w:rPr>
+                <w:rFonts w:ascii="Arial" w:eastAsiaTheme="minorHAnsi" w:hAnsi="Arial" w:cs="Arial"/>
+                <w:sz w:val="24"/>
+              </w:rPr>
+              <w:t>Programador</w:t>
+            </w:r>
           </w:p>
         </w:tc>
       </w:tr>
@@ -987,20 +1366,43 @@
                 <w:sz w:val="24"/>
               </w:rPr>
             </w:pPr>
-          </w:p>
-        </w:tc>
-        <w:tc>
-          <w:tcPr>
-            <w:tcW w:w="5395" w:type="dxa"/>
-          </w:tcPr>
-          <w:p>
-            <w:pPr>
-              <w:jc w:val="center"/>
-              <w:rPr>
-                <w:rFonts w:ascii="Arial" w:eastAsiaTheme="minorHAnsi" w:hAnsi="Arial" w:cs="Arial"/>
-                <w:sz w:val="24"/>
-              </w:rPr>
-            </w:pPr>
+            <w:proofErr w:type="spellStart"/>
+            <w:r>
+              <w:rPr>
+                <w:rFonts w:ascii="Arial" w:eastAsiaTheme="minorHAnsi" w:hAnsi="Arial" w:cs="Arial"/>
+                <w:sz w:val="24"/>
+              </w:rPr>
+              <w:t>Jeferson</w:t>
+            </w:r>
+            <w:proofErr w:type="spellEnd"/>
+            <w:r>
+              <w:rPr>
+                <w:rFonts w:ascii="Arial" w:eastAsiaTheme="minorHAnsi" w:hAnsi="Arial" w:cs="Arial"/>
+                <w:sz w:val="24"/>
+              </w:rPr>
+              <w:t xml:space="preserve"> André Cano López</w:t>
+            </w:r>
+          </w:p>
+        </w:tc>
+        <w:tc>
+          <w:tcPr>
+            <w:tcW w:w="5395" w:type="dxa"/>
+          </w:tcPr>
+          <w:p>
+            <w:pPr>
+              <w:jc w:val="center"/>
+              <w:rPr>
+                <w:rFonts w:ascii="Arial" w:eastAsiaTheme="minorHAnsi" w:hAnsi="Arial" w:cs="Arial"/>
+                <w:sz w:val="24"/>
+              </w:rPr>
+            </w:pPr>
+            <w:r>
+              <w:rPr>
+                <w:rFonts w:ascii="Arial" w:eastAsiaTheme="minorHAnsi" w:hAnsi="Arial" w:cs="Arial"/>
+                <w:sz w:val="24"/>
+              </w:rPr>
+              <w:t>Programador</w:t>
+            </w:r>
           </w:p>
         </w:tc>
       </w:tr>
@@ -1085,7 +1487,7 @@
 </file>
 
 <file path=word/styles.xml><?xml version="1.0" encoding="utf-8"?>
-<w:styles xmlns:mc="http://schemas.openxmlformats.org/markup-compatibility/2006" xmlns:r="http://schemas.openxmlformats.org/officeDocument/2006/relationships" xmlns:w="http://schemas.openxmlformats.org/wordprocessingml/2006/main" xmlns:w14="http://schemas.microsoft.com/office/word/2010/wordml" xmlns:w15="http://schemas.microsoft.com/office/word/2012/wordml" xmlns:w16se="http://schemas.microsoft.com/office/word/2015/wordml/symex" mc:Ignorable="w14 w15 w16se">
+<w:styles xmlns:mc="http://schemas.openxmlformats.org/markup-compatibility/2006" xmlns:r="http://schemas.openxmlformats.org/officeDocument/2006/relationships" xmlns:w="http://schemas.openxmlformats.org/wordprocessingml/2006/main" xmlns:w14="http://schemas.microsoft.com/office/word/2010/wordml" xmlns:w15="http://schemas.microsoft.com/office/word/2012/wordml" mc:Ignorable="w14 w15">
   <w:docDefaults>
     <w:rPrDefault>
       <w:rPr>
@@ -1632,6 +2034,7 @@
       <w:spacing w:after="0" w:line="240" w:lineRule="auto"/>
     </w:pPr>
     <w:tblPr>
+      <w:tblInd w:w="0" w:type="dxa"/>
       <w:tblBorders>
         <w:top w:val="single" w:sz="4" w:space="0" w:color="auto"/>
         <w:left w:val="single" w:sz="4" w:space="0" w:color="auto"/>
@@ -1640,6 +2043,12 @@
         <w:insideH w:val="single" w:sz="4" w:space="0" w:color="auto"/>
         <w:insideV w:val="single" w:sz="4" w:space="0" w:color="auto"/>
       </w:tblBorders>
+      <w:tblCellMar>
+        <w:top w:w="0" w:type="dxa"/>
+        <w:left w:w="108" w:type="dxa"/>
+        <w:bottom w:w="0" w:type="dxa"/>
+        <w:right w:w="108" w:type="dxa"/>
+      </w:tblCellMar>
     </w:tblPr>
   </w:style>
 </w:styles>

</xml_diff>

<commit_message>
add: Se agrego la historia de usuario HUCP-001 en la rama cpatal-2024136
</commit_message>
<xml_diff>
--- a/Peaceathome.docx
+++ b/Peaceathome.docx
@@ -1251,8 +1251,6 @@
               </w:rPr>
               <w:t>Programador</w:t>
             </w:r>
-            <w:bookmarkStart w:id="0" w:name="_GoBack"/>
-            <w:bookmarkEnd w:id="0"/>
           </w:p>
         </w:tc>
       </w:tr>
@@ -1269,6 +1267,13 @@
                 <w:sz w:val="24"/>
               </w:rPr>
             </w:pPr>
+            <w:r>
+              <w:rPr>
+                <w:rFonts w:ascii="Arial" w:eastAsiaTheme="minorHAnsi" w:hAnsi="Arial" w:cs="Arial"/>
+                <w:sz w:val="24"/>
+              </w:rPr>
+              <w:t>Carlos Enrique López Quino</w:t>
+            </w:r>
           </w:p>
         </w:tc>
         <w:tc>
@@ -1283,6 +1288,13 @@
                 <w:sz w:val="24"/>
               </w:rPr>
             </w:pPr>
+            <w:r>
+              <w:rPr>
+                <w:rFonts w:ascii="Arial" w:eastAsiaTheme="minorHAnsi" w:hAnsi="Arial" w:cs="Arial"/>
+                <w:sz w:val="24"/>
+              </w:rPr>
+              <w:t>Programador</w:t>
+            </w:r>
           </w:p>
         </w:tc>
       </w:tr>
@@ -1300,6 +1312,34 @@
                 <w:szCs w:val="24"/>
               </w:rPr>
             </w:pPr>
+            <w:proofErr w:type="spellStart"/>
+            <w:r>
+              <w:rPr>
+                <w:rFonts w:ascii="Arial" w:eastAsiaTheme="minorEastAsia" w:hAnsi="Arial" w:cs="Arial"/>
+                <w:sz w:val="24"/>
+                <w:szCs w:val="24"/>
+              </w:rPr>
+              <w:t>Benjamin</w:t>
+            </w:r>
+            <w:proofErr w:type="spellEnd"/>
+            <w:r>
+              <w:rPr>
+                <w:rFonts w:ascii="Arial" w:eastAsiaTheme="minorEastAsia" w:hAnsi="Arial" w:cs="Arial"/>
+                <w:sz w:val="24"/>
+                <w:szCs w:val="24"/>
+              </w:rPr>
+              <w:t xml:space="preserve"> Eli Argueta </w:t>
+            </w:r>
+            <w:proofErr w:type="spellStart"/>
+            <w:r>
+              <w:rPr>
+                <w:rFonts w:ascii="Arial" w:eastAsiaTheme="minorEastAsia" w:hAnsi="Arial" w:cs="Arial"/>
+                <w:sz w:val="24"/>
+                <w:szCs w:val="24"/>
+              </w:rPr>
+              <w:t>Caal</w:t>
+            </w:r>
+            <w:proofErr w:type="spellEnd"/>
           </w:p>
         </w:tc>
         <w:tc>
@@ -1315,6 +1355,13 @@
                 <w:szCs w:val="24"/>
               </w:rPr>
             </w:pPr>
+            <w:r>
+              <w:rPr>
+                <w:rFonts w:ascii="Arial" w:eastAsiaTheme="minorHAnsi" w:hAnsi="Arial" w:cs="Arial"/>
+                <w:sz w:val="24"/>
+              </w:rPr>
+              <w:t>Programador</w:t>
+            </w:r>
           </w:p>
         </w:tc>
       </w:tr>
@@ -1331,6 +1378,22 @@
                 <w:sz w:val="24"/>
               </w:rPr>
             </w:pPr>
+            <w:proofErr w:type="spellStart"/>
+            <w:r>
+              <w:rPr>
+                <w:rFonts w:ascii="Arial" w:eastAsiaTheme="minorHAnsi" w:hAnsi="Arial" w:cs="Arial"/>
+                <w:sz w:val="24"/>
+              </w:rPr>
+              <w:t>Jeferson</w:t>
+            </w:r>
+            <w:proofErr w:type="spellEnd"/>
+            <w:r>
+              <w:rPr>
+                <w:rFonts w:ascii="Arial" w:eastAsiaTheme="minorHAnsi" w:hAnsi="Arial" w:cs="Arial"/>
+                <w:sz w:val="24"/>
+              </w:rPr>
+              <w:t xml:space="preserve"> André Cano López</w:t>
+            </w:r>
           </w:p>
         </w:tc>
         <w:tc>
@@ -1345,6 +1408,13 @@
                 <w:sz w:val="24"/>
               </w:rPr>
             </w:pPr>
+            <w:r>
+              <w:rPr>
+                <w:rFonts w:ascii="Arial" w:eastAsiaTheme="minorHAnsi" w:hAnsi="Arial" w:cs="Arial"/>
+                <w:sz w:val="24"/>
+              </w:rPr>
+              <w:t>Programador</w:t>
+            </w:r>
           </w:p>
         </w:tc>
       </w:tr>
@@ -1361,6 +1431,54 @@
                 <w:sz w:val="24"/>
               </w:rPr>
             </w:pPr>
+            <w:r>
+              <w:rPr>
+                <w:rFonts w:ascii="Arial" w:eastAsiaTheme="minorHAnsi" w:hAnsi="Arial" w:cs="Arial"/>
+                <w:sz w:val="24"/>
+              </w:rPr>
+              <w:t xml:space="preserve">Franklin </w:t>
+            </w:r>
+            <w:proofErr w:type="spellStart"/>
+            <w:r>
+              <w:rPr>
+                <w:rFonts w:ascii="Arial" w:eastAsiaTheme="minorHAnsi" w:hAnsi="Arial" w:cs="Arial"/>
+                <w:sz w:val="24"/>
+              </w:rPr>
+              <w:t>Stev</w:t>
+            </w:r>
+            <w:proofErr w:type="spellEnd"/>
+            <w:r>
+              <w:rPr>
+                <w:rFonts w:ascii="Arial" w:eastAsiaTheme="minorHAnsi" w:hAnsi="Arial" w:cs="Arial"/>
+                <w:sz w:val="24"/>
+              </w:rPr>
+              <w:t xml:space="preserve"> </w:t>
+            </w:r>
+            <w:proofErr w:type="spellStart"/>
+            <w:r>
+              <w:rPr>
+                <w:rFonts w:ascii="Arial" w:eastAsiaTheme="minorHAnsi" w:hAnsi="Arial" w:cs="Arial"/>
+                <w:sz w:val="24"/>
+              </w:rPr>
+              <w:t>Paiz</w:t>
+            </w:r>
+            <w:proofErr w:type="spellEnd"/>
+            <w:r>
+              <w:rPr>
+                <w:rFonts w:ascii="Arial" w:eastAsiaTheme="minorHAnsi" w:hAnsi="Arial" w:cs="Arial"/>
+                <w:sz w:val="24"/>
+              </w:rPr>
+              <w:t xml:space="preserve"> </w:t>
+            </w:r>
+            <w:proofErr w:type="spellStart"/>
+            <w:r>
+              <w:rPr>
+                <w:rFonts w:ascii="Arial" w:eastAsiaTheme="minorHAnsi" w:hAnsi="Arial" w:cs="Arial"/>
+                <w:sz w:val="24"/>
+              </w:rPr>
+              <w:t>Chavez</w:t>
+            </w:r>
+            <w:proofErr w:type="spellEnd"/>
           </w:p>
         </w:tc>
         <w:tc>
@@ -1375,6 +1493,13 @@
                 <w:sz w:val="24"/>
               </w:rPr>
             </w:pPr>
+            <w:r>
+              <w:rPr>
+                <w:rFonts w:ascii="Arial" w:eastAsiaTheme="minorHAnsi" w:hAnsi="Arial" w:cs="Arial"/>
+                <w:sz w:val="24"/>
+              </w:rPr>
+              <w:t>Programador</w:t>
+            </w:r>
           </w:p>
         </w:tc>
       </w:tr>
@@ -1415,6 +1540,99 @@
         <w:rPr>
           <w:rFonts w:ascii="Arial" w:eastAsiaTheme="minorHAnsi" w:hAnsi="Arial" w:cs="Arial"/>
           <w:sz w:val="24"/>
+        </w:rPr>
+      </w:pPr>
+    </w:p>
+    <w:p>
+      <w:pPr>
+        <w:jc w:val="center"/>
+        <w:rPr>
+          <w:rFonts w:ascii="Arial" w:eastAsiaTheme="minorHAnsi" w:hAnsi="Arial" w:cs="Arial"/>
+          <w:b/>
+          <w:sz w:val="44"/>
+          <w:szCs w:val="44"/>
+        </w:rPr>
+      </w:pPr>
+      <w:r>
+        <w:rPr>
+          <w:rFonts w:ascii="Arial" w:eastAsiaTheme="minorHAnsi" w:hAnsi="Arial" w:cs="Arial"/>
+          <w:b/>
+          <w:sz w:val="44"/>
+          <w:szCs w:val="44"/>
+        </w:rPr>
+        <w:t>Historias de Usuario</w:t>
+      </w:r>
+    </w:p>
+    <w:p>
+      <w:pPr>
+        <w:rPr>
+          <w:rFonts w:ascii="Arial" w:eastAsiaTheme="minorHAnsi" w:hAnsi="Arial" w:cs="Arial"/>
+          <w:b/>
+          <w:sz w:val="20"/>
+          <w:szCs w:val="20"/>
+        </w:rPr>
+      </w:pPr>
+    </w:p>
+    <w:p>
+      <w:pPr>
+        <w:rPr>
+          <w:rFonts w:ascii="Arial" w:eastAsiaTheme="minorHAnsi" w:hAnsi="Arial" w:cs="Arial"/>
+          <w:b/>
+          <w:sz w:val="20"/>
+          <w:szCs w:val="20"/>
+          <w:u w:val="single"/>
+        </w:rPr>
+      </w:pPr>
+      <w:proofErr w:type="spellStart"/>
+      <w:r>
+        <w:rPr>
+          <w:rFonts w:ascii="Arial" w:eastAsiaTheme="minorHAnsi" w:hAnsi="Arial" w:cs="Arial"/>
+          <w:b/>
+          <w:sz w:val="20"/>
+          <w:szCs w:val="20"/>
+        </w:rPr>
+        <w:t>Tupla</w:t>
+      </w:r>
+      <w:proofErr w:type="spellEnd"/>
+      <w:r>
+        <w:rPr>
+          <w:rFonts w:ascii="Arial" w:eastAsiaTheme="minorHAnsi" w:hAnsi="Arial" w:cs="Arial"/>
+          <w:b/>
+          <w:sz w:val="20"/>
+          <w:szCs w:val="20"/>
+        </w:rPr>
+        <w:t xml:space="preserve"> : Reserva</w:t>
+      </w:r>
+      <w:bookmarkStart w:id="0" w:name="_GoBack"/>
+      <w:bookmarkEnd w:id="0"/>
+    </w:p>
+    <w:p>
+      <w:r>
+        <w:t>HUCP-001 Realizar Nueva Reserva</w:t>
+      </w:r>
+    </w:p>
+    <w:p>
+      <w:r>
+        <w:t>Como: Un invitado</w:t>
+      </w:r>
+    </w:p>
+    <w:p>
+      <w:r>
+        <w:t>Quiero: Seleccionar una propiedad, elegir mis fechas de inicio y fin, y confirmar una reserva</w:t>
+      </w:r>
+    </w:p>
+    <w:p>
+      <w:r>
+        <w:t>Para: Asegurar mi estancia en la propiedad deseada.</w:t>
+      </w:r>
+    </w:p>
+    <w:p>
+      <w:pPr>
+        <w:rPr>
+          <w:rFonts w:ascii="Arial" w:eastAsiaTheme="minorHAnsi" w:hAnsi="Arial" w:cs="Arial"/>
+          <w:b/>
+          <w:sz w:val="20"/>
+          <w:szCs w:val="20"/>
         </w:rPr>
       </w:pPr>
     </w:p>

</xml_diff>

<commit_message>
add: Se agrego la historia de usuario HUCP-002 en la rama cpatal-2024136
</commit_message>
<xml_diff>
--- a/Peaceathome.docx
+++ b/Peaceathome.docx
@@ -1584,6 +1584,7 @@
         </w:rPr>
       </w:pPr>
       <w:proofErr w:type="spellStart"/>
+      <w:proofErr w:type="gramStart"/>
       <w:r>
         <w:rPr>
           <w:rFonts w:ascii="Arial" w:eastAsiaTheme="minorHAnsi" w:hAnsi="Arial" w:cs="Arial"/>
@@ -1601,31 +1602,63 @@
           <w:sz w:val="20"/>
           <w:szCs w:val="20"/>
         </w:rPr>
-        <w:t xml:space="preserve"> : Reserva</w:t>
+        <w:t xml:space="preserve"> :</w:t>
+      </w:r>
+      <w:proofErr w:type="gramEnd"/>
+      <w:r>
+        <w:rPr>
+          <w:rFonts w:ascii="Arial" w:eastAsiaTheme="minorHAnsi" w:hAnsi="Arial" w:cs="Arial"/>
+          <w:b/>
+          <w:sz w:val="20"/>
+          <w:szCs w:val="20"/>
+        </w:rPr>
+        <w:t xml:space="preserve"> Reserva</w:t>
+      </w:r>
+    </w:p>
+    <w:p>
+      <w:r>
+        <w:t>HUCP-001 Realizar Nueva Reserva</w:t>
+      </w:r>
+    </w:p>
+    <w:p>
+      <w:r>
+        <w:t>Como: Un invitado</w:t>
+      </w:r>
+    </w:p>
+    <w:p>
+      <w:r>
+        <w:t>Quiero: Seleccionar una propiedad, elegir mis fechas de inicio y fin, y confirmar una reserva</w:t>
+      </w:r>
+    </w:p>
+    <w:p>
+      <w:r>
+        <w:t>Para: Asegurar mi estancia en la propiedad deseada.</w:t>
+      </w:r>
+    </w:p>
+    <w:p/>
+    <w:p>
+      <w:r>
+        <w:t>HUCP-002 Gestionar Mis Reservas</w:t>
+      </w:r>
+    </w:p>
+    <w:p>
+      <w:r>
+        <w:t>Como: Un invitado o un anfitrión</w:t>
+      </w:r>
+    </w:p>
+    <w:p>
+      <w:r>
+        <w:t>Quiero: Ver el estado de mis reservas (confirmado, cancelado, completado) y tener la opción de modificar o cancelar una reserva si es necesario</w:t>
       </w:r>
       <w:bookmarkStart w:id="0" w:name="_GoBack"/>
       <w:bookmarkEnd w:id="0"/>
     </w:p>
     <w:p>
       <w:r>
-        <w:t>HUCP-001 Realizar Nueva Reserva</w:t>
-      </w:r>
-    </w:p>
-    <w:p>
-      <w:r>
-        <w:t>Como: Un invitado</w:t>
-      </w:r>
-    </w:p>
-    <w:p>
-      <w:r>
-        <w:t>Quiero: Seleccionar una propiedad, elegir mis fechas de inicio y fin, y confirmar una reserva</w:t>
-      </w:r>
-    </w:p>
-    <w:p>
-      <w:r>
-        <w:t>Para: Asegurar mi estancia en la propiedad deseada.</w:t>
-      </w:r>
-    </w:p>
+        <w:t>Para: Tener control y visibilidad sobre mis estancias o la ocupación de mi propiedad.</w:t>
+      </w:r>
+    </w:p>
+    <w:p/>
     <w:p>
       <w:pPr>
         <w:rPr>

</xml_diff>

<commit_message>
add: Se agrego la historia de usuario HUCP-003 en la rama cpatal-2024136
</commit_message>
<xml_diff>
--- a/Peaceathome.docx
+++ b/Peaceathome.docx
@@ -1650,15 +1650,41 @@
       <w:r>
         <w:t>Quiero: Ver el estado de mis reservas (confirmado, cancelado, completado) y tener la opción de modificar o cancelar una reserva si es necesario</w:t>
       </w:r>
+    </w:p>
+    <w:p>
+      <w:r>
+        <w:t>Para: Tener control y visibilidad sobre mis estancias o la ocupación de mi propiedad.</w:t>
+      </w:r>
+    </w:p>
+    <w:p>
       <w:bookmarkStart w:id="0" w:name="_GoBack"/>
       <w:bookmarkEnd w:id="0"/>
     </w:p>
     <w:p>
       <w:r>
-        <w:t>Para: Tener control y visibilidad sobre mis estancias o la ocupación de mi propiedad.</w:t>
-      </w:r>
-    </w:p>
-    <w:p/>
+        <w:t>HUCP-003 Consultar Disponibilidad y Precios de Propiedades</w:t>
+      </w:r>
+    </w:p>
+    <w:p>
+      <w:r>
+        <w:t>Como: Un invitado</w:t>
+      </w:r>
+    </w:p>
+    <w:p>
+      <w:r>
+        <w:t>Quiero: Buscar propiedades y ver su precio por día y disponibilidad en un rango de fechas</w:t>
+      </w:r>
+    </w:p>
+    <w:p>
+      <w:pPr>
+        <w:rPr>
+          <w:lang w:val="es-MX"/>
+        </w:rPr>
+      </w:pPr>
+      <w:r>
+        <w:t>Para: Encontrar la propiedad que mejor se adapte a mis necesidades y presupuesto para mis fechas de viaje.</w:t>
+      </w:r>
+    </w:p>
     <w:p>
       <w:pPr>
         <w:rPr>
@@ -1666,6 +1692,7 @@
           <w:b/>
           <w:sz w:val="20"/>
           <w:szCs w:val="20"/>
+          <w:lang w:val="es-MX"/>
         </w:rPr>
       </w:pPr>
     </w:p>

</xml_diff>

<commit_message>
Se agregaron datos del programador fpaiz-2024264 en el archivo Peaceathome.docx dentro de la rama fpaiz-2024264
</commit_message>
<xml_diff>
--- a/Peaceathome.docx
+++ b/Peaceathome.docx
@@ -1,6 +1,6 @@
 
 <file path=word/document.xml><?xml version="1.0" encoding="utf-8"?>
-<w:document xmlns:wpc="http://schemas.microsoft.com/office/word/2010/wordprocessingCanvas" xmlns:cx="http://schemas.microsoft.com/office/drawing/2014/chartex" xmlns:cx1="http://schemas.microsoft.com/office/drawing/2015/9/8/chartex" xmlns:mc="http://schemas.openxmlformats.org/markup-compatibility/2006" xmlns:o="urn:schemas-microsoft-com:office:office" xmlns:r="http://schemas.openxmlformats.org/officeDocument/2006/relationships" xmlns:m="http://schemas.openxmlformats.org/officeDocument/2006/math" xmlns:v="urn:schemas-microsoft-com:vml" xmlns:wp14="http://schemas.microsoft.com/office/word/2010/wordprocessingDrawing" xmlns:wp="http://schemas.openxmlformats.org/drawingml/2006/wordprocessingDrawing" xmlns:w10="urn:schemas-microsoft-com:office:word" xmlns:w="http://schemas.openxmlformats.org/wordprocessingml/2006/main" xmlns:w14="http://schemas.microsoft.com/office/word/2010/wordml" xmlns:w15="http://schemas.microsoft.com/office/word/2012/wordml" xmlns:w16se="http://schemas.microsoft.com/office/word/2015/wordml/symex" xmlns:wpg="http://schemas.microsoft.com/office/word/2010/wordprocessingGroup" xmlns:wpi="http://schemas.microsoft.com/office/word/2010/wordprocessingInk" xmlns:wne="http://schemas.microsoft.com/office/word/2006/wordml" xmlns:wps="http://schemas.microsoft.com/office/word/2010/wordprocessingShape" mc:Ignorable="w14 w15 w16se wp14">
+<w:document xmlns:wpc="http://schemas.microsoft.com/office/word/2010/wordprocessingCanvas" xmlns:mc="http://schemas.openxmlformats.org/markup-compatibility/2006" xmlns:o="urn:schemas-microsoft-com:office:office" xmlns:r="http://schemas.openxmlformats.org/officeDocument/2006/relationships" xmlns:m="http://schemas.openxmlformats.org/officeDocument/2006/math" xmlns:v="urn:schemas-microsoft-com:vml" xmlns:wp14="http://schemas.microsoft.com/office/word/2010/wordprocessingDrawing" xmlns:wp="http://schemas.openxmlformats.org/drawingml/2006/wordprocessingDrawing" xmlns:w10="urn:schemas-microsoft-com:office:word" xmlns:w="http://schemas.openxmlformats.org/wordprocessingml/2006/main" xmlns:w14="http://schemas.microsoft.com/office/word/2010/wordml" xmlns:w15="http://schemas.microsoft.com/office/word/2012/wordml" xmlns:wpg="http://schemas.microsoft.com/office/word/2010/wordprocessingGroup" xmlns:wpi="http://schemas.microsoft.com/office/word/2010/wordprocessingInk" xmlns:wne="http://schemas.microsoft.com/office/word/2006/wordml" xmlns:wps="http://schemas.microsoft.com/office/word/2010/wordprocessingShape" mc:Ignorable="w14 w15 wp14">
   <w:body>
     <w:p>
       <w:pPr>
@@ -277,6 +277,7 @@
         <w:jc w:val="center"/>
         <w:rPr>
           <w:rFonts w:ascii="Arial" w:hAnsi="Arial" w:cs="Arial"/>
+          <w:lang w:val="en-US"/>
         </w:rPr>
       </w:pPr>
       <w:r>
@@ -285,6 +286,7 @@
           <w:rFonts w:ascii="Arial" w:hAnsi="Arial" w:cs="Arial"/>
           <w:color w:val="000000"/>
           <w:sz w:val="40"/>
+          <w:lang w:val="en-US"/>
         </w:rPr>
         <w:t>Peace at home</w:t>
       </w:r>
@@ -296,146 +298,161 @@
         <w:jc w:val="center"/>
         <w:rPr>
           <w:rFonts w:ascii="Arial" w:hAnsi="Arial" w:cs="Arial"/>
-        </w:rPr>
-      </w:pPr>
-    </w:p>
-    <w:p>
-      <w:pPr>
-        <w:pStyle w:val="Sinespaciado"/>
-        <w:spacing w:line="276" w:lineRule="auto"/>
-        <w:jc w:val="center"/>
-        <w:rPr>
-          <w:rFonts w:ascii="Arial" w:hAnsi="Arial" w:cs="Arial"/>
-        </w:rPr>
-      </w:pPr>
-    </w:p>
-    <w:p>
-      <w:pPr>
-        <w:pStyle w:val="Sinespaciado"/>
-        <w:spacing w:line="276" w:lineRule="auto"/>
-        <w:jc w:val="center"/>
-        <w:rPr>
-          <w:rFonts w:ascii="Arial" w:hAnsi="Arial" w:cs="Arial"/>
-        </w:rPr>
-      </w:pPr>
-    </w:p>
-    <w:p>
-      <w:pPr>
-        <w:pStyle w:val="Sinespaciado"/>
-        <w:spacing w:line="276" w:lineRule="auto"/>
-        <w:jc w:val="center"/>
-        <w:rPr>
-          <w:rFonts w:ascii="Arial" w:hAnsi="Arial" w:cs="Arial"/>
-        </w:rPr>
-      </w:pPr>
-    </w:p>
-    <w:p>
-      <w:pPr>
-        <w:pStyle w:val="Sinespaciado"/>
-        <w:spacing w:line="276" w:lineRule="auto"/>
-        <w:jc w:val="center"/>
-        <w:rPr>
-          <w:rFonts w:ascii="Arial" w:hAnsi="Arial" w:cs="Arial"/>
-        </w:rPr>
-      </w:pPr>
-    </w:p>
-    <w:p>
-      <w:pPr>
-        <w:pStyle w:val="Sinespaciado"/>
-        <w:spacing w:line="276" w:lineRule="auto"/>
-        <w:jc w:val="center"/>
-        <w:rPr>
-          <w:rFonts w:ascii="Arial" w:hAnsi="Arial" w:cs="Arial"/>
-        </w:rPr>
-      </w:pPr>
-    </w:p>
-    <w:p>
-      <w:pPr>
-        <w:pStyle w:val="Sinespaciado"/>
-        <w:spacing w:line="276" w:lineRule="auto"/>
-        <w:jc w:val="center"/>
-        <w:rPr>
-          <w:rFonts w:ascii="Arial" w:hAnsi="Arial" w:cs="Arial"/>
-        </w:rPr>
-      </w:pPr>
-    </w:p>
-    <w:p>
-      <w:pPr>
-        <w:pStyle w:val="Sinespaciado"/>
-        <w:spacing w:line="276" w:lineRule="auto"/>
-        <w:jc w:val="center"/>
-        <w:rPr>
-          <w:rFonts w:ascii="Arial" w:hAnsi="Arial" w:cs="Arial"/>
-        </w:rPr>
-      </w:pPr>
-    </w:p>
-    <w:p>
-      <w:pPr>
-        <w:pStyle w:val="Sinespaciado"/>
-        <w:spacing w:line="276" w:lineRule="auto"/>
-        <w:jc w:val="center"/>
-        <w:rPr>
-          <w:rFonts w:ascii="Arial" w:hAnsi="Arial" w:cs="Arial"/>
-        </w:rPr>
-      </w:pPr>
-    </w:p>
-    <w:p>
-      <w:pPr>
-        <w:pStyle w:val="Sinespaciado"/>
-        <w:spacing w:line="276" w:lineRule="auto"/>
-        <w:jc w:val="center"/>
-        <w:rPr>
-          <w:rFonts w:ascii="Arial" w:hAnsi="Arial" w:cs="Arial"/>
-        </w:rPr>
-      </w:pPr>
-    </w:p>
-    <w:p>
-      <w:pPr>
-        <w:pStyle w:val="Sinespaciado"/>
-        <w:spacing w:line="276" w:lineRule="auto"/>
-        <w:jc w:val="center"/>
-        <w:rPr>
-          <w:rFonts w:ascii="Arial" w:hAnsi="Arial" w:cs="Arial"/>
-        </w:rPr>
-      </w:pPr>
-    </w:p>
-    <w:p>
-      <w:pPr>
-        <w:pStyle w:val="Sinespaciado"/>
-        <w:spacing w:line="276" w:lineRule="auto"/>
-        <w:jc w:val="center"/>
-        <w:rPr>
-          <w:rFonts w:ascii="Arial" w:hAnsi="Arial" w:cs="Arial"/>
-        </w:rPr>
-      </w:pPr>
-    </w:p>
-    <w:p>
-      <w:pPr>
-        <w:pStyle w:val="Sinespaciado"/>
-        <w:spacing w:line="276" w:lineRule="auto"/>
-        <w:jc w:val="center"/>
-        <w:rPr>
-          <w:rFonts w:ascii="Arial" w:hAnsi="Arial" w:cs="Arial"/>
-        </w:rPr>
-      </w:pPr>
-    </w:p>
-    <w:p>
-      <w:pPr>
-        <w:pStyle w:val="Sinespaciado"/>
-        <w:spacing w:line="276" w:lineRule="auto"/>
-        <w:jc w:val="center"/>
-        <w:rPr>
-          <w:rFonts w:ascii="Arial" w:hAnsi="Arial" w:cs="Arial"/>
-        </w:rPr>
-      </w:pPr>
-    </w:p>
-    <w:p>
-      <w:pPr>
-        <w:pStyle w:val="Sinespaciado"/>
-        <w:spacing w:line="276" w:lineRule="auto"/>
-        <w:jc w:val="center"/>
-        <w:rPr>
-          <w:rFonts w:ascii="Arial" w:hAnsi="Arial" w:cs="Arial"/>
+          <w:lang w:val="en-US"/>
+        </w:rPr>
+      </w:pPr>
+    </w:p>
+    <w:p>
+      <w:pPr>
+        <w:pStyle w:val="Sinespaciado"/>
+        <w:spacing w:line="276" w:lineRule="auto"/>
+        <w:jc w:val="center"/>
+        <w:rPr>
+          <w:rFonts w:ascii="Arial" w:hAnsi="Arial" w:cs="Arial"/>
+          <w:lang w:val="en-US"/>
+        </w:rPr>
+      </w:pPr>
+    </w:p>
+    <w:p>
+      <w:pPr>
+        <w:pStyle w:val="Sinespaciado"/>
+        <w:spacing w:line="276" w:lineRule="auto"/>
+        <w:jc w:val="center"/>
+        <w:rPr>
+          <w:rFonts w:ascii="Arial" w:hAnsi="Arial" w:cs="Arial"/>
+          <w:lang w:val="en-US"/>
+        </w:rPr>
+      </w:pPr>
+    </w:p>
+    <w:p>
+      <w:pPr>
+        <w:pStyle w:val="Sinespaciado"/>
+        <w:spacing w:line="276" w:lineRule="auto"/>
+        <w:jc w:val="center"/>
+        <w:rPr>
+          <w:rFonts w:ascii="Arial" w:hAnsi="Arial" w:cs="Arial"/>
+          <w:lang w:val="en-US"/>
+        </w:rPr>
+      </w:pPr>
+    </w:p>
+    <w:p>
+      <w:pPr>
+        <w:pStyle w:val="Sinespaciado"/>
+        <w:spacing w:line="276" w:lineRule="auto"/>
+        <w:jc w:val="center"/>
+        <w:rPr>
+          <w:rFonts w:ascii="Arial" w:hAnsi="Arial" w:cs="Arial"/>
+          <w:lang w:val="en-US"/>
+        </w:rPr>
+      </w:pPr>
+    </w:p>
+    <w:p>
+      <w:pPr>
+        <w:pStyle w:val="Sinespaciado"/>
+        <w:spacing w:line="276" w:lineRule="auto"/>
+        <w:jc w:val="center"/>
+        <w:rPr>
+          <w:rFonts w:ascii="Arial" w:hAnsi="Arial" w:cs="Arial"/>
+          <w:lang w:val="en-US"/>
+        </w:rPr>
+      </w:pPr>
+    </w:p>
+    <w:p>
+      <w:pPr>
+        <w:pStyle w:val="Sinespaciado"/>
+        <w:spacing w:line="276" w:lineRule="auto"/>
+        <w:jc w:val="center"/>
+        <w:rPr>
+          <w:rFonts w:ascii="Arial" w:hAnsi="Arial" w:cs="Arial"/>
+          <w:lang w:val="en-US"/>
+        </w:rPr>
+      </w:pPr>
+    </w:p>
+    <w:p>
+      <w:pPr>
+        <w:pStyle w:val="Sinespaciado"/>
+        <w:spacing w:line="276" w:lineRule="auto"/>
+        <w:jc w:val="center"/>
+        <w:rPr>
+          <w:rFonts w:ascii="Arial" w:hAnsi="Arial" w:cs="Arial"/>
+          <w:lang w:val="en-US"/>
+        </w:rPr>
+      </w:pPr>
+    </w:p>
+    <w:p>
+      <w:pPr>
+        <w:pStyle w:val="Sinespaciado"/>
+        <w:spacing w:line="276" w:lineRule="auto"/>
+        <w:jc w:val="center"/>
+        <w:rPr>
+          <w:rFonts w:ascii="Arial" w:hAnsi="Arial" w:cs="Arial"/>
+          <w:lang w:val="en-US"/>
+        </w:rPr>
+      </w:pPr>
+    </w:p>
+    <w:p>
+      <w:pPr>
+        <w:pStyle w:val="Sinespaciado"/>
+        <w:spacing w:line="276" w:lineRule="auto"/>
+        <w:jc w:val="center"/>
+        <w:rPr>
+          <w:rFonts w:ascii="Arial" w:hAnsi="Arial" w:cs="Arial"/>
+          <w:lang w:val="en-US"/>
+        </w:rPr>
+      </w:pPr>
+    </w:p>
+    <w:p>
+      <w:pPr>
+        <w:pStyle w:val="Sinespaciado"/>
+        <w:spacing w:line="276" w:lineRule="auto"/>
+        <w:jc w:val="center"/>
+        <w:rPr>
+          <w:rFonts w:ascii="Arial" w:hAnsi="Arial" w:cs="Arial"/>
+          <w:lang w:val="en-US"/>
+        </w:rPr>
+      </w:pPr>
+    </w:p>
+    <w:p>
+      <w:pPr>
+        <w:pStyle w:val="Sinespaciado"/>
+        <w:spacing w:line="276" w:lineRule="auto"/>
+        <w:jc w:val="center"/>
+        <w:rPr>
+          <w:rFonts w:ascii="Arial" w:hAnsi="Arial" w:cs="Arial"/>
+          <w:lang w:val="en-US"/>
+        </w:rPr>
+      </w:pPr>
+    </w:p>
+    <w:p>
+      <w:pPr>
+        <w:pStyle w:val="Sinespaciado"/>
+        <w:spacing w:line="276" w:lineRule="auto"/>
+        <w:jc w:val="center"/>
+        <w:rPr>
+          <w:rFonts w:ascii="Arial" w:hAnsi="Arial" w:cs="Arial"/>
+          <w:lang w:val="en-US"/>
+        </w:rPr>
+      </w:pPr>
+    </w:p>
+    <w:p>
+      <w:pPr>
+        <w:pStyle w:val="Sinespaciado"/>
+        <w:spacing w:line="276" w:lineRule="auto"/>
+        <w:jc w:val="center"/>
+        <w:rPr>
+          <w:rFonts w:ascii="Arial" w:hAnsi="Arial" w:cs="Arial"/>
+          <w:lang w:val="en-US"/>
+        </w:rPr>
+      </w:pPr>
+    </w:p>
+    <w:p>
+      <w:pPr>
+        <w:pStyle w:val="Sinespaciado"/>
+        <w:spacing w:line="276" w:lineRule="auto"/>
+        <w:jc w:val="center"/>
+        <w:rPr>
+          <w:rFonts w:ascii="Arial" w:hAnsi="Arial" w:cs="Arial"/>
+          <w:lang w:val="en-US"/>
         </w:rPr>
       </w:pPr>
     </w:p>
@@ -447,18 +464,18 @@
         <w:rPr>
           <w:rFonts w:ascii="Arial" w:hAnsi="Arial" w:cs="Arial"/>
           <w:u w:val="single"/>
-        </w:rPr>
-      </w:pPr>
-      <w:bookmarkStart w:id="0" w:name="_GoBack"/>
-      <w:bookmarkEnd w:id="0"/>
-    </w:p>
-    <w:p>
-      <w:pPr>
-        <w:pStyle w:val="Sinespaciado"/>
-        <w:spacing w:line="276" w:lineRule="auto"/>
-        <w:jc w:val="center"/>
-        <w:rPr>
-          <w:rFonts w:ascii="Arial" w:hAnsi="Arial" w:cs="Arial"/>
+          <w:lang w:val="en-US"/>
+        </w:rPr>
+      </w:pPr>
+    </w:p>
+    <w:p>
+      <w:pPr>
+        <w:pStyle w:val="Sinespaciado"/>
+        <w:spacing w:line="276" w:lineRule="auto"/>
+        <w:jc w:val="center"/>
+        <w:rPr>
+          <w:rFonts w:ascii="Arial" w:hAnsi="Arial" w:cs="Arial"/>
+          <w:lang w:val="en-US"/>
         </w:rPr>
       </w:pPr>
     </w:p>
@@ -470,15 +487,19 @@
         <w:rPr>
           <w:rFonts w:ascii="Arial" w:hAnsi="Arial" w:cs="Arial"/>
           <w:sz w:val="28"/>
-        </w:rPr>
-      </w:pPr>
+          <w:lang w:val="en-US"/>
+        </w:rPr>
+      </w:pPr>
+      <w:proofErr w:type="spellStart"/>
       <w:r>
         <w:rPr>
           <w:rFonts w:ascii="Arial" w:hAnsi="Arial" w:cs="Arial"/>
           <w:sz w:val="24"/>
+          <w:lang w:val="en-US"/>
         </w:rPr>
         <w:t>Alumno</w:t>
       </w:r>
+      <w:proofErr w:type="spellEnd"/>
     </w:p>
     <w:p>
       <w:pPr>
@@ -490,17 +511,80 @@
           <w:b/>
           <w:sz w:val="24"/>
           <w:u w:val="single"/>
-          <w:lang w:val="es-ES"/>
-        </w:rPr>
-      </w:pPr>
+          <w:lang w:val="en-US"/>
+        </w:rPr>
+      </w:pPr>
+      <w:proofErr w:type="spellStart"/>
       <w:r>
         <w:rPr>
           <w:rFonts w:ascii="Arial" w:hAnsi="Arial" w:cs="Arial"/>
           <w:b/>
           <w:sz w:val="24"/>
-        </w:rPr>
-        <w:t>Kenet Efraín Cuyuch Joj</w:t>
-      </w:r>
+          <w:lang w:val="en-US"/>
+        </w:rPr>
+        <w:t>Kenet</w:t>
+      </w:r>
+      <w:proofErr w:type="spellEnd"/>
+      <w:r>
+        <w:rPr>
+          <w:rFonts w:ascii="Arial" w:hAnsi="Arial" w:cs="Arial"/>
+          <w:b/>
+          <w:sz w:val="24"/>
+          <w:lang w:val="en-US"/>
+        </w:rPr>
+        <w:t xml:space="preserve"> </w:t>
+      </w:r>
+      <w:proofErr w:type="spellStart"/>
+      <w:r>
+        <w:rPr>
+          <w:rFonts w:ascii="Arial" w:hAnsi="Arial" w:cs="Arial"/>
+          <w:b/>
+          <w:sz w:val="24"/>
+          <w:lang w:val="en-US"/>
+        </w:rPr>
+        <w:t>Efraín</w:t>
+      </w:r>
+      <w:proofErr w:type="spellEnd"/>
+      <w:r>
+        <w:rPr>
+          <w:rFonts w:ascii="Arial" w:hAnsi="Arial" w:cs="Arial"/>
+          <w:b/>
+          <w:sz w:val="24"/>
+          <w:lang w:val="en-US"/>
+        </w:rPr>
+        <w:t xml:space="preserve"> </w:t>
+      </w:r>
+      <w:proofErr w:type="spellStart"/>
+      <w:r>
+        <w:rPr>
+          <w:rFonts w:ascii="Arial" w:hAnsi="Arial" w:cs="Arial"/>
+          <w:b/>
+          <w:sz w:val="24"/>
+          <w:lang w:val="en-US"/>
+        </w:rPr>
+        <w:t>Cuyuch</w:t>
+      </w:r>
+      <w:proofErr w:type="spellEnd"/>
+      <w:r>
+        <w:rPr>
+          <w:rFonts w:ascii="Arial" w:hAnsi="Arial" w:cs="Arial"/>
+          <w:b/>
+          <w:sz w:val="24"/>
+          <w:lang w:val="en-US"/>
+        </w:rPr>
+        <w:t xml:space="preserve"> </w:t>
+      </w:r>
+      <w:proofErr w:type="spellStart"/>
+      <w:r>
+        <w:rPr>
+          <w:rFonts w:ascii="Arial" w:hAnsi="Arial" w:cs="Arial"/>
+          <w:b/>
+          <w:sz w:val="24"/>
+          <w:lang w:val="en-US"/>
+        </w:rPr>
+        <w:t>Joj</w:t>
+      </w:r>
+      <w:proofErr w:type="spellEnd"/>
     </w:p>
     <w:p>
       <w:pPr>
@@ -714,6 +798,52 @@
                 <w:lang w:val="es-ES"/>
               </w:rPr>
             </w:pPr>
+            <w:proofErr w:type="spellStart"/>
+            <w:r>
+              <w:rPr>
+                <w:rFonts w:ascii="Arial" w:eastAsiaTheme="minorHAnsi" w:hAnsi="Arial" w:cs="Arial"/>
+                <w:sz w:val="24"/>
+                <w:lang w:val="es-ES"/>
+              </w:rPr>
+              <w:t>Kenet</w:t>
+            </w:r>
+            <w:proofErr w:type="spellEnd"/>
+            <w:r>
+              <w:rPr>
+                <w:rFonts w:ascii="Arial" w:eastAsiaTheme="minorHAnsi" w:hAnsi="Arial" w:cs="Arial"/>
+                <w:sz w:val="24"/>
+                <w:lang w:val="es-ES"/>
+              </w:rPr>
+              <w:t xml:space="preserve"> Efraín </w:t>
+            </w:r>
+            <w:proofErr w:type="spellStart"/>
+            <w:r>
+              <w:rPr>
+                <w:rFonts w:ascii="Arial" w:eastAsiaTheme="minorHAnsi" w:hAnsi="Arial" w:cs="Arial"/>
+                <w:sz w:val="24"/>
+                <w:lang w:val="es-ES"/>
+              </w:rPr>
+              <w:t>Cuyuch</w:t>
+            </w:r>
+            <w:proofErr w:type="spellEnd"/>
+            <w:r>
+              <w:rPr>
+                <w:rFonts w:ascii="Arial" w:eastAsiaTheme="minorHAnsi" w:hAnsi="Arial" w:cs="Arial"/>
+                <w:sz w:val="24"/>
+                <w:lang w:val="es-ES"/>
+              </w:rPr>
+              <w:t xml:space="preserve"> </w:t>
+            </w:r>
+            <w:proofErr w:type="spellStart"/>
+            <w:r>
+              <w:rPr>
+                <w:rFonts w:ascii="Arial" w:eastAsiaTheme="minorHAnsi" w:hAnsi="Arial" w:cs="Arial"/>
+                <w:sz w:val="24"/>
+                <w:lang w:val="es-ES"/>
+              </w:rPr>
+              <w:t>Joj</w:t>
+            </w:r>
+            <w:proofErr w:type="spellEnd"/>
           </w:p>
         </w:tc>
         <w:tc>
@@ -728,6 +858,22 @@
                 <w:sz w:val="24"/>
               </w:rPr>
             </w:pPr>
+            <w:proofErr w:type="spellStart"/>
+            <w:r>
+              <w:rPr>
+                <w:rFonts w:ascii="Arial" w:eastAsiaTheme="minorHAnsi" w:hAnsi="Arial" w:cs="Arial"/>
+                <w:sz w:val="24"/>
+              </w:rPr>
+              <w:t>Scrum</w:t>
+            </w:r>
+            <w:proofErr w:type="spellEnd"/>
+            <w:r>
+              <w:rPr>
+                <w:rFonts w:ascii="Arial" w:eastAsiaTheme="minorHAnsi" w:hAnsi="Arial" w:cs="Arial"/>
+                <w:sz w:val="24"/>
+              </w:rPr>
+              <w:t xml:space="preserve"> master</w:t>
+            </w:r>
           </w:p>
         </w:tc>
       </w:tr>
@@ -744,6 +890,22 @@
                 <w:sz w:val="24"/>
               </w:rPr>
             </w:pPr>
+            <w:r>
+              <w:rPr>
+                <w:rFonts w:ascii="Arial" w:eastAsiaTheme="minorHAnsi" w:hAnsi="Arial" w:cs="Arial"/>
+                <w:sz w:val="24"/>
+              </w:rPr>
+              <w:t xml:space="preserve">Ricardo Alejandro Hernández </w:t>
+            </w:r>
+            <w:proofErr w:type="spellStart"/>
+            <w:r>
+              <w:rPr>
+                <w:rFonts w:ascii="Arial" w:eastAsiaTheme="minorHAnsi" w:hAnsi="Arial" w:cs="Arial"/>
+                <w:sz w:val="24"/>
+              </w:rPr>
+              <w:t>Hernández</w:t>
+            </w:r>
+            <w:proofErr w:type="spellEnd"/>
           </w:p>
         </w:tc>
         <w:tc>
@@ -758,6 +920,13 @@
                 <w:sz w:val="24"/>
               </w:rPr>
             </w:pPr>
+            <w:r>
+              <w:rPr>
+                <w:rFonts w:ascii="Arial" w:eastAsiaTheme="minorHAnsi" w:hAnsi="Arial" w:cs="Arial"/>
+                <w:sz w:val="24"/>
+              </w:rPr>
+              <w:t>Programador</w:t>
+            </w:r>
           </w:p>
         </w:tc>
       </w:tr>
@@ -774,6 +943,47 @@
                 <w:sz w:val="24"/>
               </w:rPr>
             </w:pPr>
+            <w:proofErr w:type="spellStart"/>
+            <w:r>
+              <w:rPr>
+                <w:rFonts w:ascii="Arial" w:eastAsiaTheme="minorHAnsi" w:hAnsi="Arial" w:cs="Arial"/>
+                <w:sz w:val="24"/>
+              </w:rPr>
+              <w:t>Jose</w:t>
+            </w:r>
+            <w:proofErr w:type="spellEnd"/>
+            <w:r>
+              <w:rPr>
+                <w:rFonts w:ascii="Arial" w:eastAsiaTheme="minorHAnsi" w:hAnsi="Arial" w:cs="Arial"/>
+                <w:sz w:val="24"/>
+              </w:rPr>
+              <w:t xml:space="preserve"> Enrique </w:t>
+            </w:r>
+            <w:proofErr w:type="spellStart"/>
+            <w:r>
+              <w:rPr>
+                <w:rFonts w:ascii="Arial" w:eastAsiaTheme="minorHAnsi" w:hAnsi="Arial" w:cs="Arial"/>
+                <w:sz w:val="24"/>
+              </w:rPr>
+              <w:t>cuc</w:t>
+            </w:r>
+            <w:proofErr w:type="spellEnd"/>
+            <w:r>
+              <w:rPr>
+                <w:rFonts w:ascii="Arial" w:eastAsiaTheme="minorHAnsi" w:hAnsi="Arial" w:cs="Arial"/>
+                <w:sz w:val="24"/>
+              </w:rPr>
+              <w:t xml:space="preserve"> </w:t>
+            </w:r>
+            <w:proofErr w:type="spellStart"/>
+            <w:r>
+              <w:rPr>
+                <w:rFonts w:ascii="Arial" w:eastAsiaTheme="minorHAnsi" w:hAnsi="Arial" w:cs="Arial"/>
+                <w:sz w:val="24"/>
+              </w:rPr>
+              <w:t>cutz</w:t>
+            </w:r>
+            <w:proofErr w:type="spellEnd"/>
           </w:p>
         </w:tc>
         <w:tc>
@@ -788,6 +998,13 @@
                 <w:sz w:val="24"/>
               </w:rPr>
             </w:pPr>
+            <w:r>
+              <w:rPr>
+                <w:rFonts w:ascii="Arial" w:eastAsiaTheme="minorHAnsi" w:hAnsi="Arial" w:cs="Arial"/>
+                <w:sz w:val="24"/>
+              </w:rPr>
+              <w:t>Programador</w:t>
+            </w:r>
           </w:p>
         </w:tc>
       </w:tr>
@@ -804,6 +1021,22 @@
                 <w:sz w:val="24"/>
               </w:rPr>
             </w:pPr>
+            <w:proofErr w:type="spellStart"/>
+            <w:r>
+              <w:rPr>
+                <w:rFonts w:ascii="Arial" w:eastAsiaTheme="minorHAnsi" w:hAnsi="Arial" w:cs="Arial"/>
+                <w:sz w:val="24"/>
+              </w:rPr>
+              <w:t>Angel</w:t>
+            </w:r>
+            <w:proofErr w:type="spellEnd"/>
+            <w:r>
+              <w:rPr>
+                <w:rFonts w:ascii="Arial" w:eastAsiaTheme="minorHAnsi" w:hAnsi="Arial" w:cs="Arial"/>
+                <w:sz w:val="24"/>
+              </w:rPr>
+              <w:t xml:space="preserve"> Gabriel Ernesto Grijalva Castro</w:t>
+            </w:r>
           </w:p>
         </w:tc>
         <w:tc>
@@ -819,6 +1052,14 @@
                 <w:u w:val="single"/>
               </w:rPr>
             </w:pPr>
+            <w:r>
+              <w:rPr>
+                <w:rFonts w:ascii="Arial" w:eastAsiaTheme="minorHAnsi" w:hAnsi="Arial" w:cs="Arial"/>
+                <w:sz w:val="24"/>
+                <w:u w:val="single"/>
+              </w:rPr>
+              <w:t>Programador</w:t>
+            </w:r>
           </w:p>
         </w:tc>
       </w:tr>
@@ -835,6 +1076,38 @@
                 <w:sz w:val="24"/>
               </w:rPr>
             </w:pPr>
+            <w:proofErr w:type="spellStart"/>
+            <w:r>
+              <w:rPr>
+                <w:rFonts w:ascii="Arial" w:eastAsiaTheme="minorHAnsi" w:hAnsi="Arial" w:cs="Arial"/>
+                <w:sz w:val="24"/>
+              </w:rPr>
+              <w:t>Angel</w:t>
+            </w:r>
+            <w:proofErr w:type="spellEnd"/>
+            <w:r>
+              <w:rPr>
+                <w:rFonts w:ascii="Arial" w:eastAsiaTheme="minorHAnsi" w:hAnsi="Arial" w:cs="Arial"/>
+                <w:sz w:val="24"/>
+              </w:rPr>
+              <w:t xml:space="preserve"> </w:t>
+            </w:r>
+            <w:proofErr w:type="spellStart"/>
+            <w:r>
+              <w:rPr>
+                <w:rFonts w:ascii="Arial" w:eastAsiaTheme="minorHAnsi" w:hAnsi="Arial" w:cs="Arial"/>
+                <w:sz w:val="24"/>
+              </w:rPr>
+              <w:t>Gahel</w:t>
+            </w:r>
+            <w:proofErr w:type="spellEnd"/>
+            <w:r>
+              <w:rPr>
+                <w:rFonts w:ascii="Arial" w:eastAsiaTheme="minorHAnsi" w:hAnsi="Arial" w:cs="Arial"/>
+                <w:sz w:val="24"/>
+              </w:rPr>
+              <w:t xml:space="preserve"> Padilla Pacheco</w:t>
+            </w:r>
           </w:p>
         </w:tc>
         <w:tc>
@@ -849,6 +1122,13 @@
                 <w:sz w:val="24"/>
               </w:rPr>
             </w:pPr>
+            <w:r>
+              <w:rPr>
+                <w:rFonts w:ascii="Arial" w:eastAsiaTheme="minorHAnsi" w:hAnsi="Arial" w:cs="Arial"/>
+                <w:sz w:val="24"/>
+              </w:rPr>
+              <w:t>Programador</w:t>
+            </w:r>
           </w:p>
         </w:tc>
       </w:tr>
@@ -865,6 +1145,38 @@
                 <w:sz w:val="24"/>
               </w:rPr>
             </w:pPr>
+            <w:proofErr w:type="spellStart"/>
+            <w:r>
+              <w:rPr>
+                <w:rFonts w:ascii="Arial" w:eastAsiaTheme="minorHAnsi" w:hAnsi="Arial" w:cs="Arial"/>
+                <w:sz w:val="24"/>
+              </w:rPr>
+              <w:t>Osman</w:t>
+            </w:r>
+            <w:proofErr w:type="spellEnd"/>
+            <w:r>
+              <w:rPr>
+                <w:rFonts w:ascii="Arial" w:eastAsiaTheme="minorHAnsi" w:hAnsi="Arial" w:cs="Arial"/>
+                <w:sz w:val="24"/>
+              </w:rPr>
+              <w:t xml:space="preserve"> </w:t>
+            </w:r>
+            <w:proofErr w:type="spellStart"/>
+            <w:r>
+              <w:rPr>
+                <w:rFonts w:ascii="Arial" w:eastAsiaTheme="minorHAnsi" w:hAnsi="Arial" w:cs="Arial"/>
+                <w:sz w:val="24"/>
+              </w:rPr>
+              <w:t>Emmanuell</w:t>
+            </w:r>
+            <w:proofErr w:type="spellEnd"/>
+            <w:r>
+              <w:rPr>
+                <w:rFonts w:ascii="Arial" w:eastAsiaTheme="minorHAnsi" w:hAnsi="Arial" w:cs="Arial"/>
+                <w:sz w:val="24"/>
+              </w:rPr>
+              <w:t xml:space="preserve"> Veliz Guzmán</w:t>
+            </w:r>
           </w:p>
         </w:tc>
         <w:tc>
@@ -879,6 +1191,13 @@
                 <w:sz w:val="24"/>
               </w:rPr>
             </w:pPr>
+            <w:r>
+              <w:rPr>
+                <w:rFonts w:ascii="Arial" w:eastAsiaTheme="minorHAnsi" w:hAnsi="Arial" w:cs="Arial"/>
+                <w:sz w:val="24"/>
+              </w:rPr>
+              <w:t>Programador</w:t>
+            </w:r>
           </w:p>
         </w:tc>
       </w:tr>
@@ -895,6 +1214,38 @@
                 <w:sz w:val="24"/>
               </w:rPr>
             </w:pPr>
+            <w:r>
+              <w:rPr>
+                <w:rFonts w:ascii="Arial" w:eastAsiaTheme="minorHAnsi" w:hAnsi="Arial" w:cs="Arial"/>
+                <w:sz w:val="24"/>
+              </w:rPr>
+              <w:t xml:space="preserve">Carlos Alejandro </w:t>
+            </w:r>
+            <w:proofErr w:type="spellStart"/>
+            <w:r>
+              <w:rPr>
+                <w:rFonts w:ascii="Arial" w:eastAsiaTheme="minorHAnsi" w:hAnsi="Arial" w:cs="Arial"/>
+                <w:sz w:val="24"/>
+              </w:rPr>
+              <w:t>Patal</w:t>
+            </w:r>
+            <w:proofErr w:type="spellEnd"/>
+            <w:r>
+              <w:rPr>
+                <w:rFonts w:ascii="Arial" w:eastAsiaTheme="minorHAnsi" w:hAnsi="Arial" w:cs="Arial"/>
+                <w:sz w:val="24"/>
+              </w:rPr>
+              <w:t xml:space="preserve"> </w:t>
+            </w:r>
+            <w:proofErr w:type="spellStart"/>
+            <w:r>
+              <w:rPr>
+                <w:rFonts w:ascii="Arial" w:eastAsiaTheme="minorHAnsi" w:hAnsi="Arial" w:cs="Arial"/>
+                <w:sz w:val="24"/>
+              </w:rPr>
+              <w:t>Choc</w:t>
+            </w:r>
+            <w:proofErr w:type="spellEnd"/>
           </w:p>
         </w:tc>
         <w:tc>
@@ -909,6 +1260,13 @@
                 <w:sz w:val="24"/>
               </w:rPr>
             </w:pPr>
+            <w:r>
+              <w:rPr>
+                <w:rFonts w:ascii="Arial" w:eastAsiaTheme="minorHAnsi" w:hAnsi="Arial" w:cs="Arial"/>
+                <w:sz w:val="24"/>
+              </w:rPr>
+              <w:t>Programador</w:t>
+            </w:r>
           </w:p>
         </w:tc>
       </w:tr>
@@ -925,6 +1283,13 @@
                 <w:sz w:val="24"/>
               </w:rPr>
             </w:pPr>
+            <w:r>
+              <w:rPr>
+                <w:rFonts w:ascii="Arial" w:eastAsiaTheme="minorHAnsi" w:hAnsi="Arial" w:cs="Arial"/>
+                <w:sz w:val="24"/>
+              </w:rPr>
+              <w:t>Carlos Enrique López Quino</w:t>
+            </w:r>
           </w:p>
         </w:tc>
         <w:tc>
@@ -939,6 +1304,13 @@
                 <w:sz w:val="24"/>
               </w:rPr>
             </w:pPr>
+            <w:r>
+              <w:rPr>
+                <w:rFonts w:ascii="Arial" w:eastAsiaTheme="minorHAnsi" w:hAnsi="Arial" w:cs="Arial"/>
+                <w:sz w:val="24"/>
+              </w:rPr>
+              <w:t>Programador</w:t>
+            </w:r>
           </w:p>
         </w:tc>
       </w:tr>
@@ -956,6 +1328,34 @@
                 <w:szCs w:val="24"/>
               </w:rPr>
             </w:pPr>
+            <w:proofErr w:type="spellStart"/>
+            <w:r>
+              <w:rPr>
+                <w:rFonts w:ascii="Arial" w:eastAsiaTheme="minorEastAsia" w:hAnsi="Arial" w:cs="Arial"/>
+                <w:sz w:val="24"/>
+                <w:szCs w:val="24"/>
+              </w:rPr>
+              <w:t>Benjamin</w:t>
+            </w:r>
+            <w:proofErr w:type="spellEnd"/>
+            <w:r>
+              <w:rPr>
+                <w:rFonts w:ascii="Arial" w:eastAsiaTheme="minorEastAsia" w:hAnsi="Arial" w:cs="Arial"/>
+                <w:sz w:val="24"/>
+                <w:szCs w:val="24"/>
+              </w:rPr>
+              <w:t xml:space="preserve"> Eli Argueta </w:t>
+            </w:r>
+            <w:proofErr w:type="spellStart"/>
+            <w:r>
+              <w:rPr>
+                <w:rFonts w:ascii="Arial" w:eastAsiaTheme="minorEastAsia" w:hAnsi="Arial" w:cs="Arial"/>
+                <w:sz w:val="24"/>
+                <w:szCs w:val="24"/>
+              </w:rPr>
+              <w:t>Caal</w:t>
+            </w:r>
+            <w:proofErr w:type="spellEnd"/>
           </w:p>
         </w:tc>
         <w:tc>
@@ -971,6 +1371,13 @@
                 <w:szCs w:val="24"/>
               </w:rPr>
             </w:pPr>
+            <w:r>
+              <w:rPr>
+                <w:rFonts w:ascii="Arial" w:eastAsiaTheme="minorHAnsi" w:hAnsi="Arial" w:cs="Arial"/>
+                <w:sz w:val="24"/>
+              </w:rPr>
+              <w:t>Programador</w:t>
+            </w:r>
           </w:p>
         </w:tc>
       </w:tr>
@@ -987,6 +1394,22 @@
                 <w:sz w:val="24"/>
               </w:rPr>
             </w:pPr>
+            <w:proofErr w:type="spellStart"/>
+            <w:r>
+              <w:rPr>
+                <w:rFonts w:ascii="Arial" w:eastAsiaTheme="minorHAnsi" w:hAnsi="Arial" w:cs="Arial"/>
+                <w:sz w:val="24"/>
+              </w:rPr>
+              <w:t>Jeferson</w:t>
+            </w:r>
+            <w:proofErr w:type="spellEnd"/>
+            <w:r>
+              <w:rPr>
+                <w:rFonts w:ascii="Arial" w:eastAsiaTheme="minorHAnsi" w:hAnsi="Arial" w:cs="Arial"/>
+                <w:sz w:val="24"/>
+              </w:rPr>
+              <w:t xml:space="preserve"> André Cano López</w:t>
+            </w:r>
           </w:p>
         </w:tc>
         <w:tc>
@@ -1001,6 +1424,13 @@
                 <w:sz w:val="24"/>
               </w:rPr>
             </w:pPr>
+            <w:r>
+              <w:rPr>
+                <w:rFonts w:ascii="Arial" w:eastAsiaTheme="minorHAnsi" w:hAnsi="Arial" w:cs="Arial"/>
+                <w:sz w:val="24"/>
+              </w:rPr>
+              <w:t>Programador</w:t>
+            </w:r>
           </w:p>
         </w:tc>
       </w:tr>
@@ -1017,6 +1447,54 @@
                 <w:sz w:val="24"/>
               </w:rPr>
             </w:pPr>
+            <w:r>
+              <w:rPr>
+                <w:rFonts w:ascii="Arial" w:eastAsiaTheme="minorHAnsi" w:hAnsi="Arial" w:cs="Arial"/>
+                <w:sz w:val="24"/>
+              </w:rPr>
+              <w:t xml:space="preserve">Franklin </w:t>
+            </w:r>
+            <w:proofErr w:type="spellStart"/>
+            <w:r>
+              <w:rPr>
+                <w:rFonts w:ascii="Arial" w:eastAsiaTheme="minorHAnsi" w:hAnsi="Arial" w:cs="Arial"/>
+                <w:sz w:val="24"/>
+              </w:rPr>
+              <w:t>Stev</w:t>
+            </w:r>
+            <w:proofErr w:type="spellEnd"/>
+            <w:r>
+              <w:rPr>
+                <w:rFonts w:ascii="Arial" w:eastAsiaTheme="minorHAnsi" w:hAnsi="Arial" w:cs="Arial"/>
+                <w:sz w:val="24"/>
+              </w:rPr>
+              <w:t xml:space="preserve"> </w:t>
+            </w:r>
+            <w:proofErr w:type="spellStart"/>
+            <w:r>
+              <w:rPr>
+                <w:rFonts w:ascii="Arial" w:eastAsiaTheme="minorHAnsi" w:hAnsi="Arial" w:cs="Arial"/>
+                <w:sz w:val="24"/>
+              </w:rPr>
+              <w:t>Paiz</w:t>
+            </w:r>
+            <w:proofErr w:type="spellEnd"/>
+            <w:r>
+              <w:rPr>
+                <w:rFonts w:ascii="Arial" w:eastAsiaTheme="minorHAnsi" w:hAnsi="Arial" w:cs="Arial"/>
+                <w:sz w:val="24"/>
+              </w:rPr>
+              <w:t xml:space="preserve"> </w:t>
+            </w:r>
+            <w:r>
+              <w:rPr>
+                <w:rFonts w:ascii="Arial" w:eastAsiaTheme="minorHAnsi" w:hAnsi="Arial" w:cs="Arial"/>
+                <w:sz w:val="24"/>
+              </w:rPr>
+              <w:t>Chávez</w:t>
+            </w:r>
+            <w:bookmarkStart w:id="0" w:name="_GoBack"/>
+            <w:bookmarkEnd w:id="0"/>
           </w:p>
         </w:tc>
         <w:tc>
@@ -1031,6 +1509,13 @@
                 <w:sz w:val="24"/>
               </w:rPr>
             </w:pPr>
+            <w:r>
+              <w:rPr>
+                <w:rFonts w:ascii="Arial" w:eastAsiaTheme="minorHAnsi" w:hAnsi="Arial" w:cs="Arial"/>
+                <w:sz w:val="24"/>
+              </w:rPr>
+              <w:t>Programador</w:t>
+            </w:r>
           </w:p>
         </w:tc>
       </w:tr>
@@ -1074,6 +1559,156 @@
         </w:rPr>
       </w:pPr>
     </w:p>
+    <w:p>
+      <w:pPr>
+        <w:jc w:val="center"/>
+        <w:rPr>
+          <w:rFonts w:ascii="Arial" w:eastAsiaTheme="minorHAnsi" w:hAnsi="Arial" w:cs="Arial"/>
+          <w:b/>
+          <w:sz w:val="44"/>
+          <w:szCs w:val="44"/>
+        </w:rPr>
+      </w:pPr>
+      <w:r>
+        <w:rPr>
+          <w:rFonts w:ascii="Arial" w:eastAsiaTheme="minorHAnsi" w:hAnsi="Arial" w:cs="Arial"/>
+          <w:b/>
+          <w:sz w:val="44"/>
+          <w:szCs w:val="44"/>
+        </w:rPr>
+        <w:t>Historias de Usuario</w:t>
+      </w:r>
+    </w:p>
+    <w:p>
+      <w:pPr>
+        <w:rPr>
+          <w:rFonts w:ascii="Arial" w:eastAsiaTheme="minorHAnsi" w:hAnsi="Arial" w:cs="Arial"/>
+          <w:b/>
+          <w:sz w:val="20"/>
+          <w:szCs w:val="20"/>
+        </w:rPr>
+      </w:pPr>
+    </w:p>
+    <w:p>
+      <w:pPr>
+        <w:rPr>
+          <w:rFonts w:ascii="Arial" w:eastAsiaTheme="minorHAnsi" w:hAnsi="Arial" w:cs="Arial"/>
+          <w:b/>
+          <w:sz w:val="20"/>
+          <w:szCs w:val="20"/>
+          <w:u w:val="single"/>
+        </w:rPr>
+      </w:pPr>
+      <w:proofErr w:type="spellStart"/>
+      <w:proofErr w:type="gramStart"/>
+      <w:r>
+        <w:rPr>
+          <w:rFonts w:ascii="Arial" w:eastAsiaTheme="minorHAnsi" w:hAnsi="Arial" w:cs="Arial"/>
+          <w:b/>
+          <w:sz w:val="20"/>
+          <w:szCs w:val="20"/>
+        </w:rPr>
+        <w:t>Tupla</w:t>
+      </w:r>
+      <w:proofErr w:type="spellEnd"/>
+      <w:r>
+        <w:rPr>
+          <w:rFonts w:ascii="Arial" w:eastAsiaTheme="minorHAnsi" w:hAnsi="Arial" w:cs="Arial"/>
+          <w:b/>
+          <w:sz w:val="20"/>
+          <w:szCs w:val="20"/>
+        </w:rPr>
+        <w:t xml:space="preserve"> :</w:t>
+      </w:r>
+      <w:proofErr w:type="gramEnd"/>
+      <w:r>
+        <w:rPr>
+          <w:rFonts w:ascii="Arial" w:eastAsiaTheme="minorHAnsi" w:hAnsi="Arial" w:cs="Arial"/>
+          <w:b/>
+          <w:sz w:val="20"/>
+          <w:szCs w:val="20"/>
+        </w:rPr>
+        <w:t xml:space="preserve"> Reserva</w:t>
+      </w:r>
+    </w:p>
+    <w:p>
+      <w:r>
+        <w:t>HUCP-001 Realizar Nueva Reserva</w:t>
+      </w:r>
+    </w:p>
+    <w:p>
+      <w:r>
+        <w:t>Como: Un invitado</w:t>
+      </w:r>
+    </w:p>
+    <w:p>
+      <w:r>
+        <w:t>Quiero: Seleccionar una propiedad, elegir mis fechas de inicio y fin, y confirmar una reserva</w:t>
+      </w:r>
+    </w:p>
+    <w:p>
+      <w:r>
+        <w:t>Para: Asegurar mi estancia en la propiedad deseada.</w:t>
+      </w:r>
+    </w:p>
+    <w:p/>
+    <w:p>
+      <w:r>
+        <w:t>HUCP-002 Gestionar Mis Reservas</w:t>
+      </w:r>
+    </w:p>
+    <w:p>
+      <w:r>
+        <w:t>Como: Un invitado o un anfitrión</w:t>
+      </w:r>
+    </w:p>
+    <w:p>
+      <w:r>
+        <w:t>Quiero: Ver el estado de mis reservas (confirmado, cancelado, completado) y tener la opción de modificar o cancelar una reserva si es necesario</w:t>
+      </w:r>
+    </w:p>
+    <w:p>
+      <w:r>
+        <w:t>Para: Tener control y visibilidad sobre mis estancias o la ocupación de mi propiedad.</w:t>
+      </w:r>
+    </w:p>
+    <w:p/>
+    <w:p>
+      <w:r>
+        <w:t>HUCP-003 Consultar Disponibilidad y Precios de Propiedades</w:t>
+      </w:r>
+    </w:p>
+    <w:p>
+      <w:r>
+        <w:t>Como: Un invitado</w:t>
+      </w:r>
+    </w:p>
+    <w:p>
+      <w:r>
+        <w:t>Quiero: Buscar propiedades y ver su precio por día y disponibilidad en un rango de fechas</w:t>
+      </w:r>
+    </w:p>
+    <w:p>
+      <w:pPr>
+        <w:rPr>
+          <w:lang w:val="es-MX"/>
+        </w:rPr>
+      </w:pPr>
+      <w:r>
+        <w:t>Para: Encontrar la propiedad que mejor se adapte a mis necesidades y presupuesto para mis fechas de viaje.</w:t>
+      </w:r>
+    </w:p>
+    <w:p>
+      <w:pPr>
+        <w:rPr>
+          <w:rFonts w:ascii="Arial" w:eastAsiaTheme="minorHAnsi" w:hAnsi="Arial" w:cs="Arial"/>
+          <w:b/>
+          <w:sz w:val="20"/>
+          <w:szCs w:val="20"/>
+          <w:lang w:val="es-MX"/>
+        </w:rPr>
+      </w:pPr>
+    </w:p>
     <w:sectPr>
       <w:pgSz w:w="12240" w:h="15840"/>
       <w:pgMar w:top="720" w:right="720" w:bottom="720" w:left="720" w:header="708" w:footer="708" w:gutter="0"/>
@@ -1085,7 +1720,7 @@
 </file>
 
 <file path=word/styles.xml><?xml version="1.0" encoding="utf-8"?>
-<w:styles xmlns:mc="http://schemas.openxmlformats.org/markup-compatibility/2006" xmlns:r="http://schemas.openxmlformats.org/officeDocument/2006/relationships" xmlns:w="http://schemas.openxmlformats.org/wordprocessingml/2006/main" xmlns:w14="http://schemas.microsoft.com/office/word/2010/wordml" xmlns:w15="http://schemas.microsoft.com/office/word/2012/wordml" xmlns:w16se="http://schemas.microsoft.com/office/word/2015/wordml/symex" mc:Ignorable="w14 w15 w16se">
+<w:styles xmlns:mc="http://schemas.openxmlformats.org/markup-compatibility/2006" xmlns:r="http://schemas.openxmlformats.org/officeDocument/2006/relationships" xmlns:w="http://schemas.openxmlformats.org/wordprocessingml/2006/main" xmlns:w14="http://schemas.microsoft.com/office/word/2010/wordml" xmlns:w15="http://schemas.microsoft.com/office/word/2012/wordml" mc:Ignorable="w14 w15">
   <w:docDefaults>
     <w:rPrDefault>
       <w:rPr>
@@ -1632,6 +2267,7 @@
       <w:spacing w:after="0" w:line="240" w:lineRule="auto"/>
     </w:pPr>
     <w:tblPr>
+      <w:tblInd w:w="0" w:type="dxa"/>
       <w:tblBorders>
         <w:top w:val="single" w:sz="4" w:space="0" w:color="auto"/>
         <w:left w:val="single" w:sz="4" w:space="0" w:color="auto"/>
@@ -1640,6 +2276,12 @@
         <w:insideH w:val="single" w:sz="4" w:space="0" w:color="auto"/>
         <w:insideV w:val="single" w:sz="4" w:space="0" w:color="auto"/>
       </w:tblBorders>
+      <w:tblCellMar>
+        <w:top w:w="0" w:type="dxa"/>
+        <w:left w:w="108" w:type="dxa"/>
+        <w:bottom w:w="0" w:type="dxa"/>
+        <w:right w:w="108" w:type="dxa"/>
+      </w:tblCellMar>
     </w:tblPr>
   </w:style>
 </w:styles>

</xml_diff>

<commit_message>
Se agrego historia de usuario HUFP-004 en el documento Peaceathome.docx dentro de la rama fpaiz-2024264
</commit_message>
<xml_diff>
--- a/Peaceathome.docx
+++ b/Peaceathome.docx
@@ -1493,8 +1493,6 @@
               </w:rPr>
               <w:t>Chávez</w:t>
             </w:r>
-            <w:bookmarkStart w:id="0" w:name="_GoBack"/>
-            <w:bookmarkEnd w:id="0"/>
           </w:p>
         </w:tc>
         <w:tc>
@@ -1689,15 +1687,138 @@
       </w:r>
     </w:p>
     <w:p>
-      <w:pPr>
-        <w:rPr>
-          <w:lang w:val="es-MX"/>
-        </w:rPr>
-      </w:pPr>
       <w:r>
         <w:t>Para: Encontrar la propiedad que mejor se adapte a mis necesidades y presupuesto para mis fechas de viaje.</w:t>
       </w:r>
     </w:p>
+    <w:p/>
+    <w:p/>
+    <w:p/>
+    <w:p/>
+    <w:p/>
+    <w:p>
+      <w:pPr>
+        <w:rPr>
+          <w:b/>
+        </w:rPr>
+      </w:pPr>
+      <w:proofErr w:type="spellStart"/>
+      <w:r>
+        <w:rPr>
+          <w:b/>
+        </w:rPr>
+        <w:lastRenderedPageBreak/>
+        <w:t>Tupla</w:t>
+      </w:r>
+      <w:proofErr w:type="spellEnd"/>
+      <w:r>
+        <w:rPr>
+          <w:b/>
+        </w:rPr>
+        <w:t>: Empleados</w:t>
+      </w:r>
+    </w:p>
+    <w:p>
+      <w:pPr>
+        <w:rPr>
+          <w:b/>
+          <w:color w:val="0070C0"/>
+          <w:u w:val="single"/>
+        </w:rPr>
+      </w:pPr>
+      <w:r>
+        <w:rPr>
+          <w:b/>
+          <w:color w:val="0070C0"/>
+          <w:u w:val="single"/>
+        </w:rPr>
+        <w:t>HU</w:t>
+      </w:r>
+      <w:r>
+        <w:rPr>
+          <w:b/>
+          <w:color w:val="0070C0"/>
+          <w:u w:val="single"/>
+        </w:rPr>
+        <w:t>FP-004</w:t>
+      </w:r>
+      <w:r>
+        <w:rPr>
+          <w:b/>
+          <w:color w:val="0070C0"/>
+          <w:u w:val="single"/>
+        </w:rPr>
+        <w:t xml:space="preserve"> </w:t>
+      </w:r>
+      <w:r>
+        <w:rPr>
+          <w:b/>
+          <w:color w:val="0070C0"/>
+        </w:rPr>
+        <w:t xml:space="preserve">Lista de </w:t>
+      </w:r>
+      <w:r>
+        <w:rPr>
+          <w:b/>
+          <w:color w:val="0070C0"/>
+        </w:rPr>
+        <w:t xml:space="preserve">los </w:t>
+      </w:r>
+      <w:r>
+        <w:rPr>
+          <w:b/>
+          <w:color w:val="0070C0"/>
+        </w:rPr>
+        <w:t>empleados</w:t>
+      </w:r>
+    </w:p>
+    <w:p>
+      <w:r>
+        <w:rPr>
+          <w:b/>
+        </w:rPr>
+        <w:t>Como:</w:t>
+      </w:r>
+      <w:r>
+        <w:t xml:space="preserve"> Administrador de recursos humanos</w:t>
+      </w:r>
+    </w:p>
+    <w:p>
+      <w:r>
+        <w:rPr>
+          <w:b/>
+        </w:rPr>
+        <w:t>Quiero</w:t>
+      </w:r>
+      <w:proofErr w:type="gramStart"/>
+      <w:r>
+        <w:rPr>
+          <w:b/>
+        </w:rPr>
+        <w:t xml:space="preserve">:  </w:t>
+      </w:r>
+      <w:r>
+        <w:t>Poder</w:t>
+      </w:r>
+      <w:proofErr w:type="gramEnd"/>
+      <w:r>
+        <w:t xml:space="preserve"> ver una lista de empleados activos</w:t>
+      </w:r>
+    </w:p>
+    <w:p>
+      <w:r>
+        <w:rPr>
+          <w:b/>
+        </w:rPr>
+        <w:t>Para:</w:t>
+      </w:r>
+      <w:r>
+        <w:t xml:space="preserve"> Poder gestionar de manera eficiente los recursos y asegurarme de que solo los empleados vigentes están siendo considerados en los procesos internos.</w:t>
+      </w:r>
+      <w:bookmarkStart w:id="0" w:name="_GoBack"/>
+      <w:bookmarkEnd w:id="0"/>
+    </w:p>
+    <w:p/>
     <w:p>
       <w:pPr>
         <w:rPr>

</xml_diff>

<commit_message>
Se agrego historia de usuario HUFP-005 en el documento Peaceathome.docx dentro de la rama fpaiz-2024264
</commit_message>
<xml_diff>
--- a/Peaceathome.docx
+++ b/Peaceathome.docx
@@ -1815,9 +1815,117 @@
       <w:r>
         <w:t xml:space="preserve"> Poder gestionar de manera eficiente los recursos y asegurarme de que solo los empleados vigentes están siendo considerados en los procesos internos.</w:t>
       </w:r>
+    </w:p>
+    <w:p/>
+    <w:p>
+      <w:pPr>
+        <w:rPr>
+          <w:b/>
+          <w:color w:val="0070C0"/>
+        </w:rPr>
+      </w:pPr>
       <w:bookmarkStart w:id="0" w:name="_GoBack"/>
+      <w:r>
+        <w:rPr>
+          <w:b/>
+          <w:color w:val="0070C0"/>
+          <w:u w:val="single"/>
+        </w:rPr>
+        <w:t>HU</w:t>
+      </w:r>
+      <w:r>
+        <w:rPr>
+          <w:b/>
+          <w:color w:val="0070C0"/>
+          <w:u w:val="single"/>
+        </w:rPr>
+        <w:t>FP</w:t>
+      </w:r>
+      <w:r>
+        <w:rPr>
+          <w:b/>
+          <w:color w:val="0070C0"/>
+          <w:u w:val="single"/>
+        </w:rPr>
+        <w:t xml:space="preserve"> -00</w:t>
+      </w:r>
+      <w:r>
+        <w:rPr>
+          <w:b/>
+          <w:color w:val="0070C0"/>
+          <w:u w:val="single"/>
+        </w:rPr>
+        <w:t>5</w:t>
+      </w:r>
       <w:bookmarkEnd w:id="0"/>
-    </w:p>
+      <w:r>
+        <w:rPr>
+          <w:b/>
+          <w:color w:val="0070C0"/>
+          <w:u w:val="single"/>
+        </w:rPr>
+        <w:t>:</w:t>
+      </w:r>
+      <w:r>
+        <w:rPr>
+          <w:b/>
+          <w:color w:val="0070C0"/>
+        </w:rPr>
+        <w:t xml:space="preserve"> Registro de nuevos empleados</w:t>
+      </w:r>
+    </w:p>
+    <w:p>
+      <w:r>
+        <w:rPr>
+          <w:b/>
+        </w:rPr>
+        <w:t>Como</w:t>
+      </w:r>
+      <w:r>
+        <w:rPr>
+          <w:b/>
+        </w:rPr>
+        <w:t>:</w:t>
+      </w:r>
+      <w:r>
+        <w:t xml:space="preserve"> Responsable de contratación</w:t>
+      </w:r>
+    </w:p>
+    <w:p>
+      <w:r>
+        <w:rPr>
+          <w:b/>
+        </w:rPr>
+        <w:t>Quiero</w:t>
+      </w:r>
+      <w:r>
+        <w:rPr>
+          <w:b/>
+        </w:rPr>
+        <w:t>:</w:t>
+      </w:r>
+      <w:r>
+        <w:t xml:space="preserve"> Poder agregar nuevos empleados con su información (nombre, apellido, correo, teléfono, cargo, fecha de contratación)</w:t>
+      </w:r>
+    </w:p>
+    <w:p>
+      <w:r>
+        <w:rPr>
+          <w:b/>
+        </w:rPr>
+        <w:t>Para</w:t>
+      </w:r>
+      <w:r>
+        <w:rPr>
+          <w:b/>
+        </w:rPr>
+        <w:t>:</w:t>
+      </w:r>
+      <w:r>
+        <w:t xml:space="preserve"> Mantener la base de datos actualizada y asegurarme de que se realice un registro adecuado y completo de todos los empleados nuevos.</w:t>
+      </w:r>
+    </w:p>
+    <w:p/>
     <w:p/>
     <w:p>
       <w:pPr>

</xml_diff>

<commit_message>
Se agrego historia de usuario HUFP-006 en el documento Peaceathome.docx dentro de la rama fpaiz-2024264
</commit_message>
<xml_diff>
--- a/Peaceathome.docx
+++ b/Peaceathome.docx
@@ -1824,7 +1824,6 @@
           <w:color w:val="0070C0"/>
         </w:rPr>
       </w:pPr>
-      <w:bookmarkStart w:id="0" w:name="_GoBack"/>
       <w:r>
         <w:rPr>
           <w:b/>
@@ -1847,7 +1846,7 @@
           <w:color w:val="0070C0"/>
           <w:u w:val="single"/>
         </w:rPr>
-        <w:t xml:space="preserve"> -00</w:t>
+        <w:t>-00</w:t>
       </w:r>
       <w:r>
         <w:rPr>
@@ -1857,7 +1856,6 @@
         </w:rPr>
         <w:t>5</w:t>
       </w:r>
-      <w:bookmarkEnd w:id="0"/>
       <w:r>
         <w:rPr>
           <w:b/>
@@ -1907,6 +1905,8 @@
       <w:r>
         <w:t xml:space="preserve"> Poder agregar nuevos empleados con su información (nombre, apellido, correo, teléfono, cargo, fecha de contratación)</w:t>
       </w:r>
+      <w:bookmarkStart w:id="0" w:name="_GoBack"/>
+      <w:bookmarkEnd w:id="0"/>
     </w:p>
     <w:p>
       <w:r>
@@ -1925,6 +1925,108 @@
         <w:t xml:space="preserve"> Mantener la base de datos actualizada y asegurarme de que se realice un registro adecuado y completo de todos los empleados nuevos.</w:t>
       </w:r>
     </w:p>
+    <w:p/>
+    <w:p>
+      <w:pPr>
+        <w:rPr>
+          <w:b/>
+          <w:color w:val="0070C0"/>
+        </w:rPr>
+      </w:pPr>
+      <w:r>
+        <w:rPr>
+          <w:b/>
+          <w:color w:val="0070C0"/>
+          <w:u w:val="single"/>
+        </w:rPr>
+        <w:t>HU</w:t>
+      </w:r>
+      <w:r>
+        <w:rPr>
+          <w:b/>
+          <w:color w:val="0070C0"/>
+          <w:u w:val="single"/>
+        </w:rPr>
+        <w:t>FP</w:t>
+      </w:r>
+      <w:r>
+        <w:rPr>
+          <w:b/>
+          <w:color w:val="0070C0"/>
+          <w:u w:val="single"/>
+        </w:rPr>
+        <w:t>-00</w:t>
+      </w:r>
+      <w:r>
+        <w:rPr>
+          <w:b/>
+          <w:color w:val="0070C0"/>
+          <w:u w:val="single"/>
+        </w:rPr>
+        <w:t>6</w:t>
+      </w:r>
+      <w:r>
+        <w:rPr>
+          <w:b/>
+          <w:color w:val="0070C0"/>
+          <w:u w:val="single"/>
+        </w:rPr>
+        <w:t>:</w:t>
+      </w:r>
+      <w:r>
+        <w:rPr>
+          <w:b/>
+          <w:color w:val="0070C0"/>
+        </w:rPr>
+        <w:t xml:space="preserve"> Actualización de la información del empleado</w:t>
+      </w:r>
+    </w:p>
+    <w:p>
+      <w:r>
+        <w:rPr>
+          <w:b/>
+        </w:rPr>
+        <w:t>Como</w:t>
+      </w:r>
+      <w:r>
+        <w:rPr>
+          <w:b/>
+        </w:rPr>
+        <w:t>:</w:t>
+      </w:r>
+      <w:r>
+        <w:t xml:space="preserve"> Gerente de departamento</w:t>
+      </w:r>
+    </w:p>
+    <w:p>
+      <w:r>
+        <w:rPr>
+          <w:b/>
+        </w:rPr>
+        <w:t>Quiero</w:t>
+      </w:r>
+      <w:r>
+        <w:rPr>
+          <w:b/>
+        </w:rPr>
+        <w:t>:</w:t>
+      </w:r>
+      <w:r>
+        <w:t xml:space="preserve"> Poder actualizar la información de los empleados (cargo, teléfono, correo)</w:t>
+      </w:r>
+    </w:p>
+    <w:p>
+      <w:r>
+        <w:rPr>
+          <w:b/>
+        </w:rPr>
+        <w:t>Para</w:t>
+      </w:r>
+      <w:r>
+        <w:t>: Asegurarme de que la base de datos siempre refleje la información más actual y optimizar la comunicación dentro del equipo.</w:t>
+      </w:r>
+    </w:p>
+    <w:p/>
     <w:p/>
     <w:p/>
     <w:p>

</xml_diff>

<commit_message>
Se agregaron datos del programador rhernandez-2024310 en el documento Peaceathome.docx dentro de la rama rhernandez-2024310
</commit_message>
<xml_diff>
--- a/Peaceathome.docx
+++ b/Peaceathome.docx
@@ -1,6 +1,6 @@
 
 <file path=word/document.xml><?xml version="1.0" encoding="utf-8"?>
-<w:document xmlns:wpc="http://schemas.microsoft.com/office/word/2010/wordprocessingCanvas" xmlns:cx="http://schemas.microsoft.com/office/drawing/2014/chartex" xmlns:cx1="http://schemas.microsoft.com/office/drawing/2015/9/8/chartex" xmlns:mc="http://schemas.openxmlformats.org/markup-compatibility/2006" xmlns:o="urn:schemas-microsoft-com:office:office" xmlns:r="http://schemas.openxmlformats.org/officeDocument/2006/relationships" xmlns:m="http://schemas.openxmlformats.org/officeDocument/2006/math" xmlns:v="urn:schemas-microsoft-com:vml" xmlns:wp14="http://schemas.microsoft.com/office/word/2010/wordprocessingDrawing" xmlns:wp="http://schemas.openxmlformats.org/drawingml/2006/wordprocessingDrawing" xmlns:w10="urn:schemas-microsoft-com:office:word" xmlns:w="http://schemas.openxmlformats.org/wordprocessingml/2006/main" xmlns:w14="http://schemas.microsoft.com/office/word/2010/wordml" xmlns:w15="http://schemas.microsoft.com/office/word/2012/wordml" xmlns:w16se="http://schemas.microsoft.com/office/word/2015/wordml/symex" xmlns:wpg="http://schemas.microsoft.com/office/word/2010/wordprocessingGroup" xmlns:wpi="http://schemas.microsoft.com/office/word/2010/wordprocessingInk" xmlns:wne="http://schemas.microsoft.com/office/word/2006/wordml" xmlns:wps="http://schemas.microsoft.com/office/word/2010/wordprocessingShape" mc:Ignorable="w14 w15 w16se wp14">
+<w:document xmlns:wpc="http://schemas.microsoft.com/office/word/2010/wordprocessingCanvas" xmlns:mc="http://schemas.openxmlformats.org/markup-compatibility/2006" xmlns:o="urn:schemas-microsoft-com:office:office" xmlns:r="http://schemas.openxmlformats.org/officeDocument/2006/relationships" xmlns:m="http://schemas.openxmlformats.org/officeDocument/2006/math" xmlns:v="urn:schemas-microsoft-com:vml" xmlns:wp14="http://schemas.microsoft.com/office/word/2010/wordprocessingDrawing" xmlns:wp="http://schemas.openxmlformats.org/drawingml/2006/wordprocessingDrawing" xmlns:w10="urn:schemas-microsoft-com:office:word" xmlns:w="http://schemas.openxmlformats.org/wordprocessingml/2006/main" xmlns:w14="http://schemas.microsoft.com/office/word/2010/wordml" xmlns:w15="http://schemas.microsoft.com/office/word/2012/wordml" xmlns:wpg="http://schemas.microsoft.com/office/word/2010/wordprocessingGroup" xmlns:wpi="http://schemas.microsoft.com/office/word/2010/wordprocessingInk" xmlns:wne="http://schemas.microsoft.com/office/word/2006/wordml" xmlns:wps="http://schemas.microsoft.com/office/word/2010/wordprocessingShape" mc:Ignorable="w14 w15 wp14">
   <w:body>
     <w:p>
       <w:pPr>
@@ -277,6 +277,7 @@
         <w:jc w:val="center"/>
         <w:rPr>
           <w:rFonts w:ascii="Arial" w:hAnsi="Arial" w:cs="Arial"/>
+          <w:lang w:val="en-US"/>
         </w:rPr>
       </w:pPr>
       <w:r>
@@ -285,6 +286,7 @@
           <w:rFonts w:ascii="Arial" w:hAnsi="Arial" w:cs="Arial"/>
           <w:color w:val="000000"/>
           <w:sz w:val="40"/>
+          <w:lang w:val="en-US"/>
         </w:rPr>
         <w:t>Peace at home</w:t>
       </w:r>
@@ -296,146 +298,161 @@
         <w:jc w:val="center"/>
         <w:rPr>
           <w:rFonts w:ascii="Arial" w:hAnsi="Arial" w:cs="Arial"/>
-        </w:rPr>
-      </w:pPr>
-    </w:p>
-    <w:p>
-      <w:pPr>
-        <w:pStyle w:val="Sinespaciado"/>
-        <w:spacing w:line="276" w:lineRule="auto"/>
-        <w:jc w:val="center"/>
-        <w:rPr>
-          <w:rFonts w:ascii="Arial" w:hAnsi="Arial" w:cs="Arial"/>
-        </w:rPr>
-      </w:pPr>
-    </w:p>
-    <w:p>
-      <w:pPr>
-        <w:pStyle w:val="Sinespaciado"/>
-        <w:spacing w:line="276" w:lineRule="auto"/>
-        <w:jc w:val="center"/>
-        <w:rPr>
-          <w:rFonts w:ascii="Arial" w:hAnsi="Arial" w:cs="Arial"/>
-        </w:rPr>
-      </w:pPr>
-    </w:p>
-    <w:p>
-      <w:pPr>
-        <w:pStyle w:val="Sinespaciado"/>
-        <w:spacing w:line="276" w:lineRule="auto"/>
-        <w:jc w:val="center"/>
-        <w:rPr>
-          <w:rFonts w:ascii="Arial" w:hAnsi="Arial" w:cs="Arial"/>
-        </w:rPr>
-      </w:pPr>
-    </w:p>
-    <w:p>
-      <w:pPr>
-        <w:pStyle w:val="Sinespaciado"/>
-        <w:spacing w:line="276" w:lineRule="auto"/>
-        <w:jc w:val="center"/>
-        <w:rPr>
-          <w:rFonts w:ascii="Arial" w:hAnsi="Arial" w:cs="Arial"/>
-        </w:rPr>
-      </w:pPr>
-    </w:p>
-    <w:p>
-      <w:pPr>
-        <w:pStyle w:val="Sinespaciado"/>
-        <w:spacing w:line="276" w:lineRule="auto"/>
-        <w:jc w:val="center"/>
-        <w:rPr>
-          <w:rFonts w:ascii="Arial" w:hAnsi="Arial" w:cs="Arial"/>
-        </w:rPr>
-      </w:pPr>
-    </w:p>
-    <w:p>
-      <w:pPr>
-        <w:pStyle w:val="Sinespaciado"/>
-        <w:spacing w:line="276" w:lineRule="auto"/>
-        <w:jc w:val="center"/>
-        <w:rPr>
-          <w:rFonts w:ascii="Arial" w:hAnsi="Arial" w:cs="Arial"/>
-        </w:rPr>
-      </w:pPr>
-    </w:p>
-    <w:p>
-      <w:pPr>
-        <w:pStyle w:val="Sinespaciado"/>
-        <w:spacing w:line="276" w:lineRule="auto"/>
-        <w:jc w:val="center"/>
-        <w:rPr>
-          <w:rFonts w:ascii="Arial" w:hAnsi="Arial" w:cs="Arial"/>
-        </w:rPr>
-      </w:pPr>
-    </w:p>
-    <w:p>
-      <w:pPr>
-        <w:pStyle w:val="Sinespaciado"/>
-        <w:spacing w:line="276" w:lineRule="auto"/>
-        <w:jc w:val="center"/>
-        <w:rPr>
-          <w:rFonts w:ascii="Arial" w:hAnsi="Arial" w:cs="Arial"/>
-        </w:rPr>
-      </w:pPr>
-    </w:p>
-    <w:p>
-      <w:pPr>
-        <w:pStyle w:val="Sinespaciado"/>
-        <w:spacing w:line="276" w:lineRule="auto"/>
-        <w:jc w:val="center"/>
-        <w:rPr>
-          <w:rFonts w:ascii="Arial" w:hAnsi="Arial" w:cs="Arial"/>
-        </w:rPr>
-      </w:pPr>
-    </w:p>
-    <w:p>
-      <w:pPr>
-        <w:pStyle w:val="Sinespaciado"/>
-        <w:spacing w:line="276" w:lineRule="auto"/>
-        <w:jc w:val="center"/>
-        <w:rPr>
-          <w:rFonts w:ascii="Arial" w:hAnsi="Arial" w:cs="Arial"/>
-        </w:rPr>
-      </w:pPr>
-    </w:p>
-    <w:p>
-      <w:pPr>
-        <w:pStyle w:val="Sinespaciado"/>
-        <w:spacing w:line="276" w:lineRule="auto"/>
-        <w:jc w:val="center"/>
-        <w:rPr>
-          <w:rFonts w:ascii="Arial" w:hAnsi="Arial" w:cs="Arial"/>
-        </w:rPr>
-      </w:pPr>
-    </w:p>
-    <w:p>
-      <w:pPr>
-        <w:pStyle w:val="Sinespaciado"/>
-        <w:spacing w:line="276" w:lineRule="auto"/>
-        <w:jc w:val="center"/>
-        <w:rPr>
-          <w:rFonts w:ascii="Arial" w:hAnsi="Arial" w:cs="Arial"/>
-        </w:rPr>
-      </w:pPr>
-    </w:p>
-    <w:p>
-      <w:pPr>
-        <w:pStyle w:val="Sinespaciado"/>
-        <w:spacing w:line="276" w:lineRule="auto"/>
-        <w:jc w:val="center"/>
-        <w:rPr>
-          <w:rFonts w:ascii="Arial" w:hAnsi="Arial" w:cs="Arial"/>
-        </w:rPr>
-      </w:pPr>
-    </w:p>
-    <w:p>
-      <w:pPr>
-        <w:pStyle w:val="Sinespaciado"/>
-        <w:spacing w:line="276" w:lineRule="auto"/>
-        <w:jc w:val="center"/>
-        <w:rPr>
-          <w:rFonts w:ascii="Arial" w:hAnsi="Arial" w:cs="Arial"/>
+          <w:lang w:val="en-US"/>
+        </w:rPr>
+      </w:pPr>
+    </w:p>
+    <w:p>
+      <w:pPr>
+        <w:pStyle w:val="Sinespaciado"/>
+        <w:spacing w:line="276" w:lineRule="auto"/>
+        <w:jc w:val="center"/>
+        <w:rPr>
+          <w:rFonts w:ascii="Arial" w:hAnsi="Arial" w:cs="Arial"/>
+          <w:lang w:val="en-US"/>
+        </w:rPr>
+      </w:pPr>
+    </w:p>
+    <w:p>
+      <w:pPr>
+        <w:pStyle w:val="Sinespaciado"/>
+        <w:spacing w:line="276" w:lineRule="auto"/>
+        <w:jc w:val="center"/>
+        <w:rPr>
+          <w:rFonts w:ascii="Arial" w:hAnsi="Arial" w:cs="Arial"/>
+          <w:lang w:val="en-US"/>
+        </w:rPr>
+      </w:pPr>
+    </w:p>
+    <w:p>
+      <w:pPr>
+        <w:pStyle w:val="Sinespaciado"/>
+        <w:spacing w:line="276" w:lineRule="auto"/>
+        <w:jc w:val="center"/>
+        <w:rPr>
+          <w:rFonts w:ascii="Arial" w:hAnsi="Arial" w:cs="Arial"/>
+          <w:lang w:val="en-US"/>
+        </w:rPr>
+      </w:pPr>
+    </w:p>
+    <w:p>
+      <w:pPr>
+        <w:pStyle w:val="Sinespaciado"/>
+        <w:spacing w:line="276" w:lineRule="auto"/>
+        <w:jc w:val="center"/>
+        <w:rPr>
+          <w:rFonts w:ascii="Arial" w:hAnsi="Arial" w:cs="Arial"/>
+          <w:lang w:val="en-US"/>
+        </w:rPr>
+      </w:pPr>
+    </w:p>
+    <w:p>
+      <w:pPr>
+        <w:pStyle w:val="Sinespaciado"/>
+        <w:spacing w:line="276" w:lineRule="auto"/>
+        <w:jc w:val="center"/>
+        <w:rPr>
+          <w:rFonts w:ascii="Arial" w:hAnsi="Arial" w:cs="Arial"/>
+          <w:lang w:val="en-US"/>
+        </w:rPr>
+      </w:pPr>
+    </w:p>
+    <w:p>
+      <w:pPr>
+        <w:pStyle w:val="Sinespaciado"/>
+        <w:spacing w:line="276" w:lineRule="auto"/>
+        <w:jc w:val="center"/>
+        <w:rPr>
+          <w:rFonts w:ascii="Arial" w:hAnsi="Arial" w:cs="Arial"/>
+          <w:lang w:val="en-US"/>
+        </w:rPr>
+      </w:pPr>
+    </w:p>
+    <w:p>
+      <w:pPr>
+        <w:pStyle w:val="Sinespaciado"/>
+        <w:spacing w:line="276" w:lineRule="auto"/>
+        <w:jc w:val="center"/>
+        <w:rPr>
+          <w:rFonts w:ascii="Arial" w:hAnsi="Arial" w:cs="Arial"/>
+          <w:lang w:val="en-US"/>
+        </w:rPr>
+      </w:pPr>
+    </w:p>
+    <w:p>
+      <w:pPr>
+        <w:pStyle w:val="Sinespaciado"/>
+        <w:spacing w:line="276" w:lineRule="auto"/>
+        <w:jc w:val="center"/>
+        <w:rPr>
+          <w:rFonts w:ascii="Arial" w:hAnsi="Arial" w:cs="Arial"/>
+          <w:lang w:val="en-US"/>
+        </w:rPr>
+      </w:pPr>
+    </w:p>
+    <w:p>
+      <w:pPr>
+        <w:pStyle w:val="Sinespaciado"/>
+        <w:spacing w:line="276" w:lineRule="auto"/>
+        <w:jc w:val="center"/>
+        <w:rPr>
+          <w:rFonts w:ascii="Arial" w:hAnsi="Arial" w:cs="Arial"/>
+          <w:lang w:val="en-US"/>
+        </w:rPr>
+      </w:pPr>
+    </w:p>
+    <w:p>
+      <w:pPr>
+        <w:pStyle w:val="Sinespaciado"/>
+        <w:spacing w:line="276" w:lineRule="auto"/>
+        <w:jc w:val="center"/>
+        <w:rPr>
+          <w:rFonts w:ascii="Arial" w:hAnsi="Arial" w:cs="Arial"/>
+          <w:lang w:val="en-US"/>
+        </w:rPr>
+      </w:pPr>
+    </w:p>
+    <w:p>
+      <w:pPr>
+        <w:pStyle w:val="Sinespaciado"/>
+        <w:spacing w:line="276" w:lineRule="auto"/>
+        <w:jc w:val="center"/>
+        <w:rPr>
+          <w:rFonts w:ascii="Arial" w:hAnsi="Arial" w:cs="Arial"/>
+          <w:lang w:val="en-US"/>
+        </w:rPr>
+      </w:pPr>
+    </w:p>
+    <w:p>
+      <w:pPr>
+        <w:pStyle w:val="Sinespaciado"/>
+        <w:spacing w:line="276" w:lineRule="auto"/>
+        <w:jc w:val="center"/>
+        <w:rPr>
+          <w:rFonts w:ascii="Arial" w:hAnsi="Arial" w:cs="Arial"/>
+          <w:lang w:val="en-US"/>
+        </w:rPr>
+      </w:pPr>
+    </w:p>
+    <w:p>
+      <w:pPr>
+        <w:pStyle w:val="Sinespaciado"/>
+        <w:spacing w:line="276" w:lineRule="auto"/>
+        <w:jc w:val="center"/>
+        <w:rPr>
+          <w:rFonts w:ascii="Arial" w:hAnsi="Arial" w:cs="Arial"/>
+          <w:lang w:val="en-US"/>
+        </w:rPr>
+      </w:pPr>
+    </w:p>
+    <w:p>
+      <w:pPr>
+        <w:pStyle w:val="Sinespaciado"/>
+        <w:spacing w:line="276" w:lineRule="auto"/>
+        <w:jc w:val="center"/>
+        <w:rPr>
+          <w:rFonts w:ascii="Arial" w:hAnsi="Arial" w:cs="Arial"/>
+          <w:lang w:val="en-US"/>
         </w:rPr>
       </w:pPr>
     </w:p>
@@ -447,18 +464,18 @@
         <w:rPr>
           <w:rFonts w:ascii="Arial" w:hAnsi="Arial" w:cs="Arial"/>
           <w:u w:val="single"/>
-        </w:rPr>
-      </w:pPr>
-      <w:bookmarkStart w:id="0" w:name="_GoBack"/>
-      <w:bookmarkEnd w:id="0"/>
-    </w:p>
-    <w:p>
-      <w:pPr>
-        <w:pStyle w:val="Sinespaciado"/>
-        <w:spacing w:line="276" w:lineRule="auto"/>
-        <w:jc w:val="center"/>
-        <w:rPr>
-          <w:rFonts w:ascii="Arial" w:hAnsi="Arial" w:cs="Arial"/>
+          <w:lang w:val="en-US"/>
+        </w:rPr>
+      </w:pPr>
+    </w:p>
+    <w:p>
+      <w:pPr>
+        <w:pStyle w:val="Sinespaciado"/>
+        <w:spacing w:line="276" w:lineRule="auto"/>
+        <w:jc w:val="center"/>
+        <w:rPr>
+          <w:rFonts w:ascii="Arial" w:hAnsi="Arial" w:cs="Arial"/>
+          <w:lang w:val="en-US"/>
         </w:rPr>
       </w:pPr>
     </w:p>
@@ -470,15 +487,19 @@
         <w:rPr>
           <w:rFonts w:ascii="Arial" w:hAnsi="Arial" w:cs="Arial"/>
           <w:sz w:val="28"/>
-        </w:rPr>
-      </w:pPr>
+          <w:lang w:val="en-US"/>
+        </w:rPr>
+      </w:pPr>
+      <w:proofErr w:type="spellStart"/>
       <w:r>
         <w:rPr>
           <w:rFonts w:ascii="Arial" w:hAnsi="Arial" w:cs="Arial"/>
           <w:sz w:val="24"/>
+          <w:lang w:val="en-US"/>
         </w:rPr>
         <w:t>Alumno</w:t>
       </w:r>
+      <w:proofErr w:type="spellEnd"/>
     </w:p>
     <w:p>
       <w:pPr>
@@ -490,17 +511,80 @@
           <w:b/>
           <w:sz w:val="24"/>
           <w:u w:val="single"/>
-          <w:lang w:val="es-ES"/>
-        </w:rPr>
-      </w:pPr>
+          <w:lang w:val="en-US"/>
+        </w:rPr>
+      </w:pPr>
+      <w:proofErr w:type="spellStart"/>
       <w:r>
         <w:rPr>
           <w:rFonts w:ascii="Arial" w:hAnsi="Arial" w:cs="Arial"/>
           <w:b/>
           <w:sz w:val="24"/>
-        </w:rPr>
-        <w:t>Kenet Efraín Cuyuch Joj</w:t>
-      </w:r>
+          <w:lang w:val="en-US"/>
+        </w:rPr>
+        <w:t>Kenet</w:t>
+      </w:r>
+      <w:proofErr w:type="spellEnd"/>
+      <w:r>
+        <w:rPr>
+          <w:rFonts w:ascii="Arial" w:hAnsi="Arial" w:cs="Arial"/>
+          <w:b/>
+          <w:sz w:val="24"/>
+          <w:lang w:val="en-US"/>
+        </w:rPr>
+        <w:t xml:space="preserve"> </w:t>
+      </w:r>
+      <w:proofErr w:type="spellStart"/>
+      <w:r>
+        <w:rPr>
+          <w:rFonts w:ascii="Arial" w:hAnsi="Arial" w:cs="Arial"/>
+          <w:b/>
+          <w:sz w:val="24"/>
+          <w:lang w:val="en-US"/>
+        </w:rPr>
+        <w:t>Efraín</w:t>
+      </w:r>
+      <w:proofErr w:type="spellEnd"/>
+      <w:r>
+        <w:rPr>
+          <w:rFonts w:ascii="Arial" w:hAnsi="Arial" w:cs="Arial"/>
+          <w:b/>
+          <w:sz w:val="24"/>
+          <w:lang w:val="en-US"/>
+        </w:rPr>
+        <w:t xml:space="preserve"> </w:t>
+      </w:r>
+      <w:proofErr w:type="spellStart"/>
+      <w:r>
+        <w:rPr>
+          <w:rFonts w:ascii="Arial" w:hAnsi="Arial" w:cs="Arial"/>
+          <w:b/>
+          <w:sz w:val="24"/>
+          <w:lang w:val="en-US"/>
+        </w:rPr>
+        <w:t>Cuyuch</w:t>
+      </w:r>
+      <w:proofErr w:type="spellEnd"/>
+      <w:r>
+        <w:rPr>
+          <w:rFonts w:ascii="Arial" w:hAnsi="Arial" w:cs="Arial"/>
+          <w:b/>
+          <w:sz w:val="24"/>
+          <w:lang w:val="en-US"/>
+        </w:rPr>
+        <w:t xml:space="preserve"> </w:t>
+      </w:r>
+      <w:proofErr w:type="spellStart"/>
+      <w:r>
+        <w:rPr>
+          <w:rFonts w:ascii="Arial" w:hAnsi="Arial" w:cs="Arial"/>
+          <w:b/>
+          <w:sz w:val="24"/>
+          <w:lang w:val="en-US"/>
+        </w:rPr>
+        <w:t>Joj</w:t>
+      </w:r>
+      <w:proofErr w:type="spellEnd"/>
     </w:p>
     <w:p>
       <w:pPr>
@@ -656,6 +740,7 @@
                 <w:lang w:val="es-ES"/>
               </w:rPr>
             </w:pPr>
+            <w:bookmarkStart w:id="0" w:name="_GoBack" w:colFirst="1" w:colLast="1"/>
             <w:r>
               <w:rPr>
                 <w:rFonts w:ascii="Arial" w:eastAsiaTheme="minorHAnsi" w:hAnsi="Arial" w:cs="Arial"/>
@@ -714,6 +799,52 @@
                 <w:lang w:val="es-ES"/>
               </w:rPr>
             </w:pPr>
+            <w:proofErr w:type="spellStart"/>
+            <w:r>
+              <w:rPr>
+                <w:rFonts w:ascii="Arial" w:eastAsiaTheme="minorHAnsi" w:hAnsi="Arial" w:cs="Arial"/>
+                <w:sz w:val="24"/>
+                <w:lang w:val="es-ES"/>
+              </w:rPr>
+              <w:t>Kenet</w:t>
+            </w:r>
+            <w:proofErr w:type="spellEnd"/>
+            <w:r>
+              <w:rPr>
+                <w:rFonts w:ascii="Arial" w:eastAsiaTheme="minorHAnsi" w:hAnsi="Arial" w:cs="Arial"/>
+                <w:sz w:val="24"/>
+                <w:lang w:val="es-ES"/>
+              </w:rPr>
+              <w:t xml:space="preserve"> Efraín </w:t>
+            </w:r>
+            <w:proofErr w:type="spellStart"/>
+            <w:r>
+              <w:rPr>
+                <w:rFonts w:ascii="Arial" w:eastAsiaTheme="minorHAnsi" w:hAnsi="Arial" w:cs="Arial"/>
+                <w:sz w:val="24"/>
+                <w:lang w:val="es-ES"/>
+              </w:rPr>
+              <w:t>Cuyuch</w:t>
+            </w:r>
+            <w:proofErr w:type="spellEnd"/>
+            <w:r>
+              <w:rPr>
+                <w:rFonts w:ascii="Arial" w:eastAsiaTheme="minorHAnsi" w:hAnsi="Arial" w:cs="Arial"/>
+                <w:sz w:val="24"/>
+                <w:lang w:val="es-ES"/>
+              </w:rPr>
+              <w:t xml:space="preserve"> </w:t>
+            </w:r>
+            <w:proofErr w:type="spellStart"/>
+            <w:r>
+              <w:rPr>
+                <w:rFonts w:ascii="Arial" w:eastAsiaTheme="minorHAnsi" w:hAnsi="Arial" w:cs="Arial"/>
+                <w:sz w:val="24"/>
+                <w:lang w:val="es-ES"/>
+              </w:rPr>
+              <w:t>Joj</w:t>
+            </w:r>
+            <w:proofErr w:type="spellEnd"/>
           </w:p>
         </w:tc>
         <w:tc>
@@ -728,6 +859,22 @@
                 <w:sz w:val="24"/>
               </w:rPr>
             </w:pPr>
+            <w:proofErr w:type="spellStart"/>
+            <w:r>
+              <w:rPr>
+                <w:rFonts w:ascii="Arial" w:eastAsiaTheme="minorHAnsi" w:hAnsi="Arial" w:cs="Arial"/>
+                <w:sz w:val="24"/>
+              </w:rPr>
+              <w:t>Scrum</w:t>
+            </w:r>
+            <w:proofErr w:type="spellEnd"/>
+            <w:r>
+              <w:rPr>
+                <w:rFonts w:ascii="Arial" w:eastAsiaTheme="minorHAnsi" w:hAnsi="Arial" w:cs="Arial"/>
+                <w:sz w:val="24"/>
+              </w:rPr>
+              <w:t xml:space="preserve"> master</w:t>
+            </w:r>
           </w:p>
         </w:tc>
       </w:tr>
@@ -744,6 +891,29 @@
                 <w:sz w:val="24"/>
               </w:rPr>
             </w:pPr>
+            <w:r>
+              <w:rPr>
+                <w:rFonts w:ascii="Arial" w:eastAsiaTheme="minorHAnsi" w:hAnsi="Arial" w:cs="Arial"/>
+                <w:sz w:val="24"/>
+              </w:rPr>
+              <w:t>Ricar</w:t>
+            </w:r>
+            <w:r>
+              <w:rPr>
+                <w:rFonts w:ascii="Arial" w:eastAsiaTheme="minorHAnsi" w:hAnsi="Arial" w:cs="Arial"/>
+                <w:sz w:val="24"/>
+              </w:rPr>
+              <w:t xml:space="preserve">do Alejandro Hernández </w:t>
+            </w:r>
+            <w:proofErr w:type="spellStart"/>
+            <w:r>
+              <w:rPr>
+                <w:rFonts w:ascii="Arial" w:eastAsiaTheme="minorHAnsi" w:hAnsi="Arial" w:cs="Arial"/>
+                <w:sz w:val="24"/>
+              </w:rPr>
+              <w:t>Hernandez</w:t>
+            </w:r>
+            <w:proofErr w:type="spellEnd"/>
           </w:p>
         </w:tc>
         <w:tc>
@@ -758,6 +928,13 @@
                 <w:sz w:val="24"/>
               </w:rPr>
             </w:pPr>
+            <w:r>
+              <w:rPr>
+                <w:rFonts w:ascii="Arial" w:eastAsiaTheme="minorHAnsi" w:hAnsi="Arial" w:cs="Arial"/>
+                <w:sz w:val="24"/>
+              </w:rPr>
+              <w:t>Programador</w:t>
+            </w:r>
           </w:p>
         </w:tc>
       </w:tr>
@@ -774,6 +951,47 @@
                 <w:sz w:val="24"/>
               </w:rPr>
             </w:pPr>
+            <w:proofErr w:type="spellStart"/>
+            <w:r>
+              <w:rPr>
+                <w:rFonts w:ascii="Arial" w:eastAsiaTheme="minorHAnsi" w:hAnsi="Arial" w:cs="Arial"/>
+                <w:sz w:val="24"/>
+              </w:rPr>
+              <w:t>Jose</w:t>
+            </w:r>
+            <w:proofErr w:type="spellEnd"/>
+            <w:r>
+              <w:rPr>
+                <w:rFonts w:ascii="Arial" w:eastAsiaTheme="minorHAnsi" w:hAnsi="Arial" w:cs="Arial"/>
+                <w:sz w:val="24"/>
+              </w:rPr>
+              <w:t xml:space="preserve"> Enrique </w:t>
+            </w:r>
+            <w:proofErr w:type="spellStart"/>
+            <w:r>
+              <w:rPr>
+                <w:rFonts w:ascii="Arial" w:eastAsiaTheme="minorHAnsi" w:hAnsi="Arial" w:cs="Arial"/>
+                <w:sz w:val="24"/>
+              </w:rPr>
+              <w:t>cuc</w:t>
+            </w:r>
+            <w:proofErr w:type="spellEnd"/>
+            <w:r>
+              <w:rPr>
+                <w:rFonts w:ascii="Arial" w:eastAsiaTheme="minorHAnsi" w:hAnsi="Arial" w:cs="Arial"/>
+                <w:sz w:val="24"/>
+              </w:rPr>
+              <w:t xml:space="preserve"> </w:t>
+            </w:r>
+            <w:proofErr w:type="spellStart"/>
+            <w:r>
+              <w:rPr>
+                <w:rFonts w:ascii="Arial" w:eastAsiaTheme="minorHAnsi" w:hAnsi="Arial" w:cs="Arial"/>
+                <w:sz w:val="24"/>
+              </w:rPr>
+              <w:t>cutz</w:t>
+            </w:r>
+            <w:proofErr w:type="spellEnd"/>
           </w:p>
         </w:tc>
         <w:tc>
@@ -788,6 +1006,13 @@
                 <w:sz w:val="24"/>
               </w:rPr>
             </w:pPr>
+            <w:r>
+              <w:rPr>
+                <w:rFonts w:ascii="Arial" w:eastAsiaTheme="minorHAnsi" w:hAnsi="Arial" w:cs="Arial"/>
+                <w:sz w:val="24"/>
+              </w:rPr>
+              <w:t>Programador</w:t>
+            </w:r>
           </w:p>
         </w:tc>
       </w:tr>
@@ -804,6 +1029,22 @@
                 <w:sz w:val="24"/>
               </w:rPr>
             </w:pPr>
+            <w:proofErr w:type="spellStart"/>
+            <w:r>
+              <w:rPr>
+                <w:rFonts w:ascii="Arial" w:eastAsiaTheme="minorHAnsi" w:hAnsi="Arial" w:cs="Arial"/>
+                <w:sz w:val="24"/>
+              </w:rPr>
+              <w:t>Angel</w:t>
+            </w:r>
+            <w:proofErr w:type="spellEnd"/>
+            <w:r>
+              <w:rPr>
+                <w:rFonts w:ascii="Arial" w:eastAsiaTheme="minorHAnsi" w:hAnsi="Arial" w:cs="Arial"/>
+                <w:sz w:val="24"/>
+              </w:rPr>
+              <w:t xml:space="preserve"> Gabriel Ernesto Grijalva Castro</w:t>
+            </w:r>
           </w:p>
         </w:tc>
         <w:tc>
@@ -816,9 +1057,15 @@
               <w:rPr>
                 <w:rFonts w:ascii="Arial" w:eastAsiaTheme="minorHAnsi" w:hAnsi="Arial" w:cs="Arial"/>
                 <w:sz w:val="24"/>
-                <w:u w:val="single"/>
               </w:rPr>
             </w:pPr>
+            <w:r>
+              <w:rPr>
+                <w:rFonts w:ascii="Arial" w:eastAsiaTheme="minorHAnsi" w:hAnsi="Arial" w:cs="Arial"/>
+                <w:sz w:val="24"/>
+              </w:rPr>
+              <w:t>Programador</w:t>
+            </w:r>
           </w:p>
         </w:tc>
       </w:tr>
@@ -835,6 +1082,38 @@
                 <w:sz w:val="24"/>
               </w:rPr>
             </w:pPr>
+            <w:proofErr w:type="spellStart"/>
+            <w:r>
+              <w:rPr>
+                <w:rFonts w:ascii="Arial" w:eastAsiaTheme="minorHAnsi" w:hAnsi="Arial" w:cs="Arial"/>
+                <w:sz w:val="24"/>
+              </w:rPr>
+              <w:t>Angel</w:t>
+            </w:r>
+            <w:proofErr w:type="spellEnd"/>
+            <w:r>
+              <w:rPr>
+                <w:rFonts w:ascii="Arial" w:eastAsiaTheme="minorHAnsi" w:hAnsi="Arial" w:cs="Arial"/>
+                <w:sz w:val="24"/>
+              </w:rPr>
+              <w:t xml:space="preserve"> </w:t>
+            </w:r>
+            <w:proofErr w:type="spellStart"/>
+            <w:r>
+              <w:rPr>
+                <w:rFonts w:ascii="Arial" w:eastAsiaTheme="minorHAnsi" w:hAnsi="Arial" w:cs="Arial"/>
+                <w:sz w:val="24"/>
+              </w:rPr>
+              <w:t>Gahel</w:t>
+            </w:r>
+            <w:proofErr w:type="spellEnd"/>
+            <w:r>
+              <w:rPr>
+                <w:rFonts w:ascii="Arial" w:eastAsiaTheme="minorHAnsi" w:hAnsi="Arial" w:cs="Arial"/>
+                <w:sz w:val="24"/>
+              </w:rPr>
+              <w:t xml:space="preserve"> Padilla Pacheco</w:t>
+            </w:r>
           </w:p>
         </w:tc>
         <w:tc>
@@ -849,6 +1128,13 @@
                 <w:sz w:val="24"/>
               </w:rPr>
             </w:pPr>
+            <w:r>
+              <w:rPr>
+                <w:rFonts w:ascii="Arial" w:eastAsiaTheme="minorHAnsi" w:hAnsi="Arial" w:cs="Arial"/>
+                <w:sz w:val="24"/>
+              </w:rPr>
+              <w:t>Programador</w:t>
+            </w:r>
           </w:p>
         </w:tc>
       </w:tr>
@@ -865,6 +1151,38 @@
                 <w:sz w:val="24"/>
               </w:rPr>
             </w:pPr>
+            <w:proofErr w:type="spellStart"/>
+            <w:r>
+              <w:rPr>
+                <w:rFonts w:ascii="Arial" w:eastAsiaTheme="minorHAnsi" w:hAnsi="Arial" w:cs="Arial"/>
+                <w:sz w:val="24"/>
+              </w:rPr>
+              <w:t>Osman</w:t>
+            </w:r>
+            <w:proofErr w:type="spellEnd"/>
+            <w:r>
+              <w:rPr>
+                <w:rFonts w:ascii="Arial" w:eastAsiaTheme="minorHAnsi" w:hAnsi="Arial" w:cs="Arial"/>
+                <w:sz w:val="24"/>
+              </w:rPr>
+              <w:t xml:space="preserve"> </w:t>
+            </w:r>
+            <w:proofErr w:type="spellStart"/>
+            <w:r>
+              <w:rPr>
+                <w:rFonts w:ascii="Arial" w:eastAsiaTheme="minorHAnsi" w:hAnsi="Arial" w:cs="Arial"/>
+                <w:sz w:val="24"/>
+              </w:rPr>
+              <w:t>Emmanuell</w:t>
+            </w:r>
+            <w:proofErr w:type="spellEnd"/>
+            <w:r>
+              <w:rPr>
+                <w:rFonts w:ascii="Arial" w:eastAsiaTheme="minorHAnsi" w:hAnsi="Arial" w:cs="Arial"/>
+                <w:sz w:val="24"/>
+              </w:rPr>
+              <w:t xml:space="preserve"> Veliz Guzmán</w:t>
+            </w:r>
           </w:p>
         </w:tc>
         <w:tc>
@@ -879,6 +1197,13 @@
                 <w:sz w:val="24"/>
               </w:rPr>
             </w:pPr>
+            <w:r>
+              <w:rPr>
+                <w:rFonts w:ascii="Arial" w:eastAsiaTheme="minorHAnsi" w:hAnsi="Arial" w:cs="Arial"/>
+                <w:sz w:val="24"/>
+              </w:rPr>
+              <w:t>Programador</w:t>
+            </w:r>
           </w:p>
         </w:tc>
       </w:tr>
@@ -895,6 +1220,38 @@
                 <w:sz w:val="24"/>
               </w:rPr>
             </w:pPr>
+            <w:r>
+              <w:rPr>
+                <w:rFonts w:ascii="Arial" w:eastAsiaTheme="minorHAnsi" w:hAnsi="Arial" w:cs="Arial"/>
+                <w:sz w:val="24"/>
+              </w:rPr>
+              <w:t xml:space="preserve">Carlos Alejandro </w:t>
+            </w:r>
+            <w:proofErr w:type="spellStart"/>
+            <w:r>
+              <w:rPr>
+                <w:rFonts w:ascii="Arial" w:eastAsiaTheme="minorHAnsi" w:hAnsi="Arial" w:cs="Arial"/>
+                <w:sz w:val="24"/>
+              </w:rPr>
+              <w:t>Patal</w:t>
+            </w:r>
+            <w:proofErr w:type="spellEnd"/>
+            <w:r>
+              <w:rPr>
+                <w:rFonts w:ascii="Arial" w:eastAsiaTheme="minorHAnsi" w:hAnsi="Arial" w:cs="Arial"/>
+                <w:sz w:val="24"/>
+              </w:rPr>
+              <w:t xml:space="preserve"> </w:t>
+            </w:r>
+            <w:proofErr w:type="spellStart"/>
+            <w:r>
+              <w:rPr>
+                <w:rFonts w:ascii="Arial" w:eastAsiaTheme="minorHAnsi" w:hAnsi="Arial" w:cs="Arial"/>
+                <w:sz w:val="24"/>
+              </w:rPr>
+              <w:t>Choc</w:t>
+            </w:r>
+            <w:proofErr w:type="spellEnd"/>
           </w:p>
         </w:tc>
         <w:tc>
@@ -909,6 +1266,13 @@
                 <w:sz w:val="24"/>
               </w:rPr>
             </w:pPr>
+            <w:r>
+              <w:rPr>
+                <w:rFonts w:ascii="Arial" w:eastAsiaTheme="minorHAnsi" w:hAnsi="Arial" w:cs="Arial"/>
+                <w:sz w:val="24"/>
+              </w:rPr>
+              <w:t>Programador</w:t>
+            </w:r>
           </w:p>
         </w:tc>
       </w:tr>
@@ -925,6 +1289,13 @@
                 <w:sz w:val="24"/>
               </w:rPr>
             </w:pPr>
+            <w:r>
+              <w:rPr>
+                <w:rFonts w:ascii="Arial" w:eastAsiaTheme="minorHAnsi" w:hAnsi="Arial" w:cs="Arial"/>
+                <w:sz w:val="24"/>
+              </w:rPr>
+              <w:t>Carlos Enrique López Quino</w:t>
+            </w:r>
           </w:p>
         </w:tc>
         <w:tc>
@@ -939,6 +1310,13 @@
                 <w:sz w:val="24"/>
               </w:rPr>
             </w:pPr>
+            <w:r>
+              <w:rPr>
+                <w:rFonts w:ascii="Arial" w:eastAsiaTheme="minorHAnsi" w:hAnsi="Arial" w:cs="Arial"/>
+                <w:sz w:val="24"/>
+              </w:rPr>
+              <w:t>Programador</w:t>
+            </w:r>
           </w:p>
         </w:tc>
       </w:tr>
@@ -956,6 +1334,34 @@
                 <w:szCs w:val="24"/>
               </w:rPr>
             </w:pPr>
+            <w:proofErr w:type="spellStart"/>
+            <w:r>
+              <w:rPr>
+                <w:rFonts w:ascii="Arial" w:eastAsiaTheme="minorEastAsia" w:hAnsi="Arial" w:cs="Arial"/>
+                <w:sz w:val="24"/>
+                <w:szCs w:val="24"/>
+              </w:rPr>
+              <w:t>Benjamin</w:t>
+            </w:r>
+            <w:proofErr w:type="spellEnd"/>
+            <w:r>
+              <w:rPr>
+                <w:rFonts w:ascii="Arial" w:eastAsiaTheme="minorEastAsia" w:hAnsi="Arial" w:cs="Arial"/>
+                <w:sz w:val="24"/>
+                <w:szCs w:val="24"/>
+              </w:rPr>
+              <w:t xml:space="preserve"> Eli Argueta </w:t>
+            </w:r>
+            <w:proofErr w:type="spellStart"/>
+            <w:r>
+              <w:rPr>
+                <w:rFonts w:ascii="Arial" w:eastAsiaTheme="minorEastAsia" w:hAnsi="Arial" w:cs="Arial"/>
+                <w:sz w:val="24"/>
+                <w:szCs w:val="24"/>
+              </w:rPr>
+              <w:t>Caal</w:t>
+            </w:r>
+            <w:proofErr w:type="spellEnd"/>
           </w:p>
         </w:tc>
         <w:tc>
@@ -971,6 +1377,13 @@
                 <w:szCs w:val="24"/>
               </w:rPr>
             </w:pPr>
+            <w:r>
+              <w:rPr>
+                <w:rFonts w:ascii="Arial" w:eastAsiaTheme="minorHAnsi" w:hAnsi="Arial" w:cs="Arial"/>
+                <w:sz w:val="24"/>
+              </w:rPr>
+              <w:t>Programador</w:t>
+            </w:r>
           </w:p>
         </w:tc>
       </w:tr>
@@ -987,6 +1400,22 @@
                 <w:sz w:val="24"/>
               </w:rPr>
             </w:pPr>
+            <w:proofErr w:type="spellStart"/>
+            <w:r>
+              <w:rPr>
+                <w:rFonts w:ascii="Arial" w:eastAsiaTheme="minorHAnsi" w:hAnsi="Arial" w:cs="Arial"/>
+                <w:sz w:val="24"/>
+              </w:rPr>
+              <w:t>Jeferson</w:t>
+            </w:r>
+            <w:proofErr w:type="spellEnd"/>
+            <w:r>
+              <w:rPr>
+                <w:rFonts w:ascii="Arial" w:eastAsiaTheme="minorHAnsi" w:hAnsi="Arial" w:cs="Arial"/>
+                <w:sz w:val="24"/>
+              </w:rPr>
+              <w:t xml:space="preserve"> André Cano López</w:t>
+            </w:r>
           </w:p>
         </w:tc>
         <w:tc>
@@ -1001,6 +1430,13 @@
                 <w:sz w:val="24"/>
               </w:rPr>
             </w:pPr>
+            <w:r>
+              <w:rPr>
+                <w:rFonts w:ascii="Arial" w:eastAsiaTheme="minorHAnsi" w:hAnsi="Arial" w:cs="Arial"/>
+                <w:sz w:val="24"/>
+              </w:rPr>
+              <w:t>Programador</w:t>
+            </w:r>
           </w:p>
         </w:tc>
       </w:tr>
@@ -1017,6 +1453,52 @@
                 <w:sz w:val="24"/>
               </w:rPr>
             </w:pPr>
+            <w:r>
+              <w:rPr>
+                <w:rFonts w:ascii="Arial" w:eastAsiaTheme="minorHAnsi" w:hAnsi="Arial" w:cs="Arial"/>
+                <w:sz w:val="24"/>
+              </w:rPr>
+              <w:t xml:space="preserve">Franklin </w:t>
+            </w:r>
+            <w:proofErr w:type="spellStart"/>
+            <w:r>
+              <w:rPr>
+                <w:rFonts w:ascii="Arial" w:eastAsiaTheme="minorHAnsi" w:hAnsi="Arial" w:cs="Arial"/>
+                <w:sz w:val="24"/>
+              </w:rPr>
+              <w:t>Stev</w:t>
+            </w:r>
+            <w:proofErr w:type="spellEnd"/>
+            <w:r>
+              <w:rPr>
+                <w:rFonts w:ascii="Arial" w:eastAsiaTheme="minorHAnsi" w:hAnsi="Arial" w:cs="Arial"/>
+                <w:sz w:val="24"/>
+              </w:rPr>
+              <w:t xml:space="preserve"> </w:t>
+            </w:r>
+            <w:proofErr w:type="spellStart"/>
+            <w:r>
+              <w:rPr>
+                <w:rFonts w:ascii="Arial" w:eastAsiaTheme="minorHAnsi" w:hAnsi="Arial" w:cs="Arial"/>
+                <w:sz w:val="24"/>
+              </w:rPr>
+              <w:t>Paiz</w:t>
+            </w:r>
+            <w:proofErr w:type="spellEnd"/>
+            <w:r>
+              <w:rPr>
+                <w:rFonts w:ascii="Arial" w:eastAsiaTheme="minorHAnsi" w:hAnsi="Arial" w:cs="Arial"/>
+                <w:sz w:val="24"/>
+              </w:rPr>
+              <w:t xml:space="preserve"> </w:t>
+            </w:r>
+            <w:r>
+              <w:rPr>
+                <w:rFonts w:ascii="Arial" w:eastAsiaTheme="minorHAnsi" w:hAnsi="Arial" w:cs="Arial"/>
+                <w:sz w:val="24"/>
+              </w:rPr>
+              <w:t>Chávez</w:t>
+            </w:r>
           </w:p>
         </w:tc>
         <w:tc>
@@ -1031,6 +1513,13 @@
                 <w:sz w:val="24"/>
               </w:rPr>
             </w:pPr>
+            <w:r>
+              <w:rPr>
+                <w:rFonts w:ascii="Arial" w:eastAsiaTheme="minorHAnsi" w:hAnsi="Arial" w:cs="Arial"/>
+                <w:sz w:val="24"/>
+              </w:rPr>
+              <w:t>Programador</w:t>
+            </w:r>
           </w:p>
         </w:tc>
       </w:tr>
@@ -1064,6 +1553,7 @@
           </w:p>
         </w:tc>
       </w:tr>
+      <w:bookmarkEnd w:id="0"/>
     </w:tbl>
     <w:p>
       <w:pPr>
@@ -1071,6 +1561,487 @@
         <w:rPr>
           <w:rFonts w:ascii="Arial" w:eastAsiaTheme="minorHAnsi" w:hAnsi="Arial" w:cs="Arial"/>
           <w:sz w:val="24"/>
+        </w:rPr>
+      </w:pPr>
+    </w:p>
+    <w:p>
+      <w:pPr>
+        <w:jc w:val="center"/>
+        <w:rPr>
+          <w:rFonts w:ascii="Arial" w:eastAsiaTheme="minorHAnsi" w:hAnsi="Arial" w:cs="Arial"/>
+          <w:b/>
+          <w:sz w:val="44"/>
+          <w:szCs w:val="44"/>
+        </w:rPr>
+      </w:pPr>
+      <w:r>
+        <w:rPr>
+          <w:rFonts w:ascii="Arial" w:eastAsiaTheme="minorHAnsi" w:hAnsi="Arial" w:cs="Arial"/>
+          <w:b/>
+          <w:sz w:val="44"/>
+          <w:szCs w:val="44"/>
+        </w:rPr>
+        <w:t>Historias de Usuario</w:t>
+      </w:r>
+    </w:p>
+    <w:p>
+      <w:pPr>
+        <w:rPr>
+          <w:rFonts w:ascii="Arial" w:eastAsiaTheme="minorHAnsi" w:hAnsi="Arial" w:cs="Arial"/>
+          <w:b/>
+          <w:sz w:val="20"/>
+          <w:szCs w:val="20"/>
+        </w:rPr>
+      </w:pPr>
+    </w:p>
+    <w:p>
+      <w:pPr>
+        <w:rPr>
+          <w:rFonts w:ascii="Arial" w:eastAsiaTheme="minorHAnsi" w:hAnsi="Arial" w:cs="Arial"/>
+          <w:b/>
+          <w:sz w:val="20"/>
+          <w:szCs w:val="20"/>
+          <w:u w:val="single"/>
+        </w:rPr>
+      </w:pPr>
+      <w:proofErr w:type="spellStart"/>
+      <w:proofErr w:type="gramStart"/>
+      <w:r>
+        <w:rPr>
+          <w:rFonts w:ascii="Arial" w:eastAsiaTheme="minorHAnsi" w:hAnsi="Arial" w:cs="Arial"/>
+          <w:b/>
+          <w:sz w:val="20"/>
+          <w:szCs w:val="20"/>
+        </w:rPr>
+        <w:t>Tupla</w:t>
+      </w:r>
+      <w:proofErr w:type="spellEnd"/>
+      <w:r>
+        <w:rPr>
+          <w:rFonts w:ascii="Arial" w:eastAsiaTheme="minorHAnsi" w:hAnsi="Arial" w:cs="Arial"/>
+          <w:b/>
+          <w:sz w:val="20"/>
+          <w:szCs w:val="20"/>
+        </w:rPr>
+        <w:t xml:space="preserve"> :</w:t>
+      </w:r>
+      <w:proofErr w:type="gramEnd"/>
+      <w:r>
+        <w:rPr>
+          <w:rFonts w:ascii="Arial" w:eastAsiaTheme="minorHAnsi" w:hAnsi="Arial" w:cs="Arial"/>
+          <w:b/>
+          <w:sz w:val="20"/>
+          <w:szCs w:val="20"/>
+        </w:rPr>
+        <w:t xml:space="preserve"> Reserva</w:t>
+      </w:r>
+    </w:p>
+    <w:p>
+      <w:r>
+        <w:t>HUCP-001 Realizar Nueva Reserva</w:t>
+      </w:r>
+    </w:p>
+    <w:p>
+      <w:r>
+        <w:t>Como: Un invitado</w:t>
+      </w:r>
+    </w:p>
+    <w:p>
+      <w:r>
+        <w:t>Quiero: Seleccionar una propiedad, elegir mis fechas de inicio y fin, y confirmar una reserva</w:t>
+      </w:r>
+    </w:p>
+    <w:p>
+      <w:r>
+        <w:t>Para: Asegurar mi estancia en la propiedad deseada.</w:t>
+      </w:r>
+    </w:p>
+    <w:p/>
+    <w:p>
+      <w:r>
+        <w:t>HUCP-002 Gestionar Mis Reservas</w:t>
+      </w:r>
+    </w:p>
+    <w:p>
+      <w:r>
+        <w:t>Como: Un invitado o un anfitrión</w:t>
+      </w:r>
+    </w:p>
+    <w:p>
+      <w:r>
+        <w:t>Quiero: Ver el estado de mis reservas (confirmado, cancelado, completado) y tener la opción de modificar o cancelar una reserva si es necesario</w:t>
+      </w:r>
+    </w:p>
+    <w:p>
+      <w:r>
+        <w:t>Para: Tener control y visibilidad sobre mis estancias o la ocupación de mi propiedad.</w:t>
+      </w:r>
+    </w:p>
+    <w:p/>
+    <w:p>
+      <w:r>
+        <w:t>HUCP-003 Consultar Disponibilidad y Precios de Propiedades</w:t>
+      </w:r>
+    </w:p>
+    <w:p>
+      <w:r>
+        <w:t>Como: Un invitado</w:t>
+      </w:r>
+    </w:p>
+    <w:p>
+      <w:r>
+        <w:t>Quiero: Buscar propiedades y ver su precio por día y disponibilidad en un rango de fechas</w:t>
+      </w:r>
+    </w:p>
+    <w:p>
+      <w:r>
+        <w:t>Para: Encontrar la propiedad que mejor se adapte a mis necesidades y presupuesto para mis fechas de viaje.</w:t>
+      </w:r>
+    </w:p>
+    <w:p/>
+    <w:p/>
+    <w:p/>
+    <w:p/>
+    <w:p/>
+    <w:p>
+      <w:pPr>
+        <w:rPr>
+          <w:b/>
+        </w:rPr>
+      </w:pPr>
+      <w:proofErr w:type="spellStart"/>
+      <w:r>
+        <w:rPr>
+          <w:b/>
+        </w:rPr>
+        <w:lastRenderedPageBreak/>
+        <w:t>Tupla</w:t>
+      </w:r>
+      <w:proofErr w:type="spellEnd"/>
+      <w:r>
+        <w:rPr>
+          <w:b/>
+        </w:rPr>
+        <w:t>: Empleados</w:t>
+      </w:r>
+    </w:p>
+    <w:p>
+      <w:pPr>
+        <w:rPr>
+          <w:b/>
+          <w:color w:val="0070C0"/>
+          <w:u w:val="single"/>
+        </w:rPr>
+      </w:pPr>
+      <w:r>
+        <w:rPr>
+          <w:b/>
+          <w:color w:val="0070C0"/>
+          <w:u w:val="single"/>
+        </w:rPr>
+        <w:t>HU</w:t>
+      </w:r>
+      <w:r>
+        <w:rPr>
+          <w:b/>
+          <w:color w:val="0070C0"/>
+          <w:u w:val="single"/>
+        </w:rPr>
+        <w:t>FP-004</w:t>
+      </w:r>
+      <w:r>
+        <w:rPr>
+          <w:b/>
+          <w:color w:val="0070C0"/>
+          <w:u w:val="single"/>
+        </w:rPr>
+        <w:t xml:space="preserve"> </w:t>
+      </w:r>
+      <w:r>
+        <w:rPr>
+          <w:b/>
+          <w:color w:val="0070C0"/>
+        </w:rPr>
+        <w:t xml:space="preserve">Lista de </w:t>
+      </w:r>
+      <w:r>
+        <w:rPr>
+          <w:b/>
+          <w:color w:val="0070C0"/>
+        </w:rPr>
+        <w:t xml:space="preserve">los </w:t>
+      </w:r>
+      <w:r>
+        <w:rPr>
+          <w:b/>
+          <w:color w:val="0070C0"/>
+        </w:rPr>
+        <w:t>empleados</w:t>
+      </w:r>
+    </w:p>
+    <w:p>
+      <w:r>
+        <w:rPr>
+          <w:b/>
+        </w:rPr>
+        <w:t>Como:</w:t>
+      </w:r>
+      <w:r>
+        <w:t xml:space="preserve"> Administrador de recursos humanos</w:t>
+      </w:r>
+    </w:p>
+    <w:p>
+      <w:r>
+        <w:rPr>
+          <w:b/>
+        </w:rPr>
+        <w:t>Quiero</w:t>
+      </w:r>
+      <w:proofErr w:type="gramStart"/>
+      <w:r>
+        <w:rPr>
+          <w:b/>
+        </w:rPr>
+        <w:t xml:space="preserve">:  </w:t>
+      </w:r>
+      <w:r>
+        <w:t>Poder</w:t>
+      </w:r>
+      <w:proofErr w:type="gramEnd"/>
+      <w:r>
+        <w:t xml:space="preserve"> ver una lista de empleados activos</w:t>
+      </w:r>
+    </w:p>
+    <w:p>
+      <w:r>
+        <w:rPr>
+          <w:b/>
+        </w:rPr>
+        <w:t>Para:</w:t>
+      </w:r>
+      <w:r>
+        <w:t xml:space="preserve"> Poder gestionar de manera eficiente los recursos y asegurarme de que solo los empleados vigentes están siendo considerados en los procesos internos.</w:t>
+      </w:r>
+    </w:p>
+    <w:p/>
+    <w:p>
+      <w:pPr>
+        <w:rPr>
+          <w:b/>
+          <w:color w:val="0070C0"/>
+        </w:rPr>
+      </w:pPr>
+      <w:r>
+        <w:rPr>
+          <w:b/>
+          <w:color w:val="0070C0"/>
+          <w:u w:val="single"/>
+        </w:rPr>
+        <w:t>HU</w:t>
+      </w:r>
+      <w:r>
+        <w:rPr>
+          <w:b/>
+          <w:color w:val="0070C0"/>
+          <w:u w:val="single"/>
+        </w:rPr>
+        <w:t>FP</w:t>
+      </w:r>
+      <w:r>
+        <w:rPr>
+          <w:b/>
+          <w:color w:val="0070C0"/>
+          <w:u w:val="single"/>
+        </w:rPr>
+        <w:t>-00</w:t>
+      </w:r>
+      <w:r>
+        <w:rPr>
+          <w:b/>
+          <w:color w:val="0070C0"/>
+          <w:u w:val="single"/>
+        </w:rPr>
+        <w:t>5</w:t>
+      </w:r>
+      <w:r>
+        <w:rPr>
+          <w:b/>
+          <w:color w:val="0070C0"/>
+          <w:u w:val="single"/>
+        </w:rPr>
+        <w:t>:</w:t>
+      </w:r>
+      <w:r>
+        <w:rPr>
+          <w:b/>
+          <w:color w:val="0070C0"/>
+        </w:rPr>
+        <w:t xml:space="preserve"> Registro de nuevos empleados</w:t>
+      </w:r>
+    </w:p>
+    <w:p>
+      <w:r>
+        <w:rPr>
+          <w:b/>
+        </w:rPr>
+        <w:t>Como</w:t>
+      </w:r>
+      <w:r>
+        <w:rPr>
+          <w:b/>
+        </w:rPr>
+        <w:t>:</w:t>
+      </w:r>
+      <w:r>
+        <w:t xml:space="preserve"> Responsable de contratación</w:t>
+      </w:r>
+    </w:p>
+    <w:p>
+      <w:r>
+        <w:rPr>
+          <w:b/>
+        </w:rPr>
+        <w:t>Quiero</w:t>
+      </w:r>
+      <w:r>
+        <w:rPr>
+          <w:b/>
+        </w:rPr>
+        <w:t>:</w:t>
+      </w:r>
+      <w:r>
+        <w:t xml:space="preserve"> Poder agregar nuevos empleados con su información (nombre, apellido, correo, teléfono, cargo, fecha de contratación)</w:t>
+      </w:r>
+    </w:p>
+    <w:p>
+      <w:r>
+        <w:rPr>
+          <w:b/>
+        </w:rPr>
+        <w:t>Para</w:t>
+      </w:r>
+      <w:r>
+        <w:rPr>
+          <w:b/>
+        </w:rPr>
+        <w:t>:</w:t>
+      </w:r>
+      <w:r>
+        <w:t xml:space="preserve"> Mantener la base de datos actualizada y asegurarme de que se realice un registro adecuado y completo de todos los empleados nuevos.</w:t>
+      </w:r>
+    </w:p>
+    <w:p/>
+    <w:p>
+      <w:pPr>
+        <w:rPr>
+          <w:b/>
+          <w:color w:val="0070C0"/>
+        </w:rPr>
+      </w:pPr>
+      <w:r>
+        <w:rPr>
+          <w:b/>
+          <w:color w:val="0070C0"/>
+          <w:u w:val="single"/>
+        </w:rPr>
+        <w:t>HU</w:t>
+      </w:r>
+      <w:r>
+        <w:rPr>
+          <w:b/>
+          <w:color w:val="0070C0"/>
+          <w:u w:val="single"/>
+        </w:rPr>
+        <w:t>FP</w:t>
+      </w:r>
+      <w:r>
+        <w:rPr>
+          <w:b/>
+          <w:color w:val="0070C0"/>
+          <w:u w:val="single"/>
+        </w:rPr>
+        <w:t>-00</w:t>
+      </w:r>
+      <w:r>
+        <w:rPr>
+          <w:b/>
+          <w:color w:val="0070C0"/>
+          <w:u w:val="single"/>
+        </w:rPr>
+        <w:t>6</w:t>
+      </w:r>
+      <w:r>
+        <w:rPr>
+          <w:b/>
+          <w:color w:val="0070C0"/>
+          <w:u w:val="single"/>
+        </w:rPr>
+        <w:t>:</w:t>
+      </w:r>
+      <w:r>
+        <w:rPr>
+          <w:b/>
+          <w:color w:val="0070C0"/>
+        </w:rPr>
+        <w:t xml:space="preserve"> Actualización de la información del empleado</w:t>
+      </w:r>
+    </w:p>
+    <w:p>
+      <w:r>
+        <w:rPr>
+          <w:b/>
+        </w:rPr>
+        <w:t>Como</w:t>
+      </w:r>
+      <w:r>
+        <w:rPr>
+          <w:b/>
+        </w:rPr>
+        <w:t>:</w:t>
+      </w:r>
+      <w:r>
+        <w:t xml:space="preserve"> Gerente de departamento</w:t>
+      </w:r>
+    </w:p>
+    <w:p>
+      <w:r>
+        <w:rPr>
+          <w:b/>
+        </w:rPr>
+        <w:t>Quiero</w:t>
+      </w:r>
+      <w:r>
+        <w:rPr>
+          <w:b/>
+        </w:rPr>
+        <w:t>:</w:t>
+      </w:r>
+      <w:r>
+        <w:t xml:space="preserve"> Poder actualizar la información de los empleados (cargo, teléfono, correo)</w:t>
+      </w:r>
+    </w:p>
+    <w:p>
+      <w:r>
+        <w:rPr>
+          <w:b/>
+        </w:rPr>
+        <w:t>Para</w:t>
+      </w:r>
+      <w:r>
+        <w:t>: Asegurarme de que la base de datos siempre refleje la información más actual y optimizar la comunicación dentro del equipo.</w:t>
+      </w:r>
+    </w:p>
+    <w:p/>
+    <w:p/>
+    <w:p/>
+    <w:p>
+      <w:pPr>
+        <w:rPr>
+          <w:rFonts w:ascii="Arial" w:eastAsiaTheme="minorHAnsi" w:hAnsi="Arial" w:cs="Arial"/>
+          <w:b/>
+          <w:sz w:val="20"/>
+          <w:szCs w:val="20"/>
+          <w:lang w:val="es-MX"/>
         </w:rPr>
       </w:pPr>
     </w:p>
@@ -1085,7 +2056,7 @@
 </file>
 
 <file path=word/styles.xml><?xml version="1.0" encoding="utf-8"?>
-<w:styles xmlns:mc="http://schemas.openxmlformats.org/markup-compatibility/2006" xmlns:r="http://schemas.openxmlformats.org/officeDocument/2006/relationships" xmlns:w="http://schemas.openxmlformats.org/wordprocessingml/2006/main" xmlns:w14="http://schemas.microsoft.com/office/word/2010/wordml" xmlns:w15="http://schemas.microsoft.com/office/word/2012/wordml" xmlns:w16se="http://schemas.microsoft.com/office/word/2015/wordml/symex" mc:Ignorable="w14 w15 w16se">
+<w:styles xmlns:mc="http://schemas.openxmlformats.org/markup-compatibility/2006" xmlns:r="http://schemas.openxmlformats.org/officeDocument/2006/relationships" xmlns:w="http://schemas.openxmlformats.org/wordprocessingml/2006/main" xmlns:w14="http://schemas.microsoft.com/office/word/2010/wordml" xmlns:w15="http://schemas.microsoft.com/office/word/2012/wordml" mc:Ignorable="w14 w15">
   <w:docDefaults>
     <w:rPrDefault>
       <w:rPr>
@@ -1632,6 +2603,7 @@
       <w:spacing w:after="0" w:line="240" w:lineRule="auto"/>
     </w:pPr>
     <w:tblPr>
+      <w:tblInd w:w="0" w:type="dxa"/>
       <w:tblBorders>
         <w:top w:val="single" w:sz="4" w:space="0" w:color="auto"/>
         <w:left w:val="single" w:sz="4" w:space="0" w:color="auto"/>
@@ -1640,6 +2612,12 @@
         <w:insideH w:val="single" w:sz="4" w:space="0" w:color="auto"/>
         <w:insideV w:val="single" w:sz="4" w:space="0" w:color="auto"/>
       </w:tblBorders>
+      <w:tblCellMar>
+        <w:top w:w="0" w:type="dxa"/>
+        <w:left w:w="108" w:type="dxa"/>
+        <w:bottom w:w="0" w:type="dxa"/>
+        <w:right w:w="108" w:type="dxa"/>
+      </w:tblCellMar>
     </w:tblPr>
   </w:style>
 </w:styles>

</xml_diff>

<commit_message>
Se agrego la historia de usuario HURH-007 al documento Peaceathome.docx dentro de la rama rhernandez
</commit_message>
<xml_diff>
--- a/Peaceathome.docx
+++ b/Peaceathome.docx
@@ -740,7 +740,6 @@
                 <w:lang w:val="es-ES"/>
               </w:rPr>
             </w:pPr>
-            <w:bookmarkStart w:id="0" w:name="_GoBack" w:colFirst="1" w:colLast="1"/>
             <w:r>
               <w:rPr>
                 <w:rFonts w:ascii="Arial" w:eastAsiaTheme="minorHAnsi" w:hAnsi="Arial" w:cs="Arial"/>
@@ -1553,7 +1552,6 @@
           </w:p>
         </w:tc>
       </w:tr>
-      <w:bookmarkEnd w:id="0"/>
     </w:tbl>
     <w:p>
       <w:pPr>
@@ -2032,8 +2030,55 @@
       </w:r>
     </w:p>
     <w:p/>
-    <w:p/>
-    <w:p/>
+    <w:p>
+      <w:pPr>
+        <w:rPr>
+          <w:b/>
+        </w:rPr>
+      </w:pPr>
+      <w:proofErr w:type="spellStart"/>
+      <w:r>
+        <w:rPr>
+          <w:b/>
+        </w:rPr>
+        <w:t>Tupla</w:t>
+      </w:r>
+      <w:proofErr w:type="spellEnd"/>
+      <w:r>
+        <w:rPr>
+          <w:b/>
+        </w:rPr>
+        <w:t>: Pago</w:t>
+      </w:r>
+    </w:p>
+    <w:p>
+      <w:bookmarkStart w:id="0" w:name="_GoBack"/>
+      <w:r>
+        <w:t>HU</w:t>
+      </w:r>
+      <w:r>
+        <w:t>RH-007</w:t>
+      </w:r>
+      <w:bookmarkEnd w:id="0"/>
+      <w:r>
+        <w:t xml:space="preserve"> Registro de pago:</w:t>
+      </w:r>
+    </w:p>
+    <w:p>
+      <w:r>
+        <w:t>1. Como un registro de pagos</w:t>
+      </w:r>
+    </w:p>
+    <w:p>
+      <w:r>
+        <w:t>2. Quiero que registre los datos del monto</w:t>
+      </w:r>
+    </w:p>
+    <w:p>
+      <w:r>
+        <w:t>3. Para poder confirmar que los datos del monto estén registrados</w:t>
+      </w:r>
+    </w:p>
     <w:p>
       <w:pPr>
         <w:rPr>

</xml_diff>

<commit_message>
Se agrego la historia de usuario HURH-008 al documento Peaceathome.docx dentro de la rama rhernandez
</commit_message>
<xml_diff>
--- a/Peaceathome.docx
+++ b/Peaceathome.docx
@@ -2052,31 +2052,58 @@
       </w:r>
     </w:p>
     <w:p>
+      <w:r>
+        <w:t>HU</w:t>
+      </w:r>
+      <w:r>
+        <w:t>RH-007</w:t>
+      </w:r>
+      <w:r>
+        <w:t xml:space="preserve"> Registro de pago:</w:t>
+      </w:r>
+    </w:p>
+    <w:p>
+      <w:r>
+        <w:t>1. Como un registro de pagos</w:t>
+      </w:r>
+    </w:p>
+    <w:p>
+      <w:r>
+        <w:t>2. Quiero que registre los datos del monto</w:t>
+      </w:r>
       <w:bookmarkStart w:id="0" w:name="_GoBack"/>
+      <w:bookmarkEnd w:id="0"/>
+    </w:p>
+    <w:p>
+      <w:r>
+        <w:t>3. Para poder confirmar que los datos del monto estén registrados</w:t>
+      </w:r>
+    </w:p>
+    <w:p/>
+    <w:p>
       <w:r>
         <w:t>HU</w:t>
       </w:r>
       <w:r>
-        <w:t>RH-007</w:t>
-      </w:r>
-      <w:bookmarkEnd w:id="0"/>
-      <w:r>
-        <w:t xml:space="preserve"> Registro de pago:</w:t>
-      </w:r>
-    </w:p>
-    <w:p>
-      <w:r>
-        <w:t>1. Como un registro de pagos</w:t>
-      </w:r>
-    </w:p>
-    <w:p>
-      <w:r>
-        <w:t>2. Quiero que registre los datos del monto</w:t>
-      </w:r>
-    </w:p>
-    <w:p>
-      <w:r>
-        <w:t>3. Para poder confirmar que los datos del monto estén registrados</w:t>
+        <w:t>RH-008</w:t>
+      </w:r>
+      <w:r>
+        <w:t xml:space="preserve"> Validación de monto máximo</w:t>
+      </w:r>
+    </w:p>
+    <w:p>
+      <w:r>
+        <w:t xml:space="preserve">1. Como método de pago </w:t>
+      </w:r>
+    </w:p>
+    <w:p>
+      <w:r>
+        <w:t>2. Quiero que el monto sea en efectivo o en tarjeta</w:t>
+      </w:r>
+    </w:p>
+    <w:p>
+      <w:r>
+        <w:t>3. Para verificar si el monto de pago es valido</w:t>
       </w:r>
     </w:p>
     <w:p>

</xml_diff>

<commit_message>
Se agrego la historia de usuario HURH-009 al documento Peaceathome.docx dentro de la rama rhernandez
</commit_message>
<xml_diff>
--- a/Peaceathome.docx
+++ b/Peaceathome.docx
@@ -2071,39 +2071,70 @@
       <w:r>
         <w:t>2. Quiero que registre los datos del monto</w:t>
       </w:r>
+    </w:p>
+    <w:p>
+      <w:r>
+        <w:t>3. Para poder confirmar que los datos del monto estén registrados</w:t>
+      </w:r>
+    </w:p>
+    <w:p/>
+    <w:p>
+      <w:r>
+        <w:t>HU</w:t>
+      </w:r>
+      <w:r>
+        <w:t>RH-008</w:t>
+      </w:r>
+      <w:r>
+        <w:t xml:space="preserve"> Validación de monto máximo</w:t>
+      </w:r>
+    </w:p>
+    <w:p>
+      <w:r>
+        <w:t xml:space="preserve">1. Como método de pago </w:t>
+      </w:r>
+    </w:p>
+    <w:p>
+      <w:r>
+        <w:t>2. Quiero que el monto sea en efectivo o en tarjeta</w:t>
+      </w:r>
+    </w:p>
+    <w:p>
+      <w:r>
+        <w:t>3. Para verificar si el monto de pago es valido</w:t>
+      </w:r>
+    </w:p>
+    <w:p/>
+    <w:p>
+      <w:r>
+        <w:t>HU</w:t>
+      </w:r>
+      <w:r>
+        <w:t>RH</w:t>
+      </w:r>
+      <w:r>
+        <w:t>-009</w:t>
+      </w:r>
+      <w:r>
+        <w:t xml:space="preserve"> Generación de recibo de pago</w:t>
+      </w:r>
+    </w:p>
+    <w:p>
+      <w:r>
+        <w:t xml:space="preserve">1. Como registro de pago recibido </w:t>
+      </w:r>
       <w:bookmarkStart w:id="0" w:name="_GoBack"/>
       <w:bookmarkEnd w:id="0"/>
     </w:p>
     <w:p>
       <w:r>
-        <w:t>3. Para poder confirmar que los datos del monto estén registrados</w:t>
-      </w:r>
-    </w:p>
-    <w:p/>
-    <w:p>
-      <w:r>
-        <w:t>HU</w:t>
-      </w:r>
-      <w:r>
-        <w:t>RH-008</w:t>
-      </w:r>
-      <w:r>
-        <w:t xml:space="preserve"> Validación de monto máximo</w:t>
-      </w:r>
-    </w:p>
-    <w:p>
-      <w:r>
-        <w:t xml:space="preserve">1. Como método de pago </w:t>
-      </w:r>
-    </w:p>
-    <w:p>
-      <w:r>
-        <w:t>2. Quiero que el monto sea en efectivo o en tarjeta</w:t>
-      </w:r>
-    </w:p>
-    <w:p>
-      <w:r>
-        <w:t>3. Para verificar si el monto de pago es valido</w:t>
+        <w:lastRenderedPageBreak/>
+        <w:t>2. Quiero que me den la información del monto de pago</w:t>
+      </w:r>
+    </w:p>
+    <w:p>
+      <w:r>
+        <w:t>3. Para que registre el recibo y se almacene en el sistema</w:t>
       </w:r>
     </w:p>
     <w:p>

</xml_diff>

<commit_message>
add: Se agrego historia de usuario HUJC-010 dentro de el documento Peaceathome.docx dentro de la rama jcuc-2024100
</commit_message>
<xml_diff>
--- a/Peaceathome.docx
+++ b/Peaceathome.docx
@@ -1,6 +1,6 @@
 
 <file path=word/document.xml><?xml version="1.0" encoding="utf-8"?>
-<w:document xmlns:wpc="http://schemas.microsoft.com/office/word/2010/wordprocessingCanvas" xmlns:cx="http://schemas.microsoft.com/office/drawing/2014/chartex" xmlns:cx1="http://schemas.microsoft.com/office/drawing/2015/9/8/chartex" xmlns:cx2="http://schemas.microsoft.com/office/drawing/2015/10/21/chartex" xmlns:cx3="http://schemas.microsoft.com/office/drawing/2016/5/9/chartex" xmlns:cx4="http://schemas.microsoft.com/office/drawing/2016/5/10/chartex" xmlns:cx5="http://schemas.microsoft.com/office/drawing/2016/5/11/chartex" xmlns:cx6="http://schemas.microsoft.com/office/drawing/2016/5/12/chartex" xmlns:cx7="http://schemas.microsoft.com/office/drawing/2016/5/13/chartex" xmlns:cx8="http://schemas.microsoft.com/office/drawing/2016/5/14/chartex" xmlns:mc="http://schemas.openxmlformats.org/markup-compatibility/2006" xmlns:aink="http://schemas.microsoft.com/office/drawing/2016/ink" xmlns:am3d="http://schemas.microsoft.com/office/drawing/2017/model3d" xmlns:o="urn:schemas-microsoft-com:office:office" xmlns:oel="http://schemas.microsoft.com/office/2019/extlst" xmlns:r="http://schemas.openxmlformats.org/officeDocument/2006/relationships" xmlns:m="http://schemas.openxmlformats.org/officeDocument/2006/math" xmlns:v="urn:schemas-microsoft-com:vml" xmlns:wp14="http://schemas.microsoft.com/office/word/2010/wordprocessingDrawing" xmlns:wp="http://schemas.openxmlformats.org/drawingml/2006/wordprocessingDrawing" xmlns:w10="urn:schemas-microsoft-com:office:word" xmlns:w="http://schemas.openxmlformats.org/wordprocessingml/2006/main" xmlns:w14="http://schemas.microsoft.com/office/word/2010/wordml" xmlns:w15="http://schemas.microsoft.com/office/word/2012/wordml" xmlns:w16cex="http://schemas.microsoft.com/office/word/2018/wordml/cex" xmlns:w16cid="http://schemas.microsoft.com/office/word/2016/wordml/cid" xmlns:w16="http://schemas.microsoft.com/office/word/2018/wordml" xmlns:w16du="http://schemas.microsoft.com/office/word/2023/wordml/word16du" xmlns:w16sdtdh="http://schemas.microsoft.com/office/word/2020/wordml/sdtdatahash" xmlns:w16sdtfl="http://schemas.microsoft.com/office/word/2024/wordml/sdtformatlock" xmlns:w16se="http://schemas.microsoft.com/office/word/2015/wordml/symex" xmlns:wpg="http://schemas.microsoft.com/office/word/2010/wordprocessingGroup" xmlns:wpi="http://schemas.microsoft.com/office/word/2010/wordprocessingInk" xmlns:wne="http://schemas.microsoft.com/office/word/2006/wordml" xmlns:wps="http://schemas.microsoft.com/office/word/2010/wordprocessingShape" mc:Ignorable="w14 w15 w16se w16cid w16 w16cex w16sdtdh w16sdtfl w16du wp14">
+<w:document xmlns:wpc="http://schemas.microsoft.com/office/word/2010/wordprocessingCanvas" xmlns:mc="http://schemas.openxmlformats.org/markup-compatibility/2006" xmlns:o="urn:schemas-microsoft-com:office:office" xmlns:r="http://schemas.openxmlformats.org/officeDocument/2006/relationships" xmlns:m="http://schemas.openxmlformats.org/officeDocument/2006/math" xmlns:v="urn:schemas-microsoft-com:vml" xmlns:wp14="http://schemas.microsoft.com/office/word/2010/wordprocessingDrawing" xmlns:wp="http://schemas.openxmlformats.org/drawingml/2006/wordprocessingDrawing" xmlns:w10="urn:schemas-microsoft-com:office:word" xmlns:w="http://schemas.openxmlformats.org/wordprocessingml/2006/main" xmlns:w14="http://schemas.microsoft.com/office/word/2010/wordml" xmlns:w15="http://schemas.microsoft.com/office/word/2012/wordml" xmlns:wpg="http://schemas.microsoft.com/office/word/2010/wordprocessingGroup" xmlns:wpi="http://schemas.microsoft.com/office/word/2010/wordprocessingInk" xmlns:wne="http://schemas.microsoft.com/office/word/2006/wordml" xmlns:wps="http://schemas.microsoft.com/office/word/2010/wordprocessingShape" mc:Ignorable="w14 w15 wp14">
   <w:body>
     <w:p>
       <w:pPr>
@@ -490,6 +490,7 @@
           <w:lang w:val="en-US"/>
         </w:rPr>
       </w:pPr>
+      <w:proofErr w:type="spellStart"/>
       <w:r>
         <w:rPr>
           <w:rFonts w:ascii="Arial" w:hAnsi="Arial" w:cs="Arial"/>
@@ -498,6 +499,7 @@
         </w:rPr>
         <w:t>Alumno</w:t>
       </w:r>
+      <w:proofErr w:type="spellEnd"/>
     </w:p>
     <w:p>
       <w:pPr>
@@ -512,6 +514,7 @@
           <w:lang w:val="en-US"/>
         </w:rPr>
       </w:pPr>
+      <w:proofErr w:type="spellStart"/>
       <w:r>
         <w:rPr>
           <w:rFonts w:ascii="Arial" w:hAnsi="Arial" w:cs="Arial"/>
@@ -519,8 +522,69 @@
           <w:sz w:val="24"/>
           <w:lang w:val="en-US"/>
         </w:rPr>
-        <w:t>Kenet Efraín Cuyuch Joj</w:t>
-      </w:r>
+        <w:t>Kenet</w:t>
+      </w:r>
+      <w:proofErr w:type="spellEnd"/>
+      <w:r>
+        <w:rPr>
+          <w:rFonts w:ascii="Arial" w:hAnsi="Arial" w:cs="Arial"/>
+          <w:b/>
+          <w:sz w:val="24"/>
+          <w:lang w:val="en-US"/>
+        </w:rPr>
+        <w:t xml:space="preserve"> </w:t>
+      </w:r>
+      <w:proofErr w:type="spellStart"/>
+      <w:r>
+        <w:rPr>
+          <w:rFonts w:ascii="Arial" w:hAnsi="Arial" w:cs="Arial"/>
+          <w:b/>
+          <w:sz w:val="24"/>
+          <w:lang w:val="en-US"/>
+        </w:rPr>
+        <w:t>Efraín</w:t>
+      </w:r>
+      <w:proofErr w:type="spellEnd"/>
+      <w:r>
+        <w:rPr>
+          <w:rFonts w:ascii="Arial" w:hAnsi="Arial" w:cs="Arial"/>
+          <w:b/>
+          <w:sz w:val="24"/>
+          <w:lang w:val="en-US"/>
+        </w:rPr>
+        <w:t xml:space="preserve"> </w:t>
+      </w:r>
+      <w:proofErr w:type="spellStart"/>
+      <w:r>
+        <w:rPr>
+          <w:rFonts w:ascii="Arial" w:hAnsi="Arial" w:cs="Arial"/>
+          <w:b/>
+          <w:sz w:val="24"/>
+          <w:lang w:val="en-US"/>
+        </w:rPr>
+        <w:t>Cuyuch</w:t>
+      </w:r>
+      <w:proofErr w:type="spellEnd"/>
+      <w:r>
+        <w:rPr>
+          <w:rFonts w:ascii="Arial" w:hAnsi="Arial" w:cs="Arial"/>
+          <w:b/>
+          <w:sz w:val="24"/>
+          <w:lang w:val="en-US"/>
+        </w:rPr>
+        <w:t xml:space="preserve"> </w:t>
+      </w:r>
+      <w:proofErr w:type="spellStart"/>
+      <w:r>
+        <w:rPr>
+          <w:rFonts w:ascii="Arial" w:hAnsi="Arial" w:cs="Arial"/>
+          <w:b/>
+          <w:sz w:val="24"/>
+          <w:lang w:val="en-US"/>
+        </w:rPr>
+        <w:t>Joj</w:t>
+      </w:r>
+      <w:proofErr w:type="spellEnd"/>
     </w:p>
     <w:p>
       <w:pPr>
@@ -734,14 +798,52 @@
                 <w:lang w:val="es-ES"/>
               </w:rPr>
             </w:pPr>
+            <w:proofErr w:type="spellStart"/>
             <w:r>
               <w:rPr>
                 <w:rFonts w:ascii="Arial" w:eastAsiaTheme="minorHAnsi" w:hAnsi="Arial" w:cs="Arial"/>
                 <w:sz w:val="24"/>
                 <w:lang w:val="es-ES"/>
               </w:rPr>
-              <w:t>Kenet Efraín Cuyuch Joj</w:t>
-            </w:r>
+              <w:t>Kenet</w:t>
+            </w:r>
+            <w:proofErr w:type="spellEnd"/>
+            <w:r>
+              <w:rPr>
+                <w:rFonts w:ascii="Arial" w:eastAsiaTheme="minorHAnsi" w:hAnsi="Arial" w:cs="Arial"/>
+                <w:sz w:val="24"/>
+                <w:lang w:val="es-ES"/>
+              </w:rPr>
+              <w:t xml:space="preserve"> Efraín </w:t>
+            </w:r>
+            <w:proofErr w:type="spellStart"/>
+            <w:r>
+              <w:rPr>
+                <w:rFonts w:ascii="Arial" w:eastAsiaTheme="minorHAnsi" w:hAnsi="Arial" w:cs="Arial"/>
+                <w:sz w:val="24"/>
+                <w:lang w:val="es-ES"/>
+              </w:rPr>
+              <w:t>Cuyuch</w:t>
+            </w:r>
+            <w:proofErr w:type="spellEnd"/>
+            <w:r>
+              <w:rPr>
+                <w:rFonts w:ascii="Arial" w:eastAsiaTheme="minorHAnsi" w:hAnsi="Arial" w:cs="Arial"/>
+                <w:sz w:val="24"/>
+                <w:lang w:val="es-ES"/>
+              </w:rPr>
+              <w:t xml:space="preserve"> </w:t>
+            </w:r>
+            <w:proofErr w:type="spellStart"/>
+            <w:r>
+              <w:rPr>
+                <w:rFonts w:ascii="Arial" w:eastAsiaTheme="minorHAnsi" w:hAnsi="Arial" w:cs="Arial"/>
+                <w:sz w:val="24"/>
+                <w:lang w:val="es-ES"/>
+              </w:rPr>
+              <w:t>Joj</w:t>
+            </w:r>
+            <w:proofErr w:type="spellEnd"/>
           </w:p>
         </w:tc>
         <w:tc>
@@ -756,12 +858,21 @@
                 <w:sz w:val="24"/>
               </w:rPr>
             </w:pPr>
-            <w:r>
-              <w:rPr>
-                <w:rFonts w:ascii="Arial" w:eastAsiaTheme="minorHAnsi" w:hAnsi="Arial" w:cs="Arial"/>
-                <w:sz w:val="24"/>
-              </w:rPr>
-              <w:t>Scrum master</w:t>
+            <w:proofErr w:type="spellStart"/>
+            <w:r>
+              <w:rPr>
+                <w:rFonts w:ascii="Arial" w:eastAsiaTheme="minorHAnsi" w:hAnsi="Arial" w:cs="Arial"/>
+                <w:sz w:val="24"/>
+              </w:rPr>
+              <w:t>Scrum</w:t>
+            </w:r>
+            <w:proofErr w:type="spellEnd"/>
+            <w:r>
+              <w:rPr>
+                <w:rFonts w:ascii="Arial" w:eastAsiaTheme="minorHAnsi" w:hAnsi="Arial" w:cs="Arial"/>
+                <w:sz w:val="24"/>
+              </w:rPr>
+              <w:t xml:space="preserve"> master</w:t>
             </w:r>
           </w:p>
         </w:tc>
@@ -784,8 +895,24 @@
                 <w:rFonts w:ascii="Arial" w:eastAsiaTheme="minorHAnsi" w:hAnsi="Arial" w:cs="Arial"/>
                 <w:sz w:val="24"/>
               </w:rPr>
-              <w:t>Ricardo Alejandro Hernández Hernández</w:t>
-            </w:r>
+              <w:t>Ricar</w:t>
+            </w:r>
+            <w:r>
+              <w:rPr>
+                <w:rFonts w:ascii="Arial" w:eastAsiaTheme="minorHAnsi" w:hAnsi="Arial" w:cs="Arial"/>
+                <w:sz w:val="24"/>
+              </w:rPr>
+              <w:t xml:space="preserve">do Alejandro Hernández </w:t>
+            </w:r>
+            <w:proofErr w:type="spellStart"/>
+            <w:r>
+              <w:rPr>
+                <w:rFonts w:ascii="Arial" w:eastAsiaTheme="minorHAnsi" w:hAnsi="Arial" w:cs="Arial"/>
+                <w:sz w:val="24"/>
+              </w:rPr>
+              <w:t>Hernandez</w:t>
+            </w:r>
+            <w:proofErr w:type="spellEnd"/>
           </w:p>
         </w:tc>
         <w:tc>
@@ -823,13 +950,47 @@
                 <w:sz w:val="24"/>
               </w:rPr>
             </w:pPr>
-            <w:r>
-              <w:rPr>
-                <w:rFonts w:ascii="Arial" w:eastAsiaTheme="minorHAnsi" w:hAnsi="Arial" w:cs="Arial"/>
-                <w:sz w:val="24"/>
-              </w:rPr>
-              <w:t>Jose Enrique cuc cutz</w:t>
-            </w:r>
+            <w:proofErr w:type="spellStart"/>
+            <w:r>
+              <w:rPr>
+                <w:rFonts w:ascii="Arial" w:eastAsiaTheme="minorHAnsi" w:hAnsi="Arial" w:cs="Arial"/>
+                <w:sz w:val="24"/>
+              </w:rPr>
+              <w:t>Jose</w:t>
+            </w:r>
+            <w:proofErr w:type="spellEnd"/>
+            <w:r>
+              <w:rPr>
+                <w:rFonts w:ascii="Arial" w:eastAsiaTheme="minorHAnsi" w:hAnsi="Arial" w:cs="Arial"/>
+                <w:sz w:val="24"/>
+              </w:rPr>
+              <w:t xml:space="preserve"> Enrique </w:t>
+            </w:r>
+            <w:proofErr w:type="spellStart"/>
+            <w:r>
+              <w:rPr>
+                <w:rFonts w:ascii="Arial" w:eastAsiaTheme="minorHAnsi" w:hAnsi="Arial" w:cs="Arial"/>
+                <w:sz w:val="24"/>
+              </w:rPr>
+              <w:t>cuc</w:t>
+            </w:r>
+            <w:proofErr w:type="spellEnd"/>
+            <w:r>
+              <w:rPr>
+                <w:rFonts w:ascii="Arial" w:eastAsiaTheme="minorHAnsi" w:hAnsi="Arial" w:cs="Arial"/>
+                <w:sz w:val="24"/>
+              </w:rPr>
+              <w:t xml:space="preserve"> </w:t>
+            </w:r>
+            <w:proofErr w:type="spellStart"/>
+            <w:r>
+              <w:rPr>
+                <w:rFonts w:ascii="Arial" w:eastAsiaTheme="minorHAnsi" w:hAnsi="Arial" w:cs="Arial"/>
+                <w:sz w:val="24"/>
+              </w:rPr>
+              <w:t>cutz</w:t>
+            </w:r>
+            <w:proofErr w:type="spellEnd"/>
           </w:p>
         </w:tc>
         <w:tc>
@@ -867,6 +1028,22 @@
                 <w:sz w:val="24"/>
               </w:rPr>
             </w:pPr>
+            <w:proofErr w:type="spellStart"/>
+            <w:r>
+              <w:rPr>
+                <w:rFonts w:ascii="Arial" w:eastAsiaTheme="minorHAnsi" w:hAnsi="Arial" w:cs="Arial"/>
+                <w:sz w:val="24"/>
+              </w:rPr>
+              <w:t>Angel</w:t>
+            </w:r>
+            <w:proofErr w:type="spellEnd"/>
+            <w:r>
+              <w:rPr>
+                <w:rFonts w:ascii="Arial" w:eastAsiaTheme="minorHAnsi" w:hAnsi="Arial" w:cs="Arial"/>
+                <w:sz w:val="24"/>
+              </w:rPr>
+              <w:t xml:space="preserve"> Gabriel Ernesto Grijalva Castro</w:t>
+            </w:r>
           </w:p>
         </w:tc>
         <w:tc>
@@ -879,9 +1056,15 @@
               <w:rPr>
                 <w:rFonts w:ascii="Arial" w:eastAsiaTheme="minorHAnsi" w:hAnsi="Arial" w:cs="Arial"/>
                 <w:sz w:val="24"/>
-                <w:u w:val="single"/>
               </w:rPr>
             </w:pPr>
+            <w:r>
+              <w:rPr>
+                <w:rFonts w:ascii="Arial" w:eastAsiaTheme="minorHAnsi" w:hAnsi="Arial" w:cs="Arial"/>
+                <w:sz w:val="24"/>
+              </w:rPr>
+              <w:t>Programador</w:t>
+            </w:r>
           </w:p>
         </w:tc>
       </w:tr>
@@ -898,6 +1081,38 @@
                 <w:sz w:val="24"/>
               </w:rPr>
             </w:pPr>
+            <w:proofErr w:type="spellStart"/>
+            <w:r>
+              <w:rPr>
+                <w:rFonts w:ascii="Arial" w:eastAsiaTheme="minorHAnsi" w:hAnsi="Arial" w:cs="Arial"/>
+                <w:sz w:val="24"/>
+              </w:rPr>
+              <w:t>Angel</w:t>
+            </w:r>
+            <w:proofErr w:type="spellEnd"/>
+            <w:r>
+              <w:rPr>
+                <w:rFonts w:ascii="Arial" w:eastAsiaTheme="minorHAnsi" w:hAnsi="Arial" w:cs="Arial"/>
+                <w:sz w:val="24"/>
+              </w:rPr>
+              <w:t xml:space="preserve"> </w:t>
+            </w:r>
+            <w:proofErr w:type="spellStart"/>
+            <w:r>
+              <w:rPr>
+                <w:rFonts w:ascii="Arial" w:eastAsiaTheme="minorHAnsi" w:hAnsi="Arial" w:cs="Arial"/>
+                <w:sz w:val="24"/>
+              </w:rPr>
+              <w:t>Gahel</w:t>
+            </w:r>
+            <w:proofErr w:type="spellEnd"/>
+            <w:r>
+              <w:rPr>
+                <w:rFonts w:ascii="Arial" w:eastAsiaTheme="minorHAnsi" w:hAnsi="Arial" w:cs="Arial"/>
+                <w:sz w:val="24"/>
+              </w:rPr>
+              <w:t xml:space="preserve"> Padilla Pacheco</w:t>
+            </w:r>
           </w:p>
         </w:tc>
         <w:tc>
@@ -912,6 +1127,13 @@
                 <w:sz w:val="24"/>
               </w:rPr>
             </w:pPr>
+            <w:r>
+              <w:rPr>
+                <w:rFonts w:ascii="Arial" w:eastAsiaTheme="minorHAnsi" w:hAnsi="Arial" w:cs="Arial"/>
+                <w:sz w:val="24"/>
+              </w:rPr>
+              <w:t>Programador</w:t>
+            </w:r>
           </w:p>
         </w:tc>
       </w:tr>
@@ -928,6 +1150,38 @@
                 <w:sz w:val="24"/>
               </w:rPr>
             </w:pPr>
+            <w:proofErr w:type="spellStart"/>
+            <w:r>
+              <w:rPr>
+                <w:rFonts w:ascii="Arial" w:eastAsiaTheme="minorHAnsi" w:hAnsi="Arial" w:cs="Arial"/>
+                <w:sz w:val="24"/>
+              </w:rPr>
+              <w:t>Osman</w:t>
+            </w:r>
+            <w:proofErr w:type="spellEnd"/>
+            <w:r>
+              <w:rPr>
+                <w:rFonts w:ascii="Arial" w:eastAsiaTheme="minorHAnsi" w:hAnsi="Arial" w:cs="Arial"/>
+                <w:sz w:val="24"/>
+              </w:rPr>
+              <w:t xml:space="preserve"> </w:t>
+            </w:r>
+            <w:proofErr w:type="spellStart"/>
+            <w:r>
+              <w:rPr>
+                <w:rFonts w:ascii="Arial" w:eastAsiaTheme="minorHAnsi" w:hAnsi="Arial" w:cs="Arial"/>
+                <w:sz w:val="24"/>
+              </w:rPr>
+              <w:t>Emmanuell</w:t>
+            </w:r>
+            <w:proofErr w:type="spellEnd"/>
+            <w:r>
+              <w:rPr>
+                <w:rFonts w:ascii="Arial" w:eastAsiaTheme="minorHAnsi" w:hAnsi="Arial" w:cs="Arial"/>
+                <w:sz w:val="24"/>
+              </w:rPr>
+              <w:t xml:space="preserve"> Veliz Guzmán</w:t>
+            </w:r>
           </w:p>
         </w:tc>
         <w:tc>
@@ -942,6 +1196,13 @@
                 <w:sz w:val="24"/>
               </w:rPr>
             </w:pPr>
+            <w:r>
+              <w:rPr>
+                <w:rFonts w:ascii="Arial" w:eastAsiaTheme="minorHAnsi" w:hAnsi="Arial" w:cs="Arial"/>
+                <w:sz w:val="24"/>
+              </w:rPr>
+              <w:t>Programador</w:t>
+            </w:r>
           </w:p>
         </w:tc>
       </w:tr>
@@ -958,6 +1219,38 @@
                 <w:sz w:val="24"/>
               </w:rPr>
             </w:pPr>
+            <w:r>
+              <w:rPr>
+                <w:rFonts w:ascii="Arial" w:eastAsiaTheme="minorHAnsi" w:hAnsi="Arial" w:cs="Arial"/>
+                <w:sz w:val="24"/>
+              </w:rPr>
+              <w:t xml:space="preserve">Carlos Alejandro </w:t>
+            </w:r>
+            <w:proofErr w:type="spellStart"/>
+            <w:r>
+              <w:rPr>
+                <w:rFonts w:ascii="Arial" w:eastAsiaTheme="minorHAnsi" w:hAnsi="Arial" w:cs="Arial"/>
+                <w:sz w:val="24"/>
+              </w:rPr>
+              <w:t>Patal</w:t>
+            </w:r>
+            <w:proofErr w:type="spellEnd"/>
+            <w:r>
+              <w:rPr>
+                <w:rFonts w:ascii="Arial" w:eastAsiaTheme="minorHAnsi" w:hAnsi="Arial" w:cs="Arial"/>
+                <w:sz w:val="24"/>
+              </w:rPr>
+              <w:t xml:space="preserve"> </w:t>
+            </w:r>
+            <w:proofErr w:type="spellStart"/>
+            <w:r>
+              <w:rPr>
+                <w:rFonts w:ascii="Arial" w:eastAsiaTheme="minorHAnsi" w:hAnsi="Arial" w:cs="Arial"/>
+                <w:sz w:val="24"/>
+              </w:rPr>
+              <w:t>Choc</w:t>
+            </w:r>
+            <w:proofErr w:type="spellEnd"/>
           </w:p>
         </w:tc>
         <w:tc>
@@ -972,6 +1265,13 @@
                 <w:sz w:val="24"/>
               </w:rPr>
             </w:pPr>
+            <w:r>
+              <w:rPr>
+                <w:rFonts w:ascii="Arial" w:eastAsiaTheme="minorHAnsi" w:hAnsi="Arial" w:cs="Arial"/>
+                <w:sz w:val="24"/>
+              </w:rPr>
+              <w:t>Programador</w:t>
+            </w:r>
           </w:p>
         </w:tc>
       </w:tr>
@@ -988,6 +1288,13 @@
                 <w:sz w:val="24"/>
               </w:rPr>
             </w:pPr>
+            <w:r>
+              <w:rPr>
+                <w:rFonts w:ascii="Arial" w:eastAsiaTheme="minorHAnsi" w:hAnsi="Arial" w:cs="Arial"/>
+                <w:sz w:val="24"/>
+              </w:rPr>
+              <w:t>Carlos Enrique López Quino</w:t>
+            </w:r>
           </w:p>
         </w:tc>
         <w:tc>
@@ -1002,6 +1309,13 @@
                 <w:sz w:val="24"/>
               </w:rPr>
             </w:pPr>
+            <w:r>
+              <w:rPr>
+                <w:rFonts w:ascii="Arial" w:eastAsiaTheme="minorHAnsi" w:hAnsi="Arial" w:cs="Arial"/>
+                <w:sz w:val="24"/>
+              </w:rPr>
+              <w:t>Programador</w:t>
+            </w:r>
           </w:p>
         </w:tc>
       </w:tr>
@@ -1019,6 +1333,34 @@
                 <w:szCs w:val="24"/>
               </w:rPr>
             </w:pPr>
+            <w:proofErr w:type="spellStart"/>
+            <w:r>
+              <w:rPr>
+                <w:rFonts w:ascii="Arial" w:eastAsiaTheme="minorEastAsia" w:hAnsi="Arial" w:cs="Arial"/>
+                <w:sz w:val="24"/>
+                <w:szCs w:val="24"/>
+              </w:rPr>
+              <w:t>Benjamin</w:t>
+            </w:r>
+            <w:proofErr w:type="spellEnd"/>
+            <w:r>
+              <w:rPr>
+                <w:rFonts w:ascii="Arial" w:eastAsiaTheme="minorEastAsia" w:hAnsi="Arial" w:cs="Arial"/>
+                <w:sz w:val="24"/>
+                <w:szCs w:val="24"/>
+              </w:rPr>
+              <w:t xml:space="preserve"> Eli Argueta </w:t>
+            </w:r>
+            <w:proofErr w:type="spellStart"/>
+            <w:r>
+              <w:rPr>
+                <w:rFonts w:ascii="Arial" w:eastAsiaTheme="minorEastAsia" w:hAnsi="Arial" w:cs="Arial"/>
+                <w:sz w:val="24"/>
+                <w:szCs w:val="24"/>
+              </w:rPr>
+              <w:t>Caal</w:t>
+            </w:r>
+            <w:proofErr w:type="spellEnd"/>
           </w:p>
         </w:tc>
         <w:tc>
@@ -1034,6 +1376,13 @@
                 <w:szCs w:val="24"/>
               </w:rPr>
             </w:pPr>
+            <w:r>
+              <w:rPr>
+                <w:rFonts w:ascii="Arial" w:eastAsiaTheme="minorHAnsi" w:hAnsi="Arial" w:cs="Arial"/>
+                <w:sz w:val="24"/>
+              </w:rPr>
+              <w:t>Programador</w:t>
+            </w:r>
           </w:p>
         </w:tc>
       </w:tr>
@@ -1050,6 +1399,22 @@
                 <w:sz w:val="24"/>
               </w:rPr>
             </w:pPr>
+            <w:proofErr w:type="spellStart"/>
+            <w:r>
+              <w:rPr>
+                <w:rFonts w:ascii="Arial" w:eastAsiaTheme="minorHAnsi" w:hAnsi="Arial" w:cs="Arial"/>
+                <w:sz w:val="24"/>
+              </w:rPr>
+              <w:t>Jeferson</w:t>
+            </w:r>
+            <w:proofErr w:type="spellEnd"/>
+            <w:r>
+              <w:rPr>
+                <w:rFonts w:ascii="Arial" w:eastAsiaTheme="minorHAnsi" w:hAnsi="Arial" w:cs="Arial"/>
+                <w:sz w:val="24"/>
+              </w:rPr>
+              <w:t xml:space="preserve"> André Cano López</w:t>
+            </w:r>
           </w:p>
         </w:tc>
         <w:tc>
@@ -1064,6 +1429,13 @@
                 <w:sz w:val="24"/>
               </w:rPr>
             </w:pPr>
+            <w:r>
+              <w:rPr>
+                <w:rFonts w:ascii="Arial" w:eastAsiaTheme="minorHAnsi" w:hAnsi="Arial" w:cs="Arial"/>
+                <w:sz w:val="24"/>
+              </w:rPr>
+              <w:t>Programador</w:t>
+            </w:r>
           </w:p>
         </w:tc>
       </w:tr>
@@ -1080,6 +1452,52 @@
                 <w:sz w:val="24"/>
               </w:rPr>
             </w:pPr>
+            <w:r>
+              <w:rPr>
+                <w:rFonts w:ascii="Arial" w:eastAsiaTheme="minorHAnsi" w:hAnsi="Arial" w:cs="Arial"/>
+                <w:sz w:val="24"/>
+              </w:rPr>
+              <w:t xml:space="preserve">Franklin </w:t>
+            </w:r>
+            <w:proofErr w:type="spellStart"/>
+            <w:r>
+              <w:rPr>
+                <w:rFonts w:ascii="Arial" w:eastAsiaTheme="minorHAnsi" w:hAnsi="Arial" w:cs="Arial"/>
+                <w:sz w:val="24"/>
+              </w:rPr>
+              <w:t>Stev</w:t>
+            </w:r>
+            <w:proofErr w:type="spellEnd"/>
+            <w:r>
+              <w:rPr>
+                <w:rFonts w:ascii="Arial" w:eastAsiaTheme="minorHAnsi" w:hAnsi="Arial" w:cs="Arial"/>
+                <w:sz w:val="24"/>
+              </w:rPr>
+              <w:t xml:space="preserve"> </w:t>
+            </w:r>
+            <w:proofErr w:type="spellStart"/>
+            <w:r>
+              <w:rPr>
+                <w:rFonts w:ascii="Arial" w:eastAsiaTheme="minorHAnsi" w:hAnsi="Arial" w:cs="Arial"/>
+                <w:sz w:val="24"/>
+              </w:rPr>
+              <w:t>Paiz</w:t>
+            </w:r>
+            <w:proofErr w:type="spellEnd"/>
+            <w:r>
+              <w:rPr>
+                <w:rFonts w:ascii="Arial" w:eastAsiaTheme="minorHAnsi" w:hAnsi="Arial" w:cs="Arial"/>
+                <w:sz w:val="24"/>
+              </w:rPr>
+              <w:t xml:space="preserve"> </w:t>
+            </w:r>
+            <w:r>
+              <w:rPr>
+                <w:rFonts w:ascii="Arial" w:eastAsiaTheme="minorHAnsi" w:hAnsi="Arial" w:cs="Arial"/>
+                <w:sz w:val="24"/>
+              </w:rPr>
+              <w:t>Chávez</w:t>
+            </w:r>
           </w:p>
         </w:tc>
         <w:tc>
@@ -1094,6 +1512,13 @@
                 <w:sz w:val="24"/>
               </w:rPr>
             </w:pPr>
+            <w:r>
+              <w:rPr>
+                <w:rFonts w:ascii="Arial" w:eastAsiaTheme="minorHAnsi" w:hAnsi="Arial" w:cs="Arial"/>
+                <w:sz w:val="24"/>
+              </w:rPr>
+              <w:t>Programador</w:t>
+            </w:r>
           </w:p>
         </w:tc>
       </w:tr>
@@ -1137,6 +1562,758 @@
         </w:rPr>
       </w:pPr>
     </w:p>
+    <w:p>
+      <w:pPr>
+        <w:jc w:val="center"/>
+        <w:rPr>
+          <w:rFonts w:ascii="Arial" w:eastAsiaTheme="minorHAnsi" w:hAnsi="Arial" w:cs="Arial"/>
+          <w:b/>
+          <w:sz w:val="44"/>
+          <w:szCs w:val="44"/>
+        </w:rPr>
+      </w:pPr>
+      <w:r>
+        <w:rPr>
+          <w:rFonts w:ascii="Arial" w:eastAsiaTheme="minorHAnsi" w:hAnsi="Arial" w:cs="Arial"/>
+          <w:b/>
+          <w:sz w:val="44"/>
+          <w:szCs w:val="44"/>
+        </w:rPr>
+        <w:t>Historias de Usuario</w:t>
+      </w:r>
+    </w:p>
+    <w:p>
+      <w:pPr>
+        <w:rPr>
+          <w:rFonts w:ascii="Arial" w:eastAsiaTheme="minorHAnsi" w:hAnsi="Arial" w:cs="Arial"/>
+          <w:b/>
+          <w:sz w:val="20"/>
+          <w:szCs w:val="20"/>
+        </w:rPr>
+      </w:pPr>
+    </w:p>
+    <w:p>
+      <w:pPr>
+        <w:rPr>
+          <w:rFonts w:ascii="Arial" w:eastAsiaTheme="minorHAnsi" w:hAnsi="Arial" w:cs="Arial"/>
+          <w:b/>
+          <w:sz w:val="20"/>
+          <w:szCs w:val="20"/>
+          <w:u w:val="single"/>
+        </w:rPr>
+      </w:pPr>
+      <w:proofErr w:type="spellStart"/>
+      <w:proofErr w:type="gramStart"/>
+      <w:r>
+        <w:rPr>
+          <w:rFonts w:ascii="Arial" w:eastAsiaTheme="minorHAnsi" w:hAnsi="Arial" w:cs="Arial"/>
+          <w:b/>
+          <w:sz w:val="20"/>
+          <w:szCs w:val="20"/>
+        </w:rPr>
+        <w:t>Tupla</w:t>
+      </w:r>
+      <w:proofErr w:type="spellEnd"/>
+      <w:r>
+        <w:rPr>
+          <w:rFonts w:ascii="Arial" w:eastAsiaTheme="minorHAnsi" w:hAnsi="Arial" w:cs="Arial"/>
+          <w:b/>
+          <w:sz w:val="20"/>
+          <w:szCs w:val="20"/>
+        </w:rPr>
+        <w:t xml:space="preserve"> :</w:t>
+      </w:r>
+      <w:proofErr w:type="gramEnd"/>
+      <w:r>
+        <w:rPr>
+          <w:rFonts w:ascii="Arial" w:eastAsiaTheme="minorHAnsi" w:hAnsi="Arial" w:cs="Arial"/>
+          <w:b/>
+          <w:sz w:val="20"/>
+          <w:szCs w:val="20"/>
+        </w:rPr>
+        <w:t xml:space="preserve"> Reserva</w:t>
+      </w:r>
+    </w:p>
+    <w:p>
+      <w:r>
+        <w:t>HUCP-001 Realizar Nueva Reserva</w:t>
+      </w:r>
+    </w:p>
+    <w:p>
+      <w:r>
+        <w:t>Como: Un invitado</w:t>
+      </w:r>
+    </w:p>
+    <w:p>
+      <w:r>
+        <w:t>Quiero: Seleccionar una propiedad, elegir mis fechas de inicio y fin, y confirmar una reserva</w:t>
+      </w:r>
+    </w:p>
+    <w:p>
+      <w:r>
+        <w:t>Para: Asegurar mi estancia en la propiedad deseada.</w:t>
+      </w:r>
+    </w:p>
+    <w:p/>
+    <w:p>
+      <w:r>
+        <w:t>HUCP-002 Gestionar Mis Reservas</w:t>
+      </w:r>
+    </w:p>
+    <w:p>
+      <w:r>
+        <w:t>Como: Un invitado o un anfitrión</w:t>
+      </w:r>
+    </w:p>
+    <w:p>
+      <w:r>
+        <w:t>Quiero: Ver el estado de mis reservas (confirmado, cancelado, completado) y tener la opción de modificar o cancelar una reserva si es necesario</w:t>
+      </w:r>
+    </w:p>
+    <w:p>
+      <w:r>
+        <w:t>Para: Tener control y visibilidad sobre mis estancias o la ocupación de mi propiedad.</w:t>
+      </w:r>
+    </w:p>
+    <w:p/>
+    <w:p>
+      <w:r>
+        <w:t>HUCP-003 Consultar Disponibilidad y Precios de Propiedades</w:t>
+      </w:r>
+    </w:p>
+    <w:p>
+      <w:r>
+        <w:t>Como: Un invitado</w:t>
+      </w:r>
+    </w:p>
+    <w:p>
+      <w:r>
+        <w:t>Quiero: Buscar propiedades y ver su precio por día y disponibilidad en un rango de fechas</w:t>
+      </w:r>
+    </w:p>
+    <w:p>
+      <w:r>
+        <w:t>Para: Encontrar la propiedad que mejor se adapte a mis necesidades y presupuesto para mis fechas de viaje.</w:t>
+      </w:r>
+    </w:p>
+    <w:p/>
+    <w:p/>
+    <w:p/>
+    <w:p/>
+    <w:p/>
+    <w:p>
+      <w:pPr>
+        <w:rPr>
+          <w:b/>
+        </w:rPr>
+      </w:pPr>
+      <w:proofErr w:type="spellStart"/>
+      <w:r>
+        <w:rPr>
+          <w:b/>
+        </w:rPr>
+        <w:lastRenderedPageBreak/>
+        <w:t>Tupla</w:t>
+      </w:r>
+      <w:proofErr w:type="spellEnd"/>
+      <w:r>
+        <w:rPr>
+          <w:b/>
+        </w:rPr>
+        <w:t>: Empleados</w:t>
+      </w:r>
+    </w:p>
+    <w:p>
+      <w:pPr>
+        <w:rPr>
+          <w:b/>
+          <w:color w:val="0070C0"/>
+          <w:u w:val="single"/>
+        </w:rPr>
+      </w:pPr>
+      <w:r>
+        <w:rPr>
+          <w:b/>
+          <w:color w:val="0070C0"/>
+          <w:u w:val="single"/>
+        </w:rPr>
+        <w:t>HU</w:t>
+      </w:r>
+      <w:r>
+        <w:rPr>
+          <w:b/>
+          <w:color w:val="0070C0"/>
+          <w:u w:val="single"/>
+        </w:rPr>
+        <w:t>FP-004</w:t>
+      </w:r>
+      <w:r>
+        <w:rPr>
+          <w:b/>
+          <w:color w:val="0070C0"/>
+          <w:u w:val="single"/>
+        </w:rPr>
+        <w:t xml:space="preserve"> </w:t>
+      </w:r>
+      <w:r>
+        <w:rPr>
+          <w:b/>
+          <w:color w:val="0070C0"/>
+        </w:rPr>
+        <w:t xml:space="preserve">Lista de </w:t>
+      </w:r>
+      <w:r>
+        <w:rPr>
+          <w:b/>
+          <w:color w:val="0070C0"/>
+        </w:rPr>
+        <w:t xml:space="preserve">los </w:t>
+      </w:r>
+      <w:r>
+        <w:rPr>
+          <w:b/>
+          <w:color w:val="0070C0"/>
+        </w:rPr>
+        <w:t>empleados</w:t>
+      </w:r>
+    </w:p>
+    <w:p>
+      <w:r>
+        <w:rPr>
+          <w:b/>
+        </w:rPr>
+        <w:t>Como:</w:t>
+      </w:r>
+      <w:r>
+        <w:t xml:space="preserve"> Administrador de recursos humanos</w:t>
+      </w:r>
+    </w:p>
+    <w:p>
+      <w:r>
+        <w:rPr>
+          <w:b/>
+        </w:rPr>
+        <w:t>Quiero</w:t>
+      </w:r>
+      <w:proofErr w:type="gramStart"/>
+      <w:r>
+        <w:rPr>
+          <w:b/>
+        </w:rPr>
+        <w:t xml:space="preserve">:  </w:t>
+      </w:r>
+      <w:r>
+        <w:t>Poder</w:t>
+      </w:r>
+      <w:proofErr w:type="gramEnd"/>
+      <w:r>
+        <w:t xml:space="preserve"> ver una lista de empleados activos</w:t>
+      </w:r>
+    </w:p>
+    <w:p>
+      <w:r>
+        <w:rPr>
+          <w:b/>
+        </w:rPr>
+        <w:t>Para:</w:t>
+      </w:r>
+      <w:r>
+        <w:t xml:space="preserve"> Poder gestionar de manera eficiente los recursos y asegurarme de que solo los empleados vigentes están siendo considerados en los procesos internos.</w:t>
+      </w:r>
+    </w:p>
+    <w:p/>
+    <w:p>
+      <w:pPr>
+        <w:rPr>
+          <w:b/>
+          <w:color w:val="0070C0"/>
+        </w:rPr>
+      </w:pPr>
+      <w:r>
+        <w:rPr>
+          <w:b/>
+          <w:color w:val="0070C0"/>
+          <w:u w:val="single"/>
+        </w:rPr>
+        <w:t>HU</w:t>
+      </w:r>
+      <w:r>
+        <w:rPr>
+          <w:b/>
+          <w:color w:val="0070C0"/>
+          <w:u w:val="single"/>
+        </w:rPr>
+        <w:t>FP</w:t>
+      </w:r>
+      <w:r>
+        <w:rPr>
+          <w:b/>
+          <w:color w:val="0070C0"/>
+          <w:u w:val="single"/>
+        </w:rPr>
+        <w:t>-00</w:t>
+      </w:r>
+      <w:r>
+        <w:rPr>
+          <w:b/>
+          <w:color w:val="0070C0"/>
+          <w:u w:val="single"/>
+        </w:rPr>
+        <w:t>5</w:t>
+      </w:r>
+      <w:r>
+        <w:rPr>
+          <w:b/>
+          <w:color w:val="0070C0"/>
+          <w:u w:val="single"/>
+        </w:rPr>
+        <w:t>:</w:t>
+      </w:r>
+      <w:r>
+        <w:rPr>
+          <w:b/>
+          <w:color w:val="0070C0"/>
+        </w:rPr>
+        <w:t xml:space="preserve"> Registro de nuevos empleados</w:t>
+      </w:r>
+    </w:p>
+    <w:p>
+      <w:r>
+        <w:rPr>
+          <w:b/>
+        </w:rPr>
+        <w:t>Como</w:t>
+      </w:r>
+      <w:r>
+        <w:rPr>
+          <w:b/>
+        </w:rPr>
+        <w:t>:</w:t>
+      </w:r>
+      <w:r>
+        <w:t xml:space="preserve"> Responsable de contratación</w:t>
+      </w:r>
+    </w:p>
+    <w:p>
+      <w:r>
+        <w:rPr>
+          <w:b/>
+        </w:rPr>
+        <w:t>Quiero</w:t>
+      </w:r>
+      <w:r>
+        <w:rPr>
+          <w:b/>
+        </w:rPr>
+        <w:t>:</w:t>
+      </w:r>
+      <w:r>
+        <w:t xml:space="preserve"> Poder agregar nuevos empleados con su información (nombre, apellido, correo, teléfono, cargo, fecha de contratación)</w:t>
+      </w:r>
+    </w:p>
+    <w:p>
+      <w:r>
+        <w:rPr>
+          <w:b/>
+        </w:rPr>
+        <w:t>Para</w:t>
+      </w:r>
+      <w:r>
+        <w:rPr>
+          <w:b/>
+        </w:rPr>
+        <w:t>:</w:t>
+      </w:r>
+      <w:r>
+        <w:t xml:space="preserve"> Mantener la base de datos actualizada y asegurarme de que se realice un registro adecuado y completo de todos los empleados nuevos.</w:t>
+      </w:r>
+    </w:p>
+    <w:p/>
+    <w:p>
+      <w:pPr>
+        <w:rPr>
+          <w:b/>
+          <w:color w:val="0070C0"/>
+        </w:rPr>
+      </w:pPr>
+      <w:r>
+        <w:rPr>
+          <w:b/>
+          <w:color w:val="0070C0"/>
+          <w:u w:val="single"/>
+        </w:rPr>
+        <w:t>HU</w:t>
+      </w:r>
+      <w:r>
+        <w:rPr>
+          <w:b/>
+          <w:color w:val="0070C0"/>
+          <w:u w:val="single"/>
+        </w:rPr>
+        <w:t>FP</w:t>
+      </w:r>
+      <w:r>
+        <w:rPr>
+          <w:b/>
+          <w:color w:val="0070C0"/>
+          <w:u w:val="single"/>
+        </w:rPr>
+        <w:t>-00</w:t>
+      </w:r>
+      <w:r>
+        <w:rPr>
+          <w:b/>
+          <w:color w:val="0070C0"/>
+          <w:u w:val="single"/>
+        </w:rPr>
+        <w:t>6</w:t>
+      </w:r>
+      <w:r>
+        <w:rPr>
+          <w:b/>
+          <w:color w:val="0070C0"/>
+          <w:u w:val="single"/>
+        </w:rPr>
+        <w:t>:</w:t>
+      </w:r>
+      <w:r>
+        <w:rPr>
+          <w:b/>
+          <w:color w:val="0070C0"/>
+        </w:rPr>
+        <w:t xml:space="preserve"> Actualización de la información del empleado</w:t>
+      </w:r>
+    </w:p>
+    <w:p>
+      <w:r>
+        <w:rPr>
+          <w:b/>
+        </w:rPr>
+        <w:t>Como</w:t>
+      </w:r>
+      <w:r>
+        <w:rPr>
+          <w:b/>
+        </w:rPr>
+        <w:t>:</w:t>
+      </w:r>
+      <w:r>
+        <w:t xml:space="preserve"> Gerente de departamento</w:t>
+      </w:r>
+    </w:p>
+    <w:p>
+      <w:r>
+        <w:rPr>
+          <w:b/>
+        </w:rPr>
+        <w:t>Quiero</w:t>
+      </w:r>
+      <w:r>
+        <w:rPr>
+          <w:b/>
+        </w:rPr>
+        <w:t>:</w:t>
+      </w:r>
+      <w:r>
+        <w:t xml:space="preserve"> Poder actualizar la información de los empleados (cargo, teléfono, correo)</w:t>
+      </w:r>
+    </w:p>
+    <w:p>
+      <w:r>
+        <w:rPr>
+          <w:b/>
+        </w:rPr>
+        <w:t>Para</w:t>
+      </w:r>
+      <w:r>
+        <w:t>: Asegurarme de que la base de datos siempre refleje la información más actual y optimizar la comunicación dentro del equipo.</w:t>
+      </w:r>
+    </w:p>
+    <w:p/>
+    <w:p>
+      <w:pPr>
+        <w:rPr>
+          <w:b/>
+        </w:rPr>
+      </w:pPr>
+      <w:proofErr w:type="spellStart"/>
+      <w:r>
+        <w:rPr>
+          <w:b/>
+        </w:rPr>
+        <w:t>Tupla</w:t>
+      </w:r>
+      <w:proofErr w:type="spellEnd"/>
+      <w:r>
+        <w:rPr>
+          <w:b/>
+        </w:rPr>
+        <w:t>: Pago</w:t>
+      </w:r>
+    </w:p>
+    <w:p>
+      <w:r>
+        <w:t>HURH-007 Registro de pago:</w:t>
+      </w:r>
+    </w:p>
+    <w:p>
+      <w:r>
+        <w:t>1. Como un registro de pagos</w:t>
+      </w:r>
+    </w:p>
+    <w:p>
+      <w:r>
+        <w:t>2. Quiero que registre los datos del monto</w:t>
+      </w:r>
+    </w:p>
+    <w:p>
+      <w:r>
+        <w:t>3. Para poder confirmar que los datos del monto estén registrados</w:t>
+      </w:r>
+    </w:p>
+    <w:p/>
+    <w:p>
+      <w:r>
+        <w:t>HURH-008 Validación de monto máximo</w:t>
+      </w:r>
+    </w:p>
+    <w:p>
+      <w:r>
+        <w:t xml:space="preserve">1. Como método de pago </w:t>
+      </w:r>
+    </w:p>
+    <w:p>
+      <w:r>
+        <w:t>2. Quiero que el monto sea en efectivo o en tarjeta</w:t>
+      </w:r>
+    </w:p>
+    <w:p>
+      <w:r>
+        <w:t>3. Para verificar si el monto de pago es valido</w:t>
+      </w:r>
+    </w:p>
+    <w:p/>
+    <w:p>
+      <w:r>
+        <w:t>HU</w:t>
+      </w:r>
+      <w:r>
+        <w:t>RH</w:t>
+      </w:r>
+      <w:r>
+        <w:t>-009 Generación de recibo de pago</w:t>
+      </w:r>
+    </w:p>
+    <w:p>
+      <w:r>
+        <w:t xml:space="preserve">1. Como registro de pago recibido </w:t>
+      </w:r>
+    </w:p>
+    <w:p>
+      <w:r>
+        <w:lastRenderedPageBreak/>
+        <w:t>2. Quiero que me den la información del monto de pago</w:t>
+      </w:r>
+    </w:p>
+    <w:p>
+      <w:r>
+        <w:t>3. Para que registre el recibo y se almacene en el sistema</w:t>
+      </w:r>
+      <w:r>
+        <w:br/>
+      </w:r>
+    </w:p>
+    <w:p>
+      <w:pPr>
+        <w:rPr>
+          <w:b/>
+        </w:rPr>
+      </w:pPr>
+      <w:r>
+        <w:br/>
+      </w:r>
+      <w:proofErr w:type="spellStart"/>
+      <w:r>
+        <w:rPr>
+          <w:b/>
+        </w:rPr>
+        <w:t>TUPLA</w:t>
+      </w:r>
+      <w:proofErr w:type="gramStart"/>
+      <w:r>
+        <w:rPr>
+          <w:b/>
+        </w:rPr>
+        <w:t>:Servicios</w:t>
+      </w:r>
+      <w:proofErr w:type="spellEnd"/>
+      <w:proofErr w:type="gramEnd"/>
+    </w:p>
+    <w:p>
+      <w:pPr>
+        <w:rPr>
+          <w:b/>
+        </w:rPr>
+      </w:pPr>
+      <w:r>
+        <w:t>HUJC-010</w:t>
+      </w:r>
+    </w:p>
+    <w:p>
+      <w:pPr>
+        <w:pStyle w:val="paragraph"/>
+        <w:spacing w:before="0" w:beforeAutospacing="0" w:after="0" w:afterAutospacing="0"/>
+        <w:textAlignment w:val="baseline"/>
+        <w:rPr>
+          <w:rStyle w:val="eop"/>
+          <w:rFonts w:ascii="Calibri" w:eastAsia="MS Mincho" w:hAnsi="Calibri" w:cs="Calibri"/>
+          <w:sz w:val="22"/>
+          <w:szCs w:val="22"/>
+        </w:rPr>
+      </w:pPr>
+      <w:r>
+        <w:rPr>
+          <w:rStyle w:val="normaltextrun"/>
+          <w:rFonts w:ascii="Calibri" w:hAnsi="Calibri" w:cs="Calibri"/>
+          <w:sz w:val="22"/>
+          <w:szCs w:val="22"/>
+        </w:rPr>
+        <w:t>Como</w:t>
+      </w:r>
+      <w:r>
+        <w:rPr>
+          <w:rStyle w:val="normaltextrun"/>
+          <w:rFonts w:ascii="Calibri" w:hAnsi="Calibri" w:cs="Calibri"/>
+          <w:sz w:val="22"/>
+          <w:szCs w:val="22"/>
+          <w:lang w:val="es-419"/>
+        </w:rPr>
+        <w:t>:</w:t>
+      </w:r>
+      <w:r>
+        <w:rPr>
+          <w:rStyle w:val="normaltextrun"/>
+          <w:rFonts w:ascii="Calibri" w:hAnsi="Calibri" w:cs="Calibri"/>
+          <w:sz w:val="22"/>
+          <w:szCs w:val="22"/>
+        </w:rPr>
+        <w:t xml:space="preserve"> cliente </w:t>
+      </w:r>
+      <w:r>
+        <w:rPr>
+          <w:rStyle w:val="eop"/>
+          <w:rFonts w:ascii="Calibri" w:eastAsia="MS Mincho" w:hAnsi="Calibri" w:cs="Calibri"/>
+          <w:sz w:val="22"/>
+          <w:szCs w:val="22"/>
+        </w:rPr>
+        <w:t> </w:t>
+      </w:r>
+    </w:p>
+    <w:p>
+      <w:pPr>
+        <w:pStyle w:val="paragraph"/>
+        <w:spacing w:before="0" w:beforeAutospacing="0" w:after="0" w:afterAutospacing="0"/>
+        <w:textAlignment w:val="baseline"/>
+        <w:rPr>
+          <w:rFonts w:ascii="Segoe UI" w:hAnsi="Segoe UI" w:cs="Segoe UI"/>
+          <w:sz w:val="18"/>
+          <w:szCs w:val="18"/>
+        </w:rPr>
+      </w:pPr>
+    </w:p>
+    <w:p>
+      <w:pPr>
+        <w:pStyle w:val="paragraph"/>
+        <w:spacing w:before="0" w:beforeAutospacing="0" w:after="0" w:afterAutospacing="0"/>
+        <w:textAlignment w:val="baseline"/>
+        <w:rPr>
+          <w:rFonts w:ascii="Segoe UI" w:hAnsi="Segoe UI" w:cs="Segoe UI"/>
+          <w:sz w:val="18"/>
+          <w:szCs w:val="18"/>
+        </w:rPr>
+      </w:pPr>
+      <w:bookmarkStart w:id="0" w:name="_GoBack"/>
+      <w:bookmarkEnd w:id="0"/>
+      <w:r>
+        <w:rPr>
+          <w:rStyle w:val="normaltextrun"/>
+          <w:rFonts w:ascii="Calibri" w:hAnsi="Calibri" w:cs="Calibri"/>
+          <w:sz w:val="22"/>
+          <w:szCs w:val="22"/>
+        </w:rPr>
+        <w:t>Quiero: ver los servicios con su nombre, descripción, horario disponible y costo extra,</w:t>
+      </w:r>
+      <w:r>
+        <w:rPr>
+          <w:rStyle w:val="eop"/>
+          <w:rFonts w:ascii="Calibri" w:eastAsia="MS Mincho" w:hAnsi="Calibri" w:cs="Calibri"/>
+          <w:sz w:val="22"/>
+          <w:szCs w:val="22"/>
+        </w:rPr>
+        <w:t> </w:t>
+      </w:r>
+    </w:p>
+    <w:p>
+      <w:pPr>
+        <w:pStyle w:val="paragraph"/>
+        <w:spacing w:before="0" w:beforeAutospacing="0" w:after="0" w:afterAutospacing="0"/>
+        <w:textAlignment w:val="baseline"/>
+        <w:rPr>
+          <w:rStyle w:val="normaltextrun"/>
+          <w:rFonts w:ascii="Calibri" w:hAnsi="Calibri" w:cs="Calibri"/>
+          <w:sz w:val="22"/>
+          <w:szCs w:val="22"/>
+        </w:rPr>
+      </w:pPr>
+    </w:p>
+    <w:p>
+      <w:pPr>
+        <w:pStyle w:val="paragraph"/>
+        <w:spacing w:before="0" w:beforeAutospacing="0" w:after="0" w:afterAutospacing="0"/>
+        <w:textAlignment w:val="baseline"/>
+        <w:rPr>
+          <w:rFonts w:ascii="Segoe UI" w:hAnsi="Segoe UI" w:cs="Segoe UI"/>
+          <w:sz w:val="18"/>
+          <w:szCs w:val="18"/>
+        </w:rPr>
+      </w:pPr>
+      <w:r>
+        <w:rPr>
+          <w:rStyle w:val="normaltextrun"/>
+          <w:rFonts w:ascii="Calibri" w:hAnsi="Calibri" w:cs="Calibri"/>
+          <w:sz w:val="22"/>
+          <w:szCs w:val="22"/>
+        </w:rPr>
+        <w:t>Para: poder elegir el servicio que mejor se adapte a mis necesidades y presupuesto.</w:t>
+      </w:r>
+      <w:r>
+        <w:rPr>
+          <w:rStyle w:val="eop"/>
+          <w:rFonts w:ascii="Calibri" w:eastAsia="MS Mincho" w:hAnsi="Calibri" w:cs="Calibri"/>
+          <w:sz w:val="22"/>
+          <w:szCs w:val="22"/>
+        </w:rPr>
+        <w:t> </w:t>
+      </w:r>
+    </w:p>
+    <w:p>
+      <w:pPr>
+        <w:rPr>
+          <w:b/>
+        </w:rPr>
+      </w:pPr>
+    </w:p>
+    <w:p>
+      <w:pPr>
+        <w:rPr>
+          <w:rFonts w:ascii="Arial" w:eastAsiaTheme="minorHAnsi" w:hAnsi="Arial" w:cs="Arial"/>
+          <w:b/>
+          <w:sz w:val="20"/>
+          <w:szCs w:val="20"/>
+          <w:lang w:val="es-MX"/>
+        </w:rPr>
+      </w:pPr>
+    </w:p>
     <w:sectPr>
       <w:pgSz w:w="12240" w:h="15840"/>
       <w:pgMar w:top="720" w:right="720" w:bottom="720" w:left="720" w:header="708" w:footer="708" w:gutter="0"/>
@@ -1148,7 +2325,7 @@
 </file>
 
 <file path=word/styles.xml><?xml version="1.0" encoding="utf-8"?>
-<w:styles xmlns:mc="http://schemas.openxmlformats.org/markup-compatibility/2006" xmlns:r="http://schemas.openxmlformats.org/officeDocument/2006/relationships" xmlns:w="http://schemas.openxmlformats.org/wordprocessingml/2006/main" xmlns:w14="http://schemas.microsoft.com/office/word/2010/wordml" xmlns:w15="http://schemas.microsoft.com/office/word/2012/wordml" xmlns:w16cex="http://schemas.microsoft.com/office/word/2018/wordml/cex" xmlns:w16cid="http://schemas.microsoft.com/office/word/2016/wordml/cid" xmlns:w16="http://schemas.microsoft.com/office/word/2018/wordml" xmlns:w16du="http://schemas.microsoft.com/office/word/2023/wordml/word16du" xmlns:w16sdtdh="http://schemas.microsoft.com/office/word/2020/wordml/sdtdatahash" xmlns:w16sdtfl="http://schemas.microsoft.com/office/word/2024/wordml/sdtformatlock" xmlns:w16se="http://schemas.microsoft.com/office/word/2015/wordml/symex" mc:Ignorable="w14 w15 w16se w16cid w16 w16cex w16sdtdh w16sdtfl w16du">
+<w:styles xmlns:mc="http://schemas.openxmlformats.org/markup-compatibility/2006" xmlns:r="http://schemas.openxmlformats.org/officeDocument/2006/relationships" xmlns:w="http://schemas.openxmlformats.org/wordprocessingml/2006/main" xmlns:w14="http://schemas.microsoft.com/office/word/2010/wordml" xmlns:w15="http://schemas.microsoft.com/office/word/2012/wordml" mc:Ignorable="w14 w15">
   <w:docDefaults>
     <w:rPrDefault>
       <w:rPr>
@@ -1164,7 +2341,7 @@
       </w:pPr>
     </w:pPrDefault>
   </w:docDefaults>
-  <w:latentStyles w:defLockedState="0" w:defUIPriority="99" w:defSemiHidden="0" w:defUnhideWhenUsed="0" w:defQFormat="0" w:count="376">
+  <w:latentStyles w:defLockedState="0" w:defUIPriority="99" w:defSemiHidden="0" w:defUnhideWhenUsed="0" w:defQFormat="0" w:count="371">
     <w:lsdException w:name="Normal" w:uiPriority="0" w:qFormat="1"/>
     <w:lsdException w:name="heading 1" w:uiPriority="9" w:qFormat="1"/>
     <w:lsdException w:name="heading 2" w:semiHidden="1" w:uiPriority="9" w:unhideWhenUsed="1" w:qFormat="1"/>
@@ -1536,11 +2713,6 @@
     <w:lsdException w:name="List Table 5 Dark Accent 6" w:uiPriority="50"/>
     <w:lsdException w:name="List Table 6 Colorful Accent 6" w:uiPriority="51"/>
     <w:lsdException w:name="List Table 7 Colorful Accent 6" w:uiPriority="52"/>
-    <w:lsdException w:name="Mention" w:semiHidden="1" w:unhideWhenUsed="1"/>
-    <w:lsdException w:name="Smart Hyperlink" w:semiHidden="1" w:unhideWhenUsed="1"/>
-    <w:lsdException w:name="Hashtag" w:semiHidden="1" w:unhideWhenUsed="1"/>
-    <w:lsdException w:name="Unresolved Mention" w:semiHidden="1" w:unhideWhenUsed="1"/>
-    <w:lsdException w:name="Smart Link" w:semiHidden="1" w:unhideWhenUsed="1"/>
   </w:latentStyles>
   <w:style w:type="paragraph" w:default="1" w:styleId="Normal">
     <w:name w:val="Normal"/>
@@ -1700,6 +2872,7 @@
       <w:spacing w:after="0" w:line="240" w:lineRule="auto"/>
     </w:pPr>
     <w:tblPr>
+      <w:tblInd w:w="0" w:type="dxa"/>
       <w:tblBorders>
         <w:top w:val="single" w:sz="4" w:space="0" w:color="auto"/>
         <w:left w:val="single" w:sz="4" w:space="0" w:color="auto"/>
@@ -1708,7 +2881,37 @@
         <w:insideH w:val="single" w:sz="4" w:space="0" w:color="auto"/>
         <w:insideV w:val="single" w:sz="4" w:space="0" w:color="auto"/>
       </w:tblBorders>
+      <w:tblCellMar>
+        <w:top w:w="0" w:type="dxa"/>
+        <w:left w:w="108" w:type="dxa"/>
+        <w:bottom w:w="0" w:type="dxa"/>
+        <w:right w:w="108" w:type="dxa"/>
+      </w:tblCellMar>
     </w:tblPr>
+  </w:style>
+  <w:style w:type="paragraph" w:customStyle="1" w:styleId="paragraph">
+    <w:name w:val="paragraph"/>
+    <w:basedOn w:val="Normal"/>
+    <w:rsid w:val="006E1988"/>
+    <w:pPr>
+      <w:spacing w:before="100" w:beforeAutospacing="1" w:after="100" w:afterAutospacing="1" w:line="240" w:lineRule="auto"/>
+    </w:pPr>
+    <w:rPr>
+      <w:rFonts w:ascii="Times New Roman" w:eastAsia="Times New Roman" w:hAnsi="Times New Roman" w:cs="Times New Roman"/>
+      <w:sz w:val="24"/>
+      <w:szCs w:val="24"/>
+      <w:lang w:eastAsia="es-GT"/>
+    </w:rPr>
+  </w:style>
+  <w:style w:type="character" w:customStyle="1" w:styleId="normaltextrun">
+    <w:name w:val="normaltextrun"/>
+    <w:basedOn w:val="Fuentedeprrafopredeter"/>
+    <w:rsid w:val="006E1988"/>
+  </w:style>
+  <w:style w:type="character" w:customStyle="1" w:styleId="eop">
+    <w:name w:val="eop"/>
+    <w:basedOn w:val="Fuentedeprrafopredeter"/>
+    <w:rsid w:val="006E1988"/>
   </w:style>
 </w:styles>
 </file>

</xml_diff>

<commit_message>
add: Se agrego historia de usuario HUJC-011 dentro de el documento Peaceathome.docx dentro de la rama jcuc-2024100
</commit_message>
<xml_diff>
--- a/Peaceathome.docx
+++ b/Peaceathome.docx
@@ -2232,8 +2232,6 @@
           <w:szCs w:val="18"/>
         </w:rPr>
       </w:pPr>
-      <w:bookmarkStart w:id="0" w:name="_GoBack"/>
-      <w:bookmarkEnd w:id="0"/>
       <w:r>
         <w:rPr>
           <w:rStyle w:val="normaltextrun"/>
@@ -2272,9 +2270,10 @@
         <w:spacing w:before="0" w:beforeAutospacing="0" w:after="0" w:afterAutospacing="0"/>
         <w:textAlignment w:val="baseline"/>
         <w:rPr>
-          <w:rFonts w:ascii="Segoe UI" w:hAnsi="Segoe UI" w:cs="Segoe UI"/>
-          <w:sz w:val="18"/>
-          <w:szCs w:val="18"/>
+          <w:rStyle w:val="eop"/>
+          <w:rFonts w:ascii="Calibri" w:eastAsia="MS Mincho" w:hAnsi="Calibri" w:cs="Calibri"/>
+          <w:sz w:val="22"/>
+          <w:szCs w:val="22"/>
         </w:rPr>
       </w:pPr>
       <w:r>
@@ -2295,6 +2294,160 @@
         </w:rPr>
         <w:t> </w:t>
       </w:r>
+    </w:p>
+    <w:p>
+      <w:pPr>
+        <w:pStyle w:val="paragraph"/>
+        <w:spacing w:before="0" w:beforeAutospacing="0" w:after="0" w:afterAutospacing="0"/>
+        <w:textAlignment w:val="baseline"/>
+        <w:rPr>
+          <w:rStyle w:val="eop"/>
+          <w:rFonts w:ascii="Calibri" w:eastAsia="MS Mincho" w:hAnsi="Calibri" w:cs="Calibri"/>
+          <w:sz w:val="22"/>
+          <w:szCs w:val="22"/>
+        </w:rPr>
+      </w:pPr>
+    </w:p>
+    <w:p>
+      <w:pPr>
+        <w:rPr>
+          <w:rStyle w:val="eop"/>
+          <w:b/>
+        </w:rPr>
+      </w:pPr>
+      <w:r>
+        <w:t>HUJC-011</w:t>
+      </w:r>
+    </w:p>
+    <w:p>
+      <w:pPr>
+        <w:pStyle w:val="paragraph"/>
+        <w:spacing w:before="0" w:beforeAutospacing="0" w:after="0" w:afterAutospacing="0"/>
+        <w:textAlignment w:val="baseline"/>
+        <w:rPr>
+          <w:rFonts w:ascii="Segoe UI" w:hAnsi="Segoe UI" w:cs="Segoe UI"/>
+          <w:sz w:val="18"/>
+          <w:szCs w:val="18"/>
+        </w:rPr>
+      </w:pPr>
+      <w:r>
+        <w:rPr>
+          <w:rStyle w:val="normaltextrun"/>
+          <w:rFonts w:ascii="Calibri" w:hAnsi="Calibri" w:cs="Calibri"/>
+          <w:sz w:val="22"/>
+          <w:szCs w:val="22"/>
+        </w:rPr>
+        <w:t>Como: administrador </w:t>
+      </w:r>
+      <w:r>
+        <w:rPr>
+          <w:rStyle w:val="eop"/>
+          <w:rFonts w:ascii="Calibri" w:eastAsia="MS Mincho" w:hAnsi="Calibri" w:cs="Calibri"/>
+          <w:sz w:val="22"/>
+          <w:szCs w:val="22"/>
+        </w:rPr>
+        <w:t> </w:t>
+      </w:r>
+    </w:p>
+    <w:p>
+      <w:pPr>
+        <w:pStyle w:val="paragraph"/>
+        <w:spacing w:before="0" w:beforeAutospacing="0" w:after="0" w:afterAutospacing="0"/>
+        <w:textAlignment w:val="baseline"/>
+        <w:rPr>
+          <w:rStyle w:val="normaltextrun"/>
+          <w:rFonts w:ascii="Calibri" w:hAnsi="Calibri" w:cs="Calibri"/>
+          <w:sz w:val="22"/>
+          <w:szCs w:val="22"/>
+        </w:rPr>
+      </w:pPr>
+    </w:p>
+    <w:p>
+      <w:pPr>
+        <w:pStyle w:val="paragraph"/>
+        <w:spacing w:before="0" w:beforeAutospacing="0" w:after="0" w:afterAutospacing="0"/>
+        <w:textAlignment w:val="baseline"/>
+        <w:rPr>
+          <w:rFonts w:ascii="Segoe UI" w:hAnsi="Segoe UI" w:cs="Segoe UI"/>
+          <w:sz w:val="18"/>
+          <w:szCs w:val="18"/>
+        </w:rPr>
+      </w:pPr>
+      <w:r>
+        <w:rPr>
+          <w:rStyle w:val="normaltextrun"/>
+          <w:rFonts w:ascii="Calibri" w:hAnsi="Calibri" w:cs="Calibri"/>
+          <w:sz w:val="22"/>
+          <w:szCs w:val="22"/>
+        </w:rPr>
+        <w:t>Quiero: poder activar, desactivar y modificar los datos de un servicio (nombre, descripción, horario, costo extra y tipo de servicio),</w:t>
+      </w:r>
+      <w:r>
+        <w:rPr>
+          <w:rStyle w:val="eop"/>
+          <w:rFonts w:ascii="Calibri" w:eastAsia="MS Mincho" w:hAnsi="Calibri" w:cs="Calibri"/>
+          <w:sz w:val="22"/>
+          <w:szCs w:val="22"/>
+        </w:rPr>
+        <w:t> </w:t>
+      </w:r>
+    </w:p>
+    <w:p>
+      <w:pPr>
+        <w:pStyle w:val="paragraph"/>
+        <w:spacing w:before="0" w:beforeAutospacing="0" w:after="0" w:afterAutospacing="0"/>
+        <w:textAlignment w:val="baseline"/>
+        <w:rPr>
+          <w:rStyle w:val="normaltextrun"/>
+          <w:rFonts w:ascii="Calibri" w:hAnsi="Calibri" w:cs="Calibri"/>
+          <w:sz w:val="22"/>
+          <w:szCs w:val="22"/>
+        </w:rPr>
+      </w:pPr>
+    </w:p>
+    <w:p>
+      <w:pPr>
+        <w:pStyle w:val="paragraph"/>
+        <w:spacing w:before="0" w:beforeAutospacing="0" w:after="0" w:afterAutospacing="0"/>
+        <w:textAlignment w:val="baseline"/>
+        <w:rPr>
+          <w:rFonts w:ascii="Segoe UI" w:hAnsi="Segoe UI" w:cs="Segoe UI"/>
+          <w:sz w:val="18"/>
+          <w:szCs w:val="18"/>
+        </w:rPr>
+      </w:pPr>
+      <w:bookmarkStart w:id="0" w:name="_GoBack"/>
+      <w:bookmarkEnd w:id="0"/>
+      <w:r>
+        <w:rPr>
+          <w:rStyle w:val="normaltextrun"/>
+          <w:rFonts w:ascii="Calibri" w:hAnsi="Calibri" w:cs="Calibri"/>
+          <w:sz w:val="22"/>
+          <w:szCs w:val="22"/>
+        </w:rPr>
+        <w:t>Para: mantener la información actualizada y ofrecer servicios vigentes a los clientes.</w:t>
+      </w:r>
+      <w:r>
+        <w:rPr>
+          <w:rStyle w:val="eop"/>
+          <w:rFonts w:ascii="Calibri" w:eastAsia="MS Mincho" w:hAnsi="Calibri" w:cs="Calibri"/>
+          <w:sz w:val="22"/>
+          <w:szCs w:val="22"/>
+        </w:rPr>
+        <w:t> </w:t>
+      </w:r>
+    </w:p>
+    <w:p>
+      <w:pPr>
+        <w:pStyle w:val="paragraph"/>
+        <w:spacing w:before="0" w:beforeAutospacing="0" w:after="0" w:afterAutospacing="0"/>
+        <w:textAlignment w:val="baseline"/>
+        <w:rPr>
+          <w:rFonts w:ascii="Segoe UI" w:hAnsi="Segoe UI" w:cs="Segoe UI"/>
+          <w:sz w:val="18"/>
+          <w:szCs w:val="18"/>
+        </w:rPr>
+      </w:pPr>
     </w:p>
     <w:p>
       <w:pPr>
@@ -2717,7 +2870,7 @@
   <w:style w:type="paragraph" w:default="1" w:styleId="Normal">
     <w:name w:val="Normal"/>
     <w:qFormat/>
-    <w:rsid w:val="007B480D"/>
+    <w:rsid w:val="00B74669"/>
     <w:rPr>
       <w:rFonts w:eastAsia="MS Mincho"/>
     </w:rPr>

</xml_diff>

<commit_message>
add: Se agrego historia de usuario HUJC-012 dentro de el documento Peaceathome.docx dentro de la rama jcuc-2024100
</commit_message>
<xml_diff>
--- a/Peaceathome.docx
+++ b/Peaceathome.docx
@@ -2411,13 +2411,12 @@
         <w:spacing w:before="0" w:beforeAutospacing="0" w:after="0" w:afterAutospacing="0"/>
         <w:textAlignment w:val="baseline"/>
         <w:rPr>
-          <w:rFonts w:ascii="Segoe UI" w:hAnsi="Segoe UI" w:cs="Segoe UI"/>
-          <w:sz w:val="18"/>
-          <w:szCs w:val="18"/>
-        </w:rPr>
-      </w:pPr>
-      <w:bookmarkStart w:id="0" w:name="_GoBack"/>
-      <w:bookmarkEnd w:id="0"/>
+          <w:rStyle w:val="eop"/>
+          <w:rFonts w:ascii="Calibri" w:eastAsia="MS Mincho" w:hAnsi="Calibri" w:cs="Calibri"/>
+          <w:sz w:val="22"/>
+          <w:szCs w:val="22"/>
+        </w:rPr>
+      </w:pPr>
       <w:r>
         <w:rPr>
           <w:rStyle w:val="normaltextrun"/>
@@ -2436,6 +2435,173 @@
         </w:rPr>
         <w:t> </w:t>
       </w:r>
+    </w:p>
+    <w:p>
+      <w:pPr>
+        <w:pStyle w:val="paragraph"/>
+        <w:spacing w:before="0" w:beforeAutospacing="0" w:after="0" w:afterAutospacing="0"/>
+        <w:textAlignment w:val="baseline"/>
+        <w:rPr>
+          <w:rStyle w:val="eop"/>
+          <w:rFonts w:ascii="Calibri" w:eastAsia="MS Mincho" w:hAnsi="Calibri" w:cs="Calibri"/>
+          <w:sz w:val="22"/>
+          <w:szCs w:val="22"/>
+        </w:rPr>
+      </w:pPr>
+    </w:p>
+    <w:p>
+      <w:pPr>
+        <w:pStyle w:val="paragraph"/>
+        <w:spacing w:before="0" w:beforeAutospacing="0" w:after="0" w:afterAutospacing="0"/>
+        <w:textAlignment w:val="baseline"/>
+        <w:rPr>
+          <w:rStyle w:val="eop"/>
+          <w:rFonts w:ascii="Calibri" w:eastAsia="MS Mincho" w:hAnsi="Calibri" w:cs="Calibri"/>
+          <w:sz w:val="22"/>
+          <w:szCs w:val="22"/>
+        </w:rPr>
+      </w:pPr>
+    </w:p>
+    <w:p>
+      <w:pPr>
+        <w:rPr>
+          <w:rStyle w:val="normaltextrun"/>
+          <w:b/>
+        </w:rPr>
+      </w:pPr>
+      <w:r>
+        <w:t>HUJC-012</w:t>
+      </w:r>
+      <w:bookmarkStart w:id="0" w:name="_GoBack"/>
+      <w:bookmarkEnd w:id="0"/>
+    </w:p>
+    <w:p>
+      <w:pPr>
+        <w:pStyle w:val="paragraph"/>
+        <w:spacing w:before="0" w:beforeAutospacing="0" w:after="0" w:afterAutospacing="0"/>
+        <w:textAlignment w:val="baseline"/>
+        <w:rPr>
+          <w:rFonts w:ascii="Segoe UI" w:hAnsi="Segoe UI" w:cs="Segoe UI"/>
+          <w:sz w:val="18"/>
+          <w:szCs w:val="18"/>
+        </w:rPr>
+      </w:pPr>
+      <w:r>
+        <w:rPr>
+          <w:rStyle w:val="normaltextrun"/>
+          <w:rFonts w:ascii="Calibri" w:hAnsi="Calibri" w:cs="Calibri"/>
+          <w:sz w:val="22"/>
+          <w:szCs w:val="22"/>
+        </w:rPr>
+        <w:t>Como: usuario del sistema (empleado),</w:t>
+      </w:r>
+      <w:r>
+        <w:rPr>
+          <w:rStyle w:val="eop"/>
+          <w:rFonts w:ascii="Calibri" w:eastAsia="MS Mincho" w:hAnsi="Calibri" w:cs="Calibri"/>
+          <w:sz w:val="22"/>
+          <w:szCs w:val="22"/>
+        </w:rPr>
+        <w:t> </w:t>
+      </w:r>
+    </w:p>
+    <w:p>
+      <w:pPr>
+        <w:pStyle w:val="paragraph"/>
+        <w:spacing w:before="0" w:beforeAutospacing="0" w:after="0" w:afterAutospacing="0"/>
+        <w:textAlignment w:val="baseline"/>
+        <w:rPr>
+          <w:rStyle w:val="normaltextrun"/>
+          <w:rFonts w:ascii="Calibri" w:hAnsi="Calibri" w:cs="Calibri"/>
+          <w:sz w:val="22"/>
+          <w:szCs w:val="22"/>
+        </w:rPr>
+      </w:pPr>
+    </w:p>
+    <w:p>
+      <w:pPr>
+        <w:pStyle w:val="paragraph"/>
+        <w:spacing w:before="0" w:beforeAutospacing="0" w:after="0" w:afterAutospacing="0"/>
+        <w:textAlignment w:val="baseline"/>
+        <w:rPr>
+          <w:rFonts w:ascii="Segoe UI" w:hAnsi="Segoe UI" w:cs="Segoe UI"/>
+          <w:sz w:val="18"/>
+          <w:szCs w:val="18"/>
+        </w:rPr>
+      </w:pPr>
+      <w:r>
+        <w:rPr>
+          <w:rStyle w:val="normaltextrun"/>
+          <w:rFonts w:ascii="Calibri" w:hAnsi="Calibri" w:cs="Calibri"/>
+          <w:sz w:val="22"/>
+          <w:szCs w:val="22"/>
+        </w:rPr>
+        <w:t>Quiero: consultar el tipo de servicio y su horario disponible,</w:t>
+      </w:r>
+      <w:r>
+        <w:rPr>
+          <w:rStyle w:val="eop"/>
+          <w:rFonts w:ascii="Calibri" w:eastAsia="MS Mincho" w:hAnsi="Calibri" w:cs="Calibri"/>
+          <w:sz w:val="22"/>
+          <w:szCs w:val="22"/>
+        </w:rPr>
+        <w:t> </w:t>
+      </w:r>
+    </w:p>
+    <w:p>
+      <w:pPr>
+        <w:pStyle w:val="paragraph"/>
+        <w:spacing w:before="0" w:beforeAutospacing="0" w:after="0" w:afterAutospacing="0"/>
+        <w:textAlignment w:val="baseline"/>
+        <w:rPr>
+          <w:rStyle w:val="normaltextrun"/>
+          <w:rFonts w:ascii="Calibri" w:hAnsi="Calibri" w:cs="Calibri"/>
+          <w:sz w:val="22"/>
+          <w:szCs w:val="22"/>
+        </w:rPr>
+      </w:pPr>
+    </w:p>
+    <w:p>
+      <w:pPr>
+        <w:pStyle w:val="paragraph"/>
+        <w:spacing w:before="0" w:beforeAutospacing="0" w:after="0" w:afterAutospacing="0"/>
+        <w:textAlignment w:val="baseline"/>
+        <w:rPr>
+          <w:rFonts w:ascii="Segoe UI" w:hAnsi="Segoe UI" w:cs="Segoe UI"/>
+          <w:sz w:val="18"/>
+          <w:szCs w:val="18"/>
+        </w:rPr>
+      </w:pPr>
+      <w:r>
+        <w:rPr>
+          <w:rStyle w:val="normaltextrun"/>
+          <w:rFonts w:ascii="Calibri" w:hAnsi="Calibri" w:cs="Calibri"/>
+          <w:sz w:val="22"/>
+          <w:szCs w:val="22"/>
+        </w:rPr>
+        <w:t>Para: poder informar correctamente a los clientes sobre la disponibilidad y características de cada servicio.</w:t>
+      </w:r>
+      <w:r>
+        <w:rPr>
+          <w:rStyle w:val="eop"/>
+          <w:rFonts w:ascii="Calibri" w:eastAsia="MS Mincho" w:hAnsi="Calibri" w:cs="Calibri"/>
+          <w:sz w:val="22"/>
+          <w:szCs w:val="22"/>
+        </w:rPr>
+        <w:t> </w:t>
+      </w:r>
+    </w:p>
+    <w:p>
+      <w:pPr>
+        <w:pStyle w:val="paragraph"/>
+        <w:spacing w:before="0" w:beforeAutospacing="0" w:after="0" w:afterAutospacing="0"/>
+        <w:textAlignment w:val="baseline"/>
+        <w:rPr>
+          <w:rFonts w:ascii="Segoe UI" w:hAnsi="Segoe UI" w:cs="Segoe UI"/>
+          <w:sz w:val="18"/>
+          <w:szCs w:val="18"/>
+        </w:rPr>
+      </w:pPr>
     </w:p>
     <w:p>
       <w:pPr>
@@ -2870,7 +3036,7 @@
   <w:style w:type="paragraph" w:default="1" w:styleId="Normal">
     <w:name w:val="Normal"/>
     <w:qFormat/>
-    <w:rsid w:val="00B74669"/>
+    <w:rsid w:val="00A30448"/>
     <w:rPr>
       <w:rFonts w:eastAsia="MS Mincho"/>
     </w:rPr>

</xml_diff>

<commit_message>
add: Se creo rama agrijalva-2024337 dentro de la rama develop
</commit_message>
<xml_diff>
--- a/Peaceathome.docx
+++ b/Peaceathome.docx
@@ -1,6 +1,6 @@
 
 <file path=word/document.xml><?xml version="1.0" encoding="utf-8"?>
-<w:document xmlns:wpc="http://schemas.microsoft.com/office/word/2010/wordprocessingCanvas" xmlns:cx="http://schemas.microsoft.com/office/drawing/2014/chartex" xmlns:cx1="http://schemas.microsoft.com/office/drawing/2015/9/8/chartex" xmlns:mc="http://schemas.openxmlformats.org/markup-compatibility/2006" xmlns:o="urn:schemas-microsoft-com:office:office" xmlns:r="http://schemas.openxmlformats.org/officeDocument/2006/relationships" xmlns:m="http://schemas.openxmlformats.org/officeDocument/2006/math" xmlns:v="urn:schemas-microsoft-com:vml" xmlns:wp14="http://schemas.microsoft.com/office/word/2010/wordprocessingDrawing" xmlns:wp="http://schemas.openxmlformats.org/drawingml/2006/wordprocessingDrawing" xmlns:w10="urn:schemas-microsoft-com:office:word" xmlns:w="http://schemas.openxmlformats.org/wordprocessingml/2006/main" xmlns:w14="http://schemas.microsoft.com/office/word/2010/wordml" xmlns:w15="http://schemas.microsoft.com/office/word/2012/wordml" xmlns:w16se="http://schemas.microsoft.com/office/word/2015/wordml/symex" xmlns:wpg="http://schemas.microsoft.com/office/word/2010/wordprocessingGroup" xmlns:wpi="http://schemas.microsoft.com/office/word/2010/wordprocessingInk" xmlns:wne="http://schemas.microsoft.com/office/word/2006/wordml" xmlns:wps="http://schemas.microsoft.com/office/word/2010/wordprocessingShape" mc:Ignorable="w14 w15 w16se wp14">
+<w:document xmlns:wpc="http://schemas.microsoft.com/office/word/2010/wordprocessingCanvas" xmlns:mc="http://schemas.openxmlformats.org/markup-compatibility/2006" xmlns:o="urn:schemas-microsoft-com:office:office" xmlns:r="http://schemas.openxmlformats.org/officeDocument/2006/relationships" xmlns:m="http://schemas.openxmlformats.org/officeDocument/2006/math" xmlns:v="urn:schemas-microsoft-com:vml" xmlns:wp14="http://schemas.microsoft.com/office/word/2010/wordprocessingDrawing" xmlns:wp="http://schemas.openxmlformats.org/drawingml/2006/wordprocessingDrawing" xmlns:w10="urn:schemas-microsoft-com:office:word" xmlns:w="http://schemas.openxmlformats.org/wordprocessingml/2006/main" xmlns:w14="http://schemas.microsoft.com/office/word/2010/wordml" xmlns:w15="http://schemas.microsoft.com/office/word/2012/wordml" xmlns:wpg="http://schemas.microsoft.com/office/word/2010/wordprocessingGroup" xmlns:wpi="http://schemas.microsoft.com/office/word/2010/wordprocessingInk" xmlns:wne="http://schemas.microsoft.com/office/word/2006/wordml" xmlns:wps="http://schemas.microsoft.com/office/word/2010/wordprocessingShape" mc:Ignorable="w14 w15 wp14">
   <w:body>
     <w:p>
       <w:pPr>
@@ -277,6 +277,7 @@
         <w:jc w:val="center"/>
         <w:rPr>
           <w:rFonts w:ascii="Arial" w:hAnsi="Arial" w:cs="Arial"/>
+          <w:lang w:val="en-US"/>
         </w:rPr>
       </w:pPr>
       <w:r>
@@ -285,6 +286,7 @@
           <w:rFonts w:ascii="Arial" w:hAnsi="Arial" w:cs="Arial"/>
           <w:color w:val="000000"/>
           <w:sz w:val="40"/>
+          <w:lang w:val="en-US"/>
         </w:rPr>
         <w:t>Peace at home</w:t>
       </w:r>
@@ -296,146 +298,161 @@
         <w:jc w:val="center"/>
         <w:rPr>
           <w:rFonts w:ascii="Arial" w:hAnsi="Arial" w:cs="Arial"/>
-        </w:rPr>
-      </w:pPr>
-    </w:p>
-    <w:p>
-      <w:pPr>
-        <w:pStyle w:val="Sinespaciado"/>
-        <w:spacing w:line="276" w:lineRule="auto"/>
-        <w:jc w:val="center"/>
-        <w:rPr>
-          <w:rFonts w:ascii="Arial" w:hAnsi="Arial" w:cs="Arial"/>
-        </w:rPr>
-      </w:pPr>
-    </w:p>
-    <w:p>
-      <w:pPr>
-        <w:pStyle w:val="Sinespaciado"/>
-        <w:spacing w:line="276" w:lineRule="auto"/>
-        <w:jc w:val="center"/>
-        <w:rPr>
-          <w:rFonts w:ascii="Arial" w:hAnsi="Arial" w:cs="Arial"/>
-        </w:rPr>
-      </w:pPr>
-    </w:p>
-    <w:p>
-      <w:pPr>
-        <w:pStyle w:val="Sinespaciado"/>
-        <w:spacing w:line="276" w:lineRule="auto"/>
-        <w:jc w:val="center"/>
-        <w:rPr>
-          <w:rFonts w:ascii="Arial" w:hAnsi="Arial" w:cs="Arial"/>
-        </w:rPr>
-      </w:pPr>
-    </w:p>
-    <w:p>
-      <w:pPr>
-        <w:pStyle w:val="Sinespaciado"/>
-        <w:spacing w:line="276" w:lineRule="auto"/>
-        <w:jc w:val="center"/>
-        <w:rPr>
-          <w:rFonts w:ascii="Arial" w:hAnsi="Arial" w:cs="Arial"/>
-        </w:rPr>
-      </w:pPr>
-    </w:p>
-    <w:p>
-      <w:pPr>
-        <w:pStyle w:val="Sinespaciado"/>
-        <w:spacing w:line="276" w:lineRule="auto"/>
-        <w:jc w:val="center"/>
-        <w:rPr>
-          <w:rFonts w:ascii="Arial" w:hAnsi="Arial" w:cs="Arial"/>
-        </w:rPr>
-      </w:pPr>
-    </w:p>
-    <w:p>
-      <w:pPr>
-        <w:pStyle w:val="Sinespaciado"/>
-        <w:spacing w:line="276" w:lineRule="auto"/>
-        <w:jc w:val="center"/>
-        <w:rPr>
-          <w:rFonts w:ascii="Arial" w:hAnsi="Arial" w:cs="Arial"/>
-        </w:rPr>
-      </w:pPr>
-    </w:p>
-    <w:p>
-      <w:pPr>
-        <w:pStyle w:val="Sinespaciado"/>
-        <w:spacing w:line="276" w:lineRule="auto"/>
-        <w:jc w:val="center"/>
-        <w:rPr>
-          <w:rFonts w:ascii="Arial" w:hAnsi="Arial" w:cs="Arial"/>
-        </w:rPr>
-      </w:pPr>
-    </w:p>
-    <w:p>
-      <w:pPr>
-        <w:pStyle w:val="Sinespaciado"/>
-        <w:spacing w:line="276" w:lineRule="auto"/>
-        <w:jc w:val="center"/>
-        <w:rPr>
-          <w:rFonts w:ascii="Arial" w:hAnsi="Arial" w:cs="Arial"/>
-        </w:rPr>
-      </w:pPr>
-    </w:p>
-    <w:p>
-      <w:pPr>
-        <w:pStyle w:val="Sinespaciado"/>
-        <w:spacing w:line="276" w:lineRule="auto"/>
-        <w:jc w:val="center"/>
-        <w:rPr>
-          <w:rFonts w:ascii="Arial" w:hAnsi="Arial" w:cs="Arial"/>
-        </w:rPr>
-      </w:pPr>
-    </w:p>
-    <w:p>
-      <w:pPr>
-        <w:pStyle w:val="Sinespaciado"/>
-        <w:spacing w:line="276" w:lineRule="auto"/>
-        <w:jc w:val="center"/>
-        <w:rPr>
-          <w:rFonts w:ascii="Arial" w:hAnsi="Arial" w:cs="Arial"/>
-        </w:rPr>
-      </w:pPr>
-    </w:p>
-    <w:p>
-      <w:pPr>
-        <w:pStyle w:val="Sinespaciado"/>
-        <w:spacing w:line="276" w:lineRule="auto"/>
-        <w:jc w:val="center"/>
-        <w:rPr>
-          <w:rFonts w:ascii="Arial" w:hAnsi="Arial" w:cs="Arial"/>
-        </w:rPr>
-      </w:pPr>
-    </w:p>
-    <w:p>
-      <w:pPr>
-        <w:pStyle w:val="Sinespaciado"/>
-        <w:spacing w:line="276" w:lineRule="auto"/>
-        <w:jc w:val="center"/>
-        <w:rPr>
-          <w:rFonts w:ascii="Arial" w:hAnsi="Arial" w:cs="Arial"/>
-        </w:rPr>
-      </w:pPr>
-    </w:p>
-    <w:p>
-      <w:pPr>
-        <w:pStyle w:val="Sinespaciado"/>
-        <w:spacing w:line="276" w:lineRule="auto"/>
-        <w:jc w:val="center"/>
-        <w:rPr>
-          <w:rFonts w:ascii="Arial" w:hAnsi="Arial" w:cs="Arial"/>
-        </w:rPr>
-      </w:pPr>
-    </w:p>
-    <w:p>
-      <w:pPr>
-        <w:pStyle w:val="Sinespaciado"/>
-        <w:spacing w:line="276" w:lineRule="auto"/>
-        <w:jc w:val="center"/>
-        <w:rPr>
-          <w:rFonts w:ascii="Arial" w:hAnsi="Arial" w:cs="Arial"/>
+          <w:lang w:val="en-US"/>
+        </w:rPr>
+      </w:pPr>
+    </w:p>
+    <w:p>
+      <w:pPr>
+        <w:pStyle w:val="Sinespaciado"/>
+        <w:spacing w:line="276" w:lineRule="auto"/>
+        <w:jc w:val="center"/>
+        <w:rPr>
+          <w:rFonts w:ascii="Arial" w:hAnsi="Arial" w:cs="Arial"/>
+          <w:lang w:val="en-US"/>
+        </w:rPr>
+      </w:pPr>
+    </w:p>
+    <w:p>
+      <w:pPr>
+        <w:pStyle w:val="Sinespaciado"/>
+        <w:spacing w:line="276" w:lineRule="auto"/>
+        <w:jc w:val="center"/>
+        <w:rPr>
+          <w:rFonts w:ascii="Arial" w:hAnsi="Arial" w:cs="Arial"/>
+          <w:lang w:val="en-US"/>
+        </w:rPr>
+      </w:pPr>
+    </w:p>
+    <w:p>
+      <w:pPr>
+        <w:pStyle w:val="Sinespaciado"/>
+        <w:spacing w:line="276" w:lineRule="auto"/>
+        <w:jc w:val="center"/>
+        <w:rPr>
+          <w:rFonts w:ascii="Arial" w:hAnsi="Arial" w:cs="Arial"/>
+          <w:lang w:val="en-US"/>
+        </w:rPr>
+      </w:pPr>
+    </w:p>
+    <w:p>
+      <w:pPr>
+        <w:pStyle w:val="Sinespaciado"/>
+        <w:spacing w:line="276" w:lineRule="auto"/>
+        <w:jc w:val="center"/>
+        <w:rPr>
+          <w:rFonts w:ascii="Arial" w:hAnsi="Arial" w:cs="Arial"/>
+          <w:lang w:val="en-US"/>
+        </w:rPr>
+      </w:pPr>
+    </w:p>
+    <w:p>
+      <w:pPr>
+        <w:pStyle w:val="Sinespaciado"/>
+        <w:spacing w:line="276" w:lineRule="auto"/>
+        <w:jc w:val="center"/>
+        <w:rPr>
+          <w:rFonts w:ascii="Arial" w:hAnsi="Arial" w:cs="Arial"/>
+          <w:lang w:val="en-US"/>
+        </w:rPr>
+      </w:pPr>
+    </w:p>
+    <w:p>
+      <w:pPr>
+        <w:pStyle w:val="Sinespaciado"/>
+        <w:spacing w:line="276" w:lineRule="auto"/>
+        <w:jc w:val="center"/>
+        <w:rPr>
+          <w:rFonts w:ascii="Arial" w:hAnsi="Arial" w:cs="Arial"/>
+          <w:lang w:val="en-US"/>
+        </w:rPr>
+      </w:pPr>
+    </w:p>
+    <w:p>
+      <w:pPr>
+        <w:pStyle w:val="Sinespaciado"/>
+        <w:spacing w:line="276" w:lineRule="auto"/>
+        <w:jc w:val="center"/>
+        <w:rPr>
+          <w:rFonts w:ascii="Arial" w:hAnsi="Arial" w:cs="Arial"/>
+          <w:lang w:val="en-US"/>
+        </w:rPr>
+      </w:pPr>
+    </w:p>
+    <w:p>
+      <w:pPr>
+        <w:pStyle w:val="Sinespaciado"/>
+        <w:spacing w:line="276" w:lineRule="auto"/>
+        <w:jc w:val="center"/>
+        <w:rPr>
+          <w:rFonts w:ascii="Arial" w:hAnsi="Arial" w:cs="Arial"/>
+          <w:lang w:val="en-US"/>
+        </w:rPr>
+      </w:pPr>
+    </w:p>
+    <w:p>
+      <w:pPr>
+        <w:pStyle w:val="Sinespaciado"/>
+        <w:spacing w:line="276" w:lineRule="auto"/>
+        <w:jc w:val="center"/>
+        <w:rPr>
+          <w:rFonts w:ascii="Arial" w:hAnsi="Arial" w:cs="Arial"/>
+          <w:lang w:val="en-US"/>
+        </w:rPr>
+      </w:pPr>
+    </w:p>
+    <w:p>
+      <w:pPr>
+        <w:pStyle w:val="Sinespaciado"/>
+        <w:spacing w:line="276" w:lineRule="auto"/>
+        <w:jc w:val="center"/>
+        <w:rPr>
+          <w:rFonts w:ascii="Arial" w:hAnsi="Arial" w:cs="Arial"/>
+          <w:lang w:val="en-US"/>
+        </w:rPr>
+      </w:pPr>
+    </w:p>
+    <w:p>
+      <w:pPr>
+        <w:pStyle w:val="Sinespaciado"/>
+        <w:spacing w:line="276" w:lineRule="auto"/>
+        <w:jc w:val="center"/>
+        <w:rPr>
+          <w:rFonts w:ascii="Arial" w:hAnsi="Arial" w:cs="Arial"/>
+          <w:lang w:val="en-US"/>
+        </w:rPr>
+      </w:pPr>
+    </w:p>
+    <w:p>
+      <w:pPr>
+        <w:pStyle w:val="Sinespaciado"/>
+        <w:spacing w:line="276" w:lineRule="auto"/>
+        <w:jc w:val="center"/>
+        <w:rPr>
+          <w:rFonts w:ascii="Arial" w:hAnsi="Arial" w:cs="Arial"/>
+          <w:lang w:val="en-US"/>
+        </w:rPr>
+      </w:pPr>
+    </w:p>
+    <w:p>
+      <w:pPr>
+        <w:pStyle w:val="Sinespaciado"/>
+        <w:spacing w:line="276" w:lineRule="auto"/>
+        <w:jc w:val="center"/>
+        <w:rPr>
+          <w:rFonts w:ascii="Arial" w:hAnsi="Arial" w:cs="Arial"/>
+          <w:lang w:val="en-US"/>
+        </w:rPr>
+      </w:pPr>
+    </w:p>
+    <w:p>
+      <w:pPr>
+        <w:pStyle w:val="Sinespaciado"/>
+        <w:spacing w:line="276" w:lineRule="auto"/>
+        <w:jc w:val="center"/>
+        <w:rPr>
+          <w:rFonts w:ascii="Arial" w:hAnsi="Arial" w:cs="Arial"/>
+          <w:lang w:val="en-US"/>
         </w:rPr>
       </w:pPr>
     </w:p>
@@ -447,18 +464,18 @@
         <w:rPr>
           <w:rFonts w:ascii="Arial" w:hAnsi="Arial" w:cs="Arial"/>
           <w:u w:val="single"/>
-        </w:rPr>
-      </w:pPr>
-      <w:bookmarkStart w:id="0" w:name="_GoBack"/>
-      <w:bookmarkEnd w:id="0"/>
-    </w:p>
-    <w:p>
-      <w:pPr>
-        <w:pStyle w:val="Sinespaciado"/>
-        <w:spacing w:line="276" w:lineRule="auto"/>
-        <w:jc w:val="center"/>
-        <w:rPr>
-          <w:rFonts w:ascii="Arial" w:hAnsi="Arial" w:cs="Arial"/>
+          <w:lang w:val="en-US"/>
+        </w:rPr>
+      </w:pPr>
+    </w:p>
+    <w:p>
+      <w:pPr>
+        <w:pStyle w:val="Sinespaciado"/>
+        <w:spacing w:line="276" w:lineRule="auto"/>
+        <w:jc w:val="center"/>
+        <w:rPr>
+          <w:rFonts w:ascii="Arial" w:hAnsi="Arial" w:cs="Arial"/>
+          <w:lang w:val="en-US"/>
         </w:rPr>
       </w:pPr>
     </w:p>
@@ -470,15 +487,19 @@
         <w:rPr>
           <w:rFonts w:ascii="Arial" w:hAnsi="Arial" w:cs="Arial"/>
           <w:sz w:val="28"/>
-        </w:rPr>
-      </w:pPr>
+          <w:lang w:val="en-US"/>
+        </w:rPr>
+      </w:pPr>
+      <w:proofErr w:type="spellStart"/>
       <w:r>
         <w:rPr>
           <w:rFonts w:ascii="Arial" w:hAnsi="Arial" w:cs="Arial"/>
           <w:sz w:val="24"/>
+          <w:lang w:val="en-US"/>
         </w:rPr>
         <w:t>Alumno</w:t>
       </w:r>
+      <w:proofErr w:type="spellEnd"/>
     </w:p>
     <w:p>
       <w:pPr>
@@ -490,17 +511,80 @@
           <w:b/>
           <w:sz w:val="24"/>
           <w:u w:val="single"/>
-          <w:lang w:val="es-ES"/>
-        </w:rPr>
-      </w:pPr>
+          <w:lang w:val="en-US"/>
+        </w:rPr>
+      </w:pPr>
+      <w:proofErr w:type="spellStart"/>
       <w:r>
         <w:rPr>
           <w:rFonts w:ascii="Arial" w:hAnsi="Arial" w:cs="Arial"/>
           <w:b/>
           <w:sz w:val="24"/>
-        </w:rPr>
-        <w:t>Kenet Efraín Cuyuch Joj</w:t>
-      </w:r>
+          <w:lang w:val="en-US"/>
+        </w:rPr>
+        <w:t>Kenet</w:t>
+      </w:r>
+      <w:proofErr w:type="spellEnd"/>
+      <w:r>
+        <w:rPr>
+          <w:rFonts w:ascii="Arial" w:hAnsi="Arial" w:cs="Arial"/>
+          <w:b/>
+          <w:sz w:val="24"/>
+          <w:lang w:val="en-US"/>
+        </w:rPr>
+        <w:t xml:space="preserve"> </w:t>
+      </w:r>
+      <w:proofErr w:type="spellStart"/>
+      <w:r>
+        <w:rPr>
+          <w:rFonts w:ascii="Arial" w:hAnsi="Arial" w:cs="Arial"/>
+          <w:b/>
+          <w:sz w:val="24"/>
+          <w:lang w:val="en-US"/>
+        </w:rPr>
+        <w:t>Efraín</w:t>
+      </w:r>
+      <w:proofErr w:type="spellEnd"/>
+      <w:r>
+        <w:rPr>
+          <w:rFonts w:ascii="Arial" w:hAnsi="Arial" w:cs="Arial"/>
+          <w:b/>
+          <w:sz w:val="24"/>
+          <w:lang w:val="en-US"/>
+        </w:rPr>
+        <w:t xml:space="preserve"> </w:t>
+      </w:r>
+      <w:proofErr w:type="spellStart"/>
+      <w:r>
+        <w:rPr>
+          <w:rFonts w:ascii="Arial" w:hAnsi="Arial" w:cs="Arial"/>
+          <w:b/>
+          <w:sz w:val="24"/>
+          <w:lang w:val="en-US"/>
+        </w:rPr>
+        <w:t>Cuyuch</w:t>
+      </w:r>
+      <w:proofErr w:type="spellEnd"/>
+      <w:r>
+        <w:rPr>
+          <w:rFonts w:ascii="Arial" w:hAnsi="Arial" w:cs="Arial"/>
+          <w:b/>
+          <w:sz w:val="24"/>
+          <w:lang w:val="en-US"/>
+        </w:rPr>
+        <w:t xml:space="preserve"> </w:t>
+      </w:r>
+      <w:proofErr w:type="spellStart"/>
+      <w:r>
+        <w:rPr>
+          <w:rFonts w:ascii="Arial" w:hAnsi="Arial" w:cs="Arial"/>
+          <w:b/>
+          <w:sz w:val="24"/>
+          <w:lang w:val="en-US"/>
+        </w:rPr>
+        <w:t>Joj</w:t>
+      </w:r>
+      <w:proofErr w:type="spellEnd"/>
     </w:p>
     <w:p>
       <w:pPr>
@@ -714,6 +798,52 @@
                 <w:lang w:val="es-ES"/>
               </w:rPr>
             </w:pPr>
+            <w:proofErr w:type="spellStart"/>
+            <w:r>
+              <w:rPr>
+                <w:rFonts w:ascii="Arial" w:eastAsiaTheme="minorHAnsi" w:hAnsi="Arial" w:cs="Arial"/>
+                <w:sz w:val="24"/>
+                <w:lang w:val="es-ES"/>
+              </w:rPr>
+              <w:t>Kenet</w:t>
+            </w:r>
+            <w:proofErr w:type="spellEnd"/>
+            <w:r>
+              <w:rPr>
+                <w:rFonts w:ascii="Arial" w:eastAsiaTheme="minorHAnsi" w:hAnsi="Arial" w:cs="Arial"/>
+                <w:sz w:val="24"/>
+                <w:lang w:val="es-ES"/>
+              </w:rPr>
+              <w:t xml:space="preserve"> Efraín </w:t>
+            </w:r>
+            <w:proofErr w:type="spellStart"/>
+            <w:r>
+              <w:rPr>
+                <w:rFonts w:ascii="Arial" w:eastAsiaTheme="minorHAnsi" w:hAnsi="Arial" w:cs="Arial"/>
+                <w:sz w:val="24"/>
+                <w:lang w:val="es-ES"/>
+              </w:rPr>
+              <w:t>Cuyuch</w:t>
+            </w:r>
+            <w:proofErr w:type="spellEnd"/>
+            <w:r>
+              <w:rPr>
+                <w:rFonts w:ascii="Arial" w:eastAsiaTheme="minorHAnsi" w:hAnsi="Arial" w:cs="Arial"/>
+                <w:sz w:val="24"/>
+                <w:lang w:val="es-ES"/>
+              </w:rPr>
+              <w:t xml:space="preserve"> </w:t>
+            </w:r>
+            <w:proofErr w:type="spellStart"/>
+            <w:r>
+              <w:rPr>
+                <w:rFonts w:ascii="Arial" w:eastAsiaTheme="minorHAnsi" w:hAnsi="Arial" w:cs="Arial"/>
+                <w:sz w:val="24"/>
+                <w:lang w:val="es-ES"/>
+              </w:rPr>
+              <w:t>Joj</w:t>
+            </w:r>
+            <w:proofErr w:type="spellEnd"/>
           </w:p>
         </w:tc>
         <w:tc>
@@ -728,6 +858,22 @@
                 <w:sz w:val="24"/>
               </w:rPr>
             </w:pPr>
+            <w:proofErr w:type="spellStart"/>
+            <w:r>
+              <w:rPr>
+                <w:rFonts w:ascii="Arial" w:eastAsiaTheme="minorHAnsi" w:hAnsi="Arial" w:cs="Arial"/>
+                <w:sz w:val="24"/>
+              </w:rPr>
+              <w:t>Scrum</w:t>
+            </w:r>
+            <w:proofErr w:type="spellEnd"/>
+            <w:r>
+              <w:rPr>
+                <w:rFonts w:ascii="Arial" w:eastAsiaTheme="minorHAnsi" w:hAnsi="Arial" w:cs="Arial"/>
+                <w:sz w:val="24"/>
+              </w:rPr>
+              <w:t xml:space="preserve"> master</w:t>
+            </w:r>
           </w:p>
         </w:tc>
       </w:tr>
@@ -744,6 +890,29 @@
                 <w:sz w:val="24"/>
               </w:rPr>
             </w:pPr>
+            <w:r>
+              <w:rPr>
+                <w:rFonts w:ascii="Arial" w:eastAsiaTheme="minorHAnsi" w:hAnsi="Arial" w:cs="Arial"/>
+                <w:sz w:val="24"/>
+              </w:rPr>
+              <w:t>Ricar</w:t>
+            </w:r>
+            <w:r>
+              <w:rPr>
+                <w:rFonts w:ascii="Arial" w:eastAsiaTheme="minorHAnsi" w:hAnsi="Arial" w:cs="Arial"/>
+                <w:sz w:val="24"/>
+              </w:rPr>
+              <w:t xml:space="preserve">do Alejandro Hernández </w:t>
+            </w:r>
+            <w:proofErr w:type="spellStart"/>
+            <w:r>
+              <w:rPr>
+                <w:rFonts w:ascii="Arial" w:eastAsiaTheme="minorHAnsi" w:hAnsi="Arial" w:cs="Arial"/>
+                <w:sz w:val="24"/>
+              </w:rPr>
+              <w:t>Hernandez</w:t>
+            </w:r>
+            <w:proofErr w:type="spellEnd"/>
           </w:p>
         </w:tc>
         <w:tc>
@@ -758,6 +927,13 @@
                 <w:sz w:val="24"/>
               </w:rPr>
             </w:pPr>
+            <w:r>
+              <w:rPr>
+                <w:rFonts w:ascii="Arial" w:eastAsiaTheme="minorHAnsi" w:hAnsi="Arial" w:cs="Arial"/>
+                <w:sz w:val="24"/>
+              </w:rPr>
+              <w:t>Programador</w:t>
+            </w:r>
           </w:p>
         </w:tc>
       </w:tr>
@@ -774,6 +950,47 @@
                 <w:sz w:val="24"/>
               </w:rPr>
             </w:pPr>
+            <w:proofErr w:type="spellStart"/>
+            <w:r>
+              <w:rPr>
+                <w:rFonts w:ascii="Arial" w:eastAsiaTheme="minorHAnsi" w:hAnsi="Arial" w:cs="Arial"/>
+                <w:sz w:val="24"/>
+              </w:rPr>
+              <w:t>Jose</w:t>
+            </w:r>
+            <w:proofErr w:type="spellEnd"/>
+            <w:r>
+              <w:rPr>
+                <w:rFonts w:ascii="Arial" w:eastAsiaTheme="minorHAnsi" w:hAnsi="Arial" w:cs="Arial"/>
+                <w:sz w:val="24"/>
+              </w:rPr>
+              <w:t xml:space="preserve"> Enrique </w:t>
+            </w:r>
+            <w:proofErr w:type="spellStart"/>
+            <w:r>
+              <w:rPr>
+                <w:rFonts w:ascii="Arial" w:eastAsiaTheme="minorHAnsi" w:hAnsi="Arial" w:cs="Arial"/>
+                <w:sz w:val="24"/>
+              </w:rPr>
+              <w:t>cuc</w:t>
+            </w:r>
+            <w:proofErr w:type="spellEnd"/>
+            <w:r>
+              <w:rPr>
+                <w:rFonts w:ascii="Arial" w:eastAsiaTheme="minorHAnsi" w:hAnsi="Arial" w:cs="Arial"/>
+                <w:sz w:val="24"/>
+              </w:rPr>
+              <w:t xml:space="preserve"> </w:t>
+            </w:r>
+            <w:proofErr w:type="spellStart"/>
+            <w:r>
+              <w:rPr>
+                <w:rFonts w:ascii="Arial" w:eastAsiaTheme="minorHAnsi" w:hAnsi="Arial" w:cs="Arial"/>
+                <w:sz w:val="24"/>
+              </w:rPr>
+              <w:t>cutz</w:t>
+            </w:r>
+            <w:proofErr w:type="spellEnd"/>
           </w:p>
         </w:tc>
         <w:tc>
@@ -788,6 +1005,13 @@
                 <w:sz w:val="24"/>
               </w:rPr>
             </w:pPr>
+            <w:r>
+              <w:rPr>
+                <w:rFonts w:ascii="Arial" w:eastAsiaTheme="minorHAnsi" w:hAnsi="Arial" w:cs="Arial"/>
+                <w:sz w:val="24"/>
+              </w:rPr>
+              <w:t>Programador</w:t>
+            </w:r>
           </w:p>
         </w:tc>
       </w:tr>
@@ -804,6 +1028,22 @@
                 <w:sz w:val="24"/>
               </w:rPr>
             </w:pPr>
+            <w:proofErr w:type="spellStart"/>
+            <w:r>
+              <w:rPr>
+                <w:rFonts w:ascii="Arial" w:eastAsiaTheme="minorHAnsi" w:hAnsi="Arial" w:cs="Arial"/>
+                <w:sz w:val="24"/>
+              </w:rPr>
+              <w:t>Angel</w:t>
+            </w:r>
+            <w:proofErr w:type="spellEnd"/>
+            <w:r>
+              <w:rPr>
+                <w:rFonts w:ascii="Arial" w:eastAsiaTheme="minorHAnsi" w:hAnsi="Arial" w:cs="Arial"/>
+                <w:sz w:val="24"/>
+              </w:rPr>
+              <w:t xml:space="preserve"> Gabriel Ernesto Grijalva Castro</w:t>
+            </w:r>
           </w:p>
         </w:tc>
         <w:tc>
@@ -816,9 +1056,15 @@
               <w:rPr>
                 <w:rFonts w:ascii="Arial" w:eastAsiaTheme="minorHAnsi" w:hAnsi="Arial" w:cs="Arial"/>
                 <w:sz w:val="24"/>
-                <w:u w:val="single"/>
               </w:rPr>
             </w:pPr>
+            <w:r>
+              <w:rPr>
+                <w:rFonts w:ascii="Arial" w:eastAsiaTheme="minorHAnsi" w:hAnsi="Arial" w:cs="Arial"/>
+                <w:sz w:val="24"/>
+              </w:rPr>
+              <w:t>Programador</w:t>
+            </w:r>
           </w:p>
         </w:tc>
       </w:tr>
@@ -835,6 +1081,38 @@
                 <w:sz w:val="24"/>
               </w:rPr>
             </w:pPr>
+            <w:proofErr w:type="spellStart"/>
+            <w:r>
+              <w:rPr>
+                <w:rFonts w:ascii="Arial" w:eastAsiaTheme="minorHAnsi" w:hAnsi="Arial" w:cs="Arial"/>
+                <w:sz w:val="24"/>
+              </w:rPr>
+              <w:t>Angel</w:t>
+            </w:r>
+            <w:proofErr w:type="spellEnd"/>
+            <w:r>
+              <w:rPr>
+                <w:rFonts w:ascii="Arial" w:eastAsiaTheme="minorHAnsi" w:hAnsi="Arial" w:cs="Arial"/>
+                <w:sz w:val="24"/>
+              </w:rPr>
+              <w:t xml:space="preserve"> </w:t>
+            </w:r>
+            <w:proofErr w:type="spellStart"/>
+            <w:r>
+              <w:rPr>
+                <w:rFonts w:ascii="Arial" w:eastAsiaTheme="minorHAnsi" w:hAnsi="Arial" w:cs="Arial"/>
+                <w:sz w:val="24"/>
+              </w:rPr>
+              <w:t>Gahel</w:t>
+            </w:r>
+            <w:proofErr w:type="spellEnd"/>
+            <w:r>
+              <w:rPr>
+                <w:rFonts w:ascii="Arial" w:eastAsiaTheme="minorHAnsi" w:hAnsi="Arial" w:cs="Arial"/>
+                <w:sz w:val="24"/>
+              </w:rPr>
+              <w:t xml:space="preserve"> Padilla Pacheco</w:t>
+            </w:r>
           </w:p>
         </w:tc>
         <w:tc>
@@ -849,6 +1127,13 @@
                 <w:sz w:val="24"/>
               </w:rPr>
             </w:pPr>
+            <w:r>
+              <w:rPr>
+                <w:rFonts w:ascii="Arial" w:eastAsiaTheme="minorHAnsi" w:hAnsi="Arial" w:cs="Arial"/>
+                <w:sz w:val="24"/>
+              </w:rPr>
+              <w:t>Programador</w:t>
+            </w:r>
           </w:p>
         </w:tc>
       </w:tr>
@@ -865,6 +1150,38 @@
                 <w:sz w:val="24"/>
               </w:rPr>
             </w:pPr>
+            <w:proofErr w:type="spellStart"/>
+            <w:r>
+              <w:rPr>
+                <w:rFonts w:ascii="Arial" w:eastAsiaTheme="minorHAnsi" w:hAnsi="Arial" w:cs="Arial"/>
+                <w:sz w:val="24"/>
+              </w:rPr>
+              <w:t>Osman</w:t>
+            </w:r>
+            <w:proofErr w:type="spellEnd"/>
+            <w:r>
+              <w:rPr>
+                <w:rFonts w:ascii="Arial" w:eastAsiaTheme="minorHAnsi" w:hAnsi="Arial" w:cs="Arial"/>
+                <w:sz w:val="24"/>
+              </w:rPr>
+              <w:t xml:space="preserve"> </w:t>
+            </w:r>
+            <w:proofErr w:type="spellStart"/>
+            <w:r>
+              <w:rPr>
+                <w:rFonts w:ascii="Arial" w:eastAsiaTheme="minorHAnsi" w:hAnsi="Arial" w:cs="Arial"/>
+                <w:sz w:val="24"/>
+              </w:rPr>
+              <w:t>Emmanuell</w:t>
+            </w:r>
+            <w:proofErr w:type="spellEnd"/>
+            <w:r>
+              <w:rPr>
+                <w:rFonts w:ascii="Arial" w:eastAsiaTheme="minorHAnsi" w:hAnsi="Arial" w:cs="Arial"/>
+                <w:sz w:val="24"/>
+              </w:rPr>
+              <w:t xml:space="preserve"> Veliz Guzmán</w:t>
+            </w:r>
           </w:p>
         </w:tc>
         <w:tc>
@@ -879,6 +1196,13 @@
                 <w:sz w:val="24"/>
               </w:rPr>
             </w:pPr>
+            <w:r>
+              <w:rPr>
+                <w:rFonts w:ascii="Arial" w:eastAsiaTheme="minorHAnsi" w:hAnsi="Arial" w:cs="Arial"/>
+                <w:sz w:val="24"/>
+              </w:rPr>
+              <w:t>Programador</w:t>
+            </w:r>
           </w:p>
         </w:tc>
       </w:tr>
@@ -895,6 +1219,38 @@
                 <w:sz w:val="24"/>
               </w:rPr>
             </w:pPr>
+            <w:r>
+              <w:rPr>
+                <w:rFonts w:ascii="Arial" w:eastAsiaTheme="minorHAnsi" w:hAnsi="Arial" w:cs="Arial"/>
+                <w:sz w:val="24"/>
+              </w:rPr>
+              <w:t xml:space="preserve">Carlos Alejandro </w:t>
+            </w:r>
+            <w:proofErr w:type="spellStart"/>
+            <w:r>
+              <w:rPr>
+                <w:rFonts w:ascii="Arial" w:eastAsiaTheme="minorHAnsi" w:hAnsi="Arial" w:cs="Arial"/>
+                <w:sz w:val="24"/>
+              </w:rPr>
+              <w:t>Patal</w:t>
+            </w:r>
+            <w:proofErr w:type="spellEnd"/>
+            <w:r>
+              <w:rPr>
+                <w:rFonts w:ascii="Arial" w:eastAsiaTheme="minorHAnsi" w:hAnsi="Arial" w:cs="Arial"/>
+                <w:sz w:val="24"/>
+              </w:rPr>
+              <w:t xml:space="preserve"> </w:t>
+            </w:r>
+            <w:proofErr w:type="spellStart"/>
+            <w:r>
+              <w:rPr>
+                <w:rFonts w:ascii="Arial" w:eastAsiaTheme="minorHAnsi" w:hAnsi="Arial" w:cs="Arial"/>
+                <w:sz w:val="24"/>
+              </w:rPr>
+              <w:t>Choc</w:t>
+            </w:r>
+            <w:proofErr w:type="spellEnd"/>
           </w:p>
         </w:tc>
         <w:tc>
@@ -909,6 +1265,13 @@
                 <w:sz w:val="24"/>
               </w:rPr>
             </w:pPr>
+            <w:r>
+              <w:rPr>
+                <w:rFonts w:ascii="Arial" w:eastAsiaTheme="minorHAnsi" w:hAnsi="Arial" w:cs="Arial"/>
+                <w:sz w:val="24"/>
+              </w:rPr>
+              <w:t>Programador</w:t>
+            </w:r>
           </w:p>
         </w:tc>
       </w:tr>
@@ -925,6 +1288,13 @@
                 <w:sz w:val="24"/>
               </w:rPr>
             </w:pPr>
+            <w:r>
+              <w:rPr>
+                <w:rFonts w:ascii="Arial" w:eastAsiaTheme="minorHAnsi" w:hAnsi="Arial" w:cs="Arial"/>
+                <w:sz w:val="24"/>
+              </w:rPr>
+              <w:t>Carlos Enrique López Quino</w:t>
+            </w:r>
           </w:p>
         </w:tc>
         <w:tc>
@@ -939,6 +1309,13 @@
                 <w:sz w:val="24"/>
               </w:rPr>
             </w:pPr>
+            <w:r>
+              <w:rPr>
+                <w:rFonts w:ascii="Arial" w:eastAsiaTheme="minorHAnsi" w:hAnsi="Arial" w:cs="Arial"/>
+                <w:sz w:val="24"/>
+              </w:rPr>
+              <w:t>Programador</w:t>
+            </w:r>
           </w:p>
         </w:tc>
       </w:tr>
@@ -956,6 +1333,34 @@
                 <w:szCs w:val="24"/>
               </w:rPr>
             </w:pPr>
+            <w:proofErr w:type="spellStart"/>
+            <w:r>
+              <w:rPr>
+                <w:rFonts w:ascii="Arial" w:eastAsiaTheme="minorEastAsia" w:hAnsi="Arial" w:cs="Arial"/>
+                <w:sz w:val="24"/>
+                <w:szCs w:val="24"/>
+              </w:rPr>
+              <w:t>Benjamin</w:t>
+            </w:r>
+            <w:proofErr w:type="spellEnd"/>
+            <w:r>
+              <w:rPr>
+                <w:rFonts w:ascii="Arial" w:eastAsiaTheme="minorEastAsia" w:hAnsi="Arial" w:cs="Arial"/>
+                <w:sz w:val="24"/>
+                <w:szCs w:val="24"/>
+              </w:rPr>
+              <w:t xml:space="preserve"> Eli Argueta </w:t>
+            </w:r>
+            <w:proofErr w:type="spellStart"/>
+            <w:r>
+              <w:rPr>
+                <w:rFonts w:ascii="Arial" w:eastAsiaTheme="minorEastAsia" w:hAnsi="Arial" w:cs="Arial"/>
+                <w:sz w:val="24"/>
+                <w:szCs w:val="24"/>
+              </w:rPr>
+              <w:t>Caal</w:t>
+            </w:r>
+            <w:proofErr w:type="spellEnd"/>
           </w:p>
         </w:tc>
         <w:tc>
@@ -971,6 +1376,13 @@
                 <w:szCs w:val="24"/>
               </w:rPr>
             </w:pPr>
+            <w:r>
+              <w:rPr>
+                <w:rFonts w:ascii="Arial" w:eastAsiaTheme="minorHAnsi" w:hAnsi="Arial" w:cs="Arial"/>
+                <w:sz w:val="24"/>
+              </w:rPr>
+              <w:t>Programador</w:t>
+            </w:r>
           </w:p>
         </w:tc>
       </w:tr>
@@ -987,6 +1399,22 @@
                 <w:sz w:val="24"/>
               </w:rPr>
             </w:pPr>
+            <w:proofErr w:type="spellStart"/>
+            <w:r>
+              <w:rPr>
+                <w:rFonts w:ascii="Arial" w:eastAsiaTheme="minorHAnsi" w:hAnsi="Arial" w:cs="Arial"/>
+                <w:sz w:val="24"/>
+              </w:rPr>
+              <w:t>Jeferson</w:t>
+            </w:r>
+            <w:proofErr w:type="spellEnd"/>
+            <w:r>
+              <w:rPr>
+                <w:rFonts w:ascii="Arial" w:eastAsiaTheme="minorHAnsi" w:hAnsi="Arial" w:cs="Arial"/>
+                <w:sz w:val="24"/>
+              </w:rPr>
+              <w:t xml:space="preserve"> André Cano López</w:t>
+            </w:r>
           </w:p>
         </w:tc>
         <w:tc>
@@ -1001,6 +1429,13 @@
                 <w:sz w:val="24"/>
               </w:rPr>
             </w:pPr>
+            <w:r>
+              <w:rPr>
+                <w:rFonts w:ascii="Arial" w:eastAsiaTheme="minorHAnsi" w:hAnsi="Arial" w:cs="Arial"/>
+                <w:sz w:val="24"/>
+              </w:rPr>
+              <w:t>Programador</w:t>
+            </w:r>
           </w:p>
         </w:tc>
       </w:tr>
@@ -1017,6 +1452,52 @@
                 <w:sz w:val="24"/>
               </w:rPr>
             </w:pPr>
+            <w:r>
+              <w:rPr>
+                <w:rFonts w:ascii="Arial" w:eastAsiaTheme="minorHAnsi" w:hAnsi="Arial" w:cs="Arial"/>
+                <w:sz w:val="24"/>
+              </w:rPr>
+              <w:t xml:space="preserve">Franklin </w:t>
+            </w:r>
+            <w:proofErr w:type="spellStart"/>
+            <w:r>
+              <w:rPr>
+                <w:rFonts w:ascii="Arial" w:eastAsiaTheme="minorHAnsi" w:hAnsi="Arial" w:cs="Arial"/>
+                <w:sz w:val="24"/>
+              </w:rPr>
+              <w:t>Stev</w:t>
+            </w:r>
+            <w:proofErr w:type="spellEnd"/>
+            <w:r>
+              <w:rPr>
+                <w:rFonts w:ascii="Arial" w:eastAsiaTheme="minorHAnsi" w:hAnsi="Arial" w:cs="Arial"/>
+                <w:sz w:val="24"/>
+              </w:rPr>
+              <w:t xml:space="preserve"> </w:t>
+            </w:r>
+            <w:proofErr w:type="spellStart"/>
+            <w:r>
+              <w:rPr>
+                <w:rFonts w:ascii="Arial" w:eastAsiaTheme="minorHAnsi" w:hAnsi="Arial" w:cs="Arial"/>
+                <w:sz w:val="24"/>
+              </w:rPr>
+              <w:t>Paiz</w:t>
+            </w:r>
+            <w:proofErr w:type="spellEnd"/>
+            <w:r>
+              <w:rPr>
+                <w:rFonts w:ascii="Arial" w:eastAsiaTheme="minorHAnsi" w:hAnsi="Arial" w:cs="Arial"/>
+                <w:sz w:val="24"/>
+              </w:rPr>
+              <w:t xml:space="preserve"> </w:t>
+            </w:r>
+            <w:r>
+              <w:rPr>
+                <w:rFonts w:ascii="Arial" w:eastAsiaTheme="minorHAnsi" w:hAnsi="Arial" w:cs="Arial"/>
+                <w:sz w:val="24"/>
+              </w:rPr>
+              <w:t>Chávez</w:t>
+            </w:r>
           </w:p>
         </w:tc>
         <w:tc>
@@ -1031,6 +1512,13 @@
                 <w:sz w:val="24"/>
               </w:rPr>
             </w:pPr>
+            <w:r>
+              <w:rPr>
+                <w:rFonts w:ascii="Arial" w:eastAsiaTheme="minorHAnsi" w:hAnsi="Arial" w:cs="Arial"/>
+                <w:sz w:val="24"/>
+              </w:rPr>
+              <w:t>Programador</w:t>
+            </w:r>
           </w:p>
         </w:tc>
       </w:tr>
@@ -1074,6 +1562,1077 @@
         </w:rPr>
       </w:pPr>
     </w:p>
+    <w:p>
+      <w:pPr>
+        <w:jc w:val="center"/>
+        <w:rPr>
+          <w:rFonts w:ascii="Arial" w:eastAsiaTheme="minorHAnsi" w:hAnsi="Arial" w:cs="Arial"/>
+          <w:b/>
+          <w:sz w:val="44"/>
+          <w:szCs w:val="44"/>
+        </w:rPr>
+      </w:pPr>
+      <w:r>
+        <w:rPr>
+          <w:rFonts w:ascii="Arial" w:eastAsiaTheme="minorHAnsi" w:hAnsi="Arial" w:cs="Arial"/>
+          <w:b/>
+          <w:sz w:val="44"/>
+          <w:szCs w:val="44"/>
+        </w:rPr>
+        <w:t>Historias de Usuario</w:t>
+      </w:r>
+    </w:p>
+    <w:p>
+      <w:pPr>
+        <w:rPr>
+          <w:rFonts w:ascii="Arial" w:eastAsiaTheme="minorHAnsi" w:hAnsi="Arial" w:cs="Arial"/>
+          <w:b/>
+          <w:sz w:val="20"/>
+          <w:szCs w:val="20"/>
+        </w:rPr>
+      </w:pPr>
+    </w:p>
+    <w:p>
+      <w:pPr>
+        <w:rPr>
+          <w:rFonts w:ascii="Arial" w:eastAsiaTheme="minorHAnsi" w:hAnsi="Arial" w:cs="Arial"/>
+          <w:b/>
+          <w:sz w:val="20"/>
+          <w:szCs w:val="20"/>
+          <w:u w:val="single"/>
+        </w:rPr>
+      </w:pPr>
+      <w:proofErr w:type="spellStart"/>
+      <w:proofErr w:type="gramStart"/>
+      <w:r>
+        <w:rPr>
+          <w:rFonts w:ascii="Arial" w:eastAsiaTheme="minorHAnsi" w:hAnsi="Arial" w:cs="Arial"/>
+          <w:b/>
+          <w:sz w:val="20"/>
+          <w:szCs w:val="20"/>
+        </w:rPr>
+        <w:t>Tupla</w:t>
+      </w:r>
+      <w:proofErr w:type="spellEnd"/>
+      <w:r>
+        <w:rPr>
+          <w:rFonts w:ascii="Arial" w:eastAsiaTheme="minorHAnsi" w:hAnsi="Arial" w:cs="Arial"/>
+          <w:b/>
+          <w:sz w:val="20"/>
+          <w:szCs w:val="20"/>
+        </w:rPr>
+        <w:t xml:space="preserve"> :</w:t>
+      </w:r>
+      <w:proofErr w:type="gramEnd"/>
+      <w:r>
+        <w:rPr>
+          <w:rFonts w:ascii="Arial" w:eastAsiaTheme="minorHAnsi" w:hAnsi="Arial" w:cs="Arial"/>
+          <w:b/>
+          <w:sz w:val="20"/>
+          <w:szCs w:val="20"/>
+        </w:rPr>
+        <w:t xml:space="preserve"> Reserva</w:t>
+      </w:r>
+    </w:p>
+    <w:p>
+      <w:r>
+        <w:t>HUCP-001 Realizar Nueva Reserva</w:t>
+      </w:r>
+    </w:p>
+    <w:p>
+      <w:r>
+        <w:t>Como: Un invitado</w:t>
+      </w:r>
+    </w:p>
+    <w:p>
+      <w:r>
+        <w:t>Quiero: Seleccionar una propiedad, elegir mis fechas de inicio y fin, y confirmar una reserva</w:t>
+      </w:r>
+    </w:p>
+    <w:p>
+      <w:r>
+        <w:t>Para: Asegurar mi estancia en la propiedad deseada.</w:t>
+      </w:r>
+    </w:p>
+    <w:p/>
+    <w:p>
+      <w:r>
+        <w:t>HUCP-002 Gestionar Mis Reservas</w:t>
+      </w:r>
+    </w:p>
+    <w:p>
+      <w:r>
+        <w:t>Como: Un invitado o un anfitrión</w:t>
+      </w:r>
+    </w:p>
+    <w:p>
+      <w:r>
+        <w:t>Quiero: Ver el estado de mis reservas (confirmado, cancelado, completado) y tener la opción de modificar o cancelar una reserva si es necesario</w:t>
+      </w:r>
+    </w:p>
+    <w:p>
+      <w:r>
+        <w:t>Para: Tener control y visibilidad sobre mis estancias o la ocupación de mi propiedad.</w:t>
+      </w:r>
+    </w:p>
+    <w:p/>
+    <w:p>
+      <w:r>
+        <w:t>HUCP-003 Consultar Disponibilidad y Precios de Propiedades</w:t>
+      </w:r>
+    </w:p>
+    <w:p>
+      <w:r>
+        <w:t>Como: Un invitado</w:t>
+      </w:r>
+    </w:p>
+    <w:p>
+      <w:r>
+        <w:t>Quiero: Buscar propiedades y ver su precio por día y disponibilidad en un rango de fechas</w:t>
+      </w:r>
+    </w:p>
+    <w:p>
+      <w:r>
+        <w:t>Para: Encontrar la propiedad que mejor se adapte a mis necesidades y presupuesto para mis fechas de viaje.</w:t>
+      </w:r>
+    </w:p>
+    <w:p/>
+    <w:p/>
+    <w:p/>
+    <w:p/>
+    <w:p/>
+    <w:p>
+      <w:pPr>
+        <w:rPr>
+          <w:b/>
+        </w:rPr>
+      </w:pPr>
+      <w:proofErr w:type="spellStart"/>
+      <w:r>
+        <w:rPr>
+          <w:b/>
+        </w:rPr>
+        <w:lastRenderedPageBreak/>
+        <w:t>Tupla</w:t>
+      </w:r>
+      <w:proofErr w:type="spellEnd"/>
+      <w:r>
+        <w:rPr>
+          <w:b/>
+        </w:rPr>
+        <w:t>: Empleados</w:t>
+      </w:r>
+    </w:p>
+    <w:p>
+      <w:pPr>
+        <w:rPr>
+          <w:b/>
+          <w:color w:val="0070C0"/>
+          <w:u w:val="single"/>
+        </w:rPr>
+      </w:pPr>
+      <w:r>
+        <w:rPr>
+          <w:b/>
+          <w:color w:val="0070C0"/>
+          <w:u w:val="single"/>
+        </w:rPr>
+        <w:t>HU</w:t>
+      </w:r>
+      <w:r>
+        <w:rPr>
+          <w:b/>
+          <w:color w:val="0070C0"/>
+          <w:u w:val="single"/>
+        </w:rPr>
+        <w:t>FP-004</w:t>
+      </w:r>
+      <w:r>
+        <w:rPr>
+          <w:b/>
+          <w:color w:val="0070C0"/>
+          <w:u w:val="single"/>
+        </w:rPr>
+        <w:t xml:space="preserve"> </w:t>
+      </w:r>
+      <w:r>
+        <w:rPr>
+          <w:b/>
+          <w:color w:val="0070C0"/>
+        </w:rPr>
+        <w:t xml:space="preserve">Lista de </w:t>
+      </w:r>
+      <w:r>
+        <w:rPr>
+          <w:b/>
+          <w:color w:val="0070C0"/>
+        </w:rPr>
+        <w:t xml:space="preserve">los </w:t>
+      </w:r>
+      <w:r>
+        <w:rPr>
+          <w:b/>
+          <w:color w:val="0070C0"/>
+        </w:rPr>
+        <w:t>empleados</w:t>
+      </w:r>
+    </w:p>
+    <w:p>
+      <w:r>
+        <w:rPr>
+          <w:b/>
+        </w:rPr>
+        <w:t>Como:</w:t>
+      </w:r>
+      <w:r>
+        <w:t xml:space="preserve"> Administrador de recursos humanos</w:t>
+      </w:r>
+    </w:p>
+    <w:p>
+      <w:r>
+        <w:rPr>
+          <w:b/>
+        </w:rPr>
+        <w:t>Quiero</w:t>
+      </w:r>
+      <w:proofErr w:type="gramStart"/>
+      <w:r>
+        <w:rPr>
+          <w:b/>
+        </w:rPr>
+        <w:t xml:space="preserve">:  </w:t>
+      </w:r>
+      <w:r>
+        <w:t>Poder</w:t>
+      </w:r>
+      <w:proofErr w:type="gramEnd"/>
+      <w:r>
+        <w:t xml:space="preserve"> ver una lista de empleados activos</w:t>
+      </w:r>
+    </w:p>
+    <w:p>
+      <w:r>
+        <w:rPr>
+          <w:b/>
+        </w:rPr>
+        <w:t>Para:</w:t>
+      </w:r>
+      <w:r>
+        <w:t xml:space="preserve"> Poder gestionar de manera eficiente los recursos y asegurarme de que solo los empleados vigentes están siendo considerados en los procesos internos.</w:t>
+      </w:r>
+    </w:p>
+    <w:p/>
+    <w:p>
+      <w:pPr>
+        <w:rPr>
+          <w:b/>
+          <w:color w:val="0070C0"/>
+        </w:rPr>
+      </w:pPr>
+      <w:r>
+        <w:rPr>
+          <w:b/>
+          <w:color w:val="0070C0"/>
+          <w:u w:val="single"/>
+        </w:rPr>
+        <w:t>HU</w:t>
+      </w:r>
+      <w:r>
+        <w:rPr>
+          <w:b/>
+          <w:color w:val="0070C0"/>
+          <w:u w:val="single"/>
+        </w:rPr>
+        <w:t>FP</w:t>
+      </w:r>
+      <w:r>
+        <w:rPr>
+          <w:b/>
+          <w:color w:val="0070C0"/>
+          <w:u w:val="single"/>
+        </w:rPr>
+        <w:t>-00</w:t>
+      </w:r>
+      <w:r>
+        <w:rPr>
+          <w:b/>
+          <w:color w:val="0070C0"/>
+          <w:u w:val="single"/>
+        </w:rPr>
+        <w:t>5</w:t>
+      </w:r>
+      <w:r>
+        <w:rPr>
+          <w:b/>
+          <w:color w:val="0070C0"/>
+          <w:u w:val="single"/>
+        </w:rPr>
+        <w:t>:</w:t>
+      </w:r>
+      <w:r>
+        <w:rPr>
+          <w:b/>
+          <w:color w:val="0070C0"/>
+        </w:rPr>
+        <w:t xml:space="preserve"> Registro de nuevos empleados</w:t>
+      </w:r>
+    </w:p>
+    <w:p>
+      <w:r>
+        <w:rPr>
+          <w:b/>
+        </w:rPr>
+        <w:t>Como</w:t>
+      </w:r>
+      <w:r>
+        <w:rPr>
+          <w:b/>
+        </w:rPr>
+        <w:t>:</w:t>
+      </w:r>
+      <w:r>
+        <w:t xml:space="preserve"> Responsable de contratación</w:t>
+      </w:r>
+    </w:p>
+    <w:p>
+      <w:r>
+        <w:rPr>
+          <w:b/>
+        </w:rPr>
+        <w:t>Quiero</w:t>
+      </w:r>
+      <w:r>
+        <w:rPr>
+          <w:b/>
+        </w:rPr>
+        <w:t>:</w:t>
+      </w:r>
+      <w:r>
+        <w:t xml:space="preserve"> Poder agregar nuevos empleados con su información (nombre, apellido, correo, teléfono, cargo, fecha de contratación)</w:t>
+      </w:r>
+    </w:p>
+    <w:p>
+      <w:r>
+        <w:rPr>
+          <w:b/>
+        </w:rPr>
+        <w:t>Para</w:t>
+      </w:r>
+      <w:r>
+        <w:rPr>
+          <w:b/>
+        </w:rPr>
+        <w:t>:</w:t>
+      </w:r>
+      <w:r>
+        <w:t xml:space="preserve"> Mantener la base de datos actualizada y asegurarme de que se realice un registro adecuado y completo de todos los empleados nuevos.</w:t>
+      </w:r>
+    </w:p>
+    <w:p/>
+    <w:p>
+      <w:pPr>
+        <w:rPr>
+          <w:b/>
+          <w:color w:val="0070C0"/>
+        </w:rPr>
+      </w:pPr>
+      <w:r>
+        <w:rPr>
+          <w:b/>
+          <w:color w:val="0070C0"/>
+          <w:u w:val="single"/>
+        </w:rPr>
+        <w:t>HU</w:t>
+      </w:r>
+      <w:r>
+        <w:rPr>
+          <w:b/>
+          <w:color w:val="0070C0"/>
+          <w:u w:val="single"/>
+        </w:rPr>
+        <w:t>FP</w:t>
+      </w:r>
+      <w:r>
+        <w:rPr>
+          <w:b/>
+          <w:color w:val="0070C0"/>
+          <w:u w:val="single"/>
+        </w:rPr>
+        <w:t>-00</w:t>
+      </w:r>
+      <w:r>
+        <w:rPr>
+          <w:b/>
+          <w:color w:val="0070C0"/>
+          <w:u w:val="single"/>
+        </w:rPr>
+        <w:t>6</w:t>
+      </w:r>
+      <w:r>
+        <w:rPr>
+          <w:b/>
+          <w:color w:val="0070C0"/>
+          <w:u w:val="single"/>
+        </w:rPr>
+        <w:t>:</w:t>
+      </w:r>
+      <w:r>
+        <w:rPr>
+          <w:b/>
+          <w:color w:val="0070C0"/>
+        </w:rPr>
+        <w:t xml:space="preserve"> Actualización de la información del empleado</w:t>
+      </w:r>
+    </w:p>
+    <w:p>
+      <w:r>
+        <w:rPr>
+          <w:b/>
+        </w:rPr>
+        <w:t>Como</w:t>
+      </w:r>
+      <w:r>
+        <w:rPr>
+          <w:b/>
+        </w:rPr>
+        <w:t>:</w:t>
+      </w:r>
+      <w:r>
+        <w:t xml:space="preserve"> Gerente de departamento</w:t>
+      </w:r>
+    </w:p>
+    <w:p>
+      <w:r>
+        <w:rPr>
+          <w:b/>
+        </w:rPr>
+        <w:t>Quiero</w:t>
+      </w:r>
+      <w:r>
+        <w:rPr>
+          <w:b/>
+        </w:rPr>
+        <w:t>:</w:t>
+      </w:r>
+      <w:r>
+        <w:t xml:space="preserve"> Poder actualizar la información de los empleados (cargo, teléfono, correo)</w:t>
+      </w:r>
+    </w:p>
+    <w:p>
+      <w:r>
+        <w:rPr>
+          <w:b/>
+        </w:rPr>
+        <w:t>Para</w:t>
+      </w:r>
+      <w:r>
+        <w:t>: Asegurarme de que la base de datos siempre refleje la información más actual y optimizar la comunicación dentro del equipo.</w:t>
+      </w:r>
+    </w:p>
+    <w:p/>
+    <w:p>
+      <w:pPr>
+        <w:rPr>
+          <w:b/>
+        </w:rPr>
+      </w:pPr>
+      <w:proofErr w:type="spellStart"/>
+      <w:r>
+        <w:rPr>
+          <w:b/>
+        </w:rPr>
+        <w:t>Tupla</w:t>
+      </w:r>
+      <w:proofErr w:type="spellEnd"/>
+      <w:r>
+        <w:rPr>
+          <w:b/>
+        </w:rPr>
+        <w:t>: Pago</w:t>
+      </w:r>
+    </w:p>
+    <w:p>
+      <w:r>
+        <w:t>HURH-007 Registro de pago:</w:t>
+      </w:r>
+    </w:p>
+    <w:p>
+      <w:r>
+        <w:t>1. Como un registro de pagos</w:t>
+      </w:r>
+    </w:p>
+    <w:p>
+      <w:r>
+        <w:t>2. Quiero que registre los datos del monto</w:t>
+      </w:r>
+    </w:p>
+    <w:p>
+      <w:r>
+        <w:t>3. Para poder confirmar que los datos del monto estén registrados</w:t>
+      </w:r>
+    </w:p>
+    <w:p/>
+    <w:p>
+      <w:r>
+        <w:t>HURH-008 Validación de monto máximo</w:t>
+      </w:r>
+    </w:p>
+    <w:p>
+      <w:r>
+        <w:t xml:space="preserve">1. Como método de pago </w:t>
+      </w:r>
+    </w:p>
+    <w:p>
+      <w:r>
+        <w:t>2. Quiero que el monto sea en efectivo o en tarjeta</w:t>
+      </w:r>
+    </w:p>
+    <w:p>
+      <w:r>
+        <w:t>3. Para verificar si el monto de pago es valido</w:t>
+      </w:r>
+    </w:p>
+    <w:p/>
+    <w:p>
+      <w:r>
+        <w:t>HU</w:t>
+      </w:r>
+      <w:r>
+        <w:t>RH</w:t>
+      </w:r>
+      <w:r>
+        <w:t>-009 Generación de recibo de pago</w:t>
+      </w:r>
+    </w:p>
+    <w:p>
+      <w:r>
+        <w:t xml:space="preserve">1. Como registro de pago recibido </w:t>
+      </w:r>
+    </w:p>
+    <w:p>
+      <w:r>
+        <w:lastRenderedPageBreak/>
+        <w:t>2. Quiero que me den la información del monto de pago</w:t>
+      </w:r>
+    </w:p>
+    <w:p>
+      <w:r>
+        <w:t>3. Para que registre el recibo y se almacene en el sistema</w:t>
+      </w:r>
+      <w:r>
+        <w:br/>
+      </w:r>
+    </w:p>
+    <w:p>
+      <w:pPr>
+        <w:rPr>
+          <w:b/>
+        </w:rPr>
+      </w:pPr>
+      <w:r>
+        <w:br/>
+      </w:r>
+      <w:proofErr w:type="spellStart"/>
+      <w:r>
+        <w:rPr>
+          <w:b/>
+        </w:rPr>
+        <w:t>TUPLA</w:t>
+      </w:r>
+      <w:proofErr w:type="gramStart"/>
+      <w:r>
+        <w:rPr>
+          <w:b/>
+        </w:rPr>
+        <w:t>:Servicios</w:t>
+      </w:r>
+      <w:proofErr w:type="spellEnd"/>
+      <w:proofErr w:type="gramEnd"/>
+    </w:p>
+    <w:p>
+      <w:pPr>
+        <w:rPr>
+          <w:b/>
+        </w:rPr>
+      </w:pPr>
+      <w:r>
+        <w:t>HUJC-010</w:t>
+      </w:r>
+    </w:p>
+    <w:p>
+      <w:pPr>
+        <w:pStyle w:val="paragraph"/>
+        <w:spacing w:before="0" w:beforeAutospacing="0" w:after="0" w:afterAutospacing="0"/>
+        <w:textAlignment w:val="baseline"/>
+        <w:rPr>
+          <w:rStyle w:val="eop"/>
+          <w:rFonts w:ascii="Calibri" w:eastAsia="MS Mincho" w:hAnsi="Calibri" w:cs="Calibri"/>
+          <w:sz w:val="22"/>
+          <w:szCs w:val="22"/>
+        </w:rPr>
+      </w:pPr>
+      <w:r>
+        <w:rPr>
+          <w:rStyle w:val="normaltextrun"/>
+          <w:rFonts w:ascii="Calibri" w:hAnsi="Calibri" w:cs="Calibri"/>
+          <w:sz w:val="22"/>
+          <w:szCs w:val="22"/>
+        </w:rPr>
+        <w:t>Como</w:t>
+      </w:r>
+      <w:r>
+        <w:rPr>
+          <w:rStyle w:val="normaltextrun"/>
+          <w:rFonts w:ascii="Calibri" w:hAnsi="Calibri" w:cs="Calibri"/>
+          <w:sz w:val="22"/>
+          <w:szCs w:val="22"/>
+          <w:lang w:val="es-419"/>
+        </w:rPr>
+        <w:t>:</w:t>
+      </w:r>
+      <w:r>
+        <w:rPr>
+          <w:rStyle w:val="normaltextrun"/>
+          <w:rFonts w:ascii="Calibri" w:hAnsi="Calibri" w:cs="Calibri"/>
+          <w:sz w:val="22"/>
+          <w:szCs w:val="22"/>
+        </w:rPr>
+        <w:t xml:space="preserve"> cliente </w:t>
+      </w:r>
+      <w:r>
+        <w:rPr>
+          <w:rStyle w:val="eop"/>
+          <w:rFonts w:ascii="Calibri" w:eastAsia="MS Mincho" w:hAnsi="Calibri" w:cs="Calibri"/>
+          <w:sz w:val="22"/>
+          <w:szCs w:val="22"/>
+        </w:rPr>
+        <w:t> </w:t>
+      </w:r>
+    </w:p>
+    <w:p>
+      <w:pPr>
+        <w:pStyle w:val="paragraph"/>
+        <w:spacing w:before="0" w:beforeAutospacing="0" w:after="0" w:afterAutospacing="0"/>
+        <w:textAlignment w:val="baseline"/>
+        <w:rPr>
+          <w:rFonts w:ascii="Segoe UI" w:hAnsi="Segoe UI" w:cs="Segoe UI"/>
+          <w:sz w:val="18"/>
+          <w:szCs w:val="18"/>
+        </w:rPr>
+      </w:pPr>
+    </w:p>
+    <w:p>
+      <w:pPr>
+        <w:pStyle w:val="paragraph"/>
+        <w:spacing w:before="0" w:beforeAutospacing="0" w:after="0" w:afterAutospacing="0"/>
+        <w:textAlignment w:val="baseline"/>
+        <w:rPr>
+          <w:rFonts w:ascii="Segoe UI" w:hAnsi="Segoe UI" w:cs="Segoe UI"/>
+          <w:sz w:val="18"/>
+          <w:szCs w:val="18"/>
+        </w:rPr>
+      </w:pPr>
+      <w:r>
+        <w:rPr>
+          <w:rStyle w:val="normaltextrun"/>
+          <w:rFonts w:ascii="Calibri" w:hAnsi="Calibri" w:cs="Calibri"/>
+          <w:sz w:val="22"/>
+          <w:szCs w:val="22"/>
+        </w:rPr>
+        <w:t>Quiero: ver los servicios con su nombre, descripción, horario disponible y costo extra,</w:t>
+      </w:r>
+      <w:r>
+        <w:rPr>
+          <w:rStyle w:val="eop"/>
+          <w:rFonts w:ascii="Calibri" w:eastAsia="MS Mincho" w:hAnsi="Calibri" w:cs="Calibri"/>
+          <w:sz w:val="22"/>
+          <w:szCs w:val="22"/>
+        </w:rPr>
+        <w:t> </w:t>
+      </w:r>
+    </w:p>
+    <w:p>
+      <w:pPr>
+        <w:pStyle w:val="paragraph"/>
+        <w:spacing w:before="0" w:beforeAutospacing="0" w:after="0" w:afterAutospacing="0"/>
+        <w:textAlignment w:val="baseline"/>
+        <w:rPr>
+          <w:rStyle w:val="normaltextrun"/>
+          <w:rFonts w:ascii="Calibri" w:hAnsi="Calibri" w:cs="Calibri"/>
+          <w:sz w:val="22"/>
+          <w:szCs w:val="22"/>
+        </w:rPr>
+      </w:pPr>
+    </w:p>
+    <w:p>
+      <w:pPr>
+        <w:pStyle w:val="paragraph"/>
+        <w:spacing w:before="0" w:beforeAutospacing="0" w:after="0" w:afterAutospacing="0"/>
+        <w:textAlignment w:val="baseline"/>
+        <w:rPr>
+          <w:rStyle w:val="eop"/>
+          <w:rFonts w:ascii="Calibri" w:eastAsia="MS Mincho" w:hAnsi="Calibri" w:cs="Calibri"/>
+          <w:sz w:val="22"/>
+          <w:szCs w:val="22"/>
+        </w:rPr>
+      </w:pPr>
+      <w:r>
+        <w:rPr>
+          <w:rStyle w:val="normaltextrun"/>
+          <w:rFonts w:ascii="Calibri" w:hAnsi="Calibri" w:cs="Calibri"/>
+          <w:sz w:val="22"/>
+          <w:szCs w:val="22"/>
+        </w:rPr>
+        <w:t>Para: poder elegir el servicio que mejor se adapte a mis necesidades y presupuesto.</w:t>
+      </w:r>
+      <w:r>
+        <w:rPr>
+          <w:rStyle w:val="eop"/>
+          <w:rFonts w:ascii="Calibri" w:eastAsia="MS Mincho" w:hAnsi="Calibri" w:cs="Calibri"/>
+          <w:sz w:val="22"/>
+          <w:szCs w:val="22"/>
+        </w:rPr>
+        <w:t> </w:t>
+      </w:r>
+    </w:p>
+    <w:p>
+      <w:pPr>
+        <w:pStyle w:val="paragraph"/>
+        <w:spacing w:before="0" w:beforeAutospacing="0" w:after="0" w:afterAutospacing="0"/>
+        <w:textAlignment w:val="baseline"/>
+        <w:rPr>
+          <w:rStyle w:val="eop"/>
+          <w:rFonts w:ascii="Calibri" w:eastAsia="MS Mincho" w:hAnsi="Calibri" w:cs="Calibri"/>
+          <w:sz w:val="22"/>
+          <w:szCs w:val="22"/>
+        </w:rPr>
+      </w:pPr>
+    </w:p>
+    <w:p>
+      <w:pPr>
+        <w:rPr>
+          <w:rStyle w:val="eop"/>
+          <w:b/>
+        </w:rPr>
+      </w:pPr>
+      <w:r>
+        <w:t>HUJC-011</w:t>
+      </w:r>
+    </w:p>
+    <w:p>
+      <w:pPr>
+        <w:pStyle w:val="paragraph"/>
+        <w:spacing w:before="0" w:beforeAutospacing="0" w:after="0" w:afterAutospacing="0"/>
+        <w:textAlignment w:val="baseline"/>
+        <w:rPr>
+          <w:rFonts w:ascii="Segoe UI" w:hAnsi="Segoe UI" w:cs="Segoe UI"/>
+          <w:sz w:val="18"/>
+          <w:szCs w:val="18"/>
+        </w:rPr>
+      </w:pPr>
+      <w:r>
+        <w:rPr>
+          <w:rStyle w:val="normaltextrun"/>
+          <w:rFonts w:ascii="Calibri" w:hAnsi="Calibri" w:cs="Calibri"/>
+          <w:sz w:val="22"/>
+          <w:szCs w:val="22"/>
+        </w:rPr>
+        <w:t>Como: administrador </w:t>
+      </w:r>
+      <w:r>
+        <w:rPr>
+          <w:rStyle w:val="eop"/>
+          <w:rFonts w:ascii="Calibri" w:eastAsia="MS Mincho" w:hAnsi="Calibri" w:cs="Calibri"/>
+          <w:sz w:val="22"/>
+          <w:szCs w:val="22"/>
+        </w:rPr>
+        <w:t> </w:t>
+      </w:r>
+    </w:p>
+    <w:p>
+      <w:pPr>
+        <w:pStyle w:val="paragraph"/>
+        <w:spacing w:before="0" w:beforeAutospacing="0" w:after="0" w:afterAutospacing="0"/>
+        <w:textAlignment w:val="baseline"/>
+        <w:rPr>
+          <w:rStyle w:val="normaltextrun"/>
+          <w:rFonts w:ascii="Calibri" w:hAnsi="Calibri" w:cs="Calibri"/>
+          <w:sz w:val="22"/>
+          <w:szCs w:val="22"/>
+        </w:rPr>
+      </w:pPr>
+    </w:p>
+    <w:p>
+      <w:pPr>
+        <w:pStyle w:val="paragraph"/>
+        <w:spacing w:before="0" w:beforeAutospacing="0" w:after="0" w:afterAutospacing="0"/>
+        <w:textAlignment w:val="baseline"/>
+        <w:rPr>
+          <w:rFonts w:ascii="Segoe UI" w:hAnsi="Segoe UI" w:cs="Segoe UI"/>
+          <w:sz w:val="18"/>
+          <w:szCs w:val="18"/>
+        </w:rPr>
+      </w:pPr>
+      <w:r>
+        <w:rPr>
+          <w:rStyle w:val="normaltextrun"/>
+          <w:rFonts w:ascii="Calibri" w:hAnsi="Calibri" w:cs="Calibri"/>
+          <w:sz w:val="22"/>
+          <w:szCs w:val="22"/>
+        </w:rPr>
+        <w:t>Quiero: poder activar, desactivar y modificar los datos de un servicio (nombre, descripción, horario, costo extra y tipo de servicio),</w:t>
+      </w:r>
+      <w:r>
+        <w:rPr>
+          <w:rStyle w:val="eop"/>
+          <w:rFonts w:ascii="Calibri" w:eastAsia="MS Mincho" w:hAnsi="Calibri" w:cs="Calibri"/>
+          <w:sz w:val="22"/>
+          <w:szCs w:val="22"/>
+        </w:rPr>
+        <w:t> </w:t>
+      </w:r>
+    </w:p>
+    <w:p>
+      <w:pPr>
+        <w:pStyle w:val="paragraph"/>
+        <w:spacing w:before="0" w:beforeAutospacing="0" w:after="0" w:afterAutospacing="0"/>
+        <w:textAlignment w:val="baseline"/>
+        <w:rPr>
+          <w:rStyle w:val="normaltextrun"/>
+          <w:rFonts w:ascii="Calibri" w:hAnsi="Calibri" w:cs="Calibri"/>
+          <w:sz w:val="22"/>
+          <w:szCs w:val="22"/>
+        </w:rPr>
+      </w:pPr>
+    </w:p>
+    <w:p>
+      <w:pPr>
+        <w:pStyle w:val="paragraph"/>
+        <w:spacing w:before="0" w:beforeAutospacing="0" w:after="0" w:afterAutospacing="0"/>
+        <w:textAlignment w:val="baseline"/>
+        <w:rPr>
+          <w:rStyle w:val="eop"/>
+          <w:rFonts w:ascii="Calibri" w:eastAsia="MS Mincho" w:hAnsi="Calibri" w:cs="Calibri"/>
+          <w:sz w:val="22"/>
+          <w:szCs w:val="22"/>
+        </w:rPr>
+      </w:pPr>
+      <w:r>
+        <w:rPr>
+          <w:rStyle w:val="normaltextrun"/>
+          <w:rFonts w:ascii="Calibri" w:hAnsi="Calibri" w:cs="Calibri"/>
+          <w:sz w:val="22"/>
+          <w:szCs w:val="22"/>
+        </w:rPr>
+        <w:t>Para: mantener la información actualizada y ofrecer servicios vigentes a los clientes.</w:t>
+      </w:r>
+      <w:r>
+        <w:rPr>
+          <w:rStyle w:val="eop"/>
+          <w:rFonts w:ascii="Calibri" w:eastAsia="MS Mincho" w:hAnsi="Calibri" w:cs="Calibri"/>
+          <w:sz w:val="22"/>
+          <w:szCs w:val="22"/>
+        </w:rPr>
+        <w:t> </w:t>
+      </w:r>
+    </w:p>
+    <w:p>
+      <w:pPr>
+        <w:pStyle w:val="paragraph"/>
+        <w:spacing w:before="0" w:beforeAutospacing="0" w:after="0" w:afterAutospacing="0"/>
+        <w:textAlignment w:val="baseline"/>
+        <w:rPr>
+          <w:rStyle w:val="eop"/>
+          <w:rFonts w:ascii="Calibri" w:eastAsia="MS Mincho" w:hAnsi="Calibri" w:cs="Calibri"/>
+          <w:sz w:val="22"/>
+          <w:szCs w:val="22"/>
+        </w:rPr>
+      </w:pPr>
+    </w:p>
+    <w:p>
+      <w:pPr>
+        <w:pStyle w:val="paragraph"/>
+        <w:spacing w:before="0" w:beforeAutospacing="0" w:after="0" w:afterAutospacing="0"/>
+        <w:textAlignment w:val="baseline"/>
+        <w:rPr>
+          <w:rStyle w:val="eop"/>
+          <w:rFonts w:ascii="Calibri" w:eastAsia="MS Mincho" w:hAnsi="Calibri" w:cs="Calibri"/>
+          <w:sz w:val="22"/>
+          <w:szCs w:val="22"/>
+        </w:rPr>
+      </w:pPr>
+    </w:p>
+    <w:p>
+      <w:pPr>
+        <w:rPr>
+          <w:rStyle w:val="normaltextrun"/>
+          <w:b/>
+        </w:rPr>
+      </w:pPr>
+      <w:r>
+        <w:t>HUJC-012</w:t>
+      </w:r>
+      <w:bookmarkStart w:id="0" w:name="_GoBack"/>
+      <w:bookmarkEnd w:id="0"/>
+    </w:p>
+    <w:p>
+      <w:pPr>
+        <w:pStyle w:val="paragraph"/>
+        <w:spacing w:before="0" w:beforeAutospacing="0" w:after="0" w:afterAutospacing="0"/>
+        <w:textAlignment w:val="baseline"/>
+        <w:rPr>
+          <w:rFonts w:ascii="Segoe UI" w:hAnsi="Segoe UI" w:cs="Segoe UI"/>
+          <w:sz w:val="18"/>
+          <w:szCs w:val="18"/>
+        </w:rPr>
+      </w:pPr>
+      <w:r>
+        <w:rPr>
+          <w:rStyle w:val="normaltextrun"/>
+          <w:rFonts w:ascii="Calibri" w:hAnsi="Calibri" w:cs="Calibri"/>
+          <w:sz w:val="22"/>
+          <w:szCs w:val="22"/>
+        </w:rPr>
+        <w:t>Como: usuario del sistema (empleado),</w:t>
+      </w:r>
+      <w:r>
+        <w:rPr>
+          <w:rStyle w:val="eop"/>
+          <w:rFonts w:ascii="Calibri" w:eastAsia="MS Mincho" w:hAnsi="Calibri" w:cs="Calibri"/>
+          <w:sz w:val="22"/>
+          <w:szCs w:val="22"/>
+        </w:rPr>
+        <w:t> </w:t>
+      </w:r>
+    </w:p>
+    <w:p>
+      <w:pPr>
+        <w:pStyle w:val="paragraph"/>
+        <w:spacing w:before="0" w:beforeAutospacing="0" w:after="0" w:afterAutospacing="0"/>
+        <w:textAlignment w:val="baseline"/>
+        <w:rPr>
+          <w:rStyle w:val="normaltextrun"/>
+          <w:rFonts w:ascii="Calibri" w:hAnsi="Calibri" w:cs="Calibri"/>
+          <w:sz w:val="22"/>
+          <w:szCs w:val="22"/>
+        </w:rPr>
+      </w:pPr>
+    </w:p>
+    <w:p>
+      <w:pPr>
+        <w:pStyle w:val="paragraph"/>
+        <w:spacing w:before="0" w:beforeAutospacing="0" w:after="0" w:afterAutospacing="0"/>
+        <w:textAlignment w:val="baseline"/>
+        <w:rPr>
+          <w:rFonts w:ascii="Segoe UI" w:hAnsi="Segoe UI" w:cs="Segoe UI"/>
+          <w:sz w:val="18"/>
+          <w:szCs w:val="18"/>
+        </w:rPr>
+      </w:pPr>
+      <w:r>
+        <w:rPr>
+          <w:rStyle w:val="normaltextrun"/>
+          <w:rFonts w:ascii="Calibri" w:hAnsi="Calibri" w:cs="Calibri"/>
+          <w:sz w:val="22"/>
+          <w:szCs w:val="22"/>
+        </w:rPr>
+        <w:t>Quiero: consultar el tipo de servicio y su horario disponible,</w:t>
+      </w:r>
+      <w:r>
+        <w:rPr>
+          <w:rStyle w:val="eop"/>
+          <w:rFonts w:ascii="Calibri" w:eastAsia="MS Mincho" w:hAnsi="Calibri" w:cs="Calibri"/>
+          <w:sz w:val="22"/>
+          <w:szCs w:val="22"/>
+        </w:rPr>
+        <w:t> </w:t>
+      </w:r>
+    </w:p>
+    <w:p>
+      <w:pPr>
+        <w:pStyle w:val="paragraph"/>
+        <w:spacing w:before="0" w:beforeAutospacing="0" w:after="0" w:afterAutospacing="0"/>
+        <w:textAlignment w:val="baseline"/>
+        <w:rPr>
+          <w:rStyle w:val="normaltextrun"/>
+          <w:rFonts w:ascii="Calibri" w:hAnsi="Calibri" w:cs="Calibri"/>
+          <w:sz w:val="22"/>
+          <w:szCs w:val="22"/>
+        </w:rPr>
+      </w:pPr>
+    </w:p>
+    <w:p>
+      <w:pPr>
+        <w:pStyle w:val="paragraph"/>
+        <w:spacing w:before="0" w:beforeAutospacing="0" w:after="0" w:afterAutospacing="0"/>
+        <w:textAlignment w:val="baseline"/>
+        <w:rPr>
+          <w:rFonts w:ascii="Segoe UI" w:hAnsi="Segoe UI" w:cs="Segoe UI"/>
+          <w:sz w:val="18"/>
+          <w:szCs w:val="18"/>
+        </w:rPr>
+      </w:pPr>
+      <w:r>
+        <w:rPr>
+          <w:rStyle w:val="normaltextrun"/>
+          <w:rFonts w:ascii="Calibri" w:hAnsi="Calibri" w:cs="Calibri"/>
+          <w:sz w:val="22"/>
+          <w:szCs w:val="22"/>
+        </w:rPr>
+        <w:t>Para: poder informar correctamente a los clientes sobre la disponibilidad y características de cada servicio.</w:t>
+      </w:r>
+      <w:r>
+        <w:rPr>
+          <w:rStyle w:val="eop"/>
+          <w:rFonts w:ascii="Calibri" w:eastAsia="MS Mincho" w:hAnsi="Calibri" w:cs="Calibri"/>
+          <w:sz w:val="22"/>
+          <w:szCs w:val="22"/>
+        </w:rPr>
+        <w:t> </w:t>
+      </w:r>
+    </w:p>
+    <w:p>
+      <w:pPr>
+        <w:pStyle w:val="paragraph"/>
+        <w:spacing w:before="0" w:beforeAutospacing="0" w:after="0" w:afterAutospacing="0"/>
+        <w:textAlignment w:val="baseline"/>
+        <w:rPr>
+          <w:rFonts w:ascii="Segoe UI" w:hAnsi="Segoe UI" w:cs="Segoe UI"/>
+          <w:sz w:val="18"/>
+          <w:szCs w:val="18"/>
+        </w:rPr>
+      </w:pPr>
+    </w:p>
+    <w:p>
+      <w:pPr>
+        <w:pStyle w:val="paragraph"/>
+        <w:spacing w:before="0" w:beforeAutospacing="0" w:after="0" w:afterAutospacing="0"/>
+        <w:textAlignment w:val="baseline"/>
+        <w:rPr>
+          <w:rFonts w:ascii="Segoe UI" w:hAnsi="Segoe UI" w:cs="Segoe UI"/>
+          <w:sz w:val="18"/>
+          <w:szCs w:val="18"/>
+        </w:rPr>
+      </w:pPr>
+    </w:p>
+    <w:p>
+      <w:pPr>
+        <w:rPr>
+          <w:b/>
+        </w:rPr>
+      </w:pPr>
+    </w:p>
+    <w:p>
+      <w:pPr>
+        <w:rPr>
+          <w:rFonts w:ascii="Arial" w:eastAsiaTheme="minorHAnsi" w:hAnsi="Arial" w:cs="Arial"/>
+          <w:b/>
+          <w:sz w:val="20"/>
+          <w:szCs w:val="20"/>
+          <w:lang w:val="es-MX"/>
+        </w:rPr>
+      </w:pPr>
+    </w:p>
     <w:sectPr>
       <w:pgSz w:w="12240" w:h="15840"/>
       <w:pgMar w:top="720" w:right="720" w:bottom="720" w:left="720" w:header="708" w:footer="708" w:gutter="0"/>
@@ -1085,7 +2644,7 @@
 </file>
 
 <file path=word/styles.xml><?xml version="1.0" encoding="utf-8"?>
-<w:styles xmlns:mc="http://schemas.openxmlformats.org/markup-compatibility/2006" xmlns:r="http://schemas.openxmlformats.org/officeDocument/2006/relationships" xmlns:w="http://schemas.openxmlformats.org/wordprocessingml/2006/main" xmlns:w14="http://schemas.microsoft.com/office/word/2010/wordml" xmlns:w15="http://schemas.microsoft.com/office/word/2012/wordml" xmlns:w16se="http://schemas.microsoft.com/office/word/2015/wordml/symex" mc:Ignorable="w14 w15 w16se">
+<w:styles xmlns:mc="http://schemas.openxmlformats.org/markup-compatibility/2006" xmlns:r="http://schemas.openxmlformats.org/officeDocument/2006/relationships" xmlns:w="http://schemas.openxmlformats.org/wordprocessingml/2006/main" xmlns:w14="http://schemas.microsoft.com/office/word/2010/wordml" xmlns:w15="http://schemas.microsoft.com/office/word/2012/wordml" mc:Ignorable="w14 w15">
   <w:docDefaults>
     <w:rPrDefault>
       <w:rPr>
@@ -1477,7 +3036,7 @@
   <w:style w:type="paragraph" w:default="1" w:styleId="Normal">
     <w:name w:val="Normal"/>
     <w:qFormat/>
-    <w:rsid w:val="007B480D"/>
+    <w:rsid w:val="00A30448"/>
     <w:rPr>
       <w:rFonts w:eastAsia="MS Mincho"/>
     </w:rPr>
@@ -1632,6 +3191,7 @@
       <w:spacing w:after="0" w:line="240" w:lineRule="auto"/>
     </w:pPr>
     <w:tblPr>
+      <w:tblInd w:w="0" w:type="dxa"/>
       <w:tblBorders>
         <w:top w:val="single" w:sz="4" w:space="0" w:color="auto"/>
         <w:left w:val="single" w:sz="4" w:space="0" w:color="auto"/>
@@ -1640,7 +3200,37 @@
         <w:insideH w:val="single" w:sz="4" w:space="0" w:color="auto"/>
         <w:insideV w:val="single" w:sz="4" w:space="0" w:color="auto"/>
       </w:tblBorders>
+      <w:tblCellMar>
+        <w:top w:w="0" w:type="dxa"/>
+        <w:left w:w="108" w:type="dxa"/>
+        <w:bottom w:w="0" w:type="dxa"/>
+        <w:right w:w="108" w:type="dxa"/>
+      </w:tblCellMar>
     </w:tblPr>
+  </w:style>
+  <w:style w:type="paragraph" w:customStyle="1" w:styleId="paragraph">
+    <w:name w:val="paragraph"/>
+    <w:basedOn w:val="Normal"/>
+    <w:rsid w:val="006E1988"/>
+    <w:pPr>
+      <w:spacing w:before="100" w:beforeAutospacing="1" w:after="100" w:afterAutospacing="1" w:line="240" w:lineRule="auto"/>
+    </w:pPr>
+    <w:rPr>
+      <w:rFonts w:ascii="Times New Roman" w:eastAsia="Times New Roman" w:hAnsi="Times New Roman" w:cs="Times New Roman"/>
+      <w:sz w:val="24"/>
+      <w:szCs w:val="24"/>
+      <w:lang w:eastAsia="es-GT"/>
+    </w:rPr>
+  </w:style>
+  <w:style w:type="character" w:customStyle="1" w:styleId="normaltextrun">
+    <w:name w:val="normaltextrun"/>
+    <w:basedOn w:val="Fuentedeprrafopredeter"/>
+    <w:rsid w:val="006E1988"/>
+  </w:style>
+  <w:style w:type="character" w:customStyle="1" w:styleId="eop">
+    <w:name w:val="eop"/>
+    <w:basedOn w:val="Fuentedeprrafopredeter"/>
+    <w:rsid w:val="006E1988"/>
   </w:style>
 </w:styles>
 </file>

</xml_diff>

<commit_message>
add: Se agregaron los datos del programador agrijalva-2024337 dentro del archivo Peaceathome.docx dentro de la rama agrijalva-2024337
</commit_message>
<xml_diff>
--- a/Peaceathome.docx
+++ b/Peaceathome.docx
@@ -1065,6 +1065,8 @@
               </w:rPr>
               <w:t>Programador</w:t>
             </w:r>
+            <w:bookmarkStart w:id="0" w:name="_GoBack"/>
+            <w:bookmarkEnd w:id="0"/>
           </w:p>
         </w:tc>
       </w:tr>
@@ -2472,8 +2474,6 @@
       <w:r>
         <w:t>HUJC-012</w:t>
       </w:r>
-      <w:bookmarkStart w:id="0" w:name="_GoBack"/>
-      <w:bookmarkEnd w:id="0"/>
     </w:p>
     <w:p>
       <w:pPr>

</xml_diff>

<commit_message>
add: Se agrego historia de usuario HUAG-013 dentro del documento Peaceathome.docx dentro de la rama agrijalva-2024337
</commit_message>
<xml_diff>
--- a/Peaceathome.docx
+++ b/Peaceathome.docx
@@ -1065,8 +1065,6 @@
               </w:rPr>
               <w:t>Programador</w:t>
             </w:r>
-            <w:bookmarkStart w:id="0" w:name="_GoBack"/>
-            <w:bookmarkEnd w:id="0"/>
           </w:p>
         </w:tc>
       </w:tr>
@@ -2567,9 +2565,10 @@
         <w:spacing w:before="0" w:beforeAutospacing="0" w:after="0" w:afterAutospacing="0"/>
         <w:textAlignment w:val="baseline"/>
         <w:rPr>
-          <w:rFonts w:ascii="Segoe UI" w:hAnsi="Segoe UI" w:cs="Segoe UI"/>
-          <w:sz w:val="18"/>
-          <w:szCs w:val="18"/>
+          <w:rStyle w:val="eop"/>
+          <w:rFonts w:ascii="Calibri" w:eastAsia="MS Mincho" w:hAnsi="Calibri" w:cs="Calibri"/>
+          <w:sz w:val="22"/>
+          <w:szCs w:val="22"/>
         </w:rPr>
       </w:pPr>
       <w:r>
@@ -2597,6 +2596,19 @@
         <w:spacing w:before="0" w:beforeAutospacing="0" w:after="0" w:afterAutospacing="0"/>
         <w:textAlignment w:val="baseline"/>
         <w:rPr>
+          <w:rStyle w:val="eop"/>
+          <w:rFonts w:ascii="Calibri" w:eastAsia="MS Mincho" w:hAnsi="Calibri" w:cs="Calibri"/>
+          <w:sz w:val="22"/>
+          <w:szCs w:val="22"/>
+        </w:rPr>
+      </w:pPr>
+    </w:p>
+    <w:p>
+      <w:pPr>
+        <w:pStyle w:val="paragraph"/>
+        <w:spacing w:before="0" w:beforeAutospacing="0" w:after="0" w:afterAutospacing="0"/>
+        <w:textAlignment w:val="baseline"/>
+        <w:rPr>
           <w:rFonts w:ascii="Segoe UI" w:hAnsi="Segoe UI" w:cs="Segoe UI"/>
           <w:sz w:val="18"/>
           <w:szCs w:val="18"/>
@@ -2614,6 +2626,198 @@
           <w:szCs w:val="18"/>
         </w:rPr>
       </w:pPr>
+    </w:p>
+    <w:p>
+      <w:pPr>
+        <w:pStyle w:val="paragraph"/>
+        <w:spacing w:before="0" w:beforeAutospacing="0" w:after="0" w:afterAutospacing="0"/>
+        <w:textAlignment w:val="baseline"/>
+        <w:rPr>
+          <w:rFonts w:ascii="Segoe UI" w:hAnsi="Segoe UI" w:cs="Segoe UI"/>
+          <w:b/>
+          <w:sz w:val="18"/>
+          <w:szCs w:val="18"/>
+        </w:rPr>
+      </w:pPr>
+      <w:proofErr w:type="spellStart"/>
+      <w:r>
+        <w:rPr>
+          <w:rFonts w:ascii="Segoe UI" w:hAnsi="Segoe UI" w:cs="Segoe UI"/>
+          <w:b/>
+          <w:sz w:val="18"/>
+          <w:szCs w:val="18"/>
+        </w:rPr>
+        <w:t>Tupla</w:t>
+      </w:r>
+      <w:proofErr w:type="spellEnd"/>
+      <w:r>
+        <w:rPr>
+          <w:rFonts w:ascii="Segoe UI" w:hAnsi="Segoe UI" w:cs="Segoe UI"/>
+          <w:b/>
+          <w:sz w:val="18"/>
+          <w:szCs w:val="18"/>
+        </w:rPr>
+        <w:t xml:space="preserve">: Soporte Técnico </w:t>
+      </w:r>
+    </w:p>
+    <w:p>
+      <w:pPr>
+        <w:pStyle w:val="paragraph"/>
+        <w:spacing w:before="0" w:beforeAutospacing="0" w:after="0" w:afterAutospacing="0"/>
+        <w:textAlignment w:val="baseline"/>
+        <w:rPr>
+          <w:rFonts w:ascii="Segoe UI" w:hAnsi="Segoe UI" w:cs="Segoe UI"/>
+          <w:b/>
+          <w:sz w:val="18"/>
+          <w:szCs w:val="18"/>
+        </w:rPr>
+      </w:pPr>
+    </w:p>
+    <w:p>
+      <w:pPr>
+        <w:pStyle w:val="paragraph"/>
+        <w:spacing w:after="0"/>
+        <w:textAlignment w:val="baseline"/>
+        <w:rPr>
+          <w:rFonts w:ascii="Segoe UI" w:hAnsi="Segoe UI" w:cs="Segoe UI"/>
+          <w:b/>
+          <w:sz w:val="18"/>
+          <w:szCs w:val="18"/>
+        </w:rPr>
+      </w:pPr>
+      <w:r>
+        <w:rPr>
+          <w:rFonts w:ascii="Segoe UI" w:hAnsi="Segoe UI" w:cs="Segoe UI"/>
+          <w:b/>
+          <w:sz w:val="18"/>
+          <w:szCs w:val="18"/>
+        </w:rPr>
+        <w:t xml:space="preserve">HUAG 013: </w:t>
+      </w:r>
+    </w:p>
+    <w:p>
+      <w:pPr>
+        <w:pStyle w:val="paragraph"/>
+        <w:spacing w:after="0"/>
+        <w:textAlignment w:val="baseline"/>
+        <w:rPr>
+          <w:rFonts w:ascii="Segoe UI" w:hAnsi="Segoe UI" w:cs="Segoe UI"/>
+          <w:sz w:val="18"/>
+          <w:szCs w:val="18"/>
+        </w:rPr>
+      </w:pPr>
+      <w:r>
+        <w:rPr>
+          <w:rFonts w:ascii="Segoe UI" w:hAnsi="Segoe UI" w:cs="Segoe UI"/>
+          <w:sz w:val="18"/>
+          <w:szCs w:val="18"/>
+        </w:rPr>
+        <w:t xml:space="preserve">Como huésped o anfitrión de </w:t>
+      </w:r>
+      <w:proofErr w:type="spellStart"/>
+      <w:r>
+        <w:rPr>
+          <w:rFonts w:ascii="Segoe UI" w:hAnsi="Segoe UI" w:cs="Segoe UI"/>
+          <w:sz w:val="18"/>
+          <w:szCs w:val="18"/>
+        </w:rPr>
+        <w:t>Airbnb</w:t>
+      </w:r>
+      <w:proofErr w:type="spellEnd"/>
+      <w:r>
+        <w:rPr>
+          <w:rFonts w:ascii="Segoe UI" w:hAnsi="Segoe UI" w:cs="Segoe UI"/>
+          <w:sz w:val="18"/>
+          <w:szCs w:val="18"/>
+        </w:rPr>
+        <w:t>,</w:t>
+      </w:r>
+    </w:p>
+    <w:p>
+      <w:pPr>
+        <w:pStyle w:val="paragraph"/>
+        <w:spacing w:after="0"/>
+        <w:textAlignment w:val="baseline"/>
+        <w:rPr>
+          <w:rFonts w:ascii="Segoe UI" w:hAnsi="Segoe UI" w:cs="Segoe UI"/>
+          <w:sz w:val="18"/>
+          <w:szCs w:val="18"/>
+        </w:rPr>
+      </w:pPr>
+      <w:proofErr w:type="gramStart"/>
+      <w:r>
+        <w:rPr>
+          <w:rFonts w:ascii="Segoe UI" w:hAnsi="Segoe UI" w:cs="Segoe UI"/>
+          <w:sz w:val="18"/>
+          <w:szCs w:val="18"/>
+        </w:rPr>
+        <w:t>quiero</w:t>
+      </w:r>
+      <w:proofErr w:type="gramEnd"/>
+      <w:r>
+        <w:rPr>
+          <w:rFonts w:ascii="Segoe UI" w:hAnsi="Segoe UI" w:cs="Segoe UI"/>
+          <w:sz w:val="18"/>
+          <w:szCs w:val="18"/>
+        </w:rPr>
+        <w:t xml:space="preserve"> poder contactar al soporte técnico rápidamente a través de un chat en la plataforma,</w:t>
+      </w:r>
+    </w:p>
+    <w:p>
+      <w:pPr>
+        <w:pStyle w:val="paragraph"/>
+        <w:spacing w:before="0" w:beforeAutospacing="0" w:after="0" w:afterAutospacing="0"/>
+        <w:textAlignment w:val="baseline"/>
+        <w:rPr>
+          <w:rFonts w:ascii="Segoe UI" w:hAnsi="Segoe UI" w:cs="Segoe UI"/>
+          <w:sz w:val="18"/>
+          <w:szCs w:val="18"/>
+        </w:rPr>
+      </w:pPr>
+      <w:proofErr w:type="gramStart"/>
+      <w:r>
+        <w:rPr>
+          <w:rFonts w:ascii="Segoe UI" w:hAnsi="Segoe UI" w:cs="Segoe UI"/>
+          <w:sz w:val="18"/>
+          <w:szCs w:val="18"/>
+        </w:rPr>
+        <w:t>para</w:t>
+      </w:r>
+      <w:proofErr w:type="gramEnd"/>
+      <w:r>
+        <w:rPr>
+          <w:rFonts w:ascii="Segoe UI" w:hAnsi="Segoe UI" w:cs="Segoe UI"/>
+          <w:sz w:val="18"/>
+          <w:szCs w:val="18"/>
+        </w:rPr>
+        <w:t xml:space="preserve"> poder resolver problemas técnicos como errores de reserva, pagos fallidos o problemas con mi cuenta de forma eficiente.</w:t>
+      </w:r>
+    </w:p>
+    <w:p>
+      <w:pPr>
+        <w:pStyle w:val="paragraph"/>
+        <w:spacing w:before="0" w:beforeAutospacing="0" w:after="0" w:afterAutospacing="0"/>
+        <w:textAlignment w:val="baseline"/>
+        <w:rPr>
+          <w:rFonts w:ascii="Segoe UI" w:hAnsi="Segoe UI" w:cs="Segoe UI"/>
+          <w:sz w:val="18"/>
+          <w:szCs w:val="18"/>
+        </w:rPr>
+      </w:pPr>
+    </w:p>
+    <w:p>
+      <w:pPr>
+        <w:pStyle w:val="paragraph"/>
+        <w:spacing w:before="0" w:beforeAutospacing="0" w:after="0" w:afterAutospacing="0"/>
+        <w:textAlignment w:val="baseline"/>
+        <w:rPr>
+          <w:rFonts w:ascii="Segoe UI" w:hAnsi="Segoe UI" w:cs="Segoe UI"/>
+          <w:sz w:val="18"/>
+          <w:szCs w:val="18"/>
+        </w:rPr>
+      </w:pPr>
+      <w:bookmarkStart w:id="0" w:name="_GoBack"/>
+      <w:bookmarkEnd w:id="0"/>
     </w:p>
     <w:p>
       <w:pPr>

</xml_diff>

<commit_message>
add: Se agrego historia de usuario HUAG-014 dentro del documento Peaceathome.docx dentro de la rama agrijalva-2024337
</commit_message>
<xml_diff>
--- a/Peaceathome.docx
+++ b/Peaceathome.docx
@@ -2692,7 +2692,16 @@
           <w:sz w:val="18"/>
           <w:szCs w:val="18"/>
         </w:rPr>
-        <w:t xml:space="preserve">HUAG 013: </w:t>
+        <w:t>HUAG-</w:t>
+      </w:r>
+      <w:r>
+        <w:rPr>
+          <w:rFonts w:ascii="Segoe UI" w:hAnsi="Segoe UI" w:cs="Segoe UI"/>
+          <w:b/>
+          <w:sz w:val="18"/>
+          <w:szCs w:val="18"/>
+        </w:rPr>
+        <w:t xml:space="preserve">013: </w:t>
       </w:r>
     </w:p>
     <w:p>
@@ -2808,7 +2817,40 @@
     <w:p>
       <w:pPr>
         <w:pStyle w:val="paragraph"/>
-        <w:spacing w:before="0" w:beforeAutospacing="0" w:after="0" w:afterAutospacing="0"/>
+        <w:spacing w:after="0"/>
+        <w:textAlignment w:val="baseline"/>
+        <w:rPr>
+          <w:rFonts w:ascii="Segoe UI" w:hAnsi="Segoe UI" w:cs="Segoe UI"/>
+          <w:b/>
+          <w:sz w:val="18"/>
+          <w:szCs w:val="18"/>
+        </w:rPr>
+      </w:pPr>
+      <w:r>
+        <w:rPr>
+          <w:rFonts w:ascii="Segoe UI" w:hAnsi="Segoe UI" w:cs="Segoe UI"/>
+          <w:b/>
+          <w:sz w:val="18"/>
+          <w:szCs w:val="18"/>
+        </w:rPr>
+        <w:t>HUAG-014</w:t>
+      </w:r>
+      <w:bookmarkStart w:id="0" w:name="_GoBack"/>
+      <w:bookmarkEnd w:id="0"/>
+      <w:r>
+        <w:rPr>
+          <w:rFonts w:ascii="Segoe UI" w:hAnsi="Segoe UI" w:cs="Segoe UI"/>
+          <w:b/>
+          <w:sz w:val="18"/>
+          <w:szCs w:val="18"/>
+        </w:rPr>
+        <w:t>:</w:t>
+      </w:r>
+    </w:p>
+    <w:p>
+      <w:pPr>
+        <w:pStyle w:val="paragraph"/>
+        <w:spacing w:after="0"/>
         <w:textAlignment w:val="baseline"/>
         <w:rPr>
           <w:rFonts w:ascii="Segoe UI" w:hAnsi="Segoe UI" w:cs="Segoe UI"/>
@@ -2816,8 +2858,98 @@
           <w:szCs w:val="18"/>
         </w:rPr>
       </w:pPr>
-      <w:bookmarkStart w:id="0" w:name="_GoBack"/>
-      <w:bookmarkEnd w:id="0"/>
+      <w:r>
+        <w:rPr>
+          <w:rFonts w:ascii="Segoe UI" w:hAnsi="Segoe UI" w:cs="Segoe UI"/>
+          <w:sz w:val="18"/>
+          <w:szCs w:val="18"/>
+        </w:rPr>
+        <w:t>Como técnico de soporte,</w:t>
+      </w:r>
+    </w:p>
+    <w:p>
+      <w:pPr>
+        <w:pStyle w:val="paragraph"/>
+        <w:spacing w:after="0"/>
+        <w:textAlignment w:val="baseline"/>
+        <w:rPr>
+          <w:rFonts w:ascii="Segoe UI" w:hAnsi="Segoe UI" w:cs="Segoe UI"/>
+          <w:sz w:val="18"/>
+          <w:szCs w:val="18"/>
+        </w:rPr>
+      </w:pPr>
+      <w:proofErr w:type="gramStart"/>
+      <w:r>
+        <w:rPr>
+          <w:rFonts w:ascii="Segoe UI" w:hAnsi="Segoe UI" w:cs="Segoe UI"/>
+          <w:sz w:val="18"/>
+          <w:szCs w:val="18"/>
+        </w:rPr>
+        <w:t>quiero</w:t>
+      </w:r>
+      <w:proofErr w:type="gramEnd"/>
+      <w:r>
+        <w:rPr>
+          <w:rFonts w:ascii="Segoe UI" w:hAnsi="Segoe UI" w:cs="Segoe UI"/>
+          <w:sz w:val="18"/>
+          <w:szCs w:val="18"/>
+        </w:rPr>
+        <w:t xml:space="preserve"> ver una lista de tickets pendientes y asignarme uno,</w:t>
+      </w:r>
+    </w:p>
+    <w:p>
+      <w:pPr>
+        <w:pStyle w:val="paragraph"/>
+        <w:spacing w:before="0" w:beforeAutospacing="0" w:after="0" w:afterAutospacing="0"/>
+        <w:textAlignment w:val="baseline"/>
+        <w:rPr>
+          <w:rFonts w:ascii="Segoe UI" w:hAnsi="Segoe UI" w:cs="Segoe UI"/>
+          <w:sz w:val="18"/>
+          <w:szCs w:val="18"/>
+        </w:rPr>
+      </w:pPr>
+      <w:proofErr w:type="gramStart"/>
+      <w:r>
+        <w:rPr>
+          <w:rFonts w:ascii="Segoe UI" w:hAnsi="Segoe UI" w:cs="Segoe UI"/>
+          <w:sz w:val="18"/>
+          <w:szCs w:val="18"/>
+        </w:rPr>
+        <w:t>para</w:t>
+      </w:r>
+      <w:proofErr w:type="gramEnd"/>
+      <w:r>
+        <w:rPr>
+          <w:rFonts w:ascii="Segoe UI" w:hAnsi="Segoe UI" w:cs="Segoe UI"/>
+          <w:sz w:val="18"/>
+          <w:szCs w:val="18"/>
+        </w:rPr>
+        <w:t xml:space="preserve"> poder empezar a resolverlo de forma organizada.</w:t>
+      </w:r>
+    </w:p>
+    <w:p>
+      <w:pPr>
+        <w:pStyle w:val="paragraph"/>
+        <w:spacing w:before="0" w:beforeAutospacing="0" w:after="0" w:afterAutospacing="0"/>
+        <w:textAlignment w:val="baseline"/>
+        <w:rPr>
+          <w:rFonts w:ascii="Segoe UI" w:hAnsi="Segoe UI" w:cs="Segoe UI"/>
+          <w:sz w:val="18"/>
+          <w:szCs w:val="18"/>
+        </w:rPr>
+      </w:pPr>
+    </w:p>
+    <w:p>
+      <w:pPr>
+        <w:pStyle w:val="paragraph"/>
+        <w:spacing w:before="0" w:beforeAutospacing="0" w:after="0" w:afterAutospacing="0"/>
+        <w:textAlignment w:val="baseline"/>
+        <w:rPr>
+          <w:rFonts w:ascii="Segoe UI" w:hAnsi="Segoe UI" w:cs="Segoe UI"/>
+          <w:sz w:val="18"/>
+          <w:szCs w:val="18"/>
+        </w:rPr>
+      </w:pPr>
     </w:p>
     <w:p>
       <w:pPr>

</xml_diff>

<commit_message>
add: Se agrego historia de usuario HUAG-015 dentro del documento Peaceathome.docx dentro de la rama agrijalva-2024337
</commit_message>
<xml_diff>
--- a/Peaceathome.docx
+++ b/Peaceathome.docx
@@ -2835,8 +2835,6 @@
         </w:rPr>
         <w:t>HUAG-014</w:t>
       </w:r>
-      <w:bookmarkStart w:id="0" w:name="_GoBack"/>
-      <w:bookmarkEnd w:id="0"/>
       <w:r>
         <w:rPr>
           <w:rFonts w:ascii="Segoe UI" w:hAnsi="Segoe UI" w:cs="Segoe UI"/>
@@ -2925,6 +2923,132 @@
           <w:szCs w:val="18"/>
         </w:rPr>
         <w:t xml:space="preserve"> poder empezar a resolverlo de forma organizada.</w:t>
+      </w:r>
+    </w:p>
+    <w:p>
+      <w:pPr>
+        <w:pStyle w:val="paragraph"/>
+        <w:spacing w:before="0" w:beforeAutospacing="0" w:after="0" w:afterAutospacing="0"/>
+        <w:textAlignment w:val="baseline"/>
+        <w:rPr>
+          <w:rFonts w:ascii="Segoe UI" w:hAnsi="Segoe UI" w:cs="Segoe UI"/>
+          <w:sz w:val="18"/>
+          <w:szCs w:val="18"/>
+        </w:rPr>
+      </w:pPr>
+    </w:p>
+    <w:p>
+      <w:pPr>
+        <w:pStyle w:val="paragraph"/>
+        <w:spacing w:after="0"/>
+        <w:textAlignment w:val="baseline"/>
+        <w:rPr>
+          <w:rFonts w:ascii="Segoe UI" w:hAnsi="Segoe UI" w:cs="Segoe UI"/>
+          <w:b/>
+          <w:sz w:val="18"/>
+          <w:szCs w:val="18"/>
+        </w:rPr>
+      </w:pPr>
+      <w:r>
+        <w:rPr>
+          <w:rFonts w:ascii="Segoe UI" w:hAnsi="Segoe UI" w:cs="Segoe UI"/>
+          <w:b/>
+          <w:sz w:val="18"/>
+          <w:szCs w:val="18"/>
+        </w:rPr>
+        <w:lastRenderedPageBreak/>
+        <w:t>HUAG-015</w:t>
+      </w:r>
+      <w:bookmarkStart w:id="0" w:name="_GoBack"/>
+      <w:bookmarkEnd w:id="0"/>
+      <w:r>
+        <w:rPr>
+          <w:rFonts w:ascii="Segoe UI" w:hAnsi="Segoe UI" w:cs="Segoe UI"/>
+          <w:b/>
+          <w:sz w:val="18"/>
+          <w:szCs w:val="18"/>
+        </w:rPr>
+        <w:t>:</w:t>
+      </w:r>
+    </w:p>
+    <w:p>
+      <w:pPr>
+        <w:pStyle w:val="paragraph"/>
+        <w:spacing w:after="0"/>
+        <w:textAlignment w:val="baseline"/>
+        <w:rPr>
+          <w:rFonts w:ascii="Segoe UI" w:hAnsi="Segoe UI" w:cs="Segoe UI"/>
+          <w:sz w:val="18"/>
+          <w:szCs w:val="18"/>
+        </w:rPr>
+      </w:pPr>
+      <w:r>
+        <w:rPr>
+          <w:rFonts w:ascii="Segoe UI" w:hAnsi="Segoe UI" w:cs="Segoe UI"/>
+          <w:sz w:val="18"/>
+          <w:szCs w:val="18"/>
+        </w:rPr>
+        <w:t>Como administrador de soporte,</w:t>
+      </w:r>
+    </w:p>
+    <w:p>
+      <w:pPr>
+        <w:pStyle w:val="paragraph"/>
+        <w:spacing w:after="0"/>
+        <w:textAlignment w:val="baseline"/>
+        <w:rPr>
+          <w:rFonts w:ascii="Segoe UI" w:hAnsi="Segoe UI" w:cs="Segoe UI"/>
+          <w:sz w:val="18"/>
+          <w:szCs w:val="18"/>
+        </w:rPr>
+      </w:pPr>
+      <w:proofErr w:type="gramStart"/>
+      <w:r>
+        <w:rPr>
+          <w:rFonts w:ascii="Segoe UI" w:hAnsi="Segoe UI" w:cs="Segoe UI"/>
+          <w:sz w:val="18"/>
+          <w:szCs w:val="18"/>
+        </w:rPr>
+        <w:t>quiero</w:t>
+      </w:r>
+      <w:proofErr w:type="gramEnd"/>
+      <w:r>
+        <w:rPr>
+          <w:rFonts w:ascii="Segoe UI" w:hAnsi="Segoe UI" w:cs="Segoe UI"/>
+          <w:sz w:val="18"/>
+          <w:szCs w:val="18"/>
+        </w:rPr>
+        <w:t xml:space="preserve"> poder hacer seguimiento al estado de cada ticket (pendiente, en proceso, resuelto),</w:t>
+      </w:r>
+    </w:p>
+    <w:p>
+      <w:pPr>
+        <w:pStyle w:val="paragraph"/>
+        <w:spacing w:before="0" w:beforeAutospacing="0" w:after="0" w:afterAutospacing="0"/>
+        <w:textAlignment w:val="baseline"/>
+        <w:rPr>
+          <w:rFonts w:ascii="Segoe UI" w:hAnsi="Segoe UI" w:cs="Segoe UI"/>
+          <w:sz w:val="18"/>
+          <w:szCs w:val="18"/>
+        </w:rPr>
+      </w:pPr>
+      <w:proofErr w:type="gramStart"/>
+      <w:r>
+        <w:rPr>
+          <w:rFonts w:ascii="Segoe UI" w:hAnsi="Segoe UI" w:cs="Segoe UI"/>
+          <w:sz w:val="18"/>
+          <w:szCs w:val="18"/>
+        </w:rPr>
+        <w:t>para</w:t>
+      </w:r>
+      <w:proofErr w:type="gramEnd"/>
+      <w:r>
+        <w:rPr>
+          <w:rFonts w:ascii="Segoe UI" w:hAnsi="Segoe UI" w:cs="Segoe UI"/>
+          <w:sz w:val="18"/>
+          <w:szCs w:val="18"/>
+        </w:rPr>
+        <w:t xml:space="preserve"> asegurarme de que los problemas se están resolviendo eficientemente.</w:t>
       </w:r>
     </w:p>
     <w:p>

</xml_diff>

<commit_message>
add:Se agrego historia de usuario HUJC-016 dentro del documento Peaceathome.docx dentro de la rama jcano-2024386
</commit_message>
<xml_diff>
--- a/Peaceathome.docx
+++ b/Peaceathome.docx
@@ -487,15 +487,19 @@
         <w:rPr>
           <w:rFonts w:ascii="Arial" w:hAnsi="Arial" w:cs="Arial"/>
           <w:sz w:val="28"/>
-        </w:rPr>
-      </w:pPr>
+          <w:lang w:val="en-US"/>
+        </w:rPr>
+      </w:pPr>
+      <w:proofErr w:type="spellStart"/>
       <w:r>
         <w:rPr>
           <w:rFonts w:ascii="Arial" w:hAnsi="Arial" w:cs="Arial"/>
           <w:sz w:val="24"/>
+          <w:lang w:val="en-US"/>
         </w:rPr>
         <w:t>Alumno</w:t>
       </w:r>
+      <w:proofErr w:type="spellEnd"/>
     </w:p>
     <w:p>
       <w:pPr>
@@ -507,6 +511,7 @@
           <w:b/>
           <w:sz w:val="24"/>
           <w:u w:val="single"/>
+          <w:lang w:val="en-US"/>
         </w:rPr>
       </w:pPr>
       <w:proofErr w:type="spellStart"/>
@@ -515,6 +520,7 @@
           <w:rFonts w:ascii="Arial" w:hAnsi="Arial" w:cs="Arial"/>
           <w:b/>
           <w:sz w:val="24"/>
+          <w:lang w:val="en-US"/>
         </w:rPr>
         <w:t>Kenet</w:t>
       </w:r>
@@ -524,8 +530,9 @@
           <w:rFonts w:ascii="Arial" w:hAnsi="Arial" w:cs="Arial"/>
           <w:b/>
           <w:sz w:val="24"/>
-        </w:rPr>
-        <w:t xml:space="preserve"> Efraín </w:t>
+          <w:lang w:val="en-US"/>
+        </w:rPr>
+        <w:t xml:space="preserve"> </w:t>
       </w:r>
       <w:proofErr w:type="spellStart"/>
       <w:r>
@@ -533,6 +540,27 @@
           <w:rFonts w:ascii="Arial" w:hAnsi="Arial" w:cs="Arial"/>
           <w:b/>
           <w:sz w:val="24"/>
+          <w:lang w:val="en-US"/>
+        </w:rPr>
+        <w:t>Efraín</w:t>
+      </w:r>
+      <w:proofErr w:type="spellEnd"/>
+      <w:r>
+        <w:rPr>
+          <w:rFonts w:ascii="Arial" w:hAnsi="Arial" w:cs="Arial"/>
+          <w:b/>
+          <w:sz w:val="24"/>
+          <w:lang w:val="en-US"/>
+        </w:rPr>
+        <w:t xml:space="preserve"> </w:t>
+      </w:r>
+      <w:proofErr w:type="spellStart"/>
+      <w:r>
+        <w:rPr>
+          <w:rFonts w:ascii="Arial" w:hAnsi="Arial" w:cs="Arial"/>
+          <w:b/>
+          <w:sz w:val="24"/>
+          <w:lang w:val="en-US"/>
         </w:rPr>
         <w:t>Cuyuch</w:t>
       </w:r>
@@ -542,6 +570,7 @@
           <w:rFonts w:ascii="Arial" w:hAnsi="Arial" w:cs="Arial"/>
           <w:b/>
           <w:sz w:val="24"/>
+          <w:lang w:val="en-US"/>
         </w:rPr>
         <w:t xml:space="preserve"> </w:t>
       </w:r>
@@ -551,6 +580,7 @@
           <w:rFonts w:ascii="Arial" w:hAnsi="Arial" w:cs="Arial"/>
           <w:b/>
           <w:sz w:val="24"/>
+          <w:lang w:val="en-US"/>
         </w:rPr>
         <w:t>Joj</w:t>
       </w:r>
@@ -865,7 +895,14 @@
                 <w:rFonts w:ascii="Arial" w:eastAsiaTheme="minorHAnsi" w:hAnsi="Arial" w:cs="Arial"/>
                 <w:sz w:val="24"/>
               </w:rPr>
-              <w:t xml:space="preserve">Ricardo Alejandro Hernández </w:t>
+              <w:t>Ricar</w:t>
+            </w:r>
+            <w:r>
+              <w:rPr>
+                <w:rFonts w:ascii="Arial" w:eastAsiaTheme="minorHAnsi" w:hAnsi="Arial" w:cs="Arial"/>
+                <w:sz w:val="24"/>
+              </w:rPr>
+              <w:t xml:space="preserve">do Alejandro Hernández </w:t>
             </w:r>
             <w:proofErr w:type="spellStart"/>
             <w:r>
@@ -873,7 +910,7 @@
                 <w:rFonts w:ascii="Arial" w:eastAsiaTheme="minorHAnsi" w:hAnsi="Arial" w:cs="Arial"/>
                 <w:sz w:val="24"/>
               </w:rPr>
-              <w:t>Hernández</w:t>
+              <w:t>Hernandez</w:t>
             </w:r>
             <w:proofErr w:type="spellEnd"/>
           </w:p>
@@ -968,8 +1005,6 @@
                 <w:sz w:val="24"/>
               </w:rPr>
             </w:pPr>
-            <w:bookmarkStart w:id="0" w:name="_GoBack"/>
-            <w:bookmarkEnd w:id="0"/>
             <w:r>
               <w:rPr>
                 <w:rFonts w:ascii="Arial" w:eastAsiaTheme="minorHAnsi" w:hAnsi="Arial" w:cs="Arial"/>
@@ -1021,14 +1056,12 @@
               <w:rPr>
                 <w:rFonts w:ascii="Arial" w:eastAsiaTheme="minorHAnsi" w:hAnsi="Arial" w:cs="Arial"/>
                 <w:sz w:val="24"/>
-                <w:u w:val="single"/>
               </w:rPr>
             </w:pPr>
             <w:r>
               <w:rPr>
                 <w:rFonts w:ascii="Arial" w:eastAsiaTheme="minorHAnsi" w:hAnsi="Arial" w:cs="Arial"/>
                 <w:sz w:val="24"/>
-                <w:u w:val="single"/>
               </w:rPr>
               <w:t>Programador</w:t>
             </w:r>
@@ -1419,6 +1452,52 @@
                 <w:sz w:val="24"/>
               </w:rPr>
             </w:pPr>
+            <w:r>
+              <w:rPr>
+                <w:rFonts w:ascii="Arial" w:eastAsiaTheme="minorHAnsi" w:hAnsi="Arial" w:cs="Arial"/>
+                <w:sz w:val="24"/>
+              </w:rPr>
+              <w:t xml:space="preserve">Franklin </w:t>
+            </w:r>
+            <w:proofErr w:type="spellStart"/>
+            <w:r>
+              <w:rPr>
+                <w:rFonts w:ascii="Arial" w:eastAsiaTheme="minorHAnsi" w:hAnsi="Arial" w:cs="Arial"/>
+                <w:sz w:val="24"/>
+              </w:rPr>
+              <w:t>Stev</w:t>
+            </w:r>
+            <w:proofErr w:type="spellEnd"/>
+            <w:r>
+              <w:rPr>
+                <w:rFonts w:ascii="Arial" w:eastAsiaTheme="minorHAnsi" w:hAnsi="Arial" w:cs="Arial"/>
+                <w:sz w:val="24"/>
+              </w:rPr>
+              <w:t xml:space="preserve"> </w:t>
+            </w:r>
+            <w:proofErr w:type="spellStart"/>
+            <w:r>
+              <w:rPr>
+                <w:rFonts w:ascii="Arial" w:eastAsiaTheme="minorHAnsi" w:hAnsi="Arial" w:cs="Arial"/>
+                <w:sz w:val="24"/>
+              </w:rPr>
+              <w:t>Paiz</w:t>
+            </w:r>
+            <w:proofErr w:type="spellEnd"/>
+            <w:r>
+              <w:rPr>
+                <w:rFonts w:ascii="Arial" w:eastAsiaTheme="minorHAnsi" w:hAnsi="Arial" w:cs="Arial"/>
+                <w:sz w:val="24"/>
+              </w:rPr>
+              <w:t xml:space="preserve"> </w:t>
+            </w:r>
+            <w:r>
+              <w:rPr>
+                <w:rFonts w:ascii="Arial" w:eastAsiaTheme="minorHAnsi" w:hAnsi="Arial" w:cs="Arial"/>
+                <w:sz w:val="24"/>
+              </w:rPr>
+              <w:t>Chávez</w:t>
+            </w:r>
           </w:p>
         </w:tc>
         <w:tc>
@@ -1433,6 +1512,13 @@
                 <w:sz w:val="24"/>
               </w:rPr>
             </w:pPr>
+            <w:r>
+              <w:rPr>
+                <w:rFonts w:ascii="Arial" w:eastAsiaTheme="minorHAnsi" w:hAnsi="Arial" w:cs="Arial"/>
+                <w:sz w:val="24"/>
+              </w:rPr>
+              <w:t>Programador</w:t>
+            </w:r>
           </w:p>
         </w:tc>
       </w:tr>
@@ -1473,6 +1559,1760 @@
         <w:rPr>
           <w:rFonts w:ascii="Arial" w:eastAsiaTheme="minorHAnsi" w:hAnsi="Arial" w:cs="Arial"/>
           <w:sz w:val="24"/>
+        </w:rPr>
+      </w:pPr>
+    </w:p>
+    <w:p>
+      <w:pPr>
+        <w:jc w:val="center"/>
+        <w:rPr>
+          <w:rFonts w:ascii="Arial" w:eastAsiaTheme="minorHAnsi" w:hAnsi="Arial" w:cs="Arial"/>
+          <w:b/>
+          <w:sz w:val="44"/>
+          <w:szCs w:val="44"/>
+        </w:rPr>
+      </w:pPr>
+      <w:r>
+        <w:rPr>
+          <w:rFonts w:ascii="Arial" w:eastAsiaTheme="minorHAnsi" w:hAnsi="Arial" w:cs="Arial"/>
+          <w:b/>
+          <w:sz w:val="44"/>
+          <w:szCs w:val="44"/>
+        </w:rPr>
+        <w:t>Historias de Usuario</w:t>
+      </w:r>
+    </w:p>
+    <w:p>
+      <w:pPr>
+        <w:rPr>
+          <w:rFonts w:ascii="Arial" w:eastAsiaTheme="minorHAnsi" w:hAnsi="Arial" w:cs="Arial"/>
+          <w:b/>
+          <w:sz w:val="20"/>
+          <w:szCs w:val="20"/>
+        </w:rPr>
+      </w:pPr>
+    </w:p>
+    <w:p>
+      <w:pPr>
+        <w:rPr>
+          <w:rFonts w:ascii="Arial" w:eastAsiaTheme="minorHAnsi" w:hAnsi="Arial" w:cs="Arial"/>
+          <w:b/>
+          <w:sz w:val="20"/>
+          <w:szCs w:val="20"/>
+          <w:u w:val="single"/>
+        </w:rPr>
+      </w:pPr>
+      <w:proofErr w:type="spellStart"/>
+      <w:proofErr w:type="gramStart"/>
+      <w:r>
+        <w:rPr>
+          <w:rFonts w:ascii="Arial" w:eastAsiaTheme="minorHAnsi" w:hAnsi="Arial" w:cs="Arial"/>
+          <w:b/>
+          <w:sz w:val="20"/>
+          <w:szCs w:val="20"/>
+        </w:rPr>
+        <w:t>Tupla</w:t>
+      </w:r>
+      <w:proofErr w:type="spellEnd"/>
+      <w:r>
+        <w:rPr>
+          <w:rFonts w:ascii="Arial" w:eastAsiaTheme="minorHAnsi" w:hAnsi="Arial" w:cs="Arial"/>
+          <w:b/>
+          <w:sz w:val="20"/>
+          <w:szCs w:val="20"/>
+        </w:rPr>
+        <w:t xml:space="preserve"> :</w:t>
+      </w:r>
+      <w:proofErr w:type="gramEnd"/>
+      <w:r>
+        <w:rPr>
+          <w:rFonts w:ascii="Arial" w:eastAsiaTheme="minorHAnsi" w:hAnsi="Arial" w:cs="Arial"/>
+          <w:b/>
+          <w:sz w:val="20"/>
+          <w:szCs w:val="20"/>
+        </w:rPr>
+        <w:t xml:space="preserve"> Reserva</w:t>
+      </w:r>
+    </w:p>
+    <w:p>
+      <w:r>
+        <w:t>HUCP-001 Realizar Nueva Reserva</w:t>
+      </w:r>
+    </w:p>
+    <w:p>
+      <w:r>
+        <w:t>Como: Un invitado</w:t>
+      </w:r>
+    </w:p>
+    <w:p>
+      <w:r>
+        <w:t>Quiero: Seleccionar una propiedad, elegir mis fechas de inicio y fin, y confirmar una reserva</w:t>
+      </w:r>
+    </w:p>
+    <w:p>
+      <w:r>
+        <w:t>Para: Asegurar mi estancia en la propiedad deseada.</w:t>
+      </w:r>
+    </w:p>
+    <w:p/>
+    <w:p>
+      <w:r>
+        <w:t>HUCP-002 Gestionar Mis Reservas</w:t>
+      </w:r>
+    </w:p>
+    <w:p>
+      <w:r>
+        <w:t>Como: Un invitado o un anfitrión</w:t>
+      </w:r>
+    </w:p>
+    <w:p>
+      <w:r>
+        <w:t>Quiero: Ver el estado de mis reservas (confirmado, cancelado, completado) y tener la opción de modificar o cancelar una reserva si es necesario</w:t>
+      </w:r>
+    </w:p>
+    <w:p>
+      <w:r>
+        <w:t>Para: Tener control y visibilidad sobre mis estancias o la ocupación de mi propiedad.</w:t>
+      </w:r>
+    </w:p>
+    <w:p/>
+    <w:p>
+      <w:r>
+        <w:t>HUCP-003 Consultar Disponibilidad y Precios de Propiedades</w:t>
+      </w:r>
+    </w:p>
+    <w:p>
+      <w:r>
+        <w:t>Como: Un invitado</w:t>
+      </w:r>
+    </w:p>
+    <w:p>
+      <w:r>
+        <w:t>Quiero: Buscar propiedades y ver su precio por día y disponibilidad en un rango de fechas</w:t>
+      </w:r>
+    </w:p>
+    <w:p>
+      <w:r>
+        <w:t>Para: Encontrar la propiedad que mejor se adapte a mis necesidades y presupuesto para mis fechas de viaje.</w:t>
+      </w:r>
+    </w:p>
+    <w:p/>
+    <w:p/>
+    <w:p/>
+    <w:p/>
+    <w:p/>
+    <w:p>
+      <w:pPr>
+        <w:rPr>
+          <w:b/>
+        </w:rPr>
+      </w:pPr>
+      <w:proofErr w:type="spellStart"/>
+      <w:r>
+        <w:rPr>
+          <w:b/>
+        </w:rPr>
+        <w:lastRenderedPageBreak/>
+        <w:t>Tupla</w:t>
+      </w:r>
+      <w:proofErr w:type="spellEnd"/>
+      <w:r>
+        <w:rPr>
+          <w:b/>
+        </w:rPr>
+        <w:t>: Empleados</w:t>
+      </w:r>
+    </w:p>
+    <w:p>
+      <w:pPr>
+        <w:rPr>
+          <w:b/>
+          <w:color w:val="0070C0"/>
+          <w:u w:val="single"/>
+        </w:rPr>
+      </w:pPr>
+      <w:r>
+        <w:rPr>
+          <w:b/>
+          <w:color w:val="0070C0"/>
+          <w:u w:val="single"/>
+        </w:rPr>
+        <w:t>HU</w:t>
+      </w:r>
+      <w:r>
+        <w:rPr>
+          <w:b/>
+          <w:color w:val="0070C0"/>
+          <w:u w:val="single"/>
+        </w:rPr>
+        <w:t>FP-004</w:t>
+      </w:r>
+      <w:r>
+        <w:rPr>
+          <w:b/>
+          <w:color w:val="0070C0"/>
+          <w:u w:val="single"/>
+        </w:rPr>
+        <w:t xml:space="preserve"> </w:t>
+      </w:r>
+      <w:r>
+        <w:rPr>
+          <w:b/>
+          <w:color w:val="0070C0"/>
+        </w:rPr>
+        <w:t xml:space="preserve">Lista de </w:t>
+      </w:r>
+      <w:r>
+        <w:rPr>
+          <w:b/>
+          <w:color w:val="0070C0"/>
+        </w:rPr>
+        <w:t xml:space="preserve">los </w:t>
+      </w:r>
+      <w:r>
+        <w:rPr>
+          <w:b/>
+          <w:color w:val="0070C0"/>
+        </w:rPr>
+        <w:t>empleados</w:t>
+      </w:r>
+    </w:p>
+    <w:p>
+      <w:r>
+        <w:rPr>
+          <w:b/>
+        </w:rPr>
+        <w:t>Como:</w:t>
+      </w:r>
+      <w:r>
+        <w:t xml:space="preserve"> Administrador de recursos humanos</w:t>
+      </w:r>
+    </w:p>
+    <w:p>
+      <w:r>
+        <w:rPr>
+          <w:b/>
+        </w:rPr>
+        <w:t>Quiero</w:t>
+      </w:r>
+      <w:proofErr w:type="gramStart"/>
+      <w:r>
+        <w:rPr>
+          <w:b/>
+        </w:rPr>
+        <w:t xml:space="preserve">:  </w:t>
+      </w:r>
+      <w:r>
+        <w:t>Poder</w:t>
+      </w:r>
+      <w:proofErr w:type="gramEnd"/>
+      <w:r>
+        <w:t xml:space="preserve"> ver una lista de empleados activos</w:t>
+      </w:r>
+    </w:p>
+    <w:p>
+      <w:r>
+        <w:rPr>
+          <w:b/>
+        </w:rPr>
+        <w:t>Para:</w:t>
+      </w:r>
+      <w:r>
+        <w:t xml:space="preserve"> Poder gestionar de manera eficiente los recursos y asegurarme de que solo los empleados vigentes están siendo considerados en los procesos internos.</w:t>
+      </w:r>
+    </w:p>
+    <w:p/>
+    <w:p>
+      <w:pPr>
+        <w:rPr>
+          <w:b/>
+          <w:color w:val="0070C0"/>
+        </w:rPr>
+      </w:pPr>
+      <w:r>
+        <w:rPr>
+          <w:b/>
+          <w:color w:val="0070C0"/>
+          <w:u w:val="single"/>
+        </w:rPr>
+        <w:t>HU</w:t>
+      </w:r>
+      <w:r>
+        <w:rPr>
+          <w:b/>
+          <w:color w:val="0070C0"/>
+          <w:u w:val="single"/>
+        </w:rPr>
+        <w:t>FP</w:t>
+      </w:r>
+      <w:r>
+        <w:rPr>
+          <w:b/>
+          <w:color w:val="0070C0"/>
+          <w:u w:val="single"/>
+        </w:rPr>
+        <w:t>-00</w:t>
+      </w:r>
+      <w:r>
+        <w:rPr>
+          <w:b/>
+          <w:color w:val="0070C0"/>
+          <w:u w:val="single"/>
+        </w:rPr>
+        <w:t>5</w:t>
+      </w:r>
+      <w:r>
+        <w:rPr>
+          <w:b/>
+          <w:color w:val="0070C0"/>
+          <w:u w:val="single"/>
+        </w:rPr>
+        <w:t>:</w:t>
+      </w:r>
+      <w:r>
+        <w:rPr>
+          <w:b/>
+          <w:color w:val="0070C0"/>
+        </w:rPr>
+        <w:t xml:space="preserve"> Registro de nuevos empleados</w:t>
+      </w:r>
+    </w:p>
+    <w:p>
+      <w:r>
+        <w:rPr>
+          <w:b/>
+        </w:rPr>
+        <w:t>Como</w:t>
+      </w:r>
+      <w:r>
+        <w:rPr>
+          <w:b/>
+        </w:rPr>
+        <w:t>:</w:t>
+      </w:r>
+      <w:r>
+        <w:t xml:space="preserve"> Responsable de contratación</w:t>
+      </w:r>
+    </w:p>
+    <w:p>
+      <w:r>
+        <w:rPr>
+          <w:b/>
+        </w:rPr>
+        <w:t>Quiero</w:t>
+      </w:r>
+      <w:r>
+        <w:rPr>
+          <w:b/>
+        </w:rPr>
+        <w:t>:</w:t>
+      </w:r>
+      <w:r>
+        <w:t xml:space="preserve"> Poder agregar nuevos empleados con su información (nombre, apellido, correo, teléfono, cargo, fecha de contratación)</w:t>
+      </w:r>
+    </w:p>
+    <w:p>
+      <w:r>
+        <w:rPr>
+          <w:b/>
+        </w:rPr>
+        <w:t>Para</w:t>
+      </w:r>
+      <w:r>
+        <w:rPr>
+          <w:b/>
+        </w:rPr>
+        <w:t>:</w:t>
+      </w:r>
+      <w:r>
+        <w:t xml:space="preserve"> Mantener la base de datos actualizada y asegurarme de que se realice un registro adecuado y completo de todos los empleados nuevos.</w:t>
+      </w:r>
+    </w:p>
+    <w:p/>
+    <w:p>
+      <w:pPr>
+        <w:rPr>
+          <w:b/>
+          <w:color w:val="0070C0"/>
+        </w:rPr>
+      </w:pPr>
+      <w:r>
+        <w:rPr>
+          <w:b/>
+          <w:color w:val="0070C0"/>
+          <w:u w:val="single"/>
+        </w:rPr>
+        <w:t>HU</w:t>
+      </w:r>
+      <w:r>
+        <w:rPr>
+          <w:b/>
+          <w:color w:val="0070C0"/>
+          <w:u w:val="single"/>
+        </w:rPr>
+        <w:t>FP</w:t>
+      </w:r>
+      <w:r>
+        <w:rPr>
+          <w:b/>
+          <w:color w:val="0070C0"/>
+          <w:u w:val="single"/>
+        </w:rPr>
+        <w:t>-00</w:t>
+      </w:r>
+      <w:r>
+        <w:rPr>
+          <w:b/>
+          <w:color w:val="0070C0"/>
+          <w:u w:val="single"/>
+        </w:rPr>
+        <w:t>6</w:t>
+      </w:r>
+      <w:r>
+        <w:rPr>
+          <w:b/>
+          <w:color w:val="0070C0"/>
+          <w:u w:val="single"/>
+        </w:rPr>
+        <w:t>:</w:t>
+      </w:r>
+      <w:r>
+        <w:rPr>
+          <w:b/>
+          <w:color w:val="0070C0"/>
+        </w:rPr>
+        <w:t xml:space="preserve"> Actualización de la información del empleado</w:t>
+      </w:r>
+    </w:p>
+    <w:p>
+      <w:r>
+        <w:rPr>
+          <w:b/>
+        </w:rPr>
+        <w:t>Como</w:t>
+      </w:r>
+      <w:r>
+        <w:rPr>
+          <w:b/>
+        </w:rPr>
+        <w:t>:</w:t>
+      </w:r>
+      <w:r>
+        <w:t xml:space="preserve"> Gerente de departamento</w:t>
+      </w:r>
+    </w:p>
+    <w:p>
+      <w:r>
+        <w:rPr>
+          <w:b/>
+        </w:rPr>
+        <w:t>Quiero</w:t>
+      </w:r>
+      <w:r>
+        <w:rPr>
+          <w:b/>
+        </w:rPr>
+        <w:t>:</w:t>
+      </w:r>
+      <w:r>
+        <w:t xml:space="preserve"> Poder actualizar la información de los empleados (cargo, teléfono, correo)</w:t>
+      </w:r>
+    </w:p>
+    <w:p>
+      <w:r>
+        <w:rPr>
+          <w:b/>
+        </w:rPr>
+        <w:t>Para</w:t>
+      </w:r>
+      <w:r>
+        <w:t>: Asegurarme de que la base de datos siempre refleje la información más actual y optimizar la comunicación dentro del equipo.</w:t>
+      </w:r>
+    </w:p>
+    <w:p/>
+    <w:p>
+      <w:pPr>
+        <w:rPr>
+          <w:b/>
+        </w:rPr>
+      </w:pPr>
+      <w:proofErr w:type="spellStart"/>
+      <w:r>
+        <w:rPr>
+          <w:b/>
+        </w:rPr>
+        <w:t>Tupla</w:t>
+      </w:r>
+      <w:proofErr w:type="spellEnd"/>
+      <w:r>
+        <w:rPr>
+          <w:b/>
+        </w:rPr>
+        <w:t>: Pago</w:t>
+      </w:r>
+    </w:p>
+    <w:p>
+      <w:r>
+        <w:t>HURH-007 Registro de pago:</w:t>
+      </w:r>
+    </w:p>
+    <w:p>
+      <w:r>
+        <w:t>1. Como un registro de pagos</w:t>
+      </w:r>
+    </w:p>
+    <w:p>
+      <w:r>
+        <w:t>2. Quiero que registre los datos del monto</w:t>
+      </w:r>
+    </w:p>
+    <w:p>
+      <w:r>
+        <w:t>3. Para poder confirmar que los datos del monto estén registrados</w:t>
+      </w:r>
+    </w:p>
+    <w:p/>
+    <w:p>
+      <w:r>
+        <w:t>HURH-008 Validación de monto máximo</w:t>
+      </w:r>
+    </w:p>
+    <w:p>
+      <w:r>
+        <w:t xml:space="preserve">1. Como método de pago </w:t>
+      </w:r>
+    </w:p>
+    <w:p>
+      <w:r>
+        <w:t>2. Quiero que el monto sea en efectivo o en tarjeta</w:t>
+      </w:r>
+    </w:p>
+    <w:p>
+      <w:r>
+        <w:t>3. Para verificar si el monto de pago es valido</w:t>
+      </w:r>
+    </w:p>
+    <w:p/>
+    <w:p>
+      <w:r>
+        <w:t>HU</w:t>
+      </w:r>
+      <w:r>
+        <w:t>RH</w:t>
+      </w:r>
+      <w:r>
+        <w:t>-009 Generación de recibo de pago</w:t>
+      </w:r>
+    </w:p>
+    <w:p>
+      <w:r>
+        <w:t xml:space="preserve">1. Como registro de pago recibido </w:t>
+      </w:r>
+    </w:p>
+    <w:p>
+      <w:r>
+        <w:lastRenderedPageBreak/>
+        <w:t>2. Quiero que me den la información del monto de pago</w:t>
+      </w:r>
+    </w:p>
+    <w:p>
+      <w:r>
+        <w:t>3. Para que registre el recibo y se almacene en el sistema</w:t>
+      </w:r>
+      <w:r>
+        <w:br/>
+      </w:r>
+    </w:p>
+    <w:p>
+      <w:pPr>
+        <w:rPr>
+          <w:b/>
+        </w:rPr>
+      </w:pPr>
+      <w:r>
+        <w:br/>
+      </w:r>
+      <w:proofErr w:type="spellStart"/>
+      <w:r>
+        <w:rPr>
+          <w:b/>
+        </w:rPr>
+        <w:t>TUPLA</w:t>
+      </w:r>
+      <w:proofErr w:type="gramStart"/>
+      <w:r>
+        <w:rPr>
+          <w:b/>
+        </w:rPr>
+        <w:t>:Servicios</w:t>
+      </w:r>
+      <w:proofErr w:type="spellEnd"/>
+      <w:proofErr w:type="gramEnd"/>
+    </w:p>
+    <w:p>
+      <w:pPr>
+        <w:rPr>
+          <w:b/>
+        </w:rPr>
+      </w:pPr>
+      <w:r>
+        <w:t>HUJC-010</w:t>
+      </w:r>
+    </w:p>
+    <w:p>
+      <w:pPr>
+        <w:pStyle w:val="paragraph"/>
+        <w:spacing w:before="0" w:beforeAutospacing="0" w:after="0" w:afterAutospacing="0"/>
+        <w:textAlignment w:val="baseline"/>
+        <w:rPr>
+          <w:rStyle w:val="eop"/>
+          <w:rFonts w:ascii="Calibri" w:eastAsia="MS Mincho" w:hAnsi="Calibri" w:cs="Calibri"/>
+          <w:sz w:val="22"/>
+          <w:szCs w:val="22"/>
+        </w:rPr>
+      </w:pPr>
+      <w:r>
+        <w:rPr>
+          <w:rStyle w:val="normaltextrun"/>
+          <w:rFonts w:ascii="Calibri" w:hAnsi="Calibri" w:cs="Calibri"/>
+          <w:sz w:val="22"/>
+          <w:szCs w:val="22"/>
+        </w:rPr>
+        <w:t>Como</w:t>
+      </w:r>
+      <w:r>
+        <w:rPr>
+          <w:rStyle w:val="normaltextrun"/>
+          <w:rFonts w:ascii="Calibri" w:hAnsi="Calibri" w:cs="Calibri"/>
+          <w:sz w:val="22"/>
+          <w:szCs w:val="22"/>
+          <w:lang w:val="es-419"/>
+        </w:rPr>
+        <w:t>:</w:t>
+      </w:r>
+      <w:r>
+        <w:rPr>
+          <w:rStyle w:val="normaltextrun"/>
+          <w:rFonts w:ascii="Calibri" w:hAnsi="Calibri" w:cs="Calibri"/>
+          <w:sz w:val="22"/>
+          <w:szCs w:val="22"/>
+        </w:rPr>
+        <w:t xml:space="preserve"> cliente </w:t>
+      </w:r>
+      <w:r>
+        <w:rPr>
+          <w:rStyle w:val="eop"/>
+          <w:rFonts w:ascii="Calibri" w:eastAsia="MS Mincho" w:hAnsi="Calibri" w:cs="Calibri"/>
+          <w:sz w:val="22"/>
+          <w:szCs w:val="22"/>
+        </w:rPr>
+        <w:t> </w:t>
+      </w:r>
+    </w:p>
+    <w:p>
+      <w:pPr>
+        <w:pStyle w:val="paragraph"/>
+        <w:spacing w:before="0" w:beforeAutospacing="0" w:after="0" w:afterAutospacing="0"/>
+        <w:textAlignment w:val="baseline"/>
+        <w:rPr>
+          <w:rFonts w:ascii="Segoe UI" w:hAnsi="Segoe UI" w:cs="Segoe UI"/>
+          <w:sz w:val="18"/>
+          <w:szCs w:val="18"/>
+        </w:rPr>
+      </w:pPr>
+    </w:p>
+    <w:p>
+      <w:pPr>
+        <w:pStyle w:val="paragraph"/>
+        <w:spacing w:before="0" w:beforeAutospacing="0" w:after="0" w:afterAutospacing="0"/>
+        <w:textAlignment w:val="baseline"/>
+        <w:rPr>
+          <w:rFonts w:ascii="Segoe UI" w:hAnsi="Segoe UI" w:cs="Segoe UI"/>
+          <w:sz w:val="18"/>
+          <w:szCs w:val="18"/>
+        </w:rPr>
+      </w:pPr>
+      <w:r>
+        <w:rPr>
+          <w:rStyle w:val="normaltextrun"/>
+          <w:rFonts w:ascii="Calibri" w:hAnsi="Calibri" w:cs="Calibri"/>
+          <w:sz w:val="22"/>
+          <w:szCs w:val="22"/>
+        </w:rPr>
+        <w:t>Quiero: ver los servicios con su nombre, descripción, horario disponible y costo extra,</w:t>
+      </w:r>
+      <w:r>
+        <w:rPr>
+          <w:rStyle w:val="eop"/>
+          <w:rFonts w:ascii="Calibri" w:eastAsia="MS Mincho" w:hAnsi="Calibri" w:cs="Calibri"/>
+          <w:sz w:val="22"/>
+          <w:szCs w:val="22"/>
+        </w:rPr>
+        <w:t> </w:t>
+      </w:r>
+    </w:p>
+    <w:p>
+      <w:pPr>
+        <w:pStyle w:val="paragraph"/>
+        <w:spacing w:before="0" w:beforeAutospacing="0" w:after="0" w:afterAutospacing="0"/>
+        <w:textAlignment w:val="baseline"/>
+        <w:rPr>
+          <w:rStyle w:val="normaltextrun"/>
+          <w:rFonts w:ascii="Calibri" w:hAnsi="Calibri" w:cs="Calibri"/>
+          <w:sz w:val="22"/>
+          <w:szCs w:val="22"/>
+        </w:rPr>
+      </w:pPr>
+    </w:p>
+    <w:p>
+      <w:pPr>
+        <w:pStyle w:val="paragraph"/>
+        <w:spacing w:before="0" w:beforeAutospacing="0" w:after="0" w:afterAutospacing="0"/>
+        <w:textAlignment w:val="baseline"/>
+        <w:rPr>
+          <w:rStyle w:val="eop"/>
+          <w:rFonts w:ascii="Calibri" w:eastAsia="MS Mincho" w:hAnsi="Calibri" w:cs="Calibri"/>
+          <w:sz w:val="22"/>
+          <w:szCs w:val="22"/>
+        </w:rPr>
+      </w:pPr>
+      <w:r>
+        <w:rPr>
+          <w:rStyle w:val="normaltextrun"/>
+          <w:rFonts w:ascii="Calibri" w:hAnsi="Calibri" w:cs="Calibri"/>
+          <w:sz w:val="22"/>
+          <w:szCs w:val="22"/>
+        </w:rPr>
+        <w:t>Para: poder elegir el servicio que mejor se adapte a mis necesidades y presupuesto.</w:t>
+      </w:r>
+      <w:r>
+        <w:rPr>
+          <w:rStyle w:val="eop"/>
+          <w:rFonts w:ascii="Calibri" w:eastAsia="MS Mincho" w:hAnsi="Calibri" w:cs="Calibri"/>
+          <w:sz w:val="22"/>
+          <w:szCs w:val="22"/>
+        </w:rPr>
+        <w:t> </w:t>
+      </w:r>
+    </w:p>
+    <w:p>
+      <w:pPr>
+        <w:pStyle w:val="paragraph"/>
+        <w:spacing w:before="0" w:beforeAutospacing="0" w:after="0" w:afterAutospacing="0"/>
+        <w:textAlignment w:val="baseline"/>
+        <w:rPr>
+          <w:rStyle w:val="eop"/>
+          <w:rFonts w:ascii="Calibri" w:eastAsia="MS Mincho" w:hAnsi="Calibri" w:cs="Calibri"/>
+          <w:sz w:val="22"/>
+          <w:szCs w:val="22"/>
+        </w:rPr>
+      </w:pPr>
+    </w:p>
+    <w:p>
+      <w:pPr>
+        <w:rPr>
+          <w:rStyle w:val="eop"/>
+          <w:b/>
+        </w:rPr>
+      </w:pPr>
+      <w:r>
+        <w:t>HUJC-011</w:t>
+      </w:r>
+    </w:p>
+    <w:p>
+      <w:pPr>
+        <w:pStyle w:val="paragraph"/>
+        <w:spacing w:before="0" w:beforeAutospacing="0" w:after="0" w:afterAutospacing="0"/>
+        <w:textAlignment w:val="baseline"/>
+        <w:rPr>
+          <w:rFonts w:ascii="Segoe UI" w:hAnsi="Segoe UI" w:cs="Segoe UI"/>
+          <w:sz w:val="18"/>
+          <w:szCs w:val="18"/>
+        </w:rPr>
+      </w:pPr>
+      <w:r>
+        <w:rPr>
+          <w:rStyle w:val="normaltextrun"/>
+          <w:rFonts w:ascii="Calibri" w:hAnsi="Calibri" w:cs="Calibri"/>
+          <w:sz w:val="22"/>
+          <w:szCs w:val="22"/>
+        </w:rPr>
+        <w:t>Como: administrador </w:t>
+      </w:r>
+      <w:r>
+        <w:rPr>
+          <w:rStyle w:val="eop"/>
+          <w:rFonts w:ascii="Calibri" w:eastAsia="MS Mincho" w:hAnsi="Calibri" w:cs="Calibri"/>
+          <w:sz w:val="22"/>
+          <w:szCs w:val="22"/>
+        </w:rPr>
+        <w:t> </w:t>
+      </w:r>
+    </w:p>
+    <w:p>
+      <w:pPr>
+        <w:pStyle w:val="paragraph"/>
+        <w:spacing w:before="0" w:beforeAutospacing="0" w:after="0" w:afterAutospacing="0"/>
+        <w:textAlignment w:val="baseline"/>
+        <w:rPr>
+          <w:rStyle w:val="normaltextrun"/>
+          <w:rFonts w:ascii="Calibri" w:hAnsi="Calibri" w:cs="Calibri"/>
+          <w:sz w:val="22"/>
+          <w:szCs w:val="22"/>
+        </w:rPr>
+      </w:pPr>
+    </w:p>
+    <w:p>
+      <w:pPr>
+        <w:pStyle w:val="paragraph"/>
+        <w:spacing w:before="0" w:beforeAutospacing="0" w:after="0" w:afterAutospacing="0"/>
+        <w:textAlignment w:val="baseline"/>
+        <w:rPr>
+          <w:rFonts w:ascii="Segoe UI" w:hAnsi="Segoe UI" w:cs="Segoe UI"/>
+          <w:sz w:val="18"/>
+          <w:szCs w:val="18"/>
+        </w:rPr>
+      </w:pPr>
+      <w:r>
+        <w:rPr>
+          <w:rStyle w:val="normaltextrun"/>
+          <w:rFonts w:ascii="Calibri" w:hAnsi="Calibri" w:cs="Calibri"/>
+          <w:sz w:val="22"/>
+          <w:szCs w:val="22"/>
+        </w:rPr>
+        <w:t>Quiero: poder activar, desactivar y modificar los datos de un servicio (nombre, descripción, horario, costo extra y tipo de servicio),</w:t>
+      </w:r>
+      <w:r>
+        <w:rPr>
+          <w:rStyle w:val="eop"/>
+          <w:rFonts w:ascii="Calibri" w:eastAsia="MS Mincho" w:hAnsi="Calibri" w:cs="Calibri"/>
+          <w:sz w:val="22"/>
+          <w:szCs w:val="22"/>
+        </w:rPr>
+        <w:t> </w:t>
+      </w:r>
+    </w:p>
+    <w:p>
+      <w:pPr>
+        <w:pStyle w:val="paragraph"/>
+        <w:spacing w:before="0" w:beforeAutospacing="0" w:after="0" w:afterAutospacing="0"/>
+        <w:textAlignment w:val="baseline"/>
+        <w:rPr>
+          <w:rStyle w:val="normaltextrun"/>
+          <w:rFonts w:ascii="Calibri" w:hAnsi="Calibri" w:cs="Calibri"/>
+          <w:sz w:val="22"/>
+          <w:szCs w:val="22"/>
+        </w:rPr>
+      </w:pPr>
+    </w:p>
+    <w:p>
+      <w:pPr>
+        <w:pStyle w:val="paragraph"/>
+        <w:spacing w:before="0" w:beforeAutospacing="0" w:after="0" w:afterAutospacing="0"/>
+        <w:textAlignment w:val="baseline"/>
+        <w:rPr>
+          <w:rStyle w:val="eop"/>
+          <w:rFonts w:ascii="Calibri" w:eastAsia="MS Mincho" w:hAnsi="Calibri" w:cs="Calibri"/>
+          <w:sz w:val="22"/>
+          <w:szCs w:val="22"/>
+        </w:rPr>
+      </w:pPr>
+      <w:r>
+        <w:rPr>
+          <w:rStyle w:val="normaltextrun"/>
+          <w:rFonts w:ascii="Calibri" w:hAnsi="Calibri" w:cs="Calibri"/>
+          <w:sz w:val="22"/>
+          <w:szCs w:val="22"/>
+        </w:rPr>
+        <w:t>Para: mantener la información actualizada y ofrecer servicios vigentes a los clientes.</w:t>
+      </w:r>
+      <w:r>
+        <w:rPr>
+          <w:rStyle w:val="eop"/>
+          <w:rFonts w:ascii="Calibri" w:eastAsia="MS Mincho" w:hAnsi="Calibri" w:cs="Calibri"/>
+          <w:sz w:val="22"/>
+          <w:szCs w:val="22"/>
+        </w:rPr>
+        <w:t> </w:t>
+      </w:r>
+    </w:p>
+    <w:p>
+      <w:pPr>
+        <w:pStyle w:val="paragraph"/>
+        <w:spacing w:before="0" w:beforeAutospacing="0" w:after="0" w:afterAutospacing="0"/>
+        <w:textAlignment w:val="baseline"/>
+        <w:rPr>
+          <w:rStyle w:val="eop"/>
+          <w:rFonts w:ascii="Calibri" w:eastAsia="MS Mincho" w:hAnsi="Calibri" w:cs="Calibri"/>
+          <w:sz w:val="22"/>
+          <w:szCs w:val="22"/>
+        </w:rPr>
+      </w:pPr>
+    </w:p>
+    <w:p>
+      <w:pPr>
+        <w:pStyle w:val="paragraph"/>
+        <w:spacing w:before="0" w:beforeAutospacing="0" w:after="0" w:afterAutospacing="0"/>
+        <w:textAlignment w:val="baseline"/>
+        <w:rPr>
+          <w:rStyle w:val="eop"/>
+          <w:rFonts w:ascii="Calibri" w:eastAsia="MS Mincho" w:hAnsi="Calibri" w:cs="Calibri"/>
+          <w:sz w:val="22"/>
+          <w:szCs w:val="22"/>
+        </w:rPr>
+      </w:pPr>
+    </w:p>
+    <w:p>
+      <w:pPr>
+        <w:rPr>
+          <w:rStyle w:val="normaltextrun"/>
+          <w:b/>
+        </w:rPr>
+      </w:pPr>
+      <w:r>
+        <w:t>HUJC-012</w:t>
+      </w:r>
+    </w:p>
+    <w:p>
+      <w:pPr>
+        <w:pStyle w:val="paragraph"/>
+        <w:spacing w:before="0" w:beforeAutospacing="0" w:after="0" w:afterAutospacing="0"/>
+        <w:textAlignment w:val="baseline"/>
+        <w:rPr>
+          <w:rFonts w:ascii="Segoe UI" w:hAnsi="Segoe UI" w:cs="Segoe UI"/>
+          <w:sz w:val="18"/>
+          <w:szCs w:val="18"/>
+        </w:rPr>
+      </w:pPr>
+      <w:r>
+        <w:rPr>
+          <w:rStyle w:val="normaltextrun"/>
+          <w:rFonts w:ascii="Calibri" w:hAnsi="Calibri" w:cs="Calibri"/>
+          <w:sz w:val="22"/>
+          <w:szCs w:val="22"/>
+        </w:rPr>
+        <w:t>Como: usuario del sistema (empleado),</w:t>
+      </w:r>
+      <w:r>
+        <w:rPr>
+          <w:rStyle w:val="eop"/>
+          <w:rFonts w:ascii="Calibri" w:eastAsia="MS Mincho" w:hAnsi="Calibri" w:cs="Calibri"/>
+          <w:sz w:val="22"/>
+          <w:szCs w:val="22"/>
+        </w:rPr>
+        <w:t> </w:t>
+      </w:r>
+    </w:p>
+    <w:p>
+      <w:pPr>
+        <w:pStyle w:val="paragraph"/>
+        <w:spacing w:before="0" w:beforeAutospacing="0" w:after="0" w:afterAutospacing="0"/>
+        <w:textAlignment w:val="baseline"/>
+        <w:rPr>
+          <w:rStyle w:val="normaltextrun"/>
+          <w:rFonts w:ascii="Calibri" w:hAnsi="Calibri" w:cs="Calibri"/>
+          <w:sz w:val="22"/>
+          <w:szCs w:val="22"/>
+        </w:rPr>
+      </w:pPr>
+    </w:p>
+    <w:p>
+      <w:pPr>
+        <w:pStyle w:val="paragraph"/>
+        <w:spacing w:before="0" w:beforeAutospacing="0" w:after="0" w:afterAutospacing="0"/>
+        <w:textAlignment w:val="baseline"/>
+        <w:rPr>
+          <w:rFonts w:ascii="Segoe UI" w:hAnsi="Segoe UI" w:cs="Segoe UI"/>
+          <w:sz w:val="18"/>
+          <w:szCs w:val="18"/>
+        </w:rPr>
+      </w:pPr>
+      <w:r>
+        <w:rPr>
+          <w:rStyle w:val="normaltextrun"/>
+          <w:rFonts w:ascii="Calibri" w:hAnsi="Calibri" w:cs="Calibri"/>
+          <w:sz w:val="22"/>
+          <w:szCs w:val="22"/>
+        </w:rPr>
+        <w:t>Quiero: consultar el tipo de servicio y su horario disponible,</w:t>
+      </w:r>
+      <w:r>
+        <w:rPr>
+          <w:rStyle w:val="eop"/>
+          <w:rFonts w:ascii="Calibri" w:eastAsia="MS Mincho" w:hAnsi="Calibri" w:cs="Calibri"/>
+          <w:sz w:val="22"/>
+          <w:szCs w:val="22"/>
+        </w:rPr>
+        <w:t> </w:t>
+      </w:r>
+    </w:p>
+    <w:p>
+      <w:pPr>
+        <w:pStyle w:val="paragraph"/>
+        <w:spacing w:before="0" w:beforeAutospacing="0" w:after="0" w:afterAutospacing="0"/>
+        <w:textAlignment w:val="baseline"/>
+        <w:rPr>
+          <w:rStyle w:val="normaltextrun"/>
+          <w:rFonts w:ascii="Calibri" w:hAnsi="Calibri" w:cs="Calibri"/>
+          <w:sz w:val="22"/>
+          <w:szCs w:val="22"/>
+        </w:rPr>
+      </w:pPr>
+    </w:p>
+    <w:p>
+      <w:pPr>
+        <w:pStyle w:val="paragraph"/>
+        <w:spacing w:before="0" w:beforeAutospacing="0" w:after="0" w:afterAutospacing="0"/>
+        <w:textAlignment w:val="baseline"/>
+        <w:rPr>
+          <w:rStyle w:val="eop"/>
+          <w:rFonts w:ascii="Calibri" w:eastAsia="MS Mincho" w:hAnsi="Calibri" w:cs="Calibri"/>
+          <w:sz w:val="22"/>
+          <w:szCs w:val="22"/>
+        </w:rPr>
+      </w:pPr>
+      <w:r>
+        <w:rPr>
+          <w:rStyle w:val="normaltextrun"/>
+          <w:rFonts w:ascii="Calibri" w:hAnsi="Calibri" w:cs="Calibri"/>
+          <w:sz w:val="22"/>
+          <w:szCs w:val="22"/>
+        </w:rPr>
+        <w:t>Para: poder informar correctamente a los clientes sobre la disponibilidad y características de cada servicio.</w:t>
+      </w:r>
+      <w:r>
+        <w:rPr>
+          <w:rStyle w:val="eop"/>
+          <w:rFonts w:ascii="Calibri" w:eastAsia="MS Mincho" w:hAnsi="Calibri" w:cs="Calibri"/>
+          <w:sz w:val="22"/>
+          <w:szCs w:val="22"/>
+        </w:rPr>
+        <w:t> </w:t>
+      </w:r>
+    </w:p>
+    <w:p>
+      <w:pPr>
+        <w:pStyle w:val="paragraph"/>
+        <w:spacing w:before="0" w:beforeAutospacing="0" w:after="0" w:afterAutospacing="0"/>
+        <w:textAlignment w:val="baseline"/>
+        <w:rPr>
+          <w:rStyle w:val="eop"/>
+          <w:rFonts w:ascii="Calibri" w:eastAsia="MS Mincho" w:hAnsi="Calibri" w:cs="Calibri"/>
+          <w:sz w:val="22"/>
+          <w:szCs w:val="22"/>
+        </w:rPr>
+      </w:pPr>
+    </w:p>
+    <w:p>
+      <w:pPr>
+        <w:pStyle w:val="paragraph"/>
+        <w:spacing w:before="0" w:beforeAutospacing="0" w:after="0" w:afterAutospacing="0"/>
+        <w:textAlignment w:val="baseline"/>
+        <w:rPr>
+          <w:rFonts w:ascii="Segoe UI" w:hAnsi="Segoe UI" w:cs="Segoe UI"/>
+          <w:sz w:val="18"/>
+          <w:szCs w:val="18"/>
+        </w:rPr>
+      </w:pPr>
+    </w:p>
+    <w:p>
+      <w:pPr>
+        <w:pStyle w:val="paragraph"/>
+        <w:spacing w:before="0" w:beforeAutospacing="0" w:after="0" w:afterAutospacing="0"/>
+        <w:textAlignment w:val="baseline"/>
+        <w:rPr>
+          <w:rFonts w:ascii="Segoe UI" w:hAnsi="Segoe UI" w:cs="Segoe UI"/>
+          <w:sz w:val="18"/>
+          <w:szCs w:val="18"/>
+        </w:rPr>
+      </w:pPr>
+    </w:p>
+    <w:p>
+      <w:pPr>
+        <w:pStyle w:val="paragraph"/>
+        <w:spacing w:before="0" w:beforeAutospacing="0" w:after="0" w:afterAutospacing="0"/>
+        <w:textAlignment w:val="baseline"/>
+        <w:rPr>
+          <w:rFonts w:ascii="Segoe UI" w:hAnsi="Segoe UI" w:cs="Segoe UI"/>
+          <w:b/>
+          <w:sz w:val="18"/>
+          <w:szCs w:val="18"/>
+        </w:rPr>
+      </w:pPr>
+      <w:proofErr w:type="spellStart"/>
+      <w:r>
+        <w:rPr>
+          <w:rFonts w:ascii="Segoe UI" w:hAnsi="Segoe UI" w:cs="Segoe UI"/>
+          <w:b/>
+          <w:sz w:val="18"/>
+          <w:szCs w:val="18"/>
+        </w:rPr>
+        <w:t>Tupla</w:t>
+      </w:r>
+      <w:proofErr w:type="spellEnd"/>
+      <w:r>
+        <w:rPr>
+          <w:rFonts w:ascii="Segoe UI" w:hAnsi="Segoe UI" w:cs="Segoe UI"/>
+          <w:b/>
+          <w:sz w:val="18"/>
+          <w:szCs w:val="18"/>
+        </w:rPr>
+        <w:t xml:space="preserve">: Soporte Técnico </w:t>
+      </w:r>
+    </w:p>
+    <w:p>
+      <w:pPr>
+        <w:pStyle w:val="paragraph"/>
+        <w:spacing w:before="0" w:beforeAutospacing="0" w:after="0" w:afterAutospacing="0"/>
+        <w:textAlignment w:val="baseline"/>
+        <w:rPr>
+          <w:rFonts w:ascii="Segoe UI" w:hAnsi="Segoe UI" w:cs="Segoe UI"/>
+          <w:b/>
+          <w:sz w:val="18"/>
+          <w:szCs w:val="18"/>
+        </w:rPr>
+      </w:pPr>
+    </w:p>
+    <w:p>
+      <w:pPr>
+        <w:pStyle w:val="paragraph"/>
+        <w:spacing w:after="0"/>
+        <w:textAlignment w:val="baseline"/>
+        <w:rPr>
+          <w:rFonts w:ascii="Segoe UI" w:hAnsi="Segoe UI" w:cs="Segoe UI"/>
+          <w:b/>
+          <w:sz w:val="18"/>
+          <w:szCs w:val="18"/>
+        </w:rPr>
+      </w:pPr>
+      <w:r>
+        <w:rPr>
+          <w:rFonts w:ascii="Segoe UI" w:hAnsi="Segoe UI" w:cs="Segoe UI"/>
+          <w:b/>
+          <w:sz w:val="18"/>
+          <w:szCs w:val="18"/>
+        </w:rPr>
+        <w:t>HUAG-</w:t>
+      </w:r>
+      <w:r>
+        <w:rPr>
+          <w:rFonts w:ascii="Segoe UI" w:hAnsi="Segoe UI" w:cs="Segoe UI"/>
+          <w:b/>
+          <w:sz w:val="18"/>
+          <w:szCs w:val="18"/>
+        </w:rPr>
+        <w:t xml:space="preserve">013: </w:t>
+      </w:r>
+    </w:p>
+    <w:p>
+      <w:pPr>
+        <w:pStyle w:val="paragraph"/>
+        <w:spacing w:after="0"/>
+        <w:textAlignment w:val="baseline"/>
+        <w:rPr>
+          <w:rFonts w:ascii="Segoe UI" w:hAnsi="Segoe UI" w:cs="Segoe UI"/>
+          <w:sz w:val="18"/>
+          <w:szCs w:val="18"/>
+        </w:rPr>
+      </w:pPr>
+      <w:r>
+        <w:rPr>
+          <w:rFonts w:ascii="Segoe UI" w:hAnsi="Segoe UI" w:cs="Segoe UI"/>
+          <w:sz w:val="18"/>
+          <w:szCs w:val="18"/>
+        </w:rPr>
+        <w:t xml:space="preserve">Como huésped o anfitrión de </w:t>
+      </w:r>
+      <w:proofErr w:type="spellStart"/>
+      <w:r>
+        <w:rPr>
+          <w:rFonts w:ascii="Segoe UI" w:hAnsi="Segoe UI" w:cs="Segoe UI"/>
+          <w:sz w:val="18"/>
+          <w:szCs w:val="18"/>
+        </w:rPr>
+        <w:t>Airbnb</w:t>
+      </w:r>
+      <w:proofErr w:type="spellEnd"/>
+      <w:r>
+        <w:rPr>
+          <w:rFonts w:ascii="Segoe UI" w:hAnsi="Segoe UI" w:cs="Segoe UI"/>
+          <w:sz w:val="18"/>
+          <w:szCs w:val="18"/>
+        </w:rPr>
+        <w:t>,</w:t>
+      </w:r>
+    </w:p>
+    <w:p>
+      <w:pPr>
+        <w:pStyle w:val="paragraph"/>
+        <w:spacing w:after="0"/>
+        <w:textAlignment w:val="baseline"/>
+        <w:rPr>
+          <w:rFonts w:ascii="Segoe UI" w:hAnsi="Segoe UI" w:cs="Segoe UI"/>
+          <w:sz w:val="18"/>
+          <w:szCs w:val="18"/>
+        </w:rPr>
+      </w:pPr>
+      <w:proofErr w:type="gramStart"/>
+      <w:r>
+        <w:rPr>
+          <w:rFonts w:ascii="Segoe UI" w:hAnsi="Segoe UI" w:cs="Segoe UI"/>
+          <w:sz w:val="18"/>
+          <w:szCs w:val="18"/>
+        </w:rPr>
+        <w:t>quiero</w:t>
+      </w:r>
+      <w:proofErr w:type="gramEnd"/>
+      <w:r>
+        <w:rPr>
+          <w:rFonts w:ascii="Segoe UI" w:hAnsi="Segoe UI" w:cs="Segoe UI"/>
+          <w:sz w:val="18"/>
+          <w:szCs w:val="18"/>
+        </w:rPr>
+        <w:t xml:space="preserve"> poder contactar al soporte técnico rápidamente a través de un chat en la plataforma,</w:t>
+      </w:r>
+    </w:p>
+    <w:p>
+      <w:pPr>
+        <w:pStyle w:val="paragraph"/>
+        <w:spacing w:before="0" w:beforeAutospacing="0" w:after="0" w:afterAutospacing="0"/>
+        <w:textAlignment w:val="baseline"/>
+        <w:rPr>
+          <w:rFonts w:ascii="Segoe UI" w:hAnsi="Segoe UI" w:cs="Segoe UI"/>
+          <w:sz w:val="18"/>
+          <w:szCs w:val="18"/>
+        </w:rPr>
+      </w:pPr>
+      <w:proofErr w:type="gramStart"/>
+      <w:r>
+        <w:rPr>
+          <w:rFonts w:ascii="Segoe UI" w:hAnsi="Segoe UI" w:cs="Segoe UI"/>
+          <w:sz w:val="18"/>
+          <w:szCs w:val="18"/>
+        </w:rPr>
+        <w:t>para</w:t>
+      </w:r>
+      <w:proofErr w:type="gramEnd"/>
+      <w:r>
+        <w:rPr>
+          <w:rFonts w:ascii="Segoe UI" w:hAnsi="Segoe UI" w:cs="Segoe UI"/>
+          <w:sz w:val="18"/>
+          <w:szCs w:val="18"/>
+        </w:rPr>
+        <w:t xml:space="preserve"> poder resolver problemas técnicos como errores de reserva, pagos fallidos o problemas con mi cuenta de forma eficiente.</w:t>
+      </w:r>
+    </w:p>
+    <w:p>
+      <w:pPr>
+        <w:pStyle w:val="paragraph"/>
+        <w:spacing w:before="0" w:beforeAutospacing="0" w:after="0" w:afterAutospacing="0"/>
+        <w:textAlignment w:val="baseline"/>
+        <w:rPr>
+          <w:rFonts w:ascii="Segoe UI" w:hAnsi="Segoe UI" w:cs="Segoe UI"/>
+          <w:sz w:val="18"/>
+          <w:szCs w:val="18"/>
+        </w:rPr>
+      </w:pPr>
+    </w:p>
+    <w:p>
+      <w:pPr>
+        <w:pStyle w:val="paragraph"/>
+        <w:spacing w:after="0"/>
+        <w:textAlignment w:val="baseline"/>
+        <w:rPr>
+          <w:rFonts w:ascii="Segoe UI" w:hAnsi="Segoe UI" w:cs="Segoe UI"/>
+          <w:b/>
+          <w:sz w:val="18"/>
+          <w:szCs w:val="18"/>
+        </w:rPr>
+      </w:pPr>
+      <w:r>
+        <w:rPr>
+          <w:rFonts w:ascii="Segoe UI" w:hAnsi="Segoe UI" w:cs="Segoe UI"/>
+          <w:b/>
+          <w:sz w:val="18"/>
+          <w:szCs w:val="18"/>
+        </w:rPr>
+        <w:t>HUAG-014</w:t>
+      </w:r>
+      <w:r>
+        <w:rPr>
+          <w:rFonts w:ascii="Segoe UI" w:hAnsi="Segoe UI" w:cs="Segoe UI"/>
+          <w:b/>
+          <w:sz w:val="18"/>
+          <w:szCs w:val="18"/>
+        </w:rPr>
+        <w:t>:</w:t>
+      </w:r>
+    </w:p>
+    <w:p>
+      <w:pPr>
+        <w:pStyle w:val="paragraph"/>
+        <w:spacing w:after="0"/>
+        <w:textAlignment w:val="baseline"/>
+        <w:rPr>
+          <w:rFonts w:ascii="Segoe UI" w:hAnsi="Segoe UI" w:cs="Segoe UI"/>
+          <w:sz w:val="18"/>
+          <w:szCs w:val="18"/>
+        </w:rPr>
+      </w:pPr>
+      <w:r>
+        <w:rPr>
+          <w:rFonts w:ascii="Segoe UI" w:hAnsi="Segoe UI" w:cs="Segoe UI"/>
+          <w:sz w:val="18"/>
+          <w:szCs w:val="18"/>
+        </w:rPr>
+        <w:t>Como técnico de soporte,</w:t>
+      </w:r>
+    </w:p>
+    <w:p>
+      <w:pPr>
+        <w:pStyle w:val="paragraph"/>
+        <w:spacing w:after="0"/>
+        <w:textAlignment w:val="baseline"/>
+        <w:rPr>
+          <w:rFonts w:ascii="Segoe UI" w:hAnsi="Segoe UI" w:cs="Segoe UI"/>
+          <w:sz w:val="18"/>
+          <w:szCs w:val="18"/>
+        </w:rPr>
+      </w:pPr>
+      <w:proofErr w:type="gramStart"/>
+      <w:r>
+        <w:rPr>
+          <w:rFonts w:ascii="Segoe UI" w:hAnsi="Segoe UI" w:cs="Segoe UI"/>
+          <w:sz w:val="18"/>
+          <w:szCs w:val="18"/>
+        </w:rPr>
+        <w:t>quiero</w:t>
+      </w:r>
+      <w:proofErr w:type="gramEnd"/>
+      <w:r>
+        <w:rPr>
+          <w:rFonts w:ascii="Segoe UI" w:hAnsi="Segoe UI" w:cs="Segoe UI"/>
+          <w:sz w:val="18"/>
+          <w:szCs w:val="18"/>
+        </w:rPr>
+        <w:t xml:space="preserve"> ver una lista de tickets pendientes y asignarme uno,</w:t>
+      </w:r>
+    </w:p>
+    <w:p>
+      <w:pPr>
+        <w:pStyle w:val="paragraph"/>
+        <w:spacing w:before="0" w:beforeAutospacing="0" w:after="0" w:afterAutospacing="0"/>
+        <w:textAlignment w:val="baseline"/>
+        <w:rPr>
+          <w:rFonts w:ascii="Segoe UI" w:hAnsi="Segoe UI" w:cs="Segoe UI"/>
+          <w:sz w:val="18"/>
+          <w:szCs w:val="18"/>
+        </w:rPr>
+      </w:pPr>
+      <w:proofErr w:type="gramStart"/>
+      <w:r>
+        <w:rPr>
+          <w:rFonts w:ascii="Segoe UI" w:hAnsi="Segoe UI" w:cs="Segoe UI"/>
+          <w:sz w:val="18"/>
+          <w:szCs w:val="18"/>
+        </w:rPr>
+        <w:t>para</w:t>
+      </w:r>
+      <w:proofErr w:type="gramEnd"/>
+      <w:r>
+        <w:rPr>
+          <w:rFonts w:ascii="Segoe UI" w:hAnsi="Segoe UI" w:cs="Segoe UI"/>
+          <w:sz w:val="18"/>
+          <w:szCs w:val="18"/>
+        </w:rPr>
+        <w:t xml:space="preserve"> poder empezar a resolverlo de forma organizada.</w:t>
+      </w:r>
+    </w:p>
+    <w:p>
+      <w:pPr>
+        <w:pStyle w:val="paragraph"/>
+        <w:spacing w:before="0" w:beforeAutospacing="0" w:after="0" w:afterAutospacing="0"/>
+        <w:textAlignment w:val="baseline"/>
+        <w:rPr>
+          <w:rFonts w:ascii="Segoe UI" w:hAnsi="Segoe UI" w:cs="Segoe UI"/>
+          <w:sz w:val="18"/>
+          <w:szCs w:val="18"/>
+        </w:rPr>
+      </w:pPr>
+    </w:p>
+    <w:p>
+      <w:pPr>
+        <w:pStyle w:val="paragraph"/>
+        <w:spacing w:after="0"/>
+        <w:textAlignment w:val="baseline"/>
+        <w:rPr>
+          <w:rFonts w:ascii="Segoe UI" w:hAnsi="Segoe UI" w:cs="Segoe UI"/>
+          <w:b/>
+          <w:sz w:val="18"/>
+          <w:szCs w:val="18"/>
+        </w:rPr>
+      </w:pPr>
+      <w:r>
+        <w:rPr>
+          <w:rFonts w:ascii="Segoe UI" w:hAnsi="Segoe UI" w:cs="Segoe UI"/>
+          <w:b/>
+          <w:sz w:val="18"/>
+          <w:szCs w:val="18"/>
+        </w:rPr>
+        <w:lastRenderedPageBreak/>
+        <w:t>HUAG-015</w:t>
+      </w:r>
+      <w:r>
+        <w:rPr>
+          <w:rFonts w:ascii="Segoe UI" w:hAnsi="Segoe UI" w:cs="Segoe UI"/>
+          <w:b/>
+          <w:sz w:val="18"/>
+          <w:szCs w:val="18"/>
+        </w:rPr>
+        <w:t>:</w:t>
+      </w:r>
+    </w:p>
+    <w:p>
+      <w:pPr>
+        <w:pStyle w:val="paragraph"/>
+        <w:spacing w:after="0"/>
+        <w:textAlignment w:val="baseline"/>
+        <w:rPr>
+          <w:rFonts w:ascii="Segoe UI" w:hAnsi="Segoe UI" w:cs="Segoe UI"/>
+          <w:sz w:val="18"/>
+          <w:szCs w:val="18"/>
+        </w:rPr>
+      </w:pPr>
+      <w:r>
+        <w:rPr>
+          <w:rFonts w:ascii="Segoe UI" w:hAnsi="Segoe UI" w:cs="Segoe UI"/>
+          <w:sz w:val="18"/>
+          <w:szCs w:val="18"/>
+        </w:rPr>
+        <w:t>Como administrador de soporte,</w:t>
+      </w:r>
+    </w:p>
+    <w:p>
+      <w:pPr>
+        <w:pStyle w:val="paragraph"/>
+        <w:spacing w:after="0"/>
+        <w:textAlignment w:val="baseline"/>
+        <w:rPr>
+          <w:rFonts w:ascii="Segoe UI" w:hAnsi="Segoe UI" w:cs="Segoe UI"/>
+          <w:sz w:val="18"/>
+          <w:szCs w:val="18"/>
+        </w:rPr>
+      </w:pPr>
+      <w:proofErr w:type="gramStart"/>
+      <w:r>
+        <w:rPr>
+          <w:rFonts w:ascii="Segoe UI" w:hAnsi="Segoe UI" w:cs="Segoe UI"/>
+          <w:sz w:val="18"/>
+          <w:szCs w:val="18"/>
+        </w:rPr>
+        <w:t>quiero</w:t>
+      </w:r>
+      <w:proofErr w:type="gramEnd"/>
+      <w:r>
+        <w:rPr>
+          <w:rFonts w:ascii="Segoe UI" w:hAnsi="Segoe UI" w:cs="Segoe UI"/>
+          <w:sz w:val="18"/>
+          <w:szCs w:val="18"/>
+        </w:rPr>
+        <w:t xml:space="preserve"> poder hacer seguimiento al estado de cada ticket (pendiente, en proceso, resuelto),</w:t>
+      </w:r>
+    </w:p>
+    <w:p>
+      <w:pPr>
+        <w:pStyle w:val="paragraph"/>
+        <w:spacing w:before="0" w:beforeAutospacing="0" w:after="0" w:afterAutospacing="0"/>
+        <w:textAlignment w:val="baseline"/>
+        <w:rPr>
+          <w:rFonts w:ascii="Segoe UI" w:hAnsi="Segoe UI" w:cs="Segoe UI"/>
+          <w:sz w:val="18"/>
+          <w:szCs w:val="18"/>
+        </w:rPr>
+      </w:pPr>
+      <w:proofErr w:type="gramStart"/>
+      <w:r>
+        <w:rPr>
+          <w:rFonts w:ascii="Segoe UI" w:hAnsi="Segoe UI" w:cs="Segoe UI"/>
+          <w:sz w:val="18"/>
+          <w:szCs w:val="18"/>
+        </w:rPr>
+        <w:t>para</w:t>
+      </w:r>
+      <w:proofErr w:type="gramEnd"/>
+      <w:r>
+        <w:rPr>
+          <w:rFonts w:ascii="Segoe UI" w:hAnsi="Segoe UI" w:cs="Segoe UI"/>
+          <w:sz w:val="18"/>
+          <w:szCs w:val="18"/>
+        </w:rPr>
+        <w:t xml:space="preserve"> asegurarme de que los problemas se están resolviendo eficientemente.</w:t>
+      </w:r>
+    </w:p>
+    <w:p>
+      <w:pPr>
+        <w:pStyle w:val="paragraph"/>
+        <w:spacing w:before="0" w:beforeAutospacing="0" w:after="0" w:afterAutospacing="0"/>
+        <w:textAlignment w:val="baseline"/>
+        <w:rPr>
+          <w:rFonts w:ascii="Segoe UI" w:hAnsi="Segoe UI" w:cs="Segoe UI"/>
+          <w:sz w:val="18"/>
+          <w:szCs w:val="18"/>
+        </w:rPr>
+      </w:pPr>
+    </w:p>
+    <w:p>
+      <w:pPr>
+        <w:pStyle w:val="paragraph"/>
+        <w:spacing w:before="0" w:beforeAutospacing="0" w:after="0" w:afterAutospacing="0"/>
+        <w:textAlignment w:val="baseline"/>
+        <w:rPr>
+          <w:rFonts w:ascii="Segoe UI" w:hAnsi="Segoe UI" w:cs="Segoe UI"/>
+          <w:sz w:val="18"/>
+          <w:szCs w:val="18"/>
+        </w:rPr>
+      </w:pPr>
+    </w:p>
+    <w:p>
+      <w:pPr>
+        <w:pStyle w:val="paragraph"/>
+        <w:spacing w:before="0" w:beforeAutospacing="0" w:after="0" w:afterAutospacing="0"/>
+        <w:textAlignment w:val="baseline"/>
+        <w:rPr>
+          <w:rFonts w:ascii="Segoe UI" w:hAnsi="Segoe UI" w:cs="Segoe UI"/>
+          <w:b/>
+          <w:sz w:val="18"/>
+          <w:szCs w:val="18"/>
+          <w:lang w:val="es-MX"/>
+        </w:rPr>
+      </w:pPr>
+      <w:proofErr w:type="spellStart"/>
+      <w:r>
+        <w:rPr>
+          <w:rFonts w:ascii="Segoe UI" w:hAnsi="Segoe UI" w:cs="Segoe UI"/>
+          <w:b/>
+          <w:sz w:val="18"/>
+          <w:szCs w:val="18"/>
+        </w:rPr>
+        <w:t>Tupla</w:t>
+      </w:r>
+      <w:proofErr w:type="spellEnd"/>
+      <w:r>
+        <w:rPr>
+          <w:rFonts w:ascii="Segoe UI" w:hAnsi="Segoe UI" w:cs="Segoe UI"/>
+          <w:b/>
+          <w:sz w:val="18"/>
+          <w:szCs w:val="18"/>
+        </w:rPr>
+        <w:t xml:space="preserve">: </w:t>
+      </w:r>
+      <w:proofErr w:type="spellStart"/>
+      <w:r>
+        <w:rPr>
+          <w:rFonts w:ascii="Segoe UI" w:hAnsi="Segoe UI" w:cs="Segoe UI"/>
+          <w:b/>
+          <w:sz w:val="18"/>
+          <w:szCs w:val="18"/>
+        </w:rPr>
+        <w:t>Rese</w:t>
+      </w:r>
+      <w:r>
+        <w:rPr>
+          <w:rFonts w:ascii="Segoe UI" w:hAnsi="Segoe UI" w:cs="Segoe UI"/>
+          <w:b/>
+          <w:sz w:val="18"/>
+          <w:szCs w:val="18"/>
+          <w:lang w:val="es-MX"/>
+        </w:rPr>
+        <w:t>ñas</w:t>
+      </w:r>
+      <w:proofErr w:type="spellEnd"/>
+    </w:p>
+    <w:p>
+      <w:pPr>
+        <w:pStyle w:val="paragraph"/>
+        <w:spacing w:before="0" w:beforeAutospacing="0" w:after="0" w:afterAutospacing="0"/>
+        <w:textAlignment w:val="baseline"/>
+        <w:rPr>
+          <w:rFonts w:ascii="Segoe UI" w:hAnsi="Segoe UI" w:cs="Segoe UI"/>
+          <w:b/>
+          <w:sz w:val="18"/>
+          <w:szCs w:val="18"/>
+          <w:lang w:val="es-MX"/>
+        </w:rPr>
+      </w:pPr>
+    </w:p>
+    <w:p>
+      <w:pPr>
+        <w:pStyle w:val="paragraph"/>
+        <w:spacing w:after="0"/>
+        <w:textAlignment w:val="baseline"/>
+        <w:rPr>
+          <w:rFonts w:ascii="Segoe UI" w:hAnsi="Segoe UI" w:cs="Segoe UI"/>
+          <w:sz w:val="18"/>
+          <w:szCs w:val="18"/>
+        </w:rPr>
+      </w:pPr>
+      <w:r>
+        <w:rPr>
+          <w:rFonts w:ascii="Segoe UI" w:hAnsi="Segoe UI" w:cs="Segoe UI"/>
+          <w:sz w:val="18"/>
+          <w:szCs w:val="18"/>
+        </w:rPr>
+        <w:t>HUJC</w:t>
+      </w:r>
+      <w:r>
+        <w:rPr>
+          <w:rFonts w:ascii="Segoe UI" w:hAnsi="Segoe UI" w:cs="Segoe UI"/>
+          <w:sz w:val="18"/>
+          <w:szCs w:val="18"/>
+        </w:rPr>
+        <w:t>-016</w:t>
+      </w:r>
+      <w:r>
+        <w:rPr>
+          <w:rFonts w:ascii="Segoe UI" w:hAnsi="Segoe UI" w:cs="Segoe UI"/>
+          <w:sz w:val="18"/>
+          <w:szCs w:val="18"/>
+        </w:rPr>
+        <w:t xml:space="preserve">: </w:t>
+      </w:r>
+      <w:proofErr w:type="spellStart"/>
+      <w:r>
+        <w:rPr>
+          <w:rFonts w:ascii="Segoe UI" w:hAnsi="Segoe UI" w:cs="Segoe UI"/>
+          <w:sz w:val="18"/>
+          <w:szCs w:val="18"/>
+        </w:rPr>
+        <w:t>Registo</w:t>
+      </w:r>
+      <w:proofErr w:type="spellEnd"/>
+      <w:r>
+        <w:rPr>
+          <w:rFonts w:ascii="Segoe UI" w:hAnsi="Segoe UI" w:cs="Segoe UI"/>
+          <w:sz w:val="18"/>
+          <w:szCs w:val="18"/>
+        </w:rPr>
+        <w:t xml:space="preserve"> de nueva reseña</w:t>
+      </w:r>
+    </w:p>
+    <w:p>
+      <w:pPr>
+        <w:pStyle w:val="paragraph"/>
+        <w:spacing w:after="0"/>
+        <w:textAlignment w:val="baseline"/>
+        <w:rPr>
+          <w:rFonts w:ascii="Segoe UI" w:hAnsi="Segoe UI" w:cs="Segoe UI"/>
+          <w:sz w:val="18"/>
+          <w:szCs w:val="18"/>
+        </w:rPr>
+      </w:pPr>
+      <w:r>
+        <w:rPr>
+          <w:rFonts w:ascii="Segoe UI" w:hAnsi="Segoe UI" w:cs="Segoe UI"/>
+          <w:sz w:val="18"/>
+          <w:szCs w:val="18"/>
+        </w:rPr>
+        <w:t xml:space="preserve">Como: </w:t>
+      </w:r>
+      <w:proofErr w:type="spellStart"/>
+      <w:r>
+        <w:rPr>
+          <w:rFonts w:ascii="Segoe UI" w:hAnsi="Segoe UI" w:cs="Segoe UI"/>
+          <w:sz w:val="18"/>
+          <w:szCs w:val="18"/>
+        </w:rPr>
+        <w:t>Huesped</w:t>
+      </w:r>
+      <w:proofErr w:type="spellEnd"/>
+    </w:p>
+    <w:p>
+      <w:pPr>
+        <w:pStyle w:val="paragraph"/>
+        <w:spacing w:after="0"/>
+        <w:textAlignment w:val="baseline"/>
+        <w:rPr>
+          <w:rFonts w:ascii="Segoe UI" w:hAnsi="Segoe UI" w:cs="Segoe UI"/>
+          <w:sz w:val="18"/>
+          <w:szCs w:val="18"/>
+        </w:rPr>
+      </w:pPr>
+      <w:r>
+        <w:rPr>
+          <w:rFonts w:ascii="Segoe UI" w:hAnsi="Segoe UI" w:cs="Segoe UI"/>
+          <w:sz w:val="18"/>
+          <w:szCs w:val="18"/>
+        </w:rPr>
+        <w:t xml:space="preserve">Quiero: </w:t>
+      </w:r>
+      <w:proofErr w:type="spellStart"/>
+      <w:r>
+        <w:rPr>
+          <w:rFonts w:ascii="Segoe UI" w:hAnsi="Segoe UI" w:cs="Segoe UI"/>
+          <w:sz w:val="18"/>
+          <w:szCs w:val="18"/>
+        </w:rPr>
+        <w:t>Registar</w:t>
+      </w:r>
+      <w:proofErr w:type="spellEnd"/>
+      <w:r>
+        <w:rPr>
+          <w:rFonts w:ascii="Segoe UI" w:hAnsi="Segoe UI" w:cs="Segoe UI"/>
+          <w:sz w:val="18"/>
+          <w:szCs w:val="18"/>
+        </w:rPr>
+        <w:t xml:space="preserve"> una reseña sobre los servicios del cuarto de baño</w:t>
+      </w:r>
+    </w:p>
+    <w:p>
+      <w:pPr>
+        <w:pStyle w:val="paragraph"/>
+        <w:spacing w:before="0" w:beforeAutospacing="0" w:after="0" w:afterAutospacing="0"/>
+        <w:textAlignment w:val="baseline"/>
+        <w:rPr>
+          <w:rFonts w:ascii="Segoe UI" w:hAnsi="Segoe UI" w:cs="Segoe UI"/>
+          <w:sz w:val="18"/>
+          <w:szCs w:val="18"/>
+        </w:rPr>
+      </w:pPr>
+      <w:r>
+        <w:rPr>
+          <w:rFonts w:ascii="Segoe UI" w:hAnsi="Segoe UI" w:cs="Segoe UI"/>
+          <w:sz w:val="18"/>
+          <w:szCs w:val="18"/>
+        </w:rPr>
+        <w:t>Para: Que lleven un registro de las mejoras que necesita o faltan en el baño</w:t>
+      </w:r>
+      <w:bookmarkStart w:id="0" w:name="_GoBack"/>
+      <w:bookmarkEnd w:id="0"/>
+    </w:p>
+    <w:p>
+      <w:pPr>
+        <w:pStyle w:val="paragraph"/>
+        <w:spacing w:before="0" w:beforeAutospacing="0" w:after="0" w:afterAutospacing="0"/>
+        <w:textAlignment w:val="baseline"/>
+        <w:rPr>
+          <w:rFonts w:ascii="Segoe UI" w:hAnsi="Segoe UI" w:cs="Segoe UI"/>
+          <w:sz w:val="18"/>
+          <w:szCs w:val="18"/>
+        </w:rPr>
+      </w:pPr>
+    </w:p>
+    <w:p>
+      <w:pPr>
+        <w:rPr>
+          <w:b/>
+        </w:rPr>
+      </w:pPr>
+    </w:p>
+    <w:p>
+      <w:pPr>
+        <w:rPr>
+          <w:rFonts w:ascii="Arial" w:eastAsiaTheme="minorHAnsi" w:hAnsi="Arial" w:cs="Arial"/>
+          <w:b/>
+          <w:sz w:val="20"/>
+          <w:szCs w:val="20"/>
+          <w:lang w:val="es-MX"/>
         </w:rPr>
       </w:pPr>
     </w:p>
@@ -1879,7 +3719,7 @@
   <w:style w:type="paragraph" w:default="1" w:styleId="Normal">
     <w:name w:val="Normal"/>
     <w:qFormat/>
-    <w:rsid w:val="007B480D"/>
+    <w:rsid w:val="00A30448"/>
     <w:rPr>
       <w:rFonts w:eastAsia="MS Mincho"/>
     </w:rPr>
@@ -2050,6 +3890,30 @@
         <w:right w:w="108" w:type="dxa"/>
       </w:tblCellMar>
     </w:tblPr>
+  </w:style>
+  <w:style w:type="paragraph" w:customStyle="1" w:styleId="paragraph">
+    <w:name w:val="paragraph"/>
+    <w:basedOn w:val="Normal"/>
+    <w:rsid w:val="006E1988"/>
+    <w:pPr>
+      <w:spacing w:before="100" w:beforeAutospacing="1" w:after="100" w:afterAutospacing="1" w:line="240" w:lineRule="auto"/>
+    </w:pPr>
+    <w:rPr>
+      <w:rFonts w:ascii="Times New Roman" w:eastAsia="Times New Roman" w:hAnsi="Times New Roman" w:cs="Times New Roman"/>
+      <w:sz w:val="24"/>
+      <w:szCs w:val="24"/>
+      <w:lang w:eastAsia="es-GT"/>
+    </w:rPr>
+  </w:style>
+  <w:style w:type="character" w:customStyle="1" w:styleId="normaltextrun">
+    <w:name w:val="normaltextrun"/>
+    <w:basedOn w:val="Fuentedeprrafopredeter"/>
+    <w:rsid w:val="006E1988"/>
+  </w:style>
+  <w:style w:type="character" w:customStyle="1" w:styleId="eop">
+    <w:name w:val="eop"/>
+    <w:basedOn w:val="Fuentedeprrafopredeter"/>
+    <w:rsid w:val="006E1988"/>
   </w:style>
 </w:styles>
 </file>

</xml_diff>

<commit_message>
add:Se agrego historia de usuario HUJC-017 dentro del documento Peaceathome.docx dentro de la rama jcano-2024386
</commit_message>
<xml_diff>
--- a/Peaceathome.docx
+++ b/Peaceathome.docx
@@ -3283,8 +3283,120 @@
         </w:rPr>
         <w:t>Para: Que lleven un registro de las mejoras que necesita o faltan en el baño</w:t>
       </w:r>
+    </w:p>
+    <w:p>
+      <w:pPr>
+        <w:pStyle w:val="paragraph"/>
+        <w:spacing w:before="0" w:beforeAutospacing="0" w:after="0" w:afterAutospacing="0"/>
+        <w:textAlignment w:val="baseline"/>
+        <w:rPr>
+          <w:rFonts w:ascii="Segoe UI" w:hAnsi="Segoe UI" w:cs="Segoe UI"/>
+          <w:sz w:val="18"/>
+          <w:szCs w:val="18"/>
+        </w:rPr>
+      </w:pPr>
+    </w:p>
+    <w:p>
+      <w:pPr>
+        <w:pStyle w:val="paragraph"/>
+        <w:spacing w:after="0"/>
+        <w:textAlignment w:val="baseline"/>
+        <w:rPr>
+          <w:rFonts w:ascii="Segoe UI" w:hAnsi="Segoe UI" w:cs="Segoe UI"/>
+          <w:b/>
+          <w:sz w:val="18"/>
+          <w:szCs w:val="18"/>
+        </w:rPr>
+      </w:pPr>
+      <w:r>
+        <w:rPr>
+          <w:rFonts w:ascii="Segoe UI" w:hAnsi="Segoe UI" w:cs="Segoe UI"/>
+          <w:b/>
+          <w:sz w:val="18"/>
+          <w:szCs w:val="18"/>
+        </w:rPr>
+        <w:t>HUJC-017</w:t>
+      </w:r>
       <w:bookmarkStart w:id="0" w:name="_GoBack"/>
       <w:bookmarkEnd w:id="0"/>
+    </w:p>
+    <w:p>
+      <w:pPr>
+        <w:pStyle w:val="paragraph"/>
+        <w:spacing w:after="0"/>
+        <w:textAlignment w:val="baseline"/>
+        <w:rPr>
+          <w:rFonts w:ascii="Segoe UI" w:hAnsi="Segoe UI" w:cs="Segoe UI"/>
+          <w:sz w:val="18"/>
+          <w:szCs w:val="18"/>
+        </w:rPr>
+      </w:pPr>
+      <w:r>
+        <w:rPr>
+          <w:rFonts w:ascii="Segoe UI" w:hAnsi="Segoe UI" w:cs="Segoe UI"/>
+          <w:sz w:val="18"/>
+          <w:szCs w:val="18"/>
+        </w:rPr>
+        <w:t>Como: Empresario</w:t>
+      </w:r>
+    </w:p>
+    <w:p>
+      <w:pPr>
+        <w:pStyle w:val="paragraph"/>
+        <w:spacing w:after="0"/>
+        <w:textAlignment w:val="baseline"/>
+        <w:rPr>
+          <w:rFonts w:ascii="Segoe UI" w:hAnsi="Segoe UI" w:cs="Segoe UI"/>
+          <w:sz w:val="18"/>
+          <w:szCs w:val="18"/>
+        </w:rPr>
+      </w:pPr>
+      <w:r>
+        <w:rPr>
+          <w:rFonts w:ascii="Segoe UI" w:hAnsi="Segoe UI" w:cs="Segoe UI"/>
+          <w:sz w:val="18"/>
+          <w:szCs w:val="18"/>
+        </w:rPr>
+        <w:t xml:space="preserve">Quiero: Registrar una reseña sobre la propiedad que me fue otorgada en </w:t>
+      </w:r>
+      <w:proofErr w:type="spellStart"/>
+      <w:r>
+        <w:rPr>
+          <w:rFonts w:ascii="Segoe UI" w:hAnsi="Segoe UI" w:cs="Segoe UI"/>
+          <w:sz w:val="18"/>
+          <w:szCs w:val="18"/>
+        </w:rPr>
+        <w:t>Peace</w:t>
+      </w:r>
+      <w:proofErr w:type="spellEnd"/>
+      <w:r>
+        <w:rPr>
+          <w:rFonts w:ascii="Segoe UI" w:hAnsi="Segoe UI" w:cs="Segoe UI"/>
+          <w:sz w:val="18"/>
+          <w:szCs w:val="18"/>
+        </w:rPr>
+        <w:t xml:space="preserve"> At Home</w:t>
+      </w:r>
+    </w:p>
+    <w:p>
+      <w:pPr>
+        <w:pStyle w:val="paragraph"/>
+        <w:spacing w:before="0" w:beforeAutospacing="0" w:after="0" w:afterAutospacing="0"/>
+        <w:textAlignment w:val="baseline"/>
+        <w:rPr>
+          <w:rFonts w:ascii="Segoe UI" w:hAnsi="Segoe UI" w:cs="Segoe UI"/>
+          <w:sz w:val="18"/>
+          <w:szCs w:val="18"/>
+        </w:rPr>
+      </w:pPr>
+      <w:r>
+        <w:rPr>
+          <w:rFonts w:ascii="Segoe UI" w:hAnsi="Segoe UI" w:cs="Segoe UI"/>
+          <w:sz w:val="18"/>
+          <w:szCs w:val="18"/>
+        </w:rPr>
+        <w:t>Para: Que los nuevos huéspedes sepan de las comodidades y ventajas de esta propiedad en especifico</w:t>
+      </w:r>
     </w:p>
     <w:p>
       <w:pPr>

</xml_diff>

<commit_message>
add:Se agrego historia de usuario HUJC-018 dentro del documento Peaceathome.docx dentro de la rama jcano-2024386
</commit_message>
<xml_diff>
--- a/Peaceathome.docx
+++ b/Peaceathome.docx
@@ -3317,86 +3317,198 @@
         </w:rPr>
         <w:t>HUJC-017</w:t>
       </w:r>
+    </w:p>
+    <w:p>
+      <w:pPr>
+        <w:pStyle w:val="paragraph"/>
+        <w:spacing w:after="0"/>
+        <w:textAlignment w:val="baseline"/>
+        <w:rPr>
+          <w:rFonts w:ascii="Segoe UI" w:hAnsi="Segoe UI" w:cs="Segoe UI"/>
+          <w:sz w:val="18"/>
+          <w:szCs w:val="18"/>
+        </w:rPr>
+      </w:pPr>
+      <w:r>
+        <w:rPr>
+          <w:rFonts w:ascii="Segoe UI" w:hAnsi="Segoe UI" w:cs="Segoe UI"/>
+          <w:sz w:val="18"/>
+          <w:szCs w:val="18"/>
+        </w:rPr>
+        <w:t>Como: Empresario</w:t>
+      </w:r>
+    </w:p>
+    <w:p>
+      <w:pPr>
+        <w:pStyle w:val="paragraph"/>
+        <w:spacing w:after="0"/>
+        <w:textAlignment w:val="baseline"/>
+        <w:rPr>
+          <w:rFonts w:ascii="Segoe UI" w:hAnsi="Segoe UI" w:cs="Segoe UI"/>
+          <w:sz w:val="18"/>
+          <w:szCs w:val="18"/>
+        </w:rPr>
+      </w:pPr>
+      <w:r>
+        <w:rPr>
+          <w:rFonts w:ascii="Segoe UI" w:hAnsi="Segoe UI" w:cs="Segoe UI"/>
+          <w:sz w:val="18"/>
+          <w:szCs w:val="18"/>
+        </w:rPr>
+        <w:t xml:space="preserve">Quiero: Registrar una reseña sobre la propiedad que me fue otorgada en </w:t>
+      </w:r>
+      <w:proofErr w:type="spellStart"/>
+      <w:r>
+        <w:rPr>
+          <w:rFonts w:ascii="Segoe UI" w:hAnsi="Segoe UI" w:cs="Segoe UI"/>
+          <w:sz w:val="18"/>
+          <w:szCs w:val="18"/>
+        </w:rPr>
+        <w:t>Peace</w:t>
+      </w:r>
+      <w:proofErr w:type="spellEnd"/>
+      <w:r>
+        <w:rPr>
+          <w:rFonts w:ascii="Segoe UI" w:hAnsi="Segoe UI" w:cs="Segoe UI"/>
+          <w:sz w:val="18"/>
+          <w:szCs w:val="18"/>
+        </w:rPr>
+        <w:t xml:space="preserve"> At Home</w:t>
+      </w:r>
+    </w:p>
+    <w:p>
+      <w:pPr>
+        <w:pStyle w:val="paragraph"/>
+        <w:spacing w:before="0" w:beforeAutospacing="0" w:after="0" w:afterAutospacing="0"/>
+        <w:textAlignment w:val="baseline"/>
+        <w:rPr>
+          <w:rFonts w:ascii="Segoe UI" w:hAnsi="Segoe UI" w:cs="Segoe UI"/>
+          <w:sz w:val="18"/>
+          <w:szCs w:val="18"/>
+        </w:rPr>
+      </w:pPr>
+      <w:r>
+        <w:rPr>
+          <w:rFonts w:ascii="Segoe UI" w:hAnsi="Segoe UI" w:cs="Segoe UI"/>
+          <w:sz w:val="18"/>
+          <w:szCs w:val="18"/>
+        </w:rPr>
+        <w:t>Para: Que los nuevos huéspedes sepan de las comodidades y ventajas de esta propiedad en especifico</w:t>
+      </w:r>
+    </w:p>
+    <w:p>
+      <w:pPr>
+        <w:pStyle w:val="paragraph"/>
+        <w:spacing w:before="0" w:beforeAutospacing="0" w:after="0" w:afterAutospacing="0"/>
+        <w:textAlignment w:val="baseline"/>
+        <w:rPr>
+          <w:rFonts w:ascii="Segoe UI" w:hAnsi="Segoe UI" w:cs="Segoe UI"/>
+          <w:sz w:val="18"/>
+          <w:szCs w:val="18"/>
+        </w:rPr>
+      </w:pPr>
+    </w:p>
+    <w:p>
+      <w:pPr>
+        <w:pStyle w:val="paragraph"/>
+        <w:spacing w:after="0"/>
+        <w:textAlignment w:val="baseline"/>
+        <w:rPr>
+          <w:rFonts w:ascii="Segoe UI" w:hAnsi="Segoe UI" w:cs="Segoe UI"/>
+          <w:b/>
+          <w:sz w:val="18"/>
+          <w:szCs w:val="18"/>
+        </w:rPr>
+      </w:pPr>
+      <w:r>
+        <w:rPr>
+          <w:rFonts w:ascii="Segoe UI" w:hAnsi="Segoe UI" w:cs="Segoe UI"/>
+          <w:b/>
+          <w:sz w:val="18"/>
+          <w:szCs w:val="18"/>
+        </w:rPr>
+        <w:t>HUJC-018</w:t>
+      </w:r>
+    </w:p>
+    <w:p>
+      <w:pPr>
+        <w:pStyle w:val="paragraph"/>
+        <w:spacing w:after="0"/>
+        <w:textAlignment w:val="baseline"/>
+        <w:rPr>
+          <w:rFonts w:ascii="Segoe UI" w:hAnsi="Segoe UI" w:cs="Segoe UI"/>
+          <w:sz w:val="18"/>
+          <w:szCs w:val="18"/>
+        </w:rPr>
+      </w:pPr>
+      <w:r>
+        <w:rPr>
+          <w:rFonts w:ascii="Segoe UI" w:hAnsi="Segoe UI" w:cs="Segoe UI"/>
+          <w:sz w:val="18"/>
+          <w:szCs w:val="18"/>
+        </w:rPr>
+        <w:t>Como: Arrendador</w:t>
+      </w:r>
+    </w:p>
+    <w:p>
+      <w:pPr>
+        <w:pStyle w:val="paragraph"/>
+        <w:spacing w:after="0"/>
+        <w:textAlignment w:val="baseline"/>
+        <w:rPr>
+          <w:rFonts w:ascii="Segoe UI" w:hAnsi="Segoe UI" w:cs="Segoe UI"/>
+          <w:sz w:val="18"/>
+          <w:szCs w:val="18"/>
+        </w:rPr>
+      </w:pPr>
+      <w:r>
+        <w:rPr>
+          <w:rFonts w:ascii="Segoe UI" w:hAnsi="Segoe UI" w:cs="Segoe UI"/>
+          <w:sz w:val="18"/>
+          <w:szCs w:val="18"/>
+        </w:rPr>
+        <w:t xml:space="preserve">Quiero: Registrar una reseña sobre los huéspedes que ocupan mi propiedad de </w:t>
+      </w:r>
+      <w:proofErr w:type="spellStart"/>
+      <w:r>
+        <w:rPr>
+          <w:rFonts w:ascii="Segoe UI" w:hAnsi="Segoe UI" w:cs="Segoe UI"/>
+          <w:sz w:val="18"/>
+          <w:szCs w:val="18"/>
+        </w:rPr>
+        <w:t>Peace</w:t>
+      </w:r>
+      <w:proofErr w:type="spellEnd"/>
+      <w:r>
+        <w:rPr>
+          <w:rFonts w:ascii="Segoe UI" w:hAnsi="Segoe UI" w:cs="Segoe UI"/>
+          <w:sz w:val="18"/>
+          <w:szCs w:val="18"/>
+        </w:rPr>
+        <w:t xml:space="preserve"> At Home</w:t>
+      </w:r>
+    </w:p>
+    <w:p>
+      <w:pPr>
+        <w:pStyle w:val="paragraph"/>
+        <w:spacing w:before="0" w:beforeAutospacing="0" w:after="0" w:afterAutospacing="0"/>
+        <w:textAlignment w:val="baseline"/>
+        <w:rPr>
+          <w:rFonts w:ascii="Segoe UI" w:hAnsi="Segoe UI" w:cs="Segoe UI"/>
+          <w:sz w:val="18"/>
+          <w:szCs w:val="18"/>
+        </w:rPr>
+      </w:pPr>
+      <w:r>
+        <w:rPr>
+          <w:rFonts w:ascii="Segoe UI" w:hAnsi="Segoe UI" w:cs="Segoe UI"/>
+          <w:sz w:val="18"/>
+          <w:szCs w:val="18"/>
+        </w:rPr>
+        <w:t>Para: Llevar un registro de cosas que pueden mejorarse en la propiedad para otorgarles una mejor comodidad</w:t>
+      </w:r>
       <w:bookmarkStart w:id="0" w:name="_GoBack"/>
       <w:bookmarkEnd w:id="0"/>
-    </w:p>
-    <w:p>
-      <w:pPr>
-        <w:pStyle w:val="paragraph"/>
-        <w:spacing w:after="0"/>
-        <w:textAlignment w:val="baseline"/>
-        <w:rPr>
-          <w:rFonts w:ascii="Segoe UI" w:hAnsi="Segoe UI" w:cs="Segoe UI"/>
-          <w:sz w:val="18"/>
-          <w:szCs w:val="18"/>
-        </w:rPr>
-      </w:pPr>
-      <w:r>
-        <w:rPr>
-          <w:rFonts w:ascii="Segoe UI" w:hAnsi="Segoe UI" w:cs="Segoe UI"/>
-          <w:sz w:val="18"/>
-          <w:szCs w:val="18"/>
-        </w:rPr>
-        <w:t>Como: Empresario</w:t>
-      </w:r>
-    </w:p>
-    <w:p>
-      <w:pPr>
-        <w:pStyle w:val="paragraph"/>
-        <w:spacing w:after="0"/>
-        <w:textAlignment w:val="baseline"/>
-        <w:rPr>
-          <w:rFonts w:ascii="Segoe UI" w:hAnsi="Segoe UI" w:cs="Segoe UI"/>
-          <w:sz w:val="18"/>
-          <w:szCs w:val="18"/>
-        </w:rPr>
-      </w:pPr>
-      <w:r>
-        <w:rPr>
-          <w:rFonts w:ascii="Segoe UI" w:hAnsi="Segoe UI" w:cs="Segoe UI"/>
-          <w:sz w:val="18"/>
-          <w:szCs w:val="18"/>
-        </w:rPr>
-        <w:t xml:space="preserve">Quiero: Registrar una reseña sobre la propiedad que me fue otorgada en </w:t>
-      </w:r>
-      <w:proofErr w:type="spellStart"/>
-      <w:r>
-        <w:rPr>
-          <w:rFonts w:ascii="Segoe UI" w:hAnsi="Segoe UI" w:cs="Segoe UI"/>
-          <w:sz w:val="18"/>
-          <w:szCs w:val="18"/>
-        </w:rPr>
-        <w:t>Peace</w:t>
-      </w:r>
-      <w:proofErr w:type="spellEnd"/>
-      <w:r>
-        <w:rPr>
-          <w:rFonts w:ascii="Segoe UI" w:hAnsi="Segoe UI" w:cs="Segoe UI"/>
-          <w:sz w:val="18"/>
-          <w:szCs w:val="18"/>
-        </w:rPr>
-        <w:t xml:space="preserve"> At Home</w:t>
-      </w:r>
-    </w:p>
-    <w:p>
-      <w:pPr>
-        <w:pStyle w:val="paragraph"/>
-        <w:spacing w:before="0" w:beforeAutospacing="0" w:after="0" w:afterAutospacing="0"/>
-        <w:textAlignment w:val="baseline"/>
-        <w:rPr>
-          <w:rFonts w:ascii="Segoe UI" w:hAnsi="Segoe UI" w:cs="Segoe UI"/>
-          <w:sz w:val="18"/>
-          <w:szCs w:val="18"/>
-        </w:rPr>
-      </w:pPr>
-      <w:r>
-        <w:rPr>
-          <w:rFonts w:ascii="Segoe UI" w:hAnsi="Segoe UI" w:cs="Segoe UI"/>
-          <w:sz w:val="18"/>
-          <w:szCs w:val="18"/>
-        </w:rPr>
-        <w:t>Para: Que los nuevos huéspedes sepan de las comodidades y ventajas de esta propiedad en especifico</w:t>
-      </w:r>
     </w:p>
     <w:p>
       <w:pPr>

</xml_diff>

<commit_message>
add: Se agrego historia de usuario HUCL-019 dentro del documento Peaceathome.docx dentro de la rama clopez-2024242
</commit_message>
<xml_diff>
--- a/Peaceathome.docx
+++ b/Peaceathome.docx
@@ -1,6 +1,6 @@
 
 <file path=word/document.xml><?xml version="1.0" encoding="utf-8"?>
-<w:document xmlns:wpc="http://schemas.microsoft.com/office/word/2010/wordprocessingCanvas" xmlns:cx="http://schemas.microsoft.com/office/drawing/2014/chartex" xmlns:cx1="http://schemas.microsoft.com/office/drawing/2015/9/8/chartex" xmlns:cx2="http://schemas.microsoft.com/office/drawing/2015/10/21/chartex" xmlns:cx3="http://schemas.microsoft.com/office/drawing/2016/5/9/chartex" xmlns:cx4="http://schemas.microsoft.com/office/drawing/2016/5/10/chartex" xmlns:cx5="http://schemas.microsoft.com/office/drawing/2016/5/11/chartex" xmlns:cx6="http://schemas.microsoft.com/office/drawing/2016/5/12/chartex" xmlns:cx7="http://schemas.microsoft.com/office/drawing/2016/5/13/chartex" xmlns:cx8="http://schemas.microsoft.com/office/drawing/2016/5/14/chartex" xmlns:mc="http://schemas.openxmlformats.org/markup-compatibility/2006" xmlns:aink="http://schemas.microsoft.com/office/drawing/2016/ink" xmlns:am3d="http://schemas.microsoft.com/office/drawing/2017/model3d" xmlns:o="urn:schemas-microsoft-com:office:office" xmlns:oel="http://schemas.microsoft.com/office/2019/extlst" xmlns:r="http://schemas.openxmlformats.org/officeDocument/2006/relationships" xmlns:m="http://schemas.openxmlformats.org/officeDocument/2006/math" xmlns:v="urn:schemas-microsoft-com:vml" xmlns:wp14="http://schemas.microsoft.com/office/word/2010/wordprocessingDrawing" xmlns:wp="http://schemas.openxmlformats.org/drawingml/2006/wordprocessingDrawing" xmlns:w10="urn:schemas-microsoft-com:office:word" xmlns:w="http://schemas.openxmlformats.org/wordprocessingml/2006/main" xmlns:w14="http://schemas.microsoft.com/office/word/2010/wordml" xmlns:w15="http://schemas.microsoft.com/office/word/2012/wordml" xmlns:w16cex="http://schemas.microsoft.com/office/word/2018/wordml/cex" xmlns:w16cid="http://schemas.microsoft.com/office/word/2016/wordml/cid" xmlns:w16="http://schemas.microsoft.com/office/word/2018/wordml" xmlns:w16du="http://schemas.microsoft.com/office/word/2023/wordml/word16du" xmlns:w16sdtdh="http://schemas.microsoft.com/office/word/2020/wordml/sdtdatahash" xmlns:w16sdtfl="http://schemas.microsoft.com/office/word/2024/wordml/sdtformatlock" xmlns:w16se="http://schemas.microsoft.com/office/word/2015/wordml/symex" xmlns:wpg="http://schemas.microsoft.com/office/word/2010/wordprocessingGroup" xmlns:wpi="http://schemas.microsoft.com/office/word/2010/wordprocessingInk" xmlns:wne="http://schemas.microsoft.com/office/word/2006/wordml" xmlns:wps="http://schemas.microsoft.com/office/word/2010/wordprocessingShape" mc:Ignorable="w14 w15 w16se w16cid w16 w16cex w16sdtdh w16sdtfl w16du wp14">
+<w:document xmlns:wpc="http://schemas.microsoft.com/office/word/2010/wordprocessingCanvas" xmlns:mc="http://schemas.openxmlformats.org/markup-compatibility/2006" xmlns:o="urn:schemas-microsoft-com:office:office" xmlns:r="http://schemas.openxmlformats.org/officeDocument/2006/relationships" xmlns:m="http://schemas.openxmlformats.org/officeDocument/2006/math" xmlns:v="urn:schemas-microsoft-com:vml" xmlns:wp14="http://schemas.microsoft.com/office/word/2010/wordprocessingDrawing" xmlns:wp="http://schemas.openxmlformats.org/drawingml/2006/wordprocessingDrawing" xmlns:w10="urn:schemas-microsoft-com:office:word" xmlns:w="http://schemas.openxmlformats.org/wordprocessingml/2006/main" xmlns:w14="http://schemas.microsoft.com/office/word/2010/wordml" xmlns:w15="http://schemas.microsoft.com/office/word/2012/wordml" xmlns:wpg="http://schemas.microsoft.com/office/word/2010/wordprocessingGroup" xmlns:wpi="http://schemas.microsoft.com/office/word/2010/wordprocessingInk" xmlns:wne="http://schemas.microsoft.com/office/word/2006/wordml" xmlns:wps="http://schemas.microsoft.com/office/word/2010/wordprocessingShape" mc:Ignorable="w14 w15 wp14">
   <w:body>
     <w:p>
       <w:pPr>
@@ -16,7 +16,7 @@
           <w:rFonts w:ascii="Arial" w:hAnsi="Arial" w:cs="Arial"/>
           <w:b/>
           <w:noProof/>
-          <w:lang w:val="es-MX" w:eastAsia="es-MX"/>
+          <w:lang w:eastAsia="es-GT"/>
         </w:rPr>
         <w:drawing>
           <wp:inline distT="0" distB="0" distL="0" distR="0" wp14:anchorId="61DA3BD1" wp14:editId="0C35A376">
@@ -490,6 +490,7 @@
           <w:lang w:val="en-US"/>
         </w:rPr>
       </w:pPr>
+      <w:proofErr w:type="spellStart"/>
       <w:r>
         <w:rPr>
           <w:rFonts w:ascii="Arial" w:hAnsi="Arial" w:cs="Arial"/>
@@ -498,6 +499,7 @@
         </w:rPr>
         <w:t>Alumno</w:t>
       </w:r>
+      <w:proofErr w:type="spellEnd"/>
     </w:p>
     <w:p>
       <w:pPr>
@@ -512,6 +514,7 @@
           <w:lang w:val="en-US"/>
         </w:rPr>
       </w:pPr>
+      <w:proofErr w:type="spellStart"/>
       <w:r>
         <w:rPr>
           <w:rFonts w:ascii="Arial" w:hAnsi="Arial" w:cs="Arial"/>
@@ -519,8 +522,69 @@
           <w:sz w:val="24"/>
           <w:lang w:val="en-US"/>
         </w:rPr>
-        <w:t>Kenet Efraín Cuyuch Joj</w:t>
-      </w:r>
+        <w:t>Kenet</w:t>
+      </w:r>
+      <w:proofErr w:type="spellEnd"/>
+      <w:r>
+        <w:rPr>
+          <w:rFonts w:ascii="Arial" w:hAnsi="Arial" w:cs="Arial"/>
+          <w:b/>
+          <w:sz w:val="24"/>
+          <w:lang w:val="en-US"/>
+        </w:rPr>
+        <w:t xml:space="preserve"> </w:t>
+      </w:r>
+      <w:proofErr w:type="spellStart"/>
+      <w:r>
+        <w:rPr>
+          <w:rFonts w:ascii="Arial" w:hAnsi="Arial" w:cs="Arial"/>
+          <w:b/>
+          <w:sz w:val="24"/>
+          <w:lang w:val="en-US"/>
+        </w:rPr>
+        <w:t>Efraín</w:t>
+      </w:r>
+      <w:proofErr w:type="spellEnd"/>
+      <w:r>
+        <w:rPr>
+          <w:rFonts w:ascii="Arial" w:hAnsi="Arial" w:cs="Arial"/>
+          <w:b/>
+          <w:sz w:val="24"/>
+          <w:lang w:val="en-US"/>
+        </w:rPr>
+        <w:t xml:space="preserve"> </w:t>
+      </w:r>
+      <w:proofErr w:type="spellStart"/>
+      <w:r>
+        <w:rPr>
+          <w:rFonts w:ascii="Arial" w:hAnsi="Arial" w:cs="Arial"/>
+          <w:b/>
+          <w:sz w:val="24"/>
+          <w:lang w:val="en-US"/>
+        </w:rPr>
+        <w:t>Cuyuch</w:t>
+      </w:r>
+      <w:proofErr w:type="spellEnd"/>
+      <w:r>
+        <w:rPr>
+          <w:rFonts w:ascii="Arial" w:hAnsi="Arial" w:cs="Arial"/>
+          <w:b/>
+          <w:sz w:val="24"/>
+          <w:lang w:val="en-US"/>
+        </w:rPr>
+        <w:t xml:space="preserve"> </w:t>
+      </w:r>
+      <w:proofErr w:type="spellStart"/>
+      <w:r>
+        <w:rPr>
+          <w:rFonts w:ascii="Arial" w:hAnsi="Arial" w:cs="Arial"/>
+          <w:b/>
+          <w:sz w:val="24"/>
+          <w:lang w:val="en-US"/>
+        </w:rPr>
+        <w:t>Joj</w:t>
+      </w:r>
+      <w:proofErr w:type="spellEnd"/>
     </w:p>
     <w:p>
       <w:pPr>
@@ -734,14 +798,52 @@
                 <w:lang w:val="es-ES"/>
               </w:rPr>
             </w:pPr>
+            <w:proofErr w:type="spellStart"/>
             <w:r>
               <w:rPr>
                 <w:rFonts w:ascii="Arial" w:eastAsiaTheme="minorHAnsi" w:hAnsi="Arial" w:cs="Arial"/>
                 <w:sz w:val="24"/>
                 <w:lang w:val="es-ES"/>
               </w:rPr>
-              <w:t>Kenet Efraín Cuyuch Joj</w:t>
-            </w:r>
+              <w:t>Kenet</w:t>
+            </w:r>
+            <w:proofErr w:type="spellEnd"/>
+            <w:r>
+              <w:rPr>
+                <w:rFonts w:ascii="Arial" w:eastAsiaTheme="minorHAnsi" w:hAnsi="Arial" w:cs="Arial"/>
+                <w:sz w:val="24"/>
+                <w:lang w:val="es-ES"/>
+              </w:rPr>
+              <w:t xml:space="preserve"> Efraín </w:t>
+            </w:r>
+            <w:proofErr w:type="spellStart"/>
+            <w:r>
+              <w:rPr>
+                <w:rFonts w:ascii="Arial" w:eastAsiaTheme="minorHAnsi" w:hAnsi="Arial" w:cs="Arial"/>
+                <w:sz w:val="24"/>
+                <w:lang w:val="es-ES"/>
+              </w:rPr>
+              <w:t>Cuyuch</w:t>
+            </w:r>
+            <w:proofErr w:type="spellEnd"/>
+            <w:r>
+              <w:rPr>
+                <w:rFonts w:ascii="Arial" w:eastAsiaTheme="minorHAnsi" w:hAnsi="Arial" w:cs="Arial"/>
+                <w:sz w:val="24"/>
+                <w:lang w:val="es-ES"/>
+              </w:rPr>
+              <w:t xml:space="preserve"> </w:t>
+            </w:r>
+            <w:proofErr w:type="spellStart"/>
+            <w:r>
+              <w:rPr>
+                <w:rFonts w:ascii="Arial" w:eastAsiaTheme="minorHAnsi" w:hAnsi="Arial" w:cs="Arial"/>
+                <w:sz w:val="24"/>
+                <w:lang w:val="es-ES"/>
+              </w:rPr>
+              <w:t>Joj</w:t>
+            </w:r>
+            <w:proofErr w:type="spellEnd"/>
           </w:p>
         </w:tc>
         <w:tc>
@@ -756,12 +858,21 @@
                 <w:sz w:val="24"/>
               </w:rPr>
             </w:pPr>
-            <w:r>
-              <w:rPr>
-                <w:rFonts w:ascii="Arial" w:eastAsiaTheme="minorHAnsi" w:hAnsi="Arial" w:cs="Arial"/>
-                <w:sz w:val="24"/>
-              </w:rPr>
-              <w:t>Scrum master</w:t>
+            <w:proofErr w:type="spellStart"/>
+            <w:r>
+              <w:rPr>
+                <w:rFonts w:ascii="Arial" w:eastAsiaTheme="minorHAnsi" w:hAnsi="Arial" w:cs="Arial"/>
+                <w:sz w:val="24"/>
+              </w:rPr>
+              <w:t>Scrum</w:t>
+            </w:r>
+            <w:proofErr w:type="spellEnd"/>
+            <w:r>
+              <w:rPr>
+                <w:rFonts w:ascii="Arial" w:eastAsiaTheme="minorHAnsi" w:hAnsi="Arial" w:cs="Arial"/>
+                <w:sz w:val="24"/>
+              </w:rPr>
+              <w:t xml:space="preserve"> master</w:t>
             </w:r>
           </w:p>
         </w:tc>
@@ -784,8 +895,24 @@
                 <w:rFonts w:ascii="Arial" w:eastAsiaTheme="minorHAnsi" w:hAnsi="Arial" w:cs="Arial"/>
                 <w:sz w:val="24"/>
               </w:rPr>
-              <w:t>Ricardo Alejandro Hernández Hernández</w:t>
-            </w:r>
+              <w:t>Ricar</w:t>
+            </w:r>
+            <w:r>
+              <w:rPr>
+                <w:rFonts w:ascii="Arial" w:eastAsiaTheme="minorHAnsi" w:hAnsi="Arial" w:cs="Arial"/>
+                <w:sz w:val="24"/>
+              </w:rPr>
+              <w:t xml:space="preserve">do Alejandro Hernández </w:t>
+            </w:r>
+            <w:proofErr w:type="spellStart"/>
+            <w:r>
+              <w:rPr>
+                <w:rFonts w:ascii="Arial" w:eastAsiaTheme="minorHAnsi" w:hAnsi="Arial" w:cs="Arial"/>
+                <w:sz w:val="24"/>
+              </w:rPr>
+              <w:t>Hernandez</w:t>
+            </w:r>
+            <w:proofErr w:type="spellEnd"/>
           </w:p>
         </w:tc>
         <w:tc>
@@ -823,13 +950,47 @@
                 <w:sz w:val="24"/>
               </w:rPr>
             </w:pPr>
-            <w:r>
-              <w:rPr>
-                <w:rFonts w:ascii="Arial" w:eastAsiaTheme="minorHAnsi" w:hAnsi="Arial" w:cs="Arial"/>
-                <w:sz w:val="24"/>
-              </w:rPr>
-              <w:t>Jose Enrique cuc cutz</w:t>
-            </w:r>
+            <w:proofErr w:type="spellStart"/>
+            <w:r>
+              <w:rPr>
+                <w:rFonts w:ascii="Arial" w:eastAsiaTheme="minorHAnsi" w:hAnsi="Arial" w:cs="Arial"/>
+                <w:sz w:val="24"/>
+              </w:rPr>
+              <w:t>Jose</w:t>
+            </w:r>
+            <w:proofErr w:type="spellEnd"/>
+            <w:r>
+              <w:rPr>
+                <w:rFonts w:ascii="Arial" w:eastAsiaTheme="minorHAnsi" w:hAnsi="Arial" w:cs="Arial"/>
+                <w:sz w:val="24"/>
+              </w:rPr>
+              <w:t xml:space="preserve"> Enrique </w:t>
+            </w:r>
+            <w:proofErr w:type="spellStart"/>
+            <w:r>
+              <w:rPr>
+                <w:rFonts w:ascii="Arial" w:eastAsiaTheme="minorHAnsi" w:hAnsi="Arial" w:cs="Arial"/>
+                <w:sz w:val="24"/>
+              </w:rPr>
+              <w:t>cuc</w:t>
+            </w:r>
+            <w:proofErr w:type="spellEnd"/>
+            <w:r>
+              <w:rPr>
+                <w:rFonts w:ascii="Arial" w:eastAsiaTheme="minorHAnsi" w:hAnsi="Arial" w:cs="Arial"/>
+                <w:sz w:val="24"/>
+              </w:rPr>
+              <w:t xml:space="preserve"> </w:t>
+            </w:r>
+            <w:proofErr w:type="spellStart"/>
+            <w:r>
+              <w:rPr>
+                <w:rFonts w:ascii="Arial" w:eastAsiaTheme="minorHAnsi" w:hAnsi="Arial" w:cs="Arial"/>
+                <w:sz w:val="24"/>
+              </w:rPr>
+              <w:t>cutz</w:t>
+            </w:r>
+            <w:proofErr w:type="spellEnd"/>
           </w:p>
         </w:tc>
         <w:tc>
@@ -867,12 +1028,21 @@
                 <w:sz w:val="24"/>
               </w:rPr>
             </w:pPr>
-            <w:r>
-              <w:rPr>
-                <w:rFonts w:ascii="Arial" w:eastAsiaTheme="minorHAnsi" w:hAnsi="Arial" w:cs="Arial"/>
-                <w:sz w:val="24"/>
-              </w:rPr>
-              <w:t>Angel Gabriel Ernesto Grijalva Castro</w:t>
+            <w:proofErr w:type="spellStart"/>
+            <w:r>
+              <w:rPr>
+                <w:rFonts w:ascii="Arial" w:eastAsiaTheme="minorHAnsi" w:hAnsi="Arial" w:cs="Arial"/>
+                <w:sz w:val="24"/>
+              </w:rPr>
+              <w:t>Angel</w:t>
+            </w:r>
+            <w:proofErr w:type="spellEnd"/>
+            <w:r>
+              <w:rPr>
+                <w:rFonts w:ascii="Arial" w:eastAsiaTheme="minorHAnsi" w:hAnsi="Arial" w:cs="Arial"/>
+                <w:sz w:val="24"/>
+              </w:rPr>
+              <w:t xml:space="preserve"> Gabriel Ernesto Grijalva Castro</w:t>
             </w:r>
           </w:p>
         </w:tc>
@@ -886,14 +1056,12 @@
               <w:rPr>
                 <w:rFonts w:ascii="Arial" w:eastAsiaTheme="minorHAnsi" w:hAnsi="Arial" w:cs="Arial"/>
                 <w:sz w:val="24"/>
-                <w:u w:val="single"/>
               </w:rPr>
             </w:pPr>
             <w:r>
               <w:rPr>
                 <w:rFonts w:ascii="Arial" w:eastAsiaTheme="minorHAnsi" w:hAnsi="Arial" w:cs="Arial"/>
                 <w:sz w:val="24"/>
-                <w:u w:val="single"/>
               </w:rPr>
               <w:t>Programador</w:t>
             </w:r>
@@ -913,12 +1081,37 @@
                 <w:sz w:val="24"/>
               </w:rPr>
             </w:pPr>
-            <w:r>
-              <w:rPr>
-                <w:rFonts w:ascii="Arial" w:eastAsiaTheme="minorHAnsi" w:hAnsi="Arial" w:cs="Arial"/>
-                <w:sz w:val="24"/>
-              </w:rPr>
-              <w:t>Angel Gahel Padilla Pacheco</w:t>
+            <w:proofErr w:type="spellStart"/>
+            <w:r>
+              <w:rPr>
+                <w:rFonts w:ascii="Arial" w:eastAsiaTheme="minorHAnsi" w:hAnsi="Arial" w:cs="Arial"/>
+                <w:sz w:val="24"/>
+              </w:rPr>
+              <w:t>Angel</w:t>
+            </w:r>
+            <w:proofErr w:type="spellEnd"/>
+            <w:r>
+              <w:rPr>
+                <w:rFonts w:ascii="Arial" w:eastAsiaTheme="minorHAnsi" w:hAnsi="Arial" w:cs="Arial"/>
+                <w:sz w:val="24"/>
+              </w:rPr>
+              <w:t xml:space="preserve"> </w:t>
+            </w:r>
+            <w:proofErr w:type="spellStart"/>
+            <w:r>
+              <w:rPr>
+                <w:rFonts w:ascii="Arial" w:eastAsiaTheme="minorHAnsi" w:hAnsi="Arial" w:cs="Arial"/>
+                <w:sz w:val="24"/>
+              </w:rPr>
+              <w:t>Gahel</w:t>
+            </w:r>
+            <w:proofErr w:type="spellEnd"/>
+            <w:r>
+              <w:rPr>
+                <w:rFonts w:ascii="Arial" w:eastAsiaTheme="minorHAnsi" w:hAnsi="Arial" w:cs="Arial"/>
+                <w:sz w:val="24"/>
+              </w:rPr>
+              <w:t xml:space="preserve"> Padilla Pacheco</w:t>
             </w:r>
           </w:p>
         </w:tc>
@@ -957,12 +1150,37 @@
                 <w:sz w:val="24"/>
               </w:rPr>
             </w:pPr>
-            <w:r>
-              <w:rPr>
-                <w:rFonts w:ascii="Arial" w:eastAsiaTheme="minorHAnsi" w:hAnsi="Arial" w:cs="Arial"/>
-                <w:sz w:val="24"/>
-              </w:rPr>
-              <w:t>Osman Emmanuell Veliz Guzmán</w:t>
+            <w:proofErr w:type="spellStart"/>
+            <w:r>
+              <w:rPr>
+                <w:rFonts w:ascii="Arial" w:eastAsiaTheme="minorHAnsi" w:hAnsi="Arial" w:cs="Arial"/>
+                <w:sz w:val="24"/>
+              </w:rPr>
+              <w:t>Osman</w:t>
+            </w:r>
+            <w:proofErr w:type="spellEnd"/>
+            <w:r>
+              <w:rPr>
+                <w:rFonts w:ascii="Arial" w:eastAsiaTheme="minorHAnsi" w:hAnsi="Arial" w:cs="Arial"/>
+                <w:sz w:val="24"/>
+              </w:rPr>
+              <w:t xml:space="preserve"> </w:t>
+            </w:r>
+            <w:proofErr w:type="spellStart"/>
+            <w:r>
+              <w:rPr>
+                <w:rFonts w:ascii="Arial" w:eastAsiaTheme="minorHAnsi" w:hAnsi="Arial" w:cs="Arial"/>
+                <w:sz w:val="24"/>
+              </w:rPr>
+              <w:t>Emmanuell</w:t>
+            </w:r>
+            <w:proofErr w:type="spellEnd"/>
+            <w:r>
+              <w:rPr>
+                <w:rFonts w:ascii="Arial" w:eastAsiaTheme="minorHAnsi" w:hAnsi="Arial" w:cs="Arial"/>
+                <w:sz w:val="24"/>
+              </w:rPr>
+              <w:t xml:space="preserve"> Veliz Guzmán</w:t>
             </w:r>
           </w:p>
         </w:tc>
@@ -1006,8 +1224,33 @@
                 <w:rFonts w:ascii="Arial" w:eastAsiaTheme="minorHAnsi" w:hAnsi="Arial" w:cs="Arial"/>
                 <w:sz w:val="24"/>
               </w:rPr>
-              <w:t>Carlos Alejandro Patal Choc</w:t>
-            </w:r>
+              <w:t xml:space="preserve">Carlos Alejandro </w:t>
+            </w:r>
+            <w:proofErr w:type="spellStart"/>
+            <w:r>
+              <w:rPr>
+                <w:rFonts w:ascii="Arial" w:eastAsiaTheme="minorHAnsi" w:hAnsi="Arial" w:cs="Arial"/>
+                <w:sz w:val="24"/>
+              </w:rPr>
+              <w:t>Patal</w:t>
+            </w:r>
+            <w:proofErr w:type="spellEnd"/>
+            <w:r>
+              <w:rPr>
+                <w:rFonts w:ascii="Arial" w:eastAsiaTheme="minorHAnsi" w:hAnsi="Arial" w:cs="Arial"/>
+                <w:sz w:val="24"/>
+              </w:rPr>
+              <w:t xml:space="preserve"> </w:t>
+            </w:r>
+            <w:proofErr w:type="spellStart"/>
+            <w:r>
+              <w:rPr>
+                <w:rFonts w:ascii="Arial" w:eastAsiaTheme="minorHAnsi" w:hAnsi="Arial" w:cs="Arial"/>
+                <w:sz w:val="24"/>
+              </w:rPr>
+              <w:t>Choc</w:t>
+            </w:r>
+            <w:proofErr w:type="spellEnd"/>
           </w:p>
         </w:tc>
         <w:tc>
@@ -1090,6 +1333,34 @@
                 <w:szCs w:val="24"/>
               </w:rPr>
             </w:pPr>
+            <w:proofErr w:type="spellStart"/>
+            <w:r>
+              <w:rPr>
+                <w:rFonts w:ascii="Arial" w:eastAsiaTheme="minorEastAsia" w:hAnsi="Arial" w:cs="Arial"/>
+                <w:sz w:val="24"/>
+                <w:szCs w:val="24"/>
+              </w:rPr>
+              <w:t>Benjamin</w:t>
+            </w:r>
+            <w:proofErr w:type="spellEnd"/>
+            <w:r>
+              <w:rPr>
+                <w:rFonts w:ascii="Arial" w:eastAsiaTheme="minorEastAsia" w:hAnsi="Arial" w:cs="Arial"/>
+                <w:sz w:val="24"/>
+                <w:szCs w:val="24"/>
+              </w:rPr>
+              <w:t xml:space="preserve"> Eli Argueta </w:t>
+            </w:r>
+            <w:proofErr w:type="spellStart"/>
+            <w:r>
+              <w:rPr>
+                <w:rFonts w:ascii="Arial" w:eastAsiaTheme="minorEastAsia" w:hAnsi="Arial" w:cs="Arial"/>
+                <w:sz w:val="24"/>
+                <w:szCs w:val="24"/>
+              </w:rPr>
+              <w:t>Caal</w:t>
+            </w:r>
+            <w:proofErr w:type="spellEnd"/>
           </w:p>
         </w:tc>
         <w:tc>
@@ -1105,6 +1376,13 @@
                 <w:szCs w:val="24"/>
               </w:rPr>
             </w:pPr>
+            <w:r>
+              <w:rPr>
+                <w:rFonts w:ascii="Arial" w:eastAsiaTheme="minorHAnsi" w:hAnsi="Arial" w:cs="Arial"/>
+                <w:sz w:val="24"/>
+              </w:rPr>
+              <w:t>Programador</w:t>
+            </w:r>
           </w:p>
         </w:tc>
       </w:tr>
@@ -1121,6 +1399,22 @@
                 <w:sz w:val="24"/>
               </w:rPr>
             </w:pPr>
+            <w:proofErr w:type="spellStart"/>
+            <w:r>
+              <w:rPr>
+                <w:rFonts w:ascii="Arial" w:eastAsiaTheme="minorHAnsi" w:hAnsi="Arial" w:cs="Arial"/>
+                <w:sz w:val="24"/>
+              </w:rPr>
+              <w:t>Jeferson</w:t>
+            </w:r>
+            <w:proofErr w:type="spellEnd"/>
+            <w:r>
+              <w:rPr>
+                <w:rFonts w:ascii="Arial" w:eastAsiaTheme="minorHAnsi" w:hAnsi="Arial" w:cs="Arial"/>
+                <w:sz w:val="24"/>
+              </w:rPr>
+              <w:t xml:space="preserve"> André Cano López</w:t>
+            </w:r>
           </w:p>
         </w:tc>
         <w:tc>
@@ -1135,6 +1429,13 @@
                 <w:sz w:val="24"/>
               </w:rPr>
             </w:pPr>
+            <w:r>
+              <w:rPr>
+                <w:rFonts w:ascii="Arial" w:eastAsiaTheme="minorHAnsi" w:hAnsi="Arial" w:cs="Arial"/>
+                <w:sz w:val="24"/>
+              </w:rPr>
+              <w:t>Programador</w:t>
+            </w:r>
           </w:p>
         </w:tc>
       </w:tr>
@@ -1151,6 +1452,52 @@
                 <w:sz w:val="24"/>
               </w:rPr>
             </w:pPr>
+            <w:r>
+              <w:rPr>
+                <w:rFonts w:ascii="Arial" w:eastAsiaTheme="minorHAnsi" w:hAnsi="Arial" w:cs="Arial"/>
+                <w:sz w:val="24"/>
+              </w:rPr>
+              <w:t xml:space="preserve">Franklin </w:t>
+            </w:r>
+            <w:proofErr w:type="spellStart"/>
+            <w:r>
+              <w:rPr>
+                <w:rFonts w:ascii="Arial" w:eastAsiaTheme="minorHAnsi" w:hAnsi="Arial" w:cs="Arial"/>
+                <w:sz w:val="24"/>
+              </w:rPr>
+              <w:t>Stev</w:t>
+            </w:r>
+            <w:proofErr w:type="spellEnd"/>
+            <w:r>
+              <w:rPr>
+                <w:rFonts w:ascii="Arial" w:eastAsiaTheme="minorHAnsi" w:hAnsi="Arial" w:cs="Arial"/>
+                <w:sz w:val="24"/>
+              </w:rPr>
+              <w:t xml:space="preserve"> </w:t>
+            </w:r>
+            <w:proofErr w:type="spellStart"/>
+            <w:r>
+              <w:rPr>
+                <w:rFonts w:ascii="Arial" w:eastAsiaTheme="minorHAnsi" w:hAnsi="Arial" w:cs="Arial"/>
+                <w:sz w:val="24"/>
+              </w:rPr>
+              <w:t>Paiz</w:t>
+            </w:r>
+            <w:proofErr w:type="spellEnd"/>
+            <w:r>
+              <w:rPr>
+                <w:rFonts w:ascii="Arial" w:eastAsiaTheme="minorHAnsi" w:hAnsi="Arial" w:cs="Arial"/>
+                <w:sz w:val="24"/>
+              </w:rPr>
+              <w:t xml:space="preserve"> </w:t>
+            </w:r>
+            <w:r>
+              <w:rPr>
+                <w:rFonts w:ascii="Arial" w:eastAsiaTheme="minorHAnsi" w:hAnsi="Arial" w:cs="Arial"/>
+                <w:sz w:val="24"/>
+              </w:rPr>
+              <w:t>Chávez</w:t>
+            </w:r>
           </w:p>
         </w:tc>
         <w:tc>
@@ -1165,6 +1512,13 @@
                 <w:sz w:val="24"/>
               </w:rPr>
             </w:pPr>
+            <w:r>
+              <w:rPr>
+                <w:rFonts w:ascii="Arial" w:eastAsiaTheme="minorHAnsi" w:hAnsi="Arial" w:cs="Arial"/>
+                <w:sz w:val="24"/>
+              </w:rPr>
+              <w:t>Programador</w:t>
+            </w:r>
           </w:p>
         </w:tc>
       </w:tr>
@@ -1208,6 +1562,2093 @@
         </w:rPr>
       </w:pPr>
     </w:p>
+    <w:p>
+      <w:pPr>
+        <w:jc w:val="center"/>
+        <w:rPr>
+          <w:rFonts w:ascii="Arial" w:eastAsiaTheme="minorHAnsi" w:hAnsi="Arial" w:cs="Arial"/>
+          <w:b/>
+          <w:sz w:val="44"/>
+          <w:szCs w:val="44"/>
+        </w:rPr>
+      </w:pPr>
+      <w:r>
+        <w:rPr>
+          <w:rFonts w:ascii="Arial" w:eastAsiaTheme="minorHAnsi" w:hAnsi="Arial" w:cs="Arial"/>
+          <w:b/>
+          <w:sz w:val="44"/>
+          <w:szCs w:val="44"/>
+        </w:rPr>
+        <w:t>Historias de Usuario</w:t>
+      </w:r>
+    </w:p>
+    <w:p>
+      <w:pPr>
+        <w:rPr>
+          <w:rFonts w:ascii="Arial" w:eastAsiaTheme="minorHAnsi" w:hAnsi="Arial" w:cs="Arial"/>
+          <w:b/>
+          <w:sz w:val="20"/>
+          <w:szCs w:val="20"/>
+        </w:rPr>
+      </w:pPr>
+    </w:p>
+    <w:p>
+      <w:pPr>
+        <w:rPr>
+          <w:rFonts w:ascii="Arial" w:eastAsiaTheme="minorHAnsi" w:hAnsi="Arial" w:cs="Arial"/>
+          <w:b/>
+          <w:sz w:val="20"/>
+          <w:szCs w:val="20"/>
+          <w:u w:val="single"/>
+        </w:rPr>
+      </w:pPr>
+      <w:proofErr w:type="spellStart"/>
+      <w:proofErr w:type="gramStart"/>
+      <w:r>
+        <w:rPr>
+          <w:rFonts w:ascii="Arial" w:eastAsiaTheme="minorHAnsi" w:hAnsi="Arial" w:cs="Arial"/>
+          <w:b/>
+          <w:sz w:val="20"/>
+          <w:szCs w:val="20"/>
+        </w:rPr>
+        <w:t>Tupla</w:t>
+      </w:r>
+      <w:proofErr w:type="spellEnd"/>
+      <w:r>
+        <w:rPr>
+          <w:rFonts w:ascii="Arial" w:eastAsiaTheme="minorHAnsi" w:hAnsi="Arial" w:cs="Arial"/>
+          <w:b/>
+          <w:sz w:val="20"/>
+          <w:szCs w:val="20"/>
+        </w:rPr>
+        <w:t xml:space="preserve"> :</w:t>
+      </w:r>
+      <w:proofErr w:type="gramEnd"/>
+      <w:r>
+        <w:rPr>
+          <w:rFonts w:ascii="Arial" w:eastAsiaTheme="minorHAnsi" w:hAnsi="Arial" w:cs="Arial"/>
+          <w:b/>
+          <w:sz w:val="20"/>
+          <w:szCs w:val="20"/>
+        </w:rPr>
+        <w:t xml:space="preserve"> Reserva</w:t>
+      </w:r>
+    </w:p>
+    <w:p>
+      <w:r>
+        <w:t>HUCP-001 Realizar Nueva Reserva</w:t>
+      </w:r>
+    </w:p>
+    <w:p>
+      <w:r>
+        <w:t>Como: Un invitado</w:t>
+      </w:r>
+    </w:p>
+    <w:p>
+      <w:r>
+        <w:t>Quiero: Seleccionar una propiedad, elegir mis fechas de inicio y fin, y confirmar una reserva</w:t>
+      </w:r>
+    </w:p>
+    <w:p>
+      <w:r>
+        <w:t>Para: Asegurar mi estancia en la propiedad deseada.</w:t>
+      </w:r>
+    </w:p>
+    <w:p/>
+    <w:p>
+      <w:r>
+        <w:t>HUCP-002 Gestionar Mis Reservas</w:t>
+      </w:r>
+    </w:p>
+    <w:p>
+      <w:r>
+        <w:t>Como: Un invitado o un anfitrión</w:t>
+      </w:r>
+    </w:p>
+    <w:p>
+      <w:r>
+        <w:t>Quiero: Ver el estado de mis reservas (confirmado, cancelado, completado) y tener la opción de modificar o cancelar una reserva si es necesario</w:t>
+      </w:r>
+    </w:p>
+    <w:p>
+      <w:r>
+        <w:t>Para: Tener control y visibilidad sobre mis estancias o la ocupación de mi propiedad.</w:t>
+      </w:r>
+    </w:p>
+    <w:p/>
+    <w:p>
+      <w:r>
+        <w:t>HUCP-003 Consultar Disponibilidad y Precios de Propiedades</w:t>
+      </w:r>
+    </w:p>
+    <w:p>
+      <w:r>
+        <w:t>Como: Un invitado</w:t>
+      </w:r>
+    </w:p>
+    <w:p>
+      <w:r>
+        <w:t>Quiero: Buscar propiedades y ver su precio por día y disponibilidad en un rango de fechas</w:t>
+      </w:r>
+    </w:p>
+    <w:p>
+      <w:r>
+        <w:t>Para: Encontrar la propiedad que mejor se adapte a mis necesidades y presupuesto para mis fechas de viaje.</w:t>
+      </w:r>
+    </w:p>
+    <w:p/>
+    <w:p/>
+    <w:p/>
+    <w:p/>
+    <w:p/>
+    <w:p>
+      <w:pPr>
+        <w:rPr>
+          <w:b/>
+        </w:rPr>
+      </w:pPr>
+      <w:proofErr w:type="spellStart"/>
+      <w:r>
+        <w:rPr>
+          <w:b/>
+        </w:rPr>
+        <w:lastRenderedPageBreak/>
+        <w:t>Tupla</w:t>
+      </w:r>
+      <w:proofErr w:type="spellEnd"/>
+      <w:r>
+        <w:rPr>
+          <w:b/>
+        </w:rPr>
+        <w:t>: Empleados</w:t>
+      </w:r>
+    </w:p>
+    <w:p>
+      <w:pPr>
+        <w:rPr>
+          <w:b/>
+          <w:color w:val="0070C0"/>
+          <w:u w:val="single"/>
+        </w:rPr>
+      </w:pPr>
+      <w:r>
+        <w:rPr>
+          <w:b/>
+          <w:color w:val="0070C0"/>
+          <w:u w:val="single"/>
+        </w:rPr>
+        <w:t>HU</w:t>
+      </w:r>
+      <w:r>
+        <w:rPr>
+          <w:b/>
+          <w:color w:val="0070C0"/>
+          <w:u w:val="single"/>
+        </w:rPr>
+        <w:t>FP-004</w:t>
+      </w:r>
+      <w:r>
+        <w:rPr>
+          <w:b/>
+          <w:color w:val="0070C0"/>
+          <w:u w:val="single"/>
+        </w:rPr>
+        <w:t xml:space="preserve"> </w:t>
+      </w:r>
+      <w:r>
+        <w:rPr>
+          <w:b/>
+          <w:color w:val="0070C0"/>
+        </w:rPr>
+        <w:t xml:space="preserve">Lista de </w:t>
+      </w:r>
+      <w:r>
+        <w:rPr>
+          <w:b/>
+          <w:color w:val="0070C0"/>
+        </w:rPr>
+        <w:t xml:space="preserve">los </w:t>
+      </w:r>
+      <w:r>
+        <w:rPr>
+          <w:b/>
+          <w:color w:val="0070C0"/>
+        </w:rPr>
+        <w:t>empleados</w:t>
+      </w:r>
+    </w:p>
+    <w:p>
+      <w:r>
+        <w:rPr>
+          <w:b/>
+        </w:rPr>
+        <w:t>Como:</w:t>
+      </w:r>
+      <w:r>
+        <w:t xml:space="preserve"> Administrador de recursos humanos</w:t>
+      </w:r>
+    </w:p>
+    <w:p>
+      <w:r>
+        <w:rPr>
+          <w:b/>
+        </w:rPr>
+        <w:t>Quiero</w:t>
+      </w:r>
+      <w:proofErr w:type="gramStart"/>
+      <w:r>
+        <w:rPr>
+          <w:b/>
+        </w:rPr>
+        <w:t xml:space="preserve">:  </w:t>
+      </w:r>
+      <w:r>
+        <w:t>Poder</w:t>
+      </w:r>
+      <w:proofErr w:type="gramEnd"/>
+      <w:r>
+        <w:t xml:space="preserve"> ver una lista de empleados activos</w:t>
+      </w:r>
+    </w:p>
+    <w:p>
+      <w:r>
+        <w:rPr>
+          <w:b/>
+        </w:rPr>
+        <w:t>Para:</w:t>
+      </w:r>
+      <w:r>
+        <w:t xml:space="preserve"> Poder gestionar de manera eficiente los recursos y asegurarme de que solo los empleados vigentes están siendo considerados en los procesos internos.</w:t>
+      </w:r>
+    </w:p>
+    <w:p/>
+    <w:p>
+      <w:pPr>
+        <w:rPr>
+          <w:b/>
+          <w:color w:val="0070C0"/>
+        </w:rPr>
+      </w:pPr>
+      <w:r>
+        <w:rPr>
+          <w:b/>
+          <w:color w:val="0070C0"/>
+          <w:u w:val="single"/>
+        </w:rPr>
+        <w:t>HU</w:t>
+      </w:r>
+      <w:r>
+        <w:rPr>
+          <w:b/>
+          <w:color w:val="0070C0"/>
+          <w:u w:val="single"/>
+        </w:rPr>
+        <w:t>FP</w:t>
+      </w:r>
+      <w:r>
+        <w:rPr>
+          <w:b/>
+          <w:color w:val="0070C0"/>
+          <w:u w:val="single"/>
+        </w:rPr>
+        <w:t>-00</w:t>
+      </w:r>
+      <w:r>
+        <w:rPr>
+          <w:b/>
+          <w:color w:val="0070C0"/>
+          <w:u w:val="single"/>
+        </w:rPr>
+        <w:t>5</w:t>
+      </w:r>
+      <w:r>
+        <w:rPr>
+          <w:b/>
+          <w:color w:val="0070C0"/>
+          <w:u w:val="single"/>
+        </w:rPr>
+        <w:t>:</w:t>
+      </w:r>
+      <w:r>
+        <w:rPr>
+          <w:b/>
+          <w:color w:val="0070C0"/>
+        </w:rPr>
+        <w:t xml:space="preserve"> Registro de nuevos empleados</w:t>
+      </w:r>
+    </w:p>
+    <w:p>
+      <w:r>
+        <w:rPr>
+          <w:b/>
+        </w:rPr>
+        <w:t>Como</w:t>
+      </w:r>
+      <w:r>
+        <w:rPr>
+          <w:b/>
+        </w:rPr>
+        <w:t>:</w:t>
+      </w:r>
+      <w:r>
+        <w:t xml:space="preserve"> Responsable de contratación</w:t>
+      </w:r>
+    </w:p>
+    <w:p>
+      <w:r>
+        <w:rPr>
+          <w:b/>
+        </w:rPr>
+        <w:t>Quiero</w:t>
+      </w:r>
+      <w:r>
+        <w:rPr>
+          <w:b/>
+        </w:rPr>
+        <w:t>:</w:t>
+      </w:r>
+      <w:r>
+        <w:t xml:space="preserve"> Poder agregar nuevos empleados con su información (nombre, apellido, correo, teléfono, cargo, fecha de contratación)</w:t>
+      </w:r>
+    </w:p>
+    <w:p>
+      <w:r>
+        <w:rPr>
+          <w:b/>
+        </w:rPr>
+        <w:t>Para</w:t>
+      </w:r>
+      <w:r>
+        <w:rPr>
+          <w:b/>
+        </w:rPr>
+        <w:t>:</w:t>
+      </w:r>
+      <w:r>
+        <w:t xml:space="preserve"> Mantener la base de datos actualizada y asegurarme de que se realice un registro adecuado y completo de todos los empleados nuevos.</w:t>
+      </w:r>
+    </w:p>
+    <w:p/>
+    <w:p>
+      <w:pPr>
+        <w:rPr>
+          <w:b/>
+          <w:color w:val="0070C0"/>
+        </w:rPr>
+      </w:pPr>
+      <w:r>
+        <w:rPr>
+          <w:b/>
+          <w:color w:val="0070C0"/>
+          <w:u w:val="single"/>
+        </w:rPr>
+        <w:t>HU</w:t>
+      </w:r>
+      <w:r>
+        <w:rPr>
+          <w:b/>
+          <w:color w:val="0070C0"/>
+          <w:u w:val="single"/>
+        </w:rPr>
+        <w:t>FP</w:t>
+      </w:r>
+      <w:r>
+        <w:rPr>
+          <w:b/>
+          <w:color w:val="0070C0"/>
+          <w:u w:val="single"/>
+        </w:rPr>
+        <w:t>-00</w:t>
+      </w:r>
+      <w:r>
+        <w:rPr>
+          <w:b/>
+          <w:color w:val="0070C0"/>
+          <w:u w:val="single"/>
+        </w:rPr>
+        <w:t>6</w:t>
+      </w:r>
+      <w:r>
+        <w:rPr>
+          <w:b/>
+          <w:color w:val="0070C0"/>
+          <w:u w:val="single"/>
+        </w:rPr>
+        <w:t>:</w:t>
+      </w:r>
+      <w:r>
+        <w:rPr>
+          <w:b/>
+          <w:color w:val="0070C0"/>
+        </w:rPr>
+        <w:t xml:space="preserve"> Actualización de la información del empleado</w:t>
+      </w:r>
+    </w:p>
+    <w:p>
+      <w:r>
+        <w:rPr>
+          <w:b/>
+        </w:rPr>
+        <w:t>Como</w:t>
+      </w:r>
+      <w:r>
+        <w:rPr>
+          <w:b/>
+        </w:rPr>
+        <w:t>:</w:t>
+      </w:r>
+      <w:r>
+        <w:t xml:space="preserve"> Gerente de departamento</w:t>
+      </w:r>
+    </w:p>
+    <w:p>
+      <w:r>
+        <w:rPr>
+          <w:b/>
+        </w:rPr>
+        <w:t>Quiero</w:t>
+      </w:r>
+      <w:r>
+        <w:rPr>
+          <w:b/>
+        </w:rPr>
+        <w:t>:</w:t>
+      </w:r>
+      <w:r>
+        <w:t xml:space="preserve"> Poder actualizar la información de los empleados (cargo, teléfono, correo)</w:t>
+      </w:r>
+    </w:p>
+    <w:p>
+      <w:r>
+        <w:rPr>
+          <w:b/>
+        </w:rPr>
+        <w:t>Para</w:t>
+      </w:r>
+      <w:r>
+        <w:t>: Asegurarme de que la base de datos siempre refleje la información más actual y optimizar la comunicación dentro del equipo.</w:t>
+      </w:r>
+    </w:p>
+    <w:p/>
+    <w:p>
+      <w:pPr>
+        <w:rPr>
+          <w:b/>
+        </w:rPr>
+      </w:pPr>
+      <w:proofErr w:type="spellStart"/>
+      <w:r>
+        <w:rPr>
+          <w:b/>
+        </w:rPr>
+        <w:t>Tupla</w:t>
+      </w:r>
+      <w:proofErr w:type="spellEnd"/>
+      <w:r>
+        <w:rPr>
+          <w:b/>
+        </w:rPr>
+        <w:t>: Pago</w:t>
+      </w:r>
+    </w:p>
+    <w:p>
+      <w:r>
+        <w:t>HURH-007 Registro de pago:</w:t>
+      </w:r>
+    </w:p>
+    <w:p>
+      <w:r>
+        <w:t>1. Como un registro de pagos</w:t>
+      </w:r>
+    </w:p>
+    <w:p>
+      <w:r>
+        <w:t>2. Quiero que registre los datos del monto</w:t>
+      </w:r>
+    </w:p>
+    <w:p>
+      <w:r>
+        <w:t>3. Para poder confirmar que los datos del monto estén registrados</w:t>
+      </w:r>
+    </w:p>
+    <w:p/>
+    <w:p>
+      <w:r>
+        <w:t>HURH-008 Validación de monto máximo</w:t>
+      </w:r>
+    </w:p>
+    <w:p>
+      <w:r>
+        <w:t xml:space="preserve">1. Como método de pago </w:t>
+      </w:r>
+    </w:p>
+    <w:p>
+      <w:r>
+        <w:t>2. Quiero que el monto sea en efectivo o en tarjeta</w:t>
+      </w:r>
+    </w:p>
+    <w:p>
+      <w:r>
+        <w:t>3. Para verificar si el monto de pago es valido</w:t>
+      </w:r>
+    </w:p>
+    <w:p/>
+    <w:p>
+      <w:r>
+        <w:t>HU</w:t>
+      </w:r>
+      <w:r>
+        <w:t>RH</w:t>
+      </w:r>
+      <w:r>
+        <w:t>-009 Generación de recibo de pago</w:t>
+      </w:r>
+    </w:p>
+    <w:p>
+      <w:r>
+        <w:t xml:space="preserve">1. Como registro de pago recibido </w:t>
+      </w:r>
+    </w:p>
+    <w:p>
+      <w:r>
+        <w:lastRenderedPageBreak/>
+        <w:t>2. Quiero que me den la información del monto de pago</w:t>
+      </w:r>
+    </w:p>
+    <w:p>
+      <w:r>
+        <w:t>3. Para que registre el recibo y se almacene en el sistema</w:t>
+      </w:r>
+      <w:r>
+        <w:br/>
+      </w:r>
+    </w:p>
+    <w:p>
+      <w:pPr>
+        <w:rPr>
+          <w:b/>
+        </w:rPr>
+      </w:pPr>
+      <w:r>
+        <w:br/>
+      </w:r>
+      <w:proofErr w:type="spellStart"/>
+      <w:r>
+        <w:rPr>
+          <w:b/>
+        </w:rPr>
+        <w:t>TUPLA</w:t>
+      </w:r>
+      <w:proofErr w:type="gramStart"/>
+      <w:r>
+        <w:rPr>
+          <w:b/>
+        </w:rPr>
+        <w:t>:Servicios</w:t>
+      </w:r>
+      <w:proofErr w:type="spellEnd"/>
+      <w:proofErr w:type="gramEnd"/>
+    </w:p>
+    <w:p>
+      <w:pPr>
+        <w:rPr>
+          <w:b/>
+        </w:rPr>
+      </w:pPr>
+      <w:r>
+        <w:t>HUJC-010</w:t>
+      </w:r>
+    </w:p>
+    <w:p>
+      <w:pPr>
+        <w:pStyle w:val="paragraph"/>
+        <w:spacing w:before="0" w:beforeAutospacing="0" w:after="0" w:afterAutospacing="0"/>
+        <w:textAlignment w:val="baseline"/>
+        <w:rPr>
+          <w:rStyle w:val="eop"/>
+          <w:rFonts w:ascii="Calibri" w:eastAsia="MS Mincho" w:hAnsi="Calibri" w:cs="Calibri"/>
+          <w:sz w:val="22"/>
+          <w:szCs w:val="22"/>
+        </w:rPr>
+      </w:pPr>
+      <w:r>
+        <w:rPr>
+          <w:rStyle w:val="normaltextrun"/>
+          <w:rFonts w:ascii="Calibri" w:hAnsi="Calibri" w:cs="Calibri"/>
+          <w:sz w:val="22"/>
+          <w:szCs w:val="22"/>
+        </w:rPr>
+        <w:t>Como</w:t>
+      </w:r>
+      <w:r>
+        <w:rPr>
+          <w:rStyle w:val="normaltextrun"/>
+          <w:rFonts w:ascii="Calibri" w:hAnsi="Calibri" w:cs="Calibri"/>
+          <w:sz w:val="22"/>
+          <w:szCs w:val="22"/>
+          <w:lang w:val="es-419"/>
+        </w:rPr>
+        <w:t>:</w:t>
+      </w:r>
+      <w:r>
+        <w:rPr>
+          <w:rStyle w:val="normaltextrun"/>
+          <w:rFonts w:ascii="Calibri" w:hAnsi="Calibri" w:cs="Calibri"/>
+          <w:sz w:val="22"/>
+          <w:szCs w:val="22"/>
+        </w:rPr>
+        <w:t xml:space="preserve"> cliente </w:t>
+      </w:r>
+      <w:r>
+        <w:rPr>
+          <w:rStyle w:val="eop"/>
+          <w:rFonts w:ascii="Calibri" w:eastAsia="MS Mincho" w:hAnsi="Calibri" w:cs="Calibri"/>
+          <w:sz w:val="22"/>
+          <w:szCs w:val="22"/>
+        </w:rPr>
+        <w:t> </w:t>
+      </w:r>
+    </w:p>
+    <w:p>
+      <w:pPr>
+        <w:pStyle w:val="paragraph"/>
+        <w:spacing w:before="0" w:beforeAutospacing="0" w:after="0" w:afterAutospacing="0"/>
+        <w:textAlignment w:val="baseline"/>
+        <w:rPr>
+          <w:rFonts w:ascii="Segoe UI" w:hAnsi="Segoe UI" w:cs="Segoe UI"/>
+          <w:sz w:val="18"/>
+          <w:szCs w:val="18"/>
+        </w:rPr>
+      </w:pPr>
+    </w:p>
+    <w:p>
+      <w:pPr>
+        <w:pStyle w:val="paragraph"/>
+        <w:spacing w:before="0" w:beforeAutospacing="0" w:after="0" w:afterAutospacing="0"/>
+        <w:textAlignment w:val="baseline"/>
+        <w:rPr>
+          <w:rFonts w:ascii="Segoe UI" w:hAnsi="Segoe UI" w:cs="Segoe UI"/>
+          <w:sz w:val="18"/>
+          <w:szCs w:val="18"/>
+        </w:rPr>
+      </w:pPr>
+      <w:r>
+        <w:rPr>
+          <w:rStyle w:val="normaltextrun"/>
+          <w:rFonts w:ascii="Calibri" w:hAnsi="Calibri" w:cs="Calibri"/>
+          <w:sz w:val="22"/>
+          <w:szCs w:val="22"/>
+        </w:rPr>
+        <w:t>Quiero: ver los servicios con su nombre, descripción, horario disponible y costo extra,</w:t>
+      </w:r>
+      <w:r>
+        <w:rPr>
+          <w:rStyle w:val="eop"/>
+          <w:rFonts w:ascii="Calibri" w:eastAsia="MS Mincho" w:hAnsi="Calibri" w:cs="Calibri"/>
+          <w:sz w:val="22"/>
+          <w:szCs w:val="22"/>
+        </w:rPr>
+        <w:t> </w:t>
+      </w:r>
+    </w:p>
+    <w:p>
+      <w:pPr>
+        <w:pStyle w:val="paragraph"/>
+        <w:spacing w:before="0" w:beforeAutospacing="0" w:after="0" w:afterAutospacing="0"/>
+        <w:textAlignment w:val="baseline"/>
+        <w:rPr>
+          <w:rStyle w:val="normaltextrun"/>
+          <w:rFonts w:ascii="Calibri" w:hAnsi="Calibri" w:cs="Calibri"/>
+          <w:sz w:val="22"/>
+          <w:szCs w:val="22"/>
+        </w:rPr>
+      </w:pPr>
+    </w:p>
+    <w:p>
+      <w:pPr>
+        <w:pStyle w:val="paragraph"/>
+        <w:spacing w:before="0" w:beforeAutospacing="0" w:after="0" w:afterAutospacing="0"/>
+        <w:textAlignment w:val="baseline"/>
+        <w:rPr>
+          <w:rStyle w:val="eop"/>
+          <w:rFonts w:ascii="Calibri" w:eastAsia="MS Mincho" w:hAnsi="Calibri" w:cs="Calibri"/>
+          <w:sz w:val="22"/>
+          <w:szCs w:val="22"/>
+        </w:rPr>
+      </w:pPr>
+      <w:r>
+        <w:rPr>
+          <w:rStyle w:val="normaltextrun"/>
+          <w:rFonts w:ascii="Calibri" w:hAnsi="Calibri" w:cs="Calibri"/>
+          <w:sz w:val="22"/>
+          <w:szCs w:val="22"/>
+        </w:rPr>
+        <w:t>Para: poder elegir el servicio que mejor se adapte a mis necesidades y presupuesto.</w:t>
+      </w:r>
+      <w:r>
+        <w:rPr>
+          <w:rStyle w:val="eop"/>
+          <w:rFonts w:ascii="Calibri" w:eastAsia="MS Mincho" w:hAnsi="Calibri" w:cs="Calibri"/>
+          <w:sz w:val="22"/>
+          <w:szCs w:val="22"/>
+        </w:rPr>
+        <w:t> </w:t>
+      </w:r>
+    </w:p>
+    <w:p>
+      <w:pPr>
+        <w:pStyle w:val="paragraph"/>
+        <w:spacing w:before="0" w:beforeAutospacing="0" w:after="0" w:afterAutospacing="0"/>
+        <w:textAlignment w:val="baseline"/>
+        <w:rPr>
+          <w:rStyle w:val="eop"/>
+          <w:rFonts w:ascii="Calibri" w:eastAsia="MS Mincho" w:hAnsi="Calibri" w:cs="Calibri"/>
+          <w:sz w:val="22"/>
+          <w:szCs w:val="22"/>
+        </w:rPr>
+      </w:pPr>
+    </w:p>
+    <w:p>
+      <w:pPr>
+        <w:rPr>
+          <w:rStyle w:val="eop"/>
+          <w:b/>
+        </w:rPr>
+      </w:pPr>
+      <w:r>
+        <w:t>HUJC-011</w:t>
+      </w:r>
+    </w:p>
+    <w:p>
+      <w:pPr>
+        <w:pStyle w:val="paragraph"/>
+        <w:spacing w:before="0" w:beforeAutospacing="0" w:after="0" w:afterAutospacing="0"/>
+        <w:textAlignment w:val="baseline"/>
+        <w:rPr>
+          <w:rFonts w:ascii="Segoe UI" w:hAnsi="Segoe UI" w:cs="Segoe UI"/>
+          <w:sz w:val="18"/>
+          <w:szCs w:val="18"/>
+        </w:rPr>
+      </w:pPr>
+      <w:r>
+        <w:rPr>
+          <w:rStyle w:val="normaltextrun"/>
+          <w:rFonts w:ascii="Calibri" w:hAnsi="Calibri" w:cs="Calibri"/>
+          <w:sz w:val="22"/>
+          <w:szCs w:val="22"/>
+        </w:rPr>
+        <w:t>Como: administrador </w:t>
+      </w:r>
+      <w:r>
+        <w:rPr>
+          <w:rStyle w:val="eop"/>
+          <w:rFonts w:ascii="Calibri" w:eastAsia="MS Mincho" w:hAnsi="Calibri" w:cs="Calibri"/>
+          <w:sz w:val="22"/>
+          <w:szCs w:val="22"/>
+        </w:rPr>
+        <w:t> </w:t>
+      </w:r>
+    </w:p>
+    <w:p>
+      <w:pPr>
+        <w:pStyle w:val="paragraph"/>
+        <w:spacing w:before="0" w:beforeAutospacing="0" w:after="0" w:afterAutospacing="0"/>
+        <w:textAlignment w:val="baseline"/>
+        <w:rPr>
+          <w:rStyle w:val="normaltextrun"/>
+          <w:rFonts w:ascii="Calibri" w:hAnsi="Calibri" w:cs="Calibri"/>
+          <w:sz w:val="22"/>
+          <w:szCs w:val="22"/>
+        </w:rPr>
+      </w:pPr>
+    </w:p>
+    <w:p>
+      <w:pPr>
+        <w:pStyle w:val="paragraph"/>
+        <w:spacing w:before="0" w:beforeAutospacing="0" w:after="0" w:afterAutospacing="0"/>
+        <w:textAlignment w:val="baseline"/>
+        <w:rPr>
+          <w:rFonts w:ascii="Segoe UI" w:hAnsi="Segoe UI" w:cs="Segoe UI"/>
+          <w:sz w:val="18"/>
+          <w:szCs w:val="18"/>
+        </w:rPr>
+      </w:pPr>
+      <w:r>
+        <w:rPr>
+          <w:rStyle w:val="normaltextrun"/>
+          <w:rFonts w:ascii="Calibri" w:hAnsi="Calibri" w:cs="Calibri"/>
+          <w:sz w:val="22"/>
+          <w:szCs w:val="22"/>
+        </w:rPr>
+        <w:t>Quiero: poder activar, desactivar y modificar los datos de un servicio (nombre, descripción, horario, costo extra y tipo de servicio),</w:t>
+      </w:r>
+      <w:r>
+        <w:rPr>
+          <w:rStyle w:val="eop"/>
+          <w:rFonts w:ascii="Calibri" w:eastAsia="MS Mincho" w:hAnsi="Calibri" w:cs="Calibri"/>
+          <w:sz w:val="22"/>
+          <w:szCs w:val="22"/>
+        </w:rPr>
+        <w:t> </w:t>
+      </w:r>
+    </w:p>
+    <w:p>
+      <w:pPr>
+        <w:pStyle w:val="paragraph"/>
+        <w:spacing w:before="0" w:beforeAutospacing="0" w:after="0" w:afterAutospacing="0"/>
+        <w:textAlignment w:val="baseline"/>
+        <w:rPr>
+          <w:rStyle w:val="normaltextrun"/>
+          <w:rFonts w:ascii="Calibri" w:hAnsi="Calibri" w:cs="Calibri"/>
+          <w:sz w:val="22"/>
+          <w:szCs w:val="22"/>
+        </w:rPr>
+      </w:pPr>
+    </w:p>
+    <w:p>
+      <w:pPr>
+        <w:pStyle w:val="paragraph"/>
+        <w:spacing w:before="0" w:beforeAutospacing="0" w:after="0" w:afterAutospacing="0"/>
+        <w:textAlignment w:val="baseline"/>
+        <w:rPr>
+          <w:rStyle w:val="eop"/>
+          <w:rFonts w:ascii="Calibri" w:eastAsia="MS Mincho" w:hAnsi="Calibri" w:cs="Calibri"/>
+          <w:sz w:val="22"/>
+          <w:szCs w:val="22"/>
+        </w:rPr>
+      </w:pPr>
+      <w:r>
+        <w:rPr>
+          <w:rStyle w:val="normaltextrun"/>
+          <w:rFonts w:ascii="Calibri" w:hAnsi="Calibri" w:cs="Calibri"/>
+          <w:sz w:val="22"/>
+          <w:szCs w:val="22"/>
+        </w:rPr>
+        <w:t>Para: mantener la información actualizada y ofrecer servicios vigentes a los clientes.</w:t>
+      </w:r>
+      <w:r>
+        <w:rPr>
+          <w:rStyle w:val="eop"/>
+          <w:rFonts w:ascii="Calibri" w:eastAsia="MS Mincho" w:hAnsi="Calibri" w:cs="Calibri"/>
+          <w:sz w:val="22"/>
+          <w:szCs w:val="22"/>
+        </w:rPr>
+        <w:t> </w:t>
+      </w:r>
+    </w:p>
+    <w:p>
+      <w:pPr>
+        <w:pStyle w:val="paragraph"/>
+        <w:spacing w:before="0" w:beforeAutospacing="0" w:after="0" w:afterAutospacing="0"/>
+        <w:textAlignment w:val="baseline"/>
+        <w:rPr>
+          <w:rStyle w:val="eop"/>
+          <w:rFonts w:ascii="Calibri" w:eastAsia="MS Mincho" w:hAnsi="Calibri" w:cs="Calibri"/>
+          <w:sz w:val="22"/>
+          <w:szCs w:val="22"/>
+        </w:rPr>
+      </w:pPr>
+    </w:p>
+    <w:p>
+      <w:pPr>
+        <w:pStyle w:val="paragraph"/>
+        <w:spacing w:before="0" w:beforeAutospacing="0" w:after="0" w:afterAutospacing="0"/>
+        <w:textAlignment w:val="baseline"/>
+        <w:rPr>
+          <w:rStyle w:val="eop"/>
+          <w:rFonts w:ascii="Calibri" w:eastAsia="MS Mincho" w:hAnsi="Calibri" w:cs="Calibri"/>
+          <w:sz w:val="22"/>
+          <w:szCs w:val="22"/>
+        </w:rPr>
+      </w:pPr>
+    </w:p>
+    <w:p>
+      <w:pPr>
+        <w:rPr>
+          <w:rStyle w:val="normaltextrun"/>
+          <w:b/>
+        </w:rPr>
+      </w:pPr>
+      <w:r>
+        <w:t>HUJC-012</w:t>
+      </w:r>
+    </w:p>
+    <w:p>
+      <w:pPr>
+        <w:pStyle w:val="paragraph"/>
+        <w:spacing w:before="0" w:beforeAutospacing="0" w:after="0" w:afterAutospacing="0"/>
+        <w:textAlignment w:val="baseline"/>
+        <w:rPr>
+          <w:rFonts w:ascii="Segoe UI" w:hAnsi="Segoe UI" w:cs="Segoe UI"/>
+          <w:sz w:val="18"/>
+          <w:szCs w:val="18"/>
+        </w:rPr>
+      </w:pPr>
+      <w:r>
+        <w:rPr>
+          <w:rStyle w:val="normaltextrun"/>
+          <w:rFonts w:ascii="Calibri" w:hAnsi="Calibri" w:cs="Calibri"/>
+          <w:sz w:val="22"/>
+          <w:szCs w:val="22"/>
+        </w:rPr>
+        <w:t>Como: usuario del sistema (empleado),</w:t>
+      </w:r>
+      <w:r>
+        <w:rPr>
+          <w:rStyle w:val="eop"/>
+          <w:rFonts w:ascii="Calibri" w:eastAsia="MS Mincho" w:hAnsi="Calibri" w:cs="Calibri"/>
+          <w:sz w:val="22"/>
+          <w:szCs w:val="22"/>
+        </w:rPr>
+        <w:t> </w:t>
+      </w:r>
+    </w:p>
+    <w:p>
+      <w:pPr>
+        <w:pStyle w:val="paragraph"/>
+        <w:spacing w:before="0" w:beforeAutospacing="0" w:after="0" w:afterAutospacing="0"/>
+        <w:textAlignment w:val="baseline"/>
+        <w:rPr>
+          <w:rStyle w:val="normaltextrun"/>
+          <w:rFonts w:ascii="Calibri" w:hAnsi="Calibri" w:cs="Calibri"/>
+          <w:sz w:val="22"/>
+          <w:szCs w:val="22"/>
+        </w:rPr>
+      </w:pPr>
+    </w:p>
+    <w:p>
+      <w:pPr>
+        <w:pStyle w:val="paragraph"/>
+        <w:spacing w:before="0" w:beforeAutospacing="0" w:after="0" w:afterAutospacing="0"/>
+        <w:textAlignment w:val="baseline"/>
+        <w:rPr>
+          <w:rFonts w:ascii="Segoe UI" w:hAnsi="Segoe UI" w:cs="Segoe UI"/>
+          <w:sz w:val="18"/>
+          <w:szCs w:val="18"/>
+        </w:rPr>
+      </w:pPr>
+      <w:r>
+        <w:rPr>
+          <w:rStyle w:val="normaltextrun"/>
+          <w:rFonts w:ascii="Calibri" w:hAnsi="Calibri" w:cs="Calibri"/>
+          <w:sz w:val="22"/>
+          <w:szCs w:val="22"/>
+        </w:rPr>
+        <w:t>Quiero: consultar el tipo de servicio y su horario disponible,</w:t>
+      </w:r>
+      <w:r>
+        <w:rPr>
+          <w:rStyle w:val="eop"/>
+          <w:rFonts w:ascii="Calibri" w:eastAsia="MS Mincho" w:hAnsi="Calibri" w:cs="Calibri"/>
+          <w:sz w:val="22"/>
+          <w:szCs w:val="22"/>
+        </w:rPr>
+        <w:t> </w:t>
+      </w:r>
+    </w:p>
+    <w:p>
+      <w:pPr>
+        <w:pStyle w:val="paragraph"/>
+        <w:spacing w:before="0" w:beforeAutospacing="0" w:after="0" w:afterAutospacing="0"/>
+        <w:textAlignment w:val="baseline"/>
+        <w:rPr>
+          <w:rStyle w:val="normaltextrun"/>
+          <w:rFonts w:ascii="Calibri" w:hAnsi="Calibri" w:cs="Calibri"/>
+          <w:sz w:val="22"/>
+          <w:szCs w:val="22"/>
+        </w:rPr>
+      </w:pPr>
+    </w:p>
+    <w:p>
+      <w:pPr>
+        <w:pStyle w:val="paragraph"/>
+        <w:spacing w:before="0" w:beforeAutospacing="0" w:after="0" w:afterAutospacing="0"/>
+        <w:textAlignment w:val="baseline"/>
+        <w:rPr>
+          <w:rStyle w:val="eop"/>
+          <w:rFonts w:ascii="Calibri" w:eastAsia="MS Mincho" w:hAnsi="Calibri" w:cs="Calibri"/>
+          <w:sz w:val="22"/>
+          <w:szCs w:val="22"/>
+        </w:rPr>
+      </w:pPr>
+      <w:r>
+        <w:rPr>
+          <w:rStyle w:val="normaltextrun"/>
+          <w:rFonts w:ascii="Calibri" w:hAnsi="Calibri" w:cs="Calibri"/>
+          <w:sz w:val="22"/>
+          <w:szCs w:val="22"/>
+        </w:rPr>
+        <w:t>Para: poder informar correctamente a los clientes sobre la disponibilidad y características de cada servicio.</w:t>
+      </w:r>
+      <w:r>
+        <w:rPr>
+          <w:rStyle w:val="eop"/>
+          <w:rFonts w:ascii="Calibri" w:eastAsia="MS Mincho" w:hAnsi="Calibri" w:cs="Calibri"/>
+          <w:sz w:val="22"/>
+          <w:szCs w:val="22"/>
+        </w:rPr>
+        <w:t> </w:t>
+      </w:r>
+    </w:p>
+    <w:p>
+      <w:pPr>
+        <w:pStyle w:val="paragraph"/>
+        <w:spacing w:before="0" w:beforeAutospacing="0" w:after="0" w:afterAutospacing="0"/>
+        <w:textAlignment w:val="baseline"/>
+        <w:rPr>
+          <w:rStyle w:val="eop"/>
+          <w:rFonts w:ascii="Calibri" w:eastAsia="MS Mincho" w:hAnsi="Calibri" w:cs="Calibri"/>
+          <w:sz w:val="22"/>
+          <w:szCs w:val="22"/>
+        </w:rPr>
+      </w:pPr>
+    </w:p>
+    <w:p>
+      <w:pPr>
+        <w:pStyle w:val="paragraph"/>
+        <w:spacing w:before="0" w:beforeAutospacing="0" w:after="0" w:afterAutospacing="0"/>
+        <w:textAlignment w:val="baseline"/>
+        <w:rPr>
+          <w:rFonts w:ascii="Segoe UI" w:hAnsi="Segoe UI" w:cs="Segoe UI"/>
+          <w:sz w:val="18"/>
+          <w:szCs w:val="18"/>
+        </w:rPr>
+      </w:pPr>
+    </w:p>
+    <w:p>
+      <w:pPr>
+        <w:pStyle w:val="paragraph"/>
+        <w:spacing w:before="0" w:beforeAutospacing="0" w:after="0" w:afterAutospacing="0"/>
+        <w:textAlignment w:val="baseline"/>
+        <w:rPr>
+          <w:rFonts w:ascii="Segoe UI" w:hAnsi="Segoe UI" w:cs="Segoe UI"/>
+          <w:sz w:val="18"/>
+          <w:szCs w:val="18"/>
+        </w:rPr>
+      </w:pPr>
+    </w:p>
+    <w:p>
+      <w:pPr>
+        <w:pStyle w:val="paragraph"/>
+        <w:spacing w:before="0" w:beforeAutospacing="0" w:after="0" w:afterAutospacing="0"/>
+        <w:textAlignment w:val="baseline"/>
+        <w:rPr>
+          <w:rFonts w:ascii="Segoe UI" w:hAnsi="Segoe UI" w:cs="Segoe UI"/>
+          <w:b/>
+          <w:sz w:val="18"/>
+          <w:szCs w:val="18"/>
+        </w:rPr>
+      </w:pPr>
+      <w:proofErr w:type="spellStart"/>
+      <w:r>
+        <w:rPr>
+          <w:rFonts w:ascii="Segoe UI" w:hAnsi="Segoe UI" w:cs="Segoe UI"/>
+          <w:b/>
+          <w:sz w:val="18"/>
+          <w:szCs w:val="18"/>
+        </w:rPr>
+        <w:t>Tupla</w:t>
+      </w:r>
+      <w:proofErr w:type="spellEnd"/>
+      <w:r>
+        <w:rPr>
+          <w:rFonts w:ascii="Segoe UI" w:hAnsi="Segoe UI" w:cs="Segoe UI"/>
+          <w:b/>
+          <w:sz w:val="18"/>
+          <w:szCs w:val="18"/>
+        </w:rPr>
+        <w:t xml:space="preserve">: Soporte Técnico </w:t>
+      </w:r>
+    </w:p>
+    <w:p>
+      <w:pPr>
+        <w:pStyle w:val="paragraph"/>
+        <w:spacing w:before="0" w:beforeAutospacing="0" w:after="0" w:afterAutospacing="0"/>
+        <w:textAlignment w:val="baseline"/>
+        <w:rPr>
+          <w:rFonts w:ascii="Segoe UI" w:hAnsi="Segoe UI" w:cs="Segoe UI"/>
+          <w:b/>
+          <w:sz w:val="18"/>
+          <w:szCs w:val="18"/>
+        </w:rPr>
+      </w:pPr>
+    </w:p>
+    <w:p>
+      <w:pPr>
+        <w:pStyle w:val="paragraph"/>
+        <w:spacing w:after="0"/>
+        <w:textAlignment w:val="baseline"/>
+        <w:rPr>
+          <w:rFonts w:ascii="Segoe UI" w:hAnsi="Segoe UI" w:cs="Segoe UI"/>
+          <w:b/>
+          <w:sz w:val="18"/>
+          <w:szCs w:val="18"/>
+        </w:rPr>
+      </w:pPr>
+      <w:r>
+        <w:rPr>
+          <w:rFonts w:ascii="Segoe UI" w:hAnsi="Segoe UI" w:cs="Segoe UI"/>
+          <w:b/>
+          <w:sz w:val="18"/>
+          <w:szCs w:val="18"/>
+        </w:rPr>
+        <w:t>HUAG-</w:t>
+      </w:r>
+      <w:r>
+        <w:rPr>
+          <w:rFonts w:ascii="Segoe UI" w:hAnsi="Segoe UI" w:cs="Segoe UI"/>
+          <w:b/>
+          <w:sz w:val="18"/>
+          <w:szCs w:val="18"/>
+        </w:rPr>
+        <w:t xml:space="preserve">013: </w:t>
+      </w:r>
+    </w:p>
+    <w:p>
+      <w:pPr>
+        <w:pStyle w:val="paragraph"/>
+        <w:spacing w:after="0"/>
+        <w:textAlignment w:val="baseline"/>
+        <w:rPr>
+          <w:rFonts w:ascii="Segoe UI" w:hAnsi="Segoe UI" w:cs="Segoe UI"/>
+          <w:sz w:val="18"/>
+          <w:szCs w:val="18"/>
+        </w:rPr>
+      </w:pPr>
+      <w:r>
+        <w:rPr>
+          <w:rFonts w:ascii="Segoe UI" w:hAnsi="Segoe UI" w:cs="Segoe UI"/>
+          <w:sz w:val="18"/>
+          <w:szCs w:val="18"/>
+        </w:rPr>
+        <w:t xml:space="preserve">Como huésped o anfitrión de </w:t>
+      </w:r>
+      <w:proofErr w:type="spellStart"/>
+      <w:r>
+        <w:rPr>
+          <w:rFonts w:ascii="Segoe UI" w:hAnsi="Segoe UI" w:cs="Segoe UI"/>
+          <w:sz w:val="18"/>
+          <w:szCs w:val="18"/>
+        </w:rPr>
+        <w:t>Airbnb</w:t>
+      </w:r>
+      <w:proofErr w:type="spellEnd"/>
+      <w:r>
+        <w:rPr>
+          <w:rFonts w:ascii="Segoe UI" w:hAnsi="Segoe UI" w:cs="Segoe UI"/>
+          <w:sz w:val="18"/>
+          <w:szCs w:val="18"/>
+        </w:rPr>
+        <w:t>,</w:t>
+      </w:r>
+    </w:p>
+    <w:p>
+      <w:pPr>
+        <w:pStyle w:val="paragraph"/>
+        <w:spacing w:after="0"/>
+        <w:textAlignment w:val="baseline"/>
+        <w:rPr>
+          <w:rFonts w:ascii="Segoe UI" w:hAnsi="Segoe UI" w:cs="Segoe UI"/>
+          <w:sz w:val="18"/>
+          <w:szCs w:val="18"/>
+        </w:rPr>
+      </w:pPr>
+      <w:proofErr w:type="gramStart"/>
+      <w:r>
+        <w:rPr>
+          <w:rFonts w:ascii="Segoe UI" w:hAnsi="Segoe UI" w:cs="Segoe UI"/>
+          <w:sz w:val="18"/>
+          <w:szCs w:val="18"/>
+        </w:rPr>
+        <w:t>quiero</w:t>
+      </w:r>
+      <w:proofErr w:type="gramEnd"/>
+      <w:r>
+        <w:rPr>
+          <w:rFonts w:ascii="Segoe UI" w:hAnsi="Segoe UI" w:cs="Segoe UI"/>
+          <w:sz w:val="18"/>
+          <w:szCs w:val="18"/>
+        </w:rPr>
+        <w:t xml:space="preserve"> poder contactar al soporte técnico rápidamente a través de un chat en la plataforma,</w:t>
+      </w:r>
+    </w:p>
+    <w:p>
+      <w:pPr>
+        <w:pStyle w:val="paragraph"/>
+        <w:spacing w:before="0" w:beforeAutospacing="0" w:after="0" w:afterAutospacing="0"/>
+        <w:textAlignment w:val="baseline"/>
+        <w:rPr>
+          <w:rFonts w:ascii="Segoe UI" w:hAnsi="Segoe UI" w:cs="Segoe UI"/>
+          <w:sz w:val="18"/>
+          <w:szCs w:val="18"/>
+        </w:rPr>
+      </w:pPr>
+      <w:proofErr w:type="gramStart"/>
+      <w:r>
+        <w:rPr>
+          <w:rFonts w:ascii="Segoe UI" w:hAnsi="Segoe UI" w:cs="Segoe UI"/>
+          <w:sz w:val="18"/>
+          <w:szCs w:val="18"/>
+        </w:rPr>
+        <w:t>para</w:t>
+      </w:r>
+      <w:proofErr w:type="gramEnd"/>
+      <w:r>
+        <w:rPr>
+          <w:rFonts w:ascii="Segoe UI" w:hAnsi="Segoe UI" w:cs="Segoe UI"/>
+          <w:sz w:val="18"/>
+          <w:szCs w:val="18"/>
+        </w:rPr>
+        <w:t xml:space="preserve"> poder resolver problemas técnicos como errores de reserva, pagos fallidos o problemas con mi cuenta de forma eficiente.</w:t>
+      </w:r>
+    </w:p>
+    <w:p>
+      <w:pPr>
+        <w:pStyle w:val="paragraph"/>
+        <w:spacing w:before="0" w:beforeAutospacing="0" w:after="0" w:afterAutospacing="0"/>
+        <w:textAlignment w:val="baseline"/>
+        <w:rPr>
+          <w:rFonts w:ascii="Segoe UI" w:hAnsi="Segoe UI" w:cs="Segoe UI"/>
+          <w:sz w:val="18"/>
+          <w:szCs w:val="18"/>
+        </w:rPr>
+      </w:pPr>
+    </w:p>
+    <w:p>
+      <w:pPr>
+        <w:pStyle w:val="paragraph"/>
+        <w:spacing w:after="0"/>
+        <w:textAlignment w:val="baseline"/>
+        <w:rPr>
+          <w:rFonts w:ascii="Segoe UI" w:hAnsi="Segoe UI" w:cs="Segoe UI"/>
+          <w:b/>
+          <w:sz w:val="18"/>
+          <w:szCs w:val="18"/>
+        </w:rPr>
+      </w:pPr>
+      <w:r>
+        <w:rPr>
+          <w:rFonts w:ascii="Segoe UI" w:hAnsi="Segoe UI" w:cs="Segoe UI"/>
+          <w:b/>
+          <w:sz w:val="18"/>
+          <w:szCs w:val="18"/>
+        </w:rPr>
+        <w:t>HUAG-014</w:t>
+      </w:r>
+      <w:r>
+        <w:rPr>
+          <w:rFonts w:ascii="Segoe UI" w:hAnsi="Segoe UI" w:cs="Segoe UI"/>
+          <w:b/>
+          <w:sz w:val="18"/>
+          <w:szCs w:val="18"/>
+        </w:rPr>
+        <w:t>:</w:t>
+      </w:r>
+    </w:p>
+    <w:p>
+      <w:pPr>
+        <w:pStyle w:val="paragraph"/>
+        <w:spacing w:after="0"/>
+        <w:textAlignment w:val="baseline"/>
+        <w:rPr>
+          <w:rFonts w:ascii="Segoe UI" w:hAnsi="Segoe UI" w:cs="Segoe UI"/>
+          <w:sz w:val="18"/>
+          <w:szCs w:val="18"/>
+        </w:rPr>
+      </w:pPr>
+      <w:r>
+        <w:rPr>
+          <w:rFonts w:ascii="Segoe UI" w:hAnsi="Segoe UI" w:cs="Segoe UI"/>
+          <w:sz w:val="18"/>
+          <w:szCs w:val="18"/>
+        </w:rPr>
+        <w:t>Como técnico de soporte,</w:t>
+      </w:r>
+    </w:p>
+    <w:p>
+      <w:pPr>
+        <w:pStyle w:val="paragraph"/>
+        <w:spacing w:after="0"/>
+        <w:textAlignment w:val="baseline"/>
+        <w:rPr>
+          <w:rFonts w:ascii="Segoe UI" w:hAnsi="Segoe UI" w:cs="Segoe UI"/>
+          <w:sz w:val="18"/>
+          <w:szCs w:val="18"/>
+        </w:rPr>
+      </w:pPr>
+      <w:proofErr w:type="gramStart"/>
+      <w:r>
+        <w:rPr>
+          <w:rFonts w:ascii="Segoe UI" w:hAnsi="Segoe UI" w:cs="Segoe UI"/>
+          <w:sz w:val="18"/>
+          <w:szCs w:val="18"/>
+        </w:rPr>
+        <w:t>quiero</w:t>
+      </w:r>
+      <w:proofErr w:type="gramEnd"/>
+      <w:r>
+        <w:rPr>
+          <w:rFonts w:ascii="Segoe UI" w:hAnsi="Segoe UI" w:cs="Segoe UI"/>
+          <w:sz w:val="18"/>
+          <w:szCs w:val="18"/>
+        </w:rPr>
+        <w:t xml:space="preserve"> ver una lista de tickets pendientes y asignarme uno,</w:t>
+      </w:r>
+    </w:p>
+    <w:p>
+      <w:pPr>
+        <w:pStyle w:val="paragraph"/>
+        <w:spacing w:before="0" w:beforeAutospacing="0" w:after="0" w:afterAutospacing="0"/>
+        <w:textAlignment w:val="baseline"/>
+        <w:rPr>
+          <w:rFonts w:ascii="Segoe UI" w:hAnsi="Segoe UI" w:cs="Segoe UI"/>
+          <w:sz w:val="18"/>
+          <w:szCs w:val="18"/>
+        </w:rPr>
+      </w:pPr>
+      <w:proofErr w:type="gramStart"/>
+      <w:r>
+        <w:rPr>
+          <w:rFonts w:ascii="Segoe UI" w:hAnsi="Segoe UI" w:cs="Segoe UI"/>
+          <w:sz w:val="18"/>
+          <w:szCs w:val="18"/>
+        </w:rPr>
+        <w:t>para</w:t>
+      </w:r>
+      <w:proofErr w:type="gramEnd"/>
+      <w:r>
+        <w:rPr>
+          <w:rFonts w:ascii="Segoe UI" w:hAnsi="Segoe UI" w:cs="Segoe UI"/>
+          <w:sz w:val="18"/>
+          <w:szCs w:val="18"/>
+        </w:rPr>
+        <w:t xml:space="preserve"> poder empezar a resolverlo de forma organizada.</w:t>
+      </w:r>
+    </w:p>
+    <w:p>
+      <w:pPr>
+        <w:pStyle w:val="paragraph"/>
+        <w:spacing w:before="0" w:beforeAutospacing="0" w:after="0" w:afterAutospacing="0"/>
+        <w:textAlignment w:val="baseline"/>
+        <w:rPr>
+          <w:rFonts w:ascii="Segoe UI" w:hAnsi="Segoe UI" w:cs="Segoe UI"/>
+          <w:sz w:val="18"/>
+          <w:szCs w:val="18"/>
+        </w:rPr>
+      </w:pPr>
+    </w:p>
+    <w:p>
+      <w:pPr>
+        <w:pStyle w:val="paragraph"/>
+        <w:spacing w:after="0"/>
+        <w:textAlignment w:val="baseline"/>
+        <w:rPr>
+          <w:rFonts w:ascii="Segoe UI" w:hAnsi="Segoe UI" w:cs="Segoe UI"/>
+          <w:b/>
+          <w:sz w:val="18"/>
+          <w:szCs w:val="18"/>
+        </w:rPr>
+      </w:pPr>
+      <w:r>
+        <w:rPr>
+          <w:rFonts w:ascii="Segoe UI" w:hAnsi="Segoe UI" w:cs="Segoe UI"/>
+          <w:b/>
+          <w:sz w:val="18"/>
+          <w:szCs w:val="18"/>
+        </w:rPr>
+        <w:lastRenderedPageBreak/>
+        <w:t>HUAG-015</w:t>
+      </w:r>
+      <w:r>
+        <w:rPr>
+          <w:rFonts w:ascii="Segoe UI" w:hAnsi="Segoe UI" w:cs="Segoe UI"/>
+          <w:b/>
+          <w:sz w:val="18"/>
+          <w:szCs w:val="18"/>
+        </w:rPr>
+        <w:t>:</w:t>
+      </w:r>
+    </w:p>
+    <w:p>
+      <w:pPr>
+        <w:pStyle w:val="paragraph"/>
+        <w:spacing w:after="0"/>
+        <w:textAlignment w:val="baseline"/>
+        <w:rPr>
+          <w:rFonts w:ascii="Segoe UI" w:hAnsi="Segoe UI" w:cs="Segoe UI"/>
+          <w:sz w:val="18"/>
+          <w:szCs w:val="18"/>
+        </w:rPr>
+      </w:pPr>
+      <w:r>
+        <w:rPr>
+          <w:rFonts w:ascii="Segoe UI" w:hAnsi="Segoe UI" w:cs="Segoe UI"/>
+          <w:sz w:val="18"/>
+          <w:szCs w:val="18"/>
+        </w:rPr>
+        <w:t>Como administrador de soporte,</w:t>
+      </w:r>
+    </w:p>
+    <w:p>
+      <w:pPr>
+        <w:pStyle w:val="paragraph"/>
+        <w:spacing w:after="0"/>
+        <w:textAlignment w:val="baseline"/>
+        <w:rPr>
+          <w:rFonts w:ascii="Segoe UI" w:hAnsi="Segoe UI" w:cs="Segoe UI"/>
+          <w:sz w:val="18"/>
+          <w:szCs w:val="18"/>
+        </w:rPr>
+      </w:pPr>
+      <w:proofErr w:type="gramStart"/>
+      <w:r>
+        <w:rPr>
+          <w:rFonts w:ascii="Segoe UI" w:hAnsi="Segoe UI" w:cs="Segoe UI"/>
+          <w:sz w:val="18"/>
+          <w:szCs w:val="18"/>
+        </w:rPr>
+        <w:t>quiero</w:t>
+      </w:r>
+      <w:proofErr w:type="gramEnd"/>
+      <w:r>
+        <w:rPr>
+          <w:rFonts w:ascii="Segoe UI" w:hAnsi="Segoe UI" w:cs="Segoe UI"/>
+          <w:sz w:val="18"/>
+          <w:szCs w:val="18"/>
+        </w:rPr>
+        <w:t xml:space="preserve"> poder hacer seguimiento al estado de cada ticket (pendiente, en proceso, resuelto),</w:t>
+      </w:r>
+    </w:p>
+    <w:p>
+      <w:pPr>
+        <w:pStyle w:val="paragraph"/>
+        <w:spacing w:before="0" w:beforeAutospacing="0" w:after="0" w:afterAutospacing="0"/>
+        <w:textAlignment w:val="baseline"/>
+        <w:rPr>
+          <w:rFonts w:ascii="Segoe UI" w:hAnsi="Segoe UI" w:cs="Segoe UI"/>
+          <w:sz w:val="18"/>
+          <w:szCs w:val="18"/>
+        </w:rPr>
+      </w:pPr>
+      <w:proofErr w:type="gramStart"/>
+      <w:r>
+        <w:rPr>
+          <w:rFonts w:ascii="Segoe UI" w:hAnsi="Segoe UI" w:cs="Segoe UI"/>
+          <w:sz w:val="18"/>
+          <w:szCs w:val="18"/>
+        </w:rPr>
+        <w:t>para</w:t>
+      </w:r>
+      <w:proofErr w:type="gramEnd"/>
+      <w:r>
+        <w:rPr>
+          <w:rFonts w:ascii="Segoe UI" w:hAnsi="Segoe UI" w:cs="Segoe UI"/>
+          <w:sz w:val="18"/>
+          <w:szCs w:val="18"/>
+        </w:rPr>
+        <w:t xml:space="preserve"> asegurarme de que los problemas se están resolviendo eficientemente.</w:t>
+      </w:r>
+    </w:p>
+    <w:p>
+      <w:pPr>
+        <w:pStyle w:val="paragraph"/>
+        <w:spacing w:before="0" w:beforeAutospacing="0" w:after="0" w:afterAutospacing="0"/>
+        <w:textAlignment w:val="baseline"/>
+        <w:rPr>
+          <w:rFonts w:ascii="Segoe UI" w:hAnsi="Segoe UI" w:cs="Segoe UI"/>
+          <w:sz w:val="18"/>
+          <w:szCs w:val="18"/>
+        </w:rPr>
+      </w:pPr>
+    </w:p>
+    <w:p>
+      <w:pPr>
+        <w:pStyle w:val="paragraph"/>
+        <w:spacing w:before="0" w:beforeAutospacing="0" w:after="0" w:afterAutospacing="0"/>
+        <w:textAlignment w:val="baseline"/>
+        <w:rPr>
+          <w:rFonts w:ascii="Segoe UI" w:hAnsi="Segoe UI" w:cs="Segoe UI"/>
+          <w:sz w:val="18"/>
+          <w:szCs w:val="18"/>
+        </w:rPr>
+      </w:pPr>
+    </w:p>
+    <w:p>
+      <w:pPr>
+        <w:pStyle w:val="paragraph"/>
+        <w:spacing w:before="0" w:beforeAutospacing="0" w:after="0" w:afterAutospacing="0"/>
+        <w:textAlignment w:val="baseline"/>
+        <w:rPr>
+          <w:rFonts w:ascii="Segoe UI" w:hAnsi="Segoe UI" w:cs="Segoe UI"/>
+          <w:b/>
+          <w:sz w:val="18"/>
+          <w:szCs w:val="18"/>
+          <w:lang w:val="es-MX"/>
+        </w:rPr>
+      </w:pPr>
+      <w:proofErr w:type="spellStart"/>
+      <w:r>
+        <w:rPr>
+          <w:rFonts w:ascii="Segoe UI" w:hAnsi="Segoe UI" w:cs="Segoe UI"/>
+          <w:b/>
+          <w:sz w:val="18"/>
+          <w:szCs w:val="18"/>
+        </w:rPr>
+        <w:t>Tupla</w:t>
+      </w:r>
+      <w:proofErr w:type="spellEnd"/>
+      <w:r>
+        <w:rPr>
+          <w:rFonts w:ascii="Segoe UI" w:hAnsi="Segoe UI" w:cs="Segoe UI"/>
+          <w:b/>
+          <w:sz w:val="18"/>
+          <w:szCs w:val="18"/>
+        </w:rPr>
+        <w:t xml:space="preserve">: </w:t>
+      </w:r>
+      <w:proofErr w:type="spellStart"/>
+      <w:r>
+        <w:rPr>
+          <w:rFonts w:ascii="Segoe UI" w:hAnsi="Segoe UI" w:cs="Segoe UI"/>
+          <w:b/>
+          <w:sz w:val="18"/>
+          <w:szCs w:val="18"/>
+        </w:rPr>
+        <w:t>Rese</w:t>
+      </w:r>
+      <w:r>
+        <w:rPr>
+          <w:rFonts w:ascii="Segoe UI" w:hAnsi="Segoe UI" w:cs="Segoe UI"/>
+          <w:b/>
+          <w:sz w:val="18"/>
+          <w:szCs w:val="18"/>
+          <w:lang w:val="es-MX"/>
+        </w:rPr>
+        <w:t>ñas</w:t>
+      </w:r>
+      <w:proofErr w:type="spellEnd"/>
+    </w:p>
+    <w:p>
+      <w:pPr>
+        <w:pStyle w:val="paragraph"/>
+        <w:spacing w:before="0" w:beforeAutospacing="0" w:after="0" w:afterAutospacing="0"/>
+        <w:textAlignment w:val="baseline"/>
+        <w:rPr>
+          <w:rFonts w:ascii="Segoe UI" w:hAnsi="Segoe UI" w:cs="Segoe UI"/>
+          <w:b/>
+          <w:sz w:val="18"/>
+          <w:szCs w:val="18"/>
+          <w:lang w:val="es-MX"/>
+        </w:rPr>
+      </w:pPr>
+    </w:p>
+    <w:p>
+      <w:pPr>
+        <w:pStyle w:val="paragraph"/>
+        <w:spacing w:after="0"/>
+        <w:textAlignment w:val="baseline"/>
+        <w:rPr>
+          <w:rFonts w:ascii="Segoe UI" w:hAnsi="Segoe UI" w:cs="Segoe UI"/>
+          <w:sz w:val="18"/>
+          <w:szCs w:val="18"/>
+        </w:rPr>
+      </w:pPr>
+      <w:r>
+        <w:rPr>
+          <w:rFonts w:ascii="Segoe UI" w:hAnsi="Segoe UI" w:cs="Segoe UI"/>
+          <w:sz w:val="18"/>
+          <w:szCs w:val="18"/>
+        </w:rPr>
+        <w:t xml:space="preserve">HUJC-016: </w:t>
+      </w:r>
+      <w:proofErr w:type="spellStart"/>
+      <w:r>
+        <w:rPr>
+          <w:rFonts w:ascii="Segoe UI" w:hAnsi="Segoe UI" w:cs="Segoe UI"/>
+          <w:sz w:val="18"/>
+          <w:szCs w:val="18"/>
+        </w:rPr>
+        <w:t>Registo</w:t>
+      </w:r>
+      <w:proofErr w:type="spellEnd"/>
+      <w:r>
+        <w:rPr>
+          <w:rFonts w:ascii="Segoe UI" w:hAnsi="Segoe UI" w:cs="Segoe UI"/>
+          <w:sz w:val="18"/>
+          <w:szCs w:val="18"/>
+        </w:rPr>
+        <w:t xml:space="preserve"> de nueva reseña</w:t>
+      </w:r>
+    </w:p>
+    <w:p>
+      <w:pPr>
+        <w:pStyle w:val="paragraph"/>
+        <w:spacing w:after="0"/>
+        <w:textAlignment w:val="baseline"/>
+        <w:rPr>
+          <w:rFonts w:ascii="Segoe UI" w:hAnsi="Segoe UI" w:cs="Segoe UI"/>
+          <w:sz w:val="18"/>
+          <w:szCs w:val="18"/>
+        </w:rPr>
+      </w:pPr>
+      <w:r>
+        <w:rPr>
+          <w:rFonts w:ascii="Segoe UI" w:hAnsi="Segoe UI" w:cs="Segoe UI"/>
+          <w:sz w:val="18"/>
+          <w:szCs w:val="18"/>
+        </w:rPr>
+        <w:t xml:space="preserve">Como: </w:t>
+      </w:r>
+      <w:proofErr w:type="spellStart"/>
+      <w:r>
+        <w:rPr>
+          <w:rFonts w:ascii="Segoe UI" w:hAnsi="Segoe UI" w:cs="Segoe UI"/>
+          <w:sz w:val="18"/>
+          <w:szCs w:val="18"/>
+        </w:rPr>
+        <w:t>Huesped</w:t>
+      </w:r>
+      <w:proofErr w:type="spellEnd"/>
+    </w:p>
+    <w:p>
+      <w:pPr>
+        <w:pStyle w:val="paragraph"/>
+        <w:spacing w:after="0"/>
+        <w:textAlignment w:val="baseline"/>
+        <w:rPr>
+          <w:rFonts w:ascii="Segoe UI" w:hAnsi="Segoe UI" w:cs="Segoe UI"/>
+          <w:sz w:val="18"/>
+          <w:szCs w:val="18"/>
+        </w:rPr>
+      </w:pPr>
+      <w:r>
+        <w:rPr>
+          <w:rFonts w:ascii="Segoe UI" w:hAnsi="Segoe UI" w:cs="Segoe UI"/>
+          <w:sz w:val="18"/>
+          <w:szCs w:val="18"/>
+        </w:rPr>
+        <w:t xml:space="preserve">Quiero: </w:t>
+      </w:r>
+      <w:proofErr w:type="spellStart"/>
+      <w:r>
+        <w:rPr>
+          <w:rFonts w:ascii="Segoe UI" w:hAnsi="Segoe UI" w:cs="Segoe UI"/>
+          <w:sz w:val="18"/>
+          <w:szCs w:val="18"/>
+        </w:rPr>
+        <w:t>Registar</w:t>
+      </w:r>
+      <w:proofErr w:type="spellEnd"/>
+      <w:r>
+        <w:rPr>
+          <w:rFonts w:ascii="Segoe UI" w:hAnsi="Segoe UI" w:cs="Segoe UI"/>
+          <w:sz w:val="18"/>
+          <w:szCs w:val="18"/>
+        </w:rPr>
+        <w:t xml:space="preserve"> una reseña sobre los servicios del cuarto de baño</w:t>
+      </w:r>
+    </w:p>
+    <w:p>
+      <w:pPr>
+        <w:pStyle w:val="paragraph"/>
+        <w:spacing w:before="0" w:beforeAutospacing="0" w:after="0" w:afterAutospacing="0"/>
+        <w:textAlignment w:val="baseline"/>
+        <w:rPr>
+          <w:rFonts w:ascii="Segoe UI" w:hAnsi="Segoe UI" w:cs="Segoe UI"/>
+          <w:sz w:val="18"/>
+          <w:szCs w:val="18"/>
+        </w:rPr>
+      </w:pPr>
+      <w:r>
+        <w:rPr>
+          <w:rFonts w:ascii="Segoe UI" w:hAnsi="Segoe UI" w:cs="Segoe UI"/>
+          <w:sz w:val="18"/>
+          <w:szCs w:val="18"/>
+        </w:rPr>
+        <w:t>Para: Que lleven un registro de las mejoras que necesita o faltan en el baño</w:t>
+      </w:r>
+    </w:p>
+    <w:p>
+      <w:pPr>
+        <w:pStyle w:val="paragraph"/>
+        <w:spacing w:before="0" w:beforeAutospacing="0" w:after="0" w:afterAutospacing="0"/>
+        <w:textAlignment w:val="baseline"/>
+        <w:rPr>
+          <w:rFonts w:ascii="Segoe UI" w:hAnsi="Segoe UI" w:cs="Segoe UI"/>
+          <w:sz w:val="18"/>
+          <w:szCs w:val="18"/>
+        </w:rPr>
+      </w:pPr>
+    </w:p>
+    <w:p>
+      <w:pPr>
+        <w:pStyle w:val="paragraph"/>
+        <w:spacing w:after="0"/>
+        <w:textAlignment w:val="baseline"/>
+        <w:rPr>
+          <w:rFonts w:ascii="Segoe UI" w:hAnsi="Segoe UI" w:cs="Segoe UI"/>
+          <w:b/>
+          <w:sz w:val="18"/>
+          <w:szCs w:val="18"/>
+        </w:rPr>
+      </w:pPr>
+      <w:r>
+        <w:rPr>
+          <w:rFonts w:ascii="Segoe UI" w:hAnsi="Segoe UI" w:cs="Segoe UI"/>
+          <w:b/>
+          <w:sz w:val="18"/>
+          <w:szCs w:val="18"/>
+        </w:rPr>
+        <w:t>HUJC-017</w:t>
+      </w:r>
+    </w:p>
+    <w:p>
+      <w:pPr>
+        <w:pStyle w:val="paragraph"/>
+        <w:spacing w:after="0"/>
+        <w:textAlignment w:val="baseline"/>
+        <w:rPr>
+          <w:rFonts w:ascii="Segoe UI" w:hAnsi="Segoe UI" w:cs="Segoe UI"/>
+          <w:sz w:val="18"/>
+          <w:szCs w:val="18"/>
+        </w:rPr>
+      </w:pPr>
+      <w:r>
+        <w:rPr>
+          <w:rFonts w:ascii="Segoe UI" w:hAnsi="Segoe UI" w:cs="Segoe UI"/>
+          <w:sz w:val="18"/>
+          <w:szCs w:val="18"/>
+        </w:rPr>
+        <w:t>Como: Empresario</w:t>
+      </w:r>
+    </w:p>
+    <w:p>
+      <w:pPr>
+        <w:pStyle w:val="paragraph"/>
+        <w:spacing w:after="0"/>
+        <w:textAlignment w:val="baseline"/>
+        <w:rPr>
+          <w:rFonts w:ascii="Segoe UI" w:hAnsi="Segoe UI" w:cs="Segoe UI"/>
+          <w:sz w:val="18"/>
+          <w:szCs w:val="18"/>
+        </w:rPr>
+      </w:pPr>
+      <w:r>
+        <w:rPr>
+          <w:rFonts w:ascii="Segoe UI" w:hAnsi="Segoe UI" w:cs="Segoe UI"/>
+          <w:sz w:val="18"/>
+          <w:szCs w:val="18"/>
+        </w:rPr>
+        <w:t xml:space="preserve">Quiero: Registrar una reseña sobre la propiedad que me fue otorgada en </w:t>
+      </w:r>
+      <w:proofErr w:type="spellStart"/>
+      <w:r>
+        <w:rPr>
+          <w:rFonts w:ascii="Segoe UI" w:hAnsi="Segoe UI" w:cs="Segoe UI"/>
+          <w:sz w:val="18"/>
+          <w:szCs w:val="18"/>
+        </w:rPr>
+        <w:t>Peace</w:t>
+      </w:r>
+      <w:proofErr w:type="spellEnd"/>
+      <w:r>
+        <w:rPr>
+          <w:rFonts w:ascii="Segoe UI" w:hAnsi="Segoe UI" w:cs="Segoe UI"/>
+          <w:sz w:val="18"/>
+          <w:szCs w:val="18"/>
+        </w:rPr>
+        <w:t xml:space="preserve"> At Home</w:t>
+      </w:r>
+    </w:p>
+    <w:p>
+      <w:pPr>
+        <w:pStyle w:val="paragraph"/>
+        <w:spacing w:before="0" w:beforeAutospacing="0" w:after="0" w:afterAutospacing="0"/>
+        <w:textAlignment w:val="baseline"/>
+        <w:rPr>
+          <w:rFonts w:ascii="Segoe UI" w:hAnsi="Segoe UI" w:cs="Segoe UI"/>
+          <w:sz w:val="18"/>
+          <w:szCs w:val="18"/>
+        </w:rPr>
+      </w:pPr>
+      <w:r>
+        <w:rPr>
+          <w:rFonts w:ascii="Segoe UI" w:hAnsi="Segoe UI" w:cs="Segoe UI"/>
+          <w:sz w:val="18"/>
+          <w:szCs w:val="18"/>
+        </w:rPr>
+        <w:t>Para: Que los nuevos huéspedes sepan de las comodidades y ventajas de esta propiedad en especifico</w:t>
+      </w:r>
+    </w:p>
+    <w:p>
+      <w:pPr>
+        <w:pStyle w:val="paragraph"/>
+        <w:spacing w:before="0" w:beforeAutospacing="0" w:after="0" w:afterAutospacing="0"/>
+        <w:textAlignment w:val="baseline"/>
+        <w:rPr>
+          <w:rFonts w:ascii="Segoe UI" w:hAnsi="Segoe UI" w:cs="Segoe UI"/>
+          <w:sz w:val="18"/>
+          <w:szCs w:val="18"/>
+        </w:rPr>
+      </w:pPr>
+    </w:p>
+    <w:p>
+      <w:pPr>
+        <w:pStyle w:val="paragraph"/>
+        <w:spacing w:after="0"/>
+        <w:textAlignment w:val="baseline"/>
+        <w:rPr>
+          <w:rFonts w:ascii="Segoe UI" w:hAnsi="Segoe UI" w:cs="Segoe UI"/>
+          <w:b/>
+          <w:sz w:val="18"/>
+          <w:szCs w:val="18"/>
+        </w:rPr>
+      </w:pPr>
+      <w:r>
+        <w:rPr>
+          <w:rFonts w:ascii="Segoe UI" w:hAnsi="Segoe UI" w:cs="Segoe UI"/>
+          <w:b/>
+          <w:sz w:val="18"/>
+          <w:szCs w:val="18"/>
+        </w:rPr>
+        <w:t>HUJC-018</w:t>
+      </w:r>
+    </w:p>
+    <w:p>
+      <w:pPr>
+        <w:pStyle w:val="paragraph"/>
+        <w:spacing w:after="0"/>
+        <w:textAlignment w:val="baseline"/>
+        <w:rPr>
+          <w:rFonts w:ascii="Segoe UI" w:hAnsi="Segoe UI" w:cs="Segoe UI"/>
+          <w:sz w:val="18"/>
+          <w:szCs w:val="18"/>
+        </w:rPr>
+      </w:pPr>
+      <w:r>
+        <w:rPr>
+          <w:rFonts w:ascii="Segoe UI" w:hAnsi="Segoe UI" w:cs="Segoe UI"/>
+          <w:sz w:val="18"/>
+          <w:szCs w:val="18"/>
+        </w:rPr>
+        <w:t>Como: Arrendador</w:t>
+      </w:r>
+    </w:p>
+    <w:p>
+      <w:pPr>
+        <w:pStyle w:val="paragraph"/>
+        <w:spacing w:after="0"/>
+        <w:textAlignment w:val="baseline"/>
+        <w:rPr>
+          <w:rFonts w:ascii="Segoe UI" w:hAnsi="Segoe UI" w:cs="Segoe UI"/>
+          <w:sz w:val="18"/>
+          <w:szCs w:val="18"/>
+        </w:rPr>
+      </w:pPr>
+      <w:r>
+        <w:rPr>
+          <w:rFonts w:ascii="Segoe UI" w:hAnsi="Segoe UI" w:cs="Segoe UI"/>
+          <w:sz w:val="18"/>
+          <w:szCs w:val="18"/>
+        </w:rPr>
+        <w:t xml:space="preserve">Quiero: Registrar una reseña sobre los huéspedes que ocupan mi propiedad de </w:t>
+      </w:r>
+      <w:proofErr w:type="spellStart"/>
+      <w:r>
+        <w:rPr>
+          <w:rFonts w:ascii="Segoe UI" w:hAnsi="Segoe UI" w:cs="Segoe UI"/>
+          <w:sz w:val="18"/>
+          <w:szCs w:val="18"/>
+        </w:rPr>
+        <w:t>Peace</w:t>
+      </w:r>
+      <w:proofErr w:type="spellEnd"/>
+      <w:r>
+        <w:rPr>
+          <w:rFonts w:ascii="Segoe UI" w:hAnsi="Segoe UI" w:cs="Segoe UI"/>
+          <w:sz w:val="18"/>
+          <w:szCs w:val="18"/>
+        </w:rPr>
+        <w:t xml:space="preserve"> At Home</w:t>
+      </w:r>
+    </w:p>
+    <w:p>
+      <w:pPr>
+        <w:pStyle w:val="paragraph"/>
+        <w:spacing w:before="0" w:beforeAutospacing="0" w:after="0" w:afterAutospacing="0"/>
+        <w:textAlignment w:val="baseline"/>
+        <w:rPr>
+          <w:rFonts w:ascii="Segoe UI" w:hAnsi="Segoe UI" w:cs="Segoe UI"/>
+          <w:sz w:val="18"/>
+          <w:szCs w:val="18"/>
+        </w:rPr>
+      </w:pPr>
+      <w:r>
+        <w:rPr>
+          <w:rFonts w:ascii="Segoe UI" w:hAnsi="Segoe UI" w:cs="Segoe UI"/>
+          <w:sz w:val="18"/>
+          <w:szCs w:val="18"/>
+        </w:rPr>
+        <w:t>Para: Llevar un registro de cosas que pueden mejorarse en la propiedad para otorgarles una mejor comodidad</w:t>
+      </w:r>
+    </w:p>
+    <w:p>
+      <w:pPr>
+        <w:pStyle w:val="paragraph"/>
+        <w:spacing w:before="0" w:beforeAutospacing="0" w:after="0" w:afterAutospacing="0"/>
+        <w:textAlignment w:val="baseline"/>
+        <w:rPr>
+          <w:rFonts w:ascii="Segoe UI" w:hAnsi="Segoe UI" w:cs="Segoe UI"/>
+          <w:sz w:val="18"/>
+          <w:szCs w:val="18"/>
+        </w:rPr>
+      </w:pPr>
+    </w:p>
+    <w:p>
+      <w:pPr>
+        <w:rPr>
+          <w:b/>
+        </w:rPr>
+      </w:pPr>
+    </w:p>
+    <w:p>
+      <w:pPr>
+        <w:rPr>
+          <w:rFonts w:ascii="Arial" w:eastAsiaTheme="minorHAnsi" w:hAnsi="Arial" w:cs="Arial"/>
+          <w:b/>
+          <w:sz w:val="20"/>
+          <w:szCs w:val="20"/>
+          <w:lang w:val="es-MX"/>
+        </w:rPr>
+      </w:pPr>
+      <w:proofErr w:type="spellStart"/>
+      <w:r>
+        <w:rPr>
+          <w:rFonts w:ascii="Arial" w:eastAsiaTheme="minorHAnsi" w:hAnsi="Arial" w:cs="Arial"/>
+          <w:b/>
+          <w:sz w:val="20"/>
+          <w:szCs w:val="20"/>
+          <w:lang w:val="es-MX"/>
+        </w:rPr>
+        <w:t>Tupla</w:t>
+      </w:r>
+      <w:proofErr w:type="spellEnd"/>
+      <w:r>
+        <w:rPr>
+          <w:rFonts w:ascii="Arial" w:eastAsiaTheme="minorHAnsi" w:hAnsi="Arial" w:cs="Arial"/>
+          <w:b/>
+          <w:sz w:val="20"/>
+          <w:szCs w:val="20"/>
+          <w:lang w:val="es-MX"/>
+        </w:rPr>
+        <w:t>: Propiedades</w:t>
+      </w:r>
+    </w:p>
+    <w:p>
+      <w:pPr>
+        <w:rPr>
+          <w:rFonts w:ascii="Arial" w:eastAsiaTheme="minorHAnsi" w:hAnsi="Arial" w:cs="Arial"/>
+          <w:sz w:val="20"/>
+          <w:szCs w:val="20"/>
+          <w:lang w:val="es-MX"/>
+        </w:rPr>
+      </w:pPr>
+      <w:r>
+        <w:rPr>
+          <w:rFonts w:ascii="Arial" w:eastAsiaTheme="minorHAnsi" w:hAnsi="Arial" w:cs="Arial"/>
+          <w:sz w:val="20"/>
+          <w:szCs w:val="20"/>
+          <w:lang w:val="es-MX"/>
+        </w:rPr>
+        <w:t>HUCL-019: Registro de Propiedades</w:t>
+      </w:r>
+    </w:p>
+    <w:p>
+      <w:pPr>
+        <w:rPr>
+          <w:rFonts w:ascii="Arial" w:eastAsiaTheme="minorHAnsi" w:hAnsi="Arial" w:cs="Arial"/>
+          <w:sz w:val="20"/>
+          <w:szCs w:val="20"/>
+          <w:lang w:val="es-MX"/>
+        </w:rPr>
+      </w:pPr>
+      <w:r>
+        <w:rPr>
+          <w:rFonts w:ascii="Arial" w:eastAsiaTheme="minorHAnsi" w:hAnsi="Arial" w:cs="Arial"/>
+          <w:sz w:val="20"/>
+          <w:szCs w:val="20"/>
+          <w:lang w:val="es-MX"/>
+        </w:rPr>
+        <w:t xml:space="preserve">Como: Agente Inmobiliario </w:t>
+      </w:r>
+    </w:p>
+    <w:p>
+      <w:pPr>
+        <w:rPr>
+          <w:rFonts w:ascii="Arial" w:eastAsiaTheme="minorHAnsi" w:hAnsi="Arial" w:cs="Arial"/>
+          <w:sz w:val="20"/>
+          <w:szCs w:val="20"/>
+          <w:lang w:val="es-MX"/>
+        </w:rPr>
+      </w:pPr>
+      <w:r>
+        <w:rPr>
+          <w:rFonts w:ascii="Arial" w:eastAsiaTheme="minorHAnsi" w:hAnsi="Arial" w:cs="Arial"/>
+          <w:sz w:val="20"/>
+          <w:szCs w:val="20"/>
+          <w:lang w:val="es-MX"/>
+        </w:rPr>
+        <w:t>Quiero: Poder visualizar todas las propi</w:t>
+      </w:r>
+      <w:r>
+        <w:rPr>
+          <w:rFonts w:ascii="Arial" w:eastAsiaTheme="minorHAnsi" w:hAnsi="Arial" w:cs="Arial"/>
+          <w:sz w:val="20"/>
+          <w:szCs w:val="20"/>
+          <w:lang w:val="es-MX"/>
+        </w:rPr>
+        <w:t xml:space="preserve">edades registradas al nombre de </w:t>
+      </w:r>
+      <w:r>
+        <w:rPr>
+          <w:rFonts w:ascii="Arial" w:eastAsiaTheme="minorHAnsi" w:hAnsi="Arial" w:cs="Arial"/>
+          <w:sz w:val="20"/>
+          <w:szCs w:val="20"/>
+          <w:lang w:val="es-MX"/>
+        </w:rPr>
+        <w:t>algún</w:t>
+      </w:r>
+      <w:bookmarkStart w:id="0" w:name="_GoBack"/>
+      <w:bookmarkEnd w:id="0"/>
+      <w:r>
+        <w:rPr>
+          <w:rFonts w:ascii="Arial" w:eastAsiaTheme="minorHAnsi" w:hAnsi="Arial" w:cs="Arial"/>
+          <w:sz w:val="20"/>
+          <w:szCs w:val="20"/>
+          <w:lang w:val="es-MX"/>
+        </w:rPr>
+        <w:t xml:space="preserve"> usuario</w:t>
+      </w:r>
+    </w:p>
+    <w:p>
+      <w:pPr>
+        <w:rPr>
+          <w:rFonts w:ascii="Arial" w:eastAsiaTheme="minorHAnsi" w:hAnsi="Arial" w:cs="Arial"/>
+          <w:sz w:val="20"/>
+          <w:szCs w:val="20"/>
+          <w:lang w:val="es-MX"/>
+        </w:rPr>
+      </w:pPr>
+      <w:r>
+        <w:rPr>
+          <w:rFonts w:ascii="Arial" w:eastAsiaTheme="minorHAnsi" w:hAnsi="Arial" w:cs="Arial"/>
+          <w:sz w:val="20"/>
+          <w:szCs w:val="20"/>
+          <w:lang w:val="es-MX"/>
+        </w:rPr>
+        <w:t>Para: Poder llevar un registro de sus facturas y remodelaciones</w:t>
+      </w:r>
+    </w:p>
     <w:sectPr>
       <w:pgSz w:w="12240" w:h="15840"/>
       <w:pgMar w:top="720" w:right="720" w:bottom="720" w:left="720" w:header="708" w:footer="708" w:gutter="0"/>
@@ -1219,7 +3660,7 @@
 </file>
 
 <file path=word/styles.xml><?xml version="1.0" encoding="utf-8"?>
-<w:styles xmlns:mc="http://schemas.openxmlformats.org/markup-compatibility/2006" xmlns:r="http://schemas.openxmlformats.org/officeDocument/2006/relationships" xmlns:w="http://schemas.openxmlformats.org/wordprocessingml/2006/main" xmlns:w14="http://schemas.microsoft.com/office/word/2010/wordml" xmlns:w15="http://schemas.microsoft.com/office/word/2012/wordml" xmlns:w16cex="http://schemas.microsoft.com/office/word/2018/wordml/cex" xmlns:w16cid="http://schemas.microsoft.com/office/word/2016/wordml/cid" xmlns:w16="http://schemas.microsoft.com/office/word/2018/wordml" xmlns:w16du="http://schemas.microsoft.com/office/word/2023/wordml/word16du" xmlns:w16sdtdh="http://schemas.microsoft.com/office/word/2020/wordml/sdtdatahash" xmlns:w16sdtfl="http://schemas.microsoft.com/office/word/2024/wordml/sdtformatlock" xmlns:w16se="http://schemas.microsoft.com/office/word/2015/wordml/symex" mc:Ignorable="w14 w15 w16se w16cid w16 w16cex w16sdtdh w16sdtfl w16du">
+<w:styles xmlns:mc="http://schemas.openxmlformats.org/markup-compatibility/2006" xmlns:r="http://schemas.openxmlformats.org/officeDocument/2006/relationships" xmlns:w="http://schemas.openxmlformats.org/wordprocessingml/2006/main" xmlns:w14="http://schemas.microsoft.com/office/word/2010/wordml" xmlns:w15="http://schemas.microsoft.com/office/word/2012/wordml" mc:Ignorable="w14 w15">
   <w:docDefaults>
     <w:rPrDefault>
       <w:rPr>
@@ -1235,7 +3676,7 @@
       </w:pPr>
     </w:pPrDefault>
   </w:docDefaults>
-  <w:latentStyles w:defLockedState="0" w:defUIPriority="99" w:defSemiHidden="0" w:defUnhideWhenUsed="0" w:defQFormat="0" w:count="376">
+  <w:latentStyles w:defLockedState="0" w:defUIPriority="99" w:defSemiHidden="0" w:defUnhideWhenUsed="0" w:defQFormat="0" w:count="371">
     <w:lsdException w:name="Normal" w:uiPriority="0" w:qFormat="1"/>
     <w:lsdException w:name="heading 1" w:uiPriority="9" w:qFormat="1"/>
     <w:lsdException w:name="heading 2" w:semiHidden="1" w:uiPriority="9" w:unhideWhenUsed="1" w:qFormat="1"/>
@@ -1607,16 +4048,11 @@
     <w:lsdException w:name="List Table 5 Dark Accent 6" w:uiPriority="50"/>
     <w:lsdException w:name="List Table 6 Colorful Accent 6" w:uiPriority="51"/>
     <w:lsdException w:name="List Table 7 Colorful Accent 6" w:uiPriority="52"/>
-    <w:lsdException w:name="Mention" w:semiHidden="1" w:unhideWhenUsed="1"/>
-    <w:lsdException w:name="Smart Hyperlink" w:semiHidden="1" w:unhideWhenUsed="1"/>
-    <w:lsdException w:name="Hashtag" w:semiHidden="1" w:unhideWhenUsed="1"/>
-    <w:lsdException w:name="Unresolved Mention" w:semiHidden="1" w:unhideWhenUsed="1"/>
-    <w:lsdException w:name="Smart Link" w:semiHidden="1" w:unhideWhenUsed="1"/>
   </w:latentStyles>
   <w:style w:type="paragraph" w:default="1" w:styleId="Normal">
     <w:name w:val="Normal"/>
     <w:qFormat/>
-    <w:rsid w:val="007B480D"/>
+    <w:rsid w:val="00A30448"/>
     <w:rPr>
       <w:rFonts w:eastAsia="MS Mincho"/>
     </w:rPr>
@@ -1771,6 +4207,7 @@
       <w:spacing w:after="0" w:line="240" w:lineRule="auto"/>
     </w:pPr>
     <w:tblPr>
+      <w:tblInd w:w="0" w:type="dxa"/>
       <w:tblBorders>
         <w:top w:val="single" w:sz="4" w:space="0" w:color="auto"/>
         <w:left w:val="single" w:sz="4" w:space="0" w:color="auto"/>
@@ -1779,7 +4216,37 @@
         <w:insideH w:val="single" w:sz="4" w:space="0" w:color="auto"/>
         <w:insideV w:val="single" w:sz="4" w:space="0" w:color="auto"/>
       </w:tblBorders>
+      <w:tblCellMar>
+        <w:top w:w="0" w:type="dxa"/>
+        <w:left w:w="108" w:type="dxa"/>
+        <w:bottom w:w="0" w:type="dxa"/>
+        <w:right w:w="108" w:type="dxa"/>
+      </w:tblCellMar>
     </w:tblPr>
+  </w:style>
+  <w:style w:type="paragraph" w:customStyle="1" w:styleId="paragraph">
+    <w:name w:val="paragraph"/>
+    <w:basedOn w:val="Normal"/>
+    <w:rsid w:val="006E1988"/>
+    <w:pPr>
+      <w:spacing w:before="100" w:beforeAutospacing="1" w:after="100" w:afterAutospacing="1" w:line="240" w:lineRule="auto"/>
+    </w:pPr>
+    <w:rPr>
+      <w:rFonts w:ascii="Times New Roman" w:eastAsia="Times New Roman" w:hAnsi="Times New Roman" w:cs="Times New Roman"/>
+      <w:sz w:val="24"/>
+      <w:szCs w:val="24"/>
+      <w:lang w:eastAsia="es-GT"/>
+    </w:rPr>
+  </w:style>
+  <w:style w:type="character" w:customStyle="1" w:styleId="normaltextrun">
+    <w:name w:val="normaltextrun"/>
+    <w:basedOn w:val="Fuentedeprrafopredeter"/>
+    <w:rsid w:val="006E1988"/>
+  </w:style>
+  <w:style w:type="character" w:customStyle="1" w:styleId="eop">
+    <w:name w:val="eop"/>
+    <w:basedOn w:val="Fuentedeprrafopredeter"/>
+    <w:rsid w:val="006E1988"/>
   </w:style>
 </w:styles>
 </file>

</xml_diff>

<commit_message>
add: Se agrego historia de usuario HUCL-020 dentro del documento Peaceathome.docx dentro de la rama clopez-2024242
</commit_message>
<xml_diff>
--- a/Peaceathome.docx
+++ b/Peaceathome.docx
@@ -3618,8 +3618,6 @@
         </w:rPr>
         <w:t>algún</w:t>
       </w:r>
-      <w:bookmarkStart w:id="0" w:name="_GoBack"/>
-      <w:bookmarkEnd w:id="0"/>
       <w:r>
         <w:rPr>
           <w:rFonts w:ascii="Arial" w:eastAsiaTheme="minorHAnsi" w:hAnsi="Arial" w:cs="Arial"/>
@@ -3627,27 +3625,144 @@
           <w:szCs w:val="20"/>
           <w:lang w:val="es-MX"/>
         </w:rPr>
-        <w:t xml:space="preserve"> usuario</w:t>
-      </w:r>
-    </w:p>
-    <w:p>
-      <w:pPr>
+        <w:t xml:space="preserve"> </w:t>
+      </w:r>
+      <w:r>
         <w:rPr>
           <w:rFonts w:ascii="Arial" w:eastAsiaTheme="minorHAnsi" w:hAnsi="Arial" w:cs="Arial"/>
           <w:sz w:val="20"/>
           <w:szCs w:val="20"/>
           <w:lang w:val="es-MX"/>
         </w:rPr>
-      </w:pPr>
-      <w:r>
+        <w:t xml:space="preserve"> usuario</w:t>
+      </w:r>
+    </w:p>
+    <w:p>
+      <w:pPr>
         <w:rPr>
           <w:rFonts w:ascii="Arial" w:eastAsiaTheme="minorHAnsi" w:hAnsi="Arial" w:cs="Arial"/>
           <w:sz w:val="20"/>
           <w:szCs w:val="20"/>
           <w:lang w:val="es-MX"/>
         </w:rPr>
+      </w:pPr>
+      <w:r>
+        <w:rPr>
+          <w:rFonts w:ascii="Arial" w:eastAsiaTheme="minorHAnsi" w:hAnsi="Arial" w:cs="Arial"/>
+          <w:sz w:val="20"/>
+          <w:szCs w:val="20"/>
+          <w:lang w:val="es-MX"/>
+        </w:rPr>
         <w:t>Para: Poder llevar un registro de sus facturas y remodelaciones</w:t>
       </w:r>
+    </w:p>
+    <w:p>
+      <w:pPr>
+        <w:rPr>
+          <w:rFonts w:ascii="Arial" w:eastAsiaTheme="minorHAnsi" w:hAnsi="Arial" w:cs="Arial"/>
+          <w:sz w:val="20"/>
+          <w:szCs w:val="20"/>
+          <w:lang w:val="es-MX"/>
+        </w:rPr>
+      </w:pPr>
+    </w:p>
+    <w:p>
+      <w:pPr>
+        <w:rPr>
+          <w:rFonts w:ascii="Arial" w:eastAsiaTheme="minorHAnsi" w:hAnsi="Arial" w:cs="Arial"/>
+          <w:sz w:val="20"/>
+          <w:szCs w:val="20"/>
+          <w:lang w:val="es-MX"/>
+        </w:rPr>
+      </w:pPr>
+      <w:r>
+        <w:rPr>
+          <w:rFonts w:ascii="Arial" w:eastAsiaTheme="minorHAnsi" w:hAnsi="Arial" w:cs="Arial"/>
+          <w:sz w:val="20"/>
+          <w:szCs w:val="20"/>
+          <w:lang w:val="es-MX"/>
+        </w:rPr>
+        <w:t>HUCL-020: Registro de Nueva Propiedad</w:t>
+      </w:r>
+    </w:p>
+    <w:p>
+      <w:pPr>
+        <w:rPr>
+          <w:rFonts w:ascii="Arial" w:eastAsiaTheme="minorHAnsi" w:hAnsi="Arial" w:cs="Arial"/>
+          <w:sz w:val="20"/>
+          <w:szCs w:val="20"/>
+          <w:lang w:val="es-MX"/>
+        </w:rPr>
+      </w:pPr>
+      <w:r>
+        <w:rPr>
+          <w:rFonts w:ascii="Arial" w:eastAsiaTheme="minorHAnsi" w:hAnsi="Arial" w:cs="Arial"/>
+          <w:sz w:val="20"/>
+          <w:szCs w:val="20"/>
+          <w:lang w:val="es-MX"/>
+        </w:rPr>
+        <w:t>Como: Arrendador</w:t>
+      </w:r>
+    </w:p>
+    <w:p>
+      <w:pPr>
+        <w:rPr>
+          <w:rFonts w:ascii="Arial" w:eastAsiaTheme="minorHAnsi" w:hAnsi="Arial" w:cs="Arial"/>
+          <w:sz w:val="20"/>
+          <w:szCs w:val="20"/>
+          <w:lang w:val="es-MX"/>
+        </w:rPr>
+      </w:pPr>
+      <w:r>
+        <w:rPr>
+          <w:rFonts w:ascii="Arial" w:eastAsiaTheme="minorHAnsi" w:hAnsi="Arial" w:cs="Arial"/>
+          <w:sz w:val="20"/>
+          <w:szCs w:val="20"/>
+          <w:lang w:val="es-MX"/>
+        </w:rPr>
+        <w:t xml:space="preserve">Quiero: Registrar una nueva propiedad en </w:t>
+      </w:r>
+      <w:proofErr w:type="spellStart"/>
+      <w:r>
+        <w:rPr>
+          <w:rFonts w:ascii="Arial" w:eastAsiaTheme="minorHAnsi" w:hAnsi="Arial" w:cs="Arial"/>
+          <w:sz w:val="20"/>
+          <w:szCs w:val="20"/>
+          <w:lang w:val="es-MX"/>
+        </w:rPr>
+        <w:t>Peace</w:t>
+      </w:r>
+      <w:proofErr w:type="spellEnd"/>
+      <w:r>
+        <w:rPr>
+          <w:rFonts w:ascii="Arial" w:eastAsiaTheme="minorHAnsi" w:hAnsi="Arial" w:cs="Arial"/>
+          <w:sz w:val="20"/>
+          <w:szCs w:val="20"/>
+          <w:lang w:val="es-MX"/>
+        </w:rPr>
+        <w:t xml:space="preserve"> at Home</w:t>
+      </w:r>
+    </w:p>
+    <w:p>
+      <w:pPr>
+        <w:rPr>
+          <w:rFonts w:ascii="Arial" w:eastAsiaTheme="minorHAnsi" w:hAnsi="Arial" w:cs="Arial"/>
+          <w:sz w:val="20"/>
+          <w:szCs w:val="20"/>
+          <w:lang w:val="es-MX"/>
+        </w:rPr>
+      </w:pPr>
+      <w:r>
+        <w:rPr>
+          <w:rFonts w:ascii="Arial" w:eastAsiaTheme="minorHAnsi" w:hAnsi="Arial" w:cs="Arial"/>
+          <w:sz w:val="20"/>
+          <w:szCs w:val="20"/>
+          <w:lang w:val="es-MX"/>
+        </w:rPr>
+        <w:t>Para: Brindar una experiencia cómoda y agradable a los huéspedes que renten la propiedad</w:t>
+      </w:r>
+      <w:bookmarkStart w:id="0" w:name="_GoBack"/>
+      <w:bookmarkEnd w:id="0"/>
     </w:p>
     <w:sectPr>
       <w:pgSz w:w="12240" w:h="15840"/>

</xml_diff>

<commit_message>
add: Se agrego historia de usuario HUCL-021 dentro del documento Peaceathome.docx dentro de la rama clopez-2024242
</commit_message>
<xml_diff>
--- a/Peaceathome.docx
+++ b/Peaceathome.docx
@@ -3761,6 +3761,102 @@
         </w:rPr>
         <w:t>Para: Brindar una experiencia cómoda y agradable a los huéspedes que renten la propiedad</w:t>
       </w:r>
+    </w:p>
+    <w:p>
+      <w:pPr>
+        <w:rPr>
+          <w:rFonts w:ascii="Arial" w:eastAsiaTheme="minorHAnsi" w:hAnsi="Arial" w:cs="Arial"/>
+          <w:sz w:val="20"/>
+          <w:szCs w:val="20"/>
+          <w:lang w:val="es-MX"/>
+        </w:rPr>
+      </w:pPr>
+    </w:p>
+    <w:p>
+      <w:pPr>
+        <w:rPr>
+          <w:rFonts w:ascii="Arial" w:eastAsiaTheme="minorHAnsi" w:hAnsi="Arial" w:cs="Arial"/>
+          <w:sz w:val="20"/>
+          <w:szCs w:val="20"/>
+          <w:lang w:val="es-MX"/>
+        </w:rPr>
+      </w:pPr>
+      <w:r>
+        <w:rPr>
+          <w:rFonts w:ascii="Arial" w:eastAsiaTheme="minorHAnsi" w:hAnsi="Arial" w:cs="Arial"/>
+          <w:sz w:val="20"/>
+          <w:szCs w:val="20"/>
+          <w:lang w:val="es-MX"/>
+        </w:rPr>
+        <w:t xml:space="preserve">HUCL-021: </w:t>
+      </w:r>
+    </w:p>
+    <w:p>
+      <w:pPr>
+        <w:rPr>
+          <w:rFonts w:ascii="Arial" w:eastAsiaTheme="minorHAnsi" w:hAnsi="Arial" w:cs="Arial"/>
+          <w:sz w:val="20"/>
+          <w:szCs w:val="20"/>
+          <w:lang w:val="es-MX"/>
+        </w:rPr>
+      </w:pPr>
+      <w:r>
+        <w:rPr>
+          <w:rFonts w:ascii="Arial" w:eastAsiaTheme="minorHAnsi" w:hAnsi="Arial" w:cs="Arial"/>
+          <w:sz w:val="20"/>
+          <w:szCs w:val="20"/>
+          <w:lang w:val="es-MX"/>
+        </w:rPr>
+        <w:t>Como: Administrador</w:t>
+      </w:r>
+    </w:p>
+    <w:p>
+      <w:pPr>
+        <w:rPr>
+          <w:rFonts w:ascii="Arial" w:eastAsiaTheme="minorHAnsi" w:hAnsi="Arial" w:cs="Arial"/>
+          <w:sz w:val="20"/>
+          <w:szCs w:val="20"/>
+          <w:lang w:val="es-MX"/>
+        </w:rPr>
+      </w:pPr>
+      <w:r>
+        <w:rPr>
+          <w:rFonts w:ascii="Arial" w:eastAsiaTheme="minorHAnsi" w:hAnsi="Arial" w:cs="Arial"/>
+          <w:sz w:val="20"/>
+          <w:szCs w:val="20"/>
+          <w:lang w:val="es-MX"/>
+        </w:rPr>
+        <w:t>Quiero: Poder editar los estados y descripciones de las propiedades que se encuentren en remodelaciones o con atracciones nuevas</w:t>
+      </w:r>
+    </w:p>
+    <w:p>
+      <w:pPr>
+        <w:rPr>
+          <w:rFonts w:ascii="Arial" w:eastAsiaTheme="minorHAnsi" w:hAnsi="Arial" w:cs="Arial"/>
+          <w:sz w:val="20"/>
+          <w:szCs w:val="20"/>
+          <w:lang w:val="es-MX"/>
+        </w:rPr>
+      </w:pPr>
+      <w:r>
+        <w:rPr>
+          <w:rFonts w:ascii="Arial" w:eastAsiaTheme="minorHAnsi" w:hAnsi="Arial" w:cs="Arial"/>
+          <w:sz w:val="20"/>
+          <w:szCs w:val="20"/>
+          <w:lang w:val="es-MX"/>
+        </w:rPr>
+        <w:t>Para: Que los nuevos usuarios sepan de las nuevas características que poseen las propiedades</w:t>
+      </w:r>
+    </w:p>
+    <w:p>
+      <w:pPr>
+        <w:rPr>
+          <w:rFonts w:ascii="Arial" w:eastAsiaTheme="minorHAnsi" w:hAnsi="Arial" w:cs="Arial"/>
+          <w:sz w:val="20"/>
+          <w:szCs w:val="20"/>
+          <w:lang w:val="es-MX"/>
+        </w:rPr>
+      </w:pPr>
       <w:bookmarkStart w:id="0" w:name="_GoBack"/>
       <w:bookmarkEnd w:id="0"/>
     </w:p>

</xml_diff>

<commit_message>
add: Se agrego la historia de usuario HUOV-022 dentro del documento Peaceathome.docx dentro de la rama oveliz-2024369
</commit_message>
<xml_diff>
--- a/Peaceathome.docx
+++ b/Peaceathome.docx
@@ -1,6 +1,6 @@
 
 <file path=word/document.xml><?xml version="1.0" encoding="utf-8"?>
-<w:document xmlns:wpc="http://schemas.microsoft.com/office/word/2010/wordprocessingCanvas" xmlns:cx="http://schemas.microsoft.com/office/drawing/2014/chartex" xmlns:cx1="http://schemas.microsoft.com/office/drawing/2015/9/8/chartex" xmlns:cx2="http://schemas.microsoft.com/office/drawing/2015/10/21/chartex" xmlns:cx3="http://schemas.microsoft.com/office/drawing/2016/5/9/chartex" xmlns:cx4="http://schemas.microsoft.com/office/drawing/2016/5/10/chartex" xmlns:cx5="http://schemas.microsoft.com/office/drawing/2016/5/11/chartex" xmlns:cx6="http://schemas.microsoft.com/office/drawing/2016/5/12/chartex" xmlns:cx7="http://schemas.microsoft.com/office/drawing/2016/5/13/chartex" xmlns:cx8="http://schemas.microsoft.com/office/drawing/2016/5/14/chartex" xmlns:mc="http://schemas.openxmlformats.org/markup-compatibility/2006" xmlns:aink="http://schemas.microsoft.com/office/drawing/2016/ink" xmlns:am3d="http://schemas.microsoft.com/office/drawing/2017/model3d" xmlns:o="urn:schemas-microsoft-com:office:office" xmlns:oel="http://schemas.microsoft.com/office/2019/extlst" xmlns:r="http://schemas.openxmlformats.org/officeDocument/2006/relationships" xmlns:m="http://schemas.openxmlformats.org/officeDocument/2006/math" xmlns:v="urn:schemas-microsoft-com:vml" xmlns:wp14="http://schemas.microsoft.com/office/word/2010/wordprocessingDrawing" xmlns:wp="http://schemas.openxmlformats.org/drawingml/2006/wordprocessingDrawing" xmlns:w10="urn:schemas-microsoft-com:office:word" xmlns:w="http://schemas.openxmlformats.org/wordprocessingml/2006/main" xmlns:w14="http://schemas.microsoft.com/office/word/2010/wordml" xmlns:w15="http://schemas.microsoft.com/office/word/2012/wordml" xmlns:w16cex="http://schemas.microsoft.com/office/word/2018/wordml/cex" xmlns:w16cid="http://schemas.microsoft.com/office/word/2016/wordml/cid" xmlns:w16="http://schemas.microsoft.com/office/word/2018/wordml" xmlns:w16du="http://schemas.microsoft.com/office/word/2023/wordml/word16du" xmlns:w16sdtdh="http://schemas.microsoft.com/office/word/2020/wordml/sdtdatahash" xmlns:w16sdtfl="http://schemas.microsoft.com/office/word/2024/wordml/sdtformatlock" xmlns:w16se="http://schemas.microsoft.com/office/word/2015/wordml/symex" xmlns:wpg="http://schemas.microsoft.com/office/word/2010/wordprocessingGroup" xmlns:wpi="http://schemas.microsoft.com/office/word/2010/wordprocessingInk" xmlns:wne="http://schemas.microsoft.com/office/word/2006/wordml" xmlns:wps="http://schemas.microsoft.com/office/word/2010/wordprocessingShape" mc:Ignorable="w14 w15 w16se w16cid w16 w16cex w16sdtdh w16sdtfl w16du wp14">
+<w:document xmlns:wpc="http://schemas.microsoft.com/office/word/2010/wordprocessingCanvas" xmlns:mc="http://schemas.openxmlformats.org/markup-compatibility/2006" xmlns:o="urn:schemas-microsoft-com:office:office" xmlns:r="http://schemas.openxmlformats.org/officeDocument/2006/relationships" xmlns:m="http://schemas.openxmlformats.org/officeDocument/2006/math" xmlns:v="urn:schemas-microsoft-com:vml" xmlns:wp14="http://schemas.microsoft.com/office/word/2010/wordprocessingDrawing" xmlns:wp="http://schemas.openxmlformats.org/drawingml/2006/wordprocessingDrawing" xmlns:w10="urn:schemas-microsoft-com:office:word" xmlns:w="http://schemas.openxmlformats.org/wordprocessingml/2006/main" xmlns:w14="http://schemas.microsoft.com/office/word/2010/wordml" xmlns:w15="http://schemas.microsoft.com/office/word/2012/wordml" xmlns:wpg="http://schemas.microsoft.com/office/word/2010/wordprocessingGroup" xmlns:wpi="http://schemas.microsoft.com/office/word/2010/wordprocessingInk" xmlns:wne="http://schemas.microsoft.com/office/word/2006/wordml" xmlns:wps="http://schemas.microsoft.com/office/word/2010/wordprocessingShape" mc:Ignorable="w14 w15 wp14">
   <w:body>
     <w:p>
       <w:pPr>
@@ -490,6 +490,7 @@
           <w:lang w:val="en-US"/>
         </w:rPr>
       </w:pPr>
+      <w:proofErr w:type="spellStart"/>
       <w:r>
         <w:rPr>
           <w:rFonts w:ascii="Arial" w:hAnsi="Arial" w:cs="Arial"/>
@@ -498,6 +499,7 @@
         </w:rPr>
         <w:t>Alumno</w:t>
       </w:r>
+      <w:proofErr w:type="spellEnd"/>
     </w:p>
     <w:p>
       <w:pPr>
@@ -512,6 +514,7 @@
           <w:lang w:val="en-US"/>
         </w:rPr>
       </w:pPr>
+      <w:proofErr w:type="spellStart"/>
       <w:r>
         <w:rPr>
           <w:rFonts w:ascii="Arial" w:hAnsi="Arial" w:cs="Arial"/>
@@ -519,8 +522,69 @@
           <w:sz w:val="24"/>
           <w:lang w:val="en-US"/>
         </w:rPr>
-        <w:t>Kenet Efraín Cuyuch Joj</w:t>
-      </w:r>
+        <w:t>Kenet</w:t>
+      </w:r>
+      <w:proofErr w:type="spellEnd"/>
+      <w:r>
+        <w:rPr>
+          <w:rFonts w:ascii="Arial" w:hAnsi="Arial" w:cs="Arial"/>
+          <w:b/>
+          <w:sz w:val="24"/>
+          <w:lang w:val="en-US"/>
+        </w:rPr>
+        <w:t xml:space="preserve"> </w:t>
+      </w:r>
+      <w:proofErr w:type="spellStart"/>
+      <w:r>
+        <w:rPr>
+          <w:rFonts w:ascii="Arial" w:hAnsi="Arial" w:cs="Arial"/>
+          <w:b/>
+          <w:sz w:val="24"/>
+          <w:lang w:val="en-US"/>
+        </w:rPr>
+        <w:t>Efraín</w:t>
+      </w:r>
+      <w:proofErr w:type="spellEnd"/>
+      <w:r>
+        <w:rPr>
+          <w:rFonts w:ascii="Arial" w:hAnsi="Arial" w:cs="Arial"/>
+          <w:b/>
+          <w:sz w:val="24"/>
+          <w:lang w:val="en-US"/>
+        </w:rPr>
+        <w:t xml:space="preserve"> </w:t>
+      </w:r>
+      <w:proofErr w:type="spellStart"/>
+      <w:r>
+        <w:rPr>
+          <w:rFonts w:ascii="Arial" w:hAnsi="Arial" w:cs="Arial"/>
+          <w:b/>
+          <w:sz w:val="24"/>
+          <w:lang w:val="en-US"/>
+        </w:rPr>
+        <w:t>Cuyuch</w:t>
+      </w:r>
+      <w:proofErr w:type="spellEnd"/>
+      <w:r>
+        <w:rPr>
+          <w:rFonts w:ascii="Arial" w:hAnsi="Arial" w:cs="Arial"/>
+          <w:b/>
+          <w:sz w:val="24"/>
+          <w:lang w:val="en-US"/>
+        </w:rPr>
+        <w:t xml:space="preserve"> </w:t>
+      </w:r>
+      <w:proofErr w:type="spellStart"/>
+      <w:r>
+        <w:rPr>
+          <w:rFonts w:ascii="Arial" w:hAnsi="Arial" w:cs="Arial"/>
+          <w:b/>
+          <w:sz w:val="24"/>
+          <w:lang w:val="en-US"/>
+        </w:rPr>
+        <w:t>Joj</w:t>
+      </w:r>
+      <w:proofErr w:type="spellEnd"/>
     </w:p>
     <w:p>
       <w:pPr>
@@ -734,14 +798,52 @@
                 <w:lang w:val="es-ES"/>
               </w:rPr>
             </w:pPr>
+            <w:proofErr w:type="spellStart"/>
             <w:r>
               <w:rPr>
                 <w:rFonts w:ascii="Arial" w:eastAsiaTheme="minorHAnsi" w:hAnsi="Arial" w:cs="Arial"/>
                 <w:sz w:val="24"/>
                 <w:lang w:val="es-ES"/>
               </w:rPr>
-              <w:t>Kenet Efraín Cuyuch Joj</w:t>
-            </w:r>
+              <w:t>Kenet</w:t>
+            </w:r>
+            <w:proofErr w:type="spellEnd"/>
+            <w:r>
+              <w:rPr>
+                <w:rFonts w:ascii="Arial" w:eastAsiaTheme="minorHAnsi" w:hAnsi="Arial" w:cs="Arial"/>
+                <w:sz w:val="24"/>
+                <w:lang w:val="es-ES"/>
+              </w:rPr>
+              <w:t xml:space="preserve"> Efraín </w:t>
+            </w:r>
+            <w:proofErr w:type="spellStart"/>
+            <w:r>
+              <w:rPr>
+                <w:rFonts w:ascii="Arial" w:eastAsiaTheme="minorHAnsi" w:hAnsi="Arial" w:cs="Arial"/>
+                <w:sz w:val="24"/>
+                <w:lang w:val="es-ES"/>
+              </w:rPr>
+              <w:t>Cuyuch</w:t>
+            </w:r>
+            <w:proofErr w:type="spellEnd"/>
+            <w:r>
+              <w:rPr>
+                <w:rFonts w:ascii="Arial" w:eastAsiaTheme="minorHAnsi" w:hAnsi="Arial" w:cs="Arial"/>
+                <w:sz w:val="24"/>
+                <w:lang w:val="es-ES"/>
+              </w:rPr>
+              <w:t xml:space="preserve"> </w:t>
+            </w:r>
+            <w:proofErr w:type="spellStart"/>
+            <w:r>
+              <w:rPr>
+                <w:rFonts w:ascii="Arial" w:eastAsiaTheme="minorHAnsi" w:hAnsi="Arial" w:cs="Arial"/>
+                <w:sz w:val="24"/>
+                <w:lang w:val="es-ES"/>
+              </w:rPr>
+              <w:t>Joj</w:t>
+            </w:r>
+            <w:proofErr w:type="spellEnd"/>
           </w:p>
         </w:tc>
         <w:tc>
@@ -756,12 +858,21 @@
                 <w:sz w:val="24"/>
               </w:rPr>
             </w:pPr>
-            <w:r>
-              <w:rPr>
-                <w:rFonts w:ascii="Arial" w:eastAsiaTheme="minorHAnsi" w:hAnsi="Arial" w:cs="Arial"/>
-                <w:sz w:val="24"/>
-              </w:rPr>
-              <w:t>Scrum master</w:t>
+            <w:proofErr w:type="spellStart"/>
+            <w:r>
+              <w:rPr>
+                <w:rFonts w:ascii="Arial" w:eastAsiaTheme="minorHAnsi" w:hAnsi="Arial" w:cs="Arial"/>
+                <w:sz w:val="24"/>
+              </w:rPr>
+              <w:t>Scrum</w:t>
+            </w:r>
+            <w:proofErr w:type="spellEnd"/>
+            <w:r>
+              <w:rPr>
+                <w:rFonts w:ascii="Arial" w:eastAsiaTheme="minorHAnsi" w:hAnsi="Arial" w:cs="Arial"/>
+                <w:sz w:val="24"/>
+              </w:rPr>
+              <w:t xml:space="preserve"> master</w:t>
             </w:r>
           </w:p>
         </w:tc>
@@ -784,8 +895,24 @@
                 <w:rFonts w:ascii="Arial" w:eastAsiaTheme="minorHAnsi" w:hAnsi="Arial" w:cs="Arial"/>
                 <w:sz w:val="24"/>
               </w:rPr>
-              <w:t>Ricardo Alejandro Hernández Hernández</w:t>
-            </w:r>
+              <w:t>Ricar</w:t>
+            </w:r>
+            <w:r>
+              <w:rPr>
+                <w:rFonts w:ascii="Arial" w:eastAsiaTheme="minorHAnsi" w:hAnsi="Arial" w:cs="Arial"/>
+                <w:sz w:val="24"/>
+              </w:rPr>
+              <w:t xml:space="preserve">do Alejandro Hernández </w:t>
+            </w:r>
+            <w:proofErr w:type="spellStart"/>
+            <w:r>
+              <w:rPr>
+                <w:rFonts w:ascii="Arial" w:eastAsiaTheme="minorHAnsi" w:hAnsi="Arial" w:cs="Arial"/>
+                <w:sz w:val="24"/>
+              </w:rPr>
+              <w:t>Hernandez</w:t>
+            </w:r>
+            <w:proofErr w:type="spellEnd"/>
           </w:p>
         </w:tc>
         <w:tc>
@@ -823,13 +950,47 @@
                 <w:sz w:val="24"/>
               </w:rPr>
             </w:pPr>
-            <w:r>
-              <w:rPr>
-                <w:rFonts w:ascii="Arial" w:eastAsiaTheme="minorHAnsi" w:hAnsi="Arial" w:cs="Arial"/>
-                <w:sz w:val="24"/>
-              </w:rPr>
-              <w:t>Jose Enrique cuc cutz</w:t>
-            </w:r>
+            <w:proofErr w:type="spellStart"/>
+            <w:r>
+              <w:rPr>
+                <w:rFonts w:ascii="Arial" w:eastAsiaTheme="minorHAnsi" w:hAnsi="Arial" w:cs="Arial"/>
+                <w:sz w:val="24"/>
+              </w:rPr>
+              <w:t>Jose</w:t>
+            </w:r>
+            <w:proofErr w:type="spellEnd"/>
+            <w:r>
+              <w:rPr>
+                <w:rFonts w:ascii="Arial" w:eastAsiaTheme="minorHAnsi" w:hAnsi="Arial" w:cs="Arial"/>
+                <w:sz w:val="24"/>
+              </w:rPr>
+              <w:t xml:space="preserve"> Enrique </w:t>
+            </w:r>
+            <w:proofErr w:type="spellStart"/>
+            <w:r>
+              <w:rPr>
+                <w:rFonts w:ascii="Arial" w:eastAsiaTheme="minorHAnsi" w:hAnsi="Arial" w:cs="Arial"/>
+                <w:sz w:val="24"/>
+              </w:rPr>
+              <w:t>cuc</w:t>
+            </w:r>
+            <w:proofErr w:type="spellEnd"/>
+            <w:r>
+              <w:rPr>
+                <w:rFonts w:ascii="Arial" w:eastAsiaTheme="minorHAnsi" w:hAnsi="Arial" w:cs="Arial"/>
+                <w:sz w:val="24"/>
+              </w:rPr>
+              <w:t xml:space="preserve"> </w:t>
+            </w:r>
+            <w:proofErr w:type="spellStart"/>
+            <w:r>
+              <w:rPr>
+                <w:rFonts w:ascii="Arial" w:eastAsiaTheme="minorHAnsi" w:hAnsi="Arial" w:cs="Arial"/>
+                <w:sz w:val="24"/>
+              </w:rPr>
+              <w:t>cutz</w:t>
+            </w:r>
+            <w:proofErr w:type="spellEnd"/>
           </w:p>
         </w:tc>
         <w:tc>
@@ -867,12 +1028,21 @@
                 <w:sz w:val="24"/>
               </w:rPr>
             </w:pPr>
-            <w:r>
-              <w:rPr>
-                <w:rFonts w:ascii="Arial" w:eastAsiaTheme="minorHAnsi" w:hAnsi="Arial" w:cs="Arial"/>
-                <w:sz w:val="24"/>
-              </w:rPr>
-              <w:t>Angel Gabriel Ernesto Grijalva Castro</w:t>
+            <w:proofErr w:type="spellStart"/>
+            <w:r>
+              <w:rPr>
+                <w:rFonts w:ascii="Arial" w:eastAsiaTheme="minorHAnsi" w:hAnsi="Arial" w:cs="Arial"/>
+                <w:sz w:val="24"/>
+              </w:rPr>
+              <w:t>Angel</w:t>
+            </w:r>
+            <w:proofErr w:type="spellEnd"/>
+            <w:r>
+              <w:rPr>
+                <w:rFonts w:ascii="Arial" w:eastAsiaTheme="minorHAnsi" w:hAnsi="Arial" w:cs="Arial"/>
+                <w:sz w:val="24"/>
+              </w:rPr>
+              <w:t xml:space="preserve"> Gabriel Ernesto Grijalva Castro</w:t>
             </w:r>
           </w:p>
         </w:tc>
@@ -886,14 +1056,12 @@
               <w:rPr>
                 <w:rFonts w:ascii="Arial" w:eastAsiaTheme="minorHAnsi" w:hAnsi="Arial" w:cs="Arial"/>
                 <w:sz w:val="24"/>
-                <w:u w:val="single"/>
               </w:rPr>
             </w:pPr>
             <w:r>
               <w:rPr>
                 <w:rFonts w:ascii="Arial" w:eastAsiaTheme="minorHAnsi" w:hAnsi="Arial" w:cs="Arial"/>
                 <w:sz w:val="24"/>
-                <w:u w:val="single"/>
               </w:rPr>
               <w:t>Programador</w:t>
             </w:r>
@@ -913,12 +1081,37 @@
                 <w:sz w:val="24"/>
               </w:rPr>
             </w:pPr>
-            <w:r>
-              <w:rPr>
-                <w:rFonts w:ascii="Arial" w:eastAsiaTheme="minorHAnsi" w:hAnsi="Arial" w:cs="Arial"/>
-                <w:sz w:val="24"/>
-              </w:rPr>
-              <w:t>Angel Gahel Padilla Pacheco</w:t>
+            <w:proofErr w:type="spellStart"/>
+            <w:r>
+              <w:rPr>
+                <w:rFonts w:ascii="Arial" w:eastAsiaTheme="minorHAnsi" w:hAnsi="Arial" w:cs="Arial"/>
+                <w:sz w:val="24"/>
+              </w:rPr>
+              <w:t>Angel</w:t>
+            </w:r>
+            <w:proofErr w:type="spellEnd"/>
+            <w:r>
+              <w:rPr>
+                <w:rFonts w:ascii="Arial" w:eastAsiaTheme="minorHAnsi" w:hAnsi="Arial" w:cs="Arial"/>
+                <w:sz w:val="24"/>
+              </w:rPr>
+              <w:t xml:space="preserve"> </w:t>
+            </w:r>
+            <w:proofErr w:type="spellStart"/>
+            <w:r>
+              <w:rPr>
+                <w:rFonts w:ascii="Arial" w:eastAsiaTheme="minorHAnsi" w:hAnsi="Arial" w:cs="Arial"/>
+                <w:sz w:val="24"/>
+              </w:rPr>
+              <w:t>Gahel</w:t>
+            </w:r>
+            <w:proofErr w:type="spellEnd"/>
+            <w:r>
+              <w:rPr>
+                <w:rFonts w:ascii="Arial" w:eastAsiaTheme="minorHAnsi" w:hAnsi="Arial" w:cs="Arial"/>
+                <w:sz w:val="24"/>
+              </w:rPr>
+              <w:t xml:space="preserve"> Padilla Pacheco</w:t>
             </w:r>
           </w:p>
         </w:tc>
@@ -957,12 +1150,37 @@
                 <w:sz w:val="24"/>
               </w:rPr>
             </w:pPr>
-            <w:r>
-              <w:rPr>
-                <w:rFonts w:ascii="Arial" w:eastAsiaTheme="minorHAnsi" w:hAnsi="Arial" w:cs="Arial"/>
-                <w:sz w:val="24"/>
-              </w:rPr>
-              <w:t>Osman Emmanuell Veliz Guzmán</w:t>
+            <w:proofErr w:type="spellStart"/>
+            <w:r>
+              <w:rPr>
+                <w:rFonts w:ascii="Arial" w:eastAsiaTheme="minorHAnsi" w:hAnsi="Arial" w:cs="Arial"/>
+                <w:sz w:val="24"/>
+              </w:rPr>
+              <w:t>Osman</w:t>
+            </w:r>
+            <w:proofErr w:type="spellEnd"/>
+            <w:r>
+              <w:rPr>
+                <w:rFonts w:ascii="Arial" w:eastAsiaTheme="minorHAnsi" w:hAnsi="Arial" w:cs="Arial"/>
+                <w:sz w:val="24"/>
+              </w:rPr>
+              <w:t xml:space="preserve"> </w:t>
+            </w:r>
+            <w:proofErr w:type="spellStart"/>
+            <w:r>
+              <w:rPr>
+                <w:rFonts w:ascii="Arial" w:eastAsiaTheme="minorHAnsi" w:hAnsi="Arial" w:cs="Arial"/>
+                <w:sz w:val="24"/>
+              </w:rPr>
+              <w:t>Emmanuell</w:t>
+            </w:r>
+            <w:proofErr w:type="spellEnd"/>
+            <w:r>
+              <w:rPr>
+                <w:rFonts w:ascii="Arial" w:eastAsiaTheme="minorHAnsi" w:hAnsi="Arial" w:cs="Arial"/>
+                <w:sz w:val="24"/>
+              </w:rPr>
+              <w:t xml:space="preserve"> Veliz Guzmán</w:t>
             </w:r>
           </w:p>
         </w:tc>
@@ -1001,6 +1219,38 @@
                 <w:sz w:val="24"/>
               </w:rPr>
             </w:pPr>
+            <w:r>
+              <w:rPr>
+                <w:rFonts w:ascii="Arial" w:eastAsiaTheme="minorHAnsi" w:hAnsi="Arial" w:cs="Arial"/>
+                <w:sz w:val="24"/>
+              </w:rPr>
+              <w:t xml:space="preserve">Carlos Alejandro </w:t>
+            </w:r>
+            <w:proofErr w:type="spellStart"/>
+            <w:r>
+              <w:rPr>
+                <w:rFonts w:ascii="Arial" w:eastAsiaTheme="minorHAnsi" w:hAnsi="Arial" w:cs="Arial"/>
+                <w:sz w:val="24"/>
+              </w:rPr>
+              <w:t>Patal</w:t>
+            </w:r>
+            <w:proofErr w:type="spellEnd"/>
+            <w:r>
+              <w:rPr>
+                <w:rFonts w:ascii="Arial" w:eastAsiaTheme="minorHAnsi" w:hAnsi="Arial" w:cs="Arial"/>
+                <w:sz w:val="24"/>
+              </w:rPr>
+              <w:t xml:space="preserve"> </w:t>
+            </w:r>
+            <w:proofErr w:type="spellStart"/>
+            <w:r>
+              <w:rPr>
+                <w:rFonts w:ascii="Arial" w:eastAsiaTheme="minorHAnsi" w:hAnsi="Arial" w:cs="Arial"/>
+                <w:sz w:val="24"/>
+              </w:rPr>
+              <w:t>Choc</w:t>
+            </w:r>
+            <w:proofErr w:type="spellEnd"/>
           </w:p>
         </w:tc>
         <w:tc>
@@ -1015,6 +1265,13 @@
                 <w:sz w:val="24"/>
               </w:rPr>
             </w:pPr>
+            <w:r>
+              <w:rPr>
+                <w:rFonts w:ascii="Arial" w:eastAsiaTheme="minorHAnsi" w:hAnsi="Arial" w:cs="Arial"/>
+                <w:sz w:val="24"/>
+              </w:rPr>
+              <w:t>Programador</w:t>
+            </w:r>
           </w:p>
         </w:tc>
       </w:tr>
@@ -1031,6 +1288,13 @@
                 <w:sz w:val="24"/>
               </w:rPr>
             </w:pPr>
+            <w:r>
+              <w:rPr>
+                <w:rFonts w:ascii="Arial" w:eastAsiaTheme="minorHAnsi" w:hAnsi="Arial" w:cs="Arial"/>
+                <w:sz w:val="24"/>
+              </w:rPr>
+              <w:t>Carlos Enrique López Quino</w:t>
+            </w:r>
           </w:p>
         </w:tc>
         <w:tc>
@@ -1045,6 +1309,13 @@
                 <w:sz w:val="24"/>
               </w:rPr>
             </w:pPr>
+            <w:r>
+              <w:rPr>
+                <w:rFonts w:ascii="Arial" w:eastAsiaTheme="minorHAnsi" w:hAnsi="Arial" w:cs="Arial"/>
+                <w:sz w:val="24"/>
+              </w:rPr>
+              <w:t>Programador</w:t>
+            </w:r>
           </w:p>
         </w:tc>
       </w:tr>
@@ -1062,6 +1333,34 @@
                 <w:szCs w:val="24"/>
               </w:rPr>
             </w:pPr>
+            <w:proofErr w:type="spellStart"/>
+            <w:r>
+              <w:rPr>
+                <w:rFonts w:ascii="Arial" w:eastAsiaTheme="minorEastAsia" w:hAnsi="Arial" w:cs="Arial"/>
+                <w:sz w:val="24"/>
+                <w:szCs w:val="24"/>
+              </w:rPr>
+              <w:t>Benjamin</w:t>
+            </w:r>
+            <w:proofErr w:type="spellEnd"/>
+            <w:r>
+              <w:rPr>
+                <w:rFonts w:ascii="Arial" w:eastAsiaTheme="minorEastAsia" w:hAnsi="Arial" w:cs="Arial"/>
+                <w:sz w:val="24"/>
+                <w:szCs w:val="24"/>
+              </w:rPr>
+              <w:t xml:space="preserve"> Eli Argueta </w:t>
+            </w:r>
+            <w:proofErr w:type="spellStart"/>
+            <w:r>
+              <w:rPr>
+                <w:rFonts w:ascii="Arial" w:eastAsiaTheme="minorEastAsia" w:hAnsi="Arial" w:cs="Arial"/>
+                <w:sz w:val="24"/>
+                <w:szCs w:val="24"/>
+              </w:rPr>
+              <w:t>Caal</w:t>
+            </w:r>
+            <w:proofErr w:type="spellEnd"/>
           </w:p>
         </w:tc>
         <w:tc>
@@ -1077,6 +1376,13 @@
                 <w:szCs w:val="24"/>
               </w:rPr>
             </w:pPr>
+            <w:r>
+              <w:rPr>
+                <w:rFonts w:ascii="Arial" w:eastAsiaTheme="minorHAnsi" w:hAnsi="Arial" w:cs="Arial"/>
+                <w:sz w:val="24"/>
+              </w:rPr>
+              <w:t>Programador</w:t>
+            </w:r>
           </w:p>
         </w:tc>
       </w:tr>
@@ -1093,6 +1399,22 @@
                 <w:sz w:val="24"/>
               </w:rPr>
             </w:pPr>
+            <w:proofErr w:type="spellStart"/>
+            <w:r>
+              <w:rPr>
+                <w:rFonts w:ascii="Arial" w:eastAsiaTheme="minorHAnsi" w:hAnsi="Arial" w:cs="Arial"/>
+                <w:sz w:val="24"/>
+              </w:rPr>
+              <w:t>Jeferson</w:t>
+            </w:r>
+            <w:proofErr w:type="spellEnd"/>
+            <w:r>
+              <w:rPr>
+                <w:rFonts w:ascii="Arial" w:eastAsiaTheme="minorHAnsi" w:hAnsi="Arial" w:cs="Arial"/>
+                <w:sz w:val="24"/>
+              </w:rPr>
+              <w:t xml:space="preserve"> André Cano López</w:t>
+            </w:r>
           </w:p>
         </w:tc>
         <w:tc>
@@ -1107,6 +1429,13 @@
                 <w:sz w:val="24"/>
               </w:rPr>
             </w:pPr>
+            <w:r>
+              <w:rPr>
+                <w:rFonts w:ascii="Arial" w:eastAsiaTheme="minorHAnsi" w:hAnsi="Arial" w:cs="Arial"/>
+                <w:sz w:val="24"/>
+              </w:rPr>
+              <w:t>Programador</w:t>
+            </w:r>
           </w:p>
         </w:tc>
       </w:tr>
@@ -1123,6 +1452,52 @@
                 <w:sz w:val="24"/>
               </w:rPr>
             </w:pPr>
+            <w:r>
+              <w:rPr>
+                <w:rFonts w:ascii="Arial" w:eastAsiaTheme="minorHAnsi" w:hAnsi="Arial" w:cs="Arial"/>
+                <w:sz w:val="24"/>
+              </w:rPr>
+              <w:t xml:space="preserve">Franklin </w:t>
+            </w:r>
+            <w:proofErr w:type="spellStart"/>
+            <w:r>
+              <w:rPr>
+                <w:rFonts w:ascii="Arial" w:eastAsiaTheme="minorHAnsi" w:hAnsi="Arial" w:cs="Arial"/>
+                <w:sz w:val="24"/>
+              </w:rPr>
+              <w:t>Stev</w:t>
+            </w:r>
+            <w:proofErr w:type="spellEnd"/>
+            <w:r>
+              <w:rPr>
+                <w:rFonts w:ascii="Arial" w:eastAsiaTheme="minorHAnsi" w:hAnsi="Arial" w:cs="Arial"/>
+                <w:sz w:val="24"/>
+              </w:rPr>
+              <w:t xml:space="preserve"> </w:t>
+            </w:r>
+            <w:proofErr w:type="spellStart"/>
+            <w:r>
+              <w:rPr>
+                <w:rFonts w:ascii="Arial" w:eastAsiaTheme="minorHAnsi" w:hAnsi="Arial" w:cs="Arial"/>
+                <w:sz w:val="24"/>
+              </w:rPr>
+              <w:t>Paiz</w:t>
+            </w:r>
+            <w:proofErr w:type="spellEnd"/>
+            <w:r>
+              <w:rPr>
+                <w:rFonts w:ascii="Arial" w:eastAsiaTheme="minorHAnsi" w:hAnsi="Arial" w:cs="Arial"/>
+                <w:sz w:val="24"/>
+              </w:rPr>
+              <w:t xml:space="preserve"> </w:t>
+            </w:r>
+            <w:r>
+              <w:rPr>
+                <w:rFonts w:ascii="Arial" w:eastAsiaTheme="minorHAnsi" w:hAnsi="Arial" w:cs="Arial"/>
+                <w:sz w:val="24"/>
+              </w:rPr>
+              <w:t>Chávez</w:t>
+            </w:r>
           </w:p>
         </w:tc>
         <w:tc>
@@ -1137,6 +1512,13 @@
                 <w:sz w:val="24"/>
               </w:rPr>
             </w:pPr>
+            <w:r>
+              <w:rPr>
+                <w:rFonts w:ascii="Arial" w:eastAsiaTheme="minorHAnsi" w:hAnsi="Arial" w:cs="Arial"/>
+                <w:sz w:val="24"/>
+              </w:rPr>
+              <w:t>Programador</w:t>
+            </w:r>
           </w:p>
         </w:tc>
       </w:tr>
@@ -1180,6 +1562,2450 @@
         </w:rPr>
       </w:pPr>
     </w:p>
+    <w:p>
+      <w:pPr>
+        <w:jc w:val="center"/>
+        <w:rPr>
+          <w:rFonts w:ascii="Arial" w:eastAsiaTheme="minorHAnsi" w:hAnsi="Arial" w:cs="Arial"/>
+          <w:b/>
+          <w:sz w:val="44"/>
+          <w:szCs w:val="44"/>
+        </w:rPr>
+      </w:pPr>
+      <w:r>
+        <w:rPr>
+          <w:rFonts w:ascii="Arial" w:eastAsiaTheme="minorHAnsi" w:hAnsi="Arial" w:cs="Arial"/>
+          <w:b/>
+          <w:sz w:val="44"/>
+          <w:szCs w:val="44"/>
+        </w:rPr>
+        <w:t>Historias de Usuario</w:t>
+      </w:r>
+    </w:p>
+    <w:p>
+      <w:pPr>
+        <w:rPr>
+          <w:rFonts w:ascii="Arial" w:eastAsiaTheme="minorHAnsi" w:hAnsi="Arial" w:cs="Arial"/>
+          <w:b/>
+          <w:sz w:val="20"/>
+          <w:szCs w:val="20"/>
+        </w:rPr>
+      </w:pPr>
+    </w:p>
+    <w:p>
+      <w:pPr>
+        <w:rPr>
+          <w:rFonts w:ascii="Arial" w:eastAsiaTheme="minorHAnsi" w:hAnsi="Arial" w:cs="Arial"/>
+          <w:b/>
+          <w:sz w:val="20"/>
+          <w:szCs w:val="20"/>
+          <w:u w:val="single"/>
+        </w:rPr>
+      </w:pPr>
+      <w:proofErr w:type="spellStart"/>
+      <w:proofErr w:type="gramStart"/>
+      <w:r>
+        <w:rPr>
+          <w:rFonts w:ascii="Arial" w:eastAsiaTheme="minorHAnsi" w:hAnsi="Arial" w:cs="Arial"/>
+          <w:b/>
+          <w:sz w:val="20"/>
+          <w:szCs w:val="20"/>
+        </w:rPr>
+        <w:t>Tupla</w:t>
+      </w:r>
+      <w:proofErr w:type="spellEnd"/>
+      <w:r>
+        <w:rPr>
+          <w:rFonts w:ascii="Arial" w:eastAsiaTheme="minorHAnsi" w:hAnsi="Arial" w:cs="Arial"/>
+          <w:b/>
+          <w:sz w:val="20"/>
+          <w:szCs w:val="20"/>
+        </w:rPr>
+        <w:t xml:space="preserve"> :</w:t>
+      </w:r>
+      <w:proofErr w:type="gramEnd"/>
+      <w:r>
+        <w:rPr>
+          <w:rFonts w:ascii="Arial" w:eastAsiaTheme="minorHAnsi" w:hAnsi="Arial" w:cs="Arial"/>
+          <w:b/>
+          <w:sz w:val="20"/>
+          <w:szCs w:val="20"/>
+        </w:rPr>
+        <w:t xml:space="preserve"> Reserva</w:t>
+      </w:r>
+    </w:p>
+    <w:p>
+      <w:r>
+        <w:t>HUCP-001 Realizar Nueva Reserva</w:t>
+      </w:r>
+    </w:p>
+    <w:p>
+      <w:r>
+        <w:t>Como: Un invitado</w:t>
+      </w:r>
+    </w:p>
+    <w:p>
+      <w:r>
+        <w:t>Quiero: Seleccionar una propiedad, elegir mis fechas de inicio y fin, y confirmar una reserva</w:t>
+      </w:r>
+    </w:p>
+    <w:p>
+      <w:r>
+        <w:t>Para: Asegurar mi estancia en la propiedad deseada.</w:t>
+      </w:r>
+    </w:p>
+    <w:p/>
+    <w:p>
+      <w:r>
+        <w:t>HUCP-002 Gestionar Mis Reservas</w:t>
+      </w:r>
+    </w:p>
+    <w:p>
+      <w:r>
+        <w:t>Como: Un invitado o un anfitrión</w:t>
+      </w:r>
+    </w:p>
+    <w:p>
+      <w:r>
+        <w:t>Quiero: Ver el estado de mis reservas (confirmado, cancelado, completado) y tener la opción de modificar o cancelar una reserva si es necesario</w:t>
+      </w:r>
+    </w:p>
+    <w:p>
+      <w:r>
+        <w:t>Para: Tener control y visibilidad sobre mis estancias o la ocupación de mi propiedad.</w:t>
+      </w:r>
+    </w:p>
+    <w:p/>
+    <w:p>
+      <w:r>
+        <w:t>HUCP-003 Consultar Disponibilidad y Precios de Propiedades</w:t>
+      </w:r>
+    </w:p>
+    <w:p>
+      <w:r>
+        <w:t>Como: Un invitado</w:t>
+      </w:r>
+    </w:p>
+    <w:p>
+      <w:r>
+        <w:t>Quiero: Buscar propiedades y ver su precio por día y disponibilidad en un rango de fechas</w:t>
+      </w:r>
+    </w:p>
+    <w:p>
+      <w:r>
+        <w:t>Para: Encontrar la propiedad que mejor se adapte a mis necesidades y presupuesto para mis fechas de viaje.</w:t>
+      </w:r>
+    </w:p>
+    <w:p/>
+    <w:p/>
+    <w:p/>
+    <w:p/>
+    <w:p/>
+    <w:p>
+      <w:pPr>
+        <w:rPr>
+          <w:b/>
+        </w:rPr>
+      </w:pPr>
+      <w:proofErr w:type="spellStart"/>
+      <w:r>
+        <w:rPr>
+          <w:b/>
+        </w:rPr>
+        <w:lastRenderedPageBreak/>
+        <w:t>Tupla</w:t>
+      </w:r>
+      <w:proofErr w:type="spellEnd"/>
+      <w:r>
+        <w:rPr>
+          <w:b/>
+        </w:rPr>
+        <w:t>: Empleados</w:t>
+      </w:r>
+    </w:p>
+    <w:p>
+      <w:pPr>
+        <w:rPr>
+          <w:b/>
+          <w:color w:val="0070C0"/>
+          <w:u w:val="single"/>
+        </w:rPr>
+      </w:pPr>
+      <w:r>
+        <w:rPr>
+          <w:b/>
+          <w:color w:val="0070C0"/>
+          <w:u w:val="single"/>
+        </w:rPr>
+        <w:t>HU</w:t>
+      </w:r>
+      <w:r>
+        <w:rPr>
+          <w:b/>
+          <w:color w:val="0070C0"/>
+          <w:u w:val="single"/>
+        </w:rPr>
+        <w:t>FP-004</w:t>
+      </w:r>
+      <w:r>
+        <w:rPr>
+          <w:b/>
+          <w:color w:val="0070C0"/>
+          <w:u w:val="single"/>
+        </w:rPr>
+        <w:t xml:space="preserve"> </w:t>
+      </w:r>
+      <w:r>
+        <w:rPr>
+          <w:b/>
+          <w:color w:val="0070C0"/>
+        </w:rPr>
+        <w:t xml:space="preserve">Lista de </w:t>
+      </w:r>
+      <w:r>
+        <w:rPr>
+          <w:b/>
+          <w:color w:val="0070C0"/>
+        </w:rPr>
+        <w:t xml:space="preserve">los </w:t>
+      </w:r>
+      <w:r>
+        <w:rPr>
+          <w:b/>
+          <w:color w:val="0070C0"/>
+        </w:rPr>
+        <w:t>empleados</w:t>
+      </w:r>
+    </w:p>
+    <w:p>
+      <w:r>
+        <w:rPr>
+          <w:b/>
+        </w:rPr>
+        <w:t>Como:</w:t>
+      </w:r>
+      <w:r>
+        <w:t xml:space="preserve"> Administrador de recursos humanos</w:t>
+      </w:r>
+    </w:p>
+    <w:p>
+      <w:r>
+        <w:rPr>
+          <w:b/>
+        </w:rPr>
+        <w:t>Quiero</w:t>
+      </w:r>
+      <w:proofErr w:type="gramStart"/>
+      <w:r>
+        <w:rPr>
+          <w:b/>
+        </w:rPr>
+        <w:t xml:space="preserve">:  </w:t>
+      </w:r>
+      <w:r>
+        <w:t>Poder</w:t>
+      </w:r>
+      <w:proofErr w:type="gramEnd"/>
+      <w:r>
+        <w:t xml:space="preserve"> ver una lista de empleados activos</w:t>
+      </w:r>
+    </w:p>
+    <w:p>
+      <w:r>
+        <w:rPr>
+          <w:b/>
+        </w:rPr>
+        <w:t>Para:</w:t>
+      </w:r>
+      <w:r>
+        <w:t xml:space="preserve"> Poder gestionar de manera eficiente los recursos y asegurarme de que solo los empleados vigentes están siendo considerados en los procesos internos.</w:t>
+      </w:r>
+    </w:p>
+    <w:p/>
+    <w:p>
+      <w:pPr>
+        <w:rPr>
+          <w:b/>
+          <w:color w:val="0070C0"/>
+        </w:rPr>
+      </w:pPr>
+      <w:r>
+        <w:rPr>
+          <w:b/>
+          <w:color w:val="0070C0"/>
+          <w:u w:val="single"/>
+        </w:rPr>
+        <w:t>HU</w:t>
+      </w:r>
+      <w:r>
+        <w:rPr>
+          <w:b/>
+          <w:color w:val="0070C0"/>
+          <w:u w:val="single"/>
+        </w:rPr>
+        <w:t>FP</w:t>
+      </w:r>
+      <w:r>
+        <w:rPr>
+          <w:b/>
+          <w:color w:val="0070C0"/>
+          <w:u w:val="single"/>
+        </w:rPr>
+        <w:t>-00</w:t>
+      </w:r>
+      <w:r>
+        <w:rPr>
+          <w:b/>
+          <w:color w:val="0070C0"/>
+          <w:u w:val="single"/>
+        </w:rPr>
+        <w:t>5</w:t>
+      </w:r>
+      <w:r>
+        <w:rPr>
+          <w:b/>
+          <w:color w:val="0070C0"/>
+          <w:u w:val="single"/>
+        </w:rPr>
+        <w:t>:</w:t>
+      </w:r>
+      <w:r>
+        <w:rPr>
+          <w:b/>
+          <w:color w:val="0070C0"/>
+        </w:rPr>
+        <w:t xml:space="preserve"> Registro de nuevos empleados</w:t>
+      </w:r>
+    </w:p>
+    <w:p>
+      <w:r>
+        <w:rPr>
+          <w:b/>
+        </w:rPr>
+        <w:t>Como</w:t>
+      </w:r>
+      <w:r>
+        <w:rPr>
+          <w:b/>
+        </w:rPr>
+        <w:t>:</w:t>
+      </w:r>
+      <w:r>
+        <w:t xml:space="preserve"> Responsable de contratación</w:t>
+      </w:r>
+    </w:p>
+    <w:p>
+      <w:r>
+        <w:rPr>
+          <w:b/>
+        </w:rPr>
+        <w:t>Quiero</w:t>
+      </w:r>
+      <w:r>
+        <w:rPr>
+          <w:b/>
+        </w:rPr>
+        <w:t>:</w:t>
+      </w:r>
+      <w:r>
+        <w:t xml:space="preserve"> Poder agregar nuevos empleados con su información (nombre, apellido, correo, teléfono, cargo, fecha de contratación)</w:t>
+      </w:r>
+    </w:p>
+    <w:p>
+      <w:r>
+        <w:rPr>
+          <w:b/>
+        </w:rPr>
+        <w:t>Para</w:t>
+      </w:r>
+      <w:r>
+        <w:rPr>
+          <w:b/>
+        </w:rPr>
+        <w:t>:</w:t>
+      </w:r>
+      <w:r>
+        <w:t xml:space="preserve"> Mantener la base de datos actualizada y asegurarme de que se realice un registro adecuado y completo de todos los empleados nuevos.</w:t>
+      </w:r>
+    </w:p>
+    <w:p/>
+    <w:p>
+      <w:pPr>
+        <w:rPr>
+          <w:b/>
+          <w:color w:val="0070C0"/>
+        </w:rPr>
+      </w:pPr>
+      <w:r>
+        <w:rPr>
+          <w:b/>
+          <w:color w:val="0070C0"/>
+          <w:u w:val="single"/>
+        </w:rPr>
+        <w:t>HU</w:t>
+      </w:r>
+      <w:r>
+        <w:rPr>
+          <w:b/>
+          <w:color w:val="0070C0"/>
+          <w:u w:val="single"/>
+        </w:rPr>
+        <w:t>FP</w:t>
+      </w:r>
+      <w:r>
+        <w:rPr>
+          <w:b/>
+          <w:color w:val="0070C0"/>
+          <w:u w:val="single"/>
+        </w:rPr>
+        <w:t>-00</w:t>
+      </w:r>
+      <w:r>
+        <w:rPr>
+          <w:b/>
+          <w:color w:val="0070C0"/>
+          <w:u w:val="single"/>
+        </w:rPr>
+        <w:t>6</w:t>
+      </w:r>
+      <w:r>
+        <w:rPr>
+          <w:b/>
+          <w:color w:val="0070C0"/>
+          <w:u w:val="single"/>
+        </w:rPr>
+        <w:t>:</w:t>
+      </w:r>
+      <w:r>
+        <w:rPr>
+          <w:b/>
+          <w:color w:val="0070C0"/>
+        </w:rPr>
+        <w:t xml:space="preserve"> Actualización de la información del empleado</w:t>
+      </w:r>
+    </w:p>
+    <w:p>
+      <w:r>
+        <w:rPr>
+          <w:b/>
+        </w:rPr>
+        <w:t>Como</w:t>
+      </w:r>
+      <w:r>
+        <w:rPr>
+          <w:b/>
+        </w:rPr>
+        <w:t>:</w:t>
+      </w:r>
+      <w:r>
+        <w:t xml:space="preserve"> Gerente de departamento</w:t>
+      </w:r>
+    </w:p>
+    <w:p>
+      <w:r>
+        <w:rPr>
+          <w:b/>
+        </w:rPr>
+        <w:t>Quiero</w:t>
+      </w:r>
+      <w:r>
+        <w:rPr>
+          <w:b/>
+        </w:rPr>
+        <w:t>:</w:t>
+      </w:r>
+      <w:r>
+        <w:t xml:space="preserve"> Poder actualizar la información de los empleados (cargo, teléfono, correo)</w:t>
+      </w:r>
+    </w:p>
+    <w:p>
+      <w:r>
+        <w:rPr>
+          <w:b/>
+        </w:rPr>
+        <w:t>Para</w:t>
+      </w:r>
+      <w:r>
+        <w:t>: Asegurarme de que la base de datos siempre refleje la información más actual y optimizar la comunicación dentro del equipo.</w:t>
+      </w:r>
+    </w:p>
+    <w:p/>
+    <w:p>
+      <w:pPr>
+        <w:rPr>
+          <w:b/>
+        </w:rPr>
+      </w:pPr>
+      <w:proofErr w:type="spellStart"/>
+      <w:r>
+        <w:rPr>
+          <w:b/>
+        </w:rPr>
+        <w:t>Tupla</w:t>
+      </w:r>
+      <w:proofErr w:type="spellEnd"/>
+      <w:r>
+        <w:rPr>
+          <w:b/>
+        </w:rPr>
+        <w:t>: Pago</w:t>
+      </w:r>
+    </w:p>
+    <w:p>
+      <w:r>
+        <w:t>HURH-007 Registro de pago:</w:t>
+      </w:r>
+    </w:p>
+    <w:p>
+      <w:r>
+        <w:t>1. Como un registro de pagos</w:t>
+      </w:r>
+    </w:p>
+    <w:p>
+      <w:r>
+        <w:t>2. Quiero que registre los datos del monto</w:t>
+      </w:r>
+    </w:p>
+    <w:p>
+      <w:r>
+        <w:t>3. Para poder confirmar que los datos del monto estén registrados</w:t>
+      </w:r>
+    </w:p>
+    <w:p/>
+    <w:p>
+      <w:r>
+        <w:t>HURH-008 Validación de monto máximo</w:t>
+      </w:r>
+    </w:p>
+    <w:p>
+      <w:r>
+        <w:t xml:space="preserve">1. Como método de pago </w:t>
+      </w:r>
+    </w:p>
+    <w:p>
+      <w:r>
+        <w:t>2. Quiero que el monto sea en efectivo o en tarjeta</w:t>
+      </w:r>
+    </w:p>
+    <w:p>
+      <w:r>
+        <w:t>3. Para verificar si el monto de pago es valido</w:t>
+      </w:r>
+    </w:p>
+    <w:p/>
+    <w:p>
+      <w:r>
+        <w:t>HU</w:t>
+      </w:r>
+      <w:r>
+        <w:t>RH</w:t>
+      </w:r>
+      <w:r>
+        <w:t>-009 Generación de recibo de pago</w:t>
+      </w:r>
+    </w:p>
+    <w:p>
+      <w:r>
+        <w:t xml:space="preserve">1. Como registro de pago recibido </w:t>
+      </w:r>
+    </w:p>
+    <w:p>
+      <w:r>
+        <w:lastRenderedPageBreak/>
+        <w:t>2. Quiero que me den la información del monto de pago</w:t>
+      </w:r>
+    </w:p>
+    <w:p>
+      <w:r>
+        <w:t>3. Para que registre el recibo y se almacene en el sistema</w:t>
+      </w:r>
+      <w:r>
+        <w:br/>
+      </w:r>
+    </w:p>
+    <w:p>
+      <w:pPr>
+        <w:rPr>
+          <w:b/>
+        </w:rPr>
+      </w:pPr>
+      <w:r>
+        <w:br/>
+      </w:r>
+      <w:proofErr w:type="spellStart"/>
+      <w:r>
+        <w:rPr>
+          <w:b/>
+        </w:rPr>
+        <w:t>TUPLA</w:t>
+      </w:r>
+      <w:proofErr w:type="gramStart"/>
+      <w:r>
+        <w:rPr>
+          <w:b/>
+        </w:rPr>
+        <w:t>:Servicios</w:t>
+      </w:r>
+      <w:proofErr w:type="spellEnd"/>
+      <w:proofErr w:type="gramEnd"/>
+    </w:p>
+    <w:p>
+      <w:pPr>
+        <w:rPr>
+          <w:b/>
+        </w:rPr>
+      </w:pPr>
+      <w:r>
+        <w:t>HUJC-010</w:t>
+      </w:r>
+    </w:p>
+    <w:p>
+      <w:pPr>
+        <w:pStyle w:val="paragraph"/>
+        <w:spacing w:before="0" w:beforeAutospacing="0" w:after="0" w:afterAutospacing="0"/>
+        <w:textAlignment w:val="baseline"/>
+        <w:rPr>
+          <w:rStyle w:val="eop"/>
+          <w:rFonts w:ascii="Calibri" w:eastAsia="MS Mincho" w:hAnsi="Calibri" w:cs="Calibri"/>
+          <w:sz w:val="22"/>
+          <w:szCs w:val="22"/>
+        </w:rPr>
+      </w:pPr>
+      <w:r>
+        <w:rPr>
+          <w:rStyle w:val="normaltextrun"/>
+          <w:rFonts w:ascii="Calibri" w:hAnsi="Calibri" w:cs="Calibri"/>
+          <w:sz w:val="22"/>
+          <w:szCs w:val="22"/>
+        </w:rPr>
+        <w:t>Como</w:t>
+      </w:r>
+      <w:r>
+        <w:rPr>
+          <w:rStyle w:val="normaltextrun"/>
+          <w:rFonts w:ascii="Calibri" w:hAnsi="Calibri" w:cs="Calibri"/>
+          <w:sz w:val="22"/>
+          <w:szCs w:val="22"/>
+          <w:lang w:val="es-419"/>
+        </w:rPr>
+        <w:t>:</w:t>
+      </w:r>
+      <w:r>
+        <w:rPr>
+          <w:rStyle w:val="normaltextrun"/>
+          <w:rFonts w:ascii="Calibri" w:hAnsi="Calibri" w:cs="Calibri"/>
+          <w:sz w:val="22"/>
+          <w:szCs w:val="22"/>
+        </w:rPr>
+        <w:t xml:space="preserve"> cliente </w:t>
+      </w:r>
+      <w:r>
+        <w:rPr>
+          <w:rStyle w:val="eop"/>
+          <w:rFonts w:ascii="Calibri" w:eastAsia="MS Mincho" w:hAnsi="Calibri" w:cs="Calibri"/>
+          <w:sz w:val="22"/>
+          <w:szCs w:val="22"/>
+        </w:rPr>
+        <w:t> </w:t>
+      </w:r>
+    </w:p>
+    <w:p>
+      <w:pPr>
+        <w:pStyle w:val="paragraph"/>
+        <w:spacing w:before="0" w:beforeAutospacing="0" w:after="0" w:afterAutospacing="0"/>
+        <w:textAlignment w:val="baseline"/>
+        <w:rPr>
+          <w:rFonts w:ascii="Segoe UI" w:hAnsi="Segoe UI" w:cs="Segoe UI"/>
+          <w:sz w:val="18"/>
+          <w:szCs w:val="18"/>
+        </w:rPr>
+      </w:pPr>
+    </w:p>
+    <w:p>
+      <w:pPr>
+        <w:pStyle w:val="paragraph"/>
+        <w:spacing w:before="0" w:beforeAutospacing="0" w:after="0" w:afterAutospacing="0"/>
+        <w:textAlignment w:val="baseline"/>
+        <w:rPr>
+          <w:rFonts w:ascii="Segoe UI" w:hAnsi="Segoe UI" w:cs="Segoe UI"/>
+          <w:sz w:val="18"/>
+          <w:szCs w:val="18"/>
+        </w:rPr>
+      </w:pPr>
+      <w:r>
+        <w:rPr>
+          <w:rStyle w:val="normaltextrun"/>
+          <w:rFonts w:ascii="Calibri" w:hAnsi="Calibri" w:cs="Calibri"/>
+          <w:sz w:val="22"/>
+          <w:szCs w:val="22"/>
+        </w:rPr>
+        <w:t>Quiero: ver los servicios con su nombre, descripción, horario disponible y costo extra,</w:t>
+      </w:r>
+      <w:r>
+        <w:rPr>
+          <w:rStyle w:val="eop"/>
+          <w:rFonts w:ascii="Calibri" w:eastAsia="MS Mincho" w:hAnsi="Calibri" w:cs="Calibri"/>
+          <w:sz w:val="22"/>
+          <w:szCs w:val="22"/>
+        </w:rPr>
+        <w:t> </w:t>
+      </w:r>
+    </w:p>
+    <w:p>
+      <w:pPr>
+        <w:pStyle w:val="paragraph"/>
+        <w:spacing w:before="0" w:beforeAutospacing="0" w:after="0" w:afterAutospacing="0"/>
+        <w:textAlignment w:val="baseline"/>
+        <w:rPr>
+          <w:rStyle w:val="normaltextrun"/>
+          <w:rFonts w:ascii="Calibri" w:hAnsi="Calibri" w:cs="Calibri"/>
+          <w:sz w:val="22"/>
+          <w:szCs w:val="22"/>
+        </w:rPr>
+      </w:pPr>
+    </w:p>
+    <w:p>
+      <w:pPr>
+        <w:pStyle w:val="paragraph"/>
+        <w:spacing w:before="0" w:beforeAutospacing="0" w:after="0" w:afterAutospacing="0"/>
+        <w:textAlignment w:val="baseline"/>
+        <w:rPr>
+          <w:rStyle w:val="eop"/>
+          <w:rFonts w:ascii="Calibri" w:eastAsia="MS Mincho" w:hAnsi="Calibri" w:cs="Calibri"/>
+          <w:sz w:val="22"/>
+          <w:szCs w:val="22"/>
+        </w:rPr>
+      </w:pPr>
+      <w:r>
+        <w:rPr>
+          <w:rStyle w:val="normaltextrun"/>
+          <w:rFonts w:ascii="Calibri" w:hAnsi="Calibri" w:cs="Calibri"/>
+          <w:sz w:val="22"/>
+          <w:szCs w:val="22"/>
+        </w:rPr>
+        <w:t>Para: poder elegir el servicio que mejor se adapte a mis necesidades y presupuesto.</w:t>
+      </w:r>
+      <w:r>
+        <w:rPr>
+          <w:rStyle w:val="eop"/>
+          <w:rFonts w:ascii="Calibri" w:eastAsia="MS Mincho" w:hAnsi="Calibri" w:cs="Calibri"/>
+          <w:sz w:val="22"/>
+          <w:szCs w:val="22"/>
+        </w:rPr>
+        <w:t> </w:t>
+      </w:r>
+    </w:p>
+    <w:p>
+      <w:pPr>
+        <w:pStyle w:val="paragraph"/>
+        <w:spacing w:before="0" w:beforeAutospacing="0" w:after="0" w:afterAutospacing="0"/>
+        <w:textAlignment w:val="baseline"/>
+        <w:rPr>
+          <w:rStyle w:val="eop"/>
+          <w:rFonts w:ascii="Calibri" w:eastAsia="MS Mincho" w:hAnsi="Calibri" w:cs="Calibri"/>
+          <w:sz w:val="22"/>
+          <w:szCs w:val="22"/>
+        </w:rPr>
+      </w:pPr>
+    </w:p>
+    <w:p>
+      <w:pPr>
+        <w:rPr>
+          <w:rStyle w:val="eop"/>
+          <w:b/>
+        </w:rPr>
+      </w:pPr>
+      <w:r>
+        <w:t>HUJC-011</w:t>
+      </w:r>
+    </w:p>
+    <w:p>
+      <w:pPr>
+        <w:pStyle w:val="paragraph"/>
+        <w:spacing w:before="0" w:beforeAutospacing="0" w:after="0" w:afterAutospacing="0"/>
+        <w:textAlignment w:val="baseline"/>
+        <w:rPr>
+          <w:rFonts w:ascii="Segoe UI" w:hAnsi="Segoe UI" w:cs="Segoe UI"/>
+          <w:sz w:val="18"/>
+          <w:szCs w:val="18"/>
+        </w:rPr>
+      </w:pPr>
+      <w:r>
+        <w:rPr>
+          <w:rStyle w:val="normaltextrun"/>
+          <w:rFonts w:ascii="Calibri" w:hAnsi="Calibri" w:cs="Calibri"/>
+          <w:sz w:val="22"/>
+          <w:szCs w:val="22"/>
+        </w:rPr>
+        <w:t>Como: administrador </w:t>
+      </w:r>
+      <w:r>
+        <w:rPr>
+          <w:rStyle w:val="eop"/>
+          <w:rFonts w:ascii="Calibri" w:eastAsia="MS Mincho" w:hAnsi="Calibri" w:cs="Calibri"/>
+          <w:sz w:val="22"/>
+          <w:szCs w:val="22"/>
+        </w:rPr>
+        <w:t> </w:t>
+      </w:r>
+    </w:p>
+    <w:p>
+      <w:pPr>
+        <w:pStyle w:val="paragraph"/>
+        <w:spacing w:before="0" w:beforeAutospacing="0" w:after="0" w:afterAutospacing="0"/>
+        <w:textAlignment w:val="baseline"/>
+        <w:rPr>
+          <w:rStyle w:val="normaltextrun"/>
+          <w:rFonts w:ascii="Calibri" w:hAnsi="Calibri" w:cs="Calibri"/>
+          <w:sz w:val="22"/>
+          <w:szCs w:val="22"/>
+        </w:rPr>
+      </w:pPr>
+    </w:p>
+    <w:p>
+      <w:pPr>
+        <w:pStyle w:val="paragraph"/>
+        <w:spacing w:before="0" w:beforeAutospacing="0" w:after="0" w:afterAutospacing="0"/>
+        <w:textAlignment w:val="baseline"/>
+        <w:rPr>
+          <w:rFonts w:ascii="Segoe UI" w:hAnsi="Segoe UI" w:cs="Segoe UI"/>
+          <w:sz w:val="18"/>
+          <w:szCs w:val="18"/>
+        </w:rPr>
+      </w:pPr>
+      <w:r>
+        <w:rPr>
+          <w:rStyle w:val="normaltextrun"/>
+          <w:rFonts w:ascii="Calibri" w:hAnsi="Calibri" w:cs="Calibri"/>
+          <w:sz w:val="22"/>
+          <w:szCs w:val="22"/>
+        </w:rPr>
+        <w:t>Quiero: poder activar, desactivar y modificar los datos de un servicio (nombre, descripción, horario, costo extra y tipo de servicio),</w:t>
+      </w:r>
+      <w:r>
+        <w:rPr>
+          <w:rStyle w:val="eop"/>
+          <w:rFonts w:ascii="Calibri" w:eastAsia="MS Mincho" w:hAnsi="Calibri" w:cs="Calibri"/>
+          <w:sz w:val="22"/>
+          <w:szCs w:val="22"/>
+        </w:rPr>
+        <w:t> </w:t>
+      </w:r>
+    </w:p>
+    <w:p>
+      <w:pPr>
+        <w:pStyle w:val="paragraph"/>
+        <w:spacing w:before="0" w:beforeAutospacing="0" w:after="0" w:afterAutospacing="0"/>
+        <w:textAlignment w:val="baseline"/>
+        <w:rPr>
+          <w:rStyle w:val="normaltextrun"/>
+          <w:rFonts w:ascii="Calibri" w:hAnsi="Calibri" w:cs="Calibri"/>
+          <w:sz w:val="22"/>
+          <w:szCs w:val="22"/>
+        </w:rPr>
+      </w:pPr>
+    </w:p>
+    <w:p>
+      <w:pPr>
+        <w:pStyle w:val="paragraph"/>
+        <w:spacing w:before="0" w:beforeAutospacing="0" w:after="0" w:afterAutospacing="0"/>
+        <w:textAlignment w:val="baseline"/>
+        <w:rPr>
+          <w:rStyle w:val="eop"/>
+          <w:rFonts w:ascii="Calibri" w:eastAsia="MS Mincho" w:hAnsi="Calibri" w:cs="Calibri"/>
+          <w:sz w:val="22"/>
+          <w:szCs w:val="22"/>
+        </w:rPr>
+      </w:pPr>
+      <w:r>
+        <w:rPr>
+          <w:rStyle w:val="normaltextrun"/>
+          <w:rFonts w:ascii="Calibri" w:hAnsi="Calibri" w:cs="Calibri"/>
+          <w:sz w:val="22"/>
+          <w:szCs w:val="22"/>
+        </w:rPr>
+        <w:t>Para: mantener la información actualizada y ofrecer servicios vigentes a los clientes.</w:t>
+      </w:r>
+      <w:r>
+        <w:rPr>
+          <w:rStyle w:val="eop"/>
+          <w:rFonts w:ascii="Calibri" w:eastAsia="MS Mincho" w:hAnsi="Calibri" w:cs="Calibri"/>
+          <w:sz w:val="22"/>
+          <w:szCs w:val="22"/>
+        </w:rPr>
+        <w:t> </w:t>
+      </w:r>
+    </w:p>
+    <w:p>
+      <w:pPr>
+        <w:pStyle w:val="paragraph"/>
+        <w:spacing w:before="0" w:beforeAutospacing="0" w:after="0" w:afterAutospacing="0"/>
+        <w:textAlignment w:val="baseline"/>
+        <w:rPr>
+          <w:rStyle w:val="eop"/>
+          <w:rFonts w:ascii="Calibri" w:eastAsia="MS Mincho" w:hAnsi="Calibri" w:cs="Calibri"/>
+          <w:sz w:val="22"/>
+          <w:szCs w:val="22"/>
+        </w:rPr>
+      </w:pPr>
+    </w:p>
+    <w:p>
+      <w:pPr>
+        <w:pStyle w:val="paragraph"/>
+        <w:spacing w:before="0" w:beforeAutospacing="0" w:after="0" w:afterAutospacing="0"/>
+        <w:textAlignment w:val="baseline"/>
+        <w:rPr>
+          <w:rStyle w:val="eop"/>
+          <w:rFonts w:ascii="Calibri" w:eastAsia="MS Mincho" w:hAnsi="Calibri" w:cs="Calibri"/>
+          <w:sz w:val="22"/>
+          <w:szCs w:val="22"/>
+        </w:rPr>
+      </w:pPr>
+    </w:p>
+    <w:p>
+      <w:pPr>
+        <w:rPr>
+          <w:rStyle w:val="normaltextrun"/>
+          <w:b/>
+        </w:rPr>
+      </w:pPr>
+      <w:r>
+        <w:t>HUJC-012</w:t>
+      </w:r>
+    </w:p>
+    <w:p>
+      <w:pPr>
+        <w:pStyle w:val="paragraph"/>
+        <w:spacing w:before="0" w:beforeAutospacing="0" w:after="0" w:afterAutospacing="0"/>
+        <w:textAlignment w:val="baseline"/>
+        <w:rPr>
+          <w:rFonts w:ascii="Segoe UI" w:hAnsi="Segoe UI" w:cs="Segoe UI"/>
+          <w:sz w:val="18"/>
+          <w:szCs w:val="18"/>
+        </w:rPr>
+      </w:pPr>
+      <w:r>
+        <w:rPr>
+          <w:rStyle w:val="normaltextrun"/>
+          <w:rFonts w:ascii="Calibri" w:hAnsi="Calibri" w:cs="Calibri"/>
+          <w:sz w:val="22"/>
+          <w:szCs w:val="22"/>
+        </w:rPr>
+        <w:t>Como: usuario del sistema (empleado),</w:t>
+      </w:r>
+      <w:r>
+        <w:rPr>
+          <w:rStyle w:val="eop"/>
+          <w:rFonts w:ascii="Calibri" w:eastAsia="MS Mincho" w:hAnsi="Calibri" w:cs="Calibri"/>
+          <w:sz w:val="22"/>
+          <w:szCs w:val="22"/>
+        </w:rPr>
+        <w:t> </w:t>
+      </w:r>
+    </w:p>
+    <w:p>
+      <w:pPr>
+        <w:pStyle w:val="paragraph"/>
+        <w:spacing w:before="0" w:beforeAutospacing="0" w:after="0" w:afterAutospacing="0"/>
+        <w:textAlignment w:val="baseline"/>
+        <w:rPr>
+          <w:rStyle w:val="normaltextrun"/>
+          <w:rFonts w:ascii="Calibri" w:hAnsi="Calibri" w:cs="Calibri"/>
+          <w:sz w:val="22"/>
+          <w:szCs w:val="22"/>
+        </w:rPr>
+      </w:pPr>
+    </w:p>
+    <w:p>
+      <w:pPr>
+        <w:pStyle w:val="paragraph"/>
+        <w:spacing w:before="0" w:beforeAutospacing="0" w:after="0" w:afterAutospacing="0"/>
+        <w:textAlignment w:val="baseline"/>
+        <w:rPr>
+          <w:rFonts w:ascii="Segoe UI" w:hAnsi="Segoe UI" w:cs="Segoe UI"/>
+          <w:sz w:val="18"/>
+          <w:szCs w:val="18"/>
+        </w:rPr>
+      </w:pPr>
+      <w:r>
+        <w:rPr>
+          <w:rStyle w:val="normaltextrun"/>
+          <w:rFonts w:ascii="Calibri" w:hAnsi="Calibri" w:cs="Calibri"/>
+          <w:sz w:val="22"/>
+          <w:szCs w:val="22"/>
+        </w:rPr>
+        <w:t>Quiero: consultar el tipo de servicio y su horario disponible,</w:t>
+      </w:r>
+      <w:r>
+        <w:rPr>
+          <w:rStyle w:val="eop"/>
+          <w:rFonts w:ascii="Calibri" w:eastAsia="MS Mincho" w:hAnsi="Calibri" w:cs="Calibri"/>
+          <w:sz w:val="22"/>
+          <w:szCs w:val="22"/>
+        </w:rPr>
+        <w:t> </w:t>
+      </w:r>
+    </w:p>
+    <w:p>
+      <w:pPr>
+        <w:pStyle w:val="paragraph"/>
+        <w:spacing w:before="0" w:beforeAutospacing="0" w:after="0" w:afterAutospacing="0"/>
+        <w:textAlignment w:val="baseline"/>
+        <w:rPr>
+          <w:rStyle w:val="normaltextrun"/>
+          <w:rFonts w:ascii="Calibri" w:hAnsi="Calibri" w:cs="Calibri"/>
+          <w:sz w:val="22"/>
+          <w:szCs w:val="22"/>
+        </w:rPr>
+      </w:pPr>
+    </w:p>
+    <w:p>
+      <w:pPr>
+        <w:pStyle w:val="paragraph"/>
+        <w:spacing w:before="0" w:beforeAutospacing="0" w:after="0" w:afterAutospacing="0"/>
+        <w:textAlignment w:val="baseline"/>
+        <w:rPr>
+          <w:rStyle w:val="eop"/>
+          <w:rFonts w:ascii="Calibri" w:eastAsia="MS Mincho" w:hAnsi="Calibri" w:cs="Calibri"/>
+          <w:sz w:val="22"/>
+          <w:szCs w:val="22"/>
+        </w:rPr>
+      </w:pPr>
+      <w:r>
+        <w:rPr>
+          <w:rStyle w:val="normaltextrun"/>
+          <w:rFonts w:ascii="Calibri" w:hAnsi="Calibri" w:cs="Calibri"/>
+          <w:sz w:val="22"/>
+          <w:szCs w:val="22"/>
+        </w:rPr>
+        <w:t>Para: poder informar correctamente a los clientes sobre la disponibilidad y características de cada servicio.</w:t>
+      </w:r>
+      <w:r>
+        <w:rPr>
+          <w:rStyle w:val="eop"/>
+          <w:rFonts w:ascii="Calibri" w:eastAsia="MS Mincho" w:hAnsi="Calibri" w:cs="Calibri"/>
+          <w:sz w:val="22"/>
+          <w:szCs w:val="22"/>
+        </w:rPr>
+        <w:t> </w:t>
+      </w:r>
+    </w:p>
+    <w:p>
+      <w:pPr>
+        <w:pStyle w:val="paragraph"/>
+        <w:spacing w:before="0" w:beforeAutospacing="0" w:after="0" w:afterAutospacing="0"/>
+        <w:textAlignment w:val="baseline"/>
+        <w:rPr>
+          <w:rStyle w:val="eop"/>
+          <w:rFonts w:ascii="Calibri" w:eastAsia="MS Mincho" w:hAnsi="Calibri" w:cs="Calibri"/>
+          <w:sz w:val="22"/>
+          <w:szCs w:val="22"/>
+        </w:rPr>
+      </w:pPr>
+    </w:p>
+    <w:p>
+      <w:pPr>
+        <w:pStyle w:val="paragraph"/>
+        <w:spacing w:before="0" w:beforeAutospacing="0" w:after="0" w:afterAutospacing="0"/>
+        <w:textAlignment w:val="baseline"/>
+        <w:rPr>
+          <w:rFonts w:ascii="Segoe UI" w:hAnsi="Segoe UI" w:cs="Segoe UI"/>
+          <w:sz w:val="18"/>
+          <w:szCs w:val="18"/>
+        </w:rPr>
+      </w:pPr>
+    </w:p>
+    <w:p>
+      <w:pPr>
+        <w:pStyle w:val="paragraph"/>
+        <w:spacing w:before="0" w:beforeAutospacing="0" w:after="0" w:afterAutospacing="0"/>
+        <w:textAlignment w:val="baseline"/>
+        <w:rPr>
+          <w:rFonts w:ascii="Segoe UI" w:hAnsi="Segoe UI" w:cs="Segoe UI"/>
+          <w:sz w:val="18"/>
+          <w:szCs w:val="18"/>
+        </w:rPr>
+      </w:pPr>
+    </w:p>
+    <w:p>
+      <w:pPr>
+        <w:pStyle w:val="paragraph"/>
+        <w:spacing w:before="0" w:beforeAutospacing="0" w:after="0" w:afterAutospacing="0"/>
+        <w:textAlignment w:val="baseline"/>
+        <w:rPr>
+          <w:rFonts w:ascii="Segoe UI" w:hAnsi="Segoe UI" w:cs="Segoe UI"/>
+          <w:b/>
+          <w:sz w:val="18"/>
+          <w:szCs w:val="18"/>
+        </w:rPr>
+      </w:pPr>
+      <w:proofErr w:type="spellStart"/>
+      <w:r>
+        <w:rPr>
+          <w:rFonts w:ascii="Segoe UI" w:hAnsi="Segoe UI" w:cs="Segoe UI"/>
+          <w:b/>
+          <w:sz w:val="18"/>
+          <w:szCs w:val="18"/>
+        </w:rPr>
+        <w:t>Tupla</w:t>
+      </w:r>
+      <w:proofErr w:type="spellEnd"/>
+      <w:r>
+        <w:rPr>
+          <w:rFonts w:ascii="Segoe UI" w:hAnsi="Segoe UI" w:cs="Segoe UI"/>
+          <w:b/>
+          <w:sz w:val="18"/>
+          <w:szCs w:val="18"/>
+        </w:rPr>
+        <w:t xml:space="preserve">: Soporte Técnico </w:t>
+      </w:r>
+    </w:p>
+    <w:p>
+      <w:pPr>
+        <w:pStyle w:val="paragraph"/>
+        <w:spacing w:before="0" w:beforeAutospacing="0" w:after="0" w:afterAutospacing="0"/>
+        <w:textAlignment w:val="baseline"/>
+        <w:rPr>
+          <w:rFonts w:ascii="Segoe UI" w:hAnsi="Segoe UI" w:cs="Segoe UI"/>
+          <w:b/>
+          <w:sz w:val="18"/>
+          <w:szCs w:val="18"/>
+        </w:rPr>
+      </w:pPr>
+    </w:p>
+    <w:p>
+      <w:pPr>
+        <w:pStyle w:val="paragraph"/>
+        <w:spacing w:after="0"/>
+        <w:textAlignment w:val="baseline"/>
+        <w:rPr>
+          <w:rFonts w:ascii="Segoe UI" w:hAnsi="Segoe UI" w:cs="Segoe UI"/>
+          <w:b/>
+          <w:sz w:val="18"/>
+          <w:szCs w:val="18"/>
+        </w:rPr>
+      </w:pPr>
+      <w:r>
+        <w:rPr>
+          <w:rFonts w:ascii="Segoe UI" w:hAnsi="Segoe UI" w:cs="Segoe UI"/>
+          <w:b/>
+          <w:sz w:val="18"/>
+          <w:szCs w:val="18"/>
+        </w:rPr>
+        <w:t>HUAG-</w:t>
+      </w:r>
+      <w:r>
+        <w:rPr>
+          <w:rFonts w:ascii="Segoe UI" w:hAnsi="Segoe UI" w:cs="Segoe UI"/>
+          <w:b/>
+          <w:sz w:val="18"/>
+          <w:szCs w:val="18"/>
+        </w:rPr>
+        <w:t xml:space="preserve">013: </w:t>
+      </w:r>
+    </w:p>
+    <w:p>
+      <w:pPr>
+        <w:pStyle w:val="paragraph"/>
+        <w:spacing w:after="0"/>
+        <w:textAlignment w:val="baseline"/>
+        <w:rPr>
+          <w:rFonts w:ascii="Segoe UI" w:hAnsi="Segoe UI" w:cs="Segoe UI"/>
+          <w:sz w:val="18"/>
+          <w:szCs w:val="18"/>
+        </w:rPr>
+      </w:pPr>
+      <w:r>
+        <w:rPr>
+          <w:rFonts w:ascii="Segoe UI" w:hAnsi="Segoe UI" w:cs="Segoe UI"/>
+          <w:sz w:val="18"/>
+          <w:szCs w:val="18"/>
+        </w:rPr>
+        <w:t xml:space="preserve">Como huésped o anfitrión de </w:t>
+      </w:r>
+      <w:proofErr w:type="spellStart"/>
+      <w:r>
+        <w:rPr>
+          <w:rFonts w:ascii="Segoe UI" w:hAnsi="Segoe UI" w:cs="Segoe UI"/>
+          <w:sz w:val="18"/>
+          <w:szCs w:val="18"/>
+        </w:rPr>
+        <w:t>Airbnb</w:t>
+      </w:r>
+      <w:proofErr w:type="spellEnd"/>
+      <w:r>
+        <w:rPr>
+          <w:rFonts w:ascii="Segoe UI" w:hAnsi="Segoe UI" w:cs="Segoe UI"/>
+          <w:sz w:val="18"/>
+          <w:szCs w:val="18"/>
+        </w:rPr>
+        <w:t>,</w:t>
+      </w:r>
+    </w:p>
+    <w:p>
+      <w:pPr>
+        <w:pStyle w:val="paragraph"/>
+        <w:spacing w:after="0"/>
+        <w:textAlignment w:val="baseline"/>
+        <w:rPr>
+          <w:rFonts w:ascii="Segoe UI" w:hAnsi="Segoe UI" w:cs="Segoe UI"/>
+          <w:sz w:val="18"/>
+          <w:szCs w:val="18"/>
+        </w:rPr>
+      </w:pPr>
+      <w:proofErr w:type="gramStart"/>
+      <w:r>
+        <w:rPr>
+          <w:rFonts w:ascii="Segoe UI" w:hAnsi="Segoe UI" w:cs="Segoe UI"/>
+          <w:sz w:val="18"/>
+          <w:szCs w:val="18"/>
+        </w:rPr>
+        <w:t>quiero</w:t>
+      </w:r>
+      <w:proofErr w:type="gramEnd"/>
+      <w:r>
+        <w:rPr>
+          <w:rFonts w:ascii="Segoe UI" w:hAnsi="Segoe UI" w:cs="Segoe UI"/>
+          <w:sz w:val="18"/>
+          <w:szCs w:val="18"/>
+        </w:rPr>
+        <w:t xml:space="preserve"> poder contactar al soporte técnico rápidamente a través de un chat en la plataforma,</w:t>
+      </w:r>
+    </w:p>
+    <w:p>
+      <w:pPr>
+        <w:pStyle w:val="paragraph"/>
+        <w:spacing w:before="0" w:beforeAutospacing="0" w:after="0" w:afterAutospacing="0"/>
+        <w:textAlignment w:val="baseline"/>
+        <w:rPr>
+          <w:rFonts w:ascii="Segoe UI" w:hAnsi="Segoe UI" w:cs="Segoe UI"/>
+          <w:sz w:val="18"/>
+          <w:szCs w:val="18"/>
+        </w:rPr>
+      </w:pPr>
+      <w:proofErr w:type="gramStart"/>
+      <w:r>
+        <w:rPr>
+          <w:rFonts w:ascii="Segoe UI" w:hAnsi="Segoe UI" w:cs="Segoe UI"/>
+          <w:sz w:val="18"/>
+          <w:szCs w:val="18"/>
+        </w:rPr>
+        <w:t>para</w:t>
+      </w:r>
+      <w:proofErr w:type="gramEnd"/>
+      <w:r>
+        <w:rPr>
+          <w:rFonts w:ascii="Segoe UI" w:hAnsi="Segoe UI" w:cs="Segoe UI"/>
+          <w:sz w:val="18"/>
+          <w:szCs w:val="18"/>
+        </w:rPr>
+        <w:t xml:space="preserve"> poder resolver problemas técnicos como errores de reserva, pagos fallidos o problemas con mi cuenta de forma eficiente.</w:t>
+      </w:r>
+    </w:p>
+    <w:p>
+      <w:pPr>
+        <w:pStyle w:val="paragraph"/>
+        <w:spacing w:before="0" w:beforeAutospacing="0" w:after="0" w:afterAutospacing="0"/>
+        <w:textAlignment w:val="baseline"/>
+        <w:rPr>
+          <w:rFonts w:ascii="Segoe UI" w:hAnsi="Segoe UI" w:cs="Segoe UI"/>
+          <w:sz w:val="18"/>
+          <w:szCs w:val="18"/>
+        </w:rPr>
+      </w:pPr>
+    </w:p>
+    <w:p>
+      <w:pPr>
+        <w:pStyle w:val="paragraph"/>
+        <w:spacing w:after="0"/>
+        <w:textAlignment w:val="baseline"/>
+        <w:rPr>
+          <w:rFonts w:ascii="Segoe UI" w:hAnsi="Segoe UI" w:cs="Segoe UI"/>
+          <w:b/>
+          <w:sz w:val="18"/>
+          <w:szCs w:val="18"/>
+        </w:rPr>
+      </w:pPr>
+      <w:r>
+        <w:rPr>
+          <w:rFonts w:ascii="Segoe UI" w:hAnsi="Segoe UI" w:cs="Segoe UI"/>
+          <w:b/>
+          <w:sz w:val="18"/>
+          <w:szCs w:val="18"/>
+        </w:rPr>
+        <w:t>HUAG-014</w:t>
+      </w:r>
+      <w:r>
+        <w:rPr>
+          <w:rFonts w:ascii="Segoe UI" w:hAnsi="Segoe UI" w:cs="Segoe UI"/>
+          <w:b/>
+          <w:sz w:val="18"/>
+          <w:szCs w:val="18"/>
+        </w:rPr>
+        <w:t>:</w:t>
+      </w:r>
+    </w:p>
+    <w:p>
+      <w:pPr>
+        <w:pStyle w:val="paragraph"/>
+        <w:spacing w:after="0"/>
+        <w:textAlignment w:val="baseline"/>
+        <w:rPr>
+          <w:rFonts w:ascii="Segoe UI" w:hAnsi="Segoe UI" w:cs="Segoe UI"/>
+          <w:sz w:val="18"/>
+          <w:szCs w:val="18"/>
+        </w:rPr>
+      </w:pPr>
+      <w:r>
+        <w:rPr>
+          <w:rFonts w:ascii="Segoe UI" w:hAnsi="Segoe UI" w:cs="Segoe UI"/>
+          <w:sz w:val="18"/>
+          <w:szCs w:val="18"/>
+        </w:rPr>
+        <w:t>Como técnico de soporte,</w:t>
+      </w:r>
+    </w:p>
+    <w:p>
+      <w:pPr>
+        <w:pStyle w:val="paragraph"/>
+        <w:spacing w:after="0"/>
+        <w:textAlignment w:val="baseline"/>
+        <w:rPr>
+          <w:rFonts w:ascii="Segoe UI" w:hAnsi="Segoe UI" w:cs="Segoe UI"/>
+          <w:sz w:val="18"/>
+          <w:szCs w:val="18"/>
+        </w:rPr>
+      </w:pPr>
+      <w:proofErr w:type="gramStart"/>
+      <w:r>
+        <w:rPr>
+          <w:rFonts w:ascii="Segoe UI" w:hAnsi="Segoe UI" w:cs="Segoe UI"/>
+          <w:sz w:val="18"/>
+          <w:szCs w:val="18"/>
+        </w:rPr>
+        <w:t>quiero</w:t>
+      </w:r>
+      <w:proofErr w:type="gramEnd"/>
+      <w:r>
+        <w:rPr>
+          <w:rFonts w:ascii="Segoe UI" w:hAnsi="Segoe UI" w:cs="Segoe UI"/>
+          <w:sz w:val="18"/>
+          <w:szCs w:val="18"/>
+        </w:rPr>
+        <w:t xml:space="preserve"> ver una lista de tickets pendientes y asignarme uno,</w:t>
+      </w:r>
+    </w:p>
+    <w:p>
+      <w:pPr>
+        <w:pStyle w:val="paragraph"/>
+        <w:spacing w:before="0" w:beforeAutospacing="0" w:after="0" w:afterAutospacing="0"/>
+        <w:textAlignment w:val="baseline"/>
+        <w:rPr>
+          <w:rFonts w:ascii="Segoe UI" w:hAnsi="Segoe UI" w:cs="Segoe UI"/>
+          <w:sz w:val="18"/>
+          <w:szCs w:val="18"/>
+        </w:rPr>
+      </w:pPr>
+      <w:proofErr w:type="gramStart"/>
+      <w:r>
+        <w:rPr>
+          <w:rFonts w:ascii="Segoe UI" w:hAnsi="Segoe UI" w:cs="Segoe UI"/>
+          <w:sz w:val="18"/>
+          <w:szCs w:val="18"/>
+        </w:rPr>
+        <w:t>para</w:t>
+      </w:r>
+      <w:proofErr w:type="gramEnd"/>
+      <w:r>
+        <w:rPr>
+          <w:rFonts w:ascii="Segoe UI" w:hAnsi="Segoe UI" w:cs="Segoe UI"/>
+          <w:sz w:val="18"/>
+          <w:szCs w:val="18"/>
+        </w:rPr>
+        <w:t xml:space="preserve"> poder empezar a resolverlo de forma organizada.</w:t>
+      </w:r>
+    </w:p>
+    <w:p>
+      <w:pPr>
+        <w:pStyle w:val="paragraph"/>
+        <w:spacing w:before="0" w:beforeAutospacing="0" w:after="0" w:afterAutospacing="0"/>
+        <w:textAlignment w:val="baseline"/>
+        <w:rPr>
+          <w:rFonts w:ascii="Segoe UI" w:hAnsi="Segoe UI" w:cs="Segoe UI"/>
+          <w:sz w:val="18"/>
+          <w:szCs w:val="18"/>
+        </w:rPr>
+      </w:pPr>
+    </w:p>
+    <w:p>
+      <w:pPr>
+        <w:pStyle w:val="paragraph"/>
+        <w:spacing w:after="0"/>
+        <w:textAlignment w:val="baseline"/>
+        <w:rPr>
+          <w:rFonts w:ascii="Segoe UI" w:hAnsi="Segoe UI" w:cs="Segoe UI"/>
+          <w:b/>
+          <w:sz w:val="18"/>
+          <w:szCs w:val="18"/>
+        </w:rPr>
+      </w:pPr>
+      <w:r>
+        <w:rPr>
+          <w:rFonts w:ascii="Segoe UI" w:hAnsi="Segoe UI" w:cs="Segoe UI"/>
+          <w:b/>
+          <w:sz w:val="18"/>
+          <w:szCs w:val="18"/>
+        </w:rPr>
+        <w:lastRenderedPageBreak/>
+        <w:t>HUAG-015</w:t>
+      </w:r>
+      <w:r>
+        <w:rPr>
+          <w:rFonts w:ascii="Segoe UI" w:hAnsi="Segoe UI" w:cs="Segoe UI"/>
+          <w:b/>
+          <w:sz w:val="18"/>
+          <w:szCs w:val="18"/>
+        </w:rPr>
+        <w:t>:</w:t>
+      </w:r>
+    </w:p>
+    <w:p>
+      <w:pPr>
+        <w:pStyle w:val="paragraph"/>
+        <w:spacing w:after="0"/>
+        <w:textAlignment w:val="baseline"/>
+        <w:rPr>
+          <w:rFonts w:ascii="Segoe UI" w:hAnsi="Segoe UI" w:cs="Segoe UI"/>
+          <w:sz w:val="18"/>
+          <w:szCs w:val="18"/>
+        </w:rPr>
+      </w:pPr>
+      <w:r>
+        <w:rPr>
+          <w:rFonts w:ascii="Segoe UI" w:hAnsi="Segoe UI" w:cs="Segoe UI"/>
+          <w:sz w:val="18"/>
+          <w:szCs w:val="18"/>
+        </w:rPr>
+        <w:t>Como administrador de soporte,</w:t>
+      </w:r>
+    </w:p>
+    <w:p>
+      <w:pPr>
+        <w:pStyle w:val="paragraph"/>
+        <w:spacing w:after="0"/>
+        <w:textAlignment w:val="baseline"/>
+        <w:rPr>
+          <w:rFonts w:ascii="Segoe UI" w:hAnsi="Segoe UI" w:cs="Segoe UI"/>
+          <w:sz w:val="18"/>
+          <w:szCs w:val="18"/>
+        </w:rPr>
+      </w:pPr>
+      <w:proofErr w:type="gramStart"/>
+      <w:r>
+        <w:rPr>
+          <w:rFonts w:ascii="Segoe UI" w:hAnsi="Segoe UI" w:cs="Segoe UI"/>
+          <w:sz w:val="18"/>
+          <w:szCs w:val="18"/>
+        </w:rPr>
+        <w:t>quiero</w:t>
+      </w:r>
+      <w:proofErr w:type="gramEnd"/>
+      <w:r>
+        <w:rPr>
+          <w:rFonts w:ascii="Segoe UI" w:hAnsi="Segoe UI" w:cs="Segoe UI"/>
+          <w:sz w:val="18"/>
+          <w:szCs w:val="18"/>
+        </w:rPr>
+        <w:t xml:space="preserve"> poder hacer seguimiento al estado de cada ticket (pendiente, en proceso, resuelto),</w:t>
+      </w:r>
+    </w:p>
+    <w:p>
+      <w:pPr>
+        <w:pStyle w:val="paragraph"/>
+        <w:spacing w:before="0" w:beforeAutospacing="0" w:after="0" w:afterAutospacing="0"/>
+        <w:textAlignment w:val="baseline"/>
+        <w:rPr>
+          <w:rFonts w:ascii="Segoe UI" w:hAnsi="Segoe UI" w:cs="Segoe UI"/>
+          <w:sz w:val="18"/>
+          <w:szCs w:val="18"/>
+        </w:rPr>
+      </w:pPr>
+      <w:proofErr w:type="gramStart"/>
+      <w:r>
+        <w:rPr>
+          <w:rFonts w:ascii="Segoe UI" w:hAnsi="Segoe UI" w:cs="Segoe UI"/>
+          <w:sz w:val="18"/>
+          <w:szCs w:val="18"/>
+        </w:rPr>
+        <w:t>para</w:t>
+      </w:r>
+      <w:proofErr w:type="gramEnd"/>
+      <w:r>
+        <w:rPr>
+          <w:rFonts w:ascii="Segoe UI" w:hAnsi="Segoe UI" w:cs="Segoe UI"/>
+          <w:sz w:val="18"/>
+          <w:szCs w:val="18"/>
+        </w:rPr>
+        <w:t xml:space="preserve"> asegurarme de que los problemas se están resolviendo eficientemente.</w:t>
+      </w:r>
+    </w:p>
+    <w:p>
+      <w:pPr>
+        <w:pStyle w:val="paragraph"/>
+        <w:spacing w:before="0" w:beforeAutospacing="0" w:after="0" w:afterAutospacing="0"/>
+        <w:textAlignment w:val="baseline"/>
+        <w:rPr>
+          <w:rFonts w:ascii="Segoe UI" w:hAnsi="Segoe UI" w:cs="Segoe UI"/>
+          <w:sz w:val="18"/>
+          <w:szCs w:val="18"/>
+        </w:rPr>
+      </w:pPr>
+    </w:p>
+    <w:p>
+      <w:pPr>
+        <w:pStyle w:val="paragraph"/>
+        <w:spacing w:before="0" w:beforeAutospacing="0" w:after="0" w:afterAutospacing="0"/>
+        <w:textAlignment w:val="baseline"/>
+        <w:rPr>
+          <w:rFonts w:ascii="Segoe UI" w:hAnsi="Segoe UI" w:cs="Segoe UI"/>
+          <w:sz w:val="18"/>
+          <w:szCs w:val="18"/>
+        </w:rPr>
+      </w:pPr>
+    </w:p>
+    <w:p>
+      <w:pPr>
+        <w:pStyle w:val="paragraph"/>
+        <w:spacing w:before="0" w:beforeAutospacing="0" w:after="0" w:afterAutospacing="0"/>
+        <w:textAlignment w:val="baseline"/>
+        <w:rPr>
+          <w:rFonts w:ascii="Segoe UI" w:hAnsi="Segoe UI" w:cs="Segoe UI"/>
+          <w:b/>
+          <w:sz w:val="18"/>
+          <w:szCs w:val="18"/>
+          <w:lang w:val="es-MX"/>
+        </w:rPr>
+      </w:pPr>
+      <w:proofErr w:type="spellStart"/>
+      <w:r>
+        <w:rPr>
+          <w:rFonts w:ascii="Segoe UI" w:hAnsi="Segoe UI" w:cs="Segoe UI"/>
+          <w:b/>
+          <w:sz w:val="18"/>
+          <w:szCs w:val="18"/>
+        </w:rPr>
+        <w:t>Tupla</w:t>
+      </w:r>
+      <w:proofErr w:type="spellEnd"/>
+      <w:r>
+        <w:rPr>
+          <w:rFonts w:ascii="Segoe UI" w:hAnsi="Segoe UI" w:cs="Segoe UI"/>
+          <w:b/>
+          <w:sz w:val="18"/>
+          <w:szCs w:val="18"/>
+        </w:rPr>
+        <w:t xml:space="preserve">: </w:t>
+      </w:r>
+      <w:proofErr w:type="spellStart"/>
+      <w:r>
+        <w:rPr>
+          <w:rFonts w:ascii="Segoe UI" w:hAnsi="Segoe UI" w:cs="Segoe UI"/>
+          <w:b/>
+          <w:sz w:val="18"/>
+          <w:szCs w:val="18"/>
+        </w:rPr>
+        <w:t>Rese</w:t>
+      </w:r>
+      <w:r>
+        <w:rPr>
+          <w:rFonts w:ascii="Segoe UI" w:hAnsi="Segoe UI" w:cs="Segoe UI"/>
+          <w:b/>
+          <w:sz w:val="18"/>
+          <w:szCs w:val="18"/>
+          <w:lang w:val="es-MX"/>
+        </w:rPr>
+        <w:t>ñas</w:t>
+      </w:r>
+      <w:proofErr w:type="spellEnd"/>
+    </w:p>
+    <w:p>
+      <w:pPr>
+        <w:pStyle w:val="paragraph"/>
+        <w:spacing w:before="0" w:beforeAutospacing="0" w:after="0" w:afterAutospacing="0"/>
+        <w:textAlignment w:val="baseline"/>
+        <w:rPr>
+          <w:rFonts w:ascii="Segoe UI" w:hAnsi="Segoe UI" w:cs="Segoe UI"/>
+          <w:b/>
+          <w:sz w:val="18"/>
+          <w:szCs w:val="18"/>
+          <w:lang w:val="es-MX"/>
+        </w:rPr>
+      </w:pPr>
+    </w:p>
+    <w:p>
+      <w:pPr>
+        <w:pStyle w:val="paragraph"/>
+        <w:spacing w:after="0"/>
+        <w:textAlignment w:val="baseline"/>
+        <w:rPr>
+          <w:rFonts w:ascii="Segoe UI" w:hAnsi="Segoe UI" w:cs="Segoe UI"/>
+          <w:sz w:val="18"/>
+          <w:szCs w:val="18"/>
+        </w:rPr>
+      </w:pPr>
+      <w:r>
+        <w:rPr>
+          <w:rFonts w:ascii="Segoe UI" w:hAnsi="Segoe UI" w:cs="Segoe UI"/>
+          <w:sz w:val="18"/>
+          <w:szCs w:val="18"/>
+        </w:rPr>
+        <w:t xml:space="preserve">HUJC-016: </w:t>
+      </w:r>
+      <w:proofErr w:type="spellStart"/>
+      <w:r>
+        <w:rPr>
+          <w:rFonts w:ascii="Segoe UI" w:hAnsi="Segoe UI" w:cs="Segoe UI"/>
+          <w:sz w:val="18"/>
+          <w:szCs w:val="18"/>
+        </w:rPr>
+        <w:t>Registo</w:t>
+      </w:r>
+      <w:proofErr w:type="spellEnd"/>
+      <w:r>
+        <w:rPr>
+          <w:rFonts w:ascii="Segoe UI" w:hAnsi="Segoe UI" w:cs="Segoe UI"/>
+          <w:sz w:val="18"/>
+          <w:szCs w:val="18"/>
+        </w:rPr>
+        <w:t xml:space="preserve"> de nueva reseña</w:t>
+      </w:r>
+    </w:p>
+    <w:p>
+      <w:pPr>
+        <w:pStyle w:val="paragraph"/>
+        <w:spacing w:after="0"/>
+        <w:textAlignment w:val="baseline"/>
+        <w:rPr>
+          <w:rFonts w:ascii="Segoe UI" w:hAnsi="Segoe UI" w:cs="Segoe UI"/>
+          <w:sz w:val="18"/>
+          <w:szCs w:val="18"/>
+        </w:rPr>
+      </w:pPr>
+      <w:r>
+        <w:rPr>
+          <w:rFonts w:ascii="Segoe UI" w:hAnsi="Segoe UI" w:cs="Segoe UI"/>
+          <w:sz w:val="18"/>
+          <w:szCs w:val="18"/>
+        </w:rPr>
+        <w:t xml:space="preserve">Como: </w:t>
+      </w:r>
+      <w:proofErr w:type="spellStart"/>
+      <w:r>
+        <w:rPr>
+          <w:rFonts w:ascii="Segoe UI" w:hAnsi="Segoe UI" w:cs="Segoe UI"/>
+          <w:sz w:val="18"/>
+          <w:szCs w:val="18"/>
+        </w:rPr>
+        <w:t>Huesped</w:t>
+      </w:r>
+      <w:proofErr w:type="spellEnd"/>
+    </w:p>
+    <w:p>
+      <w:pPr>
+        <w:pStyle w:val="paragraph"/>
+        <w:spacing w:after="0"/>
+        <w:textAlignment w:val="baseline"/>
+        <w:rPr>
+          <w:rFonts w:ascii="Segoe UI" w:hAnsi="Segoe UI" w:cs="Segoe UI"/>
+          <w:sz w:val="18"/>
+          <w:szCs w:val="18"/>
+        </w:rPr>
+      </w:pPr>
+      <w:r>
+        <w:rPr>
+          <w:rFonts w:ascii="Segoe UI" w:hAnsi="Segoe UI" w:cs="Segoe UI"/>
+          <w:sz w:val="18"/>
+          <w:szCs w:val="18"/>
+        </w:rPr>
+        <w:t xml:space="preserve">Quiero: </w:t>
+      </w:r>
+      <w:proofErr w:type="spellStart"/>
+      <w:r>
+        <w:rPr>
+          <w:rFonts w:ascii="Segoe UI" w:hAnsi="Segoe UI" w:cs="Segoe UI"/>
+          <w:sz w:val="18"/>
+          <w:szCs w:val="18"/>
+        </w:rPr>
+        <w:t>Registar</w:t>
+      </w:r>
+      <w:proofErr w:type="spellEnd"/>
+      <w:r>
+        <w:rPr>
+          <w:rFonts w:ascii="Segoe UI" w:hAnsi="Segoe UI" w:cs="Segoe UI"/>
+          <w:sz w:val="18"/>
+          <w:szCs w:val="18"/>
+        </w:rPr>
+        <w:t xml:space="preserve"> una reseña sobre los servicios del cuarto de baño</w:t>
+      </w:r>
+    </w:p>
+    <w:p>
+      <w:pPr>
+        <w:pStyle w:val="paragraph"/>
+        <w:spacing w:before="0" w:beforeAutospacing="0" w:after="0" w:afterAutospacing="0"/>
+        <w:textAlignment w:val="baseline"/>
+        <w:rPr>
+          <w:rFonts w:ascii="Segoe UI" w:hAnsi="Segoe UI" w:cs="Segoe UI"/>
+          <w:sz w:val="18"/>
+          <w:szCs w:val="18"/>
+        </w:rPr>
+      </w:pPr>
+      <w:r>
+        <w:rPr>
+          <w:rFonts w:ascii="Segoe UI" w:hAnsi="Segoe UI" w:cs="Segoe UI"/>
+          <w:sz w:val="18"/>
+          <w:szCs w:val="18"/>
+        </w:rPr>
+        <w:t>Para: Que lleven un registro de las mejoras que necesita o faltan en el baño</w:t>
+      </w:r>
+    </w:p>
+    <w:p>
+      <w:pPr>
+        <w:pStyle w:val="paragraph"/>
+        <w:spacing w:before="0" w:beforeAutospacing="0" w:after="0" w:afterAutospacing="0"/>
+        <w:textAlignment w:val="baseline"/>
+        <w:rPr>
+          <w:rFonts w:ascii="Segoe UI" w:hAnsi="Segoe UI" w:cs="Segoe UI"/>
+          <w:sz w:val="18"/>
+          <w:szCs w:val="18"/>
+        </w:rPr>
+      </w:pPr>
+    </w:p>
+    <w:p>
+      <w:pPr>
+        <w:pStyle w:val="paragraph"/>
+        <w:spacing w:after="0"/>
+        <w:textAlignment w:val="baseline"/>
+        <w:rPr>
+          <w:rFonts w:ascii="Segoe UI" w:hAnsi="Segoe UI" w:cs="Segoe UI"/>
+          <w:b/>
+          <w:sz w:val="18"/>
+          <w:szCs w:val="18"/>
+        </w:rPr>
+      </w:pPr>
+      <w:r>
+        <w:rPr>
+          <w:rFonts w:ascii="Segoe UI" w:hAnsi="Segoe UI" w:cs="Segoe UI"/>
+          <w:b/>
+          <w:sz w:val="18"/>
+          <w:szCs w:val="18"/>
+        </w:rPr>
+        <w:t>HUJC-017</w:t>
+      </w:r>
+    </w:p>
+    <w:p>
+      <w:pPr>
+        <w:pStyle w:val="paragraph"/>
+        <w:spacing w:after="0"/>
+        <w:textAlignment w:val="baseline"/>
+        <w:rPr>
+          <w:rFonts w:ascii="Segoe UI" w:hAnsi="Segoe UI" w:cs="Segoe UI"/>
+          <w:sz w:val="18"/>
+          <w:szCs w:val="18"/>
+        </w:rPr>
+      </w:pPr>
+      <w:r>
+        <w:rPr>
+          <w:rFonts w:ascii="Segoe UI" w:hAnsi="Segoe UI" w:cs="Segoe UI"/>
+          <w:sz w:val="18"/>
+          <w:szCs w:val="18"/>
+        </w:rPr>
+        <w:t>Como: Empresario</w:t>
+      </w:r>
+    </w:p>
+    <w:p>
+      <w:pPr>
+        <w:pStyle w:val="paragraph"/>
+        <w:spacing w:after="0"/>
+        <w:textAlignment w:val="baseline"/>
+        <w:rPr>
+          <w:rFonts w:ascii="Segoe UI" w:hAnsi="Segoe UI" w:cs="Segoe UI"/>
+          <w:sz w:val="18"/>
+          <w:szCs w:val="18"/>
+        </w:rPr>
+      </w:pPr>
+      <w:r>
+        <w:rPr>
+          <w:rFonts w:ascii="Segoe UI" w:hAnsi="Segoe UI" w:cs="Segoe UI"/>
+          <w:sz w:val="18"/>
+          <w:szCs w:val="18"/>
+        </w:rPr>
+        <w:t xml:space="preserve">Quiero: Registrar una reseña sobre la propiedad que me fue otorgada en </w:t>
+      </w:r>
+      <w:proofErr w:type="spellStart"/>
+      <w:r>
+        <w:rPr>
+          <w:rFonts w:ascii="Segoe UI" w:hAnsi="Segoe UI" w:cs="Segoe UI"/>
+          <w:sz w:val="18"/>
+          <w:szCs w:val="18"/>
+        </w:rPr>
+        <w:t>Peace</w:t>
+      </w:r>
+      <w:proofErr w:type="spellEnd"/>
+      <w:r>
+        <w:rPr>
+          <w:rFonts w:ascii="Segoe UI" w:hAnsi="Segoe UI" w:cs="Segoe UI"/>
+          <w:sz w:val="18"/>
+          <w:szCs w:val="18"/>
+        </w:rPr>
+        <w:t xml:space="preserve"> At Home</w:t>
+      </w:r>
+    </w:p>
+    <w:p>
+      <w:pPr>
+        <w:pStyle w:val="paragraph"/>
+        <w:spacing w:before="0" w:beforeAutospacing="0" w:after="0" w:afterAutospacing="0"/>
+        <w:textAlignment w:val="baseline"/>
+        <w:rPr>
+          <w:rFonts w:ascii="Segoe UI" w:hAnsi="Segoe UI" w:cs="Segoe UI"/>
+          <w:sz w:val="18"/>
+          <w:szCs w:val="18"/>
+        </w:rPr>
+      </w:pPr>
+      <w:r>
+        <w:rPr>
+          <w:rFonts w:ascii="Segoe UI" w:hAnsi="Segoe UI" w:cs="Segoe UI"/>
+          <w:sz w:val="18"/>
+          <w:szCs w:val="18"/>
+        </w:rPr>
+        <w:t>Para: Que los nuevos huéspedes sepan de las comodidades y ventajas de esta propiedad en especifico</w:t>
+      </w:r>
+    </w:p>
+    <w:p>
+      <w:pPr>
+        <w:pStyle w:val="paragraph"/>
+        <w:spacing w:before="0" w:beforeAutospacing="0" w:after="0" w:afterAutospacing="0"/>
+        <w:textAlignment w:val="baseline"/>
+        <w:rPr>
+          <w:rFonts w:ascii="Segoe UI" w:hAnsi="Segoe UI" w:cs="Segoe UI"/>
+          <w:sz w:val="18"/>
+          <w:szCs w:val="18"/>
+        </w:rPr>
+      </w:pPr>
+    </w:p>
+    <w:p>
+      <w:pPr>
+        <w:pStyle w:val="paragraph"/>
+        <w:spacing w:after="0"/>
+        <w:textAlignment w:val="baseline"/>
+        <w:rPr>
+          <w:rFonts w:ascii="Segoe UI" w:hAnsi="Segoe UI" w:cs="Segoe UI"/>
+          <w:b/>
+          <w:sz w:val="18"/>
+          <w:szCs w:val="18"/>
+        </w:rPr>
+      </w:pPr>
+      <w:r>
+        <w:rPr>
+          <w:rFonts w:ascii="Segoe UI" w:hAnsi="Segoe UI" w:cs="Segoe UI"/>
+          <w:b/>
+          <w:sz w:val="18"/>
+          <w:szCs w:val="18"/>
+        </w:rPr>
+        <w:t>HUJC-018</w:t>
+      </w:r>
+    </w:p>
+    <w:p>
+      <w:pPr>
+        <w:pStyle w:val="paragraph"/>
+        <w:spacing w:after="0"/>
+        <w:textAlignment w:val="baseline"/>
+        <w:rPr>
+          <w:rFonts w:ascii="Segoe UI" w:hAnsi="Segoe UI" w:cs="Segoe UI"/>
+          <w:sz w:val="18"/>
+          <w:szCs w:val="18"/>
+        </w:rPr>
+      </w:pPr>
+      <w:r>
+        <w:rPr>
+          <w:rFonts w:ascii="Segoe UI" w:hAnsi="Segoe UI" w:cs="Segoe UI"/>
+          <w:sz w:val="18"/>
+          <w:szCs w:val="18"/>
+        </w:rPr>
+        <w:t>Como: Arrendador</w:t>
+      </w:r>
+    </w:p>
+    <w:p>
+      <w:pPr>
+        <w:pStyle w:val="paragraph"/>
+        <w:spacing w:after="0"/>
+        <w:textAlignment w:val="baseline"/>
+        <w:rPr>
+          <w:rFonts w:ascii="Segoe UI" w:hAnsi="Segoe UI" w:cs="Segoe UI"/>
+          <w:sz w:val="18"/>
+          <w:szCs w:val="18"/>
+        </w:rPr>
+      </w:pPr>
+      <w:r>
+        <w:rPr>
+          <w:rFonts w:ascii="Segoe UI" w:hAnsi="Segoe UI" w:cs="Segoe UI"/>
+          <w:sz w:val="18"/>
+          <w:szCs w:val="18"/>
+        </w:rPr>
+        <w:t xml:space="preserve">Quiero: Registrar una reseña sobre los huéspedes que ocupan mi propiedad de </w:t>
+      </w:r>
+      <w:proofErr w:type="spellStart"/>
+      <w:r>
+        <w:rPr>
+          <w:rFonts w:ascii="Segoe UI" w:hAnsi="Segoe UI" w:cs="Segoe UI"/>
+          <w:sz w:val="18"/>
+          <w:szCs w:val="18"/>
+        </w:rPr>
+        <w:t>Peace</w:t>
+      </w:r>
+      <w:proofErr w:type="spellEnd"/>
+      <w:r>
+        <w:rPr>
+          <w:rFonts w:ascii="Segoe UI" w:hAnsi="Segoe UI" w:cs="Segoe UI"/>
+          <w:sz w:val="18"/>
+          <w:szCs w:val="18"/>
+        </w:rPr>
+        <w:t xml:space="preserve"> At Home</w:t>
+      </w:r>
+    </w:p>
+    <w:p>
+      <w:pPr>
+        <w:pStyle w:val="paragraph"/>
+        <w:spacing w:before="0" w:beforeAutospacing="0" w:after="0" w:afterAutospacing="0"/>
+        <w:textAlignment w:val="baseline"/>
+        <w:rPr>
+          <w:rFonts w:ascii="Segoe UI" w:hAnsi="Segoe UI" w:cs="Segoe UI"/>
+          <w:sz w:val="18"/>
+          <w:szCs w:val="18"/>
+        </w:rPr>
+      </w:pPr>
+      <w:r>
+        <w:rPr>
+          <w:rFonts w:ascii="Segoe UI" w:hAnsi="Segoe UI" w:cs="Segoe UI"/>
+          <w:sz w:val="18"/>
+          <w:szCs w:val="18"/>
+        </w:rPr>
+        <w:t>Para: Llevar un registro de cosas que pueden mejorarse en la propiedad para otorgarles una mejor comodidad</w:t>
+      </w:r>
+    </w:p>
+    <w:p>
+      <w:pPr>
+        <w:pStyle w:val="paragraph"/>
+        <w:spacing w:before="0" w:beforeAutospacing="0" w:after="0" w:afterAutospacing="0"/>
+        <w:textAlignment w:val="baseline"/>
+        <w:rPr>
+          <w:rFonts w:ascii="Segoe UI" w:hAnsi="Segoe UI" w:cs="Segoe UI"/>
+          <w:sz w:val="18"/>
+          <w:szCs w:val="18"/>
+        </w:rPr>
+      </w:pPr>
+    </w:p>
+    <w:p>
+      <w:pPr>
+        <w:rPr>
+          <w:b/>
+        </w:rPr>
+      </w:pPr>
+    </w:p>
+    <w:p>
+      <w:pPr>
+        <w:rPr>
+          <w:rFonts w:ascii="Arial" w:eastAsiaTheme="minorHAnsi" w:hAnsi="Arial" w:cs="Arial"/>
+          <w:b/>
+          <w:sz w:val="20"/>
+          <w:szCs w:val="20"/>
+          <w:lang w:val="es-MX"/>
+        </w:rPr>
+      </w:pPr>
+      <w:proofErr w:type="spellStart"/>
+      <w:r>
+        <w:rPr>
+          <w:rFonts w:ascii="Arial" w:eastAsiaTheme="minorHAnsi" w:hAnsi="Arial" w:cs="Arial"/>
+          <w:b/>
+          <w:sz w:val="20"/>
+          <w:szCs w:val="20"/>
+          <w:lang w:val="es-MX"/>
+        </w:rPr>
+        <w:t>Tupla</w:t>
+      </w:r>
+      <w:proofErr w:type="spellEnd"/>
+      <w:r>
+        <w:rPr>
+          <w:rFonts w:ascii="Arial" w:eastAsiaTheme="minorHAnsi" w:hAnsi="Arial" w:cs="Arial"/>
+          <w:b/>
+          <w:sz w:val="20"/>
+          <w:szCs w:val="20"/>
+          <w:lang w:val="es-MX"/>
+        </w:rPr>
+        <w:t>: Propiedades</w:t>
+      </w:r>
+    </w:p>
+    <w:p>
+      <w:pPr>
+        <w:rPr>
+          <w:rFonts w:ascii="Arial" w:eastAsiaTheme="minorHAnsi" w:hAnsi="Arial" w:cs="Arial"/>
+          <w:sz w:val="20"/>
+          <w:szCs w:val="20"/>
+          <w:lang w:val="es-MX"/>
+        </w:rPr>
+      </w:pPr>
+      <w:r>
+        <w:rPr>
+          <w:rFonts w:ascii="Arial" w:eastAsiaTheme="minorHAnsi" w:hAnsi="Arial" w:cs="Arial"/>
+          <w:sz w:val="20"/>
+          <w:szCs w:val="20"/>
+          <w:lang w:val="es-MX"/>
+        </w:rPr>
+        <w:t>HUCL-019: Registro de Propiedades</w:t>
+      </w:r>
+    </w:p>
+    <w:p>
+      <w:pPr>
+        <w:rPr>
+          <w:rFonts w:ascii="Arial" w:eastAsiaTheme="minorHAnsi" w:hAnsi="Arial" w:cs="Arial"/>
+          <w:sz w:val="20"/>
+          <w:szCs w:val="20"/>
+          <w:lang w:val="es-MX"/>
+        </w:rPr>
+      </w:pPr>
+      <w:r>
+        <w:rPr>
+          <w:rFonts w:ascii="Arial" w:eastAsiaTheme="minorHAnsi" w:hAnsi="Arial" w:cs="Arial"/>
+          <w:sz w:val="20"/>
+          <w:szCs w:val="20"/>
+          <w:lang w:val="es-MX"/>
+        </w:rPr>
+        <w:t xml:space="preserve">Como: Agente Inmobiliario </w:t>
+      </w:r>
+    </w:p>
+    <w:p>
+      <w:pPr>
+        <w:rPr>
+          <w:rFonts w:ascii="Arial" w:eastAsiaTheme="minorHAnsi" w:hAnsi="Arial" w:cs="Arial"/>
+          <w:sz w:val="20"/>
+          <w:szCs w:val="20"/>
+          <w:lang w:val="es-MX"/>
+        </w:rPr>
+      </w:pPr>
+      <w:r>
+        <w:rPr>
+          <w:rFonts w:ascii="Arial" w:eastAsiaTheme="minorHAnsi" w:hAnsi="Arial" w:cs="Arial"/>
+          <w:sz w:val="20"/>
+          <w:szCs w:val="20"/>
+          <w:lang w:val="es-MX"/>
+        </w:rPr>
+        <w:t>Quiero: Poder visualizar todas las propi</w:t>
+      </w:r>
+      <w:r>
+        <w:rPr>
+          <w:rFonts w:ascii="Arial" w:eastAsiaTheme="minorHAnsi" w:hAnsi="Arial" w:cs="Arial"/>
+          <w:sz w:val="20"/>
+          <w:szCs w:val="20"/>
+          <w:lang w:val="es-MX"/>
+        </w:rPr>
+        <w:t xml:space="preserve">edades registradas al nombre de </w:t>
+      </w:r>
+      <w:r>
+        <w:rPr>
+          <w:rFonts w:ascii="Arial" w:eastAsiaTheme="minorHAnsi" w:hAnsi="Arial" w:cs="Arial"/>
+          <w:sz w:val="20"/>
+          <w:szCs w:val="20"/>
+          <w:lang w:val="es-MX"/>
+        </w:rPr>
+        <w:t>algún</w:t>
+      </w:r>
+      <w:r>
+        <w:rPr>
+          <w:rFonts w:ascii="Arial" w:eastAsiaTheme="minorHAnsi" w:hAnsi="Arial" w:cs="Arial"/>
+          <w:sz w:val="20"/>
+          <w:szCs w:val="20"/>
+          <w:lang w:val="es-MX"/>
+        </w:rPr>
+        <w:t xml:space="preserve"> </w:t>
+      </w:r>
+      <w:r>
+        <w:rPr>
+          <w:rFonts w:ascii="Arial" w:eastAsiaTheme="minorHAnsi" w:hAnsi="Arial" w:cs="Arial"/>
+          <w:sz w:val="20"/>
+          <w:szCs w:val="20"/>
+          <w:lang w:val="es-MX"/>
+        </w:rPr>
+        <w:t xml:space="preserve"> usuario</w:t>
+      </w:r>
+    </w:p>
+    <w:p>
+      <w:pPr>
+        <w:rPr>
+          <w:rFonts w:ascii="Arial" w:eastAsiaTheme="minorHAnsi" w:hAnsi="Arial" w:cs="Arial"/>
+          <w:sz w:val="20"/>
+          <w:szCs w:val="20"/>
+          <w:lang w:val="es-MX"/>
+        </w:rPr>
+      </w:pPr>
+      <w:r>
+        <w:rPr>
+          <w:rFonts w:ascii="Arial" w:eastAsiaTheme="minorHAnsi" w:hAnsi="Arial" w:cs="Arial"/>
+          <w:sz w:val="20"/>
+          <w:szCs w:val="20"/>
+          <w:lang w:val="es-MX"/>
+        </w:rPr>
+        <w:t>Para: Poder llevar un registro de sus facturas y remodelaciones</w:t>
+      </w:r>
+    </w:p>
+    <w:p>
+      <w:pPr>
+        <w:rPr>
+          <w:rFonts w:ascii="Arial" w:eastAsiaTheme="minorHAnsi" w:hAnsi="Arial" w:cs="Arial"/>
+          <w:sz w:val="20"/>
+          <w:szCs w:val="20"/>
+          <w:lang w:val="es-MX"/>
+        </w:rPr>
+      </w:pPr>
+    </w:p>
+    <w:p>
+      <w:pPr>
+        <w:rPr>
+          <w:rFonts w:ascii="Arial" w:eastAsiaTheme="minorHAnsi" w:hAnsi="Arial" w:cs="Arial"/>
+          <w:sz w:val="20"/>
+          <w:szCs w:val="20"/>
+          <w:lang w:val="es-MX"/>
+        </w:rPr>
+      </w:pPr>
+      <w:r>
+        <w:rPr>
+          <w:rFonts w:ascii="Arial" w:eastAsiaTheme="minorHAnsi" w:hAnsi="Arial" w:cs="Arial"/>
+          <w:sz w:val="20"/>
+          <w:szCs w:val="20"/>
+          <w:lang w:val="es-MX"/>
+        </w:rPr>
+        <w:t>HUCL-020: Registro de Nueva Propiedad</w:t>
+      </w:r>
+    </w:p>
+    <w:p>
+      <w:pPr>
+        <w:rPr>
+          <w:rFonts w:ascii="Arial" w:eastAsiaTheme="minorHAnsi" w:hAnsi="Arial" w:cs="Arial"/>
+          <w:sz w:val="20"/>
+          <w:szCs w:val="20"/>
+          <w:lang w:val="es-MX"/>
+        </w:rPr>
+      </w:pPr>
+      <w:r>
+        <w:rPr>
+          <w:rFonts w:ascii="Arial" w:eastAsiaTheme="minorHAnsi" w:hAnsi="Arial" w:cs="Arial"/>
+          <w:sz w:val="20"/>
+          <w:szCs w:val="20"/>
+          <w:lang w:val="es-MX"/>
+        </w:rPr>
+        <w:t>Como: Arrendador</w:t>
+      </w:r>
+    </w:p>
+    <w:p>
+      <w:pPr>
+        <w:rPr>
+          <w:rFonts w:ascii="Arial" w:eastAsiaTheme="minorHAnsi" w:hAnsi="Arial" w:cs="Arial"/>
+          <w:sz w:val="20"/>
+          <w:szCs w:val="20"/>
+          <w:lang w:val="es-MX"/>
+        </w:rPr>
+      </w:pPr>
+      <w:r>
+        <w:rPr>
+          <w:rFonts w:ascii="Arial" w:eastAsiaTheme="minorHAnsi" w:hAnsi="Arial" w:cs="Arial"/>
+          <w:sz w:val="20"/>
+          <w:szCs w:val="20"/>
+          <w:lang w:val="es-MX"/>
+        </w:rPr>
+        <w:t xml:space="preserve">Quiero: Registrar una nueva propiedad en </w:t>
+      </w:r>
+      <w:proofErr w:type="spellStart"/>
+      <w:r>
+        <w:rPr>
+          <w:rFonts w:ascii="Arial" w:eastAsiaTheme="minorHAnsi" w:hAnsi="Arial" w:cs="Arial"/>
+          <w:sz w:val="20"/>
+          <w:szCs w:val="20"/>
+          <w:lang w:val="es-MX"/>
+        </w:rPr>
+        <w:t>Peace</w:t>
+      </w:r>
+      <w:proofErr w:type="spellEnd"/>
+      <w:r>
+        <w:rPr>
+          <w:rFonts w:ascii="Arial" w:eastAsiaTheme="minorHAnsi" w:hAnsi="Arial" w:cs="Arial"/>
+          <w:sz w:val="20"/>
+          <w:szCs w:val="20"/>
+          <w:lang w:val="es-MX"/>
+        </w:rPr>
+        <w:t xml:space="preserve"> at Home</w:t>
+      </w:r>
+    </w:p>
+    <w:p>
+      <w:pPr>
+        <w:rPr>
+          <w:rFonts w:ascii="Arial" w:eastAsiaTheme="minorHAnsi" w:hAnsi="Arial" w:cs="Arial"/>
+          <w:sz w:val="20"/>
+          <w:szCs w:val="20"/>
+          <w:lang w:val="es-MX"/>
+        </w:rPr>
+      </w:pPr>
+      <w:r>
+        <w:rPr>
+          <w:rFonts w:ascii="Arial" w:eastAsiaTheme="minorHAnsi" w:hAnsi="Arial" w:cs="Arial"/>
+          <w:sz w:val="20"/>
+          <w:szCs w:val="20"/>
+          <w:lang w:val="es-MX"/>
+        </w:rPr>
+        <w:t>Para: Brindar una experiencia cómoda y agradable a los huéspedes que renten la propiedad</w:t>
+      </w:r>
+    </w:p>
+    <w:p>
+      <w:pPr>
+        <w:rPr>
+          <w:rFonts w:ascii="Arial" w:eastAsiaTheme="minorHAnsi" w:hAnsi="Arial" w:cs="Arial"/>
+          <w:sz w:val="20"/>
+          <w:szCs w:val="20"/>
+          <w:lang w:val="es-MX"/>
+        </w:rPr>
+      </w:pPr>
+    </w:p>
+    <w:p>
+      <w:pPr>
+        <w:rPr>
+          <w:rFonts w:ascii="Arial" w:eastAsiaTheme="minorHAnsi" w:hAnsi="Arial" w:cs="Arial"/>
+          <w:sz w:val="20"/>
+          <w:szCs w:val="20"/>
+          <w:lang w:val="es-MX"/>
+        </w:rPr>
+      </w:pPr>
+      <w:r>
+        <w:rPr>
+          <w:rFonts w:ascii="Arial" w:eastAsiaTheme="minorHAnsi" w:hAnsi="Arial" w:cs="Arial"/>
+          <w:sz w:val="20"/>
+          <w:szCs w:val="20"/>
+          <w:lang w:val="es-MX"/>
+        </w:rPr>
+        <w:t xml:space="preserve">HUCL-021: </w:t>
+      </w:r>
+    </w:p>
+    <w:p>
+      <w:pPr>
+        <w:rPr>
+          <w:rFonts w:ascii="Arial" w:eastAsiaTheme="minorHAnsi" w:hAnsi="Arial" w:cs="Arial"/>
+          <w:sz w:val="20"/>
+          <w:szCs w:val="20"/>
+          <w:lang w:val="es-MX"/>
+        </w:rPr>
+      </w:pPr>
+      <w:r>
+        <w:rPr>
+          <w:rFonts w:ascii="Arial" w:eastAsiaTheme="minorHAnsi" w:hAnsi="Arial" w:cs="Arial"/>
+          <w:sz w:val="20"/>
+          <w:szCs w:val="20"/>
+          <w:lang w:val="es-MX"/>
+        </w:rPr>
+        <w:t>Como: Administrador</w:t>
+      </w:r>
+    </w:p>
+    <w:p>
+      <w:pPr>
+        <w:rPr>
+          <w:rFonts w:ascii="Arial" w:eastAsiaTheme="minorHAnsi" w:hAnsi="Arial" w:cs="Arial"/>
+          <w:sz w:val="20"/>
+          <w:szCs w:val="20"/>
+          <w:lang w:val="es-MX"/>
+        </w:rPr>
+      </w:pPr>
+      <w:r>
+        <w:rPr>
+          <w:rFonts w:ascii="Arial" w:eastAsiaTheme="minorHAnsi" w:hAnsi="Arial" w:cs="Arial"/>
+          <w:sz w:val="20"/>
+          <w:szCs w:val="20"/>
+          <w:lang w:val="es-MX"/>
+        </w:rPr>
+        <w:t>Quiero: Poder editar los estados y descripciones de las propiedades que se encuentren en remodelaciones o con atracciones nuevas</w:t>
+      </w:r>
+    </w:p>
+    <w:p>
+      <w:pPr>
+        <w:rPr>
+          <w:rFonts w:ascii="Arial" w:eastAsiaTheme="minorHAnsi" w:hAnsi="Arial" w:cs="Arial"/>
+          <w:sz w:val="20"/>
+          <w:szCs w:val="20"/>
+          <w:lang w:val="es-MX"/>
+        </w:rPr>
+      </w:pPr>
+      <w:r>
+        <w:rPr>
+          <w:rFonts w:ascii="Arial" w:eastAsiaTheme="minorHAnsi" w:hAnsi="Arial" w:cs="Arial"/>
+          <w:sz w:val="20"/>
+          <w:szCs w:val="20"/>
+          <w:lang w:val="es-MX"/>
+        </w:rPr>
+        <w:t>Para: Que los nuevos usuarios sepan de las nuevas características que poseen las propiedades</w:t>
+      </w:r>
+    </w:p>
+    <w:p>
+      <w:pPr>
+        <w:rPr>
+          <w:rFonts w:ascii="Arial" w:eastAsiaTheme="minorHAnsi" w:hAnsi="Arial" w:cs="Arial"/>
+          <w:sz w:val="20"/>
+          <w:szCs w:val="20"/>
+          <w:lang w:val="es-MX"/>
+        </w:rPr>
+      </w:pPr>
+    </w:p>
+    <w:p>
+      <w:pPr>
+        <w:rPr>
+          <w:rFonts w:ascii="Arial" w:eastAsiaTheme="minorHAnsi" w:hAnsi="Arial" w:cs="Arial"/>
+          <w:sz w:val="20"/>
+          <w:szCs w:val="20"/>
+          <w:lang w:val="es-MX"/>
+        </w:rPr>
+      </w:pPr>
+    </w:p>
+    <w:p>
+      <w:pPr>
+        <w:rPr>
+          <w:rFonts w:ascii="Arial" w:eastAsiaTheme="minorHAnsi" w:hAnsi="Arial" w:cs="Arial"/>
+          <w:b/>
+          <w:sz w:val="20"/>
+          <w:szCs w:val="20"/>
+          <w:lang w:val="es-MX"/>
+        </w:rPr>
+      </w:pPr>
+      <w:proofErr w:type="spellStart"/>
+      <w:r>
+        <w:rPr>
+          <w:rFonts w:ascii="Arial" w:eastAsiaTheme="minorHAnsi" w:hAnsi="Arial" w:cs="Arial"/>
+          <w:b/>
+          <w:sz w:val="20"/>
+          <w:szCs w:val="20"/>
+          <w:lang w:val="es-MX"/>
+        </w:rPr>
+        <w:t>Tupla</w:t>
+      </w:r>
+      <w:proofErr w:type="spellEnd"/>
+      <w:r>
+        <w:rPr>
+          <w:rFonts w:ascii="Arial" w:eastAsiaTheme="minorHAnsi" w:hAnsi="Arial" w:cs="Arial"/>
+          <w:b/>
+          <w:sz w:val="20"/>
+          <w:szCs w:val="20"/>
+          <w:lang w:val="es-MX"/>
+        </w:rPr>
+        <w:t>: Reembolso</w:t>
+      </w:r>
+    </w:p>
+    <w:p>
+      <w:pPr>
+        <w:pStyle w:val="NormalWeb"/>
+        <w:rPr>
+          <w:rFonts w:ascii="Arial" w:hAnsi="Arial" w:cs="Arial"/>
+          <w:sz w:val="20"/>
+          <w:szCs w:val="20"/>
+        </w:rPr>
+      </w:pPr>
+      <w:r>
+        <w:rPr>
+          <w:rStyle w:val="cf01"/>
+          <w:rFonts w:cs="Arial"/>
+        </w:rPr>
+        <w:t>HUOV-022</w:t>
+      </w:r>
+    </w:p>
+    <w:p>
+      <w:pPr>
+        <w:pStyle w:val="NormalWeb"/>
+        <w:rPr>
+          <w:rFonts w:ascii="Arial" w:hAnsi="Arial" w:cs="Arial"/>
+          <w:sz w:val="20"/>
+          <w:szCs w:val="20"/>
+        </w:rPr>
+      </w:pPr>
+      <w:r>
+        <w:rPr>
+          <w:rStyle w:val="cf01"/>
+          <w:rFonts w:cs="Arial"/>
+        </w:rPr>
+        <w:t>Como: empleado</w:t>
+      </w:r>
+    </w:p>
+    <w:p>
+      <w:pPr>
+        <w:pStyle w:val="NormalWeb"/>
+        <w:rPr>
+          <w:rFonts w:ascii="Arial" w:hAnsi="Arial" w:cs="Arial"/>
+          <w:sz w:val="20"/>
+          <w:szCs w:val="20"/>
+        </w:rPr>
+      </w:pPr>
+      <w:r>
+        <w:rPr>
+          <w:rStyle w:val="cf01"/>
+          <w:rFonts w:cs="Arial"/>
+        </w:rPr>
+        <w:t xml:space="preserve">Quiero: Poder enviar una solicitud de reembolso cargando recibos y completando un formulario, </w:t>
+      </w:r>
+    </w:p>
+    <w:p>
+      <w:pPr>
+        <w:pStyle w:val="NormalWeb"/>
+        <w:rPr>
+          <w:rFonts w:ascii="Arial" w:hAnsi="Arial" w:cs="Arial"/>
+          <w:sz w:val="20"/>
+          <w:szCs w:val="20"/>
+        </w:rPr>
+      </w:pPr>
+      <w:bookmarkStart w:id="0" w:name="_GoBack"/>
+      <w:bookmarkEnd w:id="0"/>
+      <w:proofErr w:type="gramStart"/>
+      <w:r>
+        <w:rPr>
+          <w:rStyle w:val="cf01"/>
+          <w:rFonts w:cs="Arial"/>
+        </w:rPr>
+        <w:t>para</w:t>
+      </w:r>
+      <w:proofErr w:type="gramEnd"/>
+      <w:r>
+        <w:rPr>
+          <w:rStyle w:val="cf01"/>
+          <w:rFonts w:cs="Arial"/>
+        </w:rPr>
+        <w:t xml:space="preserve"> que la administración pueda revisar y aprobar el reembolso de los gastos.</w:t>
+      </w:r>
+    </w:p>
+    <w:p>
+      <w:pPr>
+        <w:pStyle w:val="NormalWeb"/>
+        <w:rPr>
+          <w:rFonts w:ascii="Arial" w:hAnsi="Arial" w:cs="Arial"/>
+          <w:sz w:val="20"/>
+          <w:szCs w:val="20"/>
+        </w:rPr>
+      </w:pPr>
+      <w:r>
+        <w:rPr>
+          <w:rStyle w:val="cf01"/>
+          <w:rFonts w:cs="Arial"/>
+        </w:rPr>
+        <w:t>Para: Para ofrecer un rembolso cada que lo necesite un cliente.</w:t>
+      </w:r>
+    </w:p>
+    <w:p>
+      <w:pPr>
+        <w:rPr>
+          <w:rFonts w:ascii="Arial" w:eastAsiaTheme="minorHAnsi" w:hAnsi="Arial" w:cs="Arial"/>
+          <w:sz w:val="20"/>
+          <w:szCs w:val="20"/>
+        </w:rPr>
+      </w:pPr>
+    </w:p>
     <w:sectPr>
       <w:pgSz w:w="12240" w:h="15840"/>
       <w:pgMar w:top="720" w:right="720" w:bottom="720" w:left="720" w:header="708" w:footer="708" w:gutter="0"/>
@@ -1191,7 +4017,7 @@
 </file>
 
 <file path=word/styles.xml><?xml version="1.0" encoding="utf-8"?>
-<w:styles xmlns:mc="http://schemas.openxmlformats.org/markup-compatibility/2006" xmlns:r="http://schemas.openxmlformats.org/officeDocument/2006/relationships" xmlns:w="http://schemas.openxmlformats.org/wordprocessingml/2006/main" xmlns:w14="http://schemas.microsoft.com/office/word/2010/wordml" xmlns:w15="http://schemas.microsoft.com/office/word/2012/wordml" xmlns:w16cex="http://schemas.microsoft.com/office/word/2018/wordml/cex" xmlns:w16cid="http://schemas.microsoft.com/office/word/2016/wordml/cid" xmlns:w16="http://schemas.microsoft.com/office/word/2018/wordml" xmlns:w16du="http://schemas.microsoft.com/office/word/2023/wordml/word16du" xmlns:w16sdtdh="http://schemas.microsoft.com/office/word/2020/wordml/sdtdatahash" xmlns:w16sdtfl="http://schemas.microsoft.com/office/word/2024/wordml/sdtformatlock" xmlns:w16se="http://schemas.microsoft.com/office/word/2015/wordml/symex" mc:Ignorable="w14 w15 w16se w16cid w16 w16cex w16sdtdh w16sdtfl w16du">
+<w:styles xmlns:mc="http://schemas.openxmlformats.org/markup-compatibility/2006" xmlns:r="http://schemas.openxmlformats.org/officeDocument/2006/relationships" xmlns:w="http://schemas.openxmlformats.org/wordprocessingml/2006/main" xmlns:w14="http://schemas.microsoft.com/office/word/2010/wordml" xmlns:w15="http://schemas.microsoft.com/office/word/2012/wordml" mc:Ignorable="w14 w15">
   <w:docDefaults>
     <w:rPrDefault>
       <w:rPr>
@@ -1207,7 +4033,7 @@
       </w:pPr>
     </w:pPrDefault>
   </w:docDefaults>
-  <w:latentStyles w:defLockedState="0" w:defUIPriority="99" w:defSemiHidden="0" w:defUnhideWhenUsed="0" w:defQFormat="0" w:count="376">
+  <w:latentStyles w:defLockedState="0" w:defUIPriority="99" w:defSemiHidden="0" w:defUnhideWhenUsed="0" w:defQFormat="0" w:count="371">
     <w:lsdException w:name="Normal" w:uiPriority="0" w:qFormat="1"/>
     <w:lsdException w:name="heading 1" w:uiPriority="9" w:qFormat="1"/>
     <w:lsdException w:name="heading 2" w:semiHidden="1" w:uiPriority="9" w:unhideWhenUsed="1" w:qFormat="1"/>
@@ -1579,16 +4405,11 @@
     <w:lsdException w:name="List Table 5 Dark Accent 6" w:uiPriority="50"/>
     <w:lsdException w:name="List Table 6 Colorful Accent 6" w:uiPriority="51"/>
     <w:lsdException w:name="List Table 7 Colorful Accent 6" w:uiPriority="52"/>
-    <w:lsdException w:name="Mention" w:semiHidden="1" w:unhideWhenUsed="1"/>
-    <w:lsdException w:name="Smart Hyperlink" w:semiHidden="1" w:unhideWhenUsed="1"/>
-    <w:lsdException w:name="Hashtag" w:semiHidden="1" w:unhideWhenUsed="1"/>
-    <w:lsdException w:name="Unresolved Mention" w:semiHidden="1" w:unhideWhenUsed="1"/>
-    <w:lsdException w:name="Smart Link" w:semiHidden="1" w:unhideWhenUsed="1"/>
   </w:latentStyles>
   <w:style w:type="paragraph" w:default="1" w:styleId="Normal">
     <w:name w:val="Normal"/>
     <w:qFormat/>
-    <w:rsid w:val="007B480D"/>
+    <w:rsid w:val="00A30448"/>
     <w:rPr>
       <w:rFonts w:eastAsia="MS Mincho"/>
     </w:rPr>
@@ -1743,6 +4564,7 @@
       <w:spacing w:after="0" w:line="240" w:lineRule="auto"/>
     </w:pPr>
     <w:tblPr>
+      <w:tblInd w:w="0" w:type="dxa"/>
       <w:tblBorders>
         <w:top w:val="single" w:sz="4" w:space="0" w:color="auto"/>
         <w:left w:val="single" w:sz="4" w:space="0" w:color="auto"/>
@@ -1751,7 +4573,64 @@
         <w:insideH w:val="single" w:sz="4" w:space="0" w:color="auto"/>
         <w:insideV w:val="single" w:sz="4" w:space="0" w:color="auto"/>
       </w:tblBorders>
+      <w:tblCellMar>
+        <w:top w:w="0" w:type="dxa"/>
+        <w:left w:w="108" w:type="dxa"/>
+        <w:bottom w:w="0" w:type="dxa"/>
+        <w:right w:w="108" w:type="dxa"/>
+      </w:tblCellMar>
     </w:tblPr>
+  </w:style>
+  <w:style w:type="paragraph" w:customStyle="1" w:styleId="paragraph">
+    <w:name w:val="paragraph"/>
+    <w:basedOn w:val="Normal"/>
+    <w:rsid w:val="006E1988"/>
+    <w:pPr>
+      <w:spacing w:before="100" w:beforeAutospacing="1" w:after="100" w:afterAutospacing="1" w:line="240" w:lineRule="auto"/>
+    </w:pPr>
+    <w:rPr>
+      <w:rFonts w:ascii="Times New Roman" w:eastAsia="Times New Roman" w:hAnsi="Times New Roman" w:cs="Times New Roman"/>
+      <w:sz w:val="24"/>
+      <w:szCs w:val="24"/>
+      <w:lang w:eastAsia="es-GT"/>
+    </w:rPr>
+  </w:style>
+  <w:style w:type="character" w:customStyle="1" w:styleId="normaltextrun">
+    <w:name w:val="normaltextrun"/>
+    <w:basedOn w:val="Fuentedeprrafopredeter"/>
+    <w:rsid w:val="006E1988"/>
+  </w:style>
+  <w:style w:type="character" w:customStyle="1" w:styleId="eop">
+    <w:name w:val="eop"/>
+    <w:basedOn w:val="Fuentedeprrafopredeter"/>
+    <w:rsid w:val="006E1988"/>
+  </w:style>
+  <w:style w:type="paragraph" w:styleId="NormalWeb">
+    <w:name w:val="Normal (Web)"/>
+    <w:basedOn w:val="Normal"/>
+    <w:uiPriority w:val="99"/>
+    <w:semiHidden/>
+    <w:unhideWhenUsed/>
+    <w:rsid w:val="00B952EC"/>
+    <w:pPr>
+      <w:spacing w:before="100" w:beforeAutospacing="1" w:after="100" w:afterAutospacing="1" w:line="240" w:lineRule="auto"/>
+    </w:pPr>
+    <w:rPr>
+      <w:rFonts w:ascii="Times New Roman" w:eastAsia="Times New Roman" w:hAnsi="Times New Roman" w:cs="Times New Roman"/>
+      <w:sz w:val="24"/>
+      <w:szCs w:val="24"/>
+      <w:lang w:eastAsia="es-GT"/>
+    </w:rPr>
+  </w:style>
+  <w:style w:type="character" w:customStyle="1" w:styleId="cf01">
+    <w:name w:val="cf01"/>
+    <w:basedOn w:val="Fuentedeprrafopredeter"/>
+    <w:rsid w:val="00B952EC"/>
+    <w:rPr>
+      <w:rFonts w:ascii="Consolas" w:hAnsi="Consolas" w:hint="default"/>
+      <w:sz w:val="22"/>
+      <w:szCs w:val="22"/>
+    </w:rPr>
   </w:style>
 </w:styles>
 </file>

</xml_diff>

<commit_message>
add: Se agrego la historia de usuario HUOV-023 dentro del documento Peaceathome.docx dentro de la rama oveliz-2024369
</commit_message>
<xml_diff>
--- a/Peaceathome.docx
+++ b/Peaceathome.docx
@@ -3961,50 +3961,153 @@
           <w:szCs w:val="20"/>
         </w:rPr>
       </w:pPr>
+      <w:proofErr w:type="gramStart"/>
+      <w:r>
+        <w:rPr>
+          <w:rStyle w:val="cf01"/>
+          <w:rFonts w:cs="Arial"/>
+        </w:rPr>
+        <w:t>para</w:t>
+      </w:r>
+      <w:proofErr w:type="gramEnd"/>
+      <w:r>
+        <w:rPr>
+          <w:rStyle w:val="cf01"/>
+          <w:rFonts w:cs="Arial"/>
+        </w:rPr>
+        <w:t xml:space="preserve"> que la administración pueda revisar y aprobar el reembolso de los gastos.</w:t>
+      </w:r>
+    </w:p>
+    <w:p>
+      <w:pPr>
+        <w:pStyle w:val="NormalWeb"/>
+        <w:rPr>
+          <w:rFonts w:ascii="Arial" w:hAnsi="Arial" w:cs="Arial"/>
+          <w:sz w:val="20"/>
+          <w:szCs w:val="20"/>
+        </w:rPr>
+      </w:pPr>
+      <w:r>
+        <w:rPr>
+          <w:rStyle w:val="cf01"/>
+          <w:rFonts w:cs="Arial"/>
+        </w:rPr>
+        <w:t>Para: Para ofrecer un rembolso cada que lo necesite un cliente.</w:t>
+      </w:r>
+    </w:p>
+    <w:p>
+      <w:pPr>
+        <w:rPr>
+          <w:rFonts w:ascii="Arial" w:eastAsiaTheme="minorHAnsi" w:hAnsi="Arial" w:cs="Arial"/>
+          <w:sz w:val="20"/>
+          <w:szCs w:val="20"/>
+        </w:rPr>
+      </w:pPr>
+    </w:p>
+    <w:p>
+      <w:pPr>
+        <w:pStyle w:val="NormalWeb"/>
+        <w:rPr>
+          <w:rFonts w:ascii="Arial" w:hAnsi="Arial" w:cs="Arial"/>
+          <w:sz w:val="20"/>
+          <w:szCs w:val="20"/>
+        </w:rPr>
+      </w:pPr>
+      <w:r>
+        <w:rPr>
+          <w:rStyle w:val="cf01"/>
+          <w:rFonts w:cs="Arial"/>
+        </w:rPr>
+        <w:t>HUOV-023</w:t>
+      </w:r>
+    </w:p>
+    <w:p>
+      <w:pPr>
+        <w:pStyle w:val="NormalWeb"/>
+        <w:rPr>
+          <w:rFonts w:ascii="Arial" w:hAnsi="Arial" w:cs="Arial"/>
+          <w:sz w:val="20"/>
+          <w:szCs w:val="20"/>
+        </w:rPr>
+      </w:pPr>
+      <w:r>
+        <w:rPr>
+          <w:rStyle w:val="cf01"/>
+          <w:rFonts w:cs="Arial"/>
+        </w:rPr>
+        <w:t xml:space="preserve">Como: Administrador financiero </w:t>
+      </w:r>
+    </w:p>
+    <w:p>
+      <w:pPr>
+        <w:pStyle w:val="NormalWeb"/>
+        <w:rPr>
+          <w:rFonts w:ascii="Arial" w:hAnsi="Arial" w:cs="Arial"/>
+          <w:sz w:val="20"/>
+          <w:szCs w:val="20"/>
+        </w:rPr>
+      </w:pPr>
+      <w:r>
+        <w:rPr>
+          <w:rStyle w:val="cf01"/>
+          <w:rFonts w:cs="Arial"/>
+        </w:rPr>
+        <w:t xml:space="preserve">Quiero: Acceder a todas las solicitudes de rembolso recibidas y poder aprobarlas o rechazarlas </w:t>
+      </w:r>
+    </w:p>
+    <w:p>
+      <w:pPr>
+        <w:pStyle w:val="NormalWeb"/>
+        <w:rPr>
+          <w:rFonts w:ascii="Arial" w:hAnsi="Arial" w:cs="Arial"/>
+          <w:sz w:val="20"/>
+          <w:szCs w:val="20"/>
+        </w:rPr>
+      </w:pPr>
+      <w:proofErr w:type="gramStart"/>
+      <w:r>
+        <w:rPr>
+          <w:rStyle w:val="cf01"/>
+          <w:rFonts w:cs="Arial"/>
+        </w:rPr>
+        <w:t>o</w:t>
+      </w:r>
+      <w:proofErr w:type="gramEnd"/>
+      <w:r>
+        <w:rPr>
+          <w:rStyle w:val="cf01"/>
+          <w:rFonts w:cs="Arial"/>
+        </w:rPr>
+        <w:t xml:space="preserve"> hasta incluso pedir más información sobre la solicitud de rembolso.</w:t>
+      </w:r>
+    </w:p>
+    <w:p>
+      <w:pPr>
+        <w:pStyle w:val="NormalWeb"/>
+        <w:rPr>
+          <w:rFonts w:ascii="Arial" w:hAnsi="Arial" w:cs="Arial"/>
+          <w:sz w:val="20"/>
+          <w:szCs w:val="20"/>
+        </w:rPr>
+      </w:pPr>
+      <w:r>
+        <w:rPr>
+          <w:rStyle w:val="cf01"/>
+          <w:rFonts w:cs="Arial"/>
+        </w:rPr>
+        <w:t>Para: Tener un registro de cada acción tomada con fecha y el usuario responsable.</w:t>
+      </w:r>
+    </w:p>
+    <w:p>
+      <w:pPr>
+        <w:rPr>
+          <w:rFonts w:ascii="Arial" w:eastAsiaTheme="minorHAnsi" w:hAnsi="Arial" w:cs="Arial"/>
+          <w:sz w:val="20"/>
+          <w:szCs w:val="20"/>
+        </w:rPr>
+      </w:pPr>
       <w:bookmarkStart w:id="0" w:name="_GoBack"/>
       <w:bookmarkEnd w:id="0"/>
-      <w:proofErr w:type="gramStart"/>
-      <w:r>
-        <w:rPr>
-          <w:rStyle w:val="cf01"/>
-          <w:rFonts w:cs="Arial"/>
-        </w:rPr>
-        <w:t>para</w:t>
-      </w:r>
-      <w:proofErr w:type="gramEnd"/>
-      <w:r>
-        <w:rPr>
-          <w:rStyle w:val="cf01"/>
-          <w:rFonts w:cs="Arial"/>
-        </w:rPr>
-        <w:t xml:space="preserve"> que la administración pueda revisar y aprobar el reembolso de los gastos.</w:t>
-      </w:r>
-    </w:p>
-    <w:p>
-      <w:pPr>
-        <w:pStyle w:val="NormalWeb"/>
-        <w:rPr>
-          <w:rFonts w:ascii="Arial" w:hAnsi="Arial" w:cs="Arial"/>
-          <w:sz w:val="20"/>
-          <w:szCs w:val="20"/>
-        </w:rPr>
-      </w:pPr>
-      <w:r>
-        <w:rPr>
-          <w:rStyle w:val="cf01"/>
-          <w:rFonts w:cs="Arial"/>
-        </w:rPr>
-        <w:t>Para: Para ofrecer un rembolso cada que lo necesite un cliente.</w:t>
-      </w:r>
-    </w:p>
-    <w:p>
-      <w:pPr>
-        <w:rPr>
-          <w:rFonts w:ascii="Arial" w:eastAsiaTheme="minorHAnsi" w:hAnsi="Arial" w:cs="Arial"/>
-          <w:sz w:val="20"/>
-          <w:szCs w:val="20"/>
-        </w:rPr>
-      </w:pPr>
     </w:p>
     <w:sectPr>
       <w:pgSz w:w="12240" w:h="15840"/>

</xml_diff>

<commit_message>
add: Se agrego la historia de usuario HUOV-024 dentro del documento Peaceathome.docx dentro de la rama oveliz-2024369
</commit_message>
<xml_diff>
--- a/Peaceathome.docx
+++ b/Peaceathome.docx
@@ -4100,14 +4100,133 @@
     </w:p>
     <w:p>
       <w:pPr>
-        <w:rPr>
-          <w:rFonts w:ascii="Arial" w:eastAsiaTheme="minorHAnsi" w:hAnsi="Arial" w:cs="Arial"/>
+        <w:pStyle w:val="NormalWeb"/>
+        <w:rPr>
+          <w:rStyle w:val="cf01"/>
+          <w:rFonts w:cs="Arial"/>
+        </w:rPr>
+      </w:pPr>
+    </w:p>
+    <w:p>
+      <w:pPr>
+        <w:pStyle w:val="NormalWeb"/>
+        <w:rPr>
+          <w:rFonts w:ascii="Arial" w:hAnsi="Arial" w:cs="Arial"/>
           <w:sz w:val="20"/>
           <w:szCs w:val="20"/>
         </w:rPr>
       </w:pPr>
       <w:bookmarkStart w:id="0" w:name="_GoBack"/>
       <w:bookmarkEnd w:id="0"/>
+      <w:r>
+        <w:rPr>
+          <w:rStyle w:val="cf01"/>
+          <w:rFonts w:cs="Arial"/>
+        </w:rPr>
+        <w:t>HUOV-024</w:t>
+      </w:r>
+    </w:p>
+    <w:p>
+      <w:pPr>
+        <w:pStyle w:val="NormalWeb"/>
+        <w:rPr>
+          <w:rFonts w:ascii="Arial" w:hAnsi="Arial" w:cs="Arial"/>
+          <w:sz w:val="20"/>
+          <w:szCs w:val="20"/>
+        </w:rPr>
+      </w:pPr>
+      <w:r>
+        <w:rPr>
+          <w:rStyle w:val="cf01"/>
+          <w:rFonts w:cs="Arial"/>
+        </w:rPr>
+        <w:t xml:space="preserve">Como: Cliente </w:t>
+      </w:r>
+    </w:p>
+    <w:p>
+      <w:pPr>
+        <w:pStyle w:val="NormalWeb"/>
+        <w:rPr>
+          <w:rFonts w:ascii="Arial" w:hAnsi="Arial" w:cs="Arial"/>
+          <w:sz w:val="20"/>
+          <w:szCs w:val="20"/>
+        </w:rPr>
+      </w:pPr>
+      <w:r>
+        <w:rPr>
+          <w:rStyle w:val="cf01"/>
+          <w:rFonts w:cs="Arial"/>
+        </w:rPr>
+        <w:t xml:space="preserve">Quiero: Recibir notificaciones cada vez que cambie el estado de mi solicitud de reembolso, </w:t>
+      </w:r>
+    </w:p>
+    <w:p>
+      <w:pPr>
+        <w:pStyle w:val="NormalWeb"/>
+        <w:rPr>
+          <w:rFonts w:ascii="Arial" w:hAnsi="Arial" w:cs="Arial"/>
+          <w:sz w:val="20"/>
+          <w:szCs w:val="20"/>
+        </w:rPr>
+      </w:pPr>
+      <w:proofErr w:type="gramStart"/>
+      <w:r>
+        <w:rPr>
+          <w:rStyle w:val="cf01"/>
+          <w:rFonts w:cs="Arial"/>
+        </w:rPr>
+        <w:t>para</w:t>
+      </w:r>
+      <w:proofErr w:type="gramEnd"/>
+      <w:r>
+        <w:rPr>
+          <w:rStyle w:val="cf01"/>
+          <w:rFonts w:cs="Arial"/>
+        </w:rPr>
+        <w:t xml:space="preserve"> mantenerme informado sobre el avance y resultado de mi trámite.</w:t>
+      </w:r>
+    </w:p>
+    <w:p>
+      <w:pPr>
+        <w:pStyle w:val="NormalWeb"/>
+        <w:rPr>
+          <w:rFonts w:ascii="Arial" w:hAnsi="Arial" w:cs="Arial"/>
+          <w:sz w:val="20"/>
+          <w:szCs w:val="20"/>
+        </w:rPr>
+      </w:pPr>
+      <w:r>
+        <w:rPr>
+          <w:rStyle w:val="cf01"/>
+          <w:rFonts w:cs="Arial"/>
+        </w:rPr>
+        <w:t xml:space="preserve">Para: Tener un </w:t>
+      </w:r>
+      <w:proofErr w:type="spellStart"/>
+      <w:r>
+        <w:rPr>
+          <w:rStyle w:val="cf01"/>
+          <w:rFonts w:cs="Arial"/>
+        </w:rPr>
+        <w:t>envio</w:t>
+      </w:r>
+      <w:proofErr w:type="spellEnd"/>
+      <w:r>
+        <w:rPr>
+          <w:rStyle w:val="cf01"/>
+          <w:rFonts w:cs="Arial"/>
+        </w:rPr>
+        <w:t xml:space="preserve"> automático de notificaciones por correo electrónico y dentro del sistema.</w:t>
+      </w:r>
+    </w:p>
+    <w:p>
+      <w:pPr>
+        <w:rPr>
+          <w:rFonts w:ascii="Arial" w:eastAsiaTheme="minorHAnsi" w:hAnsi="Arial" w:cs="Arial"/>
+          <w:sz w:val="20"/>
+          <w:szCs w:val="20"/>
+        </w:rPr>
+      </w:pPr>
     </w:p>
     <w:sectPr>
       <w:pgSz w:w="12240" w:h="15840"/>

</xml_diff>

<commit_message>
add: Se agrego historia de usuario HUBA-025 dentro de documento Peaceathome.docx dentro de la rama bargueta-2024358
</commit_message>
<xml_diff>
--- a/Peaceathome.docx
+++ b/Peaceathome.docx
@@ -895,7 +895,14 @@
                 <w:rFonts w:ascii="Arial" w:eastAsiaTheme="minorHAnsi" w:hAnsi="Arial" w:cs="Arial"/>
                 <w:sz w:val="24"/>
               </w:rPr>
-              <w:t xml:space="preserve">Ricardo Alejandro Hernández </w:t>
+              <w:t>Ricar</w:t>
+            </w:r>
+            <w:r>
+              <w:rPr>
+                <w:rFonts w:ascii="Arial" w:eastAsiaTheme="minorHAnsi" w:hAnsi="Arial" w:cs="Arial"/>
+                <w:sz w:val="24"/>
+              </w:rPr>
+              <w:t xml:space="preserve">do Alejandro Hernández </w:t>
             </w:r>
             <w:proofErr w:type="spellStart"/>
             <w:r>
@@ -903,7 +910,7 @@
                 <w:rFonts w:ascii="Arial" w:eastAsiaTheme="minorHAnsi" w:hAnsi="Arial" w:cs="Arial"/>
                 <w:sz w:val="24"/>
               </w:rPr>
-              <w:t>Hernández</w:t>
+              <w:t>Hernandez</w:t>
             </w:r>
             <w:proofErr w:type="spellEnd"/>
           </w:p>
@@ -1049,14 +1056,12 @@
               <w:rPr>
                 <w:rFonts w:ascii="Arial" w:eastAsiaTheme="minorHAnsi" w:hAnsi="Arial" w:cs="Arial"/>
                 <w:sz w:val="24"/>
-                <w:u w:val="single"/>
               </w:rPr>
             </w:pPr>
             <w:r>
               <w:rPr>
                 <w:rFonts w:ascii="Arial" w:eastAsiaTheme="minorHAnsi" w:hAnsi="Arial" w:cs="Arial"/>
                 <w:sz w:val="24"/>
-                <w:u w:val="single"/>
               </w:rPr>
               <w:t>Programador</w:t>
             </w:r>
@@ -1394,6 +1399,22 @@
                 <w:sz w:val="24"/>
               </w:rPr>
             </w:pPr>
+            <w:proofErr w:type="spellStart"/>
+            <w:r>
+              <w:rPr>
+                <w:rFonts w:ascii="Arial" w:eastAsiaTheme="minorHAnsi" w:hAnsi="Arial" w:cs="Arial"/>
+                <w:sz w:val="24"/>
+              </w:rPr>
+              <w:t>Jeferson</w:t>
+            </w:r>
+            <w:proofErr w:type="spellEnd"/>
+            <w:r>
+              <w:rPr>
+                <w:rFonts w:ascii="Arial" w:eastAsiaTheme="minorHAnsi" w:hAnsi="Arial" w:cs="Arial"/>
+                <w:sz w:val="24"/>
+              </w:rPr>
+              <w:t xml:space="preserve"> André Cano López</w:t>
+            </w:r>
           </w:p>
         </w:tc>
         <w:tc>
@@ -1408,6 +1429,13 @@
                 <w:sz w:val="24"/>
               </w:rPr>
             </w:pPr>
+            <w:r>
+              <w:rPr>
+                <w:rFonts w:ascii="Arial" w:eastAsiaTheme="minorHAnsi" w:hAnsi="Arial" w:cs="Arial"/>
+                <w:sz w:val="24"/>
+              </w:rPr>
+              <w:t>Programador</w:t>
+            </w:r>
           </w:p>
         </w:tc>
       </w:tr>
@@ -1424,6 +1452,52 @@
                 <w:sz w:val="24"/>
               </w:rPr>
             </w:pPr>
+            <w:r>
+              <w:rPr>
+                <w:rFonts w:ascii="Arial" w:eastAsiaTheme="minorHAnsi" w:hAnsi="Arial" w:cs="Arial"/>
+                <w:sz w:val="24"/>
+              </w:rPr>
+              <w:t xml:space="preserve">Franklin </w:t>
+            </w:r>
+            <w:proofErr w:type="spellStart"/>
+            <w:r>
+              <w:rPr>
+                <w:rFonts w:ascii="Arial" w:eastAsiaTheme="minorHAnsi" w:hAnsi="Arial" w:cs="Arial"/>
+                <w:sz w:val="24"/>
+              </w:rPr>
+              <w:t>Stev</w:t>
+            </w:r>
+            <w:proofErr w:type="spellEnd"/>
+            <w:r>
+              <w:rPr>
+                <w:rFonts w:ascii="Arial" w:eastAsiaTheme="minorHAnsi" w:hAnsi="Arial" w:cs="Arial"/>
+                <w:sz w:val="24"/>
+              </w:rPr>
+              <w:t xml:space="preserve"> </w:t>
+            </w:r>
+            <w:proofErr w:type="spellStart"/>
+            <w:r>
+              <w:rPr>
+                <w:rFonts w:ascii="Arial" w:eastAsiaTheme="minorHAnsi" w:hAnsi="Arial" w:cs="Arial"/>
+                <w:sz w:val="24"/>
+              </w:rPr>
+              <w:t>Paiz</w:t>
+            </w:r>
+            <w:proofErr w:type="spellEnd"/>
+            <w:r>
+              <w:rPr>
+                <w:rFonts w:ascii="Arial" w:eastAsiaTheme="minorHAnsi" w:hAnsi="Arial" w:cs="Arial"/>
+                <w:sz w:val="24"/>
+              </w:rPr>
+              <w:t xml:space="preserve"> </w:t>
+            </w:r>
+            <w:r>
+              <w:rPr>
+                <w:rFonts w:ascii="Arial" w:eastAsiaTheme="minorHAnsi" w:hAnsi="Arial" w:cs="Arial"/>
+                <w:sz w:val="24"/>
+              </w:rPr>
+              <w:t>Chávez</w:t>
+            </w:r>
           </w:p>
         </w:tc>
         <w:tc>
@@ -1438,6 +1512,13 @@
                 <w:sz w:val="24"/>
               </w:rPr>
             </w:pPr>
+            <w:r>
+              <w:rPr>
+                <w:rFonts w:ascii="Arial" w:eastAsiaTheme="minorHAnsi" w:hAnsi="Arial" w:cs="Arial"/>
+                <w:sz w:val="24"/>
+              </w:rPr>
+              <w:t>Programador</w:t>
+            </w:r>
           </w:p>
         </w:tc>
       </w:tr>
@@ -1480,8 +1561,2799 @@
           <w:sz w:val="24"/>
         </w:rPr>
       </w:pPr>
+    </w:p>
+    <w:p>
+      <w:pPr>
+        <w:jc w:val="center"/>
+        <w:rPr>
+          <w:rFonts w:ascii="Arial" w:eastAsiaTheme="minorHAnsi" w:hAnsi="Arial" w:cs="Arial"/>
+          <w:b/>
+          <w:sz w:val="44"/>
+          <w:szCs w:val="44"/>
+        </w:rPr>
+      </w:pPr>
+      <w:r>
+        <w:rPr>
+          <w:rFonts w:ascii="Arial" w:eastAsiaTheme="minorHAnsi" w:hAnsi="Arial" w:cs="Arial"/>
+          <w:b/>
+          <w:sz w:val="44"/>
+          <w:szCs w:val="44"/>
+        </w:rPr>
+        <w:t>Historias de Usuario</w:t>
+      </w:r>
+    </w:p>
+    <w:p>
+      <w:pPr>
+        <w:rPr>
+          <w:rFonts w:ascii="Arial" w:eastAsiaTheme="minorHAnsi" w:hAnsi="Arial" w:cs="Arial"/>
+          <w:b/>
+          <w:sz w:val="20"/>
+          <w:szCs w:val="20"/>
+        </w:rPr>
+      </w:pPr>
+    </w:p>
+    <w:p>
+      <w:pPr>
+        <w:rPr>
+          <w:rFonts w:ascii="Arial" w:eastAsiaTheme="minorHAnsi" w:hAnsi="Arial" w:cs="Arial"/>
+          <w:b/>
+          <w:sz w:val="20"/>
+          <w:szCs w:val="20"/>
+          <w:u w:val="single"/>
+        </w:rPr>
+      </w:pPr>
+      <w:proofErr w:type="spellStart"/>
+      <w:proofErr w:type="gramStart"/>
+      <w:r>
+        <w:rPr>
+          <w:rFonts w:ascii="Arial" w:eastAsiaTheme="minorHAnsi" w:hAnsi="Arial" w:cs="Arial"/>
+          <w:b/>
+          <w:sz w:val="20"/>
+          <w:szCs w:val="20"/>
+        </w:rPr>
+        <w:t>Tupla</w:t>
+      </w:r>
+      <w:proofErr w:type="spellEnd"/>
+      <w:r>
+        <w:rPr>
+          <w:rFonts w:ascii="Arial" w:eastAsiaTheme="minorHAnsi" w:hAnsi="Arial" w:cs="Arial"/>
+          <w:b/>
+          <w:sz w:val="20"/>
+          <w:szCs w:val="20"/>
+        </w:rPr>
+        <w:t xml:space="preserve"> :</w:t>
+      </w:r>
+      <w:proofErr w:type="gramEnd"/>
+      <w:r>
+        <w:rPr>
+          <w:rFonts w:ascii="Arial" w:eastAsiaTheme="minorHAnsi" w:hAnsi="Arial" w:cs="Arial"/>
+          <w:b/>
+          <w:sz w:val="20"/>
+          <w:szCs w:val="20"/>
+        </w:rPr>
+        <w:t xml:space="preserve"> Reserva</w:t>
+      </w:r>
+    </w:p>
+    <w:p>
+      <w:r>
+        <w:t>HUCP-001 Realizar Nueva Reserva</w:t>
+      </w:r>
+    </w:p>
+    <w:p>
+      <w:r>
+        <w:t>Como: Un invitado</w:t>
+      </w:r>
+    </w:p>
+    <w:p>
+      <w:r>
+        <w:t>Quiero: Seleccionar una propiedad, elegir mis fechas de inicio y fin, y confirmar una reserva</w:t>
+      </w:r>
+    </w:p>
+    <w:p>
+      <w:r>
+        <w:t>Para: Asegurar mi estancia en la propiedad deseada.</w:t>
+      </w:r>
+    </w:p>
+    <w:p/>
+    <w:p>
+      <w:r>
+        <w:t>HUCP-002 Gestionar Mis Reservas</w:t>
+      </w:r>
+    </w:p>
+    <w:p>
+      <w:r>
+        <w:t>Como: Un invitado o un anfitrión</w:t>
+      </w:r>
+    </w:p>
+    <w:p>
+      <w:r>
+        <w:t>Quiero: Ver el estado de mis reservas (confirmado, cancelado, completado) y tener la opción de modificar o cancelar una reserva si es necesario</w:t>
+      </w:r>
+    </w:p>
+    <w:p>
+      <w:r>
+        <w:t>Para: Tener control y visibilidad sobre mis estancias o la ocupación de mi propiedad.</w:t>
+      </w:r>
+    </w:p>
+    <w:p/>
+    <w:p>
+      <w:r>
+        <w:t>HUCP-003 Consultar Disponibilidad y Precios de Propiedades</w:t>
+      </w:r>
+    </w:p>
+    <w:p>
+      <w:r>
+        <w:t>Como: Un invitado</w:t>
+      </w:r>
+    </w:p>
+    <w:p>
+      <w:r>
+        <w:t>Quiero: Buscar propiedades y ver su precio por día y disponibilidad en un rango de fechas</w:t>
+      </w:r>
+    </w:p>
+    <w:p>
+      <w:r>
+        <w:t>Para: Encontrar la propiedad que mejor se adapte a mis necesidades y presupuesto para mis fechas de viaje.</w:t>
+      </w:r>
+    </w:p>
+    <w:p/>
+    <w:p/>
+    <w:p/>
+    <w:p/>
+    <w:p/>
+    <w:p>
+      <w:pPr>
+        <w:rPr>
+          <w:b/>
+        </w:rPr>
+      </w:pPr>
+      <w:proofErr w:type="spellStart"/>
+      <w:r>
+        <w:rPr>
+          <w:b/>
+        </w:rPr>
+        <w:lastRenderedPageBreak/>
+        <w:t>Tupla</w:t>
+      </w:r>
+      <w:proofErr w:type="spellEnd"/>
+      <w:r>
+        <w:rPr>
+          <w:b/>
+        </w:rPr>
+        <w:t>: Empleados</w:t>
+      </w:r>
+    </w:p>
+    <w:p>
+      <w:pPr>
+        <w:rPr>
+          <w:b/>
+          <w:color w:val="0070C0"/>
+          <w:u w:val="single"/>
+        </w:rPr>
+      </w:pPr>
+      <w:r>
+        <w:rPr>
+          <w:b/>
+          <w:color w:val="0070C0"/>
+          <w:u w:val="single"/>
+        </w:rPr>
+        <w:t>HU</w:t>
+      </w:r>
+      <w:r>
+        <w:rPr>
+          <w:b/>
+          <w:color w:val="0070C0"/>
+          <w:u w:val="single"/>
+        </w:rPr>
+        <w:t>FP-004</w:t>
+      </w:r>
+      <w:r>
+        <w:rPr>
+          <w:b/>
+          <w:color w:val="0070C0"/>
+          <w:u w:val="single"/>
+        </w:rPr>
+        <w:t xml:space="preserve"> </w:t>
+      </w:r>
+      <w:r>
+        <w:rPr>
+          <w:b/>
+          <w:color w:val="0070C0"/>
+        </w:rPr>
+        <w:t xml:space="preserve">Lista de </w:t>
+      </w:r>
+      <w:r>
+        <w:rPr>
+          <w:b/>
+          <w:color w:val="0070C0"/>
+        </w:rPr>
+        <w:t xml:space="preserve">los </w:t>
+      </w:r>
+      <w:r>
+        <w:rPr>
+          <w:b/>
+          <w:color w:val="0070C0"/>
+        </w:rPr>
+        <w:t>empleados</w:t>
+      </w:r>
+    </w:p>
+    <w:p>
+      <w:r>
+        <w:rPr>
+          <w:b/>
+        </w:rPr>
+        <w:t>Como:</w:t>
+      </w:r>
+      <w:r>
+        <w:t xml:space="preserve"> Administrador de recursos humanos</w:t>
+      </w:r>
+    </w:p>
+    <w:p>
+      <w:r>
+        <w:rPr>
+          <w:b/>
+        </w:rPr>
+        <w:t>Quiero</w:t>
+      </w:r>
+      <w:proofErr w:type="gramStart"/>
+      <w:r>
+        <w:rPr>
+          <w:b/>
+        </w:rPr>
+        <w:t xml:space="preserve">:  </w:t>
+      </w:r>
+      <w:r>
+        <w:t>Poder</w:t>
+      </w:r>
+      <w:proofErr w:type="gramEnd"/>
+      <w:r>
+        <w:t xml:space="preserve"> ver una lista de empleados activos</w:t>
+      </w:r>
+    </w:p>
+    <w:p>
+      <w:r>
+        <w:rPr>
+          <w:b/>
+        </w:rPr>
+        <w:t>Para:</w:t>
+      </w:r>
+      <w:r>
+        <w:t xml:space="preserve"> Poder gestionar de manera eficiente los recursos y asegurarme de que solo los empleados vigentes están siendo considerados en los procesos internos.</w:t>
+      </w:r>
+    </w:p>
+    <w:p/>
+    <w:p>
+      <w:pPr>
+        <w:rPr>
+          <w:b/>
+          <w:color w:val="0070C0"/>
+        </w:rPr>
+      </w:pPr>
+      <w:r>
+        <w:rPr>
+          <w:b/>
+          <w:color w:val="0070C0"/>
+          <w:u w:val="single"/>
+        </w:rPr>
+        <w:t>HU</w:t>
+      </w:r>
+      <w:r>
+        <w:rPr>
+          <w:b/>
+          <w:color w:val="0070C0"/>
+          <w:u w:val="single"/>
+        </w:rPr>
+        <w:t>FP</w:t>
+      </w:r>
+      <w:r>
+        <w:rPr>
+          <w:b/>
+          <w:color w:val="0070C0"/>
+          <w:u w:val="single"/>
+        </w:rPr>
+        <w:t>-00</w:t>
+      </w:r>
+      <w:r>
+        <w:rPr>
+          <w:b/>
+          <w:color w:val="0070C0"/>
+          <w:u w:val="single"/>
+        </w:rPr>
+        <w:t>5</w:t>
+      </w:r>
+      <w:r>
+        <w:rPr>
+          <w:b/>
+          <w:color w:val="0070C0"/>
+          <w:u w:val="single"/>
+        </w:rPr>
+        <w:t>:</w:t>
+      </w:r>
+      <w:r>
+        <w:rPr>
+          <w:b/>
+          <w:color w:val="0070C0"/>
+        </w:rPr>
+        <w:t xml:space="preserve"> Registro de nuevos empleados</w:t>
+      </w:r>
+    </w:p>
+    <w:p>
+      <w:r>
+        <w:rPr>
+          <w:b/>
+        </w:rPr>
+        <w:t>Como</w:t>
+      </w:r>
+      <w:r>
+        <w:rPr>
+          <w:b/>
+        </w:rPr>
+        <w:t>:</w:t>
+      </w:r>
+      <w:r>
+        <w:t xml:space="preserve"> Responsable de contratación</w:t>
+      </w:r>
+    </w:p>
+    <w:p>
+      <w:r>
+        <w:rPr>
+          <w:b/>
+        </w:rPr>
+        <w:t>Quiero</w:t>
+      </w:r>
+      <w:r>
+        <w:rPr>
+          <w:b/>
+        </w:rPr>
+        <w:t>:</w:t>
+      </w:r>
+      <w:r>
+        <w:t xml:space="preserve"> Poder agregar nuevos empleados con su información (nombre, apellido, correo, teléfono, cargo, fecha de contratación)</w:t>
+      </w:r>
+    </w:p>
+    <w:p>
+      <w:r>
+        <w:rPr>
+          <w:b/>
+        </w:rPr>
+        <w:t>Para</w:t>
+      </w:r>
+      <w:r>
+        <w:rPr>
+          <w:b/>
+        </w:rPr>
+        <w:t>:</w:t>
+      </w:r>
+      <w:r>
+        <w:t xml:space="preserve"> Mantener la base de datos actualizada y asegurarme de que se realice un registro adecuado y completo de todos los empleados nuevos.</w:t>
+      </w:r>
+    </w:p>
+    <w:p/>
+    <w:p>
+      <w:pPr>
+        <w:rPr>
+          <w:b/>
+          <w:color w:val="0070C0"/>
+        </w:rPr>
+      </w:pPr>
+      <w:r>
+        <w:rPr>
+          <w:b/>
+          <w:color w:val="0070C0"/>
+          <w:u w:val="single"/>
+        </w:rPr>
+        <w:t>HU</w:t>
+      </w:r>
+      <w:r>
+        <w:rPr>
+          <w:b/>
+          <w:color w:val="0070C0"/>
+          <w:u w:val="single"/>
+        </w:rPr>
+        <w:t>FP</w:t>
+      </w:r>
+      <w:r>
+        <w:rPr>
+          <w:b/>
+          <w:color w:val="0070C0"/>
+          <w:u w:val="single"/>
+        </w:rPr>
+        <w:t>-00</w:t>
+      </w:r>
+      <w:r>
+        <w:rPr>
+          <w:b/>
+          <w:color w:val="0070C0"/>
+          <w:u w:val="single"/>
+        </w:rPr>
+        <w:t>6</w:t>
+      </w:r>
+      <w:r>
+        <w:rPr>
+          <w:b/>
+          <w:color w:val="0070C0"/>
+          <w:u w:val="single"/>
+        </w:rPr>
+        <w:t>:</w:t>
+      </w:r>
+      <w:r>
+        <w:rPr>
+          <w:b/>
+          <w:color w:val="0070C0"/>
+        </w:rPr>
+        <w:t xml:space="preserve"> Actualización de la información del empleado</w:t>
+      </w:r>
+    </w:p>
+    <w:p>
+      <w:r>
+        <w:rPr>
+          <w:b/>
+        </w:rPr>
+        <w:t>Como</w:t>
+      </w:r>
+      <w:r>
+        <w:rPr>
+          <w:b/>
+        </w:rPr>
+        <w:t>:</w:t>
+      </w:r>
+      <w:r>
+        <w:t xml:space="preserve"> Gerente de departamento</w:t>
+      </w:r>
+    </w:p>
+    <w:p>
+      <w:r>
+        <w:rPr>
+          <w:b/>
+        </w:rPr>
+        <w:t>Quiero</w:t>
+      </w:r>
+      <w:r>
+        <w:rPr>
+          <w:b/>
+        </w:rPr>
+        <w:t>:</w:t>
+      </w:r>
+      <w:r>
+        <w:t xml:space="preserve"> Poder actualizar la información de los empleados (cargo, teléfono, correo)</w:t>
+      </w:r>
+    </w:p>
+    <w:p>
+      <w:r>
+        <w:rPr>
+          <w:b/>
+        </w:rPr>
+        <w:t>Para</w:t>
+      </w:r>
+      <w:r>
+        <w:t>: Asegurarme de que la base de datos siempre refleje la información más actual y optimizar la comunicación dentro del equipo.</w:t>
+      </w:r>
+    </w:p>
+    <w:p/>
+    <w:p>
+      <w:pPr>
+        <w:rPr>
+          <w:b/>
+        </w:rPr>
+      </w:pPr>
+      <w:proofErr w:type="spellStart"/>
+      <w:r>
+        <w:rPr>
+          <w:b/>
+        </w:rPr>
+        <w:t>Tupla</w:t>
+      </w:r>
+      <w:proofErr w:type="spellEnd"/>
+      <w:r>
+        <w:rPr>
+          <w:b/>
+        </w:rPr>
+        <w:t>: Pago</w:t>
+      </w:r>
+    </w:p>
+    <w:p>
+      <w:r>
+        <w:t>HURH-007 Registro de pago:</w:t>
+      </w:r>
+    </w:p>
+    <w:p>
+      <w:r>
+        <w:t>1. Como un registro de pagos</w:t>
+      </w:r>
+    </w:p>
+    <w:p>
+      <w:r>
+        <w:t>2. Quiero que registre los datos del monto</w:t>
+      </w:r>
+    </w:p>
+    <w:p>
+      <w:r>
+        <w:t>3. Para poder confirmar que los datos del monto estén registrados</w:t>
+      </w:r>
+    </w:p>
+    <w:p/>
+    <w:p>
+      <w:r>
+        <w:t>HURH-008 Validación de monto máximo</w:t>
+      </w:r>
+    </w:p>
+    <w:p>
+      <w:r>
+        <w:t xml:space="preserve">1. Como método de pago </w:t>
+      </w:r>
+    </w:p>
+    <w:p>
+      <w:r>
+        <w:t>2. Quiero que el monto sea en efectivo o en tarjeta</w:t>
+      </w:r>
+    </w:p>
+    <w:p>
+      <w:r>
+        <w:t>3. Para verificar si el monto de pago es valido</w:t>
+      </w:r>
+    </w:p>
+    <w:p/>
+    <w:p>
+      <w:r>
+        <w:t>HU</w:t>
+      </w:r>
+      <w:r>
+        <w:t>RH</w:t>
+      </w:r>
+      <w:r>
+        <w:t>-009 Generación de recibo de pago</w:t>
+      </w:r>
+    </w:p>
+    <w:p>
+      <w:r>
+        <w:t xml:space="preserve">1. Como registro de pago recibido </w:t>
+      </w:r>
+    </w:p>
+    <w:p>
+      <w:r>
+        <w:lastRenderedPageBreak/>
+        <w:t>2. Quiero que me den la información del monto de pago</w:t>
+      </w:r>
+    </w:p>
+    <w:p>
+      <w:r>
+        <w:t>3. Para que registre el recibo y se almacene en el sistema</w:t>
+      </w:r>
+      <w:r>
+        <w:br/>
+      </w:r>
+    </w:p>
+    <w:p>
+      <w:pPr>
+        <w:rPr>
+          <w:b/>
+        </w:rPr>
+      </w:pPr>
+      <w:r>
+        <w:br/>
+      </w:r>
+      <w:proofErr w:type="spellStart"/>
+      <w:r>
+        <w:rPr>
+          <w:b/>
+        </w:rPr>
+        <w:t>TUPLA</w:t>
+      </w:r>
+      <w:proofErr w:type="gramStart"/>
+      <w:r>
+        <w:rPr>
+          <w:b/>
+        </w:rPr>
+        <w:t>:Servicios</w:t>
+      </w:r>
+      <w:proofErr w:type="spellEnd"/>
+      <w:proofErr w:type="gramEnd"/>
+    </w:p>
+    <w:p>
+      <w:pPr>
+        <w:rPr>
+          <w:b/>
+        </w:rPr>
+      </w:pPr>
+      <w:r>
+        <w:t>HUJC-010</w:t>
+      </w:r>
+    </w:p>
+    <w:p>
+      <w:pPr>
+        <w:pStyle w:val="paragraph"/>
+        <w:spacing w:before="0" w:beforeAutospacing="0" w:after="0" w:afterAutospacing="0"/>
+        <w:textAlignment w:val="baseline"/>
+        <w:rPr>
+          <w:rStyle w:val="eop"/>
+          <w:rFonts w:ascii="Calibri" w:eastAsia="MS Mincho" w:hAnsi="Calibri" w:cs="Calibri"/>
+          <w:sz w:val="22"/>
+          <w:szCs w:val="22"/>
+        </w:rPr>
+      </w:pPr>
+      <w:r>
+        <w:rPr>
+          <w:rStyle w:val="normaltextrun"/>
+          <w:rFonts w:ascii="Calibri" w:hAnsi="Calibri" w:cs="Calibri"/>
+          <w:sz w:val="22"/>
+          <w:szCs w:val="22"/>
+        </w:rPr>
+        <w:t>Como</w:t>
+      </w:r>
+      <w:r>
+        <w:rPr>
+          <w:rStyle w:val="normaltextrun"/>
+          <w:rFonts w:ascii="Calibri" w:hAnsi="Calibri" w:cs="Calibri"/>
+          <w:sz w:val="22"/>
+          <w:szCs w:val="22"/>
+          <w:lang w:val="es-419"/>
+        </w:rPr>
+        <w:t>:</w:t>
+      </w:r>
+      <w:r>
+        <w:rPr>
+          <w:rStyle w:val="normaltextrun"/>
+          <w:rFonts w:ascii="Calibri" w:hAnsi="Calibri" w:cs="Calibri"/>
+          <w:sz w:val="22"/>
+          <w:szCs w:val="22"/>
+        </w:rPr>
+        <w:t xml:space="preserve"> cliente </w:t>
+      </w:r>
+      <w:r>
+        <w:rPr>
+          <w:rStyle w:val="eop"/>
+          <w:rFonts w:ascii="Calibri" w:eastAsia="MS Mincho" w:hAnsi="Calibri" w:cs="Calibri"/>
+          <w:sz w:val="22"/>
+          <w:szCs w:val="22"/>
+        </w:rPr>
+        <w:t> </w:t>
+      </w:r>
+    </w:p>
+    <w:p>
+      <w:pPr>
+        <w:pStyle w:val="paragraph"/>
+        <w:spacing w:before="0" w:beforeAutospacing="0" w:after="0" w:afterAutospacing="0"/>
+        <w:textAlignment w:val="baseline"/>
+        <w:rPr>
+          <w:rFonts w:ascii="Segoe UI" w:hAnsi="Segoe UI" w:cs="Segoe UI"/>
+          <w:sz w:val="18"/>
+          <w:szCs w:val="18"/>
+        </w:rPr>
+      </w:pPr>
+    </w:p>
+    <w:p>
+      <w:pPr>
+        <w:pStyle w:val="paragraph"/>
+        <w:spacing w:before="0" w:beforeAutospacing="0" w:after="0" w:afterAutospacing="0"/>
+        <w:textAlignment w:val="baseline"/>
+        <w:rPr>
+          <w:rFonts w:ascii="Segoe UI" w:hAnsi="Segoe UI" w:cs="Segoe UI"/>
+          <w:sz w:val="18"/>
+          <w:szCs w:val="18"/>
+        </w:rPr>
+      </w:pPr>
+      <w:r>
+        <w:rPr>
+          <w:rStyle w:val="normaltextrun"/>
+          <w:rFonts w:ascii="Calibri" w:hAnsi="Calibri" w:cs="Calibri"/>
+          <w:sz w:val="22"/>
+          <w:szCs w:val="22"/>
+        </w:rPr>
+        <w:t>Quiero: ver los servicios con su nombre, descripción, horario disponible y costo extra,</w:t>
+      </w:r>
+      <w:r>
+        <w:rPr>
+          <w:rStyle w:val="eop"/>
+          <w:rFonts w:ascii="Calibri" w:eastAsia="MS Mincho" w:hAnsi="Calibri" w:cs="Calibri"/>
+          <w:sz w:val="22"/>
+          <w:szCs w:val="22"/>
+        </w:rPr>
+        <w:t> </w:t>
+      </w:r>
+    </w:p>
+    <w:p>
+      <w:pPr>
+        <w:pStyle w:val="paragraph"/>
+        <w:spacing w:before="0" w:beforeAutospacing="0" w:after="0" w:afterAutospacing="0"/>
+        <w:textAlignment w:val="baseline"/>
+        <w:rPr>
+          <w:rStyle w:val="normaltextrun"/>
+          <w:rFonts w:ascii="Calibri" w:hAnsi="Calibri" w:cs="Calibri"/>
+          <w:sz w:val="22"/>
+          <w:szCs w:val="22"/>
+        </w:rPr>
+      </w:pPr>
+    </w:p>
+    <w:p>
+      <w:pPr>
+        <w:pStyle w:val="paragraph"/>
+        <w:spacing w:before="0" w:beforeAutospacing="0" w:after="0" w:afterAutospacing="0"/>
+        <w:textAlignment w:val="baseline"/>
+        <w:rPr>
+          <w:rStyle w:val="eop"/>
+          <w:rFonts w:ascii="Calibri" w:eastAsia="MS Mincho" w:hAnsi="Calibri" w:cs="Calibri"/>
+          <w:sz w:val="22"/>
+          <w:szCs w:val="22"/>
+        </w:rPr>
+      </w:pPr>
+      <w:r>
+        <w:rPr>
+          <w:rStyle w:val="normaltextrun"/>
+          <w:rFonts w:ascii="Calibri" w:hAnsi="Calibri" w:cs="Calibri"/>
+          <w:sz w:val="22"/>
+          <w:szCs w:val="22"/>
+        </w:rPr>
+        <w:t>Para: poder elegir el servicio que mejor se adapte a mis necesidades y presupuesto.</w:t>
+      </w:r>
+      <w:r>
+        <w:rPr>
+          <w:rStyle w:val="eop"/>
+          <w:rFonts w:ascii="Calibri" w:eastAsia="MS Mincho" w:hAnsi="Calibri" w:cs="Calibri"/>
+          <w:sz w:val="22"/>
+          <w:szCs w:val="22"/>
+        </w:rPr>
+        <w:t> </w:t>
+      </w:r>
+    </w:p>
+    <w:p>
+      <w:pPr>
+        <w:pStyle w:val="paragraph"/>
+        <w:spacing w:before="0" w:beforeAutospacing="0" w:after="0" w:afterAutospacing="0"/>
+        <w:textAlignment w:val="baseline"/>
+        <w:rPr>
+          <w:rStyle w:val="eop"/>
+          <w:rFonts w:ascii="Calibri" w:eastAsia="MS Mincho" w:hAnsi="Calibri" w:cs="Calibri"/>
+          <w:sz w:val="22"/>
+          <w:szCs w:val="22"/>
+        </w:rPr>
+      </w:pPr>
+    </w:p>
+    <w:p>
+      <w:pPr>
+        <w:rPr>
+          <w:rStyle w:val="eop"/>
+          <w:b/>
+        </w:rPr>
+      </w:pPr>
+      <w:r>
+        <w:t>HUJC-011</w:t>
+      </w:r>
+    </w:p>
+    <w:p>
+      <w:pPr>
+        <w:pStyle w:val="paragraph"/>
+        <w:spacing w:before="0" w:beforeAutospacing="0" w:after="0" w:afterAutospacing="0"/>
+        <w:textAlignment w:val="baseline"/>
+        <w:rPr>
+          <w:rFonts w:ascii="Segoe UI" w:hAnsi="Segoe UI" w:cs="Segoe UI"/>
+          <w:sz w:val="18"/>
+          <w:szCs w:val="18"/>
+        </w:rPr>
+      </w:pPr>
+      <w:r>
+        <w:rPr>
+          <w:rStyle w:val="normaltextrun"/>
+          <w:rFonts w:ascii="Calibri" w:hAnsi="Calibri" w:cs="Calibri"/>
+          <w:sz w:val="22"/>
+          <w:szCs w:val="22"/>
+        </w:rPr>
+        <w:t>Como: administrador </w:t>
+      </w:r>
+      <w:r>
+        <w:rPr>
+          <w:rStyle w:val="eop"/>
+          <w:rFonts w:ascii="Calibri" w:eastAsia="MS Mincho" w:hAnsi="Calibri" w:cs="Calibri"/>
+          <w:sz w:val="22"/>
+          <w:szCs w:val="22"/>
+        </w:rPr>
+        <w:t> </w:t>
+      </w:r>
+    </w:p>
+    <w:p>
+      <w:pPr>
+        <w:pStyle w:val="paragraph"/>
+        <w:spacing w:before="0" w:beforeAutospacing="0" w:after="0" w:afterAutospacing="0"/>
+        <w:textAlignment w:val="baseline"/>
+        <w:rPr>
+          <w:rStyle w:val="normaltextrun"/>
+          <w:rFonts w:ascii="Calibri" w:hAnsi="Calibri" w:cs="Calibri"/>
+          <w:sz w:val="22"/>
+          <w:szCs w:val="22"/>
+        </w:rPr>
+      </w:pPr>
+    </w:p>
+    <w:p>
+      <w:pPr>
+        <w:pStyle w:val="paragraph"/>
+        <w:spacing w:before="0" w:beforeAutospacing="0" w:after="0" w:afterAutospacing="0"/>
+        <w:textAlignment w:val="baseline"/>
+        <w:rPr>
+          <w:rFonts w:ascii="Segoe UI" w:hAnsi="Segoe UI" w:cs="Segoe UI"/>
+          <w:sz w:val="18"/>
+          <w:szCs w:val="18"/>
+        </w:rPr>
+      </w:pPr>
+      <w:r>
+        <w:rPr>
+          <w:rStyle w:val="normaltextrun"/>
+          <w:rFonts w:ascii="Calibri" w:hAnsi="Calibri" w:cs="Calibri"/>
+          <w:sz w:val="22"/>
+          <w:szCs w:val="22"/>
+        </w:rPr>
+        <w:t>Quiero: poder activar, desactivar y modificar los datos de un servicio (nombre, descripción, horario, costo extra y tipo de servicio),</w:t>
+      </w:r>
+      <w:r>
+        <w:rPr>
+          <w:rStyle w:val="eop"/>
+          <w:rFonts w:ascii="Calibri" w:eastAsia="MS Mincho" w:hAnsi="Calibri" w:cs="Calibri"/>
+          <w:sz w:val="22"/>
+          <w:szCs w:val="22"/>
+        </w:rPr>
+        <w:t> </w:t>
+      </w:r>
+    </w:p>
+    <w:p>
+      <w:pPr>
+        <w:pStyle w:val="paragraph"/>
+        <w:spacing w:before="0" w:beforeAutospacing="0" w:after="0" w:afterAutospacing="0"/>
+        <w:textAlignment w:val="baseline"/>
+        <w:rPr>
+          <w:rStyle w:val="normaltextrun"/>
+          <w:rFonts w:ascii="Calibri" w:hAnsi="Calibri" w:cs="Calibri"/>
+          <w:sz w:val="22"/>
+          <w:szCs w:val="22"/>
+        </w:rPr>
+      </w:pPr>
+    </w:p>
+    <w:p>
+      <w:pPr>
+        <w:pStyle w:val="paragraph"/>
+        <w:spacing w:before="0" w:beforeAutospacing="0" w:after="0" w:afterAutospacing="0"/>
+        <w:textAlignment w:val="baseline"/>
+        <w:rPr>
+          <w:rStyle w:val="eop"/>
+          <w:rFonts w:ascii="Calibri" w:eastAsia="MS Mincho" w:hAnsi="Calibri" w:cs="Calibri"/>
+          <w:sz w:val="22"/>
+          <w:szCs w:val="22"/>
+        </w:rPr>
+      </w:pPr>
+      <w:r>
+        <w:rPr>
+          <w:rStyle w:val="normaltextrun"/>
+          <w:rFonts w:ascii="Calibri" w:hAnsi="Calibri" w:cs="Calibri"/>
+          <w:sz w:val="22"/>
+          <w:szCs w:val="22"/>
+        </w:rPr>
+        <w:t>Para: mantener la información actualizada y ofrecer servicios vigentes a los clientes.</w:t>
+      </w:r>
+      <w:r>
+        <w:rPr>
+          <w:rStyle w:val="eop"/>
+          <w:rFonts w:ascii="Calibri" w:eastAsia="MS Mincho" w:hAnsi="Calibri" w:cs="Calibri"/>
+          <w:sz w:val="22"/>
+          <w:szCs w:val="22"/>
+        </w:rPr>
+        <w:t> </w:t>
+      </w:r>
+    </w:p>
+    <w:p>
+      <w:pPr>
+        <w:pStyle w:val="paragraph"/>
+        <w:spacing w:before="0" w:beforeAutospacing="0" w:after="0" w:afterAutospacing="0"/>
+        <w:textAlignment w:val="baseline"/>
+        <w:rPr>
+          <w:rStyle w:val="eop"/>
+          <w:rFonts w:ascii="Calibri" w:eastAsia="MS Mincho" w:hAnsi="Calibri" w:cs="Calibri"/>
+          <w:sz w:val="22"/>
+          <w:szCs w:val="22"/>
+        </w:rPr>
+      </w:pPr>
+    </w:p>
+    <w:p>
+      <w:pPr>
+        <w:pStyle w:val="paragraph"/>
+        <w:spacing w:before="0" w:beforeAutospacing="0" w:after="0" w:afterAutospacing="0"/>
+        <w:textAlignment w:val="baseline"/>
+        <w:rPr>
+          <w:rStyle w:val="eop"/>
+          <w:rFonts w:ascii="Calibri" w:eastAsia="MS Mincho" w:hAnsi="Calibri" w:cs="Calibri"/>
+          <w:sz w:val="22"/>
+          <w:szCs w:val="22"/>
+        </w:rPr>
+      </w:pPr>
+    </w:p>
+    <w:p>
+      <w:pPr>
+        <w:rPr>
+          <w:rStyle w:val="normaltextrun"/>
+          <w:b/>
+        </w:rPr>
+      </w:pPr>
+      <w:r>
+        <w:t>HUJC-012</w:t>
+      </w:r>
+    </w:p>
+    <w:p>
+      <w:pPr>
+        <w:pStyle w:val="paragraph"/>
+        <w:spacing w:before="0" w:beforeAutospacing="0" w:after="0" w:afterAutospacing="0"/>
+        <w:textAlignment w:val="baseline"/>
+        <w:rPr>
+          <w:rFonts w:ascii="Segoe UI" w:hAnsi="Segoe UI" w:cs="Segoe UI"/>
+          <w:sz w:val="18"/>
+          <w:szCs w:val="18"/>
+        </w:rPr>
+      </w:pPr>
+      <w:r>
+        <w:rPr>
+          <w:rStyle w:val="normaltextrun"/>
+          <w:rFonts w:ascii="Calibri" w:hAnsi="Calibri" w:cs="Calibri"/>
+          <w:sz w:val="22"/>
+          <w:szCs w:val="22"/>
+        </w:rPr>
+        <w:t>Como: usuario del sistema (empleado),</w:t>
+      </w:r>
+      <w:r>
+        <w:rPr>
+          <w:rStyle w:val="eop"/>
+          <w:rFonts w:ascii="Calibri" w:eastAsia="MS Mincho" w:hAnsi="Calibri" w:cs="Calibri"/>
+          <w:sz w:val="22"/>
+          <w:szCs w:val="22"/>
+        </w:rPr>
+        <w:t> </w:t>
+      </w:r>
+    </w:p>
+    <w:p>
+      <w:pPr>
+        <w:pStyle w:val="paragraph"/>
+        <w:spacing w:before="0" w:beforeAutospacing="0" w:after="0" w:afterAutospacing="0"/>
+        <w:textAlignment w:val="baseline"/>
+        <w:rPr>
+          <w:rStyle w:val="normaltextrun"/>
+          <w:rFonts w:ascii="Calibri" w:hAnsi="Calibri" w:cs="Calibri"/>
+          <w:sz w:val="22"/>
+          <w:szCs w:val="22"/>
+        </w:rPr>
+      </w:pPr>
+    </w:p>
+    <w:p>
+      <w:pPr>
+        <w:pStyle w:val="paragraph"/>
+        <w:spacing w:before="0" w:beforeAutospacing="0" w:after="0" w:afterAutospacing="0"/>
+        <w:textAlignment w:val="baseline"/>
+        <w:rPr>
+          <w:rFonts w:ascii="Segoe UI" w:hAnsi="Segoe UI" w:cs="Segoe UI"/>
+          <w:sz w:val="18"/>
+          <w:szCs w:val="18"/>
+        </w:rPr>
+      </w:pPr>
+      <w:r>
+        <w:rPr>
+          <w:rStyle w:val="normaltextrun"/>
+          <w:rFonts w:ascii="Calibri" w:hAnsi="Calibri" w:cs="Calibri"/>
+          <w:sz w:val="22"/>
+          <w:szCs w:val="22"/>
+        </w:rPr>
+        <w:t>Quiero: consultar el tipo de servicio y su horario disponible,</w:t>
+      </w:r>
+      <w:r>
+        <w:rPr>
+          <w:rStyle w:val="eop"/>
+          <w:rFonts w:ascii="Calibri" w:eastAsia="MS Mincho" w:hAnsi="Calibri" w:cs="Calibri"/>
+          <w:sz w:val="22"/>
+          <w:szCs w:val="22"/>
+        </w:rPr>
+        <w:t> </w:t>
+      </w:r>
+    </w:p>
+    <w:p>
+      <w:pPr>
+        <w:pStyle w:val="paragraph"/>
+        <w:spacing w:before="0" w:beforeAutospacing="0" w:after="0" w:afterAutospacing="0"/>
+        <w:textAlignment w:val="baseline"/>
+        <w:rPr>
+          <w:rStyle w:val="normaltextrun"/>
+          <w:rFonts w:ascii="Calibri" w:hAnsi="Calibri" w:cs="Calibri"/>
+          <w:sz w:val="22"/>
+          <w:szCs w:val="22"/>
+        </w:rPr>
+      </w:pPr>
+    </w:p>
+    <w:p>
+      <w:pPr>
+        <w:pStyle w:val="paragraph"/>
+        <w:spacing w:before="0" w:beforeAutospacing="0" w:after="0" w:afterAutospacing="0"/>
+        <w:textAlignment w:val="baseline"/>
+        <w:rPr>
+          <w:rStyle w:val="eop"/>
+          <w:rFonts w:ascii="Calibri" w:eastAsia="MS Mincho" w:hAnsi="Calibri" w:cs="Calibri"/>
+          <w:sz w:val="22"/>
+          <w:szCs w:val="22"/>
+        </w:rPr>
+      </w:pPr>
+      <w:r>
+        <w:rPr>
+          <w:rStyle w:val="normaltextrun"/>
+          <w:rFonts w:ascii="Calibri" w:hAnsi="Calibri" w:cs="Calibri"/>
+          <w:sz w:val="22"/>
+          <w:szCs w:val="22"/>
+        </w:rPr>
+        <w:t>Para: poder informar correctamente a los clientes sobre la disponibilidad y características de cada servicio.</w:t>
+      </w:r>
+      <w:r>
+        <w:rPr>
+          <w:rStyle w:val="eop"/>
+          <w:rFonts w:ascii="Calibri" w:eastAsia="MS Mincho" w:hAnsi="Calibri" w:cs="Calibri"/>
+          <w:sz w:val="22"/>
+          <w:szCs w:val="22"/>
+        </w:rPr>
+        <w:t> </w:t>
+      </w:r>
+    </w:p>
+    <w:p>
+      <w:pPr>
+        <w:pStyle w:val="paragraph"/>
+        <w:spacing w:before="0" w:beforeAutospacing="0" w:after="0" w:afterAutospacing="0"/>
+        <w:textAlignment w:val="baseline"/>
+        <w:rPr>
+          <w:rStyle w:val="eop"/>
+          <w:rFonts w:ascii="Calibri" w:eastAsia="MS Mincho" w:hAnsi="Calibri" w:cs="Calibri"/>
+          <w:sz w:val="22"/>
+          <w:szCs w:val="22"/>
+        </w:rPr>
+      </w:pPr>
+    </w:p>
+    <w:p>
+      <w:pPr>
+        <w:pStyle w:val="paragraph"/>
+        <w:spacing w:before="0" w:beforeAutospacing="0" w:after="0" w:afterAutospacing="0"/>
+        <w:textAlignment w:val="baseline"/>
+        <w:rPr>
+          <w:rFonts w:ascii="Segoe UI" w:hAnsi="Segoe UI" w:cs="Segoe UI"/>
+          <w:sz w:val="18"/>
+          <w:szCs w:val="18"/>
+        </w:rPr>
+      </w:pPr>
+    </w:p>
+    <w:p>
+      <w:pPr>
+        <w:pStyle w:val="paragraph"/>
+        <w:spacing w:before="0" w:beforeAutospacing="0" w:after="0" w:afterAutospacing="0"/>
+        <w:textAlignment w:val="baseline"/>
+        <w:rPr>
+          <w:rFonts w:ascii="Segoe UI" w:hAnsi="Segoe UI" w:cs="Segoe UI"/>
+          <w:sz w:val="18"/>
+          <w:szCs w:val="18"/>
+        </w:rPr>
+      </w:pPr>
+    </w:p>
+    <w:p>
+      <w:pPr>
+        <w:pStyle w:val="paragraph"/>
+        <w:spacing w:before="0" w:beforeAutospacing="0" w:after="0" w:afterAutospacing="0"/>
+        <w:textAlignment w:val="baseline"/>
+        <w:rPr>
+          <w:rFonts w:ascii="Segoe UI" w:hAnsi="Segoe UI" w:cs="Segoe UI"/>
+          <w:b/>
+          <w:sz w:val="18"/>
+          <w:szCs w:val="18"/>
+        </w:rPr>
+      </w:pPr>
+      <w:proofErr w:type="spellStart"/>
+      <w:r>
+        <w:rPr>
+          <w:rFonts w:ascii="Segoe UI" w:hAnsi="Segoe UI" w:cs="Segoe UI"/>
+          <w:b/>
+          <w:sz w:val="18"/>
+          <w:szCs w:val="18"/>
+        </w:rPr>
+        <w:t>Tupla</w:t>
+      </w:r>
+      <w:proofErr w:type="spellEnd"/>
+      <w:r>
+        <w:rPr>
+          <w:rFonts w:ascii="Segoe UI" w:hAnsi="Segoe UI" w:cs="Segoe UI"/>
+          <w:b/>
+          <w:sz w:val="18"/>
+          <w:szCs w:val="18"/>
+        </w:rPr>
+        <w:t xml:space="preserve">: Soporte Técnico </w:t>
+      </w:r>
+    </w:p>
+    <w:p>
+      <w:pPr>
+        <w:pStyle w:val="paragraph"/>
+        <w:spacing w:before="0" w:beforeAutospacing="0" w:after="0" w:afterAutospacing="0"/>
+        <w:textAlignment w:val="baseline"/>
+        <w:rPr>
+          <w:rFonts w:ascii="Segoe UI" w:hAnsi="Segoe UI" w:cs="Segoe UI"/>
+          <w:b/>
+          <w:sz w:val="18"/>
+          <w:szCs w:val="18"/>
+        </w:rPr>
+      </w:pPr>
+    </w:p>
+    <w:p>
+      <w:pPr>
+        <w:pStyle w:val="paragraph"/>
+        <w:spacing w:after="0"/>
+        <w:textAlignment w:val="baseline"/>
+        <w:rPr>
+          <w:rFonts w:ascii="Segoe UI" w:hAnsi="Segoe UI" w:cs="Segoe UI"/>
+          <w:b/>
+          <w:sz w:val="18"/>
+          <w:szCs w:val="18"/>
+        </w:rPr>
+      </w:pPr>
+      <w:r>
+        <w:rPr>
+          <w:rFonts w:ascii="Segoe UI" w:hAnsi="Segoe UI" w:cs="Segoe UI"/>
+          <w:b/>
+          <w:sz w:val="18"/>
+          <w:szCs w:val="18"/>
+        </w:rPr>
+        <w:t>HUAG-</w:t>
+      </w:r>
+      <w:r>
+        <w:rPr>
+          <w:rFonts w:ascii="Segoe UI" w:hAnsi="Segoe UI" w:cs="Segoe UI"/>
+          <w:b/>
+          <w:sz w:val="18"/>
+          <w:szCs w:val="18"/>
+        </w:rPr>
+        <w:t xml:space="preserve">013: </w:t>
+      </w:r>
+    </w:p>
+    <w:p>
+      <w:pPr>
+        <w:pStyle w:val="paragraph"/>
+        <w:spacing w:after="0"/>
+        <w:textAlignment w:val="baseline"/>
+        <w:rPr>
+          <w:rFonts w:ascii="Segoe UI" w:hAnsi="Segoe UI" w:cs="Segoe UI"/>
+          <w:sz w:val="18"/>
+          <w:szCs w:val="18"/>
+        </w:rPr>
+      </w:pPr>
+      <w:r>
+        <w:rPr>
+          <w:rFonts w:ascii="Segoe UI" w:hAnsi="Segoe UI" w:cs="Segoe UI"/>
+          <w:sz w:val="18"/>
+          <w:szCs w:val="18"/>
+        </w:rPr>
+        <w:t xml:space="preserve">Como huésped o anfitrión de </w:t>
+      </w:r>
+      <w:proofErr w:type="spellStart"/>
+      <w:r>
+        <w:rPr>
+          <w:rFonts w:ascii="Segoe UI" w:hAnsi="Segoe UI" w:cs="Segoe UI"/>
+          <w:sz w:val="18"/>
+          <w:szCs w:val="18"/>
+        </w:rPr>
+        <w:t>Airbnb</w:t>
+      </w:r>
+      <w:proofErr w:type="spellEnd"/>
+      <w:r>
+        <w:rPr>
+          <w:rFonts w:ascii="Segoe UI" w:hAnsi="Segoe UI" w:cs="Segoe UI"/>
+          <w:sz w:val="18"/>
+          <w:szCs w:val="18"/>
+        </w:rPr>
+        <w:t>,</w:t>
+      </w:r>
+    </w:p>
+    <w:p>
+      <w:pPr>
+        <w:pStyle w:val="paragraph"/>
+        <w:spacing w:after="0"/>
+        <w:textAlignment w:val="baseline"/>
+        <w:rPr>
+          <w:rFonts w:ascii="Segoe UI" w:hAnsi="Segoe UI" w:cs="Segoe UI"/>
+          <w:sz w:val="18"/>
+          <w:szCs w:val="18"/>
+        </w:rPr>
+      </w:pPr>
+      <w:proofErr w:type="gramStart"/>
+      <w:r>
+        <w:rPr>
+          <w:rFonts w:ascii="Segoe UI" w:hAnsi="Segoe UI" w:cs="Segoe UI"/>
+          <w:sz w:val="18"/>
+          <w:szCs w:val="18"/>
+        </w:rPr>
+        <w:t>quiero</w:t>
+      </w:r>
+      <w:proofErr w:type="gramEnd"/>
+      <w:r>
+        <w:rPr>
+          <w:rFonts w:ascii="Segoe UI" w:hAnsi="Segoe UI" w:cs="Segoe UI"/>
+          <w:sz w:val="18"/>
+          <w:szCs w:val="18"/>
+        </w:rPr>
+        <w:t xml:space="preserve"> poder contactar al soporte técnico rápidamente a través de un chat en la plataforma,</w:t>
+      </w:r>
+    </w:p>
+    <w:p>
+      <w:pPr>
+        <w:pStyle w:val="paragraph"/>
+        <w:spacing w:before="0" w:beforeAutospacing="0" w:after="0" w:afterAutospacing="0"/>
+        <w:textAlignment w:val="baseline"/>
+        <w:rPr>
+          <w:rFonts w:ascii="Segoe UI" w:hAnsi="Segoe UI" w:cs="Segoe UI"/>
+          <w:sz w:val="18"/>
+          <w:szCs w:val="18"/>
+        </w:rPr>
+      </w:pPr>
+      <w:proofErr w:type="gramStart"/>
+      <w:r>
+        <w:rPr>
+          <w:rFonts w:ascii="Segoe UI" w:hAnsi="Segoe UI" w:cs="Segoe UI"/>
+          <w:sz w:val="18"/>
+          <w:szCs w:val="18"/>
+        </w:rPr>
+        <w:t>para</w:t>
+      </w:r>
+      <w:proofErr w:type="gramEnd"/>
+      <w:r>
+        <w:rPr>
+          <w:rFonts w:ascii="Segoe UI" w:hAnsi="Segoe UI" w:cs="Segoe UI"/>
+          <w:sz w:val="18"/>
+          <w:szCs w:val="18"/>
+        </w:rPr>
+        <w:t xml:space="preserve"> poder resolver problemas técnicos como errores de reserva, pagos fallidos o problemas con mi cuenta de forma eficiente.</w:t>
+      </w:r>
+    </w:p>
+    <w:p>
+      <w:pPr>
+        <w:pStyle w:val="paragraph"/>
+        <w:spacing w:before="0" w:beforeAutospacing="0" w:after="0" w:afterAutospacing="0"/>
+        <w:textAlignment w:val="baseline"/>
+        <w:rPr>
+          <w:rFonts w:ascii="Segoe UI" w:hAnsi="Segoe UI" w:cs="Segoe UI"/>
+          <w:sz w:val="18"/>
+          <w:szCs w:val="18"/>
+        </w:rPr>
+      </w:pPr>
+    </w:p>
+    <w:p>
+      <w:pPr>
+        <w:pStyle w:val="paragraph"/>
+        <w:spacing w:after="0"/>
+        <w:textAlignment w:val="baseline"/>
+        <w:rPr>
+          <w:rFonts w:ascii="Segoe UI" w:hAnsi="Segoe UI" w:cs="Segoe UI"/>
+          <w:b/>
+          <w:sz w:val="18"/>
+          <w:szCs w:val="18"/>
+        </w:rPr>
+      </w:pPr>
+      <w:r>
+        <w:rPr>
+          <w:rFonts w:ascii="Segoe UI" w:hAnsi="Segoe UI" w:cs="Segoe UI"/>
+          <w:b/>
+          <w:sz w:val="18"/>
+          <w:szCs w:val="18"/>
+        </w:rPr>
+        <w:t>HUAG-014</w:t>
+      </w:r>
+      <w:r>
+        <w:rPr>
+          <w:rFonts w:ascii="Segoe UI" w:hAnsi="Segoe UI" w:cs="Segoe UI"/>
+          <w:b/>
+          <w:sz w:val="18"/>
+          <w:szCs w:val="18"/>
+        </w:rPr>
+        <w:t>:</w:t>
+      </w:r>
+    </w:p>
+    <w:p>
+      <w:pPr>
+        <w:pStyle w:val="paragraph"/>
+        <w:spacing w:after="0"/>
+        <w:textAlignment w:val="baseline"/>
+        <w:rPr>
+          <w:rFonts w:ascii="Segoe UI" w:hAnsi="Segoe UI" w:cs="Segoe UI"/>
+          <w:sz w:val="18"/>
+          <w:szCs w:val="18"/>
+        </w:rPr>
+      </w:pPr>
+      <w:r>
+        <w:rPr>
+          <w:rFonts w:ascii="Segoe UI" w:hAnsi="Segoe UI" w:cs="Segoe UI"/>
+          <w:sz w:val="18"/>
+          <w:szCs w:val="18"/>
+        </w:rPr>
+        <w:t>Como técnico de soporte,</w:t>
+      </w:r>
+    </w:p>
+    <w:p>
+      <w:pPr>
+        <w:pStyle w:val="paragraph"/>
+        <w:spacing w:after="0"/>
+        <w:textAlignment w:val="baseline"/>
+        <w:rPr>
+          <w:rFonts w:ascii="Segoe UI" w:hAnsi="Segoe UI" w:cs="Segoe UI"/>
+          <w:sz w:val="18"/>
+          <w:szCs w:val="18"/>
+        </w:rPr>
+      </w:pPr>
+      <w:proofErr w:type="gramStart"/>
+      <w:r>
+        <w:rPr>
+          <w:rFonts w:ascii="Segoe UI" w:hAnsi="Segoe UI" w:cs="Segoe UI"/>
+          <w:sz w:val="18"/>
+          <w:szCs w:val="18"/>
+        </w:rPr>
+        <w:t>quiero</w:t>
+      </w:r>
+      <w:proofErr w:type="gramEnd"/>
+      <w:r>
+        <w:rPr>
+          <w:rFonts w:ascii="Segoe UI" w:hAnsi="Segoe UI" w:cs="Segoe UI"/>
+          <w:sz w:val="18"/>
+          <w:szCs w:val="18"/>
+        </w:rPr>
+        <w:t xml:space="preserve"> ver una lista de tickets pendientes y asignarme uno,</w:t>
+      </w:r>
+    </w:p>
+    <w:p>
+      <w:pPr>
+        <w:pStyle w:val="paragraph"/>
+        <w:spacing w:before="0" w:beforeAutospacing="0" w:after="0" w:afterAutospacing="0"/>
+        <w:textAlignment w:val="baseline"/>
+        <w:rPr>
+          <w:rFonts w:ascii="Segoe UI" w:hAnsi="Segoe UI" w:cs="Segoe UI"/>
+          <w:sz w:val="18"/>
+          <w:szCs w:val="18"/>
+        </w:rPr>
+      </w:pPr>
+      <w:proofErr w:type="gramStart"/>
+      <w:r>
+        <w:rPr>
+          <w:rFonts w:ascii="Segoe UI" w:hAnsi="Segoe UI" w:cs="Segoe UI"/>
+          <w:sz w:val="18"/>
+          <w:szCs w:val="18"/>
+        </w:rPr>
+        <w:t>para</w:t>
+      </w:r>
+      <w:proofErr w:type="gramEnd"/>
+      <w:r>
+        <w:rPr>
+          <w:rFonts w:ascii="Segoe UI" w:hAnsi="Segoe UI" w:cs="Segoe UI"/>
+          <w:sz w:val="18"/>
+          <w:szCs w:val="18"/>
+        </w:rPr>
+        <w:t xml:space="preserve"> poder empezar a resolverlo de forma organizada.</w:t>
+      </w:r>
+    </w:p>
+    <w:p>
+      <w:pPr>
+        <w:pStyle w:val="paragraph"/>
+        <w:spacing w:before="0" w:beforeAutospacing="0" w:after="0" w:afterAutospacing="0"/>
+        <w:textAlignment w:val="baseline"/>
+        <w:rPr>
+          <w:rFonts w:ascii="Segoe UI" w:hAnsi="Segoe UI" w:cs="Segoe UI"/>
+          <w:sz w:val="18"/>
+          <w:szCs w:val="18"/>
+        </w:rPr>
+      </w:pPr>
+    </w:p>
+    <w:p>
+      <w:pPr>
+        <w:pStyle w:val="paragraph"/>
+        <w:spacing w:after="0"/>
+        <w:textAlignment w:val="baseline"/>
+        <w:rPr>
+          <w:rFonts w:ascii="Segoe UI" w:hAnsi="Segoe UI" w:cs="Segoe UI"/>
+          <w:b/>
+          <w:sz w:val="18"/>
+          <w:szCs w:val="18"/>
+        </w:rPr>
+      </w:pPr>
+      <w:r>
+        <w:rPr>
+          <w:rFonts w:ascii="Segoe UI" w:hAnsi="Segoe UI" w:cs="Segoe UI"/>
+          <w:b/>
+          <w:sz w:val="18"/>
+          <w:szCs w:val="18"/>
+        </w:rPr>
+        <w:lastRenderedPageBreak/>
+        <w:t>HUAG-015</w:t>
+      </w:r>
+      <w:r>
+        <w:rPr>
+          <w:rFonts w:ascii="Segoe UI" w:hAnsi="Segoe UI" w:cs="Segoe UI"/>
+          <w:b/>
+          <w:sz w:val="18"/>
+          <w:szCs w:val="18"/>
+        </w:rPr>
+        <w:t>:</w:t>
+      </w:r>
+    </w:p>
+    <w:p>
+      <w:pPr>
+        <w:pStyle w:val="paragraph"/>
+        <w:spacing w:after="0"/>
+        <w:textAlignment w:val="baseline"/>
+        <w:rPr>
+          <w:rFonts w:ascii="Segoe UI" w:hAnsi="Segoe UI" w:cs="Segoe UI"/>
+          <w:sz w:val="18"/>
+          <w:szCs w:val="18"/>
+        </w:rPr>
+      </w:pPr>
+      <w:r>
+        <w:rPr>
+          <w:rFonts w:ascii="Segoe UI" w:hAnsi="Segoe UI" w:cs="Segoe UI"/>
+          <w:sz w:val="18"/>
+          <w:szCs w:val="18"/>
+        </w:rPr>
+        <w:t>Como administrador de soporte,</w:t>
+      </w:r>
+    </w:p>
+    <w:p>
+      <w:pPr>
+        <w:pStyle w:val="paragraph"/>
+        <w:spacing w:after="0"/>
+        <w:textAlignment w:val="baseline"/>
+        <w:rPr>
+          <w:rFonts w:ascii="Segoe UI" w:hAnsi="Segoe UI" w:cs="Segoe UI"/>
+          <w:sz w:val="18"/>
+          <w:szCs w:val="18"/>
+        </w:rPr>
+      </w:pPr>
+      <w:proofErr w:type="gramStart"/>
+      <w:r>
+        <w:rPr>
+          <w:rFonts w:ascii="Segoe UI" w:hAnsi="Segoe UI" w:cs="Segoe UI"/>
+          <w:sz w:val="18"/>
+          <w:szCs w:val="18"/>
+        </w:rPr>
+        <w:t>quiero</w:t>
+      </w:r>
+      <w:proofErr w:type="gramEnd"/>
+      <w:r>
+        <w:rPr>
+          <w:rFonts w:ascii="Segoe UI" w:hAnsi="Segoe UI" w:cs="Segoe UI"/>
+          <w:sz w:val="18"/>
+          <w:szCs w:val="18"/>
+        </w:rPr>
+        <w:t xml:space="preserve"> poder hacer seguimiento al estado de cada ticket (pendiente, en proceso, resuelto),</w:t>
+      </w:r>
+    </w:p>
+    <w:p>
+      <w:pPr>
+        <w:pStyle w:val="paragraph"/>
+        <w:spacing w:before="0" w:beforeAutospacing="0" w:after="0" w:afterAutospacing="0"/>
+        <w:textAlignment w:val="baseline"/>
+        <w:rPr>
+          <w:rFonts w:ascii="Segoe UI" w:hAnsi="Segoe UI" w:cs="Segoe UI"/>
+          <w:sz w:val="18"/>
+          <w:szCs w:val="18"/>
+        </w:rPr>
+      </w:pPr>
+      <w:proofErr w:type="gramStart"/>
+      <w:r>
+        <w:rPr>
+          <w:rFonts w:ascii="Segoe UI" w:hAnsi="Segoe UI" w:cs="Segoe UI"/>
+          <w:sz w:val="18"/>
+          <w:szCs w:val="18"/>
+        </w:rPr>
+        <w:t>para</w:t>
+      </w:r>
+      <w:proofErr w:type="gramEnd"/>
+      <w:r>
+        <w:rPr>
+          <w:rFonts w:ascii="Segoe UI" w:hAnsi="Segoe UI" w:cs="Segoe UI"/>
+          <w:sz w:val="18"/>
+          <w:szCs w:val="18"/>
+        </w:rPr>
+        <w:t xml:space="preserve"> asegurarme de que los problemas se están resolviendo eficientemente.</w:t>
+      </w:r>
+    </w:p>
+    <w:p>
+      <w:pPr>
+        <w:pStyle w:val="paragraph"/>
+        <w:spacing w:before="0" w:beforeAutospacing="0" w:after="0" w:afterAutospacing="0"/>
+        <w:textAlignment w:val="baseline"/>
+        <w:rPr>
+          <w:rFonts w:ascii="Segoe UI" w:hAnsi="Segoe UI" w:cs="Segoe UI"/>
+          <w:sz w:val="18"/>
+          <w:szCs w:val="18"/>
+        </w:rPr>
+      </w:pPr>
+    </w:p>
+    <w:p>
+      <w:pPr>
+        <w:pStyle w:val="paragraph"/>
+        <w:spacing w:before="0" w:beforeAutospacing="0" w:after="0" w:afterAutospacing="0"/>
+        <w:textAlignment w:val="baseline"/>
+        <w:rPr>
+          <w:rFonts w:ascii="Segoe UI" w:hAnsi="Segoe UI" w:cs="Segoe UI"/>
+          <w:sz w:val="18"/>
+          <w:szCs w:val="18"/>
+        </w:rPr>
+      </w:pPr>
+    </w:p>
+    <w:p>
+      <w:pPr>
+        <w:pStyle w:val="paragraph"/>
+        <w:spacing w:before="0" w:beforeAutospacing="0" w:after="0" w:afterAutospacing="0"/>
+        <w:textAlignment w:val="baseline"/>
+        <w:rPr>
+          <w:rFonts w:ascii="Segoe UI" w:hAnsi="Segoe UI" w:cs="Segoe UI"/>
+          <w:b/>
+          <w:sz w:val="18"/>
+          <w:szCs w:val="18"/>
+          <w:lang w:val="es-MX"/>
+        </w:rPr>
+      </w:pPr>
+      <w:proofErr w:type="spellStart"/>
+      <w:r>
+        <w:rPr>
+          <w:rFonts w:ascii="Segoe UI" w:hAnsi="Segoe UI" w:cs="Segoe UI"/>
+          <w:b/>
+          <w:sz w:val="18"/>
+          <w:szCs w:val="18"/>
+        </w:rPr>
+        <w:t>Tupla</w:t>
+      </w:r>
+      <w:proofErr w:type="spellEnd"/>
+      <w:r>
+        <w:rPr>
+          <w:rFonts w:ascii="Segoe UI" w:hAnsi="Segoe UI" w:cs="Segoe UI"/>
+          <w:b/>
+          <w:sz w:val="18"/>
+          <w:szCs w:val="18"/>
+        </w:rPr>
+        <w:t xml:space="preserve">: </w:t>
+      </w:r>
+      <w:proofErr w:type="spellStart"/>
+      <w:r>
+        <w:rPr>
+          <w:rFonts w:ascii="Segoe UI" w:hAnsi="Segoe UI" w:cs="Segoe UI"/>
+          <w:b/>
+          <w:sz w:val="18"/>
+          <w:szCs w:val="18"/>
+        </w:rPr>
+        <w:t>Rese</w:t>
+      </w:r>
+      <w:r>
+        <w:rPr>
+          <w:rFonts w:ascii="Segoe UI" w:hAnsi="Segoe UI" w:cs="Segoe UI"/>
+          <w:b/>
+          <w:sz w:val="18"/>
+          <w:szCs w:val="18"/>
+          <w:lang w:val="es-MX"/>
+        </w:rPr>
+        <w:t>ñas</w:t>
+      </w:r>
+      <w:proofErr w:type="spellEnd"/>
+    </w:p>
+    <w:p>
+      <w:pPr>
+        <w:pStyle w:val="paragraph"/>
+        <w:spacing w:before="0" w:beforeAutospacing="0" w:after="0" w:afterAutospacing="0"/>
+        <w:textAlignment w:val="baseline"/>
+        <w:rPr>
+          <w:rFonts w:ascii="Segoe UI" w:hAnsi="Segoe UI" w:cs="Segoe UI"/>
+          <w:b/>
+          <w:sz w:val="18"/>
+          <w:szCs w:val="18"/>
+          <w:lang w:val="es-MX"/>
+        </w:rPr>
+      </w:pPr>
+    </w:p>
+    <w:p>
+      <w:pPr>
+        <w:pStyle w:val="paragraph"/>
+        <w:spacing w:after="0"/>
+        <w:textAlignment w:val="baseline"/>
+        <w:rPr>
+          <w:rFonts w:ascii="Segoe UI" w:hAnsi="Segoe UI" w:cs="Segoe UI"/>
+          <w:sz w:val="18"/>
+          <w:szCs w:val="18"/>
+        </w:rPr>
+      </w:pPr>
+      <w:r>
+        <w:rPr>
+          <w:rFonts w:ascii="Segoe UI" w:hAnsi="Segoe UI" w:cs="Segoe UI"/>
+          <w:sz w:val="18"/>
+          <w:szCs w:val="18"/>
+        </w:rPr>
+        <w:t xml:space="preserve">HUJC-016: </w:t>
+      </w:r>
+      <w:proofErr w:type="spellStart"/>
+      <w:r>
+        <w:rPr>
+          <w:rFonts w:ascii="Segoe UI" w:hAnsi="Segoe UI" w:cs="Segoe UI"/>
+          <w:sz w:val="18"/>
+          <w:szCs w:val="18"/>
+        </w:rPr>
+        <w:t>Registo</w:t>
+      </w:r>
+      <w:proofErr w:type="spellEnd"/>
+      <w:r>
+        <w:rPr>
+          <w:rFonts w:ascii="Segoe UI" w:hAnsi="Segoe UI" w:cs="Segoe UI"/>
+          <w:sz w:val="18"/>
+          <w:szCs w:val="18"/>
+        </w:rPr>
+        <w:t xml:space="preserve"> de nueva reseña</w:t>
+      </w:r>
+    </w:p>
+    <w:p>
+      <w:pPr>
+        <w:pStyle w:val="paragraph"/>
+        <w:spacing w:after="0"/>
+        <w:textAlignment w:val="baseline"/>
+        <w:rPr>
+          <w:rFonts w:ascii="Segoe UI" w:hAnsi="Segoe UI" w:cs="Segoe UI"/>
+          <w:sz w:val="18"/>
+          <w:szCs w:val="18"/>
+        </w:rPr>
+      </w:pPr>
+      <w:r>
+        <w:rPr>
+          <w:rFonts w:ascii="Segoe UI" w:hAnsi="Segoe UI" w:cs="Segoe UI"/>
+          <w:sz w:val="18"/>
+          <w:szCs w:val="18"/>
+        </w:rPr>
+        <w:t xml:space="preserve">Como: </w:t>
+      </w:r>
+      <w:proofErr w:type="spellStart"/>
+      <w:r>
+        <w:rPr>
+          <w:rFonts w:ascii="Segoe UI" w:hAnsi="Segoe UI" w:cs="Segoe UI"/>
+          <w:sz w:val="18"/>
+          <w:szCs w:val="18"/>
+        </w:rPr>
+        <w:t>Huesped</w:t>
+      </w:r>
+      <w:proofErr w:type="spellEnd"/>
+    </w:p>
+    <w:p>
+      <w:pPr>
+        <w:pStyle w:val="paragraph"/>
+        <w:spacing w:after="0"/>
+        <w:textAlignment w:val="baseline"/>
+        <w:rPr>
+          <w:rFonts w:ascii="Segoe UI" w:hAnsi="Segoe UI" w:cs="Segoe UI"/>
+          <w:sz w:val="18"/>
+          <w:szCs w:val="18"/>
+        </w:rPr>
+      </w:pPr>
+      <w:r>
+        <w:rPr>
+          <w:rFonts w:ascii="Segoe UI" w:hAnsi="Segoe UI" w:cs="Segoe UI"/>
+          <w:sz w:val="18"/>
+          <w:szCs w:val="18"/>
+        </w:rPr>
+        <w:t xml:space="preserve">Quiero: </w:t>
+      </w:r>
+      <w:proofErr w:type="spellStart"/>
+      <w:r>
+        <w:rPr>
+          <w:rFonts w:ascii="Segoe UI" w:hAnsi="Segoe UI" w:cs="Segoe UI"/>
+          <w:sz w:val="18"/>
+          <w:szCs w:val="18"/>
+        </w:rPr>
+        <w:t>Registar</w:t>
+      </w:r>
+      <w:proofErr w:type="spellEnd"/>
+      <w:r>
+        <w:rPr>
+          <w:rFonts w:ascii="Segoe UI" w:hAnsi="Segoe UI" w:cs="Segoe UI"/>
+          <w:sz w:val="18"/>
+          <w:szCs w:val="18"/>
+        </w:rPr>
+        <w:t xml:space="preserve"> una reseña sobre los servicios del cuarto de baño</w:t>
+      </w:r>
+    </w:p>
+    <w:p>
+      <w:pPr>
+        <w:pStyle w:val="paragraph"/>
+        <w:spacing w:before="0" w:beforeAutospacing="0" w:after="0" w:afterAutospacing="0"/>
+        <w:textAlignment w:val="baseline"/>
+        <w:rPr>
+          <w:rFonts w:ascii="Segoe UI" w:hAnsi="Segoe UI" w:cs="Segoe UI"/>
+          <w:sz w:val="18"/>
+          <w:szCs w:val="18"/>
+        </w:rPr>
+      </w:pPr>
+      <w:r>
+        <w:rPr>
+          <w:rFonts w:ascii="Segoe UI" w:hAnsi="Segoe UI" w:cs="Segoe UI"/>
+          <w:sz w:val="18"/>
+          <w:szCs w:val="18"/>
+        </w:rPr>
+        <w:t>Para: Que lleven un registro de las mejoras que necesita o faltan en el baño</w:t>
+      </w:r>
+    </w:p>
+    <w:p>
+      <w:pPr>
+        <w:pStyle w:val="paragraph"/>
+        <w:spacing w:before="0" w:beforeAutospacing="0" w:after="0" w:afterAutospacing="0"/>
+        <w:textAlignment w:val="baseline"/>
+        <w:rPr>
+          <w:rFonts w:ascii="Segoe UI" w:hAnsi="Segoe UI" w:cs="Segoe UI"/>
+          <w:sz w:val="18"/>
+          <w:szCs w:val="18"/>
+        </w:rPr>
+      </w:pPr>
+    </w:p>
+    <w:p>
+      <w:pPr>
+        <w:pStyle w:val="paragraph"/>
+        <w:spacing w:after="0"/>
+        <w:textAlignment w:val="baseline"/>
+        <w:rPr>
+          <w:rFonts w:ascii="Segoe UI" w:hAnsi="Segoe UI" w:cs="Segoe UI"/>
+          <w:b/>
+          <w:sz w:val="18"/>
+          <w:szCs w:val="18"/>
+        </w:rPr>
+      </w:pPr>
+      <w:r>
+        <w:rPr>
+          <w:rFonts w:ascii="Segoe UI" w:hAnsi="Segoe UI" w:cs="Segoe UI"/>
+          <w:b/>
+          <w:sz w:val="18"/>
+          <w:szCs w:val="18"/>
+        </w:rPr>
+        <w:t>HUJC-017</w:t>
+      </w:r>
+    </w:p>
+    <w:p>
+      <w:pPr>
+        <w:pStyle w:val="paragraph"/>
+        <w:spacing w:after="0"/>
+        <w:textAlignment w:val="baseline"/>
+        <w:rPr>
+          <w:rFonts w:ascii="Segoe UI" w:hAnsi="Segoe UI" w:cs="Segoe UI"/>
+          <w:sz w:val="18"/>
+          <w:szCs w:val="18"/>
+        </w:rPr>
+      </w:pPr>
+      <w:r>
+        <w:rPr>
+          <w:rFonts w:ascii="Segoe UI" w:hAnsi="Segoe UI" w:cs="Segoe UI"/>
+          <w:sz w:val="18"/>
+          <w:szCs w:val="18"/>
+        </w:rPr>
+        <w:t>Como: Empresario</w:t>
+      </w:r>
+    </w:p>
+    <w:p>
+      <w:pPr>
+        <w:pStyle w:val="paragraph"/>
+        <w:spacing w:after="0"/>
+        <w:textAlignment w:val="baseline"/>
+        <w:rPr>
+          <w:rFonts w:ascii="Segoe UI" w:hAnsi="Segoe UI" w:cs="Segoe UI"/>
+          <w:sz w:val="18"/>
+          <w:szCs w:val="18"/>
+        </w:rPr>
+      </w:pPr>
+      <w:r>
+        <w:rPr>
+          <w:rFonts w:ascii="Segoe UI" w:hAnsi="Segoe UI" w:cs="Segoe UI"/>
+          <w:sz w:val="18"/>
+          <w:szCs w:val="18"/>
+        </w:rPr>
+        <w:t xml:space="preserve">Quiero: Registrar una reseña sobre la propiedad que me fue otorgada en </w:t>
+      </w:r>
+      <w:proofErr w:type="spellStart"/>
+      <w:r>
+        <w:rPr>
+          <w:rFonts w:ascii="Segoe UI" w:hAnsi="Segoe UI" w:cs="Segoe UI"/>
+          <w:sz w:val="18"/>
+          <w:szCs w:val="18"/>
+        </w:rPr>
+        <w:t>Peace</w:t>
+      </w:r>
+      <w:proofErr w:type="spellEnd"/>
+      <w:r>
+        <w:rPr>
+          <w:rFonts w:ascii="Segoe UI" w:hAnsi="Segoe UI" w:cs="Segoe UI"/>
+          <w:sz w:val="18"/>
+          <w:szCs w:val="18"/>
+        </w:rPr>
+        <w:t xml:space="preserve"> At Home</w:t>
+      </w:r>
+    </w:p>
+    <w:p>
+      <w:pPr>
+        <w:pStyle w:val="paragraph"/>
+        <w:spacing w:before="0" w:beforeAutospacing="0" w:after="0" w:afterAutospacing="0"/>
+        <w:textAlignment w:val="baseline"/>
+        <w:rPr>
+          <w:rFonts w:ascii="Segoe UI" w:hAnsi="Segoe UI" w:cs="Segoe UI"/>
+          <w:sz w:val="18"/>
+          <w:szCs w:val="18"/>
+        </w:rPr>
+      </w:pPr>
+      <w:r>
+        <w:rPr>
+          <w:rFonts w:ascii="Segoe UI" w:hAnsi="Segoe UI" w:cs="Segoe UI"/>
+          <w:sz w:val="18"/>
+          <w:szCs w:val="18"/>
+        </w:rPr>
+        <w:t>Para: Que los nuevos huéspedes sepan de las comodidades y ventajas de esta propiedad en especifico</w:t>
+      </w:r>
+    </w:p>
+    <w:p>
+      <w:pPr>
+        <w:pStyle w:val="paragraph"/>
+        <w:spacing w:before="0" w:beforeAutospacing="0" w:after="0" w:afterAutospacing="0"/>
+        <w:textAlignment w:val="baseline"/>
+        <w:rPr>
+          <w:rFonts w:ascii="Segoe UI" w:hAnsi="Segoe UI" w:cs="Segoe UI"/>
+          <w:sz w:val="18"/>
+          <w:szCs w:val="18"/>
+        </w:rPr>
+      </w:pPr>
+    </w:p>
+    <w:p>
+      <w:pPr>
+        <w:pStyle w:val="paragraph"/>
+        <w:spacing w:after="0"/>
+        <w:textAlignment w:val="baseline"/>
+        <w:rPr>
+          <w:rFonts w:ascii="Segoe UI" w:hAnsi="Segoe UI" w:cs="Segoe UI"/>
+          <w:b/>
+          <w:sz w:val="18"/>
+          <w:szCs w:val="18"/>
+        </w:rPr>
+      </w:pPr>
+      <w:r>
+        <w:rPr>
+          <w:rFonts w:ascii="Segoe UI" w:hAnsi="Segoe UI" w:cs="Segoe UI"/>
+          <w:b/>
+          <w:sz w:val="18"/>
+          <w:szCs w:val="18"/>
+        </w:rPr>
+        <w:t>HUJC-018</w:t>
+      </w:r>
+    </w:p>
+    <w:p>
+      <w:pPr>
+        <w:pStyle w:val="paragraph"/>
+        <w:spacing w:after="0"/>
+        <w:textAlignment w:val="baseline"/>
+        <w:rPr>
+          <w:rFonts w:ascii="Segoe UI" w:hAnsi="Segoe UI" w:cs="Segoe UI"/>
+          <w:sz w:val="18"/>
+          <w:szCs w:val="18"/>
+        </w:rPr>
+      </w:pPr>
+      <w:r>
+        <w:rPr>
+          <w:rFonts w:ascii="Segoe UI" w:hAnsi="Segoe UI" w:cs="Segoe UI"/>
+          <w:sz w:val="18"/>
+          <w:szCs w:val="18"/>
+        </w:rPr>
+        <w:t>Como: Arrendador</w:t>
+      </w:r>
+    </w:p>
+    <w:p>
+      <w:pPr>
+        <w:pStyle w:val="paragraph"/>
+        <w:spacing w:after="0"/>
+        <w:textAlignment w:val="baseline"/>
+        <w:rPr>
+          <w:rFonts w:ascii="Segoe UI" w:hAnsi="Segoe UI" w:cs="Segoe UI"/>
+          <w:sz w:val="18"/>
+          <w:szCs w:val="18"/>
+        </w:rPr>
+      </w:pPr>
+      <w:r>
+        <w:rPr>
+          <w:rFonts w:ascii="Segoe UI" w:hAnsi="Segoe UI" w:cs="Segoe UI"/>
+          <w:sz w:val="18"/>
+          <w:szCs w:val="18"/>
+        </w:rPr>
+        <w:t xml:space="preserve">Quiero: Registrar una reseña sobre los huéspedes que ocupan mi propiedad de </w:t>
+      </w:r>
+      <w:proofErr w:type="spellStart"/>
+      <w:r>
+        <w:rPr>
+          <w:rFonts w:ascii="Segoe UI" w:hAnsi="Segoe UI" w:cs="Segoe UI"/>
+          <w:sz w:val="18"/>
+          <w:szCs w:val="18"/>
+        </w:rPr>
+        <w:t>Peace</w:t>
+      </w:r>
+      <w:proofErr w:type="spellEnd"/>
+      <w:r>
+        <w:rPr>
+          <w:rFonts w:ascii="Segoe UI" w:hAnsi="Segoe UI" w:cs="Segoe UI"/>
+          <w:sz w:val="18"/>
+          <w:szCs w:val="18"/>
+        </w:rPr>
+        <w:t xml:space="preserve"> At Home</w:t>
+      </w:r>
+    </w:p>
+    <w:p>
+      <w:pPr>
+        <w:pStyle w:val="paragraph"/>
+        <w:spacing w:before="0" w:beforeAutospacing="0" w:after="0" w:afterAutospacing="0"/>
+        <w:textAlignment w:val="baseline"/>
+        <w:rPr>
+          <w:rFonts w:ascii="Segoe UI" w:hAnsi="Segoe UI" w:cs="Segoe UI"/>
+          <w:sz w:val="18"/>
+          <w:szCs w:val="18"/>
+        </w:rPr>
+      </w:pPr>
+      <w:r>
+        <w:rPr>
+          <w:rFonts w:ascii="Segoe UI" w:hAnsi="Segoe UI" w:cs="Segoe UI"/>
+          <w:sz w:val="18"/>
+          <w:szCs w:val="18"/>
+        </w:rPr>
+        <w:t>Para: Llevar un registro de cosas que pueden mejorarse en la propiedad para otorgarles una mejor comodidad</w:t>
+      </w:r>
+    </w:p>
+    <w:p>
+      <w:pPr>
+        <w:pStyle w:val="paragraph"/>
+        <w:spacing w:before="0" w:beforeAutospacing="0" w:after="0" w:afterAutospacing="0"/>
+        <w:textAlignment w:val="baseline"/>
+        <w:rPr>
+          <w:rFonts w:ascii="Segoe UI" w:hAnsi="Segoe UI" w:cs="Segoe UI"/>
+          <w:sz w:val="18"/>
+          <w:szCs w:val="18"/>
+        </w:rPr>
+      </w:pPr>
+    </w:p>
+    <w:p>
+      <w:pPr>
+        <w:rPr>
+          <w:b/>
+        </w:rPr>
+      </w:pPr>
+    </w:p>
+    <w:p>
+      <w:pPr>
+        <w:rPr>
+          <w:rFonts w:ascii="Arial" w:eastAsiaTheme="minorHAnsi" w:hAnsi="Arial" w:cs="Arial"/>
+          <w:b/>
+          <w:sz w:val="20"/>
+          <w:szCs w:val="20"/>
+          <w:lang w:val="es-MX"/>
+        </w:rPr>
+      </w:pPr>
+      <w:proofErr w:type="spellStart"/>
+      <w:r>
+        <w:rPr>
+          <w:rFonts w:ascii="Arial" w:eastAsiaTheme="minorHAnsi" w:hAnsi="Arial" w:cs="Arial"/>
+          <w:b/>
+          <w:sz w:val="20"/>
+          <w:szCs w:val="20"/>
+          <w:lang w:val="es-MX"/>
+        </w:rPr>
+        <w:t>Tupla</w:t>
+      </w:r>
+      <w:proofErr w:type="spellEnd"/>
+      <w:r>
+        <w:rPr>
+          <w:rFonts w:ascii="Arial" w:eastAsiaTheme="minorHAnsi" w:hAnsi="Arial" w:cs="Arial"/>
+          <w:b/>
+          <w:sz w:val="20"/>
+          <w:szCs w:val="20"/>
+          <w:lang w:val="es-MX"/>
+        </w:rPr>
+        <w:t>: Propiedades</w:t>
+      </w:r>
+    </w:p>
+    <w:p>
+      <w:pPr>
+        <w:rPr>
+          <w:rFonts w:ascii="Arial" w:eastAsiaTheme="minorHAnsi" w:hAnsi="Arial" w:cs="Arial"/>
+          <w:sz w:val="20"/>
+          <w:szCs w:val="20"/>
+          <w:lang w:val="es-MX"/>
+        </w:rPr>
+      </w:pPr>
+      <w:r>
+        <w:rPr>
+          <w:rFonts w:ascii="Arial" w:eastAsiaTheme="minorHAnsi" w:hAnsi="Arial" w:cs="Arial"/>
+          <w:sz w:val="20"/>
+          <w:szCs w:val="20"/>
+          <w:lang w:val="es-MX"/>
+        </w:rPr>
+        <w:t>HUCL-019: Registro de Propiedades</w:t>
+      </w:r>
+    </w:p>
+    <w:p>
+      <w:pPr>
+        <w:rPr>
+          <w:rFonts w:ascii="Arial" w:eastAsiaTheme="minorHAnsi" w:hAnsi="Arial" w:cs="Arial"/>
+          <w:sz w:val="20"/>
+          <w:szCs w:val="20"/>
+          <w:lang w:val="es-MX"/>
+        </w:rPr>
+      </w:pPr>
+      <w:r>
+        <w:rPr>
+          <w:rFonts w:ascii="Arial" w:eastAsiaTheme="minorHAnsi" w:hAnsi="Arial" w:cs="Arial"/>
+          <w:sz w:val="20"/>
+          <w:szCs w:val="20"/>
+          <w:lang w:val="es-MX"/>
+        </w:rPr>
+        <w:t xml:space="preserve">Como: Agente Inmobiliario </w:t>
+      </w:r>
+    </w:p>
+    <w:p>
+      <w:pPr>
+        <w:rPr>
+          <w:rFonts w:ascii="Arial" w:eastAsiaTheme="minorHAnsi" w:hAnsi="Arial" w:cs="Arial"/>
+          <w:sz w:val="20"/>
+          <w:szCs w:val="20"/>
+          <w:lang w:val="es-MX"/>
+        </w:rPr>
+      </w:pPr>
+      <w:r>
+        <w:rPr>
+          <w:rFonts w:ascii="Arial" w:eastAsiaTheme="minorHAnsi" w:hAnsi="Arial" w:cs="Arial"/>
+          <w:sz w:val="20"/>
+          <w:szCs w:val="20"/>
+          <w:lang w:val="es-MX"/>
+        </w:rPr>
+        <w:t>Quiero: Poder visualizar todas las propi</w:t>
+      </w:r>
+      <w:r>
+        <w:rPr>
+          <w:rFonts w:ascii="Arial" w:eastAsiaTheme="minorHAnsi" w:hAnsi="Arial" w:cs="Arial"/>
+          <w:sz w:val="20"/>
+          <w:szCs w:val="20"/>
+          <w:lang w:val="es-MX"/>
+        </w:rPr>
+        <w:t xml:space="preserve">edades registradas al nombre de </w:t>
+      </w:r>
+      <w:r>
+        <w:rPr>
+          <w:rFonts w:ascii="Arial" w:eastAsiaTheme="minorHAnsi" w:hAnsi="Arial" w:cs="Arial"/>
+          <w:sz w:val="20"/>
+          <w:szCs w:val="20"/>
+          <w:lang w:val="es-MX"/>
+        </w:rPr>
+        <w:t>algún</w:t>
+      </w:r>
+      <w:r>
+        <w:rPr>
+          <w:rFonts w:ascii="Arial" w:eastAsiaTheme="minorHAnsi" w:hAnsi="Arial" w:cs="Arial"/>
+          <w:sz w:val="20"/>
+          <w:szCs w:val="20"/>
+          <w:lang w:val="es-MX"/>
+        </w:rPr>
+        <w:t xml:space="preserve"> </w:t>
+      </w:r>
+      <w:r>
+        <w:rPr>
+          <w:rFonts w:ascii="Arial" w:eastAsiaTheme="minorHAnsi" w:hAnsi="Arial" w:cs="Arial"/>
+          <w:sz w:val="20"/>
+          <w:szCs w:val="20"/>
+          <w:lang w:val="es-MX"/>
+        </w:rPr>
+        <w:t xml:space="preserve"> usuario</w:t>
+      </w:r>
+    </w:p>
+    <w:p>
+      <w:pPr>
+        <w:rPr>
+          <w:rFonts w:ascii="Arial" w:eastAsiaTheme="minorHAnsi" w:hAnsi="Arial" w:cs="Arial"/>
+          <w:sz w:val="20"/>
+          <w:szCs w:val="20"/>
+          <w:lang w:val="es-MX"/>
+        </w:rPr>
+      </w:pPr>
+      <w:r>
+        <w:rPr>
+          <w:rFonts w:ascii="Arial" w:eastAsiaTheme="minorHAnsi" w:hAnsi="Arial" w:cs="Arial"/>
+          <w:sz w:val="20"/>
+          <w:szCs w:val="20"/>
+          <w:lang w:val="es-MX"/>
+        </w:rPr>
+        <w:t>Para: Poder llevar un registro de sus facturas y remodelaciones</w:t>
+      </w:r>
+    </w:p>
+    <w:p>
+      <w:pPr>
+        <w:rPr>
+          <w:rFonts w:ascii="Arial" w:eastAsiaTheme="minorHAnsi" w:hAnsi="Arial" w:cs="Arial"/>
+          <w:sz w:val="20"/>
+          <w:szCs w:val="20"/>
+          <w:lang w:val="es-MX"/>
+        </w:rPr>
+      </w:pPr>
+    </w:p>
+    <w:p>
+      <w:pPr>
+        <w:rPr>
+          <w:rFonts w:ascii="Arial" w:eastAsiaTheme="minorHAnsi" w:hAnsi="Arial" w:cs="Arial"/>
+          <w:sz w:val="20"/>
+          <w:szCs w:val="20"/>
+          <w:lang w:val="es-MX"/>
+        </w:rPr>
+      </w:pPr>
+      <w:r>
+        <w:rPr>
+          <w:rFonts w:ascii="Arial" w:eastAsiaTheme="minorHAnsi" w:hAnsi="Arial" w:cs="Arial"/>
+          <w:sz w:val="20"/>
+          <w:szCs w:val="20"/>
+          <w:lang w:val="es-MX"/>
+        </w:rPr>
+        <w:t>HUCL-020: Registro de Nueva Propiedad</w:t>
+      </w:r>
+    </w:p>
+    <w:p>
+      <w:pPr>
+        <w:rPr>
+          <w:rFonts w:ascii="Arial" w:eastAsiaTheme="minorHAnsi" w:hAnsi="Arial" w:cs="Arial"/>
+          <w:sz w:val="20"/>
+          <w:szCs w:val="20"/>
+          <w:lang w:val="es-MX"/>
+        </w:rPr>
+      </w:pPr>
+      <w:r>
+        <w:rPr>
+          <w:rFonts w:ascii="Arial" w:eastAsiaTheme="minorHAnsi" w:hAnsi="Arial" w:cs="Arial"/>
+          <w:sz w:val="20"/>
+          <w:szCs w:val="20"/>
+          <w:lang w:val="es-MX"/>
+        </w:rPr>
+        <w:t>Como: Arrendador</w:t>
+      </w:r>
+    </w:p>
+    <w:p>
+      <w:pPr>
+        <w:rPr>
+          <w:rFonts w:ascii="Arial" w:eastAsiaTheme="minorHAnsi" w:hAnsi="Arial" w:cs="Arial"/>
+          <w:sz w:val="20"/>
+          <w:szCs w:val="20"/>
+          <w:lang w:val="es-MX"/>
+        </w:rPr>
+      </w:pPr>
+      <w:r>
+        <w:rPr>
+          <w:rFonts w:ascii="Arial" w:eastAsiaTheme="minorHAnsi" w:hAnsi="Arial" w:cs="Arial"/>
+          <w:sz w:val="20"/>
+          <w:szCs w:val="20"/>
+          <w:lang w:val="es-MX"/>
+        </w:rPr>
+        <w:t xml:space="preserve">Quiero: Registrar una nueva propiedad en </w:t>
+      </w:r>
+      <w:proofErr w:type="spellStart"/>
+      <w:r>
+        <w:rPr>
+          <w:rFonts w:ascii="Arial" w:eastAsiaTheme="minorHAnsi" w:hAnsi="Arial" w:cs="Arial"/>
+          <w:sz w:val="20"/>
+          <w:szCs w:val="20"/>
+          <w:lang w:val="es-MX"/>
+        </w:rPr>
+        <w:t>Peace</w:t>
+      </w:r>
+      <w:proofErr w:type="spellEnd"/>
+      <w:r>
+        <w:rPr>
+          <w:rFonts w:ascii="Arial" w:eastAsiaTheme="minorHAnsi" w:hAnsi="Arial" w:cs="Arial"/>
+          <w:sz w:val="20"/>
+          <w:szCs w:val="20"/>
+          <w:lang w:val="es-MX"/>
+        </w:rPr>
+        <w:t xml:space="preserve"> at Home</w:t>
+      </w:r>
+    </w:p>
+    <w:p>
+      <w:pPr>
+        <w:rPr>
+          <w:rFonts w:ascii="Arial" w:eastAsiaTheme="minorHAnsi" w:hAnsi="Arial" w:cs="Arial"/>
+          <w:sz w:val="20"/>
+          <w:szCs w:val="20"/>
+          <w:lang w:val="es-MX"/>
+        </w:rPr>
+      </w:pPr>
+      <w:r>
+        <w:rPr>
+          <w:rFonts w:ascii="Arial" w:eastAsiaTheme="minorHAnsi" w:hAnsi="Arial" w:cs="Arial"/>
+          <w:sz w:val="20"/>
+          <w:szCs w:val="20"/>
+          <w:lang w:val="es-MX"/>
+        </w:rPr>
+        <w:t>Para: Brindar una experiencia cómoda y agradable a los huéspedes que renten la propiedad</w:t>
+      </w:r>
+    </w:p>
+    <w:p>
+      <w:pPr>
+        <w:rPr>
+          <w:rFonts w:ascii="Arial" w:eastAsiaTheme="minorHAnsi" w:hAnsi="Arial" w:cs="Arial"/>
+          <w:sz w:val="20"/>
+          <w:szCs w:val="20"/>
+          <w:lang w:val="es-MX"/>
+        </w:rPr>
+      </w:pPr>
+    </w:p>
+    <w:p>
+      <w:pPr>
+        <w:rPr>
+          <w:rFonts w:ascii="Arial" w:eastAsiaTheme="minorHAnsi" w:hAnsi="Arial" w:cs="Arial"/>
+          <w:sz w:val="20"/>
+          <w:szCs w:val="20"/>
+          <w:lang w:val="es-MX"/>
+        </w:rPr>
+      </w:pPr>
+      <w:r>
+        <w:rPr>
+          <w:rFonts w:ascii="Arial" w:eastAsiaTheme="minorHAnsi" w:hAnsi="Arial" w:cs="Arial"/>
+          <w:sz w:val="20"/>
+          <w:szCs w:val="20"/>
+          <w:lang w:val="es-MX"/>
+        </w:rPr>
+        <w:t xml:space="preserve">HUCL-021: </w:t>
+      </w:r>
+    </w:p>
+    <w:p>
+      <w:pPr>
+        <w:rPr>
+          <w:rFonts w:ascii="Arial" w:eastAsiaTheme="minorHAnsi" w:hAnsi="Arial" w:cs="Arial"/>
+          <w:sz w:val="20"/>
+          <w:szCs w:val="20"/>
+          <w:lang w:val="es-MX"/>
+        </w:rPr>
+      </w:pPr>
+      <w:r>
+        <w:rPr>
+          <w:rFonts w:ascii="Arial" w:eastAsiaTheme="minorHAnsi" w:hAnsi="Arial" w:cs="Arial"/>
+          <w:sz w:val="20"/>
+          <w:szCs w:val="20"/>
+          <w:lang w:val="es-MX"/>
+        </w:rPr>
+        <w:t>Como: Administrador</w:t>
+      </w:r>
+    </w:p>
+    <w:p>
+      <w:pPr>
+        <w:rPr>
+          <w:rFonts w:ascii="Arial" w:eastAsiaTheme="minorHAnsi" w:hAnsi="Arial" w:cs="Arial"/>
+          <w:sz w:val="20"/>
+          <w:szCs w:val="20"/>
+          <w:lang w:val="es-MX"/>
+        </w:rPr>
+      </w:pPr>
+      <w:r>
+        <w:rPr>
+          <w:rFonts w:ascii="Arial" w:eastAsiaTheme="minorHAnsi" w:hAnsi="Arial" w:cs="Arial"/>
+          <w:sz w:val="20"/>
+          <w:szCs w:val="20"/>
+          <w:lang w:val="es-MX"/>
+        </w:rPr>
+        <w:t>Quiero: Poder editar los estados y descripciones de las propiedades que se encuentren en remodelaciones o con atracciones nuevas</w:t>
+      </w:r>
+    </w:p>
+    <w:p>
+      <w:pPr>
+        <w:rPr>
+          <w:rFonts w:ascii="Arial" w:eastAsiaTheme="minorHAnsi" w:hAnsi="Arial" w:cs="Arial"/>
+          <w:sz w:val="20"/>
+          <w:szCs w:val="20"/>
+          <w:lang w:val="es-MX"/>
+        </w:rPr>
+      </w:pPr>
+      <w:r>
+        <w:rPr>
+          <w:rFonts w:ascii="Arial" w:eastAsiaTheme="minorHAnsi" w:hAnsi="Arial" w:cs="Arial"/>
+          <w:sz w:val="20"/>
+          <w:szCs w:val="20"/>
+          <w:lang w:val="es-MX"/>
+        </w:rPr>
+        <w:t>Para: Que los nuevos usuarios sepan de las nuevas características que poseen las propiedades</w:t>
+      </w:r>
+    </w:p>
+    <w:p>
+      <w:pPr>
+        <w:rPr>
+          <w:rFonts w:ascii="Arial" w:eastAsiaTheme="minorHAnsi" w:hAnsi="Arial" w:cs="Arial"/>
+          <w:sz w:val="20"/>
+          <w:szCs w:val="20"/>
+          <w:lang w:val="es-MX"/>
+        </w:rPr>
+      </w:pPr>
+    </w:p>
+    <w:p>
+      <w:pPr>
+        <w:rPr>
+          <w:rFonts w:ascii="Arial" w:eastAsiaTheme="minorHAnsi" w:hAnsi="Arial" w:cs="Arial"/>
+          <w:sz w:val="20"/>
+          <w:szCs w:val="20"/>
+          <w:lang w:val="es-MX"/>
+        </w:rPr>
+      </w:pPr>
+    </w:p>
+    <w:p>
+      <w:pPr>
+        <w:rPr>
+          <w:rFonts w:ascii="Arial" w:eastAsiaTheme="minorHAnsi" w:hAnsi="Arial" w:cs="Arial"/>
+          <w:b/>
+          <w:sz w:val="20"/>
+          <w:szCs w:val="20"/>
+          <w:lang w:val="es-MX"/>
+        </w:rPr>
+      </w:pPr>
+      <w:proofErr w:type="spellStart"/>
+      <w:r>
+        <w:rPr>
+          <w:rFonts w:ascii="Arial" w:eastAsiaTheme="minorHAnsi" w:hAnsi="Arial" w:cs="Arial"/>
+          <w:b/>
+          <w:sz w:val="20"/>
+          <w:szCs w:val="20"/>
+          <w:lang w:val="es-MX"/>
+        </w:rPr>
+        <w:t>Tupla</w:t>
+      </w:r>
+      <w:proofErr w:type="spellEnd"/>
+      <w:r>
+        <w:rPr>
+          <w:rFonts w:ascii="Arial" w:eastAsiaTheme="minorHAnsi" w:hAnsi="Arial" w:cs="Arial"/>
+          <w:b/>
+          <w:sz w:val="20"/>
+          <w:szCs w:val="20"/>
+          <w:lang w:val="es-MX"/>
+        </w:rPr>
+        <w:t>: Reembolso</w:t>
+      </w:r>
+    </w:p>
+    <w:p>
+      <w:pPr>
+        <w:pStyle w:val="NormalWeb"/>
+        <w:rPr>
+          <w:rFonts w:ascii="Arial" w:hAnsi="Arial" w:cs="Arial"/>
+          <w:sz w:val="20"/>
+          <w:szCs w:val="20"/>
+        </w:rPr>
+      </w:pPr>
+      <w:r>
+        <w:rPr>
+          <w:rStyle w:val="cf01"/>
+          <w:rFonts w:cs="Arial"/>
+        </w:rPr>
+        <w:t>HUOV-022</w:t>
+      </w:r>
+    </w:p>
+    <w:p>
+      <w:pPr>
+        <w:pStyle w:val="NormalWeb"/>
+        <w:rPr>
+          <w:rFonts w:ascii="Arial" w:hAnsi="Arial" w:cs="Arial"/>
+          <w:sz w:val="20"/>
+          <w:szCs w:val="20"/>
+        </w:rPr>
+      </w:pPr>
+      <w:r>
+        <w:rPr>
+          <w:rStyle w:val="cf01"/>
+          <w:rFonts w:cs="Arial"/>
+        </w:rPr>
+        <w:t>Como: empleado</w:t>
+      </w:r>
+    </w:p>
+    <w:p>
+      <w:pPr>
+        <w:pStyle w:val="NormalWeb"/>
+        <w:rPr>
+          <w:rFonts w:ascii="Arial" w:hAnsi="Arial" w:cs="Arial"/>
+          <w:sz w:val="20"/>
+          <w:szCs w:val="20"/>
+        </w:rPr>
+      </w:pPr>
+      <w:r>
+        <w:rPr>
+          <w:rStyle w:val="cf01"/>
+          <w:rFonts w:cs="Arial"/>
+        </w:rPr>
+        <w:t xml:space="preserve">Quiero: Poder enviar una solicitud de reembolso cargando recibos y completando un formulario, </w:t>
+      </w:r>
+    </w:p>
+    <w:p>
+      <w:pPr>
+        <w:pStyle w:val="NormalWeb"/>
+        <w:rPr>
+          <w:rFonts w:ascii="Arial" w:hAnsi="Arial" w:cs="Arial"/>
+          <w:sz w:val="20"/>
+          <w:szCs w:val="20"/>
+        </w:rPr>
+      </w:pPr>
+      <w:proofErr w:type="gramStart"/>
+      <w:r>
+        <w:rPr>
+          <w:rStyle w:val="cf01"/>
+          <w:rFonts w:cs="Arial"/>
+        </w:rPr>
+        <w:t>para</w:t>
+      </w:r>
+      <w:proofErr w:type="gramEnd"/>
+      <w:r>
+        <w:rPr>
+          <w:rStyle w:val="cf01"/>
+          <w:rFonts w:cs="Arial"/>
+        </w:rPr>
+        <w:t xml:space="preserve"> que la administración pueda revisar y aprobar el reembolso de los gastos.</w:t>
+      </w:r>
+    </w:p>
+    <w:p>
+      <w:pPr>
+        <w:pStyle w:val="NormalWeb"/>
+        <w:rPr>
+          <w:rFonts w:ascii="Arial" w:hAnsi="Arial" w:cs="Arial"/>
+          <w:sz w:val="20"/>
+          <w:szCs w:val="20"/>
+        </w:rPr>
+      </w:pPr>
+      <w:r>
+        <w:rPr>
+          <w:rStyle w:val="cf01"/>
+          <w:rFonts w:cs="Arial"/>
+        </w:rPr>
+        <w:t>Para: Para ofrecer un rembolso cada que lo necesite un cliente.</w:t>
+      </w:r>
+    </w:p>
+    <w:p>
+      <w:pPr>
+        <w:rPr>
+          <w:rFonts w:ascii="Arial" w:eastAsiaTheme="minorHAnsi" w:hAnsi="Arial" w:cs="Arial"/>
+          <w:sz w:val="20"/>
+          <w:szCs w:val="20"/>
+        </w:rPr>
+      </w:pPr>
+    </w:p>
+    <w:p>
+      <w:pPr>
+        <w:pStyle w:val="NormalWeb"/>
+        <w:rPr>
+          <w:rFonts w:ascii="Arial" w:hAnsi="Arial" w:cs="Arial"/>
+          <w:sz w:val="20"/>
+          <w:szCs w:val="20"/>
+        </w:rPr>
+      </w:pPr>
+      <w:r>
+        <w:rPr>
+          <w:rStyle w:val="cf01"/>
+          <w:rFonts w:cs="Arial"/>
+        </w:rPr>
+        <w:t>HUOV-023</w:t>
+      </w:r>
+    </w:p>
+    <w:p>
+      <w:pPr>
+        <w:pStyle w:val="NormalWeb"/>
+        <w:rPr>
+          <w:rFonts w:ascii="Arial" w:hAnsi="Arial" w:cs="Arial"/>
+          <w:sz w:val="20"/>
+          <w:szCs w:val="20"/>
+        </w:rPr>
+      </w:pPr>
+      <w:r>
+        <w:rPr>
+          <w:rStyle w:val="cf01"/>
+          <w:rFonts w:cs="Arial"/>
+        </w:rPr>
+        <w:t xml:space="preserve">Como: Administrador financiero </w:t>
+      </w:r>
+    </w:p>
+    <w:p>
+      <w:pPr>
+        <w:pStyle w:val="NormalWeb"/>
+        <w:rPr>
+          <w:rFonts w:ascii="Arial" w:hAnsi="Arial" w:cs="Arial"/>
+          <w:sz w:val="20"/>
+          <w:szCs w:val="20"/>
+        </w:rPr>
+      </w:pPr>
+      <w:r>
+        <w:rPr>
+          <w:rStyle w:val="cf01"/>
+          <w:rFonts w:cs="Arial"/>
+        </w:rPr>
+        <w:t xml:space="preserve">Quiero: Acceder a todas las solicitudes de rembolso recibidas y poder aprobarlas o rechazarlas </w:t>
+      </w:r>
+    </w:p>
+    <w:p>
+      <w:pPr>
+        <w:pStyle w:val="NormalWeb"/>
+        <w:rPr>
+          <w:rFonts w:ascii="Arial" w:hAnsi="Arial" w:cs="Arial"/>
+          <w:sz w:val="20"/>
+          <w:szCs w:val="20"/>
+        </w:rPr>
+      </w:pPr>
+      <w:proofErr w:type="gramStart"/>
+      <w:r>
+        <w:rPr>
+          <w:rStyle w:val="cf01"/>
+          <w:rFonts w:cs="Arial"/>
+        </w:rPr>
+        <w:t>o</w:t>
+      </w:r>
+      <w:proofErr w:type="gramEnd"/>
+      <w:r>
+        <w:rPr>
+          <w:rStyle w:val="cf01"/>
+          <w:rFonts w:cs="Arial"/>
+        </w:rPr>
+        <w:t xml:space="preserve"> hasta incluso pedir más información sobre la solicitud de rembolso.</w:t>
+      </w:r>
+    </w:p>
+    <w:p>
+      <w:pPr>
+        <w:pStyle w:val="NormalWeb"/>
+        <w:rPr>
+          <w:rFonts w:ascii="Arial" w:hAnsi="Arial" w:cs="Arial"/>
+          <w:sz w:val="20"/>
+          <w:szCs w:val="20"/>
+        </w:rPr>
+      </w:pPr>
+      <w:r>
+        <w:rPr>
+          <w:rStyle w:val="cf01"/>
+          <w:rFonts w:cs="Arial"/>
+        </w:rPr>
+        <w:t>Para: Tener un registro de cada acción tomada con fecha y el usuario responsable.</w:t>
+      </w:r>
+    </w:p>
+    <w:p>
+      <w:pPr>
+        <w:pStyle w:val="NormalWeb"/>
+        <w:rPr>
+          <w:rStyle w:val="cf01"/>
+          <w:rFonts w:cs="Arial"/>
+        </w:rPr>
+      </w:pPr>
+    </w:p>
+    <w:p>
+      <w:pPr>
+        <w:pStyle w:val="NormalWeb"/>
+        <w:rPr>
+          <w:rFonts w:ascii="Arial" w:hAnsi="Arial" w:cs="Arial"/>
+          <w:sz w:val="20"/>
+          <w:szCs w:val="20"/>
+        </w:rPr>
+      </w:pPr>
+      <w:r>
+        <w:rPr>
+          <w:rStyle w:val="cf01"/>
+          <w:rFonts w:cs="Arial"/>
+        </w:rPr>
+        <w:t>HUOV-024</w:t>
+      </w:r>
+    </w:p>
+    <w:p>
+      <w:pPr>
+        <w:pStyle w:val="NormalWeb"/>
+        <w:rPr>
+          <w:rFonts w:ascii="Arial" w:hAnsi="Arial" w:cs="Arial"/>
+          <w:sz w:val="20"/>
+          <w:szCs w:val="20"/>
+        </w:rPr>
+      </w:pPr>
+      <w:r>
+        <w:rPr>
+          <w:rStyle w:val="cf01"/>
+          <w:rFonts w:cs="Arial"/>
+        </w:rPr>
+        <w:t xml:space="preserve">Como: Cliente </w:t>
+      </w:r>
+    </w:p>
+    <w:p>
+      <w:pPr>
+        <w:pStyle w:val="NormalWeb"/>
+        <w:rPr>
+          <w:rFonts w:ascii="Arial" w:hAnsi="Arial" w:cs="Arial"/>
+          <w:sz w:val="20"/>
+          <w:szCs w:val="20"/>
+        </w:rPr>
+      </w:pPr>
+      <w:r>
+        <w:rPr>
+          <w:rStyle w:val="cf01"/>
+          <w:rFonts w:cs="Arial"/>
+        </w:rPr>
+        <w:t xml:space="preserve">Quiero: Recibir notificaciones cada vez que cambie el estado de mi solicitud de reembolso, </w:t>
+      </w:r>
+    </w:p>
+    <w:p>
+      <w:pPr>
+        <w:pStyle w:val="NormalWeb"/>
+        <w:rPr>
+          <w:rFonts w:ascii="Arial" w:hAnsi="Arial" w:cs="Arial"/>
+          <w:sz w:val="20"/>
+          <w:szCs w:val="20"/>
+        </w:rPr>
+      </w:pPr>
+      <w:proofErr w:type="gramStart"/>
+      <w:r>
+        <w:rPr>
+          <w:rStyle w:val="cf01"/>
+          <w:rFonts w:cs="Arial"/>
+        </w:rPr>
+        <w:t>para</w:t>
+      </w:r>
+      <w:proofErr w:type="gramEnd"/>
+      <w:r>
+        <w:rPr>
+          <w:rStyle w:val="cf01"/>
+          <w:rFonts w:cs="Arial"/>
+        </w:rPr>
+        <w:t xml:space="preserve"> mantenerme informado sobre el avance y resultado de mi trámite.</w:t>
+      </w:r>
+    </w:p>
+    <w:p>
+      <w:pPr>
+        <w:pStyle w:val="NormalWeb"/>
+        <w:rPr>
+          <w:rStyle w:val="cf01"/>
+          <w:rFonts w:cs="Arial"/>
+        </w:rPr>
+      </w:pPr>
+      <w:r>
+        <w:rPr>
+          <w:rStyle w:val="cf01"/>
+          <w:rFonts w:cs="Arial"/>
+        </w:rPr>
+        <w:t xml:space="preserve">Para: Tener un </w:t>
+      </w:r>
+      <w:proofErr w:type="spellStart"/>
+      <w:r>
+        <w:rPr>
+          <w:rStyle w:val="cf01"/>
+          <w:rFonts w:cs="Arial"/>
+        </w:rPr>
+        <w:t>envio</w:t>
+      </w:r>
+      <w:proofErr w:type="spellEnd"/>
+      <w:r>
+        <w:rPr>
+          <w:rStyle w:val="cf01"/>
+          <w:rFonts w:cs="Arial"/>
+        </w:rPr>
+        <w:t xml:space="preserve"> automático de notificaciones por correo electrónico y dentro del sistema.</w:t>
+      </w:r>
+    </w:p>
+    <w:p>
+      <w:pPr>
+        <w:pStyle w:val="NormalWeb"/>
+        <w:rPr>
+          <w:rStyle w:val="cf01"/>
+          <w:rFonts w:cs="Arial"/>
+        </w:rPr>
+      </w:pPr>
+    </w:p>
+    <w:p>
+      <w:pPr>
+        <w:pStyle w:val="NormalWeb"/>
+        <w:rPr>
+          <w:rStyle w:val="cf01"/>
+          <w:rFonts w:cs="Arial"/>
+          <w:b/>
+        </w:rPr>
+      </w:pPr>
+      <w:proofErr w:type="spellStart"/>
+      <w:r>
+        <w:rPr>
+          <w:rStyle w:val="cf01"/>
+          <w:rFonts w:cs="Arial"/>
+          <w:b/>
+        </w:rPr>
+        <w:lastRenderedPageBreak/>
+        <w:t>Tupla</w:t>
+      </w:r>
+      <w:proofErr w:type="spellEnd"/>
+      <w:r>
+        <w:rPr>
+          <w:rStyle w:val="cf01"/>
+          <w:rFonts w:cs="Arial"/>
+          <w:b/>
+        </w:rPr>
+        <w:t>: Comodidades</w:t>
+      </w:r>
+    </w:p>
+    <w:p>
+      <w:pPr>
+        <w:pStyle w:val="NormalWeb"/>
+        <w:rPr>
+          <w:rFonts w:ascii="Arial" w:hAnsi="Arial" w:cs="Arial"/>
+          <w:sz w:val="20"/>
+          <w:szCs w:val="20"/>
+        </w:rPr>
+      </w:pPr>
+      <w:r>
+        <w:rPr>
+          <w:rFonts w:ascii="Arial" w:hAnsi="Arial" w:cs="Arial"/>
+          <w:sz w:val="20"/>
+          <w:szCs w:val="20"/>
+        </w:rPr>
+        <w:t>HUBA-025</w:t>
+      </w:r>
       <w:bookmarkStart w:id="0" w:name="_GoBack"/>
       <w:bookmarkEnd w:id="0"/>
+      <w:r>
+        <w:rPr>
+          <w:rFonts w:ascii="Arial" w:hAnsi="Arial" w:cs="Arial"/>
+          <w:sz w:val="20"/>
+          <w:szCs w:val="20"/>
+        </w:rPr>
+        <w:t>: Visualización Detallada de Comodidades Disponibles</w:t>
+      </w:r>
+    </w:p>
+    <w:p>
+      <w:pPr>
+        <w:pStyle w:val="NormalWeb"/>
+        <w:rPr>
+          <w:rFonts w:ascii="Arial" w:hAnsi="Arial" w:cs="Arial"/>
+          <w:sz w:val="20"/>
+          <w:szCs w:val="20"/>
+        </w:rPr>
+      </w:pPr>
+    </w:p>
+    <w:p>
+      <w:pPr>
+        <w:pStyle w:val="NormalWeb"/>
+        <w:rPr>
+          <w:rFonts w:ascii="Arial" w:hAnsi="Arial" w:cs="Arial"/>
+          <w:sz w:val="20"/>
+          <w:szCs w:val="20"/>
+        </w:rPr>
+      </w:pPr>
+      <w:r>
+        <w:rPr>
+          <w:rFonts w:ascii="Arial" w:hAnsi="Arial" w:cs="Arial"/>
+          <w:sz w:val="20"/>
+          <w:szCs w:val="20"/>
+        </w:rPr>
+        <w:t>Como: Comodidades</w:t>
+      </w:r>
+    </w:p>
+    <w:p>
+      <w:pPr>
+        <w:pStyle w:val="NormalWeb"/>
+        <w:rPr>
+          <w:rFonts w:ascii="Arial" w:hAnsi="Arial" w:cs="Arial"/>
+          <w:sz w:val="20"/>
+          <w:szCs w:val="20"/>
+        </w:rPr>
+      </w:pPr>
+      <w:r>
+        <w:rPr>
+          <w:rFonts w:ascii="Arial" w:hAnsi="Arial" w:cs="Arial"/>
+          <w:sz w:val="20"/>
+          <w:szCs w:val="20"/>
+        </w:rPr>
+        <w:t>Quiero: poder ver una descripción completa y detallada de todas las comodidades disponibles en la propiedad</w:t>
+      </w:r>
+    </w:p>
+    <w:p>
+      <w:pPr>
+        <w:pStyle w:val="NormalWeb"/>
+        <w:rPr>
+          <w:rFonts w:ascii="Arial" w:hAnsi="Arial" w:cs="Arial"/>
+          <w:sz w:val="20"/>
+          <w:szCs w:val="20"/>
+        </w:rPr>
+      </w:pPr>
+      <w:r>
+        <w:rPr>
+          <w:rFonts w:ascii="Arial" w:hAnsi="Arial" w:cs="Arial"/>
+          <w:sz w:val="20"/>
+          <w:szCs w:val="20"/>
+        </w:rPr>
+        <w:t>Para: ofrecer información precisa y enriquecedora que mejore significativamente la experiencia de búsqueda del usuario, permitiéndole tomar decisiones informadas.</w:t>
+      </w:r>
+    </w:p>
+    <w:p>
+      <w:pPr>
+        <w:rPr>
+          <w:rFonts w:ascii="Arial" w:eastAsiaTheme="minorHAnsi" w:hAnsi="Arial" w:cs="Arial"/>
+          <w:sz w:val="20"/>
+          <w:szCs w:val="20"/>
+        </w:rPr>
+      </w:pPr>
     </w:p>
     <w:sectPr>
       <w:pgSz w:w="12240" w:h="15840"/>
@@ -1886,7 +4758,7 @@
   <w:style w:type="paragraph" w:default="1" w:styleId="Normal">
     <w:name w:val="Normal"/>
     <w:qFormat/>
-    <w:rsid w:val="007B480D"/>
+    <w:rsid w:val="00A30448"/>
     <w:rPr>
       <w:rFonts w:eastAsia="MS Mincho"/>
     </w:rPr>
@@ -2057,6 +4929,57 @@
         <w:right w:w="108" w:type="dxa"/>
       </w:tblCellMar>
     </w:tblPr>
+  </w:style>
+  <w:style w:type="paragraph" w:customStyle="1" w:styleId="paragraph">
+    <w:name w:val="paragraph"/>
+    <w:basedOn w:val="Normal"/>
+    <w:rsid w:val="006E1988"/>
+    <w:pPr>
+      <w:spacing w:before="100" w:beforeAutospacing="1" w:after="100" w:afterAutospacing="1" w:line="240" w:lineRule="auto"/>
+    </w:pPr>
+    <w:rPr>
+      <w:rFonts w:ascii="Times New Roman" w:eastAsia="Times New Roman" w:hAnsi="Times New Roman" w:cs="Times New Roman"/>
+      <w:sz w:val="24"/>
+      <w:szCs w:val="24"/>
+      <w:lang w:eastAsia="es-GT"/>
+    </w:rPr>
+  </w:style>
+  <w:style w:type="character" w:customStyle="1" w:styleId="normaltextrun">
+    <w:name w:val="normaltextrun"/>
+    <w:basedOn w:val="Fuentedeprrafopredeter"/>
+    <w:rsid w:val="006E1988"/>
+  </w:style>
+  <w:style w:type="character" w:customStyle="1" w:styleId="eop">
+    <w:name w:val="eop"/>
+    <w:basedOn w:val="Fuentedeprrafopredeter"/>
+    <w:rsid w:val="006E1988"/>
+  </w:style>
+  <w:style w:type="paragraph" w:styleId="NormalWeb">
+    <w:name w:val="Normal (Web)"/>
+    <w:basedOn w:val="Normal"/>
+    <w:uiPriority w:val="99"/>
+    <w:semiHidden/>
+    <w:unhideWhenUsed/>
+    <w:rsid w:val="00B952EC"/>
+    <w:pPr>
+      <w:spacing w:before="100" w:beforeAutospacing="1" w:after="100" w:afterAutospacing="1" w:line="240" w:lineRule="auto"/>
+    </w:pPr>
+    <w:rPr>
+      <w:rFonts w:ascii="Times New Roman" w:eastAsia="Times New Roman" w:hAnsi="Times New Roman" w:cs="Times New Roman"/>
+      <w:sz w:val="24"/>
+      <w:szCs w:val="24"/>
+      <w:lang w:eastAsia="es-GT"/>
+    </w:rPr>
+  </w:style>
+  <w:style w:type="character" w:customStyle="1" w:styleId="cf01">
+    <w:name w:val="cf01"/>
+    <w:basedOn w:val="Fuentedeprrafopredeter"/>
+    <w:rsid w:val="00B952EC"/>
+    <w:rPr>
+      <w:rFonts w:ascii="Consolas" w:hAnsi="Consolas" w:hint="default"/>
+      <w:sz w:val="22"/>
+      <w:szCs w:val="22"/>
+    </w:rPr>
   </w:style>
 </w:styles>
 </file>

</xml_diff>

<commit_message>
add: Se agrego historia de usuario HUBA-026 dentro de documento Peaceathome.docx dentro de la rama bargueta-2024358
</commit_message>
<xml_diff>
--- a/Peaceathome.docx
+++ b/Peaceathome.docx
@@ -4271,39 +4271,151 @@
         </w:rPr>
         <w:t>HUBA-025</w:t>
       </w:r>
+      <w:r>
+        <w:rPr>
+          <w:rFonts w:ascii="Arial" w:hAnsi="Arial" w:cs="Arial"/>
+          <w:sz w:val="20"/>
+          <w:szCs w:val="20"/>
+        </w:rPr>
+        <w:t>: Visualización Detallada de Comodidades Disponibles</w:t>
+      </w:r>
+    </w:p>
+    <w:p>
+      <w:pPr>
+        <w:pStyle w:val="NormalWeb"/>
+        <w:rPr>
+          <w:rFonts w:ascii="Arial" w:hAnsi="Arial" w:cs="Arial"/>
+          <w:sz w:val="20"/>
+          <w:szCs w:val="20"/>
+        </w:rPr>
+      </w:pPr>
+    </w:p>
+    <w:p>
+      <w:pPr>
+        <w:pStyle w:val="NormalWeb"/>
+        <w:rPr>
+          <w:rFonts w:ascii="Arial" w:hAnsi="Arial" w:cs="Arial"/>
+          <w:sz w:val="20"/>
+          <w:szCs w:val="20"/>
+        </w:rPr>
+      </w:pPr>
+      <w:r>
+        <w:rPr>
+          <w:rFonts w:ascii="Arial" w:hAnsi="Arial" w:cs="Arial"/>
+          <w:sz w:val="20"/>
+          <w:szCs w:val="20"/>
+        </w:rPr>
+        <w:t>Como: Comodidades</w:t>
+      </w:r>
+    </w:p>
+    <w:p>
+      <w:pPr>
+        <w:pStyle w:val="NormalWeb"/>
+        <w:rPr>
+          <w:rFonts w:ascii="Arial" w:hAnsi="Arial" w:cs="Arial"/>
+          <w:sz w:val="20"/>
+          <w:szCs w:val="20"/>
+        </w:rPr>
+      </w:pPr>
+      <w:r>
+        <w:rPr>
+          <w:rFonts w:ascii="Arial" w:hAnsi="Arial" w:cs="Arial"/>
+          <w:sz w:val="20"/>
+          <w:szCs w:val="20"/>
+        </w:rPr>
+        <w:t>Quiero: poder ver una descripción completa y detallada de todas las comodidades disponibles en la propiedad</w:t>
+      </w:r>
+    </w:p>
+    <w:p>
+      <w:pPr>
+        <w:pStyle w:val="NormalWeb"/>
+        <w:rPr>
+          <w:rFonts w:ascii="Arial" w:hAnsi="Arial" w:cs="Arial"/>
+          <w:sz w:val="20"/>
+          <w:szCs w:val="20"/>
+        </w:rPr>
+      </w:pPr>
+      <w:r>
+        <w:rPr>
+          <w:rFonts w:ascii="Arial" w:hAnsi="Arial" w:cs="Arial"/>
+          <w:sz w:val="20"/>
+          <w:szCs w:val="20"/>
+        </w:rPr>
+        <w:t>Para: ofrecer información precisa y enriquecedora que mejore significativamente la experiencia de búsqueda del usuario, permitiéndole tomar decisiones informadas.</w:t>
+      </w:r>
+    </w:p>
+    <w:p>
+      <w:pPr>
+        <w:rPr>
+          <w:rFonts w:ascii="Arial" w:eastAsiaTheme="minorHAnsi" w:hAnsi="Arial" w:cs="Arial"/>
+          <w:sz w:val="20"/>
+          <w:szCs w:val="20"/>
+        </w:rPr>
+      </w:pPr>
+    </w:p>
+    <w:p>
+      <w:pPr>
+        <w:rPr>
+          <w:rFonts w:ascii="Arial" w:eastAsiaTheme="minorHAnsi" w:hAnsi="Arial" w:cs="Arial"/>
+          <w:sz w:val="20"/>
+          <w:szCs w:val="20"/>
+        </w:rPr>
+      </w:pPr>
+      <w:r>
+        <w:rPr>
+          <w:rFonts w:ascii="Arial" w:eastAsiaTheme="minorHAnsi" w:hAnsi="Arial" w:cs="Arial"/>
+          <w:sz w:val="20"/>
+          <w:szCs w:val="20"/>
+        </w:rPr>
+        <w:t>HUBA-0</w:t>
+      </w:r>
+      <w:r>
+        <w:rPr>
+          <w:rFonts w:ascii="Arial" w:eastAsiaTheme="minorHAnsi" w:hAnsi="Arial" w:cs="Arial"/>
+          <w:sz w:val="20"/>
+          <w:szCs w:val="20"/>
+        </w:rPr>
+        <w:t>2</w:t>
+      </w:r>
+      <w:r>
+        <w:rPr>
+          <w:rFonts w:ascii="Arial" w:eastAsiaTheme="minorHAnsi" w:hAnsi="Arial" w:cs="Arial"/>
+          <w:sz w:val="20"/>
+          <w:szCs w:val="20"/>
+        </w:rPr>
+        <w:t>6</w:t>
+      </w:r>
       <w:bookmarkStart w:id="0" w:name="_GoBack"/>
       <w:bookmarkEnd w:id="0"/>
       <w:r>
         <w:rPr>
-          <w:rFonts w:ascii="Arial" w:hAnsi="Arial" w:cs="Arial"/>
-          <w:sz w:val="20"/>
-          <w:szCs w:val="20"/>
-        </w:rPr>
-        <w:t>: Visualización Detallada de Comodidades Disponibles</w:t>
-      </w:r>
-    </w:p>
-    <w:p>
-      <w:pPr>
-        <w:pStyle w:val="NormalWeb"/>
-        <w:rPr>
-          <w:rFonts w:ascii="Arial" w:hAnsi="Arial" w:cs="Arial"/>
-          <w:sz w:val="20"/>
-          <w:szCs w:val="20"/>
-        </w:rPr>
-      </w:pPr>
-    </w:p>
-    <w:p>
-      <w:pPr>
-        <w:pStyle w:val="NormalWeb"/>
-        <w:rPr>
-          <w:rFonts w:ascii="Arial" w:hAnsi="Arial" w:cs="Arial"/>
-          <w:sz w:val="20"/>
-          <w:szCs w:val="20"/>
-        </w:rPr>
-      </w:pPr>
-      <w:r>
-        <w:rPr>
-          <w:rFonts w:ascii="Arial" w:hAnsi="Arial" w:cs="Arial"/>
+          <w:rFonts w:ascii="Arial" w:eastAsiaTheme="minorHAnsi" w:hAnsi="Arial" w:cs="Arial"/>
+          <w:sz w:val="20"/>
+          <w:szCs w:val="20"/>
+        </w:rPr>
+        <w:t>: Identificación Clara de Comodidades No Disponibles</w:t>
+      </w:r>
+    </w:p>
+    <w:p>
+      <w:pPr>
+        <w:rPr>
+          <w:rFonts w:ascii="Arial" w:eastAsiaTheme="minorHAnsi" w:hAnsi="Arial" w:cs="Arial"/>
+          <w:sz w:val="20"/>
+          <w:szCs w:val="20"/>
+        </w:rPr>
+      </w:pPr>
+    </w:p>
+    <w:p>
+      <w:pPr>
+        <w:rPr>
+          <w:rFonts w:ascii="Arial" w:eastAsiaTheme="minorHAnsi" w:hAnsi="Arial" w:cs="Arial"/>
+          <w:sz w:val="20"/>
+          <w:szCs w:val="20"/>
+        </w:rPr>
+      </w:pPr>
+      <w:r>
+        <w:rPr>
+          <w:rFonts w:ascii="Arial" w:eastAsiaTheme="minorHAnsi" w:hAnsi="Arial" w:cs="Arial"/>
           <w:sz w:val="20"/>
           <w:szCs w:val="20"/>
         </w:rPr>
@@ -4312,48 +4424,37 @@
     </w:p>
     <w:p>
       <w:pPr>
-        <w:pStyle w:val="NormalWeb"/>
-        <w:rPr>
-          <w:rFonts w:ascii="Arial" w:hAnsi="Arial" w:cs="Arial"/>
-          <w:sz w:val="20"/>
-          <w:szCs w:val="20"/>
-        </w:rPr>
-      </w:pPr>
-      <w:r>
-        <w:rPr>
-          <w:rFonts w:ascii="Arial" w:hAnsi="Arial" w:cs="Arial"/>
-          <w:sz w:val="20"/>
-          <w:szCs w:val="20"/>
-        </w:rPr>
-        <w:t>Quiero: poder ver una descripción completa y detallada de todas las comodidades disponibles en la propiedad</w:t>
-      </w:r>
-    </w:p>
-    <w:p>
-      <w:pPr>
-        <w:pStyle w:val="NormalWeb"/>
-        <w:rPr>
-          <w:rFonts w:ascii="Arial" w:hAnsi="Arial" w:cs="Arial"/>
-          <w:sz w:val="20"/>
-          <w:szCs w:val="20"/>
-        </w:rPr>
-      </w:pPr>
-      <w:r>
-        <w:rPr>
-          <w:rFonts w:ascii="Arial" w:hAnsi="Arial" w:cs="Arial"/>
-          <w:sz w:val="20"/>
-          <w:szCs w:val="20"/>
-        </w:rPr>
-        <w:t>Para: ofrecer información precisa y enriquecedora que mejore significativamente la experiencia de búsqueda del usuario, permitiéndole tomar decisiones informadas.</w:t>
-      </w:r>
-    </w:p>
-    <w:p>
-      <w:pPr>
-        <w:rPr>
-          <w:rFonts w:ascii="Arial" w:eastAsiaTheme="minorHAnsi" w:hAnsi="Arial" w:cs="Arial"/>
-          <w:sz w:val="20"/>
-          <w:szCs w:val="20"/>
-        </w:rPr>
-      </w:pPr>
+        <w:rPr>
+          <w:rFonts w:ascii="Arial" w:eastAsiaTheme="minorHAnsi" w:hAnsi="Arial" w:cs="Arial"/>
+          <w:sz w:val="20"/>
+          <w:szCs w:val="20"/>
+        </w:rPr>
+      </w:pPr>
+      <w:r>
+        <w:rPr>
+          <w:rFonts w:ascii="Arial" w:eastAsiaTheme="minorHAnsi" w:hAnsi="Arial" w:cs="Arial"/>
+          <w:sz w:val="20"/>
+          <w:szCs w:val="20"/>
+        </w:rPr>
+        <w:t>Quiero: que el sistema muestre de forma clara las comodidades con las que la propiedad no cuenta,</w:t>
+      </w:r>
+    </w:p>
+    <w:p>
+      <w:pPr>
+        <w:rPr>
+          <w:rFonts w:ascii="Arial" w:eastAsiaTheme="minorHAnsi" w:hAnsi="Arial" w:cs="Arial"/>
+          <w:sz w:val="20"/>
+          <w:szCs w:val="20"/>
+        </w:rPr>
+      </w:pPr>
+      <w:r>
+        <w:rPr>
+          <w:rFonts w:ascii="Arial" w:eastAsiaTheme="minorHAnsi" w:hAnsi="Arial" w:cs="Arial"/>
+          <w:sz w:val="20"/>
+          <w:szCs w:val="20"/>
+        </w:rPr>
+        <w:t>Para: evitar cualquier expectativa errónea o inconveniente al momento de mi estancia, asegurando una total transparencia.</w:t>
+      </w:r>
     </w:p>
     <w:sectPr>
       <w:pgSz w:w="12240" w:h="15840"/>

</xml_diff>

<commit_message>
add: Se agrego historia de usuario HUBA-027 dentro de documento Peaceathome.docx dentro de la rama bargueta-2024358
</commit_message>
<xml_diff>
--- a/Peaceathome.docx
+++ b/Peaceathome.docx
@@ -4277,7 +4277,15 @@
           <w:sz w:val="20"/>
           <w:szCs w:val="20"/>
         </w:rPr>
-        <w:t>: Visualización Detallada de Comodidades Disponibles</w:t>
+        <w:t>: Visualización Detal</w:t>
+      </w:r>
+      <w:r>
+        <w:rPr>
+          <w:rFonts w:ascii="Arial" w:hAnsi="Arial" w:cs="Arial"/>
+          <w:sz w:val="20"/>
+          <w:szCs w:val="20"/>
+        </w:rPr>
+        <w:t>lada de Comodidades Disponibles</w:t>
       </w:r>
     </w:p>
     <w:p>
@@ -4289,6 +4297,14 @@
           <w:szCs w:val="20"/>
         </w:rPr>
       </w:pPr>
+      <w:r>
+        <w:rPr>
+          <w:rFonts w:ascii="Arial" w:hAnsi="Arial" w:cs="Arial"/>
+          <w:sz w:val="20"/>
+          <w:szCs w:val="20"/>
+        </w:rPr>
+        <w:t>Como: Comodidades</w:t>
+      </w:r>
     </w:p>
     <w:p>
       <w:pPr>
@@ -4305,85 +4321,160 @@
           <w:sz w:val="20"/>
           <w:szCs w:val="20"/>
         </w:rPr>
+        <w:t>Quiero: poder ver una descripción completa y detallada de todas las comodidades disponibles en la propiedad</w:t>
+      </w:r>
+    </w:p>
+    <w:p>
+      <w:pPr>
+        <w:pStyle w:val="NormalWeb"/>
+        <w:rPr>
+          <w:rFonts w:ascii="Arial" w:hAnsi="Arial" w:cs="Arial"/>
+          <w:sz w:val="20"/>
+          <w:szCs w:val="20"/>
+        </w:rPr>
+      </w:pPr>
+      <w:r>
+        <w:rPr>
+          <w:rFonts w:ascii="Arial" w:hAnsi="Arial" w:cs="Arial"/>
+          <w:sz w:val="20"/>
+          <w:szCs w:val="20"/>
+        </w:rPr>
+        <w:t>Para: ofrecer información precisa y enriquecedora que mejore significativamente la experiencia de búsqueda del usuario, permitiéndole tomar decisiones informadas.</w:t>
+      </w:r>
+    </w:p>
+    <w:p>
+      <w:pPr>
+        <w:rPr>
+          <w:rFonts w:ascii="Arial" w:eastAsiaTheme="minorHAnsi" w:hAnsi="Arial" w:cs="Arial"/>
+          <w:sz w:val="20"/>
+          <w:szCs w:val="20"/>
+        </w:rPr>
+      </w:pPr>
+    </w:p>
+    <w:p>
+      <w:pPr>
+        <w:rPr>
+          <w:rFonts w:ascii="Arial" w:eastAsiaTheme="minorHAnsi" w:hAnsi="Arial" w:cs="Arial"/>
+          <w:sz w:val="20"/>
+          <w:szCs w:val="20"/>
+        </w:rPr>
+      </w:pPr>
+      <w:r>
+        <w:rPr>
+          <w:rFonts w:ascii="Arial" w:eastAsiaTheme="minorHAnsi" w:hAnsi="Arial" w:cs="Arial"/>
+          <w:sz w:val="20"/>
+          <w:szCs w:val="20"/>
+        </w:rPr>
+        <w:t>HUBA-0</w:t>
+      </w:r>
+      <w:r>
+        <w:rPr>
+          <w:rFonts w:ascii="Arial" w:eastAsiaTheme="minorHAnsi" w:hAnsi="Arial" w:cs="Arial"/>
+          <w:sz w:val="20"/>
+          <w:szCs w:val="20"/>
+        </w:rPr>
+        <w:t>2</w:t>
+      </w:r>
+      <w:r>
+        <w:rPr>
+          <w:rFonts w:ascii="Arial" w:eastAsiaTheme="minorHAnsi" w:hAnsi="Arial" w:cs="Arial"/>
+          <w:sz w:val="20"/>
+          <w:szCs w:val="20"/>
+        </w:rPr>
+        <w:t>6</w:t>
+      </w:r>
+      <w:r>
+        <w:rPr>
+          <w:rFonts w:ascii="Arial" w:eastAsiaTheme="minorHAnsi" w:hAnsi="Arial" w:cs="Arial"/>
+          <w:sz w:val="20"/>
+          <w:szCs w:val="20"/>
+        </w:rPr>
+        <w:t>: Identificación Clar</w:t>
+      </w:r>
+      <w:r>
+        <w:rPr>
+          <w:rFonts w:ascii="Arial" w:eastAsiaTheme="minorHAnsi" w:hAnsi="Arial" w:cs="Arial"/>
+          <w:sz w:val="20"/>
+          <w:szCs w:val="20"/>
+        </w:rPr>
+        <w:t>a de Comodidades No Disponibles</w:t>
+      </w:r>
+    </w:p>
+    <w:p>
+      <w:pPr>
+        <w:rPr>
+          <w:rFonts w:ascii="Arial" w:eastAsiaTheme="minorHAnsi" w:hAnsi="Arial" w:cs="Arial"/>
+          <w:sz w:val="20"/>
+          <w:szCs w:val="20"/>
+        </w:rPr>
+      </w:pPr>
+      <w:r>
+        <w:rPr>
+          <w:rFonts w:ascii="Arial" w:eastAsiaTheme="minorHAnsi" w:hAnsi="Arial" w:cs="Arial"/>
+          <w:sz w:val="20"/>
+          <w:szCs w:val="20"/>
+        </w:rPr>
         <w:t>Como: Comodidades</w:t>
       </w:r>
     </w:p>
     <w:p>
       <w:pPr>
-        <w:pStyle w:val="NormalWeb"/>
-        <w:rPr>
-          <w:rFonts w:ascii="Arial" w:hAnsi="Arial" w:cs="Arial"/>
-          <w:sz w:val="20"/>
-          <w:szCs w:val="20"/>
-        </w:rPr>
-      </w:pPr>
-      <w:r>
-        <w:rPr>
-          <w:rFonts w:ascii="Arial" w:hAnsi="Arial" w:cs="Arial"/>
-          <w:sz w:val="20"/>
-          <w:szCs w:val="20"/>
-        </w:rPr>
-        <w:t>Quiero: poder ver una descripción completa y detallada de todas las comodidades disponibles en la propiedad</w:t>
-      </w:r>
-    </w:p>
-    <w:p>
-      <w:pPr>
-        <w:pStyle w:val="NormalWeb"/>
-        <w:rPr>
-          <w:rFonts w:ascii="Arial" w:hAnsi="Arial" w:cs="Arial"/>
-          <w:sz w:val="20"/>
-          <w:szCs w:val="20"/>
-        </w:rPr>
-      </w:pPr>
-      <w:r>
-        <w:rPr>
-          <w:rFonts w:ascii="Arial" w:hAnsi="Arial" w:cs="Arial"/>
-          <w:sz w:val="20"/>
-          <w:szCs w:val="20"/>
-        </w:rPr>
-        <w:t>Para: ofrecer información precisa y enriquecedora que mejore significativamente la experiencia de búsqueda del usuario, permitiéndole tomar decisiones informadas.</w:t>
-      </w:r>
-    </w:p>
-    <w:p>
-      <w:pPr>
-        <w:rPr>
-          <w:rFonts w:ascii="Arial" w:eastAsiaTheme="minorHAnsi" w:hAnsi="Arial" w:cs="Arial"/>
-          <w:sz w:val="20"/>
-          <w:szCs w:val="20"/>
-        </w:rPr>
-      </w:pPr>
-    </w:p>
-    <w:p>
-      <w:pPr>
-        <w:rPr>
-          <w:rFonts w:ascii="Arial" w:eastAsiaTheme="minorHAnsi" w:hAnsi="Arial" w:cs="Arial"/>
-          <w:sz w:val="20"/>
-          <w:szCs w:val="20"/>
-        </w:rPr>
-      </w:pPr>
-      <w:r>
-        <w:rPr>
-          <w:rFonts w:ascii="Arial" w:eastAsiaTheme="minorHAnsi" w:hAnsi="Arial" w:cs="Arial"/>
-          <w:sz w:val="20"/>
-          <w:szCs w:val="20"/>
-        </w:rPr>
-        <w:t>HUBA-0</w:t>
-      </w:r>
-      <w:r>
-        <w:rPr>
-          <w:rFonts w:ascii="Arial" w:eastAsiaTheme="minorHAnsi" w:hAnsi="Arial" w:cs="Arial"/>
-          <w:sz w:val="20"/>
-          <w:szCs w:val="20"/>
-        </w:rPr>
-        <w:t>2</w:t>
-      </w:r>
-      <w:r>
-        <w:rPr>
-          <w:rFonts w:ascii="Arial" w:eastAsiaTheme="minorHAnsi" w:hAnsi="Arial" w:cs="Arial"/>
-          <w:sz w:val="20"/>
-          <w:szCs w:val="20"/>
-        </w:rPr>
-        <w:t>6</w:t>
+        <w:rPr>
+          <w:rFonts w:ascii="Arial" w:eastAsiaTheme="minorHAnsi" w:hAnsi="Arial" w:cs="Arial"/>
+          <w:sz w:val="20"/>
+          <w:szCs w:val="20"/>
+        </w:rPr>
+      </w:pPr>
+      <w:r>
+        <w:rPr>
+          <w:rFonts w:ascii="Arial" w:eastAsiaTheme="minorHAnsi" w:hAnsi="Arial" w:cs="Arial"/>
+          <w:sz w:val="20"/>
+          <w:szCs w:val="20"/>
+        </w:rPr>
+        <w:t>Quiero: que el sistema muestre de forma clara las comodidades con las que la propiedad no cuenta,</w:t>
+      </w:r>
+    </w:p>
+    <w:p>
+      <w:pPr>
+        <w:rPr>
+          <w:rFonts w:ascii="Arial" w:eastAsiaTheme="minorHAnsi" w:hAnsi="Arial" w:cs="Arial"/>
+          <w:sz w:val="20"/>
+          <w:szCs w:val="20"/>
+        </w:rPr>
+      </w:pPr>
+      <w:r>
+        <w:rPr>
+          <w:rFonts w:ascii="Arial" w:eastAsiaTheme="minorHAnsi" w:hAnsi="Arial" w:cs="Arial"/>
+          <w:sz w:val="20"/>
+          <w:szCs w:val="20"/>
+        </w:rPr>
+        <w:t>Para: evitar cualquier expectativa errónea o inconveniente al momento de mi estancia, asegurando una total transparencia.</w:t>
+      </w:r>
+    </w:p>
+    <w:p>
+      <w:pPr>
+        <w:rPr>
+          <w:rFonts w:ascii="Arial" w:eastAsiaTheme="minorHAnsi" w:hAnsi="Arial" w:cs="Arial"/>
+          <w:sz w:val="20"/>
+          <w:szCs w:val="20"/>
+        </w:rPr>
+      </w:pPr>
+    </w:p>
+    <w:p>
+      <w:pPr>
+        <w:rPr>
+          <w:rFonts w:ascii="Arial" w:eastAsiaTheme="minorHAnsi" w:hAnsi="Arial" w:cs="Arial"/>
+          <w:sz w:val="20"/>
+          <w:szCs w:val="20"/>
+        </w:rPr>
+      </w:pPr>
+      <w:r>
+        <w:rPr>
+          <w:rFonts w:ascii="Arial" w:eastAsiaTheme="minorHAnsi" w:hAnsi="Arial" w:cs="Arial"/>
+          <w:sz w:val="20"/>
+          <w:szCs w:val="20"/>
+        </w:rPr>
+        <w:t>HUBA-027</w:t>
       </w:r>
       <w:bookmarkStart w:id="0" w:name="_GoBack"/>
       <w:bookmarkEnd w:id="0"/>
@@ -4393,17 +4484,16 @@
           <w:sz w:val="20"/>
           <w:szCs w:val="20"/>
         </w:rPr>
-        <w:t>: Identificación Clara de Comodidades No Disponibles</w:t>
-      </w:r>
-    </w:p>
-    <w:p>
-      <w:pPr>
-        <w:rPr>
-          <w:rFonts w:ascii="Arial" w:eastAsiaTheme="minorHAnsi" w:hAnsi="Arial" w:cs="Arial"/>
-          <w:sz w:val="20"/>
-          <w:szCs w:val="20"/>
-        </w:rPr>
-      </w:pPr>
+        <w:t xml:space="preserve">: Administración Integral de Comodidades </w:t>
+      </w:r>
+      <w:r>
+        <w:rPr>
+          <w:rFonts w:ascii="Arial" w:eastAsiaTheme="minorHAnsi" w:hAnsi="Arial" w:cs="Arial"/>
+          <w:sz w:val="20"/>
+          <w:szCs w:val="20"/>
+        </w:rPr>
+        <w:t>de la Propiedad</w:t>
+      </w:r>
     </w:p>
     <w:p>
       <w:pPr>
@@ -4436,25 +4526,34 @@
           <w:sz w:val="20"/>
           <w:szCs w:val="20"/>
         </w:rPr>
-        <w:t>Quiero: que el sistema muestre de forma clara las comodidades con las que la propiedad no cuenta,</w:t>
-      </w:r>
-    </w:p>
-    <w:p>
-      <w:pPr>
-        <w:rPr>
-          <w:rFonts w:ascii="Arial" w:eastAsiaTheme="minorHAnsi" w:hAnsi="Arial" w:cs="Arial"/>
-          <w:sz w:val="20"/>
-          <w:szCs w:val="20"/>
-        </w:rPr>
-      </w:pPr>
-      <w:r>
-        <w:rPr>
-          <w:rFonts w:ascii="Arial" w:eastAsiaTheme="minorHAnsi" w:hAnsi="Arial" w:cs="Arial"/>
-          <w:sz w:val="20"/>
-          <w:szCs w:val="20"/>
-        </w:rPr>
-        <w:t>Para: evitar cualquier expectativa errónea o inconveniente al momento de mi estancia, asegurando una total transparencia.</w:t>
-      </w:r>
+        <w:t>Quiero: tener la capacidad de añadir nuevas comodidades, eliminar las existentes o actualizar la información de estas,</w:t>
+      </w:r>
+    </w:p>
+    <w:p>
+      <w:pPr>
+        <w:rPr>
+          <w:rFonts w:ascii="Arial" w:eastAsiaTheme="minorHAnsi" w:hAnsi="Arial" w:cs="Arial"/>
+          <w:sz w:val="20"/>
+          <w:szCs w:val="20"/>
+        </w:rPr>
+      </w:pPr>
+      <w:r>
+        <w:rPr>
+          <w:rFonts w:ascii="Arial" w:eastAsiaTheme="minorHAnsi" w:hAnsi="Arial" w:cs="Arial"/>
+          <w:sz w:val="20"/>
+          <w:szCs w:val="20"/>
+        </w:rPr>
+        <w:t>Para: mantener la lista de servicios siempre al día y así garantizar que los usuarios accedan a la información más precisa y relevante, mejorando constantemente la calidad de nuestro servicio.</w:t>
+      </w:r>
+    </w:p>
+    <w:p>
+      <w:pPr>
+        <w:rPr>
+          <w:rFonts w:ascii="Arial" w:eastAsiaTheme="minorHAnsi" w:hAnsi="Arial" w:cs="Arial"/>
+          <w:sz w:val="20"/>
+          <w:szCs w:val="20"/>
+        </w:rPr>
+      </w:pPr>
     </w:p>
     <w:sectPr>
       <w:pgSz w:w="12240" w:h="15840"/>

</xml_diff>

<commit_message>
add: Se agrego historia de usuario HUAP-028 dentro edl documento Peaceathome dentro de la rama apadilla-2024102
</commit_message>
<xml_diff>
--- a/Peaceathome.docx
+++ b/Peaceathome.docx
@@ -1,6 +1,6 @@
 
 <file path=word/document.xml><?xml version="1.0" encoding="utf-8"?>
-<w:document xmlns:wpc="http://schemas.microsoft.com/office/word/2010/wordprocessingCanvas" xmlns:cx="http://schemas.microsoft.com/office/drawing/2014/chartex" xmlns:cx1="http://schemas.microsoft.com/office/drawing/2015/9/8/chartex" xmlns:cx2="http://schemas.microsoft.com/office/drawing/2015/10/21/chartex" xmlns:cx3="http://schemas.microsoft.com/office/drawing/2016/5/9/chartex" xmlns:cx4="http://schemas.microsoft.com/office/drawing/2016/5/10/chartex" xmlns:cx5="http://schemas.microsoft.com/office/drawing/2016/5/11/chartex" xmlns:cx6="http://schemas.microsoft.com/office/drawing/2016/5/12/chartex" xmlns:cx7="http://schemas.microsoft.com/office/drawing/2016/5/13/chartex" xmlns:cx8="http://schemas.microsoft.com/office/drawing/2016/5/14/chartex" xmlns:mc="http://schemas.openxmlformats.org/markup-compatibility/2006" xmlns:aink="http://schemas.microsoft.com/office/drawing/2016/ink" xmlns:am3d="http://schemas.microsoft.com/office/drawing/2017/model3d" xmlns:o="urn:schemas-microsoft-com:office:office" xmlns:oel="http://schemas.microsoft.com/office/2019/extlst" xmlns:r="http://schemas.openxmlformats.org/officeDocument/2006/relationships" xmlns:m="http://schemas.openxmlformats.org/officeDocument/2006/math" xmlns:v="urn:schemas-microsoft-com:vml" xmlns:wp14="http://schemas.microsoft.com/office/word/2010/wordprocessingDrawing" xmlns:wp="http://schemas.openxmlformats.org/drawingml/2006/wordprocessingDrawing" xmlns:w10="urn:schemas-microsoft-com:office:word" xmlns:w="http://schemas.openxmlformats.org/wordprocessingml/2006/main" xmlns:w14="http://schemas.microsoft.com/office/word/2010/wordml" xmlns:w15="http://schemas.microsoft.com/office/word/2012/wordml" xmlns:w16cex="http://schemas.microsoft.com/office/word/2018/wordml/cex" xmlns:w16cid="http://schemas.microsoft.com/office/word/2016/wordml/cid" xmlns:w16="http://schemas.microsoft.com/office/word/2018/wordml" xmlns:w16sdtdh="http://schemas.microsoft.com/office/word/2020/wordml/sdtdatahash" xmlns:w16se="http://schemas.microsoft.com/office/word/2015/wordml/symex" xmlns:wpg="http://schemas.microsoft.com/office/word/2010/wordprocessingGroup" xmlns:wpi="http://schemas.microsoft.com/office/word/2010/wordprocessingInk" xmlns:wne="http://schemas.microsoft.com/office/word/2006/wordml" xmlns:wps="http://schemas.microsoft.com/office/word/2010/wordprocessingShape" mc:Ignorable="w14 w15 w16se w16cid w16 w16cex w16sdtdh wp14">
+<w:document xmlns:wpc="http://schemas.microsoft.com/office/word/2010/wordprocessingCanvas" xmlns:mc="http://schemas.openxmlformats.org/markup-compatibility/2006" xmlns:o="urn:schemas-microsoft-com:office:office" xmlns:r="http://schemas.openxmlformats.org/officeDocument/2006/relationships" xmlns:m="http://schemas.openxmlformats.org/officeDocument/2006/math" xmlns:v="urn:schemas-microsoft-com:vml" xmlns:wp14="http://schemas.microsoft.com/office/word/2010/wordprocessingDrawing" xmlns:wp="http://schemas.openxmlformats.org/drawingml/2006/wordprocessingDrawing" xmlns:w10="urn:schemas-microsoft-com:office:word" xmlns:w="http://schemas.openxmlformats.org/wordprocessingml/2006/main" xmlns:w14="http://schemas.microsoft.com/office/word/2010/wordml" xmlns:w15="http://schemas.microsoft.com/office/word/2012/wordml" xmlns:wpg="http://schemas.microsoft.com/office/word/2010/wordprocessingGroup" xmlns:wpi="http://schemas.microsoft.com/office/word/2010/wordprocessingInk" xmlns:wne="http://schemas.microsoft.com/office/word/2006/wordml" xmlns:wps="http://schemas.microsoft.com/office/word/2010/wordprocessingShape" mc:Ignorable="w14 w15 wp14">
   <w:body>
     <w:p>
       <w:pPr>
@@ -490,6 +490,7 @@
           <w:lang w:val="en-US"/>
         </w:rPr>
       </w:pPr>
+      <w:proofErr w:type="spellStart"/>
       <w:r>
         <w:rPr>
           <w:rFonts w:ascii="Arial" w:hAnsi="Arial" w:cs="Arial"/>
@@ -498,6 +499,7 @@
         </w:rPr>
         <w:t>Alumno</w:t>
       </w:r>
+      <w:proofErr w:type="spellEnd"/>
     </w:p>
     <w:p>
       <w:pPr>
@@ -512,6 +514,7 @@
           <w:lang w:val="en-US"/>
         </w:rPr>
       </w:pPr>
+      <w:proofErr w:type="spellStart"/>
       <w:r>
         <w:rPr>
           <w:rFonts w:ascii="Arial" w:hAnsi="Arial" w:cs="Arial"/>
@@ -519,8 +522,69 @@
           <w:sz w:val="24"/>
           <w:lang w:val="en-US"/>
         </w:rPr>
-        <w:t>Kenet Efraín Cuyuch Joj</w:t>
-      </w:r>
+        <w:t>Kenet</w:t>
+      </w:r>
+      <w:proofErr w:type="spellEnd"/>
+      <w:r>
+        <w:rPr>
+          <w:rFonts w:ascii="Arial" w:hAnsi="Arial" w:cs="Arial"/>
+          <w:b/>
+          <w:sz w:val="24"/>
+          <w:lang w:val="en-US"/>
+        </w:rPr>
+        <w:t xml:space="preserve"> </w:t>
+      </w:r>
+      <w:proofErr w:type="spellStart"/>
+      <w:r>
+        <w:rPr>
+          <w:rFonts w:ascii="Arial" w:hAnsi="Arial" w:cs="Arial"/>
+          <w:b/>
+          <w:sz w:val="24"/>
+          <w:lang w:val="en-US"/>
+        </w:rPr>
+        <w:t>Efraín</w:t>
+      </w:r>
+      <w:proofErr w:type="spellEnd"/>
+      <w:r>
+        <w:rPr>
+          <w:rFonts w:ascii="Arial" w:hAnsi="Arial" w:cs="Arial"/>
+          <w:b/>
+          <w:sz w:val="24"/>
+          <w:lang w:val="en-US"/>
+        </w:rPr>
+        <w:t xml:space="preserve"> </w:t>
+      </w:r>
+      <w:proofErr w:type="spellStart"/>
+      <w:r>
+        <w:rPr>
+          <w:rFonts w:ascii="Arial" w:hAnsi="Arial" w:cs="Arial"/>
+          <w:b/>
+          <w:sz w:val="24"/>
+          <w:lang w:val="en-US"/>
+        </w:rPr>
+        <w:t>Cuyuch</w:t>
+      </w:r>
+      <w:proofErr w:type="spellEnd"/>
+      <w:r>
+        <w:rPr>
+          <w:rFonts w:ascii="Arial" w:hAnsi="Arial" w:cs="Arial"/>
+          <w:b/>
+          <w:sz w:val="24"/>
+          <w:lang w:val="en-US"/>
+        </w:rPr>
+        <w:t xml:space="preserve"> </w:t>
+      </w:r>
+      <w:proofErr w:type="spellStart"/>
+      <w:r>
+        <w:rPr>
+          <w:rFonts w:ascii="Arial" w:hAnsi="Arial" w:cs="Arial"/>
+          <w:b/>
+          <w:sz w:val="24"/>
+          <w:lang w:val="en-US"/>
+        </w:rPr>
+        <w:t>Joj</w:t>
+      </w:r>
+      <w:proofErr w:type="spellEnd"/>
     </w:p>
     <w:p>
       <w:pPr>
@@ -734,14 +798,52 @@
                 <w:lang w:val="es-ES"/>
               </w:rPr>
             </w:pPr>
+            <w:proofErr w:type="spellStart"/>
             <w:r>
               <w:rPr>
                 <w:rFonts w:ascii="Arial" w:eastAsiaTheme="minorHAnsi" w:hAnsi="Arial" w:cs="Arial"/>
                 <w:sz w:val="24"/>
                 <w:lang w:val="es-ES"/>
               </w:rPr>
-              <w:t>Kenet Efraín Cuyuch Joj</w:t>
+              <w:t>Kenet</w:t>
             </w:r>
+            <w:proofErr w:type="spellEnd"/>
+            <w:r>
+              <w:rPr>
+                <w:rFonts w:ascii="Arial" w:eastAsiaTheme="minorHAnsi" w:hAnsi="Arial" w:cs="Arial"/>
+                <w:sz w:val="24"/>
+                <w:lang w:val="es-ES"/>
+              </w:rPr>
+              <w:t xml:space="preserve"> Efraín </w:t>
+            </w:r>
+            <w:proofErr w:type="spellStart"/>
+            <w:r>
+              <w:rPr>
+                <w:rFonts w:ascii="Arial" w:eastAsiaTheme="minorHAnsi" w:hAnsi="Arial" w:cs="Arial"/>
+                <w:sz w:val="24"/>
+                <w:lang w:val="es-ES"/>
+              </w:rPr>
+              <w:t>Cuyuch</w:t>
+            </w:r>
+            <w:proofErr w:type="spellEnd"/>
+            <w:r>
+              <w:rPr>
+                <w:rFonts w:ascii="Arial" w:eastAsiaTheme="minorHAnsi" w:hAnsi="Arial" w:cs="Arial"/>
+                <w:sz w:val="24"/>
+                <w:lang w:val="es-ES"/>
+              </w:rPr>
+              <w:t xml:space="preserve"> </w:t>
+            </w:r>
+            <w:proofErr w:type="spellStart"/>
+            <w:r>
+              <w:rPr>
+                <w:rFonts w:ascii="Arial" w:eastAsiaTheme="minorHAnsi" w:hAnsi="Arial" w:cs="Arial"/>
+                <w:sz w:val="24"/>
+                <w:lang w:val="es-ES"/>
+              </w:rPr>
+              <w:t>Joj</w:t>
+            </w:r>
+            <w:proofErr w:type="spellEnd"/>
           </w:p>
         </w:tc>
         <w:tc>
@@ -756,12 +858,21 @@
                 <w:sz w:val="24"/>
               </w:rPr>
             </w:pPr>
+            <w:proofErr w:type="spellStart"/>
             <w:r>
               <w:rPr>
                 <w:rFonts w:ascii="Arial" w:eastAsiaTheme="minorHAnsi" w:hAnsi="Arial" w:cs="Arial"/>
                 <w:sz w:val="24"/>
               </w:rPr>
-              <w:t>Scrum master</w:t>
+              <w:t>Scrum</w:t>
+            </w:r>
+            <w:proofErr w:type="spellEnd"/>
+            <w:r>
+              <w:rPr>
+                <w:rFonts w:ascii="Arial" w:eastAsiaTheme="minorHAnsi" w:hAnsi="Arial" w:cs="Arial"/>
+                <w:sz w:val="24"/>
+              </w:rPr>
+              <w:t xml:space="preserve"> master</w:t>
             </w:r>
           </w:p>
         </w:tc>
@@ -784,8 +895,24 @@
                 <w:rFonts w:ascii="Arial" w:eastAsiaTheme="minorHAnsi" w:hAnsi="Arial" w:cs="Arial"/>
                 <w:sz w:val="24"/>
               </w:rPr>
-              <w:t>Ricardo Alejandro Hernández Hernández</w:t>
+              <w:t>Ricar</w:t>
             </w:r>
+            <w:r>
+              <w:rPr>
+                <w:rFonts w:ascii="Arial" w:eastAsiaTheme="minorHAnsi" w:hAnsi="Arial" w:cs="Arial"/>
+                <w:sz w:val="24"/>
+              </w:rPr>
+              <w:t xml:space="preserve">do Alejandro Hernández </w:t>
+            </w:r>
+            <w:proofErr w:type="spellStart"/>
+            <w:r>
+              <w:rPr>
+                <w:rFonts w:ascii="Arial" w:eastAsiaTheme="minorHAnsi" w:hAnsi="Arial" w:cs="Arial"/>
+                <w:sz w:val="24"/>
+              </w:rPr>
+              <w:t>Hernandez</w:t>
+            </w:r>
+            <w:proofErr w:type="spellEnd"/>
           </w:p>
         </w:tc>
         <w:tc>
@@ -823,13 +950,47 @@
                 <w:sz w:val="24"/>
               </w:rPr>
             </w:pPr>
+            <w:proofErr w:type="spellStart"/>
             <w:r>
               <w:rPr>
                 <w:rFonts w:ascii="Arial" w:eastAsiaTheme="minorHAnsi" w:hAnsi="Arial" w:cs="Arial"/>
                 <w:sz w:val="24"/>
               </w:rPr>
-              <w:t>Jose Enrique cuc cutz</w:t>
+              <w:t>Jose</w:t>
             </w:r>
+            <w:proofErr w:type="spellEnd"/>
+            <w:r>
+              <w:rPr>
+                <w:rFonts w:ascii="Arial" w:eastAsiaTheme="minorHAnsi" w:hAnsi="Arial" w:cs="Arial"/>
+                <w:sz w:val="24"/>
+              </w:rPr>
+              <w:t xml:space="preserve"> Enrique </w:t>
+            </w:r>
+            <w:proofErr w:type="spellStart"/>
+            <w:r>
+              <w:rPr>
+                <w:rFonts w:ascii="Arial" w:eastAsiaTheme="minorHAnsi" w:hAnsi="Arial" w:cs="Arial"/>
+                <w:sz w:val="24"/>
+              </w:rPr>
+              <w:t>cuc</w:t>
+            </w:r>
+            <w:proofErr w:type="spellEnd"/>
+            <w:r>
+              <w:rPr>
+                <w:rFonts w:ascii="Arial" w:eastAsiaTheme="minorHAnsi" w:hAnsi="Arial" w:cs="Arial"/>
+                <w:sz w:val="24"/>
+              </w:rPr>
+              <w:t xml:space="preserve"> </w:t>
+            </w:r>
+            <w:proofErr w:type="spellStart"/>
+            <w:r>
+              <w:rPr>
+                <w:rFonts w:ascii="Arial" w:eastAsiaTheme="minorHAnsi" w:hAnsi="Arial" w:cs="Arial"/>
+                <w:sz w:val="24"/>
+              </w:rPr>
+              <w:t>cutz</w:t>
+            </w:r>
+            <w:proofErr w:type="spellEnd"/>
           </w:p>
         </w:tc>
         <w:tc>
@@ -867,12 +1028,21 @@
                 <w:sz w:val="24"/>
               </w:rPr>
             </w:pPr>
+            <w:proofErr w:type="spellStart"/>
             <w:r>
               <w:rPr>
                 <w:rFonts w:ascii="Arial" w:eastAsiaTheme="minorHAnsi" w:hAnsi="Arial" w:cs="Arial"/>
                 <w:sz w:val="24"/>
               </w:rPr>
-              <w:t>Angel Gabriel Ernesto Grijalva Castro</w:t>
+              <w:t>Angel</w:t>
+            </w:r>
+            <w:proofErr w:type="spellEnd"/>
+            <w:r>
+              <w:rPr>
+                <w:rFonts w:ascii="Arial" w:eastAsiaTheme="minorHAnsi" w:hAnsi="Arial" w:cs="Arial"/>
+                <w:sz w:val="24"/>
+              </w:rPr>
+              <w:t xml:space="preserve"> Gabriel Ernesto Grijalva Castro</w:t>
             </w:r>
           </w:p>
         </w:tc>
@@ -886,14 +1056,12 @@
               <w:rPr>
                 <w:rFonts w:ascii="Arial" w:eastAsiaTheme="minorHAnsi" w:hAnsi="Arial" w:cs="Arial"/>
                 <w:sz w:val="24"/>
-                <w:u w:val="single"/>
               </w:rPr>
             </w:pPr>
             <w:r>
               <w:rPr>
                 <w:rFonts w:ascii="Arial" w:eastAsiaTheme="minorHAnsi" w:hAnsi="Arial" w:cs="Arial"/>
                 <w:sz w:val="24"/>
-                <w:u w:val="single"/>
               </w:rPr>
               <w:t>Programador</w:t>
             </w:r>
@@ -913,12 +1081,37 @@
                 <w:sz w:val="24"/>
               </w:rPr>
             </w:pPr>
+            <w:proofErr w:type="spellStart"/>
             <w:r>
               <w:rPr>
                 <w:rFonts w:ascii="Arial" w:eastAsiaTheme="minorHAnsi" w:hAnsi="Arial" w:cs="Arial"/>
                 <w:sz w:val="24"/>
               </w:rPr>
-              <w:t>Angel Gahel Padilla Pacheco</w:t>
+              <w:t>Angel</w:t>
+            </w:r>
+            <w:proofErr w:type="spellEnd"/>
+            <w:r>
+              <w:rPr>
+                <w:rFonts w:ascii="Arial" w:eastAsiaTheme="minorHAnsi" w:hAnsi="Arial" w:cs="Arial"/>
+                <w:sz w:val="24"/>
+              </w:rPr>
+              <w:t xml:space="preserve"> </w:t>
+            </w:r>
+            <w:proofErr w:type="spellStart"/>
+            <w:r>
+              <w:rPr>
+                <w:rFonts w:ascii="Arial" w:eastAsiaTheme="minorHAnsi" w:hAnsi="Arial" w:cs="Arial"/>
+                <w:sz w:val="24"/>
+              </w:rPr>
+              <w:t>Gahel</w:t>
+            </w:r>
+            <w:proofErr w:type="spellEnd"/>
+            <w:r>
+              <w:rPr>
+                <w:rFonts w:ascii="Arial" w:eastAsiaTheme="minorHAnsi" w:hAnsi="Arial" w:cs="Arial"/>
+                <w:sz w:val="24"/>
+              </w:rPr>
+              <w:t xml:space="preserve"> Padilla Pacheco</w:t>
             </w:r>
           </w:p>
         </w:tc>
@@ -957,6 +1150,38 @@
                 <w:sz w:val="24"/>
               </w:rPr>
             </w:pPr>
+            <w:proofErr w:type="spellStart"/>
+            <w:r>
+              <w:rPr>
+                <w:rFonts w:ascii="Arial" w:eastAsiaTheme="minorHAnsi" w:hAnsi="Arial" w:cs="Arial"/>
+                <w:sz w:val="24"/>
+              </w:rPr>
+              <w:t>Osman</w:t>
+            </w:r>
+            <w:proofErr w:type="spellEnd"/>
+            <w:r>
+              <w:rPr>
+                <w:rFonts w:ascii="Arial" w:eastAsiaTheme="minorHAnsi" w:hAnsi="Arial" w:cs="Arial"/>
+                <w:sz w:val="24"/>
+              </w:rPr>
+              <w:t xml:space="preserve"> </w:t>
+            </w:r>
+            <w:proofErr w:type="spellStart"/>
+            <w:r>
+              <w:rPr>
+                <w:rFonts w:ascii="Arial" w:eastAsiaTheme="minorHAnsi" w:hAnsi="Arial" w:cs="Arial"/>
+                <w:sz w:val="24"/>
+              </w:rPr>
+              <w:t>Emmanuell</w:t>
+            </w:r>
+            <w:proofErr w:type="spellEnd"/>
+            <w:r>
+              <w:rPr>
+                <w:rFonts w:ascii="Arial" w:eastAsiaTheme="minorHAnsi" w:hAnsi="Arial" w:cs="Arial"/>
+                <w:sz w:val="24"/>
+              </w:rPr>
+              <w:t xml:space="preserve"> Veliz Guzmán</w:t>
+            </w:r>
           </w:p>
         </w:tc>
         <w:tc>
@@ -971,6 +1196,13 @@
                 <w:sz w:val="24"/>
               </w:rPr>
             </w:pPr>
+            <w:r>
+              <w:rPr>
+                <w:rFonts w:ascii="Arial" w:eastAsiaTheme="minorHAnsi" w:hAnsi="Arial" w:cs="Arial"/>
+                <w:sz w:val="24"/>
+              </w:rPr>
+              <w:t>Programador</w:t>
+            </w:r>
           </w:p>
         </w:tc>
       </w:tr>
@@ -987,6 +1219,38 @@
                 <w:sz w:val="24"/>
               </w:rPr>
             </w:pPr>
+            <w:r>
+              <w:rPr>
+                <w:rFonts w:ascii="Arial" w:eastAsiaTheme="minorHAnsi" w:hAnsi="Arial" w:cs="Arial"/>
+                <w:sz w:val="24"/>
+              </w:rPr>
+              <w:t xml:space="preserve">Carlos Alejandro </w:t>
+            </w:r>
+            <w:proofErr w:type="spellStart"/>
+            <w:r>
+              <w:rPr>
+                <w:rFonts w:ascii="Arial" w:eastAsiaTheme="minorHAnsi" w:hAnsi="Arial" w:cs="Arial"/>
+                <w:sz w:val="24"/>
+              </w:rPr>
+              <w:t>Patal</w:t>
+            </w:r>
+            <w:proofErr w:type="spellEnd"/>
+            <w:r>
+              <w:rPr>
+                <w:rFonts w:ascii="Arial" w:eastAsiaTheme="minorHAnsi" w:hAnsi="Arial" w:cs="Arial"/>
+                <w:sz w:val="24"/>
+              </w:rPr>
+              <w:t xml:space="preserve"> </w:t>
+            </w:r>
+            <w:proofErr w:type="spellStart"/>
+            <w:r>
+              <w:rPr>
+                <w:rFonts w:ascii="Arial" w:eastAsiaTheme="minorHAnsi" w:hAnsi="Arial" w:cs="Arial"/>
+                <w:sz w:val="24"/>
+              </w:rPr>
+              <w:t>Choc</w:t>
+            </w:r>
+            <w:proofErr w:type="spellEnd"/>
           </w:p>
         </w:tc>
         <w:tc>
@@ -1001,6 +1265,13 @@
                 <w:sz w:val="24"/>
               </w:rPr>
             </w:pPr>
+            <w:r>
+              <w:rPr>
+                <w:rFonts w:ascii="Arial" w:eastAsiaTheme="minorHAnsi" w:hAnsi="Arial" w:cs="Arial"/>
+                <w:sz w:val="24"/>
+              </w:rPr>
+              <w:t>Programador</w:t>
+            </w:r>
           </w:p>
         </w:tc>
       </w:tr>
@@ -1017,6 +1288,13 @@
                 <w:sz w:val="24"/>
               </w:rPr>
             </w:pPr>
+            <w:r>
+              <w:rPr>
+                <w:rFonts w:ascii="Arial" w:eastAsiaTheme="minorHAnsi" w:hAnsi="Arial" w:cs="Arial"/>
+                <w:sz w:val="24"/>
+              </w:rPr>
+              <w:t>Carlos Enrique López Quino</w:t>
+            </w:r>
           </w:p>
         </w:tc>
         <w:tc>
@@ -1031,6 +1309,13 @@
                 <w:sz w:val="24"/>
               </w:rPr>
             </w:pPr>
+            <w:r>
+              <w:rPr>
+                <w:rFonts w:ascii="Arial" w:eastAsiaTheme="minorHAnsi" w:hAnsi="Arial" w:cs="Arial"/>
+                <w:sz w:val="24"/>
+              </w:rPr>
+              <w:t>Programador</w:t>
+            </w:r>
           </w:p>
         </w:tc>
       </w:tr>
@@ -1048,6 +1333,34 @@
                 <w:szCs w:val="24"/>
               </w:rPr>
             </w:pPr>
+            <w:proofErr w:type="spellStart"/>
+            <w:r>
+              <w:rPr>
+                <w:rFonts w:ascii="Arial" w:eastAsiaTheme="minorEastAsia" w:hAnsi="Arial" w:cs="Arial"/>
+                <w:sz w:val="24"/>
+                <w:szCs w:val="24"/>
+              </w:rPr>
+              <w:t>Benjamin</w:t>
+            </w:r>
+            <w:proofErr w:type="spellEnd"/>
+            <w:r>
+              <w:rPr>
+                <w:rFonts w:ascii="Arial" w:eastAsiaTheme="minorEastAsia" w:hAnsi="Arial" w:cs="Arial"/>
+                <w:sz w:val="24"/>
+                <w:szCs w:val="24"/>
+              </w:rPr>
+              <w:t xml:space="preserve"> Eli Argueta </w:t>
+            </w:r>
+            <w:proofErr w:type="spellStart"/>
+            <w:r>
+              <w:rPr>
+                <w:rFonts w:ascii="Arial" w:eastAsiaTheme="minorEastAsia" w:hAnsi="Arial" w:cs="Arial"/>
+                <w:sz w:val="24"/>
+                <w:szCs w:val="24"/>
+              </w:rPr>
+              <w:t>Caal</w:t>
+            </w:r>
+            <w:proofErr w:type="spellEnd"/>
           </w:p>
         </w:tc>
         <w:tc>
@@ -1063,6 +1376,13 @@
                 <w:szCs w:val="24"/>
               </w:rPr>
             </w:pPr>
+            <w:r>
+              <w:rPr>
+                <w:rFonts w:ascii="Arial" w:eastAsiaTheme="minorHAnsi" w:hAnsi="Arial" w:cs="Arial"/>
+                <w:sz w:val="24"/>
+              </w:rPr>
+              <w:t>Programador</w:t>
+            </w:r>
           </w:p>
         </w:tc>
       </w:tr>
@@ -1079,6 +1399,22 @@
                 <w:sz w:val="24"/>
               </w:rPr>
             </w:pPr>
+            <w:proofErr w:type="spellStart"/>
+            <w:r>
+              <w:rPr>
+                <w:rFonts w:ascii="Arial" w:eastAsiaTheme="minorHAnsi" w:hAnsi="Arial" w:cs="Arial"/>
+                <w:sz w:val="24"/>
+              </w:rPr>
+              <w:t>Jeferson</w:t>
+            </w:r>
+            <w:proofErr w:type="spellEnd"/>
+            <w:r>
+              <w:rPr>
+                <w:rFonts w:ascii="Arial" w:eastAsiaTheme="minorHAnsi" w:hAnsi="Arial" w:cs="Arial"/>
+                <w:sz w:val="24"/>
+              </w:rPr>
+              <w:t xml:space="preserve"> André Cano López</w:t>
+            </w:r>
           </w:p>
         </w:tc>
         <w:tc>
@@ -1093,6 +1429,13 @@
                 <w:sz w:val="24"/>
               </w:rPr>
             </w:pPr>
+            <w:r>
+              <w:rPr>
+                <w:rFonts w:ascii="Arial" w:eastAsiaTheme="minorHAnsi" w:hAnsi="Arial" w:cs="Arial"/>
+                <w:sz w:val="24"/>
+              </w:rPr>
+              <w:t>Programador</w:t>
+            </w:r>
           </w:p>
         </w:tc>
       </w:tr>
@@ -1109,6 +1452,52 @@
                 <w:sz w:val="24"/>
               </w:rPr>
             </w:pPr>
+            <w:r>
+              <w:rPr>
+                <w:rFonts w:ascii="Arial" w:eastAsiaTheme="minorHAnsi" w:hAnsi="Arial" w:cs="Arial"/>
+                <w:sz w:val="24"/>
+              </w:rPr>
+              <w:t xml:space="preserve">Franklin </w:t>
+            </w:r>
+            <w:proofErr w:type="spellStart"/>
+            <w:r>
+              <w:rPr>
+                <w:rFonts w:ascii="Arial" w:eastAsiaTheme="minorHAnsi" w:hAnsi="Arial" w:cs="Arial"/>
+                <w:sz w:val="24"/>
+              </w:rPr>
+              <w:t>Stev</w:t>
+            </w:r>
+            <w:proofErr w:type="spellEnd"/>
+            <w:r>
+              <w:rPr>
+                <w:rFonts w:ascii="Arial" w:eastAsiaTheme="minorHAnsi" w:hAnsi="Arial" w:cs="Arial"/>
+                <w:sz w:val="24"/>
+              </w:rPr>
+              <w:t xml:space="preserve"> </w:t>
+            </w:r>
+            <w:proofErr w:type="spellStart"/>
+            <w:r>
+              <w:rPr>
+                <w:rFonts w:ascii="Arial" w:eastAsiaTheme="minorHAnsi" w:hAnsi="Arial" w:cs="Arial"/>
+                <w:sz w:val="24"/>
+              </w:rPr>
+              <w:t>Paiz</w:t>
+            </w:r>
+            <w:proofErr w:type="spellEnd"/>
+            <w:r>
+              <w:rPr>
+                <w:rFonts w:ascii="Arial" w:eastAsiaTheme="minorHAnsi" w:hAnsi="Arial" w:cs="Arial"/>
+                <w:sz w:val="24"/>
+              </w:rPr>
+              <w:t xml:space="preserve"> </w:t>
+            </w:r>
+            <w:r>
+              <w:rPr>
+                <w:rFonts w:ascii="Arial" w:eastAsiaTheme="minorHAnsi" w:hAnsi="Arial" w:cs="Arial"/>
+                <w:sz w:val="24"/>
+              </w:rPr>
+              <w:t>Chávez</w:t>
+            </w:r>
           </w:p>
         </w:tc>
         <w:tc>
@@ -1123,6 +1512,13 @@
                 <w:sz w:val="24"/>
               </w:rPr>
             </w:pPr>
+            <w:r>
+              <w:rPr>
+                <w:rFonts w:ascii="Arial" w:eastAsiaTheme="minorHAnsi" w:hAnsi="Arial" w:cs="Arial"/>
+                <w:sz w:val="24"/>
+              </w:rPr>
+              <w:t>Programador</w:t>
+            </w:r>
           </w:p>
         </w:tc>
       </w:tr>
@@ -1166,6 +1562,3106 @@
         </w:rPr>
       </w:pPr>
     </w:p>
+    <w:p>
+      <w:pPr>
+        <w:jc w:val="center"/>
+        <w:rPr>
+          <w:rFonts w:ascii="Arial" w:eastAsiaTheme="minorHAnsi" w:hAnsi="Arial" w:cs="Arial"/>
+          <w:b/>
+          <w:sz w:val="44"/>
+          <w:szCs w:val="44"/>
+        </w:rPr>
+      </w:pPr>
+      <w:r>
+        <w:rPr>
+          <w:rFonts w:ascii="Arial" w:eastAsiaTheme="minorHAnsi" w:hAnsi="Arial" w:cs="Arial"/>
+          <w:b/>
+          <w:sz w:val="44"/>
+          <w:szCs w:val="44"/>
+        </w:rPr>
+        <w:t>Historias de Usuario</w:t>
+      </w:r>
+    </w:p>
+    <w:p>
+      <w:pPr>
+        <w:rPr>
+          <w:rFonts w:ascii="Arial" w:eastAsiaTheme="minorHAnsi" w:hAnsi="Arial" w:cs="Arial"/>
+          <w:b/>
+          <w:sz w:val="20"/>
+          <w:szCs w:val="20"/>
+        </w:rPr>
+      </w:pPr>
+    </w:p>
+    <w:p>
+      <w:pPr>
+        <w:rPr>
+          <w:rFonts w:ascii="Arial" w:eastAsiaTheme="minorHAnsi" w:hAnsi="Arial" w:cs="Arial"/>
+          <w:b/>
+          <w:sz w:val="20"/>
+          <w:szCs w:val="20"/>
+          <w:u w:val="single"/>
+        </w:rPr>
+      </w:pPr>
+      <w:proofErr w:type="spellStart"/>
+      <w:proofErr w:type="gramStart"/>
+      <w:r>
+        <w:rPr>
+          <w:rFonts w:ascii="Arial" w:eastAsiaTheme="minorHAnsi" w:hAnsi="Arial" w:cs="Arial"/>
+          <w:b/>
+          <w:sz w:val="20"/>
+          <w:szCs w:val="20"/>
+        </w:rPr>
+        <w:t>Tupla</w:t>
+      </w:r>
+      <w:proofErr w:type="spellEnd"/>
+      <w:r>
+        <w:rPr>
+          <w:rFonts w:ascii="Arial" w:eastAsiaTheme="minorHAnsi" w:hAnsi="Arial" w:cs="Arial"/>
+          <w:b/>
+          <w:sz w:val="20"/>
+          <w:szCs w:val="20"/>
+        </w:rPr>
+        <w:t xml:space="preserve"> :</w:t>
+      </w:r>
+      <w:proofErr w:type="gramEnd"/>
+      <w:r>
+        <w:rPr>
+          <w:rFonts w:ascii="Arial" w:eastAsiaTheme="minorHAnsi" w:hAnsi="Arial" w:cs="Arial"/>
+          <w:b/>
+          <w:sz w:val="20"/>
+          <w:szCs w:val="20"/>
+        </w:rPr>
+        <w:t xml:space="preserve"> Reserva</w:t>
+      </w:r>
+    </w:p>
+    <w:p>
+      <w:r>
+        <w:t>HUCP-001 Realizar Nueva Reserva</w:t>
+      </w:r>
+    </w:p>
+    <w:p>
+      <w:r>
+        <w:t>Como: Un invitado</w:t>
+      </w:r>
+    </w:p>
+    <w:p>
+      <w:r>
+        <w:t>Quiero: Seleccionar una propiedad, elegir mis fechas de inicio y fin, y confirmar una reserva</w:t>
+      </w:r>
+    </w:p>
+    <w:p>
+      <w:r>
+        <w:t>Para: Asegurar mi estancia en la propiedad deseada.</w:t>
+      </w:r>
+    </w:p>
+    <w:p/>
+    <w:p>
+      <w:r>
+        <w:t>HUCP-002 Gestionar Mis Reservas</w:t>
+      </w:r>
+    </w:p>
+    <w:p>
+      <w:r>
+        <w:t>Como: Un invitado o un anfitrión</w:t>
+      </w:r>
+    </w:p>
+    <w:p>
+      <w:r>
+        <w:t>Quiero: Ver el estado de mis reservas (confirmado, cancelado, completado) y tener la opción de modificar o cancelar una reserva si es necesario</w:t>
+      </w:r>
+    </w:p>
+    <w:p>
+      <w:r>
+        <w:t>Para: Tener control y visibilidad sobre mis estancias o la ocupación de mi propiedad.</w:t>
+      </w:r>
+    </w:p>
+    <w:p/>
+    <w:p>
+      <w:r>
+        <w:t>HUCP-003 Consultar Disponibilidad y Precios de Propiedades</w:t>
+      </w:r>
+    </w:p>
+    <w:p>
+      <w:r>
+        <w:t>Como: Un invitado</w:t>
+      </w:r>
+    </w:p>
+    <w:p>
+      <w:r>
+        <w:t>Quiero: Buscar propiedades y ver su precio por día y disponibilidad en un rango de fechas</w:t>
+      </w:r>
+    </w:p>
+    <w:p>
+      <w:r>
+        <w:t>Para: Encontrar la propiedad que mejor se adapte a mis necesidades y presupuesto para mis fechas de viaje.</w:t>
+      </w:r>
+    </w:p>
+    <w:p/>
+    <w:p/>
+    <w:p/>
+    <w:p/>
+    <w:p/>
+    <w:p>
+      <w:pPr>
+        <w:rPr>
+          <w:b/>
+        </w:rPr>
+      </w:pPr>
+      <w:proofErr w:type="spellStart"/>
+      <w:r>
+        <w:rPr>
+          <w:b/>
+        </w:rPr>
+        <w:lastRenderedPageBreak/>
+        <w:t>Tupla</w:t>
+      </w:r>
+      <w:proofErr w:type="spellEnd"/>
+      <w:r>
+        <w:rPr>
+          <w:b/>
+        </w:rPr>
+        <w:t>: Empleados</w:t>
+      </w:r>
+    </w:p>
+    <w:p>
+      <w:pPr>
+        <w:rPr>
+          <w:b/>
+          <w:color w:val="0070C0"/>
+          <w:u w:val="single"/>
+        </w:rPr>
+      </w:pPr>
+      <w:r>
+        <w:rPr>
+          <w:b/>
+          <w:color w:val="0070C0"/>
+          <w:u w:val="single"/>
+        </w:rPr>
+        <w:t>HU</w:t>
+      </w:r>
+      <w:r>
+        <w:rPr>
+          <w:b/>
+          <w:color w:val="0070C0"/>
+          <w:u w:val="single"/>
+        </w:rPr>
+        <w:t>FP-004</w:t>
+      </w:r>
+      <w:r>
+        <w:rPr>
+          <w:b/>
+          <w:color w:val="0070C0"/>
+          <w:u w:val="single"/>
+        </w:rPr>
+        <w:t xml:space="preserve"> </w:t>
+      </w:r>
+      <w:r>
+        <w:rPr>
+          <w:b/>
+          <w:color w:val="0070C0"/>
+        </w:rPr>
+        <w:t xml:space="preserve">Lista de </w:t>
+      </w:r>
+      <w:r>
+        <w:rPr>
+          <w:b/>
+          <w:color w:val="0070C0"/>
+        </w:rPr>
+        <w:t xml:space="preserve">los </w:t>
+      </w:r>
+      <w:r>
+        <w:rPr>
+          <w:b/>
+          <w:color w:val="0070C0"/>
+        </w:rPr>
+        <w:t>empleados</w:t>
+      </w:r>
+    </w:p>
+    <w:p>
+      <w:r>
+        <w:rPr>
+          <w:b/>
+        </w:rPr>
+        <w:t>Como:</w:t>
+      </w:r>
+      <w:r>
+        <w:t xml:space="preserve"> Administrador de recursos humanos</w:t>
+      </w:r>
+    </w:p>
+    <w:p>
+      <w:r>
+        <w:rPr>
+          <w:b/>
+        </w:rPr>
+        <w:t>Quiero</w:t>
+      </w:r>
+      <w:proofErr w:type="gramStart"/>
+      <w:r>
+        <w:rPr>
+          <w:b/>
+        </w:rPr>
+        <w:t xml:space="preserve">:  </w:t>
+      </w:r>
+      <w:r>
+        <w:t>Poder</w:t>
+      </w:r>
+      <w:proofErr w:type="gramEnd"/>
+      <w:r>
+        <w:t xml:space="preserve"> ver una lista de empleados activos</w:t>
+      </w:r>
+    </w:p>
+    <w:p>
+      <w:r>
+        <w:rPr>
+          <w:b/>
+        </w:rPr>
+        <w:t>Para:</w:t>
+      </w:r>
+      <w:r>
+        <w:t xml:space="preserve"> Poder gestionar de manera eficiente los recursos y asegurarme de que solo los empleados vigentes están siendo considerados en los procesos internos.</w:t>
+      </w:r>
+    </w:p>
+    <w:p/>
+    <w:p>
+      <w:pPr>
+        <w:rPr>
+          <w:b/>
+          <w:color w:val="0070C0"/>
+        </w:rPr>
+      </w:pPr>
+      <w:r>
+        <w:rPr>
+          <w:b/>
+          <w:color w:val="0070C0"/>
+          <w:u w:val="single"/>
+        </w:rPr>
+        <w:t>HU</w:t>
+      </w:r>
+      <w:r>
+        <w:rPr>
+          <w:b/>
+          <w:color w:val="0070C0"/>
+          <w:u w:val="single"/>
+        </w:rPr>
+        <w:t>FP</w:t>
+      </w:r>
+      <w:r>
+        <w:rPr>
+          <w:b/>
+          <w:color w:val="0070C0"/>
+          <w:u w:val="single"/>
+        </w:rPr>
+        <w:t>-00</w:t>
+      </w:r>
+      <w:r>
+        <w:rPr>
+          <w:b/>
+          <w:color w:val="0070C0"/>
+          <w:u w:val="single"/>
+        </w:rPr>
+        <w:t>5</w:t>
+      </w:r>
+      <w:r>
+        <w:rPr>
+          <w:b/>
+          <w:color w:val="0070C0"/>
+          <w:u w:val="single"/>
+        </w:rPr>
+        <w:t>:</w:t>
+      </w:r>
+      <w:r>
+        <w:rPr>
+          <w:b/>
+          <w:color w:val="0070C0"/>
+        </w:rPr>
+        <w:t xml:space="preserve"> Registro de nuevos empleados</w:t>
+      </w:r>
+    </w:p>
+    <w:p>
+      <w:r>
+        <w:rPr>
+          <w:b/>
+        </w:rPr>
+        <w:t>Como</w:t>
+      </w:r>
+      <w:r>
+        <w:rPr>
+          <w:b/>
+        </w:rPr>
+        <w:t>:</w:t>
+      </w:r>
+      <w:r>
+        <w:t xml:space="preserve"> Responsable de contratación</w:t>
+      </w:r>
+    </w:p>
+    <w:p>
+      <w:r>
+        <w:rPr>
+          <w:b/>
+        </w:rPr>
+        <w:t>Quiero</w:t>
+      </w:r>
+      <w:r>
+        <w:rPr>
+          <w:b/>
+        </w:rPr>
+        <w:t>:</w:t>
+      </w:r>
+      <w:r>
+        <w:t xml:space="preserve"> Poder agregar nuevos empleados con su información (nombre, apellido, correo, teléfono, cargo, fecha de contratación)</w:t>
+      </w:r>
+    </w:p>
+    <w:p>
+      <w:r>
+        <w:rPr>
+          <w:b/>
+        </w:rPr>
+        <w:t>Para</w:t>
+      </w:r>
+      <w:r>
+        <w:rPr>
+          <w:b/>
+        </w:rPr>
+        <w:t>:</w:t>
+      </w:r>
+      <w:r>
+        <w:t xml:space="preserve"> Mantener la base de datos actualizada y asegurarme de que se realice un registro adecuado y completo de todos los empleados nuevos.</w:t>
+      </w:r>
+    </w:p>
+    <w:p/>
+    <w:p>
+      <w:pPr>
+        <w:rPr>
+          <w:b/>
+          <w:color w:val="0070C0"/>
+        </w:rPr>
+      </w:pPr>
+      <w:r>
+        <w:rPr>
+          <w:b/>
+          <w:color w:val="0070C0"/>
+          <w:u w:val="single"/>
+        </w:rPr>
+        <w:t>HU</w:t>
+      </w:r>
+      <w:r>
+        <w:rPr>
+          <w:b/>
+          <w:color w:val="0070C0"/>
+          <w:u w:val="single"/>
+        </w:rPr>
+        <w:t>FP</w:t>
+      </w:r>
+      <w:r>
+        <w:rPr>
+          <w:b/>
+          <w:color w:val="0070C0"/>
+          <w:u w:val="single"/>
+        </w:rPr>
+        <w:t>-00</w:t>
+      </w:r>
+      <w:r>
+        <w:rPr>
+          <w:b/>
+          <w:color w:val="0070C0"/>
+          <w:u w:val="single"/>
+        </w:rPr>
+        <w:t>6</w:t>
+      </w:r>
+      <w:r>
+        <w:rPr>
+          <w:b/>
+          <w:color w:val="0070C0"/>
+          <w:u w:val="single"/>
+        </w:rPr>
+        <w:t>:</w:t>
+      </w:r>
+      <w:r>
+        <w:rPr>
+          <w:b/>
+          <w:color w:val="0070C0"/>
+        </w:rPr>
+        <w:t xml:space="preserve"> Actualización de la información del empleado</w:t>
+      </w:r>
+    </w:p>
+    <w:p>
+      <w:r>
+        <w:rPr>
+          <w:b/>
+        </w:rPr>
+        <w:t>Como</w:t>
+      </w:r>
+      <w:r>
+        <w:rPr>
+          <w:b/>
+        </w:rPr>
+        <w:t>:</w:t>
+      </w:r>
+      <w:r>
+        <w:t xml:space="preserve"> Gerente de departamento</w:t>
+      </w:r>
+    </w:p>
+    <w:p>
+      <w:r>
+        <w:rPr>
+          <w:b/>
+        </w:rPr>
+        <w:t>Quiero</w:t>
+      </w:r>
+      <w:r>
+        <w:rPr>
+          <w:b/>
+        </w:rPr>
+        <w:t>:</w:t>
+      </w:r>
+      <w:r>
+        <w:t xml:space="preserve"> Poder actualizar la información de los empleados (cargo, teléfono, correo)</w:t>
+      </w:r>
+    </w:p>
+    <w:p>
+      <w:r>
+        <w:rPr>
+          <w:b/>
+        </w:rPr>
+        <w:t>Para</w:t>
+      </w:r>
+      <w:r>
+        <w:t>: Asegurarme de que la base de datos siempre refleje la información más actual y optimizar la comunicación dentro del equipo.</w:t>
+      </w:r>
+    </w:p>
+    <w:p/>
+    <w:p>
+      <w:pPr>
+        <w:rPr>
+          <w:b/>
+        </w:rPr>
+      </w:pPr>
+      <w:proofErr w:type="spellStart"/>
+      <w:r>
+        <w:rPr>
+          <w:b/>
+        </w:rPr>
+        <w:t>Tupla</w:t>
+      </w:r>
+      <w:proofErr w:type="spellEnd"/>
+      <w:r>
+        <w:rPr>
+          <w:b/>
+        </w:rPr>
+        <w:t>: Pago</w:t>
+      </w:r>
+    </w:p>
+    <w:p>
+      <w:r>
+        <w:t>HURH-007 Registro de pago:</w:t>
+      </w:r>
+    </w:p>
+    <w:p>
+      <w:r>
+        <w:t>1. Como un registro de pagos</w:t>
+      </w:r>
+    </w:p>
+    <w:p>
+      <w:r>
+        <w:t>2. Quiero que registre los datos del monto</w:t>
+      </w:r>
+    </w:p>
+    <w:p>
+      <w:r>
+        <w:t>3. Para poder confirmar que los datos del monto estén registrados</w:t>
+      </w:r>
+    </w:p>
+    <w:p/>
+    <w:p>
+      <w:r>
+        <w:t>HURH-008 Validación de monto máximo</w:t>
+      </w:r>
+    </w:p>
+    <w:p>
+      <w:r>
+        <w:t xml:space="preserve">1. Como método de pago </w:t>
+      </w:r>
+    </w:p>
+    <w:p>
+      <w:r>
+        <w:t>2. Quiero que el monto sea en efectivo o en tarjeta</w:t>
+      </w:r>
+    </w:p>
+    <w:p>
+      <w:r>
+        <w:t>3. Para verificar si el monto de pago es valido</w:t>
+      </w:r>
+    </w:p>
+    <w:p/>
+    <w:p>
+      <w:r>
+        <w:t>HU</w:t>
+      </w:r>
+      <w:r>
+        <w:t>RH</w:t>
+      </w:r>
+      <w:r>
+        <w:t>-009 Generación de recibo de pago</w:t>
+      </w:r>
+    </w:p>
+    <w:p>
+      <w:r>
+        <w:t xml:space="preserve">1. Como registro de pago recibido </w:t>
+      </w:r>
+    </w:p>
+    <w:p>
+      <w:r>
+        <w:lastRenderedPageBreak/>
+        <w:t>2. Quiero que me den la información del monto de pago</w:t>
+      </w:r>
+    </w:p>
+    <w:p>
+      <w:r>
+        <w:t>3. Para que registre el recibo y se almacene en el sistema</w:t>
+      </w:r>
+      <w:r>
+        <w:br/>
+      </w:r>
+    </w:p>
+    <w:p>
+      <w:pPr>
+        <w:rPr>
+          <w:b/>
+        </w:rPr>
+      </w:pPr>
+      <w:r>
+        <w:br/>
+      </w:r>
+      <w:proofErr w:type="spellStart"/>
+      <w:r>
+        <w:rPr>
+          <w:b/>
+        </w:rPr>
+        <w:t>TUPLA</w:t>
+      </w:r>
+      <w:proofErr w:type="gramStart"/>
+      <w:r>
+        <w:rPr>
+          <w:b/>
+        </w:rPr>
+        <w:t>:Servicios</w:t>
+      </w:r>
+      <w:proofErr w:type="spellEnd"/>
+      <w:proofErr w:type="gramEnd"/>
+    </w:p>
+    <w:p>
+      <w:pPr>
+        <w:rPr>
+          <w:b/>
+        </w:rPr>
+      </w:pPr>
+      <w:r>
+        <w:t>HUJC-010</w:t>
+      </w:r>
+    </w:p>
+    <w:p>
+      <w:pPr>
+        <w:pStyle w:val="paragraph"/>
+        <w:spacing w:before="0" w:beforeAutospacing="0" w:after="0" w:afterAutospacing="0"/>
+        <w:textAlignment w:val="baseline"/>
+        <w:rPr>
+          <w:rStyle w:val="eop"/>
+          <w:rFonts w:ascii="Calibri" w:eastAsia="MS Mincho" w:hAnsi="Calibri" w:cs="Calibri"/>
+          <w:sz w:val="22"/>
+          <w:szCs w:val="22"/>
+        </w:rPr>
+      </w:pPr>
+      <w:r>
+        <w:rPr>
+          <w:rStyle w:val="normaltextrun"/>
+          <w:rFonts w:ascii="Calibri" w:hAnsi="Calibri" w:cs="Calibri"/>
+          <w:sz w:val="22"/>
+          <w:szCs w:val="22"/>
+        </w:rPr>
+        <w:t>Como</w:t>
+      </w:r>
+      <w:r>
+        <w:rPr>
+          <w:rStyle w:val="normaltextrun"/>
+          <w:rFonts w:ascii="Calibri" w:hAnsi="Calibri" w:cs="Calibri"/>
+          <w:sz w:val="22"/>
+          <w:szCs w:val="22"/>
+          <w:lang w:val="es-419"/>
+        </w:rPr>
+        <w:t>:</w:t>
+      </w:r>
+      <w:r>
+        <w:rPr>
+          <w:rStyle w:val="normaltextrun"/>
+          <w:rFonts w:ascii="Calibri" w:hAnsi="Calibri" w:cs="Calibri"/>
+          <w:sz w:val="22"/>
+          <w:szCs w:val="22"/>
+        </w:rPr>
+        <w:t xml:space="preserve"> cliente </w:t>
+      </w:r>
+      <w:r>
+        <w:rPr>
+          <w:rStyle w:val="eop"/>
+          <w:rFonts w:ascii="Calibri" w:eastAsia="MS Mincho" w:hAnsi="Calibri" w:cs="Calibri"/>
+          <w:sz w:val="22"/>
+          <w:szCs w:val="22"/>
+        </w:rPr>
+        <w:t> </w:t>
+      </w:r>
+    </w:p>
+    <w:p>
+      <w:pPr>
+        <w:pStyle w:val="paragraph"/>
+        <w:spacing w:before="0" w:beforeAutospacing="0" w:after="0" w:afterAutospacing="0"/>
+        <w:textAlignment w:val="baseline"/>
+        <w:rPr>
+          <w:rFonts w:ascii="Segoe UI" w:hAnsi="Segoe UI" w:cs="Segoe UI"/>
+          <w:sz w:val="18"/>
+          <w:szCs w:val="18"/>
+        </w:rPr>
+      </w:pPr>
+    </w:p>
+    <w:p>
+      <w:pPr>
+        <w:pStyle w:val="paragraph"/>
+        <w:spacing w:before="0" w:beforeAutospacing="0" w:after="0" w:afterAutospacing="0"/>
+        <w:textAlignment w:val="baseline"/>
+        <w:rPr>
+          <w:rFonts w:ascii="Segoe UI" w:hAnsi="Segoe UI" w:cs="Segoe UI"/>
+          <w:sz w:val="18"/>
+          <w:szCs w:val="18"/>
+        </w:rPr>
+      </w:pPr>
+      <w:r>
+        <w:rPr>
+          <w:rStyle w:val="normaltextrun"/>
+          <w:rFonts w:ascii="Calibri" w:hAnsi="Calibri" w:cs="Calibri"/>
+          <w:sz w:val="22"/>
+          <w:szCs w:val="22"/>
+        </w:rPr>
+        <w:t>Quiero: ver los servicios con su nombre, descripción, horario disponible y costo extra,</w:t>
+      </w:r>
+      <w:r>
+        <w:rPr>
+          <w:rStyle w:val="eop"/>
+          <w:rFonts w:ascii="Calibri" w:eastAsia="MS Mincho" w:hAnsi="Calibri" w:cs="Calibri"/>
+          <w:sz w:val="22"/>
+          <w:szCs w:val="22"/>
+        </w:rPr>
+        <w:t> </w:t>
+      </w:r>
+    </w:p>
+    <w:p>
+      <w:pPr>
+        <w:pStyle w:val="paragraph"/>
+        <w:spacing w:before="0" w:beforeAutospacing="0" w:after="0" w:afterAutospacing="0"/>
+        <w:textAlignment w:val="baseline"/>
+        <w:rPr>
+          <w:rStyle w:val="normaltextrun"/>
+          <w:rFonts w:ascii="Calibri" w:hAnsi="Calibri" w:cs="Calibri"/>
+          <w:sz w:val="22"/>
+          <w:szCs w:val="22"/>
+        </w:rPr>
+      </w:pPr>
+    </w:p>
+    <w:p>
+      <w:pPr>
+        <w:pStyle w:val="paragraph"/>
+        <w:spacing w:before="0" w:beforeAutospacing="0" w:after="0" w:afterAutospacing="0"/>
+        <w:textAlignment w:val="baseline"/>
+        <w:rPr>
+          <w:rStyle w:val="eop"/>
+          <w:rFonts w:ascii="Calibri" w:eastAsia="MS Mincho" w:hAnsi="Calibri" w:cs="Calibri"/>
+          <w:sz w:val="22"/>
+          <w:szCs w:val="22"/>
+        </w:rPr>
+      </w:pPr>
+      <w:r>
+        <w:rPr>
+          <w:rStyle w:val="normaltextrun"/>
+          <w:rFonts w:ascii="Calibri" w:hAnsi="Calibri" w:cs="Calibri"/>
+          <w:sz w:val="22"/>
+          <w:szCs w:val="22"/>
+        </w:rPr>
+        <w:t>Para: poder elegir el servicio que mejor se adapte a mis necesidades y presupuesto.</w:t>
+      </w:r>
+      <w:r>
+        <w:rPr>
+          <w:rStyle w:val="eop"/>
+          <w:rFonts w:ascii="Calibri" w:eastAsia="MS Mincho" w:hAnsi="Calibri" w:cs="Calibri"/>
+          <w:sz w:val="22"/>
+          <w:szCs w:val="22"/>
+        </w:rPr>
+        <w:t> </w:t>
+      </w:r>
+    </w:p>
+    <w:p>
+      <w:pPr>
+        <w:pStyle w:val="paragraph"/>
+        <w:spacing w:before="0" w:beforeAutospacing="0" w:after="0" w:afterAutospacing="0"/>
+        <w:textAlignment w:val="baseline"/>
+        <w:rPr>
+          <w:rStyle w:val="eop"/>
+          <w:rFonts w:ascii="Calibri" w:eastAsia="MS Mincho" w:hAnsi="Calibri" w:cs="Calibri"/>
+          <w:sz w:val="22"/>
+          <w:szCs w:val="22"/>
+        </w:rPr>
+      </w:pPr>
+    </w:p>
+    <w:p>
+      <w:pPr>
+        <w:rPr>
+          <w:rStyle w:val="eop"/>
+          <w:b/>
+        </w:rPr>
+      </w:pPr>
+      <w:r>
+        <w:t>HUJC-011</w:t>
+      </w:r>
+    </w:p>
+    <w:p>
+      <w:pPr>
+        <w:pStyle w:val="paragraph"/>
+        <w:spacing w:before="0" w:beforeAutospacing="0" w:after="0" w:afterAutospacing="0"/>
+        <w:textAlignment w:val="baseline"/>
+        <w:rPr>
+          <w:rFonts w:ascii="Segoe UI" w:hAnsi="Segoe UI" w:cs="Segoe UI"/>
+          <w:sz w:val="18"/>
+          <w:szCs w:val="18"/>
+        </w:rPr>
+      </w:pPr>
+      <w:r>
+        <w:rPr>
+          <w:rStyle w:val="normaltextrun"/>
+          <w:rFonts w:ascii="Calibri" w:hAnsi="Calibri" w:cs="Calibri"/>
+          <w:sz w:val="22"/>
+          <w:szCs w:val="22"/>
+        </w:rPr>
+        <w:t>Como: administrador </w:t>
+      </w:r>
+      <w:r>
+        <w:rPr>
+          <w:rStyle w:val="eop"/>
+          <w:rFonts w:ascii="Calibri" w:eastAsia="MS Mincho" w:hAnsi="Calibri" w:cs="Calibri"/>
+          <w:sz w:val="22"/>
+          <w:szCs w:val="22"/>
+        </w:rPr>
+        <w:t> </w:t>
+      </w:r>
+    </w:p>
+    <w:p>
+      <w:pPr>
+        <w:pStyle w:val="paragraph"/>
+        <w:spacing w:before="0" w:beforeAutospacing="0" w:after="0" w:afterAutospacing="0"/>
+        <w:textAlignment w:val="baseline"/>
+        <w:rPr>
+          <w:rStyle w:val="normaltextrun"/>
+          <w:rFonts w:ascii="Calibri" w:hAnsi="Calibri" w:cs="Calibri"/>
+          <w:sz w:val="22"/>
+          <w:szCs w:val="22"/>
+        </w:rPr>
+      </w:pPr>
+    </w:p>
+    <w:p>
+      <w:pPr>
+        <w:pStyle w:val="paragraph"/>
+        <w:spacing w:before="0" w:beforeAutospacing="0" w:after="0" w:afterAutospacing="0"/>
+        <w:textAlignment w:val="baseline"/>
+        <w:rPr>
+          <w:rFonts w:ascii="Segoe UI" w:hAnsi="Segoe UI" w:cs="Segoe UI"/>
+          <w:sz w:val="18"/>
+          <w:szCs w:val="18"/>
+        </w:rPr>
+      </w:pPr>
+      <w:r>
+        <w:rPr>
+          <w:rStyle w:val="normaltextrun"/>
+          <w:rFonts w:ascii="Calibri" w:hAnsi="Calibri" w:cs="Calibri"/>
+          <w:sz w:val="22"/>
+          <w:szCs w:val="22"/>
+        </w:rPr>
+        <w:t>Quiero: poder activar, desactivar y modificar los datos de un servicio (nombre, descripción, horario, costo extra y tipo de servicio),</w:t>
+      </w:r>
+      <w:r>
+        <w:rPr>
+          <w:rStyle w:val="eop"/>
+          <w:rFonts w:ascii="Calibri" w:eastAsia="MS Mincho" w:hAnsi="Calibri" w:cs="Calibri"/>
+          <w:sz w:val="22"/>
+          <w:szCs w:val="22"/>
+        </w:rPr>
+        <w:t> </w:t>
+      </w:r>
+    </w:p>
+    <w:p>
+      <w:pPr>
+        <w:pStyle w:val="paragraph"/>
+        <w:spacing w:before="0" w:beforeAutospacing="0" w:after="0" w:afterAutospacing="0"/>
+        <w:textAlignment w:val="baseline"/>
+        <w:rPr>
+          <w:rStyle w:val="normaltextrun"/>
+          <w:rFonts w:ascii="Calibri" w:hAnsi="Calibri" w:cs="Calibri"/>
+          <w:sz w:val="22"/>
+          <w:szCs w:val="22"/>
+        </w:rPr>
+      </w:pPr>
+    </w:p>
+    <w:p>
+      <w:pPr>
+        <w:pStyle w:val="paragraph"/>
+        <w:spacing w:before="0" w:beforeAutospacing="0" w:after="0" w:afterAutospacing="0"/>
+        <w:textAlignment w:val="baseline"/>
+        <w:rPr>
+          <w:rStyle w:val="eop"/>
+          <w:rFonts w:ascii="Calibri" w:eastAsia="MS Mincho" w:hAnsi="Calibri" w:cs="Calibri"/>
+          <w:sz w:val="22"/>
+          <w:szCs w:val="22"/>
+        </w:rPr>
+      </w:pPr>
+      <w:r>
+        <w:rPr>
+          <w:rStyle w:val="normaltextrun"/>
+          <w:rFonts w:ascii="Calibri" w:hAnsi="Calibri" w:cs="Calibri"/>
+          <w:sz w:val="22"/>
+          <w:szCs w:val="22"/>
+        </w:rPr>
+        <w:t>Para: mantener la información actualizada y ofrecer servicios vigentes a los clientes.</w:t>
+      </w:r>
+      <w:r>
+        <w:rPr>
+          <w:rStyle w:val="eop"/>
+          <w:rFonts w:ascii="Calibri" w:eastAsia="MS Mincho" w:hAnsi="Calibri" w:cs="Calibri"/>
+          <w:sz w:val="22"/>
+          <w:szCs w:val="22"/>
+        </w:rPr>
+        <w:t> </w:t>
+      </w:r>
+    </w:p>
+    <w:p>
+      <w:pPr>
+        <w:pStyle w:val="paragraph"/>
+        <w:spacing w:before="0" w:beforeAutospacing="0" w:after="0" w:afterAutospacing="0"/>
+        <w:textAlignment w:val="baseline"/>
+        <w:rPr>
+          <w:rStyle w:val="eop"/>
+          <w:rFonts w:ascii="Calibri" w:eastAsia="MS Mincho" w:hAnsi="Calibri" w:cs="Calibri"/>
+          <w:sz w:val="22"/>
+          <w:szCs w:val="22"/>
+        </w:rPr>
+      </w:pPr>
+    </w:p>
+    <w:p>
+      <w:pPr>
+        <w:pStyle w:val="paragraph"/>
+        <w:spacing w:before="0" w:beforeAutospacing="0" w:after="0" w:afterAutospacing="0"/>
+        <w:textAlignment w:val="baseline"/>
+        <w:rPr>
+          <w:rStyle w:val="eop"/>
+          <w:rFonts w:ascii="Calibri" w:eastAsia="MS Mincho" w:hAnsi="Calibri" w:cs="Calibri"/>
+          <w:sz w:val="22"/>
+          <w:szCs w:val="22"/>
+        </w:rPr>
+      </w:pPr>
+    </w:p>
+    <w:p>
+      <w:pPr>
+        <w:rPr>
+          <w:rStyle w:val="normaltextrun"/>
+          <w:b/>
+        </w:rPr>
+      </w:pPr>
+      <w:r>
+        <w:t>HUJC-012</w:t>
+      </w:r>
+    </w:p>
+    <w:p>
+      <w:pPr>
+        <w:pStyle w:val="paragraph"/>
+        <w:spacing w:before="0" w:beforeAutospacing="0" w:after="0" w:afterAutospacing="0"/>
+        <w:textAlignment w:val="baseline"/>
+        <w:rPr>
+          <w:rFonts w:ascii="Segoe UI" w:hAnsi="Segoe UI" w:cs="Segoe UI"/>
+          <w:sz w:val="18"/>
+          <w:szCs w:val="18"/>
+        </w:rPr>
+      </w:pPr>
+      <w:r>
+        <w:rPr>
+          <w:rStyle w:val="normaltextrun"/>
+          <w:rFonts w:ascii="Calibri" w:hAnsi="Calibri" w:cs="Calibri"/>
+          <w:sz w:val="22"/>
+          <w:szCs w:val="22"/>
+        </w:rPr>
+        <w:t>Como: usuario del sistema (empleado),</w:t>
+      </w:r>
+      <w:r>
+        <w:rPr>
+          <w:rStyle w:val="eop"/>
+          <w:rFonts w:ascii="Calibri" w:eastAsia="MS Mincho" w:hAnsi="Calibri" w:cs="Calibri"/>
+          <w:sz w:val="22"/>
+          <w:szCs w:val="22"/>
+        </w:rPr>
+        <w:t> </w:t>
+      </w:r>
+    </w:p>
+    <w:p>
+      <w:pPr>
+        <w:pStyle w:val="paragraph"/>
+        <w:spacing w:before="0" w:beforeAutospacing="0" w:after="0" w:afterAutospacing="0"/>
+        <w:textAlignment w:val="baseline"/>
+        <w:rPr>
+          <w:rStyle w:val="normaltextrun"/>
+          <w:rFonts w:ascii="Calibri" w:hAnsi="Calibri" w:cs="Calibri"/>
+          <w:sz w:val="22"/>
+          <w:szCs w:val="22"/>
+        </w:rPr>
+      </w:pPr>
+    </w:p>
+    <w:p>
+      <w:pPr>
+        <w:pStyle w:val="paragraph"/>
+        <w:spacing w:before="0" w:beforeAutospacing="0" w:after="0" w:afterAutospacing="0"/>
+        <w:textAlignment w:val="baseline"/>
+        <w:rPr>
+          <w:rFonts w:ascii="Segoe UI" w:hAnsi="Segoe UI" w:cs="Segoe UI"/>
+          <w:sz w:val="18"/>
+          <w:szCs w:val="18"/>
+        </w:rPr>
+      </w:pPr>
+      <w:r>
+        <w:rPr>
+          <w:rStyle w:val="normaltextrun"/>
+          <w:rFonts w:ascii="Calibri" w:hAnsi="Calibri" w:cs="Calibri"/>
+          <w:sz w:val="22"/>
+          <w:szCs w:val="22"/>
+        </w:rPr>
+        <w:t>Quiero: consultar el tipo de servicio y su horario disponible,</w:t>
+      </w:r>
+      <w:r>
+        <w:rPr>
+          <w:rStyle w:val="eop"/>
+          <w:rFonts w:ascii="Calibri" w:eastAsia="MS Mincho" w:hAnsi="Calibri" w:cs="Calibri"/>
+          <w:sz w:val="22"/>
+          <w:szCs w:val="22"/>
+        </w:rPr>
+        <w:t> </w:t>
+      </w:r>
+    </w:p>
+    <w:p>
+      <w:pPr>
+        <w:pStyle w:val="paragraph"/>
+        <w:spacing w:before="0" w:beforeAutospacing="0" w:after="0" w:afterAutospacing="0"/>
+        <w:textAlignment w:val="baseline"/>
+        <w:rPr>
+          <w:rStyle w:val="normaltextrun"/>
+          <w:rFonts w:ascii="Calibri" w:hAnsi="Calibri" w:cs="Calibri"/>
+          <w:sz w:val="22"/>
+          <w:szCs w:val="22"/>
+        </w:rPr>
+      </w:pPr>
+    </w:p>
+    <w:p>
+      <w:pPr>
+        <w:pStyle w:val="paragraph"/>
+        <w:spacing w:before="0" w:beforeAutospacing="0" w:after="0" w:afterAutospacing="0"/>
+        <w:textAlignment w:val="baseline"/>
+        <w:rPr>
+          <w:rStyle w:val="eop"/>
+          <w:rFonts w:ascii="Calibri" w:eastAsia="MS Mincho" w:hAnsi="Calibri" w:cs="Calibri"/>
+          <w:sz w:val="22"/>
+          <w:szCs w:val="22"/>
+        </w:rPr>
+      </w:pPr>
+      <w:r>
+        <w:rPr>
+          <w:rStyle w:val="normaltextrun"/>
+          <w:rFonts w:ascii="Calibri" w:hAnsi="Calibri" w:cs="Calibri"/>
+          <w:sz w:val="22"/>
+          <w:szCs w:val="22"/>
+        </w:rPr>
+        <w:t>Para: poder informar correctamente a los clientes sobre la disponibilidad y características de cada servicio.</w:t>
+      </w:r>
+      <w:r>
+        <w:rPr>
+          <w:rStyle w:val="eop"/>
+          <w:rFonts w:ascii="Calibri" w:eastAsia="MS Mincho" w:hAnsi="Calibri" w:cs="Calibri"/>
+          <w:sz w:val="22"/>
+          <w:szCs w:val="22"/>
+        </w:rPr>
+        <w:t> </w:t>
+      </w:r>
+    </w:p>
+    <w:p>
+      <w:pPr>
+        <w:pStyle w:val="paragraph"/>
+        <w:spacing w:before="0" w:beforeAutospacing="0" w:after="0" w:afterAutospacing="0"/>
+        <w:textAlignment w:val="baseline"/>
+        <w:rPr>
+          <w:rStyle w:val="eop"/>
+          <w:rFonts w:ascii="Calibri" w:eastAsia="MS Mincho" w:hAnsi="Calibri" w:cs="Calibri"/>
+          <w:sz w:val="22"/>
+          <w:szCs w:val="22"/>
+        </w:rPr>
+      </w:pPr>
+    </w:p>
+    <w:p>
+      <w:pPr>
+        <w:pStyle w:val="paragraph"/>
+        <w:spacing w:before="0" w:beforeAutospacing="0" w:after="0" w:afterAutospacing="0"/>
+        <w:textAlignment w:val="baseline"/>
+        <w:rPr>
+          <w:rFonts w:ascii="Segoe UI" w:hAnsi="Segoe UI" w:cs="Segoe UI"/>
+          <w:sz w:val="18"/>
+          <w:szCs w:val="18"/>
+        </w:rPr>
+      </w:pPr>
+    </w:p>
+    <w:p>
+      <w:pPr>
+        <w:pStyle w:val="paragraph"/>
+        <w:spacing w:before="0" w:beforeAutospacing="0" w:after="0" w:afterAutospacing="0"/>
+        <w:textAlignment w:val="baseline"/>
+        <w:rPr>
+          <w:rFonts w:ascii="Segoe UI" w:hAnsi="Segoe UI" w:cs="Segoe UI"/>
+          <w:sz w:val="18"/>
+          <w:szCs w:val="18"/>
+        </w:rPr>
+      </w:pPr>
+    </w:p>
+    <w:p>
+      <w:pPr>
+        <w:pStyle w:val="paragraph"/>
+        <w:spacing w:before="0" w:beforeAutospacing="0" w:after="0" w:afterAutospacing="0"/>
+        <w:textAlignment w:val="baseline"/>
+        <w:rPr>
+          <w:rFonts w:ascii="Segoe UI" w:hAnsi="Segoe UI" w:cs="Segoe UI"/>
+          <w:b/>
+          <w:sz w:val="18"/>
+          <w:szCs w:val="18"/>
+        </w:rPr>
+      </w:pPr>
+      <w:proofErr w:type="spellStart"/>
+      <w:r>
+        <w:rPr>
+          <w:rFonts w:ascii="Segoe UI" w:hAnsi="Segoe UI" w:cs="Segoe UI"/>
+          <w:b/>
+          <w:sz w:val="18"/>
+          <w:szCs w:val="18"/>
+        </w:rPr>
+        <w:t>Tupla</w:t>
+      </w:r>
+      <w:proofErr w:type="spellEnd"/>
+      <w:r>
+        <w:rPr>
+          <w:rFonts w:ascii="Segoe UI" w:hAnsi="Segoe UI" w:cs="Segoe UI"/>
+          <w:b/>
+          <w:sz w:val="18"/>
+          <w:szCs w:val="18"/>
+        </w:rPr>
+        <w:t xml:space="preserve">: Soporte Técnico </w:t>
+      </w:r>
+    </w:p>
+    <w:p>
+      <w:pPr>
+        <w:pStyle w:val="paragraph"/>
+        <w:spacing w:before="0" w:beforeAutospacing="0" w:after="0" w:afterAutospacing="0"/>
+        <w:textAlignment w:val="baseline"/>
+        <w:rPr>
+          <w:rFonts w:ascii="Segoe UI" w:hAnsi="Segoe UI" w:cs="Segoe UI"/>
+          <w:b/>
+          <w:sz w:val="18"/>
+          <w:szCs w:val="18"/>
+        </w:rPr>
+      </w:pPr>
+    </w:p>
+    <w:p>
+      <w:pPr>
+        <w:pStyle w:val="paragraph"/>
+        <w:spacing w:after="0"/>
+        <w:textAlignment w:val="baseline"/>
+        <w:rPr>
+          <w:rFonts w:ascii="Segoe UI" w:hAnsi="Segoe UI" w:cs="Segoe UI"/>
+          <w:b/>
+          <w:sz w:val="18"/>
+          <w:szCs w:val="18"/>
+        </w:rPr>
+      </w:pPr>
+      <w:r>
+        <w:rPr>
+          <w:rFonts w:ascii="Segoe UI" w:hAnsi="Segoe UI" w:cs="Segoe UI"/>
+          <w:b/>
+          <w:sz w:val="18"/>
+          <w:szCs w:val="18"/>
+        </w:rPr>
+        <w:t>HUAG-</w:t>
+      </w:r>
+      <w:r>
+        <w:rPr>
+          <w:rFonts w:ascii="Segoe UI" w:hAnsi="Segoe UI" w:cs="Segoe UI"/>
+          <w:b/>
+          <w:sz w:val="18"/>
+          <w:szCs w:val="18"/>
+        </w:rPr>
+        <w:t xml:space="preserve">013: </w:t>
+      </w:r>
+    </w:p>
+    <w:p>
+      <w:pPr>
+        <w:pStyle w:val="paragraph"/>
+        <w:spacing w:after="0"/>
+        <w:textAlignment w:val="baseline"/>
+        <w:rPr>
+          <w:rFonts w:ascii="Segoe UI" w:hAnsi="Segoe UI" w:cs="Segoe UI"/>
+          <w:sz w:val="18"/>
+          <w:szCs w:val="18"/>
+        </w:rPr>
+      </w:pPr>
+      <w:r>
+        <w:rPr>
+          <w:rFonts w:ascii="Segoe UI" w:hAnsi="Segoe UI" w:cs="Segoe UI"/>
+          <w:sz w:val="18"/>
+          <w:szCs w:val="18"/>
+        </w:rPr>
+        <w:t xml:space="preserve">Como huésped o anfitrión de </w:t>
+      </w:r>
+      <w:proofErr w:type="spellStart"/>
+      <w:r>
+        <w:rPr>
+          <w:rFonts w:ascii="Segoe UI" w:hAnsi="Segoe UI" w:cs="Segoe UI"/>
+          <w:sz w:val="18"/>
+          <w:szCs w:val="18"/>
+        </w:rPr>
+        <w:t>Airbnb</w:t>
+      </w:r>
+      <w:proofErr w:type="spellEnd"/>
+      <w:r>
+        <w:rPr>
+          <w:rFonts w:ascii="Segoe UI" w:hAnsi="Segoe UI" w:cs="Segoe UI"/>
+          <w:sz w:val="18"/>
+          <w:szCs w:val="18"/>
+        </w:rPr>
+        <w:t>,</w:t>
+      </w:r>
+    </w:p>
+    <w:p>
+      <w:pPr>
+        <w:pStyle w:val="paragraph"/>
+        <w:spacing w:after="0"/>
+        <w:textAlignment w:val="baseline"/>
+        <w:rPr>
+          <w:rFonts w:ascii="Segoe UI" w:hAnsi="Segoe UI" w:cs="Segoe UI"/>
+          <w:sz w:val="18"/>
+          <w:szCs w:val="18"/>
+        </w:rPr>
+      </w:pPr>
+      <w:proofErr w:type="gramStart"/>
+      <w:r>
+        <w:rPr>
+          <w:rFonts w:ascii="Segoe UI" w:hAnsi="Segoe UI" w:cs="Segoe UI"/>
+          <w:sz w:val="18"/>
+          <w:szCs w:val="18"/>
+        </w:rPr>
+        <w:t>quiero</w:t>
+      </w:r>
+      <w:proofErr w:type="gramEnd"/>
+      <w:r>
+        <w:rPr>
+          <w:rFonts w:ascii="Segoe UI" w:hAnsi="Segoe UI" w:cs="Segoe UI"/>
+          <w:sz w:val="18"/>
+          <w:szCs w:val="18"/>
+        </w:rPr>
+        <w:t xml:space="preserve"> poder contactar al soporte técnico rápidamente a través de un chat en la plataforma,</w:t>
+      </w:r>
+    </w:p>
+    <w:p>
+      <w:pPr>
+        <w:pStyle w:val="paragraph"/>
+        <w:spacing w:before="0" w:beforeAutospacing="0" w:after="0" w:afterAutospacing="0"/>
+        <w:textAlignment w:val="baseline"/>
+        <w:rPr>
+          <w:rFonts w:ascii="Segoe UI" w:hAnsi="Segoe UI" w:cs="Segoe UI"/>
+          <w:sz w:val="18"/>
+          <w:szCs w:val="18"/>
+        </w:rPr>
+      </w:pPr>
+      <w:proofErr w:type="gramStart"/>
+      <w:r>
+        <w:rPr>
+          <w:rFonts w:ascii="Segoe UI" w:hAnsi="Segoe UI" w:cs="Segoe UI"/>
+          <w:sz w:val="18"/>
+          <w:szCs w:val="18"/>
+        </w:rPr>
+        <w:t>para</w:t>
+      </w:r>
+      <w:proofErr w:type="gramEnd"/>
+      <w:r>
+        <w:rPr>
+          <w:rFonts w:ascii="Segoe UI" w:hAnsi="Segoe UI" w:cs="Segoe UI"/>
+          <w:sz w:val="18"/>
+          <w:szCs w:val="18"/>
+        </w:rPr>
+        <w:t xml:space="preserve"> poder resolver problemas técnicos como errores de reserva, pagos fallidos o problemas con mi cuenta de forma eficiente.</w:t>
+      </w:r>
+    </w:p>
+    <w:p>
+      <w:pPr>
+        <w:pStyle w:val="paragraph"/>
+        <w:spacing w:before="0" w:beforeAutospacing="0" w:after="0" w:afterAutospacing="0"/>
+        <w:textAlignment w:val="baseline"/>
+        <w:rPr>
+          <w:rFonts w:ascii="Segoe UI" w:hAnsi="Segoe UI" w:cs="Segoe UI"/>
+          <w:sz w:val="18"/>
+          <w:szCs w:val="18"/>
+        </w:rPr>
+      </w:pPr>
+    </w:p>
+    <w:p>
+      <w:pPr>
+        <w:pStyle w:val="paragraph"/>
+        <w:spacing w:after="0"/>
+        <w:textAlignment w:val="baseline"/>
+        <w:rPr>
+          <w:rFonts w:ascii="Segoe UI" w:hAnsi="Segoe UI" w:cs="Segoe UI"/>
+          <w:b/>
+          <w:sz w:val="18"/>
+          <w:szCs w:val="18"/>
+        </w:rPr>
+      </w:pPr>
+      <w:r>
+        <w:rPr>
+          <w:rFonts w:ascii="Segoe UI" w:hAnsi="Segoe UI" w:cs="Segoe UI"/>
+          <w:b/>
+          <w:sz w:val="18"/>
+          <w:szCs w:val="18"/>
+        </w:rPr>
+        <w:t>HUAG-014</w:t>
+      </w:r>
+      <w:r>
+        <w:rPr>
+          <w:rFonts w:ascii="Segoe UI" w:hAnsi="Segoe UI" w:cs="Segoe UI"/>
+          <w:b/>
+          <w:sz w:val="18"/>
+          <w:szCs w:val="18"/>
+        </w:rPr>
+        <w:t>:</w:t>
+      </w:r>
+    </w:p>
+    <w:p>
+      <w:pPr>
+        <w:pStyle w:val="paragraph"/>
+        <w:spacing w:after="0"/>
+        <w:textAlignment w:val="baseline"/>
+        <w:rPr>
+          <w:rFonts w:ascii="Segoe UI" w:hAnsi="Segoe UI" w:cs="Segoe UI"/>
+          <w:sz w:val="18"/>
+          <w:szCs w:val="18"/>
+        </w:rPr>
+      </w:pPr>
+      <w:r>
+        <w:rPr>
+          <w:rFonts w:ascii="Segoe UI" w:hAnsi="Segoe UI" w:cs="Segoe UI"/>
+          <w:sz w:val="18"/>
+          <w:szCs w:val="18"/>
+        </w:rPr>
+        <w:t>Como técnico de soporte,</w:t>
+      </w:r>
+    </w:p>
+    <w:p>
+      <w:pPr>
+        <w:pStyle w:val="paragraph"/>
+        <w:spacing w:after="0"/>
+        <w:textAlignment w:val="baseline"/>
+        <w:rPr>
+          <w:rFonts w:ascii="Segoe UI" w:hAnsi="Segoe UI" w:cs="Segoe UI"/>
+          <w:sz w:val="18"/>
+          <w:szCs w:val="18"/>
+        </w:rPr>
+      </w:pPr>
+      <w:proofErr w:type="gramStart"/>
+      <w:r>
+        <w:rPr>
+          <w:rFonts w:ascii="Segoe UI" w:hAnsi="Segoe UI" w:cs="Segoe UI"/>
+          <w:sz w:val="18"/>
+          <w:szCs w:val="18"/>
+        </w:rPr>
+        <w:t>quiero</w:t>
+      </w:r>
+      <w:proofErr w:type="gramEnd"/>
+      <w:r>
+        <w:rPr>
+          <w:rFonts w:ascii="Segoe UI" w:hAnsi="Segoe UI" w:cs="Segoe UI"/>
+          <w:sz w:val="18"/>
+          <w:szCs w:val="18"/>
+        </w:rPr>
+        <w:t xml:space="preserve"> ver una lista de tickets pendientes y asignarme uno,</w:t>
+      </w:r>
+    </w:p>
+    <w:p>
+      <w:pPr>
+        <w:pStyle w:val="paragraph"/>
+        <w:spacing w:before="0" w:beforeAutospacing="0" w:after="0" w:afterAutospacing="0"/>
+        <w:textAlignment w:val="baseline"/>
+        <w:rPr>
+          <w:rFonts w:ascii="Segoe UI" w:hAnsi="Segoe UI" w:cs="Segoe UI"/>
+          <w:sz w:val="18"/>
+          <w:szCs w:val="18"/>
+        </w:rPr>
+      </w:pPr>
+      <w:proofErr w:type="gramStart"/>
+      <w:r>
+        <w:rPr>
+          <w:rFonts w:ascii="Segoe UI" w:hAnsi="Segoe UI" w:cs="Segoe UI"/>
+          <w:sz w:val="18"/>
+          <w:szCs w:val="18"/>
+        </w:rPr>
+        <w:t>para</w:t>
+      </w:r>
+      <w:proofErr w:type="gramEnd"/>
+      <w:r>
+        <w:rPr>
+          <w:rFonts w:ascii="Segoe UI" w:hAnsi="Segoe UI" w:cs="Segoe UI"/>
+          <w:sz w:val="18"/>
+          <w:szCs w:val="18"/>
+        </w:rPr>
+        <w:t xml:space="preserve"> poder empezar a resolverlo de forma organizada.</w:t>
+      </w:r>
+    </w:p>
+    <w:p>
+      <w:pPr>
+        <w:pStyle w:val="paragraph"/>
+        <w:spacing w:before="0" w:beforeAutospacing="0" w:after="0" w:afterAutospacing="0"/>
+        <w:textAlignment w:val="baseline"/>
+        <w:rPr>
+          <w:rFonts w:ascii="Segoe UI" w:hAnsi="Segoe UI" w:cs="Segoe UI"/>
+          <w:sz w:val="18"/>
+          <w:szCs w:val="18"/>
+        </w:rPr>
+      </w:pPr>
+    </w:p>
+    <w:p>
+      <w:pPr>
+        <w:pStyle w:val="paragraph"/>
+        <w:spacing w:after="0"/>
+        <w:textAlignment w:val="baseline"/>
+        <w:rPr>
+          <w:rFonts w:ascii="Segoe UI" w:hAnsi="Segoe UI" w:cs="Segoe UI"/>
+          <w:b/>
+          <w:sz w:val="18"/>
+          <w:szCs w:val="18"/>
+        </w:rPr>
+      </w:pPr>
+      <w:r>
+        <w:rPr>
+          <w:rFonts w:ascii="Segoe UI" w:hAnsi="Segoe UI" w:cs="Segoe UI"/>
+          <w:b/>
+          <w:sz w:val="18"/>
+          <w:szCs w:val="18"/>
+        </w:rPr>
+        <w:lastRenderedPageBreak/>
+        <w:t>HUAG-015</w:t>
+      </w:r>
+      <w:r>
+        <w:rPr>
+          <w:rFonts w:ascii="Segoe UI" w:hAnsi="Segoe UI" w:cs="Segoe UI"/>
+          <w:b/>
+          <w:sz w:val="18"/>
+          <w:szCs w:val="18"/>
+        </w:rPr>
+        <w:t>:</w:t>
+      </w:r>
+    </w:p>
+    <w:p>
+      <w:pPr>
+        <w:pStyle w:val="paragraph"/>
+        <w:spacing w:after="0"/>
+        <w:textAlignment w:val="baseline"/>
+        <w:rPr>
+          <w:rFonts w:ascii="Segoe UI" w:hAnsi="Segoe UI" w:cs="Segoe UI"/>
+          <w:sz w:val="18"/>
+          <w:szCs w:val="18"/>
+        </w:rPr>
+      </w:pPr>
+      <w:r>
+        <w:rPr>
+          <w:rFonts w:ascii="Segoe UI" w:hAnsi="Segoe UI" w:cs="Segoe UI"/>
+          <w:sz w:val="18"/>
+          <w:szCs w:val="18"/>
+        </w:rPr>
+        <w:t>Como administrador de soporte,</w:t>
+      </w:r>
+    </w:p>
+    <w:p>
+      <w:pPr>
+        <w:pStyle w:val="paragraph"/>
+        <w:spacing w:after="0"/>
+        <w:textAlignment w:val="baseline"/>
+        <w:rPr>
+          <w:rFonts w:ascii="Segoe UI" w:hAnsi="Segoe UI" w:cs="Segoe UI"/>
+          <w:sz w:val="18"/>
+          <w:szCs w:val="18"/>
+        </w:rPr>
+      </w:pPr>
+      <w:proofErr w:type="gramStart"/>
+      <w:r>
+        <w:rPr>
+          <w:rFonts w:ascii="Segoe UI" w:hAnsi="Segoe UI" w:cs="Segoe UI"/>
+          <w:sz w:val="18"/>
+          <w:szCs w:val="18"/>
+        </w:rPr>
+        <w:t>quiero</w:t>
+      </w:r>
+      <w:proofErr w:type="gramEnd"/>
+      <w:r>
+        <w:rPr>
+          <w:rFonts w:ascii="Segoe UI" w:hAnsi="Segoe UI" w:cs="Segoe UI"/>
+          <w:sz w:val="18"/>
+          <w:szCs w:val="18"/>
+        </w:rPr>
+        <w:t xml:space="preserve"> poder hacer seguimiento al estado de cada ticket (pendiente, en proceso, resuelto),</w:t>
+      </w:r>
+    </w:p>
+    <w:p>
+      <w:pPr>
+        <w:pStyle w:val="paragraph"/>
+        <w:spacing w:before="0" w:beforeAutospacing="0" w:after="0" w:afterAutospacing="0"/>
+        <w:textAlignment w:val="baseline"/>
+        <w:rPr>
+          <w:rFonts w:ascii="Segoe UI" w:hAnsi="Segoe UI" w:cs="Segoe UI"/>
+          <w:sz w:val="18"/>
+          <w:szCs w:val="18"/>
+        </w:rPr>
+      </w:pPr>
+      <w:proofErr w:type="gramStart"/>
+      <w:r>
+        <w:rPr>
+          <w:rFonts w:ascii="Segoe UI" w:hAnsi="Segoe UI" w:cs="Segoe UI"/>
+          <w:sz w:val="18"/>
+          <w:szCs w:val="18"/>
+        </w:rPr>
+        <w:t>para</w:t>
+      </w:r>
+      <w:proofErr w:type="gramEnd"/>
+      <w:r>
+        <w:rPr>
+          <w:rFonts w:ascii="Segoe UI" w:hAnsi="Segoe UI" w:cs="Segoe UI"/>
+          <w:sz w:val="18"/>
+          <w:szCs w:val="18"/>
+        </w:rPr>
+        <w:t xml:space="preserve"> asegurarme de que los problemas se están resolviendo eficientemente.</w:t>
+      </w:r>
+    </w:p>
+    <w:p>
+      <w:pPr>
+        <w:pStyle w:val="paragraph"/>
+        <w:spacing w:before="0" w:beforeAutospacing="0" w:after="0" w:afterAutospacing="0"/>
+        <w:textAlignment w:val="baseline"/>
+        <w:rPr>
+          <w:rFonts w:ascii="Segoe UI" w:hAnsi="Segoe UI" w:cs="Segoe UI"/>
+          <w:sz w:val="18"/>
+          <w:szCs w:val="18"/>
+        </w:rPr>
+      </w:pPr>
+    </w:p>
+    <w:p>
+      <w:pPr>
+        <w:pStyle w:val="paragraph"/>
+        <w:spacing w:before="0" w:beforeAutospacing="0" w:after="0" w:afterAutospacing="0"/>
+        <w:textAlignment w:val="baseline"/>
+        <w:rPr>
+          <w:rFonts w:ascii="Segoe UI" w:hAnsi="Segoe UI" w:cs="Segoe UI"/>
+          <w:sz w:val="18"/>
+          <w:szCs w:val="18"/>
+        </w:rPr>
+      </w:pPr>
+    </w:p>
+    <w:p>
+      <w:pPr>
+        <w:pStyle w:val="paragraph"/>
+        <w:spacing w:before="0" w:beforeAutospacing="0" w:after="0" w:afterAutospacing="0"/>
+        <w:textAlignment w:val="baseline"/>
+        <w:rPr>
+          <w:rFonts w:ascii="Segoe UI" w:hAnsi="Segoe UI" w:cs="Segoe UI"/>
+          <w:b/>
+          <w:sz w:val="18"/>
+          <w:szCs w:val="18"/>
+          <w:lang w:val="es-MX"/>
+        </w:rPr>
+      </w:pPr>
+      <w:proofErr w:type="spellStart"/>
+      <w:r>
+        <w:rPr>
+          <w:rFonts w:ascii="Segoe UI" w:hAnsi="Segoe UI" w:cs="Segoe UI"/>
+          <w:b/>
+          <w:sz w:val="18"/>
+          <w:szCs w:val="18"/>
+        </w:rPr>
+        <w:t>Tupla</w:t>
+      </w:r>
+      <w:proofErr w:type="spellEnd"/>
+      <w:r>
+        <w:rPr>
+          <w:rFonts w:ascii="Segoe UI" w:hAnsi="Segoe UI" w:cs="Segoe UI"/>
+          <w:b/>
+          <w:sz w:val="18"/>
+          <w:szCs w:val="18"/>
+        </w:rPr>
+        <w:t xml:space="preserve">: </w:t>
+      </w:r>
+      <w:proofErr w:type="spellStart"/>
+      <w:r>
+        <w:rPr>
+          <w:rFonts w:ascii="Segoe UI" w:hAnsi="Segoe UI" w:cs="Segoe UI"/>
+          <w:b/>
+          <w:sz w:val="18"/>
+          <w:szCs w:val="18"/>
+        </w:rPr>
+        <w:t>Rese</w:t>
+      </w:r>
+      <w:r>
+        <w:rPr>
+          <w:rFonts w:ascii="Segoe UI" w:hAnsi="Segoe UI" w:cs="Segoe UI"/>
+          <w:b/>
+          <w:sz w:val="18"/>
+          <w:szCs w:val="18"/>
+          <w:lang w:val="es-MX"/>
+        </w:rPr>
+        <w:t>ñas</w:t>
+      </w:r>
+      <w:proofErr w:type="spellEnd"/>
+    </w:p>
+    <w:p>
+      <w:pPr>
+        <w:pStyle w:val="paragraph"/>
+        <w:spacing w:before="0" w:beforeAutospacing="0" w:after="0" w:afterAutospacing="0"/>
+        <w:textAlignment w:val="baseline"/>
+        <w:rPr>
+          <w:rFonts w:ascii="Segoe UI" w:hAnsi="Segoe UI" w:cs="Segoe UI"/>
+          <w:b/>
+          <w:sz w:val="18"/>
+          <w:szCs w:val="18"/>
+          <w:lang w:val="es-MX"/>
+        </w:rPr>
+      </w:pPr>
+    </w:p>
+    <w:p>
+      <w:pPr>
+        <w:pStyle w:val="paragraph"/>
+        <w:spacing w:after="0"/>
+        <w:textAlignment w:val="baseline"/>
+        <w:rPr>
+          <w:rFonts w:ascii="Segoe UI" w:hAnsi="Segoe UI" w:cs="Segoe UI"/>
+          <w:sz w:val="18"/>
+          <w:szCs w:val="18"/>
+        </w:rPr>
+      </w:pPr>
+      <w:r>
+        <w:rPr>
+          <w:rFonts w:ascii="Segoe UI" w:hAnsi="Segoe UI" w:cs="Segoe UI"/>
+          <w:sz w:val="18"/>
+          <w:szCs w:val="18"/>
+        </w:rPr>
+        <w:t xml:space="preserve">HUJC-016: </w:t>
+      </w:r>
+      <w:proofErr w:type="spellStart"/>
+      <w:r>
+        <w:rPr>
+          <w:rFonts w:ascii="Segoe UI" w:hAnsi="Segoe UI" w:cs="Segoe UI"/>
+          <w:sz w:val="18"/>
+          <w:szCs w:val="18"/>
+        </w:rPr>
+        <w:t>Registo</w:t>
+      </w:r>
+      <w:proofErr w:type="spellEnd"/>
+      <w:r>
+        <w:rPr>
+          <w:rFonts w:ascii="Segoe UI" w:hAnsi="Segoe UI" w:cs="Segoe UI"/>
+          <w:sz w:val="18"/>
+          <w:szCs w:val="18"/>
+        </w:rPr>
+        <w:t xml:space="preserve"> de nueva reseña</w:t>
+      </w:r>
+    </w:p>
+    <w:p>
+      <w:pPr>
+        <w:pStyle w:val="paragraph"/>
+        <w:spacing w:after="0"/>
+        <w:textAlignment w:val="baseline"/>
+        <w:rPr>
+          <w:rFonts w:ascii="Segoe UI" w:hAnsi="Segoe UI" w:cs="Segoe UI"/>
+          <w:sz w:val="18"/>
+          <w:szCs w:val="18"/>
+        </w:rPr>
+      </w:pPr>
+      <w:r>
+        <w:rPr>
+          <w:rFonts w:ascii="Segoe UI" w:hAnsi="Segoe UI" w:cs="Segoe UI"/>
+          <w:sz w:val="18"/>
+          <w:szCs w:val="18"/>
+        </w:rPr>
+        <w:t xml:space="preserve">Como: </w:t>
+      </w:r>
+      <w:proofErr w:type="spellStart"/>
+      <w:r>
+        <w:rPr>
+          <w:rFonts w:ascii="Segoe UI" w:hAnsi="Segoe UI" w:cs="Segoe UI"/>
+          <w:sz w:val="18"/>
+          <w:szCs w:val="18"/>
+        </w:rPr>
+        <w:t>Huesped</w:t>
+      </w:r>
+      <w:proofErr w:type="spellEnd"/>
+    </w:p>
+    <w:p>
+      <w:pPr>
+        <w:pStyle w:val="paragraph"/>
+        <w:spacing w:after="0"/>
+        <w:textAlignment w:val="baseline"/>
+        <w:rPr>
+          <w:rFonts w:ascii="Segoe UI" w:hAnsi="Segoe UI" w:cs="Segoe UI"/>
+          <w:sz w:val="18"/>
+          <w:szCs w:val="18"/>
+        </w:rPr>
+      </w:pPr>
+      <w:r>
+        <w:rPr>
+          <w:rFonts w:ascii="Segoe UI" w:hAnsi="Segoe UI" w:cs="Segoe UI"/>
+          <w:sz w:val="18"/>
+          <w:szCs w:val="18"/>
+        </w:rPr>
+        <w:t xml:space="preserve">Quiero: </w:t>
+      </w:r>
+      <w:proofErr w:type="spellStart"/>
+      <w:r>
+        <w:rPr>
+          <w:rFonts w:ascii="Segoe UI" w:hAnsi="Segoe UI" w:cs="Segoe UI"/>
+          <w:sz w:val="18"/>
+          <w:szCs w:val="18"/>
+        </w:rPr>
+        <w:t>Registar</w:t>
+      </w:r>
+      <w:proofErr w:type="spellEnd"/>
+      <w:r>
+        <w:rPr>
+          <w:rFonts w:ascii="Segoe UI" w:hAnsi="Segoe UI" w:cs="Segoe UI"/>
+          <w:sz w:val="18"/>
+          <w:szCs w:val="18"/>
+        </w:rPr>
+        <w:t xml:space="preserve"> una reseña sobre los servicios del cuarto de baño</w:t>
+      </w:r>
+    </w:p>
+    <w:p>
+      <w:pPr>
+        <w:pStyle w:val="paragraph"/>
+        <w:spacing w:before="0" w:beforeAutospacing="0" w:after="0" w:afterAutospacing="0"/>
+        <w:textAlignment w:val="baseline"/>
+        <w:rPr>
+          <w:rFonts w:ascii="Segoe UI" w:hAnsi="Segoe UI" w:cs="Segoe UI"/>
+          <w:sz w:val="18"/>
+          <w:szCs w:val="18"/>
+        </w:rPr>
+      </w:pPr>
+      <w:r>
+        <w:rPr>
+          <w:rFonts w:ascii="Segoe UI" w:hAnsi="Segoe UI" w:cs="Segoe UI"/>
+          <w:sz w:val="18"/>
+          <w:szCs w:val="18"/>
+        </w:rPr>
+        <w:t>Para: Que lleven un registro de las mejoras que necesita o faltan en el baño</w:t>
+      </w:r>
+    </w:p>
+    <w:p>
+      <w:pPr>
+        <w:pStyle w:val="paragraph"/>
+        <w:spacing w:before="0" w:beforeAutospacing="0" w:after="0" w:afterAutospacing="0"/>
+        <w:textAlignment w:val="baseline"/>
+        <w:rPr>
+          <w:rFonts w:ascii="Segoe UI" w:hAnsi="Segoe UI" w:cs="Segoe UI"/>
+          <w:sz w:val="18"/>
+          <w:szCs w:val="18"/>
+        </w:rPr>
+      </w:pPr>
+    </w:p>
+    <w:p>
+      <w:pPr>
+        <w:pStyle w:val="paragraph"/>
+        <w:spacing w:after="0"/>
+        <w:textAlignment w:val="baseline"/>
+        <w:rPr>
+          <w:rFonts w:ascii="Segoe UI" w:hAnsi="Segoe UI" w:cs="Segoe UI"/>
+          <w:b/>
+          <w:sz w:val="18"/>
+          <w:szCs w:val="18"/>
+        </w:rPr>
+      </w:pPr>
+      <w:r>
+        <w:rPr>
+          <w:rFonts w:ascii="Segoe UI" w:hAnsi="Segoe UI" w:cs="Segoe UI"/>
+          <w:b/>
+          <w:sz w:val="18"/>
+          <w:szCs w:val="18"/>
+        </w:rPr>
+        <w:t>HUJC-017</w:t>
+      </w:r>
+    </w:p>
+    <w:p>
+      <w:pPr>
+        <w:pStyle w:val="paragraph"/>
+        <w:spacing w:after="0"/>
+        <w:textAlignment w:val="baseline"/>
+        <w:rPr>
+          <w:rFonts w:ascii="Segoe UI" w:hAnsi="Segoe UI" w:cs="Segoe UI"/>
+          <w:sz w:val="18"/>
+          <w:szCs w:val="18"/>
+        </w:rPr>
+      </w:pPr>
+      <w:r>
+        <w:rPr>
+          <w:rFonts w:ascii="Segoe UI" w:hAnsi="Segoe UI" w:cs="Segoe UI"/>
+          <w:sz w:val="18"/>
+          <w:szCs w:val="18"/>
+        </w:rPr>
+        <w:t>Como: Empresario</w:t>
+      </w:r>
+    </w:p>
+    <w:p>
+      <w:pPr>
+        <w:pStyle w:val="paragraph"/>
+        <w:spacing w:after="0"/>
+        <w:textAlignment w:val="baseline"/>
+        <w:rPr>
+          <w:rFonts w:ascii="Segoe UI" w:hAnsi="Segoe UI" w:cs="Segoe UI"/>
+          <w:sz w:val="18"/>
+          <w:szCs w:val="18"/>
+        </w:rPr>
+      </w:pPr>
+      <w:r>
+        <w:rPr>
+          <w:rFonts w:ascii="Segoe UI" w:hAnsi="Segoe UI" w:cs="Segoe UI"/>
+          <w:sz w:val="18"/>
+          <w:szCs w:val="18"/>
+        </w:rPr>
+        <w:t xml:space="preserve">Quiero: Registrar una reseña sobre la propiedad que me fue otorgada en </w:t>
+      </w:r>
+      <w:proofErr w:type="spellStart"/>
+      <w:r>
+        <w:rPr>
+          <w:rFonts w:ascii="Segoe UI" w:hAnsi="Segoe UI" w:cs="Segoe UI"/>
+          <w:sz w:val="18"/>
+          <w:szCs w:val="18"/>
+        </w:rPr>
+        <w:t>Peace</w:t>
+      </w:r>
+      <w:proofErr w:type="spellEnd"/>
+      <w:r>
+        <w:rPr>
+          <w:rFonts w:ascii="Segoe UI" w:hAnsi="Segoe UI" w:cs="Segoe UI"/>
+          <w:sz w:val="18"/>
+          <w:szCs w:val="18"/>
+        </w:rPr>
+        <w:t xml:space="preserve"> At Home</w:t>
+      </w:r>
+    </w:p>
+    <w:p>
+      <w:pPr>
+        <w:pStyle w:val="paragraph"/>
+        <w:spacing w:before="0" w:beforeAutospacing="0" w:after="0" w:afterAutospacing="0"/>
+        <w:textAlignment w:val="baseline"/>
+        <w:rPr>
+          <w:rFonts w:ascii="Segoe UI" w:hAnsi="Segoe UI" w:cs="Segoe UI"/>
+          <w:sz w:val="18"/>
+          <w:szCs w:val="18"/>
+        </w:rPr>
+      </w:pPr>
+      <w:r>
+        <w:rPr>
+          <w:rFonts w:ascii="Segoe UI" w:hAnsi="Segoe UI" w:cs="Segoe UI"/>
+          <w:sz w:val="18"/>
+          <w:szCs w:val="18"/>
+        </w:rPr>
+        <w:t>Para: Que los nuevos huéspedes sepan de las comodidades y ventajas de esta propiedad en especifico</w:t>
+      </w:r>
+    </w:p>
+    <w:p>
+      <w:pPr>
+        <w:pStyle w:val="paragraph"/>
+        <w:spacing w:before="0" w:beforeAutospacing="0" w:after="0" w:afterAutospacing="0"/>
+        <w:textAlignment w:val="baseline"/>
+        <w:rPr>
+          <w:rFonts w:ascii="Segoe UI" w:hAnsi="Segoe UI" w:cs="Segoe UI"/>
+          <w:sz w:val="18"/>
+          <w:szCs w:val="18"/>
+        </w:rPr>
+      </w:pPr>
+    </w:p>
+    <w:p>
+      <w:pPr>
+        <w:pStyle w:val="paragraph"/>
+        <w:spacing w:after="0"/>
+        <w:textAlignment w:val="baseline"/>
+        <w:rPr>
+          <w:rFonts w:ascii="Segoe UI" w:hAnsi="Segoe UI" w:cs="Segoe UI"/>
+          <w:b/>
+          <w:sz w:val="18"/>
+          <w:szCs w:val="18"/>
+        </w:rPr>
+      </w:pPr>
+      <w:r>
+        <w:rPr>
+          <w:rFonts w:ascii="Segoe UI" w:hAnsi="Segoe UI" w:cs="Segoe UI"/>
+          <w:b/>
+          <w:sz w:val="18"/>
+          <w:szCs w:val="18"/>
+        </w:rPr>
+        <w:t>HUJC-018</w:t>
+      </w:r>
+    </w:p>
+    <w:p>
+      <w:pPr>
+        <w:pStyle w:val="paragraph"/>
+        <w:spacing w:after="0"/>
+        <w:textAlignment w:val="baseline"/>
+        <w:rPr>
+          <w:rFonts w:ascii="Segoe UI" w:hAnsi="Segoe UI" w:cs="Segoe UI"/>
+          <w:sz w:val="18"/>
+          <w:szCs w:val="18"/>
+        </w:rPr>
+      </w:pPr>
+      <w:r>
+        <w:rPr>
+          <w:rFonts w:ascii="Segoe UI" w:hAnsi="Segoe UI" w:cs="Segoe UI"/>
+          <w:sz w:val="18"/>
+          <w:szCs w:val="18"/>
+        </w:rPr>
+        <w:t>Como: Arrendador</w:t>
+      </w:r>
+    </w:p>
+    <w:p>
+      <w:pPr>
+        <w:pStyle w:val="paragraph"/>
+        <w:spacing w:after="0"/>
+        <w:textAlignment w:val="baseline"/>
+        <w:rPr>
+          <w:rFonts w:ascii="Segoe UI" w:hAnsi="Segoe UI" w:cs="Segoe UI"/>
+          <w:sz w:val="18"/>
+          <w:szCs w:val="18"/>
+        </w:rPr>
+      </w:pPr>
+      <w:r>
+        <w:rPr>
+          <w:rFonts w:ascii="Segoe UI" w:hAnsi="Segoe UI" w:cs="Segoe UI"/>
+          <w:sz w:val="18"/>
+          <w:szCs w:val="18"/>
+        </w:rPr>
+        <w:t xml:space="preserve">Quiero: Registrar una reseña sobre los huéspedes que ocupan mi propiedad de </w:t>
+      </w:r>
+      <w:proofErr w:type="spellStart"/>
+      <w:r>
+        <w:rPr>
+          <w:rFonts w:ascii="Segoe UI" w:hAnsi="Segoe UI" w:cs="Segoe UI"/>
+          <w:sz w:val="18"/>
+          <w:szCs w:val="18"/>
+        </w:rPr>
+        <w:t>Peace</w:t>
+      </w:r>
+      <w:proofErr w:type="spellEnd"/>
+      <w:r>
+        <w:rPr>
+          <w:rFonts w:ascii="Segoe UI" w:hAnsi="Segoe UI" w:cs="Segoe UI"/>
+          <w:sz w:val="18"/>
+          <w:szCs w:val="18"/>
+        </w:rPr>
+        <w:t xml:space="preserve"> At Home</w:t>
+      </w:r>
+    </w:p>
+    <w:p>
+      <w:pPr>
+        <w:pStyle w:val="paragraph"/>
+        <w:spacing w:before="0" w:beforeAutospacing="0" w:after="0" w:afterAutospacing="0"/>
+        <w:textAlignment w:val="baseline"/>
+        <w:rPr>
+          <w:rFonts w:ascii="Segoe UI" w:hAnsi="Segoe UI" w:cs="Segoe UI"/>
+          <w:sz w:val="18"/>
+          <w:szCs w:val="18"/>
+        </w:rPr>
+      </w:pPr>
+      <w:r>
+        <w:rPr>
+          <w:rFonts w:ascii="Segoe UI" w:hAnsi="Segoe UI" w:cs="Segoe UI"/>
+          <w:sz w:val="18"/>
+          <w:szCs w:val="18"/>
+        </w:rPr>
+        <w:t>Para: Llevar un registro de cosas que pueden mejorarse en la propiedad para otorgarles una mejor comodidad</w:t>
+      </w:r>
+    </w:p>
+    <w:p>
+      <w:pPr>
+        <w:pStyle w:val="paragraph"/>
+        <w:spacing w:before="0" w:beforeAutospacing="0" w:after="0" w:afterAutospacing="0"/>
+        <w:textAlignment w:val="baseline"/>
+        <w:rPr>
+          <w:rFonts w:ascii="Segoe UI" w:hAnsi="Segoe UI" w:cs="Segoe UI"/>
+          <w:sz w:val="18"/>
+          <w:szCs w:val="18"/>
+        </w:rPr>
+      </w:pPr>
+    </w:p>
+    <w:p>
+      <w:pPr>
+        <w:rPr>
+          <w:b/>
+        </w:rPr>
+      </w:pPr>
+    </w:p>
+    <w:p>
+      <w:pPr>
+        <w:rPr>
+          <w:rFonts w:ascii="Arial" w:eastAsiaTheme="minorHAnsi" w:hAnsi="Arial" w:cs="Arial"/>
+          <w:b/>
+          <w:sz w:val="20"/>
+          <w:szCs w:val="20"/>
+          <w:lang w:val="es-MX"/>
+        </w:rPr>
+      </w:pPr>
+      <w:proofErr w:type="spellStart"/>
+      <w:r>
+        <w:rPr>
+          <w:rFonts w:ascii="Arial" w:eastAsiaTheme="minorHAnsi" w:hAnsi="Arial" w:cs="Arial"/>
+          <w:b/>
+          <w:sz w:val="20"/>
+          <w:szCs w:val="20"/>
+          <w:lang w:val="es-MX"/>
+        </w:rPr>
+        <w:t>Tupla</w:t>
+      </w:r>
+      <w:proofErr w:type="spellEnd"/>
+      <w:r>
+        <w:rPr>
+          <w:rFonts w:ascii="Arial" w:eastAsiaTheme="minorHAnsi" w:hAnsi="Arial" w:cs="Arial"/>
+          <w:b/>
+          <w:sz w:val="20"/>
+          <w:szCs w:val="20"/>
+          <w:lang w:val="es-MX"/>
+        </w:rPr>
+        <w:t>: Propiedades</w:t>
+      </w:r>
+    </w:p>
+    <w:p>
+      <w:pPr>
+        <w:rPr>
+          <w:rFonts w:ascii="Arial" w:eastAsiaTheme="minorHAnsi" w:hAnsi="Arial" w:cs="Arial"/>
+          <w:sz w:val="20"/>
+          <w:szCs w:val="20"/>
+          <w:lang w:val="es-MX"/>
+        </w:rPr>
+      </w:pPr>
+      <w:r>
+        <w:rPr>
+          <w:rFonts w:ascii="Arial" w:eastAsiaTheme="minorHAnsi" w:hAnsi="Arial" w:cs="Arial"/>
+          <w:sz w:val="20"/>
+          <w:szCs w:val="20"/>
+          <w:lang w:val="es-MX"/>
+        </w:rPr>
+        <w:t>HUCL-019: Registro de Propiedades</w:t>
+      </w:r>
+    </w:p>
+    <w:p>
+      <w:pPr>
+        <w:rPr>
+          <w:rFonts w:ascii="Arial" w:eastAsiaTheme="minorHAnsi" w:hAnsi="Arial" w:cs="Arial"/>
+          <w:sz w:val="20"/>
+          <w:szCs w:val="20"/>
+          <w:lang w:val="es-MX"/>
+        </w:rPr>
+      </w:pPr>
+      <w:r>
+        <w:rPr>
+          <w:rFonts w:ascii="Arial" w:eastAsiaTheme="minorHAnsi" w:hAnsi="Arial" w:cs="Arial"/>
+          <w:sz w:val="20"/>
+          <w:szCs w:val="20"/>
+          <w:lang w:val="es-MX"/>
+        </w:rPr>
+        <w:t xml:space="preserve">Como: Agente Inmobiliario </w:t>
+      </w:r>
+    </w:p>
+    <w:p>
+      <w:pPr>
+        <w:rPr>
+          <w:rFonts w:ascii="Arial" w:eastAsiaTheme="minorHAnsi" w:hAnsi="Arial" w:cs="Arial"/>
+          <w:sz w:val="20"/>
+          <w:szCs w:val="20"/>
+          <w:lang w:val="es-MX"/>
+        </w:rPr>
+      </w:pPr>
+      <w:r>
+        <w:rPr>
+          <w:rFonts w:ascii="Arial" w:eastAsiaTheme="minorHAnsi" w:hAnsi="Arial" w:cs="Arial"/>
+          <w:sz w:val="20"/>
+          <w:szCs w:val="20"/>
+          <w:lang w:val="es-MX"/>
+        </w:rPr>
+        <w:t>Quiero: Poder visualizar todas las propi</w:t>
+      </w:r>
+      <w:r>
+        <w:rPr>
+          <w:rFonts w:ascii="Arial" w:eastAsiaTheme="minorHAnsi" w:hAnsi="Arial" w:cs="Arial"/>
+          <w:sz w:val="20"/>
+          <w:szCs w:val="20"/>
+          <w:lang w:val="es-MX"/>
+        </w:rPr>
+        <w:t xml:space="preserve">edades registradas al nombre de </w:t>
+      </w:r>
+      <w:r>
+        <w:rPr>
+          <w:rFonts w:ascii="Arial" w:eastAsiaTheme="minorHAnsi" w:hAnsi="Arial" w:cs="Arial"/>
+          <w:sz w:val="20"/>
+          <w:szCs w:val="20"/>
+          <w:lang w:val="es-MX"/>
+        </w:rPr>
+        <w:t>algún</w:t>
+      </w:r>
+      <w:r>
+        <w:rPr>
+          <w:rFonts w:ascii="Arial" w:eastAsiaTheme="minorHAnsi" w:hAnsi="Arial" w:cs="Arial"/>
+          <w:sz w:val="20"/>
+          <w:szCs w:val="20"/>
+          <w:lang w:val="es-MX"/>
+        </w:rPr>
+        <w:t xml:space="preserve"> </w:t>
+      </w:r>
+      <w:r>
+        <w:rPr>
+          <w:rFonts w:ascii="Arial" w:eastAsiaTheme="minorHAnsi" w:hAnsi="Arial" w:cs="Arial"/>
+          <w:sz w:val="20"/>
+          <w:szCs w:val="20"/>
+          <w:lang w:val="es-MX"/>
+        </w:rPr>
+        <w:t xml:space="preserve"> usuario</w:t>
+      </w:r>
+    </w:p>
+    <w:p>
+      <w:pPr>
+        <w:rPr>
+          <w:rFonts w:ascii="Arial" w:eastAsiaTheme="minorHAnsi" w:hAnsi="Arial" w:cs="Arial"/>
+          <w:sz w:val="20"/>
+          <w:szCs w:val="20"/>
+          <w:lang w:val="es-MX"/>
+        </w:rPr>
+      </w:pPr>
+      <w:r>
+        <w:rPr>
+          <w:rFonts w:ascii="Arial" w:eastAsiaTheme="minorHAnsi" w:hAnsi="Arial" w:cs="Arial"/>
+          <w:sz w:val="20"/>
+          <w:szCs w:val="20"/>
+          <w:lang w:val="es-MX"/>
+        </w:rPr>
+        <w:t>Para: Poder llevar un registro de sus facturas y remodelaciones</w:t>
+      </w:r>
+    </w:p>
+    <w:p>
+      <w:pPr>
+        <w:rPr>
+          <w:rFonts w:ascii="Arial" w:eastAsiaTheme="minorHAnsi" w:hAnsi="Arial" w:cs="Arial"/>
+          <w:sz w:val="20"/>
+          <w:szCs w:val="20"/>
+          <w:lang w:val="es-MX"/>
+        </w:rPr>
+      </w:pPr>
+    </w:p>
+    <w:p>
+      <w:pPr>
+        <w:rPr>
+          <w:rFonts w:ascii="Arial" w:eastAsiaTheme="minorHAnsi" w:hAnsi="Arial" w:cs="Arial"/>
+          <w:sz w:val="20"/>
+          <w:szCs w:val="20"/>
+          <w:lang w:val="es-MX"/>
+        </w:rPr>
+      </w:pPr>
+      <w:r>
+        <w:rPr>
+          <w:rFonts w:ascii="Arial" w:eastAsiaTheme="minorHAnsi" w:hAnsi="Arial" w:cs="Arial"/>
+          <w:sz w:val="20"/>
+          <w:szCs w:val="20"/>
+          <w:lang w:val="es-MX"/>
+        </w:rPr>
+        <w:t>HUCL-020: Registro de Nueva Propiedad</w:t>
+      </w:r>
+    </w:p>
+    <w:p>
+      <w:pPr>
+        <w:rPr>
+          <w:rFonts w:ascii="Arial" w:eastAsiaTheme="minorHAnsi" w:hAnsi="Arial" w:cs="Arial"/>
+          <w:sz w:val="20"/>
+          <w:szCs w:val="20"/>
+          <w:lang w:val="es-MX"/>
+        </w:rPr>
+      </w:pPr>
+      <w:r>
+        <w:rPr>
+          <w:rFonts w:ascii="Arial" w:eastAsiaTheme="minorHAnsi" w:hAnsi="Arial" w:cs="Arial"/>
+          <w:sz w:val="20"/>
+          <w:szCs w:val="20"/>
+          <w:lang w:val="es-MX"/>
+        </w:rPr>
+        <w:t>Como: Arrendador</w:t>
+      </w:r>
+    </w:p>
+    <w:p>
+      <w:pPr>
+        <w:rPr>
+          <w:rFonts w:ascii="Arial" w:eastAsiaTheme="minorHAnsi" w:hAnsi="Arial" w:cs="Arial"/>
+          <w:sz w:val="20"/>
+          <w:szCs w:val="20"/>
+          <w:lang w:val="es-MX"/>
+        </w:rPr>
+      </w:pPr>
+      <w:r>
+        <w:rPr>
+          <w:rFonts w:ascii="Arial" w:eastAsiaTheme="minorHAnsi" w:hAnsi="Arial" w:cs="Arial"/>
+          <w:sz w:val="20"/>
+          <w:szCs w:val="20"/>
+          <w:lang w:val="es-MX"/>
+        </w:rPr>
+        <w:t xml:space="preserve">Quiero: Registrar una nueva propiedad en </w:t>
+      </w:r>
+      <w:proofErr w:type="spellStart"/>
+      <w:r>
+        <w:rPr>
+          <w:rFonts w:ascii="Arial" w:eastAsiaTheme="minorHAnsi" w:hAnsi="Arial" w:cs="Arial"/>
+          <w:sz w:val="20"/>
+          <w:szCs w:val="20"/>
+          <w:lang w:val="es-MX"/>
+        </w:rPr>
+        <w:t>Peace</w:t>
+      </w:r>
+      <w:proofErr w:type="spellEnd"/>
+      <w:r>
+        <w:rPr>
+          <w:rFonts w:ascii="Arial" w:eastAsiaTheme="minorHAnsi" w:hAnsi="Arial" w:cs="Arial"/>
+          <w:sz w:val="20"/>
+          <w:szCs w:val="20"/>
+          <w:lang w:val="es-MX"/>
+        </w:rPr>
+        <w:t xml:space="preserve"> at Home</w:t>
+      </w:r>
+    </w:p>
+    <w:p>
+      <w:pPr>
+        <w:rPr>
+          <w:rFonts w:ascii="Arial" w:eastAsiaTheme="minorHAnsi" w:hAnsi="Arial" w:cs="Arial"/>
+          <w:sz w:val="20"/>
+          <w:szCs w:val="20"/>
+          <w:lang w:val="es-MX"/>
+        </w:rPr>
+      </w:pPr>
+      <w:r>
+        <w:rPr>
+          <w:rFonts w:ascii="Arial" w:eastAsiaTheme="minorHAnsi" w:hAnsi="Arial" w:cs="Arial"/>
+          <w:sz w:val="20"/>
+          <w:szCs w:val="20"/>
+          <w:lang w:val="es-MX"/>
+        </w:rPr>
+        <w:t>Para: Brindar una experiencia cómoda y agradable a los huéspedes que renten la propiedad</w:t>
+      </w:r>
+    </w:p>
+    <w:p>
+      <w:pPr>
+        <w:rPr>
+          <w:rFonts w:ascii="Arial" w:eastAsiaTheme="minorHAnsi" w:hAnsi="Arial" w:cs="Arial"/>
+          <w:sz w:val="20"/>
+          <w:szCs w:val="20"/>
+          <w:lang w:val="es-MX"/>
+        </w:rPr>
+      </w:pPr>
+    </w:p>
+    <w:p>
+      <w:pPr>
+        <w:rPr>
+          <w:rFonts w:ascii="Arial" w:eastAsiaTheme="minorHAnsi" w:hAnsi="Arial" w:cs="Arial"/>
+          <w:sz w:val="20"/>
+          <w:szCs w:val="20"/>
+          <w:lang w:val="es-MX"/>
+        </w:rPr>
+      </w:pPr>
+      <w:r>
+        <w:rPr>
+          <w:rFonts w:ascii="Arial" w:eastAsiaTheme="minorHAnsi" w:hAnsi="Arial" w:cs="Arial"/>
+          <w:sz w:val="20"/>
+          <w:szCs w:val="20"/>
+          <w:lang w:val="es-MX"/>
+        </w:rPr>
+        <w:t xml:space="preserve">HUCL-021: </w:t>
+      </w:r>
+    </w:p>
+    <w:p>
+      <w:pPr>
+        <w:rPr>
+          <w:rFonts w:ascii="Arial" w:eastAsiaTheme="minorHAnsi" w:hAnsi="Arial" w:cs="Arial"/>
+          <w:sz w:val="20"/>
+          <w:szCs w:val="20"/>
+          <w:lang w:val="es-MX"/>
+        </w:rPr>
+      </w:pPr>
+      <w:r>
+        <w:rPr>
+          <w:rFonts w:ascii="Arial" w:eastAsiaTheme="minorHAnsi" w:hAnsi="Arial" w:cs="Arial"/>
+          <w:sz w:val="20"/>
+          <w:szCs w:val="20"/>
+          <w:lang w:val="es-MX"/>
+        </w:rPr>
+        <w:t>Como: Administrador</w:t>
+      </w:r>
+    </w:p>
+    <w:p>
+      <w:pPr>
+        <w:rPr>
+          <w:rFonts w:ascii="Arial" w:eastAsiaTheme="minorHAnsi" w:hAnsi="Arial" w:cs="Arial"/>
+          <w:sz w:val="20"/>
+          <w:szCs w:val="20"/>
+          <w:lang w:val="es-MX"/>
+        </w:rPr>
+      </w:pPr>
+      <w:r>
+        <w:rPr>
+          <w:rFonts w:ascii="Arial" w:eastAsiaTheme="minorHAnsi" w:hAnsi="Arial" w:cs="Arial"/>
+          <w:sz w:val="20"/>
+          <w:szCs w:val="20"/>
+          <w:lang w:val="es-MX"/>
+        </w:rPr>
+        <w:t>Quiero: Poder editar los estados y descripciones de las propiedades que se encuentren en remodelaciones o con atracciones nuevas</w:t>
+      </w:r>
+    </w:p>
+    <w:p>
+      <w:pPr>
+        <w:rPr>
+          <w:rFonts w:ascii="Arial" w:eastAsiaTheme="minorHAnsi" w:hAnsi="Arial" w:cs="Arial"/>
+          <w:sz w:val="20"/>
+          <w:szCs w:val="20"/>
+          <w:lang w:val="es-MX"/>
+        </w:rPr>
+      </w:pPr>
+      <w:r>
+        <w:rPr>
+          <w:rFonts w:ascii="Arial" w:eastAsiaTheme="minorHAnsi" w:hAnsi="Arial" w:cs="Arial"/>
+          <w:sz w:val="20"/>
+          <w:szCs w:val="20"/>
+          <w:lang w:val="es-MX"/>
+        </w:rPr>
+        <w:t>Para: Que los nuevos usuarios sepan de las nuevas características que poseen las propiedades</w:t>
+      </w:r>
+    </w:p>
+    <w:p>
+      <w:pPr>
+        <w:rPr>
+          <w:rFonts w:ascii="Arial" w:eastAsiaTheme="minorHAnsi" w:hAnsi="Arial" w:cs="Arial"/>
+          <w:sz w:val="20"/>
+          <w:szCs w:val="20"/>
+          <w:lang w:val="es-MX"/>
+        </w:rPr>
+      </w:pPr>
+    </w:p>
+    <w:p>
+      <w:pPr>
+        <w:rPr>
+          <w:rFonts w:ascii="Arial" w:eastAsiaTheme="minorHAnsi" w:hAnsi="Arial" w:cs="Arial"/>
+          <w:sz w:val="20"/>
+          <w:szCs w:val="20"/>
+          <w:lang w:val="es-MX"/>
+        </w:rPr>
+      </w:pPr>
+    </w:p>
+    <w:p>
+      <w:pPr>
+        <w:rPr>
+          <w:rFonts w:ascii="Arial" w:eastAsiaTheme="minorHAnsi" w:hAnsi="Arial" w:cs="Arial"/>
+          <w:b/>
+          <w:sz w:val="20"/>
+          <w:szCs w:val="20"/>
+          <w:lang w:val="es-MX"/>
+        </w:rPr>
+      </w:pPr>
+      <w:proofErr w:type="spellStart"/>
+      <w:r>
+        <w:rPr>
+          <w:rFonts w:ascii="Arial" w:eastAsiaTheme="minorHAnsi" w:hAnsi="Arial" w:cs="Arial"/>
+          <w:b/>
+          <w:sz w:val="20"/>
+          <w:szCs w:val="20"/>
+          <w:lang w:val="es-MX"/>
+        </w:rPr>
+        <w:t>Tupla</w:t>
+      </w:r>
+      <w:proofErr w:type="spellEnd"/>
+      <w:r>
+        <w:rPr>
+          <w:rFonts w:ascii="Arial" w:eastAsiaTheme="minorHAnsi" w:hAnsi="Arial" w:cs="Arial"/>
+          <w:b/>
+          <w:sz w:val="20"/>
+          <w:szCs w:val="20"/>
+          <w:lang w:val="es-MX"/>
+        </w:rPr>
+        <w:t>: Reembolso</w:t>
+      </w:r>
+    </w:p>
+    <w:p>
+      <w:pPr>
+        <w:pStyle w:val="NormalWeb"/>
+        <w:rPr>
+          <w:rFonts w:ascii="Arial" w:hAnsi="Arial" w:cs="Arial"/>
+          <w:sz w:val="20"/>
+          <w:szCs w:val="20"/>
+        </w:rPr>
+      </w:pPr>
+      <w:r>
+        <w:rPr>
+          <w:rStyle w:val="cf01"/>
+          <w:rFonts w:cs="Arial"/>
+        </w:rPr>
+        <w:t>HUOV-022</w:t>
+      </w:r>
+    </w:p>
+    <w:p>
+      <w:pPr>
+        <w:pStyle w:val="NormalWeb"/>
+        <w:rPr>
+          <w:rFonts w:ascii="Arial" w:hAnsi="Arial" w:cs="Arial"/>
+          <w:sz w:val="20"/>
+          <w:szCs w:val="20"/>
+        </w:rPr>
+      </w:pPr>
+      <w:r>
+        <w:rPr>
+          <w:rStyle w:val="cf01"/>
+          <w:rFonts w:cs="Arial"/>
+        </w:rPr>
+        <w:t>Como: empleado</w:t>
+      </w:r>
+    </w:p>
+    <w:p>
+      <w:pPr>
+        <w:pStyle w:val="NormalWeb"/>
+        <w:rPr>
+          <w:rFonts w:ascii="Arial" w:hAnsi="Arial" w:cs="Arial"/>
+          <w:sz w:val="20"/>
+          <w:szCs w:val="20"/>
+        </w:rPr>
+      </w:pPr>
+      <w:r>
+        <w:rPr>
+          <w:rStyle w:val="cf01"/>
+          <w:rFonts w:cs="Arial"/>
+        </w:rPr>
+        <w:t xml:space="preserve">Quiero: Poder enviar una solicitud de reembolso cargando recibos y completando un formulario, </w:t>
+      </w:r>
+    </w:p>
+    <w:p>
+      <w:pPr>
+        <w:pStyle w:val="NormalWeb"/>
+        <w:rPr>
+          <w:rFonts w:ascii="Arial" w:hAnsi="Arial" w:cs="Arial"/>
+          <w:sz w:val="20"/>
+          <w:szCs w:val="20"/>
+        </w:rPr>
+      </w:pPr>
+      <w:proofErr w:type="gramStart"/>
+      <w:r>
+        <w:rPr>
+          <w:rStyle w:val="cf01"/>
+          <w:rFonts w:cs="Arial"/>
+        </w:rPr>
+        <w:t>para</w:t>
+      </w:r>
+      <w:proofErr w:type="gramEnd"/>
+      <w:r>
+        <w:rPr>
+          <w:rStyle w:val="cf01"/>
+          <w:rFonts w:cs="Arial"/>
+        </w:rPr>
+        <w:t xml:space="preserve"> que la administración pueda revisar y aprobar el reembolso de los gastos.</w:t>
+      </w:r>
+    </w:p>
+    <w:p>
+      <w:pPr>
+        <w:pStyle w:val="NormalWeb"/>
+        <w:rPr>
+          <w:rFonts w:ascii="Arial" w:hAnsi="Arial" w:cs="Arial"/>
+          <w:sz w:val="20"/>
+          <w:szCs w:val="20"/>
+        </w:rPr>
+      </w:pPr>
+      <w:r>
+        <w:rPr>
+          <w:rStyle w:val="cf01"/>
+          <w:rFonts w:cs="Arial"/>
+        </w:rPr>
+        <w:t>Para: Para ofrecer un rembolso cada que lo necesite un cliente.</w:t>
+      </w:r>
+    </w:p>
+    <w:p>
+      <w:pPr>
+        <w:rPr>
+          <w:rFonts w:ascii="Arial" w:eastAsiaTheme="minorHAnsi" w:hAnsi="Arial" w:cs="Arial"/>
+          <w:sz w:val="20"/>
+          <w:szCs w:val="20"/>
+        </w:rPr>
+      </w:pPr>
+    </w:p>
+    <w:p>
+      <w:pPr>
+        <w:pStyle w:val="NormalWeb"/>
+        <w:rPr>
+          <w:rFonts w:ascii="Arial" w:hAnsi="Arial" w:cs="Arial"/>
+          <w:sz w:val="20"/>
+          <w:szCs w:val="20"/>
+        </w:rPr>
+      </w:pPr>
+      <w:r>
+        <w:rPr>
+          <w:rStyle w:val="cf01"/>
+          <w:rFonts w:cs="Arial"/>
+        </w:rPr>
+        <w:t>HUOV-023</w:t>
+      </w:r>
+    </w:p>
+    <w:p>
+      <w:pPr>
+        <w:pStyle w:val="NormalWeb"/>
+        <w:rPr>
+          <w:rFonts w:ascii="Arial" w:hAnsi="Arial" w:cs="Arial"/>
+          <w:sz w:val="20"/>
+          <w:szCs w:val="20"/>
+        </w:rPr>
+      </w:pPr>
+      <w:r>
+        <w:rPr>
+          <w:rStyle w:val="cf01"/>
+          <w:rFonts w:cs="Arial"/>
+        </w:rPr>
+        <w:t xml:space="preserve">Como: Administrador financiero </w:t>
+      </w:r>
+    </w:p>
+    <w:p>
+      <w:pPr>
+        <w:pStyle w:val="NormalWeb"/>
+        <w:rPr>
+          <w:rFonts w:ascii="Arial" w:hAnsi="Arial" w:cs="Arial"/>
+          <w:sz w:val="20"/>
+          <w:szCs w:val="20"/>
+        </w:rPr>
+      </w:pPr>
+      <w:r>
+        <w:rPr>
+          <w:rStyle w:val="cf01"/>
+          <w:rFonts w:cs="Arial"/>
+        </w:rPr>
+        <w:t xml:space="preserve">Quiero: Acceder a todas las solicitudes de rembolso recibidas y poder aprobarlas o rechazarlas </w:t>
+      </w:r>
+    </w:p>
+    <w:p>
+      <w:pPr>
+        <w:pStyle w:val="NormalWeb"/>
+        <w:rPr>
+          <w:rFonts w:ascii="Arial" w:hAnsi="Arial" w:cs="Arial"/>
+          <w:sz w:val="20"/>
+          <w:szCs w:val="20"/>
+        </w:rPr>
+      </w:pPr>
+      <w:proofErr w:type="gramStart"/>
+      <w:r>
+        <w:rPr>
+          <w:rStyle w:val="cf01"/>
+          <w:rFonts w:cs="Arial"/>
+        </w:rPr>
+        <w:t>o</w:t>
+      </w:r>
+      <w:proofErr w:type="gramEnd"/>
+      <w:r>
+        <w:rPr>
+          <w:rStyle w:val="cf01"/>
+          <w:rFonts w:cs="Arial"/>
+        </w:rPr>
+        <w:t xml:space="preserve"> hasta incluso pedir más información sobre la solicitud de rembolso.</w:t>
+      </w:r>
+    </w:p>
+    <w:p>
+      <w:pPr>
+        <w:pStyle w:val="NormalWeb"/>
+        <w:rPr>
+          <w:rFonts w:ascii="Arial" w:hAnsi="Arial" w:cs="Arial"/>
+          <w:sz w:val="20"/>
+          <w:szCs w:val="20"/>
+        </w:rPr>
+      </w:pPr>
+      <w:r>
+        <w:rPr>
+          <w:rStyle w:val="cf01"/>
+          <w:rFonts w:cs="Arial"/>
+        </w:rPr>
+        <w:t>Para: Tener un registro de cada acción tomada con fecha y el usuario responsable.</w:t>
+      </w:r>
+    </w:p>
+    <w:p>
+      <w:pPr>
+        <w:pStyle w:val="NormalWeb"/>
+        <w:rPr>
+          <w:rStyle w:val="cf01"/>
+          <w:rFonts w:cs="Arial"/>
+        </w:rPr>
+      </w:pPr>
+    </w:p>
+    <w:p>
+      <w:pPr>
+        <w:pStyle w:val="NormalWeb"/>
+        <w:rPr>
+          <w:rFonts w:ascii="Arial" w:hAnsi="Arial" w:cs="Arial"/>
+          <w:sz w:val="20"/>
+          <w:szCs w:val="20"/>
+        </w:rPr>
+      </w:pPr>
+      <w:r>
+        <w:rPr>
+          <w:rStyle w:val="cf01"/>
+          <w:rFonts w:cs="Arial"/>
+        </w:rPr>
+        <w:t>HUOV-024</w:t>
+      </w:r>
+    </w:p>
+    <w:p>
+      <w:pPr>
+        <w:pStyle w:val="NormalWeb"/>
+        <w:rPr>
+          <w:rFonts w:ascii="Arial" w:hAnsi="Arial" w:cs="Arial"/>
+          <w:sz w:val="20"/>
+          <w:szCs w:val="20"/>
+        </w:rPr>
+      </w:pPr>
+      <w:r>
+        <w:rPr>
+          <w:rStyle w:val="cf01"/>
+          <w:rFonts w:cs="Arial"/>
+        </w:rPr>
+        <w:t xml:space="preserve">Como: Cliente </w:t>
+      </w:r>
+    </w:p>
+    <w:p>
+      <w:pPr>
+        <w:pStyle w:val="NormalWeb"/>
+        <w:rPr>
+          <w:rFonts w:ascii="Arial" w:hAnsi="Arial" w:cs="Arial"/>
+          <w:sz w:val="20"/>
+          <w:szCs w:val="20"/>
+        </w:rPr>
+      </w:pPr>
+      <w:r>
+        <w:rPr>
+          <w:rStyle w:val="cf01"/>
+          <w:rFonts w:cs="Arial"/>
+        </w:rPr>
+        <w:t xml:space="preserve">Quiero: Recibir notificaciones cada vez que cambie el estado de mi solicitud de reembolso, </w:t>
+      </w:r>
+    </w:p>
+    <w:p>
+      <w:pPr>
+        <w:pStyle w:val="NormalWeb"/>
+        <w:rPr>
+          <w:rFonts w:ascii="Arial" w:hAnsi="Arial" w:cs="Arial"/>
+          <w:sz w:val="20"/>
+          <w:szCs w:val="20"/>
+        </w:rPr>
+      </w:pPr>
+      <w:proofErr w:type="gramStart"/>
+      <w:r>
+        <w:rPr>
+          <w:rStyle w:val="cf01"/>
+          <w:rFonts w:cs="Arial"/>
+        </w:rPr>
+        <w:t>para</w:t>
+      </w:r>
+      <w:proofErr w:type="gramEnd"/>
+      <w:r>
+        <w:rPr>
+          <w:rStyle w:val="cf01"/>
+          <w:rFonts w:cs="Arial"/>
+        </w:rPr>
+        <w:t xml:space="preserve"> mantenerme informado sobre el avance y resultado de mi trámite.</w:t>
+      </w:r>
+    </w:p>
+    <w:p>
+      <w:pPr>
+        <w:pStyle w:val="NormalWeb"/>
+        <w:rPr>
+          <w:rStyle w:val="cf01"/>
+          <w:rFonts w:cs="Arial"/>
+        </w:rPr>
+      </w:pPr>
+      <w:r>
+        <w:rPr>
+          <w:rStyle w:val="cf01"/>
+          <w:rFonts w:cs="Arial"/>
+        </w:rPr>
+        <w:t xml:space="preserve">Para: Tener un </w:t>
+      </w:r>
+      <w:proofErr w:type="spellStart"/>
+      <w:r>
+        <w:rPr>
+          <w:rStyle w:val="cf01"/>
+          <w:rFonts w:cs="Arial"/>
+        </w:rPr>
+        <w:t>envio</w:t>
+      </w:r>
+      <w:proofErr w:type="spellEnd"/>
+      <w:r>
+        <w:rPr>
+          <w:rStyle w:val="cf01"/>
+          <w:rFonts w:cs="Arial"/>
+        </w:rPr>
+        <w:t xml:space="preserve"> automático de notificaciones por correo electrónico y dentro del sistema.</w:t>
+      </w:r>
+    </w:p>
+    <w:p>
+      <w:pPr>
+        <w:pStyle w:val="NormalWeb"/>
+        <w:rPr>
+          <w:rStyle w:val="cf01"/>
+          <w:rFonts w:cs="Arial"/>
+        </w:rPr>
+      </w:pPr>
+    </w:p>
+    <w:p>
+      <w:pPr>
+        <w:pStyle w:val="NormalWeb"/>
+        <w:rPr>
+          <w:rStyle w:val="cf01"/>
+          <w:rFonts w:cs="Arial"/>
+          <w:b/>
+        </w:rPr>
+      </w:pPr>
+      <w:proofErr w:type="spellStart"/>
+      <w:r>
+        <w:rPr>
+          <w:rStyle w:val="cf01"/>
+          <w:rFonts w:cs="Arial"/>
+          <w:b/>
+        </w:rPr>
+        <w:lastRenderedPageBreak/>
+        <w:t>Tupla</w:t>
+      </w:r>
+      <w:proofErr w:type="spellEnd"/>
+      <w:r>
+        <w:rPr>
+          <w:rStyle w:val="cf01"/>
+          <w:rFonts w:cs="Arial"/>
+          <w:b/>
+        </w:rPr>
+        <w:t>: Comodidades</w:t>
+      </w:r>
+    </w:p>
+    <w:p>
+      <w:pPr>
+        <w:pStyle w:val="NormalWeb"/>
+        <w:rPr>
+          <w:rFonts w:ascii="Arial" w:hAnsi="Arial" w:cs="Arial"/>
+          <w:sz w:val="20"/>
+          <w:szCs w:val="20"/>
+        </w:rPr>
+      </w:pPr>
+      <w:r>
+        <w:rPr>
+          <w:rFonts w:ascii="Arial" w:hAnsi="Arial" w:cs="Arial"/>
+          <w:sz w:val="20"/>
+          <w:szCs w:val="20"/>
+        </w:rPr>
+        <w:t>HUBA-025</w:t>
+      </w:r>
+      <w:r>
+        <w:rPr>
+          <w:rFonts w:ascii="Arial" w:hAnsi="Arial" w:cs="Arial"/>
+          <w:sz w:val="20"/>
+          <w:szCs w:val="20"/>
+        </w:rPr>
+        <w:t>: Visualización Detal</w:t>
+      </w:r>
+      <w:r>
+        <w:rPr>
+          <w:rFonts w:ascii="Arial" w:hAnsi="Arial" w:cs="Arial"/>
+          <w:sz w:val="20"/>
+          <w:szCs w:val="20"/>
+        </w:rPr>
+        <w:t>lada de Comodidades Disponibles</w:t>
+      </w:r>
+    </w:p>
+    <w:p>
+      <w:pPr>
+        <w:pStyle w:val="NormalWeb"/>
+        <w:rPr>
+          <w:rFonts w:ascii="Arial" w:hAnsi="Arial" w:cs="Arial"/>
+          <w:sz w:val="20"/>
+          <w:szCs w:val="20"/>
+        </w:rPr>
+      </w:pPr>
+      <w:r>
+        <w:rPr>
+          <w:rFonts w:ascii="Arial" w:hAnsi="Arial" w:cs="Arial"/>
+          <w:sz w:val="20"/>
+          <w:szCs w:val="20"/>
+        </w:rPr>
+        <w:t>Como: Comodidades</w:t>
+      </w:r>
+    </w:p>
+    <w:p>
+      <w:pPr>
+        <w:pStyle w:val="NormalWeb"/>
+        <w:rPr>
+          <w:rFonts w:ascii="Arial" w:hAnsi="Arial" w:cs="Arial"/>
+          <w:sz w:val="20"/>
+          <w:szCs w:val="20"/>
+        </w:rPr>
+      </w:pPr>
+      <w:r>
+        <w:rPr>
+          <w:rFonts w:ascii="Arial" w:hAnsi="Arial" w:cs="Arial"/>
+          <w:sz w:val="20"/>
+          <w:szCs w:val="20"/>
+        </w:rPr>
+        <w:t>Quiero: poder ver una descripción completa y detallada de todas las comodidades disponibles en la propiedad</w:t>
+      </w:r>
+    </w:p>
+    <w:p>
+      <w:pPr>
+        <w:pStyle w:val="NormalWeb"/>
+        <w:rPr>
+          <w:rFonts w:ascii="Arial" w:hAnsi="Arial" w:cs="Arial"/>
+          <w:sz w:val="20"/>
+          <w:szCs w:val="20"/>
+        </w:rPr>
+      </w:pPr>
+      <w:r>
+        <w:rPr>
+          <w:rFonts w:ascii="Arial" w:hAnsi="Arial" w:cs="Arial"/>
+          <w:sz w:val="20"/>
+          <w:szCs w:val="20"/>
+        </w:rPr>
+        <w:t>Para: ofrecer información precisa y enriquecedora que mejore significativamente la experiencia de búsqueda del usuario, permitiéndole tomar decisiones informadas.</w:t>
+      </w:r>
+    </w:p>
+    <w:p>
+      <w:pPr>
+        <w:rPr>
+          <w:rFonts w:ascii="Arial" w:eastAsiaTheme="minorHAnsi" w:hAnsi="Arial" w:cs="Arial"/>
+          <w:sz w:val="20"/>
+          <w:szCs w:val="20"/>
+        </w:rPr>
+      </w:pPr>
+    </w:p>
+    <w:p>
+      <w:pPr>
+        <w:rPr>
+          <w:rFonts w:ascii="Arial" w:eastAsiaTheme="minorHAnsi" w:hAnsi="Arial" w:cs="Arial"/>
+          <w:sz w:val="20"/>
+          <w:szCs w:val="20"/>
+        </w:rPr>
+      </w:pPr>
+      <w:r>
+        <w:rPr>
+          <w:rFonts w:ascii="Arial" w:eastAsiaTheme="minorHAnsi" w:hAnsi="Arial" w:cs="Arial"/>
+          <w:sz w:val="20"/>
+          <w:szCs w:val="20"/>
+        </w:rPr>
+        <w:t>HUBA-0</w:t>
+      </w:r>
+      <w:r>
+        <w:rPr>
+          <w:rFonts w:ascii="Arial" w:eastAsiaTheme="minorHAnsi" w:hAnsi="Arial" w:cs="Arial"/>
+          <w:sz w:val="20"/>
+          <w:szCs w:val="20"/>
+        </w:rPr>
+        <w:t>2</w:t>
+      </w:r>
+      <w:r>
+        <w:rPr>
+          <w:rFonts w:ascii="Arial" w:eastAsiaTheme="minorHAnsi" w:hAnsi="Arial" w:cs="Arial"/>
+          <w:sz w:val="20"/>
+          <w:szCs w:val="20"/>
+        </w:rPr>
+        <w:t>6</w:t>
+      </w:r>
+      <w:r>
+        <w:rPr>
+          <w:rFonts w:ascii="Arial" w:eastAsiaTheme="minorHAnsi" w:hAnsi="Arial" w:cs="Arial"/>
+          <w:sz w:val="20"/>
+          <w:szCs w:val="20"/>
+        </w:rPr>
+        <w:t>: Identificación Clar</w:t>
+      </w:r>
+      <w:r>
+        <w:rPr>
+          <w:rFonts w:ascii="Arial" w:eastAsiaTheme="minorHAnsi" w:hAnsi="Arial" w:cs="Arial"/>
+          <w:sz w:val="20"/>
+          <w:szCs w:val="20"/>
+        </w:rPr>
+        <w:t>a de Comodidades No Disponibles</w:t>
+      </w:r>
+    </w:p>
+    <w:p>
+      <w:pPr>
+        <w:rPr>
+          <w:rFonts w:ascii="Arial" w:eastAsiaTheme="minorHAnsi" w:hAnsi="Arial" w:cs="Arial"/>
+          <w:sz w:val="20"/>
+          <w:szCs w:val="20"/>
+        </w:rPr>
+      </w:pPr>
+      <w:r>
+        <w:rPr>
+          <w:rFonts w:ascii="Arial" w:eastAsiaTheme="minorHAnsi" w:hAnsi="Arial" w:cs="Arial"/>
+          <w:sz w:val="20"/>
+          <w:szCs w:val="20"/>
+        </w:rPr>
+        <w:t>Como: Comodidades</w:t>
+      </w:r>
+    </w:p>
+    <w:p>
+      <w:pPr>
+        <w:rPr>
+          <w:rFonts w:ascii="Arial" w:eastAsiaTheme="minorHAnsi" w:hAnsi="Arial" w:cs="Arial"/>
+          <w:sz w:val="20"/>
+          <w:szCs w:val="20"/>
+        </w:rPr>
+      </w:pPr>
+      <w:r>
+        <w:rPr>
+          <w:rFonts w:ascii="Arial" w:eastAsiaTheme="minorHAnsi" w:hAnsi="Arial" w:cs="Arial"/>
+          <w:sz w:val="20"/>
+          <w:szCs w:val="20"/>
+        </w:rPr>
+        <w:t>Quiero: que el sistema muestre de forma clara las comodidades con las que la propiedad no cuenta,</w:t>
+      </w:r>
+    </w:p>
+    <w:p>
+      <w:pPr>
+        <w:rPr>
+          <w:rFonts w:ascii="Arial" w:eastAsiaTheme="minorHAnsi" w:hAnsi="Arial" w:cs="Arial"/>
+          <w:sz w:val="20"/>
+          <w:szCs w:val="20"/>
+        </w:rPr>
+      </w:pPr>
+      <w:r>
+        <w:rPr>
+          <w:rFonts w:ascii="Arial" w:eastAsiaTheme="minorHAnsi" w:hAnsi="Arial" w:cs="Arial"/>
+          <w:sz w:val="20"/>
+          <w:szCs w:val="20"/>
+        </w:rPr>
+        <w:t>Para: evitar cualquier expectativa errónea o inconveniente al momento de mi estancia, asegurando una total transparencia.</w:t>
+      </w:r>
+    </w:p>
+    <w:p>
+      <w:pPr>
+        <w:rPr>
+          <w:rFonts w:ascii="Arial" w:eastAsiaTheme="minorHAnsi" w:hAnsi="Arial" w:cs="Arial"/>
+          <w:sz w:val="20"/>
+          <w:szCs w:val="20"/>
+        </w:rPr>
+      </w:pPr>
+    </w:p>
+    <w:p>
+      <w:pPr>
+        <w:rPr>
+          <w:rFonts w:ascii="Arial" w:eastAsiaTheme="minorHAnsi" w:hAnsi="Arial" w:cs="Arial"/>
+          <w:sz w:val="20"/>
+          <w:szCs w:val="20"/>
+        </w:rPr>
+      </w:pPr>
+      <w:r>
+        <w:rPr>
+          <w:rFonts w:ascii="Arial" w:eastAsiaTheme="minorHAnsi" w:hAnsi="Arial" w:cs="Arial"/>
+          <w:sz w:val="20"/>
+          <w:szCs w:val="20"/>
+        </w:rPr>
+        <w:t>HUBA-027</w:t>
+      </w:r>
+      <w:r>
+        <w:rPr>
+          <w:rFonts w:ascii="Arial" w:eastAsiaTheme="minorHAnsi" w:hAnsi="Arial" w:cs="Arial"/>
+          <w:sz w:val="20"/>
+          <w:szCs w:val="20"/>
+        </w:rPr>
+        <w:t xml:space="preserve">: Administración Integral de Comodidades </w:t>
+      </w:r>
+      <w:r>
+        <w:rPr>
+          <w:rFonts w:ascii="Arial" w:eastAsiaTheme="minorHAnsi" w:hAnsi="Arial" w:cs="Arial"/>
+          <w:sz w:val="20"/>
+          <w:szCs w:val="20"/>
+        </w:rPr>
+        <w:t>de la Propiedad</w:t>
+      </w:r>
+    </w:p>
+    <w:p>
+      <w:pPr>
+        <w:rPr>
+          <w:rFonts w:ascii="Arial" w:eastAsiaTheme="minorHAnsi" w:hAnsi="Arial" w:cs="Arial"/>
+          <w:sz w:val="20"/>
+          <w:szCs w:val="20"/>
+        </w:rPr>
+      </w:pPr>
+      <w:r>
+        <w:rPr>
+          <w:rFonts w:ascii="Arial" w:eastAsiaTheme="minorHAnsi" w:hAnsi="Arial" w:cs="Arial"/>
+          <w:sz w:val="20"/>
+          <w:szCs w:val="20"/>
+        </w:rPr>
+        <w:t>Como: Comodidades</w:t>
+      </w:r>
+    </w:p>
+    <w:p>
+      <w:pPr>
+        <w:rPr>
+          <w:rFonts w:ascii="Arial" w:eastAsiaTheme="minorHAnsi" w:hAnsi="Arial" w:cs="Arial"/>
+          <w:sz w:val="20"/>
+          <w:szCs w:val="20"/>
+        </w:rPr>
+      </w:pPr>
+      <w:r>
+        <w:rPr>
+          <w:rFonts w:ascii="Arial" w:eastAsiaTheme="minorHAnsi" w:hAnsi="Arial" w:cs="Arial"/>
+          <w:sz w:val="20"/>
+          <w:szCs w:val="20"/>
+        </w:rPr>
+        <w:t>Quiero: tener la capacidad de añadir nuevas comodidades, eliminar las existentes o actualizar la información de estas,</w:t>
+      </w:r>
+    </w:p>
+    <w:p>
+      <w:pPr>
+        <w:rPr>
+          <w:rFonts w:ascii="Arial" w:eastAsiaTheme="minorHAnsi" w:hAnsi="Arial" w:cs="Arial"/>
+          <w:sz w:val="20"/>
+          <w:szCs w:val="20"/>
+        </w:rPr>
+      </w:pPr>
+      <w:r>
+        <w:rPr>
+          <w:rFonts w:ascii="Arial" w:eastAsiaTheme="minorHAnsi" w:hAnsi="Arial" w:cs="Arial"/>
+          <w:sz w:val="20"/>
+          <w:szCs w:val="20"/>
+        </w:rPr>
+        <w:t>Para: mantener la lista de servicios siempre al día y así garantizar que los usuarios accedan a la información más precisa y relevante, mejorando constantemente la calidad de nuestro servicio.</w:t>
+      </w:r>
+    </w:p>
+    <w:p>
+      <w:pPr>
+        <w:rPr>
+          <w:rFonts w:ascii="Arial" w:eastAsiaTheme="minorHAnsi" w:hAnsi="Arial" w:cs="Arial"/>
+          <w:sz w:val="20"/>
+          <w:szCs w:val="20"/>
+        </w:rPr>
+      </w:pPr>
+    </w:p>
+    <w:p>
+      <w:pPr>
+        <w:rPr>
+          <w:rFonts w:ascii="Arial" w:eastAsiaTheme="minorHAnsi" w:hAnsi="Arial" w:cs="Arial"/>
+          <w:b/>
+          <w:sz w:val="20"/>
+          <w:szCs w:val="20"/>
+        </w:rPr>
+      </w:pPr>
+      <w:proofErr w:type="spellStart"/>
+      <w:r>
+        <w:rPr>
+          <w:rFonts w:ascii="Arial" w:eastAsiaTheme="minorHAnsi" w:hAnsi="Arial" w:cs="Arial"/>
+          <w:b/>
+          <w:sz w:val="20"/>
+          <w:szCs w:val="20"/>
+        </w:rPr>
+        <w:t>Tupla</w:t>
+      </w:r>
+      <w:proofErr w:type="spellEnd"/>
+      <w:r>
+        <w:rPr>
+          <w:rFonts w:ascii="Arial" w:eastAsiaTheme="minorHAnsi" w:hAnsi="Arial" w:cs="Arial"/>
+          <w:b/>
+          <w:sz w:val="20"/>
+          <w:szCs w:val="20"/>
+        </w:rPr>
+        <w:t>: Locación</w:t>
+      </w:r>
+    </w:p>
+    <w:p>
+      <w:pPr>
+        <w:rPr>
+          <w:rFonts w:ascii="Arial" w:eastAsiaTheme="minorHAnsi" w:hAnsi="Arial" w:cs="Arial"/>
+          <w:sz w:val="20"/>
+          <w:szCs w:val="20"/>
+        </w:rPr>
+      </w:pPr>
+      <w:r>
+        <w:rPr>
+          <w:rFonts w:ascii="Arial" w:eastAsiaTheme="minorHAnsi" w:hAnsi="Arial" w:cs="Arial"/>
+          <w:sz w:val="20"/>
+          <w:szCs w:val="20"/>
+        </w:rPr>
+        <w:t>HUAP-028 - Actualizar información de la locación</w:t>
+      </w:r>
+    </w:p>
+    <w:p>
+      <w:pPr>
+        <w:rPr>
+          <w:rFonts w:ascii="Arial" w:eastAsiaTheme="minorHAnsi" w:hAnsi="Arial" w:cs="Arial"/>
+          <w:sz w:val="20"/>
+          <w:szCs w:val="20"/>
+        </w:rPr>
+      </w:pPr>
+      <w:r>
+        <w:rPr>
+          <w:rFonts w:ascii="Arial" w:eastAsiaTheme="minorHAnsi" w:hAnsi="Arial" w:cs="Arial"/>
+          <w:sz w:val="20"/>
+          <w:szCs w:val="20"/>
+        </w:rPr>
+        <w:t>Cómo: Locación</w:t>
+      </w:r>
+      <w:bookmarkStart w:id="0" w:name="_GoBack"/>
+      <w:bookmarkEnd w:id="0"/>
+    </w:p>
+    <w:p>
+      <w:pPr>
+        <w:rPr>
+          <w:rFonts w:ascii="Arial" w:eastAsiaTheme="minorHAnsi" w:hAnsi="Arial" w:cs="Arial"/>
+          <w:sz w:val="20"/>
+          <w:szCs w:val="20"/>
+        </w:rPr>
+      </w:pPr>
+      <w:r>
+        <w:rPr>
+          <w:rFonts w:ascii="Arial" w:eastAsiaTheme="minorHAnsi" w:hAnsi="Arial" w:cs="Arial"/>
+          <w:sz w:val="20"/>
+          <w:szCs w:val="20"/>
+        </w:rPr>
+        <w:t>Quiero: Editar mis datos como dirección, descripción, y contacto</w:t>
+      </w:r>
+    </w:p>
+    <w:p>
+      <w:pPr>
+        <w:rPr>
+          <w:rFonts w:ascii="Arial" w:eastAsiaTheme="minorHAnsi" w:hAnsi="Arial" w:cs="Arial"/>
+          <w:sz w:val="20"/>
+          <w:szCs w:val="20"/>
+        </w:rPr>
+      </w:pPr>
+      <w:r>
+        <w:rPr>
+          <w:rFonts w:ascii="Arial" w:eastAsiaTheme="minorHAnsi" w:hAnsi="Arial" w:cs="Arial"/>
+          <w:sz w:val="20"/>
+          <w:szCs w:val="20"/>
+        </w:rPr>
+        <w:t>Para: Mantener mi información actualizada y brindar datos correctos a los huéspedes</w:t>
+      </w:r>
+    </w:p>
+    <w:p>
+      <w:pPr>
+        <w:rPr>
+          <w:rFonts w:ascii="Arial" w:eastAsiaTheme="minorHAnsi" w:hAnsi="Arial" w:cs="Arial"/>
+          <w:sz w:val="20"/>
+          <w:szCs w:val="20"/>
+        </w:rPr>
+      </w:pPr>
+    </w:p>
     <w:sectPr>
       <w:pgSz w:w="12240" w:h="15840"/>
       <w:pgMar w:top="720" w:right="720" w:bottom="720" w:left="720" w:header="708" w:footer="708" w:gutter="0"/>
@@ -1177,7 +4673,7 @@
 </file>
 
 <file path=word/styles.xml><?xml version="1.0" encoding="utf-8"?>
-<w:styles xmlns:mc="http://schemas.openxmlformats.org/markup-compatibility/2006" xmlns:r="http://schemas.openxmlformats.org/officeDocument/2006/relationships" xmlns:w="http://schemas.openxmlformats.org/wordprocessingml/2006/main" xmlns:w14="http://schemas.microsoft.com/office/word/2010/wordml" xmlns:w15="http://schemas.microsoft.com/office/word/2012/wordml" xmlns:w16cex="http://schemas.microsoft.com/office/word/2018/wordml/cex" xmlns:w16cid="http://schemas.microsoft.com/office/word/2016/wordml/cid" xmlns:w16="http://schemas.microsoft.com/office/word/2018/wordml" xmlns:w16sdtdh="http://schemas.microsoft.com/office/word/2020/wordml/sdtdatahash" xmlns:w16se="http://schemas.microsoft.com/office/word/2015/wordml/symex" mc:Ignorable="w14 w15 w16se w16cid w16 w16cex w16sdtdh">
+<w:styles xmlns:mc="http://schemas.openxmlformats.org/markup-compatibility/2006" xmlns:r="http://schemas.openxmlformats.org/officeDocument/2006/relationships" xmlns:w="http://schemas.openxmlformats.org/wordprocessingml/2006/main" xmlns:w14="http://schemas.microsoft.com/office/word/2010/wordml" xmlns:w15="http://schemas.microsoft.com/office/word/2012/wordml" mc:Ignorable="w14 w15">
   <w:docDefaults>
     <w:rPrDefault>
       <w:rPr>
@@ -1193,7 +4689,7 @@
       </w:pPr>
     </w:pPrDefault>
   </w:docDefaults>
-  <w:latentStyles w:defLockedState="0" w:defUIPriority="99" w:defSemiHidden="0" w:defUnhideWhenUsed="0" w:defQFormat="0" w:count="376">
+  <w:latentStyles w:defLockedState="0" w:defUIPriority="99" w:defSemiHidden="0" w:defUnhideWhenUsed="0" w:defQFormat="0" w:count="371">
     <w:lsdException w:name="Normal" w:uiPriority="0" w:qFormat="1"/>
     <w:lsdException w:name="heading 1" w:uiPriority="9" w:qFormat="1"/>
     <w:lsdException w:name="heading 2" w:semiHidden="1" w:uiPriority="9" w:unhideWhenUsed="1" w:qFormat="1"/>
@@ -1565,16 +5061,11 @@
     <w:lsdException w:name="List Table 5 Dark Accent 6" w:uiPriority="50"/>
     <w:lsdException w:name="List Table 6 Colorful Accent 6" w:uiPriority="51"/>
     <w:lsdException w:name="List Table 7 Colorful Accent 6" w:uiPriority="52"/>
-    <w:lsdException w:name="Mention" w:semiHidden="1" w:unhideWhenUsed="1"/>
-    <w:lsdException w:name="Smart Hyperlink" w:semiHidden="1" w:unhideWhenUsed="1"/>
-    <w:lsdException w:name="Hashtag" w:semiHidden="1" w:unhideWhenUsed="1"/>
-    <w:lsdException w:name="Unresolved Mention" w:semiHidden="1" w:unhideWhenUsed="1"/>
-    <w:lsdException w:name="Smart Link" w:semiHidden="1" w:unhideWhenUsed="1"/>
   </w:latentStyles>
   <w:style w:type="paragraph" w:default="1" w:styleId="Normal">
     <w:name w:val="Normal"/>
     <w:qFormat/>
-    <w:rsid w:val="007B480D"/>
+    <w:rsid w:val="00A30448"/>
     <w:rPr>
       <w:rFonts w:eastAsia="MS Mincho"/>
     </w:rPr>
@@ -1729,6 +5220,7 @@
       <w:spacing w:after="0" w:line="240" w:lineRule="auto"/>
     </w:pPr>
     <w:tblPr>
+      <w:tblInd w:w="0" w:type="dxa"/>
       <w:tblBorders>
         <w:top w:val="single" w:sz="4" w:space="0" w:color="auto"/>
         <w:left w:val="single" w:sz="4" w:space="0" w:color="auto"/>
@@ -1737,7 +5229,64 @@
         <w:insideH w:val="single" w:sz="4" w:space="0" w:color="auto"/>
         <w:insideV w:val="single" w:sz="4" w:space="0" w:color="auto"/>
       </w:tblBorders>
+      <w:tblCellMar>
+        <w:top w:w="0" w:type="dxa"/>
+        <w:left w:w="108" w:type="dxa"/>
+        <w:bottom w:w="0" w:type="dxa"/>
+        <w:right w:w="108" w:type="dxa"/>
+      </w:tblCellMar>
     </w:tblPr>
+  </w:style>
+  <w:style w:type="paragraph" w:customStyle="1" w:styleId="paragraph">
+    <w:name w:val="paragraph"/>
+    <w:basedOn w:val="Normal"/>
+    <w:rsid w:val="006E1988"/>
+    <w:pPr>
+      <w:spacing w:before="100" w:beforeAutospacing="1" w:after="100" w:afterAutospacing="1" w:line="240" w:lineRule="auto"/>
+    </w:pPr>
+    <w:rPr>
+      <w:rFonts w:ascii="Times New Roman" w:eastAsia="Times New Roman" w:hAnsi="Times New Roman" w:cs="Times New Roman"/>
+      <w:sz w:val="24"/>
+      <w:szCs w:val="24"/>
+      <w:lang w:eastAsia="es-GT"/>
+    </w:rPr>
+  </w:style>
+  <w:style w:type="character" w:customStyle="1" w:styleId="normaltextrun">
+    <w:name w:val="normaltextrun"/>
+    <w:basedOn w:val="Fuentedeprrafopredeter"/>
+    <w:rsid w:val="006E1988"/>
+  </w:style>
+  <w:style w:type="character" w:customStyle="1" w:styleId="eop">
+    <w:name w:val="eop"/>
+    <w:basedOn w:val="Fuentedeprrafopredeter"/>
+    <w:rsid w:val="006E1988"/>
+  </w:style>
+  <w:style w:type="paragraph" w:styleId="NormalWeb">
+    <w:name w:val="Normal (Web)"/>
+    <w:basedOn w:val="Normal"/>
+    <w:uiPriority w:val="99"/>
+    <w:semiHidden/>
+    <w:unhideWhenUsed/>
+    <w:rsid w:val="00B952EC"/>
+    <w:pPr>
+      <w:spacing w:before="100" w:beforeAutospacing="1" w:after="100" w:afterAutospacing="1" w:line="240" w:lineRule="auto"/>
+    </w:pPr>
+    <w:rPr>
+      <w:rFonts w:ascii="Times New Roman" w:eastAsia="Times New Roman" w:hAnsi="Times New Roman" w:cs="Times New Roman"/>
+      <w:sz w:val="24"/>
+      <w:szCs w:val="24"/>
+      <w:lang w:eastAsia="es-GT"/>
+    </w:rPr>
+  </w:style>
+  <w:style w:type="character" w:customStyle="1" w:styleId="cf01">
+    <w:name w:val="cf01"/>
+    <w:basedOn w:val="Fuentedeprrafopredeter"/>
+    <w:rsid w:val="00B952EC"/>
+    <w:rPr>
+      <w:rFonts w:ascii="Consolas" w:hAnsi="Consolas" w:hint="default"/>
+      <w:sz w:val="22"/>
+      <w:szCs w:val="22"/>
+    </w:rPr>
   </w:style>
 </w:styles>
 </file>

</xml_diff>

<commit_message>
add: Se agrego historia de usuario HUAP-029 dentro del documento Peaceathome dentro de la rama apadilla-2024102
</commit_message>
<xml_diff>
--- a/Peaceathome.docx
+++ b/Peaceathome.docx
@@ -4616,51 +4616,119 @@
         </w:rPr>
         <w:t>Cómo: Locación</w:t>
       </w:r>
+    </w:p>
+    <w:p>
+      <w:pPr>
+        <w:rPr>
+          <w:rFonts w:ascii="Arial" w:eastAsiaTheme="minorHAnsi" w:hAnsi="Arial" w:cs="Arial"/>
+          <w:sz w:val="20"/>
+          <w:szCs w:val="20"/>
+        </w:rPr>
+      </w:pPr>
+      <w:r>
+        <w:rPr>
+          <w:rFonts w:ascii="Arial" w:eastAsiaTheme="minorHAnsi" w:hAnsi="Arial" w:cs="Arial"/>
+          <w:sz w:val="20"/>
+          <w:szCs w:val="20"/>
+        </w:rPr>
+        <w:t>Quiero: Editar mis datos como dirección, descripción, y contacto</w:t>
+      </w:r>
+    </w:p>
+    <w:p>
+      <w:pPr>
+        <w:rPr>
+          <w:rFonts w:ascii="Arial" w:eastAsiaTheme="minorHAnsi" w:hAnsi="Arial" w:cs="Arial"/>
+          <w:sz w:val="20"/>
+          <w:szCs w:val="20"/>
+        </w:rPr>
+      </w:pPr>
+      <w:r>
+        <w:rPr>
+          <w:rFonts w:ascii="Arial" w:eastAsiaTheme="minorHAnsi" w:hAnsi="Arial" w:cs="Arial"/>
+          <w:sz w:val="20"/>
+          <w:szCs w:val="20"/>
+        </w:rPr>
+        <w:t>Para: Mantener mi información actualizada y brindar datos correctos a los huéspedes</w:t>
+      </w:r>
+    </w:p>
+    <w:p>
+      <w:pPr>
+        <w:rPr>
+          <w:rFonts w:ascii="Arial" w:eastAsiaTheme="minorHAnsi" w:hAnsi="Arial" w:cs="Arial"/>
+          <w:sz w:val="20"/>
+          <w:szCs w:val="20"/>
+        </w:rPr>
+      </w:pPr>
+    </w:p>
+    <w:p>
+      <w:pPr>
+        <w:rPr>
+          <w:rFonts w:ascii="Arial" w:eastAsiaTheme="minorHAnsi" w:hAnsi="Arial" w:cs="Arial"/>
+          <w:sz w:val="20"/>
+          <w:szCs w:val="20"/>
+        </w:rPr>
+      </w:pPr>
       <w:bookmarkStart w:id="0" w:name="_GoBack"/>
       <w:bookmarkEnd w:id="0"/>
-    </w:p>
-    <w:p>
-      <w:pPr>
-        <w:rPr>
-          <w:rFonts w:ascii="Arial" w:eastAsiaTheme="minorHAnsi" w:hAnsi="Arial" w:cs="Arial"/>
-          <w:sz w:val="20"/>
-          <w:szCs w:val="20"/>
-        </w:rPr>
-      </w:pPr>
-      <w:r>
-        <w:rPr>
-          <w:rFonts w:ascii="Arial" w:eastAsiaTheme="minorHAnsi" w:hAnsi="Arial" w:cs="Arial"/>
-          <w:sz w:val="20"/>
-          <w:szCs w:val="20"/>
-        </w:rPr>
-        <w:t>Quiero: Editar mis datos como dirección, descripción, y contacto</w:t>
-      </w:r>
-    </w:p>
-    <w:p>
-      <w:pPr>
-        <w:rPr>
-          <w:rFonts w:ascii="Arial" w:eastAsiaTheme="minorHAnsi" w:hAnsi="Arial" w:cs="Arial"/>
-          <w:sz w:val="20"/>
-          <w:szCs w:val="20"/>
-        </w:rPr>
-      </w:pPr>
-      <w:r>
-        <w:rPr>
-          <w:rFonts w:ascii="Arial" w:eastAsiaTheme="minorHAnsi" w:hAnsi="Arial" w:cs="Arial"/>
-          <w:sz w:val="20"/>
-          <w:szCs w:val="20"/>
-        </w:rPr>
-        <w:t>Para: Mantener mi información actualizada y brindar datos correctos a los huéspedes</w:t>
-      </w:r>
-    </w:p>
-    <w:p>
-      <w:pPr>
-        <w:rPr>
-          <w:rFonts w:ascii="Arial" w:eastAsiaTheme="minorHAnsi" w:hAnsi="Arial" w:cs="Arial"/>
-          <w:sz w:val="20"/>
-          <w:szCs w:val="20"/>
-        </w:rPr>
-      </w:pPr>
+      <w:r>
+        <w:rPr>
+          <w:rFonts w:ascii="Arial" w:eastAsiaTheme="minorHAnsi" w:hAnsi="Arial" w:cs="Arial"/>
+          <w:sz w:val="20"/>
+          <w:szCs w:val="20"/>
+        </w:rPr>
+        <w:t>HUAP-029 - Ver historial de reservas</w:t>
+      </w:r>
+    </w:p>
+    <w:p>
+      <w:pPr>
+        <w:rPr>
+          <w:rFonts w:ascii="Arial" w:eastAsiaTheme="minorHAnsi" w:hAnsi="Arial" w:cs="Arial"/>
+          <w:sz w:val="20"/>
+          <w:szCs w:val="20"/>
+        </w:rPr>
+      </w:pPr>
+      <w:r>
+        <w:rPr>
+          <w:rFonts w:ascii="Arial" w:eastAsiaTheme="minorHAnsi" w:hAnsi="Arial" w:cs="Arial"/>
+          <w:sz w:val="20"/>
+          <w:szCs w:val="20"/>
+        </w:rPr>
+        <w:t>Cómo: Locación</w:t>
+      </w:r>
+    </w:p>
+    <w:p>
+      <w:pPr>
+        <w:rPr>
+          <w:rFonts w:ascii="Arial" w:eastAsiaTheme="minorHAnsi" w:hAnsi="Arial" w:cs="Arial"/>
+          <w:sz w:val="20"/>
+          <w:szCs w:val="20"/>
+        </w:rPr>
+      </w:pPr>
+      <w:r>
+        <w:rPr>
+          <w:rFonts w:ascii="Arial" w:eastAsiaTheme="minorHAnsi" w:hAnsi="Arial" w:cs="Arial"/>
+          <w:sz w:val="20"/>
+          <w:szCs w:val="20"/>
+        </w:rPr>
+        <w:t>Quiero: Consultar las reservas que se han realizado en mi espacio</w:t>
+      </w:r>
+    </w:p>
+    <w:p>
+      <w:pPr>
+        <w:rPr>
+          <w:rFonts w:ascii="Arial" w:eastAsiaTheme="minorHAnsi" w:hAnsi="Arial" w:cs="Arial"/>
+          <w:sz w:val="20"/>
+          <w:szCs w:val="20"/>
+        </w:rPr>
+      </w:pPr>
+      <w:r>
+        <w:rPr>
+          <w:rFonts w:ascii="Arial" w:eastAsiaTheme="minorHAnsi" w:hAnsi="Arial" w:cs="Arial"/>
+          <w:sz w:val="20"/>
+          <w:szCs w:val="20"/>
+        </w:rPr>
+        <w:t>Para: Llevar un control de los huéspedes que me han visitado</w:t>
+      </w:r>
     </w:p>
     <w:sectPr>
       <w:pgSz w:w="12240" w:h="15840"/>

</xml_diff>

<commit_message>
add: Se agrego historia de usuario HUAP-030 dentro del documento Peaceathome dentro de la rama apadilla-2024102
</commit_message>
<xml_diff>
--- a/Peaceathome.docx
+++ b/Peaceathome.docx
@@ -4668,7 +4668,92 @@
           <w:szCs w:val="20"/>
         </w:rPr>
       </w:pPr>
+      <w:r>
+        <w:rPr>
+          <w:rFonts w:ascii="Arial" w:eastAsiaTheme="minorHAnsi" w:hAnsi="Arial" w:cs="Arial"/>
+          <w:sz w:val="20"/>
+          <w:szCs w:val="20"/>
+        </w:rPr>
+        <w:t>HUAP-029 - Ver historial de reservas</w:t>
+      </w:r>
+    </w:p>
+    <w:p>
+      <w:pPr>
+        <w:rPr>
+          <w:rFonts w:ascii="Arial" w:eastAsiaTheme="minorHAnsi" w:hAnsi="Arial" w:cs="Arial"/>
+          <w:sz w:val="20"/>
+          <w:szCs w:val="20"/>
+        </w:rPr>
+      </w:pPr>
+      <w:r>
+        <w:rPr>
+          <w:rFonts w:ascii="Arial" w:eastAsiaTheme="minorHAnsi" w:hAnsi="Arial" w:cs="Arial"/>
+          <w:sz w:val="20"/>
+          <w:szCs w:val="20"/>
+        </w:rPr>
+        <w:t>Cómo: Locación</w:t>
+      </w:r>
+    </w:p>
+    <w:p>
+      <w:pPr>
+        <w:rPr>
+          <w:rFonts w:ascii="Arial" w:eastAsiaTheme="minorHAnsi" w:hAnsi="Arial" w:cs="Arial"/>
+          <w:sz w:val="20"/>
+          <w:szCs w:val="20"/>
+        </w:rPr>
+      </w:pPr>
+      <w:r>
+        <w:rPr>
+          <w:rFonts w:ascii="Arial" w:eastAsiaTheme="minorHAnsi" w:hAnsi="Arial" w:cs="Arial"/>
+          <w:sz w:val="20"/>
+          <w:szCs w:val="20"/>
+        </w:rPr>
+        <w:t>Quiero: Consultar las reservas que se han realizado en mi espacio</w:t>
+      </w:r>
+    </w:p>
+    <w:p>
+      <w:pPr>
+        <w:rPr>
+          <w:rFonts w:ascii="Arial" w:eastAsiaTheme="minorHAnsi" w:hAnsi="Arial" w:cs="Arial"/>
+          <w:sz w:val="20"/>
+          <w:szCs w:val="20"/>
+        </w:rPr>
+      </w:pPr>
+      <w:r>
+        <w:rPr>
+          <w:rFonts w:ascii="Arial" w:eastAsiaTheme="minorHAnsi" w:hAnsi="Arial" w:cs="Arial"/>
+          <w:sz w:val="20"/>
+          <w:szCs w:val="20"/>
+        </w:rPr>
+        <w:t>Para: Llevar un control de los huéspedes que me han visitado</w:t>
+      </w:r>
+    </w:p>
+    <w:p>
+      <w:pPr>
+        <w:rPr>
+          <w:rFonts w:ascii="Arial" w:eastAsiaTheme="minorHAnsi" w:hAnsi="Arial" w:cs="Arial"/>
+          <w:sz w:val="20"/>
+          <w:szCs w:val="20"/>
+        </w:rPr>
+      </w:pPr>
+    </w:p>
+    <w:p>
+      <w:pPr>
+        <w:rPr>
+          <w:rFonts w:ascii="Arial" w:eastAsiaTheme="minorHAnsi" w:hAnsi="Arial" w:cs="Arial"/>
+          <w:sz w:val="20"/>
+          <w:szCs w:val="20"/>
+        </w:rPr>
+      </w:pPr>
       <w:bookmarkStart w:id="0" w:name="_GoBack"/>
+      <w:r>
+        <w:rPr>
+          <w:rFonts w:ascii="Arial" w:eastAsiaTheme="minorHAnsi" w:hAnsi="Arial" w:cs="Arial"/>
+          <w:sz w:val="20"/>
+          <w:szCs w:val="20"/>
+        </w:rPr>
+        <w:t xml:space="preserve">HUJM-030 </w:t>
+      </w:r>
       <w:bookmarkEnd w:id="0"/>
       <w:r>
         <w:rPr>
@@ -4676,8 +4761,36 @@
           <w:sz w:val="20"/>
           <w:szCs w:val="20"/>
         </w:rPr>
-        <w:t>HUAP-029 - Ver historial de reservas</w:t>
-      </w:r>
+        <w:t xml:space="preserve">- Establecer horario de </w:t>
+      </w:r>
+      <w:proofErr w:type="spellStart"/>
+      <w:r>
+        <w:rPr>
+          <w:rFonts w:ascii="Arial" w:eastAsiaTheme="minorHAnsi" w:hAnsi="Arial" w:cs="Arial"/>
+          <w:sz w:val="20"/>
+          <w:szCs w:val="20"/>
+        </w:rPr>
+        <w:t>check</w:t>
+      </w:r>
+      <w:proofErr w:type="spellEnd"/>
+      <w:r>
+        <w:rPr>
+          <w:rFonts w:ascii="Arial" w:eastAsiaTheme="minorHAnsi" w:hAnsi="Arial" w:cs="Arial"/>
+          <w:sz w:val="20"/>
+          <w:szCs w:val="20"/>
+        </w:rPr>
+        <w:t xml:space="preserve">-in y del </w:t>
+      </w:r>
+      <w:proofErr w:type="spellStart"/>
+      <w:r>
+        <w:rPr>
+          <w:rFonts w:ascii="Arial" w:eastAsiaTheme="minorHAnsi" w:hAnsi="Arial" w:cs="Arial"/>
+          <w:sz w:val="20"/>
+          <w:szCs w:val="20"/>
+        </w:rPr>
+        <w:t>check-out</w:t>
+      </w:r>
+      <w:proofErr w:type="spellEnd"/>
     </w:p>
     <w:p>
       <w:pPr>
@@ -4710,24 +4823,24 @@
           <w:sz w:val="20"/>
           <w:szCs w:val="20"/>
         </w:rPr>
-        <w:t>Quiero: Consultar las reservas que se han realizado en mi espacio</w:t>
-      </w:r>
-    </w:p>
-    <w:p>
-      <w:pPr>
-        <w:rPr>
-          <w:rFonts w:ascii="Arial" w:eastAsiaTheme="minorHAnsi" w:hAnsi="Arial" w:cs="Arial"/>
-          <w:sz w:val="20"/>
-          <w:szCs w:val="20"/>
-        </w:rPr>
-      </w:pPr>
-      <w:r>
-        <w:rPr>
-          <w:rFonts w:ascii="Arial" w:eastAsiaTheme="minorHAnsi" w:hAnsi="Arial" w:cs="Arial"/>
-          <w:sz w:val="20"/>
-          <w:szCs w:val="20"/>
-        </w:rPr>
-        <w:t>Para: Llevar un control de los huéspedes que me han visitado</w:t>
+        <w:t>Quiero: Definir un horario disponible para la llegada y salida de los huéspedes</w:t>
+      </w:r>
+    </w:p>
+    <w:p>
+      <w:pPr>
+        <w:rPr>
+          <w:rFonts w:ascii="Arial" w:eastAsiaTheme="minorHAnsi" w:hAnsi="Arial" w:cs="Arial"/>
+          <w:sz w:val="20"/>
+          <w:szCs w:val="20"/>
+        </w:rPr>
+      </w:pPr>
+      <w:r>
+        <w:rPr>
+          <w:rFonts w:ascii="Arial" w:eastAsiaTheme="minorHAnsi" w:hAnsi="Arial" w:cs="Arial"/>
+          <w:sz w:val="20"/>
+          <w:szCs w:val="20"/>
+        </w:rPr>
+        <w:t>Para: Asegurar que las estancias se organicen de forma eficiente y sin conflictos</w:t>
       </w:r>
     </w:p>
     <w:sectPr>

</xml_diff>

<commit_message>
add: Se agrego la tabla y los datos del scrum master al documento Peaceathome.docx dentro de la rama kcuyuch-2024177
</commit_message>
<xml_diff>
--- a/Peaceathome.docx
+++ b/Peaceathome.docx
@@ -1,6 +1,6 @@
 
 <file path=word/document.xml><?xml version="1.0" encoding="utf-8"?>
-<w:document xmlns:wpc="http://schemas.microsoft.com/office/word/2010/wordprocessingCanvas" xmlns:cx="http://schemas.microsoft.com/office/drawing/2014/chartex" xmlns:cx1="http://schemas.microsoft.com/office/drawing/2015/9/8/chartex" xmlns:mc="http://schemas.openxmlformats.org/markup-compatibility/2006" xmlns:o="urn:schemas-microsoft-com:office:office" xmlns:r="http://schemas.openxmlformats.org/officeDocument/2006/relationships" xmlns:m="http://schemas.openxmlformats.org/officeDocument/2006/math" xmlns:v="urn:schemas-microsoft-com:vml" xmlns:wp14="http://schemas.microsoft.com/office/word/2010/wordprocessingDrawing" xmlns:wp="http://schemas.openxmlformats.org/drawingml/2006/wordprocessingDrawing" xmlns:w10="urn:schemas-microsoft-com:office:word" xmlns:w="http://schemas.openxmlformats.org/wordprocessingml/2006/main" xmlns:w14="http://schemas.microsoft.com/office/word/2010/wordml" xmlns:w15="http://schemas.microsoft.com/office/word/2012/wordml" xmlns:w16se="http://schemas.microsoft.com/office/word/2015/wordml/symex" xmlns:wpg="http://schemas.microsoft.com/office/word/2010/wordprocessingGroup" xmlns:wpi="http://schemas.microsoft.com/office/word/2010/wordprocessingInk" xmlns:wne="http://schemas.microsoft.com/office/word/2006/wordml" xmlns:wps="http://schemas.microsoft.com/office/word/2010/wordprocessingShape" mc:Ignorable="w14 w15 w16se wp14">
+<w:document xmlns:wpc="http://schemas.microsoft.com/office/word/2010/wordprocessingCanvas" xmlns:mc="http://schemas.openxmlformats.org/markup-compatibility/2006" xmlns:o="urn:schemas-microsoft-com:office:office" xmlns:r="http://schemas.openxmlformats.org/officeDocument/2006/relationships" xmlns:m="http://schemas.openxmlformats.org/officeDocument/2006/math" xmlns:v="urn:schemas-microsoft-com:vml" xmlns:wp14="http://schemas.microsoft.com/office/word/2010/wordprocessingDrawing" xmlns:wp="http://schemas.openxmlformats.org/drawingml/2006/wordprocessingDrawing" xmlns:w10="urn:schemas-microsoft-com:office:word" xmlns:w="http://schemas.openxmlformats.org/wordprocessingml/2006/main" xmlns:w14="http://schemas.microsoft.com/office/word/2010/wordml" xmlns:w15="http://schemas.microsoft.com/office/word/2012/wordml" xmlns:wpg="http://schemas.microsoft.com/office/word/2010/wordprocessingGroup" xmlns:wpi="http://schemas.microsoft.com/office/word/2010/wordprocessingInk" xmlns:wne="http://schemas.microsoft.com/office/word/2006/wordml" xmlns:wps="http://schemas.microsoft.com/office/word/2010/wordprocessingShape" mc:Ignorable="w14 w15 wp14">
   <w:body>
     <w:p>
       <w:pPr>
@@ -277,6 +277,7 @@
         <w:jc w:val="center"/>
         <w:rPr>
           <w:rFonts w:ascii="Arial" w:hAnsi="Arial" w:cs="Arial"/>
+          <w:lang w:val="en-US"/>
         </w:rPr>
       </w:pPr>
       <w:r>
@@ -285,6 +286,7 @@
           <w:rFonts w:ascii="Arial" w:hAnsi="Arial" w:cs="Arial"/>
           <w:color w:val="000000"/>
           <w:sz w:val="40"/>
+          <w:lang w:val="en-US"/>
         </w:rPr>
         <w:t>Peace at home</w:t>
       </w:r>
@@ -296,6 +298,7 @@
         <w:jc w:val="center"/>
         <w:rPr>
           <w:rFonts w:ascii="Arial" w:hAnsi="Arial" w:cs="Arial"/>
+          <w:lang w:val="en-US"/>
         </w:rPr>
       </w:pPr>
     </w:p>
@@ -306,6 +309,7 @@
         <w:jc w:val="center"/>
         <w:rPr>
           <w:rFonts w:ascii="Arial" w:hAnsi="Arial" w:cs="Arial"/>
+          <w:lang w:val="en-US"/>
         </w:rPr>
       </w:pPr>
     </w:p>
@@ -316,6 +320,7 @@
         <w:jc w:val="center"/>
         <w:rPr>
           <w:rFonts w:ascii="Arial" w:hAnsi="Arial" w:cs="Arial"/>
+          <w:lang w:val="en-US"/>
         </w:rPr>
       </w:pPr>
     </w:p>
@@ -326,6 +331,7 @@
         <w:jc w:val="center"/>
         <w:rPr>
           <w:rFonts w:ascii="Arial" w:hAnsi="Arial" w:cs="Arial"/>
+          <w:lang w:val="en-US"/>
         </w:rPr>
       </w:pPr>
     </w:p>
@@ -336,6 +342,7 @@
         <w:jc w:val="center"/>
         <w:rPr>
           <w:rFonts w:ascii="Arial" w:hAnsi="Arial" w:cs="Arial"/>
+          <w:lang w:val="en-US"/>
         </w:rPr>
       </w:pPr>
     </w:p>
@@ -346,6 +353,7 @@
         <w:jc w:val="center"/>
         <w:rPr>
           <w:rFonts w:ascii="Arial" w:hAnsi="Arial" w:cs="Arial"/>
+          <w:lang w:val="en-US"/>
         </w:rPr>
       </w:pPr>
     </w:p>
@@ -356,6 +364,7 @@
         <w:jc w:val="center"/>
         <w:rPr>
           <w:rFonts w:ascii="Arial" w:hAnsi="Arial" w:cs="Arial"/>
+          <w:lang w:val="en-US"/>
         </w:rPr>
       </w:pPr>
     </w:p>
@@ -366,6 +375,7 @@
         <w:jc w:val="center"/>
         <w:rPr>
           <w:rFonts w:ascii="Arial" w:hAnsi="Arial" w:cs="Arial"/>
+          <w:lang w:val="en-US"/>
         </w:rPr>
       </w:pPr>
     </w:p>
@@ -376,6 +386,7 @@
         <w:jc w:val="center"/>
         <w:rPr>
           <w:rFonts w:ascii="Arial" w:hAnsi="Arial" w:cs="Arial"/>
+          <w:lang w:val="en-US"/>
         </w:rPr>
       </w:pPr>
     </w:p>
@@ -386,6 +397,7 @@
         <w:jc w:val="center"/>
         <w:rPr>
           <w:rFonts w:ascii="Arial" w:hAnsi="Arial" w:cs="Arial"/>
+          <w:lang w:val="en-US"/>
         </w:rPr>
       </w:pPr>
     </w:p>
@@ -396,6 +408,7 @@
         <w:jc w:val="center"/>
         <w:rPr>
           <w:rFonts w:ascii="Arial" w:hAnsi="Arial" w:cs="Arial"/>
+          <w:lang w:val="en-US"/>
         </w:rPr>
       </w:pPr>
     </w:p>
@@ -406,6 +419,7 @@
         <w:jc w:val="center"/>
         <w:rPr>
           <w:rFonts w:ascii="Arial" w:hAnsi="Arial" w:cs="Arial"/>
+          <w:lang w:val="en-US"/>
         </w:rPr>
       </w:pPr>
     </w:p>
@@ -416,6 +430,7 @@
         <w:jc w:val="center"/>
         <w:rPr>
           <w:rFonts w:ascii="Arial" w:hAnsi="Arial" w:cs="Arial"/>
+          <w:lang w:val="en-US"/>
         </w:rPr>
       </w:pPr>
     </w:p>
@@ -426,6 +441,7 @@
         <w:jc w:val="center"/>
         <w:rPr>
           <w:rFonts w:ascii="Arial" w:hAnsi="Arial" w:cs="Arial"/>
+          <w:lang w:val="en-US"/>
         </w:rPr>
       </w:pPr>
     </w:p>
@@ -436,6 +452,7 @@
         <w:jc w:val="center"/>
         <w:rPr>
           <w:rFonts w:ascii="Arial" w:hAnsi="Arial" w:cs="Arial"/>
+          <w:lang w:val="en-US"/>
         </w:rPr>
       </w:pPr>
     </w:p>
@@ -447,10 +464,9 @@
         <w:rPr>
           <w:rFonts w:ascii="Arial" w:hAnsi="Arial" w:cs="Arial"/>
           <w:u w:val="single"/>
-        </w:rPr>
-      </w:pPr>
-      <w:bookmarkStart w:id="0" w:name="_GoBack"/>
-      <w:bookmarkEnd w:id="0"/>
+          <w:lang w:val="en-US"/>
+        </w:rPr>
+      </w:pPr>
     </w:p>
     <w:p>
       <w:pPr>
@@ -459,6 +475,7 @@
         <w:jc w:val="center"/>
         <w:rPr>
           <w:rFonts w:ascii="Arial" w:hAnsi="Arial" w:cs="Arial"/>
+          <w:lang w:val="en-US"/>
         </w:rPr>
       </w:pPr>
     </w:p>
@@ -470,15 +487,19 @@
         <w:rPr>
           <w:rFonts w:ascii="Arial" w:hAnsi="Arial" w:cs="Arial"/>
           <w:sz w:val="28"/>
-        </w:rPr>
-      </w:pPr>
+          <w:lang w:val="en-US"/>
+        </w:rPr>
+      </w:pPr>
+      <w:proofErr w:type="spellStart"/>
       <w:r>
         <w:rPr>
           <w:rFonts w:ascii="Arial" w:hAnsi="Arial" w:cs="Arial"/>
           <w:sz w:val="24"/>
+          <w:lang w:val="en-US"/>
         </w:rPr>
         <w:t>Alumno</w:t>
       </w:r>
+      <w:proofErr w:type="spellEnd"/>
     </w:p>
     <w:p>
       <w:pPr>
@@ -490,17 +511,80 @@
           <w:b/>
           <w:sz w:val="24"/>
           <w:u w:val="single"/>
-          <w:lang w:val="es-ES"/>
-        </w:rPr>
-      </w:pPr>
+          <w:lang w:val="en-US"/>
+        </w:rPr>
+      </w:pPr>
+      <w:proofErr w:type="spellStart"/>
       <w:r>
         <w:rPr>
           <w:rFonts w:ascii="Arial" w:hAnsi="Arial" w:cs="Arial"/>
           <w:b/>
           <w:sz w:val="24"/>
-        </w:rPr>
-        <w:t>Kenet Efraín Cuyuch Joj</w:t>
-      </w:r>
+          <w:lang w:val="en-US"/>
+        </w:rPr>
+        <w:t>Kenet</w:t>
+      </w:r>
+      <w:proofErr w:type="spellEnd"/>
+      <w:r>
+        <w:rPr>
+          <w:rFonts w:ascii="Arial" w:hAnsi="Arial" w:cs="Arial"/>
+          <w:b/>
+          <w:sz w:val="24"/>
+          <w:lang w:val="en-US"/>
+        </w:rPr>
+        <w:t xml:space="preserve"> </w:t>
+      </w:r>
+      <w:proofErr w:type="spellStart"/>
+      <w:r>
+        <w:rPr>
+          <w:rFonts w:ascii="Arial" w:hAnsi="Arial" w:cs="Arial"/>
+          <w:b/>
+          <w:sz w:val="24"/>
+          <w:lang w:val="en-US"/>
+        </w:rPr>
+        <w:t>Efraín</w:t>
+      </w:r>
+      <w:proofErr w:type="spellEnd"/>
+      <w:r>
+        <w:rPr>
+          <w:rFonts w:ascii="Arial" w:hAnsi="Arial" w:cs="Arial"/>
+          <w:b/>
+          <w:sz w:val="24"/>
+          <w:lang w:val="en-US"/>
+        </w:rPr>
+        <w:t xml:space="preserve"> </w:t>
+      </w:r>
+      <w:proofErr w:type="spellStart"/>
+      <w:r>
+        <w:rPr>
+          <w:rFonts w:ascii="Arial" w:hAnsi="Arial" w:cs="Arial"/>
+          <w:b/>
+          <w:sz w:val="24"/>
+          <w:lang w:val="en-US"/>
+        </w:rPr>
+        <w:t>Cuyuch</w:t>
+      </w:r>
+      <w:proofErr w:type="spellEnd"/>
+      <w:r>
+        <w:rPr>
+          <w:rFonts w:ascii="Arial" w:hAnsi="Arial" w:cs="Arial"/>
+          <w:b/>
+          <w:sz w:val="24"/>
+          <w:lang w:val="en-US"/>
+        </w:rPr>
+        <w:t xml:space="preserve"> </w:t>
+      </w:r>
+      <w:proofErr w:type="spellStart"/>
+      <w:r>
+        <w:rPr>
+          <w:rFonts w:ascii="Arial" w:hAnsi="Arial" w:cs="Arial"/>
+          <w:b/>
+          <w:sz w:val="24"/>
+          <w:lang w:val="en-US"/>
+        </w:rPr>
+        <w:t>Joj</w:t>
+      </w:r>
+      <w:proofErr w:type="spellEnd"/>
     </w:p>
     <w:p>
       <w:pPr>
@@ -714,6 +798,68 @@
                 <w:lang w:val="es-ES"/>
               </w:rPr>
             </w:pPr>
+            <w:proofErr w:type="spellStart"/>
+            <w:r>
+              <w:rPr>
+                <w:rFonts w:ascii="Arial" w:eastAsiaTheme="minorHAnsi" w:hAnsi="Arial" w:cs="Arial"/>
+                <w:sz w:val="24"/>
+                <w:lang w:val="es-ES"/>
+              </w:rPr>
+              <w:t>Kenet</w:t>
+            </w:r>
+            <w:proofErr w:type="spellEnd"/>
+            <w:r>
+              <w:rPr>
+                <w:rFonts w:ascii="Arial" w:eastAsiaTheme="minorHAnsi" w:hAnsi="Arial" w:cs="Arial"/>
+                <w:sz w:val="24"/>
+                <w:lang w:val="es-ES"/>
+              </w:rPr>
+              <w:t xml:space="preserve"> </w:t>
+            </w:r>
+            <w:r>
+              <w:rPr>
+                <w:rFonts w:ascii="Arial" w:eastAsiaTheme="minorHAnsi" w:hAnsi="Arial" w:cs="Arial"/>
+                <w:sz w:val="24"/>
+                <w:lang w:val="es-ES"/>
+              </w:rPr>
+              <w:t>Efraín</w:t>
+            </w:r>
+            <w:r>
+              <w:rPr>
+                <w:rFonts w:ascii="Arial" w:eastAsiaTheme="minorHAnsi" w:hAnsi="Arial" w:cs="Arial"/>
+                <w:sz w:val="24"/>
+                <w:lang w:val="es-ES"/>
+              </w:rPr>
+              <w:t xml:space="preserve"> </w:t>
+            </w:r>
+            <w:proofErr w:type="spellStart"/>
+            <w:r>
+              <w:rPr>
+                <w:rFonts w:ascii="Arial" w:eastAsiaTheme="minorHAnsi" w:hAnsi="Arial" w:cs="Arial"/>
+                <w:sz w:val="24"/>
+                <w:lang w:val="es-ES"/>
+              </w:rPr>
+              <w:t>Cuyuch</w:t>
+            </w:r>
+            <w:proofErr w:type="spellEnd"/>
+            <w:r>
+              <w:rPr>
+                <w:rFonts w:ascii="Arial" w:eastAsiaTheme="minorHAnsi" w:hAnsi="Arial" w:cs="Arial"/>
+                <w:sz w:val="24"/>
+                <w:lang w:val="es-ES"/>
+              </w:rPr>
+              <w:t xml:space="preserve"> </w:t>
+            </w:r>
+            <w:proofErr w:type="spellStart"/>
+            <w:r>
+              <w:rPr>
+                <w:rFonts w:ascii="Arial" w:eastAsiaTheme="minorHAnsi" w:hAnsi="Arial" w:cs="Arial"/>
+                <w:sz w:val="24"/>
+                <w:lang w:val="es-ES"/>
+              </w:rPr>
+              <w:t>Joj</w:t>
+            </w:r>
+            <w:proofErr w:type="spellEnd"/>
           </w:p>
         </w:tc>
         <w:tc>
@@ -728,6 +874,22 @@
                 <w:sz w:val="24"/>
               </w:rPr>
             </w:pPr>
+            <w:proofErr w:type="spellStart"/>
+            <w:r>
+              <w:rPr>
+                <w:rFonts w:ascii="Arial" w:eastAsiaTheme="minorHAnsi" w:hAnsi="Arial" w:cs="Arial"/>
+                <w:sz w:val="24"/>
+              </w:rPr>
+              <w:t>Scrum</w:t>
+            </w:r>
+            <w:proofErr w:type="spellEnd"/>
+            <w:r>
+              <w:rPr>
+                <w:rFonts w:ascii="Arial" w:eastAsiaTheme="minorHAnsi" w:hAnsi="Arial" w:cs="Arial"/>
+                <w:sz w:val="24"/>
+              </w:rPr>
+              <w:t xml:space="preserve"> master</w:t>
+            </w:r>
           </w:p>
         </w:tc>
       </w:tr>
@@ -744,6 +906,29 @@
                 <w:sz w:val="24"/>
               </w:rPr>
             </w:pPr>
+            <w:r>
+              <w:rPr>
+                <w:rFonts w:ascii="Arial" w:eastAsiaTheme="minorHAnsi" w:hAnsi="Arial" w:cs="Arial"/>
+                <w:sz w:val="24"/>
+              </w:rPr>
+              <w:t>Ricar</w:t>
+            </w:r>
+            <w:r>
+              <w:rPr>
+                <w:rFonts w:ascii="Arial" w:eastAsiaTheme="minorHAnsi" w:hAnsi="Arial" w:cs="Arial"/>
+                <w:sz w:val="24"/>
+              </w:rPr>
+              <w:t xml:space="preserve">do Alejandro Hernández </w:t>
+            </w:r>
+            <w:proofErr w:type="spellStart"/>
+            <w:r>
+              <w:rPr>
+                <w:rFonts w:ascii="Arial" w:eastAsiaTheme="minorHAnsi" w:hAnsi="Arial" w:cs="Arial"/>
+                <w:sz w:val="24"/>
+              </w:rPr>
+              <w:t>Hernandez</w:t>
+            </w:r>
+            <w:proofErr w:type="spellEnd"/>
           </w:p>
         </w:tc>
         <w:tc>
@@ -758,6 +943,13 @@
                 <w:sz w:val="24"/>
               </w:rPr>
             </w:pPr>
+            <w:r>
+              <w:rPr>
+                <w:rFonts w:ascii="Arial" w:eastAsiaTheme="minorHAnsi" w:hAnsi="Arial" w:cs="Arial"/>
+                <w:sz w:val="24"/>
+              </w:rPr>
+              <w:t>Programador</w:t>
+            </w:r>
           </w:p>
         </w:tc>
       </w:tr>
@@ -774,6 +966,47 @@
                 <w:sz w:val="24"/>
               </w:rPr>
             </w:pPr>
+            <w:proofErr w:type="spellStart"/>
+            <w:r>
+              <w:rPr>
+                <w:rFonts w:ascii="Arial" w:eastAsiaTheme="minorHAnsi" w:hAnsi="Arial" w:cs="Arial"/>
+                <w:sz w:val="24"/>
+              </w:rPr>
+              <w:t>Jose</w:t>
+            </w:r>
+            <w:proofErr w:type="spellEnd"/>
+            <w:r>
+              <w:rPr>
+                <w:rFonts w:ascii="Arial" w:eastAsiaTheme="minorHAnsi" w:hAnsi="Arial" w:cs="Arial"/>
+                <w:sz w:val="24"/>
+              </w:rPr>
+              <w:t xml:space="preserve"> Enrique </w:t>
+            </w:r>
+            <w:proofErr w:type="spellStart"/>
+            <w:r>
+              <w:rPr>
+                <w:rFonts w:ascii="Arial" w:eastAsiaTheme="minorHAnsi" w:hAnsi="Arial" w:cs="Arial"/>
+                <w:sz w:val="24"/>
+              </w:rPr>
+              <w:t>cuc</w:t>
+            </w:r>
+            <w:proofErr w:type="spellEnd"/>
+            <w:r>
+              <w:rPr>
+                <w:rFonts w:ascii="Arial" w:eastAsiaTheme="minorHAnsi" w:hAnsi="Arial" w:cs="Arial"/>
+                <w:sz w:val="24"/>
+              </w:rPr>
+              <w:t xml:space="preserve"> </w:t>
+            </w:r>
+            <w:proofErr w:type="spellStart"/>
+            <w:r>
+              <w:rPr>
+                <w:rFonts w:ascii="Arial" w:eastAsiaTheme="minorHAnsi" w:hAnsi="Arial" w:cs="Arial"/>
+                <w:sz w:val="24"/>
+              </w:rPr>
+              <w:t>cutz</w:t>
+            </w:r>
+            <w:proofErr w:type="spellEnd"/>
           </w:p>
         </w:tc>
         <w:tc>
@@ -788,6 +1021,13 @@
                 <w:sz w:val="24"/>
               </w:rPr>
             </w:pPr>
+            <w:r>
+              <w:rPr>
+                <w:rFonts w:ascii="Arial" w:eastAsiaTheme="minorHAnsi" w:hAnsi="Arial" w:cs="Arial"/>
+                <w:sz w:val="24"/>
+              </w:rPr>
+              <w:t>Programador</w:t>
+            </w:r>
           </w:p>
         </w:tc>
       </w:tr>
@@ -804,6 +1044,22 @@
                 <w:sz w:val="24"/>
               </w:rPr>
             </w:pPr>
+            <w:proofErr w:type="spellStart"/>
+            <w:r>
+              <w:rPr>
+                <w:rFonts w:ascii="Arial" w:eastAsiaTheme="minorHAnsi" w:hAnsi="Arial" w:cs="Arial"/>
+                <w:sz w:val="24"/>
+              </w:rPr>
+              <w:t>Angel</w:t>
+            </w:r>
+            <w:proofErr w:type="spellEnd"/>
+            <w:r>
+              <w:rPr>
+                <w:rFonts w:ascii="Arial" w:eastAsiaTheme="minorHAnsi" w:hAnsi="Arial" w:cs="Arial"/>
+                <w:sz w:val="24"/>
+              </w:rPr>
+              <w:t xml:space="preserve"> Gabriel Ernesto Grijalva Castro</w:t>
+            </w:r>
           </w:p>
         </w:tc>
         <w:tc>
@@ -816,9 +1072,15 @@
               <w:rPr>
                 <w:rFonts w:ascii="Arial" w:eastAsiaTheme="minorHAnsi" w:hAnsi="Arial" w:cs="Arial"/>
                 <w:sz w:val="24"/>
-                <w:u w:val="single"/>
               </w:rPr>
             </w:pPr>
+            <w:r>
+              <w:rPr>
+                <w:rFonts w:ascii="Arial" w:eastAsiaTheme="minorHAnsi" w:hAnsi="Arial" w:cs="Arial"/>
+                <w:sz w:val="24"/>
+              </w:rPr>
+              <w:t>Programador</w:t>
+            </w:r>
           </w:p>
         </w:tc>
       </w:tr>
@@ -835,6 +1097,38 @@
                 <w:sz w:val="24"/>
               </w:rPr>
             </w:pPr>
+            <w:proofErr w:type="spellStart"/>
+            <w:r>
+              <w:rPr>
+                <w:rFonts w:ascii="Arial" w:eastAsiaTheme="minorHAnsi" w:hAnsi="Arial" w:cs="Arial"/>
+                <w:sz w:val="24"/>
+              </w:rPr>
+              <w:t>Angel</w:t>
+            </w:r>
+            <w:proofErr w:type="spellEnd"/>
+            <w:r>
+              <w:rPr>
+                <w:rFonts w:ascii="Arial" w:eastAsiaTheme="minorHAnsi" w:hAnsi="Arial" w:cs="Arial"/>
+                <w:sz w:val="24"/>
+              </w:rPr>
+              <w:t xml:space="preserve"> </w:t>
+            </w:r>
+            <w:proofErr w:type="spellStart"/>
+            <w:r>
+              <w:rPr>
+                <w:rFonts w:ascii="Arial" w:eastAsiaTheme="minorHAnsi" w:hAnsi="Arial" w:cs="Arial"/>
+                <w:sz w:val="24"/>
+              </w:rPr>
+              <w:t>Gahel</w:t>
+            </w:r>
+            <w:proofErr w:type="spellEnd"/>
+            <w:r>
+              <w:rPr>
+                <w:rFonts w:ascii="Arial" w:eastAsiaTheme="minorHAnsi" w:hAnsi="Arial" w:cs="Arial"/>
+                <w:sz w:val="24"/>
+              </w:rPr>
+              <w:t xml:space="preserve"> Padilla Pacheco</w:t>
+            </w:r>
           </w:p>
         </w:tc>
         <w:tc>
@@ -849,6 +1143,13 @@
                 <w:sz w:val="24"/>
               </w:rPr>
             </w:pPr>
+            <w:r>
+              <w:rPr>
+                <w:rFonts w:ascii="Arial" w:eastAsiaTheme="minorHAnsi" w:hAnsi="Arial" w:cs="Arial"/>
+                <w:sz w:val="24"/>
+              </w:rPr>
+              <w:t>Programador</w:t>
+            </w:r>
           </w:p>
         </w:tc>
       </w:tr>
@@ -865,6 +1166,38 @@
                 <w:sz w:val="24"/>
               </w:rPr>
             </w:pPr>
+            <w:proofErr w:type="spellStart"/>
+            <w:r>
+              <w:rPr>
+                <w:rFonts w:ascii="Arial" w:eastAsiaTheme="minorHAnsi" w:hAnsi="Arial" w:cs="Arial"/>
+                <w:sz w:val="24"/>
+              </w:rPr>
+              <w:t>Osman</w:t>
+            </w:r>
+            <w:proofErr w:type="spellEnd"/>
+            <w:r>
+              <w:rPr>
+                <w:rFonts w:ascii="Arial" w:eastAsiaTheme="minorHAnsi" w:hAnsi="Arial" w:cs="Arial"/>
+                <w:sz w:val="24"/>
+              </w:rPr>
+              <w:t xml:space="preserve"> </w:t>
+            </w:r>
+            <w:proofErr w:type="spellStart"/>
+            <w:r>
+              <w:rPr>
+                <w:rFonts w:ascii="Arial" w:eastAsiaTheme="minorHAnsi" w:hAnsi="Arial" w:cs="Arial"/>
+                <w:sz w:val="24"/>
+              </w:rPr>
+              <w:t>Emmanuell</w:t>
+            </w:r>
+            <w:proofErr w:type="spellEnd"/>
+            <w:r>
+              <w:rPr>
+                <w:rFonts w:ascii="Arial" w:eastAsiaTheme="minorHAnsi" w:hAnsi="Arial" w:cs="Arial"/>
+                <w:sz w:val="24"/>
+              </w:rPr>
+              <w:t xml:space="preserve"> Veliz Guzmán</w:t>
+            </w:r>
           </w:p>
         </w:tc>
         <w:tc>
@@ -879,6 +1212,13 @@
                 <w:sz w:val="24"/>
               </w:rPr>
             </w:pPr>
+            <w:r>
+              <w:rPr>
+                <w:rFonts w:ascii="Arial" w:eastAsiaTheme="minorHAnsi" w:hAnsi="Arial" w:cs="Arial"/>
+                <w:sz w:val="24"/>
+              </w:rPr>
+              <w:t>Programador</w:t>
+            </w:r>
           </w:p>
         </w:tc>
       </w:tr>
@@ -895,6 +1235,38 @@
                 <w:sz w:val="24"/>
               </w:rPr>
             </w:pPr>
+            <w:r>
+              <w:rPr>
+                <w:rFonts w:ascii="Arial" w:eastAsiaTheme="minorHAnsi" w:hAnsi="Arial" w:cs="Arial"/>
+                <w:sz w:val="24"/>
+              </w:rPr>
+              <w:t xml:space="preserve">Carlos Alejandro </w:t>
+            </w:r>
+            <w:proofErr w:type="spellStart"/>
+            <w:r>
+              <w:rPr>
+                <w:rFonts w:ascii="Arial" w:eastAsiaTheme="minorHAnsi" w:hAnsi="Arial" w:cs="Arial"/>
+                <w:sz w:val="24"/>
+              </w:rPr>
+              <w:t>Patal</w:t>
+            </w:r>
+            <w:proofErr w:type="spellEnd"/>
+            <w:r>
+              <w:rPr>
+                <w:rFonts w:ascii="Arial" w:eastAsiaTheme="minorHAnsi" w:hAnsi="Arial" w:cs="Arial"/>
+                <w:sz w:val="24"/>
+              </w:rPr>
+              <w:t xml:space="preserve"> </w:t>
+            </w:r>
+            <w:proofErr w:type="spellStart"/>
+            <w:r>
+              <w:rPr>
+                <w:rFonts w:ascii="Arial" w:eastAsiaTheme="minorHAnsi" w:hAnsi="Arial" w:cs="Arial"/>
+                <w:sz w:val="24"/>
+              </w:rPr>
+              <w:t>Choc</w:t>
+            </w:r>
+            <w:proofErr w:type="spellEnd"/>
           </w:p>
         </w:tc>
         <w:tc>
@@ -909,6 +1281,13 @@
                 <w:sz w:val="24"/>
               </w:rPr>
             </w:pPr>
+            <w:r>
+              <w:rPr>
+                <w:rFonts w:ascii="Arial" w:eastAsiaTheme="minorHAnsi" w:hAnsi="Arial" w:cs="Arial"/>
+                <w:sz w:val="24"/>
+              </w:rPr>
+              <w:t>Programador</w:t>
+            </w:r>
           </w:p>
         </w:tc>
       </w:tr>
@@ -925,6 +1304,13 @@
                 <w:sz w:val="24"/>
               </w:rPr>
             </w:pPr>
+            <w:r>
+              <w:rPr>
+                <w:rFonts w:ascii="Arial" w:eastAsiaTheme="minorHAnsi" w:hAnsi="Arial" w:cs="Arial"/>
+                <w:sz w:val="24"/>
+              </w:rPr>
+              <w:t>Carlos Enrique López Quino</w:t>
+            </w:r>
           </w:p>
         </w:tc>
         <w:tc>
@@ -939,6 +1325,82 @@
                 <w:sz w:val="24"/>
               </w:rPr>
             </w:pPr>
+            <w:r>
+              <w:rPr>
+                <w:rFonts w:ascii="Arial" w:eastAsiaTheme="minorHAnsi" w:hAnsi="Arial" w:cs="Arial"/>
+                <w:sz w:val="24"/>
+              </w:rPr>
+              <w:t>Programador</w:t>
+            </w:r>
+          </w:p>
+        </w:tc>
+        <w:bookmarkStart w:id="0" w:name="_GoBack"/>
+        <w:bookmarkEnd w:id="0"/>
+      </w:tr>
+      <w:tr>
+        <w:tc>
+          <w:tcPr>
+            <w:tcW w:w="5395" w:type="dxa"/>
+          </w:tcPr>
+          <w:p>
+            <w:pPr>
+              <w:jc w:val="center"/>
+              <w:rPr>
+                <w:rFonts w:ascii="Arial" w:eastAsiaTheme="minorEastAsia" w:hAnsi="Arial" w:cs="Arial"/>
+                <w:sz w:val="24"/>
+                <w:szCs w:val="24"/>
+              </w:rPr>
+            </w:pPr>
+            <w:proofErr w:type="spellStart"/>
+            <w:r>
+              <w:rPr>
+                <w:rFonts w:ascii="Arial" w:eastAsiaTheme="minorEastAsia" w:hAnsi="Arial" w:cs="Arial"/>
+                <w:sz w:val="24"/>
+                <w:szCs w:val="24"/>
+              </w:rPr>
+              <w:t>Benjamin</w:t>
+            </w:r>
+            <w:proofErr w:type="spellEnd"/>
+            <w:r>
+              <w:rPr>
+                <w:rFonts w:ascii="Arial" w:eastAsiaTheme="minorEastAsia" w:hAnsi="Arial" w:cs="Arial"/>
+                <w:sz w:val="24"/>
+                <w:szCs w:val="24"/>
+              </w:rPr>
+              <w:t xml:space="preserve"> Eli Argueta </w:t>
+            </w:r>
+            <w:proofErr w:type="spellStart"/>
+            <w:r>
+              <w:rPr>
+                <w:rFonts w:ascii="Arial" w:eastAsiaTheme="minorEastAsia" w:hAnsi="Arial" w:cs="Arial"/>
+                <w:sz w:val="24"/>
+                <w:szCs w:val="24"/>
+              </w:rPr>
+              <w:t>Caal</w:t>
+            </w:r>
+            <w:proofErr w:type="spellEnd"/>
+          </w:p>
+        </w:tc>
+        <w:tc>
+          <w:tcPr>
+            <w:tcW w:w="5395" w:type="dxa"/>
+          </w:tcPr>
+          <w:p>
+            <w:pPr>
+              <w:jc w:val="center"/>
+              <w:rPr>
+                <w:rFonts w:ascii="Arial" w:eastAsiaTheme="minorEastAsia" w:hAnsi="Arial" w:cs="Arial"/>
+                <w:sz w:val="24"/>
+                <w:szCs w:val="24"/>
+              </w:rPr>
+            </w:pPr>
+            <w:r>
+              <w:rPr>
+                <w:rFonts w:ascii="Arial" w:eastAsiaTheme="minorHAnsi" w:hAnsi="Arial" w:cs="Arial"/>
+                <w:sz w:val="24"/>
+              </w:rPr>
+              <w:t>Programador</w:t>
+            </w:r>
           </w:p>
         </w:tc>
       </w:tr>
@@ -951,11 +1413,26 @@
             <w:pPr>
               <w:jc w:val="center"/>
               <w:rPr>
-                <w:rFonts w:ascii="Arial" w:eastAsiaTheme="minorEastAsia" w:hAnsi="Arial" w:cs="Arial"/>
-                <w:sz w:val="24"/>
-                <w:szCs w:val="24"/>
+                <w:rFonts w:ascii="Arial" w:eastAsiaTheme="minorHAnsi" w:hAnsi="Arial" w:cs="Arial"/>
+                <w:sz w:val="24"/>
               </w:rPr>
             </w:pPr>
+            <w:proofErr w:type="spellStart"/>
+            <w:r>
+              <w:rPr>
+                <w:rFonts w:ascii="Arial" w:eastAsiaTheme="minorHAnsi" w:hAnsi="Arial" w:cs="Arial"/>
+                <w:sz w:val="24"/>
+              </w:rPr>
+              <w:t>Jeferson</w:t>
+            </w:r>
+            <w:proofErr w:type="spellEnd"/>
+            <w:r>
+              <w:rPr>
+                <w:rFonts w:ascii="Arial" w:eastAsiaTheme="minorHAnsi" w:hAnsi="Arial" w:cs="Arial"/>
+                <w:sz w:val="24"/>
+              </w:rPr>
+              <w:t xml:space="preserve"> André Cano López</w:t>
+            </w:r>
           </w:p>
         </w:tc>
         <w:tc>
@@ -966,11 +1443,17 @@
             <w:pPr>
               <w:jc w:val="center"/>
               <w:rPr>
-                <w:rFonts w:ascii="Arial" w:eastAsiaTheme="minorEastAsia" w:hAnsi="Arial" w:cs="Arial"/>
-                <w:sz w:val="24"/>
-                <w:szCs w:val="24"/>
+                <w:rFonts w:ascii="Arial" w:eastAsiaTheme="minorHAnsi" w:hAnsi="Arial" w:cs="Arial"/>
+                <w:sz w:val="24"/>
               </w:rPr>
             </w:pPr>
+            <w:r>
+              <w:rPr>
+                <w:rFonts w:ascii="Arial" w:eastAsiaTheme="minorHAnsi" w:hAnsi="Arial" w:cs="Arial"/>
+                <w:sz w:val="24"/>
+              </w:rPr>
+              <w:t>Programador</w:t>
+            </w:r>
           </w:p>
         </w:tc>
       </w:tr>
@@ -987,6 +1470,52 @@
                 <w:sz w:val="24"/>
               </w:rPr>
             </w:pPr>
+            <w:r>
+              <w:rPr>
+                <w:rFonts w:ascii="Arial" w:eastAsiaTheme="minorHAnsi" w:hAnsi="Arial" w:cs="Arial"/>
+                <w:sz w:val="24"/>
+              </w:rPr>
+              <w:t xml:space="preserve">Franklin </w:t>
+            </w:r>
+            <w:proofErr w:type="spellStart"/>
+            <w:r>
+              <w:rPr>
+                <w:rFonts w:ascii="Arial" w:eastAsiaTheme="minorHAnsi" w:hAnsi="Arial" w:cs="Arial"/>
+                <w:sz w:val="24"/>
+              </w:rPr>
+              <w:t>Stev</w:t>
+            </w:r>
+            <w:proofErr w:type="spellEnd"/>
+            <w:r>
+              <w:rPr>
+                <w:rFonts w:ascii="Arial" w:eastAsiaTheme="minorHAnsi" w:hAnsi="Arial" w:cs="Arial"/>
+                <w:sz w:val="24"/>
+              </w:rPr>
+              <w:t xml:space="preserve"> </w:t>
+            </w:r>
+            <w:proofErr w:type="spellStart"/>
+            <w:r>
+              <w:rPr>
+                <w:rFonts w:ascii="Arial" w:eastAsiaTheme="minorHAnsi" w:hAnsi="Arial" w:cs="Arial"/>
+                <w:sz w:val="24"/>
+              </w:rPr>
+              <w:t>Paiz</w:t>
+            </w:r>
+            <w:proofErr w:type="spellEnd"/>
+            <w:r>
+              <w:rPr>
+                <w:rFonts w:ascii="Arial" w:eastAsiaTheme="minorHAnsi" w:hAnsi="Arial" w:cs="Arial"/>
+                <w:sz w:val="24"/>
+              </w:rPr>
+              <w:t xml:space="preserve"> </w:t>
+            </w:r>
+            <w:r>
+              <w:rPr>
+                <w:rFonts w:ascii="Arial" w:eastAsiaTheme="minorHAnsi" w:hAnsi="Arial" w:cs="Arial"/>
+                <w:sz w:val="24"/>
+              </w:rPr>
+              <w:t>Chávez</w:t>
+            </w:r>
           </w:p>
         </w:tc>
         <w:tc>
@@ -1001,6 +1530,13 @@
                 <w:sz w:val="24"/>
               </w:rPr>
             </w:pPr>
+            <w:r>
+              <w:rPr>
+                <w:rFonts w:ascii="Arial" w:eastAsiaTheme="minorHAnsi" w:hAnsi="Arial" w:cs="Arial"/>
+                <w:sz w:val="24"/>
+              </w:rPr>
+              <w:t>Programador</w:t>
+            </w:r>
           </w:p>
         </w:tc>
       </w:tr>
@@ -1034,36 +1570,6 @@
           </w:p>
         </w:tc>
       </w:tr>
-      <w:tr>
-        <w:tc>
-          <w:tcPr>
-            <w:tcW w:w="5395" w:type="dxa"/>
-          </w:tcPr>
-          <w:p>
-            <w:pPr>
-              <w:jc w:val="center"/>
-              <w:rPr>
-                <w:rFonts w:ascii="Arial" w:eastAsiaTheme="minorHAnsi" w:hAnsi="Arial" w:cs="Arial"/>
-                <w:sz w:val="24"/>
-              </w:rPr>
-            </w:pPr>
-          </w:p>
-        </w:tc>
-        <w:tc>
-          <w:tcPr>
-            <w:tcW w:w="5395" w:type="dxa"/>
-          </w:tcPr>
-          <w:p>
-            <w:pPr>
-              <w:jc w:val="center"/>
-              <w:rPr>
-                <w:rFonts w:ascii="Arial" w:eastAsiaTheme="minorHAnsi" w:hAnsi="Arial" w:cs="Arial"/>
-                <w:sz w:val="24"/>
-              </w:rPr>
-            </w:pPr>
-          </w:p>
-        </w:tc>
-      </w:tr>
     </w:tbl>
     <w:p>
       <w:pPr>
@@ -1073,6 +1579,3221 @@
           <w:sz w:val="24"/>
         </w:rPr>
       </w:pPr>
+    </w:p>
+    <w:p>
+      <w:pPr>
+        <w:jc w:val="center"/>
+        <w:rPr>
+          <w:rFonts w:ascii="Arial" w:eastAsiaTheme="minorHAnsi" w:hAnsi="Arial" w:cs="Arial"/>
+          <w:b/>
+          <w:sz w:val="44"/>
+          <w:szCs w:val="44"/>
+        </w:rPr>
+      </w:pPr>
+      <w:r>
+        <w:rPr>
+          <w:rFonts w:ascii="Arial" w:eastAsiaTheme="minorHAnsi" w:hAnsi="Arial" w:cs="Arial"/>
+          <w:b/>
+          <w:sz w:val="44"/>
+          <w:szCs w:val="44"/>
+        </w:rPr>
+        <w:t>Historias de Usuario</w:t>
+      </w:r>
+    </w:p>
+    <w:p>
+      <w:pPr>
+        <w:rPr>
+          <w:rFonts w:ascii="Arial" w:eastAsiaTheme="minorHAnsi" w:hAnsi="Arial" w:cs="Arial"/>
+          <w:b/>
+          <w:sz w:val="20"/>
+          <w:szCs w:val="20"/>
+        </w:rPr>
+      </w:pPr>
+    </w:p>
+    <w:p>
+      <w:pPr>
+        <w:rPr>
+          <w:rFonts w:ascii="Arial" w:eastAsiaTheme="minorHAnsi" w:hAnsi="Arial" w:cs="Arial"/>
+          <w:b/>
+          <w:sz w:val="20"/>
+          <w:szCs w:val="20"/>
+          <w:u w:val="single"/>
+        </w:rPr>
+      </w:pPr>
+      <w:proofErr w:type="spellStart"/>
+      <w:proofErr w:type="gramStart"/>
+      <w:r>
+        <w:rPr>
+          <w:rFonts w:ascii="Arial" w:eastAsiaTheme="minorHAnsi" w:hAnsi="Arial" w:cs="Arial"/>
+          <w:b/>
+          <w:sz w:val="20"/>
+          <w:szCs w:val="20"/>
+        </w:rPr>
+        <w:t>Tupla</w:t>
+      </w:r>
+      <w:proofErr w:type="spellEnd"/>
+      <w:r>
+        <w:rPr>
+          <w:rFonts w:ascii="Arial" w:eastAsiaTheme="minorHAnsi" w:hAnsi="Arial" w:cs="Arial"/>
+          <w:b/>
+          <w:sz w:val="20"/>
+          <w:szCs w:val="20"/>
+        </w:rPr>
+        <w:t xml:space="preserve"> :</w:t>
+      </w:r>
+      <w:proofErr w:type="gramEnd"/>
+      <w:r>
+        <w:rPr>
+          <w:rFonts w:ascii="Arial" w:eastAsiaTheme="minorHAnsi" w:hAnsi="Arial" w:cs="Arial"/>
+          <w:b/>
+          <w:sz w:val="20"/>
+          <w:szCs w:val="20"/>
+        </w:rPr>
+        <w:t xml:space="preserve"> Reserva</w:t>
+      </w:r>
+    </w:p>
+    <w:p>
+      <w:r>
+        <w:t>HUCP-001 Realizar Nueva Reserva</w:t>
+      </w:r>
+    </w:p>
+    <w:p>
+      <w:r>
+        <w:t>Como: Un invitado</w:t>
+      </w:r>
+    </w:p>
+    <w:p>
+      <w:r>
+        <w:t>Quiero: Seleccionar una propiedad, elegir mis fechas de inicio y fin, y confirmar una reserva</w:t>
+      </w:r>
+    </w:p>
+    <w:p>
+      <w:r>
+        <w:t>Para: Asegurar mi estancia en la propiedad deseada.</w:t>
+      </w:r>
+    </w:p>
+    <w:p/>
+    <w:p>
+      <w:r>
+        <w:t>HUCP-002 Gestionar Mis Reservas</w:t>
+      </w:r>
+    </w:p>
+    <w:p>
+      <w:r>
+        <w:t>Como: Un invitado o un anfitrión</w:t>
+      </w:r>
+    </w:p>
+    <w:p>
+      <w:r>
+        <w:t>Quiero: Ver el estado de mis reservas (confirmado, cancelado, completado) y tener la opción de modificar o cancelar una reserva si es necesario</w:t>
+      </w:r>
+    </w:p>
+    <w:p>
+      <w:r>
+        <w:t>Para: Tener control y visibilidad sobre mis estancias o la ocupación de mi propiedad.</w:t>
+      </w:r>
+    </w:p>
+    <w:p/>
+    <w:p>
+      <w:r>
+        <w:t>HUCP-003 Consultar Disponibilidad y Precios de Propiedades</w:t>
+      </w:r>
+    </w:p>
+    <w:p>
+      <w:r>
+        <w:t>Como: Un invitado</w:t>
+      </w:r>
+    </w:p>
+    <w:p>
+      <w:r>
+        <w:t>Quiero: Buscar propiedades y ver su precio por día y disponibilidad en un rango de fechas</w:t>
+      </w:r>
+    </w:p>
+    <w:p>
+      <w:r>
+        <w:t>Para: Encontrar la propiedad que mejor se adapte a mis necesidades y presupuesto para mis fechas de viaje.</w:t>
+      </w:r>
+    </w:p>
+    <w:p/>
+    <w:p/>
+    <w:p/>
+    <w:p/>
+    <w:p/>
+    <w:p>
+      <w:pPr>
+        <w:rPr>
+          <w:b/>
+        </w:rPr>
+      </w:pPr>
+      <w:proofErr w:type="spellStart"/>
+      <w:r>
+        <w:rPr>
+          <w:b/>
+        </w:rPr>
+        <w:lastRenderedPageBreak/>
+        <w:t>Tupla</w:t>
+      </w:r>
+      <w:proofErr w:type="spellEnd"/>
+      <w:r>
+        <w:rPr>
+          <w:b/>
+        </w:rPr>
+        <w:t>: Empleados</w:t>
+      </w:r>
+    </w:p>
+    <w:p>
+      <w:pPr>
+        <w:rPr>
+          <w:b/>
+          <w:color w:val="0070C0"/>
+          <w:u w:val="single"/>
+        </w:rPr>
+      </w:pPr>
+      <w:r>
+        <w:rPr>
+          <w:b/>
+          <w:color w:val="0070C0"/>
+          <w:u w:val="single"/>
+        </w:rPr>
+        <w:t>HU</w:t>
+      </w:r>
+      <w:r>
+        <w:rPr>
+          <w:b/>
+          <w:color w:val="0070C0"/>
+          <w:u w:val="single"/>
+        </w:rPr>
+        <w:t>FP-004</w:t>
+      </w:r>
+      <w:r>
+        <w:rPr>
+          <w:b/>
+          <w:color w:val="0070C0"/>
+          <w:u w:val="single"/>
+        </w:rPr>
+        <w:t xml:space="preserve"> </w:t>
+      </w:r>
+      <w:r>
+        <w:rPr>
+          <w:b/>
+          <w:color w:val="0070C0"/>
+        </w:rPr>
+        <w:t xml:space="preserve">Lista de </w:t>
+      </w:r>
+      <w:r>
+        <w:rPr>
+          <w:b/>
+          <w:color w:val="0070C0"/>
+        </w:rPr>
+        <w:t xml:space="preserve">los </w:t>
+      </w:r>
+      <w:r>
+        <w:rPr>
+          <w:b/>
+          <w:color w:val="0070C0"/>
+        </w:rPr>
+        <w:t>empleados</w:t>
+      </w:r>
+    </w:p>
+    <w:p>
+      <w:r>
+        <w:rPr>
+          <w:b/>
+        </w:rPr>
+        <w:t>Como:</w:t>
+      </w:r>
+      <w:r>
+        <w:t xml:space="preserve"> Administrador de recursos humanos</w:t>
+      </w:r>
+    </w:p>
+    <w:p>
+      <w:r>
+        <w:rPr>
+          <w:b/>
+        </w:rPr>
+        <w:t>Quiero</w:t>
+      </w:r>
+      <w:proofErr w:type="gramStart"/>
+      <w:r>
+        <w:rPr>
+          <w:b/>
+        </w:rPr>
+        <w:t xml:space="preserve">:  </w:t>
+      </w:r>
+      <w:r>
+        <w:t>Poder</w:t>
+      </w:r>
+      <w:proofErr w:type="gramEnd"/>
+      <w:r>
+        <w:t xml:space="preserve"> ver una lista de empleados activos</w:t>
+      </w:r>
+    </w:p>
+    <w:p>
+      <w:r>
+        <w:rPr>
+          <w:b/>
+        </w:rPr>
+        <w:t>Para:</w:t>
+      </w:r>
+      <w:r>
+        <w:t xml:space="preserve"> Poder gestionar de manera eficiente los recursos y asegurarme de que solo los empleados vigentes están siendo considerados en los procesos internos.</w:t>
+      </w:r>
+    </w:p>
+    <w:p/>
+    <w:p>
+      <w:pPr>
+        <w:rPr>
+          <w:b/>
+          <w:color w:val="0070C0"/>
+        </w:rPr>
+      </w:pPr>
+      <w:r>
+        <w:rPr>
+          <w:b/>
+          <w:color w:val="0070C0"/>
+          <w:u w:val="single"/>
+        </w:rPr>
+        <w:t>HU</w:t>
+      </w:r>
+      <w:r>
+        <w:rPr>
+          <w:b/>
+          <w:color w:val="0070C0"/>
+          <w:u w:val="single"/>
+        </w:rPr>
+        <w:t>FP</w:t>
+      </w:r>
+      <w:r>
+        <w:rPr>
+          <w:b/>
+          <w:color w:val="0070C0"/>
+          <w:u w:val="single"/>
+        </w:rPr>
+        <w:t>-00</w:t>
+      </w:r>
+      <w:r>
+        <w:rPr>
+          <w:b/>
+          <w:color w:val="0070C0"/>
+          <w:u w:val="single"/>
+        </w:rPr>
+        <w:t>5</w:t>
+      </w:r>
+      <w:r>
+        <w:rPr>
+          <w:b/>
+          <w:color w:val="0070C0"/>
+          <w:u w:val="single"/>
+        </w:rPr>
+        <w:t>:</w:t>
+      </w:r>
+      <w:r>
+        <w:rPr>
+          <w:b/>
+          <w:color w:val="0070C0"/>
+        </w:rPr>
+        <w:t xml:space="preserve"> Registro de nuevos empleados</w:t>
+      </w:r>
+    </w:p>
+    <w:p>
+      <w:r>
+        <w:rPr>
+          <w:b/>
+        </w:rPr>
+        <w:t>Como</w:t>
+      </w:r>
+      <w:r>
+        <w:rPr>
+          <w:b/>
+        </w:rPr>
+        <w:t>:</w:t>
+      </w:r>
+      <w:r>
+        <w:t xml:space="preserve"> Responsable de contratación</w:t>
+      </w:r>
+    </w:p>
+    <w:p>
+      <w:r>
+        <w:rPr>
+          <w:b/>
+        </w:rPr>
+        <w:t>Quiero</w:t>
+      </w:r>
+      <w:r>
+        <w:rPr>
+          <w:b/>
+        </w:rPr>
+        <w:t>:</w:t>
+      </w:r>
+      <w:r>
+        <w:t xml:space="preserve"> Poder agregar nuevos empleados con su información (nombre, apellido, correo, teléfono, cargo, fecha de contratación)</w:t>
+      </w:r>
+    </w:p>
+    <w:p>
+      <w:r>
+        <w:rPr>
+          <w:b/>
+        </w:rPr>
+        <w:t>Para</w:t>
+      </w:r>
+      <w:r>
+        <w:rPr>
+          <w:b/>
+        </w:rPr>
+        <w:t>:</w:t>
+      </w:r>
+      <w:r>
+        <w:t xml:space="preserve"> Mantener la base de datos actualizada y asegurarme de que se realice un registro adecuado y completo de todos los empleados nuevos.</w:t>
+      </w:r>
+    </w:p>
+    <w:p/>
+    <w:p>
+      <w:pPr>
+        <w:rPr>
+          <w:b/>
+          <w:color w:val="0070C0"/>
+        </w:rPr>
+      </w:pPr>
+      <w:r>
+        <w:rPr>
+          <w:b/>
+          <w:color w:val="0070C0"/>
+          <w:u w:val="single"/>
+        </w:rPr>
+        <w:t>HU</w:t>
+      </w:r>
+      <w:r>
+        <w:rPr>
+          <w:b/>
+          <w:color w:val="0070C0"/>
+          <w:u w:val="single"/>
+        </w:rPr>
+        <w:t>FP</w:t>
+      </w:r>
+      <w:r>
+        <w:rPr>
+          <w:b/>
+          <w:color w:val="0070C0"/>
+          <w:u w:val="single"/>
+        </w:rPr>
+        <w:t>-00</w:t>
+      </w:r>
+      <w:r>
+        <w:rPr>
+          <w:b/>
+          <w:color w:val="0070C0"/>
+          <w:u w:val="single"/>
+        </w:rPr>
+        <w:t>6</w:t>
+      </w:r>
+      <w:r>
+        <w:rPr>
+          <w:b/>
+          <w:color w:val="0070C0"/>
+          <w:u w:val="single"/>
+        </w:rPr>
+        <w:t>:</w:t>
+      </w:r>
+      <w:r>
+        <w:rPr>
+          <w:b/>
+          <w:color w:val="0070C0"/>
+        </w:rPr>
+        <w:t xml:space="preserve"> Actualización de la información del empleado</w:t>
+      </w:r>
+    </w:p>
+    <w:p>
+      <w:r>
+        <w:rPr>
+          <w:b/>
+        </w:rPr>
+        <w:t>Como</w:t>
+      </w:r>
+      <w:r>
+        <w:rPr>
+          <w:b/>
+        </w:rPr>
+        <w:t>:</w:t>
+      </w:r>
+      <w:r>
+        <w:t xml:space="preserve"> Gerente de departamento</w:t>
+      </w:r>
+    </w:p>
+    <w:p>
+      <w:r>
+        <w:rPr>
+          <w:b/>
+        </w:rPr>
+        <w:t>Quiero</w:t>
+      </w:r>
+      <w:r>
+        <w:rPr>
+          <w:b/>
+        </w:rPr>
+        <w:t>:</w:t>
+      </w:r>
+      <w:r>
+        <w:t xml:space="preserve"> Poder actualizar la información de los empleados (cargo, teléfono, correo)</w:t>
+      </w:r>
+    </w:p>
+    <w:p>
+      <w:r>
+        <w:rPr>
+          <w:b/>
+        </w:rPr>
+        <w:t>Para</w:t>
+      </w:r>
+      <w:r>
+        <w:t>: Asegurarme de que la base de datos siempre refleje la información más actual y optimizar la comunicación dentro del equipo.</w:t>
+      </w:r>
+    </w:p>
+    <w:p/>
+    <w:p>
+      <w:pPr>
+        <w:rPr>
+          <w:b/>
+        </w:rPr>
+      </w:pPr>
+      <w:proofErr w:type="spellStart"/>
+      <w:r>
+        <w:rPr>
+          <w:b/>
+        </w:rPr>
+        <w:t>Tupla</w:t>
+      </w:r>
+      <w:proofErr w:type="spellEnd"/>
+      <w:r>
+        <w:rPr>
+          <w:b/>
+        </w:rPr>
+        <w:t>: Pago</w:t>
+      </w:r>
+    </w:p>
+    <w:p>
+      <w:r>
+        <w:t>HURH-007 Registro de pago:</w:t>
+      </w:r>
+    </w:p>
+    <w:p>
+      <w:r>
+        <w:t>1. Como un registro de pagos</w:t>
+      </w:r>
+    </w:p>
+    <w:p>
+      <w:r>
+        <w:t>2. Quiero que registre los datos del monto</w:t>
+      </w:r>
+    </w:p>
+    <w:p>
+      <w:r>
+        <w:t>3. Para poder confirmar que los datos del monto estén registrados</w:t>
+      </w:r>
+    </w:p>
+    <w:p/>
+    <w:p>
+      <w:r>
+        <w:t>HURH-008 Validación de monto máximo</w:t>
+      </w:r>
+    </w:p>
+    <w:p>
+      <w:r>
+        <w:t xml:space="preserve">1. Como método de pago </w:t>
+      </w:r>
+    </w:p>
+    <w:p>
+      <w:r>
+        <w:t>2. Quiero que el monto sea en efectivo o en tarjeta</w:t>
+      </w:r>
+    </w:p>
+    <w:p>
+      <w:r>
+        <w:t>3. Para verificar si el monto de pago es valido</w:t>
+      </w:r>
+    </w:p>
+    <w:p/>
+    <w:p>
+      <w:r>
+        <w:t>HU</w:t>
+      </w:r>
+      <w:r>
+        <w:t>RH</w:t>
+      </w:r>
+      <w:r>
+        <w:t>-009 Generación de recibo de pago</w:t>
+      </w:r>
+    </w:p>
+    <w:p>
+      <w:r>
+        <w:t xml:space="preserve">1. Como registro de pago recibido </w:t>
+      </w:r>
+    </w:p>
+    <w:p>
+      <w:r>
+        <w:lastRenderedPageBreak/>
+        <w:t>2. Quiero que me den la información del monto de pago</w:t>
+      </w:r>
+    </w:p>
+    <w:p>
+      <w:r>
+        <w:t>3. Para que registre el recibo y se almacene en el sistema</w:t>
+      </w:r>
+      <w:r>
+        <w:br/>
+      </w:r>
+    </w:p>
+    <w:p>
+      <w:pPr>
+        <w:rPr>
+          <w:b/>
+        </w:rPr>
+      </w:pPr>
+      <w:r>
+        <w:br/>
+      </w:r>
+      <w:proofErr w:type="spellStart"/>
+      <w:r>
+        <w:rPr>
+          <w:b/>
+        </w:rPr>
+        <w:t>TUPLA</w:t>
+      </w:r>
+      <w:proofErr w:type="gramStart"/>
+      <w:r>
+        <w:rPr>
+          <w:b/>
+        </w:rPr>
+        <w:t>:Servicios</w:t>
+      </w:r>
+      <w:proofErr w:type="spellEnd"/>
+      <w:proofErr w:type="gramEnd"/>
+    </w:p>
+    <w:p>
+      <w:pPr>
+        <w:rPr>
+          <w:b/>
+        </w:rPr>
+      </w:pPr>
+      <w:r>
+        <w:t>HUJC-010</w:t>
+      </w:r>
+    </w:p>
+    <w:p>
+      <w:pPr>
+        <w:pStyle w:val="paragraph"/>
+        <w:spacing w:before="0" w:beforeAutospacing="0" w:after="0" w:afterAutospacing="0"/>
+        <w:textAlignment w:val="baseline"/>
+        <w:rPr>
+          <w:rStyle w:val="eop"/>
+          <w:rFonts w:ascii="Calibri" w:eastAsia="MS Mincho" w:hAnsi="Calibri" w:cs="Calibri"/>
+          <w:sz w:val="22"/>
+          <w:szCs w:val="22"/>
+        </w:rPr>
+      </w:pPr>
+      <w:r>
+        <w:rPr>
+          <w:rStyle w:val="normaltextrun"/>
+          <w:rFonts w:ascii="Calibri" w:hAnsi="Calibri" w:cs="Calibri"/>
+          <w:sz w:val="22"/>
+          <w:szCs w:val="22"/>
+        </w:rPr>
+        <w:t>Como</w:t>
+      </w:r>
+      <w:r>
+        <w:rPr>
+          <w:rStyle w:val="normaltextrun"/>
+          <w:rFonts w:ascii="Calibri" w:hAnsi="Calibri" w:cs="Calibri"/>
+          <w:sz w:val="22"/>
+          <w:szCs w:val="22"/>
+          <w:lang w:val="es-419"/>
+        </w:rPr>
+        <w:t>:</w:t>
+      </w:r>
+      <w:r>
+        <w:rPr>
+          <w:rStyle w:val="normaltextrun"/>
+          <w:rFonts w:ascii="Calibri" w:hAnsi="Calibri" w:cs="Calibri"/>
+          <w:sz w:val="22"/>
+          <w:szCs w:val="22"/>
+        </w:rPr>
+        <w:t xml:space="preserve"> cliente </w:t>
+      </w:r>
+      <w:r>
+        <w:rPr>
+          <w:rStyle w:val="eop"/>
+          <w:rFonts w:ascii="Calibri" w:eastAsia="MS Mincho" w:hAnsi="Calibri" w:cs="Calibri"/>
+          <w:sz w:val="22"/>
+          <w:szCs w:val="22"/>
+        </w:rPr>
+        <w:t> </w:t>
+      </w:r>
+    </w:p>
+    <w:p>
+      <w:pPr>
+        <w:pStyle w:val="paragraph"/>
+        <w:spacing w:before="0" w:beforeAutospacing="0" w:after="0" w:afterAutospacing="0"/>
+        <w:textAlignment w:val="baseline"/>
+        <w:rPr>
+          <w:rFonts w:ascii="Segoe UI" w:hAnsi="Segoe UI" w:cs="Segoe UI"/>
+          <w:sz w:val="18"/>
+          <w:szCs w:val="18"/>
+        </w:rPr>
+      </w:pPr>
+    </w:p>
+    <w:p>
+      <w:pPr>
+        <w:pStyle w:val="paragraph"/>
+        <w:spacing w:before="0" w:beforeAutospacing="0" w:after="0" w:afterAutospacing="0"/>
+        <w:textAlignment w:val="baseline"/>
+        <w:rPr>
+          <w:rFonts w:ascii="Segoe UI" w:hAnsi="Segoe UI" w:cs="Segoe UI"/>
+          <w:sz w:val="18"/>
+          <w:szCs w:val="18"/>
+        </w:rPr>
+      </w:pPr>
+      <w:r>
+        <w:rPr>
+          <w:rStyle w:val="normaltextrun"/>
+          <w:rFonts w:ascii="Calibri" w:hAnsi="Calibri" w:cs="Calibri"/>
+          <w:sz w:val="22"/>
+          <w:szCs w:val="22"/>
+        </w:rPr>
+        <w:t>Quiero: ver los servicios con su nombre, descripción, horario disponible y costo extra,</w:t>
+      </w:r>
+      <w:r>
+        <w:rPr>
+          <w:rStyle w:val="eop"/>
+          <w:rFonts w:ascii="Calibri" w:eastAsia="MS Mincho" w:hAnsi="Calibri" w:cs="Calibri"/>
+          <w:sz w:val="22"/>
+          <w:szCs w:val="22"/>
+        </w:rPr>
+        <w:t> </w:t>
+      </w:r>
+    </w:p>
+    <w:p>
+      <w:pPr>
+        <w:pStyle w:val="paragraph"/>
+        <w:spacing w:before="0" w:beforeAutospacing="0" w:after="0" w:afterAutospacing="0"/>
+        <w:textAlignment w:val="baseline"/>
+        <w:rPr>
+          <w:rStyle w:val="normaltextrun"/>
+          <w:rFonts w:ascii="Calibri" w:hAnsi="Calibri" w:cs="Calibri"/>
+          <w:sz w:val="22"/>
+          <w:szCs w:val="22"/>
+        </w:rPr>
+      </w:pPr>
+    </w:p>
+    <w:p>
+      <w:pPr>
+        <w:pStyle w:val="paragraph"/>
+        <w:spacing w:before="0" w:beforeAutospacing="0" w:after="0" w:afterAutospacing="0"/>
+        <w:textAlignment w:val="baseline"/>
+        <w:rPr>
+          <w:rStyle w:val="eop"/>
+          <w:rFonts w:ascii="Calibri" w:eastAsia="MS Mincho" w:hAnsi="Calibri" w:cs="Calibri"/>
+          <w:sz w:val="22"/>
+          <w:szCs w:val="22"/>
+        </w:rPr>
+      </w:pPr>
+      <w:r>
+        <w:rPr>
+          <w:rStyle w:val="normaltextrun"/>
+          <w:rFonts w:ascii="Calibri" w:hAnsi="Calibri" w:cs="Calibri"/>
+          <w:sz w:val="22"/>
+          <w:szCs w:val="22"/>
+        </w:rPr>
+        <w:t>Para: poder elegir el servicio que mejor se adapte a mis necesidades y presupuesto.</w:t>
+      </w:r>
+      <w:r>
+        <w:rPr>
+          <w:rStyle w:val="eop"/>
+          <w:rFonts w:ascii="Calibri" w:eastAsia="MS Mincho" w:hAnsi="Calibri" w:cs="Calibri"/>
+          <w:sz w:val="22"/>
+          <w:szCs w:val="22"/>
+        </w:rPr>
+        <w:t> </w:t>
+      </w:r>
+    </w:p>
+    <w:p>
+      <w:pPr>
+        <w:pStyle w:val="paragraph"/>
+        <w:spacing w:before="0" w:beforeAutospacing="0" w:after="0" w:afterAutospacing="0"/>
+        <w:textAlignment w:val="baseline"/>
+        <w:rPr>
+          <w:rStyle w:val="eop"/>
+          <w:rFonts w:ascii="Calibri" w:eastAsia="MS Mincho" w:hAnsi="Calibri" w:cs="Calibri"/>
+          <w:sz w:val="22"/>
+          <w:szCs w:val="22"/>
+        </w:rPr>
+      </w:pPr>
+    </w:p>
+    <w:p>
+      <w:pPr>
+        <w:rPr>
+          <w:rStyle w:val="eop"/>
+          <w:b/>
+        </w:rPr>
+      </w:pPr>
+      <w:r>
+        <w:t>HUJC-011</w:t>
+      </w:r>
+    </w:p>
+    <w:p>
+      <w:pPr>
+        <w:pStyle w:val="paragraph"/>
+        <w:spacing w:before="0" w:beforeAutospacing="0" w:after="0" w:afterAutospacing="0"/>
+        <w:textAlignment w:val="baseline"/>
+        <w:rPr>
+          <w:rFonts w:ascii="Segoe UI" w:hAnsi="Segoe UI" w:cs="Segoe UI"/>
+          <w:sz w:val="18"/>
+          <w:szCs w:val="18"/>
+        </w:rPr>
+      </w:pPr>
+      <w:r>
+        <w:rPr>
+          <w:rStyle w:val="normaltextrun"/>
+          <w:rFonts w:ascii="Calibri" w:hAnsi="Calibri" w:cs="Calibri"/>
+          <w:sz w:val="22"/>
+          <w:szCs w:val="22"/>
+        </w:rPr>
+        <w:t>Como: administrador </w:t>
+      </w:r>
+      <w:r>
+        <w:rPr>
+          <w:rStyle w:val="eop"/>
+          <w:rFonts w:ascii="Calibri" w:eastAsia="MS Mincho" w:hAnsi="Calibri" w:cs="Calibri"/>
+          <w:sz w:val="22"/>
+          <w:szCs w:val="22"/>
+        </w:rPr>
+        <w:t> </w:t>
+      </w:r>
+    </w:p>
+    <w:p>
+      <w:pPr>
+        <w:pStyle w:val="paragraph"/>
+        <w:spacing w:before="0" w:beforeAutospacing="0" w:after="0" w:afterAutospacing="0"/>
+        <w:textAlignment w:val="baseline"/>
+        <w:rPr>
+          <w:rStyle w:val="normaltextrun"/>
+          <w:rFonts w:ascii="Calibri" w:hAnsi="Calibri" w:cs="Calibri"/>
+          <w:sz w:val="22"/>
+          <w:szCs w:val="22"/>
+        </w:rPr>
+      </w:pPr>
+    </w:p>
+    <w:p>
+      <w:pPr>
+        <w:pStyle w:val="paragraph"/>
+        <w:spacing w:before="0" w:beforeAutospacing="0" w:after="0" w:afterAutospacing="0"/>
+        <w:textAlignment w:val="baseline"/>
+        <w:rPr>
+          <w:rFonts w:ascii="Segoe UI" w:hAnsi="Segoe UI" w:cs="Segoe UI"/>
+          <w:sz w:val="18"/>
+          <w:szCs w:val="18"/>
+        </w:rPr>
+      </w:pPr>
+      <w:r>
+        <w:rPr>
+          <w:rStyle w:val="normaltextrun"/>
+          <w:rFonts w:ascii="Calibri" w:hAnsi="Calibri" w:cs="Calibri"/>
+          <w:sz w:val="22"/>
+          <w:szCs w:val="22"/>
+        </w:rPr>
+        <w:t>Quiero: poder activar, desactivar y modificar los datos de un servicio (nombre, descripción, horario, costo extra y tipo de servicio),</w:t>
+      </w:r>
+      <w:r>
+        <w:rPr>
+          <w:rStyle w:val="eop"/>
+          <w:rFonts w:ascii="Calibri" w:eastAsia="MS Mincho" w:hAnsi="Calibri" w:cs="Calibri"/>
+          <w:sz w:val="22"/>
+          <w:szCs w:val="22"/>
+        </w:rPr>
+        <w:t> </w:t>
+      </w:r>
+    </w:p>
+    <w:p>
+      <w:pPr>
+        <w:pStyle w:val="paragraph"/>
+        <w:spacing w:before="0" w:beforeAutospacing="0" w:after="0" w:afterAutospacing="0"/>
+        <w:textAlignment w:val="baseline"/>
+        <w:rPr>
+          <w:rStyle w:val="normaltextrun"/>
+          <w:rFonts w:ascii="Calibri" w:hAnsi="Calibri" w:cs="Calibri"/>
+          <w:sz w:val="22"/>
+          <w:szCs w:val="22"/>
+        </w:rPr>
+      </w:pPr>
+    </w:p>
+    <w:p>
+      <w:pPr>
+        <w:pStyle w:val="paragraph"/>
+        <w:spacing w:before="0" w:beforeAutospacing="0" w:after="0" w:afterAutospacing="0"/>
+        <w:textAlignment w:val="baseline"/>
+        <w:rPr>
+          <w:rStyle w:val="eop"/>
+          <w:rFonts w:ascii="Calibri" w:eastAsia="MS Mincho" w:hAnsi="Calibri" w:cs="Calibri"/>
+          <w:sz w:val="22"/>
+          <w:szCs w:val="22"/>
+        </w:rPr>
+      </w:pPr>
+      <w:r>
+        <w:rPr>
+          <w:rStyle w:val="normaltextrun"/>
+          <w:rFonts w:ascii="Calibri" w:hAnsi="Calibri" w:cs="Calibri"/>
+          <w:sz w:val="22"/>
+          <w:szCs w:val="22"/>
+        </w:rPr>
+        <w:t>Para: mantener la información actualizada y ofrecer servicios vigentes a los clientes.</w:t>
+      </w:r>
+      <w:r>
+        <w:rPr>
+          <w:rStyle w:val="eop"/>
+          <w:rFonts w:ascii="Calibri" w:eastAsia="MS Mincho" w:hAnsi="Calibri" w:cs="Calibri"/>
+          <w:sz w:val="22"/>
+          <w:szCs w:val="22"/>
+        </w:rPr>
+        <w:t> </w:t>
+      </w:r>
+    </w:p>
+    <w:p>
+      <w:pPr>
+        <w:pStyle w:val="paragraph"/>
+        <w:spacing w:before="0" w:beforeAutospacing="0" w:after="0" w:afterAutospacing="0"/>
+        <w:textAlignment w:val="baseline"/>
+        <w:rPr>
+          <w:rStyle w:val="eop"/>
+          <w:rFonts w:ascii="Calibri" w:eastAsia="MS Mincho" w:hAnsi="Calibri" w:cs="Calibri"/>
+          <w:sz w:val="22"/>
+          <w:szCs w:val="22"/>
+        </w:rPr>
+      </w:pPr>
+    </w:p>
+    <w:p>
+      <w:pPr>
+        <w:pStyle w:val="paragraph"/>
+        <w:spacing w:before="0" w:beforeAutospacing="0" w:after="0" w:afterAutospacing="0"/>
+        <w:textAlignment w:val="baseline"/>
+        <w:rPr>
+          <w:rStyle w:val="eop"/>
+          <w:rFonts w:ascii="Calibri" w:eastAsia="MS Mincho" w:hAnsi="Calibri" w:cs="Calibri"/>
+          <w:sz w:val="22"/>
+          <w:szCs w:val="22"/>
+        </w:rPr>
+      </w:pPr>
+    </w:p>
+    <w:p>
+      <w:pPr>
+        <w:rPr>
+          <w:rStyle w:val="normaltextrun"/>
+          <w:b/>
+        </w:rPr>
+      </w:pPr>
+      <w:r>
+        <w:t>HUJC-012</w:t>
+      </w:r>
+    </w:p>
+    <w:p>
+      <w:pPr>
+        <w:pStyle w:val="paragraph"/>
+        <w:spacing w:before="0" w:beforeAutospacing="0" w:after="0" w:afterAutospacing="0"/>
+        <w:textAlignment w:val="baseline"/>
+        <w:rPr>
+          <w:rFonts w:ascii="Segoe UI" w:hAnsi="Segoe UI" w:cs="Segoe UI"/>
+          <w:sz w:val="18"/>
+          <w:szCs w:val="18"/>
+        </w:rPr>
+      </w:pPr>
+      <w:r>
+        <w:rPr>
+          <w:rStyle w:val="normaltextrun"/>
+          <w:rFonts w:ascii="Calibri" w:hAnsi="Calibri" w:cs="Calibri"/>
+          <w:sz w:val="22"/>
+          <w:szCs w:val="22"/>
+        </w:rPr>
+        <w:t>Como: usuario del sistema (empleado),</w:t>
+      </w:r>
+      <w:r>
+        <w:rPr>
+          <w:rStyle w:val="eop"/>
+          <w:rFonts w:ascii="Calibri" w:eastAsia="MS Mincho" w:hAnsi="Calibri" w:cs="Calibri"/>
+          <w:sz w:val="22"/>
+          <w:szCs w:val="22"/>
+        </w:rPr>
+        <w:t> </w:t>
+      </w:r>
+    </w:p>
+    <w:p>
+      <w:pPr>
+        <w:pStyle w:val="paragraph"/>
+        <w:spacing w:before="0" w:beforeAutospacing="0" w:after="0" w:afterAutospacing="0"/>
+        <w:textAlignment w:val="baseline"/>
+        <w:rPr>
+          <w:rStyle w:val="normaltextrun"/>
+          <w:rFonts w:ascii="Calibri" w:hAnsi="Calibri" w:cs="Calibri"/>
+          <w:sz w:val="22"/>
+          <w:szCs w:val="22"/>
+        </w:rPr>
+      </w:pPr>
+    </w:p>
+    <w:p>
+      <w:pPr>
+        <w:pStyle w:val="paragraph"/>
+        <w:spacing w:before="0" w:beforeAutospacing="0" w:after="0" w:afterAutospacing="0"/>
+        <w:textAlignment w:val="baseline"/>
+        <w:rPr>
+          <w:rFonts w:ascii="Segoe UI" w:hAnsi="Segoe UI" w:cs="Segoe UI"/>
+          <w:sz w:val="18"/>
+          <w:szCs w:val="18"/>
+        </w:rPr>
+      </w:pPr>
+      <w:r>
+        <w:rPr>
+          <w:rStyle w:val="normaltextrun"/>
+          <w:rFonts w:ascii="Calibri" w:hAnsi="Calibri" w:cs="Calibri"/>
+          <w:sz w:val="22"/>
+          <w:szCs w:val="22"/>
+        </w:rPr>
+        <w:t>Quiero: consultar el tipo de servicio y su horario disponible,</w:t>
+      </w:r>
+      <w:r>
+        <w:rPr>
+          <w:rStyle w:val="eop"/>
+          <w:rFonts w:ascii="Calibri" w:eastAsia="MS Mincho" w:hAnsi="Calibri" w:cs="Calibri"/>
+          <w:sz w:val="22"/>
+          <w:szCs w:val="22"/>
+        </w:rPr>
+        <w:t> </w:t>
+      </w:r>
+    </w:p>
+    <w:p>
+      <w:pPr>
+        <w:pStyle w:val="paragraph"/>
+        <w:spacing w:before="0" w:beforeAutospacing="0" w:after="0" w:afterAutospacing="0"/>
+        <w:textAlignment w:val="baseline"/>
+        <w:rPr>
+          <w:rStyle w:val="normaltextrun"/>
+          <w:rFonts w:ascii="Calibri" w:hAnsi="Calibri" w:cs="Calibri"/>
+          <w:sz w:val="22"/>
+          <w:szCs w:val="22"/>
+        </w:rPr>
+      </w:pPr>
+    </w:p>
+    <w:p>
+      <w:pPr>
+        <w:pStyle w:val="paragraph"/>
+        <w:spacing w:before="0" w:beforeAutospacing="0" w:after="0" w:afterAutospacing="0"/>
+        <w:textAlignment w:val="baseline"/>
+        <w:rPr>
+          <w:rStyle w:val="eop"/>
+          <w:rFonts w:ascii="Calibri" w:eastAsia="MS Mincho" w:hAnsi="Calibri" w:cs="Calibri"/>
+          <w:sz w:val="22"/>
+          <w:szCs w:val="22"/>
+        </w:rPr>
+      </w:pPr>
+      <w:r>
+        <w:rPr>
+          <w:rStyle w:val="normaltextrun"/>
+          <w:rFonts w:ascii="Calibri" w:hAnsi="Calibri" w:cs="Calibri"/>
+          <w:sz w:val="22"/>
+          <w:szCs w:val="22"/>
+        </w:rPr>
+        <w:t>Para: poder informar correctamente a los clientes sobre la disponibilidad y características de cada servicio.</w:t>
+      </w:r>
+      <w:r>
+        <w:rPr>
+          <w:rStyle w:val="eop"/>
+          <w:rFonts w:ascii="Calibri" w:eastAsia="MS Mincho" w:hAnsi="Calibri" w:cs="Calibri"/>
+          <w:sz w:val="22"/>
+          <w:szCs w:val="22"/>
+        </w:rPr>
+        <w:t> </w:t>
+      </w:r>
+    </w:p>
+    <w:p>
+      <w:pPr>
+        <w:pStyle w:val="paragraph"/>
+        <w:spacing w:before="0" w:beforeAutospacing="0" w:after="0" w:afterAutospacing="0"/>
+        <w:textAlignment w:val="baseline"/>
+        <w:rPr>
+          <w:rStyle w:val="eop"/>
+          <w:rFonts w:ascii="Calibri" w:eastAsia="MS Mincho" w:hAnsi="Calibri" w:cs="Calibri"/>
+          <w:sz w:val="22"/>
+          <w:szCs w:val="22"/>
+        </w:rPr>
+      </w:pPr>
+    </w:p>
+    <w:p>
+      <w:pPr>
+        <w:pStyle w:val="paragraph"/>
+        <w:spacing w:before="0" w:beforeAutospacing="0" w:after="0" w:afterAutospacing="0"/>
+        <w:textAlignment w:val="baseline"/>
+        <w:rPr>
+          <w:rFonts w:ascii="Segoe UI" w:hAnsi="Segoe UI" w:cs="Segoe UI"/>
+          <w:sz w:val="18"/>
+          <w:szCs w:val="18"/>
+        </w:rPr>
+      </w:pPr>
+    </w:p>
+    <w:p>
+      <w:pPr>
+        <w:pStyle w:val="paragraph"/>
+        <w:spacing w:before="0" w:beforeAutospacing="0" w:after="0" w:afterAutospacing="0"/>
+        <w:textAlignment w:val="baseline"/>
+        <w:rPr>
+          <w:rFonts w:ascii="Segoe UI" w:hAnsi="Segoe UI" w:cs="Segoe UI"/>
+          <w:sz w:val="18"/>
+          <w:szCs w:val="18"/>
+        </w:rPr>
+      </w:pPr>
+    </w:p>
+    <w:p>
+      <w:pPr>
+        <w:pStyle w:val="paragraph"/>
+        <w:spacing w:before="0" w:beforeAutospacing="0" w:after="0" w:afterAutospacing="0"/>
+        <w:textAlignment w:val="baseline"/>
+        <w:rPr>
+          <w:rFonts w:ascii="Segoe UI" w:hAnsi="Segoe UI" w:cs="Segoe UI"/>
+          <w:b/>
+          <w:sz w:val="18"/>
+          <w:szCs w:val="18"/>
+        </w:rPr>
+      </w:pPr>
+      <w:proofErr w:type="spellStart"/>
+      <w:r>
+        <w:rPr>
+          <w:rFonts w:ascii="Segoe UI" w:hAnsi="Segoe UI" w:cs="Segoe UI"/>
+          <w:b/>
+          <w:sz w:val="18"/>
+          <w:szCs w:val="18"/>
+        </w:rPr>
+        <w:t>Tupla</w:t>
+      </w:r>
+      <w:proofErr w:type="spellEnd"/>
+      <w:r>
+        <w:rPr>
+          <w:rFonts w:ascii="Segoe UI" w:hAnsi="Segoe UI" w:cs="Segoe UI"/>
+          <w:b/>
+          <w:sz w:val="18"/>
+          <w:szCs w:val="18"/>
+        </w:rPr>
+        <w:t xml:space="preserve">: Soporte Técnico </w:t>
+      </w:r>
+    </w:p>
+    <w:p>
+      <w:pPr>
+        <w:pStyle w:val="paragraph"/>
+        <w:spacing w:before="0" w:beforeAutospacing="0" w:after="0" w:afterAutospacing="0"/>
+        <w:textAlignment w:val="baseline"/>
+        <w:rPr>
+          <w:rFonts w:ascii="Segoe UI" w:hAnsi="Segoe UI" w:cs="Segoe UI"/>
+          <w:b/>
+          <w:sz w:val="18"/>
+          <w:szCs w:val="18"/>
+        </w:rPr>
+      </w:pPr>
+    </w:p>
+    <w:p>
+      <w:pPr>
+        <w:pStyle w:val="paragraph"/>
+        <w:spacing w:after="0"/>
+        <w:textAlignment w:val="baseline"/>
+        <w:rPr>
+          <w:rFonts w:ascii="Segoe UI" w:hAnsi="Segoe UI" w:cs="Segoe UI"/>
+          <w:b/>
+          <w:sz w:val="18"/>
+          <w:szCs w:val="18"/>
+        </w:rPr>
+      </w:pPr>
+      <w:r>
+        <w:rPr>
+          <w:rFonts w:ascii="Segoe UI" w:hAnsi="Segoe UI" w:cs="Segoe UI"/>
+          <w:b/>
+          <w:sz w:val="18"/>
+          <w:szCs w:val="18"/>
+        </w:rPr>
+        <w:t>HUAG-</w:t>
+      </w:r>
+      <w:r>
+        <w:rPr>
+          <w:rFonts w:ascii="Segoe UI" w:hAnsi="Segoe UI" w:cs="Segoe UI"/>
+          <w:b/>
+          <w:sz w:val="18"/>
+          <w:szCs w:val="18"/>
+        </w:rPr>
+        <w:t xml:space="preserve">013: </w:t>
+      </w:r>
+    </w:p>
+    <w:p>
+      <w:pPr>
+        <w:pStyle w:val="paragraph"/>
+        <w:spacing w:after="0"/>
+        <w:textAlignment w:val="baseline"/>
+        <w:rPr>
+          <w:rFonts w:ascii="Segoe UI" w:hAnsi="Segoe UI" w:cs="Segoe UI"/>
+          <w:sz w:val="18"/>
+          <w:szCs w:val="18"/>
+        </w:rPr>
+      </w:pPr>
+      <w:r>
+        <w:rPr>
+          <w:rFonts w:ascii="Segoe UI" w:hAnsi="Segoe UI" w:cs="Segoe UI"/>
+          <w:sz w:val="18"/>
+          <w:szCs w:val="18"/>
+        </w:rPr>
+        <w:t xml:space="preserve">Como huésped o anfitrión de </w:t>
+      </w:r>
+      <w:proofErr w:type="spellStart"/>
+      <w:r>
+        <w:rPr>
+          <w:rFonts w:ascii="Segoe UI" w:hAnsi="Segoe UI" w:cs="Segoe UI"/>
+          <w:sz w:val="18"/>
+          <w:szCs w:val="18"/>
+        </w:rPr>
+        <w:t>Airbnb</w:t>
+      </w:r>
+      <w:proofErr w:type="spellEnd"/>
+      <w:r>
+        <w:rPr>
+          <w:rFonts w:ascii="Segoe UI" w:hAnsi="Segoe UI" w:cs="Segoe UI"/>
+          <w:sz w:val="18"/>
+          <w:szCs w:val="18"/>
+        </w:rPr>
+        <w:t>,</w:t>
+      </w:r>
+    </w:p>
+    <w:p>
+      <w:pPr>
+        <w:pStyle w:val="paragraph"/>
+        <w:spacing w:after="0"/>
+        <w:textAlignment w:val="baseline"/>
+        <w:rPr>
+          <w:rFonts w:ascii="Segoe UI" w:hAnsi="Segoe UI" w:cs="Segoe UI"/>
+          <w:sz w:val="18"/>
+          <w:szCs w:val="18"/>
+        </w:rPr>
+      </w:pPr>
+      <w:proofErr w:type="gramStart"/>
+      <w:r>
+        <w:rPr>
+          <w:rFonts w:ascii="Segoe UI" w:hAnsi="Segoe UI" w:cs="Segoe UI"/>
+          <w:sz w:val="18"/>
+          <w:szCs w:val="18"/>
+        </w:rPr>
+        <w:t>quiero</w:t>
+      </w:r>
+      <w:proofErr w:type="gramEnd"/>
+      <w:r>
+        <w:rPr>
+          <w:rFonts w:ascii="Segoe UI" w:hAnsi="Segoe UI" w:cs="Segoe UI"/>
+          <w:sz w:val="18"/>
+          <w:szCs w:val="18"/>
+        </w:rPr>
+        <w:t xml:space="preserve"> poder contactar al soporte técnico rápidamente a través de un chat en la plataforma,</w:t>
+      </w:r>
+    </w:p>
+    <w:p>
+      <w:pPr>
+        <w:pStyle w:val="paragraph"/>
+        <w:spacing w:before="0" w:beforeAutospacing="0" w:after="0" w:afterAutospacing="0"/>
+        <w:textAlignment w:val="baseline"/>
+        <w:rPr>
+          <w:rFonts w:ascii="Segoe UI" w:hAnsi="Segoe UI" w:cs="Segoe UI"/>
+          <w:sz w:val="18"/>
+          <w:szCs w:val="18"/>
+        </w:rPr>
+      </w:pPr>
+      <w:proofErr w:type="gramStart"/>
+      <w:r>
+        <w:rPr>
+          <w:rFonts w:ascii="Segoe UI" w:hAnsi="Segoe UI" w:cs="Segoe UI"/>
+          <w:sz w:val="18"/>
+          <w:szCs w:val="18"/>
+        </w:rPr>
+        <w:t>para</w:t>
+      </w:r>
+      <w:proofErr w:type="gramEnd"/>
+      <w:r>
+        <w:rPr>
+          <w:rFonts w:ascii="Segoe UI" w:hAnsi="Segoe UI" w:cs="Segoe UI"/>
+          <w:sz w:val="18"/>
+          <w:szCs w:val="18"/>
+        </w:rPr>
+        <w:t xml:space="preserve"> poder resolver problemas técnicos como errores de reserva, pagos fallidos o problemas con mi cuenta de forma eficiente.</w:t>
+      </w:r>
+    </w:p>
+    <w:p>
+      <w:pPr>
+        <w:pStyle w:val="paragraph"/>
+        <w:spacing w:before="0" w:beforeAutospacing="0" w:after="0" w:afterAutospacing="0"/>
+        <w:textAlignment w:val="baseline"/>
+        <w:rPr>
+          <w:rFonts w:ascii="Segoe UI" w:hAnsi="Segoe UI" w:cs="Segoe UI"/>
+          <w:sz w:val="18"/>
+          <w:szCs w:val="18"/>
+        </w:rPr>
+      </w:pPr>
+    </w:p>
+    <w:p>
+      <w:pPr>
+        <w:pStyle w:val="paragraph"/>
+        <w:spacing w:after="0"/>
+        <w:textAlignment w:val="baseline"/>
+        <w:rPr>
+          <w:rFonts w:ascii="Segoe UI" w:hAnsi="Segoe UI" w:cs="Segoe UI"/>
+          <w:b/>
+          <w:sz w:val="18"/>
+          <w:szCs w:val="18"/>
+        </w:rPr>
+      </w:pPr>
+      <w:r>
+        <w:rPr>
+          <w:rFonts w:ascii="Segoe UI" w:hAnsi="Segoe UI" w:cs="Segoe UI"/>
+          <w:b/>
+          <w:sz w:val="18"/>
+          <w:szCs w:val="18"/>
+        </w:rPr>
+        <w:t>HUAG-014</w:t>
+      </w:r>
+      <w:r>
+        <w:rPr>
+          <w:rFonts w:ascii="Segoe UI" w:hAnsi="Segoe UI" w:cs="Segoe UI"/>
+          <w:b/>
+          <w:sz w:val="18"/>
+          <w:szCs w:val="18"/>
+        </w:rPr>
+        <w:t>:</w:t>
+      </w:r>
+    </w:p>
+    <w:p>
+      <w:pPr>
+        <w:pStyle w:val="paragraph"/>
+        <w:spacing w:after="0"/>
+        <w:textAlignment w:val="baseline"/>
+        <w:rPr>
+          <w:rFonts w:ascii="Segoe UI" w:hAnsi="Segoe UI" w:cs="Segoe UI"/>
+          <w:sz w:val="18"/>
+          <w:szCs w:val="18"/>
+        </w:rPr>
+      </w:pPr>
+      <w:r>
+        <w:rPr>
+          <w:rFonts w:ascii="Segoe UI" w:hAnsi="Segoe UI" w:cs="Segoe UI"/>
+          <w:sz w:val="18"/>
+          <w:szCs w:val="18"/>
+        </w:rPr>
+        <w:t>Como técnico de soporte,</w:t>
+      </w:r>
+    </w:p>
+    <w:p>
+      <w:pPr>
+        <w:pStyle w:val="paragraph"/>
+        <w:spacing w:after="0"/>
+        <w:textAlignment w:val="baseline"/>
+        <w:rPr>
+          <w:rFonts w:ascii="Segoe UI" w:hAnsi="Segoe UI" w:cs="Segoe UI"/>
+          <w:sz w:val="18"/>
+          <w:szCs w:val="18"/>
+        </w:rPr>
+      </w:pPr>
+      <w:proofErr w:type="gramStart"/>
+      <w:r>
+        <w:rPr>
+          <w:rFonts w:ascii="Segoe UI" w:hAnsi="Segoe UI" w:cs="Segoe UI"/>
+          <w:sz w:val="18"/>
+          <w:szCs w:val="18"/>
+        </w:rPr>
+        <w:t>quiero</w:t>
+      </w:r>
+      <w:proofErr w:type="gramEnd"/>
+      <w:r>
+        <w:rPr>
+          <w:rFonts w:ascii="Segoe UI" w:hAnsi="Segoe UI" w:cs="Segoe UI"/>
+          <w:sz w:val="18"/>
+          <w:szCs w:val="18"/>
+        </w:rPr>
+        <w:t xml:space="preserve"> ver una lista de tickets pendientes y asignarme uno,</w:t>
+      </w:r>
+    </w:p>
+    <w:p>
+      <w:pPr>
+        <w:pStyle w:val="paragraph"/>
+        <w:spacing w:before="0" w:beforeAutospacing="0" w:after="0" w:afterAutospacing="0"/>
+        <w:textAlignment w:val="baseline"/>
+        <w:rPr>
+          <w:rFonts w:ascii="Segoe UI" w:hAnsi="Segoe UI" w:cs="Segoe UI"/>
+          <w:sz w:val="18"/>
+          <w:szCs w:val="18"/>
+        </w:rPr>
+      </w:pPr>
+      <w:proofErr w:type="gramStart"/>
+      <w:r>
+        <w:rPr>
+          <w:rFonts w:ascii="Segoe UI" w:hAnsi="Segoe UI" w:cs="Segoe UI"/>
+          <w:sz w:val="18"/>
+          <w:szCs w:val="18"/>
+        </w:rPr>
+        <w:t>para</w:t>
+      </w:r>
+      <w:proofErr w:type="gramEnd"/>
+      <w:r>
+        <w:rPr>
+          <w:rFonts w:ascii="Segoe UI" w:hAnsi="Segoe UI" w:cs="Segoe UI"/>
+          <w:sz w:val="18"/>
+          <w:szCs w:val="18"/>
+        </w:rPr>
+        <w:t xml:space="preserve"> poder empezar a resolverlo de forma organizada.</w:t>
+      </w:r>
+    </w:p>
+    <w:p>
+      <w:pPr>
+        <w:pStyle w:val="paragraph"/>
+        <w:spacing w:before="0" w:beforeAutospacing="0" w:after="0" w:afterAutospacing="0"/>
+        <w:textAlignment w:val="baseline"/>
+        <w:rPr>
+          <w:rFonts w:ascii="Segoe UI" w:hAnsi="Segoe UI" w:cs="Segoe UI"/>
+          <w:sz w:val="18"/>
+          <w:szCs w:val="18"/>
+        </w:rPr>
+      </w:pPr>
+    </w:p>
+    <w:p>
+      <w:pPr>
+        <w:pStyle w:val="paragraph"/>
+        <w:spacing w:after="0"/>
+        <w:textAlignment w:val="baseline"/>
+        <w:rPr>
+          <w:rFonts w:ascii="Segoe UI" w:hAnsi="Segoe UI" w:cs="Segoe UI"/>
+          <w:b/>
+          <w:sz w:val="18"/>
+          <w:szCs w:val="18"/>
+        </w:rPr>
+      </w:pPr>
+      <w:r>
+        <w:rPr>
+          <w:rFonts w:ascii="Segoe UI" w:hAnsi="Segoe UI" w:cs="Segoe UI"/>
+          <w:b/>
+          <w:sz w:val="18"/>
+          <w:szCs w:val="18"/>
+        </w:rPr>
+        <w:lastRenderedPageBreak/>
+        <w:t>HUAG-015</w:t>
+      </w:r>
+      <w:r>
+        <w:rPr>
+          <w:rFonts w:ascii="Segoe UI" w:hAnsi="Segoe UI" w:cs="Segoe UI"/>
+          <w:b/>
+          <w:sz w:val="18"/>
+          <w:szCs w:val="18"/>
+        </w:rPr>
+        <w:t>:</w:t>
+      </w:r>
+    </w:p>
+    <w:p>
+      <w:pPr>
+        <w:pStyle w:val="paragraph"/>
+        <w:spacing w:after="0"/>
+        <w:textAlignment w:val="baseline"/>
+        <w:rPr>
+          <w:rFonts w:ascii="Segoe UI" w:hAnsi="Segoe UI" w:cs="Segoe UI"/>
+          <w:sz w:val="18"/>
+          <w:szCs w:val="18"/>
+        </w:rPr>
+      </w:pPr>
+      <w:r>
+        <w:rPr>
+          <w:rFonts w:ascii="Segoe UI" w:hAnsi="Segoe UI" w:cs="Segoe UI"/>
+          <w:sz w:val="18"/>
+          <w:szCs w:val="18"/>
+        </w:rPr>
+        <w:t>Como administrador de soporte,</w:t>
+      </w:r>
+    </w:p>
+    <w:p>
+      <w:pPr>
+        <w:pStyle w:val="paragraph"/>
+        <w:spacing w:after="0"/>
+        <w:textAlignment w:val="baseline"/>
+        <w:rPr>
+          <w:rFonts w:ascii="Segoe UI" w:hAnsi="Segoe UI" w:cs="Segoe UI"/>
+          <w:sz w:val="18"/>
+          <w:szCs w:val="18"/>
+        </w:rPr>
+      </w:pPr>
+      <w:proofErr w:type="gramStart"/>
+      <w:r>
+        <w:rPr>
+          <w:rFonts w:ascii="Segoe UI" w:hAnsi="Segoe UI" w:cs="Segoe UI"/>
+          <w:sz w:val="18"/>
+          <w:szCs w:val="18"/>
+        </w:rPr>
+        <w:t>quiero</w:t>
+      </w:r>
+      <w:proofErr w:type="gramEnd"/>
+      <w:r>
+        <w:rPr>
+          <w:rFonts w:ascii="Segoe UI" w:hAnsi="Segoe UI" w:cs="Segoe UI"/>
+          <w:sz w:val="18"/>
+          <w:szCs w:val="18"/>
+        </w:rPr>
+        <w:t xml:space="preserve"> poder hacer seguimiento al estado de cada ticket (pendiente, en proceso, resuelto),</w:t>
+      </w:r>
+    </w:p>
+    <w:p>
+      <w:pPr>
+        <w:pStyle w:val="paragraph"/>
+        <w:spacing w:before="0" w:beforeAutospacing="0" w:after="0" w:afterAutospacing="0"/>
+        <w:textAlignment w:val="baseline"/>
+        <w:rPr>
+          <w:rFonts w:ascii="Segoe UI" w:hAnsi="Segoe UI" w:cs="Segoe UI"/>
+          <w:sz w:val="18"/>
+          <w:szCs w:val="18"/>
+        </w:rPr>
+      </w:pPr>
+      <w:proofErr w:type="gramStart"/>
+      <w:r>
+        <w:rPr>
+          <w:rFonts w:ascii="Segoe UI" w:hAnsi="Segoe UI" w:cs="Segoe UI"/>
+          <w:sz w:val="18"/>
+          <w:szCs w:val="18"/>
+        </w:rPr>
+        <w:t>para</w:t>
+      </w:r>
+      <w:proofErr w:type="gramEnd"/>
+      <w:r>
+        <w:rPr>
+          <w:rFonts w:ascii="Segoe UI" w:hAnsi="Segoe UI" w:cs="Segoe UI"/>
+          <w:sz w:val="18"/>
+          <w:szCs w:val="18"/>
+        </w:rPr>
+        <w:t xml:space="preserve"> asegurarme de que los problemas se están resolviendo eficientemente.</w:t>
+      </w:r>
+    </w:p>
+    <w:p>
+      <w:pPr>
+        <w:pStyle w:val="paragraph"/>
+        <w:spacing w:before="0" w:beforeAutospacing="0" w:after="0" w:afterAutospacing="0"/>
+        <w:textAlignment w:val="baseline"/>
+        <w:rPr>
+          <w:rFonts w:ascii="Segoe UI" w:hAnsi="Segoe UI" w:cs="Segoe UI"/>
+          <w:sz w:val="18"/>
+          <w:szCs w:val="18"/>
+        </w:rPr>
+      </w:pPr>
+    </w:p>
+    <w:p>
+      <w:pPr>
+        <w:pStyle w:val="paragraph"/>
+        <w:spacing w:before="0" w:beforeAutospacing="0" w:after="0" w:afterAutospacing="0"/>
+        <w:textAlignment w:val="baseline"/>
+        <w:rPr>
+          <w:rFonts w:ascii="Segoe UI" w:hAnsi="Segoe UI" w:cs="Segoe UI"/>
+          <w:sz w:val="18"/>
+          <w:szCs w:val="18"/>
+        </w:rPr>
+      </w:pPr>
+    </w:p>
+    <w:p>
+      <w:pPr>
+        <w:pStyle w:val="paragraph"/>
+        <w:spacing w:before="0" w:beforeAutospacing="0" w:after="0" w:afterAutospacing="0"/>
+        <w:textAlignment w:val="baseline"/>
+        <w:rPr>
+          <w:rFonts w:ascii="Segoe UI" w:hAnsi="Segoe UI" w:cs="Segoe UI"/>
+          <w:b/>
+          <w:sz w:val="18"/>
+          <w:szCs w:val="18"/>
+          <w:lang w:val="es-MX"/>
+        </w:rPr>
+      </w:pPr>
+      <w:proofErr w:type="spellStart"/>
+      <w:r>
+        <w:rPr>
+          <w:rFonts w:ascii="Segoe UI" w:hAnsi="Segoe UI" w:cs="Segoe UI"/>
+          <w:b/>
+          <w:sz w:val="18"/>
+          <w:szCs w:val="18"/>
+        </w:rPr>
+        <w:t>Tupla</w:t>
+      </w:r>
+      <w:proofErr w:type="spellEnd"/>
+      <w:r>
+        <w:rPr>
+          <w:rFonts w:ascii="Segoe UI" w:hAnsi="Segoe UI" w:cs="Segoe UI"/>
+          <w:b/>
+          <w:sz w:val="18"/>
+          <w:szCs w:val="18"/>
+        </w:rPr>
+        <w:t xml:space="preserve">: </w:t>
+      </w:r>
+      <w:proofErr w:type="spellStart"/>
+      <w:r>
+        <w:rPr>
+          <w:rFonts w:ascii="Segoe UI" w:hAnsi="Segoe UI" w:cs="Segoe UI"/>
+          <w:b/>
+          <w:sz w:val="18"/>
+          <w:szCs w:val="18"/>
+        </w:rPr>
+        <w:t>Rese</w:t>
+      </w:r>
+      <w:r>
+        <w:rPr>
+          <w:rFonts w:ascii="Segoe UI" w:hAnsi="Segoe UI" w:cs="Segoe UI"/>
+          <w:b/>
+          <w:sz w:val="18"/>
+          <w:szCs w:val="18"/>
+          <w:lang w:val="es-MX"/>
+        </w:rPr>
+        <w:t>ñas</w:t>
+      </w:r>
+      <w:proofErr w:type="spellEnd"/>
+    </w:p>
+    <w:p>
+      <w:pPr>
+        <w:pStyle w:val="paragraph"/>
+        <w:spacing w:before="0" w:beforeAutospacing="0" w:after="0" w:afterAutospacing="0"/>
+        <w:textAlignment w:val="baseline"/>
+        <w:rPr>
+          <w:rFonts w:ascii="Segoe UI" w:hAnsi="Segoe UI" w:cs="Segoe UI"/>
+          <w:b/>
+          <w:sz w:val="18"/>
+          <w:szCs w:val="18"/>
+          <w:lang w:val="es-MX"/>
+        </w:rPr>
+      </w:pPr>
+    </w:p>
+    <w:p>
+      <w:pPr>
+        <w:pStyle w:val="paragraph"/>
+        <w:spacing w:after="0"/>
+        <w:textAlignment w:val="baseline"/>
+        <w:rPr>
+          <w:rFonts w:ascii="Segoe UI" w:hAnsi="Segoe UI" w:cs="Segoe UI"/>
+          <w:sz w:val="18"/>
+          <w:szCs w:val="18"/>
+        </w:rPr>
+      </w:pPr>
+      <w:r>
+        <w:rPr>
+          <w:rFonts w:ascii="Segoe UI" w:hAnsi="Segoe UI" w:cs="Segoe UI"/>
+          <w:sz w:val="18"/>
+          <w:szCs w:val="18"/>
+        </w:rPr>
+        <w:t xml:space="preserve">HUJC-016: </w:t>
+      </w:r>
+      <w:proofErr w:type="spellStart"/>
+      <w:r>
+        <w:rPr>
+          <w:rFonts w:ascii="Segoe UI" w:hAnsi="Segoe UI" w:cs="Segoe UI"/>
+          <w:sz w:val="18"/>
+          <w:szCs w:val="18"/>
+        </w:rPr>
+        <w:t>Registo</w:t>
+      </w:r>
+      <w:proofErr w:type="spellEnd"/>
+      <w:r>
+        <w:rPr>
+          <w:rFonts w:ascii="Segoe UI" w:hAnsi="Segoe UI" w:cs="Segoe UI"/>
+          <w:sz w:val="18"/>
+          <w:szCs w:val="18"/>
+        </w:rPr>
+        <w:t xml:space="preserve"> de nueva reseña</w:t>
+      </w:r>
+    </w:p>
+    <w:p>
+      <w:pPr>
+        <w:pStyle w:val="paragraph"/>
+        <w:spacing w:after="0"/>
+        <w:textAlignment w:val="baseline"/>
+        <w:rPr>
+          <w:rFonts w:ascii="Segoe UI" w:hAnsi="Segoe UI" w:cs="Segoe UI"/>
+          <w:sz w:val="18"/>
+          <w:szCs w:val="18"/>
+        </w:rPr>
+      </w:pPr>
+      <w:r>
+        <w:rPr>
+          <w:rFonts w:ascii="Segoe UI" w:hAnsi="Segoe UI" w:cs="Segoe UI"/>
+          <w:sz w:val="18"/>
+          <w:szCs w:val="18"/>
+        </w:rPr>
+        <w:t xml:space="preserve">Como: </w:t>
+      </w:r>
+      <w:proofErr w:type="spellStart"/>
+      <w:r>
+        <w:rPr>
+          <w:rFonts w:ascii="Segoe UI" w:hAnsi="Segoe UI" w:cs="Segoe UI"/>
+          <w:sz w:val="18"/>
+          <w:szCs w:val="18"/>
+        </w:rPr>
+        <w:t>Huesped</w:t>
+      </w:r>
+      <w:proofErr w:type="spellEnd"/>
+    </w:p>
+    <w:p>
+      <w:pPr>
+        <w:pStyle w:val="paragraph"/>
+        <w:spacing w:after="0"/>
+        <w:textAlignment w:val="baseline"/>
+        <w:rPr>
+          <w:rFonts w:ascii="Segoe UI" w:hAnsi="Segoe UI" w:cs="Segoe UI"/>
+          <w:sz w:val="18"/>
+          <w:szCs w:val="18"/>
+        </w:rPr>
+      </w:pPr>
+      <w:r>
+        <w:rPr>
+          <w:rFonts w:ascii="Segoe UI" w:hAnsi="Segoe UI" w:cs="Segoe UI"/>
+          <w:sz w:val="18"/>
+          <w:szCs w:val="18"/>
+        </w:rPr>
+        <w:t xml:space="preserve">Quiero: </w:t>
+      </w:r>
+      <w:proofErr w:type="spellStart"/>
+      <w:r>
+        <w:rPr>
+          <w:rFonts w:ascii="Segoe UI" w:hAnsi="Segoe UI" w:cs="Segoe UI"/>
+          <w:sz w:val="18"/>
+          <w:szCs w:val="18"/>
+        </w:rPr>
+        <w:t>Registar</w:t>
+      </w:r>
+      <w:proofErr w:type="spellEnd"/>
+      <w:r>
+        <w:rPr>
+          <w:rFonts w:ascii="Segoe UI" w:hAnsi="Segoe UI" w:cs="Segoe UI"/>
+          <w:sz w:val="18"/>
+          <w:szCs w:val="18"/>
+        </w:rPr>
+        <w:t xml:space="preserve"> una reseña sobre los servicios del cuarto de baño</w:t>
+      </w:r>
+    </w:p>
+    <w:p>
+      <w:pPr>
+        <w:pStyle w:val="paragraph"/>
+        <w:spacing w:before="0" w:beforeAutospacing="0" w:after="0" w:afterAutospacing="0"/>
+        <w:textAlignment w:val="baseline"/>
+        <w:rPr>
+          <w:rFonts w:ascii="Segoe UI" w:hAnsi="Segoe UI" w:cs="Segoe UI"/>
+          <w:sz w:val="18"/>
+          <w:szCs w:val="18"/>
+        </w:rPr>
+      </w:pPr>
+      <w:r>
+        <w:rPr>
+          <w:rFonts w:ascii="Segoe UI" w:hAnsi="Segoe UI" w:cs="Segoe UI"/>
+          <w:sz w:val="18"/>
+          <w:szCs w:val="18"/>
+        </w:rPr>
+        <w:t>Para: Que lleven un registro de las mejoras que necesita o faltan en el baño</w:t>
+      </w:r>
+    </w:p>
+    <w:p>
+      <w:pPr>
+        <w:pStyle w:val="paragraph"/>
+        <w:spacing w:before="0" w:beforeAutospacing="0" w:after="0" w:afterAutospacing="0"/>
+        <w:textAlignment w:val="baseline"/>
+        <w:rPr>
+          <w:rFonts w:ascii="Segoe UI" w:hAnsi="Segoe UI" w:cs="Segoe UI"/>
+          <w:sz w:val="18"/>
+          <w:szCs w:val="18"/>
+        </w:rPr>
+      </w:pPr>
+    </w:p>
+    <w:p>
+      <w:pPr>
+        <w:pStyle w:val="paragraph"/>
+        <w:spacing w:after="0"/>
+        <w:textAlignment w:val="baseline"/>
+        <w:rPr>
+          <w:rFonts w:ascii="Segoe UI" w:hAnsi="Segoe UI" w:cs="Segoe UI"/>
+          <w:b/>
+          <w:sz w:val="18"/>
+          <w:szCs w:val="18"/>
+        </w:rPr>
+      </w:pPr>
+      <w:r>
+        <w:rPr>
+          <w:rFonts w:ascii="Segoe UI" w:hAnsi="Segoe UI" w:cs="Segoe UI"/>
+          <w:b/>
+          <w:sz w:val="18"/>
+          <w:szCs w:val="18"/>
+        </w:rPr>
+        <w:t>HUJC-017</w:t>
+      </w:r>
+    </w:p>
+    <w:p>
+      <w:pPr>
+        <w:pStyle w:val="paragraph"/>
+        <w:spacing w:after="0"/>
+        <w:textAlignment w:val="baseline"/>
+        <w:rPr>
+          <w:rFonts w:ascii="Segoe UI" w:hAnsi="Segoe UI" w:cs="Segoe UI"/>
+          <w:sz w:val="18"/>
+          <w:szCs w:val="18"/>
+        </w:rPr>
+      </w:pPr>
+      <w:r>
+        <w:rPr>
+          <w:rFonts w:ascii="Segoe UI" w:hAnsi="Segoe UI" w:cs="Segoe UI"/>
+          <w:sz w:val="18"/>
+          <w:szCs w:val="18"/>
+        </w:rPr>
+        <w:t>Como: Empresario</w:t>
+      </w:r>
+    </w:p>
+    <w:p>
+      <w:pPr>
+        <w:pStyle w:val="paragraph"/>
+        <w:spacing w:after="0"/>
+        <w:textAlignment w:val="baseline"/>
+        <w:rPr>
+          <w:rFonts w:ascii="Segoe UI" w:hAnsi="Segoe UI" w:cs="Segoe UI"/>
+          <w:sz w:val="18"/>
+          <w:szCs w:val="18"/>
+        </w:rPr>
+      </w:pPr>
+      <w:r>
+        <w:rPr>
+          <w:rFonts w:ascii="Segoe UI" w:hAnsi="Segoe UI" w:cs="Segoe UI"/>
+          <w:sz w:val="18"/>
+          <w:szCs w:val="18"/>
+        </w:rPr>
+        <w:t>Quiero: Registrar una reseña sobre la propiedad que me fue otorgada en Peace At Home</w:t>
+      </w:r>
+    </w:p>
+    <w:p>
+      <w:pPr>
+        <w:pStyle w:val="paragraph"/>
+        <w:spacing w:before="0" w:beforeAutospacing="0" w:after="0" w:afterAutospacing="0"/>
+        <w:textAlignment w:val="baseline"/>
+        <w:rPr>
+          <w:rFonts w:ascii="Segoe UI" w:hAnsi="Segoe UI" w:cs="Segoe UI"/>
+          <w:sz w:val="18"/>
+          <w:szCs w:val="18"/>
+        </w:rPr>
+      </w:pPr>
+      <w:r>
+        <w:rPr>
+          <w:rFonts w:ascii="Segoe UI" w:hAnsi="Segoe UI" w:cs="Segoe UI"/>
+          <w:sz w:val="18"/>
+          <w:szCs w:val="18"/>
+        </w:rPr>
+        <w:t>Para: Que los nuevos huéspedes sepan de las comodidades y ventajas de esta propiedad en especifico</w:t>
+      </w:r>
+    </w:p>
+    <w:p>
+      <w:pPr>
+        <w:pStyle w:val="paragraph"/>
+        <w:spacing w:before="0" w:beforeAutospacing="0" w:after="0" w:afterAutospacing="0"/>
+        <w:textAlignment w:val="baseline"/>
+        <w:rPr>
+          <w:rFonts w:ascii="Segoe UI" w:hAnsi="Segoe UI" w:cs="Segoe UI"/>
+          <w:sz w:val="18"/>
+          <w:szCs w:val="18"/>
+        </w:rPr>
+      </w:pPr>
+    </w:p>
+    <w:p>
+      <w:pPr>
+        <w:pStyle w:val="paragraph"/>
+        <w:spacing w:after="0"/>
+        <w:textAlignment w:val="baseline"/>
+        <w:rPr>
+          <w:rFonts w:ascii="Segoe UI" w:hAnsi="Segoe UI" w:cs="Segoe UI"/>
+          <w:b/>
+          <w:sz w:val="18"/>
+          <w:szCs w:val="18"/>
+        </w:rPr>
+      </w:pPr>
+      <w:r>
+        <w:rPr>
+          <w:rFonts w:ascii="Segoe UI" w:hAnsi="Segoe UI" w:cs="Segoe UI"/>
+          <w:b/>
+          <w:sz w:val="18"/>
+          <w:szCs w:val="18"/>
+        </w:rPr>
+        <w:t>HUJC-018</w:t>
+      </w:r>
+    </w:p>
+    <w:p>
+      <w:pPr>
+        <w:pStyle w:val="paragraph"/>
+        <w:spacing w:after="0"/>
+        <w:textAlignment w:val="baseline"/>
+        <w:rPr>
+          <w:rFonts w:ascii="Segoe UI" w:hAnsi="Segoe UI" w:cs="Segoe UI"/>
+          <w:sz w:val="18"/>
+          <w:szCs w:val="18"/>
+        </w:rPr>
+      </w:pPr>
+      <w:r>
+        <w:rPr>
+          <w:rFonts w:ascii="Segoe UI" w:hAnsi="Segoe UI" w:cs="Segoe UI"/>
+          <w:sz w:val="18"/>
+          <w:szCs w:val="18"/>
+        </w:rPr>
+        <w:t>Como: Arrendador</w:t>
+      </w:r>
+    </w:p>
+    <w:p>
+      <w:pPr>
+        <w:pStyle w:val="paragraph"/>
+        <w:spacing w:after="0"/>
+        <w:textAlignment w:val="baseline"/>
+        <w:rPr>
+          <w:rFonts w:ascii="Segoe UI" w:hAnsi="Segoe UI" w:cs="Segoe UI"/>
+          <w:sz w:val="18"/>
+          <w:szCs w:val="18"/>
+        </w:rPr>
+      </w:pPr>
+      <w:r>
+        <w:rPr>
+          <w:rFonts w:ascii="Segoe UI" w:hAnsi="Segoe UI" w:cs="Segoe UI"/>
+          <w:sz w:val="18"/>
+          <w:szCs w:val="18"/>
+        </w:rPr>
+        <w:t>Quiero: Registrar una reseña sobre los huéspedes que ocupan mi propiedad de Peace At Home</w:t>
+      </w:r>
+    </w:p>
+    <w:p>
+      <w:pPr>
+        <w:pStyle w:val="paragraph"/>
+        <w:spacing w:before="0" w:beforeAutospacing="0" w:after="0" w:afterAutospacing="0"/>
+        <w:textAlignment w:val="baseline"/>
+        <w:rPr>
+          <w:rFonts w:ascii="Segoe UI" w:hAnsi="Segoe UI" w:cs="Segoe UI"/>
+          <w:sz w:val="18"/>
+          <w:szCs w:val="18"/>
+        </w:rPr>
+      </w:pPr>
+      <w:r>
+        <w:rPr>
+          <w:rFonts w:ascii="Segoe UI" w:hAnsi="Segoe UI" w:cs="Segoe UI"/>
+          <w:sz w:val="18"/>
+          <w:szCs w:val="18"/>
+        </w:rPr>
+        <w:t>Para: Llevar un registro de cosas que pueden mejorarse en la propiedad para otorgarles una mejor comodidad</w:t>
+      </w:r>
+    </w:p>
+    <w:p>
+      <w:pPr>
+        <w:pStyle w:val="paragraph"/>
+        <w:spacing w:before="0" w:beforeAutospacing="0" w:after="0" w:afterAutospacing="0"/>
+        <w:textAlignment w:val="baseline"/>
+        <w:rPr>
+          <w:rFonts w:ascii="Segoe UI" w:hAnsi="Segoe UI" w:cs="Segoe UI"/>
+          <w:sz w:val="18"/>
+          <w:szCs w:val="18"/>
+        </w:rPr>
+      </w:pPr>
+    </w:p>
+    <w:p>
+      <w:pPr>
+        <w:rPr>
+          <w:b/>
+        </w:rPr>
+      </w:pPr>
+    </w:p>
+    <w:p>
+      <w:pPr>
+        <w:rPr>
+          <w:rFonts w:ascii="Arial" w:eastAsiaTheme="minorHAnsi" w:hAnsi="Arial" w:cs="Arial"/>
+          <w:b/>
+          <w:sz w:val="20"/>
+          <w:szCs w:val="20"/>
+          <w:lang w:val="es-MX"/>
+        </w:rPr>
+      </w:pPr>
+      <w:proofErr w:type="spellStart"/>
+      <w:r>
+        <w:rPr>
+          <w:rFonts w:ascii="Arial" w:eastAsiaTheme="minorHAnsi" w:hAnsi="Arial" w:cs="Arial"/>
+          <w:b/>
+          <w:sz w:val="20"/>
+          <w:szCs w:val="20"/>
+          <w:lang w:val="es-MX"/>
+        </w:rPr>
+        <w:t>Tupla</w:t>
+      </w:r>
+      <w:proofErr w:type="spellEnd"/>
+      <w:r>
+        <w:rPr>
+          <w:rFonts w:ascii="Arial" w:eastAsiaTheme="minorHAnsi" w:hAnsi="Arial" w:cs="Arial"/>
+          <w:b/>
+          <w:sz w:val="20"/>
+          <w:szCs w:val="20"/>
+          <w:lang w:val="es-MX"/>
+        </w:rPr>
+        <w:t>: Propiedades</w:t>
+      </w:r>
+    </w:p>
+    <w:p>
+      <w:pPr>
+        <w:rPr>
+          <w:rFonts w:ascii="Arial" w:eastAsiaTheme="minorHAnsi" w:hAnsi="Arial" w:cs="Arial"/>
+          <w:sz w:val="20"/>
+          <w:szCs w:val="20"/>
+          <w:lang w:val="es-MX"/>
+        </w:rPr>
+      </w:pPr>
+      <w:r>
+        <w:rPr>
+          <w:rFonts w:ascii="Arial" w:eastAsiaTheme="minorHAnsi" w:hAnsi="Arial" w:cs="Arial"/>
+          <w:sz w:val="20"/>
+          <w:szCs w:val="20"/>
+          <w:lang w:val="es-MX"/>
+        </w:rPr>
+        <w:t>HUCL-019: Registro de Propiedades</w:t>
+      </w:r>
+    </w:p>
+    <w:p>
+      <w:pPr>
+        <w:rPr>
+          <w:rFonts w:ascii="Arial" w:eastAsiaTheme="minorHAnsi" w:hAnsi="Arial" w:cs="Arial"/>
+          <w:sz w:val="20"/>
+          <w:szCs w:val="20"/>
+          <w:lang w:val="es-MX"/>
+        </w:rPr>
+      </w:pPr>
+      <w:r>
+        <w:rPr>
+          <w:rFonts w:ascii="Arial" w:eastAsiaTheme="minorHAnsi" w:hAnsi="Arial" w:cs="Arial"/>
+          <w:sz w:val="20"/>
+          <w:szCs w:val="20"/>
+          <w:lang w:val="es-MX"/>
+        </w:rPr>
+        <w:t xml:space="preserve">Como: Agente Inmobiliario </w:t>
+      </w:r>
+    </w:p>
+    <w:p>
+      <w:pPr>
+        <w:rPr>
+          <w:rFonts w:ascii="Arial" w:eastAsiaTheme="minorHAnsi" w:hAnsi="Arial" w:cs="Arial"/>
+          <w:sz w:val="20"/>
+          <w:szCs w:val="20"/>
+          <w:lang w:val="es-MX"/>
+        </w:rPr>
+      </w:pPr>
+      <w:r>
+        <w:rPr>
+          <w:rFonts w:ascii="Arial" w:eastAsiaTheme="minorHAnsi" w:hAnsi="Arial" w:cs="Arial"/>
+          <w:sz w:val="20"/>
+          <w:szCs w:val="20"/>
+          <w:lang w:val="es-MX"/>
+        </w:rPr>
+        <w:t>Quiero: Poder visualizar todas las propi</w:t>
+      </w:r>
+      <w:r>
+        <w:rPr>
+          <w:rFonts w:ascii="Arial" w:eastAsiaTheme="minorHAnsi" w:hAnsi="Arial" w:cs="Arial"/>
+          <w:sz w:val="20"/>
+          <w:szCs w:val="20"/>
+          <w:lang w:val="es-MX"/>
+        </w:rPr>
+        <w:t xml:space="preserve">edades registradas al nombre de </w:t>
+      </w:r>
+      <w:r>
+        <w:rPr>
+          <w:rFonts w:ascii="Arial" w:eastAsiaTheme="minorHAnsi" w:hAnsi="Arial" w:cs="Arial"/>
+          <w:sz w:val="20"/>
+          <w:szCs w:val="20"/>
+          <w:lang w:val="es-MX"/>
+        </w:rPr>
+        <w:t>algún</w:t>
+      </w:r>
+      <w:r>
+        <w:rPr>
+          <w:rFonts w:ascii="Arial" w:eastAsiaTheme="minorHAnsi" w:hAnsi="Arial" w:cs="Arial"/>
+          <w:sz w:val="20"/>
+          <w:szCs w:val="20"/>
+          <w:lang w:val="es-MX"/>
+        </w:rPr>
+        <w:t xml:space="preserve"> </w:t>
+      </w:r>
+      <w:r>
+        <w:rPr>
+          <w:rFonts w:ascii="Arial" w:eastAsiaTheme="minorHAnsi" w:hAnsi="Arial" w:cs="Arial"/>
+          <w:sz w:val="20"/>
+          <w:szCs w:val="20"/>
+          <w:lang w:val="es-MX"/>
+        </w:rPr>
+        <w:t xml:space="preserve"> usuario</w:t>
+      </w:r>
+    </w:p>
+    <w:p>
+      <w:pPr>
+        <w:rPr>
+          <w:rFonts w:ascii="Arial" w:eastAsiaTheme="minorHAnsi" w:hAnsi="Arial" w:cs="Arial"/>
+          <w:sz w:val="20"/>
+          <w:szCs w:val="20"/>
+          <w:lang w:val="es-MX"/>
+        </w:rPr>
+      </w:pPr>
+      <w:r>
+        <w:rPr>
+          <w:rFonts w:ascii="Arial" w:eastAsiaTheme="minorHAnsi" w:hAnsi="Arial" w:cs="Arial"/>
+          <w:sz w:val="20"/>
+          <w:szCs w:val="20"/>
+          <w:lang w:val="es-MX"/>
+        </w:rPr>
+        <w:t>Para: Poder llevar un registro de sus facturas y remodelaciones</w:t>
+      </w:r>
+    </w:p>
+    <w:p>
+      <w:pPr>
+        <w:rPr>
+          <w:rFonts w:ascii="Arial" w:eastAsiaTheme="minorHAnsi" w:hAnsi="Arial" w:cs="Arial"/>
+          <w:sz w:val="20"/>
+          <w:szCs w:val="20"/>
+          <w:lang w:val="es-MX"/>
+        </w:rPr>
+      </w:pPr>
+    </w:p>
+    <w:p>
+      <w:pPr>
+        <w:rPr>
+          <w:rFonts w:ascii="Arial" w:eastAsiaTheme="minorHAnsi" w:hAnsi="Arial" w:cs="Arial"/>
+          <w:sz w:val="20"/>
+          <w:szCs w:val="20"/>
+          <w:lang w:val="es-MX"/>
+        </w:rPr>
+      </w:pPr>
+      <w:r>
+        <w:rPr>
+          <w:rFonts w:ascii="Arial" w:eastAsiaTheme="minorHAnsi" w:hAnsi="Arial" w:cs="Arial"/>
+          <w:sz w:val="20"/>
+          <w:szCs w:val="20"/>
+          <w:lang w:val="es-MX"/>
+        </w:rPr>
+        <w:t>HUCL-020: Registro de Nueva Propiedad</w:t>
+      </w:r>
+    </w:p>
+    <w:p>
+      <w:pPr>
+        <w:rPr>
+          <w:rFonts w:ascii="Arial" w:eastAsiaTheme="minorHAnsi" w:hAnsi="Arial" w:cs="Arial"/>
+          <w:sz w:val="20"/>
+          <w:szCs w:val="20"/>
+          <w:lang w:val="es-MX"/>
+        </w:rPr>
+      </w:pPr>
+      <w:r>
+        <w:rPr>
+          <w:rFonts w:ascii="Arial" w:eastAsiaTheme="minorHAnsi" w:hAnsi="Arial" w:cs="Arial"/>
+          <w:sz w:val="20"/>
+          <w:szCs w:val="20"/>
+          <w:lang w:val="es-MX"/>
+        </w:rPr>
+        <w:t>Como: Arrendador</w:t>
+      </w:r>
+    </w:p>
+    <w:p>
+      <w:pPr>
+        <w:rPr>
+          <w:rFonts w:ascii="Arial" w:eastAsiaTheme="minorHAnsi" w:hAnsi="Arial" w:cs="Arial"/>
+          <w:sz w:val="20"/>
+          <w:szCs w:val="20"/>
+          <w:lang w:val="es-MX"/>
+        </w:rPr>
+      </w:pPr>
+      <w:r>
+        <w:rPr>
+          <w:rFonts w:ascii="Arial" w:eastAsiaTheme="minorHAnsi" w:hAnsi="Arial" w:cs="Arial"/>
+          <w:sz w:val="20"/>
+          <w:szCs w:val="20"/>
+          <w:lang w:val="es-MX"/>
+        </w:rPr>
+        <w:t>Quiero: Registrar una nueva propiedad en Peace at Home</w:t>
+      </w:r>
+    </w:p>
+    <w:p>
+      <w:pPr>
+        <w:rPr>
+          <w:rFonts w:ascii="Arial" w:eastAsiaTheme="minorHAnsi" w:hAnsi="Arial" w:cs="Arial"/>
+          <w:sz w:val="20"/>
+          <w:szCs w:val="20"/>
+          <w:lang w:val="es-MX"/>
+        </w:rPr>
+      </w:pPr>
+      <w:r>
+        <w:rPr>
+          <w:rFonts w:ascii="Arial" w:eastAsiaTheme="minorHAnsi" w:hAnsi="Arial" w:cs="Arial"/>
+          <w:sz w:val="20"/>
+          <w:szCs w:val="20"/>
+          <w:lang w:val="es-MX"/>
+        </w:rPr>
+        <w:t>Para: Brindar una experiencia cómoda y agradable a los huéspedes que renten la propiedad</w:t>
+      </w:r>
+    </w:p>
+    <w:p>
+      <w:pPr>
+        <w:rPr>
+          <w:rFonts w:ascii="Arial" w:eastAsiaTheme="minorHAnsi" w:hAnsi="Arial" w:cs="Arial"/>
+          <w:sz w:val="20"/>
+          <w:szCs w:val="20"/>
+          <w:lang w:val="es-MX"/>
+        </w:rPr>
+      </w:pPr>
+    </w:p>
+    <w:p>
+      <w:pPr>
+        <w:rPr>
+          <w:rFonts w:ascii="Arial" w:eastAsiaTheme="minorHAnsi" w:hAnsi="Arial" w:cs="Arial"/>
+          <w:sz w:val="20"/>
+          <w:szCs w:val="20"/>
+          <w:lang w:val="es-MX"/>
+        </w:rPr>
+      </w:pPr>
+      <w:r>
+        <w:rPr>
+          <w:rFonts w:ascii="Arial" w:eastAsiaTheme="minorHAnsi" w:hAnsi="Arial" w:cs="Arial"/>
+          <w:sz w:val="20"/>
+          <w:szCs w:val="20"/>
+          <w:lang w:val="es-MX"/>
+        </w:rPr>
+        <w:t xml:space="preserve">HUCL-021: </w:t>
+      </w:r>
+    </w:p>
+    <w:p>
+      <w:pPr>
+        <w:rPr>
+          <w:rFonts w:ascii="Arial" w:eastAsiaTheme="minorHAnsi" w:hAnsi="Arial" w:cs="Arial"/>
+          <w:sz w:val="20"/>
+          <w:szCs w:val="20"/>
+          <w:lang w:val="es-MX"/>
+        </w:rPr>
+      </w:pPr>
+      <w:r>
+        <w:rPr>
+          <w:rFonts w:ascii="Arial" w:eastAsiaTheme="minorHAnsi" w:hAnsi="Arial" w:cs="Arial"/>
+          <w:sz w:val="20"/>
+          <w:szCs w:val="20"/>
+          <w:lang w:val="es-MX"/>
+        </w:rPr>
+        <w:t>Como: Administrador</w:t>
+      </w:r>
+    </w:p>
+    <w:p>
+      <w:pPr>
+        <w:rPr>
+          <w:rFonts w:ascii="Arial" w:eastAsiaTheme="minorHAnsi" w:hAnsi="Arial" w:cs="Arial"/>
+          <w:sz w:val="20"/>
+          <w:szCs w:val="20"/>
+          <w:lang w:val="es-MX"/>
+        </w:rPr>
+      </w:pPr>
+      <w:r>
+        <w:rPr>
+          <w:rFonts w:ascii="Arial" w:eastAsiaTheme="minorHAnsi" w:hAnsi="Arial" w:cs="Arial"/>
+          <w:sz w:val="20"/>
+          <w:szCs w:val="20"/>
+          <w:lang w:val="es-MX"/>
+        </w:rPr>
+        <w:t>Quiero: Poder editar los estados y descripciones de las propiedades que se encuentren en remodelaciones o con atracciones nuevas</w:t>
+      </w:r>
+    </w:p>
+    <w:p>
+      <w:pPr>
+        <w:rPr>
+          <w:rFonts w:ascii="Arial" w:eastAsiaTheme="minorHAnsi" w:hAnsi="Arial" w:cs="Arial"/>
+          <w:sz w:val="20"/>
+          <w:szCs w:val="20"/>
+          <w:lang w:val="es-MX"/>
+        </w:rPr>
+      </w:pPr>
+      <w:r>
+        <w:rPr>
+          <w:rFonts w:ascii="Arial" w:eastAsiaTheme="minorHAnsi" w:hAnsi="Arial" w:cs="Arial"/>
+          <w:sz w:val="20"/>
+          <w:szCs w:val="20"/>
+          <w:lang w:val="es-MX"/>
+        </w:rPr>
+        <w:t>Para: Que los nuevos usuarios sepan de las nuevas características que poseen las propiedades</w:t>
+      </w:r>
+    </w:p>
+    <w:p>
+      <w:pPr>
+        <w:rPr>
+          <w:rFonts w:ascii="Arial" w:eastAsiaTheme="minorHAnsi" w:hAnsi="Arial" w:cs="Arial"/>
+          <w:sz w:val="20"/>
+          <w:szCs w:val="20"/>
+          <w:lang w:val="es-MX"/>
+        </w:rPr>
+      </w:pPr>
+    </w:p>
+    <w:p>
+      <w:pPr>
+        <w:rPr>
+          <w:rFonts w:ascii="Arial" w:eastAsiaTheme="minorHAnsi" w:hAnsi="Arial" w:cs="Arial"/>
+          <w:sz w:val="20"/>
+          <w:szCs w:val="20"/>
+          <w:lang w:val="es-MX"/>
+        </w:rPr>
+      </w:pPr>
+    </w:p>
+    <w:p>
+      <w:pPr>
+        <w:rPr>
+          <w:rFonts w:ascii="Arial" w:eastAsiaTheme="minorHAnsi" w:hAnsi="Arial" w:cs="Arial"/>
+          <w:b/>
+          <w:sz w:val="20"/>
+          <w:szCs w:val="20"/>
+          <w:lang w:val="es-MX"/>
+        </w:rPr>
+      </w:pPr>
+      <w:proofErr w:type="spellStart"/>
+      <w:r>
+        <w:rPr>
+          <w:rFonts w:ascii="Arial" w:eastAsiaTheme="minorHAnsi" w:hAnsi="Arial" w:cs="Arial"/>
+          <w:b/>
+          <w:sz w:val="20"/>
+          <w:szCs w:val="20"/>
+          <w:lang w:val="es-MX"/>
+        </w:rPr>
+        <w:t>Tupla</w:t>
+      </w:r>
+      <w:proofErr w:type="spellEnd"/>
+      <w:r>
+        <w:rPr>
+          <w:rFonts w:ascii="Arial" w:eastAsiaTheme="minorHAnsi" w:hAnsi="Arial" w:cs="Arial"/>
+          <w:b/>
+          <w:sz w:val="20"/>
+          <w:szCs w:val="20"/>
+          <w:lang w:val="es-MX"/>
+        </w:rPr>
+        <w:t>: Reembolso</w:t>
+      </w:r>
+    </w:p>
+    <w:p>
+      <w:pPr>
+        <w:pStyle w:val="NormalWeb"/>
+        <w:rPr>
+          <w:rFonts w:ascii="Arial" w:hAnsi="Arial" w:cs="Arial"/>
+          <w:sz w:val="20"/>
+          <w:szCs w:val="20"/>
+        </w:rPr>
+      </w:pPr>
+      <w:r>
+        <w:rPr>
+          <w:rStyle w:val="cf01"/>
+          <w:rFonts w:cs="Arial"/>
+        </w:rPr>
+        <w:t>HUOV-022</w:t>
+      </w:r>
+    </w:p>
+    <w:p>
+      <w:pPr>
+        <w:pStyle w:val="NormalWeb"/>
+        <w:rPr>
+          <w:rFonts w:ascii="Arial" w:hAnsi="Arial" w:cs="Arial"/>
+          <w:sz w:val="20"/>
+          <w:szCs w:val="20"/>
+        </w:rPr>
+      </w:pPr>
+      <w:r>
+        <w:rPr>
+          <w:rStyle w:val="cf01"/>
+          <w:rFonts w:cs="Arial"/>
+        </w:rPr>
+        <w:t>Como: empleado</w:t>
+      </w:r>
+    </w:p>
+    <w:p>
+      <w:pPr>
+        <w:pStyle w:val="NormalWeb"/>
+        <w:rPr>
+          <w:rFonts w:ascii="Arial" w:hAnsi="Arial" w:cs="Arial"/>
+          <w:sz w:val="20"/>
+          <w:szCs w:val="20"/>
+        </w:rPr>
+      </w:pPr>
+      <w:r>
+        <w:rPr>
+          <w:rStyle w:val="cf01"/>
+          <w:rFonts w:cs="Arial"/>
+        </w:rPr>
+        <w:t xml:space="preserve">Quiero: Poder enviar una solicitud de reembolso cargando recibos y completando un formulario, </w:t>
+      </w:r>
+    </w:p>
+    <w:p>
+      <w:pPr>
+        <w:pStyle w:val="NormalWeb"/>
+        <w:rPr>
+          <w:rFonts w:ascii="Arial" w:hAnsi="Arial" w:cs="Arial"/>
+          <w:sz w:val="20"/>
+          <w:szCs w:val="20"/>
+        </w:rPr>
+      </w:pPr>
+      <w:proofErr w:type="gramStart"/>
+      <w:r>
+        <w:rPr>
+          <w:rStyle w:val="cf01"/>
+          <w:rFonts w:cs="Arial"/>
+        </w:rPr>
+        <w:t>para</w:t>
+      </w:r>
+      <w:proofErr w:type="gramEnd"/>
+      <w:r>
+        <w:rPr>
+          <w:rStyle w:val="cf01"/>
+          <w:rFonts w:cs="Arial"/>
+        </w:rPr>
+        <w:t xml:space="preserve"> que la administración pueda revisar y aprobar el reembolso de los gastos.</w:t>
+      </w:r>
+    </w:p>
+    <w:p>
+      <w:pPr>
+        <w:pStyle w:val="NormalWeb"/>
+        <w:rPr>
+          <w:rFonts w:ascii="Arial" w:hAnsi="Arial" w:cs="Arial"/>
+          <w:sz w:val="20"/>
+          <w:szCs w:val="20"/>
+        </w:rPr>
+      </w:pPr>
+      <w:r>
+        <w:rPr>
+          <w:rStyle w:val="cf01"/>
+          <w:rFonts w:cs="Arial"/>
+        </w:rPr>
+        <w:t>Para: Para ofrecer un rembolso cada que lo necesite un cliente.</w:t>
+      </w:r>
+    </w:p>
+    <w:p>
+      <w:pPr>
+        <w:rPr>
+          <w:rFonts w:ascii="Arial" w:eastAsiaTheme="minorHAnsi" w:hAnsi="Arial" w:cs="Arial"/>
+          <w:sz w:val="20"/>
+          <w:szCs w:val="20"/>
+        </w:rPr>
+      </w:pPr>
+    </w:p>
+    <w:p>
+      <w:pPr>
+        <w:pStyle w:val="NormalWeb"/>
+        <w:rPr>
+          <w:rFonts w:ascii="Arial" w:hAnsi="Arial" w:cs="Arial"/>
+          <w:sz w:val="20"/>
+          <w:szCs w:val="20"/>
+        </w:rPr>
+      </w:pPr>
+      <w:r>
+        <w:rPr>
+          <w:rStyle w:val="cf01"/>
+          <w:rFonts w:cs="Arial"/>
+        </w:rPr>
+        <w:t>HUOV-023</w:t>
+      </w:r>
+    </w:p>
+    <w:p>
+      <w:pPr>
+        <w:pStyle w:val="NormalWeb"/>
+        <w:rPr>
+          <w:rFonts w:ascii="Arial" w:hAnsi="Arial" w:cs="Arial"/>
+          <w:sz w:val="20"/>
+          <w:szCs w:val="20"/>
+        </w:rPr>
+      </w:pPr>
+      <w:r>
+        <w:rPr>
+          <w:rStyle w:val="cf01"/>
+          <w:rFonts w:cs="Arial"/>
+        </w:rPr>
+        <w:t xml:space="preserve">Como: Administrador financiero </w:t>
+      </w:r>
+    </w:p>
+    <w:p>
+      <w:pPr>
+        <w:pStyle w:val="NormalWeb"/>
+        <w:rPr>
+          <w:rFonts w:ascii="Arial" w:hAnsi="Arial" w:cs="Arial"/>
+          <w:sz w:val="20"/>
+          <w:szCs w:val="20"/>
+        </w:rPr>
+      </w:pPr>
+      <w:r>
+        <w:rPr>
+          <w:rStyle w:val="cf01"/>
+          <w:rFonts w:cs="Arial"/>
+        </w:rPr>
+        <w:t xml:space="preserve">Quiero: Acceder a todas las solicitudes de rembolso recibidas y poder aprobarlas o rechazarlas </w:t>
+      </w:r>
+    </w:p>
+    <w:p>
+      <w:pPr>
+        <w:pStyle w:val="NormalWeb"/>
+        <w:rPr>
+          <w:rFonts w:ascii="Arial" w:hAnsi="Arial" w:cs="Arial"/>
+          <w:sz w:val="20"/>
+          <w:szCs w:val="20"/>
+        </w:rPr>
+      </w:pPr>
+      <w:proofErr w:type="gramStart"/>
+      <w:r>
+        <w:rPr>
+          <w:rStyle w:val="cf01"/>
+          <w:rFonts w:cs="Arial"/>
+        </w:rPr>
+        <w:t>o</w:t>
+      </w:r>
+      <w:proofErr w:type="gramEnd"/>
+      <w:r>
+        <w:rPr>
+          <w:rStyle w:val="cf01"/>
+          <w:rFonts w:cs="Arial"/>
+        </w:rPr>
+        <w:t xml:space="preserve"> hasta incluso pedir más información sobre la solicitud de rembolso.</w:t>
+      </w:r>
+    </w:p>
+    <w:p>
+      <w:pPr>
+        <w:pStyle w:val="NormalWeb"/>
+        <w:rPr>
+          <w:rFonts w:ascii="Arial" w:hAnsi="Arial" w:cs="Arial"/>
+          <w:sz w:val="20"/>
+          <w:szCs w:val="20"/>
+        </w:rPr>
+      </w:pPr>
+      <w:r>
+        <w:rPr>
+          <w:rStyle w:val="cf01"/>
+          <w:rFonts w:cs="Arial"/>
+        </w:rPr>
+        <w:t>Para: Tener un registro de cada acción tomada con fecha y el usuario responsable.</w:t>
+      </w:r>
+    </w:p>
+    <w:p>
+      <w:pPr>
+        <w:pStyle w:val="NormalWeb"/>
+        <w:rPr>
+          <w:rStyle w:val="cf01"/>
+          <w:rFonts w:cs="Arial"/>
+        </w:rPr>
+      </w:pPr>
+    </w:p>
+    <w:p>
+      <w:pPr>
+        <w:pStyle w:val="NormalWeb"/>
+        <w:rPr>
+          <w:rFonts w:ascii="Arial" w:hAnsi="Arial" w:cs="Arial"/>
+          <w:sz w:val="20"/>
+          <w:szCs w:val="20"/>
+        </w:rPr>
+      </w:pPr>
+      <w:r>
+        <w:rPr>
+          <w:rStyle w:val="cf01"/>
+          <w:rFonts w:cs="Arial"/>
+        </w:rPr>
+        <w:t>HUOV-024</w:t>
+      </w:r>
+    </w:p>
+    <w:p>
+      <w:pPr>
+        <w:pStyle w:val="NormalWeb"/>
+        <w:rPr>
+          <w:rFonts w:ascii="Arial" w:hAnsi="Arial" w:cs="Arial"/>
+          <w:sz w:val="20"/>
+          <w:szCs w:val="20"/>
+        </w:rPr>
+      </w:pPr>
+      <w:r>
+        <w:rPr>
+          <w:rStyle w:val="cf01"/>
+          <w:rFonts w:cs="Arial"/>
+        </w:rPr>
+        <w:t xml:space="preserve">Como: Cliente </w:t>
+      </w:r>
+    </w:p>
+    <w:p>
+      <w:pPr>
+        <w:pStyle w:val="NormalWeb"/>
+        <w:rPr>
+          <w:rFonts w:ascii="Arial" w:hAnsi="Arial" w:cs="Arial"/>
+          <w:sz w:val="20"/>
+          <w:szCs w:val="20"/>
+        </w:rPr>
+      </w:pPr>
+      <w:r>
+        <w:rPr>
+          <w:rStyle w:val="cf01"/>
+          <w:rFonts w:cs="Arial"/>
+        </w:rPr>
+        <w:t xml:space="preserve">Quiero: Recibir notificaciones cada vez que cambie el estado de mi solicitud de reembolso, </w:t>
+      </w:r>
+    </w:p>
+    <w:p>
+      <w:pPr>
+        <w:pStyle w:val="NormalWeb"/>
+        <w:rPr>
+          <w:rFonts w:ascii="Arial" w:hAnsi="Arial" w:cs="Arial"/>
+          <w:sz w:val="20"/>
+          <w:szCs w:val="20"/>
+        </w:rPr>
+      </w:pPr>
+      <w:proofErr w:type="gramStart"/>
+      <w:r>
+        <w:rPr>
+          <w:rStyle w:val="cf01"/>
+          <w:rFonts w:cs="Arial"/>
+        </w:rPr>
+        <w:t>para</w:t>
+      </w:r>
+      <w:proofErr w:type="gramEnd"/>
+      <w:r>
+        <w:rPr>
+          <w:rStyle w:val="cf01"/>
+          <w:rFonts w:cs="Arial"/>
+        </w:rPr>
+        <w:t xml:space="preserve"> mantenerme informado sobre el avance y resultado de mi trámite.</w:t>
+      </w:r>
+    </w:p>
+    <w:p>
+      <w:pPr>
+        <w:pStyle w:val="NormalWeb"/>
+        <w:rPr>
+          <w:rStyle w:val="cf01"/>
+          <w:rFonts w:cs="Arial"/>
+        </w:rPr>
+      </w:pPr>
+      <w:r>
+        <w:rPr>
+          <w:rStyle w:val="cf01"/>
+          <w:rFonts w:cs="Arial"/>
+        </w:rPr>
+        <w:t xml:space="preserve">Para: Tener un </w:t>
+      </w:r>
+      <w:proofErr w:type="spellStart"/>
+      <w:r>
+        <w:rPr>
+          <w:rStyle w:val="cf01"/>
+          <w:rFonts w:cs="Arial"/>
+        </w:rPr>
+        <w:t>envio</w:t>
+      </w:r>
+      <w:proofErr w:type="spellEnd"/>
+      <w:r>
+        <w:rPr>
+          <w:rStyle w:val="cf01"/>
+          <w:rFonts w:cs="Arial"/>
+        </w:rPr>
+        <w:t xml:space="preserve"> automático de notificaciones por correo electrónico y dentro del sistema.</w:t>
+      </w:r>
+    </w:p>
+    <w:p>
+      <w:pPr>
+        <w:pStyle w:val="NormalWeb"/>
+        <w:rPr>
+          <w:rStyle w:val="cf01"/>
+          <w:rFonts w:cs="Arial"/>
+        </w:rPr>
+      </w:pPr>
+    </w:p>
+    <w:p>
+      <w:pPr>
+        <w:pStyle w:val="NormalWeb"/>
+        <w:rPr>
+          <w:rStyle w:val="cf01"/>
+          <w:rFonts w:cs="Arial"/>
+          <w:b/>
+        </w:rPr>
+      </w:pPr>
+      <w:proofErr w:type="spellStart"/>
+      <w:r>
+        <w:rPr>
+          <w:rStyle w:val="cf01"/>
+          <w:rFonts w:cs="Arial"/>
+          <w:b/>
+        </w:rPr>
+        <w:lastRenderedPageBreak/>
+        <w:t>Tupla</w:t>
+      </w:r>
+      <w:proofErr w:type="spellEnd"/>
+      <w:r>
+        <w:rPr>
+          <w:rStyle w:val="cf01"/>
+          <w:rFonts w:cs="Arial"/>
+          <w:b/>
+        </w:rPr>
+        <w:t>: Comodidades</w:t>
+      </w:r>
+    </w:p>
+    <w:p>
+      <w:pPr>
+        <w:pStyle w:val="NormalWeb"/>
+        <w:rPr>
+          <w:rFonts w:ascii="Arial" w:hAnsi="Arial" w:cs="Arial"/>
+          <w:sz w:val="20"/>
+          <w:szCs w:val="20"/>
+        </w:rPr>
+      </w:pPr>
+      <w:r>
+        <w:rPr>
+          <w:rFonts w:ascii="Arial" w:hAnsi="Arial" w:cs="Arial"/>
+          <w:sz w:val="20"/>
+          <w:szCs w:val="20"/>
+        </w:rPr>
+        <w:t>HUBA-025</w:t>
+      </w:r>
+      <w:r>
+        <w:rPr>
+          <w:rFonts w:ascii="Arial" w:hAnsi="Arial" w:cs="Arial"/>
+          <w:sz w:val="20"/>
+          <w:szCs w:val="20"/>
+        </w:rPr>
+        <w:t>: Visualización Detal</w:t>
+      </w:r>
+      <w:r>
+        <w:rPr>
+          <w:rFonts w:ascii="Arial" w:hAnsi="Arial" w:cs="Arial"/>
+          <w:sz w:val="20"/>
+          <w:szCs w:val="20"/>
+        </w:rPr>
+        <w:t>lada de Comodidades Disponibles</w:t>
+      </w:r>
+    </w:p>
+    <w:p>
+      <w:pPr>
+        <w:pStyle w:val="NormalWeb"/>
+        <w:rPr>
+          <w:rFonts w:ascii="Arial" w:hAnsi="Arial" w:cs="Arial"/>
+          <w:sz w:val="20"/>
+          <w:szCs w:val="20"/>
+        </w:rPr>
+      </w:pPr>
+      <w:r>
+        <w:rPr>
+          <w:rFonts w:ascii="Arial" w:hAnsi="Arial" w:cs="Arial"/>
+          <w:sz w:val="20"/>
+          <w:szCs w:val="20"/>
+        </w:rPr>
+        <w:t>Como: Comodidades</w:t>
+      </w:r>
+    </w:p>
+    <w:p>
+      <w:pPr>
+        <w:pStyle w:val="NormalWeb"/>
+        <w:rPr>
+          <w:rFonts w:ascii="Arial" w:hAnsi="Arial" w:cs="Arial"/>
+          <w:sz w:val="20"/>
+          <w:szCs w:val="20"/>
+        </w:rPr>
+      </w:pPr>
+      <w:r>
+        <w:rPr>
+          <w:rFonts w:ascii="Arial" w:hAnsi="Arial" w:cs="Arial"/>
+          <w:sz w:val="20"/>
+          <w:szCs w:val="20"/>
+        </w:rPr>
+        <w:t>Quiero: poder ver una descripción completa y detallada de todas las comodidades disponibles en la propiedad</w:t>
+      </w:r>
+    </w:p>
+    <w:p>
+      <w:pPr>
+        <w:pStyle w:val="NormalWeb"/>
+        <w:rPr>
+          <w:rFonts w:ascii="Arial" w:hAnsi="Arial" w:cs="Arial"/>
+          <w:sz w:val="20"/>
+          <w:szCs w:val="20"/>
+        </w:rPr>
+      </w:pPr>
+      <w:r>
+        <w:rPr>
+          <w:rFonts w:ascii="Arial" w:hAnsi="Arial" w:cs="Arial"/>
+          <w:sz w:val="20"/>
+          <w:szCs w:val="20"/>
+        </w:rPr>
+        <w:t>Para: ofrecer información precisa y enriquecedora que mejore significativamente la experiencia de búsqueda del usuario, permitiéndole tomar decisiones informadas.</w:t>
+      </w:r>
+    </w:p>
+    <w:p>
+      <w:pPr>
+        <w:rPr>
+          <w:rFonts w:ascii="Arial" w:eastAsiaTheme="minorHAnsi" w:hAnsi="Arial" w:cs="Arial"/>
+          <w:sz w:val="20"/>
+          <w:szCs w:val="20"/>
+        </w:rPr>
+      </w:pPr>
+    </w:p>
+    <w:p>
+      <w:pPr>
+        <w:rPr>
+          <w:rFonts w:ascii="Arial" w:eastAsiaTheme="minorHAnsi" w:hAnsi="Arial" w:cs="Arial"/>
+          <w:sz w:val="20"/>
+          <w:szCs w:val="20"/>
+        </w:rPr>
+      </w:pPr>
+      <w:r>
+        <w:rPr>
+          <w:rFonts w:ascii="Arial" w:eastAsiaTheme="minorHAnsi" w:hAnsi="Arial" w:cs="Arial"/>
+          <w:sz w:val="20"/>
+          <w:szCs w:val="20"/>
+        </w:rPr>
+        <w:t>HUBA-0</w:t>
+      </w:r>
+      <w:r>
+        <w:rPr>
+          <w:rFonts w:ascii="Arial" w:eastAsiaTheme="minorHAnsi" w:hAnsi="Arial" w:cs="Arial"/>
+          <w:sz w:val="20"/>
+          <w:szCs w:val="20"/>
+        </w:rPr>
+        <w:t>2</w:t>
+      </w:r>
+      <w:r>
+        <w:rPr>
+          <w:rFonts w:ascii="Arial" w:eastAsiaTheme="minorHAnsi" w:hAnsi="Arial" w:cs="Arial"/>
+          <w:sz w:val="20"/>
+          <w:szCs w:val="20"/>
+        </w:rPr>
+        <w:t>6</w:t>
+      </w:r>
+      <w:r>
+        <w:rPr>
+          <w:rFonts w:ascii="Arial" w:eastAsiaTheme="minorHAnsi" w:hAnsi="Arial" w:cs="Arial"/>
+          <w:sz w:val="20"/>
+          <w:szCs w:val="20"/>
+        </w:rPr>
+        <w:t>: Identificación Clar</w:t>
+      </w:r>
+      <w:r>
+        <w:rPr>
+          <w:rFonts w:ascii="Arial" w:eastAsiaTheme="minorHAnsi" w:hAnsi="Arial" w:cs="Arial"/>
+          <w:sz w:val="20"/>
+          <w:szCs w:val="20"/>
+        </w:rPr>
+        <w:t>a de Comodidades No Disponibles</w:t>
+      </w:r>
+    </w:p>
+    <w:p>
+      <w:pPr>
+        <w:rPr>
+          <w:rFonts w:ascii="Arial" w:eastAsiaTheme="minorHAnsi" w:hAnsi="Arial" w:cs="Arial"/>
+          <w:sz w:val="20"/>
+          <w:szCs w:val="20"/>
+        </w:rPr>
+      </w:pPr>
+      <w:r>
+        <w:rPr>
+          <w:rFonts w:ascii="Arial" w:eastAsiaTheme="minorHAnsi" w:hAnsi="Arial" w:cs="Arial"/>
+          <w:sz w:val="20"/>
+          <w:szCs w:val="20"/>
+        </w:rPr>
+        <w:t>Como: Comodidades</w:t>
+      </w:r>
+    </w:p>
+    <w:p>
+      <w:pPr>
+        <w:rPr>
+          <w:rFonts w:ascii="Arial" w:eastAsiaTheme="minorHAnsi" w:hAnsi="Arial" w:cs="Arial"/>
+          <w:sz w:val="20"/>
+          <w:szCs w:val="20"/>
+        </w:rPr>
+      </w:pPr>
+      <w:r>
+        <w:rPr>
+          <w:rFonts w:ascii="Arial" w:eastAsiaTheme="minorHAnsi" w:hAnsi="Arial" w:cs="Arial"/>
+          <w:sz w:val="20"/>
+          <w:szCs w:val="20"/>
+        </w:rPr>
+        <w:t>Quiero: que el sistema muestre de forma clara las comodidades con las que la propiedad no cuenta,</w:t>
+      </w:r>
+    </w:p>
+    <w:p>
+      <w:pPr>
+        <w:rPr>
+          <w:rFonts w:ascii="Arial" w:eastAsiaTheme="minorHAnsi" w:hAnsi="Arial" w:cs="Arial"/>
+          <w:sz w:val="20"/>
+          <w:szCs w:val="20"/>
+        </w:rPr>
+      </w:pPr>
+      <w:r>
+        <w:rPr>
+          <w:rFonts w:ascii="Arial" w:eastAsiaTheme="minorHAnsi" w:hAnsi="Arial" w:cs="Arial"/>
+          <w:sz w:val="20"/>
+          <w:szCs w:val="20"/>
+        </w:rPr>
+        <w:t>Para: evitar cualquier expectativa errónea o inconveniente al momento de mi estancia, asegurando una total transparencia.</w:t>
+      </w:r>
+    </w:p>
+    <w:p>
+      <w:pPr>
+        <w:rPr>
+          <w:rFonts w:ascii="Arial" w:eastAsiaTheme="minorHAnsi" w:hAnsi="Arial" w:cs="Arial"/>
+          <w:sz w:val="20"/>
+          <w:szCs w:val="20"/>
+        </w:rPr>
+      </w:pPr>
+    </w:p>
+    <w:p>
+      <w:pPr>
+        <w:rPr>
+          <w:rFonts w:ascii="Arial" w:eastAsiaTheme="minorHAnsi" w:hAnsi="Arial" w:cs="Arial"/>
+          <w:sz w:val="20"/>
+          <w:szCs w:val="20"/>
+        </w:rPr>
+      </w:pPr>
+      <w:r>
+        <w:rPr>
+          <w:rFonts w:ascii="Arial" w:eastAsiaTheme="minorHAnsi" w:hAnsi="Arial" w:cs="Arial"/>
+          <w:sz w:val="20"/>
+          <w:szCs w:val="20"/>
+        </w:rPr>
+        <w:t>HUBA-027</w:t>
+      </w:r>
+      <w:r>
+        <w:rPr>
+          <w:rFonts w:ascii="Arial" w:eastAsiaTheme="minorHAnsi" w:hAnsi="Arial" w:cs="Arial"/>
+          <w:sz w:val="20"/>
+          <w:szCs w:val="20"/>
+        </w:rPr>
+        <w:t xml:space="preserve">: Administración Integral de Comodidades </w:t>
+      </w:r>
+      <w:r>
+        <w:rPr>
+          <w:rFonts w:ascii="Arial" w:eastAsiaTheme="minorHAnsi" w:hAnsi="Arial" w:cs="Arial"/>
+          <w:sz w:val="20"/>
+          <w:szCs w:val="20"/>
+        </w:rPr>
+        <w:t>de la Propiedad</w:t>
+      </w:r>
+    </w:p>
+    <w:p>
+      <w:pPr>
+        <w:rPr>
+          <w:rFonts w:ascii="Arial" w:eastAsiaTheme="minorHAnsi" w:hAnsi="Arial" w:cs="Arial"/>
+          <w:sz w:val="20"/>
+          <w:szCs w:val="20"/>
+        </w:rPr>
+      </w:pPr>
+      <w:r>
+        <w:rPr>
+          <w:rFonts w:ascii="Arial" w:eastAsiaTheme="minorHAnsi" w:hAnsi="Arial" w:cs="Arial"/>
+          <w:sz w:val="20"/>
+          <w:szCs w:val="20"/>
+        </w:rPr>
+        <w:t>Como: Comodidades</w:t>
+      </w:r>
+    </w:p>
+    <w:p>
+      <w:pPr>
+        <w:rPr>
+          <w:rFonts w:ascii="Arial" w:eastAsiaTheme="minorHAnsi" w:hAnsi="Arial" w:cs="Arial"/>
+          <w:sz w:val="20"/>
+          <w:szCs w:val="20"/>
+        </w:rPr>
+      </w:pPr>
+      <w:r>
+        <w:rPr>
+          <w:rFonts w:ascii="Arial" w:eastAsiaTheme="minorHAnsi" w:hAnsi="Arial" w:cs="Arial"/>
+          <w:sz w:val="20"/>
+          <w:szCs w:val="20"/>
+        </w:rPr>
+        <w:t>Quiero: tener la capacidad de añadir nuevas comodidades, eliminar las existentes o actualizar la información de estas,</w:t>
+      </w:r>
+    </w:p>
+    <w:p>
+      <w:pPr>
+        <w:rPr>
+          <w:rFonts w:ascii="Arial" w:eastAsiaTheme="minorHAnsi" w:hAnsi="Arial" w:cs="Arial"/>
+          <w:sz w:val="20"/>
+          <w:szCs w:val="20"/>
+        </w:rPr>
+      </w:pPr>
+      <w:r>
+        <w:rPr>
+          <w:rFonts w:ascii="Arial" w:eastAsiaTheme="minorHAnsi" w:hAnsi="Arial" w:cs="Arial"/>
+          <w:sz w:val="20"/>
+          <w:szCs w:val="20"/>
+        </w:rPr>
+        <w:t>Para: mantener la lista de servicios siempre al día y así garantizar que los usuarios accedan a la información más precisa y relevante, mejorando constantemente la calidad de nuestro servicio.</w:t>
+      </w:r>
+    </w:p>
+    <w:p>
+      <w:pPr>
+        <w:rPr>
+          <w:rFonts w:ascii="Arial" w:eastAsiaTheme="minorHAnsi" w:hAnsi="Arial" w:cs="Arial"/>
+          <w:sz w:val="20"/>
+          <w:szCs w:val="20"/>
+        </w:rPr>
+      </w:pPr>
+    </w:p>
+    <w:p>
+      <w:pPr>
+        <w:rPr>
+          <w:rFonts w:ascii="Arial" w:eastAsiaTheme="minorHAnsi" w:hAnsi="Arial" w:cs="Arial"/>
+          <w:b/>
+          <w:sz w:val="20"/>
+          <w:szCs w:val="20"/>
+        </w:rPr>
+      </w:pPr>
+      <w:proofErr w:type="spellStart"/>
+      <w:r>
+        <w:rPr>
+          <w:rFonts w:ascii="Arial" w:eastAsiaTheme="minorHAnsi" w:hAnsi="Arial" w:cs="Arial"/>
+          <w:b/>
+          <w:sz w:val="20"/>
+          <w:szCs w:val="20"/>
+        </w:rPr>
+        <w:t>Tupla</w:t>
+      </w:r>
+      <w:proofErr w:type="spellEnd"/>
+      <w:r>
+        <w:rPr>
+          <w:rFonts w:ascii="Arial" w:eastAsiaTheme="minorHAnsi" w:hAnsi="Arial" w:cs="Arial"/>
+          <w:b/>
+          <w:sz w:val="20"/>
+          <w:szCs w:val="20"/>
+        </w:rPr>
+        <w:t>: Locación</w:t>
+      </w:r>
+    </w:p>
+    <w:p>
+      <w:pPr>
+        <w:rPr>
+          <w:rFonts w:ascii="Arial" w:eastAsiaTheme="minorHAnsi" w:hAnsi="Arial" w:cs="Arial"/>
+          <w:sz w:val="20"/>
+          <w:szCs w:val="20"/>
+        </w:rPr>
+      </w:pPr>
+      <w:r>
+        <w:rPr>
+          <w:rFonts w:ascii="Arial" w:eastAsiaTheme="minorHAnsi" w:hAnsi="Arial" w:cs="Arial"/>
+          <w:sz w:val="20"/>
+          <w:szCs w:val="20"/>
+        </w:rPr>
+        <w:t>HUAP-028 - Actualizar información de la locación</w:t>
+      </w:r>
+    </w:p>
+    <w:p>
+      <w:pPr>
+        <w:rPr>
+          <w:rFonts w:ascii="Arial" w:eastAsiaTheme="minorHAnsi" w:hAnsi="Arial" w:cs="Arial"/>
+          <w:sz w:val="20"/>
+          <w:szCs w:val="20"/>
+        </w:rPr>
+      </w:pPr>
+      <w:r>
+        <w:rPr>
+          <w:rFonts w:ascii="Arial" w:eastAsiaTheme="minorHAnsi" w:hAnsi="Arial" w:cs="Arial"/>
+          <w:sz w:val="20"/>
+          <w:szCs w:val="20"/>
+        </w:rPr>
+        <w:t>Cómo: Locación</w:t>
+      </w:r>
+    </w:p>
+    <w:p>
+      <w:pPr>
+        <w:rPr>
+          <w:rFonts w:ascii="Arial" w:eastAsiaTheme="minorHAnsi" w:hAnsi="Arial" w:cs="Arial"/>
+          <w:sz w:val="20"/>
+          <w:szCs w:val="20"/>
+        </w:rPr>
+      </w:pPr>
+      <w:r>
+        <w:rPr>
+          <w:rFonts w:ascii="Arial" w:eastAsiaTheme="minorHAnsi" w:hAnsi="Arial" w:cs="Arial"/>
+          <w:sz w:val="20"/>
+          <w:szCs w:val="20"/>
+        </w:rPr>
+        <w:t>Quiero: Editar mis datos como dirección, descripción, y contacto</w:t>
+      </w:r>
+    </w:p>
+    <w:p>
+      <w:pPr>
+        <w:rPr>
+          <w:rFonts w:ascii="Arial" w:eastAsiaTheme="minorHAnsi" w:hAnsi="Arial" w:cs="Arial"/>
+          <w:sz w:val="20"/>
+          <w:szCs w:val="20"/>
+        </w:rPr>
+      </w:pPr>
+      <w:r>
+        <w:rPr>
+          <w:rFonts w:ascii="Arial" w:eastAsiaTheme="minorHAnsi" w:hAnsi="Arial" w:cs="Arial"/>
+          <w:sz w:val="20"/>
+          <w:szCs w:val="20"/>
+        </w:rPr>
+        <w:t>Para: Mantener mi información actualizada y brindar datos correctos a los huéspedes</w:t>
+      </w:r>
+    </w:p>
+    <w:p>
+      <w:pPr>
+        <w:rPr>
+          <w:rFonts w:ascii="Arial" w:eastAsiaTheme="minorHAnsi" w:hAnsi="Arial" w:cs="Arial"/>
+          <w:sz w:val="20"/>
+          <w:szCs w:val="20"/>
+        </w:rPr>
+      </w:pPr>
+    </w:p>
+    <w:p>
+      <w:pPr>
+        <w:rPr>
+          <w:rFonts w:ascii="Arial" w:eastAsiaTheme="minorHAnsi" w:hAnsi="Arial" w:cs="Arial"/>
+          <w:sz w:val="20"/>
+          <w:szCs w:val="20"/>
+        </w:rPr>
+      </w:pPr>
+      <w:r>
+        <w:rPr>
+          <w:rFonts w:ascii="Arial" w:eastAsiaTheme="minorHAnsi" w:hAnsi="Arial" w:cs="Arial"/>
+          <w:sz w:val="20"/>
+          <w:szCs w:val="20"/>
+        </w:rPr>
+        <w:t>HUAP-029 - Ver historial de reservas</w:t>
+      </w:r>
+    </w:p>
+    <w:p>
+      <w:pPr>
+        <w:rPr>
+          <w:rFonts w:ascii="Arial" w:eastAsiaTheme="minorHAnsi" w:hAnsi="Arial" w:cs="Arial"/>
+          <w:sz w:val="20"/>
+          <w:szCs w:val="20"/>
+        </w:rPr>
+      </w:pPr>
+      <w:r>
+        <w:rPr>
+          <w:rFonts w:ascii="Arial" w:eastAsiaTheme="minorHAnsi" w:hAnsi="Arial" w:cs="Arial"/>
+          <w:sz w:val="20"/>
+          <w:szCs w:val="20"/>
+        </w:rPr>
+        <w:t>Cómo: Locación</w:t>
+      </w:r>
+    </w:p>
+    <w:p>
+      <w:pPr>
+        <w:rPr>
+          <w:rFonts w:ascii="Arial" w:eastAsiaTheme="minorHAnsi" w:hAnsi="Arial" w:cs="Arial"/>
+          <w:sz w:val="20"/>
+          <w:szCs w:val="20"/>
+        </w:rPr>
+      </w:pPr>
+      <w:r>
+        <w:rPr>
+          <w:rFonts w:ascii="Arial" w:eastAsiaTheme="minorHAnsi" w:hAnsi="Arial" w:cs="Arial"/>
+          <w:sz w:val="20"/>
+          <w:szCs w:val="20"/>
+        </w:rPr>
+        <w:t>Quiero: Consultar las reservas que se han realizado en mi espacio</w:t>
+      </w:r>
+    </w:p>
+    <w:p>
+      <w:pPr>
+        <w:rPr>
+          <w:rFonts w:ascii="Arial" w:eastAsiaTheme="minorHAnsi" w:hAnsi="Arial" w:cs="Arial"/>
+          <w:sz w:val="20"/>
+          <w:szCs w:val="20"/>
+        </w:rPr>
+      </w:pPr>
+      <w:r>
+        <w:rPr>
+          <w:rFonts w:ascii="Arial" w:eastAsiaTheme="minorHAnsi" w:hAnsi="Arial" w:cs="Arial"/>
+          <w:sz w:val="20"/>
+          <w:szCs w:val="20"/>
+        </w:rPr>
+        <w:t>Para: Llevar un control de los huéspedes que me han visitado</w:t>
+      </w:r>
+    </w:p>
+    <w:p>
+      <w:pPr>
+        <w:rPr>
+          <w:rFonts w:ascii="Arial" w:eastAsiaTheme="minorHAnsi" w:hAnsi="Arial" w:cs="Arial"/>
+          <w:sz w:val="20"/>
+          <w:szCs w:val="20"/>
+        </w:rPr>
+      </w:pPr>
+    </w:p>
+    <w:p>
+      <w:pPr>
+        <w:rPr>
+          <w:rFonts w:ascii="Arial" w:eastAsiaTheme="minorHAnsi" w:hAnsi="Arial" w:cs="Arial"/>
+          <w:sz w:val="20"/>
+          <w:szCs w:val="20"/>
+        </w:rPr>
+      </w:pPr>
+      <w:r>
+        <w:rPr>
+          <w:rFonts w:ascii="Arial" w:eastAsiaTheme="minorHAnsi" w:hAnsi="Arial" w:cs="Arial"/>
+          <w:sz w:val="20"/>
+          <w:szCs w:val="20"/>
+        </w:rPr>
+        <w:t xml:space="preserve">HUJM-030 - Establecer horario de </w:t>
+      </w:r>
+      <w:proofErr w:type="spellStart"/>
+      <w:r>
+        <w:rPr>
+          <w:rFonts w:ascii="Arial" w:eastAsiaTheme="minorHAnsi" w:hAnsi="Arial" w:cs="Arial"/>
+          <w:sz w:val="20"/>
+          <w:szCs w:val="20"/>
+        </w:rPr>
+        <w:t>check</w:t>
+      </w:r>
+      <w:proofErr w:type="spellEnd"/>
+      <w:r>
+        <w:rPr>
+          <w:rFonts w:ascii="Arial" w:eastAsiaTheme="minorHAnsi" w:hAnsi="Arial" w:cs="Arial"/>
+          <w:sz w:val="20"/>
+          <w:szCs w:val="20"/>
+        </w:rPr>
+        <w:t xml:space="preserve">-in y del </w:t>
+      </w:r>
+      <w:proofErr w:type="spellStart"/>
+      <w:r>
+        <w:rPr>
+          <w:rFonts w:ascii="Arial" w:eastAsiaTheme="minorHAnsi" w:hAnsi="Arial" w:cs="Arial"/>
+          <w:sz w:val="20"/>
+          <w:szCs w:val="20"/>
+        </w:rPr>
+        <w:t>check-out</w:t>
+      </w:r>
+      <w:proofErr w:type="spellEnd"/>
+    </w:p>
+    <w:p>
+      <w:pPr>
+        <w:rPr>
+          <w:rFonts w:ascii="Arial" w:eastAsiaTheme="minorHAnsi" w:hAnsi="Arial" w:cs="Arial"/>
+          <w:sz w:val="20"/>
+          <w:szCs w:val="20"/>
+        </w:rPr>
+      </w:pPr>
+      <w:r>
+        <w:rPr>
+          <w:rFonts w:ascii="Arial" w:eastAsiaTheme="minorHAnsi" w:hAnsi="Arial" w:cs="Arial"/>
+          <w:sz w:val="20"/>
+          <w:szCs w:val="20"/>
+        </w:rPr>
+        <w:t>Cómo: Locación</w:t>
+      </w:r>
+    </w:p>
+    <w:p>
+      <w:pPr>
+        <w:rPr>
+          <w:rFonts w:ascii="Arial" w:eastAsiaTheme="minorHAnsi" w:hAnsi="Arial" w:cs="Arial"/>
+          <w:sz w:val="20"/>
+          <w:szCs w:val="20"/>
+        </w:rPr>
+      </w:pPr>
+      <w:r>
+        <w:rPr>
+          <w:rFonts w:ascii="Arial" w:eastAsiaTheme="minorHAnsi" w:hAnsi="Arial" w:cs="Arial"/>
+          <w:sz w:val="20"/>
+          <w:szCs w:val="20"/>
+        </w:rPr>
+        <w:t>Quiero: Definir un horario disponible para la llegada y salida de los huéspedes</w:t>
+      </w:r>
+    </w:p>
+    <w:p>
+      <w:pPr>
+        <w:rPr>
+          <w:rFonts w:ascii="Arial" w:eastAsiaTheme="minorHAnsi" w:hAnsi="Arial" w:cs="Arial"/>
+          <w:sz w:val="20"/>
+          <w:szCs w:val="20"/>
+        </w:rPr>
+      </w:pPr>
+      <w:r>
+        <w:rPr>
+          <w:rFonts w:ascii="Arial" w:eastAsiaTheme="minorHAnsi" w:hAnsi="Arial" w:cs="Arial"/>
+          <w:sz w:val="20"/>
+          <w:szCs w:val="20"/>
+        </w:rPr>
+        <w:t>Para: Asegurar que las estancias se organicen de forma eficiente y sin conflictos</w:t>
+      </w:r>
     </w:p>
     <w:sectPr>
       <w:pgSz w:w="12240" w:h="15840"/>
@@ -1085,7 +4806,7 @@
 </file>
 
 <file path=word/styles.xml><?xml version="1.0" encoding="utf-8"?>
-<w:styles xmlns:mc="http://schemas.openxmlformats.org/markup-compatibility/2006" xmlns:r="http://schemas.openxmlformats.org/officeDocument/2006/relationships" xmlns:w="http://schemas.openxmlformats.org/wordprocessingml/2006/main" xmlns:w14="http://schemas.microsoft.com/office/word/2010/wordml" xmlns:w15="http://schemas.microsoft.com/office/word/2012/wordml" xmlns:w16se="http://schemas.microsoft.com/office/word/2015/wordml/symex" mc:Ignorable="w14 w15 w16se">
+<w:styles xmlns:mc="http://schemas.openxmlformats.org/markup-compatibility/2006" xmlns:r="http://schemas.openxmlformats.org/officeDocument/2006/relationships" xmlns:w="http://schemas.openxmlformats.org/wordprocessingml/2006/main" xmlns:w14="http://schemas.microsoft.com/office/word/2010/wordml" xmlns:w15="http://schemas.microsoft.com/office/word/2012/wordml" mc:Ignorable="w14 w15">
   <w:docDefaults>
     <w:rPrDefault>
       <w:rPr>
@@ -1477,7 +5198,7 @@
   <w:style w:type="paragraph" w:default="1" w:styleId="Normal">
     <w:name w:val="Normal"/>
     <w:qFormat/>
-    <w:rsid w:val="007B480D"/>
+    <w:rsid w:val="00A30448"/>
     <w:rPr>
       <w:rFonts w:eastAsia="MS Mincho"/>
     </w:rPr>
@@ -1632,6 +5353,7 @@
       <w:spacing w:after="0" w:line="240" w:lineRule="auto"/>
     </w:pPr>
     <w:tblPr>
+      <w:tblInd w:w="0" w:type="dxa"/>
       <w:tblBorders>
         <w:top w:val="single" w:sz="4" w:space="0" w:color="auto"/>
         <w:left w:val="single" w:sz="4" w:space="0" w:color="auto"/>
@@ -1640,7 +5362,64 @@
         <w:insideH w:val="single" w:sz="4" w:space="0" w:color="auto"/>
         <w:insideV w:val="single" w:sz="4" w:space="0" w:color="auto"/>
       </w:tblBorders>
+      <w:tblCellMar>
+        <w:top w:w="0" w:type="dxa"/>
+        <w:left w:w="108" w:type="dxa"/>
+        <w:bottom w:w="0" w:type="dxa"/>
+        <w:right w:w="108" w:type="dxa"/>
+      </w:tblCellMar>
     </w:tblPr>
+  </w:style>
+  <w:style w:type="paragraph" w:customStyle="1" w:styleId="paragraph">
+    <w:name w:val="paragraph"/>
+    <w:basedOn w:val="Normal"/>
+    <w:rsid w:val="006E1988"/>
+    <w:pPr>
+      <w:spacing w:before="100" w:beforeAutospacing="1" w:after="100" w:afterAutospacing="1" w:line="240" w:lineRule="auto"/>
+    </w:pPr>
+    <w:rPr>
+      <w:rFonts w:ascii="Times New Roman" w:eastAsia="Times New Roman" w:hAnsi="Times New Roman" w:cs="Times New Roman"/>
+      <w:sz w:val="24"/>
+      <w:szCs w:val="24"/>
+      <w:lang w:eastAsia="es-GT"/>
+    </w:rPr>
+  </w:style>
+  <w:style w:type="character" w:customStyle="1" w:styleId="normaltextrun">
+    <w:name w:val="normaltextrun"/>
+    <w:basedOn w:val="Fuentedeprrafopredeter"/>
+    <w:rsid w:val="006E1988"/>
+  </w:style>
+  <w:style w:type="character" w:customStyle="1" w:styleId="eop">
+    <w:name w:val="eop"/>
+    <w:basedOn w:val="Fuentedeprrafopredeter"/>
+    <w:rsid w:val="006E1988"/>
+  </w:style>
+  <w:style w:type="paragraph" w:styleId="NormalWeb">
+    <w:name w:val="Normal (Web)"/>
+    <w:basedOn w:val="Normal"/>
+    <w:uiPriority w:val="99"/>
+    <w:semiHidden/>
+    <w:unhideWhenUsed/>
+    <w:rsid w:val="00B952EC"/>
+    <w:pPr>
+      <w:spacing w:before="100" w:beforeAutospacing="1" w:after="100" w:afterAutospacing="1" w:line="240" w:lineRule="auto"/>
+    </w:pPr>
+    <w:rPr>
+      <w:rFonts w:ascii="Times New Roman" w:eastAsia="Times New Roman" w:hAnsi="Times New Roman" w:cs="Times New Roman"/>
+      <w:sz w:val="24"/>
+      <w:szCs w:val="24"/>
+      <w:lang w:eastAsia="es-GT"/>
+    </w:rPr>
+  </w:style>
+  <w:style w:type="character" w:customStyle="1" w:styleId="cf01">
+    <w:name w:val="cf01"/>
+    <w:basedOn w:val="Fuentedeprrafopredeter"/>
+    <w:rsid w:val="00B952EC"/>
+    <w:rPr>
+      <w:rFonts w:ascii="Consolas" w:hAnsi="Consolas" w:hint="default"/>
+      <w:sz w:val="22"/>
+      <w:szCs w:val="22"/>
+    </w:rPr>
   </w:style>
 </w:styles>
 </file>

</xml_diff>

<commit_message>
add: Se agrego historia de usuario HUKC-031 al documento Peaceathome.docx dentro de la rama kcuyuch-2024177
</commit_message>
<xml_diff>
--- a/Peaceathome.docx
+++ b/Peaceathome.docx
@@ -1334,8 +1334,6 @@
             </w:r>
           </w:p>
         </w:tc>
-        <w:bookmarkStart w:id="0" w:name="_GoBack"/>
-        <w:bookmarkEnd w:id="0"/>
       </w:tr>
       <w:tr>
         <w:tc>
@@ -4794,6 +4792,111 @@
         </w:rPr>
         <w:t>Para: Asegurar que las estancias se organicen de forma eficiente y sin conflictos</w:t>
       </w:r>
+    </w:p>
+    <w:p>
+      <w:pPr>
+        <w:rPr>
+          <w:rFonts w:ascii="Arial" w:eastAsiaTheme="minorHAnsi" w:hAnsi="Arial" w:cs="Arial"/>
+          <w:sz w:val="20"/>
+          <w:szCs w:val="20"/>
+        </w:rPr>
+      </w:pPr>
+    </w:p>
+    <w:p>
+      <w:pPr>
+        <w:rPr>
+          <w:rFonts w:ascii="Arial" w:eastAsiaTheme="minorHAnsi" w:hAnsi="Arial" w:cs="Arial"/>
+          <w:b/>
+          <w:sz w:val="20"/>
+          <w:szCs w:val="20"/>
+        </w:rPr>
+      </w:pPr>
+      <w:proofErr w:type="spellStart"/>
+      <w:r>
+        <w:rPr>
+          <w:rFonts w:ascii="Arial" w:eastAsiaTheme="minorHAnsi" w:hAnsi="Arial" w:cs="Arial"/>
+          <w:b/>
+          <w:sz w:val="20"/>
+          <w:szCs w:val="20"/>
+        </w:rPr>
+        <w:lastRenderedPageBreak/>
+        <w:t>Tupla</w:t>
+      </w:r>
+      <w:proofErr w:type="spellEnd"/>
+      <w:r>
+        <w:rPr>
+          <w:rFonts w:ascii="Arial" w:eastAsiaTheme="minorHAnsi" w:hAnsi="Arial" w:cs="Arial"/>
+          <w:b/>
+          <w:sz w:val="20"/>
+          <w:szCs w:val="20"/>
+        </w:rPr>
+        <w:t>: Usuario</w:t>
+      </w:r>
+      <w:bookmarkStart w:id="0" w:name="_GoBack"/>
+      <w:bookmarkEnd w:id="0"/>
+    </w:p>
+    <w:p>
+      <w:pPr>
+        <w:spacing w:before="100" w:beforeAutospacing="1" w:after="100" w:afterAutospacing="1" w:line="240" w:lineRule="auto"/>
+        <w:rPr>
+          <w:rFonts w:ascii="Times New Roman" w:eastAsia="Times New Roman" w:hAnsi="Times New Roman" w:cs="Times New Roman"/>
+          <w:sz w:val="24"/>
+          <w:szCs w:val="24"/>
+          <w:lang w:eastAsia="es-GT"/>
+        </w:rPr>
+      </w:pPr>
+      <w:r>
+        <w:rPr>
+          <w:rFonts w:ascii="Times New Roman" w:eastAsia="Times New Roman" w:hAnsi="Times New Roman" w:cs="Times New Roman"/>
+          <w:b/>
+          <w:bCs/>
+          <w:sz w:val="24"/>
+          <w:szCs w:val="24"/>
+          <w:lang w:eastAsia="es-GT"/>
+        </w:rPr>
+        <w:t>HUKC-031</w:t>
+      </w:r>
+      <w:r>
+        <w:rPr>
+          <w:rFonts w:ascii="Times New Roman" w:eastAsia="Times New Roman" w:hAnsi="Times New Roman" w:cs="Times New Roman"/>
+          <w:b/>
+          <w:bCs/>
+          <w:sz w:val="24"/>
+          <w:szCs w:val="24"/>
+          <w:lang w:eastAsia="es-GT"/>
+        </w:rPr>
+        <w:t xml:space="preserve"> Registro de Nuevo Usuario</w:t>
+      </w:r>
+    </w:p>
+    <w:p>
+      <w:pPr>
+        <w:spacing w:before="100" w:beforeAutospacing="1" w:after="100" w:afterAutospacing="1" w:line="240" w:lineRule="auto"/>
+        <w:rPr>
+          <w:rFonts w:ascii="Times New Roman" w:eastAsia="Times New Roman" w:hAnsi="Times New Roman" w:cs="Times New Roman"/>
+          <w:sz w:val="24"/>
+          <w:szCs w:val="24"/>
+          <w:lang w:eastAsia="es-GT"/>
+        </w:rPr>
+      </w:pPr>
+      <w:r>
+        <w:rPr>
+          <w:rFonts w:ascii="Times New Roman" w:eastAsia="Times New Roman" w:hAnsi="Times New Roman" w:cs="Times New Roman"/>
+          <w:sz w:val="24"/>
+          <w:szCs w:val="24"/>
+          <w:lang w:eastAsia="es-GT"/>
+        </w:rPr>
+        <w:t>Como: Un nuevo usuario (anfitrión o invitado) Quiero: Registrarme en el sistema proporcionando mi nombre, correo, teléfono, fecha de nacimiento y tipo de usuario (anfitrión o invitado) Para: Poder utilizar los servicios de la plataforma, ya sea para ofrecer propiedades o para reservarlas.</w:t>
+      </w:r>
+    </w:p>
+    <w:p>
+      <w:pPr>
+        <w:rPr>
+          <w:rFonts w:ascii="Arial" w:eastAsiaTheme="minorHAnsi" w:hAnsi="Arial" w:cs="Arial"/>
+          <w:b/>
+          <w:sz w:val="20"/>
+          <w:szCs w:val="20"/>
+        </w:rPr>
+      </w:pPr>
     </w:p>
     <w:sectPr>
       <w:pgSz w:w="12240" w:h="15840"/>
@@ -5421,6 +5524,17 @@
       <w:szCs w:val="22"/>
     </w:rPr>
   </w:style>
+  <w:style w:type="character" w:styleId="Textoennegrita">
+    <w:name w:val="Strong"/>
+    <w:basedOn w:val="Fuentedeprrafopredeter"/>
+    <w:uiPriority w:val="22"/>
+    <w:qFormat/>
+    <w:rsid w:val="0078207B"/>
+    <w:rPr>
+      <w:b/>
+      <w:bCs/>
+    </w:rPr>
+  </w:style>
 </w:styles>
 </file>
 

</xml_diff>

<commit_message>
add: Se agrego historia de usuario HUKC-032 al documento Peaceathome.docx dentro de la rama kcuyuch-2024177
</commit_message>
<xml_diff>
--- a/Peaceathome.docx
+++ b/Peaceathome.docx
@@ -4832,8 +4832,6 @@
         </w:rPr>
         <w:t>: Usuario</w:t>
       </w:r>
-      <w:bookmarkStart w:id="0" w:name="_GoBack"/>
-      <w:bookmarkEnd w:id="0"/>
     </w:p>
     <w:p>
       <w:pPr>
@@ -4848,7 +4846,6 @@
       <w:r>
         <w:rPr>
           <w:rFonts w:ascii="Times New Roman" w:eastAsia="Times New Roman" w:hAnsi="Times New Roman" w:cs="Times New Roman"/>
-          <w:b/>
           <w:bCs/>
           <w:sz w:val="24"/>
           <w:szCs w:val="24"/>
@@ -4885,8 +4882,92 @@
           <w:szCs w:val="24"/>
           <w:lang w:eastAsia="es-GT"/>
         </w:rPr>
-        <w:t>Como: Un nuevo usuario (anfitrión o invitado) Quiero: Registrarme en el sistema proporcionando mi nombre, correo, teléfono, fecha de nacimiento y tipo de usuario (anfitrión o invitado) Para: Poder utilizar los servicios de la plataforma, ya sea para ofrecer propiedades o para reservarlas.</w:t>
-      </w:r>
+        <w:t>Como: Un nuevo usuario (anfitrión o invitado) Quiero: Registrarme en el sistema proporcionando mi nombre, correo, teléfono, fecha de nacimiento y tipo de usuario (anfitrión o invitado) Para: Pod</w:t>
+      </w:r>
+      <w:bookmarkStart w:id="0" w:name="_GoBack"/>
+      <w:bookmarkEnd w:id="0"/>
+      <w:r>
+        <w:rPr>
+          <w:rFonts w:ascii="Times New Roman" w:eastAsia="Times New Roman" w:hAnsi="Times New Roman" w:cs="Times New Roman"/>
+          <w:sz w:val="24"/>
+          <w:szCs w:val="24"/>
+          <w:lang w:eastAsia="es-GT"/>
+        </w:rPr>
+        <w:t>er utilizar los servicios de la plataforma, ya sea para ofrecer propiedades o para reservarlas.</w:t>
+      </w:r>
+    </w:p>
+    <w:p>
+      <w:pPr>
+        <w:spacing w:before="100" w:beforeAutospacing="1" w:after="100" w:afterAutospacing="1" w:line="240" w:lineRule="auto"/>
+        <w:rPr>
+          <w:rFonts w:ascii="Times New Roman" w:eastAsia="Times New Roman" w:hAnsi="Times New Roman" w:cs="Times New Roman"/>
+          <w:sz w:val="24"/>
+          <w:szCs w:val="24"/>
+          <w:lang w:eastAsia="es-GT"/>
+        </w:rPr>
+      </w:pPr>
+    </w:p>
+    <w:p>
+      <w:pPr>
+        <w:spacing w:before="100" w:beforeAutospacing="1" w:after="100" w:afterAutospacing="1" w:line="240" w:lineRule="auto"/>
+        <w:rPr>
+          <w:rFonts w:ascii="Times New Roman" w:eastAsia="Times New Roman" w:hAnsi="Times New Roman" w:cs="Times New Roman"/>
+          <w:sz w:val="24"/>
+          <w:szCs w:val="24"/>
+          <w:lang w:eastAsia="es-GT"/>
+        </w:rPr>
+      </w:pPr>
+      <w:r>
+        <w:rPr>
+          <w:rFonts w:ascii="Times New Roman" w:eastAsia="Times New Roman" w:hAnsi="Times New Roman" w:cs="Times New Roman"/>
+          <w:sz w:val="24"/>
+          <w:szCs w:val="24"/>
+          <w:lang w:eastAsia="es-GT"/>
+        </w:rPr>
+        <w:t>HUKC-032</w:t>
+      </w:r>
+      <w:r>
+        <w:rPr>
+          <w:rFonts w:ascii="Times New Roman" w:eastAsia="Times New Roman" w:hAnsi="Times New Roman" w:cs="Times New Roman"/>
+          <w:b/>
+          <w:bCs/>
+          <w:sz w:val="24"/>
+          <w:szCs w:val="24"/>
+          <w:lang w:eastAsia="es-GT"/>
+        </w:rPr>
+        <w:t xml:space="preserve"> Edición de Perfil de Usuario</w:t>
+      </w:r>
+    </w:p>
+    <w:p>
+      <w:pPr>
+        <w:spacing w:before="100" w:beforeAutospacing="1" w:after="100" w:afterAutospacing="1" w:line="240" w:lineRule="auto"/>
+        <w:rPr>
+          <w:rFonts w:ascii="Times New Roman" w:eastAsia="Times New Roman" w:hAnsi="Times New Roman" w:cs="Times New Roman"/>
+          <w:sz w:val="24"/>
+          <w:szCs w:val="24"/>
+          <w:lang w:eastAsia="es-GT"/>
+        </w:rPr>
+      </w:pPr>
+      <w:r>
+        <w:rPr>
+          <w:rFonts w:ascii="Times New Roman" w:eastAsia="Times New Roman" w:hAnsi="Times New Roman" w:cs="Times New Roman"/>
+          <w:sz w:val="24"/>
+          <w:szCs w:val="24"/>
+          <w:lang w:eastAsia="es-GT"/>
+        </w:rPr>
+        <w:t>Como: Un usuario registrado Quiero: Poder editar mi nombre, correo, teléfono, fecha de nacimiento, tipo de usuario y subir imágenes a mi perfil Para: Mantener mi información actualizada y personalizada en la plataforma.</w:t>
+      </w:r>
+    </w:p>
+    <w:p>
+      <w:pPr>
+        <w:spacing w:before="100" w:beforeAutospacing="1" w:after="100" w:afterAutospacing="1" w:line="240" w:lineRule="auto"/>
+        <w:rPr>
+          <w:rFonts w:ascii="Times New Roman" w:eastAsia="Times New Roman" w:hAnsi="Times New Roman" w:cs="Times New Roman"/>
+          <w:sz w:val="24"/>
+          <w:szCs w:val="24"/>
+          <w:lang w:eastAsia="es-GT"/>
+        </w:rPr>
+      </w:pPr>
     </w:p>
     <w:p>
       <w:pPr>

</xml_diff>

<commit_message>
add: Se agrego historia de usuario HUKC-033 al documento Peaceathome.docx dentro de la rama kcuyuch-2024177
</commit_message>
<xml_diff>
--- a/Peaceathome.docx
+++ b/Peaceathome.docx
@@ -4882,19 +4882,19 @@
           <w:szCs w:val="24"/>
           <w:lang w:eastAsia="es-GT"/>
         </w:rPr>
-        <w:t>Como: Un nuevo usuario (anfitrión o invitado) Quiero: Registrarme en el sistema proporcionando mi nombre, correo, teléfono, fecha de nacimiento y tipo de usuario (anfitrión o invitado) Para: Pod</w:t>
-      </w:r>
-      <w:bookmarkStart w:id="0" w:name="_GoBack"/>
-      <w:bookmarkEnd w:id="0"/>
-      <w:r>
+        <w:t>Como: Un nuevo usuario (anfitrión o invitado) Quiero: Registrarme en el sistema proporcionando mi nombre, correo, teléfono, fecha de nacimiento y tipo de usuario (anfitrión o invitado) Para: Poder utilizar los servicios de la plataforma, ya sea para ofrecer propiedades o para reservarlas.</w:t>
+      </w:r>
+    </w:p>
+    <w:p>
+      <w:pPr>
+        <w:spacing w:before="100" w:beforeAutospacing="1" w:after="100" w:afterAutospacing="1" w:line="240" w:lineRule="auto"/>
         <w:rPr>
           <w:rFonts w:ascii="Times New Roman" w:eastAsia="Times New Roman" w:hAnsi="Times New Roman" w:cs="Times New Roman"/>
           <w:sz w:val="24"/>
           <w:szCs w:val="24"/>
           <w:lang w:eastAsia="es-GT"/>
         </w:rPr>
-        <w:t>er utilizar los servicios de la plataforma, ya sea para ofrecer propiedades o para reservarlas.</w:t>
-      </w:r>
+      </w:pPr>
     </w:p>
     <w:p>
       <w:pPr>
@@ -4906,25 +4906,76 @@
           <w:lang w:eastAsia="es-GT"/>
         </w:rPr>
       </w:pPr>
-    </w:p>
-    <w:p>
-      <w:pPr>
-        <w:spacing w:before="100" w:beforeAutospacing="1" w:after="100" w:afterAutospacing="1" w:line="240" w:lineRule="auto"/>
+      <w:r>
         <w:rPr>
           <w:rFonts w:ascii="Times New Roman" w:eastAsia="Times New Roman" w:hAnsi="Times New Roman" w:cs="Times New Roman"/>
           <w:sz w:val="24"/>
           <w:szCs w:val="24"/>
           <w:lang w:eastAsia="es-GT"/>
         </w:rPr>
-      </w:pPr>
-      <w:r>
+        <w:t>HUKC-032</w:t>
+      </w:r>
+      <w:r>
+        <w:rPr>
+          <w:rFonts w:ascii="Times New Roman" w:eastAsia="Times New Roman" w:hAnsi="Times New Roman" w:cs="Times New Roman"/>
+          <w:b/>
+          <w:bCs/>
+          <w:sz w:val="24"/>
+          <w:szCs w:val="24"/>
+          <w:lang w:eastAsia="es-GT"/>
+        </w:rPr>
+        <w:t xml:space="preserve"> Edición de Perfil de Usuario</w:t>
+      </w:r>
+    </w:p>
+    <w:p>
+      <w:pPr>
+        <w:spacing w:before="100" w:beforeAutospacing="1" w:after="100" w:afterAutospacing="1" w:line="240" w:lineRule="auto"/>
         <w:rPr>
           <w:rFonts w:ascii="Times New Roman" w:eastAsia="Times New Roman" w:hAnsi="Times New Roman" w:cs="Times New Roman"/>
           <w:sz w:val="24"/>
           <w:szCs w:val="24"/>
           <w:lang w:eastAsia="es-GT"/>
         </w:rPr>
-        <w:t>HUKC-032</w:t>
+      </w:pPr>
+      <w:r>
+        <w:rPr>
+          <w:rFonts w:ascii="Times New Roman" w:eastAsia="Times New Roman" w:hAnsi="Times New Roman" w:cs="Times New Roman"/>
+          <w:sz w:val="24"/>
+          <w:szCs w:val="24"/>
+          <w:lang w:eastAsia="es-GT"/>
+        </w:rPr>
+        <w:t>Como: Un usuario registrado Quiero: Poder editar mi nombre, correo, teléfono, fecha de nacimiento, tipo de usuario y subir imágenes a mi perfil Para: Mantener mi información actualizada y personalizada en la plataforma.</w:t>
+      </w:r>
+    </w:p>
+    <w:p>
+      <w:pPr>
+        <w:spacing w:before="100" w:beforeAutospacing="1" w:after="100" w:afterAutospacing="1" w:line="240" w:lineRule="auto"/>
+        <w:rPr>
+          <w:rFonts w:ascii="Times New Roman" w:eastAsia="Times New Roman" w:hAnsi="Times New Roman" w:cs="Times New Roman"/>
+          <w:sz w:val="24"/>
+          <w:szCs w:val="24"/>
+          <w:lang w:eastAsia="es-GT"/>
+        </w:rPr>
+      </w:pPr>
+    </w:p>
+    <w:p>
+      <w:pPr>
+        <w:spacing w:before="100" w:beforeAutospacing="1" w:after="100" w:afterAutospacing="1" w:line="240" w:lineRule="auto"/>
+        <w:rPr>
+          <w:rFonts w:ascii="Times New Roman" w:eastAsia="Times New Roman" w:hAnsi="Times New Roman" w:cs="Times New Roman"/>
+          <w:sz w:val="24"/>
+          <w:szCs w:val="24"/>
+          <w:lang w:eastAsia="es-GT"/>
+        </w:rPr>
+      </w:pPr>
+      <w:r>
+        <w:rPr>
+          <w:rFonts w:ascii="Times New Roman" w:eastAsia="Times New Roman" w:hAnsi="Times New Roman" w:cs="Times New Roman"/>
+          <w:sz w:val="24"/>
+          <w:szCs w:val="24"/>
+          <w:lang w:eastAsia="es-GT"/>
+        </w:rPr>
+        <w:t>HUKC-003</w:t>
       </w:r>
       <w:r>
         <w:rPr>
@@ -4935,7 +4986,7 @@
           <w:szCs w:val="24"/>
           <w:lang w:eastAsia="es-GT"/>
         </w:rPr>
-        <w:t xml:space="preserve"> Edición de Perfil de Usuario</w:t>
+        <w:t xml:space="preserve"> Visualización de Perfil de Usuario</w:t>
       </w:r>
     </w:p>
     <w:p>
@@ -4955,8 +5006,30 @@
           <w:szCs w:val="24"/>
           <w:lang w:eastAsia="es-GT"/>
         </w:rPr>
-        <w:t>Como: Un usuario registrado Quiero: Poder editar mi nombre, correo, teléfono, fecha de nacimiento, tipo de usuario y subir imágenes a mi perfil Para: Mantener mi información actualizada y personalizada en la plataforma.</w:t>
-      </w:r>
+        <w:t>Como: Un usuario (o un empleado del área con per</w:t>
+      </w:r>
+      <w:bookmarkStart w:id="0" w:name="_GoBack"/>
+      <w:bookmarkEnd w:id="0"/>
+      <w:r>
+        <w:rPr>
+          <w:rFonts w:ascii="Times New Roman" w:eastAsia="Times New Roman" w:hAnsi="Times New Roman" w:cs="Times New Roman"/>
+          <w:sz w:val="24"/>
+          <w:szCs w:val="24"/>
+          <w:lang w:eastAsia="es-GT"/>
+        </w:rPr>
+        <w:t>misos) Quiero: Poder ver el perfil de un usuario, incluyendo su nombre, correo, teléfono, fecha de nacimiento, tipo de usuario y sus imágenes Para: Obtener información relevante sobre un usuario específico en la plataforma.</w:t>
+      </w:r>
+    </w:p>
+    <w:p>
+      <w:pPr>
+        <w:spacing w:before="100" w:beforeAutospacing="1" w:after="100" w:afterAutospacing="1" w:line="240" w:lineRule="auto"/>
+        <w:rPr>
+          <w:rFonts w:ascii="Times New Roman" w:eastAsia="Times New Roman" w:hAnsi="Times New Roman" w:cs="Times New Roman"/>
+          <w:sz w:val="24"/>
+          <w:szCs w:val="24"/>
+          <w:lang w:eastAsia="es-GT"/>
+        </w:rPr>
+      </w:pPr>
     </w:p>
     <w:p>
       <w:pPr>

</xml_diff>

<commit_message>
add: Se agrego la imagen del diagrama modelo de entidad dentro del documento Peaceathome.docx dentro de la rama jcuc-2024100
</commit_message>
<xml_diff>
--- a/Peaceathome.docx
+++ b/Peaceathome.docx
@@ -814,7 +814,23 @@
                 <w:sz w:val="24"/>
                 <w:lang w:val="es-ES"/>
               </w:rPr>
-              <w:t xml:space="preserve"> Efraín </w:t>
+              <w:t xml:space="preserve"> </w:t>
+            </w:r>
+            <w:r>
+              <w:rPr>
+                <w:rFonts w:ascii="Arial" w:eastAsiaTheme="minorHAnsi" w:hAnsi="Arial" w:cs="Arial"/>
+                <w:sz w:val="24"/>
+                <w:lang w:val="es-ES"/>
+              </w:rPr>
+              <w:t>Efraín</w:t>
+            </w:r>
+            <w:r>
+              <w:rPr>
+                <w:rFonts w:ascii="Arial" w:eastAsiaTheme="minorHAnsi" w:hAnsi="Arial" w:cs="Arial"/>
+                <w:sz w:val="24"/>
+                <w:lang w:val="es-ES"/>
+              </w:rPr>
+              <w:t xml:space="preserve"> </w:t>
             </w:r>
             <w:proofErr w:type="spellStart"/>
             <w:r>
@@ -2472,8 +2488,6 @@
       <w:r>
         <w:t>HUJC-012</w:t>
       </w:r>
-      <w:bookmarkStart w:id="0" w:name="_GoBack"/>
-      <w:bookmarkEnd w:id="0"/>
     </w:p>
     <w:p>
       <w:pPr>
@@ -2567,9 +2581,10 @@
         <w:spacing w:before="0" w:beforeAutospacing="0" w:after="0" w:afterAutospacing="0"/>
         <w:textAlignment w:val="baseline"/>
         <w:rPr>
-          <w:rFonts w:ascii="Segoe UI" w:hAnsi="Segoe UI" w:cs="Segoe UI"/>
-          <w:sz w:val="18"/>
-          <w:szCs w:val="18"/>
+          <w:rStyle w:val="eop"/>
+          <w:rFonts w:ascii="Calibri" w:eastAsia="MS Mincho" w:hAnsi="Calibri" w:cs="Calibri"/>
+          <w:sz w:val="22"/>
+          <w:szCs w:val="22"/>
         </w:rPr>
       </w:pPr>
       <w:r>
@@ -2597,9 +2612,10 @@
         <w:spacing w:before="0" w:beforeAutospacing="0" w:after="0" w:afterAutospacing="0"/>
         <w:textAlignment w:val="baseline"/>
         <w:rPr>
-          <w:rFonts w:ascii="Segoe UI" w:hAnsi="Segoe UI" w:cs="Segoe UI"/>
-          <w:sz w:val="18"/>
-          <w:szCs w:val="18"/>
+          <w:rStyle w:val="eop"/>
+          <w:rFonts w:ascii="Calibri" w:eastAsia="MS Mincho" w:hAnsi="Calibri" w:cs="Calibri"/>
+          <w:sz w:val="22"/>
+          <w:szCs w:val="22"/>
         </w:rPr>
       </w:pPr>
     </w:p>
@@ -2617,19 +2633,2837 @@
     </w:p>
     <w:p>
       <w:pPr>
-        <w:rPr>
-          <w:b/>
-        </w:rPr>
-      </w:pPr>
-    </w:p>
-    <w:p>
-      <w:pPr>
-        <w:rPr>
-          <w:rFonts w:ascii="Arial" w:eastAsiaTheme="minorHAnsi" w:hAnsi="Arial" w:cs="Arial"/>
-          <w:b/>
-          <w:sz w:val="20"/>
-          <w:szCs w:val="20"/>
+        <w:pStyle w:val="paragraph"/>
+        <w:spacing w:before="0" w:beforeAutospacing="0" w:after="0" w:afterAutospacing="0"/>
+        <w:textAlignment w:val="baseline"/>
+        <w:rPr>
+          <w:rFonts w:ascii="Segoe UI" w:hAnsi="Segoe UI" w:cs="Segoe UI"/>
+          <w:sz w:val="18"/>
+          <w:szCs w:val="18"/>
+        </w:rPr>
+      </w:pPr>
+    </w:p>
+    <w:p>
+      <w:pPr>
+        <w:pStyle w:val="paragraph"/>
+        <w:spacing w:before="0" w:beforeAutospacing="0" w:after="0" w:afterAutospacing="0"/>
+        <w:textAlignment w:val="baseline"/>
+        <w:rPr>
+          <w:rFonts w:ascii="Segoe UI" w:hAnsi="Segoe UI" w:cs="Segoe UI"/>
+          <w:b/>
+          <w:sz w:val="18"/>
+          <w:szCs w:val="18"/>
+        </w:rPr>
+      </w:pPr>
+      <w:proofErr w:type="spellStart"/>
+      <w:r>
+        <w:rPr>
+          <w:rFonts w:ascii="Segoe UI" w:hAnsi="Segoe UI" w:cs="Segoe UI"/>
+          <w:b/>
+          <w:sz w:val="18"/>
+          <w:szCs w:val="18"/>
+        </w:rPr>
+        <w:t>Tupla</w:t>
+      </w:r>
+      <w:proofErr w:type="spellEnd"/>
+      <w:r>
+        <w:rPr>
+          <w:rFonts w:ascii="Segoe UI" w:hAnsi="Segoe UI" w:cs="Segoe UI"/>
+          <w:b/>
+          <w:sz w:val="18"/>
+          <w:szCs w:val="18"/>
+        </w:rPr>
+        <w:t xml:space="preserve">: Soporte Técnico </w:t>
+      </w:r>
+    </w:p>
+    <w:p>
+      <w:pPr>
+        <w:pStyle w:val="paragraph"/>
+        <w:spacing w:before="0" w:beforeAutospacing="0" w:after="0" w:afterAutospacing="0"/>
+        <w:textAlignment w:val="baseline"/>
+        <w:rPr>
+          <w:rFonts w:ascii="Segoe UI" w:hAnsi="Segoe UI" w:cs="Segoe UI"/>
+          <w:b/>
+          <w:sz w:val="18"/>
+          <w:szCs w:val="18"/>
+        </w:rPr>
+      </w:pPr>
+    </w:p>
+    <w:p>
+      <w:pPr>
+        <w:pStyle w:val="paragraph"/>
+        <w:spacing w:after="0"/>
+        <w:textAlignment w:val="baseline"/>
+        <w:rPr>
+          <w:rFonts w:ascii="Segoe UI" w:hAnsi="Segoe UI" w:cs="Segoe UI"/>
+          <w:b/>
+          <w:sz w:val="18"/>
+          <w:szCs w:val="18"/>
+        </w:rPr>
+      </w:pPr>
+      <w:r>
+        <w:rPr>
+          <w:rFonts w:ascii="Segoe UI" w:hAnsi="Segoe UI" w:cs="Segoe UI"/>
+          <w:b/>
+          <w:sz w:val="18"/>
+          <w:szCs w:val="18"/>
+        </w:rPr>
+        <w:t>HUAG-</w:t>
+      </w:r>
+      <w:r>
+        <w:rPr>
+          <w:rFonts w:ascii="Segoe UI" w:hAnsi="Segoe UI" w:cs="Segoe UI"/>
+          <w:b/>
+          <w:sz w:val="18"/>
+          <w:szCs w:val="18"/>
+        </w:rPr>
+        <w:t xml:space="preserve">013: </w:t>
+      </w:r>
+    </w:p>
+    <w:p>
+      <w:pPr>
+        <w:pStyle w:val="paragraph"/>
+        <w:spacing w:after="0"/>
+        <w:textAlignment w:val="baseline"/>
+        <w:rPr>
+          <w:rFonts w:ascii="Segoe UI" w:hAnsi="Segoe UI" w:cs="Segoe UI"/>
+          <w:sz w:val="18"/>
+          <w:szCs w:val="18"/>
+        </w:rPr>
+      </w:pPr>
+      <w:r>
+        <w:rPr>
+          <w:rFonts w:ascii="Segoe UI" w:hAnsi="Segoe UI" w:cs="Segoe UI"/>
+          <w:sz w:val="18"/>
+          <w:szCs w:val="18"/>
+        </w:rPr>
+        <w:t xml:space="preserve">Como huésped o anfitrión de </w:t>
+      </w:r>
+      <w:proofErr w:type="spellStart"/>
+      <w:r>
+        <w:rPr>
+          <w:rFonts w:ascii="Segoe UI" w:hAnsi="Segoe UI" w:cs="Segoe UI"/>
+          <w:sz w:val="18"/>
+          <w:szCs w:val="18"/>
+        </w:rPr>
+        <w:t>Airbnb</w:t>
+      </w:r>
+      <w:proofErr w:type="spellEnd"/>
+      <w:r>
+        <w:rPr>
+          <w:rFonts w:ascii="Segoe UI" w:hAnsi="Segoe UI" w:cs="Segoe UI"/>
+          <w:sz w:val="18"/>
+          <w:szCs w:val="18"/>
+        </w:rPr>
+        <w:t>,</w:t>
+      </w:r>
+    </w:p>
+    <w:p>
+      <w:pPr>
+        <w:pStyle w:val="paragraph"/>
+        <w:spacing w:after="0"/>
+        <w:textAlignment w:val="baseline"/>
+        <w:rPr>
+          <w:rFonts w:ascii="Segoe UI" w:hAnsi="Segoe UI" w:cs="Segoe UI"/>
+          <w:sz w:val="18"/>
+          <w:szCs w:val="18"/>
+        </w:rPr>
+      </w:pPr>
+      <w:proofErr w:type="gramStart"/>
+      <w:r>
+        <w:rPr>
+          <w:rFonts w:ascii="Segoe UI" w:hAnsi="Segoe UI" w:cs="Segoe UI"/>
+          <w:sz w:val="18"/>
+          <w:szCs w:val="18"/>
+        </w:rPr>
+        <w:t>quiero</w:t>
+      </w:r>
+      <w:proofErr w:type="gramEnd"/>
+      <w:r>
+        <w:rPr>
+          <w:rFonts w:ascii="Segoe UI" w:hAnsi="Segoe UI" w:cs="Segoe UI"/>
+          <w:sz w:val="18"/>
+          <w:szCs w:val="18"/>
+        </w:rPr>
+        <w:t xml:space="preserve"> poder contactar al soporte técnico rápidamente a través de un chat en la plataforma,</w:t>
+      </w:r>
+    </w:p>
+    <w:p>
+      <w:pPr>
+        <w:pStyle w:val="paragraph"/>
+        <w:spacing w:before="0" w:beforeAutospacing="0" w:after="0" w:afterAutospacing="0"/>
+        <w:textAlignment w:val="baseline"/>
+        <w:rPr>
+          <w:rFonts w:ascii="Segoe UI" w:hAnsi="Segoe UI" w:cs="Segoe UI"/>
+          <w:sz w:val="18"/>
+          <w:szCs w:val="18"/>
+        </w:rPr>
+      </w:pPr>
+      <w:proofErr w:type="gramStart"/>
+      <w:r>
+        <w:rPr>
+          <w:rFonts w:ascii="Segoe UI" w:hAnsi="Segoe UI" w:cs="Segoe UI"/>
+          <w:sz w:val="18"/>
+          <w:szCs w:val="18"/>
+        </w:rPr>
+        <w:t>para</w:t>
+      </w:r>
+      <w:proofErr w:type="gramEnd"/>
+      <w:r>
+        <w:rPr>
+          <w:rFonts w:ascii="Segoe UI" w:hAnsi="Segoe UI" w:cs="Segoe UI"/>
+          <w:sz w:val="18"/>
+          <w:szCs w:val="18"/>
+        </w:rPr>
+        <w:t xml:space="preserve"> poder resolver problemas técnicos como errores de reserva, pagos fallidos o problemas con mi cuenta de forma eficiente.</w:t>
+      </w:r>
+    </w:p>
+    <w:p>
+      <w:pPr>
+        <w:pStyle w:val="paragraph"/>
+        <w:spacing w:before="0" w:beforeAutospacing="0" w:after="0" w:afterAutospacing="0"/>
+        <w:textAlignment w:val="baseline"/>
+        <w:rPr>
+          <w:rFonts w:ascii="Segoe UI" w:hAnsi="Segoe UI" w:cs="Segoe UI"/>
+          <w:sz w:val="18"/>
+          <w:szCs w:val="18"/>
+        </w:rPr>
+      </w:pPr>
+    </w:p>
+    <w:p>
+      <w:pPr>
+        <w:pStyle w:val="paragraph"/>
+        <w:spacing w:after="0"/>
+        <w:textAlignment w:val="baseline"/>
+        <w:rPr>
+          <w:rFonts w:ascii="Segoe UI" w:hAnsi="Segoe UI" w:cs="Segoe UI"/>
+          <w:b/>
+          <w:sz w:val="18"/>
+          <w:szCs w:val="18"/>
+        </w:rPr>
+      </w:pPr>
+      <w:r>
+        <w:rPr>
+          <w:rFonts w:ascii="Segoe UI" w:hAnsi="Segoe UI" w:cs="Segoe UI"/>
+          <w:b/>
+          <w:sz w:val="18"/>
+          <w:szCs w:val="18"/>
+        </w:rPr>
+        <w:t>HUAG-014</w:t>
+      </w:r>
+      <w:r>
+        <w:rPr>
+          <w:rFonts w:ascii="Segoe UI" w:hAnsi="Segoe UI" w:cs="Segoe UI"/>
+          <w:b/>
+          <w:sz w:val="18"/>
+          <w:szCs w:val="18"/>
+        </w:rPr>
+        <w:t>:</w:t>
+      </w:r>
+    </w:p>
+    <w:p>
+      <w:pPr>
+        <w:pStyle w:val="paragraph"/>
+        <w:spacing w:after="0"/>
+        <w:textAlignment w:val="baseline"/>
+        <w:rPr>
+          <w:rFonts w:ascii="Segoe UI" w:hAnsi="Segoe UI" w:cs="Segoe UI"/>
+          <w:sz w:val="18"/>
+          <w:szCs w:val="18"/>
+        </w:rPr>
+      </w:pPr>
+      <w:r>
+        <w:rPr>
+          <w:rFonts w:ascii="Segoe UI" w:hAnsi="Segoe UI" w:cs="Segoe UI"/>
+          <w:sz w:val="18"/>
+          <w:szCs w:val="18"/>
+        </w:rPr>
+        <w:t>Como técnico de soporte,</w:t>
+      </w:r>
+    </w:p>
+    <w:p>
+      <w:pPr>
+        <w:pStyle w:val="paragraph"/>
+        <w:spacing w:after="0"/>
+        <w:textAlignment w:val="baseline"/>
+        <w:rPr>
+          <w:rFonts w:ascii="Segoe UI" w:hAnsi="Segoe UI" w:cs="Segoe UI"/>
+          <w:sz w:val="18"/>
+          <w:szCs w:val="18"/>
+        </w:rPr>
+      </w:pPr>
+      <w:proofErr w:type="gramStart"/>
+      <w:r>
+        <w:rPr>
+          <w:rFonts w:ascii="Segoe UI" w:hAnsi="Segoe UI" w:cs="Segoe UI"/>
+          <w:sz w:val="18"/>
+          <w:szCs w:val="18"/>
+        </w:rPr>
+        <w:t>quiero</w:t>
+      </w:r>
+      <w:proofErr w:type="gramEnd"/>
+      <w:r>
+        <w:rPr>
+          <w:rFonts w:ascii="Segoe UI" w:hAnsi="Segoe UI" w:cs="Segoe UI"/>
+          <w:sz w:val="18"/>
+          <w:szCs w:val="18"/>
+        </w:rPr>
+        <w:t xml:space="preserve"> ver una lista de tickets pendientes y asignarme uno,</w:t>
+      </w:r>
+    </w:p>
+    <w:p>
+      <w:pPr>
+        <w:pStyle w:val="paragraph"/>
+        <w:spacing w:before="0" w:beforeAutospacing="0" w:after="0" w:afterAutospacing="0"/>
+        <w:textAlignment w:val="baseline"/>
+        <w:rPr>
+          <w:rFonts w:ascii="Segoe UI" w:hAnsi="Segoe UI" w:cs="Segoe UI"/>
+          <w:sz w:val="18"/>
+          <w:szCs w:val="18"/>
+        </w:rPr>
+      </w:pPr>
+      <w:proofErr w:type="gramStart"/>
+      <w:r>
+        <w:rPr>
+          <w:rFonts w:ascii="Segoe UI" w:hAnsi="Segoe UI" w:cs="Segoe UI"/>
+          <w:sz w:val="18"/>
+          <w:szCs w:val="18"/>
+        </w:rPr>
+        <w:t>para</w:t>
+      </w:r>
+      <w:proofErr w:type="gramEnd"/>
+      <w:r>
+        <w:rPr>
+          <w:rFonts w:ascii="Segoe UI" w:hAnsi="Segoe UI" w:cs="Segoe UI"/>
+          <w:sz w:val="18"/>
+          <w:szCs w:val="18"/>
+        </w:rPr>
+        <w:t xml:space="preserve"> poder empezar a resolverlo de forma organizada.</w:t>
+      </w:r>
+    </w:p>
+    <w:p>
+      <w:pPr>
+        <w:pStyle w:val="paragraph"/>
+        <w:spacing w:before="0" w:beforeAutospacing="0" w:after="0" w:afterAutospacing="0"/>
+        <w:textAlignment w:val="baseline"/>
+        <w:rPr>
+          <w:rFonts w:ascii="Segoe UI" w:hAnsi="Segoe UI" w:cs="Segoe UI"/>
+          <w:sz w:val="18"/>
+          <w:szCs w:val="18"/>
+        </w:rPr>
+      </w:pPr>
+    </w:p>
+    <w:p>
+      <w:pPr>
+        <w:pStyle w:val="paragraph"/>
+        <w:spacing w:after="0"/>
+        <w:textAlignment w:val="baseline"/>
+        <w:rPr>
+          <w:rFonts w:ascii="Segoe UI" w:hAnsi="Segoe UI" w:cs="Segoe UI"/>
+          <w:b/>
+          <w:sz w:val="18"/>
+          <w:szCs w:val="18"/>
+        </w:rPr>
+      </w:pPr>
+      <w:r>
+        <w:rPr>
+          <w:rFonts w:ascii="Segoe UI" w:hAnsi="Segoe UI" w:cs="Segoe UI"/>
+          <w:b/>
+          <w:sz w:val="18"/>
+          <w:szCs w:val="18"/>
+        </w:rPr>
+        <w:lastRenderedPageBreak/>
+        <w:t>HUAG-015</w:t>
+      </w:r>
+      <w:r>
+        <w:rPr>
+          <w:rFonts w:ascii="Segoe UI" w:hAnsi="Segoe UI" w:cs="Segoe UI"/>
+          <w:b/>
+          <w:sz w:val="18"/>
+          <w:szCs w:val="18"/>
+        </w:rPr>
+        <w:t>:</w:t>
+      </w:r>
+    </w:p>
+    <w:p>
+      <w:pPr>
+        <w:pStyle w:val="paragraph"/>
+        <w:spacing w:after="0"/>
+        <w:textAlignment w:val="baseline"/>
+        <w:rPr>
+          <w:rFonts w:ascii="Segoe UI" w:hAnsi="Segoe UI" w:cs="Segoe UI"/>
+          <w:sz w:val="18"/>
+          <w:szCs w:val="18"/>
+        </w:rPr>
+      </w:pPr>
+      <w:r>
+        <w:rPr>
+          <w:rFonts w:ascii="Segoe UI" w:hAnsi="Segoe UI" w:cs="Segoe UI"/>
+          <w:sz w:val="18"/>
+          <w:szCs w:val="18"/>
+        </w:rPr>
+        <w:t>Como administrador de soporte,</w:t>
+      </w:r>
+    </w:p>
+    <w:p>
+      <w:pPr>
+        <w:pStyle w:val="paragraph"/>
+        <w:spacing w:after="0"/>
+        <w:textAlignment w:val="baseline"/>
+        <w:rPr>
+          <w:rFonts w:ascii="Segoe UI" w:hAnsi="Segoe UI" w:cs="Segoe UI"/>
+          <w:sz w:val="18"/>
+          <w:szCs w:val="18"/>
+        </w:rPr>
+      </w:pPr>
+      <w:proofErr w:type="gramStart"/>
+      <w:r>
+        <w:rPr>
+          <w:rFonts w:ascii="Segoe UI" w:hAnsi="Segoe UI" w:cs="Segoe UI"/>
+          <w:sz w:val="18"/>
+          <w:szCs w:val="18"/>
+        </w:rPr>
+        <w:t>quiero</w:t>
+      </w:r>
+      <w:proofErr w:type="gramEnd"/>
+      <w:r>
+        <w:rPr>
+          <w:rFonts w:ascii="Segoe UI" w:hAnsi="Segoe UI" w:cs="Segoe UI"/>
+          <w:sz w:val="18"/>
+          <w:szCs w:val="18"/>
+        </w:rPr>
+        <w:t xml:space="preserve"> poder hacer seguimiento al estado de cada ticket (pendiente, en proceso, resuelto),</w:t>
+      </w:r>
+    </w:p>
+    <w:p>
+      <w:pPr>
+        <w:pStyle w:val="paragraph"/>
+        <w:spacing w:before="0" w:beforeAutospacing="0" w:after="0" w:afterAutospacing="0"/>
+        <w:textAlignment w:val="baseline"/>
+        <w:rPr>
+          <w:rFonts w:ascii="Segoe UI" w:hAnsi="Segoe UI" w:cs="Segoe UI"/>
+          <w:sz w:val="18"/>
+          <w:szCs w:val="18"/>
+        </w:rPr>
+      </w:pPr>
+      <w:proofErr w:type="gramStart"/>
+      <w:r>
+        <w:rPr>
+          <w:rFonts w:ascii="Segoe UI" w:hAnsi="Segoe UI" w:cs="Segoe UI"/>
+          <w:sz w:val="18"/>
+          <w:szCs w:val="18"/>
+        </w:rPr>
+        <w:t>para</w:t>
+      </w:r>
+      <w:proofErr w:type="gramEnd"/>
+      <w:r>
+        <w:rPr>
+          <w:rFonts w:ascii="Segoe UI" w:hAnsi="Segoe UI" w:cs="Segoe UI"/>
+          <w:sz w:val="18"/>
+          <w:szCs w:val="18"/>
+        </w:rPr>
+        <w:t xml:space="preserve"> asegurarme de que los problemas se están resolviendo eficientemente.</w:t>
+      </w:r>
+    </w:p>
+    <w:p>
+      <w:pPr>
+        <w:pStyle w:val="paragraph"/>
+        <w:spacing w:before="0" w:beforeAutospacing="0" w:after="0" w:afterAutospacing="0"/>
+        <w:textAlignment w:val="baseline"/>
+        <w:rPr>
+          <w:rFonts w:ascii="Segoe UI" w:hAnsi="Segoe UI" w:cs="Segoe UI"/>
+          <w:sz w:val="18"/>
+          <w:szCs w:val="18"/>
+        </w:rPr>
+      </w:pPr>
+    </w:p>
+    <w:p>
+      <w:pPr>
+        <w:pStyle w:val="paragraph"/>
+        <w:spacing w:before="0" w:beforeAutospacing="0" w:after="0" w:afterAutospacing="0"/>
+        <w:textAlignment w:val="baseline"/>
+        <w:rPr>
+          <w:rFonts w:ascii="Segoe UI" w:hAnsi="Segoe UI" w:cs="Segoe UI"/>
+          <w:sz w:val="18"/>
+          <w:szCs w:val="18"/>
+        </w:rPr>
+      </w:pPr>
+    </w:p>
+    <w:p>
+      <w:pPr>
+        <w:pStyle w:val="paragraph"/>
+        <w:spacing w:before="0" w:beforeAutospacing="0" w:after="0" w:afterAutospacing="0"/>
+        <w:textAlignment w:val="baseline"/>
+        <w:rPr>
+          <w:rFonts w:ascii="Segoe UI" w:hAnsi="Segoe UI" w:cs="Segoe UI"/>
+          <w:b/>
+          <w:sz w:val="18"/>
+          <w:szCs w:val="18"/>
           <w:lang w:val="es-MX"/>
+        </w:rPr>
+      </w:pPr>
+      <w:proofErr w:type="spellStart"/>
+      <w:r>
+        <w:rPr>
+          <w:rFonts w:ascii="Segoe UI" w:hAnsi="Segoe UI" w:cs="Segoe UI"/>
+          <w:b/>
+          <w:sz w:val="18"/>
+          <w:szCs w:val="18"/>
+        </w:rPr>
+        <w:t>Tupla</w:t>
+      </w:r>
+      <w:proofErr w:type="spellEnd"/>
+      <w:r>
+        <w:rPr>
+          <w:rFonts w:ascii="Segoe UI" w:hAnsi="Segoe UI" w:cs="Segoe UI"/>
+          <w:b/>
+          <w:sz w:val="18"/>
+          <w:szCs w:val="18"/>
+        </w:rPr>
+        <w:t xml:space="preserve">: </w:t>
+      </w:r>
+      <w:proofErr w:type="spellStart"/>
+      <w:r>
+        <w:rPr>
+          <w:rFonts w:ascii="Segoe UI" w:hAnsi="Segoe UI" w:cs="Segoe UI"/>
+          <w:b/>
+          <w:sz w:val="18"/>
+          <w:szCs w:val="18"/>
+        </w:rPr>
+        <w:t>Rese</w:t>
+      </w:r>
+      <w:r>
+        <w:rPr>
+          <w:rFonts w:ascii="Segoe UI" w:hAnsi="Segoe UI" w:cs="Segoe UI"/>
+          <w:b/>
+          <w:sz w:val="18"/>
+          <w:szCs w:val="18"/>
+          <w:lang w:val="es-MX"/>
+        </w:rPr>
+        <w:t>ñas</w:t>
+      </w:r>
+      <w:proofErr w:type="spellEnd"/>
+    </w:p>
+    <w:p>
+      <w:pPr>
+        <w:pStyle w:val="paragraph"/>
+        <w:spacing w:before="0" w:beforeAutospacing="0" w:after="0" w:afterAutospacing="0"/>
+        <w:textAlignment w:val="baseline"/>
+        <w:rPr>
+          <w:rFonts w:ascii="Segoe UI" w:hAnsi="Segoe UI" w:cs="Segoe UI"/>
+          <w:b/>
+          <w:sz w:val="18"/>
+          <w:szCs w:val="18"/>
+          <w:lang w:val="es-MX"/>
+        </w:rPr>
+      </w:pPr>
+    </w:p>
+    <w:p>
+      <w:pPr>
+        <w:pStyle w:val="paragraph"/>
+        <w:spacing w:after="0"/>
+        <w:textAlignment w:val="baseline"/>
+        <w:rPr>
+          <w:rFonts w:ascii="Segoe UI" w:hAnsi="Segoe UI" w:cs="Segoe UI"/>
+          <w:sz w:val="18"/>
+          <w:szCs w:val="18"/>
+        </w:rPr>
+      </w:pPr>
+      <w:r>
+        <w:rPr>
+          <w:rFonts w:ascii="Segoe UI" w:hAnsi="Segoe UI" w:cs="Segoe UI"/>
+          <w:sz w:val="18"/>
+          <w:szCs w:val="18"/>
+        </w:rPr>
+        <w:t xml:space="preserve">HUJC-016: </w:t>
+      </w:r>
+      <w:proofErr w:type="spellStart"/>
+      <w:r>
+        <w:rPr>
+          <w:rFonts w:ascii="Segoe UI" w:hAnsi="Segoe UI" w:cs="Segoe UI"/>
+          <w:sz w:val="18"/>
+          <w:szCs w:val="18"/>
+        </w:rPr>
+        <w:t>Registo</w:t>
+      </w:r>
+      <w:proofErr w:type="spellEnd"/>
+      <w:r>
+        <w:rPr>
+          <w:rFonts w:ascii="Segoe UI" w:hAnsi="Segoe UI" w:cs="Segoe UI"/>
+          <w:sz w:val="18"/>
+          <w:szCs w:val="18"/>
+        </w:rPr>
+        <w:t xml:space="preserve"> de nueva reseña</w:t>
+      </w:r>
+    </w:p>
+    <w:p>
+      <w:pPr>
+        <w:pStyle w:val="paragraph"/>
+        <w:spacing w:after="0"/>
+        <w:textAlignment w:val="baseline"/>
+        <w:rPr>
+          <w:rFonts w:ascii="Segoe UI" w:hAnsi="Segoe UI" w:cs="Segoe UI"/>
+          <w:sz w:val="18"/>
+          <w:szCs w:val="18"/>
+        </w:rPr>
+      </w:pPr>
+      <w:r>
+        <w:rPr>
+          <w:rFonts w:ascii="Segoe UI" w:hAnsi="Segoe UI" w:cs="Segoe UI"/>
+          <w:sz w:val="18"/>
+          <w:szCs w:val="18"/>
+        </w:rPr>
+        <w:t xml:space="preserve">Como: </w:t>
+      </w:r>
+      <w:proofErr w:type="spellStart"/>
+      <w:r>
+        <w:rPr>
+          <w:rFonts w:ascii="Segoe UI" w:hAnsi="Segoe UI" w:cs="Segoe UI"/>
+          <w:sz w:val="18"/>
+          <w:szCs w:val="18"/>
+        </w:rPr>
+        <w:t>Huesped</w:t>
+      </w:r>
+      <w:proofErr w:type="spellEnd"/>
+    </w:p>
+    <w:p>
+      <w:pPr>
+        <w:pStyle w:val="paragraph"/>
+        <w:spacing w:after="0"/>
+        <w:textAlignment w:val="baseline"/>
+        <w:rPr>
+          <w:rFonts w:ascii="Segoe UI" w:hAnsi="Segoe UI" w:cs="Segoe UI"/>
+          <w:sz w:val="18"/>
+          <w:szCs w:val="18"/>
+        </w:rPr>
+      </w:pPr>
+      <w:r>
+        <w:rPr>
+          <w:rFonts w:ascii="Segoe UI" w:hAnsi="Segoe UI" w:cs="Segoe UI"/>
+          <w:sz w:val="18"/>
+          <w:szCs w:val="18"/>
+        </w:rPr>
+        <w:t xml:space="preserve">Quiero: </w:t>
+      </w:r>
+      <w:proofErr w:type="spellStart"/>
+      <w:r>
+        <w:rPr>
+          <w:rFonts w:ascii="Segoe UI" w:hAnsi="Segoe UI" w:cs="Segoe UI"/>
+          <w:sz w:val="18"/>
+          <w:szCs w:val="18"/>
+        </w:rPr>
+        <w:t>Registar</w:t>
+      </w:r>
+      <w:proofErr w:type="spellEnd"/>
+      <w:r>
+        <w:rPr>
+          <w:rFonts w:ascii="Segoe UI" w:hAnsi="Segoe UI" w:cs="Segoe UI"/>
+          <w:sz w:val="18"/>
+          <w:szCs w:val="18"/>
+        </w:rPr>
+        <w:t xml:space="preserve"> una reseña sobre los servicios del cuarto de baño</w:t>
+      </w:r>
+    </w:p>
+    <w:p>
+      <w:pPr>
+        <w:pStyle w:val="paragraph"/>
+        <w:spacing w:before="0" w:beforeAutospacing="0" w:after="0" w:afterAutospacing="0"/>
+        <w:textAlignment w:val="baseline"/>
+        <w:rPr>
+          <w:rFonts w:ascii="Segoe UI" w:hAnsi="Segoe UI" w:cs="Segoe UI"/>
+          <w:sz w:val="18"/>
+          <w:szCs w:val="18"/>
+        </w:rPr>
+      </w:pPr>
+      <w:r>
+        <w:rPr>
+          <w:rFonts w:ascii="Segoe UI" w:hAnsi="Segoe UI" w:cs="Segoe UI"/>
+          <w:sz w:val="18"/>
+          <w:szCs w:val="18"/>
+        </w:rPr>
+        <w:t>Para: Que lleven un registro de las mejoras que necesita o faltan en el baño</w:t>
+      </w:r>
+    </w:p>
+    <w:p>
+      <w:pPr>
+        <w:pStyle w:val="paragraph"/>
+        <w:spacing w:before="0" w:beforeAutospacing="0" w:after="0" w:afterAutospacing="0"/>
+        <w:textAlignment w:val="baseline"/>
+        <w:rPr>
+          <w:rFonts w:ascii="Segoe UI" w:hAnsi="Segoe UI" w:cs="Segoe UI"/>
+          <w:sz w:val="18"/>
+          <w:szCs w:val="18"/>
+        </w:rPr>
+      </w:pPr>
+    </w:p>
+    <w:p>
+      <w:pPr>
+        <w:pStyle w:val="paragraph"/>
+        <w:spacing w:after="0"/>
+        <w:textAlignment w:val="baseline"/>
+        <w:rPr>
+          <w:rFonts w:ascii="Segoe UI" w:hAnsi="Segoe UI" w:cs="Segoe UI"/>
+          <w:b/>
+          <w:sz w:val="18"/>
+          <w:szCs w:val="18"/>
+        </w:rPr>
+      </w:pPr>
+      <w:r>
+        <w:rPr>
+          <w:rFonts w:ascii="Segoe UI" w:hAnsi="Segoe UI" w:cs="Segoe UI"/>
+          <w:b/>
+          <w:sz w:val="18"/>
+          <w:szCs w:val="18"/>
+        </w:rPr>
+        <w:t>HUJC-017</w:t>
+      </w:r>
+    </w:p>
+    <w:p>
+      <w:pPr>
+        <w:pStyle w:val="paragraph"/>
+        <w:spacing w:after="0"/>
+        <w:textAlignment w:val="baseline"/>
+        <w:rPr>
+          <w:rFonts w:ascii="Segoe UI" w:hAnsi="Segoe UI" w:cs="Segoe UI"/>
+          <w:sz w:val="18"/>
+          <w:szCs w:val="18"/>
+        </w:rPr>
+      </w:pPr>
+      <w:r>
+        <w:rPr>
+          <w:rFonts w:ascii="Segoe UI" w:hAnsi="Segoe UI" w:cs="Segoe UI"/>
+          <w:sz w:val="18"/>
+          <w:szCs w:val="18"/>
+        </w:rPr>
+        <w:t>Como: Empresario</w:t>
+      </w:r>
+    </w:p>
+    <w:p>
+      <w:pPr>
+        <w:pStyle w:val="paragraph"/>
+        <w:spacing w:after="0"/>
+        <w:textAlignment w:val="baseline"/>
+        <w:rPr>
+          <w:rFonts w:ascii="Segoe UI" w:hAnsi="Segoe UI" w:cs="Segoe UI"/>
+          <w:sz w:val="18"/>
+          <w:szCs w:val="18"/>
+        </w:rPr>
+      </w:pPr>
+      <w:r>
+        <w:rPr>
+          <w:rFonts w:ascii="Segoe UI" w:hAnsi="Segoe UI" w:cs="Segoe UI"/>
+          <w:sz w:val="18"/>
+          <w:szCs w:val="18"/>
+        </w:rPr>
+        <w:t>Quiero: Registrar una reseña sobre la propiedad que me fue otorgada en Peace At Home</w:t>
+      </w:r>
+    </w:p>
+    <w:p>
+      <w:pPr>
+        <w:pStyle w:val="paragraph"/>
+        <w:spacing w:before="0" w:beforeAutospacing="0" w:after="0" w:afterAutospacing="0"/>
+        <w:textAlignment w:val="baseline"/>
+        <w:rPr>
+          <w:rFonts w:ascii="Segoe UI" w:hAnsi="Segoe UI" w:cs="Segoe UI"/>
+          <w:sz w:val="18"/>
+          <w:szCs w:val="18"/>
+        </w:rPr>
+      </w:pPr>
+      <w:r>
+        <w:rPr>
+          <w:rFonts w:ascii="Segoe UI" w:hAnsi="Segoe UI" w:cs="Segoe UI"/>
+          <w:sz w:val="18"/>
+          <w:szCs w:val="18"/>
+        </w:rPr>
+        <w:t>Para: Que los nuevos huéspedes sepan de las comodidades y ventajas de esta propiedad en especifico</w:t>
+      </w:r>
+    </w:p>
+    <w:p>
+      <w:pPr>
+        <w:pStyle w:val="paragraph"/>
+        <w:spacing w:before="0" w:beforeAutospacing="0" w:after="0" w:afterAutospacing="0"/>
+        <w:textAlignment w:val="baseline"/>
+        <w:rPr>
+          <w:rFonts w:ascii="Segoe UI" w:hAnsi="Segoe UI" w:cs="Segoe UI"/>
+          <w:sz w:val="18"/>
+          <w:szCs w:val="18"/>
+        </w:rPr>
+      </w:pPr>
+    </w:p>
+    <w:p>
+      <w:pPr>
+        <w:pStyle w:val="paragraph"/>
+        <w:spacing w:after="0"/>
+        <w:textAlignment w:val="baseline"/>
+        <w:rPr>
+          <w:rFonts w:ascii="Segoe UI" w:hAnsi="Segoe UI" w:cs="Segoe UI"/>
+          <w:b/>
+          <w:sz w:val="18"/>
+          <w:szCs w:val="18"/>
+        </w:rPr>
+      </w:pPr>
+      <w:r>
+        <w:rPr>
+          <w:rFonts w:ascii="Segoe UI" w:hAnsi="Segoe UI" w:cs="Segoe UI"/>
+          <w:b/>
+          <w:sz w:val="18"/>
+          <w:szCs w:val="18"/>
+        </w:rPr>
+        <w:t>HUJC-018</w:t>
+      </w:r>
+    </w:p>
+    <w:p>
+      <w:pPr>
+        <w:pStyle w:val="paragraph"/>
+        <w:spacing w:after="0"/>
+        <w:textAlignment w:val="baseline"/>
+        <w:rPr>
+          <w:rFonts w:ascii="Segoe UI" w:hAnsi="Segoe UI" w:cs="Segoe UI"/>
+          <w:sz w:val="18"/>
+          <w:szCs w:val="18"/>
+        </w:rPr>
+      </w:pPr>
+      <w:r>
+        <w:rPr>
+          <w:rFonts w:ascii="Segoe UI" w:hAnsi="Segoe UI" w:cs="Segoe UI"/>
+          <w:sz w:val="18"/>
+          <w:szCs w:val="18"/>
+        </w:rPr>
+        <w:t>Como: Arrendador</w:t>
+      </w:r>
+    </w:p>
+    <w:p>
+      <w:pPr>
+        <w:pStyle w:val="paragraph"/>
+        <w:spacing w:after="0"/>
+        <w:textAlignment w:val="baseline"/>
+        <w:rPr>
+          <w:rFonts w:ascii="Segoe UI" w:hAnsi="Segoe UI" w:cs="Segoe UI"/>
+          <w:sz w:val="18"/>
+          <w:szCs w:val="18"/>
+        </w:rPr>
+      </w:pPr>
+      <w:r>
+        <w:rPr>
+          <w:rFonts w:ascii="Segoe UI" w:hAnsi="Segoe UI" w:cs="Segoe UI"/>
+          <w:sz w:val="18"/>
+          <w:szCs w:val="18"/>
+        </w:rPr>
+        <w:t>Quiero: Registrar una reseña sobre los huéspedes que ocupan mi propiedad de Peace At Home</w:t>
+      </w:r>
+    </w:p>
+    <w:p>
+      <w:pPr>
+        <w:pStyle w:val="paragraph"/>
+        <w:spacing w:before="0" w:beforeAutospacing="0" w:after="0" w:afterAutospacing="0"/>
+        <w:textAlignment w:val="baseline"/>
+        <w:rPr>
+          <w:rFonts w:ascii="Segoe UI" w:hAnsi="Segoe UI" w:cs="Segoe UI"/>
+          <w:sz w:val="18"/>
+          <w:szCs w:val="18"/>
+        </w:rPr>
+      </w:pPr>
+      <w:r>
+        <w:rPr>
+          <w:rFonts w:ascii="Segoe UI" w:hAnsi="Segoe UI" w:cs="Segoe UI"/>
+          <w:sz w:val="18"/>
+          <w:szCs w:val="18"/>
+        </w:rPr>
+        <w:t>Para: Llevar un registro de cosas que pueden mejorarse en la propiedad para otorgarles una mejor comodidad</w:t>
+      </w:r>
+    </w:p>
+    <w:p>
+      <w:pPr>
+        <w:pStyle w:val="paragraph"/>
+        <w:spacing w:before="0" w:beforeAutospacing="0" w:after="0" w:afterAutospacing="0"/>
+        <w:textAlignment w:val="baseline"/>
+        <w:rPr>
+          <w:rFonts w:ascii="Segoe UI" w:hAnsi="Segoe UI" w:cs="Segoe UI"/>
+          <w:sz w:val="18"/>
+          <w:szCs w:val="18"/>
+        </w:rPr>
+      </w:pPr>
+    </w:p>
+    <w:p>
+      <w:pPr>
+        <w:rPr>
+          <w:b/>
+        </w:rPr>
+      </w:pPr>
+    </w:p>
+    <w:p>
+      <w:pPr>
+        <w:rPr>
+          <w:rFonts w:ascii="Arial" w:eastAsiaTheme="minorHAnsi" w:hAnsi="Arial" w:cs="Arial"/>
+          <w:b/>
+          <w:sz w:val="20"/>
+          <w:szCs w:val="20"/>
+          <w:lang w:val="es-MX"/>
+        </w:rPr>
+      </w:pPr>
+      <w:proofErr w:type="spellStart"/>
+      <w:r>
+        <w:rPr>
+          <w:rFonts w:ascii="Arial" w:eastAsiaTheme="minorHAnsi" w:hAnsi="Arial" w:cs="Arial"/>
+          <w:b/>
+          <w:sz w:val="20"/>
+          <w:szCs w:val="20"/>
+          <w:lang w:val="es-MX"/>
+        </w:rPr>
+        <w:t>Tupla</w:t>
+      </w:r>
+      <w:proofErr w:type="spellEnd"/>
+      <w:r>
+        <w:rPr>
+          <w:rFonts w:ascii="Arial" w:eastAsiaTheme="minorHAnsi" w:hAnsi="Arial" w:cs="Arial"/>
+          <w:b/>
+          <w:sz w:val="20"/>
+          <w:szCs w:val="20"/>
+          <w:lang w:val="es-MX"/>
+        </w:rPr>
+        <w:t>: Propiedades</w:t>
+      </w:r>
+    </w:p>
+    <w:p>
+      <w:pPr>
+        <w:rPr>
+          <w:rFonts w:ascii="Arial" w:eastAsiaTheme="minorHAnsi" w:hAnsi="Arial" w:cs="Arial"/>
+          <w:sz w:val="20"/>
+          <w:szCs w:val="20"/>
+          <w:lang w:val="es-MX"/>
+        </w:rPr>
+      </w:pPr>
+      <w:r>
+        <w:rPr>
+          <w:rFonts w:ascii="Arial" w:eastAsiaTheme="minorHAnsi" w:hAnsi="Arial" w:cs="Arial"/>
+          <w:sz w:val="20"/>
+          <w:szCs w:val="20"/>
+          <w:lang w:val="es-MX"/>
+        </w:rPr>
+        <w:t>HUCL-019: Registro de Propiedades</w:t>
+      </w:r>
+    </w:p>
+    <w:p>
+      <w:pPr>
+        <w:rPr>
+          <w:rFonts w:ascii="Arial" w:eastAsiaTheme="minorHAnsi" w:hAnsi="Arial" w:cs="Arial"/>
+          <w:sz w:val="20"/>
+          <w:szCs w:val="20"/>
+          <w:lang w:val="es-MX"/>
+        </w:rPr>
+      </w:pPr>
+      <w:r>
+        <w:rPr>
+          <w:rFonts w:ascii="Arial" w:eastAsiaTheme="minorHAnsi" w:hAnsi="Arial" w:cs="Arial"/>
+          <w:sz w:val="20"/>
+          <w:szCs w:val="20"/>
+          <w:lang w:val="es-MX"/>
+        </w:rPr>
+        <w:t xml:space="preserve">Como: Agente Inmobiliario </w:t>
+      </w:r>
+    </w:p>
+    <w:p>
+      <w:pPr>
+        <w:rPr>
+          <w:rFonts w:ascii="Arial" w:eastAsiaTheme="minorHAnsi" w:hAnsi="Arial" w:cs="Arial"/>
+          <w:sz w:val="20"/>
+          <w:szCs w:val="20"/>
+          <w:lang w:val="es-MX"/>
+        </w:rPr>
+      </w:pPr>
+      <w:r>
+        <w:rPr>
+          <w:rFonts w:ascii="Arial" w:eastAsiaTheme="minorHAnsi" w:hAnsi="Arial" w:cs="Arial"/>
+          <w:sz w:val="20"/>
+          <w:szCs w:val="20"/>
+          <w:lang w:val="es-MX"/>
+        </w:rPr>
+        <w:t>Quiero: Poder visualizar todas las propi</w:t>
+      </w:r>
+      <w:r>
+        <w:rPr>
+          <w:rFonts w:ascii="Arial" w:eastAsiaTheme="minorHAnsi" w:hAnsi="Arial" w:cs="Arial"/>
+          <w:sz w:val="20"/>
+          <w:szCs w:val="20"/>
+          <w:lang w:val="es-MX"/>
+        </w:rPr>
+        <w:t xml:space="preserve">edades registradas al nombre de </w:t>
+      </w:r>
+      <w:r>
+        <w:rPr>
+          <w:rFonts w:ascii="Arial" w:eastAsiaTheme="minorHAnsi" w:hAnsi="Arial" w:cs="Arial"/>
+          <w:sz w:val="20"/>
+          <w:szCs w:val="20"/>
+          <w:lang w:val="es-MX"/>
+        </w:rPr>
+        <w:t>algún</w:t>
+      </w:r>
+      <w:r>
+        <w:rPr>
+          <w:rFonts w:ascii="Arial" w:eastAsiaTheme="minorHAnsi" w:hAnsi="Arial" w:cs="Arial"/>
+          <w:sz w:val="20"/>
+          <w:szCs w:val="20"/>
+          <w:lang w:val="es-MX"/>
+        </w:rPr>
+        <w:t xml:space="preserve"> </w:t>
+      </w:r>
+      <w:r>
+        <w:rPr>
+          <w:rFonts w:ascii="Arial" w:eastAsiaTheme="minorHAnsi" w:hAnsi="Arial" w:cs="Arial"/>
+          <w:sz w:val="20"/>
+          <w:szCs w:val="20"/>
+          <w:lang w:val="es-MX"/>
+        </w:rPr>
+        <w:t xml:space="preserve"> usuario</w:t>
+      </w:r>
+    </w:p>
+    <w:p>
+      <w:pPr>
+        <w:rPr>
+          <w:rFonts w:ascii="Arial" w:eastAsiaTheme="minorHAnsi" w:hAnsi="Arial" w:cs="Arial"/>
+          <w:sz w:val="20"/>
+          <w:szCs w:val="20"/>
+          <w:lang w:val="es-MX"/>
+        </w:rPr>
+      </w:pPr>
+      <w:r>
+        <w:rPr>
+          <w:rFonts w:ascii="Arial" w:eastAsiaTheme="minorHAnsi" w:hAnsi="Arial" w:cs="Arial"/>
+          <w:sz w:val="20"/>
+          <w:szCs w:val="20"/>
+          <w:lang w:val="es-MX"/>
+        </w:rPr>
+        <w:t>Para: Poder llevar un registro de sus facturas y remodelaciones</w:t>
+      </w:r>
+    </w:p>
+    <w:p>
+      <w:pPr>
+        <w:rPr>
+          <w:rFonts w:ascii="Arial" w:eastAsiaTheme="minorHAnsi" w:hAnsi="Arial" w:cs="Arial"/>
+          <w:sz w:val="20"/>
+          <w:szCs w:val="20"/>
+          <w:lang w:val="es-MX"/>
+        </w:rPr>
+      </w:pPr>
+    </w:p>
+    <w:p>
+      <w:pPr>
+        <w:rPr>
+          <w:rFonts w:ascii="Arial" w:eastAsiaTheme="minorHAnsi" w:hAnsi="Arial" w:cs="Arial"/>
+          <w:sz w:val="20"/>
+          <w:szCs w:val="20"/>
+          <w:lang w:val="es-MX"/>
+        </w:rPr>
+      </w:pPr>
+      <w:r>
+        <w:rPr>
+          <w:rFonts w:ascii="Arial" w:eastAsiaTheme="minorHAnsi" w:hAnsi="Arial" w:cs="Arial"/>
+          <w:sz w:val="20"/>
+          <w:szCs w:val="20"/>
+          <w:lang w:val="es-MX"/>
+        </w:rPr>
+        <w:t>HUCL-020: Registro de Nueva Propiedad</w:t>
+      </w:r>
+    </w:p>
+    <w:p>
+      <w:pPr>
+        <w:rPr>
+          <w:rFonts w:ascii="Arial" w:eastAsiaTheme="minorHAnsi" w:hAnsi="Arial" w:cs="Arial"/>
+          <w:sz w:val="20"/>
+          <w:szCs w:val="20"/>
+          <w:lang w:val="es-MX"/>
+        </w:rPr>
+      </w:pPr>
+      <w:r>
+        <w:rPr>
+          <w:rFonts w:ascii="Arial" w:eastAsiaTheme="minorHAnsi" w:hAnsi="Arial" w:cs="Arial"/>
+          <w:sz w:val="20"/>
+          <w:szCs w:val="20"/>
+          <w:lang w:val="es-MX"/>
+        </w:rPr>
+        <w:t>Como: Arrendador</w:t>
+      </w:r>
+    </w:p>
+    <w:p>
+      <w:pPr>
+        <w:rPr>
+          <w:rFonts w:ascii="Arial" w:eastAsiaTheme="minorHAnsi" w:hAnsi="Arial" w:cs="Arial"/>
+          <w:sz w:val="20"/>
+          <w:szCs w:val="20"/>
+          <w:lang w:val="es-MX"/>
+        </w:rPr>
+      </w:pPr>
+      <w:r>
+        <w:rPr>
+          <w:rFonts w:ascii="Arial" w:eastAsiaTheme="minorHAnsi" w:hAnsi="Arial" w:cs="Arial"/>
+          <w:sz w:val="20"/>
+          <w:szCs w:val="20"/>
+          <w:lang w:val="es-MX"/>
+        </w:rPr>
+        <w:t>Quiero: Registrar una nueva propiedad en Peace at Home</w:t>
+      </w:r>
+    </w:p>
+    <w:p>
+      <w:pPr>
+        <w:rPr>
+          <w:rFonts w:ascii="Arial" w:eastAsiaTheme="minorHAnsi" w:hAnsi="Arial" w:cs="Arial"/>
+          <w:sz w:val="20"/>
+          <w:szCs w:val="20"/>
+          <w:lang w:val="es-MX"/>
+        </w:rPr>
+      </w:pPr>
+      <w:r>
+        <w:rPr>
+          <w:rFonts w:ascii="Arial" w:eastAsiaTheme="minorHAnsi" w:hAnsi="Arial" w:cs="Arial"/>
+          <w:sz w:val="20"/>
+          <w:szCs w:val="20"/>
+          <w:lang w:val="es-MX"/>
+        </w:rPr>
+        <w:t>Para: Brindar una experiencia cómoda y agradable a los huéspedes que renten la propiedad</w:t>
+      </w:r>
+    </w:p>
+    <w:p>
+      <w:pPr>
+        <w:rPr>
+          <w:rFonts w:ascii="Arial" w:eastAsiaTheme="minorHAnsi" w:hAnsi="Arial" w:cs="Arial"/>
+          <w:sz w:val="20"/>
+          <w:szCs w:val="20"/>
+          <w:lang w:val="es-MX"/>
+        </w:rPr>
+      </w:pPr>
+    </w:p>
+    <w:p>
+      <w:pPr>
+        <w:rPr>
+          <w:rFonts w:ascii="Arial" w:eastAsiaTheme="minorHAnsi" w:hAnsi="Arial" w:cs="Arial"/>
+          <w:sz w:val="20"/>
+          <w:szCs w:val="20"/>
+          <w:lang w:val="es-MX"/>
+        </w:rPr>
+      </w:pPr>
+      <w:r>
+        <w:rPr>
+          <w:rFonts w:ascii="Arial" w:eastAsiaTheme="minorHAnsi" w:hAnsi="Arial" w:cs="Arial"/>
+          <w:sz w:val="20"/>
+          <w:szCs w:val="20"/>
+          <w:lang w:val="es-MX"/>
+        </w:rPr>
+        <w:t xml:space="preserve">HUCL-021: </w:t>
+      </w:r>
+    </w:p>
+    <w:p>
+      <w:pPr>
+        <w:rPr>
+          <w:rFonts w:ascii="Arial" w:eastAsiaTheme="minorHAnsi" w:hAnsi="Arial" w:cs="Arial"/>
+          <w:sz w:val="20"/>
+          <w:szCs w:val="20"/>
+          <w:lang w:val="es-MX"/>
+        </w:rPr>
+      </w:pPr>
+      <w:r>
+        <w:rPr>
+          <w:rFonts w:ascii="Arial" w:eastAsiaTheme="minorHAnsi" w:hAnsi="Arial" w:cs="Arial"/>
+          <w:sz w:val="20"/>
+          <w:szCs w:val="20"/>
+          <w:lang w:val="es-MX"/>
+        </w:rPr>
+        <w:t>Como: Administrador</w:t>
+      </w:r>
+    </w:p>
+    <w:p>
+      <w:pPr>
+        <w:rPr>
+          <w:rFonts w:ascii="Arial" w:eastAsiaTheme="minorHAnsi" w:hAnsi="Arial" w:cs="Arial"/>
+          <w:sz w:val="20"/>
+          <w:szCs w:val="20"/>
+          <w:lang w:val="es-MX"/>
+        </w:rPr>
+      </w:pPr>
+      <w:r>
+        <w:rPr>
+          <w:rFonts w:ascii="Arial" w:eastAsiaTheme="minorHAnsi" w:hAnsi="Arial" w:cs="Arial"/>
+          <w:sz w:val="20"/>
+          <w:szCs w:val="20"/>
+          <w:lang w:val="es-MX"/>
+        </w:rPr>
+        <w:t>Quiero: Poder editar los estados y descripciones de las propiedades que se encuentren en remodelaciones o con atracciones nuevas</w:t>
+      </w:r>
+    </w:p>
+    <w:p>
+      <w:pPr>
+        <w:rPr>
+          <w:rFonts w:ascii="Arial" w:eastAsiaTheme="minorHAnsi" w:hAnsi="Arial" w:cs="Arial"/>
+          <w:sz w:val="20"/>
+          <w:szCs w:val="20"/>
+          <w:lang w:val="es-MX"/>
+        </w:rPr>
+      </w:pPr>
+      <w:r>
+        <w:rPr>
+          <w:rFonts w:ascii="Arial" w:eastAsiaTheme="minorHAnsi" w:hAnsi="Arial" w:cs="Arial"/>
+          <w:sz w:val="20"/>
+          <w:szCs w:val="20"/>
+          <w:lang w:val="es-MX"/>
+        </w:rPr>
+        <w:t>Para: Que los nuevos usuarios sepan de las nuevas características que poseen las propiedades</w:t>
+      </w:r>
+    </w:p>
+    <w:p>
+      <w:pPr>
+        <w:rPr>
+          <w:rFonts w:ascii="Arial" w:eastAsiaTheme="minorHAnsi" w:hAnsi="Arial" w:cs="Arial"/>
+          <w:sz w:val="20"/>
+          <w:szCs w:val="20"/>
+          <w:lang w:val="es-MX"/>
+        </w:rPr>
+      </w:pPr>
+    </w:p>
+    <w:p>
+      <w:pPr>
+        <w:rPr>
+          <w:rFonts w:ascii="Arial" w:eastAsiaTheme="minorHAnsi" w:hAnsi="Arial" w:cs="Arial"/>
+          <w:sz w:val="20"/>
+          <w:szCs w:val="20"/>
+          <w:lang w:val="es-MX"/>
+        </w:rPr>
+      </w:pPr>
+    </w:p>
+    <w:p>
+      <w:pPr>
+        <w:rPr>
+          <w:rFonts w:ascii="Arial" w:eastAsiaTheme="minorHAnsi" w:hAnsi="Arial" w:cs="Arial"/>
+          <w:b/>
+          <w:sz w:val="20"/>
+          <w:szCs w:val="20"/>
+          <w:lang w:val="es-MX"/>
+        </w:rPr>
+      </w:pPr>
+      <w:proofErr w:type="spellStart"/>
+      <w:r>
+        <w:rPr>
+          <w:rFonts w:ascii="Arial" w:eastAsiaTheme="minorHAnsi" w:hAnsi="Arial" w:cs="Arial"/>
+          <w:b/>
+          <w:sz w:val="20"/>
+          <w:szCs w:val="20"/>
+          <w:lang w:val="es-MX"/>
+        </w:rPr>
+        <w:t>Tupla</w:t>
+      </w:r>
+      <w:proofErr w:type="spellEnd"/>
+      <w:r>
+        <w:rPr>
+          <w:rFonts w:ascii="Arial" w:eastAsiaTheme="minorHAnsi" w:hAnsi="Arial" w:cs="Arial"/>
+          <w:b/>
+          <w:sz w:val="20"/>
+          <w:szCs w:val="20"/>
+          <w:lang w:val="es-MX"/>
+        </w:rPr>
+        <w:t>: Reembolso</w:t>
+      </w:r>
+    </w:p>
+    <w:p>
+      <w:pPr>
+        <w:pStyle w:val="NormalWeb"/>
+        <w:rPr>
+          <w:rFonts w:ascii="Arial" w:hAnsi="Arial" w:cs="Arial"/>
+          <w:sz w:val="20"/>
+          <w:szCs w:val="20"/>
+        </w:rPr>
+      </w:pPr>
+      <w:r>
+        <w:rPr>
+          <w:rStyle w:val="cf01"/>
+          <w:rFonts w:cs="Arial"/>
+        </w:rPr>
+        <w:t>HUOV-022</w:t>
+      </w:r>
+    </w:p>
+    <w:p>
+      <w:pPr>
+        <w:pStyle w:val="NormalWeb"/>
+        <w:rPr>
+          <w:rFonts w:ascii="Arial" w:hAnsi="Arial" w:cs="Arial"/>
+          <w:sz w:val="20"/>
+          <w:szCs w:val="20"/>
+        </w:rPr>
+      </w:pPr>
+      <w:r>
+        <w:rPr>
+          <w:rStyle w:val="cf01"/>
+          <w:rFonts w:cs="Arial"/>
+        </w:rPr>
+        <w:t>Como: empleado</w:t>
+      </w:r>
+    </w:p>
+    <w:p>
+      <w:pPr>
+        <w:pStyle w:val="NormalWeb"/>
+        <w:rPr>
+          <w:rFonts w:ascii="Arial" w:hAnsi="Arial" w:cs="Arial"/>
+          <w:sz w:val="20"/>
+          <w:szCs w:val="20"/>
+        </w:rPr>
+      </w:pPr>
+      <w:r>
+        <w:rPr>
+          <w:rStyle w:val="cf01"/>
+          <w:rFonts w:cs="Arial"/>
+        </w:rPr>
+        <w:t xml:space="preserve">Quiero: Poder enviar una solicitud de reembolso cargando recibos y completando un formulario, </w:t>
+      </w:r>
+    </w:p>
+    <w:p>
+      <w:pPr>
+        <w:pStyle w:val="NormalWeb"/>
+        <w:rPr>
+          <w:rFonts w:ascii="Arial" w:hAnsi="Arial" w:cs="Arial"/>
+          <w:sz w:val="20"/>
+          <w:szCs w:val="20"/>
+        </w:rPr>
+      </w:pPr>
+      <w:proofErr w:type="gramStart"/>
+      <w:r>
+        <w:rPr>
+          <w:rStyle w:val="cf01"/>
+          <w:rFonts w:cs="Arial"/>
+        </w:rPr>
+        <w:t>para</w:t>
+      </w:r>
+      <w:proofErr w:type="gramEnd"/>
+      <w:r>
+        <w:rPr>
+          <w:rStyle w:val="cf01"/>
+          <w:rFonts w:cs="Arial"/>
+        </w:rPr>
+        <w:t xml:space="preserve"> que la administración pueda revisar y aprobar el reembolso de los gastos.</w:t>
+      </w:r>
+    </w:p>
+    <w:p>
+      <w:pPr>
+        <w:pStyle w:val="NormalWeb"/>
+        <w:rPr>
+          <w:rFonts w:ascii="Arial" w:hAnsi="Arial" w:cs="Arial"/>
+          <w:sz w:val="20"/>
+          <w:szCs w:val="20"/>
+        </w:rPr>
+      </w:pPr>
+      <w:r>
+        <w:rPr>
+          <w:rStyle w:val="cf01"/>
+          <w:rFonts w:cs="Arial"/>
+        </w:rPr>
+        <w:t>Para: Para ofrecer un rembolso cada que lo necesite un cliente.</w:t>
+      </w:r>
+    </w:p>
+    <w:p>
+      <w:pPr>
+        <w:rPr>
+          <w:rFonts w:ascii="Arial" w:eastAsiaTheme="minorHAnsi" w:hAnsi="Arial" w:cs="Arial"/>
+          <w:sz w:val="20"/>
+          <w:szCs w:val="20"/>
+        </w:rPr>
+      </w:pPr>
+    </w:p>
+    <w:p>
+      <w:pPr>
+        <w:pStyle w:val="NormalWeb"/>
+        <w:rPr>
+          <w:rFonts w:ascii="Arial" w:hAnsi="Arial" w:cs="Arial"/>
+          <w:sz w:val="20"/>
+          <w:szCs w:val="20"/>
+        </w:rPr>
+      </w:pPr>
+      <w:r>
+        <w:rPr>
+          <w:rStyle w:val="cf01"/>
+          <w:rFonts w:cs="Arial"/>
+        </w:rPr>
+        <w:t>HUOV-023</w:t>
+      </w:r>
+    </w:p>
+    <w:p>
+      <w:pPr>
+        <w:pStyle w:val="NormalWeb"/>
+        <w:rPr>
+          <w:rFonts w:ascii="Arial" w:hAnsi="Arial" w:cs="Arial"/>
+          <w:sz w:val="20"/>
+          <w:szCs w:val="20"/>
+        </w:rPr>
+      </w:pPr>
+      <w:r>
+        <w:rPr>
+          <w:rStyle w:val="cf01"/>
+          <w:rFonts w:cs="Arial"/>
+        </w:rPr>
+        <w:t xml:space="preserve">Como: Administrador financiero </w:t>
+      </w:r>
+    </w:p>
+    <w:p>
+      <w:pPr>
+        <w:pStyle w:val="NormalWeb"/>
+        <w:rPr>
+          <w:rFonts w:ascii="Arial" w:hAnsi="Arial" w:cs="Arial"/>
+          <w:sz w:val="20"/>
+          <w:szCs w:val="20"/>
+        </w:rPr>
+      </w:pPr>
+      <w:r>
+        <w:rPr>
+          <w:rStyle w:val="cf01"/>
+          <w:rFonts w:cs="Arial"/>
+        </w:rPr>
+        <w:t xml:space="preserve">Quiero: Acceder a todas las solicitudes de rembolso recibidas y poder aprobarlas o rechazarlas </w:t>
+      </w:r>
+    </w:p>
+    <w:p>
+      <w:pPr>
+        <w:pStyle w:val="NormalWeb"/>
+        <w:rPr>
+          <w:rFonts w:ascii="Arial" w:hAnsi="Arial" w:cs="Arial"/>
+          <w:sz w:val="20"/>
+          <w:szCs w:val="20"/>
+        </w:rPr>
+      </w:pPr>
+      <w:proofErr w:type="gramStart"/>
+      <w:r>
+        <w:rPr>
+          <w:rStyle w:val="cf01"/>
+          <w:rFonts w:cs="Arial"/>
+        </w:rPr>
+        <w:t>o</w:t>
+      </w:r>
+      <w:proofErr w:type="gramEnd"/>
+      <w:r>
+        <w:rPr>
+          <w:rStyle w:val="cf01"/>
+          <w:rFonts w:cs="Arial"/>
+        </w:rPr>
+        <w:t xml:space="preserve"> hasta incluso pedir más información sobre la solicitud de rembolso.</w:t>
+      </w:r>
+    </w:p>
+    <w:p>
+      <w:pPr>
+        <w:pStyle w:val="NormalWeb"/>
+        <w:rPr>
+          <w:rFonts w:ascii="Arial" w:hAnsi="Arial" w:cs="Arial"/>
+          <w:sz w:val="20"/>
+          <w:szCs w:val="20"/>
+        </w:rPr>
+      </w:pPr>
+      <w:r>
+        <w:rPr>
+          <w:rStyle w:val="cf01"/>
+          <w:rFonts w:cs="Arial"/>
+        </w:rPr>
+        <w:t>Para: Tener un registro de cada acción tomada con fecha y el usuario responsable.</w:t>
+      </w:r>
+    </w:p>
+    <w:p>
+      <w:pPr>
+        <w:pStyle w:val="NormalWeb"/>
+        <w:rPr>
+          <w:rStyle w:val="cf01"/>
+          <w:rFonts w:cs="Arial"/>
+        </w:rPr>
+      </w:pPr>
+    </w:p>
+    <w:p>
+      <w:pPr>
+        <w:pStyle w:val="NormalWeb"/>
+        <w:rPr>
+          <w:rFonts w:ascii="Arial" w:hAnsi="Arial" w:cs="Arial"/>
+          <w:sz w:val="20"/>
+          <w:szCs w:val="20"/>
+        </w:rPr>
+      </w:pPr>
+      <w:r>
+        <w:rPr>
+          <w:rStyle w:val="cf01"/>
+          <w:rFonts w:cs="Arial"/>
+        </w:rPr>
+        <w:t>HUOV-024</w:t>
+      </w:r>
+    </w:p>
+    <w:p>
+      <w:pPr>
+        <w:pStyle w:val="NormalWeb"/>
+        <w:rPr>
+          <w:rFonts w:ascii="Arial" w:hAnsi="Arial" w:cs="Arial"/>
+          <w:sz w:val="20"/>
+          <w:szCs w:val="20"/>
+        </w:rPr>
+      </w:pPr>
+      <w:r>
+        <w:rPr>
+          <w:rStyle w:val="cf01"/>
+          <w:rFonts w:cs="Arial"/>
+        </w:rPr>
+        <w:t xml:space="preserve">Como: Cliente </w:t>
+      </w:r>
+    </w:p>
+    <w:p>
+      <w:pPr>
+        <w:pStyle w:val="NormalWeb"/>
+        <w:rPr>
+          <w:rFonts w:ascii="Arial" w:hAnsi="Arial" w:cs="Arial"/>
+          <w:sz w:val="20"/>
+          <w:szCs w:val="20"/>
+        </w:rPr>
+      </w:pPr>
+      <w:r>
+        <w:rPr>
+          <w:rStyle w:val="cf01"/>
+          <w:rFonts w:cs="Arial"/>
+        </w:rPr>
+        <w:t xml:space="preserve">Quiero: Recibir notificaciones cada vez que cambie el estado de mi solicitud de reembolso, </w:t>
+      </w:r>
+    </w:p>
+    <w:p>
+      <w:pPr>
+        <w:pStyle w:val="NormalWeb"/>
+        <w:rPr>
+          <w:rFonts w:ascii="Arial" w:hAnsi="Arial" w:cs="Arial"/>
+          <w:sz w:val="20"/>
+          <w:szCs w:val="20"/>
+        </w:rPr>
+      </w:pPr>
+      <w:proofErr w:type="gramStart"/>
+      <w:r>
+        <w:rPr>
+          <w:rStyle w:val="cf01"/>
+          <w:rFonts w:cs="Arial"/>
+        </w:rPr>
+        <w:t>para</w:t>
+      </w:r>
+      <w:proofErr w:type="gramEnd"/>
+      <w:r>
+        <w:rPr>
+          <w:rStyle w:val="cf01"/>
+          <w:rFonts w:cs="Arial"/>
+        </w:rPr>
+        <w:t xml:space="preserve"> mantenerme informado sobre el avance y resultado de mi trámite.</w:t>
+      </w:r>
+    </w:p>
+    <w:p>
+      <w:pPr>
+        <w:pStyle w:val="NormalWeb"/>
+        <w:rPr>
+          <w:rStyle w:val="cf01"/>
+          <w:rFonts w:cs="Arial"/>
+        </w:rPr>
+      </w:pPr>
+      <w:r>
+        <w:rPr>
+          <w:rStyle w:val="cf01"/>
+          <w:rFonts w:cs="Arial"/>
+        </w:rPr>
+        <w:t xml:space="preserve">Para: Tener un </w:t>
+      </w:r>
+      <w:proofErr w:type="spellStart"/>
+      <w:r>
+        <w:rPr>
+          <w:rStyle w:val="cf01"/>
+          <w:rFonts w:cs="Arial"/>
+        </w:rPr>
+        <w:t>envio</w:t>
+      </w:r>
+      <w:proofErr w:type="spellEnd"/>
+      <w:r>
+        <w:rPr>
+          <w:rStyle w:val="cf01"/>
+          <w:rFonts w:cs="Arial"/>
+        </w:rPr>
+        <w:t xml:space="preserve"> automático de notificaciones por correo electrónico y dentro del sistema.</w:t>
+      </w:r>
+    </w:p>
+    <w:p>
+      <w:pPr>
+        <w:pStyle w:val="NormalWeb"/>
+        <w:rPr>
+          <w:rStyle w:val="cf01"/>
+          <w:rFonts w:cs="Arial"/>
+        </w:rPr>
+      </w:pPr>
+    </w:p>
+    <w:p>
+      <w:pPr>
+        <w:pStyle w:val="NormalWeb"/>
+        <w:rPr>
+          <w:rStyle w:val="cf01"/>
+          <w:rFonts w:cs="Arial"/>
+          <w:b/>
+        </w:rPr>
+      </w:pPr>
+      <w:proofErr w:type="spellStart"/>
+      <w:r>
+        <w:rPr>
+          <w:rStyle w:val="cf01"/>
+          <w:rFonts w:cs="Arial"/>
+          <w:b/>
+        </w:rPr>
+        <w:lastRenderedPageBreak/>
+        <w:t>Tupla</w:t>
+      </w:r>
+      <w:proofErr w:type="spellEnd"/>
+      <w:r>
+        <w:rPr>
+          <w:rStyle w:val="cf01"/>
+          <w:rFonts w:cs="Arial"/>
+          <w:b/>
+        </w:rPr>
+        <w:t>: Comodidades</w:t>
+      </w:r>
+    </w:p>
+    <w:p>
+      <w:pPr>
+        <w:pStyle w:val="NormalWeb"/>
+        <w:rPr>
+          <w:rFonts w:ascii="Arial" w:hAnsi="Arial" w:cs="Arial"/>
+          <w:sz w:val="20"/>
+          <w:szCs w:val="20"/>
+        </w:rPr>
+      </w:pPr>
+      <w:r>
+        <w:rPr>
+          <w:rFonts w:ascii="Arial" w:hAnsi="Arial" w:cs="Arial"/>
+          <w:sz w:val="20"/>
+          <w:szCs w:val="20"/>
+        </w:rPr>
+        <w:t>HUBA-025</w:t>
+      </w:r>
+      <w:r>
+        <w:rPr>
+          <w:rFonts w:ascii="Arial" w:hAnsi="Arial" w:cs="Arial"/>
+          <w:sz w:val="20"/>
+          <w:szCs w:val="20"/>
+        </w:rPr>
+        <w:t>: Visualización Detal</w:t>
+      </w:r>
+      <w:r>
+        <w:rPr>
+          <w:rFonts w:ascii="Arial" w:hAnsi="Arial" w:cs="Arial"/>
+          <w:sz w:val="20"/>
+          <w:szCs w:val="20"/>
+        </w:rPr>
+        <w:t>lada de Comodidades Disponibles</w:t>
+      </w:r>
+    </w:p>
+    <w:p>
+      <w:pPr>
+        <w:pStyle w:val="NormalWeb"/>
+        <w:rPr>
+          <w:rFonts w:ascii="Arial" w:hAnsi="Arial" w:cs="Arial"/>
+          <w:sz w:val="20"/>
+          <w:szCs w:val="20"/>
+        </w:rPr>
+      </w:pPr>
+      <w:r>
+        <w:rPr>
+          <w:rFonts w:ascii="Arial" w:hAnsi="Arial" w:cs="Arial"/>
+          <w:sz w:val="20"/>
+          <w:szCs w:val="20"/>
+        </w:rPr>
+        <w:t>Como: Comodidades</w:t>
+      </w:r>
+    </w:p>
+    <w:p>
+      <w:pPr>
+        <w:pStyle w:val="NormalWeb"/>
+        <w:rPr>
+          <w:rFonts w:ascii="Arial" w:hAnsi="Arial" w:cs="Arial"/>
+          <w:sz w:val="20"/>
+          <w:szCs w:val="20"/>
+        </w:rPr>
+      </w:pPr>
+      <w:r>
+        <w:rPr>
+          <w:rFonts w:ascii="Arial" w:hAnsi="Arial" w:cs="Arial"/>
+          <w:sz w:val="20"/>
+          <w:szCs w:val="20"/>
+        </w:rPr>
+        <w:t>Quiero: poder ver una descripción completa y detallada de todas las comodidades disponibles en la propiedad</w:t>
+      </w:r>
+    </w:p>
+    <w:p>
+      <w:pPr>
+        <w:pStyle w:val="NormalWeb"/>
+        <w:rPr>
+          <w:rFonts w:ascii="Arial" w:hAnsi="Arial" w:cs="Arial"/>
+          <w:sz w:val="20"/>
+          <w:szCs w:val="20"/>
+        </w:rPr>
+      </w:pPr>
+      <w:r>
+        <w:rPr>
+          <w:rFonts w:ascii="Arial" w:hAnsi="Arial" w:cs="Arial"/>
+          <w:sz w:val="20"/>
+          <w:szCs w:val="20"/>
+        </w:rPr>
+        <w:t>Para: ofrecer información precisa y enriquecedora que mejore significativamente la experiencia de búsqueda del usuario, permitiéndole tomar decisiones informadas.</w:t>
+      </w:r>
+    </w:p>
+    <w:p>
+      <w:pPr>
+        <w:rPr>
+          <w:rFonts w:ascii="Arial" w:eastAsiaTheme="minorHAnsi" w:hAnsi="Arial" w:cs="Arial"/>
+          <w:sz w:val="20"/>
+          <w:szCs w:val="20"/>
+        </w:rPr>
+      </w:pPr>
+    </w:p>
+    <w:p>
+      <w:pPr>
+        <w:rPr>
+          <w:rFonts w:ascii="Arial" w:eastAsiaTheme="minorHAnsi" w:hAnsi="Arial" w:cs="Arial"/>
+          <w:sz w:val="20"/>
+          <w:szCs w:val="20"/>
+        </w:rPr>
+      </w:pPr>
+      <w:r>
+        <w:rPr>
+          <w:rFonts w:ascii="Arial" w:eastAsiaTheme="minorHAnsi" w:hAnsi="Arial" w:cs="Arial"/>
+          <w:sz w:val="20"/>
+          <w:szCs w:val="20"/>
+        </w:rPr>
+        <w:t>HUBA-0</w:t>
+      </w:r>
+      <w:r>
+        <w:rPr>
+          <w:rFonts w:ascii="Arial" w:eastAsiaTheme="minorHAnsi" w:hAnsi="Arial" w:cs="Arial"/>
+          <w:sz w:val="20"/>
+          <w:szCs w:val="20"/>
+        </w:rPr>
+        <w:t>2</w:t>
+      </w:r>
+      <w:r>
+        <w:rPr>
+          <w:rFonts w:ascii="Arial" w:eastAsiaTheme="minorHAnsi" w:hAnsi="Arial" w:cs="Arial"/>
+          <w:sz w:val="20"/>
+          <w:szCs w:val="20"/>
+        </w:rPr>
+        <w:t>6</w:t>
+      </w:r>
+      <w:r>
+        <w:rPr>
+          <w:rFonts w:ascii="Arial" w:eastAsiaTheme="minorHAnsi" w:hAnsi="Arial" w:cs="Arial"/>
+          <w:sz w:val="20"/>
+          <w:szCs w:val="20"/>
+        </w:rPr>
+        <w:t>: Identificación Clar</w:t>
+      </w:r>
+      <w:r>
+        <w:rPr>
+          <w:rFonts w:ascii="Arial" w:eastAsiaTheme="minorHAnsi" w:hAnsi="Arial" w:cs="Arial"/>
+          <w:sz w:val="20"/>
+          <w:szCs w:val="20"/>
+        </w:rPr>
+        <w:t>a de Comodidades No Disponibles</w:t>
+      </w:r>
+    </w:p>
+    <w:p>
+      <w:pPr>
+        <w:rPr>
+          <w:rFonts w:ascii="Arial" w:eastAsiaTheme="minorHAnsi" w:hAnsi="Arial" w:cs="Arial"/>
+          <w:sz w:val="20"/>
+          <w:szCs w:val="20"/>
+        </w:rPr>
+      </w:pPr>
+      <w:r>
+        <w:rPr>
+          <w:rFonts w:ascii="Arial" w:eastAsiaTheme="minorHAnsi" w:hAnsi="Arial" w:cs="Arial"/>
+          <w:sz w:val="20"/>
+          <w:szCs w:val="20"/>
+        </w:rPr>
+        <w:t>Como: Comodidades</w:t>
+      </w:r>
+    </w:p>
+    <w:p>
+      <w:pPr>
+        <w:rPr>
+          <w:rFonts w:ascii="Arial" w:eastAsiaTheme="minorHAnsi" w:hAnsi="Arial" w:cs="Arial"/>
+          <w:sz w:val="20"/>
+          <w:szCs w:val="20"/>
+        </w:rPr>
+      </w:pPr>
+      <w:r>
+        <w:rPr>
+          <w:rFonts w:ascii="Arial" w:eastAsiaTheme="minorHAnsi" w:hAnsi="Arial" w:cs="Arial"/>
+          <w:sz w:val="20"/>
+          <w:szCs w:val="20"/>
+        </w:rPr>
+        <w:t>Quiero: que el sistema muestre de forma clara las comodidades con las que la propiedad no cuenta,</w:t>
+      </w:r>
+    </w:p>
+    <w:p>
+      <w:pPr>
+        <w:rPr>
+          <w:rFonts w:ascii="Arial" w:eastAsiaTheme="minorHAnsi" w:hAnsi="Arial" w:cs="Arial"/>
+          <w:sz w:val="20"/>
+          <w:szCs w:val="20"/>
+        </w:rPr>
+      </w:pPr>
+      <w:r>
+        <w:rPr>
+          <w:rFonts w:ascii="Arial" w:eastAsiaTheme="minorHAnsi" w:hAnsi="Arial" w:cs="Arial"/>
+          <w:sz w:val="20"/>
+          <w:szCs w:val="20"/>
+        </w:rPr>
+        <w:t>Para: evitar cualquier expectativa errónea o inconveniente al momento de mi estancia, asegurando una total transparencia.</w:t>
+      </w:r>
+    </w:p>
+    <w:p>
+      <w:pPr>
+        <w:rPr>
+          <w:rFonts w:ascii="Arial" w:eastAsiaTheme="minorHAnsi" w:hAnsi="Arial" w:cs="Arial"/>
+          <w:sz w:val="20"/>
+          <w:szCs w:val="20"/>
+        </w:rPr>
+      </w:pPr>
+    </w:p>
+    <w:p>
+      <w:pPr>
+        <w:rPr>
+          <w:rFonts w:ascii="Arial" w:eastAsiaTheme="minorHAnsi" w:hAnsi="Arial" w:cs="Arial"/>
+          <w:sz w:val="20"/>
+          <w:szCs w:val="20"/>
+        </w:rPr>
+      </w:pPr>
+      <w:r>
+        <w:rPr>
+          <w:rFonts w:ascii="Arial" w:eastAsiaTheme="minorHAnsi" w:hAnsi="Arial" w:cs="Arial"/>
+          <w:sz w:val="20"/>
+          <w:szCs w:val="20"/>
+        </w:rPr>
+        <w:t>HUBA-027</w:t>
+      </w:r>
+      <w:r>
+        <w:rPr>
+          <w:rFonts w:ascii="Arial" w:eastAsiaTheme="minorHAnsi" w:hAnsi="Arial" w:cs="Arial"/>
+          <w:sz w:val="20"/>
+          <w:szCs w:val="20"/>
+        </w:rPr>
+        <w:t xml:space="preserve">: Administración Integral de Comodidades </w:t>
+      </w:r>
+      <w:r>
+        <w:rPr>
+          <w:rFonts w:ascii="Arial" w:eastAsiaTheme="minorHAnsi" w:hAnsi="Arial" w:cs="Arial"/>
+          <w:sz w:val="20"/>
+          <w:szCs w:val="20"/>
+        </w:rPr>
+        <w:t>de la Propiedad</w:t>
+      </w:r>
+    </w:p>
+    <w:p>
+      <w:pPr>
+        <w:rPr>
+          <w:rFonts w:ascii="Arial" w:eastAsiaTheme="minorHAnsi" w:hAnsi="Arial" w:cs="Arial"/>
+          <w:sz w:val="20"/>
+          <w:szCs w:val="20"/>
+        </w:rPr>
+      </w:pPr>
+      <w:r>
+        <w:rPr>
+          <w:rFonts w:ascii="Arial" w:eastAsiaTheme="minorHAnsi" w:hAnsi="Arial" w:cs="Arial"/>
+          <w:sz w:val="20"/>
+          <w:szCs w:val="20"/>
+        </w:rPr>
+        <w:t>Como: Comodidades</w:t>
+      </w:r>
+    </w:p>
+    <w:p>
+      <w:pPr>
+        <w:rPr>
+          <w:rFonts w:ascii="Arial" w:eastAsiaTheme="minorHAnsi" w:hAnsi="Arial" w:cs="Arial"/>
+          <w:sz w:val="20"/>
+          <w:szCs w:val="20"/>
+        </w:rPr>
+      </w:pPr>
+      <w:r>
+        <w:rPr>
+          <w:rFonts w:ascii="Arial" w:eastAsiaTheme="minorHAnsi" w:hAnsi="Arial" w:cs="Arial"/>
+          <w:sz w:val="20"/>
+          <w:szCs w:val="20"/>
+        </w:rPr>
+        <w:t>Quiero: tener la capacidad de añadir nuevas comodidades, eliminar las existentes o actualizar la información de estas,</w:t>
+      </w:r>
+    </w:p>
+    <w:p>
+      <w:pPr>
+        <w:rPr>
+          <w:rFonts w:ascii="Arial" w:eastAsiaTheme="minorHAnsi" w:hAnsi="Arial" w:cs="Arial"/>
+          <w:sz w:val="20"/>
+          <w:szCs w:val="20"/>
+        </w:rPr>
+      </w:pPr>
+      <w:r>
+        <w:rPr>
+          <w:rFonts w:ascii="Arial" w:eastAsiaTheme="minorHAnsi" w:hAnsi="Arial" w:cs="Arial"/>
+          <w:sz w:val="20"/>
+          <w:szCs w:val="20"/>
+        </w:rPr>
+        <w:t>Para: mantener la lista de servicios siempre al día y así garantizar que los usuarios accedan a la información más precisa y relevante, mejorando constantemente la calidad de nuestro servicio.</w:t>
+      </w:r>
+    </w:p>
+    <w:p>
+      <w:pPr>
+        <w:rPr>
+          <w:rFonts w:ascii="Arial" w:eastAsiaTheme="minorHAnsi" w:hAnsi="Arial" w:cs="Arial"/>
+          <w:sz w:val="20"/>
+          <w:szCs w:val="20"/>
+        </w:rPr>
+      </w:pPr>
+    </w:p>
+    <w:p>
+      <w:pPr>
+        <w:rPr>
+          <w:rFonts w:ascii="Arial" w:eastAsiaTheme="minorHAnsi" w:hAnsi="Arial" w:cs="Arial"/>
+          <w:b/>
+          <w:sz w:val="20"/>
+          <w:szCs w:val="20"/>
+        </w:rPr>
+      </w:pPr>
+      <w:proofErr w:type="spellStart"/>
+      <w:r>
+        <w:rPr>
+          <w:rFonts w:ascii="Arial" w:eastAsiaTheme="minorHAnsi" w:hAnsi="Arial" w:cs="Arial"/>
+          <w:b/>
+          <w:sz w:val="20"/>
+          <w:szCs w:val="20"/>
+        </w:rPr>
+        <w:t>Tupla</w:t>
+      </w:r>
+      <w:proofErr w:type="spellEnd"/>
+      <w:r>
+        <w:rPr>
+          <w:rFonts w:ascii="Arial" w:eastAsiaTheme="minorHAnsi" w:hAnsi="Arial" w:cs="Arial"/>
+          <w:b/>
+          <w:sz w:val="20"/>
+          <w:szCs w:val="20"/>
+        </w:rPr>
+        <w:t>: Locación</w:t>
+      </w:r>
+    </w:p>
+    <w:p>
+      <w:pPr>
+        <w:rPr>
+          <w:rFonts w:ascii="Arial" w:eastAsiaTheme="minorHAnsi" w:hAnsi="Arial" w:cs="Arial"/>
+          <w:sz w:val="20"/>
+          <w:szCs w:val="20"/>
+        </w:rPr>
+      </w:pPr>
+      <w:r>
+        <w:rPr>
+          <w:rFonts w:ascii="Arial" w:eastAsiaTheme="minorHAnsi" w:hAnsi="Arial" w:cs="Arial"/>
+          <w:sz w:val="20"/>
+          <w:szCs w:val="20"/>
+        </w:rPr>
+        <w:t>HUAP-028 - Actualizar información de la locación</w:t>
+      </w:r>
+    </w:p>
+    <w:p>
+      <w:pPr>
+        <w:rPr>
+          <w:rFonts w:ascii="Arial" w:eastAsiaTheme="minorHAnsi" w:hAnsi="Arial" w:cs="Arial"/>
+          <w:sz w:val="20"/>
+          <w:szCs w:val="20"/>
+        </w:rPr>
+      </w:pPr>
+      <w:r>
+        <w:rPr>
+          <w:rFonts w:ascii="Arial" w:eastAsiaTheme="minorHAnsi" w:hAnsi="Arial" w:cs="Arial"/>
+          <w:sz w:val="20"/>
+          <w:szCs w:val="20"/>
+        </w:rPr>
+        <w:t>Cómo: Locación</w:t>
+      </w:r>
+    </w:p>
+    <w:p>
+      <w:pPr>
+        <w:rPr>
+          <w:rFonts w:ascii="Arial" w:eastAsiaTheme="minorHAnsi" w:hAnsi="Arial" w:cs="Arial"/>
+          <w:sz w:val="20"/>
+          <w:szCs w:val="20"/>
+        </w:rPr>
+      </w:pPr>
+      <w:r>
+        <w:rPr>
+          <w:rFonts w:ascii="Arial" w:eastAsiaTheme="minorHAnsi" w:hAnsi="Arial" w:cs="Arial"/>
+          <w:sz w:val="20"/>
+          <w:szCs w:val="20"/>
+        </w:rPr>
+        <w:t>Quiero: Editar mis datos como dirección, descripción, y contacto</w:t>
+      </w:r>
+    </w:p>
+    <w:p>
+      <w:pPr>
+        <w:rPr>
+          <w:rFonts w:ascii="Arial" w:eastAsiaTheme="minorHAnsi" w:hAnsi="Arial" w:cs="Arial"/>
+          <w:sz w:val="20"/>
+          <w:szCs w:val="20"/>
+        </w:rPr>
+      </w:pPr>
+      <w:r>
+        <w:rPr>
+          <w:rFonts w:ascii="Arial" w:eastAsiaTheme="minorHAnsi" w:hAnsi="Arial" w:cs="Arial"/>
+          <w:sz w:val="20"/>
+          <w:szCs w:val="20"/>
+        </w:rPr>
+        <w:t>Para: Mantener mi información actualizada y brindar datos correctos a los huéspedes</w:t>
+      </w:r>
+    </w:p>
+    <w:p>
+      <w:pPr>
+        <w:rPr>
+          <w:rFonts w:ascii="Arial" w:eastAsiaTheme="minorHAnsi" w:hAnsi="Arial" w:cs="Arial"/>
+          <w:sz w:val="20"/>
+          <w:szCs w:val="20"/>
+        </w:rPr>
+      </w:pPr>
+    </w:p>
+    <w:p>
+      <w:pPr>
+        <w:rPr>
+          <w:rFonts w:ascii="Arial" w:eastAsiaTheme="minorHAnsi" w:hAnsi="Arial" w:cs="Arial"/>
+          <w:sz w:val="20"/>
+          <w:szCs w:val="20"/>
+        </w:rPr>
+      </w:pPr>
+      <w:r>
+        <w:rPr>
+          <w:rFonts w:ascii="Arial" w:eastAsiaTheme="minorHAnsi" w:hAnsi="Arial" w:cs="Arial"/>
+          <w:sz w:val="20"/>
+          <w:szCs w:val="20"/>
+        </w:rPr>
+        <w:t>HUAP-029 - Ver historial de reservas</w:t>
+      </w:r>
+    </w:p>
+    <w:p>
+      <w:pPr>
+        <w:rPr>
+          <w:rFonts w:ascii="Arial" w:eastAsiaTheme="minorHAnsi" w:hAnsi="Arial" w:cs="Arial"/>
+          <w:sz w:val="20"/>
+          <w:szCs w:val="20"/>
+        </w:rPr>
+      </w:pPr>
+      <w:r>
+        <w:rPr>
+          <w:rFonts w:ascii="Arial" w:eastAsiaTheme="minorHAnsi" w:hAnsi="Arial" w:cs="Arial"/>
+          <w:sz w:val="20"/>
+          <w:szCs w:val="20"/>
+        </w:rPr>
+        <w:t>Cómo: Locación</w:t>
+      </w:r>
+    </w:p>
+    <w:p>
+      <w:pPr>
+        <w:rPr>
+          <w:rFonts w:ascii="Arial" w:eastAsiaTheme="minorHAnsi" w:hAnsi="Arial" w:cs="Arial"/>
+          <w:sz w:val="20"/>
+          <w:szCs w:val="20"/>
+        </w:rPr>
+      </w:pPr>
+      <w:r>
+        <w:rPr>
+          <w:rFonts w:ascii="Arial" w:eastAsiaTheme="minorHAnsi" w:hAnsi="Arial" w:cs="Arial"/>
+          <w:sz w:val="20"/>
+          <w:szCs w:val="20"/>
+        </w:rPr>
+        <w:t>Quiero: Consultar las reservas que se han realizado en mi espacio</w:t>
+      </w:r>
+    </w:p>
+    <w:p>
+      <w:pPr>
+        <w:rPr>
+          <w:rFonts w:ascii="Arial" w:eastAsiaTheme="minorHAnsi" w:hAnsi="Arial" w:cs="Arial"/>
+          <w:sz w:val="20"/>
+          <w:szCs w:val="20"/>
+        </w:rPr>
+      </w:pPr>
+      <w:r>
+        <w:rPr>
+          <w:rFonts w:ascii="Arial" w:eastAsiaTheme="minorHAnsi" w:hAnsi="Arial" w:cs="Arial"/>
+          <w:sz w:val="20"/>
+          <w:szCs w:val="20"/>
+        </w:rPr>
+        <w:t>Para: Llevar un control de los huéspedes que me han visitado</w:t>
+      </w:r>
+    </w:p>
+    <w:p>
+      <w:pPr>
+        <w:rPr>
+          <w:rFonts w:ascii="Arial" w:eastAsiaTheme="minorHAnsi" w:hAnsi="Arial" w:cs="Arial"/>
+          <w:sz w:val="20"/>
+          <w:szCs w:val="20"/>
+        </w:rPr>
+      </w:pPr>
+    </w:p>
+    <w:p>
+      <w:pPr>
+        <w:rPr>
+          <w:rFonts w:ascii="Arial" w:eastAsiaTheme="minorHAnsi" w:hAnsi="Arial" w:cs="Arial"/>
+          <w:sz w:val="20"/>
+          <w:szCs w:val="20"/>
+        </w:rPr>
+      </w:pPr>
+      <w:r>
+        <w:rPr>
+          <w:rFonts w:ascii="Arial" w:eastAsiaTheme="minorHAnsi" w:hAnsi="Arial" w:cs="Arial"/>
+          <w:sz w:val="20"/>
+          <w:szCs w:val="20"/>
+        </w:rPr>
+        <w:t xml:space="preserve">HUJM-030 - Establecer horario de </w:t>
+      </w:r>
+      <w:proofErr w:type="spellStart"/>
+      <w:r>
+        <w:rPr>
+          <w:rFonts w:ascii="Arial" w:eastAsiaTheme="minorHAnsi" w:hAnsi="Arial" w:cs="Arial"/>
+          <w:sz w:val="20"/>
+          <w:szCs w:val="20"/>
+        </w:rPr>
+        <w:t>check</w:t>
+      </w:r>
+      <w:proofErr w:type="spellEnd"/>
+      <w:r>
+        <w:rPr>
+          <w:rFonts w:ascii="Arial" w:eastAsiaTheme="minorHAnsi" w:hAnsi="Arial" w:cs="Arial"/>
+          <w:sz w:val="20"/>
+          <w:szCs w:val="20"/>
+        </w:rPr>
+        <w:t xml:space="preserve">-in y del </w:t>
+      </w:r>
+      <w:proofErr w:type="spellStart"/>
+      <w:r>
+        <w:rPr>
+          <w:rFonts w:ascii="Arial" w:eastAsiaTheme="minorHAnsi" w:hAnsi="Arial" w:cs="Arial"/>
+          <w:sz w:val="20"/>
+          <w:szCs w:val="20"/>
+        </w:rPr>
+        <w:t>check-out</w:t>
+      </w:r>
+      <w:proofErr w:type="spellEnd"/>
+    </w:p>
+    <w:p>
+      <w:pPr>
+        <w:rPr>
+          <w:rFonts w:ascii="Arial" w:eastAsiaTheme="minorHAnsi" w:hAnsi="Arial" w:cs="Arial"/>
+          <w:sz w:val="20"/>
+          <w:szCs w:val="20"/>
+        </w:rPr>
+      </w:pPr>
+      <w:r>
+        <w:rPr>
+          <w:rFonts w:ascii="Arial" w:eastAsiaTheme="minorHAnsi" w:hAnsi="Arial" w:cs="Arial"/>
+          <w:sz w:val="20"/>
+          <w:szCs w:val="20"/>
+        </w:rPr>
+        <w:t>Cómo: Locación</w:t>
+      </w:r>
+    </w:p>
+    <w:p>
+      <w:pPr>
+        <w:rPr>
+          <w:rFonts w:ascii="Arial" w:eastAsiaTheme="minorHAnsi" w:hAnsi="Arial" w:cs="Arial"/>
+          <w:sz w:val="20"/>
+          <w:szCs w:val="20"/>
+        </w:rPr>
+      </w:pPr>
+      <w:r>
+        <w:rPr>
+          <w:rFonts w:ascii="Arial" w:eastAsiaTheme="minorHAnsi" w:hAnsi="Arial" w:cs="Arial"/>
+          <w:sz w:val="20"/>
+          <w:szCs w:val="20"/>
+        </w:rPr>
+        <w:t>Quiero: Definir un horario disponible para la llegada y salida de los huéspedes</w:t>
+      </w:r>
+    </w:p>
+    <w:p>
+      <w:pPr>
+        <w:rPr>
+          <w:rFonts w:ascii="Arial" w:eastAsiaTheme="minorHAnsi" w:hAnsi="Arial" w:cs="Arial"/>
+          <w:sz w:val="20"/>
+          <w:szCs w:val="20"/>
+        </w:rPr>
+      </w:pPr>
+      <w:r>
+        <w:rPr>
+          <w:rFonts w:ascii="Arial" w:eastAsiaTheme="minorHAnsi" w:hAnsi="Arial" w:cs="Arial"/>
+          <w:sz w:val="20"/>
+          <w:szCs w:val="20"/>
+        </w:rPr>
+        <w:t>Para: Asegurar que las estancias se organicen de forma eficiente y sin conflictos</w:t>
+      </w:r>
+    </w:p>
+    <w:p>
+      <w:pPr>
+        <w:rPr>
+          <w:rFonts w:ascii="Arial" w:eastAsiaTheme="minorHAnsi" w:hAnsi="Arial" w:cs="Arial"/>
+          <w:sz w:val="20"/>
+          <w:szCs w:val="20"/>
+        </w:rPr>
+      </w:pPr>
+    </w:p>
+    <w:p>
+      <w:pPr>
+        <w:rPr>
+          <w:rFonts w:ascii="Arial" w:eastAsiaTheme="minorHAnsi" w:hAnsi="Arial" w:cs="Arial"/>
+          <w:b/>
+          <w:sz w:val="20"/>
+          <w:szCs w:val="20"/>
+        </w:rPr>
+      </w:pPr>
+      <w:proofErr w:type="spellStart"/>
+      <w:r>
+        <w:rPr>
+          <w:rFonts w:ascii="Arial" w:eastAsiaTheme="minorHAnsi" w:hAnsi="Arial" w:cs="Arial"/>
+          <w:b/>
+          <w:sz w:val="20"/>
+          <w:szCs w:val="20"/>
+        </w:rPr>
+        <w:lastRenderedPageBreak/>
+        <w:t>Tupla</w:t>
+      </w:r>
+      <w:proofErr w:type="spellEnd"/>
+      <w:r>
+        <w:rPr>
+          <w:rFonts w:ascii="Arial" w:eastAsiaTheme="minorHAnsi" w:hAnsi="Arial" w:cs="Arial"/>
+          <w:b/>
+          <w:sz w:val="20"/>
+          <w:szCs w:val="20"/>
+        </w:rPr>
+        <w:t>: Usuario</w:t>
+      </w:r>
+    </w:p>
+    <w:p>
+      <w:pPr>
+        <w:spacing w:before="100" w:beforeAutospacing="1" w:after="100" w:afterAutospacing="1" w:line="240" w:lineRule="auto"/>
+        <w:rPr>
+          <w:rFonts w:ascii="Times New Roman" w:eastAsia="Times New Roman" w:hAnsi="Times New Roman" w:cs="Times New Roman"/>
+          <w:sz w:val="24"/>
+          <w:szCs w:val="24"/>
+          <w:lang w:eastAsia="es-GT"/>
+        </w:rPr>
+      </w:pPr>
+      <w:r>
+        <w:rPr>
+          <w:rFonts w:ascii="Times New Roman" w:eastAsia="Times New Roman" w:hAnsi="Times New Roman" w:cs="Times New Roman"/>
+          <w:bCs/>
+          <w:sz w:val="24"/>
+          <w:szCs w:val="24"/>
+          <w:lang w:eastAsia="es-GT"/>
+        </w:rPr>
+        <w:t>HUKC-031</w:t>
+      </w:r>
+      <w:r>
+        <w:rPr>
+          <w:rFonts w:ascii="Times New Roman" w:eastAsia="Times New Roman" w:hAnsi="Times New Roman" w:cs="Times New Roman"/>
+          <w:b/>
+          <w:bCs/>
+          <w:sz w:val="24"/>
+          <w:szCs w:val="24"/>
+          <w:lang w:eastAsia="es-GT"/>
+        </w:rPr>
+        <w:t xml:space="preserve"> Registro de Nuevo Usuario</w:t>
+      </w:r>
+    </w:p>
+    <w:p>
+      <w:pPr>
+        <w:spacing w:before="100" w:beforeAutospacing="1" w:after="100" w:afterAutospacing="1" w:line="240" w:lineRule="auto"/>
+        <w:rPr>
+          <w:rFonts w:ascii="Times New Roman" w:eastAsia="Times New Roman" w:hAnsi="Times New Roman" w:cs="Times New Roman"/>
+          <w:sz w:val="24"/>
+          <w:szCs w:val="24"/>
+          <w:lang w:eastAsia="es-GT"/>
+        </w:rPr>
+      </w:pPr>
+      <w:r>
+        <w:rPr>
+          <w:rFonts w:ascii="Times New Roman" w:eastAsia="Times New Roman" w:hAnsi="Times New Roman" w:cs="Times New Roman"/>
+          <w:sz w:val="24"/>
+          <w:szCs w:val="24"/>
+          <w:lang w:eastAsia="es-GT"/>
+        </w:rPr>
+        <w:t>Como: Un nuevo usuario (anfitrión o invitado) Quiero: Registrarme en el sistema proporcionando mi nombre, correo, teléfono, fecha de nacimiento y tipo de usuario (anfitrión o invitado) Para: Poder utilizar los servicios de la plataforma, ya sea para ofrecer propiedades o para reservarlas.</w:t>
+      </w:r>
+    </w:p>
+    <w:p>
+      <w:pPr>
+        <w:spacing w:before="100" w:beforeAutospacing="1" w:after="100" w:afterAutospacing="1" w:line="240" w:lineRule="auto"/>
+        <w:rPr>
+          <w:rFonts w:ascii="Times New Roman" w:eastAsia="Times New Roman" w:hAnsi="Times New Roman" w:cs="Times New Roman"/>
+          <w:sz w:val="24"/>
+          <w:szCs w:val="24"/>
+          <w:lang w:eastAsia="es-GT"/>
+        </w:rPr>
+      </w:pPr>
+    </w:p>
+    <w:p>
+      <w:pPr>
+        <w:spacing w:before="100" w:beforeAutospacing="1" w:after="100" w:afterAutospacing="1" w:line="240" w:lineRule="auto"/>
+        <w:rPr>
+          <w:rFonts w:ascii="Times New Roman" w:eastAsia="Times New Roman" w:hAnsi="Times New Roman" w:cs="Times New Roman"/>
+          <w:sz w:val="24"/>
+          <w:szCs w:val="24"/>
+          <w:lang w:eastAsia="es-GT"/>
+        </w:rPr>
+      </w:pPr>
+      <w:r>
+        <w:rPr>
+          <w:rFonts w:ascii="Times New Roman" w:eastAsia="Times New Roman" w:hAnsi="Times New Roman" w:cs="Times New Roman"/>
+          <w:sz w:val="24"/>
+          <w:szCs w:val="24"/>
+          <w:lang w:eastAsia="es-GT"/>
+        </w:rPr>
+        <w:t>HUKC-032</w:t>
+      </w:r>
+      <w:r>
+        <w:rPr>
+          <w:rFonts w:ascii="Times New Roman" w:eastAsia="Times New Roman" w:hAnsi="Times New Roman" w:cs="Times New Roman"/>
+          <w:b/>
+          <w:bCs/>
+          <w:sz w:val="24"/>
+          <w:szCs w:val="24"/>
+          <w:lang w:eastAsia="es-GT"/>
+        </w:rPr>
+        <w:t xml:space="preserve"> Edición de Perfil de Usuario</w:t>
+      </w:r>
+    </w:p>
+    <w:p>
+      <w:pPr>
+        <w:spacing w:before="100" w:beforeAutospacing="1" w:after="100" w:afterAutospacing="1" w:line="240" w:lineRule="auto"/>
+        <w:rPr>
+          <w:rFonts w:ascii="Times New Roman" w:eastAsia="Times New Roman" w:hAnsi="Times New Roman" w:cs="Times New Roman"/>
+          <w:sz w:val="24"/>
+          <w:szCs w:val="24"/>
+          <w:lang w:eastAsia="es-GT"/>
+        </w:rPr>
+      </w:pPr>
+      <w:r>
+        <w:rPr>
+          <w:rFonts w:ascii="Times New Roman" w:eastAsia="Times New Roman" w:hAnsi="Times New Roman" w:cs="Times New Roman"/>
+          <w:sz w:val="24"/>
+          <w:szCs w:val="24"/>
+          <w:lang w:eastAsia="es-GT"/>
+        </w:rPr>
+        <w:t>Como: Un usuario registrado Quiero: Poder editar mi nombre, correo, teléfono, fecha de nacimiento, tipo de usuario y subir imágenes a mi perfil Para: Mantener mi información actualizada y personalizada en la plataforma.</w:t>
+      </w:r>
+    </w:p>
+    <w:p>
+      <w:pPr>
+        <w:spacing w:before="100" w:beforeAutospacing="1" w:after="100" w:afterAutospacing="1" w:line="240" w:lineRule="auto"/>
+        <w:rPr>
+          <w:rFonts w:ascii="Times New Roman" w:eastAsia="Times New Roman" w:hAnsi="Times New Roman" w:cs="Times New Roman"/>
+          <w:sz w:val="24"/>
+          <w:szCs w:val="24"/>
+          <w:lang w:eastAsia="es-GT"/>
+        </w:rPr>
+      </w:pPr>
+    </w:p>
+    <w:p>
+      <w:pPr>
+        <w:spacing w:before="100" w:beforeAutospacing="1" w:after="100" w:afterAutospacing="1" w:line="240" w:lineRule="auto"/>
+        <w:rPr>
+          <w:rFonts w:ascii="Times New Roman" w:eastAsia="Times New Roman" w:hAnsi="Times New Roman" w:cs="Times New Roman"/>
+          <w:sz w:val="24"/>
+          <w:szCs w:val="24"/>
+          <w:lang w:eastAsia="es-GT"/>
+        </w:rPr>
+      </w:pPr>
+      <w:r>
+        <w:rPr>
+          <w:rFonts w:ascii="Times New Roman" w:eastAsia="Times New Roman" w:hAnsi="Times New Roman" w:cs="Times New Roman"/>
+          <w:sz w:val="24"/>
+          <w:szCs w:val="24"/>
+          <w:lang w:eastAsia="es-GT"/>
+        </w:rPr>
+        <w:t>HUKC-003</w:t>
+      </w:r>
+      <w:r>
+        <w:rPr>
+          <w:rFonts w:ascii="Times New Roman" w:eastAsia="Times New Roman" w:hAnsi="Times New Roman" w:cs="Times New Roman"/>
+          <w:b/>
+          <w:bCs/>
+          <w:sz w:val="24"/>
+          <w:szCs w:val="24"/>
+          <w:lang w:eastAsia="es-GT"/>
+        </w:rPr>
+        <w:t xml:space="preserve"> Visualización de Perfil de Usuario</w:t>
+      </w:r>
+    </w:p>
+    <w:p>
+      <w:pPr>
+        <w:spacing w:before="100" w:beforeAutospacing="1" w:after="100" w:afterAutospacing="1" w:line="240" w:lineRule="auto"/>
+        <w:rPr>
+          <w:rFonts w:ascii="Times New Roman" w:eastAsia="Times New Roman" w:hAnsi="Times New Roman" w:cs="Times New Roman"/>
+          <w:sz w:val="24"/>
+          <w:szCs w:val="24"/>
+          <w:lang w:eastAsia="es-GT"/>
+        </w:rPr>
+      </w:pPr>
+      <w:r>
+        <w:rPr>
+          <w:rFonts w:ascii="Times New Roman" w:eastAsia="Times New Roman" w:hAnsi="Times New Roman" w:cs="Times New Roman"/>
+          <w:sz w:val="24"/>
+          <w:szCs w:val="24"/>
+          <w:lang w:eastAsia="es-GT"/>
+        </w:rPr>
+        <w:t>Como: Un usuario (o un empleado del área con permisos) Quiero: Poder ver el perfil de un usuario, incluyendo su nombre, correo, teléfono, fecha de nacimiento, tipo de usuario y sus imágenes Para: Obtener información relevante sobre un usuario específico en la plataforma.</w:t>
+      </w:r>
+    </w:p>
+    <w:p>
+      <w:pPr>
+        <w:spacing w:before="100" w:beforeAutospacing="1" w:after="100" w:afterAutospacing="1" w:line="240" w:lineRule="auto"/>
+        <w:rPr>
+          <w:rFonts w:ascii="Times New Roman" w:eastAsia="Times New Roman" w:hAnsi="Times New Roman" w:cs="Times New Roman"/>
+          <w:sz w:val="24"/>
+          <w:szCs w:val="24"/>
+          <w:lang w:eastAsia="es-GT"/>
+        </w:rPr>
+      </w:pPr>
+    </w:p>
+    <w:p>
+      <w:pPr>
+        <w:spacing w:before="100" w:beforeAutospacing="1" w:after="100" w:afterAutospacing="1" w:line="240" w:lineRule="auto"/>
+        <w:jc w:val="center"/>
+        <w:rPr>
+          <w:rFonts w:ascii="Times New Roman" w:eastAsia="Times New Roman" w:hAnsi="Times New Roman" w:cs="Times New Roman"/>
+          <w:b/>
+          <w:sz w:val="24"/>
+          <w:szCs w:val="24"/>
+          <w:lang w:eastAsia="es-GT"/>
+        </w:rPr>
+      </w:pPr>
+    </w:p>
+    <w:p>
+      <w:pPr>
+        <w:spacing w:before="100" w:beforeAutospacing="1" w:after="100" w:afterAutospacing="1" w:line="240" w:lineRule="auto"/>
+        <w:jc w:val="center"/>
+        <w:rPr>
+          <w:rFonts w:ascii="Times New Roman" w:eastAsia="Times New Roman" w:hAnsi="Times New Roman" w:cs="Times New Roman"/>
+          <w:b/>
+          <w:sz w:val="24"/>
+          <w:szCs w:val="24"/>
+          <w:lang w:eastAsia="es-GT"/>
+        </w:rPr>
+      </w:pPr>
+    </w:p>
+    <w:p>
+      <w:pPr>
+        <w:spacing w:before="100" w:beforeAutospacing="1" w:after="100" w:afterAutospacing="1" w:line="240" w:lineRule="auto"/>
+        <w:jc w:val="center"/>
+        <w:rPr>
+          <w:rFonts w:ascii="Times New Roman" w:eastAsia="Times New Roman" w:hAnsi="Times New Roman" w:cs="Times New Roman"/>
+          <w:b/>
+          <w:sz w:val="24"/>
+          <w:szCs w:val="24"/>
+          <w:lang w:eastAsia="es-GT"/>
+        </w:rPr>
+      </w:pPr>
+    </w:p>
+    <w:p>
+      <w:pPr>
+        <w:spacing w:before="100" w:beforeAutospacing="1" w:after="100" w:afterAutospacing="1" w:line="240" w:lineRule="auto"/>
+        <w:jc w:val="center"/>
+        <w:rPr>
+          <w:rFonts w:ascii="Times New Roman" w:eastAsia="Times New Roman" w:hAnsi="Times New Roman" w:cs="Times New Roman"/>
+          <w:b/>
+          <w:sz w:val="24"/>
+          <w:szCs w:val="24"/>
+          <w:lang w:eastAsia="es-GT"/>
+        </w:rPr>
+      </w:pPr>
+    </w:p>
+    <w:p>
+      <w:pPr>
+        <w:spacing w:before="100" w:beforeAutospacing="1" w:after="100" w:afterAutospacing="1" w:line="240" w:lineRule="auto"/>
+        <w:jc w:val="center"/>
+        <w:rPr>
+          <w:rFonts w:ascii="Times New Roman" w:eastAsia="Times New Roman" w:hAnsi="Times New Roman" w:cs="Times New Roman"/>
+          <w:b/>
+          <w:sz w:val="24"/>
+          <w:szCs w:val="24"/>
+          <w:lang w:eastAsia="es-GT"/>
+        </w:rPr>
+      </w:pPr>
+    </w:p>
+    <w:p>
+      <w:pPr>
+        <w:spacing w:before="100" w:beforeAutospacing="1" w:after="100" w:afterAutospacing="1" w:line="240" w:lineRule="auto"/>
+        <w:jc w:val="center"/>
+        <w:rPr>
+          <w:rFonts w:ascii="Times New Roman" w:eastAsia="Times New Roman" w:hAnsi="Times New Roman" w:cs="Times New Roman"/>
+          <w:b/>
+          <w:sz w:val="24"/>
+          <w:szCs w:val="24"/>
+          <w:lang w:eastAsia="es-GT"/>
+        </w:rPr>
+      </w:pPr>
+    </w:p>
+    <w:p>
+      <w:pPr>
+        <w:spacing w:before="100" w:beforeAutospacing="1" w:after="100" w:afterAutospacing="1" w:line="240" w:lineRule="auto"/>
+        <w:jc w:val="center"/>
+        <w:rPr>
+          <w:rFonts w:ascii="Times New Roman" w:eastAsia="Times New Roman" w:hAnsi="Times New Roman" w:cs="Times New Roman"/>
+          <w:b/>
+          <w:sz w:val="24"/>
+          <w:szCs w:val="24"/>
+          <w:lang w:eastAsia="es-GT"/>
+        </w:rPr>
+      </w:pPr>
+    </w:p>
+    <w:p>
+      <w:pPr>
+        <w:spacing w:before="100" w:beforeAutospacing="1" w:after="100" w:afterAutospacing="1" w:line="240" w:lineRule="auto"/>
+        <w:jc w:val="center"/>
+        <w:rPr>
+          <w:rFonts w:ascii="Times New Roman" w:eastAsia="Times New Roman" w:hAnsi="Times New Roman" w:cs="Times New Roman"/>
+          <w:b/>
+          <w:sz w:val="24"/>
+          <w:szCs w:val="24"/>
+          <w:lang w:eastAsia="es-GT"/>
+        </w:rPr>
+      </w:pPr>
+    </w:p>
+    <w:p>
+      <w:pPr>
+        <w:spacing w:before="100" w:beforeAutospacing="1" w:after="100" w:afterAutospacing="1" w:line="240" w:lineRule="auto"/>
+        <w:jc w:val="center"/>
+        <w:rPr>
+          <w:rFonts w:ascii="Times New Roman" w:eastAsia="Times New Roman" w:hAnsi="Times New Roman" w:cs="Times New Roman"/>
+          <w:b/>
+          <w:sz w:val="24"/>
+          <w:szCs w:val="24"/>
+          <w:lang w:eastAsia="es-GT"/>
+        </w:rPr>
+      </w:pPr>
+    </w:p>
+    <w:p>
+      <w:pPr>
+        <w:spacing w:before="100" w:beforeAutospacing="1" w:after="100" w:afterAutospacing="1" w:line="240" w:lineRule="auto"/>
+        <w:jc w:val="center"/>
+        <w:rPr>
+          <w:rFonts w:ascii="Times New Roman" w:eastAsia="Times New Roman" w:hAnsi="Times New Roman" w:cs="Times New Roman"/>
+          <w:b/>
+          <w:sz w:val="24"/>
+          <w:szCs w:val="24"/>
+          <w:lang w:eastAsia="es-GT"/>
+        </w:rPr>
+      </w:pPr>
+    </w:p>
+    <w:p>
+      <w:pPr>
+        <w:spacing w:before="100" w:beforeAutospacing="1" w:after="100" w:afterAutospacing="1" w:line="240" w:lineRule="auto"/>
+        <w:jc w:val="center"/>
+        <w:rPr>
+          <w:rFonts w:ascii="Times New Roman" w:eastAsia="Times New Roman" w:hAnsi="Times New Roman" w:cs="Times New Roman"/>
+          <w:b/>
+          <w:sz w:val="24"/>
+          <w:szCs w:val="24"/>
+          <w:lang w:eastAsia="es-GT"/>
+        </w:rPr>
+      </w:pPr>
+    </w:p>
+    <w:p>
+      <w:pPr>
+        <w:spacing w:before="100" w:beforeAutospacing="1" w:after="100" w:afterAutospacing="1" w:line="240" w:lineRule="auto"/>
+        <w:jc w:val="center"/>
+        <w:rPr>
+          <w:rFonts w:ascii="Times New Roman" w:eastAsia="Times New Roman" w:hAnsi="Times New Roman" w:cs="Times New Roman"/>
+          <w:b/>
+          <w:sz w:val="24"/>
+          <w:szCs w:val="24"/>
+          <w:lang w:eastAsia="es-GT"/>
+        </w:rPr>
+      </w:pPr>
+    </w:p>
+    <w:p>
+      <w:pPr>
+        <w:spacing w:before="100" w:beforeAutospacing="1" w:after="100" w:afterAutospacing="1" w:line="240" w:lineRule="auto"/>
+        <w:jc w:val="center"/>
+        <w:rPr>
+          <w:rFonts w:ascii="Times New Roman" w:eastAsia="Times New Roman" w:hAnsi="Times New Roman" w:cs="Times New Roman"/>
+          <w:b/>
+          <w:sz w:val="24"/>
+          <w:szCs w:val="24"/>
+          <w:lang w:eastAsia="es-GT"/>
+        </w:rPr>
+      </w:pPr>
+    </w:p>
+    <w:p>
+      <w:pPr>
+        <w:spacing w:before="100" w:beforeAutospacing="1" w:after="100" w:afterAutospacing="1" w:line="240" w:lineRule="auto"/>
+        <w:jc w:val="center"/>
+        <w:rPr>
+          <w:rFonts w:ascii="Times New Roman" w:eastAsia="Times New Roman" w:hAnsi="Times New Roman" w:cs="Times New Roman"/>
+          <w:b/>
+          <w:sz w:val="24"/>
+          <w:szCs w:val="24"/>
+          <w:lang w:eastAsia="es-GT"/>
+        </w:rPr>
+      </w:pPr>
+      <w:r>
+        <w:rPr>
+          <w:rFonts w:ascii="Times New Roman" w:eastAsia="Times New Roman" w:hAnsi="Times New Roman" w:cs="Times New Roman"/>
+          <w:b/>
+          <w:sz w:val="24"/>
+          <w:szCs w:val="24"/>
+          <w:lang w:eastAsia="es-GT"/>
+        </w:rPr>
+        <w:lastRenderedPageBreak/>
+        <w:t>DIAGRAMA MODELO DE ENTIDAD</w:t>
+      </w:r>
+    </w:p>
+    <w:p>
+      <w:pPr>
+        <w:rPr>
+          <w:rFonts w:ascii="Arial" w:eastAsiaTheme="minorHAnsi" w:hAnsi="Arial" w:cs="Arial"/>
+          <w:b/>
+          <w:sz w:val="20"/>
+          <w:szCs w:val="20"/>
+        </w:rPr>
+      </w:pPr>
+      <w:r>
+        <w:rPr>
+          <w:rFonts w:ascii="Times New Roman" w:eastAsia="Times New Roman" w:hAnsi="Times New Roman" w:cs="Times New Roman"/>
+          <w:b/>
+          <w:noProof/>
+          <w:sz w:val="24"/>
+          <w:szCs w:val="24"/>
+          <w:lang w:eastAsia="es-GT"/>
+        </w:rPr>
+        <w:drawing>
+          <wp:anchor distT="0" distB="0" distL="114300" distR="114300" simplePos="0" relativeHeight="251658240" behindDoc="0" locked="0" layoutInCell="1" allowOverlap="1" wp14:anchorId="0E47A514" wp14:editId="3CF52734">
+            <wp:simplePos x="0" y="0"/>
+            <wp:positionH relativeFrom="margin">
+              <wp:align>right</wp:align>
+            </wp:positionH>
+            <wp:positionV relativeFrom="paragraph">
+              <wp:posOffset>147933</wp:posOffset>
+            </wp:positionV>
+            <wp:extent cx="6858000" cy="4812030"/>
+            <wp:effectExtent l="0" t="0" r="0" b="7620"/>
+            <wp:wrapNone/>
+            <wp:docPr id="1" name="Imagen 1" descr="C:\Users\Informatica\Downloads\Diagrama Modelo de entidad.drawio.png"/>
+            <wp:cNvGraphicFramePr>
+              <a:graphicFrameLocks xmlns:a="http://schemas.openxmlformats.org/drawingml/2006/main" noChangeAspect="1"/>
+            </wp:cNvGraphicFramePr>
+            <a:graphic xmlns:a="http://schemas.openxmlformats.org/drawingml/2006/main">
+              <a:graphicData uri="http://schemas.openxmlformats.org/drawingml/2006/picture">
+                <pic:pic xmlns:pic="http://schemas.openxmlformats.org/drawingml/2006/picture">
+                  <pic:nvPicPr>
+                    <pic:cNvPr id="0" name="Picture 1" descr="C:\Users\Informatica\Downloads\Diagrama Modelo de entidad.drawio.png"/>
+                    <pic:cNvPicPr>
+                      <a:picLocks noChangeAspect="1" noChangeArrowheads="1"/>
+                    </pic:cNvPicPr>
+                  </pic:nvPicPr>
+                  <pic:blipFill>
+                    <a:blip r:embed="rId5">
+                      <a:extLst>
+                        <a:ext uri="{28A0092B-C50C-407E-A947-70E740481C1C}">
+                          <a14:useLocalDpi xmlns:a14="http://schemas.microsoft.com/office/drawing/2010/main" val="0"/>
+                        </a:ext>
+                      </a:extLst>
+                    </a:blip>
+                    <a:srcRect/>
+                    <a:stretch>
+                      <a:fillRect/>
+                    </a:stretch>
+                  </pic:blipFill>
+                  <pic:spPr bwMode="auto">
+                    <a:xfrm>
+                      <a:off x="0" y="0"/>
+                      <a:ext cx="6858000" cy="4812030"/>
+                    </a:xfrm>
+                    <a:prstGeom prst="rect">
+                      <a:avLst/>
+                    </a:prstGeom>
+                    <a:noFill/>
+                    <a:ln>
+                      <a:noFill/>
+                    </a:ln>
+                  </pic:spPr>
+                </pic:pic>
+              </a:graphicData>
+            </a:graphic>
+            <wp14:sizeRelH relativeFrom="page">
+              <wp14:pctWidth>0</wp14:pctWidth>
+            </wp14:sizeRelH>
+            <wp14:sizeRelV relativeFrom="page">
+              <wp14:pctHeight>0</wp14:pctHeight>
+            </wp14:sizeRelV>
+          </wp:anchor>
+        </w:drawing>
+      </w:r>
+    </w:p>
+    <w:p>
+      <w:pPr>
+        <w:rPr>
+          <w:rFonts w:ascii="Arial" w:eastAsiaTheme="minorHAnsi" w:hAnsi="Arial" w:cs="Arial"/>
+          <w:b/>
+          <w:sz w:val="20"/>
+          <w:szCs w:val="20"/>
+        </w:rPr>
+      </w:pPr>
+    </w:p>
+    <w:p>
+      <w:pPr>
+        <w:rPr>
+          <w:rFonts w:ascii="Arial" w:eastAsiaTheme="minorHAnsi" w:hAnsi="Arial" w:cs="Arial"/>
+          <w:b/>
+          <w:sz w:val="20"/>
+          <w:szCs w:val="20"/>
+        </w:rPr>
+      </w:pPr>
+    </w:p>
+    <w:p>
+      <w:pPr>
+        <w:rPr>
+          <w:rFonts w:ascii="Arial" w:eastAsiaTheme="minorHAnsi" w:hAnsi="Arial" w:cs="Arial"/>
+          <w:b/>
+          <w:sz w:val="20"/>
+          <w:szCs w:val="20"/>
+        </w:rPr>
+      </w:pPr>
+    </w:p>
+    <w:p>
+      <w:pPr>
+        <w:rPr>
+          <w:rFonts w:ascii="Arial" w:eastAsiaTheme="minorHAnsi" w:hAnsi="Arial" w:cs="Arial"/>
+          <w:b/>
+          <w:sz w:val="20"/>
+          <w:szCs w:val="20"/>
+        </w:rPr>
+      </w:pPr>
+    </w:p>
+    <w:p>
+      <w:pPr>
+        <w:rPr>
+          <w:rFonts w:ascii="Arial" w:eastAsiaTheme="minorHAnsi" w:hAnsi="Arial" w:cs="Arial"/>
+          <w:b/>
+          <w:sz w:val="20"/>
+          <w:szCs w:val="20"/>
+        </w:rPr>
+      </w:pPr>
+      <w:bookmarkStart w:id="0" w:name="_GoBack"/>
+      <w:bookmarkEnd w:id="0"/>
+    </w:p>
+    <w:p>
+      <w:pPr>
+        <w:rPr>
+          <w:rFonts w:ascii="Arial" w:eastAsiaTheme="minorHAnsi" w:hAnsi="Arial" w:cs="Arial"/>
+          <w:b/>
+          <w:sz w:val="20"/>
+          <w:szCs w:val="20"/>
+        </w:rPr>
+      </w:pPr>
+    </w:p>
+    <w:p>
+      <w:pPr>
+        <w:rPr>
+          <w:rFonts w:ascii="Arial" w:eastAsiaTheme="minorHAnsi" w:hAnsi="Arial" w:cs="Arial"/>
+          <w:b/>
+          <w:sz w:val="20"/>
+          <w:szCs w:val="20"/>
+        </w:rPr>
+      </w:pPr>
+    </w:p>
+    <w:p>
+      <w:pPr>
+        <w:rPr>
+          <w:rFonts w:ascii="Arial" w:eastAsiaTheme="minorHAnsi" w:hAnsi="Arial" w:cs="Arial"/>
+          <w:b/>
+          <w:sz w:val="20"/>
+          <w:szCs w:val="20"/>
+        </w:rPr>
+      </w:pPr>
+    </w:p>
+    <w:p>
+      <w:pPr>
+        <w:rPr>
+          <w:rFonts w:ascii="Arial" w:eastAsiaTheme="minorHAnsi" w:hAnsi="Arial" w:cs="Arial"/>
+          <w:b/>
+          <w:sz w:val="20"/>
+          <w:szCs w:val="20"/>
+        </w:rPr>
+      </w:pPr>
+    </w:p>
+    <w:p>
+      <w:pPr>
+        <w:rPr>
+          <w:rFonts w:ascii="Arial" w:eastAsiaTheme="minorHAnsi" w:hAnsi="Arial" w:cs="Arial"/>
+          <w:b/>
+          <w:sz w:val="20"/>
+          <w:szCs w:val="20"/>
+        </w:rPr>
+      </w:pPr>
+    </w:p>
+    <w:p>
+      <w:pPr>
+        <w:rPr>
+          <w:rFonts w:ascii="Arial" w:eastAsiaTheme="minorHAnsi" w:hAnsi="Arial" w:cs="Arial"/>
+          <w:b/>
+          <w:sz w:val="20"/>
+          <w:szCs w:val="20"/>
+        </w:rPr>
+      </w:pPr>
+    </w:p>
+    <w:p>
+      <w:pPr>
+        <w:rPr>
+          <w:rFonts w:ascii="Arial" w:eastAsiaTheme="minorHAnsi" w:hAnsi="Arial" w:cs="Arial"/>
+          <w:b/>
+          <w:sz w:val="20"/>
+          <w:szCs w:val="20"/>
+        </w:rPr>
+      </w:pPr>
+    </w:p>
+    <w:p>
+      <w:pPr>
+        <w:rPr>
+          <w:rFonts w:ascii="Arial" w:eastAsiaTheme="minorHAnsi" w:hAnsi="Arial" w:cs="Arial"/>
+          <w:b/>
+          <w:sz w:val="20"/>
+          <w:szCs w:val="20"/>
+        </w:rPr>
+      </w:pPr>
+    </w:p>
+    <w:p>
+      <w:pPr>
+        <w:rPr>
+          <w:rFonts w:ascii="Arial" w:eastAsiaTheme="minorHAnsi" w:hAnsi="Arial" w:cs="Arial"/>
+          <w:b/>
+          <w:sz w:val="20"/>
+          <w:szCs w:val="20"/>
+        </w:rPr>
+      </w:pPr>
+    </w:p>
+    <w:p>
+      <w:pPr>
+        <w:rPr>
+          <w:rFonts w:ascii="Arial" w:eastAsiaTheme="minorHAnsi" w:hAnsi="Arial" w:cs="Arial"/>
+          <w:b/>
+          <w:sz w:val="20"/>
+          <w:szCs w:val="20"/>
+        </w:rPr>
+      </w:pPr>
+    </w:p>
+    <w:p>
+      <w:pPr>
+        <w:rPr>
+          <w:rFonts w:ascii="Arial" w:eastAsiaTheme="minorHAnsi" w:hAnsi="Arial" w:cs="Arial"/>
+          <w:b/>
+          <w:sz w:val="20"/>
+          <w:szCs w:val="20"/>
+        </w:rPr>
+      </w:pPr>
+    </w:p>
+    <w:p>
+      <w:pPr>
+        <w:rPr>
+          <w:rFonts w:ascii="Arial" w:eastAsiaTheme="minorHAnsi" w:hAnsi="Arial" w:cs="Arial"/>
+          <w:b/>
+          <w:sz w:val="20"/>
+          <w:szCs w:val="20"/>
         </w:rPr>
       </w:pPr>
     </w:p>
@@ -3232,6 +6066,44 @@
     <w:basedOn w:val="Fuentedeprrafopredeter"/>
     <w:rsid w:val="006E1988"/>
   </w:style>
+  <w:style w:type="paragraph" w:styleId="NormalWeb">
+    <w:name w:val="Normal (Web)"/>
+    <w:basedOn w:val="Normal"/>
+    <w:uiPriority w:val="99"/>
+    <w:semiHidden/>
+    <w:unhideWhenUsed/>
+    <w:rsid w:val="00B952EC"/>
+    <w:pPr>
+      <w:spacing w:before="100" w:beforeAutospacing="1" w:after="100" w:afterAutospacing="1" w:line="240" w:lineRule="auto"/>
+    </w:pPr>
+    <w:rPr>
+      <w:rFonts w:ascii="Times New Roman" w:eastAsia="Times New Roman" w:hAnsi="Times New Roman" w:cs="Times New Roman"/>
+      <w:sz w:val="24"/>
+      <w:szCs w:val="24"/>
+      <w:lang w:eastAsia="es-GT"/>
+    </w:rPr>
+  </w:style>
+  <w:style w:type="character" w:customStyle="1" w:styleId="cf01">
+    <w:name w:val="cf01"/>
+    <w:basedOn w:val="Fuentedeprrafopredeter"/>
+    <w:rsid w:val="00B952EC"/>
+    <w:rPr>
+      <w:rFonts w:ascii="Consolas" w:hAnsi="Consolas" w:hint="default"/>
+      <w:sz w:val="22"/>
+      <w:szCs w:val="22"/>
+    </w:rPr>
+  </w:style>
+  <w:style w:type="character" w:styleId="Textoennegrita">
+    <w:name w:val="Strong"/>
+    <w:basedOn w:val="Fuentedeprrafopredeter"/>
+    <w:uiPriority w:val="22"/>
+    <w:qFormat/>
+    <w:rsid w:val="0078207B"/>
+    <w:rPr>
+      <w:b/>
+      <w:bCs/>
+    </w:rPr>
+  </w:style>
 </w:styles>
 </file>
 

</xml_diff>

<commit_message>
add: Se agrego imagen del modelo entidad relacion al archivo Peaceathome.docx dentro de la rama jcano-2024386 dentro de la rama jcano-2024386
</commit_message>
<xml_diff>
--- a/Peaceathome.docx
+++ b/Peaceathome.docx
@@ -814,7 +814,23 @@
                 <w:sz w:val="24"/>
                 <w:lang w:val="es-ES"/>
               </w:rPr>
-              <w:t xml:space="preserve"> Efraín </w:t>
+              <w:t xml:space="preserve"> </w:t>
+            </w:r>
+            <w:r>
+              <w:rPr>
+                <w:rFonts w:ascii="Arial" w:eastAsiaTheme="minorHAnsi" w:hAnsi="Arial" w:cs="Arial"/>
+                <w:sz w:val="24"/>
+                <w:lang w:val="es-ES"/>
+              </w:rPr>
+              <w:t>Efraín</w:t>
+            </w:r>
+            <w:r>
+              <w:rPr>
+                <w:rFonts w:ascii="Arial" w:eastAsiaTheme="minorHAnsi" w:hAnsi="Arial" w:cs="Arial"/>
+                <w:sz w:val="24"/>
+                <w:lang w:val="es-ES"/>
+              </w:rPr>
+              <w:t xml:space="preserve"> </w:t>
             </w:r>
             <w:proofErr w:type="spellStart"/>
             <w:r>
@@ -3159,23 +3175,7 @@
           <w:sz w:val="18"/>
           <w:szCs w:val="18"/>
         </w:rPr>
-        <w:t>HUJC</w:t>
-      </w:r>
-      <w:r>
-        <w:rPr>
-          <w:rFonts w:ascii="Segoe UI" w:hAnsi="Segoe UI" w:cs="Segoe UI"/>
-          <w:sz w:val="18"/>
-          <w:szCs w:val="18"/>
-        </w:rPr>
-        <w:t>-016</w:t>
-      </w:r>
-      <w:r>
-        <w:rPr>
-          <w:rFonts w:ascii="Segoe UI" w:hAnsi="Segoe UI" w:cs="Segoe UI"/>
-          <w:sz w:val="18"/>
-          <w:szCs w:val="18"/>
-        </w:rPr>
-        <w:t xml:space="preserve">: </w:t>
+        <w:t xml:space="preserve">HUJC-016: </w:t>
       </w:r>
       <w:proofErr w:type="spellStart"/>
       <w:r>
@@ -3355,25 +3355,7 @@
           <w:sz w:val="18"/>
           <w:szCs w:val="18"/>
         </w:rPr>
-        <w:t xml:space="preserve">Quiero: Registrar una reseña sobre la propiedad que me fue otorgada en </w:t>
-      </w:r>
-      <w:proofErr w:type="spellStart"/>
-      <w:r>
-        <w:rPr>
-          <w:rFonts w:ascii="Segoe UI" w:hAnsi="Segoe UI" w:cs="Segoe UI"/>
-          <w:sz w:val="18"/>
-          <w:szCs w:val="18"/>
-        </w:rPr>
-        <w:t>Peace</w:t>
-      </w:r>
-      <w:proofErr w:type="spellEnd"/>
-      <w:r>
-        <w:rPr>
-          <w:rFonts w:ascii="Segoe UI" w:hAnsi="Segoe UI" w:cs="Segoe UI"/>
-          <w:sz w:val="18"/>
-          <w:szCs w:val="18"/>
-        </w:rPr>
-        <w:t xml:space="preserve"> At Home</w:t>
+        <w:t>Quiero: Registrar una reseña sobre la propiedad que me fue otorgada en Peace At Home</w:t>
       </w:r>
     </w:p>
     <w:p>
@@ -3467,25 +3449,7 @@
           <w:sz w:val="18"/>
           <w:szCs w:val="18"/>
         </w:rPr>
-        <w:t xml:space="preserve">Quiero: Registrar una reseña sobre los huéspedes que ocupan mi propiedad de </w:t>
-      </w:r>
-      <w:proofErr w:type="spellStart"/>
-      <w:r>
-        <w:rPr>
-          <w:rFonts w:ascii="Segoe UI" w:hAnsi="Segoe UI" w:cs="Segoe UI"/>
-          <w:sz w:val="18"/>
-          <w:szCs w:val="18"/>
-        </w:rPr>
-        <w:t>Peace</w:t>
-      </w:r>
-      <w:proofErr w:type="spellEnd"/>
-      <w:r>
-        <w:rPr>
-          <w:rFonts w:ascii="Segoe UI" w:hAnsi="Segoe UI" w:cs="Segoe UI"/>
-          <w:sz w:val="18"/>
-          <w:szCs w:val="18"/>
-        </w:rPr>
-        <w:t xml:space="preserve"> At Home</w:t>
+        <w:t>Quiero: Registrar una reseña sobre los huéspedes que ocupan mi propiedad de Peace At Home</w:t>
       </w:r>
     </w:p>
     <w:p>
@@ -3507,8 +3471,6 @@
         </w:rPr>
         <w:t>Para: Llevar un registro de cosas que pueden mejorarse en la propiedad para otorgarles una mejor comodidad</w:t>
       </w:r>
-      <w:bookmarkStart w:id="0" w:name="_GoBack"/>
-      <w:bookmarkEnd w:id="0"/>
     </w:p>
     <w:p>
       <w:pPr>
@@ -3539,9 +3501,2281 @@
           <w:lang w:val="es-MX"/>
         </w:rPr>
       </w:pPr>
+      <w:proofErr w:type="spellStart"/>
+      <w:r>
+        <w:rPr>
+          <w:rFonts w:ascii="Arial" w:eastAsiaTheme="minorHAnsi" w:hAnsi="Arial" w:cs="Arial"/>
+          <w:b/>
+          <w:sz w:val="20"/>
+          <w:szCs w:val="20"/>
+          <w:lang w:val="es-MX"/>
+        </w:rPr>
+        <w:t>Tupla</w:t>
+      </w:r>
+      <w:proofErr w:type="spellEnd"/>
+      <w:r>
+        <w:rPr>
+          <w:rFonts w:ascii="Arial" w:eastAsiaTheme="minorHAnsi" w:hAnsi="Arial" w:cs="Arial"/>
+          <w:b/>
+          <w:sz w:val="20"/>
+          <w:szCs w:val="20"/>
+          <w:lang w:val="es-MX"/>
+        </w:rPr>
+        <w:t>: Propiedades</w:t>
+      </w:r>
+    </w:p>
+    <w:p>
+      <w:pPr>
+        <w:rPr>
+          <w:rFonts w:ascii="Arial" w:eastAsiaTheme="minorHAnsi" w:hAnsi="Arial" w:cs="Arial"/>
+          <w:sz w:val="20"/>
+          <w:szCs w:val="20"/>
+          <w:lang w:val="es-MX"/>
+        </w:rPr>
+      </w:pPr>
+      <w:r>
+        <w:rPr>
+          <w:rFonts w:ascii="Arial" w:eastAsiaTheme="minorHAnsi" w:hAnsi="Arial" w:cs="Arial"/>
+          <w:sz w:val="20"/>
+          <w:szCs w:val="20"/>
+          <w:lang w:val="es-MX"/>
+        </w:rPr>
+        <w:t>HUCL-019: Registro de Propiedades</w:t>
+      </w:r>
+    </w:p>
+    <w:p>
+      <w:pPr>
+        <w:rPr>
+          <w:rFonts w:ascii="Arial" w:eastAsiaTheme="minorHAnsi" w:hAnsi="Arial" w:cs="Arial"/>
+          <w:sz w:val="20"/>
+          <w:szCs w:val="20"/>
+          <w:lang w:val="es-MX"/>
+        </w:rPr>
+      </w:pPr>
+      <w:r>
+        <w:rPr>
+          <w:rFonts w:ascii="Arial" w:eastAsiaTheme="minorHAnsi" w:hAnsi="Arial" w:cs="Arial"/>
+          <w:sz w:val="20"/>
+          <w:szCs w:val="20"/>
+          <w:lang w:val="es-MX"/>
+        </w:rPr>
+        <w:t xml:space="preserve">Como: Agente Inmobiliario </w:t>
+      </w:r>
+    </w:p>
+    <w:p>
+      <w:pPr>
+        <w:rPr>
+          <w:rFonts w:ascii="Arial" w:eastAsiaTheme="minorHAnsi" w:hAnsi="Arial" w:cs="Arial"/>
+          <w:sz w:val="20"/>
+          <w:szCs w:val="20"/>
+          <w:lang w:val="es-MX"/>
+        </w:rPr>
+      </w:pPr>
+      <w:r>
+        <w:rPr>
+          <w:rFonts w:ascii="Arial" w:eastAsiaTheme="minorHAnsi" w:hAnsi="Arial" w:cs="Arial"/>
+          <w:sz w:val="20"/>
+          <w:szCs w:val="20"/>
+          <w:lang w:val="es-MX"/>
+        </w:rPr>
+        <w:t>Quiero: Poder visualizar todas las propi</w:t>
+      </w:r>
+      <w:r>
+        <w:rPr>
+          <w:rFonts w:ascii="Arial" w:eastAsiaTheme="minorHAnsi" w:hAnsi="Arial" w:cs="Arial"/>
+          <w:sz w:val="20"/>
+          <w:szCs w:val="20"/>
+          <w:lang w:val="es-MX"/>
+        </w:rPr>
+        <w:t xml:space="preserve">edades registradas al nombre de </w:t>
+      </w:r>
+      <w:r>
+        <w:rPr>
+          <w:rFonts w:ascii="Arial" w:eastAsiaTheme="minorHAnsi" w:hAnsi="Arial" w:cs="Arial"/>
+          <w:sz w:val="20"/>
+          <w:szCs w:val="20"/>
+          <w:lang w:val="es-MX"/>
+        </w:rPr>
+        <w:t>algún</w:t>
+      </w:r>
+      <w:r>
+        <w:rPr>
+          <w:rFonts w:ascii="Arial" w:eastAsiaTheme="minorHAnsi" w:hAnsi="Arial" w:cs="Arial"/>
+          <w:sz w:val="20"/>
+          <w:szCs w:val="20"/>
+          <w:lang w:val="es-MX"/>
+        </w:rPr>
+        <w:t xml:space="preserve"> </w:t>
+      </w:r>
+      <w:r>
+        <w:rPr>
+          <w:rFonts w:ascii="Arial" w:eastAsiaTheme="minorHAnsi" w:hAnsi="Arial" w:cs="Arial"/>
+          <w:sz w:val="20"/>
+          <w:szCs w:val="20"/>
+          <w:lang w:val="es-MX"/>
+        </w:rPr>
+        <w:t xml:space="preserve"> usuario</w:t>
+      </w:r>
+    </w:p>
+    <w:p>
+      <w:pPr>
+        <w:rPr>
+          <w:rFonts w:ascii="Arial" w:eastAsiaTheme="minorHAnsi" w:hAnsi="Arial" w:cs="Arial"/>
+          <w:sz w:val="20"/>
+          <w:szCs w:val="20"/>
+          <w:lang w:val="es-MX"/>
+        </w:rPr>
+      </w:pPr>
+      <w:r>
+        <w:rPr>
+          <w:rFonts w:ascii="Arial" w:eastAsiaTheme="minorHAnsi" w:hAnsi="Arial" w:cs="Arial"/>
+          <w:sz w:val="20"/>
+          <w:szCs w:val="20"/>
+          <w:lang w:val="es-MX"/>
+        </w:rPr>
+        <w:t>Para: Poder llevar un registro de sus facturas y remodelaciones</w:t>
+      </w:r>
+    </w:p>
+    <w:p>
+      <w:pPr>
+        <w:rPr>
+          <w:rFonts w:ascii="Arial" w:eastAsiaTheme="minorHAnsi" w:hAnsi="Arial" w:cs="Arial"/>
+          <w:sz w:val="20"/>
+          <w:szCs w:val="20"/>
+          <w:lang w:val="es-MX"/>
+        </w:rPr>
+      </w:pPr>
+    </w:p>
+    <w:p>
+      <w:pPr>
+        <w:rPr>
+          <w:rFonts w:ascii="Arial" w:eastAsiaTheme="minorHAnsi" w:hAnsi="Arial" w:cs="Arial"/>
+          <w:sz w:val="20"/>
+          <w:szCs w:val="20"/>
+          <w:lang w:val="es-MX"/>
+        </w:rPr>
+      </w:pPr>
+      <w:r>
+        <w:rPr>
+          <w:rFonts w:ascii="Arial" w:eastAsiaTheme="minorHAnsi" w:hAnsi="Arial" w:cs="Arial"/>
+          <w:sz w:val="20"/>
+          <w:szCs w:val="20"/>
+          <w:lang w:val="es-MX"/>
+        </w:rPr>
+        <w:t>HUCL-020: Registro de Nueva Propiedad</w:t>
+      </w:r>
+    </w:p>
+    <w:p>
+      <w:pPr>
+        <w:rPr>
+          <w:rFonts w:ascii="Arial" w:eastAsiaTheme="minorHAnsi" w:hAnsi="Arial" w:cs="Arial"/>
+          <w:sz w:val="20"/>
+          <w:szCs w:val="20"/>
+          <w:lang w:val="es-MX"/>
+        </w:rPr>
+      </w:pPr>
+      <w:r>
+        <w:rPr>
+          <w:rFonts w:ascii="Arial" w:eastAsiaTheme="minorHAnsi" w:hAnsi="Arial" w:cs="Arial"/>
+          <w:sz w:val="20"/>
+          <w:szCs w:val="20"/>
+          <w:lang w:val="es-MX"/>
+        </w:rPr>
+        <w:t>Como: Arrendador</w:t>
+      </w:r>
+    </w:p>
+    <w:p>
+      <w:pPr>
+        <w:rPr>
+          <w:rFonts w:ascii="Arial" w:eastAsiaTheme="minorHAnsi" w:hAnsi="Arial" w:cs="Arial"/>
+          <w:sz w:val="20"/>
+          <w:szCs w:val="20"/>
+          <w:lang w:val="es-MX"/>
+        </w:rPr>
+      </w:pPr>
+      <w:r>
+        <w:rPr>
+          <w:rFonts w:ascii="Arial" w:eastAsiaTheme="minorHAnsi" w:hAnsi="Arial" w:cs="Arial"/>
+          <w:sz w:val="20"/>
+          <w:szCs w:val="20"/>
+          <w:lang w:val="es-MX"/>
+        </w:rPr>
+        <w:t>Quiero: Registrar una nueva propiedad en Peace at Home</w:t>
+      </w:r>
+    </w:p>
+    <w:p>
+      <w:pPr>
+        <w:rPr>
+          <w:rFonts w:ascii="Arial" w:eastAsiaTheme="minorHAnsi" w:hAnsi="Arial" w:cs="Arial"/>
+          <w:sz w:val="20"/>
+          <w:szCs w:val="20"/>
+          <w:lang w:val="es-MX"/>
+        </w:rPr>
+      </w:pPr>
+      <w:r>
+        <w:rPr>
+          <w:rFonts w:ascii="Arial" w:eastAsiaTheme="minorHAnsi" w:hAnsi="Arial" w:cs="Arial"/>
+          <w:sz w:val="20"/>
+          <w:szCs w:val="20"/>
+          <w:lang w:val="es-MX"/>
+        </w:rPr>
+        <w:t>Para: Brindar una experiencia cómoda y agradable a los huéspedes que renten la propiedad</w:t>
+      </w:r>
+    </w:p>
+    <w:p>
+      <w:pPr>
+        <w:rPr>
+          <w:rFonts w:ascii="Arial" w:eastAsiaTheme="minorHAnsi" w:hAnsi="Arial" w:cs="Arial"/>
+          <w:sz w:val="20"/>
+          <w:szCs w:val="20"/>
+          <w:lang w:val="es-MX"/>
+        </w:rPr>
+      </w:pPr>
+    </w:p>
+    <w:p>
+      <w:pPr>
+        <w:rPr>
+          <w:rFonts w:ascii="Arial" w:eastAsiaTheme="minorHAnsi" w:hAnsi="Arial" w:cs="Arial"/>
+          <w:sz w:val="20"/>
+          <w:szCs w:val="20"/>
+          <w:lang w:val="es-MX"/>
+        </w:rPr>
+      </w:pPr>
+      <w:r>
+        <w:rPr>
+          <w:rFonts w:ascii="Arial" w:eastAsiaTheme="minorHAnsi" w:hAnsi="Arial" w:cs="Arial"/>
+          <w:sz w:val="20"/>
+          <w:szCs w:val="20"/>
+          <w:lang w:val="es-MX"/>
+        </w:rPr>
+        <w:t xml:space="preserve">HUCL-021: </w:t>
+      </w:r>
+    </w:p>
+    <w:p>
+      <w:pPr>
+        <w:rPr>
+          <w:rFonts w:ascii="Arial" w:eastAsiaTheme="minorHAnsi" w:hAnsi="Arial" w:cs="Arial"/>
+          <w:sz w:val="20"/>
+          <w:szCs w:val="20"/>
+          <w:lang w:val="es-MX"/>
+        </w:rPr>
+      </w:pPr>
+      <w:r>
+        <w:rPr>
+          <w:rFonts w:ascii="Arial" w:eastAsiaTheme="minorHAnsi" w:hAnsi="Arial" w:cs="Arial"/>
+          <w:sz w:val="20"/>
+          <w:szCs w:val="20"/>
+          <w:lang w:val="es-MX"/>
+        </w:rPr>
+        <w:t>Como: Administrador</w:t>
+      </w:r>
+    </w:p>
+    <w:p>
+      <w:pPr>
+        <w:rPr>
+          <w:rFonts w:ascii="Arial" w:eastAsiaTheme="minorHAnsi" w:hAnsi="Arial" w:cs="Arial"/>
+          <w:sz w:val="20"/>
+          <w:szCs w:val="20"/>
+          <w:lang w:val="es-MX"/>
+        </w:rPr>
+      </w:pPr>
+      <w:r>
+        <w:rPr>
+          <w:rFonts w:ascii="Arial" w:eastAsiaTheme="minorHAnsi" w:hAnsi="Arial" w:cs="Arial"/>
+          <w:sz w:val="20"/>
+          <w:szCs w:val="20"/>
+          <w:lang w:val="es-MX"/>
+        </w:rPr>
+        <w:t>Quiero: Poder editar los estados y descripciones de las propiedades que se encuentren en remodelaciones o con atracciones nuevas</w:t>
+      </w:r>
+    </w:p>
+    <w:p>
+      <w:pPr>
+        <w:rPr>
+          <w:rFonts w:ascii="Arial" w:eastAsiaTheme="minorHAnsi" w:hAnsi="Arial" w:cs="Arial"/>
+          <w:sz w:val="20"/>
+          <w:szCs w:val="20"/>
+          <w:lang w:val="es-MX"/>
+        </w:rPr>
+      </w:pPr>
+      <w:r>
+        <w:rPr>
+          <w:rFonts w:ascii="Arial" w:eastAsiaTheme="minorHAnsi" w:hAnsi="Arial" w:cs="Arial"/>
+          <w:sz w:val="20"/>
+          <w:szCs w:val="20"/>
+          <w:lang w:val="es-MX"/>
+        </w:rPr>
+        <w:t>Para: Que los nuevos usuarios sepan de las nuevas características que poseen las propiedades</w:t>
+      </w:r>
+    </w:p>
+    <w:p>
+      <w:pPr>
+        <w:rPr>
+          <w:rFonts w:ascii="Arial" w:eastAsiaTheme="minorHAnsi" w:hAnsi="Arial" w:cs="Arial"/>
+          <w:sz w:val="20"/>
+          <w:szCs w:val="20"/>
+          <w:lang w:val="es-MX"/>
+        </w:rPr>
+      </w:pPr>
+    </w:p>
+    <w:p>
+      <w:pPr>
+        <w:rPr>
+          <w:rFonts w:ascii="Arial" w:eastAsiaTheme="minorHAnsi" w:hAnsi="Arial" w:cs="Arial"/>
+          <w:sz w:val="20"/>
+          <w:szCs w:val="20"/>
+          <w:lang w:val="es-MX"/>
+        </w:rPr>
+      </w:pPr>
+    </w:p>
+    <w:p>
+      <w:pPr>
+        <w:rPr>
+          <w:rFonts w:ascii="Arial" w:eastAsiaTheme="minorHAnsi" w:hAnsi="Arial" w:cs="Arial"/>
+          <w:b/>
+          <w:sz w:val="20"/>
+          <w:szCs w:val="20"/>
+          <w:lang w:val="es-MX"/>
+        </w:rPr>
+      </w:pPr>
+      <w:proofErr w:type="spellStart"/>
+      <w:r>
+        <w:rPr>
+          <w:rFonts w:ascii="Arial" w:eastAsiaTheme="minorHAnsi" w:hAnsi="Arial" w:cs="Arial"/>
+          <w:b/>
+          <w:sz w:val="20"/>
+          <w:szCs w:val="20"/>
+          <w:lang w:val="es-MX"/>
+        </w:rPr>
+        <w:t>Tupla</w:t>
+      </w:r>
+      <w:proofErr w:type="spellEnd"/>
+      <w:r>
+        <w:rPr>
+          <w:rFonts w:ascii="Arial" w:eastAsiaTheme="minorHAnsi" w:hAnsi="Arial" w:cs="Arial"/>
+          <w:b/>
+          <w:sz w:val="20"/>
+          <w:szCs w:val="20"/>
+          <w:lang w:val="es-MX"/>
+        </w:rPr>
+        <w:t>: Reembolso</w:t>
+      </w:r>
+    </w:p>
+    <w:p>
+      <w:pPr>
+        <w:pStyle w:val="NormalWeb"/>
+        <w:rPr>
+          <w:rFonts w:ascii="Arial" w:hAnsi="Arial" w:cs="Arial"/>
+          <w:sz w:val="20"/>
+          <w:szCs w:val="20"/>
+        </w:rPr>
+      </w:pPr>
+      <w:r>
+        <w:rPr>
+          <w:rStyle w:val="cf01"/>
+          <w:rFonts w:cs="Arial"/>
+        </w:rPr>
+        <w:t>HUOV-022</w:t>
+      </w:r>
+    </w:p>
+    <w:p>
+      <w:pPr>
+        <w:pStyle w:val="NormalWeb"/>
+        <w:rPr>
+          <w:rFonts w:ascii="Arial" w:hAnsi="Arial" w:cs="Arial"/>
+          <w:sz w:val="20"/>
+          <w:szCs w:val="20"/>
+        </w:rPr>
+      </w:pPr>
+      <w:r>
+        <w:rPr>
+          <w:rStyle w:val="cf01"/>
+          <w:rFonts w:cs="Arial"/>
+        </w:rPr>
+        <w:t>Como: empleado</w:t>
+      </w:r>
+    </w:p>
+    <w:p>
+      <w:pPr>
+        <w:pStyle w:val="NormalWeb"/>
+        <w:rPr>
+          <w:rFonts w:ascii="Arial" w:hAnsi="Arial" w:cs="Arial"/>
+          <w:sz w:val="20"/>
+          <w:szCs w:val="20"/>
+        </w:rPr>
+      </w:pPr>
+      <w:r>
+        <w:rPr>
+          <w:rStyle w:val="cf01"/>
+          <w:rFonts w:cs="Arial"/>
+        </w:rPr>
+        <w:t xml:space="preserve">Quiero: Poder enviar una solicitud de reembolso cargando recibos y completando un formulario, </w:t>
+      </w:r>
+    </w:p>
+    <w:p>
+      <w:pPr>
+        <w:pStyle w:val="NormalWeb"/>
+        <w:rPr>
+          <w:rFonts w:ascii="Arial" w:hAnsi="Arial" w:cs="Arial"/>
+          <w:sz w:val="20"/>
+          <w:szCs w:val="20"/>
+        </w:rPr>
+      </w:pPr>
+      <w:proofErr w:type="gramStart"/>
+      <w:r>
+        <w:rPr>
+          <w:rStyle w:val="cf01"/>
+          <w:rFonts w:cs="Arial"/>
+        </w:rPr>
+        <w:t>para</w:t>
+      </w:r>
+      <w:proofErr w:type="gramEnd"/>
+      <w:r>
+        <w:rPr>
+          <w:rStyle w:val="cf01"/>
+          <w:rFonts w:cs="Arial"/>
+        </w:rPr>
+        <w:t xml:space="preserve"> que la administración pueda revisar y aprobar el reembolso de los gastos.</w:t>
+      </w:r>
+    </w:p>
+    <w:p>
+      <w:pPr>
+        <w:pStyle w:val="NormalWeb"/>
+        <w:rPr>
+          <w:rFonts w:ascii="Arial" w:hAnsi="Arial" w:cs="Arial"/>
+          <w:sz w:val="20"/>
+          <w:szCs w:val="20"/>
+        </w:rPr>
+      </w:pPr>
+      <w:r>
+        <w:rPr>
+          <w:rStyle w:val="cf01"/>
+          <w:rFonts w:cs="Arial"/>
+        </w:rPr>
+        <w:t>Para: Para ofrecer un rembolso cada que lo necesite un cliente.</w:t>
+      </w:r>
+    </w:p>
+    <w:p>
+      <w:pPr>
+        <w:rPr>
+          <w:rFonts w:ascii="Arial" w:eastAsiaTheme="minorHAnsi" w:hAnsi="Arial" w:cs="Arial"/>
+          <w:sz w:val="20"/>
+          <w:szCs w:val="20"/>
+        </w:rPr>
+      </w:pPr>
+    </w:p>
+    <w:p>
+      <w:pPr>
+        <w:pStyle w:val="NormalWeb"/>
+        <w:rPr>
+          <w:rFonts w:ascii="Arial" w:hAnsi="Arial" w:cs="Arial"/>
+          <w:sz w:val="20"/>
+          <w:szCs w:val="20"/>
+        </w:rPr>
+      </w:pPr>
+      <w:r>
+        <w:rPr>
+          <w:rStyle w:val="cf01"/>
+          <w:rFonts w:cs="Arial"/>
+        </w:rPr>
+        <w:t>HUOV-023</w:t>
+      </w:r>
+    </w:p>
+    <w:p>
+      <w:pPr>
+        <w:pStyle w:val="NormalWeb"/>
+        <w:rPr>
+          <w:rFonts w:ascii="Arial" w:hAnsi="Arial" w:cs="Arial"/>
+          <w:sz w:val="20"/>
+          <w:szCs w:val="20"/>
+        </w:rPr>
+      </w:pPr>
+      <w:r>
+        <w:rPr>
+          <w:rStyle w:val="cf01"/>
+          <w:rFonts w:cs="Arial"/>
+        </w:rPr>
+        <w:t xml:space="preserve">Como: Administrador financiero </w:t>
+      </w:r>
+    </w:p>
+    <w:p>
+      <w:pPr>
+        <w:pStyle w:val="NormalWeb"/>
+        <w:rPr>
+          <w:rFonts w:ascii="Arial" w:hAnsi="Arial" w:cs="Arial"/>
+          <w:sz w:val="20"/>
+          <w:szCs w:val="20"/>
+        </w:rPr>
+      </w:pPr>
+      <w:r>
+        <w:rPr>
+          <w:rStyle w:val="cf01"/>
+          <w:rFonts w:cs="Arial"/>
+        </w:rPr>
+        <w:t xml:space="preserve">Quiero: Acceder a todas las solicitudes de rembolso recibidas y poder aprobarlas o rechazarlas </w:t>
+      </w:r>
+    </w:p>
+    <w:p>
+      <w:pPr>
+        <w:pStyle w:val="NormalWeb"/>
+        <w:rPr>
+          <w:rFonts w:ascii="Arial" w:hAnsi="Arial" w:cs="Arial"/>
+          <w:sz w:val="20"/>
+          <w:szCs w:val="20"/>
+        </w:rPr>
+      </w:pPr>
+      <w:proofErr w:type="gramStart"/>
+      <w:r>
+        <w:rPr>
+          <w:rStyle w:val="cf01"/>
+          <w:rFonts w:cs="Arial"/>
+        </w:rPr>
+        <w:t>o</w:t>
+      </w:r>
+      <w:proofErr w:type="gramEnd"/>
+      <w:r>
+        <w:rPr>
+          <w:rStyle w:val="cf01"/>
+          <w:rFonts w:cs="Arial"/>
+        </w:rPr>
+        <w:t xml:space="preserve"> hasta incluso pedir más información sobre la solicitud de rembolso.</w:t>
+      </w:r>
+    </w:p>
+    <w:p>
+      <w:pPr>
+        <w:pStyle w:val="NormalWeb"/>
+        <w:rPr>
+          <w:rFonts w:ascii="Arial" w:hAnsi="Arial" w:cs="Arial"/>
+          <w:sz w:val="20"/>
+          <w:szCs w:val="20"/>
+        </w:rPr>
+      </w:pPr>
+      <w:r>
+        <w:rPr>
+          <w:rStyle w:val="cf01"/>
+          <w:rFonts w:cs="Arial"/>
+        </w:rPr>
+        <w:t>Para: Tener un registro de cada acción tomada con fecha y el usuario responsable.</w:t>
+      </w:r>
+    </w:p>
+    <w:p>
+      <w:pPr>
+        <w:pStyle w:val="NormalWeb"/>
+        <w:rPr>
+          <w:rStyle w:val="cf01"/>
+          <w:rFonts w:cs="Arial"/>
+        </w:rPr>
+      </w:pPr>
+    </w:p>
+    <w:p>
+      <w:pPr>
+        <w:pStyle w:val="NormalWeb"/>
+        <w:rPr>
+          <w:rFonts w:ascii="Arial" w:hAnsi="Arial" w:cs="Arial"/>
+          <w:sz w:val="20"/>
+          <w:szCs w:val="20"/>
+        </w:rPr>
+      </w:pPr>
+      <w:r>
+        <w:rPr>
+          <w:rStyle w:val="cf01"/>
+          <w:rFonts w:cs="Arial"/>
+        </w:rPr>
+        <w:t>HUOV-024</w:t>
+      </w:r>
+    </w:p>
+    <w:p>
+      <w:pPr>
+        <w:pStyle w:val="NormalWeb"/>
+        <w:rPr>
+          <w:rFonts w:ascii="Arial" w:hAnsi="Arial" w:cs="Arial"/>
+          <w:sz w:val="20"/>
+          <w:szCs w:val="20"/>
+        </w:rPr>
+      </w:pPr>
+      <w:r>
+        <w:rPr>
+          <w:rStyle w:val="cf01"/>
+          <w:rFonts w:cs="Arial"/>
+        </w:rPr>
+        <w:t xml:space="preserve">Como: Cliente </w:t>
+      </w:r>
+    </w:p>
+    <w:p>
+      <w:pPr>
+        <w:pStyle w:val="NormalWeb"/>
+        <w:rPr>
+          <w:rFonts w:ascii="Arial" w:hAnsi="Arial" w:cs="Arial"/>
+          <w:sz w:val="20"/>
+          <w:szCs w:val="20"/>
+        </w:rPr>
+      </w:pPr>
+      <w:r>
+        <w:rPr>
+          <w:rStyle w:val="cf01"/>
+          <w:rFonts w:cs="Arial"/>
+        </w:rPr>
+        <w:t xml:space="preserve">Quiero: Recibir notificaciones cada vez que cambie el estado de mi solicitud de reembolso, </w:t>
+      </w:r>
+    </w:p>
+    <w:p>
+      <w:pPr>
+        <w:pStyle w:val="NormalWeb"/>
+        <w:rPr>
+          <w:rFonts w:ascii="Arial" w:hAnsi="Arial" w:cs="Arial"/>
+          <w:sz w:val="20"/>
+          <w:szCs w:val="20"/>
+        </w:rPr>
+      </w:pPr>
+      <w:proofErr w:type="gramStart"/>
+      <w:r>
+        <w:rPr>
+          <w:rStyle w:val="cf01"/>
+          <w:rFonts w:cs="Arial"/>
+        </w:rPr>
+        <w:t>para</w:t>
+      </w:r>
+      <w:proofErr w:type="gramEnd"/>
+      <w:r>
+        <w:rPr>
+          <w:rStyle w:val="cf01"/>
+          <w:rFonts w:cs="Arial"/>
+        </w:rPr>
+        <w:t xml:space="preserve"> mantenerme informado sobre el avance y resultado de mi trámite.</w:t>
+      </w:r>
+    </w:p>
+    <w:p>
+      <w:pPr>
+        <w:pStyle w:val="NormalWeb"/>
+        <w:rPr>
+          <w:rStyle w:val="cf01"/>
+          <w:rFonts w:cs="Arial"/>
+        </w:rPr>
+      </w:pPr>
+      <w:r>
+        <w:rPr>
+          <w:rStyle w:val="cf01"/>
+          <w:rFonts w:cs="Arial"/>
+        </w:rPr>
+        <w:t xml:space="preserve">Para: Tener un </w:t>
+      </w:r>
+      <w:proofErr w:type="spellStart"/>
+      <w:r>
+        <w:rPr>
+          <w:rStyle w:val="cf01"/>
+          <w:rFonts w:cs="Arial"/>
+        </w:rPr>
+        <w:t>envio</w:t>
+      </w:r>
+      <w:proofErr w:type="spellEnd"/>
+      <w:r>
+        <w:rPr>
+          <w:rStyle w:val="cf01"/>
+          <w:rFonts w:cs="Arial"/>
+        </w:rPr>
+        <w:t xml:space="preserve"> automático de notificaciones por correo electrónico y dentro del sistema.</w:t>
+      </w:r>
+    </w:p>
+    <w:p>
+      <w:pPr>
+        <w:pStyle w:val="NormalWeb"/>
+        <w:rPr>
+          <w:rStyle w:val="cf01"/>
+          <w:rFonts w:cs="Arial"/>
+        </w:rPr>
+      </w:pPr>
+    </w:p>
+    <w:p>
+      <w:pPr>
+        <w:pStyle w:val="NormalWeb"/>
+        <w:rPr>
+          <w:rStyle w:val="cf01"/>
+          <w:rFonts w:cs="Arial"/>
+          <w:b/>
+        </w:rPr>
+      </w:pPr>
+      <w:proofErr w:type="spellStart"/>
+      <w:r>
+        <w:rPr>
+          <w:rStyle w:val="cf01"/>
+          <w:rFonts w:cs="Arial"/>
+          <w:b/>
+        </w:rPr>
+        <w:lastRenderedPageBreak/>
+        <w:t>Tupla</w:t>
+      </w:r>
+      <w:proofErr w:type="spellEnd"/>
+      <w:r>
+        <w:rPr>
+          <w:rStyle w:val="cf01"/>
+          <w:rFonts w:cs="Arial"/>
+          <w:b/>
+        </w:rPr>
+        <w:t>: Comodidades</w:t>
+      </w:r>
+    </w:p>
+    <w:p>
+      <w:pPr>
+        <w:pStyle w:val="NormalWeb"/>
+        <w:rPr>
+          <w:rFonts w:ascii="Arial" w:hAnsi="Arial" w:cs="Arial"/>
+          <w:sz w:val="20"/>
+          <w:szCs w:val="20"/>
+        </w:rPr>
+      </w:pPr>
+      <w:r>
+        <w:rPr>
+          <w:rFonts w:ascii="Arial" w:hAnsi="Arial" w:cs="Arial"/>
+          <w:sz w:val="20"/>
+          <w:szCs w:val="20"/>
+        </w:rPr>
+        <w:t>HUBA-025</w:t>
+      </w:r>
+      <w:r>
+        <w:rPr>
+          <w:rFonts w:ascii="Arial" w:hAnsi="Arial" w:cs="Arial"/>
+          <w:sz w:val="20"/>
+          <w:szCs w:val="20"/>
+        </w:rPr>
+        <w:t>: Visualización Detal</w:t>
+      </w:r>
+      <w:r>
+        <w:rPr>
+          <w:rFonts w:ascii="Arial" w:hAnsi="Arial" w:cs="Arial"/>
+          <w:sz w:val="20"/>
+          <w:szCs w:val="20"/>
+        </w:rPr>
+        <w:t>lada de Comodidades Disponibles</w:t>
+      </w:r>
+    </w:p>
+    <w:p>
+      <w:pPr>
+        <w:pStyle w:val="NormalWeb"/>
+        <w:rPr>
+          <w:rFonts w:ascii="Arial" w:hAnsi="Arial" w:cs="Arial"/>
+          <w:sz w:val="20"/>
+          <w:szCs w:val="20"/>
+        </w:rPr>
+      </w:pPr>
+      <w:r>
+        <w:rPr>
+          <w:rFonts w:ascii="Arial" w:hAnsi="Arial" w:cs="Arial"/>
+          <w:sz w:val="20"/>
+          <w:szCs w:val="20"/>
+        </w:rPr>
+        <w:t>Como: Comodidades</w:t>
+      </w:r>
+    </w:p>
+    <w:p>
+      <w:pPr>
+        <w:pStyle w:val="NormalWeb"/>
+        <w:rPr>
+          <w:rFonts w:ascii="Arial" w:hAnsi="Arial" w:cs="Arial"/>
+          <w:sz w:val="20"/>
+          <w:szCs w:val="20"/>
+        </w:rPr>
+      </w:pPr>
+      <w:r>
+        <w:rPr>
+          <w:rFonts w:ascii="Arial" w:hAnsi="Arial" w:cs="Arial"/>
+          <w:sz w:val="20"/>
+          <w:szCs w:val="20"/>
+        </w:rPr>
+        <w:t>Quiero: poder ver una descripción completa y detallada de todas las comodidades disponibles en la propiedad</w:t>
+      </w:r>
+    </w:p>
+    <w:p>
+      <w:pPr>
+        <w:pStyle w:val="NormalWeb"/>
+        <w:rPr>
+          <w:rFonts w:ascii="Arial" w:hAnsi="Arial" w:cs="Arial"/>
+          <w:sz w:val="20"/>
+          <w:szCs w:val="20"/>
+        </w:rPr>
+      </w:pPr>
+      <w:r>
+        <w:rPr>
+          <w:rFonts w:ascii="Arial" w:hAnsi="Arial" w:cs="Arial"/>
+          <w:sz w:val="20"/>
+          <w:szCs w:val="20"/>
+        </w:rPr>
+        <w:t>Para: ofrecer información precisa y enriquecedora que mejore significativamente la experiencia de búsqueda del usuario, permitiéndole tomar decisiones informadas.</w:t>
+      </w:r>
+    </w:p>
+    <w:p>
+      <w:pPr>
+        <w:rPr>
+          <w:rFonts w:ascii="Arial" w:eastAsiaTheme="minorHAnsi" w:hAnsi="Arial" w:cs="Arial"/>
+          <w:sz w:val="20"/>
+          <w:szCs w:val="20"/>
+        </w:rPr>
+      </w:pPr>
+    </w:p>
+    <w:p>
+      <w:pPr>
+        <w:rPr>
+          <w:rFonts w:ascii="Arial" w:eastAsiaTheme="minorHAnsi" w:hAnsi="Arial" w:cs="Arial"/>
+          <w:sz w:val="20"/>
+          <w:szCs w:val="20"/>
+        </w:rPr>
+      </w:pPr>
+      <w:r>
+        <w:rPr>
+          <w:rFonts w:ascii="Arial" w:eastAsiaTheme="minorHAnsi" w:hAnsi="Arial" w:cs="Arial"/>
+          <w:sz w:val="20"/>
+          <w:szCs w:val="20"/>
+        </w:rPr>
+        <w:t>HUBA-0</w:t>
+      </w:r>
+      <w:r>
+        <w:rPr>
+          <w:rFonts w:ascii="Arial" w:eastAsiaTheme="minorHAnsi" w:hAnsi="Arial" w:cs="Arial"/>
+          <w:sz w:val="20"/>
+          <w:szCs w:val="20"/>
+        </w:rPr>
+        <w:t>2</w:t>
+      </w:r>
+      <w:r>
+        <w:rPr>
+          <w:rFonts w:ascii="Arial" w:eastAsiaTheme="minorHAnsi" w:hAnsi="Arial" w:cs="Arial"/>
+          <w:sz w:val="20"/>
+          <w:szCs w:val="20"/>
+        </w:rPr>
+        <w:t>6</w:t>
+      </w:r>
+      <w:r>
+        <w:rPr>
+          <w:rFonts w:ascii="Arial" w:eastAsiaTheme="minorHAnsi" w:hAnsi="Arial" w:cs="Arial"/>
+          <w:sz w:val="20"/>
+          <w:szCs w:val="20"/>
+        </w:rPr>
+        <w:t>: Identificación Clar</w:t>
+      </w:r>
+      <w:r>
+        <w:rPr>
+          <w:rFonts w:ascii="Arial" w:eastAsiaTheme="minorHAnsi" w:hAnsi="Arial" w:cs="Arial"/>
+          <w:sz w:val="20"/>
+          <w:szCs w:val="20"/>
+        </w:rPr>
+        <w:t>a de Comodidades No Disponibles</w:t>
+      </w:r>
+    </w:p>
+    <w:p>
+      <w:pPr>
+        <w:rPr>
+          <w:rFonts w:ascii="Arial" w:eastAsiaTheme="minorHAnsi" w:hAnsi="Arial" w:cs="Arial"/>
+          <w:sz w:val="20"/>
+          <w:szCs w:val="20"/>
+        </w:rPr>
+      </w:pPr>
+      <w:r>
+        <w:rPr>
+          <w:rFonts w:ascii="Arial" w:eastAsiaTheme="minorHAnsi" w:hAnsi="Arial" w:cs="Arial"/>
+          <w:sz w:val="20"/>
+          <w:szCs w:val="20"/>
+        </w:rPr>
+        <w:t>Como: Comodidades</w:t>
+      </w:r>
+    </w:p>
+    <w:p>
+      <w:pPr>
+        <w:rPr>
+          <w:rFonts w:ascii="Arial" w:eastAsiaTheme="minorHAnsi" w:hAnsi="Arial" w:cs="Arial"/>
+          <w:sz w:val="20"/>
+          <w:szCs w:val="20"/>
+        </w:rPr>
+      </w:pPr>
+      <w:r>
+        <w:rPr>
+          <w:rFonts w:ascii="Arial" w:eastAsiaTheme="minorHAnsi" w:hAnsi="Arial" w:cs="Arial"/>
+          <w:sz w:val="20"/>
+          <w:szCs w:val="20"/>
+        </w:rPr>
+        <w:t>Quiero: que el sistema muestre de forma clara las comodidades con las que la propiedad no cuenta,</w:t>
+      </w:r>
+    </w:p>
+    <w:p>
+      <w:pPr>
+        <w:rPr>
+          <w:rFonts w:ascii="Arial" w:eastAsiaTheme="minorHAnsi" w:hAnsi="Arial" w:cs="Arial"/>
+          <w:sz w:val="20"/>
+          <w:szCs w:val="20"/>
+        </w:rPr>
+      </w:pPr>
+      <w:r>
+        <w:rPr>
+          <w:rFonts w:ascii="Arial" w:eastAsiaTheme="minorHAnsi" w:hAnsi="Arial" w:cs="Arial"/>
+          <w:sz w:val="20"/>
+          <w:szCs w:val="20"/>
+        </w:rPr>
+        <w:t>Para: evitar cualquier expectativa errónea o inconveniente al momento de mi estancia, asegurando una total transparencia.</w:t>
+      </w:r>
+    </w:p>
+    <w:p>
+      <w:pPr>
+        <w:rPr>
+          <w:rFonts w:ascii="Arial" w:eastAsiaTheme="minorHAnsi" w:hAnsi="Arial" w:cs="Arial"/>
+          <w:sz w:val="20"/>
+          <w:szCs w:val="20"/>
+        </w:rPr>
+      </w:pPr>
+    </w:p>
+    <w:p>
+      <w:pPr>
+        <w:rPr>
+          <w:rFonts w:ascii="Arial" w:eastAsiaTheme="minorHAnsi" w:hAnsi="Arial" w:cs="Arial"/>
+          <w:sz w:val="20"/>
+          <w:szCs w:val="20"/>
+        </w:rPr>
+      </w:pPr>
+      <w:r>
+        <w:rPr>
+          <w:rFonts w:ascii="Arial" w:eastAsiaTheme="minorHAnsi" w:hAnsi="Arial" w:cs="Arial"/>
+          <w:sz w:val="20"/>
+          <w:szCs w:val="20"/>
+        </w:rPr>
+        <w:t>HUBA-027</w:t>
+      </w:r>
+      <w:r>
+        <w:rPr>
+          <w:rFonts w:ascii="Arial" w:eastAsiaTheme="minorHAnsi" w:hAnsi="Arial" w:cs="Arial"/>
+          <w:sz w:val="20"/>
+          <w:szCs w:val="20"/>
+        </w:rPr>
+        <w:t xml:space="preserve">: Administración Integral de Comodidades </w:t>
+      </w:r>
+      <w:r>
+        <w:rPr>
+          <w:rFonts w:ascii="Arial" w:eastAsiaTheme="minorHAnsi" w:hAnsi="Arial" w:cs="Arial"/>
+          <w:sz w:val="20"/>
+          <w:szCs w:val="20"/>
+        </w:rPr>
+        <w:t>de la Propiedad</w:t>
+      </w:r>
+    </w:p>
+    <w:p>
+      <w:pPr>
+        <w:rPr>
+          <w:rFonts w:ascii="Arial" w:eastAsiaTheme="minorHAnsi" w:hAnsi="Arial" w:cs="Arial"/>
+          <w:sz w:val="20"/>
+          <w:szCs w:val="20"/>
+        </w:rPr>
+      </w:pPr>
+      <w:r>
+        <w:rPr>
+          <w:rFonts w:ascii="Arial" w:eastAsiaTheme="minorHAnsi" w:hAnsi="Arial" w:cs="Arial"/>
+          <w:sz w:val="20"/>
+          <w:szCs w:val="20"/>
+        </w:rPr>
+        <w:t>Como: Comodidades</w:t>
+      </w:r>
+    </w:p>
+    <w:p>
+      <w:pPr>
+        <w:rPr>
+          <w:rFonts w:ascii="Arial" w:eastAsiaTheme="minorHAnsi" w:hAnsi="Arial" w:cs="Arial"/>
+          <w:sz w:val="20"/>
+          <w:szCs w:val="20"/>
+        </w:rPr>
+      </w:pPr>
+      <w:r>
+        <w:rPr>
+          <w:rFonts w:ascii="Arial" w:eastAsiaTheme="minorHAnsi" w:hAnsi="Arial" w:cs="Arial"/>
+          <w:sz w:val="20"/>
+          <w:szCs w:val="20"/>
+        </w:rPr>
+        <w:t>Quiero: tener la capacidad de añadir nuevas comodidades, eliminar las existentes o actualizar la información de estas,</w:t>
+      </w:r>
+    </w:p>
+    <w:p>
+      <w:pPr>
+        <w:rPr>
+          <w:rFonts w:ascii="Arial" w:eastAsiaTheme="minorHAnsi" w:hAnsi="Arial" w:cs="Arial"/>
+          <w:sz w:val="20"/>
+          <w:szCs w:val="20"/>
+        </w:rPr>
+      </w:pPr>
+      <w:r>
+        <w:rPr>
+          <w:rFonts w:ascii="Arial" w:eastAsiaTheme="minorHAnsi" w:hAnsi="Arial" w:cs="Arial"/>
+          <w:sz w:val="20"/>
+          <w:szCs w:val="20"/>
+        </w:rPr>
+        <w:t>Para: mantener la lista de servicios siempre al día y así garantizar que los usuarios accedan a la información más precisa y relevante, mejorando constantemente la calidad de nuestro servicio.</w:t>
+      </w:r>
+    </w:p>
+    <w:p>
+      <w:pPr>
+        <w:rPr>
+          <w:rFonts w:ascii="Arial" w:eastAsiaTheme="minorHAnsi" w:hAnsi="Arial" w:cs="Arial"/>
+          <w:sz w:val="20"/>
+          <w:szCs w:val="20"/>
+        </w:rPr>
+      </w:pPr>
+    </w:p>
+    <w:p>
+      <w:pPr>
+        <w:rPr>
+          <w:rFonts w:ascii="Arial" w:eastAsiaTheme="minorHAnsi" w:hAnsi="Arial" w:cs="Arial"/>
+          <w:b/>
+          <w:sz w:val="20"/>
+          <w:szCs w:val="20"/>
+        </w:rPr>
+      </w:pPr>
+      <w:proofErr w:type="spellStart"/>
+      <w:r>
+        <w:rPr>
+          <w:rFonts w:ascii="Arial" w:eastAsiaTheme="minorHAnsi" w:hAnsi="Arial" w:cs="Arial"/>
+          <w:b/>
+          <w:sz w:val="20"/>
+          <w:szCs w:val="20"/>
+        </w:rPr>
+        <w:t>Tupla</w:t>
+      </w:r>
+      <w:proofErr w:type="spellEnd"/>
+      <w:r>
+        <w:rPr>
+          <w:rFonts w:ascii="Arial" w:eastAsiaTheme="minorHAnsi" w:hAnsi="Arial" w:cs="Arial"/>
+          <w:b/>
+          <w:sz w:val="20"/>
+          <w:szCs w:val="20"/>
+        </w:rPr>
+        <w:t>: Locación</w:t>
+      </w:r>
+    </w:p>
+    <w:p>
+      <w:pPr>
+        <w:rPr>
+          <w:rFonts w:ascii="Arial" w:eastAsiaTheme="minorHAnsi" w:hAnsi="Arial" w:cs="Arial"/>
+          <w:sz w:val="20"/>
+          <w:szCs w:val="20"/>
+        </w:rPr>
+      </w:pPr>
+      <w:r>
+        <w:rPr>
+          <w:rFonts w:ascii="Arial" w:eastAsiaTheme="minorHAnsi" w:hAnsi="Arial" w:cs="Arial"/>
+          <w:sz w:val="20"/>
+          <w:szCs w:val="20"/>
+        </w:rPr>
+        <w:t>HUAP-028 - Actualizar información de la locación</w:t>
+      </w:r>
+    </w:p>
+    <w:p>
+      <w:pPr>
+        <w:rPr>
+          <w:rFonts w:ascii="Arial" w:eastAsiaTheme="minorHAnsi" w:hAnsi="Arial" w:cs="Arial"/>
+          <w:sz w:val="20"/>
+          <w:szCs w:val="20"/>
+        </w:rPr>
+      </w:pPr>
+      <w:r>
+        <w:rPr>
+          <w:rFonts w:ascii="Arial" w:eastAsiaTheme="minorHAnsi" w:hAnsi="Arial" w:cs="Arial"/>
+          <w:sz w:val="20"/>
+          <w:szCs w:val="20"/>
+        </w:rPr>
+        <w:t>Cómo: Locación</w:t>
+      </w:r>
+    </w:p>
+    <w:p>
+      <w:pPr>
+        <w:rPr>
+          <w:rFonts w:ascii="Arial" w:eastAsiaTheme="minorHAnsi" w:hAnsi="Arial" w:cs="Arial"/>
+          <w:sz w:val="20"/>
+          <w:szCs w:val="20"/>
+        </w:rPr>
+      </w:pPr>
+      <w:r>
+        <w:rPr>
+          <w:rFonts w:ascii="Arial" w:eastAsiaTheme="minorHAnsi" w:hAnsi="Arial" w:cs="Arial"/>
+          <w:sz w:val="20"/>
+          <w:szCs w:val="20"/>
+        </w:rPr>
+        <w:t>Quiero: Editar mis datos como dirección, descripción, y contacto</w:t>
+      </w:r>
+    </w:p>
+    <w:p>
+      <w:pPr>
+        <w:rPr>
+          <w:rFonts w:ascii="Arial" w:eastAsiaTheme="minorHAnsi" w:hAnsi="Arial" w:cs="Arial"/>
+          <w:sz w:val="20"/>
+          <w:szCs w:val="20"/>
+        </w:rPr>
+      </w:pPr>
+      <w:r>
+        <w:rPr>
+          <w:rFonts w:ascii="Arial" w:eastAsiaTheme="minorHAnsi" w:hAnsi="Arial" w:cs="Arial"/>
+          <w:sz w:val="20"/>
+          <w:szCs w:val="20"/>
+        </w:rPr>
+        <w:t>Para: Mantener mi información actualizada y brindar datos correctos a los huéspedes</w:t>
+      </w:r>
+    </w:p>
+    <w:p>
+      <w:pPr>
+        <w:rPr>
+          <w:rFonts w:ascii="Arial" w:eastAsiaTheme="minorHAnsi" w:hAnsi="Arial" w:cs="Arial"/>
+          <w:sz w:val="20"/>
+          <w:szCs w:val="20"/>
+        </w:rPr>
+      </w:pPr>
+    </w:p>
+    <w:p>
+      <w:pPr>
+        <w:rPr>
+          <w:rFonts w:ascii="Arial" w:eastAsiaTheme="minorHAnsi" w:hAnsi="Arial" w:cs="Arial"/>
+          <w:sz w:val="20"/>
+          <w:szCs w:val="20"/>
+        </w:rPr>
+      </w:pPr>
+      <w:r>
+        <w:rPr>
+          <w:rFonts w:ascii="Arial" w:eastAsiaTheme="minorHAnsi" w:hAnsi="Arial" w:cs="Arial"/>
+          <w:sz w:val="20"/>
+          <w:szCs w:val="20"/>
+        </w:rPr>
+        <w:t>HUAP-029 - Ver historial de reservas</w:t>
+      </w:r>
+    </w:p>
+    <w:p>
+      <w:pPr>
+        <w:rPr>
+          <w:rFonts w:ascii="Arial" w:eastAsiaTheme="minorHAnsi" w:hAnsi="Arial" w:cs="Arial"/>
+          <w:sz w:val="20"/>
+          <w:szCs w:val="20"/>
+        </w:rPr>
+      </w:pPr>
+      <w:r>
+        <w:rPr>
+          <w:rFonts w:ascii="Arial" w:eastAsiaTheme="minorHAnsi" w:hAnsi="Arial" w:cs="Arial"/>
+          <w:sz w:val="20"/>
+          <w:szCs w:val="20"/>
+        </w:rPr>
+        <w:t>Cómo: Locación</w:t>
+      </w:r>
+    </w:p>
+    <w:p>
+      <w:pPr>
+        <w:rPr>
+          <w:rFonts w:ascii="Arial" w:eastAsiaTheme="minorHAnsi" w:hAnsi="Arial" w:cs="Arial"/>
+          <w:sz w:val="20"/>
+          <w:szCs w:val="20"/>
+        </w:rPr>
+      </w:pPr>
+      <w:r>
+        <w:rPr>
+          <w:rFonts w:ascii="Arial" w:eastAsiaTheme="minorHAnsi" w:hAnsi="Arial" w:cs="Arial"/>
+          <w:sz w:val="20"/>
+          <w:szCs w:val="20"/>
+        </w:rPr>
+        <w:t>Quiero: Consultar las reservas que se han realizado en mi espacio</w:t>
+      </w:r>
+    </w:p>
+    <w:p>
+      <w:pPr>
+        <w:rPr>
+          <w:rFonts w:ascii="Arial" w:eastAsiaTheme="minorHAnsi" w:hAnsi="Arial" w:cs="Arial"/>
+          <w:sz w:val="20"/>
+          <w:szCs w:val="20"/>
+        </w:rPr>
+      </w:pPr>
+      <w:r>
+        <w:rPr>
+          <w:rFonts w:ascii="Arial" w:eastAsiaTheme="minorHAnsi" w:hAnsi="Arial" w:cs="Arial"/>
+          <w:sz w:val="20"/>
+          <w:szCs w:val="20"/>
+        </w:rPr>
+        <w:t>Para: Llevar un control de los huéspedes que me han visitado</w:t>
+      </w:r>
+    </w:p>
+    <w:p>
+      <w:pPr>
+        <w:rPr>
+          <w:rFonts w:ascii="Arial" w:eastAsiaTheme="minorHAnsi" w:hAnsi="Arial" w:cs="Arial"/>
+          <w:sz w:val="20"/>
+          <w:szCs w:val="20"/>
+        </w:rPr>
+      </w:pPr>
+    </w:p>
+    <w:p>
+      <w:pPr>
+        <w:rPr>
+          <w:rFonts w:ascii="Arial" w:eastAsiaTheme="minorHAnsi" w:hAnsi="Arial" w:cs="Arial"/>
+          <w:sz w:val="20"/>
+          <w:szCs w:val="20"/>
+        </w:rPr>
+      </w:pPr>
+      <w:r>
+        <w:rPr>
+          <w:rFonts w:ascii="Arial" w:eastAsiaTheme="minorHAnsi" w:hAnsi="Arial" w:cs="Arial"/>
+          <w:sz w:val="20"/>
+          <w:szCs w:val="20"/>
+        </w:rPr>
+        <w:t xml:space="preserve">HUJM-030 - Establecer horario de </w:t>
+      </w:r>
+      <w:proofErr w:type="spellStart"/>
+      <w:r>
+        <w:rPr>
+          <w:rFonts w:ascii="Arial" w:eastAsiaTheme="minorHAnsi" w:hAnsi="Arial" w:cs="Arial"/>
+          <w:sz w:val="20"/>
+          <w:szCs w:val="20"/>
+        </w:rPr>
+        <w:t>check</w:t>
+      </w:r>
+      <w:proofErr w:type="spellEnd"/>
+      <w:r>
+        <w:rPr>
+          <w:rFonts w:ascii="Arial" w:eastAsiaTheme="minorHAnsi" w:hAnsi="Arial" w:cs="Arial"/>
+          <w:sz w:val="20"/>
+          <w:szCs w:val="20"/>
+        </w:rPr>
+        <w:t xml:space="preserve">-in y del </w:t>
+      </w:r>
+      <w:proofErr w:type="spellStart"/>
+      <w:r>
+        <w:rPr>
+          <w:rFonts w:ascii="Arial" w:eastAsiaTheme="minorHAnsi" w:hAnsi="Arial" w:cs="Arial"/>
+          <w:sz w:val="20"/>
+          <w:szCs w:val="20"/>
+        </w:rPr>
+        <w:t>check-out</w:t>
+      </w:r>
+      <w:proofErr w:type="spellEnd"/>
+    </w:p>
+    <w:p>
+      <w:pPr>
+        <w:rPr>
+          <w:rFonts w:ascii="Arial" w:eastAsiaTheme="minorHAnsi" w:hAnsi="Arial" w:cs="Arial"/>
+          <w:sz w:val="20"/>
+          <w:szCs w:val="20"/>
+        </w:rPr>
+      </w:pPr>
+      <w:r>
+        <w:rPr>
+          <w:rFonts w:ascii="Arial" w:eastAsiaTheme="minorHAnsi" w:hAnsi="Arial" w:cs="Arial"/>
+          <w:sz w:val="20"/>
+          <w:szCs w:val="20"/>
+        </w:rPr>
+        <w:t>Cómo: Locación</w:t>
+      </w:r>
+    </w:p>
+    <w:p>
+      <w:pPr>
+        <w:rPr>
+          <w:rFonts w:ascii="Arial" w:eastAsiaTheme="minorHAnsi" w:hAnsi="Arial" w:cs="Arial"/>
+          <w:sz w:val="20"/>
+          <w:szCs w:val="20"/>
+        </w:rPr>
+      </w:pPr>
+      <w:r>
+        <w:rPr>
+          <w:rFonts w:ascii="Arial" w:eastAsiaTheme="minorHAnsi" w:hAnsi="Arial" w:cs="Arial"/>
+          <w:sz w:val="20"/>
+          <w:szCs w:val="20"/>
+        </w:rPr>
+        <w:t>Quiero: Definir un horario disponible para la llegada y salida de los huéspedes</w:t>
+      </w:r>
+    </w:p>
+    <w:p>
+      <w:pPr>
+        <w:rPr>
+          <w:rFonts w:ascii="Arial" w:eastAsiaTheme="minorHAnsi" w:hAnsi="Arial" w:cs="Arial"/>
+          <w:sz w:val="20"/>
+          <w:szCs w:val="20"/>
+        </w:rPr>
+      </w:pPr>
+      <w:r>
+        <w:rPr>
+          <w:rFonts w:ascii="Arial" w:eastAsiaTheme="minorHAnsi" w:hAnsi="Arial" w:cs="Arial"/>
+          <w:sz w:val="20"/>
+          <w:szCs w:val="20"/>
+        </w:rPr>
+        <w:t>Para: Asegurar que las estancias se organicen de forma eficiente y sin conflictos</w:t>
+      </w:r>
+    </w:p>
+    <w:p>
+      <w:pPr>
+        <w:rPr>
+          <w:rFonts w:ascii="Arial" w:eastAsiaTheme="minorHAnsi" w:hAnsi="Arial" w:cs="Arial"/>
+          <w:sz w:val="20"/>
+          <w:szCs w:val="20"/>
+        </w:rPr>
+      </w:pPr>
+    </w:p>
+    <w:p>
+      <w:pPr>
+        <w:rPr>
+          <w:rFonts w:ascii="Arial" w:eastAsiaTheme="minorHAnsi" w:hAnsi="Arial" w:cs="Arial"/>
+          <w:b/>
+          <w:sz w:val="20"/>
+          <w:szCs w:val="20"/>
+        </w:rPr>
+      </w:pPr>
+      <w:proofErr w:type="spellStart"/>
+      <w:r>
+        <w:rPr>
+          <w:rFonts w:ascii="Arial" w:eastAsiaTheme="minorHAnsi" w:hAnsi="Arial" w:cs="Arial"/>
+          <w:b/>
+          <w:sz w:val="20"/>
+          <w:szCs w:val="20"/>
+        </w:rPr>
+        <w:lastRenderedPageBreak/>
+        <w:t>Tupla</w:t>
+      </w:r>
+      <w:proofErr w:type="spellEnd"/>
+      <w:r>
+        <w:rPr>
+          <w:rFonts w:ascii="Arial" w:eastAsiaTheme="minorHAnsi" w:hAnsi="Arial" w:cs="Arial"/>
+          <w:b/>
+          <w:sz w:val="20"/>
+          <w:szCs w:val="20"/>
+        </w:rPr>
+        <w:t>: Usuario</w:t>
+      </w:r>
+    </w:p>
+    <w:p>
+      <w:pPr>
+        <w:spacing w:before="100" w:beforeAutospacing="1" w:after="100" w:afterAutospacing="1" w:line="240" w:lineRule="auto"/>
+        <w:rPr>
+          <w:rFonts w:ascii="Times New Roman" w:eastAsia="Times New Roman" w:hAnsi="Times New Roman" w:cs="Times New Roman"/>
+          <w:sz w:val="24"/>
+          <w:szCs w:val="24"/>
+          <w:lang w:eastAsia="es-GT"/>
+        </w:rPr>
+      </w:pPr>
+      <w:r>
+        <w:rPr>
+          <w:rFonts w:ascii="Times New Roman" w:eastAsia="Times New Roman" w:hAnsi="Times New Roman" w:cs="Times New Roman"/>
+          <w:bCs/>
+          <w:sz w:val="24"/>
+          <w:szCs w:val="24"/>
+          <w:lang w:eastAsia="es-GT"/>
+        </w:rPr>
+        <w:t>HUKC-031</w:t>
+      </w:r>
+      <w:r>
+        <w:rPr>
+          <w:rFonts w:ascii="Times New Roman" w:eastAsia="Times New Roman" w:hAnsi="Times New Roman" w:cs="Times New Roman"/>
+          <w:b/>
+          <w:bCs/>
+          <w:sz w:val="24"/>
+          <w:szCs w:val="24"/>
+          <w:lang w:eastAsia="es-GT"/>
+        </w:rPr>
+        <w:t xml:space="preserve"> Registro de Nuevo Usuario</w:t>
+      </w:r>
+    </w:p>
+    <w:p>
+      <w:pPr>
+        <w:spacing w:before="100" w:beforeAutospacing="1" w:after="100" w:afterAutospacing="1" w:line="240" w:lineRule="auto"/>
+        <w:rPr>
+          <w:rFonts w:ascii="Times New Roman" w:eastAsia="Times New Roman" w:hAnsi="Times New Roman" w:cs="Times New Roman"/>
+          <w:sz w:val="24"/>
+          <w:szCs w:val="24"/>
+          <w:lang w:eastAsia="es-GT"/>
+        </w:rPr>
+      </w:pPr>
+      <w:r>
+        <w:rPr>
+          <w:rFonts w:ascii="Times New Roman" w:eastAsia="Times New Roman" w:hAnsi="Times New Roman" w:cs="Times New Roman"/>
+          <w:sz w:val="24"/>
+          <w:szCs w:val="24"/>
+          <w:lang w:eastAsia="es-GT"/>
+        </w:rPr>
+        <w:t>Como: Un nuevo usuario (anfitrión o invitado) Quiero: Registrarme en el sistema proporcionando mi nombre, correo, teléfono, fecha de nacimiento y tipo de usuario (anfitrión o invitado) Para: Poder utilizar los servicios de la plataforma, ya sea para ofrecer propiedades o para reservarlas.</w:t>
+      </w:r>
+    </w:p>
+    <w:p>
+      <w:pPr>
+        <w:spacing w:before="100" w:beforeAutospacing="1" w:after="100" w:afterAutospacing="1" w:line="240" w:lineRule="auto"/>
+        <w:rPr>
+          <w:rFonts w:ascii="Times New Roman" w:eastAsia="Times New Roman" w:hAnsi="Times New Roman" w:cs="Times New Roman"/>
+          <w:sz w:val="24"/>
+          <w:szCs w:val="24"/>
+          <w:lang w:eastAsia="es-GT"/>
+        </w:rPr>
+      </w:pPr>
+    </w:p>
+    <w:p>
+      <w:pPr>
+        <w:spacing w:before="100" w:beforeAutospacing="1" w:after="100" w:afterAutospacing="1" w:line="240" w:lineRule="auto"/>
+        <w:rPr>
+          <w:rFonts w:ascii="Times New Roman" w:eastAsia="Times New Roman" w:hAnsi="Times New Roman" w:cs="Times New Roman"/>
+          <w:sz w:val="24"/>
+          <w:szCs w:val="24"/>
+          <w:lang w:eastAsia="es-GT"/>
+        </w:rPr>
+      </w:pPr>
+      <w:r>
+        <w:rPr>
+          <w:rFonts w:ascii="Times New Roman" w:eastAsia="Times New Roman" w:hAnsi="Times New Roman" w:cs="Times New Roman"/>
+          <w:sz w:val="24"/>
+          <w:szCs w:val="24"/>
+          <w:lang w:eastAsia="es-GT"/>
+        </w:rPr>
+        <w:t>HUKC-032</w:t>
+      </w:r>
+      <w:r>
+        <w:rPr>
+          <w:rFonts w:ascii="Times New Roman" w:eastAsia="Times New Roman" w:hAnsi="Times New Roman" w:cs="Times New Roman"/>
+          <w:b/>
+          <w:bCs/>
+          <w:sz w:val="24"/>
+          <w:szCs w:val="24"/>
+          <w:lang w:eastAsia="es-GT"/>
+        </w:rPr>
+        <w:t xml:space="preserve"> Edición de Perfil de Usuario</w:t>
+      </w:r>
+    </w:p>
+    <w:p>
+      <w:pPr>
+        <w:spacing w:before="100" w:beforeAutospacing="1" w:after="100" w:afterAutospacing="1" w:line="240" w:lineRule="auto"/>
+        <w:rPr>
+          <w:rFonts w:ascii="Times New Roman" w:eastAsia="Times New Roman" w:hAnsi="Times New Roman" w:cs="Times New Roman"/>
+          <w:sz w:val="24"/>
+          <w:szCs w:val="24"/>
+          <w:lang w:eastAsia="es-GT"/>
+        </w:rPr>
+      </w:pPr>
+      <w:r>
+        <w:rPr>
+          <w:rFonts w:ascii="Times New Roman" w:eastAsia="Times New Roman" w:hAnsi="Times New Roman" w:cs="Times New Roman"/>
+          <w:sz w:val="24"/>
+          <w:szCs w:val="24"/>
+          <w:lang w:eastAsia="es-GT"/>
+        </w:rPr>
+        <w:t>Como: Un usuario registrado Quiero: Poder editar mi nombre, correo, teléfono, fecha de nacimiento, tipo de usuario y subir imágenes a mi perfil Para: Mantener mi información actualizada y personalizada en la plataforma.</w:t>
+      </w:r>
+    </w:p>
+    <w:p>
+      <w:pPr>
+        <w:spacing w:before="100" w:beforeAutospacing="1" w:after="100" w:afterAutospacing="1" w:line="240" w:lineRule="auto"/>
+        <w:rPr>
+          <w:rFonts w:ascii="Times New Roman" w:eastAsia="Times New Roman" w:hAnsi="Times New Roman" w:cs="Times New Roman"/>
+          <w:sz w:val="24"/>
+          <w:szCs w:val="24"/>
+          <w:lang w:eastAsia="es-GT"/>
+        </w:rPr>
+      </w:pPr>
+    </w:p>
+    <w:p>
+      <w:pPr>
+        <w:spacing w:before="100" w:beforeAutospacing="1" w:after="100" w:afterAutospacing="1" w:line="240" w:lineRule="auto"/>
+        <w:rPr>
+          <w:rFonts w:ascii="Times New Roman" w:eastAsia="Times New Roman" w:hAnsi="Times New Roman" w:cs="Times New Roman"/>
+          <w:sz w:val="24"/>
+          <w:szCs w:val="24"/>
+          <w:lang w:eastAsia="es-GT"/>
+        </w:rPr>
+      </w:pPr>
+      <w:r>
+        <w:rPr>
+          <w:rFonts w:ascii="Times New Roman" w:eastAsia="Times New Roman" w:hAnsi="Times New Roman" w:cs="Times New Roman"/>
+          <w:sz w:val="24"/>
+          <w:szCs w:val="24"/>
+          <w:lang w:eastAsia="es-GT"/>
+        </w:rPr>
+        <w:t>HUKC-003</w:t>
+      </w:r>
+      <w:r>
+        <w:rPr>
+          <w:rFonts w:ascii="Times New Roman" w:eastAsia="Times New Roman" w:hAnsi="Times New Roman" w:cs="Times New Roman"/>
+          <w:b/>
+          <w:bCs/>
+          <w:sz w:val="24"/>
+          <w:szCs w:val="24"/>
+          <w:lang w:eastAsia="es-GT"/>
+        </w:rPr>
+        <w:t xml:space="preserve"> Visualización de Perfil de Usuario</w:t>
+      </w:r>
+    </w:p>
+    <w:p>
+      <w:pPr>
+        <w:spacing w:before="100" w:beforeAutospacing="1" w:after="100" w:afterAutospacing="1" w:line="240" w:lineRule="auto"/>
+        <w:rPr>
+          <w:rFonts w:ascii="Times New Roman" w:eastAsia="Times New Roman" w:hAnsi="Times New Roman" w:cs="Times New Roman"/>
+          <w:sz w:val="24"/>
+          <w:szCs w:val="24"/>
+          <w:lang w:eastAsia="es-GT"/>
+        </w:rPr>
+      </w:pPr>
+      <w:r>
+        <w:rPr>
+          <w:rFonts w:ascii="Times New Roman" w:eastAsia="Times New Roman" w:hAnsi="Times New Roman" w:cs="Times New Roman"/>
+          <w:sz w:val="24"/>
+          <w:szCs w:val="24"/>
+          <w:lang w:eastAsia="es-GT"/>
+        </w:rPr>
+        <w:t>Como: Un usuario (o un empleado del área con permisos) Quiero: Poder ver el perfil de un usuario, incluyendo su nombre, correo, teléfono, fecha de nacimiento, tipo de usuario y sus imágenes Para: Obtener información relevante sobre un usuario específico en la plataforma.</w:t>
+      </w:r>
+    </w:p>
+    <w:p>
+      <w:pPr>
+        <w:spacing w:before="100" w:beforeAutospacing="1" w:after="100" w:afterAutospacing="1" w:line="240" w:lineRule="auto"/>
+        <w:rPr>
+          <w:rFonts w:ascii="Times New Roman" w:eastAsia="Times New Roman" w:hAnsi="Times New Roman" w:cs="Times New Roman"/>
+          <w:sz w:val="24"/>
+          <w:szCs w:val="24"/>
+          <w:lang w:eastAsia="es-GT"/>
+        </w:rPr>
+      </w:pPr>
+    </w:p>
+    <w:p>
+      <w:pPr>
+        <w:spacing w:before="100" w:beforeAutospacing="1" w:after="100" w:afterAutospacing="1" w:line="240" w:lineRule="auto"/>
+        <w:jc w:val="center"/>
+        <w:rPr>
+          <w:rFonts w:ascii="Times New Roman" w:eastAsia="Times New Roman" w:hAnsi="Times New Roman" w:cs="Times New Roman"/>
+          <w:b/>
+          <w:sz w:val="24"/>
+          <w:szCs w:val="24"/>
+          <w:lang w:eastAsia="es-GT"/>
+        </w:rPr>
+      </w:pPr>
+    </w:p>
+    <w:p>
+      <w:pPr>
+        <w:spacing w:before="100" w:beforeAutospacing="1" w:after="100" w:afterAutospacing="1" w:line="240" w:lineRule="auto"/>
+        <w:jc w:val="center"/>
+        <w:rPr>
+          <w:rFonts w:ascii="Times New Roman" w:eastAsia="Times New Roman" w:hAnsi="Times New Roman" w:cs="Times New Roman"/>
+          <w:b/>
+          <w:sz w:val="24"/>
+          <w:szCs w:val="24"/>
+          <w:lang w:eastAsia="es-GT"/>
+        </w:rPr>
+      </w:pPr>
+    </w:p>
+    <w:p>
+      <w:pPr>
+        <w:spacing w:before="100" w:beforeAutospacing="1" w:after="100" w:afterAutospacing="1" w:line="240" w:lineRule="auto"/>
+        <w:jc w:val="center"/>
+        <w:rPr>
+          <w:rFonts w:ascii="Times New Roman" w:eastAsia="Times New Roman" w:hAnsi="Times New Roman" w:cs="Times New Roman"/>
+          <w:b/>
+          <w:sz w:val="24"/>
+          <w:szCs w:val="24"/>
+          <w:lang w:eastAsia="es-GT"/>
+        </w:rPr>
+      </w:pPr>
+    </w:p>
+    <w:p>
+      <w:pPr>
+        <w:spacing w:before="100" w:beforeAutospacing="1" w:after="100" w:afterAutospacing="1" w:line="240" w:lineRule="auto"/>
+        <w:jc w:val="center"/>
+        <w:rPr>
+          <w:rFonts w:ascii="Times New Roman" w:eastAsia="Times New Roman" w:hAnsi="Times New Roman" w:cs="Times New Roman"/>
+          <w:b/>
+          <w:sz w:val="24"/>
+          <w:szCs w:val="24"/>
+          <w:lang w:eastAsia="es-GT"/>
+        </w:rPr>
+      </w:pPr>
+    </w:p>
+    <w:p>
+      <w:pPr>
+        <w:spacing w:before="100" w:beforeAutospacing="1" w:after="100" w:afterAutospacing="1" w:line="240" w:lineRule="auto"/>
+        <w:jc w:val="center"/>
+        <w:rPr>
+          <w:rFonts w:ascii="Times New Roman" w:eastAsia="Times New Roman" w:hAnsi="Times New Roman" w:cs="Times New Roman"/>
+          <w:b/>
+          <w:sz w:val="24"/>
+          <w:szCs w:val="24"/>
+          <w:lang w:eastAsia="es-GT"/>
+        </w:rPr>
+      </w:pPr>
+    </w:p>
+    <w:p>
+      <w:pPr>
+        <w:spacing w:before="100" w:beforeAutospacing="1" w:after="100" w:afterAutospacing="1" w:line="240" w:lineRule="auto"/>
+        <w:jc w:val="center"/>
+        <w:rPr>
+          <w:rFonts w:ascii="Times New Roman" w:eastAsia="Times New Roman" w:hAnsi="Times New Roman" w:cs="Times New Roman"/>
+          <w:b/>
+          <w:sz w:val="24"/>
+          <w:szCs w:val="24"/>
+          <w:lang w:eastAsia="es-GT"/>
+        </w:rPr>
+      </w:pPr>
+    </w:p>
+    <w:p>
+      <w:pPr>
+        <w:spacing w:before="100" w:beforeAutospacing="1" w:after="100" w:afterAutospacing="1" w:line="240" w:lineRule="auto"/>
+        <w:jc w:val="center"/>
+        <w:rPr>
+          <w:rFonts w:ascii="Times New Roman" w:eastAsia="Times New Roman" w:hAnsi="Times New Roman" w:cs="Times New Roman"/>
+          <w:b/>
+          <w:sz w:val="24"/>
+          <w:szCs w:val="24"/>
+          <w:lang w:eastAsia="es-GT"/>
+        </w:rPr>
+      </w:pPr>
+    </w:p>
+    <w:p>
+      <w:pPr>
+        <w:spacing w:before="100" w:beforeAutospacing="1" w:after="100" w:afterAutospacing="1" w:line="240" w:lineRule="auto"/>
+        <w:jc w:val="center"/>
+        <w:rPr>
+          <w:rFonts w:ascii="Times New Roman" w:eastAsia="Times New Roman" w:hAnsi="Times New Roman" w:cs="Times New Roman"/>
+          <w:b/>
+          <w:sz w:val="24"/>
+          <w:szCs w:val="24"/>
+          <w:lang w:eastAsia="es-GT"/>
+        </w:rPr>
+      </w:pPr>
+    </w:p>
+    <w:p>
+      <w:pPr>
+        <w:spacing w:before="100" w:beforeAutospacing="1" w:after="100" w:afterAutospacing="1" w:line="240" w:lineRule="auto"/>
+        <w:jc w:val="center"/>
+        <w:rPr>
+          <w:rFonts w:ascii="Times New Roman" w:eastAsia="Times New Roman" w:hAnsi="Times New Roman" w:cs="Times New Roman"/>
+          <w:b/>
+          <w:sz w:val="24"/>
+          <w:szCs w:val="24"/>
+          <w:lang w:eastAsia="es-GT"/>
+        </w:rPr>
+      </w:pPr>
+    </w:p>
+    <w:p>
+      <w:pPr>
+        <w:spacing w:before="100" w:beforeAutospacing="1" w:after="100" w:afterAutospacing="1" w:line="240" w:lineRule="auto"/>
+        <w:jc w:val="center"/>
+        <w:rPr>
+          <w:rFonts w:ascii="Times New Roman" w:eastAsia="Times New Roman" w:hAnsi="Times New Roman" w:cs="Times New Roman"/>
+          <w:b/>
+          <w:sz w:val="24"/>
+          <w:szCs w:val="24"/>
+          <w:lang w:eastAsia="es-GT"/>
+        </w:rPr>
+      </w:pPr>
+    </w:p>
+    <w:p>
+      <w:pPr>
+        <w:spacing w:before="100" w:beforeAutospacing="1" w:after="100" w:afterAutospacing="1" w:line="240" w:lineRule="auto"/>
+        <w:jc w:val="center"/>
+        <w:rPr>
+          <w:rFonts w:ascii="Times New Roman" w:eastAsia="Times New Roman" w:hAnsi="Times New Roman" w:cs="Times New Roman"/>
+          <w:b/>
+          <w:sz w:val="24"/>
+          <w:szCs w:val="24"/>
+          <w:lang w:eastAsia="es-GT"/>
+        </w:rPr>
+      </w:pPr>
+    </w:p>
+    <w:p>
+      <w:pPr>
+        <w:spacing w:before="100" w:beforeAutospacing="1" w:after="100" w:afterAutospacing="1" w:line="240" w:lineRule="auto"/>
+        <w:jc w:val="center"/>
+        <w:rPr>
+          <w:rFonts w:ascii="Times New Roman" w:eastAsia="Times New Roman" w:hAnsi="Times New Roman" w:cs="Times New Roman"/>
+          <w:b/>
+          <w:sz w:val="24"/>
+          <w:szCs w:val="24"/>
+          <w:lang w:eastAsia="es-GT"/>
+        </w:rPr>
+      </w:pPr>
+    </w:p>
+    <w:p>
+      <w:pPr>
+        <w:spacing w:before="100" w:beforeAutospacing="1" w:after="100" w:afterAutospacing="1" w:line="240" w:lineRule="auto"/>
+        <w:jc w:val="center"/>
+        <w:rPr>
+          <w:rFonts w:ascii="Times New Roman" w:eastAsia="Times New Roman" w:hAnsi="Times New Roman" w:cs="Times New Roman"/>
+          <w:b/>
+          <w:sz w:val="24"/>
+          <w:szCs w:val="24"/>
+          <w:lang w:eastAsia="es-GT"/>
+        </w:rPr>
+      </w:pPr>
+    </w:p>
+    <w:p>
+      <w:pPr>
+        <w:spacing w:before="100" w:beforeAutospacing="1" w:after="100" w:afterAutospacing="1" w:line="240" w:lineRule="auto"/>
+        <w:ind w:firstLine="708"/>
+        <w:jc w:val="center"/>
+        <w:rPr>
+          <w:rFonts w:ascii="Times New Roman" w:eastAsia="Times New Roman" w:hAnsi="Times New Roman" w:cs="Times New Roman"/>
+          <w:b/>
+          <w:sz w:val="24"/>
+          <w:szCs w:val="24"/>
+          <w:lang w:eastAsia="es-GT"/>
+        </w:rPr>
+      </w:pPr>
+      <w:r>
+        <w:rPr>
+          <w:rFonts w:ascii="Times New Roman" w:eastAsia="Times New Roman" w:hAnsi="Times New Roman" w:cs="Times New Roman"/>
+          <w:b/>
+          <w:sz w:val="24"/>
+          <w:szCs w:val="24"/>
+          <w:lang w:eastAsia="es-GT"/>
+        </w:rPr>
+        <w:lastRenderedPageBreak/>
+        <w:t>MODELO DE ENTIDAD</w:t>
+      </w:r>
+    </w:p>
+    <w:p>
+      <w:pPr>
+        <w:rPr>
+          <w:rFonts w:ascii="Arial" w:eastAsiaTheme="minorHAnsi" w:hAnsi="Arial" w:cs="Arial"/>
+          <w:b/>
+          <w:sz w:val="20"/>
+          <w:szCs w:val="20"/>
+        </w:rPr>
+      </w:pPr>
+      <w:r>
+        <w:rPr>
+          <w:rFonts w:ascii="Times New Roman" w:eastAsia="Times New Roman" w:hAnsi="Times New Roman" w:cs="Times New Roman"/>
+          <w:b/>
+          <w:noProof/>
+          <w:sz w:val="24"/>
+          <w:szCs w:val="24"/>
+          <w:lang w:eastAsia="es-GT"/>
+        </w:rPr>
+        <w:drawing>
+          <wp:anchor distT="0" distB="0" distL="114300" distR="114300" simplePos="0" relativeHeight="251658240" behindDoc="0" locked="0" layoutInCell="1" allowOverlap="1" wp14:anchorId="0E47A514" wp14:editId="3CF52734">
+            <wp:simplePos x="0" y="0"/>
+            <wp:positionH relativeFrom="margin">
+              <wp:align>right</wp:align>
+            </wp:positionH>
+            <wp:positionV relativeFrom="paragraph">
+              <wp:posOffset>147933</wp:posOffset>
+            </wp:positionV>
+            <wp:extent cx="6858000" cy="4812030"/>
+            <wp:effectExtent l="0" t="0" r="0" b="7620"/>
+            <wp:wrapNone/>
+            <wp:docPr id="1" name="Imagen 1" descr="C:\Users\Informatica\Downloads\Diagrama Modelo de entidad.drawio.png"/>
+            <wp:cNvGraphicFramePr>
+              <a:graphicFrameLocks xmlns:a="http://schemas.openxmlformats.org/drawingml/2006/main" noChangeAspect="1"/>
+            </wp:cNvGraphicFramePr>
+            <a:graphic xmlns:a="http://schemas.openxmlformats.org/drawingml/2006/main">
+              <a:graphicData uri="http://schemas.openxmlformats.org/drawingml/2006/picture">
+                <pic:pic xmlns:pic="http://schemas.openxmlformats.org/drawingml/2006/picture">
+                  <pic:nvPicPr>
+                    <pic:cNvPr id="0" name="Picture 1" descr="C:\Users\Informatica\Downloads\Diagrama Modelo de entidad.drawio.png"/>
+                    <pic:cNvPicPr>
+                      <a:picLocks noChangeAspect="1" noChangeArrowheads="1"/>
+                    </pic:cNvPicPr>
+                  </pic:nvPicPr>
+                  <pic:blipFill>
+                    <a:blip r:embed="rId5">
+                      <a:extLst>
+                        <a:ext uri="{28A0092B-C50C-407E-A947-70E740481C1C}">
+                          <a14:useLocalDpi xmlns:a14="http://schemas.microsoft.com/office/drawing/2010/main" val="0"/>
+                        </a:ext>
+                      </a:extLst>
+                    </a:blip>
+                    <a:srcRect/>
+                    <a:stretch>
+                      <a:fillRect/>
+                    </a:stretch>
+                  </pic:blipFill>
+                  <pic:spPr bwMode="auto">
+                    <a:xfrm>
+                      <a:off x="0" y="0"/>
+                      <a:ext cx="6858000" cy="4812030"/>
+                    </a:xfrm>
+                    <a:prstGeom prst="rect">
+                      <a:avLst/>
+                    </a:prstGeom>
+                    <a:noFill/>
+                    <a:ln>
+                      <a:noFill/>
+                    </a:ln>
+                  </pic:spPr>
+                </pic:pic>
+              </a:graphicData>
+            </a:graphic>
+            <wp14:sizeRelH relativeFrom="page">
+              <wp14:pctWidth>0</wp14:pctWidth>
+            </wp14:sizeRelH>
+            <wp14:sizeRelV relativeFrom="page">
+              <wp14:pctHeight>0</wp14:pctHeight>
+            </wp14:sizeRelV>
+          </wp:anchor>
+        </w:drawing>
+      </w:r>
+    </w:p>
+    <w:p>
+      <w:pPr>
+        <w:rPr>
+          <w:rFonts w:ascii="Arial" w:eastAsiaTheme="minorHAnsi" w:hAnsi="Arial" w:cs="Arial"/>
+          <w:b/>
+          <w:sz w:val="20"/>
+          <w:szCs w:val="20"/>
+        </w:rPr>
+      </w:pPr>
+    </w:p>
+    <w:p>
+      <w:pPr>
+        <w:rPr>
+          <w:rFonts w:ascii="Arial" w:eastAsiaTheme="minorHAnsi" w:hAnsi="Arial" w:cs="Arial"/>
+          <w:b/>
+          <w:sz w:val="20"/>
+          <w:szCs w:val="20"/>
+        </w:rPr>
+      </w:pPr>
+    </w:p>
+    <w:p>
+      <w:pPr>
+        <w:rPr>
+          <w:rFonts w:ascii="Arial" w:eastAsiaTheme="minorHAnsi" w:hAnsi="Arial" w:cs="Arial"/>
+          <w:b/>
+          <w:sz w:val="20"/>
+          <w:szCs w:val="20"/>
+        </w:rPr>
+      </w:pPr>
+    </w:p>
+    <w:p>
+      <w:pPr>
+        <w:rPr>
+          <w:rFonts w:ascii="Arial" w:eastAsiaTheme="minorHAnsi" w:hAnsi="Arial" w:cs="Arial"/>
+          <w:b/>
+          <w:sz w:val="20"/>
+          <w:szCs w:val="20"/>
+        </w:rPr>
+      </w:pPr>
+    </w:p>
+    <w:p>
+      <w:pPr>
+        <w:rPr>
+          <w:rFonts w:ascii="Arial" w:eastAsiaTheme="minorHAnsi" w:hAnsi="Arial" w:cs="Arial"/>
+          <w:b/>
+          <w:sz w:val="20"/>
+          <w:szCs w:val="20"/>
+        </w:rPr>
+      </w:pPr>
+    </w:p>
+    <w:p>
+      <w:pPr>
+        <w:rPr>
+          <w:rFonts w:ascii="Arial" w:eastAsiaTheme="minorHAnsi" w:hAnsi="Arial" w:cs="Arial"/>
+          <w:b/>
+          <w:sz w:val="20"/>
+          <w:szCs w:val="20"/>
+        </w:rPr>
+      </w:pPr>
+    </w:p>
+    <w:p>
+      <w:pPr>
+        <w:rPr>
+          <w:rFonts w:ascii="Arial" w:eastAsiaTheme="minorHAnsi" w:hAnsi="Arial" w:cs="Arial"/>
+          <w:b/>
+          <w:sz w:val="20"/>
+          <w:szCs w:val="20"/>
+        </w:rPr>
+      </w:pPr>
+    </w:p>
+    <w:p>
+      <w:pPr>
+        <w:rPr>
+          <w:rFonts w:ascii="Arial" w:eastAsiaTheme="minorHAnsi" w:hAnsi="Arial" w:cs="Arial"/>
+          <w:b/>
+          <w:sz w:val="20"/>
+          <w:szCs w:val="20"/>
+        </w:rPr>
+      </w:pPr>
+    </w:p>
+    <w:p>
+      <w:pPr>
+        <w:rPr>
+          <w:rFonts w:ascii="Arial" w:eastAsiaTheme="minorHAnsi" w:hAnsi="Arial" w:cs="Arial"/>
+          <w:b/>
+          <w:sz w:val="20"/>
+          <w:szCs w:val="20"/>
+        </w:rPr>
+      </w:pPr>
+    </w:p>
+    <w:p>
+      <w:pPr>
+        <w:rPr>
+          <w:rFonts w:ascii="Arial" w:eastAsiaTheme="minorHAnsi" w:hAnsi="Arial" w:cs="Arial"/>
+          <w:b/>
+          <w:sz w:val="20"/>
+          <w:szCs w:val="20"/>
+        </w:rPr>
+      </w:pPr>
+    </w:p>
+    <w:p>
+      <w:pPr>
+        <w:rPr>
+          <w:rFonts w:ascii="Arial" w:eastAsiaTheme="minorHAnsi" w:hAnsi="Arial" w:cs="Arial"/>
+          <w:b/>
+          <w:sz w:val="20"/>
+          <w:szCs w:val="20"/>
+        </w:rPr>
+      </w:pPr>
+    </w:p>
+    <w:p>
+      <w:pPr>
+        <w:rPr>
+          <w:rFonts w:ascii="Arial" w:eastAsiaTheme="minorHAnsi" w:hAnsi="Arial" w:cs="Arial"/>
+          <w:b/>
+          <w:sz w:val="20"/>
+          <w:szCs w:val="20"/>
+        </w:rPr>
+      </w:pPr>
+    </w:p>
+    <w:p>
+      <w:pPr>
+        <w:rPr>
+          <w:rFonts w:ascii="Arial" w:eastAsiaTheme="minorHAnsi" w:hAnsi="Arial" w:cs="Arial"/>
+          <w:b/>
+          <w:sz w:val="20"/>
+          <w:szCs w:val="20"/>
+        </w:rPr>
+      </w:pPr>
+    </w:p>
+    <w:p>
+      <w:pPr>
+        <w:rPr>
+          <w:rFonts w:ascii="Arial" w:eastAsiaTheme="minorHAnsi" w:hAnsi="Arial" w:cs="Arial"/>
+          <w:b/>
+          <w:sz w:val="20"/>
+          <w:szCs w:val="20"/>
+        </w:rPr>
+      </w:pPr>
+    </w:p>
+    <w:p>
+      <w:pPr>
+        <w:rPr>
+          <w:rFonts w:ascii="Arial" w:eastAsiaTheme="minorHAnsi" w:hAnsi="Arial" w:cs="Arial"/>
+          <w:b/>
+          <w:sz w:val="20"/>
+          <w:szCs w:val="20"/>
+        </w:rPr>
+      </w:pPr>
+    </w:p>
+    <w:p>
+      <w:pPr>
+        <w:rPr>
+          <w:rFonts w:ascii="Arial" w:eastAsiaTheme="minorHAnsi" w:hAnsi="Arial" w:cs="Arial"/>
+          <w:b/>
+          <w:sz w:val="20"/>
+          <w:szCs w:val="20"/>
+        </w:rPr>
+      </w:pPr>
+    </w:p>
+    <w:p>
+      <w:pPr>
+        <w:rPr>
+          <w:rFonts w:ascii="Arial" w:eastAsiaTheme="minorHAnsi" w:hAnsi="Arial" w:cs="Arial"/>
+          <w:b/>
+          <w:sz w:val="20"/>
+          <w:szCs w:val="20"/>
+        </w:rPr>
+      </w:pPr>
+    </w:p>
+    <w:p>
+      <w:pPr>
+        <w:rPr>
+          <w:rFonts w:ascii="Arial" w:eastAsiaTheme="minorHAnsi" w:hAnsi="Arial" w:cs="Arial"/>
+          <w:b/>
+          <w:sz w:val="20"/>
+          <w:szCs w:val="20"/>
+        </w:rPr>
+      </w:pPr>
+    </w:p>
+    <w:p>
+      <w:pPr>
+        <w:rPr>
+          <w:rFonts w:ascii="Arial" w:eastAsiaTheme="minorHAnsi" w:hAnsi="Arial" w:cs="Arial"/>
+          <w:b/>
+          <w:sz w:val="20"/>
+          <w:szCs w:val="20"/>
+        </w:rPr>
+      </w:pPr>
+    </w:p>
+    <w:p>
+      <w:pPr>
+        <w:rPr>
+          <w:rFonts w:ascii="Arial" w:eastAsiaTheme="minorHAnsi" w:hAnsi="Arial" w:cs="Arial"/>
+          <w:b/>
+          <w:sz w:val="20"/>
+          <w:szCs w:val="20"/>
+        </w:rPr>
+      </w:pPr>
+    </w:p>
+    <w:p>
+      <w:pPr>
+        <w:rPr>
+          <w:rFonts w:ascii="Arial" w:eastAsiaTheme="minorHAnsi" w:hAnsi="Arial" w:cs="Arial"/>
+          <w:b/>
+          <w:sz w:val="20"/>
+          <w:szCs w:val="20"/>
+        </w:rPr>
+      </w:pPr>
+    </w:p>
+    <w:p>
+      <w:pPr>
+        <w:rPr>
+          <w:rFonts w:ascii="Arial" w:eastAsiaTheme="minorHAnsi" w:hAnsi="Arial" w:cs="Arial"/>
+          <w:b/>
+          <w:sz w:val="20"/>
+          <w:szCs w:val="20"/>
+        </w:rPr>
+      </w:pPr>
+    </w:p>
+    <w:p>
+      <w:pPr>
+        <w:rPr>
+          <w:rFonts w:ascii="Arial" w:eastAsiaTheme="minorHAnsi" w:hAnsi="Arial" w:cs="Arial"/>
+          <w:b/>
+          <w:sz w:val="20"/>
+          <w:szCs w:val="20"/>
+        </w:rPr>
+      </w:pPr>
+    </w:p>
+    <w:p>
+      <w:pPr>
+        <w:rPr>
+          <w:rFonts w:ascii="Arial" w:eastAsiaTheme="minorHAnsi" w:hAnsi="Arial" w:cs="Arial"/>
+          <w:b/>
+          <w:sz w:val="20"/>
+          <w:szCs w:val="20"/>
+        </w:rPr>
+      </w:pPr>
+    </w:p>
+    <w:p>
+      <w:pPr>
+        <w:rPr>
+          <w:rFonts w:ascii="Arial" w:eastAsiaTheme="minorHAnsi" w:hAnsi="Arial" w:cs="Arial"/>
+          <w:b/>
+          <w:sz w:val="20"/>
+          <w:szCs w:val="20"/>
+        </w:rPr>
+      </w:pPr>
+    </w:p>
+    <w:p>
+      <w:pPr>
+        <w:rPr>
+          <w:rFonts w:ascii="Arial" w:eastAsiaTheme="minorHAnsi" w:hAnsi="Arial" w:cs="Arial"/>
+          <w:b/>
+          <w:sz w:val="20"/>
+          <w:szCs w:val="20"/>
+        </w:rPr>
+      </w:pPr>
+    </w:p>
+    <w:p>
+      <w:pPr>
+        <w:rPr>
+          <w:rFonts w:ascii="Arial" w:eastAsiaTheme="minorHAnsi" w:hAnsi="Arial" w:cs="Arial"/>
+          <w:b/>
+          <w:sz w:val="20"/>
+          <w:szCs w:val="20"/>
+        </w:rPr>
+      </w:pPr>
+    </w:p>
+    <w:p>
+      <w:pPr>
+        <w:rPr>
+          <w:rFonts w:ascii="Arial" w:eastAsiaTheme="minorHAnsi" w:hAnsi="Arial" w:cs="Arial"/>
+          <w:b/>
+          <w:sz w:val="20"/>
+          <w:szCs w:val="20"/>
+        </w:rPr>
+      </w:pPr>
+    </w:p>
+    <w:p>
+      <w:pPr>
+        <w:rPr>
+          <w:rFonts w:ascii="Arial" w:eastAsiaTheme="minorHAnsi" w:hAnsi="Arial" w:cs="Arial"/>
+          <w:b/>
+          <w:sz w:val="20"/>
+          <w:szCs w:val="20"/>
+        </w:rPr>
+      </w:pPr>
+    </w:p>
+    <w:p>
+      <w:pPr>
+        <w:rPr>
+          <w:rFonts w:ascii="Arial" w:eastAsiaTheme="minorHAnsi" w:hAnsi="Arial" w:cs="Arial"/>
+          <w:b/>
+          <w:sz w:val="20"/>
+          <w:szCs w:val="20"/>
+        </w:rPr>
+      </w:pPr>
+    </w:p>
+    <w:p>
+      <w:pPr>
+        <w:rPr>
+          <w:rFonts w:ascii="Arial" w:eastAsiaTheme="minorHAnsi" w:hAnsi="Arial" w:cs="Arial"/>
+          <w:b/>
+          <w:sz w:val="20"/>
+          <w:szCs w:val="20"/>
+        </w:rPr>
+      </w:pPr>
+    </w:p>
+    <w:p>
+      <w:pPr>
+        <w:rPr>
+          <w:rFonts w:ascii="Arial" w:eastAsiaTheme="minorHAnsi" w:hAnsi="Arial" w:cs="Arial"/>
+          <w:b/>
+          <w:sz w:val="20"/>
+          <w:szCs w:val="20"/>
+        </w:rPr>
+      </w:pPr>
+    </w:p>
+    <w:p>
+      <w:pPr>
+        <w:rPr>
+          <w:rFonts w:ascii="Arial" w:eastAsiaTheme="minorHAnsi" w:hAnsi="Arial" w:cs="Arial"/>
+          <w:b/>
+          <w:sz w:val="20"/>
+          <w:szCs w:val="20"/>
+        </w:rPr>
+      </w:pPr>
+    </w:p>
+    <w:p>
+      <w:pPr>
+        <w:rPr>
+          <w:rFonts w:ascii="Arial" w:eastAsiaTheme="minorHAnsi" w:hAnsi="Arial" w:cs="Arial"/>
+          <w:b/>
+          <w:sz w:val="20"/>
+          <w:szCs w:val="20"/>
+        </w:rPr>
+        <w:sectPr>
+          <w:pgSz w:w="12240" w:h="15840"/>
+          <w:pgMar w:top="720" w:right="720" w:bottom="720" w:left="720" w:header="708" w:footer="708" w:gutter="0"/>
+          <w:cols w:space="708"/>
+          <w:docGrid w:linePitch="360"/>
+        </w:sectPr>
+      </w:pPr>
+    </w:p>
+    <w:p>
+      <w:pPr>
+        <w:jc w:val="center"/>
+        <w:rPr>
+          <w:rFonts w:ascii="Arial" w:eastAsiaTheme="minorHAnsi" w:hAnsi="Arial" w:cs="Arial"/>
+          <w:b/>
+          <w:sz w:val="20"/>
+          <w:szCs w:val="20"/>
+        </w:rPr>
+      </w:pPr>
+      <w:r>
+        <w:rPr>
+          <w:rFonts w:ascii="Arial" w:eastAsiaTheme="minorHAnsi" w:hAnsi="Arial" w:cs="Arial"/>
+          <w:b/>
+          <w:noProof/>
+          <w:sz w:val="20"/>
+          <w:szCs w:val="20"/>
+          <w:lang w:eastAsia="es-GT"/>
+        </w:rPr>
+        <w:lastRenderedPageBreak/>
+        <w:drawing>
+          <wp:anchor distT="0" distB="0" distL="114300" distR="114300" simplePos="0" relativeHeight="251659264" behindDoc="0" locked="0" layoutInCell="1" allowOverlap="1" wp14:anchorId="21562922" wp14:editId="0F0EE353">
+            <wp:simplePos x="0" y="0"/>
+            <wp:positionH relativeFrom="column">
+              <wp:posOffset>-160318</wp:posOffset>
+            </wp:positionH>
+            <wp:positionV relativeFrom="paragraph">
+              <wp:posOffset>302821</wp:posOffset>
+            </wp:positionV>
+            <wp:extent cx="9534089" cy="6507678"/>
+            <wp:effectExtent l="0" t="0" r="0" b="7620"/>
+            <wp:wrapNone/>
+            <wp:docPr id="3" name="Imagen 3" descr="C:\Users\Informatica\Downloads\Modelo ER Corregido 2.png"/>
+            <wp:cNvGraphicFramePr>
+              <a:graphicFrameLocks xmlns:a="http://schemas.openxmlformats.org/drawingml/2006/main" noChangeAspect="1"/>
+            </wp:cNvGraphicFramePr>
+            <a:graphic xmlns:a="http://schemas.openxmlformats.org/drawingml/2006/main">
+              <a:graphicData uri="http://schemas.openxmlformats.org/drawingml/2006/picture">
+                <pic:pic xmlns:pic="http://schemas.openxmlformats.org/drawingml/2006/picture">
+                  <pic:nvPicPr>
+                    <pic:cNvPr id="0" name="Picture 1" descr="C:\Users\Informatica\Downloads\Modelo ER Corregido 2.png"/>
+                    <pic:cNvPicPr>
+                      <a:picLocks noChangeAspect="1" noChangeArrowheads="1"/>
+                    </pic:cNvPicPr>
+                  </pic:nvPicPr>
+                  <pic:blipFill>
+                    <a:blip r:embed="rId6" cstate="print">
+                      <a:extLst>
+                        <a:ext uri="{28A0092B-C50C-407E-A947-70E740481C1C}">
+                          <a14:useLocalDpi xmlns:a14="http://schemas.microsoft.com/office/drawing/2010/main" val="0"/>
+                        </a:ext>
+                      </a:extLst>
+                    </a:blip>
+                    <a:srcRect/>
+                    <a:stretch>
+                      <a:fillRect/>
+                    </a:stretch>
+                  </pic:blipFill>
+                  <pic:spPr bwMode="auto">
+                    <a:xfrm>
+                      <a:off x="0" y="0"/>
+                      <a:ext cx="9542705" cy="6513559"/>
+                    </a:xfrm>
+                    <a:prstGeom prst="rect">
+                      <a:avLst/>
+                    </a:prstGeom>
+                    <a:noFill/>
+                    <a:ln>
+                      <a:noFill/>
+                    </a:ln>
+                  </pic:spPr>
+                </pic:pic>
+              </a:graphicData>
+            </a:graphic>
+            <wp14:sizeRelH relativeFrom="page">
+              <wp14:pctWidth>0</wp14:pctWidth>
+            </wp14:sizeRelH>
+            <wp14:sizeRelV relativeFrom="page">
+              <wp14:pctHeight>0</wp14:pctHeight>
+            </wp14:sizeRelV>
+          </wp:anchor>
+        </w:drawing>
+      </w:r>
+      <w:r>
+        <w:rPr>
+          <w:rFonts w:ascii="Arial" w:eastAsiaTheme="minorHAnsi" w:hAnsi="Arial" w:cs="Arial"/>
+          <w:b/>
+          <w:sz w:val="20"/>
+          <w:szCs w:val="20"/>
+        </w:rPr>
+        <w:t>MODELO ENTIDAD RELACION</w:t>
+      </w:r>
+      <w:bookmarkStart w:id="0" w:name="_GoBack"/>
+      <w:bookmarkEnd w:id="0"/>
+    </w:p>
+    <w:p>
+      <w:pPr>
+        <w:rPr>
+          <w:rFonts w:ascii="Arial" w:eastAsiaTheme="minorHAnsi" w:hAnsi="Arial" w:cs="Arial"/>
+          <w:sz w:val="20"/>
+          <w:szCs w:val="20"/>
+        </w:rPr>
+      </w:pPr>
+    </w:p>
+    <w:p>
+      <w:pPr>
+        <w:rPr>
+          <w:rFonts w:ascii="Arial" w:eastAsiaTheme="minorHAnsi" w:hAnsi="Arial" w:cs="Arial"/>
+          <w:sz w:val="20"/>
+          <w:szCs w:val="20"/>
+        </w:rPr>
+      </w:pPr>
+    </w:p>
+    <w:p>
+      <w:pPr>
+        <w:rPr>
+          <w:rFonts w:ascii="Arial" w:eastAsiaTheme="minorHAnsi" w:hAnsi="Arial" w:cs="Arial"/>
+          <w:sz w:val="20"/>
+          <w:szCs w:val="20"/>
+        </w:rPr>
+      </w:pPr>
+    </w:p>
+    <w:p>
+      <w:pPr>
+        <w:jc w:val="center"/>
+        <w:rPr>
+          <w:rFonts w:ascii="Arial" w:eastAsiaTheme="minorHAnsi" w:hAnsi="Arial" w:cs="Arial"/>
+          <w:sz w:val="20"/>
+          <w:szCs w:val="20"/>
+        </w:rPr>
+      </w:pPr>
     </w:p>
     <w:sectPr>
-      <w:pgSz w:w="12240" w:h="15840"/>
+      <w:pgSz w:w="15840" w:h="12240" w:orient="landscape"/>
       <w:pgMar w:top="720" w:right="720" w:bottom="720" w:left="720" w:header="708" w:footer="708" w:gutter="0"/>
       <w:cols w:space="708"/>
       <w:docGrid w:linePitch="360"/>
@@ -4139,6 +6373,44 @@
     <w:basedOn w:val="Fuentedeprrafopredeter"/>
     <w:rsid w:val="006E1988"/>
   </w:style>
+  <w:style w:type="paragraph" w:styleId="NormalWeb">
+    <w:name w:val="Normal (Web)"/>
+    <w:basedOn w:val="Normal"/>
+    <w:uiPriority w:val="99"/>
+    <w:semiHidden/>
+    <w:unhideWhenUsed/>
+    <w:rsid w:val="00B952EC"/>
+    <w:pPr>
+      <w:spacing w:before="100" w:beforeAutospacing="1" w:after="100" w:afterAutospacing="1" w:line="240" w:lineRule="auto"/>
+    </w:pPr>
+    <w:rPr>
+      <w:rFonts w:ascii="Times New Roman" w:eastAsia="Times New Roman" w:hAnsi="Times New Roman" w:cs="Times New Roman"/>
+      <w:sz w:val="24"/>
+      <w:szCs w:val="24"/>
+      <w:lang w:eastAsia="es-GT"/>
+    </w:rPr>
+  </w:style>
+  <w:style w:type="character" w:customStyle="1" w:styleId="cf01">
+    <w:name w:val="cf01"/>
+    <w:basedOn w:val="Fuentedeprrafopredeter"/>
+    <w:rsid w:val="00B952EC"/>
+    <w:rPr>
+      <w:rFonts w:ascii="Consolas" w:hAnsi="Consolas" w:hint="default"/>
+      <w:sz w:val="22"/>
+      <w:szCs w:val="22"/>
+    </w:rPr>
+  </w:style>
+  <w:style w:type="character" w:styleId="Textoennegrita">
+    <w:name w:val="Strong"/>
+    <w:basedOn w:val="Fuentedeprrafopredeter"/>
+    <w:uiPriority w:val="22"/>
+    <w:qFormat/>
+    <w:rsid w:val="0078207B"/>
+    <w:rPr>
+      <w:b/>
+      <w:bCs/>
+    </w:rPr>
+  </w:style>
 </w:styles>
 </file>
 

</xml_diff>

<commit_message>
add: Se agrego imagen de diagrama entidad-relacion en documento Peaceathome.docx dentro de la rama rhernandez-2024310
</commit_message>
<xml_diff>
--- a/Peaceathome.docx
+++ b/Peaceathome.docx
@@ -1,6 +1,6 @@
 
 <file path=word/document.xml><?xml version="1.0" encoding="utf-8"?>
-<w:document xmlns:wpc="http://schemas.microsoft.com/office/word/2010/wordprocessingCanvas" xmlns:mc="http://schemas.openxmlformats.org/markup-compatibility/2006" xmlns:o="urn:schemas-microsoft-com:office:office" xmlns:r="http://schemas.openxmlformats.org/officeDocument/2006/relationships" xmlns:m="http://schemas.openxmlformats.org/officeDocument/2006/math" xmlns:v="urn:schemas-microsoft-com:vml" xmlns:wp14="http://schemas.microsoft.com/office/word/2010/wordprocessingDrawing" xmlns:wp="http://schemas.openxmlformats.org/drawingml/2006/wordprocessingDrawing" xmlns:w10="urn:schemas-microsoft-com:office:word" xmlns:w="http://schemas.openxmlformats.org/wordprocessingml/2006/main" xmlns:w14="http://schemas.microsoft.com/office/word/2010/wordml" xmlns:w15="http://schemas.microsoft.com/office/word/2012/wordml" xmlns:wpg="http://schemas.microsoft.com/office/word/2010/wordprocessingGroup" xmlns:wpi="http://schemas.microsoft.com/office/word/2010/wordprocessingInk" xmlns:wne="http://schemas.microsoft.com/office/word/2006/wordml" xmlns:wps="http://schemas.microsoft.com/office/word/2010/wordprocessingShape" mc:Ignorable="w14 w15 wp14">
+<w:document xmlns:wpc="http://schemas.microsoft.com/office/word/2010/wordprocessingCanvas" xmlns:cx="http://schemas.microsoft.com/office/drawing/2014/chartex" xmlns:cx1="http://schemas.microsoft.com/office/drawing/2015/9/8/chartex" xmlns:mc="http://schemas.openxmlformats.org/markup-compatibility/2006" xmlns:o="urn:schemas-microsoft-com:office:office" xmlns:r="http://schemas.openxmlformats.org/officeDocument/2006/relationships" xmlns:m="http://schemas.openxmlformats.org/officeDocument/2006/math" xmlns:v="urn:schemas-microsoft-com:vml" xmlns:wp14="http://schemas.microsoft.com/office/word/2010/wordprocessingDrawing" xmlns:wp="http://schemas.openxmlformats.org/drawingml/2006/wordprocessingDrawing" xmlns:w10="urn:schemas-microsoft-com:office:word" xmlns:w="http://schemas.openxmlformats.org/wordprocessingml/2006/main" xmlns:w14="http://schemas.microsoft.com/office/word/2010/wordml" xmlns:w15="http://schemas.microsoft.com/office/word/2012/wordml" xmlns:w16se="http://schemas.microsoft.com/office/word/2015/wordml/symex" xmlns:wpg="http://schemas.microsoft.com/office/word/2010/wordprocessingGroup" xmlns:wpi="http://schemas.microsoft.com/office/word/2010/wordprocessingInk" xmlns:wne="http://schemas.microsoft.com/office/word/2006/wordml" xmlns:wps="http://schemas.microsoft.com/office/word/2010/wordprocessingShape" mc:Ignorable="w14 w15 w16se wp14">
   <w:body>
     <w:p>
       <w:pPr>
@@ -16,7 +16,7 @@
           <w:rFonts w:ascii="Arial" w:hAnsi="Arial" w:cs="Arial"/>
           <w:b/>
           <w:noProof/>
-          <w:lang w:eastAsia="es-GT"/>
+          <w:lang w:val="en-US"/>
         </w:rPr>
         <w:drawing>
           <wp:inline distT="0" distB="0" distL="0" distR="0" wp14:anchorId="61DA3BD1" wp14:editId="0C35A376">
@@ -490,7 +490,6 @@
           <w:lang w:val="en-US"/>
         </w:rPr>
       </w:pPr>
-      <w:proofErr w:type="spellStart"/>
       <w:r>
         <w:rPr>
           <w:rFonts w:ascii="Arial" w:hAnsi="Arial" w:cs="Arial"/>
@@ -499,7 +498,6 @@
         </w:rPr>
         <w:t>Alumno</w:t>
       </w:r>
-      <w:proofErr w:type="spellEnd"/>
     </w:p>
     <w:p>
       <w:pPr>
@@ -798,23 +796,29 @@
                 <w:lang w:val="es-ES"/>
               </w:rPr>
             </w:pPr>
-            <w:proofErr w:type="spellStart"/>
             <w:r>
               <w:rPr>
                 <w:rFonts w:ascii="Arial" w:eastAsiaTheme="minorHAnsi" w:hAnsi="Arial" w:cs="Arial"/>
                 <w:sz w:val="24"/>
                 <w:lang w:val="es-ES"/>
               </w:rPr>
-              <w:t>Kenet</w:t>
+              <w:t xml:space="preserve">Kenet </w:t>
             </w:r>
-            <w:proofErr w:type="spellEnd"/>
             <w:r>
               <w:rPr>
                 <w:rFonts w:ascii="Arial" w:eastAsiaTheme="minorHAnsi" w:hAnsi="Arial" w:cs="Arial"/>
                 <w:sz w:val="24"/>
                 <w:lang w:val="es-ES"/>
               </w:rPr>
-              <w:t xml:space="preserve"> Efraín </w:t>
+              <w:t>Efraín</w:t>
+            </w:r>
+            <w:r>
+              <w:rPr>
+                <w:rFonts w:ascii="Arial" w:eastAsiaTheme="minorHAnsi" w:hAnsi="Arial" w:cs="Arial"/>
+                <w:sz w:val="24"/>
+                <w:lang w:val="es-ES"/>
+              </w:rPr>
+              <w:t xml:space="preserve"> </w:t>
             </w:r>
             <w:proofErr w:type="spellStart"/>
             <w:r>
@@ -858,21 +862,12 @@
                 <w:sz w:val="24"/>
               </w:rPr>
             </w:pPr>
-            <w:proofErr w:type="spellStart"/>
             <w:r>
               <w:rPr>
                 <w:rFonts w:ascii="Arial" w:eastAsiaTheme="minorHAnsi" w:hAnsi="Arial" w:cs="Arial"/>
                 <w:sz w:val="24"/>
               </w:rPr>
-              <w:t>Scrum</w:t>
-            </w:r>
-            <w:proofErr w:type="spellEnd"/>
-            <w:r>
-              <w:rPr>
-                <w:rFonts w:ascii="Arial" w:eastAsiaTheme="minorHAnsi" w:hAnsi="Arial" w:cs="Arial"/>
-                <w:sz w:val="24"/>
-              </w:rPr>
-              <w:t xml:space="preserve"> master</w:t>
+              <w:t>Scrum master</w:t>
             </w:r>
           </w:p>
         </w:tc>
@@ -1712,7 +1707,6 @@
         <w:rPr>
           <w:b/>
         </w:rPr>
-        <w:lastRenderedPageBreak/>
         <w:t>Tupla</w:t>
       </w:r>
       <w:proofErr w:type="spellEnd"/>
@@ -1793,21 +1787,10 @@
         <w:rPr>
           <w:b/>
         </w:rPr>
-        <w:t>Quiero</w:t>
-      </w:r>
-      <w:proofErr w:type="gramStart"/>
-      <w:r>
-        <w:rPr>
-          <w:b/>
-        </w:rPr>
-        <w:t xml:space="preserve">:  </w:t>
-      </w:r>
-      <w:r>
-        <w:t>Poder</w:t>
-      </w:r>
-      <w:proofErr w:type="gramEnd"/>
-      <w:r>
-        <w:t xml:space="preserve"> ver una lista de empleados activos</w:t>
+        <w:t xml:space="preserve">Quiero:  </w:t>
+      </w:r>
+      <w:r>
+        <w:t>Poder ver una lista de empleados activos</w:t>
       </w:r>
     </w:p>
     <w:p>
@@ -2053,103 +2036,3889 @@
     </w:p>
     <w:p>
       <w:r>
+        <w:t>HURH-007 Registro de pago:</w:t>
+      </w:r>
+    </w:p>
+    <w:p>
+      <w:r>
+        <w:t>1. Como un registro de pagos</w:t>
+      </w:r>
+    </w:p>
+    <w:p>
+      <w:r>
+        <w:t>2. Quiero que registre los datos del monto</w:t>
+      </w:r>
+    </w:p>
+    <w:p>
+      <w:r>
+        <w:t>3. Para poder confirmar que los datos del monto estén registrados</w:t>
+      </w:r>
+    </w:p>
+    <w:p/>
+    <w:p>
+      <w:r>
+        <w:t>HURH-008 Validación de monto máximo</w:t>
+      </w:r>
+    </w:p>
+    <w:p>
+      <w:r>
+        <w:t xml:space="preserve">1. Como método de pago </w:t>
+      </w:r>
+    </w:p>
+    <w:p>
+      <w:r>
+        <w:t>2. Quiero que el monto sea en efectivo o en tarjeta</w:t>
+      </w:r>
+    </w:p>
+    <w:p>
+      <w:r>
+        <w:t>3. Para verificar si el monto de pago es valido</w:t>
+      </w:r>
+    </w:p>
+    <w:p/>
+    <w:p>
+      <w:r>
         <w:t>HU</w:t>
       </w:r>
       <w:r>
-        <w:t>RH-007</w:t>
-      </w:r>
-      <w:r>
-        <w:t xml:space="preserve"> Registro de pago:</w:t>
-      </w:r>
-    </w:p>
-    <w:p>
-      <w:r>
-        <w:t>1. Como un registro de pagos</w:t>
-      </w:r>
-    </w:p>
-    <w:p>
-      <w:r>
-        <w:t>2. Quiero que registre los datos del monto</w:t>
-      </w:r>
-    </w:p>
-    <w:p>
-      <w:r>
-        <w:t>3. Para poder confirmar que los datos del monto estén registrados</w:t>
-      </w:r>
-    </w:p>
-    <w:p/>
-    <w:p>
-      <w:r>
-        <w:t>HU</w:t>
-      </w:r>
-      <w:r>
-        <w:t>RH-008</w:t>
-      </w:r>
-      <w:r>
-        <w:t xml:space="preserve"> Validación de monto máximo</w:t>
-      </w:r>
-    </w:p>
-    <w:p>
-      <w:r>
-        <w:t xml:space="preserve">1. Como método de pago </w:t>
-      </w:r>
-    </w:p>
-    <w:p>
-      <w:r>
-        <w:t>2. Quiero que el monto sea en efectivo o en tarjeta</w:t>
-      </w:r>
-    </w:p>
-    <w:p>
-      <w:r>
-        <w:t>3. Para verificar si el monto de pago es valido</w:t>
-      </w:r>
-    </w:p>
-    <w:p/>
-    <w:p>
-      <w:r>
-        <w:t>HU</w:t>
-      </w:r>
-      <w:r>
         <w:t>RH</w:t>
       </w:r>
       <w:r>
-        <w:t>-009</w:t>
-      </w:r>
-      <w:r>
-        <w:t xml:space="preserve"> Generación de recibo de pago</w:t>
+        <w:t>-009 Generación de recibo de pago</w:t>
       </w:r>
     </w:p>
     <w:p>
       <w:r>
         <w:t xml:space="preserve">1. Como registro de pago recibido </w:t>
+      </w:r>
+    </w:p>
+    <w:p>
+      <w:r>
+        <w:t>2. Quiero que me den la información del monto de pago</w:t>
+      </w:r>
+    </w:p>
+    <w:p>
+      <w:r>
+        <w:t>3. Para que registre el recibo y se almacene en el sistema</w:t>
+      </w:r>
+      <w:r>
+        <w:br/>
+      </w:r>
+    </w:p>
+    <w:p>
+      <w:pPr>
+        <w:rPr>
+          <w:b/>
+        </w:rPr>
+      </w:pPr>
+      <w:r>
+        <w:br/>
+      </w:r>
+      <w:proofErr w:type="spellStart"/>
+      <w:proofErr w:type="gramStart"/>
+      <w:r>
+        <w:rPr>
+          <w:b/>
+        </w:rPr>
+        <w:t>TUPLA:Servicios</w:t>
+      </w:r>
+      <w:proofErr w:type="spellEnd"/>
+      <w:proofErr w:type="gramEnd"/>
+    </w:p>
+    <w:p>
+      <w:pPr>
+        <w:rPr>
+          <w:b/>
+        </w:rPr>
+      </w:pPr>
+      <w:r>
+        <w:t>HUJC-010</w:t>
+      </w:r>
+    </w:p>
+    <w:p>
+      <w:pPr>
+        <w:pStyle w:val="paragraph"/>
+        <w:spacing w:before="0" w:beforeAutospacing="0" w:after="0" w:afterAutospacing="0"/>
+        <w:textAlignment w:val="baseline"/>
+        <w:rPr>
+          <w:rStyle w:val="eop"/>
+          <w:rFonts w:ascii="Calibri" w:eastAsia="MS Mincho" w:hAnsi="Calibri" w:cs="Calibri"/>
+          <w:sz w:val="22"/>
+          <w:szCs w:val="22"/>
+        </w:rPr>
+      </w:pPr>
+      <w:r>
+        <w:rPr>
+          <w:rStyle w:val="normaltextrun"/>
+          <w:rFonts w:ascii="Calibri" w:hAnsi="Calibri" w:cs="Calibri"/>
+          <w:sz w:val="22"/>
+          <w:szCs w:val="22"/>
+        </w:rPr>
+        <w:t>Como</w:t>
+      </w:r>
+      <w:r>
+        <w:rPr>
+          <w:rStyle w:val="normaltextrun"/>
+          <w:rFonts w:ascii="Calibri" w:hAnsi="Calibri" w:cs="Calibri"/>
+          <w:sz w:val="22"/>
+          <w:szCs w:val="22"/>
+          <w:lang w:val="es-419"/>
+        </w:rPr>
+        <w:t>:</w:t>
+      </w:r>
+      <w:r>
+        <w:rPr>
+          <w:rStyle w:val="normaltextrun"/>
+          <w:rFonts w:ascii="Calibri" w:hAnsi="Calibri" w:cs="Calibri"/>
+          <w:sz w:val="22"/>
+          <w:szCs w:val="22"/>
+        </w:rPr>
+        <w:t xml:space="preserve"> cliente </w:t>
+      </w:r>
+      <w:r>
+        <w:rPr>
+          <w:rStyle w:val="eop"/>
+          <w:rFonts w:ascii="Calibri" w:eastAsia="MS Mincho" w:hAnsi="Calibri" w:cs="Calibri"/>
+          <w:sz w:val="22"/>
+          <w:szCs w:val="22"/>
+        </w:rPr>
+        <w:t> </w:t>
+      </w:r>
+    </w:p>
+    <w:p>
+      <w:pPr>
+        <w:pStyle w:val="paragraph"/>
+        <w:spacing w:before="0" w:beforeAutospacing="0" w:after="0" w:afterAutospacing="0"/>
+        <w:textAlignment w:val="baseline"/>
+        <w:rPr>
+          <w:rFonts w:ascii="Segoe UI" w:hAnsi="Segoe UI" w:cs="Segoe UI"/>
+          <w:sz w:val="18"/>
+          <w:szCs w:val="18"/>
+        </w:rPr>
+      </w:pPr>
+    </w:p>
+    <w:p>
+      <w:pPr>
+        <w:pStyle w:val="paragraph"/>
+        <w:spacing w:before="0" w:beforeAutospacing="0" w:after="0" w:afterAutospacing="0"/>
+        <w:textAlignment w:val="baseline"/>
+        <w:rPr>
+          <w:rFonts w:ascii="Segoe UI" w:hAnsi="Segoe UI" w:cs="Segoe UI"/>
+          <w:sz w:val="18"/>
+          <w:szCs w:val="18"/>
+        </w:rPr>
+      </w:pPr>
+      <w:r>
+        <w:rPr>
+          <w:rStyle w:val="normaltextrun"/>
+          <w:rFonts w:ascii="Calibri" w:hAnsi="Calibri" w:cs="Calibri"/>
+          <w:sz w:val="22"/>
+          <w:szCs w:val="22"/>
+        </w:rPr>
+        <w:t>Quiero: ver los servicios con su nombre, descripción, horario disponible y costo extra,</w:t>
+      </w:r>
+      <w:r>
+        <w:rPr>
+          <w:rStyle w:val="eop"/>
+          <w:rFonts w:ascii="Calibri" w:eastAsia="MS Mincho" w:hAnsi="Calibri" w:cs="Calibri"/>
+          <w:sz w:val="22"/>
+          <w:szCs w:val="22"/>
+        </w:rPr>
+        <w:t> </w:t>
+      </w:r>
+    </w:p>
+    <w:p>
+      <w:pPr>
+        <w:pStyle w:val="paragraph"/>
+        <w:spacing w:before="0" w:beforeAutospacing="0" w:after="0" w:afterAutospacing="0"/>
+        <w:textAlignment w:val="baseline"/>
+        <w:rPr>
+          <w:rStyle w:val="normaltextrun"/>
+          <w:rFonts w:ascii="Calibri" w:hAnsi="Calibri" w:cs="Calibri"/>
+          <w:sz w:val="22"/>
+          <w:szCs w:val="22"/>
+        </w:rPr>
+      </w:pPr>
+    </w:p>
+    <w:p>
+      <w:pPr>
+        <w:pStyle w:val="paragraph"/>
+        <w:spacing w:before="0" w:beforeAutospacing="0" w:after="0" w:afterAutospacing="0"/>
+        <w:textAlignment w:val="baseline"/>
+        <w:rPr>
+          <w:rStyle w:val="eop"/>
+          <w:rFonts w:ascii="Calibri" w:eastAsia="MS Mincho" w:hAnsi="Calibri" w:cs="Calibri"/>
+          <w:sz w:val="22"/>
+          <w:szCs w:val="22"/>
+        </w:rPr>
+      </w:pPr>
+      <w:r>
+        <w:rPr>
+          <w:rStyle w:val="normaltextrun"/>
+          <w:rFonts w:ascii="Calibri" w:hAnsi="Calibri" w:cs="Calibri"/>
+          <w:sz w:val="22"/>
+          <w:szCs w:val="22"/>
+        </w:rPr>
+        <w:t>Para: poder elegir el servicio que mejor se adapte a mis necesidades y presupuesto.</w:t>
+      </w:r>
+      <w:r>
+        <w:rPr>
+          <w:rStyle w:val="eop"/>
+          <w:rFonts w:ascii="Calibri" w:eastAsia="MS Mincho" w:hAnsi="Calibri" w:cs="Calibri"/>
+          <w:sz w:val="22"/>
+          <w:szCs w:val="22"/>
+        </w:rPr>
+        <w:t> </w:t>
+      </w:r>
+    </w:p>
+    <w:p>
+      <w:pPr>
+        <w:pStyle w:val="paragraph"/>
+        <w:spacing w:before="0" w:beforeAutospacing="0" w:after="0" w:afterAutospacing="0"/>
+        <w:textAlignment w:val="baseline"/>
+        <w:rPr>
+          <w:rStyle w:val="eop"/>
+          <w:rFonts w:ascii="Calibri" w:eastAsia="MS Mincho" w:hAnsi="Calibri" w:cs="Calibri"/>
+          <w:sz w:val="22"/>
+          <w:szCs w:val="22"/>
+        </w:rPr>
+      </w:pPr>
+    </w:p>
+    <w:p>
+      <w:pPr>
+        <w:rPr>
+          <w:rStyle w:val="eop"/>
+          <w:b/>
+        </w:rPr>
+      </w:pPr>
+      <w:r>
+        <w:t>HUJC-011</w:t>
+      </w:r>
+    </w:p>
+    <w:p>
+      <w:pPr>
+        <w:pStyle w:val="paragraph"/>
+        <w:spacing w:before="0" w:beforeAutospacing="0" w:after="0" w:afterAutospacing="0"/>
+        <w:textAlignment w:val="baseline"/>
+        <w:rPr>
+          <w:rFonts w:ascii="Segoe UI" w:hAnsi="Segoe UI" w:cs="Segoe UI"/>
+          <w:sz w:val="18"/>
+          <w:szCs w:val="18"/>
+        </w:rPr>
+      </w:pPr>
+      <w:r>
+        <w:rPr>
+          <w:rStyle w:val="normaltextrun"/>
+          <w:rFonts w:ascii="Calibri" w:hAnsi="Calibri" w:cs="Calibri"/>
+          <w:sz w:val="22"/>
+          <w:szCs w:val="22"/>
+        </w:rPr>
+        <w:t>Como: administrador </w:t>
+      </w:r>
+      <w:r>
+        <w:rPr>
+          <w:rStyle w:val="eop"/>
+          <w:rFonts w:ascii="Calibri" w:eastAsia="MS Mincho" w:hAnsi="Calibri" w:cs="Calibri"/>
+          <w:sz w:val="22"/>
+          <w:szCs w:val="22"/>
+        </w:rPr>
+        <w:t> </w:t>
+      </w:r>
+    </w:p>
+    <w:p>
+      <w:pPr>
+        <w:pStyle w:val="paragraph"/>
+        <w:spacing w:before="0" w:beforeAutospacing="0" w:after="0" w:afterAutospacing="0"/>
+        <w:textAlignment w:val="baseline"/>
+        <w:rPr>
+          <w:rStyle w:val="normaltextrun"/>
+          <w:rFonts w:ascii="Calibri" w:hAnsi="Calibri" w:cs="Calibri"/>
+          <w:sz w:val="22"/>
+          <w:szCs w:val="22"/>
+        </w:rPr>
+      </w:pPr>
+    </w:p>
+    <w:p>
+      <w:pPr>
+        <w:pStyle w:val="paragraph"/>
+        <w:spacing w:before="0" w:beforeAutospacing="0" w:after="0" w:afterAutospacing="0"/>
+        <w:textAlignment w:val="baseline"/>
+        <w:rPr>
+          <w:rFonts w:ascii="Segoe UI" w:hAnsi="Segoe UI" w:cs="Segoe UI"/>
+          <w:sz w:val="18"/>
+          <w:szCs w:val="18"/>
+        </w:rPr>
+      </w:pPr>
+      <w:r>
+        <w:rPr>
+          <w:rStyle w:val="normaltextrun"/>
+          <w:rFonts w:ascii="Calibri" w:hAnsi="Calibri" w:cs="Calibri"/>
+          <w:sz w:val="22"/>
+          <w:szCs w:val="22"/>
+        </w:rPr>
+        <w:t>Quiero: poder activar, desactivar y modificar los datos de un servicio (nombre, descripción, horario, costo extra y tipo de servicio),</w:t>
+      </w:r>
+      <w:r>
+        <w:rPr>
+          <w:rStyle w:val="eop"/>
+          <w:rFonts w:ascii="Calibri" w:eastAsia="MS Mincho" w:hAnsi="Calibri" w:cs="Calibri"/>
+          <w:sz w:val="22"/>
+          <w:szCs w:val="22"/>
+        </w:rPr>
+        <w:t> </w:t>
+      </w:r>
+    </w:p>
+    <w:p>
+      <w:pPr>
+        <w:pStyle w:val="paragraph"/>
+        <w:spacing w:before="0" w:beforeAutospacing="0" w:after="0" w:afterAutospacing="0"/>
+        <w:textAlignment w:val="baseline"/>
+        <w:rPr>
+          <w:rStyle w:val="normaltextrun"/>
+          <w:rFonts w:ascii="Calibri" w:hAnsi="Calibri" w:cs="Calibri"/>
+          <w:sz w:val="22"/>
+          <w:szCs w:val="22"/>
+        </w:rPr>
+      </w:pPr>
+    </w:p>
+    <w:p>
+      <w:pPr>
+        <w:pStyle w:val="paragraph"/>
+        <w:spacing w:before="0" w:beforeAutospacing="0" w:after="0" w:afterAutospacing="0"/>
+        <w:textAlignment w:val="baseline"/>
+        <w:rPr>
+          <w:rStyle w:val="eop"/>
+          <w:rFonts w:ascii="Calibri" w:eastAsia="MS Mincho" w:hAnsi="Calibri" w:cs="Calibri"/>
+          <w:sz w:val="22"/>
+          <w:szCs w:val="22"/>
+        </w:rPr>
+      </w:pPr>
+      <w:r>
+        <w:rPr>
+          <w:rStyle w:val="normaltextrun"/>
+          <w:rFonts w:ascii="Calibri" w:hAnsi="Calibri" w:cs="Calibri"/>
+          <w:sz w:val="22"/>
+          <w:szCs w:val="22"/>
+        </w:rPr>
+        <w:t>Para: mantener la información actualizada y ofrecer servicios vigentes a los clientes.</w:t>
+      </w:r>
+      <w:r>
+        <w:rPr>
+          <w:rStyle w:val="eop"/>
+          <w:rFonts w:ascii="Calibri" w:eastAsia="MS Mincho" w:hAnsi="Calibri" w:cs="Calibri"/>
+          <w:sz w:val="22"/>
+          <w:szCs w:val="22"/>
+        </w:rPr>
+        <w:t> </w:t>
+      </w:r>
+    </w:p>
+    <w:p>
+      <w:pPr>
+        <w:pStyle w:val="paragraph"/>
+        <w:spacing w:before="0" w:beforeAutospacing="0" w:after="0" w:afterAutospacing="0"/>
+        <w:textAlignment w:val="baseline"/>
+        <w:rPr>
+          <w:rStyle w:val="eop"/>
+          <w:rFonts w:ascii="Calibri" w:eastAsia="MS Mincho" w:hAnsi="Calibri" w:cs="Calibri"/>
+          <w:sz w:val="22"/>
+          <w:szCs w:val="22"/>
+        </w:rPr>
+      </w:pPr>
+    </w:p>
+    <w:p>
+      <w:pPr>
+        <w:pStyle w:val="paragraph"/>
+        <w:spacing w:before="0" w:beforeAutospacing="0" w:after="0" w:afterAutospacing="0"/>
+        <w:textAlignment w:val="baseline"/>
+        <w:rPr>
+          <w:rStyle w:val="eop"/>
+          <w:rFonts w:ascii="Calibri" w:eastAsia="MS Mincho" w:hAnsi="Calibri" w:cs="Calibri"/>
+          <w:sz w:val="22"/>
+          <w:szCs w:val="22"/>
+        </w:rPr>
+      </w:pPr>
+    </w:p>
+    <w:p>
+      <w:pPr>
+        <w:rPr>
+          <w:rStyle w:val="normaltextrun"/>
+          <w:b/>
+        </w:rPr>
+      </w:pPr>
+      <w:r>
+        <w:t>HUJC-012</w:t>
+      </w:r>
+    </w:p>
+    <w:p>
+      <w:pPr>
+        <w:pStyle w:val="paragraph"/>
+        <w:spacing w:before="0" w:beforeAutospacing="0" w:after="0" w:afterAutospacing="0"/>
+        <w:textAlignment w:val="baseline"/>
+        <w:rPr>
+          <w:rFonts w:ascii="Segoe UI" w:hAnsi="Segoe UI" w:cs="Segoe UI"/>
+          <w:sz w:val="18"/>
+          <w:szCs w:val="18"/>
+        </w:rPr>
+      </w:pPr>
+      <w:r>
+        <w:rPr>
+          <w:rStyle w:val="normaltextrun"/>
+          <w:rFonts w:ascii="Calibri" w:hAnsi="Calibri" w:cs="Calibri"/>
+          <w:sz w:val="22"/>
+          <w:szCs w:val="22"/>
+        </w:rPr>
+        <w:t>Como: usuario del sistema (empleado),</w:t>
+      </w:r>
+      <w:r>
+        <w:rPr>
+          <w:rStyle w:val="eop"/>
+          <w:rFonts w:ascii="Calibri" w:eastAsia="MS Mincho" w:hAnsi="Calibri" w:cs="Calibri"/>
+          <w:sz w:val="22"/>
+          <w:szCs w:val="22"/>
+        </w:rPr>
+        <w:t> </w:t>
+      </w:r>
+    </w:p>
+    <w:p>
+      <w:pPr>
+        <w:pStyle w:val="paragraph"/>
+        <w:spacing w:before="0" w:beforeAutospacing="0" w:after="0" w:afterAutospacing="0"/>
+        <w:textAlignment w:val="baseline"/>
+        <w:rPr>
+          <w:rStyle w:val="normaltextrun"/>
+          <w:rFonts w:ascii="Calibri" w:hAnsi="Calibri" w:cs="Calibri"/>
+          <w:sz w:val="22"/>
+          <w:szCs w:val="22"/>
+        </w:rPr>
+      </w:pPr>
+    </w:p>
+    <w:p>
+      <w:pPr>
+        <w:pStyle w:val="paragraph"/>
+        <w:spacing w:before="0" w:beforeAutospacing="0" w:after="0" w:afterAutospacing="0"/>
+        <w:textAlignment w:val="baseline"/>
+        <w:rPr>
+          <w:rFonts w:ascii="Segoe UI" w:hAnsi="Segoe UI" w:cs="Segoe UI"/>
+          <w:sz w:val="18"/>
+          <w:szCs w:val="18"/>
+        </w:rPr>
+      </w:pPr>
+      <w:r>
+        <w:rPr>
+          <w:rStyle w:val="normaltextrun"/>
+          <w:rFonts w:ascii="Calibri" w:hAnsi="Calibri" w:cs="Calibri"/>
+          <w:sz w:val="22"/>
+          <w:szCs w:val="22"/>
+        </w:rPr>
+        <w:t>Quiero: consultar el tipo de servicio y su horario disponible,</w:t>
+      </w:r>
+      <w:r>
+        <w:rPr>
+          <w:rStyle w:val="eop"/>
+          <w:rFonts w:ascii="Calibri" w:eastAsia="MS Mincho" w:hAnsi="Calibri" w:cs="Calibri"/>
+          <w:sz w:val="22"/>
+          <w:szCs w:val="22"/>
+        </w:rPr>
+        <w:t> </w:t>
+      </w:r>
+    </w:p>
+    <w:p>
+      <w:pPr>
+        <w:pStyle w:val="paragraph"/>
+        <w:spacing w:before="0" w:beforeAutospacing="0" w:after="0" w:afterAutospacing="0"/>
+        <w:textAlignment w:val="baseline"/>
+        <w:rPr>
+          <w:rStyle w:val="normaltextrun"/>
+          <w:rFonts w:ascii="Calibri" w:hAnsi="Calibri" w:cs="Calibri"/>
+          <w:sz w:val="22"/>
+          <w:szCs w:val="22"/>
+        </w:rPr>
+      </w:pPr>
+    </w:p>
+    <w:p>
+      <w:pPr>
+        <w:pStyle w:val="paragraph"/>
+        <w:spacing w:before="0" w:beforeAutospacing="0" w:after="0" w:afterAutospacing="0"/>
+        <w:textAlignment w:val="baseline"/>
+        <w:rPr>
+          <w:rStyle w:val="eop"/>
+          <w:rFonts w:ascii="Calibri" w:eastAsia="MS Mincho" w:hAnsi="Calibri" w:cs="Calibri"/>
+          <w:sz w:val="22"/>
+          <w:szCs w:val="22"/>
+        </w:rPr>
+      </w:pPr>
+      <w:r>
+        <w:rPr>
+          <w:rStyle w:val="normaltextrun"/>
+          <w:rFonts w:ascii="Calibri" w:hAnsi="Calibri" w:cs="Calibri"/>
+          <w:sz w:val="22"/>
+          <w:szCs w:val="22"/>
+        </w:rPr>
+        <w:t>Para: poder informar correctamente a los clientes sobre la disponibilidad y características de cada servicio.</w:t>
+      </w:r>
+      <w:r>
+        <w:rPr>
+          <w:rStyle w:val="eop"/>
+          <w:rFonts w:ascii="Calibri" w:eastAsia="MS Mincho" w:hAnsi="Calibri" w:cs="Calibri"/>
+          <w:sz w:val="22"/>
+          <w:szCs w:val="22"/>
+        </w:rPr>
+        <w:t> </w:t>
+      </w:r>
+    </w:p>
+    <w:p>
+      <w:pPr>
+        <w:pStyle w:val="paragraph"/>
+        <w:spacing w:before="0" w:beforeAutospacing="0" w:after="0" w:afterAutospacing="0"/>
+        <w:textAlignment w:val="baseline"/>
+        <w:rPr>
+          <w:rStyle w:val="eop"/>
+          <w:rFonts w:ascii="Calibri" w:eastAsia="MS Mincho" w:hAnsi="Calibri" w:cs="Calibri"/>
+          <w:sz w:val="22"/>
+          <w:szCs w:val="22"/>
+        </w:rPr>
+      </w:pPr>
+    </w:p>
+    <w:p>
+      <w:pPr>
+        <w:pStyle w:val="paragraph"/>
+        <w:spacing w:before="0" w:beforeAutospacing="0" w:after="0" w:afterAutospacing="0"/>
+        <w:textAlignment w:val="baseline"/>
+        <w:rPr>
+          <w:rFonts w:ascii="Segoe UI" w:hAnsi="Segoe UI" w:cs="Segoe UI"/>
+          <w:sz w:val="18"/>
+          <w:szCs w:val="18"/>
+        </w:rPr>
+      </w:pPr>
+    </w:p>
+    <w:p>
+      <w:pPr>
+        <w:pStyle w:val="paragraph"/>
+        <w:spacing w:before="0" w:beforeAutospacing="0" w:after="0" w:afterAutospacing="0"/>
+        <w:textAlignment w:val="baseline"/>
+        <w:rPr>
+          <w:rFonts w:ascii="Segoe UI" w:hAnsi="Segoe UI" w:cs="Segoe UI"/>
+          <w:sz w:val="18"/>
+          <w:szCs w:val="18"/>
+        </w:rPr>
+      </w:pPr>
+    </w:p>
+    <w:p>
+      <w:pPr>
+        <w:pStyle w:val="paragraph"/>
+        <w:spacing w:before="0" w:beforeAutospacing="0" w:after="0" w:afterAutospacing="0"/>
+        <w:textAlignment w:val="baseline"/>
+        <w:rPr>
+          <w:rFonts w:ascii="Segoe UI" w:hAnsi="Segoe UI" w:cs="Segoe UI"/>
+          <w:b/>
+          <w:sz w:val="18"/>
+          <w:szCs w:val="18"/>
+        </w:rPr>
+      </w:pPr>
+      <w:proofErr w:type="spellStart"/>
+      <w:r>
+        <w:rPr>
+          <w:rFonts w:ascii="Segoe UI" w:hAnsi="Segoe UI" w:cs="Segoe UI"/>
+          <w:b/>
+          <w:sz w:val="18"/>
+          <w:szCs w:val="18"/>
+        </w:rPr>
+        <w:t>Tupla</w:t>
+      </w:r>
+      <w:proofErr w:type="spellEnd"/>
+      <w:r>
+        <w:rPr>
+          <w:rFonts w:ascii="Segoe UI" w:hAnsi="Segoe UI" w:cs="Segoe UI"/>
+          <w:b/>
+          <w:sz w:val="18"/>
+          <w:szCs w:val="18"/>
+        </w:rPr>
+        <w:t xml:space="preserve">: Soporte Técnico </w:t>
+      </w:r>
+    </w:p>
+    <w:p>
+      <w:pPr>
+        <w:pStyle w:val="paragraph"/>
+        <w:spacing w:before="0" w:beforeAutospacing="0" w:after="0" w:afterAutospacing="0"/>
+        <w:textAlignment w:val="baseline"/>
+        <w:rPr>
+          <w:rFonts w:ascii="Segoe UI" w:hAnsi="Segoe UI" w:cs="Segoe UI"/>
+          <w:b/>
+          <w:sz w:val="18"/>
+          <w:szCs w:val="18"/>
+        </w:rPr>
+      </w:pPr>
+    </w:p>
+    <w:p>
+      <w:pPr>
+        <w:pStyle w:val="paragraph"/>
+        <w:spacing w:after="0"/>
+        <w:textAlignment w:val="baseline"/>
+        <w:rPr>
+          <w:rFonts w:ascii="Segoe UI" w:hAnsi="Segoe UI" w:cs="Segoe UI"/>
+          <w:b/>
+          <w:sz w:val="18"/>
+          <w:szCs w:val="18"/>
+        </w:rPr>
+      </w:pPr>
+      <w:r>
+        <w:rPr>
+          <w:rFonts w:ascii="Segoe UI" w:hAnsi="Segoe UI" w:cs="Segoe UI"/>
+          <w:b/>
+          <w:sz w:val="18"/>
+          <w:szCs w:val="18"/>
+        </w:rPr>
+        <w:t>HUAG-</w:t>
+      </w:r>
+      <w:r>
+        <w:rPr>
+          <w:rFonts w:ascii="Segoe UI" w:hAnsi="Segoe UI" w:cs="Segoe UI"/>
+          <w:b/>
+          <w:sz w:val="18"/>
+          <w:szCs w:val="18"/>
+        </w:rPr>
+        <w:t xml:space="preserve">013: </w:t>
+      </w:r>
+    </w:p>
+    <w:p>
+      <w:pPr>
+        <w:pStyle w:val="paragraph"/>
+        <w:spacing w:after="0"/>
+        <w:textAlignment w:val="baseline"/>
+        <w:rPr>
+          <w:rFonts w:ascii="Segoe UI" w:hAnsi="Segoe UI" w:cs="Segoe UI"/>
+          <w:sz w:val="18"/>
+          <w:szCs w:val="18"/>
+        </w:rPr>
+      </w:pPr>
+      <w:r>
+        <w:rPr>
+          <w:rFonts w:ascii="Segoe UI" w:hAnsi="Segoe UI" w:cs="Segoe UI"/>
+          <w:sz w:val="18"/>
+          <w:szCs w:val="18"/>
+        </w:rPr>
+        <w:t xml:space="preserve">Como huésped o anfitrión de </w:t>
+      </w:r>
+      <w:proofErr w:type="spellStart"/>
+      <w:r>
+        <w:rPr>
+          <w:rFonts w:ascii="Segoe UI" w:hAnsi="Segoe UI" w:cs="Segoe UI"/>
+          <w:sz w:val="18"/>
+          <w:szCs w:val="18"/>
+        </w:rPr>
+        <w:t>Airbnb</w:t>
+      </w:r>
+      <w:proofErr w:type="spellEnd"/>
+      <w:r>
+        <w:rPr>
+          <w:rFonts w:ascii="Segoe UI" w:hAnsi="Segoe UI" w:cs="Segoe UI"/>
+          <w:sz w:val="18"/>
+          <w:szCs w:val="18"/>
+        </w:rPr>
+        <w:t>,</w:t>
+      </w:r>
+    </w:p>
+    <w:p>
+      <w:pPr>
+        <w:pStyle w:val="paragraph"/>
+        <w:spacing w:after="0"/>
+        <w:textAlignment w:val="baseline"/>
+        <w:rPr>
+          <w:rFonts w:ascii="Segoe UI" w:hAnsi="Segoe UI" w:cs="Segoe UI"/>
+          <w:sz w:val="18"/>
+          <w:szCs w:val="18"/>
+        </w:rPr>
+      </w:pPr>
+      <w:r>
+        <w:rPr>
+          <w:rFonts w:ascii="Segoe UI" w:hAnsi="Segoe UI" w:cs="Segoe UI"/>
+          <w:sz w:val="18"/>
+          <w:szCs w:val="18"/>
+        </w:rPr>
+        <w:t>quiero poder contactar al soporte técnico rápidamente a través de un chat en la plataforma,</w:t>
+      </w:r>
+    </w:p>
+    <w:p>
+      <w:pPr>
+        <w:pStyle w:val="paragraph"/>
+        <w:spacing w:before="0" w:beforeAutospacing="0" w:after="0" w:afterAutospacing="0"/>
+        <w:textAlignment w:val="baseline"/>
+        <w:rPr>
+          <w:rFonts w:ascii="Segoe UI" w:hAnsi="Segoe UI" w:cs="Segoe UI"/>
+          <w:sz w:val="18"/>
+          <w:szCs w:val="18"/>
+        </w:rPr>
+      </w:pPr>
+      <w:r>
+        <w:rPr>
+          <w:rFonts w:ascii="Segoe UI" w:hAnsi="Segoe UI" w:cs="Segoe UI"/>
+          <w:sz w:val="18"/>
+          <w:szCs w:val="18"/>
+        </w:rPr>
+        <w:t>para poder resolver problemas técnicos como errores de reserva, pagos fallidos o problemas con mi cuenta de forma eficiente.</w:t>
+      </w:r>
+    </w:p>
+    <w:p>
+      <w:pPr>
+        <w:pStyle w:val="paragraph"/>
+        <w:spacing w:before="0" w:beforeAutospacing="0" w:after="0" w:afterAutospacing="0"/>
+        <w:textAlignment w:val="baseline"/>
+        <w:rPr>
+          <w:rFonts w:ascii="Segoe UI" w:hAnsi="Segoe UI" w:cs="Segoe UI"/>
+          <w:sz w:val="18"/>
+          <w:szCs w:val="18"/>
+        </w:rPr>
+      </w:pPr>
+    </w:p>
+    <w:p>
+      <w:pPr>
+        <w:pStyle w:val="paragraph"/>
+        <w:spacing w:after="0"/>
+        <w:textAlignment w:val="baseline"/>
+        <w:rPr>
+          <w:rFonts w:ascii="Segoe UI" w:hAnsi="Segoe UI" w:cs="Segoe UI"/>
+          <w:b/>
+          <w:sz w:val="18"/>
+          <w:szCs w:val="18"/>
+        </w:rPr>
+      </w:pPr>
+      <w:r>
+        <w:rPr>
+          <w:rFonts w:ascii="Segoe UI" w:hAnsi="Segoe UI" w:cs="Segoe UI"/>
+          <w:b/>
+          <w:sz w:val="18"/>
+          <w:szCs w:val="18"/>
+        </w:rPr>
+        <w:t>HUAG-014</w:t>
+      </w:r>
+      <w:r>
+        <w:rPr>
+          <w:rFonts w:ascii="Segoe UI" w:hAnsi="Segoe UI" w:cs="Segoe UI"/>
+          <w:b/>
+          <w:sz w:val="18"/>
+          <w:szCs w:val="18"/>
+        </w:rPr>
+        <w:t>:</w:t>
+      </w:r>
+    </w:p>
+    <w:p>
+      <w:pPr>
+        <w:pStyle w:val="paragraph"/>
+        <w:spacing w:after="0"/>
+        <w:textAlignment w:val="baseline"/>
+        <w:rPr>
+          <w:rFonts w:ascii="Segoe UI" w:hAnsi="Segoe UI" w:cs="Segoe UI"/>
+          <w:sz w:val="18"/>
+          <w:szCs w:val="18"/>
+        </w:rPr>
+      </w:pPr>
+      <w:r>
+        <w:rPr>
+          <w:rFonts w:ascii="Segoe UI" w:hAnsi="Segoe UI" w:cs="Segoe UI"/>
+          <w:sz w:val="18"/>
+          <w:szCs w:val="18"/>
+        </w:rPr>
+        <w:t>Como técnico de soporte,</w:t>
+      </w:r>
+    </w:p>
+    <w:p>
+      <w:pPr>
+        <w:pStyle w:val="paragraph"/>
+        <w:spacing w:after="0"/>
+        <w:textAlignment w:val="baseline"/>
+        <w:rPr>
+          <w:rFonts w:ascii="Segoe UI" w:hAnsi="Segoe UI" w:cs="Segoe UI"/>
+          <w:sz w:val="18"/>
+          <w:szCs w:val="18"/>
+        </w:rPr>
+      </w:pPr>
+      <w:r>
+        <w:rPr>
+          <w:rFonts w:ascii="Segoe UI" w:hAnsi="Segoe UI" w:cs="Segoe UI"/>
+          <w:sz w:val="18"/>
+          <w:szCs w:val="18"/>
+        </w:rPr>
+        <w:t>quiero ver una lista de tickets pendientes y asignarme uno,</w:t>
+      </w:r>
+    </w:p>
+    <w:p>
+      <w:pPr>
+        <w:pStyle w:val="paragraph"/>
+        <w:spacing w:before="0" w:beforeAutospacing="0" w:after="0" w:afterAutospacing="0"/>
+        <w:textAlignment w:val="baseline"/>
+        <w:rPr>
+          <w:rFonts w:ascii="Segoe UI" w:hAnsi="Segoe UI" w:cs="Segoe UI"/>
+          <w:sz w:val="18"/>
+          <w:szCs w:val="18"/>
+        </w:rPr>
+      </w:pPr>
+      <w:r>
+        <w:rPr>
+          <w:rFonts w:ascii="Segoe UI" w:hAnsi="Segoe UI" w:cs="Segoe UI"/>
+          <w:sz w:val="18"/>
+          <w:szCs w:val="18"/>
+        </w:rPr>
+        <w:t>para poder empezar a resolverlo de forma organizada.</w:t>
+      </w:r>
+    </w:p>
+    <w:p>
+      <w:pPr>
+        <w:pStyle w:val="paragraph"/>
+        <w:spacing w:before="0" w:beforeAutospacing="0" w:after="0" w:afterAutospacing="0"/>
+        <w:textAlignment w:val="baseline"/>
+        <w:rPr>
+          <w:rFonts w:ascii="Segoe UI" w:hAnsi="Segoe UI" w:cs="Segoe UI"/>
+          <w:sz w:val="18"/>
+          <w:szCs w:val="18"/>
+        </w:rPr>
+      </w:pPr>
+    </w:p>
+    <w:p>
+      <w:pPr>
+        <w:pStyle w:val="paragraph"/>
+        <w:spacing w:after="0"/>
+        <w:textAlignment w:val="baseline"/>
+        <w:rPr>
+          <w:rFonts w:ascii="Segoe UI" w:hAnsi="Segoe UI" w:cs="Segoe UI"/>
+          <w:b/>
+          <w:sz w:val="18"/>
+          <w:szCs w:val="18"/>
+        </w:rPr>
+      </w:pPr>
+      <w:r>
+        <w:rPr>
+          <w:rFonts w:ascii="Segoe UI" w:hAnsi="Segoe UI" w:cs="Segoe UI"/>
+          <w:b/>
+          <w:sz w:val="18"/>
+          <w:szCs w:val="18"/>
+        </w:rPr>
+        <w:t>HUAG-015</w:t>
+      </w:r>
+      <w:r>
+        <w:rPr>
+          <w:rFonts w:ascii="Segoe UI" w:hAnsi="Segoe UI" w:cs="Segoe UI"/>
+          <w:b/>
+          <w:sz w:val="18"/>
+          <w:szCs w:val="18"/>
+        </w:rPr>
+        <w:t>:</w:t>
+      </w:r>
+    </w:p>
+    <w:p>
+      <w:pPr>
+        <w:pStyle w:val="paragraph"/>
+        <w:spacing w:after="0"/>
+        <w:textAlignment w:val="baseline"/>
+        <w:rPr>
+          <w:rFonts w:ascii="Segoe UI" w:hAnsi="Segoe UI" w:cs="Segoe UI"/>
+          <w:sz w:val="18"/>
+          <w:szCs w:val="18"/>
+        </w:rPr>
+      </w:pPr>
+      <w:r>
+        <w:rPr>
+          <w:rFonts w:ascii="Segoe UI" w:hAnsi="Segoe UI" w:cs="Segoe UI"/>
+          <w:sz w:val="18"/>
+          <w:szCs w:val="18"/>
+        </w:rPr>
+        <w:t>Como administrador de soporte,</w:t>
+      </w:r>
+    </w:p>
+    <w:p>
+      <w:pPr>
+        <w:pStyle w:val="paragraph"/>
+        <w:spacing w:after="0"/>
+        <w:textAlignment w:val="baseline"/>
+        <w:rPr>
+          <w:rFonts w:ascii="Segoe UI" w:hAnsi="Segoe UI" w:cs="Segoe UI"/>
+          <w:sz w:val="18"/>
+          <w:szCs w:val="18"/>
+        </w:rPr>
+      </w:pPr>
+      <w:r>
+        <w:rPr>
+          <w:rFonts w:ascii="Segoe UI" w:hAnsi="Segoe UI" w:cs="Segoe UI"/>
+          <w:sz w:val="18"/>
+          <w:szCs w:val="18"/>
+        </w:rPr>
+        <w:t>quiero poder hacer seguimiento al estado de cada ticket (pendiente, en proceso, resuelto),</w:t>
+      </w:r>
+    </w:p>
+    <w:p>
+      <w:pPr>
+        <w:pStyle w:val="paragraph"/>
+        <w:spacing w:before="0" w:beforeAutospacing="0" w:after="0" w:afterAutospacing="0"/>
+        <w:textAlignment w:val="baseline"/>
+        <w:rPr>
+          <w:rFonts w:ascii="Segoe UI" w:hAnsi="Segoe UI" w:cs="Segoe UI"/>
+          <w:sz w:val="18"/>
+          <w:szCs w:val="18"/>
+        </w:rPr>
+      </w:pPr>
+      <w:r>
+        <w:rPr>
+          <w:rFonts w:ascii="Segoe UI" w:hAnsi="Segoe UI" w:cs="Segoe UI"/>
+          <w:sz w:val="18"/>
+          <w:szCs w:val="18"/>
+        </w:rPr>
+        <w:t>para asegurarme de que los problemas se están resolviendo eficientemente.</w:t>
+      </w:r>
+    </w:p>
+    <w:p>
+      <w:pPr>
+        <w:pStyle w:val="paragraph"/>
+        <w:spacing w:before="0" w:beforeAutospacing="0" w:after="0" w:afterAutospacing="0"/>
+        <w:textAlignment w:val="baseline"/>
+        <w:rPr>
+          <w:rFonts w:ascii="Segoe UI" w:hAnsi="Segoe UI" w:cs="Segoe UI"/>
+          <w:sz w:val="18"/>
+          <w:szCs w:val="18"/>
+        </w:rPr>
+      </w:pPr>
+    </w:p>
+    <w:p>
+      <w:pPr>
+        <w:pStyle w:val="paragraph"/>
+        <w:spacing w:before="0" w:beforeAutospacing="0" w:after="0" w:afterAutospacing="0"/>
+        <w:textAlignment w:val="baseline"/>
+        <w:rPr>
+          <w:rFonts w:ascii="Segoe UI" w:hAnsi="Segoe UI" w:cs="Segoe UI"/>
+          <w:sz w:val="18"/>
+          <w:szCs w:val="18"/>
+        </w:rPr>
+      </w:pPr>
+    </w:p>
+    <w:p>
+      <w:pPr>
+        <w:pStyle w:val="paragraph"/>
+        <w:spacing w:before="0" w:beforeAutospacing="0" w:after="0" w:afterAutospacing="0"/>
+        <w:textAlignment w:val="baseline"/>
+        <w:rPr>
+          <w:rFonts w:ascii="Segoe UI" w:hAnsi="Segoe UI" w:cs="Segoe UI"/>
+          <w:b/>
+          <w:sz w:val="18"/>
+          <w:szCs w:val="18"/>
+          <w:lang w:val="es-MX"/>
+        </w:rPr>
+      </w:pPr>
+      <w:proofErr w:type="spellStart"/>
+      <w:r>
+        <w:rPr>
+          <w:rFonts w:ascii="Segoe UI" w:hAnsi="Segoe UI" w:cs="Segoe UI"/>
+          <w:b/>
+          <w:sz w:val="18"/>
+          <w:szCs w:val="18"/>
+        </w:rPr>
+        <w:t>Tupla</w:t>
+      </w:r>
+      <w:proofErr w:type="spellEnd"/>
+      <w:r>
+        <w:rPr>
+          <w:rFonts w:ascii="Segoe UI" w:hAnsi="Segoe UI" w:cs="Segoe UI"/>
+          <w:b/>
+          <w:sz w:val="18"/>
+          <w:szCs w:val="18"/>
+        </w:rPr>
+        <w:t xml:space="preserve">: </w:t>
+      </w:r>
+      <w:proofErr w:type="spellStart"/>
+      <w:r>
+        <w:rPr>
+          <w:rFonts w:ascii="Segoe UI" w:hAnsi="Segoe UI" w:cs="Segoe UI"/>
+          <w:b/>
+          <w:sz w:val="18"/>
+          <w:szCs w:val="18"/>
+        </w:rPr>
+        <w:t>Rese</w:t>
+      </w:r>
+      <w:proofErr w:type="spellEnd"/>
+      <w:r>
+        <w:rPr>
+          <w:rFonts w:ascii="Segoe UI" w:hAnsi="Segoe UI" w:cs="Segoe UI"/>
+          <w:b/>
+          <w:sz w:val="18"/>
+          <w:szCs w:val="18"/>
+          <w:lang w:val="es-MX"/>
+        </w:rPr>
+        <w:t>ñas</w:t>
+      </w:r>
+    </w:p>
+    <w:p>
+      <w:pPr>
+        <w:pStyle w:val="paragraph"/>
+        <w:spacing w:before="0" w:beforeAutospacing="0" w:after="0" w:afterAutospacing="0"/>
+        <w:textAlignment w:val="baseline"/>
+        <w:rPr>
+          <w:rFonts w:ascii="Segoe UI" w:hAnsi="Segoe UI" w:cs="Segoe UI"/>
+          <w:b/>
+          <w:sz w:val="18"/>
+          <w:szCs w:val="18"/>
+          <w:lang w:val="es-MX"/>
+        </w:rPr>
+      </w:pPr>
+    </w:p>
+    <w:p>
+      <w:pPr>
+        <w:pStyle w:val="paragraph"/>
+        <w:spacing w:after="0"/>
+        <w:textAlignment w:val="baseline"/>
+        <w:rPr>
+          <w:rFonts w:ascii="Segoe UI" w:hAnsi="Segoe UI" w:cs="Segoe UI"/>
+          <w:sz w:val="18"/>
+          <w:szCs w:val="18"/>
+        </w:rPr>
+      </w:pPr>
+      <w:r>
+        <w:rPr>
+          <w:rFonts w:ascii="Segoe UI" w:hAnsi="Segoe UI" w:cs="Segoe UI"/>
+          <w:sz w:val="18"/>
+          <w:szCs w:val="18"/>
+        </w:rPr>
+        <w:t xml:space="preserve">HUJC-016: </w:t>
+      </w:r>
+      <w:proofErr w:type="spellStart"/>
+      <w:r>
+        <w:rPr>
+          <w:rFonts w:ascii="Segoe UI" w:hAnsi="Segoe UI" w:cs="Segoe UI"/>
+          <w:sz w:val="18"/>
+          <w:szCs w:val="18"/>
+        </w:rPr>
+        <w:t>Registo</w:t>
+      </w:r>
+      <w:proofErr w:type="spellEnd"/>
+      <w:r>
+        <w:rPr>
+          <w:rFonts w:ascii="Segoe UI" w:hAnsi="Segoe UI" w:cs="Segoe UI"/>
+          <w:sz w:val="18"/>
+          <w:szCs w:val="18"/>
+        </w:rPr>
+        <w:t xml:space="preserve"> de nueva reseña</w:t>
+      </w:r>
+    </w:p>
+    <w:p>
+      <w:pPr>
+        <w:pStyle w:val="paragraph"/>
+        <w:spacing w:after="0"/>
+        <w:textAlignment w:val="baseline"/>
+        <w:rPr>
+          <w:rFonts w:ascii="Segoe UI" w:hAnsi="Segoe UI" w:cs="Segoe UI"/>
+          <w:sz w:val="18"/>
+          <w:szCs w:val="18"/>
+        </w:rPr>
+      </w:pPr>
+      <w:r>
+        <w:rPr>
+          <w:rFonts w:ascii="Segoe UI" w:hAnsi="Segoe UI" w:cs="Segoe UI"/>
+          <w:sz w:val="18"/>
+          <w:szCs w:val="18"/>
+        </w:rPr>
+        <w:t xml:space="preserve">Como: </w:t>
+      </w:r>
+      <w:proofErr w:type="spellStart"/>
+      <w:r>
+        <w:rPr>
+          <w:rFonts w:ascii="Segoe UI" w:hAnsi="Segoe UI" w:cs="Segoe UI"/>
+          <w:sz w:val="18"/>
+          <w:szCs w:val="18"/>
+        </w:rPr>
+        <w:t>Huesped</w:t>
+      </w:r>
+      <w:proofErr w:type="spellEnd"/>
+    </w:p>
+    <w:p>
+      <w:pPr>
+        <w:pStyle w:val="paragraph"/>
+        <w:spacing w:after="0"/>
+        <w:textAlignment w:val="baseline"/>
+        <w:rPr>
+          <w:rFonts w:ascii="Segoe UI" w:hAnsi="Segoe UI" w:cs="Segoe UI"/>
+          <w:sz w:val="18"/>
+          <w:szCs w:val="18"/>
+        </w:rPr>
+      </w:pPr>
+      <w:r>
+        <w:rPr>
+          <w:rFonts w:ascii="Segoe UI" w:hAnsi="Segoe UI" w:cs="Segoe UI"/>
+          <w:sz w:val="18"/>
+          <w:szCs w:val="18"/>
+        </w:rPr>
+        <w:t xml:space="preserve">Quiero: </w:t>
+      </w:r>
+      <w:proofErr w:type="spellStart"/>
+      <w:r>
+        <w:rPr>
+          <w:rFonts w:ascii="Segoe UI" w:hAnsi="Segoe UI" w:cs="Segoe UI"/>
+          <w:sz w:val="18"/>
+          <w:szCs w:val="18"/>
+        </w:rPr>
+        <w:t>Registar</w:t>
+      </w:r>
+      <w:proofErr w:type="spellEnd"/>
+      <w:r>
+        <w:rPr>
+          <w:rFonts w:ascii="Segoe UI" w:hAnsi="Segoe UI" w:cs="Segoe UI"/>
+          <w:sz w:val="18"/>
+          <w:szCs w:val="18"/>
+        </w:rPr>
+        <w:t xml:space="preserve"> una reseña sobre los servicios del cuarto de baño</w:t>
+      </w:r>
+    </w:p>
+    <w:p>
+      <w:pPr>
+        <w:pStyle w:val="paragraph"/>
+        <w:spacing w:before="0" w:beforeAutospacing="0" w:after="0" w:afterAutospacing="0"/>
+        <w:textAlignment w:val="baseline"/>
+        <w:rPr>
+          <w:rFonts w:ascii="Segoe UI" w:hAnsi="Segoe UI" w:cs="Segoe UI"/>
+          <w:sz w:val="18"/>
+          <w:szCs w:val="18"/>
+        </w:rPr>
+      </w:pPr>
+      <w:r>
+        <w:rPr>
+          <w:rFonts w:ascii="Segoe UI" w:hAnsi="Segoe UI" w:cs="Segoe UI"/>
+          <w:sz w:val="18"/>
+          <w:szCs w:val="18"/>
+        </w:rPr>
+        <w:t>Para: Que lleven un registro de las mejoras que necesita o faltan en el baño</w:t>
+      </w:r>
+    </w:p>
+    <w:p>
+      <w:pPr>
+        <w:pStyle w:val="paragraph"/>
+        <w:spacing w:before="0" w:beforeAutospacing="0" w:after="0" w:afterAutospacing="0"/>
+        <w:textAlignment w:val="baseline"/>
+        <w:rPr>
+          <w:rFonts w:ascii="Segoe UI" w:hAnsi="Segoe UI" w:cs="Segoe UI"/>
+          <w:sz w:val="18"/>
+          <w:szCs w:val="18"/>
+        </w:rPr>
+      </w:pPr>
+    </w:p>
+    <w:p>
+      <w:pPr>
+        <w:pStyle w:val="paragraph"/>
+        <w:spacing w:after="0"/>
+        <w:textAlignment w:val="baseline"/>
+        <w:rPr>
+          <w:rFonts w:ascii="Segoe UI" w:hAnsi="Segoe UI" w:cs="Segoe UI"/>
+          <w:b/>
+          <w:sz w:val="18"/>
+          <w:szCs w:val="18"/>
+        </w:rPr>
+      </w:pPr>
+      <w:r>
+        <w:rPr>
+          <w:rFonts w:ascii="Segoe UI" w:hAnsi="Segoe UI" w:cs="Segoe UI"/>
+          <w:b/>
+          <w:sz w:val="18"/>
+          <w:szCs w:val="18"/>
+        </w:rPr>
+        <w:t>HUJC-017</w:t>
+      </w:r>
+    </w:p>
+    <w:p>
+      <w:pPr>
+        <w:pStyle w:val="paragraph"/>
+        <w:spacing w:after="0"/>
+        <w:textAlignment w:val="baseline"/>
+        <w:rPr>
+          <w:rFonts w:ascii="Segoe UI" w:hAnsi="Segoe UI" w:cs="Segoe UI"/>
+          <w:sz w:val="18"/>
+          <w:szCs w:val="18"/>
+        </w:rPr>
+      </w:pPr>
+      <w:r>
+        <w:rPr>
+          <w:rFonts w:ascii="Segoe UI" w:hAnsi="Segoe UI" w:cs="Segoe UI"/>
+          <w:sz w:val="18"/>
+          <w:szCs w:val="18"/>
+        </w:rPr>
+        <w:t>Como: Empresario</w:t>
+      </w:r>
+    </w:p>
+    <w:p>
+      <w:pPr>
+        <w:pStyle w:val="paragraph"/>
+        <w:spacing w:after="0"/>
+        <w:textAlignment w:val="baseline"/>
+        <w:rPr>
+          <w:rFonts w:ascii="Segoe UI" w:hAnsi="Segoe UI" w:cs="Segoe UI"/>
+          <w:sz w:val="18"/>
+          <w:szCs w:val="18"/>
+        </w:rPr>
+      </w:pPr>
+      <w:r>
+        <w:rPr>
+          <w:rFonts w:ascii="Segoe UI" w:hAnsi="Segoe UI" w:cs="Segoe UI"/>
+          <w:sz w:val="18"/>
+          <w:szCs w:val="18"/>
+        </w:rPr>
+        <w:t>Quiero: Registrar una reseña sobre la propiedad que me fue otorgada en Peace At Home</w:t>
+      </w:r>
+    </w:p>
+    <w:p>
+      <w:pPr>
+        <w:pStyle w:val="paragraph"/>
+        <w:spacing w:before="0" w:beforeAutospacing="0" w:after="0" w:afterAutospacing="0"/>
+        <w:textAlignment w:val="baseline"/>
+        <w:rPr>
+          <w:rFonts w:ascii="Segoe UI" w:hAnsi="Segoe UI" w:cs="Segoe UI"/>
+          <w:sz w:val="18"/>
+          <w:szCs w:val="18"/>
+        </w:rPr>
+      </w:pPr>
+      <w:r>
+        <w:rPr>
+          <w:rFonts w:ascii="Segoe UI" w:hAnsi="Segoe UI" w:cs="Segoe UI"/>
+          <w:sz w:val="18"/>
+          <w:szCs w:val="18"/>
+        </w:rPr>
+        <w:t>Para: Que los nuevos huéspedes sepan de las comodidades y ventajas de esta propiedad en especifico</w:t>
+      </w:r>
+    </w:p>
+    <w:p>
+      <w:pPr>
+        <w:pStyle w:val="paragraph"/>
+        <w:spacing w:before="0" w:beforeAutospacing="0" w:after="0" w:afterAutospacing="0"/>
+        <w:textAlignment w:val="baseline"/>
+        <w:rPr>
+          <w:rFonts w:ascii="Segoe UI" w:hAnsi="Segoe UI" w:cs="Segoe UI"/>
+          <w:sz w:val="18"/>
+          <w:szCs w:val="18"/>
+        </w:rPr>
+      </w:pPr>
+    </w:p>
+    <w:p>
+      <w:pPr>
+        <w:pStyle w:val="paragraph"/>
+        <w:spacing w:after="0"/>
+        <w:textAlignment w:val="baseline"/>
+        <w:rPr>
+          <w:rFonts w:ascii="Segoe UI" w:hAnsi="Segoe UI" w:cs="Segoe UI"/>
+          <w:b/>
+          <w:sz w:val="18"/>
+          <w:szCs w:val="18"/>
+        </w:rPr>
+      </w:pPr>
+      <w:r>
+        <w:rPr>
+          <w:rFonts w:ascii="Segoe UI" w:hAnsi="Segoe UI" w:cs="Segoe UI"/>
+          <w:b/>
+          <w:sz w:val="18"/>
+          <w:szCs w:val="18"/>
+        </w:rPr>
+        <w:t>HUJC-018</w:t>
+      </w:r>
+    </w:p>
+    <w:p>
+      <w:pPr>
+        <w:pStyle w:val="paragraph"/>
+        <w:spacing w:after="0"/>
+        <w:textAlignment w:val="baseline"/>
+        <w:rPr>
+          <w:rFonts w:ascii="Segoe UI" w:hAnsi="Segoe UI" w:cs="Segoe UI"/>
+          <w:sz w:val="18"/>
+          <w:szCs w:val="18"/>
+        </w:rPr>
+      </w:pPr>
+      <w:r>
+        <w:rPr>
+          <w:rFonts w:ascii="Segoe UI" w:hAnsi="Segoe UI" w:cs="Segoe UI"/>
+          <w:sz w:val="18"/>
+          <w:szCs w:val="18"/>
+        </w:rPr>
+        <w:t>Como: Arrendador</w:t>
+      </w:r>
+    </w:p>
+    <w:p>
+      <w:pPr>
+        <w:pStyle w:val="paragraph"/>
+        <w:spacing w:after="0"/>
+        <w:textAlignment w:val="baseline"/>
+        <w:rPr>
+          <w:rFonts w:ascii="Segoe UI" w:hAnsi="Segoe UI" w:cs="Segoe UI"/>
+          <w:sz w:val="18"/>
+          <w:szCs w:val="18"/>
+        </w:rPr>
+      </w:pPr>
+      <w:r>
+        <w:rPr>
+          <w:rFonts w:ascii="Segoe UI" w:hAnsi="Segoe UI" w:cs="Segoe UI"/>
+          <w:sz w:val="18"/>
+          <w:szCs w:val="18"/>
+        </w:rPr>
+        <w:t>Quiero: Registrar una reseña sobre los huéspedes que ocupan mi propiedad de Peace At Home</w:t>
+      </w:r>
+    </w:p>
+    <w:p>
+      <w:pPr>
+        <w:pStyle w:val="paragraph"/>
+        <w:spacing w:before="0" w:beforeAutospacing="0" w:after="0" w:afterAutospacing="0"/>
+        <w:textAlignment w:val="baseline"/>
+        <w:rPr>
+          <w:rFonts w:ascii="Segoe UI" w:hAnsi="Segoe UI" w:cs="Segoe UI"/>
+          <w:sz w:val="18"/>
+          <w:szCs w:val="18"/>
+        </w:rPr>
+      </w:pPr>
+      <w:r>
+        <w:rPr>
+          <w:rFonts w:ascii="Segoe UI" w:hAnsi="Segoe UI" w:cs="Segoe UI"/>
+          <w:sz w:val="18"/>
+          <w:szCs w:val="18"/>
+        </w:rPr>
+        <w:t>Para: Llevar un registro de cosas que pueden mejorarse en la propiedad para otorgarles una mejor comodidad</w:t>
+      </w:r>
+    </w:p>
+    <w:p>
+      <w:pPr>
+        <w:pStyle w:val="paragraph"/>
+        <w:spacing w:before="0" w:beforeAutospacing="0" w:after="0" w:afterAutospacing="0"/>
+        <w:textAlignment w:val="baseline"/>
+        <w:rPr>
+          <w:rFonts w:ascii="Segoe UI" w:hAnsi="Segoe UI" w:cs="Segoe UI"/>
+          <w:sz w:val="18"/>
+          <w:szCs w:val="18"/>
+        </w:rPr>
+      </w:pPr>
+    </w:p>
+    <w:p>
+      <w:pPr>
+        <w:rPr>
+          <w:b/>
+        </w:rPr>
+      </w:pPr>
+    </w:p>
+    <w:p>
+      <w:pPr>
+        <w:rPr>
+          <w:rFonts w:ascii="Arial" w:eastAsiaTheme="minorHAnsi" w:hAnsi="Arial" w:cs="Arial"/>
+          <w:b/>
+          <w:sz w:val="20"/>
+          <w:szCs w:val="20"/>
+          <w:lang w:val="es-MX"/>
+        </w:rPr>
+      </w:pPr>
+      <w:r>
+        <w:rPr>
+          <w:rFonts w:ascii="Arial" w:eastAsiaTheme="minorHAnsi" w:hAnsi="Arial" w:cs="Arial"/>
+          <w:b/>
+          <w:sz w:val="20"/>
+          <w:szCs w:val="20"/>
+          <w:lang w:val="es-MX"/>
+        </w:rPr>
+        <w:t>Tupla: Propiedades</w:t>
+      </w:r>
+    </w:p>
+    <w:p>
+      <w:pPr>
+        <w:rPr>
+          <w:rFonts w:ascii="Arial" w:eastAsiaTheme="minorHAnsi" w:hAnsi="Arial" w:cs="Arial"/>
+          <w:sz w:val="20"/>
+          <w:szCs w:val="20"/>
+          <w:lang w:val="es-MX"/>
+        </w:rPr>
+      </w:pPr>
+      <w:r>
+        <w:rPr>
+          <w:rFonts w:ascii="Arial" w:eastAsiaTheme="minorHAnsi" w:hAnsi="Arial" w:cs="Arial"/>
+          <w:sz w:val="20"/>
+          <w:szCs w:val="20"/>
+          <w:lang w:val="es-MX"/>
+        </w:rPr>
+        <w:t>HUCL-019: Registro de Propiedades</w:t>
+      </w:r>
+    </w:p>
+    <w:p>
+      <w:pPr>
+        <w:rPr>
+          <w:rFonts w:ascii="Arial" w:eastAsiaTheme="minorHAnsi" w:hAnsi="Arial" w:cs="Arial"/>
+          <w:sz w:val="20"/>
+          <w:szCs w:val="20"/>
+          <w:lang w:val="es-MX"/>
+        </w:rPr>
+      </w:pPr>
+      <w:r>
+        <w:rPr>
+          <w:rFonts w:ascii="Arial" w:eastAsiaTheme="minorHAnsi" w:hAnsi="Arial" w:cs="Arial"/>
+          <w:sz w:val="20"/>
+          <w:szCs w:val="20"/>
+          <w:lang w:val="es-MX"/>
+        </w:rPr>
+        <w:t xml:space="preserve">Como: Agente Inmobiliario </w:t>
+      </w:r>
+    </w:p>
+    <w:p>
+      <w:pPr>
+        <w:rPr>
+          <w:rFonts w:ascii="Arial" w:eastAsiaTheme="minorHAnsi" w:hAnsi="Arial" w:cs="Arial"/>
+          <w:sz w:val="20"/>
+          <w:szCs w:val="20"/>
+          <w:lang w:val="es-MX"/>
+        </w:rPr>
+      </w:pPr>
+      <w:r>
+        <w:rPr>
+          <w:rFonts w:ascii="Arial" w:eastAsiaTheme="minorHAnsi" w:hAnsi="Arial" w:cs="Arial"/>
+          <w:sz w:val="20"/>
+          <w:szCs w:val="20"/>
+          <w:lang w:val="es-MX"/>
+        </w:rPr>
+        <w:t>Quiero: Poder visualizar todas las propi</w:t>
+      </w:r>
+      <w:r>
+        <w:rPr>
+          <w:rFonts w:ascii="Arial" w:eastAsiaTheme="minorHAnsi" w:hAnsi="Arial" w:cs="Arial"/>
+          <w:sz w:val="20"/>
+          <w:szCs w:val="20"/>
+          <w:lang w:val="es-MX"/>
+        </w:rPr>
+        <w:t xml:space="preserve">edades registradas al nombre de </w:t>
+      </w:r>
+      <w:r>
+        <w:rPr>
+          <w:rFonts w:ascii="Arial" w:eastAsiaTheme="minorHAnsi" w:hAnsi="Arial" w:cs="Arial"/>
+          <w:sz w:val="20"/>
+          <w:szCs w:val="20"/>
+          <w:lang w:val="es-MX"/>
+        </w:rPr>
+        <w:t>algún</w:t>
+      </w:r>
+      <w:r>
+        <w:rPr>
+          <w:rFonts w:ascii="Arial" w:eastAsiaTheme="minorHAnsi" w:hAnsi="Arial" w:cs="Arial"/>
+          <w:sz w:val="20"/>
+          <w:szCs w:val="20"/>
+          <w:lang w:val="es-MX"/>
+        </w:rPr>
+        <w:t xml:space="preserve"> </w:t>
+      </w:r>
+      <w:r>
+        <w:rPr>
+          <w:rFonts w:ascii="Arial" w:eastAsiaTheme="minorHAnsi" w:hAnsi="Arial" w:cs="Arial"/>
+          <w:sz w:val="20"/>
+          <w:szCs w:val="20"/>
+          <w:lang w:val="es-MX"/>
+        </w:rPr>
+        <w:t xml:space="preserve"> usuario</w:t>
+      </w:r>
+    </w:p>
+    <w:p>
+      <w:pPr>
+        <w:rPr>
+          <w:rFonts w:ascii="Arial" w:eastAsiaTheme="minorHAnsi" w:hAnsi="Arial" w:cs="Arial"/>
+          <w:sz w:val="20"/>
+          <w:szCs w:val="20"/>
+          <w:lang w:val="es-MX"/>
+        </w:rPr>
+      </w:pPr>
+      <w:r>
+        <w:rPr>
+          <w:rFonts w:ascii="Arial" w:eastAsiaTheme="minorHAnsi" w:hAnsi="Arial" w:cs="Arial"/>
+          <w:sz w:val="20"/>
+          <w:szCs w:val="20"/>
+          <w:lang w:val="es-MX"/>
+        </w:rPr>
+        <w:t>Para: Poder llevar un registro de sus facturas y remodelaciones</w:t>
+      </w:r>
+    </w:p>
+    <w:p>
+      <w:pPr>
+        <w:rPr>
+          <w:rFonts w:ascii="Arial" w:eastAsiaTheme="minorHAnsi" w:hAnsi="Arial" w:cs="Arial"/>
+          <w:sz w:val="20"/>
+          <w:szCs w:val="20"/>
+          <w:lang w:val="es-MX"/>
+        </w:rPr>
+      </w:pPr>
+    </w:p>
+    <w:p>
+      <w:pPr>
+        <w:rPr>
+          <w:rFonts w:ascii="Arial" w:eastAsiaTheme="minorHAnsi" w:hAnsi="Arial" w:cs="Arial"/>
+          <w:sz w:val="20"/>
+          <w:szCs w:val="20"/>
+          <w:lang w:val="es-MX"/>
+        </w:rPr>
+      </w:pPr>
+      <w:r>
+        <w:rPr>
+          <w:rFonts w:ascii="Arial" w:eastAsiaTheme="minorHAnsi" w:hAnsi="Arial" w:cs="Arial"/>
+          <w:sz w:val="20"/>
+          <w:szCs w:val="20"/>
+          <w:lang w:val="es-MX"/>
+        </w:rPr>
+        <w:t>HUCL-020: Registro de Nueva Propiedad</w:t>
+      </w:r>
+    </w:p>
+    <w:p>
+      <w:pPr>
+        <w:rPr>
+          <w:rFonts w:ascii="Arial" w:eastAsiaTheme="minorHAnsi" w:hAnsi="Arial" w:cs="Arial"/>
+          <w:sz w:val="20"/>
+          <w:szCs w:val="20"/>
+          <w:lang w:val="es-MX"/>
+        </w:rPr>
+      </w:pPr>
+      <w:r>
+        <w:rPr>
+          <w:rFonts w:ascii="Arial" w:eastAsiaTheme="minorHAnsi" w:hAnsi="Arial" w:cs="Arial"/>
+          <w:sz w:val="20"/>
+          <w:szCs w:val="20"/>
+          <w:lang w:val="es-MX"/>
+        </w:rPr>
+        <w:t>Como: Arrendador</w:t>
+      </w:r>
+    </w:p>
+    <w:p>
+      <w:pPr>
+        <w:rPr>
+          <w:rFonts w:ascii="Arial" w:eastAsiaTheme="minorHAnsi" w:hAnsi="Arial" w:cs="Arial"/>
+          <w:sz w:val="20"/>
+          <w:szCs w:val="20"/>
+          <w:lang w:val="es-MX"/>
+        </w:rPr>
+      </w:pPr>
+      <w:r>
+        <w:rPr>
+          <w:rFonts w:ascii="Arial" w:eastAsiaTheme="minorHAnsi" w:hAnsi="Arial" w:cs="Arial"/>
+          <w:sz w:val="20"/>
+          <w:szCs w:val="20"/>
+          <w:lang w:val="es-MX"/>
+        </w:rPr>
+        <w:t>Quiero: Registrar una nueva propiedad en Peace at Home</w:t>
+      </w:r>
+    </w:p>
+    <w:p>
+      <w:pPr>
+        <w:rPr>
+          <w:rFonts w:ascii="Arial" w:eastAsiaTheme="minorHAnsi" w:hAnsi="Arial" w:cs="Arial"/>
+          <w:sz w:val="20"/>
+          <w:szCs w:val="20"/>
+          <w:lang w:val="es-MX"/>
+        </w:rPr>
+      </w:pPr>
+      <w:r>
+        <w:rPr>
+          <w:rFonts w:ascii="Arial" w:eastAsiaTheme="minorHAnsi" w:hAnsi="Arial" w:cs="Arial"/>
+          <w:sz w:val="20"/>
+          <w:szCs w:val="20"/>
+          <w:lang w:val="es-MX"/>
+        </w:rPr>
+        <w:t>Para: Brindar una experiencia cómoda y agradable a los huéspedes que renten la propiedad</w:t>
+      </w:r>
+    </w:p>
+    <w:p>
+      <w:pPr>
+        <w:rPr>
+          <w:rFonts w:ascii="Arial" w:eastAsiaTheme="minorHAnsi" w:hAnsi="Arial" w:cs="Arial"/>
+          <w:sz w:val="20"/>
+          <w:szCs w:val="20"/>
+          <w:lang w:val="es-MX"/>
+        </w:rPr>
+      </w:pPr>
+    </w:p>
+    <w:p>
+      <w:pPr>
+        <w:rPr>
+          <w:rFonts w:ascii="Arial" w:eastAsiaTheme="minorHAnsi" w:hAnsi="Arial" w:cs="Arial"/>
+          <w:sz w:val="20"/>
+          <w:szCs w:val="20"/>
+          <w:lang w:val="es-MX"/>
+        </w:rPr>
+      </w:pPr>
+      <w:r>
+        <w:rPr>
+          <w:rFonts w:ascii="Arial" w:eastAsiaTheme="minorHAnsi" w:hAnsi="Arial" w:cs="Arial"/>
+          <w:sz w:val="20"/>
+          <w:szCs w:val="20"/>
+          <w:lang w:val="es-MX"/>
+        </w:rPr>
+        <w:t xml:space="preserve">HUCL-021: </w:t>
+      </w:r>
+    </w:p>
+    <w:p>
+      <w:pPr>
+        <w:rPr>
+          <w:rFonts w:ascii="Arial" w:eastAsiaTheme="minorHAnsi" w:hAnsi="Arial" w:cs="Arial"/>
+          <w:sz w:val="20"/>
+          <w:szCs w:val="20"/>
+          <w:lang w:val="es-MX"/>
+        </w:rPr>
+      </w:pPr>
+      <w:r>
+        <w:rPr>
+          <w:rFonts w:ascii="Arial" w:eastAsiaTheme="minorHAnsi" w:hAnsi="Arial" w:cs="Arial"/>
+          <w:sz w:val="20"/>
+          <w:szCs w:val="20"/>
+          <w:lang w:val="es-MX"/>
+        </w:rPr>
+        <w:t>Como: Administrador</w:t>
+      </w:r>
+    </w:p>
+    <w:p>
+      <w:pPr>
+        <w:rPr>
+          <w:rFonts w:ascii="Arial" w:eastAsiaTheme="minorHAnsi" w:hAnsi="Arial" w:cs="Arial"/>
+          <w:sz w:val="20"/>
+          <w:szCs w:val="20"/>
+          <w:lang w:val="es-MX"/>
+        </w:rPr>
+      </w:pPr>
+      <w:r>
+        <w:rPr>
+          <w:rFonts w:ascii="Arial" w:eastAsiaTheme="minorHAnsi" w:hAnsi="Arial" w:cs="Arial"/>
+          <w:sz w:val="20"/>
+          <w:szCs w:val="20"/>
+          <w:lang w:val="es-MX"/>
+        </w:rPr>
+        <w:t>Quiero: Poder editar los estados y descripciones de las propiedades que se encuentren en remodelaciones o con atracciones nuevas</w:t>
+      </w:r>
+    </w:p>
+    <w:p>
+      <w:pPr>
+        <w:rPr>
+          <w:rFonts w:ascii="Arial" w:eastAsiaTheme="minorHAnsi" w:hAnsi="Arial" w:cs="Arial"/>
+          <w:sz w:val="20"/>
+          <w:szCs w:val="20"/>
+          <w:lang w:val="es-MX"/>
+        </w:rPr>
+      </w:pPr>
+      <w:r>
+        <w:rPr>
+          <w:rFonts w:ascii="Arial" w:eastAsiaTheme="minorHAnsi" w:hAnsi="Arial" w:cs="Arial"/>
+          <w:sz w:val="20"/>
+          <w:szCs w:val="20"/>
+          <w:lang w:val="es-MX"/>
+        </w:rPr>
+        <w:t>Para: Que los nuevos usuarios sepan de las nuevas características que poseen las propiedades</w:t>
+      </w:r>
+    </w:p>
+    <w:p>
+      <w:pPr>
+        <w:rPr>
+          <w:rFonts w:ascii="Arial" w:eastAsiaTheme="minorHAnsi" w:hAnsi="Arial" w:cs="Arial"/>
+          <w:sz w:val="20"/>
+          <w:szCs w:val="20"/>
+          <w:lang w:val="es-MX"/>
+        </w:rPr>
+      </w:pPr>
+    </w:p>
+    <w:p>
+      <w:pPr>
+        <w:rPr>
+          <w:rFonts w:ascii="Arial" w:eastAsiaTheme="minorHAnsi" w:hAnsi="Arial" w:cs="Arial"/>
+          <w:sz w:val="20"/>
+          <w:szCs w:val="20"/>
+          <w:lang w:val="es-MX"/>
+        </w:rPr>
+      </w:pPr>
+    </w:p>
+    <w:p>
+      <w:pPr>
+        <w:rPr>
+          <w:rFonts w:ascii="Arial" w:eastAsiaTheme="minorHAnsi" w:hAnsi="Arial" w:cs="Arial"/>
+          <w:b/>
+          <w:sz w:val="20"/>
+          <w:szCs w:val="20"/>
+          <w:lang w:val="es-MX"/>
+        </w:rPr>
+      </w:pPr>
+      <w:r>
+        <w:rPr>
+          <w:rFonts w:ascii="Arial" w:eastAsiaTheme="minorHAnsi" w:hAnsi="Arial" w:cs="Arial"/>
+          <w:b/>
+          <w:sz w:val="20"/>
+          <w:szCs w:val="20"/>
+          <w:lang w:val="es-MX"/>
+        </w:rPr>
+        <w:t>Tupla: Reembolso</w:t>
+      </w:r>
+    </w:p>
+    <w:p>
+      <w:pPr>
+        <w:pStyle w:val="NormalWeb"/>
+        <w:rPr>
+          <w:rFonts w:ascii="Arial" w:hAnsi="Arial" w:cs="Arial"/>
+          <w:sz w:val="20"/>
+          <w:szCs w:val="20"/>
+        </w:rPr>
+      </w:pPr>
+      <w:r>
+        <w:rPr>
+          <w:rStyle w:val="cf01"/>
+          <w:rFonts w:cs="Arial"/>
+        </w:rPr>
+        <w:t>HUOV-022</w:t>
+      </w:r>
+    </w:p>
+    <w:p>
+      <w:pPr>
+        <w:pStyle w:val="NormalWeb"/>
+        <w:rPr>
+          <w:rFonts w:ascii="Arial" w:hAnsi="Arial" w:cs="Arial"/>
+          <w:sz w:val="20"/>
+          <w:szCs w:val="20"/>
+        </w:rPr>
+      </w:pPr>
+      <w:r>
+        <w:rPr>
+          <w:rStyle w:val="cf01"/>
+          <w:rFonts w:cs="Arial"/>
+        </w:rPr>
+        <w:t>Como: empleado</w:t>
+      </w:r>
+    </w:p>
+    <w:p>
+      <w:pPr>
+        <w:pStyle w:val="NormalWeb"/>
+        <w:rPr>
+          <w:rFonts w:ascii="Arial" w:hAnsi="Arial" w:cs="Arial"/>
+          <w:sz w:val="20"/>
+          <w:szCs w:val="20"/>
+        </w:rPr>
+      </w:pPr>
+      <w:r>
+        <w:rPr>
+          <w:rStyle w:val="cf01"/>
+          <w:rFonts w:cs="Arial"/>
+        </w:rPr>
+        <w:t xml:space="preserve">Quiero: Poder enviar una solicitud de reembolso cargando recibos y completando un formulario, </w:t>
+      </w:r>
+    </w:p>
+    <w:p>
+      <w:pPr>
+        <w:pStyle w:val="NormalWeb"/>
+        <w:rPr>
+          <w:rFonts w:ascii="Arial" w:hAnsi="Arial" w:cs="Arial"/>
+          <w:sz w:val="20"/>
+          <w:szCs w:val="20"/>
+        </w:rPr>
+      </w:pPr>
+      <w:r>
+        <w:rPr>
+          <w:rStyle w:val="cf01"/>
+          <w:rFonts w:cs="Arial"/>
+        </w:rPr>
+        <w:t>para que la administración pueda revisar y aprobar el reembolso de los gastos.</w:t>
+      </w:r>
+    </w:p>
+    <w:p>
+      <w:pPr>
+        <w:pStyle w:val="NormalWeb"/>
+        <w:rPr>
+          <w:rFonts w:ascii="Arial" w:hAnsi="Arial" w:cs="Arial"/>
+          <w:sz w:val="20"/>
+          <w:szCs w:val="20"/>
+        </w:rPr>
+      </w:pPr>
+      <w:r>
+        <w:rPr>
+          <w:rStyle w:val="cf01"/>
+          <w:rFonts w:cs="Arial"/>
+        </w:rPr>
+        <w:t>Para: Para ofrecer un rembolso cada que lo necesite un cliente.</w:t>
+      </w:r>
+    </w:p>
+    <w:p>
+      <w:pPr>
+        <w:rPr>
+          <w:rFonts w:ascii="Arial" w:eastAsiaTheme="minorHAnsi" w:hAnsi="Arial" w:cs="Arial"/>
+          <w:sz w:val="20"/>
+          <w:szCs w:val="20"/>
+        </w:rPr>
+      </w:pPr>
+    </w:p>
+    <w:p>
+      <w:pPr>
+        <w:pStyle w:val="NormalWeb"/>
+        <w:rPr>
+          <w:rFonts w:ascii="Arial" w:hAnsi="Arial" w:cs="Arial"/>
+          <w:sz w:val="20"/>
+          <w:szCs w:val="20"/>
+        </w:rPr>
+      </w:pPr>
+      <w:r>
+        <w:rPr>
+          <w:rStyle w:val="cf01"/>
+          <w:rFonts w:cs="Arial"/>
+        </w:rPr>
+        <w:t>HUOV-023</w:t>
+      </w:r>
+    </w:p>
+    <w:p>
+      <w:pPr>
+        <w:pStyle w:val="NormalWeb"/>
+        <w:rPr>
+          <w:rFonts w:ascii="Arial" w:hAnsi="Arial" w:cs="Arial"/>
+          <w:sz w:val="20"/>
+          <w:szCs w:val="20"/>
+        </w:rPr>
+      </w:pPr>
+      <w:r>
+        <w:rPr>
+          <w:rStyle w:val="cf01"/>
+          <w:rFonts w:cs="Arial"/>
+        </w:rPr>
+        <w:t xml:space="preserve">Como: Administrador financiero </w:t>
+      </w:r>
+    </w:p>
+    <w:p>
+      <w:pPr>
+        <w:pStyle w:val="NormalWeb"/>
+        <w:rPr>
+          <w:rFonts w:ascii="Arial" w:hAnsi="Arial" w:cs="Arial"/>
+          <w:sz w:val="20"/>
+          <w:szCs w:val="20"/>
+        </w:rPr>
+      </w:pPr>
+      <w:r>
+        <w:rPr>
+          <w:rStyle w:val="cf01"/>
+          <w:rFonts w:cs="Arial"/>
+        </w:rPr>
+        <w:t xml:space="preserve">Quiero: Acceder a todas las solicitudes de rembolso recibidas y poder aprobarlas o rechazarlas </w:t>
+      </w:r>
+    </w:p>
+    <w:p>
+      <w:pPr>
+        <w:pStyle w:val="NormalWeb"/>
+        <w:rPr>
+          <w:rFonts w:ascii="Arial" w:hAnsi="Arial" w:cs="Arial"/>
+          <w:sz w:val="20"/>
+          <w:szCs w:val="20"/>
+        </w:rPr>
+      </w:pPr>
+      <w:r>
+        <w:rPr>
+          <w:rStyle w:val="cf01"/>
+          <w:rFonts w:cs="Arial"/>
+        </w:rPr>
+        <w:t>o hasta incluso pedir más información sobre la solicitud de rembolso.</w:t>
+      </w:r>
+    </w:p>
+    <w:p>
+      <w:pPr>
+        <w:pStyle w:val="NormalWeb"/>
+        <w:rPr>
+          <w:rFonts w:ascii="Arial" w:hAnsi="Arial" w:cs="Arial"/>
+          <w:sz w:val="20"/>
+          <w:szCs w:val="20"/>
+        </w:rPr>
+      </w:pPr>
+      <w:r>
+        <w:rPr>
+          <w:rStyle w:val="cf01"/>
+          <w:rFonts w:cs="Arial"/>
+        </w:rPr>
+        <w:t>Para: Tener un registro de cada acción tomada con fecha y el usuario responsable.</w:t>
+      </w:r>
+    </w:p>
+    <w:p>
+      <w:pPr>
+        <w:pStyle w:val="NormalWeb"/>
+        <w:rPr>
+          <w:rStyle w:val="cf01"/>
+          <w:rFonts w:cs="Arial"/>
+        </w:rPr>
+      </w:pPr>
+    </w:p>
+    <w:p>
+      <w:pPr>
+        <w:pStyle w:val="NormalWeb"/>
+        <w:rPr>
+          <w:rFonts w:ascii="Arial" w:hAnsi="Arial" w:cs="Arial"/>
+          <w:sz w:val="20"/>
+          <w:szCs w:val="20"/>
+        </w:rPr>
+      </w:pPr>
+      <w:r>
+        <w:rPr>
+          <w:rStyle w:val="cf01"/>
+          <w:rFonts w:cs="Arial"/>
+        </w:rPr>
+        <w:t>HUOV-024</w:t>
+      </w:r>
+    </w:p>
+    <w:p>
+      <w:pPr>
+        <w:pStyle w:val="NormalWeb"/>
+        <w:rPr>
+          <w:rFonts w:ascii="Arial" w:hAnsi="Arial" w:cs="Arial"/>
+          <w:sz w:val="20"/>
+          <w:szCs w:val="20"/>
+        </w:rPr>
+      </w:pPr>
+      <w:r>
+        <w:rPr>
+          <w:rStyle w:val="cf01"/>
+          <w:rFonts w:cs="Arial"/>
+        </w:rPr>
+        <w:t xml:space="preserve">Como: Cliente </w:t>
+      </w:r>
+    </w:p>
+    <w:p>
+      <w:pPr>
+        <w:pStyle w:val="NormalWeb"/>
+        <w:rPr>
+          <w:rFonts w:ascii="Arial" w:hAnsi="Arial" w:cs="Arial"/>
+          <w:sz w:val="20"/>
+          <w:szCs w:val="20"/>
+        </w:rPr>
+      </w:pPr>
+      <w:r>
+        <w:rPr>
+          <w:rStyle w:val="cf01"/>
+          <w:rFonts w:cs="Arial"/>
+        </w:rPr>
+        <w:t xml:space="preserve">Quiero: Recibir notificaciones cada vez que cambie el estado de mi solicitud de reembolso, </w:t>
+      </w:r>
+    </w:p>
+    <w:p>
+      <w:pPr>
+        <w:pStyle w:val="NormalWeb"/>
+        <w:rPr>
+          <w:rFonts w:ascii="Arial" w:hAnsi="Arial" w:cs="Arial"/>
+          <w:sz w:val="20"/>
+          <w:szCs w:val="20"/>
+        </w:rPr>
+      </w:pPr>
+      <w:r>
+        <w:rPr>
+          <w:rStyle w:val="cf01"/>
+          <w:rFonts w:cs="Arial"/>
+        </w:rPr>
+        <w:t>para mantenerme informado sobre el avance y resultado de mi trámite.</w:t>
+      </w:r>
+    </w:p>
+    <w:p>
+      <w:pPr>
+        <w:pStyle w:val="NormalWeb"/>
+        <w:rPr>
+          <w:rStyle w:val="cf01"/>
+          <w:rFonts w:cs="Arial"/>
+        </w:rPr>
+      </w:pPr>
+      <w:r>
+        <w:rPr>
+          <w:rStyle w:val="cf01"/>
+          <w:rFonts w:cs="Arial"/>
+        </w:rPr>
+        <w:t xml:space="preserve">Para: Tener un </w:t>
+      </w:r>
+      <w:proofErr w:type="spellStart"/>
+      <w:r>
+        <w:rPr>
+          <w:rStyle w:val="cf01"/>
+          <w:rFonts w:cs="Arial"/>
+        </w:rPr>
+        <w:t>envio</w:t>
+      </w:r>
+      <w:proofErr w:type="spellEnd"/>
+      <w:r>
+        <w:rPr>
+          <w:rStyle w:val="cf01"/>
+          <w:rFonts w:cs="Arial"/>
+        </w:rPr>
+        <w:t xml:space="preserve"> automático de notificaciones por correo electrónico y dentro del sistema.</w:t>
+      </w:r>
+    </w:p>
+    <w:p>
+      <w:pPr>
+        <w:pStyle w:val="NormalWeb"/>
+        <w:rPr>
+          <w:rStyle w:val="cf01"/>
+          <w:rFonts w:cs="Arial"/>
+        </w:rPr>
+      </w:pPr>
+    </w:p>
+    <w:p>
+      <w:pPr>
+        <w:pStyle w:val="NormalWeb"/>
+        <w:rPr>
+          <w:rStyle w:val="cf01"/>
+          <w:rFonts w:cs="Arial"/>
+          <w:b/>
+        </w:rPr>
+      </w:pPr>
+      <w:proofErr w:type="spellStart"/>
+      <w:r>
+        <w:rPr>
+          <w:rStyle w:val="cf01"/>
+          <w:rFonts w:cs="Arial"/>
+          <w:b/>
+        </w:rPr>
+        <w:t>Tupla</w:t>
+      </w:r>
+      <w:proofErr w:type="spellEnd"/>
+      <w:r>
+        <w:rPr>
+          <w:rStyle w:val="cf01"/>
+          <w:rFonts w:cs="Arial"/>
+          <w:b/>
+        </w:rPr>
+        <w:t>: Comodidades</w:t>
+      </w:r>
+    </w:p>
+    <w:p>
+      <w:pPr>
+        <w:pStyle w:val="NormalWeb"/>
+        <w:rPr>
+          <w:rFonts w:ascii="Arial" w:hAnsi="Arial" w:cs="Arial"/>
+          <w:sz w:val="20"/>
+          <w:szCs w:val="20"/>
+        </w:rPr>
+      </w:pPr>
+      <w:r>
+        <w:rPr>
+          <w:rFonts w:ascii="Arial" w:hAnsi="Arial" w:cs="Arial"/>
+          <w:sz w:val="20"/>
+          <w:szCs w:val="20"/>
+        </w:rPr>
+        <w:t>HUBA-025</w:t>
+      </w:r>
+      <w:r>
+        <w:rPr>
+          <w:rFonts w:ascii="Arial" w:hAnsi="Arial" w:cs="Arial"/>
+          <w:sz w:val="20"/>
+          <w:szCs w:val="20"/>
+        </w:rPr>
+        <w:t>: Visualización Detal</w:t>
+      </w:r>
+      <w:r>
+        <w:rPr>
+          <w:rFonts w:ascii="Arial" w:hAnsi="Arial" w:cs="Arial"/>
+          <w:sz w:val="20"/>
+          <w:szCs w:val="20"/>
+        </w:rPr>
+        <w:t>lada de Comodidades Disponibles</w:t>
+      </w:r>
+    </w:p>
+    <w:p>
+      <w:pPr>
+        <w:pStyle w:val="NormalWeb"/>
+        <w:rPr>
+          <w:rFonts w:ascii="Arial" w:hAnsi="Arial" w:cs="Arial"/>
+          <w:sz w:val="20"/>
+          <w:szCs w:val="20"/>
+        </w:rPr>
+      </w:pPr>
+      <w:r>
+        <w:rPr>
+          <w:rFonts w:ascii="Arial" w:hAnsi="Arial" w:cs="Arial"/>
+          <w:sz w:val="20"/>
+          <w:szCs w:val="20"/>
+        </w:rPr>
+        <w:t>Como: Comodidades</w:t>
+      </w:r>
+    </w:p>
+    <w:p>
+      <w:pPr>
+        <w:pStyle w:val="NormalWeb"/>
+        <w:rPr>
+          <w:rFonts w:ascii="Arial" w:hAnsi="Arial" w:cs="Arial"/>
+          <w:sz w:val="20"/>
+          <w:szCs w:val="20"/>
+        </w:rPr>
+      </w:pPr>
+      <w:r>
+        <w:rPr>
+          <w:rFonts w:ascii="Arial" w:hAnsi="Arial" w:cs="Arial"/>
+          <w:sz w:val="20"/>
+          <w:szCs w:val="20"/>
+        </w:rPr>
+        <w:t>Quiero: poder ver una descripción completa y detallada de todas las comodidades disponibles en la propiedad</w:t>
+      </w:r>
+    </w:p>
+    <w:p>
+      <w:pPr>
+        <w:pStyle w:val="NormalWeb"/>
+        <w:rPr>
+          <w:rFonts w:ascii="Arial" w:hAnsi="Arial" w:cs="Arial"/>
+          <w:sz w:val="20"/>
+          <w:szCs w:val="20"/>
+        </w:rPr>
+      </w:pPr>
+      <w:r>
+        <w:rPr>
+          <w:rFonts w:ascii="Arial" w:hAnsi="Arial" w:cs="Arial"/>
+          <w:sz w:val="20"/>
+          <w:szCs w:val="20"/>
+        </w:rPr>
+        <w:t>Para: ofrecer información precisa y enriquecedora que mejore significativamente la experiencia de búsqueda del usuario, permitiéndole tomar decisiones informadas.</w:t>
+      </w:r>
+    </w:p>
+    <w:p>
+      <w:pPr>
+        <w:rPr>
+          <w:rFonts w:ascii="Arial" w:eastAsiaTheme="minorHAnsi" w:hAnsi="Arial" w:cs="Arial"/>
+          <w:sz w:val="20"/>
+          <w:szCs w:val="20"/>
+        </w:rPr>
+      </w:pPr>
+    </w:p>
+    <w:p>
+      <w:pPr>
+        <w:rPr>
+          <w:rFonts w:ascii="Arial" w:eastAsiaTheme="minorHAnsi" w:hAnsi="Arial" w:cs="Arial"/>
+          <w:sz w:val="20"/>
+          <w:szCs w:val="20"/>
+        </w:rPr>
+      </w:pPr>
+      <w:r>
+        <w:rPr>
+          <w:rFonts w:ascii="Arial" w:eastAsiaTheme="minorHAnsi" w:hAnsi="Arial" w:cs="Arial"/>
+          <w:sz w:val="20"/>
+          <w:szCs w:val="20"/>
+        </w:rPr>
+        <w:t>HUBA-0</w:t>
+      </w:r>
+      <w:r>
+        <w:rPr>
+          <w:rFonts w:ascii="Arial" w:eastAsiaTheme="minorHAnsi" w:hAnsi="Arial" w:cs="Arial"/>
+          <w:sz w:val="20"/>
+          <w:szCs w:val="20"/>
+        </w:rPr>
+        <w:t>2</w:t>
+      </w:r>
+      <w:r>
+        <w:rPr>
+          <w:rFonts w:ascii="Arial" w:eastAsiaTheme="minorHAnsi" w:hAnsi="Arial" w:cs="Arial"/>
+          <w:sz w:val="20"/>
+          <w:szCs w:val="20"/>
+        </w:rPr>
+        <w:t>6</w:t>
+      </w:r>
+      <w:r>
+        <w:rPr>
+          <w:rFonts w:ascii="Arial" w:eastAsiaTheme="minorHAnsi" w:hAnsi="Arial" w:cs="Arial"/>
+          <w:sz w:val="20"/>
+          <w:szCs w:val="20"/>
+        </w:rPr>
+        <w:t>: Identificación Clar</w:t>
+      </w:r>
+      <w:r>
+        <w:rPr>
+          <w:rFonts w:ascii="Arial" w:eastAsiaTheme="minorHAnsi" w:hAnsi="Arial" w:cs="Arial"/>
+          <w:sz w:val="20"/>
+          <w:szCs w:val="20"/>
+        </w:rPr>
+        <w:t>a de Comodidades No Disponibles</w:t>
+      </w:r>
+    </w:p>
+    <w:p>
+      <w:pPr>
+        <w:rPr>
+          <w:rFonts w:ascii="Arial" w:eastAsiaTheme="minorHAnsi" w:hAnsi="Arial" w:cs="Arial"/>
+          <w:sz w:val="20"/>
+          <w:szCs w:val="20"/>
+        </w:rPr>
+      </w:pPr>
+      <w:r>
+        <w:rPr>
+          <w:rFonts w:ascii="Arial" w:eastAsiaTheme="minorHAnsi" w:hAnsi="Arial" w:cs="Arial"/>
+          <w:sz w:val="20"/>
+          <w:szCs w:val="20"/>
+        </w:rPr>
+        <w:t>Como: Comodidades</w:t>
+      </w:r>
+    </w:p>
+    <w:p>
+      <w:pPr>
+        <w:rPr>
+          <w:rFonts w:ascii="Arial" w:eastAsiaTheme="minorHAnsi" w:hAnsi="Arial" w:cs="Arial"/>
+          <w:sz w:val="20"/>
+          <w:szCs w:val="20"/>
+        </w:rPr>
+      </w:pPr>
+      <w:r>
+        <w:rPr>
+          <w:rFonts w:ascii="Arial" w:eastAsiaTheme="minorHAnsi" w:hAnsi="Arial" w:cs="Arial"/>
+          <w:sz w:val="20"/>
+          <w:szCs w:val="20"/>
+        </w:rPr>
+        <w:t>Quiero: que el sistema muestre de forma clara las comodidades con las que la propiedad no cuenta,</w:t>
+      </w:r>
+    </w:p>
+    <w:p>
+      <w:pPr>
+        <w:rPr>
+          <w:rFonts w:ascii="Arial" w:eastAsiaTheme="minorHAnsi" w:hAnsi="Arial" w:cs="Arial"/>
+          <w:sz w:val="20"/>
+          <w:szCs w:val="20"/>
+        </w:rPr>
+      </w:pPr>
+      <w:r>
+        <w:rPr>
+          <w:rFonts w:ascii="Arial" w:eastAsiaTheme="minorHAnsi" w:hAnsi="Arial" w:cs="Arial"/>
+          <w:sz w:val="20"/>
+          <w:szCs w:val="20"/>
+        </w:rPr>
+        <w:t>Para: evitar cualquier expectativa errónea o inconveniente al momento de mi estancia, asegurando una total transparencia.</w:t>
+      </w:r>
+    </w:p>
+    <w:p>
+      <w:pPr>
+        <w:rPr>
+          <w:rFonts w:ascii="Arial" w:eastAsiaTheme="minorHAnsi" w:hAnsi="Arial" w:cs="Arial"/>
+          <w:sz w:val="20"/>
+          <w:szCs w:val="20"/>
+        </w:rPr>
+      </w:pPr>
+    </w:p>
+    <w:p>
+      <w:pPr>
+        <w:rPr>
+          <w:rFonts w:ascii="Arial" w:eastAsiaTheme="minorHAnsi" w:hAnsi="Arial" w:cs="Arial"/>
+          <w:sz w:val="20"/>
+          <w:szCs w:val="20"/>
+        </w:rPr>
+      </w:pPr>
+      <w:r>
+        <w:rPr>
+          <w:rFonts w:ascii="Arial" w:eastAsiaTheme="minorHAnsi" w:hAnsi="Arial" w:cs="Arial"/>
+          <w:sz w:val="20"/>
+          <w:szCs w:val="20"/>
+        </w:rPr>
+        <w:t>HUBA-027</w:t>
+      </w:r>
+      <w:r>
+        <w:rPr>
+          <w:rFonts w:ascii="Arial" w:eastAsiaTheme="minorHAnsi" w:hAnsi="Arial" w:cs="Arial"/>
+          <w:sz w:val="20"/>
+          <w:szCs w:val="20"/>
+        </w:rPr>
+        <w:t xml:space="preserve">: Administración Integral de Comodidades </w:t>
+      </w:r>
+      <w:r>
+        <w:rPr>
+          <w:rFonts w:ascii="Arial" w:eastAsiaTheme="minorHAnsi" w:hAnsi="Arial" w:cs="Arial"/>
+          <w:sz w:val="20"/>
+          <w:szCs w:val="20"/>
+        </w:rPr>
+        <w:t>de la Propiedad</w:t>
+      </w:r>
+    </w:p>
+    <w:p>
+      <w:pPr>
+        <w:rPr>
+          <w:rFonts w:ascii="Arial" w:eastAsiaTheme="minorHAnsi" w:hAnsi="Arial" w:cs="Arial"/>
+          <w:sz w:val="20"/>
+          <w:szCs w:val="20"/>
+        </w:rPr>
+      </w:pPr>
+      <w:r>
+        <w:rPr>
+          <w:rFonts w:ascii="Arial" w:eastAsiaTheme="minorHAnsi" w:hAnsi="Arial" w:cs="Arial"/>
+          <w:sz w:val="20"/>
+          <w:szCs w:val="20"/>
+        </w:rPr>
+        <w:t>Como: Comodidades</w:t>
+      </w:r>
+    </w:p>
+    <w:p>
+      <w:pPr>
+        <w:rPr>
+          <w:rFonts w:ascii="Arial" w:eastAsiaTheme="minorHAnsi" w:hAnsi="Arial" w:cs="Arial"/>
+          <w:sz w:val="20"/>
+          <w:szCs w:val="20"/>
+        </w:rPr>
+      </w:pPr>
+      <w:r>
+        <w:rPr>
+          <w:rFonts w:ascii="Arial" w:eastAsiaTheme="minorHAnsi" w:hAnsi="Arial" w:cs="Arial"/>
+          <w:sz w:val="20"/>
+          <w:szCs w:val="20"/>
+        </w:rPr>
+        <w:t>Quiero: tener la capacidad de añadir nuevas comodidades, eliminar las existentes o actualizar la información de estas,</w:t>
+      </w:r>
+    </w:p>
+    <w:p>
+      <w:pPr>
+        <w:rPr>
+          <w:rFonts w:ascii="Arial" w:eastAsiaTheme="minorHAnsi" w:hAnsi="Arial" w:cs="Arial"/>
+          <w:sz w:val="20"/>
+          <w:szCs w:val="20"/>
+        </w:rPr>
+      </w:pPr>
+      <w:r>
+        <w:rPr>
+          <w:rFonts w:ascii="Arial" w:eastAsiaTheme="minorHAnsi" w:hAnsi="Arial" w:cs="Arial"/>
+          <w:sz w:val="20"/>
+          <w:szCs w:val="20"/>
+        </w:rPr>
+        <w:t>Para: mantener la lista de servicios siempre al día y así garantizar que los usuarios accedan a la información más precisa y relevante, mejorando constantemente la calidad de nuestro servicio.</w:t>
+      </w:r>
+    </w:p>
+    <w:p>
+      <w:pPr>
+        <w:rPr>
+          <w:rFonts w:ascii="Arial" w:eastAsiaTheme="minorHAnsi" w:hAnsi="Arial" w:cs="Arial"/>
+          <w:sz w:val="20"/>
+          <w:szCs w:val="20"/>
+        </w:rPr>
+      </w:pPr>
+    </w:p>
+    <w:p>
+      <w:pPr>
+        <w:rPr>
+          <w:rFonts w:ascii="Arial" w:eastAsiaTheme="minorHAnsi" w:hAnsi="Arial" w:cs="Arial"/>
+          <w:b/>
+          <w:sz w:val="20"/>
+          <w:szCs w:val="20"/>
+        </w:rPr>
+      </w:pPr>
+      <w:proofErr w:type="spellStart"/>
+      <w:r>
+        <w:rPr>
+          <w:rFonts w:ascii="Arial" w:eastAsiaTheme="minorHAnsi" w:hAnsi="Arial" w:cs="Arial"/>
+          <w:b/>
+          <w:sz w:val="20"/>
+          <w:szCs w:val="20"/>
+        </w:rPr>
+        <w:t>Tupla</w:t>
+      </w:r>
+      <w:proofErr w:type="spellEnd"/>
+      <w:r>
+        <w:rPr>
+          <w:rFonts w:ascii="Arial" w:eastAsiaTheme="minorHAnsi" w:hAnsi="Arial" w:cs="Arial"/>
+          <w:b/>
+          <w:sz w:val="20"/>
+          <w:szCs w:val="20"/>
+        </w:rPr>
+        <w:t>: Locación</w:t>
+      </w:r>
+    </w:p>
+    <w:p>
+      <w:pPr>
+        <w:rPr>
+          <w:rFonts w:ascii="Arial" w:eastAsiaTheme="minorHAnsi" w:hAnsi="Arial" w:cs="Arial"/>
+          <w:sz w:val="20"/>
+          <w:szCs w:val="20"/>
+        </w:rPr>
+      </w:pPr>
+      <w:r>
+        <w:rPr>
+          <w:rFonts w:ascii="Arial" w:eastAsiaTheme="minorHAnsi" w:hAnsi="Arial" w:cs="Arial"/>
+          <w:sz w:val="20"/>
+          <w:szCs w:val="20"/>
+        </w:rPr>
+        <w:t>HUAP-028 - Actualizar información de la locación</w:t>
+      </w:r>
+    </w:p>
+    <w:p>
+      <w:pPr>
+        <w:rPr>
+          <w:rFonts w:ascii="Arial" w:eastAsiaTheme="minorHAnsi" w:hAnsi="Arial" w:cs="Arial"/>
+          <w:sz w:val="20"/>
+          <w:szCs w:val="20"/>
+        </w:rPr>
+      </w:pPr>
+      <w:r>
+        <w:rPr>
+          <w:rFonts w:ascii="Arial" w:eastAsiaTheme="minorHAnsi" w:hAnsi="Arial" w:cs="Arial"/>
+          <w:sz w:val="20"/>
+          <w:szCs w:val="20"/>
+        </w:rPr>
+        <w:t>Cómo: Locación</w:t>
+      </w:r>
+    </w:p>
+    <w:p>
+      <w:pPr>
+        <w:rPr>
+          <w:rFonts w:ascii="Arial" w:eastAsiaTheme="minorHAnsi" w:hAnsi="Arial" w:cs="Arial"/>
+          <w:sz w:val="20"/>
+          <w:szCs w:val="20"/>
+        </w:rPr>
+      </w:pPr>
+      <w:r>
+        <w:rPr>
+          <w:rFonts w:ascii="Arial" w:eastAsiaTheme="minorHAnsi" w:hAnsi="Arial" w:cs="Arial"/>
+          <w:sz w:val="20"/>
+          <w:szCs w:val="20"/>
+        </w:rPr>
+        <w:t>Quiero: Editar mis datos como dirección, descripción, y contacto</w:t>
+      </w:r>
+    </w:p>
+    <w:p>
+      <w:pPr>
+        <w:rPr>
+          <w:rFonts w:ascii="Arial" w:eastAsiaTheme="minorHAnsi" w:hAnsi="Arial" w:cs="Arial"/>
+          <w:sz w:val="20"/>
+          <w:szCs w:val="20"/>
+        </w:rPr>
+      </w:pPr>
+      <w:r>
+        <w:rPr>
+          <w:rFonts w:ascii="Arial" w:eastAsiaTheme="minorHAnsi" w:hAnsi="Arial" w:cs="Arial"/>
+          <w:sz w:val="20"/>
+          <w:szCs w:val="20"/>
+        </w:rPr>
+        <w:t>Para: Mantener mi información actualizada y brindar datos correctos a los huéspedes</w:t>
+      </w:r>
+    </w:p>
+    <w:p>
+      <w:pPr>
+        <w:rPr>
+          <w:rFonts w:ascii="Arial" w:eastAsiaTheme="minorHAnsi" w:hAnsi="Arial" w:cs="Arial"/>
+          <w:sz w:val="20"/>
+          <w:szCs w:val="20"/>
+        </w:rPr>
+      </w:pPr>
+    </w:p>
+    <w:p>
+      <w:pPr>
+        <w:rPr>
+          <w:rFonts w:ascii="Arial" w:eastAsiaTheme="minorHAnsi" w:hAnsi="Arial" w:cs="Arial"/>
+          <w:sz w:val="20"/>
+          <w:szCs w:val="20"/>
+        </w:rPr>
+      </w:pPr>
+      <w:r>
+        <w:rPr>
+          <w:rFonts w:ascii="Arial" w:eastAsiaTheme="minorHAnsi" w:hAnsi="Arial" w:cs="Arial"/>
+          <w:sz w:val="20"/>
+          <w:szCs w:val="20"/>
+        </w:rPr>
+        <w:t>HUAP-029 - Ver historial de reservas</w:t>
+      </w:r>
+    </w:p>
+    <w:p>
+      <w:pPr>
+        <w:rPr>
+          <w:rFonts w:ascii="Arial" w:eastAsiaTheme="minorHAnsi" w:hAnsi="Arial" w:cs="Arial"/>
+          <w:sz w:val="20"/>
+          <w:szCs w:val="20"/>
+        </w:rPr>
+      </w:pPr>
+      <w:r>
+        <w:rPr>
+          <w:rFonts w:ascii="Arial" w:eastAsiaTheme="minorHAnsi" w:hAnsi="Arial" w:cs="Arial"/>
+          <w:sz w:val="20"/>
+          <w:szCs w:val="20"/>
+        </w:rPr>
+        <w:t>Cómo: Locación</w:t>
+      </w:r>
+    </w:p>
+    <w:p>
+      <w:pPr>
+        <w:rPr>
+          <w:rFonts w:ascii="Arial" w:eastAsiaTheme="minorHAnsi" w:hAnsi="Arial" w:cs="Arial"/>
+          <w:sz w:val="20"/>
+          <w:szCs w:val="20"/>
+        </w:rPr>
+      </w:pPr>
+      <w:r>
+        <w:rPr>
+          <w:rFonts w:ascii="Arial" w:eastAsiaTheme="minorHAnsi" w:hAnsi="Arial" w:cs="Arial"/>
+          <w:sz w:val="20"/>
+          <w:szCs w:val="20"/>
+        </w:rPr>
+        <w:t>Quiero: Consultar las reservas que se han realizado en mi espacio</w:t>
+      </w:r>
+    </w:p>
+    <w:p>
+      <w:pPr>
+        <w:rPr>
+          <w:rFonts w:ascii="Arial" w:eastAsiaTheme="minorHAnsi" w:hAnsi="Arial" w:cs="Arial"/>
+          <w:sz w:val="20"/>
+          <w:szCs w:val="20"/>
+        </w:rPr>
+      </w:pPr>
+      <w:r>
+        <w:rPr>
+          <w:rFonts w:ascii="Arial" w:eastAsiaTheme="minorHAnsi" w:hAnsi="Arial" w:cs="Arial"/>
+          <w:sz w:val="20"/>
+          <w:szCs w:val="20"/>
+        </w:rPr>
+        <w:t>Para: Llevar un control de los huéspedes que me han visitado</w:t>
+      </w:r>
+    </w:p>
+    <w:p>
+      <w:pPr>
+        <w:rPr>
+          <w:rFonts w:ascii="Arial" w:eastAsiaTheme="minorHAnsi" w:hAnsi="Arial" w:cs="Arial"/>
+          <w:sz w:val="20"/>
+          <w:szCs w:val="20"/>
+        </w:rPr>
+      </w:pPr>
+    </w:p>
+    <w:p>
+      <w:pPr>
+        <w:rPr>
+          <w:rFonts w:ascii="Arial" w:eastAsiaTheme="minorHAnsi" w:hAnsi="Arial" w:cs="Arial"/>
+          <w:sz w:val="20"/>
+          <w:szCs w:val="20"/>
+        </w:rPr>
+      </w:pPr>
+      <w:r>
+        <w:rPr>
+          <w:rFonts w:ascii="Arial" w:eastAsiaTheme="minorHAnsi" w:hAnsi="Arial" w:cs="Arial"/>
+          <w:sz w:val="20"/>
+          <w:szCs w:val="20"/>
+        </w:rPr>
+        <w:t xml:space="preserve">HUJM-030 - Establecer horario de </w:t>
+      </w:r>
+      <w:proofErr w:type="spellStart"/>
+      <w:r>
+        <w:rPr>
+          <w:rFonts w:ascii="Arial" w:eastAsiaTheme="minorHAnsi" w:hAnsi="Arial" w:cs="Arial"/>
+          <w:sz w:val="20"/>
+          <w:szCs w:val="20"/>
+        </w:rPr>
+        <w:t>check</w:t>
+      </w:r>
+      <w:proofErr w:type="spellEnd"/>
+      <w:r>
+        <w:rPr>
+          <w:rFonts w:ascii="Arial" w:eastAsiaTheme="minorHAnsi" w:hAnsi="Arial" w:cs="Arial"/>
+          <w:sz w:val="20"/>
+          <w:szCs w:val="20"/>
+        </w:rPr>
+        <w:t xml:space="preserve">-in y del </w:t>
+      </w:r>
+      <w:proofErr w:type="spellStart"/>
+      <w:r>
+        <w:rPr>
+          <w:rFonts w:ascii="Arial" w:eastAsiaTheme="minorHAnsi" w:hAnsi="Arial" w:cs="Arial"/>
+          <w:sz w:val="20"/>
+          <w:szCs w:val="20"/>
+        </w:rPr>
+        <w:t>check-out</w:t>
+      </w:r>
+      <w:proofErr w:type="spellEnd"/>
+    </w:p>
+    <w:p>
+      <w:pPr>
+        <w:rPr>
+          <w:rFonts w:ascii="Arial" w:eastAsiaTheme="minorHAnsi" w:hAnsi="Arial" w:cs="Arial"/>
+          <w:sz w:val="20"/>
+          <w:szCs w:val="20"/>
+        </w:rPr>
+      </w:pPr>
+      <w:r>
+        <w:rPr>
+          <w:rFonts w:ascii="Arial" w:eastAsiaTheme="minorHAnsi" w:hAnsi="Arial" w:cs="Arial"/>
+          <w:sz w:val="20"/>
+          <w:szCs w:val="20"/>
+        </w:rPr>
+        <w:t>Cómo: Locación</w:t>
+      </w:r>
+    </w:p>
+    <w:p>
+      <w:pPr>
+        <w:rPr>
+          <w:rFonts w:ascii="Arial" w:eastAsiaTheme="minorHAnsi" w:hAnsi="Arial" w:cs="Arial"/>
+          <w:sz w:val="20"/>
+          <w:szCs w:val="20"/>
+        </w:rPr>
+      </w:pPr>
+      <w:r>
+        <w:rPr>
+          <w:rFonts w:ascii="Arial" w:eastAsiaTheme="minorHAnsi" w:hAnsi="Arial" w:cs="Arial"/>
+          <w:sz w:val="20"/>
+          <w:szCs w:val="20"/>
+        </w:rPr>
+        <w:t>Quiero: Definir un horario disponible para la llegada y salida de los huéspedes</w:t>
+      </w:r>
+    </w:p>
+    <w:p>
+      <w:pPr>
+        <w:rPr>
+          <w:rFonts w:ascii="Arial" w:eastAsiaTheme="minorHAnsi" w:hAnsi="Arial" w:cs="Arial"/>
+          <w:sz w:val="20"/>
+          <w:szCs w:val="20"/>
+        </w:rPr>
+      </w:pPr>
+      <w:r>
+        <w:rPr>
+          <w:rFonts w:ascii="Arial" w:eastAsiaTheme="minorHAnsi" w:hAnsi="Arial" w:cs="Arial"/>
+          <w:sz w:val="20"/>
+          <w:szCs w:val="20"/>
+        </w:rPr>
+        <w:t>Para: Asegurar que las estancias se organicen de forma eficiente y sin conflictos</w:t>
+      </w:r>
+    </w:p>
+    <w:p>
+      <w:pPr>
+        <w:rPr>
+          <w:rFonts w:ascii="Arial" w:eastAsiaTheme="minorHAnsi" w:hAnsi="Arial" w:cs="Arial"/>
+          <w:sz w:val="20"/>
+          <w:szCs w:val="20"/>
+        </w:rPr>
+      </w:pPr>
+    </w:p>
+    <w:p>
+      <w:pPr>
+        <w:rPr>
+          <w:rFonts w:ascii="Arial" w:eastAsiaTheme="minorHAnsi" w:hAnsi="Arial" w:cs="Arial"/>
+          <w:b/>
+          <w:sz w:val="20"/>
+          <w:szCs w:val="20"/>
+        </w:rPr>
+      </w:pPr>
+      <w:proofErr w:type="spellStart"/>
+      <w:r>
+        <w:rPr>
+          <w:rFonts w:ascii="Arial" w:eastAsiaTheme="minorHAnsi" w:hAnsi="Arial" w:cs="Arial"/>
+          <w:b/>
+          <w:sz w:val="20"/>
+          <w:szCs w:val="20"/>
+        </w:rPr>
+        <w:t>Tupla</w:t>
+      </w:r>
+      <w:proofErr w:type="spellEnd"/>
+      <w:r>
+        <w:rPr>
+          <w:rFonts w:ascii="Arial" w:eastAsiaTheme="minorHAnsi" w:hAnsi="Arial" w:cs="Arial"/>
+          <w:b/>
+          <w:sz w:val="20"/>
+          <w:szCs w:val="20"/>
+        </w:rPr>
+        <w:t>: Usuario</w:t>
+      </w:r>
+    </w:p>
+    <w:p>
+      <w:pPr>
+        <w:spacing w:before="100" w:beforeAutospacing="1" w:after="100" w:afterAutospacing="1" w:line="240" w:lineRule="auto"/>
+        <w:rPr>
+          <w:rFonts w:ascii="Times New Roman" w:eastAsia="Times New Roman" w:hAnsi="Times New Roman" w:cs="Times New Roman"/>
+          <w:sz w:val="24"/>
+          <w:szCs w:val="24"/>
+          <w:lang w:eastAsia="es-GT"/>
+        </w:rPr>
+      </w:pPr>
+      <w:r>
+        <w:rPr>
+          <w:rFonts w:ascii="Times New Roman" w:eastAsia="Times New Roman" w:hAnsi="Times New Roman" w:cs="Times New Roman"/>
+          <w:bCs/>
+          <w:sz w:val="24"/>
+          <w:szCs w:val="24"/>
+          <w:lang w:eastAsia="es-GT"/>
+        </w:rPr>
+        <w:t>HUKC-031</w:t>
+      </w:r>
+      <w:r>
+        <w:rPr>
+          <w:rFonts w:ascii="Times New Roman" w:eastAsia="Times New Roman" w:hAnsi="Times New Roman" w:cs="Times New Roman"/>
+          <w:b/>
+          <w:bCs/>
+          <w:sz w:val="24"/>
+          <w:szCs w:val="24"/>
+          <w:lang w:eastAsia="es-GT"/>
+        </w:rPr>
+        <w:t xml:space="preserve"> Registro de Nuevo Usuario</w:t>
+      </w:r>
+    </w:p>
+    <w:p>
+      <w:pPr>
+        <w:spacing w:before="100" w:beforeAutospacing="1" w:after="100" w:afterAutospacing="1" w:line="240" w:lineRule="auto"/>
+        <w:rPr>
+          <w:rFonts w:ascii="Times New Roman" w:eastAsia="Times New Roman" w:hAnsi="Times New Roman" w:cs="Times New Roman"/>
+          <w:sz w:val="24"/>
+          <w:szCs w:val="24"/>
+          <w:lang w:eastAsia="es-GT"/>
+        </w:rPr>
+      </w:pPr>
+      <w:r>
+        <w:rPr>
+          <w:rFonts w:ascii="Times New Roman" w:eastAsia="Times New Roman" w:hAnsi="Times New Roman" w:cs="Times New Roman"/>
+          <w:sz w:val="24"/>
+          <w:szCs w:val="24"/>
+          <w:lang w:eastAsia="es-GT"/>
+        </w:rPr>
+        <w:t>Como: Un nuevo usuario (anfitrión o invitado) Quiero: Registrarme en el sistema proporcionando mi nombre, correo, teléfono, fecha de nacimiento y tipo de usuario (anfitrión o invitado) Para: Poder utilizar los servicios de la plataforma, ya sea para ofrecer propiedades o para reservarlas.</w:t>
+      </w:r>
+    </w:p>
+    <w:p>
+      <w:pPr>
+        <w:spacing w:before="100" w:beforeAutospacing="1" w:after="100" w:afterAutospacing="1" w:line="240" w:lineRule="auto"/>
+        <w:rPr>
+          <w:rFonts w:ascii="Times New Roman" w:eastAsia="Times New Roman" w:hAnsi="Times New Roman" w:cs="Times New Roman"/>
+          <w:sz w:val="24"/>
+          <w:szCs w:val="24"/>
+          <w:lang w:eastAsia="es-GT"/>
+        </w:rPr>
+      </w:pPr>
+    </w:p>
+    <w:p>
+      <w:pPr>
+        <w:spacing w:before="100" w:beforeAutospacing="1" w:after="100" w:afterAutospacing="1" w:line="240" w:lineRule="auto"/>
+        <w:rPr>
+          <w:rFonts w:ascii="Times New Roman" w:eastAsia="Times New Roman" w:hAnsi="Times New Roman" w:cs="Times New Roman"/>
+          <w:sz w:val="24"/>
+          <w:szCs w:val="24"/>
+          <w:lang w:eastAsia="es-GT"/>
+        </w:rPr>
+      </w:pPr>
+      <w:r>
+        <w:rPr>
+          <w:rFonts w:ascii="Times New Roman" w:eastAsia="Times New Roman" w:hAnsi="Times New Roman" w:cs="Times New Roman"/>
+          <w:sz w:val="24"/>
+          <w:szCs w:val="24"/>
+          <w:lang w:eastAsia="es-GT"/>
+        </w:rPr>
+        <w:t>HUKC-032</w:t>
+      </w:r>
+      <w:r>
+        <w:rPr>
+          <w:rFonts w:ascii="Times New Roman" w:eastAsia="Times New Roman" w:hAnsi="Times New Roman" w:cs="Times New Roman"/>
+          <w:b/>
+          <w:bCs/>
+          <w:sz w:val="24"/>
+          <w:szCs w:val="24"/>
+          <w:lang w:eastAsia="es-GT"/>
+        </w:rPr>
+        <w:t xml:space="preserve"> Edición de Perfil de Usuario</w:t>
+      </w:r>
+    </w:p>
+    <w:p>
+      <w:pPr>
+        <w:spacing w:before="100" w:beforeAutospacing="1" w:after="100" w:afterAutospacing="1" w:line="240" w:lineRule="auto"/>
+        <w:rPr>
+          <w:rFonts w:ascii="Times New Roman" w:eastAsia="Times New Roman" w:hAnsi="Times New Roman" w:cs="Times New Roman"/>
+          <w:sz w:val="24"/>
+          <w:szCs w:val="24"/>
+          <w:lang w:eastAsia="es-GT"/>
+        </w:rPr>
+      </w:pPr>
+      <w:r>
+        <w:rPr>
+          <w:rFonts w:ascii="Times New Roman" w:eastAsia="Times New Roman" w:hAnsi="Times New Roman" w:cs="Times New Roman"/>
+          <w:sz w:val="24"/>
+          <w:szCs w:val="24"/>
+          <w:lang w:eastAsia="es-GT"/>
+        </w:rPr>
+        <w:t>Como: Un usuario registrado Quiero: Poder editar mi nombre, correo, teléfono, fecha de nacimiento, tipo de usuario y subir imágenes a mi perfil Para: Mantener mi información actualizada y personalizada en la plataforma.</w:t>
+      </w:r>
+    </w:p>
+    <w:p>
+      <w:pPr>
+        <w:spacing w:before="100" w:beforeAutospacing="1" w:after="100" w:afterAutospacing="1" w:line="240" w:lineRule="auto"/>
+        <w:rPr>
+          <w:rFonts w:ascii="Times New Roman" w:eastAsia="Times New Roman" w:hAnsi="Times New Roman" w:cs="Times New Roman"/>
+          <w:sz w:val="24"/>
+          <w:szCs w:val="24"/>
+          <w:lang w:eastAsia="es-GT"/>
+        </w:rPr>
+      </w:pPr>
+    </w:p>
+    <w:p>
+      <w:pPr>
+        <w:spacing w:before="100" w:beforeAutospacing="1" w:after="100" w:afterAutospacing="1" w:line="240" w:lineRule="auto"/>
+        <w:rPr>
+          <w:rFonts w:ascii="Times New Roman" w:eastAsia="Times New Roman" w:hAnsi="Times New Roman" w:cs="Times New Roman"/>
+          <w:sz w:val="24"/>
+          <w:szCs w:val="24"/>
+          <w:lang w:eastAsia="es-GT"/>
+        </w:rPr>
+      </w:pPr>
+      <w:r>
+        <w:rPr>
+          <w:rFonts w:ascii="Times New Roman" w:eastAsia="Times New Roman" w:hAnsi="Times New Roman" w:cs="Times New Roman"/>
+          <w:sz w:val="24"/>
+          <w:szCs w:val="24"/>
+          <w:lang w:eastAsia="es-GT"/>
+        </w:rPr>
+        <w:t>HUKC-003</w:t>
+      </w:r>
+      <w:r>
+        <w:rPr>
+          <w:rFonts w:ascii="Times New Roman" w:eastAsia="Times New Roman" w:hAnsi="Times New Roman" w:cs="Times New Roman"/>
+          <w:b/>
+          <w:bCs/>
+          <w:sz w:val="24"/>
+          <w:szCs w:val="24"/>
+          <w:lang w:eastAsia="es-GT"/>
+        </w:rPr>
+        <w:t xml:space="preserve"> Visualización de Perfil de Usuario</w:t>
+      </w:r>
+    </w:p>
+    <w:p>
+      <w:pPr>
+        <w:spacing w:before="100" w:beforeAutospacing="1" w:after="100" w:afterAutospacing="1" w:line="240" w:lineRule="auto"/>
+        <w:rPr>
+          <w:rFonts w:ascii="Times New Roman" w:eastAsia="Times New Roman" w:hAnsi="Times New Roman" w:cs="Times New Roman"/>
+          <w:sz w:val="24"/>
+          <w:szCs w:val="24"/>
+          <w:lang w:eastAsia="es-GT"/>
+        </w:rPr>
+      </w:pPr>
+      <w:r>
+        <w:rPr>
+          <w:rFonts w:ascii="Times New Roman" w:eastAsia="Times New Roman" w:hAnsi="Times New Roman" w:cs="Times New Roman"/>
+          <w:sz w:val="24"/>
+          <w:szCs w:val="24"/>
+          <w:lang w:eastAsia="es-GT"/>
+        </w:rPr>
+        <w:t>Como: Un usuario (o un empleado del área con permisos) Quiero: Poder ver el perfil de un usuario, incluyendo su nombre, correo, teléfono, fecha de nacimiento, tipo de usuario y sus imágenes Para: Obtener información relevante sobre un usuario específico en la plataforma.</w:t>
+      </w:r>
+    </w:p>
+    <w:p>
+      <w:pPr>
+        <w:spacing w:before="100" w:beforeAutospacing="1" w:after="100" w:afterAutospacing="1" w:line="240" w:lineRule="auto"/>
+        <w:rPr>
+          <w:rFonts w:ascii="Times New Roman" w:eastAsia="Times New Roman" w:hAnsi="Times New Roman" w:cs="Times New Roman"/>
+          <w:sz w:val="24"/>
+          <w:szCs w:val="24"/>
+          <w:lang w:eastAsia="es-GT"/>
+        </w:rPr>
+      </w:pPr>
+    </w:p>
+    <w:p>
+      <w:pPr>
+        <w:spacing w:before="100" w:beforeAutospacing="1" w:after="100" w:afterAutospacing="1" w:line="240" w:lineRule="auto"/>
+        <w:jc w:val="center"/>
+        <w:rPr>
+          <w:rFonts w:ascii="Times New Roman" w:eastAsia="Times New Roman" w:hAnsi="Times New Roman" w:cs="Times New Roman"/>
+          <w:b/>
+          <w:sz w:val="24"/>
+          <w:szCs w:val="24"/>
+          <w:lang w:eastAsia="es-GT"/>
+        </w:rPr>
+      </w:pPr>
+    </w:p>
+    <w:p>
+      <w:pPr>
+        <w:spacing w:before="100" w:beforeAutospacing="1" w:after="100" w:afterAutospacing="1" w:line="240" w:lineRule="auto"/>
+        <w:jc w:val="center"/>
+        <w:rPr>
+          <w:rFonts w:ascii="Times New Roman" w:eastAsia="Times New Roman" w:hAnsi="Times New Roman" w:cs="Times New Roman"/>
+          <w:b/>
+          <w:sz w:val="24"/>
+          <w:szCs w:val="24"/>
+          <w:lang w:eastAsia="es-GT"/>
+        </w:rPr>
+      </w:pPr>
+    </w:p>
+    <w:p>
+      <w:pPr>
+        <w:spacing w:before="100" w:beforeAutospacing="1" w:after="100" w:afterAutospacing="1" w:line="240" w:lineRule="auto"/>
+        <w:jc w:val="center"/>
+        <w:rPr>
+          <w:rFonts w:ascii="Times New Roman" w:eastAsia="Times New Roman" w:hAnsi="Times New Roman" w:cs="Times New Roman"/>
+          <w:b/>
+          <w:sz w:val="24"/>
+          <w:szCs w:val="24"/>
+          <w:lang w:eastAsia="es-GT"/>
+        </w:rPr>
+      </w:pPr>
+    </w:p>
+    <w:p>
+      <w:pPr>
+        <w:spacing w:before="100" w:beforeAutospacing="1" w:after="100" w:afterAutospacing="1" w:line="240" w:lineRule="auto"/>
+        <w:jc w:val="center"/>
+        <w:rPr>
+          <w:rFonts w:ascii="Times New Roman" w:eastAsia="Times New Roman" w:hAnsi="Times New Roman" w:cs="Times New Roman"/>
+          <w:b/>
+          <w:sz w:val="24"/>
+          <w:szCs w:val="24"/>
+          <w:lang w:eastAsia="es-GT"/>
+        </w:rPr>
+      </w:pPr>
+    </w:p>
+    <w:p>
+      <w:pPr>
+        <w:spacing w:before="100" w:beforeAutospacing="1" w:after="100" w:afterAutospacing="1" w:line="240" w:lineRule="auto"/>
+        <w:jc w:val="center"/>
+        <w:rPr>
+          <w:rFonts w:ascii="Times New Roman" w:eastAsia="Times New Roman" w:hAnsi="Times New Roman" w:cs="Times New Roman"/>
+          <w:b/>
+          <w:sz w:val="24"/>
+          <w:szCs w:val="24"/>
+          <w:lang w:eastAsia="es-GT"/>
+        </w:rPr>
+      </w:pPr>
+    </w:p>
+    <w:p>
+      <w:pPr>
+        <w:spacing w:before="100" w:beforeAutospacing="1" w:after="100" w:afterAutospacing="1" w:line="240" w:lineRule="auto"/>
+        <w:jc w:val="center"/>
+        <w:rPr>
+          <w:rFonts w:ascii="Times New Roman" w:eastAsia="Times New Roman" w:hAnsi="Times New Roman" w:cs="Times New Roman"/>
+          <w:b/>
+          <w:sz w:val="24"/>
+          <w:szCs w:val="24"/>
+          <w:lang w:eastAsia="es-GT"/>
+        </w:rPr>
+      </w:pPr>
+    </w:p>
+    <w:p>
+      <w:pPr>
+        <w:spacing w:before="100" w:beforeAutospacing="1" w:after="100" w:afterAutospacing="1" w:line="240" w:lineRule="auto"/>
+        <w:jc w:val="center"/>
+        <w:rPr>
+          <w:rFonts w:ascii="Times New Roman" w:eastAsia="Times New Roman" w:hAnsi="Times New Roman" w:cs="Times New Roman"/>
+          <w:b/>
+          <w:sz w:val="24"/>
+          <w:szCs w:val="24"/>
+          <w:lang w:eastAsia="es-GT"/>
+        </w:rPr>
+      </w:pPr>
+    </w:p>
+    <w:p>
+      <w:pPr>
+        <w:spacing w:before="100" w:beforeAutospacing="1" w:after="100" w:afterAutospacing="1" w:line="240" w:lineRule="auto"/>
+        <w:jc w:val="center"/>
+        <w:rPr>
+          <w:rFonts w:ascii="Times New Roman" w:eastAsia="Times New Roman" w:hAnsi="Times New Roman" w:cs="Times New Roman"/>
+          <w:b/>
+          <w:sz w:val="24"/>
+          <w:szCs w:val="24"/>
+          <w:lang w:eastAsia="es-GT"/>
+        </w:rPr>
+      </w:pPr>
+    </w:p>
+    <w:p>
+      <w:pPr>
+        <w:spacing w:before="100" w:beforeAutospacing="1" w:after="100" w:afterAutospacing="1" w:line="240" w:lineRule="auto"/>
+        <w:jc w:val="center"/>
+        <w:rPr>
+          <w:rFonts w:ascii="Times New Roman" w:eastAsia="Times New Roman" w:hAnsi="Times New Roman" w:cs="Times New Roman"/>
+          <w:b/>
+          <w:sz w:val="24"/>
+          <w:szCs w:val="24"/>
+          <w:lang w:eastAsia="es-GT"/>
+        </w:rPr>
+      </w:pPr>
+    </w:p>
+    <w:p>
+      <w:pPr>
+        <w:spacing w:before="100" w:beforeAutospacing="1" w:after="100" w:afterAutospacing="1" w:line="240" w:lineRule="auto"/>
+        <w:jc w:val="center"/>
+        <w:rPr>
+          <w:rFonts w:ascii="Times New Roman" w:eastAsia="Times New Roman" w:hAnsi="Times New Roman" w:cs="Times New Roman"/>
+          <w:b/>
+          <w:sz w:val="24"/>
+          <w:szCs w:val="24"/>
+          <w:lang w:eastAsia="es-GT"/>
+        </w:rPr>
+      </w:pPr>
+    </w:p>
+    <w:p>
+      <w:pPr>
+        <w:spacing w:before="100" w:beforeAutospacing="1" w:after="100" w:afterAutospacing="1" w:line="240" w:lineRule="auto"/>
+        <w:jc w:val="center"/>
+        <w:rPr>
+          <w:rFonts w:ascii="Times New Roman" w:eastAsia="Times New Roman" w:hAnsi="Times New Roman" w:cs="Times New Roman"/>
+          <w:b/>
+          <w:sz w:val="24"/>
+          <w:szCs w:val="24"/>
+          <w:lang w:eastAsia="es-GT"/>
+        </w:rPr>
+      </w:pPr>
+    </w:p>
+    <w:p>
+      <w:pPr>
+        <w:spacing w:before="100" w:beforeAutospacing="1" w:after="100" w:afterAutospacing="1" w:line="240" w:lineRule="auto"/>
+        <w:jc w:val="center"/>
+        <w:rPr>
+          <w:rFonts w:ascii="Times New Roman" w:eastAsia="Times New Roman" w:hAnsi="Times New Roman" w:cs="Times New Roman"/>
+          <w:b/>
+          <w:sz w:val="24"/>
+          <w:szCs w:val="24"/>
+          <w:lang w:eastAsia="es-GT"/>
+        </w:rPr>
+      </w:pPr>
+    </w:p>
+    <w:p>
+      <w:pPr>
+        <w:spacing w:before="100" w:beforeAutospacing="1" w:after="100" w:afterAutospacing="1" w:line="240" w:lineRule="auto"/>
+        <w:jc w:val="center"/>
+        <w:rPr>
+          <w:rFonts w:ascii="Times New Roman" w:eastAsia="Times New Roman" w:hAnsi="Times New Roman" w:cs="Times New Roman"/>
+          <w:b/>
+          <w:sz w:val="24"/>
+          <w:szCs w:val="24"/>
+          <w:lang w:eastAsia="es-GT"/>
+        </w:rPr>
+      </w:pPr>
+    </w:p>
+    <w:p>
+      <w:pPr>
+        <w:spacing w:before="100" w:beforeAutospacing="1" w:after="100" w:afterAutospacing="1" w:line="240" w:lineRule="auto"/>
+        <w:ind w:firstLine="708"/>
+        <w:jc w:val="center"/>
+        <w:rPr>
+          <w:rFonts w:ascii="Times New Roman" w:eastAsia="Times New Roman" w:hAnsi="Times New Roman" w:cs="Times New Roman"/>
+          <w:b/>
+          <w:sz w:val="24"/>
+          <w:szCs w:val="24"/>
+          <w:lang w:eastAsia="es-GT"/>
+        </w:rPr>
+      </w:pPr>
+      <w:r>
+        <w:rPr>
+          <w:rFonts w:ascii="Times New Roman" w:eastAsia="Times New Roman" w:hAnsi="Times New Roman" w:cs="Times New Roman"/>
+          <w:b/>
+          <w:sz w:val="24"/>
+          <w:szCs w:val="24"/>
+          <w:lang w:eastAsia="es-GT"/>
+        </w:rPr>
+        <w:t>MODELO DE ENTIDAD</w:t>
+      </w:r>
+    </w:p>
+    <w:p>
+      <w:pPr>
+        <w:rPr>
+          <w:rFonts w:ascii="Arial" w:eastAsiaTheme="minorHAnsi" w:hAnsi="Arial" w:cs="Arial"/>
+          <w:b/>
+          <w:sz w:val="20"/>
+          <w:szCs w:val="20"/>
+        </w:rPr>
+      </w:pPr>
+      <w:r>
+        <w:rPr>
+          <w:rFonts w:ascii="Times New Roman" w:eastAsia="Times New Roman" w:hAnsi="Times New Roman" w:cs="Times New Roman"/>
+          <w:b/>
+          <w:noProof/>
+          <w:sz w:val="24"/>
+          <w:szCs w:val="24"/>
+          <w:lang w:val="en-US"/>
+        </w:rPr>
+        <w:drawing>
+          <wp:anchor distT="0" distB="0" distL="114300" distR="114300" simplePos="0" relativeHeight="251658240" behindDoc="0" locked="0" layoutInCell="1" allowOverlap="1" wp14:anchorId="0E47A514" wp14:editId="3CF52734">
+            <wp:simplePos x="0" y="0"/>
+            <wp:positionH relativeFrom="margin">
+              <wp:align>right</wp:align>
+            </wp:positionH>
+            <wp:positionV relativeFrom="paragraph">
+              <wp:posOffset>147933</wp:posOffset>
+            </wp:positionV>
+            <wp:extent cx="6858000" cy="4812030"/>
+            <wp:effectExtent l="0" t="0" r="0" b="7620"/>
+            <wp:wrapNone/>
+            <wp:docPr id="1" name="Imagen 1" descr="C:\Users\Informatica\Downloads\Diagrama Modelo de entidad.drawio.png"/>
+            <wp:cNvGraphicFramePr>
+              <a:graphicFrameLocks xmlns:a="http://schemas.openxmlformats.org/drawingml/2006/main" noChangeAspect="1"/>
+            </wp:cNvGraphicFramePr>
+            <a:graphic xmlns:a="http://schemas.openxmlformats.org/drawingml/2006/main">
+              <a:graphicData uri="http://schemas.openxmlformats.org/drawingml/2006/picture">
+                <pic:pic xmlns:pic="http://schemas.openxmlformats.org/drawingml/2006/picture">
+                  <pic:nvPicPr>
+                    <pic:cNvPr id="0" name="Picture 1" descr="C:\Users\Informatica\Downloads\Diagrama Modelo de entidad.drawio.png"/>
+                    <pic:cNvPicPr>
+                      <a:picLocks noChangeAspect="1" noChangeArrowheads="1"/>
+                    </pic:cNvPicPr>
+                  </pic:nvPicPr>
+                  <pic:blipFill>
+                    <a:blip r:embed="rId5">
+                      <a:extLst>
+                        <a:ext uri="{28A0092B-C50C-407E-A947-70E740481C1C}">
+                          <a14:useLocalDpi xmlns:a14="http://schemas.microsoft.com/office/drawing/2010/main" val="0"/>
+                        </a:ext>
+                      </a:extLst>
+                    </a:blip>
+                    <a:srcRect/>
+                    <a:stretch>
+                      <a:fillRect/>
+                    </a:stretch>
+                  </pic:blipFill>
+                  <pic:spPr bwMode="auto">
+                    <a:xfrm>
+                      <a:off x="0" y="0"/>
+                      <a:ext cx="6858000" cy="4812030"/>
+                    </a:xfrm>
+                    <a:prstGeom prst="rect">
+                      <a:avLst/>
+                    </a:prstGeom>
+                    <a:noFill/>
+                    <a:ln>
+                      <a:noFill/>
+                    </a:ln>
+                  </pic:spPr>
+                </pic:pic>
+              </a:graphicData>
+            </a:graphic>
+            <wp14:sizeRelH relativeFrom="page">
+              <wp14:pctWidth>0</wp14:pctWidth>
+            </wp14:sizeRelH>
+            <wp14:sizeRelV relativeFrom="page">
+              <wp14:pctHeight>0</wp14:pctHeight>
+            </wp14:sizeRelV>
+          </wp:anchor>
+        </w:drawing>
+      </w:r>
+    </w:p>
+    <w:p>
+      <w:pPr>
+        <w:rPr>
+          <w:rFonts w:ascii="Arial" w:eastAsiaTheme="minorHAnsi" w:hAnsi="Arial" w:cs="Arial"/>
+          <w:b/>
+          <w:sz w:val="20"/>
+          <w:szCs w:val="20"/>
+        </w:rPr>
+      </w:pPr>
+    </w:p>
+    <w:p>
+      <w:pPr>
+        <w:rPr>
+          <w:rFonts w:ascii="Arial" w:eastAsiaTheme="minorHAnsi" w:hAnsi="Arial" w:cs="Arial"/>
+          <w:b/>
+          <w:sz w:val="20"/>
+          <w:szCs w:val="20"/>
+        </w:rPr>
+      </w:pPr>
+    </w:p>
+    <w:p>
+      <w:pPr>
+        <w:rPr>
+          <w:rFonts w:ascii="Arial" w:eastAsiaTheme="minorHAnsi" w:hAnsi="Arial" w:cs="Arial"/>
+          <w:b/>
+          <w:sz w:val="20"/>
+          <w:szCs w:val="20"/>
+        </w:rPr>
+      </w:pPr>
+    </w:p>
+    <w:p>
+      <w:pPr>
+        <w:rPr>
+          <w:rFonts w:ascii="Arial" w:eastAsiaTheme="minorHAnsi" w:hAnsi="Arial" w:cs="Arial"/>
+          <w:b/>
+          <w:sz w:val="20"/>
+          <w:szCs w:val="20"/>
+        </w:rPr>
+      </w:pPr>
+    </w:p>
+    <w:p>
+      <w:pPr>
+        <w:rPr>
+          <w:rFonts w:ascii="Arial" w:eastAsiaTheme="minorHAnsi" w:hAnsi="Arial" w:cs="Arial"/>
+          <w:b/>
+          <w:sz w:val="20"/>
+          <w:szCs w:val="20"/>
+        </w:rPr>
+      </w:pPr>
+    </w:p>
+    <w:p>
+      <w:pPr>
+        <w:rPr>
+          <w:rFonts w:ascii="Arial" w:eastAsiaTheme="minorHAnsi" w:hAnsi="Arial" w:cs="Arial"/>
+          <w:b/>
+          <w:sz w:val="20"/>
+          <w:szCs w:val="20"/>
+        </w:rPr>
+      </w:pPr>
+    </w:p>
+    <w:p>
+      <w:pPr>
+        <w:rPr>
+          <w:rFonts w:ascii="Arial" w:eastAsiaTheme="minorHAnsi" w:hAnsi="Arial" w:cs="Arial"/>
+          <w:b/>
+          <w:sz w:val="20"/>
+          <w:szCs w:val="20"/>
+        </w:rPr>
+      </w:pPr>
+    </w:p>
+    <w:p>
+      <w:pPr>
+        <w:rPr>
+          <w:rFonts w:ascii="Arial" w:eastAsiaTheme="minorHAnsi" w:hAnsi="Arial" w:cs="Arial"/>
+          <w:b/>
+          <w:sz w:val="20"/>
+          <w:szCs w:val="20"/>
+        </w:rPr>
+      </w:pPr>
+    </w:p>
+    <w:p>
+      <w:pPr>
+        <w:rPr>
+          <w:rFonts w:ascii="Arial" w:eastAsiaTheme="minorHAnsi" w:hAnsi="Arial" w:cs="Arial"/>
+          <w:b/>
+          <w:sz w:val="20"/>
+          <w:szCs w:val="20"/>
+        </w:rPr>
+      </w:pPr>
+    </w:p>
+    <w:p>
+      <w:pPr>
+        <w:rPr>
+          <w:rFonts w:ascii="Arial" w:eastAsiaTheme="minorHAnsi" w:hAnsi="Arial" w:cs="Arial"/>
+          <w:b/>
+          <w:sz w:val="20"/>
+          <w:szCs w:val="20"/>
+        </w:rPr>
+      </w:pPr>
+    </w:p>
+    <w:p>
+      <w:pPr>
+        <w:rPr>
+          <w:rFonts w:ascii="Arial" w:eastAsiaTheme="minorHAnsi" w:hAnsi="Arial" w:cs="Arial"/>
+          <w:b/>
+          <w:sz w:val="20"/>
+          <w:szCs w:val="20"/>
+        </w:rPr>
+      </w:pPr>
+    </w:p>
+    <w:p>
+      <w:pPr>
+        <w:rPr>
+          <w:rFonts w:ascii="Arial" w:eastAsiaTheme="minorHAnsi" w:hAnsi="Arial" w:cs="Arial"/>
+          <w:b/>
+          <w:sz w:val="20"/>
+          <w:szCs w:val="20"/>
+        </w:rPr>
+      </w:pPr>
+    </w:p>
+    <w:p>
+      <w:pPr>
+        <w:rPr>
+          <w:rFonts w:ascii="Arial" w:eastAsiaTheme="minorHAnsi" w:hAnsi="Arial" w:cs="Arial"/>
+          <w:b/>
+          <w:sz w:val="20"/>
+          <w:szCs w:val="20"/>
+        </w:rPr>
+      </w:pPr>
+    </w:p>
+    <w:p>
+      <w:pPr>
+        <w:rPr>
+          <w:rFonts w:ascii="Arial" w:eastAsiaTheme="minorHAnsi" w:hAnsi="Arial" w:cs="Arial"/>
+          <w:b/>
+          <w:sz w:val="20"/>
+          <w:szCs w:val="20"/>
+        </w:rPr>
+      </w:pPr>
+    </w:p>
+    <w:p>
+      <w:pPr>
+        <w:rPr>
+          <w:rFonts w:ascii="Arial" w:eastAsiaTheme="minorHAnsi" w:hAnsi="Arial" w:cs="Arial"/>
+          <w:b/>
+          <w:sz w:val="20"/>
+          <w:szCs w:val="20"/>
+        </w:rPr>
+      </w:pPr>
+    </w:p>
+    <w:p>
+      <w:pPr>
+        <w:rPr>
+          <w:rFonts w:ascii="Arial" w:eastAsiaTheme="minorHAnsi" w:hAnsi="Arial" w:cs="Arial"/>
+          <w:b/>
+          <w:sz w:val="20"/>
+          <w:szCs w:val="20"/>
+        </w:rPr>
+      </w:pPr>
+    </w:p>
+    <w:p>
+      <w:pPr>
+        <w:rPr>
+          <w:rFonts w:ascii="Arial" w:eastAsiaTheme="minorHAnsi" w:hAnsi="Arial" w:cs="Arial"/>
+          <w:b/>
+          <w:sz w:val="20"/>
+          <w:szCs w:val="20"/>
+        </w:rPr>
+      </w:pPr>
+    </w:p>
+    <w:p>
+      <w:pPr>
+        <w:rPr>
+          <w:rFonts w:ascii="Arial" w:eastAsiaTheme="minorHAnsi" w:hAnsi="Arial" w:cs="Arial"/>
+          <w:b/>
+          <w:sz w:val="20"/>
+          <w:szCs w:val="20"/>
+        </w:rPr>
+      </w:pPr>
+    </w:p>
+    <w:p>
+      <w:pPr>
+        <w:rPr>
+          <w:rFonts w:ascii="Arial" w:eastAsiaTheme="minorHAnsi" w:hAnsi="Arial" w:cs="Arial"/>
+          <w:b/>
+          <w:sz w:val="20"/>
+          <w:szCs w:val="20"/>
+        </w:rPr>
+      </w:pPr>
+    </w:p>
+    <w:p>
+      <w:pPr>
+        <w:rPr>
+          <w:rFonts w:ascii="Arial" w:eastAsiaTheme="minorHAnsi" w:hAnsi="Arial" w:cs="Arial"/>
+          <w:b/>
+          <w:sz w:val="20"/>
+          <w:szCs w:val="20"/>
+        </w:rPr>
+      </w:pPr>
+    </w:p>
+    <w:p>
+      <w:pPr>
+        <w:rPr>
+          <w:rFonts w:ascii="Arial" w:eastAsiaTheme="minorHAnsi" w:hAnsi="Arial" w:cs="Arial"/>
+          <w:b/>
+          <w:sz w:val="20"/>
+          <w:szCs w:val="20"/>
+        </w:rPr>
+      </w:pPr>
+    </w:p>
+    <w:p>
+      <w:pPr>
+        <w:rPr>
+          <w:rFonts w:ascii="Arial" w:eastAsiaTheme="minorHAnsi" w:hAnsi="Arial" w:cs="Arial"/>
+          <w:b/>
+          <w:sz w:val="20"/>
+          <w:szCs w:val="20"/>
+        </w:rPr>
+      </w:pPr>
+    </w:p>
+    <w:p>
+      <w:pPr>
+        <w:rPr>
+          <w:rFonts w:ascii="Arial" w:eastAsiaTheme="minorHAnsi" w:hAnsi="Arial" w:cs="Arial"/>
+          <w:b/>
+          <w:sz w:val="20"/>
+          <w:szCs w:val="20"/>
+        </w:rPr>
+      </w:pPr>
+    </w:p>
+    <w:p>
+      <w:pPr>
+        <w:rPr>
+          <w:rFonts w:ascii="Arial" w:eastAsiaTheme="minorHAnsi" w:hAnsi="Arial" w:cs="Arial"/>
+          <w:b/>
+          <w:sz w:val="20"/>
+          <w:szCs w:val="20"/>
+        </w:rPr>
+      </w:pPr>
+    </w:p>
+    <w:p>
+      <w:pPr>
+        <w:rPr>
+          <w:rFonts w:ascii="Arial" w:eastAsiaTheme="minorHAnsi" w:hAnsi="Arial" w:cs="Arial"/>
+          <w:b/>
+          <w:sz w:val="20"/>
+          <w:szCs w:val="20"/>
+        </w:rPr>
+      </w:pPr>
+    </w:p>
+    <w:p>
+      <w:pPr>
+        <w:rPr>
+          <w:rFonts w:ascii="Arial" w:eastAsiaTheme="minorHAnsi" w:hAnsi="Arial" w:cs="Arial"/>
+          <w:b/>
+          <w:sz w:val="20"/>
+          <w:szCs w:val="20"/>
+        </w:rPr>
+      </w:pPr>
+    </w:p>
+    <w:p>
+      <w:pPr>
+        <w:rPr>
+          <w:rFonts w:ascii="Arial" w:eastAsiaTheme="minorHAnsi" w:hAnsi="Arial" w:cs="Arial"/>
+          <w:b/>
+          <w:sz w:val="20"/>
+          <w:szCs w:val="20"/>
+        </w:rPr>
+      </w:pPr>
+    </w:p>
+    <w:p>
+      <w:pPr>
+        <w:rPr>
+          <w:rFonts w:ascii="Arial" w:eastAsiaTheme="minorHAnsi" w:hAnsi="Arial" w:cs="Arial"/>
+          <w:b/>
+          <w:sz w:val="20"/>
+          <w:szCs w:val="20"/>
+        </w:rPr>
+      </w:pPr>
+    </w:p>
+    <w:p>
+      <w:pPr>
+        <w:rPr>
+          <w:rFonts w:ascii="Arial" w:eastAsiaTheme="minorHAnsi" w:hAnsi="Arial" w:cs="Arial"/>
+          <w:b/>
+          <w:sz w:val="20"/>
+          <w:szCs w:val="20"/>
+        </w:rPr>
+      </w:pPr>
+    </w:p>
+    <w:p>
+      <w:pPr>
+        <w:rPr>
+          <w:rFonts w:ascii="Arial" w:eastAsiaTheme="minorHAnsi" w:hAnsi="Arial" w:cs="Arial"/>
+          <w:b/>
+          <w:sz w:val="20"/>
+          <w:szCs w:val="20"/>
+        </w:rPr>
+      </w:pPr>
+    </w:p>
+    <w:p>
+      <w:pPr>
+        <w:rPr>
+          <w:rFonts w:ascii="Arial" w:eastAsiaTheme="minorHAnsi" w:hAnsi="Arial" w:cs="Arial"/>
+          <w:b/>
+          <w:sz w:val="20"/>
+          <w:szCs w:val="20"/>
+        </w:rPr>
+      </w:pPr>
+    </w:p>
+    <w:p>
+      <w:pPr>
+        <w:rPr>
+          <w:rFonts w:ascii="Arial" w:eastAsiaTheme="minorHAnsi" w:hAnsi="Arial" w:cs="Arial"/>
+          <w:b/>
+          <w:sz w:val="20"/>
+          <w:szCs w:val="20"/>
+        </w:rPr>
+      </w:pPr>
+    </w:p>
+    <w:p>
+      <w:pPr>
+        <w:rPr>
+          <w:rFonts w:ascii="Arial" w:eastAsiaTheme="minorHAnsi" w:hAnsi="Arial" w:cs="Arial"/>
+          <w:b/>
+          <w:sz w:val="20"/>
+          <w:szCs w:val="20"/>
+        </w:rPr>
+      </w:pPr>
+    </w:p>
+    <w:p>
+      <w:pPr>
+        <w:rPr>
+          <w:rFonts w:ascii="Arial" w:eastAsiaTheme="minorHAnsi" w:hAnsi="Arial" w:cs="Arial"/>
+          <w:b/>
+          <w:sz w:val="20"/>
+          <w:szCs w:val="20"/>
+        </w:rPr>
+        <w:sectPr>
+          <w:pgSz w:w="12240" w:h="15840"/>
+          <w:pgMar w:top="720" w:right="720" w:bottom="720" w:left="720" w:header="708" w:footer="708" w:gutter="0"/>
+          <w:cols w:space="708"/>
+          <w:docGrid w:linePitch="360"/>
+        </w:sectPr>
+      </w:pPr>
+    </w:p>
+    <w:p>
+      <w:pPr>
+        <w:jc w:val="center"/>
+        <w:rPr>
+          <w:rFonts w:ascii="Arial" w:eastAsiaTheme="minorHAnsi" w:hAnsi="Arial" w:cs="Arial"/>
+          <w:b/>
+          <w:sz w:val="20"/>
+          <w:szCs w:val="20"/>
+        </w:rPr>
+      </w:pPr>
+      <w:r>
+        <w:rPr>
+          <w:rFonts w:ascii="Arial" w:eastAsiaTheme="minorHAnsi" w:hAnsi="Arial" w:cs="Arial"/>
+          <w:b/>
+          <w:noProof/>
+          <w:sz w:val="20"/>
+          <w:szCs w:val="20"/>
+          <w:lang w:val="en-US"/>
+        </w:rPr>
+        <w:drawing>
+          <wp:anchor distT="0" distB="0" distL="114300" distR="114300" simplePos="0" relativeHeight="251659264" behindDoc="0" locked="0" layoutInCell="1" allowOverlap="1" wp14:anchorId="21562922" wp14:editId="0F0EE353">
+            <wp:simplePos x="0" y="0"/>
+            <wp:positionH relativeFrom="column">
+              <wp:posOffset>-160318</wp:posOffset>
+            </wp:positionH>
+            <wp:positionV relativeFrom="paragraph">
+              <wp:posOffset>302821</wp:posOffset>
+            </wp:positionV>
+            <wp:extent cx="9534089" cy="6507678"/>
+            <wp:effectExtent l="0" t="0" r="0" b="7620"/>
+            <wp:wrapNone/>
+            <wp:docPr id="3" name="Imagen 3" descr="C:\Users\Informatica\Downloads\Modelo ER Corregido 2.png"/>
+            <wp:cNvGraphicFramePr>
+              <a:graphicFrameLocks xmlns:a="http://schemas.openxmlformats.org/drawingml/2006/main" noChangeAspect="1"/>
+            </wp:cNvGraphicFramePr>
+            <a:graphic xmlns:a="http://schemas.openxmlformats.org/drawingml/2006/main">
+              <a:graphicData uri="http://schemas.openxmlformats.org/drawingml/2006/picture">
+                <pic:pic xmlns:pic="http://schemas.openxmlformats.org/drawingml/2006/picture">
+                  <pic:nvPicPr>
+                    <pic:cNvPr id="0" name="Picture 1" descr="C:\Users\Informatica\Downloads\Modelo ER Corregido 2.png"/>
+                    <pic:cNvPicPr>
+                      <a:picLocks noChangeAspect="1" noChangeArrowheads="1"/>
+                    </pic:cNvPicPr>
+                  </pic:nvPicPr>
+                  <pic:blipFill>
+                    <a:blip r:embed="rId6" cstate="print">
+                      <a:extLst>
+                        <a:ext uri="{28A0092B-C50C-407E-A947-70E740481C1C}">
+                          <a14:useLocalDpi xmlns:a14="http://schemas.microsoft.com/office/drawing/2010/main" val="0"/>
+                        </a:ext>
+                      </a:extLst>
+                    </a:blip>
+                    <a:srcRect/>
+                    <a:stretch>
+                      <a:fillRect/>
+                    </a:stretch>
+                  </pic:blipFill>
+                  <pic:spPr bwMode="auto">
+                    <a:xfrm>
+                      <a:off x="0" y="0"/>
+                      <a:ext cx="9542705" cy="6513559"/>
+                    </a:xfrm>
+                    <a:prstGeom prst="rect">
+                      <a:avLst/>
+                    </a:prstGeom>
+                    <a:noFill/>
+                    <a:ln>
+                      <a:noFill/>
+                    </a:ln>
+                  </pic:spPr>
+                </pic:pic>
+              </a:graphicData>
+            </a:graphic>
+            <wp14:sizeRelH relativeFrom="page">
+              <wp14:pctWidth>0</wp14:pctWidth>
+            </wp14:sizeRelH>
+            <wp14:sizeRelV relativeFrom="page">
+              <wp14:pctHeight>0</wp14:pctHeight>
+            </wp14:sizeRelV>
+          </wp:anchor>
+        </w:drawing>
+      </w:r>
+      <w:r>
+        <w:rPr>
+          <w:rFonts w:ascii="Arial" w:eastAsiaTheme="minorHAnsi" w:hAnsi="Arial" w:cs="Arial"/>
+          <w:b/>
+          <w:sz w:val="20"/>
+          <w:szCs w:val="20"/>
+        </w:rPr>
+        <w:t>MODELO ENTIDAD RELACION</w:t>
+      </w:r>
+    </w:p>
+    <w:p>
+      <w:pPr>
+        <w:jc w:val="center"/>
+        <w:rPr>
+          <w:rFonts w:ascii="Arial" w:eastAsiaTheme="minorHAnsi" w:hAnsi="Arial" w:cs="Arial"/>
+          <w:sz w:val="20"/>
+          <w:szCs w:val="20"/>
+        </w:rPr>
+      </w:pPr>
+    </w:p>
+    <w:p>
+      <w:pPr>
+        <w:jc w:val="center"/>
+        <w:rPr>
+          <w:rFonts w:ascii="Arial" w:eastAsiaTheme="minorHAnsi" w:hAnsi="Arial" w:cs="Arial"/>
+          <w:sz w:val="20"/>
+          <w:szCs w:val="20"/>
+        </w:rPr>
+      </w:pPr>
+    </w:p>
+    <w:p>
+      <w:pPr>
+        <w:jc w:val="center"/>
+        <w:rPr>
+          <w:rFonts w:ascii="Arial" w:eastAsiaTheme="minorHAnsi" w:hAnsi="Arial" w:cs="Arial"/>
+          <w:sz w:val="20"/>
+          <w:szCs w:val="20"/>
+        </w:rPr>
+      </w:pPr>
+    </w:p>
+    <w:p>
+      <w:pPr>
+        <w:jc w:val="center"/>
+        <w:rPr>
+          <w:rFonts w:ascii="Arial" w:eastAsiaTheme="minorHAnsi" w:hAnsi="Arial" w:cs="Arial"/>
+          <w:sz w:val="20"/>
+          <w:szCs w:val="20"/>
+        </w:rPr>
+      </w:pPr>
+    </w:p>
+    <w:p>
+      <w:pPr>
+        <w:jc w:val="center"/>
+        <w:rPr>
+          <w:rFonts w:ascii="Arial" w:eastAsiaTheme="minorHAnsi" w:hAnsi="Arial" w:cs="Arial"/>
+          <w:sz w:val="20"/>
+          <w:szCs w:val="20"/>
+        </w:rPr>
+      </w:pPr>
+    </w:p>
+    <w:p>
+      <w:pPr>
+        <w:jc w:val="center"/>
+        <w:rPr>
+          <w:rFonts w:ascii="Arial" w:eastAsiaTheme="minorHAnsi" w:hAnsi="Arial" w:cs="Arial"/>
+          <w:sz w:val="20"/>
+          <w:szCs w:val="20"/>
+        </w:rPr>
+      </w:pPr>
+    </w:p>
+    <w:p>
+      <w:pPr>
+        <w:jc w:val="center"/>
+        <w:rPr>
+          <w:rFonts w:ascii="Arial" w:eastAsiaTheme="minorHAnsi" w:hAnsi="Arial" w:cs="Arial"/>
+          <w:sz w:val="20"/>
+          <w:szCs w:val="20"/>
+        </w:rPr>
+      </w:pPr>
+    </w:p>
+    <w:p>
+      <w:pPr>
+        <w:jc w:val="center"/>
+        <w:rPr>
+          <w:rFonts w:ascii="Arial" w:eastAsiaTheme="minorHAnsi" w:hAnsi="Arial" w:cs="Arial"/>
+          <w:sz w:val="20"/>
+          <w:szCs w:val="20"/>
+        </w:rPr>
+      </w:pPr>
+    </w:p>
+    <w:p>
+      <w:pPr>
+        <w:jc w:val="center"/>
+        <w:rPr>
+          <w:rFonts w:ascii="Arial" w:eastAsiaTheme="minorHAnsi" w:hAnsi="Arial" w:cs="Arial"/>
+          <w:sz w:val="20"/>
+          <w:szCs w:val="20"/>
+        </w:rPr>
+      </w:pPr>
+    </w:p>
+    <w:p>
+      <w:pPr>
+        <w:jc w:val="center"/>
+        <w:rPr>
+          <w:rFonts w:ascii="Arial" w:eastAsiaTheme="minorHAnsi" w:hAnsi="Arial" w:cs="Arial"/>
+          <w:sz w:val="20"/>
+          <w:szCs w:val="20"/>
+        </w:rPr>
+      </w:pPr>
+    </w:p>
+    <w:p>
+      <w:pPr>
+        <w:jc w:val="center"/>
+        <w:rPr>
+          <w:rFonts w:ascii="Arial" w:eastAsiaTheme="minorHAnsi" w:hAnsi="Arial" w:cs="Arial"/>
+          <w:sz w:val="20"/>
+          <w:szCs w:val="20"/>
+        </w:rPr>
+      </w:pPr>
+    </w:p>
+    <w:p>
+      <w:pPr>
+        <w:jc w:val="center"/>
+        <w:rPr>
+          <w:rFonts w:ascii="Arial" w:eastAsiaTheme="minorHAnsi" w:hAnsi="Arial" w:cs="Arial"/>
+          <w:sz w:val="20"/>
+          <w:szCs w:val="20"/>
+        </w:rPr>
+      </w:pPr>
+    </w:p>
+    <w:p>
+      <w:pPr>
+        <w:jc w:val="center"/>
+        <w:rPr>
+          <w:rFonts w:ascii="Arial" w:eastAsiaTheme="minorHAnsi" w:hAnsi="Arial" w:cs="Arial"/>
+          <w:sz w:val="20"/>
+          <w:szCs w:val="20"/>
+        </w:rPr>
+      </w:pPr>
+    </w:p>
+    <w:p>
+      <w:pPr>
+        <w:jc w:val="center"/>
+        <w:rPr>
+          <w:rFonts w:ascii="Arial" w:eastAsiaTheme="minorHAnsi" w:hAnsi="Arial" w:cs="Arial"/>
+          <w:sz w:val="20"/>
+          <w:szCs w:val="20"/>
+        </w:rPr>
+      </w:pPr>
+    </w:p>
+    <w:p>
+      <w:pPr>
+        <w:jc w:val="center"/>
+        <w:rPr>
+          <w:rFonts w:ascii="Arial" w:eastAsiaTheme="minorHAnsi" w:hAnsi="Arial" w:cs="Arial"/>
+          <w:sz w:val="20"/>
+          <w:szCs w:val="20"/>
+        </w:rPr>
+      </w:pPr>
+    </w:p>
+    <w:p>
+      <w:pPr>
+        <w:jc w:val="center"/>
+        <w:rPr>
+          <w:rFonts w:ascii="Arial" w:eastAsiaTheme="minorHAnsi" w:hAnsi="Arial" w:cs="Arial"/>
+          <w:sz w:val="20"/>
+          <w:szCs w:val="20"/>
+        </w:rPr>
+      </w:pPr>
+    </w:p>
+    <w:p>
+      <w:pPr>
+        <w:jc w:val="center"/>
+        <w:rPr>
+          <w:rFonts w:ascii="Arial" w:eastAsiaTheme="minorHAnsi" w:hAnsi="Arial" w:cs="Arial"/>
+          <w:sz w:val="20"/>
+          <w:szCs w:val="20"/>
+        </w:rPr>
+      </w:pPr>
+    </w:p>
+    <w:p>
+      <w:pPr>
+        <w:jc w:val="center"/>
+        <w:rPr>
+          <w:rFonts w:ascii="Arial" w:eastAsiaTheme="minorHAnsi" w:hAnsi="Arial" w:cs="Arial"/>
+          <w:sz w:val="20"/>
+          <w:szCs w:val="20"/>
+        </w:rPr>
+      </w:pPr>
+    </w:p>
+    <w:p>
+      <w:pPr>
+        <w:jc w:val="center"/>
+        <w:rPr>
+          <w:rFonts w:ascii="Arial" w:eastAsiaTheme="minorHAnsi" w:hAnsi="Arial" w:cs="Arial"/>
+          <w:sz w:val="20"/>
+          <w:szCs w:val="20"/>
+        </w:rPr>
+      </w:pPr>
+    </w:p>
+    <w:p>
+      <w:pPr>
+        <w:jc w:val="center"/>
+        <w:rPr>
+          <w:rFonts w:ascii="Arial" w:eastAsiaTheme="minorHAnsi" w:hAnsi="Arial" w:cs="Arial"/>
+          <w:sz w:val="20"/>
+          <w:szCs w:val="20"/>
+        </w:rPr>
+      </w:pPr>
+    </w:p>
+    <w:p>
+      <w:pPr>
+        <w:jc w:val="center"/>
+        <w:rPr>
+          <w:rFonts w:ascii="Arial" w:eastAsiaTheme="minorHAnsi" w:hAnsi="Arial" w:cs="Arial"/>
+          <w:sz w:val="20"/>
+          <w:szCs w:val="20"/>
+        </w:rPr>
+      </w:pPr>
+    </w:p>
+    <w:p>
+      <w:pPr>
+        <w:jc w:val="center"/>
+        <w:rPr>
+          <w:rFonts w:ascii="Arial" w:eastAsiaTheme="minorHAnsi" w:hAnsi="Arial" w:cs="Arial"/>
+          <w:sz w:val="20"/>
+          <w:szCs w:val="20"/>
+        </w:rPr>
+      </w:pPr>
+    </w:p>
+    <w:p>
+      <w:pPr>
+        <w:jc w:val="center"/>
+        <w:rPr>
+          <w:rFonts w:ascii="Arial" w:eastAsiaTheme="minorHAnsi" w:hAnsi="Arial" w:cs="Arial"/>
+          <w:sz w:val="20"/>
+          <w:szCs w:val="20"/>
+        </w:rPr>
+      </w:pPr>
+    </w:p>
+    <w:p>
+      <w:pPr>
+        <w:rPr>
+          <w:rFonts w:ascii="Arial" w:eastAsiaTheme="minorHAnsi" w:hAnsi="Arial" w:cs="Arial"/>
+          <w:sz w:val="20"/>
+          <w:szCs w:val="20"/>
+        </w:rPr>
+      </w:pPr>
+    </w:p>
+    <w:p>
+      <w:pPr>
+        <w:rPr>
+          <w:rFonts w:ascii="Arial" w:eastAsiaTheme="minorHAnsi" w:hAnsi="Arial" w:cs="Arial"/>
+          <w:sz w:val="20"/>
+          <w:szCs w:val="20"/>
+        </w:rPr>
+      </w:pPr>
+    </w:p>
+    <w:p>
+      <w:pPr>
+        <w:jc w:val="center"/>
+        <w:rPr>
+          <w:rFonts w:ascii="Arial" w:eastAsiaTheme="minorHAnsi" w:hAnsi="Arial" w:cs="Arial"/>
+          <w:b/>
+          <w:sz w:val="20"/>
+          <w:szCs w:val="20"/>
+        </w:rPr>
+      </w:pPr>
+      <w:r>
+        <w:rPr>
+          <w:rFonts w:ascii="Arial" w:eastAsiaTheme="minorHAnsi" w:hAnsi="Arial" w:cs="Arial"/>
+          <w:b/>
+          <w:sz w:val="20"/>
+          <w:szCs w:val="20"/>
+        </w:rPr>
+        <w:t>DIAGRAMA ENTIDAD-RELACIÓN</w:t>
+      </w:r>
+    </w:p>
+    <w:p>
+      <w:pPr>
+        <w:rPr>
+          <w:rFonts w:ascii="Arial" w:eastAsiaTheme="minorHAnsi" w:hAnsi="Arial" w:cs="Arial"/>
+          <w:b/>
+          <w:sz w:val="20"/>
+          <w:szCs w:val="20"/>
+        </w:rPr>
+      </w:pPr>
+      <w:r>
+        <w:rPr>
+          <w:rFonts w:ascii="Arial" w:eastAsiaTheme="minorHAnsi" w:hAnsi="Arial" w:cs="Arial"/>
+          <w:b/>
+          <w:noProof/>
+          <w:sz w:val="20"/>
+          <w:szCs w:val="20"/>
+          <w:lang w:val="en-US"/>
+        </w:rPr>
+        <w:drawing>
+          <wp:inline distT="0" distB="0" distL="0" distR="0" wp14:anchorId="25019FB4" wp14:editId="089DA0BD">
+            <wp:extent cx="9144000" cy="6591462"/>
+            <wp:effectExtent l="0" t="0" r="0" b="0"/>
+            <wp:docPr id="4" name="Imagen 4" descr="F:\DESCARGAS\imagen.png"/>
+            <wp:cNvGraphicFramePr>
+              <a:graphicFrameLocks xmlns:a="http://schemas.openxmlformats.org/drawingml/2006/main" noChangeAspect="1"/>
+            </wp:cNvGraphicFramePr>
+            <a:graphic xmlns:a="http://schemas.openxmlformats.org/drawingml/2006/main">
+              <a:graphicData uri="http://schemas.openxmlformats.org/drawingml/2006/picture">
+                <pic:pic xmlns:pic="http://schemas.openxmlformats.org/drawingml/2006/picture">
+                  <pic:nvPicPr>
+                    <pic:cNvPr id="0" name="Picture 1" descr="F:\DESCARGAS\imagen.png"/>
+                    <pic:cNvPicPr>
+                      <a:picLocks noChangeAspect="1" noChangeArrowheads="1"/>
+                    </pic:cNvPicPr>
+                  </pic:nvPicPr>
+                  <pic:blipFill>
+                    <a:blip r:embed="rId7">
+                      <a:extLst>
+                        <a:ext uri="{28A0092B-C50C-407E-A947-70E740481C1C}">
+                          <a14:useLocalDpi xmlns:a14="http://schemas.microsoft.com/office/drawing/2010/main" val="0"/>
+                        </a:ext>
+                      </a:extLst>
+                    </a:blip>
+                    <a:srcRect/>
+                    <a:stretch>
+                      <a:fillRect/>
+                    </a:stretch>
+                  </pic:blipFill>
+                  <pic:spPr bwMode="auto">
+                    <a:xfrm>
+                      <a:off x="0" y="0"/>
+                      <a:ext cx="9144000" cy="6591462"/>
+                    </a:xfrm>
+                    <a:prstGeom prst="rect">
+                      <a:avLst/>
+                    </a:prstGeom>
+                    <a:noFill/>
+                    <a:ln>
+                      <a:noFill/>
+                    </a:ln>
+                  </pic:spPr>
+                </pic:pic>
+              </a:graphicData>
+            </a:graphic>
+          </wp:inline>
+        </w:drawing>
       </w:r>
       <w:bookmarkStart w:id="0" w:name="_GoBack"/>
       <w:bookmarkEnd w:id="0"/>
     </w:p>
-    <w:p>
-      <w:r>
-        <w:lastRenderedPageBreak/>
-        <w:t>2. Quiero que me den la información del monto de pago</w:t>
-      </w:r>
-    </w:p>
-    <w:p>
-      <w:r>
-        <w:t>3. Para que registre el recibo y se almacene en el sistema</w:t>
-      </w:r>
-    </w:p>
-    <w:p>
-      <w:pPr>
-        <w:rPr>
-          <w:rFonts w:ascii="Arial" w:eastAsiaTheme="minorHAnsi" w:hAnsi="Arial" w:cs="Arial"/>
-          <w:b/>
-          <w:sz w:val="20"/>
-          <w:szCs w:val="20"/>
-          <w:lang w:val="es-MX"/>
-        </w:rPr>
-      </w:pPr>
-    </w:p>
     <w:sectPr>
-      <w:pgSz w:w="12240" w:h="15840"/>
+      <w:pgSz w:w="15840" w:h="12240" w:orient="landscape"/>
       <w:pgMar w:top="720" w:right="720" w:bottom="720" w:left="720" w:header="708" w:footer="708" w:gutter="0"/>
       <w:cols w:space="708"/>
       <w:docGrid w:linePitch="360"/>
@@ -2159,7 +5928,7 @@
 </file>
 
 <file path=word/styles.xml><?xml version="1.0" encoding="utf-8"?>
-<w:styles xmlns:mc="http://schemas.openxmlformats.org/markup-compatibility/2006" xmlns:r="http://schemas.openxmlformats.org/officeDocument/2006/relationships" xmlns:w="http://schemas.openxmlformats.org/wordprocessingml/2006/main" xmlns:w14="http://schemas.microsoft.com/office/word/2010/wordml" xmlns:w15="http://schemas.microsoft.com/office/word/2012/wordml" mc:Ignorable="w14 w15">
+<w:styles xmlns:mc="http://schemas.openxmlformats.org/markup-compatibility/2006" xmlns:r="http://schemas.openxmlformats.org/officeDocument/2006/relationships" xmlns:w="http://schemas.openxmlformats.org/wordprocessingml/2006/main" xmlns:w14="http://schemas.microsoft.com/office/word/2010/wordml" xmlns:w15="http://schemas.microsoft.com/office/word/2012/wordml" xmlns:w16se="http://schemas.microsoft.com/office/word/2015/wordml/symex" mc:Ignorable="w14 w15 w16se">
   <w:docDefaults>
     <w:rPrDefault>
       <w:rPr>
@@ -2551,7 +6320,7 @@
   <w:style w:type="paragraph" w:default="1" w:styleId="Normal">
     <w:name w:val="Normal"/>
     <w:qFormat/>
-    <w:rsid w:val="007B480D"/>
+    <w:rsid w:val="00A30448"/>
     <w:rPr>
       <w:rFonts w:eastAsia="MS Mincho"/>
     </w:rPr>
@@ -2706,7 +6475,6 @@
       <w:spacing w:after="0" w:line="240" w:lineRule="auto"/>
     </w:pPr>
     <w:tblPr>
-      <w:tblInd w:w="0" w:type="dxa"/>
       <w:tblBorders>
         <w:top w:val="single" w:sz="4" w:space="0" w:color="auto"/>
         <w:left w:val="single" w:sz="4" w:space="0" w:color="auto"/>
@@ -2715,13 +6483,69 @@
         <w:insideH w:val="single" w:sz="4" w:space="0" w:color="auto"/>
         <w:insideV w:val="single" w:sz="4" w:space="0" w:color="auto"/>
       </w:tblBorders>
-      <w:tblCellMar>
-        <w:top w:w="0" w:type="dxa"/>
-        <w:left w:w="108" w:type="dxa"/>
-        <w:bottom w:w="0" w:type="dxa"/>
-        <w:right w:w="108" w:type="dxa"/>
-      </w:tblCellMar>
     </w:tblPr>
+  </w:style>
+  <w:style w:type="paragraph" w:customStyle="1" w:styleId="paragraph">
+    <w:name w:val="paragraph"/>
+    <w:basedOn w:val="Normal"/>
+    <w:rsid w:val="006E1988"/>
+    <w:pPr>
+      <w:spacing w:before="100" w:beforeAutospacing="1" w:after="100" w:afterAutospacing="1" w:line="240" w:lineRule="auto"/>
+    </w:pPr>
+    <w:rPr>
+      <w:rFonts w:ascii="Times New Roman" w:eastAsia="Times New Roman" w:hAnsi="Times New Roman" w:cs="Times New Roman"/>
+      <w:sz w:val="24"/>
+      <w:szCs w:val="24"/>
+      <w:lang w:eastAsia="es-GT"/>
+    </w:rPr>
+  </w:style>
+  <w:style w:type="character" w:customStyle="1" w:styleId="normaltextrun">
+    <w:name w:val="normaltextrun"/>
+    <w:basedOn w:val="Fuentedeprrafopredeter"/>
+    <w:rsid w:val="006E1988"/>
+  </w:style>
+  <w:style w:type="character" w:customStyle="1" w:styleId="eop">
+    <w:name w:val="eop"/>
+    <w:basedOn w:val="Fuentedeprrafopredeter"/>
+    <w:rsid w:val="006E1988"/>
+  </w:style>
+  <w:style w:type="paragraph" w:styleId="NormalWeb">
+    <w:name w:val="Normal (Web)"/>
+    <w:basedOn w:val="Normal"/>
+    <w:uiPriority w:val="99"/>
+    <w:semiHidden/>
+    <w:unhideWhenUsed/>
+    <w:rsid w:val="00B952EC"/>
+    <w:pPr>
+      <w:spacing w:before="100" w:beforeAutospacing="1" w:after="100" w:afterAutospacing="1" w:line="240" w:lineRule="auto"/>
+    </w:pPr>
+    <w:rPr>
+      <w:rFonts w:ascii="Times New Roman" w:eastAsia="Times New Roman" w:hAnsi="Times New Roman" w:cs="Times New Roman"/>
+      <w:sz w:val="24"/>
+      <w:szCs w:val="24"/>
+      <w:lang w:eastAsia="es-GT"/>
+    </w:rPr>
+  </w:style>
+  <w:style w:type="character" w:customStyle="1" w:styleId="cf01">
+    <w:name w:val="cf01"/>
+    <w:basedOn w:val="Fuentedeprrafopredeter"/>
+    <w:rsid w:val="00B952EC"/>
+    <w:rPr>
+      <w:rFonts w:ascii="Consolas" w:hAnsi="Consolas" w:hint="default"/>
+      <w:sz w:val="22"/>
+      <w:szCs w:val="22"/>
+    </w:rPr>
+  </w:style>
+  <w:style w:type="character" w:styleId="Textoennegrita">
+    <w:name w:val="Strong"/>
+    <w:basedOn w:val="Fuentedeprrafopredeter"/>
+    <w:uiPriority w:val="22"/>
+    <w:qFormat/>
+    <w:rsid w:val="0078207B"/>
+    <w:rPr>
+      <w:b/>
+      <w:bCs/>
+    </w:rPr>
   </w:style>
 </w:styles>
 </file>

</xml_diff>

<commit_message>
add: Se agrego imagenes de logo Peaceathome dentro del documento Peaceathome.docx dentro de la rama kcuyuch-2024177
</commit_message>
<xml_diff>
--- a/Peaceathome.docx
+++ b/Peaceathome.docx
@@ -1,6 +1,6 @@
 
 <file path=word/document.xml><?xml version="1.0" encoding="utf-8"?>
-<w:document xmlns:wpc="http://schemas.microsoft.com/office/word/2010/wordprocessingCanvas" xmlns:mc="http://schemas.openxmlformats.org/markup-compatibility/2006" xmlns:o="urn:schemas-microsoft-com:office:office" xmlns:r="http://schemas.openxmlformats.org/officeDocument/2006/relationships" xmlns:m="http://schemas.openxmlformats.org/officeDocument/2006/math" xmlns:v="urn:schemas-microsoft-com:vml" xmlns:wp14="http://schemas.microsoft.com/office/word/2010/wordprocessingDrawing" xmlns:wp="http://schemas.openxmlformats.org/drawingml/2006/wordprocessingDrawing" xmlns:w10="urn:schemas-microsoft-com:office:word" xmlns:w="http://schemas.openxmlformats.org/wordprocessingml/2006/main" xmlns:w14="http://schemas.microsoft.com/office/word/2010/wordml" xmlns:w15="http://schemas.microsoft.com/office/word/2012/wordml" xmlns:wpg="http://schemas.microsoft.com/office/word/2010/wordprocessingGroup" xmlns:wpi="http://schemas.microsoft.com/office/word/2010/wordprocessingInk" xmlns:wne="http://schemas.microsoft.com/office/word/2006/wordml" xmlns:wps="http://schemas.microsoft.com/office/word/2010/wordprocessingShape" mc:Ignorable="w14 w15 wp14">
+<w:document xmlns:wpc="http://schemas.microsoft.com/office/word/2010/wordprocessingCanvas" xmlns:cx="http://schemas.microsoft.com/office/drawing/2014/chartex" xmlns:cx1="http://schemas.microsoft.com/office/drawing/2015/9/8/chartex" xmlns:mc="http://schemas.openxmlformats.org/markup-compatibility/2006" xmlns:o="urn:schemas-microsoft-com:office:office" xmlns:r="http://schemas.openxmlformats.org/officeDocument/2006/relationships" xmlns:m="http://schemas.openxmlformats.org/officeDocument/2006/math" xmlns:v="urn:schemas-microsoft-com:vml" xmlns:wp14="http://schemas.microsoft.com/office/word/2010/wordprocessingDrawing" xmlns:wp="http://schemas.openxmlformats.org/drawingml/2006/wordprocessingDrawing" xmlns:w10="urn:schemas-microsoft-com:office:word" xmlns:w="http://schemas.openxmlformats.org/wordprocessingml/2006/main" xmlns:w14="http://schemas.microsoft.com/office/word/2010/wordml" xmlns:w15="http://schemas.microsoft.com/office/word/2012/wordml" xmlns:w16se="http://schemas.microsoft.com/office/word/2015/wordml/symex" xmlns:wpg="http://schemas.microsoft.com/office/word/2010/wordprocessingGroup" xmlns:wpi="http://schemas.microsoft.com/office/word/2010/wordprocessingInk" xmlns:wne="http://schemas.microsoft.com/office/word/2006/wordml" xmlns:wps="http://schemas.microsoft.com/office/word/2010/wordprocessingShape" mc:Ignorable="w14 w15 w16se wp14">
   <w:body>
     <w:p>
       <w:pPr>
@@ -572,19 +572,8 @@
           <w:sz w:val="24"/>
           <w:lang w:val="en-US"/>
         </w:rPr>
-        <w:t xml:space="preserve"> </w:t>
-      </w:r>
-      <w:proofErr w:type="spellStart"/>
-      <w:r>
-        <w:rPr>
-          <w:rFonts w:ascii="Arial" w:hAnsi="Arial" w:cs="Arial"/>
-          <w:b/>
-          <w:sz w:val="24"/>
-          <w:lang w:val="en-US"/>
-        </w:rPr>
-        <w:t>Joj</w:t>
-      </w:r>
-      <w:proofErr w:type="spellEnd"/>
+        <w:t xml:space="preserve"> Joj</w:t>
+      </w:r>
     </w:p>
     <w:p>
       <w:pPr>
@@ -798,23 +787,13 @@
                 <w:lang w:val="es-ES"/>
               </w:rPr>
             </w:pPr>
-            <w:proofErr w:type="spellStart"/>
             <w:r>
               <w:rPr>
                 <w:rFonts w:ascii="Arial" w:eastAsiaTheme="minorHAnsi" w:hAnsi="Arial" w:cs="Arial"/>
                 <w:sz w:val="24"/>
                 <w:lang w:val="es-ES"/>
               </w:rPr>
-              <w:t>Kenet</w:t>
-            </w:r>
-            <w:proofErr w:type="spellEnd"/>
-            <w:r>
-              <w:rPr>
-                <w:rFonts w:ascii="Arial" w:eastAsiaTheme="minorHAnsi" w:hAnsi="Arial" w:cs="Arial"/>
-                <w:sz w:val="24"/>
-                <w:lang w:val="es-ES"/>
-              </w:rPr>
-              <w:t xml:space="preserve"> </w:t>
+              <w:t xml:space="preserve">Kenet </w:t>
             </w:r>
             <w:r>
               <w:rPr>
@@ -830,36 +809,8 @@
                 <w:sz w:val="24"/>
                 <w:lang w:val="es-ES"/>
               </w:rPr>
-              <w:t xml:space="preserve"> </w:t>
+              <w:t xml:space="preserve"> Cuyuch Joj</w:t>
             </w:r>
-            <w:proofErr w:type="spellStart"/>
-            <w:r>
-              <w:rPr>
-                <w:rFonts w:ascii="Arial" w:eastAsiaTheme="minorHAnsi" w:hAnsi="Arial" w:cs="Arial"/>
-                <w:sz w:val="24"/>
-                <w:lang w:val="es-ES"/>
-              </w:rPr>
-              <w:t>Cuyuch</w:t>
-            </w:r>
-            <w:proofErr w:type="spellEnd"/>
-            <w:r>
-              <w:rPr>
-                <w:rFonts w:ascii="Arial" w:eastAsiaTheme="minorHAnsi" w:hAnsi="Arial" w:cs="Arial"/>
-                <w:sz w:val="24"/>
-                <w:lang w:val="es-ES"/>
-              </w:rPr>
-              <w:t xml:space="preserve"> </w:t>
-            </w:r>
-            <w:proofErr w:type="spellStart"/>
-            <w:r>
-              <w:rPr>
-                <w:rFonts w:ascii="Arial" w:eastAsiaTheme="minorHAnsi" w:hAnsi="Arial" w:cs="Arial"/>
-                <w:sz w:val="24"/>
-                <w:lang w:val="es-ES"/>
-              </w:rPr>
-              <w:t>Joj</w:t>
-            </w:r>
-            <w:proofErr w:type="spellEnd"/>
           </w:p>
         </w:tc>
         <w:tc>
@@ -874,21 +825,12 @@
                 <w:sz w:val="24"/>
               </w:rPr>
             </w:pPr>
-            <w:proofErr w:type="spellStart"/>
             <w:r>
               <w:rPr>
                 <w:rFonts w:ascii="Arial" w:eastAsiaTheme="minorHAnsi" w:hAnsi="Arial" w:cs="Arial"/>
                 <w:sz w:val="24"/>
               </w:rPr>
-              <w:t>Scrum</w:t>
-            </w:r>
-            <w:proofErr w:type="spellEnd"/>
-            <w:r>
-              <w:rPr>
-                <w:rFonts w:ascii="Arial" w:eastAsiaTheme="minorHAnsi" w:hAnsi="Arial" w:cs="Arial"/>
-                <w:sz w:val="24"/>
-              </w:rPr>
-              <w:t xml:space="preserve"> master</w:t>
+              <w:t>Scrum master</w:t>
             </w:r>
           </w:p>
         </w:tc>
@@ -1809,21 +1751,10 @@
         <w:rPr>
           <w:b/>
         </w:rPr>
-        <w:t>Quiero</w:t>
-      </w:r>
-      <w:proofErr w:type="gramStart"/>
-      <w:r>
-        <w:rPr>
-          <w:b/>
-        </w:rPr>
-        <w:t xml:space="preserve">:  </w:t>
-      </w:r>
-      <w:r>
-        <w:t>Poder</w:t>
-      </w:r>
-      <w:proofErr w:type="gramEnd"/>
-      <w:r>
-        <w:t xml:space="preserve"> ver una lista de empleados activos</w:t>
+        <w:t xml:space="preserve">Quiero:  </w:t>
+      </w:r>
+      <w:r>
+        <w:t>Poder ver una lista de empleados activos</w:t>
       </w:r>
     </w:p>
     <w:p>
@@ -2149,18 +2080,12 @@
         <w:br/>
       </w:r>
       <w:proofErr w:type="spellStart"/>
-      <w:r>
-        <w:rPr>
-          <w:b/>
-        </w:rPr>
-        <w:t>TUPLA</w:t>
-      </w:r>
       <w:proofErr w:type="gramStart"/>
       <w:r>
         <w:rPr>
           <w:b/>
         </w:rPr>
-        <w:t>:Servicios</w:t>
+        <w:t>TUPLA:Servicios</w:t>
       </w:r>
       <w:proofErr w:type="spellEnd"/>
       <w:proofErr w:type="gramEnd"/>
@@ -2769,23 +2694,13 @@
           <w:szCs w:val="18"/>
         </w:rPr>
       </w:pPr>
-      <w:proofErr w:type="gramStart"/>
-      <w:r>
-        <w:rPr>
-          <w:rFonts w:ascii="Segoe UI" w:hAnsi="Segoe UI" w:cs="Segoe UI"/>
-          <w:sz w:val="18"/>
-          <w:szCs w:val="18"/>
-        </w:rPr>
-        <w:t>quiero</w:t>
-      </w:r>
-      <w:proofErr w:type="gramEnd"/>
-      <w:r>
-        <w:rPr>
-          <w:rFonts w:ascii="Segoe UI" w:hAnsi="Segoe UI" w:cs="Segoe UI"/>
-          <w:sz w:val="18"/>
-          <w:szCs w:val="18"/>
-        </w:rPr>
-        <w:t xml:space="preserve"> poder contactar al soporte técnico rápidamente a través de un chat en la plataforma,</w:t>
+      <w:r>
+        <w:rPr>
+          <w:rFonts w:ascii="Segoe UI" w:hAnsi="Segoe UI" w:cs="Segoe UI"/>
+          <w:sz w:val="18"/>
+          <w:szCs w:val="18"/>
+        </w:rPr>
+        <w:t>quiero poder contactar al soporte técnico rápidamente a través de un chat en la plataforma,</w:t>
       </w:r>
     </w:p>
     <w:p>
@@ -2799,23 +2714,13 @@
           <w:szCs w:val="18"/>
         </w:rPr>
       </w:pPr>
-      <w:proofErr w:type="gramStart"/>
-      <w:r>
-        <w:rPr>
-          <w:rFonts w:ascii="Segoe UI" w:hAnsi="Segoe UI" w:cs="Segoe UI"/>
-          <w:sz w:val="18"/>
-          <w:szCs w:val="18"/>
-        </w:rPr>
-        <w:t>para</w:t>
-      </w:r>
-      <w:proofErr w:type="gramEnd"/>
-      <w:r>
-        <w:rPr>
-          <w:rFonts w:ascii="Segoe UI" w:hAnsi="Segoe UI" w:cs="Segoe UI"/>
-          <w:sz w:val="18"/>
-          <w:szCs w:val="18"/>
-        </w:rPr>
-        <w:t xml:space="preserve"> poder resolver problemas técnicos como errores de reserva, pagos fallidos o problemas con mi cuenta de forma eficiente.</w:t>
+      <w:r>
+        <w:rPr>
+          <w:rFonts w:ascii="Segoe UI" w:hAnsi="Segoe UI" w:cs="Segoe UI"/>
+          <w:sz w:val="18"/>
+          <w:szCs w:val="18"/>
+        </w:rPr>
+        <w:t>para poder resolver problemas técnicos como errores de reserva, pagos fallidos o problemas con mi cuenta de forma eficiente.</w:t>
       </w:r>
     </w:p>
     <w:p>
@@ -2892,23 +2797,13 @@
           <w:szCs w:val="18"/>
         </w:rPr>
       </w:pPr>
-      <w:proofErr w:type="gramStart"/>
-      <w:r>
-        <w:rPr>
-          <w:rFonts w:ascii="Segoe UI" w:hAnsi="Segoe UI" w:cs="Segoe UI"/>
-          <w:sz w:val="18"/>
-          <w:szCs w:val="18"/>
-        </w:rPr>
-        <w:t>quiero</w:t>
-      </w:r>
-      <w:proofErr w:type="gramEnd"/>
-      <w:r>
-        <w:rPr>
-          <w:rFonts w:ascii="Segoe UI" w:hAnsi="Segoe UI" w:cs="Segoe UI"/>
-          <w:sz w:val="18"/>
-          <w:szCs w:val="18"/>
-        </w:rPr>
-        <w:t xml:space="preserve"> ver una lista de tickets pendientes y asignarme uno,</w:t>
+      <w:r>
+        <w:rPr>
+          <w:rFonts w:ascii="Segoe UI" w:hAnsi="Segoe UI" w:cs="Segoe UI"/>
+          <w:sz w:val="18"/>
+          <w:szCs w:val="18"/>
+        </w:rPr>
+        <w:t>quiero ver una lista de tickets pendientes y asignarme uno,</w:t>
       </w:r>
     </w:p>
     <w:p>
@@ -2922,23 +2817,13 @@
           <w:szCs w:val="18"/>
         </w:rPr>
       </w:pPr>
-      <w:proofErr w:type="gramStart"/>
-      <w:r>
-        <w:rPr>
-          <w:rFonts w:ascii="Segoe UI" w:hAnsi="Segoe UI" w:cs="Segoe UI"/>
-          <w:sz w:val="18"/>
-          <w:szCs w:val="18"/>
-        </w:rPr>
-        <w:t>para</w:t>
-      </w:r>
-      <w:proofErr w:type="gramEnd"/>
-      <w:r>
-        <w:rPr>
-          <w:rFonts w:ascii="Segoe UI" w:hAnsi="Segoe UI" w:cs="Segoe UI"/>
-          <w:sz w:val="18"/>
-          <w:szCs w:val="18"/>
-        </w:rPr>
-        <w:t xml:space="preserve"> poder empezar a resolverlo de forma organizada.</w:t>
+      <w:r>
+        <w:rPr>
+          <w:rFonts w:ascii="Segoe UI" w:hAnsi="Segoe UI" w:cs="Segoe UI"/>
+          <w:sz w:val="18"/>
+          <w:szCs w:val="18"/>
+        </w:rPr>
+        <w:t>para poder empezar a resolverlo de forma organizada.</w:t>
       </w:r>
     </w:p>
     <w:p>
@@ -3016,23 +2901,13 @@
           <w:szCs w:val="18"/>
         </w:rPr>
       </w:pPr>
-      <w:proofErr w:type="gramStart"/>
-      <w:r>
-        <w:rPr>
-          <w:rFonts w:ascii="Segoe UI" w:hAnsi="Segoe UI" w:cs="Segoe UI"/>
-          <w:sz w:val="18"/>
-          <w:szCs w:val="18"/>
-        </w:rPr>
-        <w:t>quiero</w:t>
-      </w:r>
-      <w:proofErr w:type="gramEnd"/>
-      <w:r>
-        <w:rPr>
-          <w:rFonts w:ascii="Segoe UI" w:hAnsi="Segoe UI" w:cs="Segoe UI"/>
-          <w:sz w:val="18"/>
-          <w:szCs w:val="18"/>
-        </w:rPr>
-        <w:t xml:space="preserve"> poder hacer seguimiento al estado de cada ticket (pendiente, en proceso, resuelto),</w:t>
+      <w:r>
+        <w:rPr>
+          <w:rFonts w:ascii="Segoe UI" w:hAnsi="Segoe UI" w:cs="Segoe UI"/>
+          <w:sz w:val="18"/>
+          <w:szCs w:val="18"/>
+        </w:rPr>
+        <w:t>quiero poder hacer seguimiento al estado de cada ticket (pendiente, en proceso, resuelto),</w:t>
       </w:r>
     </w:p>
     <w:p>
@@ -3046,23 +2921,13 @@
           <w:szCs w:val="18"/>
         </w:rPr>
       </w:pPr>
-      <w:proofErr w:type="gramStart"/>
-      <w:r>
-        <w:rPr>
-          <w:rFonts w:ascii="Segoe UI" w:hAnsi="Segoe UI" w:cs="Segoe UI"/>
-          <w:sz w:val="18"/>
-          <w:szCs w:val="18"/>
-        </w:rPr>
-        <w:t>para</w:t>
-      </w:r>
-      <w:proofErr w:type="gramEnd"/>
-      <w:r>
-        <w:rPr>
-          <w:rFonts w:ascii="Segoe UI" w:hAnsi="Segoe UI" w:cs="Segoe UI"/>
-          <w:sz w:val="18"/>
-          <w:szCs w:val="18"/>
-        </w:rPr>
-        <w:t xml:space="preserve"> asegurarme de que los problemas se están resolviendo eficientemente.</w:t>
+      <w:r>
+        <w:rPr>
+          <w:rFonts w:ascii="Segoe UI" w:hAnsi="Segoe UI" w:cs="Segoe UI"/>
+          <w:sz w:val="18"/>
+          <w:szCs w:val="18"/>
+        </w:rPr>
+        <w:t>para asegurarme de que los problemas se están resolviendo eficientemente.</w:t>
       </w:r>
     </w:p>
     <w:p>
@@ -3132,6 +2997,7 @@
         </w:rPr>
         <w:t>Rese</w:t>
       </w:r>
+      <w:proofErr w:type="spellEnd"/>
       <w:r>
         <w:rPr>
           <w:rFonts w:ascii="Segoe UI" w:hAnsi="Segoe UI" w:cs="Segoe UI"/>
@@ -3142,7 +3008,6 @@
         </w:rPr>
         <w:t>ñas</w:t>
       </w:r>
-      <w:proofErr w:type="spellEnd"/>
     </w:p>
     <w:p>
       <w:pPr>
@@ -3589,6 +3454,7 @@
         </w:rPr>
         <w:t xml:space="preserve">edades registradas al nombre de </w:t>
       </w:r>
+      <w:proofErr w:type="gramStart"/>
       <w:r>
         <w:rPr>
           <w:rFonts w:ascii="Arial" w:eastAsiaTheme="minorHAnsi" w:hAnsi="Arial" w:cs="Arial"/>
@@ -3616,6 +3482,7 @@
         </w:rPr>
         <w:t xml:space="preserve"> usuario</w:t>
       </w:r>
+      <w:proofErr w:type="gramEnd"/>
     </w:p>
     <w:p>
       <w:pPr>
@@ -3921,22 +3788,39 @@
           <w:szCs w:val="20"/>
         </w:rPr>
       </w:pPr>
-      <w:proofErr w:type="gramStart"/>
       <w:r>
         <w:rPr>
           <w:rStyle w:val="cf01"/>
           <w:rFonts w:cs="Arial"/>
         </w:rPr>
-        <w:t>para</w:t>
-      </w:r>
-      <w:proofErr w:type="gramEnd"/>
+        <w:t>para que la administración pueda revisar y aprobar el reembolso de los gastos.</w:t>
+      </w:r>
+    </w:p>
+    <w:p>
+      <w:pPr>
+        <w:pStyle w:val="NormalWeb"/>
+        <w:rPr>
+          <w:rFonts w:ascii="Arial" w:hAnsi="Arial" w:cs="Arial"/>
+          <w:sz w:val="20"/>
+          <w:szCs w:val="20"/>
+        </w:rPr>
+      </w:pPr>
       <w:r>
         <w:rPr>
           <w:rStyle w:val="cf01"/>
           <w:rFonts w:cs="Arial"/>
         </w:rPr>
-        <w:t xml:space="preserve"> que la administración pueda revisar y aprobar el reembolso de los gastos.</w:t>
-      </w:r>
+        <w:t>Para: Para ofrecer un rembolso cada que lo necesite un cliente.</w:t>
+      </w:r>
+    </w:p>
+    <w:p>
+      <w:pPr>
+        <w:rPr>
+          <w:rFonts w:ascii="Arial" w:eastAsiaTheme="minorHAnsi" w:hAnsi="Arial" w:cs="Arial"/>
+          <w:sz w:val="20"/>
+          <w:szCs w:val="20"/>
+        </w:rPr>
+      </w:pPr>
     </w:p>
     <w:p>
       <w:pPr>
@@ -3952,17 +3836,8 @@
           <w:rStyle w:val="cf01"/>
           <w:rFonts w:cs="Arial"/>
         </w:rPr>
-        <w:t>Para: Para ofrecer un rembolso cada que lo necesite un cliente.</w:t>
-      </w:r>
-    </w:p>
-    <w:p>
-      <w:pPr>
-        <w:rPr>
-          <w:rFonts w:ascii="Arial" w:eastAsiaTheme="minorHAnsi" w:hAnsi="Arial" w:cs="Arial"/>
-          <w:sz w:val="20"/>
-          <w:szCs w:val="20"/>
-        </w:rPr>
-      </w:pPr>
+        <w:t>HUOV-023</w:t>
+      </w:r>
     </w:p>
     <w:p>
       <w:pPr>
@@ -3978,7 +3853,7 @@
           <w:rStyle w:val="cf01"/>
           <w:rFonts w:cs="Arial"/>
         </w:rPr>
-        <w:t>HUOV-023</w:t>
+        <w:t xml:space="preserve">Como: Administrador financiero </w:t>
       </w:r>
     </w:p>
     <w:p>
@@ -3995,7 +3870,7 @@
           <w:rStyle w:val="cf01"/>
           <w:rFonts w:cs="Arial"/>
         </w:rPr>
-        <w:t xml:space="preserve">Como: Administrador financiero </w:t>
+        <w:t xml:space="preserve">Quiero: Acceder a todas las solicitudes de rembolso recibidas y poder aprobarlas o rechazarlas </w:t>
       </w:r>
     </w:p>
     <w:p>
@@ -4012,7 +3887,7 @@
           <w:rStyle w:val="cf01"/>
           <w:rFonts w:cs="Arial"/>
         </w:rPr>
-        <w:t xml:space="preserve">Quiero: Acceder a todas las solicitudes de rembolso recibidas y poder aprobarlas o rechazarlas </w:t>
+        <w:t>o hasta incluso pedir más información sobre la solicitud de rembolso.</w:t>
       </w:r>
     </w:p>
     <w:p>
@@ -4024,22 +3899,22 @@
           <w:szCs w:val="20"/>
         </w:rPr>
       </w:pPr>
-      <w:proofErr w:type="gramStart"/>
       <w:r>
         <w:rPr>
           <w:rStyle w:val="cf01"/>
           <w:rFonts w:cs="Arial"/>
         </w:rPr>
-        <w:t>o</w:t>
-      </w:r>
-      <w:proofErr w:type="gramEnd"/>
-      <w:r>
+        <w:t>Para: Tener un registro de cada acción tomada con fecha y el usuario responsable.</w:t>
+      </w:r>
+    </w:p>
+    <w:p>
+      <w:pPr>
+        <w:pStyle w:val="NormalWeb"/>
         <w:rPr>
           <w:rStyle w:val="cf01"/>
           <w:rFonts w:cs="Arial"/>
         </w:rPr>
-        <w:t xml:space="preserve"> hasta incluso pedir más información sobre la solicitud de rembolso.</w:t>
-      </w:r>
+      </w:pPr>
     </w:p>
     <w:p>
       <w:pPr>
@@ -4055,17 +3930,25 @@
           <w:rStyle w:val="cf01"/>
           <w:rFonts w:cs="Arial"/>
         </w:rPr>
-        <w:t>Para: Tener un registro de cada acción tomada con fecha y el usuario responsable.</w:t>
+        <w:t>HUOV-024</w:t>
       </w:r>
     </w:p>
     <w:p>
       <w:pPr>
         <w:pStyle w:val="NormalWeb"/>
+        <w:rPr>
+          <w:rFonts w:ascii="Arial" w:hAnsi="Arial" w:cs="Arial"/>
+          <w:sz w:val="20"/>
+          <w:szCs w:val="20"/>
+        </w:rPr>
+      </w:pPr>
+      <w:r>
         <w:rPr>
           <w:rStyle w:val="cf01"/>
           <w:rFonts w:cs="Arial"/>
         </w:rPr>
-      </w:pPr>
+        <w:t xml:space="preserve">Como: Cliente </w:t>
+      </w:r>
     </w:p>
     <w:p>
       <w:pPr>
@@ -4081,7 +3964,7 @@
           <w:rStyle w:val="cf01"/>
           <w:rFonts w:cs="Arial"/>
         </w:rPr>
-        <w:t>HUOV-024</w:t>
+        <w:t xml:space="preserve">Quiero: Recibir notificaciones cada vez que cambie el estado de mi solicitud de reembolso, </w:t>
       </w:r>
     </w:p>
     <w:p>
@@ -4098,50 +3981,7 @@
           <w:rStyle w:val="cf01"/>
           <w:rFonts w:cs="Arial"/>
         </w:rPr>
-        <w:t xml:space="preserve">Como: Cliente </w:t>
-      </w:r>
-    </w:p>
-    <w:p>
-      <w:pPr>
-        <w:pStyle w:val="NormalWeb"/>
-        <w:rPr>
-          <w:rFonts w:ascii="Arial" w:hAnsi="Arial" w:cs="Arial"/>
-          <w:sz w:val="20"/>
-          <w:szCs w:val="20"/>
-        </w:rPr>
-      </w:pPr>
-      <w:r>
-        <w:rPr>
-          <w:rStyle w:val="cf01"/>
-          <w:rFonts w:cs="Arial"/>
-        </w:rPr>
-        <w:t xml:space="preserve">Quiero: Recibir notificaciones cada vez que cambie el estado de mi solicitud de reembolso, </w:t>
-      </w:r>
-    </w:p>
-    <w:p>
-      <w:pPr>
-        <w:pStyle w:val="NormalWeb"/>
-        <w:rPr>
-          <w:rFonts w:ascii="Arial" w:hAnsi="Arial" w:cs="Arial"/>
-          <w:sz w:val="20"/>
-          <w:szCs w:val="20"/>
-        </w:rPr>
-      </w:pPr>
-      <w:proofErr w:type="gramStart"/>
-      <w:r>
-        <w:rPr>
-          <w:rStyle w:val="cf01"/>
-          <w:rFonts w:cs="Arial"/>
-        </w:rPr>
-        <w:t>para</w:t>
-      </w:r>
-      <w:proofErr w:type="gramEnd"/>
-      <w:r>
-        <w:rPr>
-          <w:rStyle w:val="cf01"/>
-          <w:rFonts w:cs="Arial"/>
-        </w:rPr>
-        <w:t xml:space="preserve"> mantenerme informado sobre el avance y resultado de mi trámite.</w:t>
+        <w:t>para mantenerme informado sobre el avance y resultado de mi trámite.</w:t>
       </w:r>
     </w:p>
     <w:p>
@@ -5006,25 +4846,27 @@
           <w:szCs w:val="24"/>
           <w:lang w:eastAsia="es-GT"/>
         </w:rPr>
-        <w:t>Como: Un usuario (o un empleado del área con per</w:t>
-      </w:r>
-      <w:bookmarkStart w:id="0" w:name="_GoBack"/>
-      <w:bookmarkEnd w:id="0"/>
-      <w:r>
+        <w:t>Como: Un usuario (o un empleado del área con permisos) Quiero: Poder ver el perfil de un usuario, incluyendo su nombre, correo, teléfono, fecha de nacimiento, tipo de usuario y sus imágenes Para: Obtener información relevante sobre un usuario específico en la plataforma.</w:t>
+      </w:r>
+    </w:p>
+    <w:p>
+      <w:pPr>
+        <w:spacing w:before="100" w:beforeAutospacing="1" w:after="100" w:afterAutospacing="1" w:line="240" w:lineRule="auto"/>
         <w:rPr>
           <w:rFonts w:ascii="Times New Roman" w:eastAsia="Times New Roman" w:hAnsi="Times New Roman" w:cs="Times New Roman"/>
           <w:sz w:val="24"/>
           <w:szCs w:val="24"/>
           <w:lang w:eastAsia="es-GT"/>
         </w:rPr>
-        <w:t>misos) Quiero: Poder ver el perfil de un usuario, incluyendo su nombre, correo, teléfono, fecha de nacimiento, tipo de usuario y sus imágenes Para: Obtener información relevante sobre un usuario específico en la plataforma.</w:t>
-      </w:r>
+      </w:pPr>
     </w:p>
     <w:p>
       <w:pPr>
         <w:spacing w:before="100" w:beforeAutospacing="1" w:after="100" w:afterAutospacing="1" w:line="240" w:lineRule="auto"/>
+        <w:jc w:val="center"/>
         <w:rPr>
           <w:rFonts w:ascii="Times New Roman" w:eastAsia="Times New Roman" w:hAnsi="Times New Roman" w:cs="Times New Roman"/>
+          <w:b/>
           <w:sz w:val="24"/>
           <w:szCs w:val="24"/>
           <w:lang w:eastAsia="es-GT"/>
@@ -5034,8 +4876,10 @@
     <w:p>
       <w:pPr>
         <w:spacing w:before="100" w:beforeAutospacing="1" w:after="100" w:afterAutospacing="1" w:line="240" w:lineRule="auto"/>
+        <w:jc w:val="center"/>
         <w:rPr>
           <w:rFonts w:ascii="Times New Roman" w:eastAsia="Times New Roman" w:hAnsi="Times New Roman" w:cs="Times New Roman"/>
+          <w:b/>
           <w:sz w:val="24"/>
           <w:szCs w:val="24"/>
           <w:lang w:eastAsia="es-GT"/>
@@ -5044,10 +4888,1622 @@
     </w:p>
     <w:p>
       <w:pPr>
-        <w:rPr>
-          <w:rFonts w:ascii="Arial" w:eastAsiaTheme="minorHAnsi" w:hAnsi="Arial" w:cs="Arial"/>
-          <w:b/>
-          <w:sz w:val="20"/>
+        <w:spacing w:before="100" w:beforeAutospacing="1" w:after="100" w:afterAutospacing="1" w:line="240" w:lineRule="auto"/>
+        <w:jc w:val="center"/>
+        <w:rPr>
+          <w:rFonts w:ascii="Times New Roman" w:eastAsia="Times New Roman" w:hAnsi="Times New Roman" w:cs="Times New Roman"/>
+          <w:b/>
+          <w:sz w:val="24"/>
+          <w:szCs w:val="24"/>
+          <w:lang w:eastAsia="es-GT"/>
+        </w:rPr>
+      </w:pPr>
+    </w:p>
+    <w:p>
+      <w:pPr>
+        <w:spacing w:before="100" w:beforeAutospacing="1" w:after="100" w:afterAutospacing="1" w:line="240" w:lineRule="auto"/>
+        <w:jc w:val="center"/>
+        <w:rPr>
+          <w:rFonts w:ascii="Times New Roman" w:eastAsia="Times New Roman" w:hAnsi="Times New Roman" w:cs="Times New Roman"/>
+          <w:b/>
+          <w:sz w:val="24"/>
+          <w:szCs w:val="24"/>
+          <w:lang w:eastAsia="es-GT"/>
+        </w:rPr>
+      </w:pPr>
+    </w:p>
+    <w:p>
+      <w:pPr>
+        <w:spacing w:before="100" w:beforeAutospacing="1" w:after="100" w:afterAutospacing="1" w:line="240" w:lineRule="auto"/>
+        <w:jc w:val="center"/>
+        <w:rPr>
+          <w:rFonts w:ascii="Times New Roman" w:eastAsia="Times New Roman" w:hAnsi="Times New Roman" w:cs="Times New Roman"/>
+          <w:b/>
+          <w:sz w:val="24"/>
+          <w:szCs w:val="24"/>
+          <w:lang w:eastAsia="es-GT"/>
+        </w:rPr>
+      </w:pPr>
+    </w:p>
+    <w:p>
+      <w:pPr>
+        <w:spacing w:before="100" w:beforeAutospacing="1" w:after="100" w:afterAutospacing="1" w:line="240" w:lineRule="auto"/>
+        <w:jc w:val="center"/>
+        <w:rPr>
+          <w:rFonts w:ascii="Times New Roman" w:eastAsia="Times New Roman" w:hAnsi="Times New Roman" w:cs="Times New Roman"/>
+          <w:b/>
+          <w:sz w:val="24"/>
+          <w:szCs w:val="24"/>
+          <w:lang w:eastAsia="es-GT"/>
+        </w:rPr>
+      </w:pPr>
+    </w:p>
+    <w:p>
+      <w:pPr>
+        <w:spacing w:before="100" w:beforeAutospacing="1" w:after="100" w:afterAutospacing="1" w:line="240" w:lineRule="auto"/>
+        <w:jc w:val="center"/>
+        <w:rPr>
+          <w:rFonts w:ascii="Times New Roman" w:eastAsia="Times New Roman" w:hAnsi="Times New Roman" w:cs="Times New Roman"/>
+          <w:b/>
+          <w:sz w:val="24"/>
+          <w:szCs w:val="24"/>
+          <w:lang w:eastAsia="es-GT"/>
+        </w:rPr>
+      </w:pPr>
+    </w:p>
+    <w:p>
+      <w:pPr>
+        <w:spacing w:before="100" w:beforeAutospacing="1" w:after="100" w:afterAutospacing="1" w:line="240" w:lineRule="auto"/>
+        <w:jc w:val="center"/>
+        <w:rPr>
+          <w:rFonts w:ascii="Times New Roman" w:eastAsia="Times New Roman" w:hAnsi="Times New Roman" w:cs="Times New Roman"/>
+          <w:b/>
+          <w:sz w:val="24"/>
+          <w:szCs w:val="24"/>
+          <w:lang w:eastAsia="es-GT"/>
+        </w:rPr>
+      </w:pPr>
+    </w:p>
+    <w:p>
+      <w:pPr>
+        <w:spacing w:before="100" w:beforeAutospacing="1" w:after="100" w:afterAutospacing="1" w:line="240" w:lineRule="auto"/>
+        <w:jc w:val="center"/>
+        <w:rPr>
+          <w:rFonts w:ascii="Times New Roman" w:eastAsia="Times New Roman" w:hAnsi="Times New Roman" w:cs="Times New Roman"/>
+          <w:b/>
+          <w:sz w:val="24"/>
+          <w:szCs w:val="24"/>
+          <w:lang w:eastAsia="es-GT"/>
+        </w:rPr>
+      </w:pPr>
+    </w:p>
+    <w:p>
+      <w:pPr>
+        <w:spacing w:before="100" w:beforeAutospacing="1" w:after="100" w:afterAutospacing="1" w:line="240" w:lineRule="auto"/>
+        <w:jc w:val="center"/>
+        <w:rPr>
+          <w:rFonts w:ascii="Times New Roman" w:eastAsia="Times New Roman" w:hAnsi="Times New Roman" w:cs="Times New Roman"/>
+          <w:b/>
+          <w:sz w:val="24"/>
+          <w:szCs w:val="24"/>
+          <w:lang w:eastAsia="es-GT"/>
+        </w:rPr>
+      </w:pPr>
+    </w:p>
+    <w:p>
+      <w:pPr>
+        <w:spacing w:before="100" w:beforeAutospacing="1" w:after="100" w:afterAutospacing="1" w:line="240" w:lineRule="auto"/>
+        <w:jc w:val="center"/>
+        <w:rPr>
+          <w:rFonts w:ascii="Times New Roman" w:eastAsia="Times New Roman" w:hAnsi="Times New Roman" w:cs="Times New Roman"/>
+          <w:b/>
+          <w:sz w:val="24"/>
+          <w:szCs w:val="24"/>
+          <w:lang w:eastAsia="es-GT"/>
+        </w:rPr>
+      </w:pPr>
+    </w:p>
+    <w:p>
+      <w:pPr>
+        <w:spacing w:before="100" w:beforeAutospacing="1" w:after="100" w:afterAutospacing="1" w:line="240" w:lineRule="auto"/>
+        <w:jc w:val="center"/>
+        <w:rPr>
+          <w:rFonts w:ascii="Times New Roman" w:eastAsia="Times New Roman" w:hAnsi="Times New Roman" w:cs="Times New Roman"/>
+          <w:b/>
+          <w:sz w:val="24"/>
+          <w:szCs w:val="24"/>
+          <w:lang w:eastAsia="es-GT"/>
+        </w:rPr>
+      </w:pPr>
+    </w:p>
+    <w:p>
+      <w:pPr>
+        <w:spacing w:before="100" w:beforeAutospacing="1" w:after="100" w:afterAutospacing="1" w:line="240" w:lineRule="auto"/>
+        <w:jc w:val="center"/>
+        <w:rPr>
+          <w:rFonts w:ascii="Times New Roman" w:eastAsia="Times New Roman" w:hAnsi="Times New Roman" w:cs="Times New Roman"/>
+          <w:b/>
+          <w:sz w:val="24"/>
+          <w:szCs w:val="24"/>
+          <w:lang w:eastAsia="es-GT"/>
+        </w:rPr>
+      </w:pPr>
+    </w:p>
+    <w:p>
+      <w:pPr>
+        <w:spacing w:before="100" w:beforeAutospacing="1" w:after="100" w:afterAutospacing="1" w:line="240" w:lineRule="auto"/>
+        <w:ind w:firstLine="708"/>
+        <w:jc w:val="center"/>
+        <w:rPr>
+          <w:rFonts w:ascii="Times New Roman" w:eastAsia="Times New Roman" w:hAnsi="Times New Roman" w:cs="Times New Roman"/>
+          <w:b/>
+          <w:sz w:val="24"/>
+          <w:szCs w:val="24"/>
+          <w:lang w:eastAsia="es-GT"/>
+        </w:rPr>
+      </w:pPr>
+      <w:r>
+        <w:rPr>
+          <w:rFonts w:ascii="Times New Roman" w:eastAsia="Times New Roman" w:hAnsi="Times New Roman" w:cs="Times New Roman"/>
+          <w:b/>
+          <w:sz w:val="24"/>
+          <w:szCs w:val="24"/>
+          <w:lang w:eastAsia="es-GT"/>
+        </w:rPr>
+        <w:lastRenderedPageBreak/>
+        <w:t>MODELO DE ENTIDAD</w:t>
+      </w:r>
+    </w:p>
+    <w:p>
+      <w:pPr>
+        <w:rPr>
+          <w:rFonts w:ascii="Arial" w:eastAsiaTheme="minorHAnsi" w:hAnsi="Arial" w:cs="Arial"/>
+          <w:b/>
+          <w:sz w:val="20"/>
+          <w:szCs w:val="20"/>
+        </w:rPr>
+      </w:pPr>
+      <w:r>
+        <w:rPr>
+          <w:rFonts w:ascii="Times New Roman" w:eastAsia="Times New Roman" w:hAnsi="Times New Roman" w:cs="Times New Roman"/>
+          <w:b/>
+          <w:noProof/>
+          <w:sz w:val="24"/>
+          <w:szCs w:val="24"/>
+          <w:lang w:eastAsia="es-GT"/>
+        </w:rPr>
+        <w:drawing>
+          <wp:anchor distT="0" distB="0" distL="114300" distR="114300" simplePos="0" relativeHeight="251658240" behindDoc="0" locked="0" layoutInCell="1" allowOverlap="1" wp14:anchorId="0E47A514" wp14:editId="3CF52734">
+            <wp:simplePos x="0" y="0"/>
+            <wp:positionH relativeFrom="margin">
+              <wp:align>right</wp:align>
+            </wp:positionH>
+            <wp:positionV relativeFrom="paragraph">
+              <wp:posOffset>147933</wp:posOffset>
+            </wp:positionV>
+            <wp:extent cx="6858000" cy="4812030"/>
+            <wp:effectExtent l="0" t="0" r="0" b="7620"/>
+            <wp:wrapNone/>
+            <wp:docPr id="1" name="Imagen 1" descr="C:\Users\Informatica\Downloads\Diagrama Modelo de entidad.drawio.png"/>
+            <wp:cNvGraphicFramePr>
+              <a:graphicFrameLocks xmlns:a="http://schemas.openxmlformats.org/drawingml/2006/main" noChangeAspect="1"/>
+            </wp:cNvGraphicFramePr>
+            <a:graphic xmlns:a="http://schemas.openxmlformats.org/drawingml/2006/main">
+              <a:graphicData uri="http://schemas.openxmlformats.org/drawingml/2006/picture">
+                <pic:pic xmlns:pic="http://schemas.openxmlformats.org/drawingml/2006/picture">
+                  <pic:nvPicPr>
+                    <pic:cNvPr id="0" name="Picture 1" descr="C:\Users\Informatica\Downloads\Diagrama Modelo de entidad.drawio.png"/>
+                    <pic:cNvPicPr>
+                      <a:picLocks noChangeAspect="1" noChangeArrowheads="1"/>
+                    </pic:cNvPicPr>
+                  </pic:nvPicPr>
+                  <pic:blipFill>
+                    <a:blip r:embed="rId5">
+                      <a:extLst>
+                        <a:ext uri="{28A0092B-C50C-407E-A947-70E740481C1C}">
+                          <a14:useLocalDpi xmlns:a14="http://schemas.microsoft.com/office/drawing/2010/main" val="0"/>
+                        </a:ext>
+                      </a:extLst>
+                    </a:blip>
+                    <a:srcRect/>
+                    <a:stretch>
+                      <a:fillRect/>
+                    </a:stretch>
+                  </pic:blipFill>
+                  <pic:spPr bwMode="auto">
+                    <a:xfrm>
+                      <a:off x="0" y="0"/>
+                      <a:ext cx="6858000" cy="4812030"/>
+                    </a:xfrm>
+                    <a:prstGeom prst="rect">
+                      <a:avLst/>
+                    </a:prstGeom>
+                    <a:noFill/>
+                    <a:ln>
+                      <a:noFill/>
+                    </a:ln>
+                  </pic:spPr>
+                </pic:pic>
+              </a:graphicData>
+            </a:graphic>
+            <wp14:sizeRelH relativeFrom="page">
+              <wp14:pctWidth>0</wp14:pctWidth>
+            </wp14:sizeRelH>
+            <wp14:sizeRelV relativeFrom="page">
+              <wp14:pctHeight>0</wp14:pctHeight>
+            </wp14:sizeRelV>
+          </wp:anchor>
+        </w:drawing>
+      </w:r>
+    </w:p>
+    <w:p>
+      <w:pPr>
+        <w:rPr>
+          <w:rFonts w:ascii="Arial" w:eastAsiaTheme="minorHAnsi" w:hAnsi="Arial" w:cs="Arial"/>
+          <w:b/>
+          <w:sz w:val="20"/>
+          <w:szCs w:val="20"/>
+        </w:rPr>
+      </w:pPr>
+    </w:p>
+    <w:p>
+      <w:pPr>
+        <w:rPr>
+          <w:rFonts w:ascii="Arial" w:eastAsiaTheme="minorHAnsi" w:hAnsi="Arial" w:cs="Arial"/>
+          <w:b/>
+          <w:sz w:val="20"/>
+          <w:szCs w:val="20"/>
+        </w:rPr>
+      </w:pPr>
+    </w:p>
+    <w:p>
+      <w:pPr>
+        <w:rPr>
+          <w:rFonts w:ascii="Arial" w:eastAsiaTheme="minorHAnsi" w:hAnsi="Arial" w:cs="Arial"/>
+          <w:b/>
+          <w:sz w:val="20"/>
+          <w:szCs w:val="20"/>
+        </w:rPr>
+      </w:pPr>
+    </w:p>
+    <w:p>
+      <w:pPr>
+        <w:rPr>
+          <w:rFonts w:ascii="Arial" w:eastAsiaTheme="minorHAnsi" w:hAnsi="Arial" w:cs="Arial"/>
+          <w:b/>
+          <w:sz w:val="20"/>
+          <w:szCs w:val="20"/>
+        </w:rPr>
+      </w:pPr>
+    </w:p>
+    <w:p>
+      <w:pPr>
+        <w:rPr>
+          <w:rFonts w:ascii="Arial" w:eastAsiaTheme="minorHAnsi" w:hAnsi="Arial" w:cs="Arial"/>
+          <w:b/>
+          <w:sz w:val="20"/>
+          <w:szCs w:val="20"/>
+        </w:rPr>
+      </w:pPr>
+    </w:p>
+    <w:p>
+      <w:pPr>
+        <w:rPr>
+          <w:rFonts w:ascii="Arial" w:eastAsiaTheme="minorHAnsi" w:hAnsi="Arial" w:cs="Arial"/>
+          <w:b/>
+          <w:sz w:val="20"/>
+          <w:szCs w:val="20"/>
+        </w:rPr>
+      </w:pPr>
+    </w:p>
+    <w:p>
+      <w:pPr>
+        <w:rPr>
+          <w:rFonts w:ascii="Arial" w:eastAsiaTheme="minorHAnsi" w:hAnsi="Arial" w:cs="Arial"/>
+          <w:b/>
+          <w:sz w:val="20"/>
+          <w:szCs w:val="20"/>
+        </w:rPr>
+      </w:pPr>
+    </w:p>
+    <w:p>
+      <w:pPr>
+        <w:rPr>
+          <w:rFonts w:ascii="Arial" w:eastAsiaTheme="minorHAnsi" w:hAnsi="Arial" w:cs="Arial"/>
+          <w:b/>
+          <w:sz w:val="20"/>
+          <w:szCs w:val="20"/>
+        </w:rPr>
+      </w:pPr>
+    </w:p>
+    <w:p>
+      <w:pPr>
+        <w:rPr>
+          <w:rFonts w:ascii="Arial" w:eastAsiaTheme="minorHAnsi" w:hAnsi="Arial" w:cs="Arial"/>
+          <w:b/>
+          <w:sz w:val="20"/>
+          <w:szCs w:val="20"/>
+        </w:rPr>
+      </w:pPr>
+    </w:p>
+    <w:p>
+      <w:pPr>
+        <w:rPr>
+          <w:rFonts w:ascii="Arial" w:eastAsiaTheme="minorHAnsi" w:hAnsi="Arial" w:cs="Arial"/>
+          <w:b/>
+          <w:sz w:val="20"/>
+          <w:szCs w:val="20"/>
+        </w:rPr>
+      </w:pPr>
+    </w:p>
+    <w:p>
+      <w:pPr>
+        <w:rPr>
+          <w:rFonts w:ascii="Arial" w:eastAsiaTheme="minorHAnsi" w:hAnsi="Arial" w:cs="Arial"/>
+          <w:b/>
+          <w:sz w:val="20"/>
+          <w:szCs w:val="20"/>
+        </w:rPr>
+      </w:pPr>
+    </w:p>
+    <w:p>
+      <w:pPr>
+        <w:rPr>
+          <w:rFonts w:ascii="Arial" w:eastAsiaTheme="minorHAnsi" w:hAnsi="Arial" w:cs="Arial"/>
+          <w:b/>
+          <w:sz w:val="20"/>
+          <w:szCs w:val="20"/>
+        </w:rPr>
+      </w:pPr>
+    </w:p>
+    <w:p>
+      <w:pPr>
+        <w:rPr>
+          <w:rFonts w:ascii="Arial" w:eastAsiaTheme="minorHAnsi" w:hAnsi="Arial" w:cs="Arial"/>
+          <w:b/>
+          <w:sz w:val="20"/>
+          <w:szCs w:val="20"/>
+        </w:rPr>
+      </w:pPr>
+    </w:p>
+    <w:p>
+      <w:pPr>
+        <w:rPr>
+          <w:rFonts w:ascii="Arial" w:eastAsiaTheme="minorHAnsi" w:hAnsi="Arial" w:cs="Arial"/>
+          <w:b/>
+          <w:sz w:val="20"/>
+          <w:szCs w:val="20"/>
+        </w:rPr>
+      </w:pPr>
+    </w:p>
+    <w:p>
+      <w:pPr>
+        <w:rPr>
+          <w:rFonts w:ascii="Arial" w:eastAsiaTheme="minorHAnsi" w:hAnsi="Arial" w:cs="Arial"/>
+          <w:b/>
+          <w:sz w:val="20"/>
+          <w:szCs w:val="20"/>
+        </w:rPr>
+      </w:pPr>
+    </w:p>
+    <w:p>
+      <w:pPr>
+        <w:rPr>
+          <w:rFonts w:ascii="Arial" w:eastAsiaTheme="minorHAnsi" w:hAnsi="Arial" w:cs="Arial"/>
+          <w:b/>
+          <w:sz w:val="20"/>
+          <w:szCs w:val="20"/>
+        </w:rPr>
+      </w:pPr>
+    </w:p>
+    <w:p>
+      <w:pPr>
+        <w:rPr>
+          <w:rFonts w:ascii="Arial" w:eastAsiaTheme="minorHAnsi" w:hAnsi="Arial" w:cs="Arial"/>
+          <w:b/>
+          <w:sz w:val="20"/>
+          <w:szCs w:val="20"/>
+        </w:rPr>
+      </w:pPr>
+    </w:p>
+    <w:p>
+      <w:pPr>
+        <w:rPr>
+          <w:rFonts w:ascii="Arial" w:eastAsiaTheme="minorHAnsi" w:hAnsi="Arial" w:cs="Arial"/>
+          <w:b/>
+          <w:sz w:val="20"/>
+          <w:szCs w:val="20"/>
+        </w:rPr>
+      </w:pPr>
+    </w:p>
+    <w:p>
+      <w:pPr>
+        <w:rPr>
+          <w:rFonts w:ascii="Arial" w:eastAsiaTheme="minorHAnsi" w:hAnsi="Arial" w:cs="Arial"/>
+          <w:b/>
+          <w:sz w:val="20"/>
+          <w:szCs w:val="20"/>
+        </w:rPr>
+      </w:pPr>
+    </w:p>
+    <w:p>
+      <w:pPr>
+        <w:rPr>
+          <w:rFonts w:ascii="Arial" w:eastAsiaTheme="minorHAnsi" w:hAnsi="Arial" w:cs="Arial"/>
+          <w:b/>
+          <w:sz w:val="20"/>
+          <w:szCs w:val="20"/>
+        </w:rPr>
+      </w:pPr>
+    </w:p>
+    <w:p>
+      <w:pPr>
+        <w:rPr>
+          <w:rFonts w:ascii="Arial" w:eastAsiaTheme="minorHAnsi" w:hAnsi="Arial" w:cs="Arial"/>
+          <w:b/>
+          <w:sz w:val="20"/>
+          <w:szCs w:val="20"/>
+        </w:rPr>
+      </w:pPr>
+    </w:p>
+    <w:p>
+      <w:pPr>
+        <w:rPr>
+          <w:rFonts w:ascii="Arial" w:eastAsiaTheme="minorHAnsi" w:hAnsi="Arial" w:cs="Arial"/>
+          <w:b/>
+          <w:sz w:val="20"/>
+          <w:szCs w:val="20"/>
+        </w:rPr>
+      </w:pPr>
+    </w:p>
+    <w:p>
+      <w:pPr>
+        <w:rPr>
+          <w:rFonts w:ascii="Arial" w:eastAsiaTheme="minorHAnsi" w:hAnsi="Arial" w:cs="Arial"/>
+          <w:b/>
+          <w:sz w:val="20"/>
+          <w:szCs w:val="20"/>
+        </w:rPr>
+      </w:pPr>
+    </w:p>
+    <w:p>
+      <w:pPr>
+        <w:rPr>
+          <w:rFonts w:ascii="Arial" w:eastAsiaTheme="minorHAnsi" w:hAnsi="Arial" w:cs="Arial"/>
+          <w:b/>
+          <w:sz w:val="20"/>
+          <w:szCs w:val="20"/>
+        </w:rPr>
+      </w:pPr>
+    </w:p>
+    <w:p>
+      <w:pPr>
+        <w:rPr>
+          <w:rFonts w:ascii="Arial" w:eastAsiaTheme="minorHAnsi" w:hAnsi="Arial" w:cs="Arial"/>
+          <w:b/>
+          <w:sz w:val="20"/>
+          <w:szCs w:val="20"/>
+        </w:rPr>
+      </w:pPr>
+    </w:p>
+    <w:p>
+      <w:pPr>
+        <w:rPr>
+          <w:rFonts w:ascii="Arial" w:eastAsiaTheme="minorHAnsi" w:hAnsi="Arial" w:cs="Arial"/>
+          <w:b/>
+          <w:sz w:val="20"/>
+          <w:szCs w:val="20"/>
+        </w:rPr>
+      </w:pPr>
+    </w:p>
+    <w:p>
+      <w:pPr>
+        <w:rPr>
+          <w:rFonts w:ascii="Arial" w:eastAsiaTheme="minorHAnsi" w:hAnsi="Arial" w:cs="Arial"/>
+          <w:b/>
+          <w:sz w:val="20"/>
+          <w:szCs w:val="20"/>
+        </w:rPr>
+      </w:pPr>
+    </w:p>
+    <w:p>
+      <w:pPr>
+        <w:rPr>
+          <w:rFonts w:ascii="Arial" w:eastAsiaTheme="minorHAnsi" w:hAnsi="Arial" w:cs="Arial"/>
+          <w:b/>
+          <w:sz w:val="20"/>
+          <w:szCs w:val="20"/>
+        </w:rPr>
+      </w:pPr>
+    </w:p>
+    <w:p>
+      <w:pPr>
+        <w:rPr>
+          <w:rFonts w:ascii="Arial" w:eastAsiaTheme="minorHAnsi" w:hAnsi="Arial" w:cs="Arial"/>
+          <w:b/>
+          <w:sz w:val="20"/>
+          <w:szCs w:val="20"/>
+        </w:rPr>
+      </w:pPr>
+    </w:p>
+    <w:p>
+      <w:pPr>
+        <w:rPr>
+          <w:rFonts w:ascii="Arial" w:eastAsiaTheme="minorHAnsi" w:hAnsi="Arial" w:cs="Arial"/>
+          <w:b/>
+          <w:sz w:val="20"/>
+          <w:szCs w:val="20"/>
+        </w:rPr>
+      </w:pPr>
+    </w:p>
+    <w:p>
+      <w:pPr>
+        <w:rPr>
+          <w:rFonts w:ascii="Arial" w:eastAsiaTheme="minorHAnsi" w:hAnsi="Arial" w:cs="Arial"/>
+          <w:b/>
+          <w:sz w:val="20"/>
+          <w:szCs w:val="20"/>
+        </w:rPr>
+      </w:pPr>
+    </w:p>
+    <w:p>
+      <w:pPr>
+        <w:rPr>
+          <w:rFonts w:ascii="Arial" w:eastAsiaTheme="minorHAnsi" w:hAnsi="Arial" w:cs="Arial"/>
+          <w:b/>
+          <w:sz w:val="20"/>
+          <w:szCs w:val="20"/>
+        </w:rPr>
+      </w:pPr>
+    </w:p>
+    <w:p>
+      <w:pPr>
+        <w:rPr>
+          <w:rFonts w:ascii="Arial" w:eastAsiaTheme="minorHAnsi" w:hAnsi="Arial" w:cs="Arial"/>
+          <w:b/>
+          <w:sz w:val="20"/>
+          <w:szCs w:val="20"/>
+        </w:rPr>
+      </w:pPr>
+    </w:p>
+    <w:p>
+      <w:pPr>
+        <w:rPr>
+          <w:rFonts w:ascii="Arial" w:eastAsiaTheme="minorHAnsi" w:hAnsi="Arial" w:cs="Arial"/>
+          <w:b/>
+          <w:sz w:val="20"/>
+          <w:szCs w:val="20"/>
+        </w:rPr>
+        <w:sectPr>
+          <w:pgSz w:w="12240" w:h="15840"/>
+          <w:pgMar w:top="720" w:right="720" w:bottom="720" w:left="720" w:header="708" w:footer="708" w:gutter="0"/>
+          <w:cols w:space="708"/>
+          <w:docGrid w:linePitch="360"/>
+        </w:sectPr>
+      </w:pPr>
+    </w:p>
+    <w:p>
+      <w:pPr>
+        <w:jc w:val="center"/>
+        <w:rPr>
+          <w:rFonts w:ascii="Arial" w:eastAsiaTheme="minorHAnsi" w:hAnsi="Arial" w:cs="Arial"/>
+          <w:b/>
+          <w:sz w:val="20"/>
+          <w:szCs w:val="20"/>
+        </w:rPr>
+      </w:pPr>
+      <w:r>
+        <w:rPr>
+          <w:rFonts w:ascii="Arial" w:eastAsiaTheme="minorHAnsi" w:hAnsi="Arial" w:cs="Arial"/>
+          <w:b/>
+          <w:noProof/>
+          <w:sz w:val="20"/>
+          <w:szCs w:val="20"/>
+          <w:lang w:eastAsia="es-GT"/>
+        </w:rPr>
+        <w:lastRenderedPageBreak/>
+        <w:drawing>
+          <wp:anchor distT="0" distB="0" distL="114300" distR="114300" simplePos="0" relativeHeight="251659264" behindDoc="0" locked="0" layoutInCell="1" allowOverlap="1" wp14:anchorId="21562922" wp14:editId="0F0EE353">
+            <wp:simplePos x="0" y="0"/>
+            <wp:positionH relativeFrom="column">
+              <wp:posOffset>-160318</wp:posOffset>
+            </wp:positionH>
+            <wp:positionV relativeFrom="paragraph">
+              <wp:posOffset>302821</wp:posOffset>
+            </wp:positionV>
+            <wp:extent cx="9534089" cy="6507678"/>
+            <wp:effectExtent l="0" t="0" r="0" b="7620"/>
+            <wp:wrapNone/>
+            <wp:docPr id="3" name="Imagen 3" descr="C:\Users\Informatica\Downloads\Modelo ER Corregido 2.png"/>
+            <wp:cNvGraphicFramePr>
+              <a:graphicFrameLocks xmlns:a="http://schemas.openxmlformats.org/drawingml/2006/main" noChangeAspect="1"/>
+            </wp:cNvGraphicFramePr>
+            <a:graphic xmlns:a="http://schemas.openxmlformats.org/drawingml/2006/main">
+              <a:graphicData uri="http://schemas.openxmlformats.org/drawingml/2006/picture">
+                <pic:pic xmlns:pic="http://schemas.openxmlformats.org/drawingml/2006/picture">
+                  <pic:nvPicPr>
+                    <pic:cNvPr id="0" name="Picture 1" descr="C:\Users\Informatica\Downloads\Modelo ER Corregido 2.png"/>
+                    <pic:cNvPicPr>
+                      <a:picLocks noChangeAspect="1" noChangeArrowheads="1"/>
+                    </pic:cNvPicPr>
+                  </pic:nvPicPr>
+                  <pic:blipFill>
+                    <a:blip r:embed="rId6" cstate="print">
+                      <a:extLst>
+                        <a:ext uri="{28A0092B-C50C-407E-A947-70E740481C1C}">
+                          <a14:useLocalDpi xmlns:a14="http://schemas.microsoft.com/office/drawing/2010/main" val="0"/>
+                        </a:ext>
+                      </a:extLst>
+                    </a:blip>
+                    <a:srcRect/>
+                    <a:stretch>
+                      <a:fillRect/>
+                    </a:stretch>
+                  </pic:blipFill>
+                  <pic:spPr bwMode="auto">
+                    <a:xfrm>
+                      <a:off x="0" y="0"/>
+                      <a:ext cx="9542705" cy="6513559"/>
+                    </a:xfrm>
+                    <a:prstGeom prst="rect">
+                      <a:avLst/>
+                    </a:prstGeom>
+                    <a:noFill/>
+                    <a:ln>
+                      <a:noFill/>
+                    </a:ln>
+                  </pic:spPr>
+                </pic:pic>
+              </a:graphicData>
+            </a:graphic>
+            <wp14:sizeRelH relativeFrom="page">
+              <wp14:pctWidth>0</wp14:pctWidth>
+            </wp14:sizeRelH>
+            <wp14:sizeRelV relativeFrom="page">
+              <wp14:pctHeight>0</wp14:pctHeight>
+            </wp14:sizeRelV>
+          </wp:anchor>
+        </w:drawing>
+      </w:r>
+      <w:r>
+        <w:rPr>
+          <w:rFonts w:ascii="Arial" w:eastAsiaTheme="minorHAnsi" w:hAnsi="Arial" w:cs="Arial"/>
+          <w:b/>
+          <w:sz w:val="20"/>
+          <w:szCs w:val="20"/>
+        </w:rPr>
+        <w:t>MODELO ENTIDAD RELACION</w:t>
+      </w:r>
+    </w:p>
+    <w:p>
+      <w:pPr>
+        <w:jc w:val="center"/>
+        <w:rPr>
+          <w:rFonts w:ascii="Arial" w:eastAsiaTheme="minorHAnsi" w:hAnsi="Arial" w:cs="Arial"/>
+          <w:sz w:val="20"/>
+          <w:szCs w:val="20"/>
+        </w:rPr>
+      </w:pPr>
+    </w:p>
+    <w:p>
+      <w:pPr>
+        <w:jc w:val="center"/>
+        <w:rPr>
+          <w:rFonts w:ascii="Arial" w:eastAsiaTheme="minorHAnsi" w:hAnsi="Arial" w:cs="Arial"/>
+          <w:sz w:val="20"/>
+          <w:szCs w:val="20"/>
+        </w:rPr>
+      </w:pPr>
+    </w:p>
+    <w:p>
+      <w:pPr>
+        <w:jc w:val="center"/>
+        <w:rPr>
+          <w:rFonts w:ascii="Arial" w:eastAsiaTheme="minorHAnsi" w:hAnsi="Arial" w:cs="Arial"/>
+          <w:sz w:val="20"/>
+          <w:szCs w:val="20"/>
+        </w:rPr>
+      </w:pPr>
+    </w:p>
+    <w:p>
+      <w:pPr>
+        <w:jc w:val="center"/>
+        <w:rPr>
+          <w:rFonts w:ascii="Arial" w:eastAsiaTheme="minorHAnsi" w:hAnsi="Arial" w:cs="Arial"/>
+          <w:sz w:val="20"/>
+          <w:szCs w:val="20"/>
+        </w:rPr>
+      </w:pPr>
+    </w:p>
+    <w:p>
+      <w:pPr>
+        <w:jc w:val="center"/>
+        <w:rPr>
+          <w:rFonts w:ascii="Arial" w:eastAsiaTheme="minorHAnsi" w:hAnsi="Arial" w:cs="Arial"/>
+          <w:sz w:val="20"/>
+          <w:szCs w:val="20"/>
+        </w:rPr>
+      </w:pPr>
+    </w:p>
+    <w:p>
+      <w:pPr>
+        <w:jc w:val="center"/>
+        <w:rPr>
+          <w:rFonts w:ascii="Arial" w:eastAsiaTheme="minorHAnsi" w:hAnsi="Arial" w:cs="Arial"/>
+          <w:sz w:val="20"/>
+          <w:szCs w:val="20"/>
+        </w:rPr>
+      </w:pPr>
+    </w:p>
+    <w:p>
+      <w:pPr>
+        <w:jc w:val="center"/>
+        <w:rPr>
+          <w:rFonts w:ascii="Arial" w:eastAsiaTheme="minorHAnsi" w:hAnsi="Arial" w:cs="Arial"/>
+          <w:sz w:val="20"/>
+          <w:szCs w:val="20"/>
+        </w:rPr>
+      </w:pPr>
+    </w:p>
+    <w:p>
+      <w:pPr>
+        <w:jc w:val="center"/>
+        <w:rPr>
+          <w:rFonts w:ascii="Arial" w:eastAsiaTheme="minorHAnsi" w:hAnsi="Arial" w:cs="Arial"/>
+          <w:sz w:val="20"/>
+          <w:szCs w:val="20"/>
+        </w:rPr>
+      </w:pPr>
+    </w:p>
+    <w:p>
+      <w:pPr>
+        <w:jc w:val="center"/>
+        <w:rPr>
+          <w:rFonts w:ascii="Arial" w:eastAsiaTheme="minorHAnsi" w:hAnsi="Arial" w:cs="Arial"/>
+          <w:sz w:val="20"/>
+          <w:szCs w:val="20"/>
+        </w:rPr>
+      </w:pPr>
+    </w:p>
+    <w:p>
+      <w:pPr>
+        <w:jc w:val="center"/>
+        <w:rPr>
+          <w:rFonts w:ascii="Arial" w:eastAsiaTheme="minorHAnsi" w:hAnsi="Arial" w:cs="Arial"/>
+          <w:sz w:val="20"/>
+          <w:szCs w:val="20"/>
+        </w:rPr>
+      </w:pPr>
+    </w:p>
+    <w:p>
+      <w:pPr>
+        <w:jc w:val="center"/>
+        <w:rPr>
+          <w:rFonts w:ascii="Arial" w:eastAsiaTheme="minorHAnsi" w:hAnsi="Arial" w:cs="Arial"/>
+          <w:sz w:val="20"/>
+          <w:szCs w:val="20"/>
+        </w:rPr>
+      </w:pPr>
+    </w:p>
+    <w:p>
+      <w:pPr>
+        <w:jc w:val="center"/>
+        <w:rPr>
+          <w:rFonts w:ascii="Arial" w:eastAsiaTheme="minorHAnsi" w:hAnsi="Arial" w:cs="Arial"/>
+          <w:sz w:val="20"/>
+          <w:szCs w:val="20"/>
+        </w:rPr>
+      </w:pPr>
+    </w:p>
+    <w:p>
+      <w:pPr>
+        <w:jc w:val="center"/>
+        <w:rPr>
+          <w:rFonts w:ascii="Arial" w:eastAsiaTheme="minorHAnsi" w:hAnsi="Arial" w:cs="Arial"/>
+          <w:sz w:val="20"/>
+          <w:szCs w:val="20"/>
+        </w:rPr>
+      </w:pPr>
+    </w:p>
+    <w:p>
+      <w:pPr>
+        <w:jc w:val="center"/>
+        <w:rPr>
+          <w:rFonts w:ascii="Arial" w:eastAsiaTheme="minorHAnsi" w:hAnsi="Arial" w:cs="Arial"/>
+          <w:sz w:val="20"/>
+          <w:szCs w:val="20"/>
+        </w:rPr>
+      </w:pPr>
+    </w:p>
+    <w:p>
+      <w:pPr>
+        <w:jc w:val="center"/>
+        <w:rPr>
+          <w:rFonts w:ascii="Arial" w:eastAsiaTheme="minorHAnsi" w:hAnsi="Arial" w:cs="Arial"/>
+          <w:sz w:val="20"/>
+          <w:szCs w:val="20"/>
+        </w:rPr>
+      </w:pPr>
+    </w:p>
+    <w:p>
+      <w:pPr>
+        <w:jc w:val="center"/>
+        <w:rPr>
+          <w:rFonts w:ascii="Arial" w:eastAsiaTheme="minorHAnsi" w:hAnsi="Arial" w:cs="Arial"/>
+          <w:sz w:val="20"/>
+          <w:szCs w:val="20"/>
+        </w:rPr>
+      </w:pPr>
+    </w:p>
+    <w:p>
+      <w:pPr>
+        <w:jc w:val="center"/>
+        <w:rPr>
+          <w:rFonts w:ascii="Arial" w:eastAsiaTheme="minorHAnsi" w:hAnsi="Arial" w:cs="Arial"/>
+          <w:sz w:val="20"/>
+          <w:szCs w:val="20"/>
+        </w:rPr>
+      </w:pPr>
+    </w:p>
+    <w:p>
+      <w:pPr>
+        <w:jc w:val="center"/>
+        <w:rPr>
+          <w:rFonts w:ascii="Arial" w:eastAsiaTheme="minorHAnsi" w:hAnsi="Arial" w:cs="Arial"/>
+          <w:sz w:val="20"/>
+          <w:szCs w:val="20"/>
+        </w:rPr>
+      </w:pPr>
+    </w:p>
+    <w:p>
+      <w:pPr>
+        <w:jc w:val="center"/>
+        <w:rPr>
+          <w:rFonts w:ascii="Arial" w:eastAsiaTheme="minorHAnsi" w:hAnsi="Arial" w:cs="Arial"/>
+          <w:sz w:val="20"/>
+          <w:szCs w:val="20"/>
+        </w:rPr>
+      </w:pPr>
+    </w:p>
+    <w:p>
+      <w:pPr>
+        <w:jc w:val="center"/>
+        <w:rPr>
+          <w:rFonts w:ascii="Arial" w:eastAsiaTheme="minorHAnsi" w:hAnsi="Arial" w:cs="Arial"/>
+          <w:sz w:val="20"/>
+          <w:szCs w:val="20"/>
+        </w:rPr>
+      </w:pPr>
+    </w:p>
+    <w:p>
+      <w:pPr>
+        <w:jc w:val="center"/>
+        <w:rPr>
+          <w:rFonts w:ascii="Arial" w:eastAsiaTheme="minorHAnsi" w:hAnsi="Arial" w:cs="Arial"/>
+          <w:sz w:val="20"/>
+          <w:szCs w:val="20"/>
+        </w:rPr>
+      </w:pPr>
+    </w:p>
+    <w:p>
+      <w:pPr>
+        <w:jc w:val="center"/>
+        <w:rPr>
+          <w:rFonts w:ascii="Arial" w:eastAsiaTheme="minorHAnsi" w:hAnsi="Arial" w:cs="Arial"/>
+          <w:sz w:val="20"/>
+          <w:szCs w:val="20"/>
+        </w:rPr>
+      </w:pPr>
+    </w:p>
+    <w:p>
+      <w:pPr>
+        <w:jc w:val="center"/>
+        <w:rPr>
+          <w:rFonts w:ascii="Arial" w:eastAsiaTheme="minorHAnsi" w:hAnsi="Arial" w:cs="Arial"/>
+          <w:sz w:val="20"/>
+          <w:szCs w:val="20"/>
+        </w:rPr>
+      </w:pPr>
+    </w:p>
+    <w:p>
+      <w:pPr>
+        <w:rPr>
+          <w:rFonts w:ascii="Arial" w:eastAsiaTheme="minorHAnsi" w:hAnsi="Arial" w:cs="Arial"/>
+          <w:sz w:val="20"/>
+          <w:szCs w:val="20"/>
+        </w:rPr>
+      </w:pPr>
+    </w:p>
+    <w:p>
+      <w:pPr>
+        <w:rPr>
+          <w:rFonts w:ascii="Arial" w:eastAsiaTheme="minorHAnsi" w:hAnsi="Arial" w:cs="Arial"/>
+          <w:sz w:val="20"/>
+          <w:szCs w:val="20"/>
+        </w:rPr>
+      </w:pPr>
+    </w:p>
+    <w:p>
+      <w:pPr>
+        <w:jc w:val="center"/>
+        <w:rPr>
+          <w:rFonts w:ascii="Arial" w:eastAsiaTheme="minorHAnsi" w:hAnsi="Arial" w:cs="Arial"/>
+          <w:b/>
+          <w:sz w:val="20"/>
+          <w:szCs w:val="20"/>
+        </w:rPr>
+      </w:pPr>
+      <w:r>
+        <w:rPr>
+          <w:rFonts w:ascii="Arial" w:eastAsiaTheme="minorHAnsi" w:hAnsi="Arial" w:cs="Arial"/>
+          <w:b/>
+          <w:sz w:val="20"/>
+          <w:szCs w:val="20"/>
+        </w:rPr>
+        <w:lastRenderedPageBreak/>
+        <w:t>DIAGRAMA ENTIDAD-RELACIÓN</w:t>
+      </w:r>
+    </w:p>
+    <w:p>
+      <w:pPr>
+        <w:rPr>
+          <w:rFonts w:ascii="Arial" w:eastAsiaTheme="minorHAnsi" w:hAnsi="Arial" w:cs="Arial"/>
+          <w:b/>
+          <w:sz w:val="20"/>
+          <w:szCs w:val="20"/>
+        </w:rPr>
+      </w:pPr>
+      <w:r>
+        <w:rPr>
+          <w:rFonts w:ascii="Arial" w:eastAsiaTheme="minorHAnsi" w:hAnsi="Arial" w:cs="Arial"/>
+          <w:b/>
+          <w:noProof/>
+          <w:sz w:val="20"/>
+          <w:szCs w:val="20"/>
+          <w:lang w:eastAsia="es-GT"/>
+        </w:rPr>
+        <w:drawing>
+          <wp:inline distT="0" distB="0" distL="0" distR="0" wp14:anchorId="25019FB4" wp14:editId="089DA0BD">
+            <wp:extent cx="9144000" cy="6591462"/>
+            <wp:effectExtent l="0" t="0" r="0" b="0"/>
+            <wp:docPr id="4" name="Imagen 4" descr="F:\DESCARGAS\imagen.png"/>
+            <wp:cNvGraphicFramePr>
+              <a:graphicFrameLocks xmlns:a="http://schemas.openxmlformats.org/drawingml/2006/main" noChangeAspect="1"/>
+            </wp:cNvGraphicFramePr>
+            <a:graphic xmlns:a="http://schemas.openxmlformats.org/drawingml/2006/main">
+              <a:graphicData uri="http://schemas.openxmlformats.org/drawingml/2006/picture">
+                <pic:pic xmlns:pic="http://schemas.openxmlformats.org/drawingml/2006/picture">
+                  <pic:nvPicPr>
+                    <pic:cNvPr id="0" name="Picture 1" descr="F:\DESCARGAS\imagen.png"/>
+                    <pic:cNvPicPr>
+                      <a:picLocks noChangeAspect="1" noChangeArrowheads="1"/>
+                    </pic:cNvPicPr>
+                  </pic:nvPicPr>
+                  <pic:blipFill>
+                    <a:blip r:embed="rId7">
+                      <a:extLst>
+                        <a:ext uri="{28A0092B-C50C-407E-A947-70E740481C1C}">
+                          <a14:useLocalDpi xmlns:a14="http://schemas.microsoft.com/office/drawing/2010/main" val="0"/>
+                        </a:ext>
+                      </a:extLst>
+                    </a:blip>
+                    <a:srcRect/>
+                    <a:stretch>
+                      <a:fillRect/>
+                    </a:stretch>
+                  </pic:blipFill>
+                  <pic:spPr bwMode="auto">
+                    <a:xfrm>
+                      <a:off x="0" y="0"/>
+                      <a:ext cx="9144000" cy="6591462"/>
+                    </a:xfrm>
+                    <a:prstGeom prst="rect">
+                      <a:avLst/>
+                    </a:prstGeom>
+                    <a:noFill/>
+                    <a:ln>
+                      <a:noFill/>
+                    </a:ln>
+                  </pic:spPr>
+                </pic:pic>
+              </a:graphicData>
+            </a:graphic>
+          </wp:inline>
+        </w:drawing>
+      </w:r>
+    </w:p>
+    <w:p>
+      <w:pPr>
+        <w:rPr>
+          <w:rFonts w:ascii="Arial" w:eastAsiaTheme="minorHAnsi" w:hAnsi="Arial" w:cs="Arial"/>
+          <w:b/>
+          <w:sz w:val="20"/>
+          <w:szCs w:val="20"/>
+        </w:rPr>
+        <w:sectPr>
+          <w:pgSz w:w="15840" w:h="12240" w:orient="landscape"/>
+          <w:pgMar w:top="720" w:right="720" w:bottom="720" w:left="720" w:header="708" w:footer="708" w:gutter="0"/>
+          <w:cols w:space="708"/>
+          <w:docGrid w:linePitch="360"/>
+        </w:sectPr>
+      </w:pPr>
+    </w:p>
+    <w:p>
+      <w:pPr>
+        <w:jc w:val="center"/>
+        <w:rPr>
+          <w:rFonts w:ascii="Arial" w:eastAsiaTheme="minorHAnsi" w:hAnsi="Arial" w:cs="Arial"/>
+          <w:b/>
+          <w:sz w:val="36"/>
+          <w:szCs w:val="20"/>
+        </w:rPr>
+      </w:pPr>
+      <w:r>
+        <w:rPr>
+          <w:rFonts w:ascii="Arial" w:eastAsiaTheme="minorHAnsi" w:hAnsi="Arial" w:cs="Arial"/>
+          <w:b/>
+          <w:sz w:val="36"/>
+          <w:szCs w:val="20"/>
+        </w:rPr>
+        <w:lastRenderedPageBreak/>
+        <w:t>LOGO PEACE AT HOME</w:t>
+      </w:r>
+    </w:p>
+    <w:p>
+      <w:pPr>
+        <w:jc w:val="center"/>
+        <w:rPr>
+          <w:rFonts w:ascii="Arial" w:eastAsiaTheme="minorHAnsi" w:hAnsi="Arial" w:cs="Arial"/>
+          <w:b/>
+          <w:sz w:val="36"/>
+          <w:szCs w:val="20"/>
+        </w:rPr>
+      </w:pPr>
+      <w:r>
+        <w:rPr>
+          <w:rFonts w:ascii="Arial" w:eastAsiaTheme="minorHAnsi" w:hAnsi="Arial" w:cs="Arial"/>
+          <w:b/>
+          <w:noProof/>
+          <w:sz w:val="36"/>
+          <w:szCs w:val="20"/>
+          <w:lang w:eastAsia="es-GT"/>
+        </w:rPr>
+        <w:drawing>
+          <wp:anchor distT="0" distB="0" distL="114300" distR="114300" simplePos="0" relativeHeight="251662336" behindDoc="0" locked="0" layoutInCell="1" allowOverlap="1" wp14:anchorId="0AE19F19" wp14:editId="6BE5FFC8">
+            <wp:simplePos x="0" y="0"/>
+            <wp:positionH relativeFrom="margin">
+              <wp:posOffset>3581400</wp:posOffset>
+            </wp:positionH>
+            <wp:positionV relativeFrom="paragraph">
+              <wp:posOffset>81915</wp:posOffset>
+            </wp:positionV>
+            <wp:extent cx="3273425" cy="3273425"/>
+            <wp:effectExtent l="0" t="0" r="3175" b="3175"/>
+            <wp:wrapNone/>
+            <wp:docPr id="8" name="Imagen 8" descr="C:\Users\joj\Downloads\PEACE.jpg"/>
+            <wp:cNvGraphicFramePr>
+              <a:graphicFrameLocks xmlns:a="http://schemas.openxmlformats.org/drawingml/2006/main" noChangeAspect="1"/>
+            </wp:cNvGraphicFramePr>
+            <a:graphic xmlns:a="http://schemas.openxmlformats.org/drawingml/2006/main">
+              <a:graphicData uri="http://schemas.openxmlformats.org/drawingml/2006/picture">
+                <pic:pic xmlns:pic="http://schemas.openxmlformats.org/drawingml/2006/picture">
+                  <pic:nvPicPr>
+                    <pic:cNvPr id="0" name="Picture 3" descr="C:\Users\joj\Downloads\PEACE.jpg"/>
+                    <pic:cNvPicPr>
+                      <a:picLocks noChangeAspect="1" noChangeArrowheads="1"/>
+                    </pic:cNvPicPr>
+                  </pic:nvPicPr>
+                  <pic:blipFill>
+                    <a:blip r:embed="rId8" cstate="print">
+                      <a:extLst>
+                        <a:ext uri="{28A0092B-C50C-407E-A947-70E740481C1C}">
+                          <a14:useLocalDpi xmlns:a14="http://schemas.microsoft.com/office/drawing/2010/main" val="0"/>
+                        </a:ext>
+                      </a:extLst>
+                    </a:blip>
+                    <a:srcRect/>
+                    <a:stretch>
+                      <a:fillRect/>
+                    </a:stretch>
+                  </pic:blipFill>
+                  <pic:spPr bwMode="auto">
+                    <a:xfrm>
+                      <a:off x="0" y="0"/>
+                      <a:ext cx="3273425" cy="3273425"/>
+                    </a:xfrm>
+                    <a:prstGeom prst="rect">
+                      <a:avLst/>
+                    </a:prstGeom>
+                    <a:noFill/>
+                    <a:ln>
+                      <a:noFill/>
+                    </a:ln>
+                  </pic:spPr>
+                </pic:pic>
+              </a:graphicData>
+            </a:graphic>
+            <wp14:sizeRelH relativeFrom="page">
+              <wp14:pctWidth>0</wp14:pctWidth>
+            </wp14:sizeRelH>
+            <wp14:sizeRelV relativeFrom="page">
+              <wp14:pctHeight>0</wp14:pctHeight>
+            </wp14:sizeRelV>
+          </wp:anchor>
+        </w:drawing>
+      </w:r>
+      <w:r>
+        <w:rPr>
+          <w:rFonts w:ascii="Arial" w:eastAsiaTheme="minorHAnsi" w:hAnsi="Arial" w:cs="Arial"/>
+          <w:b/>
+          <w:noProof/>
+          <w:sz w:val="36"/>
+          <w:szCs w:val="20"/>
+          <w:lang w:eastAsia="es-GT"/>
+        </w:rPr>
+        <w:drawing>
+          <wp:anchor distT="0" distB="0" distL="114300" distR="114300" simplePos="0" relativeHeight="251661312" behindDoc="0" locked="0" layoutInCell="1" allowOverlap="1" wp14:anchorId="6E513378" wp14:editId="78E7CFE1">
+            <wp:simplePos x="0" y="0"/>
+            <wp:positionH relativeFrom="margin">
+              <wp:posOffset>-117475</wp:posOffset>
+            </wp:positionH>
+            <wp:positionV relativeFrom="paragraph">
+              <wp:posOffset>75878</wp:posOffset>
+            </wp:positionV>
+            <wp:extent cx="3238500" cy="3238500"/>
+            <wp:effectExtent l="0" t="0" r="0" b="0"/>
+            <wp:wrapNone/>
+            <wp:docPr id="7" name="Imagen 7" descr="C:\Users\joj\Downloads\PeaceathomeLogo.png"/>
+            <wp:cNvGraphicFramePr>
+              <a:graphicFrameLocks xmlns:a="http://schemas.openxmlformats.org/drawingml/2006/main" noChangeAspect="1"/>
+            </wp:cNvGraphicFramePr>
+            <a:graphic xmlns:a="http://schemas.openxmlformats.org/drawingml/2006/main">
+              <a:graphicData uri="http://schemas.openxmlformats.org/drawingml/2006/picture">
+                <pic:pic xmlns:pic="http://schemas.openxmlformats.org/drawingml/2006/picture">
+                  <pic:nvPicPr>
+                    <pic:cNvPr id="0" name="Picture 2" descr="C:\Users\joj\Downloads\PeaceathomeLogo.png"/>
+                    <pic:cNvPicPr>
+                      <a:picLocks noChangeAspect="1" noChangeArrowheads="1"/>
+                    </pic:cNvPicPr>
+                  </pic:nvPicPr>
+                  <pic:blipFill>
+                    <a:blip r:embed="rId9" cstate="print">
+                      <a:extLst>
+                        <a:ext uri="{28A0092B-C50C-407E-A947-70E740481C1C}">
+                          <a14:useLocalDpi xmlns:a14="http://schemas.microsoft.com/office/drawing/2010/main" val="0"/>
+                        </a:ext>
+                      </a:extLst>
+                    </a:blip>
+                    <a:srcRect/>
+                    <a:stretch>
+                      <a:fillRect/>
+                    </a:stretch>
+                  </pic:blipFill>
+                  <pic:spPr bwMode="auto">
+                    <a:xfrm>
+                      <a:off x="0" y="0"/>
+                      <a:ext cx="3238500" cy="3238500"/>
+                    </a:xfrm>
+                    <a:prstGeom prst="rect">
+                      <a:avLst/>
+                    </a:prstGeom>
+                    <a:noFill/>
+                    <a:ln>
+                      <a:noFill/>
+                    </a:ln>
+                  </pic:spPr>
+                </pic:pic>
+              </a:graphicData>
+            </a:graphic>
+            <wp14:sizeRelH relativeFrom="page">
+              <wp14:pctWidth>0</wp14:pctWidth>
+            </wp14:sizeRelH>
+            <wp14:sizeRelV relativeFrom="page">
+              <wp14:pctHeight>0</wp14:pctHeight>
+            </wp14:sizeRelV>
+          </wp:anchor>
+        </w:drawing>
+      </w:r>
+    </w:p>
+    <w:p>
+      <w:pPr>
+        <w:jc w:val="center"/>
+        <w:rPr>
+          <w:rFonts w:ascii="Arial" w:eastAsiaTheme="minorHAnsi" w:hAnsi="Arial" w:cs="Arial"/>
+          <w:b/>
+          <w:sz w:val="36"/>
+          <w:szCs w:val="20"/>
+        </w:rPr>
+      </w:pPr>
+    </w:p>
+    <w:p>
+      <w:pPr>
+        <w:jc w:val="center"/>
+        <w:rPr>
+          <w:rFonts w:ascii="Arial" w:eastAsiaTheme="minorHAnsi" w:hAnsi="Arial" w:cs="Arial"/>
+          <w:b/>
+          <w:sz w:val="36"/>
+          <w:szCs w:val="20"/>
+        </w:rPr>
+      </w:pPr>
+    </w:p>
+    <w:p>
+      <w:pPr>
+        <w:jc w:val="center"/>
+        <w:rPr>
+          <w:rFonts w:ascii="Arial" w:eastAsiaTheme="minorHAnsi" w:hAnsi="Arial" w:cs="Arial"/>
+          <w:b/>
+          <w:sz w:val="36"/>
+          <w:szCs w:val="20"/>
+        </w:rPr>
+      </w:pPr>
+    </w:p>
+    <w:p>
+      <w:pPr>
+        <w:jc w:val="center"/>
+        <w:rPr>
+          <w:rFonts w:ascii="Arial" w:eastAsiaTheme="minorHAnsi" w:hAnsi="Arial" w:cs="Arial"/>
+          <w:b/>
+          <w:sz w:val="36"/>
+          <w:szCs w:val="20"/>
+        </w:rPr>
+      </w:pPr>
+      <w:bookmarkStart w:id="0" w:name="_GoBack"/>
+      <w:bookmarkEnd w:id="0"/>
+    </w:p>
+    <w:p>
+      <w:pPr>
+        <w:jc w:val="center"/>
+        <w:rPr>
+          <w:rFonts w:ascii="Arial" w:eastAsiaTheme="minorHAnsi" w:hAnsi="Arial" w:cs="Arial"/>
+          <w:b/>
+          <w:sz w:val="36"/>
+          <w:szCs w:val="20"/>
+        </w:rPr>
+      </w:pPr>
+    </w:p>
+    <w:p>
+      <w:pPr>
+        <w:jc w:val="center"/>
+        <w:rPr>
+          <w:rFonts w:ascii="Arial" w:eastAsiaTheme="minorHAnsi" w:hAnsi="Arial" w:cs="Arial"/>
+          <w:b/>
+          <w:sz w:val="36"/>
+          <w:szCs w:val="20"/>
+        </w:rPr>
+      </w:pPr>
+    </w:p>
+    <w:p>
+      <w:pPr>
+        <w:jc w:val="center"/>
+        <w:rPr>
+          <w:rFonts w:ascii="Arial" w:eastAsiaTheme="minorHAnsi" w:hAnsi="Arial" w:cs="Arial"/>
+          <w:b/>
+          <w:sz w:val="36"/>
+          <w:szCs w:val="20"/>
+        </w:rPr>
+      </w:pPr>
+    </w:p>
+    <w:p>
+      <w:pPr>
+        <w:jc w:val="center"/>
+        <w:rPr>
+          <w:rFonts w:ascii="Arial" w:eastAsiaTheme="minorHAnsi" w:hAnsi="Arial" w:cs="Arial"/>
+          <w:b/>
+          <w:sz w:val="36"/>
+          <w:szCs w:val="20"/>
+        </w:rPr>
+      </w:pPr>
+      <w:r>
+        <w:rPr>
+          <w:rFonts w:ascii="Arial" w:eastAsiaTheme="minorHAnsi" w:hAnsi="Arial" w:cs="Arial"/>
+          <w:b/>
+          <w:noProof/>
+          <w:sz w:val="36"/>
+          <w:szCs w:val="20"/>
+          <w:lang w:eastAsia="es-GT"/>
+        </w:rPr>
+        <w:drawing>
+          <wp:anchor distT="0" distB="0" distL="114300" distR="114300" simplePos="0" relativeHeight="251663360" behindDoc="0" locked="0" layoutInCell="1" allowOverlap="1" wp14:anchorId="10E8E7F1" wp14:editId="0A39715E">
+            <wp:simplePos x="0" y="0"/>
+            <wp:positionH relativeFrom="margin">
+              <wp:posOffset>1558925</wp:posOffset>
+            </wp:positionH>
+            <wp:positionV relativeFrom="paragraph">
+              <wp:posOffset>342265</wp:posOffset>
+            </wp:positionV>
+            <wp:extent cx="3619500" cy="3507325"/>
+            <wp:effectExtent l="0" t="0" r="0" b="0"/>
+            <wp:wrapNone/>
+            <wp:docPr id="11" name="Imagen 11" descr="C:\Users\joj\Downloads\Diseño sin título.png"/>
+            <wp:cNvGraphicFramePr>
+              <a:graphicFrameLocks xmlns:a="http://schemas.openxmlformats.org/drawingml/2006/main" noChangeAspect="1"/>
+            </wp:cNvGraphicFramePr>
+            <a:graphic xmlns:a="http://schemas.openxmlformats.org/drawingml/2006/main">
+              <a:graphicData uri="http://schemas.openxmlformats.org/drawingml/2006/picture">
+                <pic:pic xmlns:pic="http://schemas.openxmlformats.org/drawingml/2006/picture">
+                  <pic:nvPicPr>
+                    <pic:cNvPr id="0" name="Picture 4" descr="C:\Users\joj\Downloads\Diseño sin título.png"/>
+                    <pic:cNvPicPr>
+                      <a:picLocks noChangeAspect="1" noChangeArrowheads="1"/>
+                    </pic:cNvPicPr>
+                  </pic:nvPicPr>
+                  <pic:blipFill rotWithShape="1">
+                    <a:blip r:embed="rId10">
+                      <a:extLst>
+                        <a:ext uri="{28A0092B-C50C-407E-A947-70E740481C1C}">
+                          <a14:useLocalDpi xmlns:a14="http://schemas.microsoft.com/office/drawing/2010/main" val="0"/>
+                        </a:ext>
+                      </a:extLst>
+                    </a:blip>
+                    <a:srcRect l="16666" t="16945" r="16111" b="17917"/>
+                    <a:stretch/>
+                  </pic:blipFill>
+                  <pic:spPr bwMode="auto">
+                    <a:xfrm>
+                      <a:off x="0" y="0"/>
+                      <a:ext cx="3619500" cy="3507325"/>
+                    </a:xfrm>
+                    <a:prstGeom prst="rect">
+                      <a:avLst/>
+                    </a:prstGeom>
+                    <a:noFill/>
+                    <a:ln>
+                      <a:noFill/>
+                    </a:ln>
+                    <a:extLst>
+                      <a:ext uri="{53640926-AAD7-44D8-BBD7-CCE9431645EC}">
+                        <a14:shadowObscured xmlns:a14="http://schemas.microsoft.com/office/drawing/2010/main"/>
+                      </a:ext>
+                    </a:extLst>
+                  </pic:spPr>
+                </pic:pic>
+              </a:graphicData>
+            </a:graphic>
+            <wp14:sizeRelH relativeFrom="page">
+              <wp14:pctWidth>0</wp14:pctWidth>
+            </wp14:sizeRelH>
+            <wp14:sizeRelV relativeFrom="page">
+              <wp14:pctHeight>0</wp14:pctHeight>
+            </wp14:sizeRelV>
+          </wp:anchor>
+        </w:drawing>
+      </w:r>
+    </w:p>
+    <w:p>
+      <w:pPr>
+        <w:jc w:val="center"/>
+        <w:rPr>
+          <w:rFonts w:ascii="Arial" w:eastAsiaTheme="minorHAnsi" w:hAnsi="Arial" w:cs="Arial"/>
+          <w:b/>
+          <w:sz w:val="36"/>
+          <w:szCs w:val="20"/>
+        </w:rPr>
+      </w:pPr>
+    </w:p>
+    <w:p>
+      <w:pPr>
+        <w:jc w:val="center"/>
+        <w:rPr>
+          <w:rFonts w:ascii="Arial" w:eastAsiaTheme="minorHAnsi" w:hAnsi="Arial" w:cs="Arial"/>
+          <w:b/>
+          <w:sz w:val="36"/>
+          <w:szCs w:val="20"/>
+        </w:rPr>
+      </w:pPr>
+    </w:p>
+    <w:p>
+      <w:pPr>
+        <w:jc w:val="center"/>
+        <w:rPr>
+          <w:rFonts w:ascii="Arial" w:eastAsiaTheme="minorHAnsi" w:hAnsi="Arial" w:cs="Arial"/>
+          <w:b/>
+          <w:sz w:val="36"/>
+          <w:szCs w:val="20"/>
+        </w:rPr>
+      </w:pPr>
+    </w:p>
+    <w:p>
+      <w:pPr>
+        <w:jc w:val="center"/>
+        <w:rPr>
+          <w:rFonts w:ascii="Arial" w:eastAsiaTheme="minorHAnsi" w:hAnsi="Arial" w:cs="Arial"/>
+          <w:b/>
+          <w:sz w:val="36"/>
+          <w:szCs w:val="20"/>
+        </w:rPr>
+      </w:pPr>
+    </w:p>
+    <w:p>
+      <w:pPr>
+        <w:jc w:val="center"/>
+        <w:rPr>
+          <w:rFonts w:ascii="Arial" w:eastAsiaTheme="minorHAnsi" w:hAnsi="Arial" w:cs="Arial"/>
+          <w:b/>
+          <w:sz w:val="36"/>
+          <w:szCs w:val="20"/>
+        </w:rPr>
+      </w:pPr>
+    </w:p>
+    <w:p>
+      <w:pPr>
+        <w:jc w:val="center"/>
+        <w:rPr>
+          <w:rFonts w:ascii="Arial" w:eastAsiaTheme="minorHAnsi" w:hAnsi="Arial" w:cs="Arial"/>
+          <w:b/>
+          <w:sz w:val="36"/>
+          <w:szCs w:val="20"/>
+        </w:rPr>
+      </w:pPr>
+    </w:p>
+    <w:p>
+      <w:pPr>
+        <w:jc w:val="center"/>
+        <w:rPr>
+          <w:rFonts w:ascii="Arial" w:eastAsiaTheme="minorHAnsi" w:hAnsi="Arial" w:cs="Arial"/>
+          <w:b/>
+          <w:sz w:val="36"/>
+          <w:szCs w:val="20"/>
+        </w:rPr>
+      </w:pPr>
+    </w:p>
+    <w:p>
+      <w:pPr>
+        <w:jc w:val="center"/>
+        <w:rPr>
+          <w:rFonts w:ascii="Arial" w:eastAsiaTheme="minorHAnsi" w:hAnsi="Arial" w:cs="Arial"/>
+          <w:b/>
+          <w:sz w:val="36"/>
+          <w:szCs w:val="20"/>
+        </w:rPr>
+      </w:pPr>
+    </w:p>
+    <w:p>
+      <w:pPr>
+        <w:jc w:val="center"/>
+        <w:rPr>
+          <w:rFonts w:ascii="Arial" w:eastAsiaTheme="minorHAnsi" w:hAnsi="Arial" w:cs="Arial"/>
+          <w:b/>
+          <w:sz w:val="36"/>
+          <w:szCs w:val="20"/>
+        </w:rPr>
+      </w:pPr>
+    </w:p>
+    <w:p>
+      <w:pPr>
+        <w:jc w:val="center"/>
+        <w:rPr>
+          <w:rFonts w:ascii="Arial" w:eastAsiaTheme="minorHAnsi" w:hAnsi="Arial" w:cs="Arial"/>
+          <w:b/>
+          <w:sz w:val="36"/>
+          <w:szCs w:val="20"/>
+        </w:rPr>
+      </w:pPr>
+      <w:r>
+        <w:rPr>
+          <w:rFonts w:ascii="Arial" w:eastAsiaTheme="minorHAnsi" w:hAnsi="Arial" w:cs="Arial"/>
+          <w:b/>
+          <w:sz w:val="36"/>
+          <w:szCs w:val="20"/>
+        </w:rPr>
+        <w:drawing>
+          <wp:anchor distT="0" distB="0" distL="114300" distR="114300" simplePos="0" relativeHeight="251660288" behindDoc="0" locked="0" layoutInCell="1" allowOverlap="1" wp14:anchorId="52B59A03" wp14:editId="2FD837DC">
+            <wp:simplePos x="0" y="0"/>
+            <wp:positionH relativeFrom="margin">
+              <wp:align>right</wp:align>
+            </wp:positionH>
+            <wp:positionV relativeFrom="paragraph">
+              <wp:posOffset>247650</wp:posOffset>
+            </wp:positionV>
+            <wp:extent cx="6858000" cy="1506855"/>
+            <wp:effectExtent l="0" t="0" r="0" b="0"/>
+            <wp:wrapNone/>
+            <wp:docPr id="5" name="Imagen 5"/>
+            <wp:cNvGraphicFramePr>
+              <a:graphicFrameLocks xmlns:a="http://schemas.openxmlformats.org/drawingml/2006/main" noChangeAspect="1"/>
+            </wp:cNvGraphicFramePr>
+            <a:graphic xmlns:a="http://schemas.openxmlformats.org/drawingml/2006/main">
+              <a:graphicData uri="http://schemas.openxmlformats.org/drawingml/2006/picture">
+                <pic:pic xmlns:pic="http://schemas.openxmlformats.org/drawingml/2006/picture">
+                  <pic:nvPicPr>
+                    <pic:cNvPr id="1" name=""/>
+                    <pic:cNvPicPr/>
+                  </pic:nvPicPr>
+                  <pic:blipFill>
+                    <a:blip r:embed="rId11">
+                      <a:extLst>
+                        <a:ext uri="{28A0092B-C50C-407E-A947-70E740481C1C}">
+                          <a14:useLocalDpi xmlns:a14="http://schemas.microsoft.com/office/drawing/2010/main" val="0"/>
+                        </a:ext>
+                      </a:extLst>
+                    </a:blip>
+                    <a:stretch>
+                      <a:fillRect/>
+                    </a:stretch>
+                  </pic:blipFill>
+                  <pic:spPr>
+                    <a:xfrm>
+                      <a:off x="0" y="0"/>
+                      <a:ext cx="6858000" cy="1506855"/>
+                    </a:xfrm>
+                    <a:prstGeom prst="rect">
+                      <a:avLst/>
+                    </a:prstGeom>
+                  </pic:spPr>
+                </pic:pic>
+              </a:graphicData>
+            </a:graphic>
+            <wp14:sizeRelH relativeFrom="page">
+              <wp14:pctWidth>0</wp14:pctWidth>
+            </wp14:sizeRelH>
+            <wp14:sizeRelV relativeFrom="page">
+              <wp14:pctHeight>0</wp14:pctHeight>
+            </wp14:sizeRelV>
+          </wp:anchor>
+        </w:drawing>
+      </w:r>
+    </w:p>
+    <w:p>
+      <w:pPr>
+        <w:jc w:val="center"/>
+        <w:rPr>
+          <w:rFonts w:ascii="Arial" w:eastAsiaTheme="minorHAnsi" w:hAnsi="Arial" w:cs="Arial"/>
+          <w:b/>
+          <w:sz w:val="36"/>
+          <w:szCs w:val="20"/>
+        </w:rPr>
+      </w:pPr>
+    </w:p>
+    <w:p>
+      <w:pPr>
+        <w:jc w:val="center"/>
+        <w:rPr>
+          <w:rFonts w:ascii="Arial" w:eastAsiaTheme="minorHAnsi" w:hAnsi="Arial" w:cs="Arial"/>
+          <w:b/>
+          <w:sz w:val="36"/>
+          <w:szCs w:val="20"/>
+        </w:rPr>
+      </w:pPr>
+    </w:p>
+    <w:p>
+      <w:pPr>
+        <w:jc w:val="center"/>
+        <w:rPr>
+          <w:rFonts w:ascii="Arial" w:eastAsiaTheme="minorHAnsi" w:hAnsi="Arial" w:cs="Arial"/>
+          <w:b/>
+          <w:sz w:val="36"/>
+          <w:szCs w:val="20"/>
+        </w:rPr>
+      </w:pPr>
+    </w:p>
+    <w:p>
+      <w:pPr>
+        <w:jc w:val="center"/>
+        <w:rPr>
+          <w:rFonts w:ascii="Arial" w:eastAsiaTheme="minorHAnsi" w:hAnsi="Arial" w:cs="Arial"/>
+          <w:b/>
+          <w:sz w:val="36"/>
+          <w:szCs w:val="20"/>
+        </w:rPr>
+      </w:pPr>
+    </w:p>
+    <w:p>
+      <w:pPr>
+        <w:jc w:val="center"/>
+        <w:rPr>
+          <w:rFonts w:ascii="Arial" w:eastAsiaTheme="minorHAnsi" w:hAnsi="Arial" w:cs="Arial"/>
+          <w:b/>
+          <w:sz w:val="36"/>
+          <w:szCs w:val="20"/>
+        </w:rPr>
+      </w:pPr>
+    </w:p>
+    <w:p>
+      <w:pPr>
+        <w:jc w:val="center"/>
+        <w:rPr>
+          <w:rFonts w:ascii="Arial" w:eastAsiaTheme="minorHAnsi" w:hAnsi="Arial" w:cs="Arial"/>
+          <w:b/>
+          <w:sz w:val="36"/>
           <w:szCs w:val="20"/>
         </w:rPr>
       </w:pPr>
@@ -5063,7 +6519,7 @@
 </file>
 
 <file path=word/styles.xml><?xml version="1.0" encoding="utf-8"?>
-<w:styles xmlns:mc="http://schemas.openxmlformats.org/markup-compatibility/2006" xmlns:r="http://schemas.openxmlformats.org/officeDocument/2006/relationships" xmlns:w="http://schemas.openxmlformats.org/wordprocessingml/2006/main" xmlns:w14="http://schemas.microsoft.com/office/word/2010/wordml" xmlns:w15="http://schemas.microsoft.com/office/word/2012/wordml" mc:Ignorable="w14 w15">
+<w:styles xmlns:mc="http://schemas.openxmlformats.org/markup-compatibility/2006" xmlns:r="http://schemas.openxmlformats.org/officeDocument/2006/relationships" xmlns:w="http://schemas.openxmlformats.org/wordprocessingml/2006/main" xmlns:w14="http://schemas.microsoft.com/office/word/2010/wordml" xmlns:w15="http://schemas.microsoft.com/office/word/2012/wordml" xmlns:w16se="http://schemas.microsoft.com/office/word/2015/wordml/symex" mc:Ignorable="w14 w15 w16se">
   <w:docDefaults>
     <w:rPrDefault>
       <w:rPr>
@@ -5610,7 +7066,6 @@
       <w:spacing w:after="0" w:line="240" w:lineRule="auto"/>
     </w:pPr>
     <w:tblPr>
-      <w:tblInd w:w="0" w:type="dxa"/>
       <w:tblBorders>
         <w:top w:val="single" w:sz="4" w:space="0" w:color="auto"/>
         <w:left w:val="single" w:sz="4" w:space="0" w:color="auto"/>
@@ -5619,12 +7074,6 @@
         <w:insideH w:val="single" w:sz="4" w:space="0" w:color="auto"/>
         <w:insideV w:val="single" w:sz="4" w:space="0" w:color="auto"/>
       </w:tblBorders>
-      <w:tblCellMar>
-        <w:top w:w="0" w:type="dxa"/>
-        <w:left w:w="108" w:type="dxa"/>
-        <w:bottom w:w="0" w:type="dxa"/>
-        <w:right w:w="108" w:type="dxa"/>
-      </w:tblCellMar>
     </w:tblPr>
   </w:style>
   <w:style w:type="paragraph" w:customStyle="1" w:styleId="paragraph">

</xml_diff>